<commit_message>
Added more to the beginning of the paper.
</commit_message>
<xml_diff>
--- a/Thesis Paper.docx
+++ b/Thesis Paper.docx
@@ -22,7 +22,27 @@
           <w:sz w:val="24"/>
           <w:szCs w:val="24"/>
         </w:rPr>
-        <w:t>DENSEST SUBGRAPH DISCOVERY ON GPU</w:t>
+        <w:t xml:space="preserve">DENSEST SUBGRAPH DISCOVERY ON </w:t>
+      </w:r>
+      <w:r>
+        <w:rPr>
+          <w:rFonts w:ascii="Times New Roman" w:hAnsi="Times New Roman" w:cs="Times New Roman"/>
+          <w:b/>
+          <w:bCs/>
+          <w:sz w:val="24"/>
+          <w:szCs w:val="24"/>
+        </w:rPr>
+        <w:t xml:space="preserve">THE </w:t>
+      </w:r>
+      <w:r>
+        <w:rPr>
+          <w:rFonts w:ascii="Times New Roman" w:hAnsi="Times New Roman" w:cs="Times New Roman"/>
+          <w:b/>
+          <w:bCs/>
+          <w:sz w:val="24"/>
+          <w:szCs w:val="24"/>
+        </w:rPr>
+        <w:t>GPU</w:t>
       </w:r>
     </w:p>
     <w:p>
@@ -900,6 +920,1254 @@
     </w:p>
     <w:p>
       <w:pPr>
+        <w:spacing w:line="480" w:lineRule="auto"/>
+        <w:jc w:val="center"/>
+        <w:rPr>
+          <w:rFonts w:ascii="Times New Roman" w:hAnsi="Times New Roman" w:cs="Times New Roman"/>
+          <w:b/>
+          <w:bCs/>
+          <w:sz w:val="24"/>
+          <w:szCs w:val="24"/>
+        </w:rPr>
+      </w:pPr>
+      <w:r>
+        <w:rPr>
+          <w:rFonts w:ascii="Times New Roman" w:hAnsi="Times New Roman" w:cs="Times New Roman"/>
+          <w:b/>
+          <w:bCs/>
+          <w:sz w:val="24"/>
+          <w:szCs w:val="24"/>
+        </w:rPr>
+        <w:lastRenderedPageBreak/>
+        <w:t>Abstract</w:t>
+      </w:r>
+    </w:p>
+    <w:p>
+      <w:pPr>
+        <w:spacing w:line="240" w:lineRule="auto"/>
+        <w:jc w:val="center"/>
+        <w:rPr>
+          <w:rFonts w:ascii="Times New Roman" w:hAnsi="Times New Roman" w:cs="Times New Roman"/>
+          <w:sz w:val="24"/>
+          <w:szCs w:val="24"/>
+        </w:rPr>
+      </w:pPr>
+      <w:r>
+        <w:rPr>
+          <w:rFonts w:ascii="Times New Roman" w:hAnsi="Times New Roman" w:cs="Times New Roman"/>
+          <w:sz w:val="24"/>
+          <w:szCs w:val="24"/>
+        </w:rPr>
+        <w:t>Hunter Gareau</w:t>
+      </w:r>
+    </w:p>
+    <w:p>
+      <w:pPr>
+        <w:spacing w:line="240" w:lineRule="auto"/>
+        <w:jc w:val="center"/>
+        <w:rPr>
+          <w:rFonts w:ascii="Times New Roman" w:hAnsi="Times New Roman" w:cs="Times New Roman"/>
+          <w:sz w:val="24"/>
+          <w:szCs w:val="24"/>
+        </w:rPr>
+      </w:pPr>
+      <w:r>
+        <w:rPr>
+          <w:rFonts w:ascii="Times New Roman" w:hAnsi="Times New Roman" w:cs="Times New Roman"/>
+          <w:sz w:val="24"/>
+          <w:szCs w:val="24"/>
+        </w:rPr>
+        <w:t>DENSEST SUBGRAPH DISCOVERY ON THE GPU</w:t>
+      </w:r>
+    </w:p>
+    <w:p>
+      <w:pPr>
+        <w:spacing w:line="240" w:lineRule="auto"/>
+        <w:jc w:val="center"/>
+        <w:rPr>
+          <w:rFonts w:ascii="Times New Roman" w:hAnsi="Times New Roman" w:cs="Times New Roman"/>
+          <w:sz w:val="24"/>
+          <w:szCs w:val="24"/>
+        </w:rPr>
+      </w:pPr>
+      <w:r>
+        <w:rPr>
+          <w:rFonts w:ascii="Times New Roman" w:hAnsi="Times New Roman" w:cs="Times New Roman"/>
+          <w:sz w:val="24"/>
+          <w:szCs w:val="24"/>
+        </w:rPr>
+        <w:t>2024 – 2025</w:t>
+      </w:r>
+    </w:p>
+    <w:p>
+      <w:pPr>
+        <w:spacing w:line="240" w:lineRule="auto"/>
+        <w:jc w:val="center"/>
+        <w:rPr>
+          <w:rFonts w:ascii="Times New Roman" w:hAnsi="Times New Roman" w:cs="Times New Roman"/>
+          <w:sz w:val="24"/>
+          <w:szCs w:val="24"/>
+        </w:rPr>
+      </w:pPr>
+      <w:r>
+        <w:rPr>
+          <w:rFonts w:ascii="Times New Roman" w:hAnsi="Times New Roman" w:cs="Times New Roman"/>
+          <w:sz w:val="24"/>
+          <w:szCs w:val="24"/>
+        </w:rPr>
+        <w:t xml:space="preserve">Dr. </w:t>
+      </w:r>
+      <w:proofErr w:type="spellStart"/>
+      <w:r>
+        <w:rPr>
+          <w:rFonts w:ascii="Times New Roman" w:hAnsi="Times New Roman" w:cs="Times New Roman"/>
+          <w:sz w:val="24"/>
+          <w:szCs w:val="24"/>
+        </w:rPr>
+        <w:t>Guimu</w:t>
+      </w:r>
+      <w:proofErr w:type="spellEnd"/>
+      <w:r>
+        <w:rPr>
+          <w:rFonts w:ascii="Times New Roman" w:hAnsi="Times New Roman" w:cs="Times New Roman"/>
+          <w:sz w:val="24"/>
+          <w:szCs w:val="24"/>
+        </w:rPr>
+        <w:t xml:space="preserve"> Guo</w:t>
+      </w:r>
+    </w:p>
+    <w:p>
+      <w:pPr>
+        <w:spacing w:line="480" w:lineRule="auto"/>
+        <w:jc w:val="center"/>
+        <w:rPr>
+          <w:rFonts w:ascii="Times New Roman" w:hAnsi="Times New Roman" w:cs="Times New Roman"/>
+          <w:sz w:val="24"/>
+          <w:szCs w:val="24"/>
+        </w:rPr>
+      </w:pPr>
+      <w:r>
+        <w:rPr>
+          <w:rFonts w:ascii="Times New Roman" w:hAnsi="Times New Roman" w:cs="Times New Roman"/>
+          <w:sz w:val="24"/>
+          <w:szCs w:val="24"/>
+        </w:rPr>
+        <w:t>Master of Science in Computer Science</w:t>
+      </w:r>
+    </w:p>
+    <w:p>
+      <w:pPr>
+        <w:spacing w:line="480" w:lineRule="auto"/>
+        <w:jc w:val="center"/>
+        <w:rPr>
+          <w:rFonts w:ascii="Times New Roman" w:hAnsi="Times New Roman" w:cs="Times New Roman"/>
+          <w:sz w:val="24"/>
+          <w:szCs w:val="24"/>
+        </w:rPr>
+      </w:pPr>
+    </w:p>
+    <w:p>
+      <w:pPr>
+        <w:spacing w:line="480" w:lineRule="auto"/>
+        <w:rPr>
+          <w:rFonts w:ascii="Times New Roman" w:hAnsi="Times New Roman" w:cs="Times New Roman"/>
+          <w:sz w:val="24"/>
+          <w:szCs w:val="24"/>
+        </w:rPr>
+      </w:pPr>
+      <w:r>
+        <w:rPr>
+          <w:rFonts w:ascii="Times New Roman" w:hAnsi="Times New Roman" w:cs="Times New Roman"/>
+          <w:sz w:val="24"/>
+          <w:szCs w:val="24"/>
+        </w:rPr>
+        <w:tab/>
+      </w:r>
+      <w:r>
+        <w:rPr>
+          <w:rFonts w:ascii="Times New Roman" w:hAnsi="Times New Roman" w:cs="Times New Roman"/>
+          <w:sz w:val="24"/>
+          <w:szCs w:val="24"/>
+          <w:highlight w:val="yellow"/>
+        </w:rPr>
+        <w:t>(Abstract starts here)</w:t>
+      </w:r>
+    </w:p>
+    <w:p>
+      <w:pPr>
+        <w:spacing w:line="480" w:lineRule="auto"/>
+        <w:rPr>
+          <w:rFonts w:ascii="Times New Roman" w:hAnsi="Times New Roman" w:cs="Times New Roman"/>
+          <w:sz w:val="24"/>
+          <w:szCs w:val="24"/>
+        </w:rPr>
+      </w:pPr>
+    </w:p>
+    <w:p>
+      <w:pPr>
+        <w:spacing w:line="480" w:lineRule="auto"/>
+        <w:rPr>
+          <w:rFonts w:ascii="Times New Roman" w:hAnsi="Times New Roman" w:cs="Times New Roman"/>
+          <w:sz w:val="24"/>
+          <w:szCs w:val="24"/>
+        </w:rPr>
+      </w:pPr>
+    </w:p>
+    <w:p>
+      <w:pPr>
+        <w:spacing w:line="480" w:lineRule="auto"/>
+        <w:rPr>
+          <w:rFonts w:ascii="Times New Roman" w:hAnsi="Times New Roman" w:cs="Times New Roman"/>
+          <w:sz w:val="24"/>
+          <w:szCs w:val="24"/>
+        </w:rPr>
+      </w:pPr>
+    </w:p>
+    <w:p>
+      <w:pPr>
+        <w:spacing w:line="480" w:lineRule="auto"/>
+        <w:rPr>
+          <w:rFonts w:ascii="Times New Roman" w:hAnsi="Times New Roman" w:cs="Times New Roman"/>
+          <w:sz w:val="24"/>
+          <w:szCs w:val="24"/>
+        </w:rPr>
+      </w:pPr>
+    </w:p>
+    <w:p>
+      <w:pPr>
+        <w:spacing w:line="480" w:lineRule="auto"/>
+        <w:rPr>
+          <w:rFonts w:ascii="Times New Roman" w:hAnsi="Times New Roman" w:cs="Times New Roman"/>
+          <w:sz w:val="24"/>
+          <w:szCs w:val="24"/>
+        </w:rPr>
+      </w:pPr>
+    </w:p>
+    <w:p>
+      <w:pPr>
+        <w:spacing w:line="480" w:lineRule="auto"/>
+        <w:rPr>
+          <w:rFonts w:ascii="Times New Roman" w:hAnsi="Times New Roman" w:cs="Times New Roman"/>
+          <w:sz w:val="24"/>
+          <w:szCs w:val="24"/>
+        </w:rPr>
+      </w:pPr>
+    </w:p>
+    <w:p>
+      <w:pPr>
+        <w:spacing w:line="480" w:lineRule="auto"/>
+        <w:rPr>
+          <w:rFonts w:ascii="Times New Roman" w:hAnsi="Times New Roman" w:cs="Times New Roman"/>
+          <w:sz w:val="24"/>
+          <w:szCs w:val="24"/>
+        </w:rPr>
+      </w:pPr>
+    </w:p>
+    <w:p>
+      <w:pPr>
+        <w:spacing w:line="480" w:lineRule="auto"/>
+        <w:rPr>
+          <w:rFonts w:ascii="Times New Roman" w:hAnsi="Times New Roman" w:cs="Times New Roman"/>
+          <w:sz w:val="24"/>
+          <w:szCs w:val="24"/>
+        </w:rPr>
+      </w:pPr>
+    </w:p>
+    <w:p>
+      <w:pPr>
+        <w:spacing w:line="480" w:lineRule="auto"/>
+        <w:rPr>
+          <w:rFonts w:ascii="Times New Roman" w:hAnsi="Times New Roman" w:cs="Times New Roman"/>
+          <w:sz w:val="24"/>
+          <w:szCs w:val="24"/>
+        </w:rPr>
+      </w:pPr>
+    </w:p>
+    <w:p>
+      <w:pPr>
+        <w:spacing w:line="480" w:lineRule="auto"/>
+        <w:rPr>
+          <w:rFonts w:ascii="Times New Roman" w:hAnsi="Times New Roman" w:cs="Times New Roman"/>
+          <w:sz w:val="24"/>
+          <w:szCs w:val="24"/>
+        </w:rPr>
+      </w:pPr>
+    </w:p>
+    <w:p>
+      <w:pPr>
+        <w:spacing w:line="480" w:lineRule="auto"/>
+        <w:rPr>
+          <w:rFonts w:ascii="Times New Roman" w:hAnsi="Times New Roman" w:cs="Times New Roman"/>
+          <w:sz w:val="24"/>
+          <w:szCs w:val="24"/>
+        </w:rPr>
+      </w:pPr>
+    </w:p>
+    <w:p>
+      <w:pPr>
+        <w:spacing w:line="480" w:lineRule="auto"/>
+        <w:jc w:val="center"/>
+        <w:rPr>
+          <w:rFonts w:ascii="Times New Roman" w:hAnsi="Times New Roman" w:cs="Times New Roman"/>
+          <w:b/>
+          <w:bCs/>
+          <w:sz w:val="24"/>
+          <w:szCs w:val="24"/>
+        </w:rPr>
+      </w:pPr>
+      <w:r>
+        <w:rPr>
+          <w:rFonts w:ascii="Times New Roman" w:hAnsi="Times New Roman" w:cs="Times New Roman"/>
+          <w:b/>
+          <w:bCs/>
+          <w:sz w:val="24"/>
+          <w:szCs w:val="24"/>
+        </w:rPr>
+        <w:lastRenderedPageBreak/>
+        <w:t>Table of Contents</w:t>
+      </w:r>
+    </w:p>
+    <w:p>
+      <w:pPr>
+        <w:tabs>
+          <w:tab w:val="right" w:leader="dot" w:pos="7920"/>
+          <w:tab w:val="right" w:leader="dot" w:pos="8640"/>
+        </w:tabs>
+        <w:spacing w:line="480" w:lineRule="auto"/>
+        <w:rPr>
+          <w:rFonts w:ascii="Times New Roman" w:hAnsi="Times New Roman" w:cs="Times New Roman"/>
+          <w:sz w:val="24"/>
+          <w:szCs w:val="24"/>
+        </w:rPr>
+      </w:pPr>
+      <w:r>
+        <w:rPr>
+          <w:rFonts w:ascii="Times New Roman" w:hAnsi="Times New Roman" w:cs="Times New Roman"/>
+          <w:sz w:val="24"/>
+          <w:szCs w:val="24"/>
+        </w:rPr>
+        <w:t>Abstract</w:t>
+      </w:r>
+      <w:r>
+        <w:rPr>
+          <w:rFonts w:ascii="Times New Roman" w:hAnsi="Times New Roman" w:cs="Times New Roman"/>
+          <w:sz w:val="24"/>
+          <w:szCs w:val="24"/>
+        </w:rPr>
+        <w:tab/>
+        <w:t>iv</w:t>
+      </w:r>
+    </w:p>
+    <w:p>
+      <w:pPr>
+        <w:tabs>
+          <w:tab w:val="right" w:leader="dot" w:pos="7920"/>
+        </w:tabs>
+        <w:spacing w:line="480" w:lineRule="auto"/>
+        <w:rPr>
+          <w:rFonts w:ascii="Times New Roman" w:hAnsi="Times New Roman" w:cs="Times New Roman"/>
+          <w:sz w:val="24"/>
+          <w:szCs w:val="24"/>
+        </w:rPr>
+      </w:pPr>
+      <w:r>
+        <w:rPr>
+          <w:rFonts w:ascii="Times New Roman" w:hAnsi="Times New Roman" w:cs="Times New Roman"/>
+          <w:sz w:val="24"/>
+          <w:szCs w:val="24"/>
+        </w:rPr>
+        <w:t>List of Figures</w:t>
+      </w:r>
+      <w:r>
+        <w:rPr>
+          <w:rFonts w:ascii="Times New Roman" w:hAnsi="Times New Roman" w:cs="Times New Roman"/>
+          <w:sz w:val="24"/>
+          <w:szCs w:val="24"/>
+        </w:rPr>
+        <w:tab/>
+        <w:t>vi</w:t>
+      </w:r>
+    </w:p>
+    <w:p>
+      <w:pPr>
+        <w:tabs>
+          <w:tab w:val="right" w:leader="dot" w:pos="7920"/>
+        </w:tabs>
+        <w:spacing w:line="480" w:lineRule="auto"/>
+        <w:rPr>
+          <w:rFonts w:ascii="Times New Roman" w:hAnsi="Times New Roman" w:cs="Times New Roman"/>
+          <w:sz w:val="24"/>
+          <w:szCs w:val="24"/>
+        </w:rPr>
+      </w:pPr>
+      <w:r>
+        <w:rPr>
+          <w:rFonts w:ascii="Times New Roman" w:hAnsi="Times New Roman" w:cs="Times New Roman"/>
+          <w:sz w:val="24"/>
+          <w:szCs w:val="24"/>
+        </w:rPr>
+        <w:t>List of Tables</w:t>
+      </w:r>
+      <w:r>
+        <w:rPr>
+          <w:rFonts w:ascii="Times New Roman" w:hAnsi="Times New Roman" w:cs="Times New Roman"/>
+          <w:sz w:val="24"/>
+          <w:szCs w:val="24"/>
+        </w:rPr>
+        <w:tab/>
+        <w:t>vii</w:t>
+      </w:r>
+    </w:p>
+    <w:p>
+      <w:pPr>
+        <w:tabs>
+          <w:tab w:val="right" w:leader="dot" w:pos="7920"/>
+        </w:tabs>
+        <w:spacing w:line="480" w:lineRule="auto"/>
+        <w:rPr>
+          <w:rFonts w:ascii="Times New Roman" w:hAnsi="Times New Roman" w:cs="Times New Roman"/>
+          <w:sz w:val="24"/>
+          <w:szCs w:val="24"/>
+        </w:rPr>
+      </w:pPr>
+      <w:r>
+        <w:rPr>
+          <w:rFonts w:ascii="Times New Roman" w:hAnsi="Times New Roman" w:cs="Times New Roman"/>
+          <w:sz w:val="24"/>
+          <w:szCs w:val="24"/>
+        </w:rPr>
+        <w:t xml:space="preserve">Chapter 1: </w:t>
+      </w:r>
+      <w:r>
+        <w:rPr>
+          <w:rFonts w:ascii="Times New Roman" w:hAnsi="Times New Roman" w:cs="Times New Roman"/>
+          <w:sz w:val="24"/>
+          <w:szCs w:val="24"/>
+          <w:highlight w:val="yellow"/>
+        </w:rPr>
+        <w:t>Introduction?</w:t>
+      </w:r>
+      <w:r>
+        <w:rPr>
+          <w:rFonts w:ascii="Times New Roman" w:hAnsi="Times New Roman" w:cs="Times New Roman"/>
+          <w:sz w:val="24"/>
+          <w:szCs w:val="24"/>
+        </w:rPr>
+        <w:tab/>
+      </w:r>
+      <w:r>
+        <w:rPr>
+          <w:rFonts w:ascii="Times New Roman" w:hAnsi="Times New Roman" w:cs="Times New Roman"/>
+          <w:sz w:val="24"/>
+          <w:szCs w:val="24"/>
+        </w:rPr>
+        <w:t>1</w:t>
+      </w:r>
+    </w:p>
+    <w:p>
+      <w:pPr>
+        <w:tabs>
+          <w:tab w:val="right" w:leader="dot" w:pos="7920"/>
+        </w:tabs>
+        <w:spacing w:line="480" w:lineRule="auto"/>
+        <w:rPr>
+          <w:rFonts w:ascii="Times New Roman" w:hAnsi="Times New Roman" w:cs="Times New Roman"/>
+          <w:sz w:val="24"/>
+          <w:szCs w:val="24"/>
+        </w:rPr>
+      </w:pPr>
+    </w:p>
+    <w:p>
+      <w:pPr>
+        <w:tabs>
+          <w:tab w:val="right" w:leader="dot" w:pos="7920"/>
+        </w:tabs>
+        <w:spacing w:line="480" w:lineRule="auto"/>
+        <w:rPr>
+          <w:rFonts w:ascii="Times New Roman" w:hAnsi="Times New Roman" w:cs="Times New Roman"/>
+          <w:sz w:val="24"/>
+          <w:szCs w:val="24"/>
+        </w:rPr>
+      </w:pPr>
+    </w:p>
+    <w:p>
+      <w:pPr>
+        <w:tabs>
+          <w:tab w:val="right" w:leader="dot" w:pos="7920"/>
+        </w:tabs>
+        <w:spacing w:line="480" w:lineRule="auto"/>
+        <w:rPr>
+          <w:rFonts w:ascii="Times New Roman" w:hAnsi="Times New Roman" w:cs="Times New Roman"/>
+          <w:sz w:val="24"/>
+          <w:szCs w:val="24"/>
+        </w:rPr>
+      </w:pPr>
+    </w:p>
+    <w:p>
+      <w:pPr>
+        <w:tabs>
+          <w:tab w:val="right" w:leader="dot" w:pos="7920"/>
+        </w:tabs>
+        <w:spacing w:line="480" w:lineRule="auto"/>
+        <w:rPr>
+          <w:rFonts w:ascii="Times New Roman" w:hAnsi="Times New Roman" w:cs="Times New Roman"/>
+          <w:sz w:val="24"/>
+          <w:szCs w:val="24"/>
+        </w:rPr>
+      </w:pPr>
+    </w:p>
+    <w:p>
+      <w:pPr>
+        <w:tabs>
+          <w:tab w:val="right" w:leader="dot" w:pos="7920"/>
+        </w:tabs>
+        <w:spacing w:line="480" w:lineRule="auto"/>
+        <w:rPr>
+          <w:rFonts w:ascii="Times New Roman" w:hAnsi="Times New Roman" w:cs="Times New Roman"/>
+          <w:sz w:val="24"/>
+          <w:szCs w:val="24"/>
+        </w:rPr>
+      </w:pPr>
+    </w:p>
+    <w:p>
+      <w:pPr>
+        <w:tabs>
+          <w:tab w:val="right" w:leader="dot" w:pos="7920"/>
+        </w:tabs>
+        <w:spacing w:line="480" w:lineRule="auto"/>
+        <w:rPr>
+          <w:rFonts w:ascii="Times New Roman" w:hAnsi="Times New Roman" w:cs="Times New Roman"/>
+          <w:sz w:val="24"/>
+          <w:szCs w:val="24"/>
+        </w:rPr>
+      </w:pPr>
+    </w:p>
+    <w:p>
+      <w:pPr>
+        <w:tabs>
+          <w:tab w:val="right" w:leader="dot" w:pos="7920"/>
+        </w:tabs>
+        <w:spacing w:line="480" w:lineRule="auto"/>
+        <w:rPr>
+          <w:rFonts w:ascii="Times New Roman" w:hAnsi="Times New Roman" w:cs="Times New Roman"/>
+          <w:sz w:val="24"/>
+          <w:szCs w:val="24"/>
+        </w:rPr>
+      </w:pPr>
+    </w:p>
+    <w:p>
+      <w:pPr>
+        <w:tabs>
+          <w:tab w:val="right" w:leader="dot" w:pos="7920"/>
+        </w:tabs>
+        <w:spacing w:line="480" w:lineRule="auto"/>
+        <w:rPr>
+          <w:rFonts w:ascii="Times New Roman" w:hAnsi="Times New Roman" w:cs="Times New Roman"/>
+          <w:sz w:val="24"/>
+          <w:szCs w:val="24"/>
+        </w:rPr>
+      </w:pPr>
+    </w:p>
+    <w:p>
+      <w:pPr>
+        <w:tabs>
+          <w:tab w:val="right" w:leader="dot" w:pos="7920"/>
+        </w:tabs>
+        <w:spacing w:line="480" w:lineRule="auto"/>
+        <w:rPr>
+          <w:rFonts w:ascii="Times New Roman" w:hAnsi="Times New Roman" w:cs="Times New Roman"/>
+          <w:sz w:val="24"/>
+          <w:szCs w:val="24"/>
+        </w:rPr>
+      </w:pPr>
+    </w:p>
+    <w:p>
+      <w:pPr>
+        <w:tabs>
+          <w:tab w:val="right" w:leader="dot" w:pos="7920"/>
+        </w:tabs>
+        <w:spacing w:line="480" w:lineRule="auto"/>
+        <w:rPr>
+          <w:rFonts w:ascii="Times New Roman" w:hAnsi="Times New Roman" w:cs="Times New Roman"/>
+          <w:sz w:val="24"/>
+          <w:szCs w:val="24"/>
+        </w:rPr>
+      </w:pPr>
+    </w:p>
+    <w:p>
+      <w:pPr>
+        <w:tabs>
+          <w:tab w:val="right" w:leader="dot" w:pos="7920"/>
+        </w:tabs>
+        <w:spacing w:line="480" w:lineRule="auto"/>
+        <w:rPr>
+          <w:rFonts w:ascii="Times New Roman" w:hAnsi="Times New Roman" w:cs="Times New Roman"/>
+          <w:sz w:val="24"/>
+          <w:szCs w:val="24"/>
+        </w:rPr>
+      </w:pPr>
+    </w:p>
+    <w:p>
+      <w:pPr>
+        <w:tabs>
+          <w:tab w:val="right" w:leader="dot" w:pos="7920"/>
+        </w:tabs>
+        <w:spacing w:line="480" w:lineRule="auto"/>
+        <w:rPr>
+          <w:rFonts w:ascii="Times New Roman" w:hAnsi="Times New Roman" w:cs="Times New Roman"/>
+          <w:sz w:val="24"/>
+          <w:szCs w:val="24"/>
+        </w:rPr>
+      </w:pPr>
+    </w:p>
+    <w:p>
+      <w:pPr>
+        <w:tabs>
+          <w:tab w:val="right" w:leader="dot" w:pos="7920"/>
+        </w:tabs>
+        <w:spacing w:line="480" w:lineRule="auto"/>
+        <w:rPr>
+          <w:rFonts w:ascii="Times New Roman" w:hAnsi="Times New Roman" w:cs="Times New Roman"/>
+          <w:sz w:val="24"/>
+          <w:szCs w:val="24"/>
+        </w:rPr>
+      </w:pPr>
+    </w:p>
+    <w:p>
+      <w:pPr>
+        <w:tabs>
+          <w:tab w:val="right" w:leader="dot" w:pos="7920"/>
+        </w:tabs>
+        <w:spacing w:line="480" w:lineRule="auto"/>
+        <w:jc w:val="center"/>
+        <w:rPr>
+          <w:rFonts w:ascii="Times New Roman" w:hAnsi="Times New Roman" w:cs="Times New Roman"/>
+          <w:b/>
+          <w:bCs/>
+          <w:sz w:val="24"/>
+          <w:szCs w:val="24"/>
+        </w:rPr>
+      </w:pPr>
+      <w:r>
+        <w:rPr>
+          <w:rFonts w:ascii="Times New Roman" w:hAnsi="Times New Roman" w:cs="Times New Roman"/>
+          <w:b/>
+          <w:bCs/>
+          <w:sz w:val="24"/>
+          <w:szCs w:val="24"/>
+        </w:rPr>
+        <w:lastRenderedPageBreak/>
+        <w:t>List of Figures</w:t>
+      </w:r>
+    </w:p>
+    <w:p>
+      <w:pPr>
+        <w:tabs>
+          <w:tab w:val="right" w:pos="7920"/>
+          <w:tab w:val="right" w:pos="8640"/>
+        </w:tabs>
+        <w:spacing w:line="480" w:lineRule="auto"/>
+        <w:rPr>
+          <w:rFonts w:ascii="Times New Roman" w:hAnsi="Times New Roman" w:cs="Times New Roman"/>
+          <w:sz w:val="24"/>
+          <w:szCs w:val="24"/>
+        </w:rPr>
+      </w:pPr>
+      <w:r>
+        <w:rPr>
+          <w:rFonts w:ascii="Times New Roman" w:hAnsi="Times New Roman" w:cs="Times New Roman"/>
+          <w:sz w:val="24"/>
+          <w:szCs w:val="24"/>
+        </w:rPr>
+        <w:t>Figure</w:t>
+      </w:r>
+      <w:r>
+        <w:rPr>
+          <w:rFonts w:ascii="Times New Roman" w:hAnsi="Times New Roman" w:cs="Times New Roman"/>
+          <w:sz w:val="24"/>
+          <w:szCs w:val="24"/>
+        </w:rPr>
+        <w:tab/>
+        <w:t>Page</w:t>
+      </w:r>
+    </w:p>
+    <w:p>
+      <w:pPr>
+        <w:tabs>
+          <w:tab w:val="right" w:leader="dot" w:pos="7920"/>
+          <w:tab w:val="right" w:pos="8640"/>
+        </w:tabs>
+        <w:spacing w:line="480" w:lineRule="auto"/>
+        <w:rPr>
+          <w:rFonts w:ascii="Times New Roman" w:hAnsi="Times New Roman" w:cs="Times New Roman"/>
+          <w:sz w:val="24"/>
+          <w:szCs w:val="24"/>
+        </w:rPr>
+      </w:pPr>
+      <w:r>
+        <w:rPr>
+          <w:rFonts w:ascii="Times New Roman" w:hAnsi="Times New Roman" w:cs="Times New Roman"/>
+          <w:sz w:val="24"/>
+          <w:szCs w:val="24"/>
+        </w:rPr>
+        <w:t xml:space="preserve">Figure 1. </w:t>
+      </w:r>
+      <w:r>
+        <w:rPr>
+          <w:rFonts w:ascii="Times New Roman" w:hAnsi="Times New Roman" w:cs="Times New Roman"/>
+          <w:sz w:val="24"/>
+          <w:szCs w:val="24"/>
+          <w:highlight w:val="yellow"/>
+        </w:rPr>
+        <w:t>(Title here)</w:t>
+      </w:r>
+      <w:r>
+        <w:rPr>
+          <w:rFonts w:ascii="Times New Roman" w:hAnsi="Times New Roman" w:cs="Times New Roman"/>
+          <w:sz w:val="24"/>
+          <w:szCs w:val="24"/>
+        </w:rPr>
+        <w:tab/>
+      </w:r>
+      <w:r>
+        <w:rPr>
+          <w:rFonts w:ascii="Times New Roman" w:hAnsi="Times New Roman" w:cs="Times New Roman"/>
+          <w:sz w:val="24"/>
+          <w:szCs w:val="24"/>
+          <w:highlight w:val="yellow"/>
+        </w:rPr>
+        <w:t>(Page #)</w:t>
+      </w:r>
+    </w:p>
+    <w:p>
+      <w:pPr>
+        <w:tabs>
+          <w:tab w:val="right" w:leader="dot" w:pos="7920"/>
+          <w:tab w:val="right" w:pos="8640"/>
+        </w:tabs>
+        <w:spacing w:line="480" w:lineRule="auto"/>
+        <w:rPr>
+          <w:rFonts w:ascii="Times New Roman" w:hAnsi="Times New Roman" w:cs="Times New Roman"/>
+          <w:sz w:val="24"/>
+          <w:szCs w:val="24"/>
+        </w:rPr>
+      </w:pPr>
+    </w:p>
+    <w:p>
+      <w:pPr>
+        <w:tabs>
+          <w:tab w:val="right" w:leader="dot" w:pos="7920"/>
+          <w:tab w:val="right" w:pos="8640"/>
+        </w:tabs>
+        <w:spacing w:line="480" w:lineRule="auto"/>
+        <w:rPr>
+          <w:rFonts w:ascii="Times New Roman" w:hAnsi="Times New Roman" w:cs="Times New Roman"/>
+          <w:sz w:val="24"/>
+          <w:szCs w:val="24"/>
+        </w:rPr>
+      </w:pPr>
+    </w:p>
+    <w:p>
+      <w:pPr>
+        <w:tabs>
+          <w:tab w:val="right" w:leader="dot" w:pos="7920"/>
+          <w:tab w:val="right" w:pos="8640"/>
+        </w:tabs>
+        <w:spacing w:line="480" w:lineRule="auto"/>
+        <w:rPr>
+          <w:rFonts w:ascii="Times New Roman" w:hAnsi="Times New Roman" w:cs="Times New Roman"/>
+          <w:sz w:val="24"/>
+          <w:szCs w:val="24"/>
+        </w:rPr>
+      </w:pPr>
+    </w:p>
+    <w:p>
+      <w:pPr>
+        <w:tabs>
+          <w:tab w:val="right" w:leader="dot" w:pos="7920"/>
+          <w:tab w:val="right" w:pos="8640"/>
+        </w:tabs>
+        <w:spacing w:line="480" w:lineRule="auto"/>
+        <w:rPr>
+          <w:rFonts w:ascii="Times New Roman" w:hAnsi="Times New Roman" w:cs="Times New Roman"/>
+          <w:sz w:val="24"/>
+          <w:szCs w:val="24"/>
+        </w:rPr>
+      </w:pPr>
+    </w:p>
+    <w:p>
+      <w:pPr>
+        <w:tabs>
+          <w:tab w:val="right" w:leader="dot" w:pos="7920"/>
+          <w:tab w:val="right" w:pos="8640"/>
+        </w:tabs>
+        <w:spacing w:line="480" w:lineRule="auto"/>
+        <w:rPr>
+          <w:rFonts w:ascii="Times New Roman" w:hAnsi="Times New Roman" w:cs="Times New Roman"/>
+          <w:sz w:val="24"/>
+          <w:szCs w:val="24"/>
+        </w:rPr>
+      </w:pPr>
+    </w:p>
+    <w:p>
+      <w:pPr>
+        <w:tabs>
+          <w:tab w:val="right" w:leader="dot" w:pos="7920"/>
+          <w:tab w:val="right" w:pos="8640"/>
+        </w:tabs>
+        <w:spacing w:line="480" w:lineRule="auto"/>
+        <w:rPr>
+          <w:rFonts w:ascii="Times New Roman" w:hAnsi="Times New Roman" w:cs="Times New Roman"/>
+          <w:sz w:val="24"/>
+          <w:szCs w:val="24"/>
+        </w:rPr>
+      </w:pPr>
+    </w:p>
+    <w:p>
+      <w:pPr>
+        <w:tabs>
+          <w:tab w:val="right" w:leader="dot" w:pos="7920"/>
+          <w:tab w:val="right" w:pos="8640"/>
+        </w:tabs>
+        <w:spacing w:line="480" w:lineRule="auto"/>
+        <w:rPr>
+          <w:rFonts w:ascii="Times New Roman" w:hAnsi="Times New Roman" w:cs="Times New Roman"/>
+          <w:sz w:val="24"/>
+          <w:szCs w:val="24"/>
+        </w:rPr>
+      </w:pPr>
+    </w:p>
+    <w:p>
+      <w:pPr>
+        <w:tabs>
+          <w:tab w:val="right" w:leader="dot" w:pos="7920"/>
+          <w:tab w:val="right" w:pos="8640"/>
+        </w:tabs>
+        <w:spacing w:line="480" w:lineRule="auto"/>
+        <w:rPr>
+          <w:rFonts w:ascii="Times New Roman" w:hAnsi="Times New Roman" w:cs="Times New Roman"/>
+          <w:sz w:val="24"/>
+          <w:szCs w:val="24"/>
+        </w:rPr>
+      </w:pPr>
+    </w:p>
+    <w:p>
+      <w:pPr>
+        <w:tabs>
+          <w:tab w:val="right" w:leader="dot" w:pos="7920"/>
+          <w:tab w:val="right" w:pos="8640"/>
+        </w:tabs>
+        <w:spacing w:line="480" w:lineRule="auto"/>
+        <w:rPr>
+          <w:rFonts w:ascii="Times New Roman" w:hAnsi="Times New Roman" w:cs="Times New Roman"/>
+          <w:sz w:val="24"/>
+          <w:szCs w:val="24"/>
+        </w:rPr>
+      </w:pPr>
+    </w:p>
+    <w:p>
+      <w:pPr>
+        <w:tabs>
+          <w:tab w:val="right" w:leader="dot" w:pos="7920"/>
+          <w:tab w:val="right" w:pos="8640"/>
+        </w:tabs>
+        <w:spacing w:line="480" w:lineRule="auto"/>
+        <w:rPr>
+          <w:rFonts w:ascii="Times New Roman" w:hAnsi="Times New Roman" w:cs="Times New Roman"/>
+          <w:sz w:val="24"/>
+          <w:szCs w:val="24"/>
+        </w:rPr>
+      </w:pPr>
+    </w:p>
+    <w:p>
+      <w:pPr>
+        <w:tabs>
+          <w:tab w:val="right" w:leader="dot" w:pos="7920"/>
+          <w:tab w:val="right" w:pos="8640"/>
+        </w:tabs>
+        <w:spacing w:line="480" w:lineRule="auto"/>
+        <w:rPr>
+          <w:rFonts w:ascii="Times New Roman" w:hAnsi="Times New Roman" w:cs="Times New Roman"/>
+          <w:sz w:val="24"/>
+          <w:szCs w:val="24"/>
+        </w:rPr>
+      </w:pPr>
+    </w:p>
+    <w:p>
+      <w:pPr>
+        <w:tabs>
+          <w:tab w:val="right" w:leader="dot" w:pos="7920"/>
+          <w:tab w:val="right" w:pos="8640"/>
+        </w:tabs>
+        <w:spacing w:line="480" w:lineRule="auto"/>
+        <w:rPr>
+          <w:rFonts w:ascii="Times New Roman" w:hAnsi="Times New Roman" w:cs="Times New Roman"/>
+          <w:sz w:val="24"/>
+          <w:szCs w:val="24"/>
+        </w:rPr>
+      </w:pPr>
+    </w:p>
+    <w:p>
+      <w:pPr>
+        <w:tabs>
+          <w:tab w:val="right" w:leader="dot" w:pos="7920"/>
+          <w:tab w:val="right" w:pos="8640"/>
+        </w:tabs>
+        <w:spacing w:line="480" w:lineRule="auto"/>
+        <w:rPr>
+          <w:rFonts w:ascii="Times New Roman" w:hAnsi="Times New Roman" w:cs="Times New Roman"/>
+          <w:sz w:val="24"/>
+          <w:szCs w:val="24"/>
+        </w:rPr>
+      </w:pPr>
+    </w:p>
+    <w:p>
+      <w:pPr>
+        <w:tabs>
+          <w:tab w:val="right" w:leader="dot" w:pos="7920"/>
+          <w:tab w:val="right" w:pos="8640"/>
+        </w:tabs>
+        <w:spacing w:line="480" w:lineRule="auto"/>
+        <w:rPr>
+          <w:rFonts w:ascii="Times New Roman" w:hAnsi="Times New Roman" w:cs="Times New Roman"/>
+          <w:sz w:val="24"/>
+          <w:szCs w:val="24"/>
+        </w:rPr>
+      </w:pPr>
+    </w:p>
+    <w:p>
+      <w:pPr>
+        <w:tabs>
+          <w:tab w:val="right" w:leader="dot" w:pos="7920"/>
+          <w:tab w:val="right" w:pos="8640"/>
+        </w:tabs>
+        <w:spacing w:line="480" w:lineRule="auto"/>
+        <w:rPr>
+          <w:rFonts w:ascii="Times New Roman" w:hAnsi="Times New Roman" w:cs="Times New Roman"/>
+          <w:sz w:val="24"/>
+          <w:szCs w:val="24"/>
+        </w:rPr>
+      </w:pPr>
+    </w:p>
+    <w:p>
+      <w:pPr>
+        <w:tabs>
+          <w:tab w:val="right" w:leader="dot" w:pos="7920"/>
+          <w:tab w:val="right" w:pos="8640"/>
+        </w:tabs>
+        <w:spacing w:line="480" w:lineRule="auto"/>
+        <w:jc w:val="center"/>
+        <w:rPr>
+          <w:rFonts w:ascii="Times New Roman" w:hAnsi="Times New Roman" w:cs="Times New Roman"/>
+          <w:sz w:val="24"/>
+          <w:szCs w:val="24"/>
+        </w:rPr>
+      </w:pPr>
+      <w:r>
+        <w:rPr>
+          <w:rFonts w:ascii="Times New Roman" w:hAnsi="Times New Roman" w:cs="Times New Roman"/>
+          <w:sz w:val="24"/>
+          <w:szCs w:val="24"/>
+        </w:rPr>
+        <w:lastRenderedPageBreak/>
+        <w:t>List of Tables</w:t>
+      </w:r>
+    </w:p>
+    <w:p>
+      <w:pPr>
+        <w:tabs>
+          <w:tab w:val="right" w:pos="7920"/>
+          <w:tab w:val="right" w:pos="8640"/>
+        </w:tabs>
+        <w:spacing w:line="480" w:lineRule="auto"/>
+        <w:rPr>
+          <w:rFonts w:ascii="Times New Roman" w:hAnsi="Times New Roman" w:cs="Times New Roman"/>
+          <w:sz w:val="24"/>
+          <w:szCs w:val="24"/>
+        </w:rPr>
+      </w:pPr>
+      <w:r>
+        <w:rPr>
+          <w:rFonts w:ascii="Times New Roman" w:hAnsi="Times New Roman" w:cs="Times New Roman"/>
+          <w:sz w:val="24"/>
+          <w:szCs w:val="24"/>
+        </w:rPr>
+        <w:t>Table</w:t>
+      </w:r>
+      <w:r>
+        <w:rPr>
+          <w:rFonts w:ascii="Times New Roman" w:hAnsi="Times New Roman" w:cs="Times New Roman"/>
+          <w:sz w:val="24"/>
+          <w:szCs w:val="24"/>
+        </w:rPr>
+        <w:tab/>
+        <w:t>Page</w:t>
+      </w:r>
+    </w:p>
+    <w:p>
+      <w:pPr>
+        <w:tabs>
+          <w:tab w:val="right" w:leader="dot" w:pos="7920"/>
+          <w:tab w:val="right" w:pos="8640"/>
+        </w:tabs>
+        <w:spacing w:line="480" w:lineRule="auto"/>
+        <w:rPr>
+          <w:rFonts w:ascii="Times New Roman" w:hAnsi="Times New Roman" w:cs="Times New Roman"/>
+          <w:sz w:val="24"/>
+          <w:szCs w:val="24"/>
+        </w:rPr>
+      </w:pPr>
+      <w:r>
+        <w:rPr>
+          <w:rFonts w:ascii="Times New Roman" w:hAnsi="Times New Roman" w:cs="Times New Roman"/>
+          <w:sz w:val="24"/>
+          <w:szCs w:val="24"/>
+        </w:rPr>
+        <w:t xml:space="preserve">Table 1. </w:t>
+      </w:r>
+      <w:r>
+        <w:rPr>
+          <w:rFonts w:ascii="Times New Roman" w:hAnsi="Times New Roman" w:cs="Times New Roman"/>
+          <w:sz w:val="24"/>
+          <w:szCs w:val="24"/>
+          <w:highlight w:val="yellow"/>
+        </w:rPr>
+        <w:t>(Title here)</w:t>
+      </w:r>
+      <w:r>
+        <w:rPr>
+          <w:rFonts w:ascii="Times New Roman" w:hAnsi="Times New Roman" w:cs="Times New Roman"/>
+          <w:sz w:val="24"/>
+          <w:szCs w:val="24"/>
+        </w:rPr>
+        <w:tab/>
+      </w:r>
+      <w:r>
+        <w:rPr>
+          <w:rFonts w:ascii="Times New Roman" w:hAnsi="Times New Roman" w:cs="Times New Roman"/>
+          <w:sz w:val="24"/>
+          <w:szCs w:val="24"/>
+          <w:highlight w:val="yellow"/>
+        </w:rPr>
+        <w:t>(Page #)</w:t>
+      </w:r>
+    </w:p>
+    <w:p>
+      <w:pPr>
+        <w:tabs>
+          <w:tab w:val="right" w:leader="dot" w:pos="7920"/>
+          <w:tab w:val="right" w:pos="8640"/>
+        </w:tabs>
+        <w:spacing w:line="480" w:lineRule="auto"/>
+        <w:rPr>
+          <w:rFonts w:ascii="Times New Roman" w:hAnsi="Times New Roman" w:cs="Times New Roman"/>
+          <w:sz w:val="24"/>
+          <w:szCs w:val="24"/>
+        </w:rPr>
+      </w:pPr>
+    </w:p>
+    <w:p>
+      <w:pPr>
+        <w:tabs>
+          <w:tab w:val="right" w:leader="dot" w:pos="7920"/>
+          <w:tab w:val="right" w:pos="8640"/>
+        </w:tabs>
+        <w:spacing w:line="480" w:lineRule="auto"/>
+        <w:rPr>
+          <w:rFonts w:ascii="Times New Roman" w:hAnsi="Times New Roman" w:cs="Times New Roman"/>
+          <w:sz w:val="24"/>
+          <w:szCs w:val="24"/>
+        </w:rPr>
+      </w:pPr>
+    </w:p>
+    <w:p>
+      <w:pPr>
+        <w:tabs>
+          <w:tab w:val="right" w:leader="dot" w:pos="7920"/>
+          <w:tab w:val="right" w:pos="8640"/>
+        </w:tabs>
+        <w:spacing w:line="480" w:lineRule="auto"/>
+        <w:rPr>
+          <w:rFonts w:ascii="Times New Roman" w:hAnsi="Times New Roman" w:cs="Times New Roman"/>
+          <w:sz w:val="24"/>
+          <w:szCs w:val="24"/>
+        </w:rPr>
+      </w:pPr>
+    </w:p>
+    <w:p>
+      <w:pPr>
+        <w:tabs>
+          <w:tab w:val="right" w:leader="dot" w:pos="7920"/>
+          <w:tab w:val="right" w:pos="8640"/>
+        </w:tabs>
+        <w:spacing w:line="480" w:lineRule="auto"/>
+        <w:rPr>
+          <w:rFonts w:ascii="Times New Roman" w:hAnsi="Times New Roman" w:cs="Times New Roman"/>
+          <w:sz w:val="24"/>
+          <w:szCs w:val="24"/>
+        </w:rPr>
+      </w:pPr>
+    </w:p>
+    <w:p>
+      <w:pPr>
+        <w:tabs>
+          <w:tab w:val="right" w:leader="dot" w:pos="7920"/>
+          <w:tab w:val="right" w:pos="8640"/>
+        </w:tabs>
+        <w:spacing w:line="480" w:lineRule="auto"/>
+        <w:rPr>
+          <w:rFonts w:ascii="Times New Roman" w:hAnsi="Times New Roman" w:cs="Times New Roman"/>
+          <w:sz w:val="24"/>
+          <w:szCs w:val="24"/>
+        </w:rPr>
+      </w:pPr>
+    </w:p>
+    <w:p>
+      <w:pPr>
+        <w:tabs>
+          <w:tab w:val="right" w:leader="dot" w:pos="7920"/>
+          <w:tab w:val="right" w:pos="8640"/>
+        </w:tabs>
+        <w:spacing w:line="480" w:lineRule="auto"/>
+        <w:rPr>
+          <w:rFonts w:ascii="Times New Roman" w:hAnsi="Times New Roman" w:cs="Times New Roman"/>
+          <w:sz w:val="24"/>
+          <w:szCs w:val="24"/>
+        </w:rPr>
+      </w:pPr>
+    </w:p>
+    <w:p>
+      <w:pPr>
+        <w:tabs>
+          <w:tab w:val="right" w:leader="dot" w:pos="7920"/>
+          <w:tab w:val="right" w:pos="8640"/>
+        </w:tabs>
+        <w:spacing w:line="480" w:lineRule="auto"/>
+        <w:rPr>
+          <w:rFonts w:ascii="Times New Roman" w:hAnsi="Times New Roman" w:cs="Times New Roman"/>
+          <w:sz w:val="24"/>
+          <w:szCs w:val="24"/>
+        </w:rPr>
+      </w:pPr>
+    </w:p>
+    <w:p>
+      <w:pPr>
+        <w:tabs>
+          <w:tab w:val="right" w:leader="dot" w:pos="7920"/>
+          <w:tab w:val="right" w:pos="8640"/>
+        </w:tabs>
+        <w:spacing w:line="480" w:lineRule="auto"/>
+        <w:rPr>
+          <w:rFonts w:ascii="Times New Roman" w:hAnsi="Times New Roman" w:cs="Times New Roman"/>
+          <w:sz w:val="24"/>
+          <w:szCs w:val="24"/>
+        </w:rPr>
+      </w:pPr>
+    </w:p>
+    <w:p>
+      <w:pPr>
+        <w:tabs>
+          <w:tab w:val="right" w:leader="dot" w:pos="7920"/>
+          <w:tab w:val="right" w:pos="8640"/>
+        </w:tabs>
+        <w:spacing w:line="480" w:lineRule="auto"/>
+        <w:rPr>
+          <w:rFonts w:ascii="Times New Roman" w:hAnsi="Times New Roman" w:cs="Times New Roman"/>
+          <w:sz w:val="24"/>
+          <w:szCs w:val="24"/>
+        </w:rPr>
+      </w:pPr>
+    </w:p>
+    <w:p>
+      <w:pPr>
+        <w:tabs>
+          <w:tab w:val="right" w:leader="dot" w:pos="7920"/>
+          <w:tab w:val="right" w:pos="8640"/>
+        </w:tabs>
+        <w:spacing w:line="480" w:lineRule="auto"/>
+        <w:rPr>
+          <w:rFonts w:ascii="Times New Roman" w:hAnsi="Times New Roman" w:cs="Times New Roman"/>
+          <w:sz w:val="24"/>
+          <w:szCs w:val="24"/>
+        </w:rPr>
+      </w:pPr>
+    </w:p>
+    <w:p>
+      <w:pPr>
+        <w:tabs>
+          <w:tab w:val="right" w:leader="dot" w:pos="7920"/>
+          <w:tab w:val="right" w:pos="8640"/>
+        </w:tabs>
+        <w:spacing w:line="480" w:lineRule="auto"/>
+        <w:rPr>
+          <w:rFonts w:ascii="Times New Roman" w:hAnsi="Times New Roman" w:cs="Times New Roman"/>
+          <w:sz w:val="24"/>
+          <w:szCs w:val="24"/>
+        </w:rPr>
+      </w:pPr>
+    </w:p>
+    <w:p>
+      <w:pPr>
+        <w:tabs>
+          <w:tab w:val="right" w:leader="dot" w:pos="7920"/>
+          <w:tab w:val="right" w:pos="8640"/>
+        </w:tabs>
+        <w:spacing w:line="480" w:lineRule="auto"/>
+        <w:rPr>
+          <w:rFonts w:ascii="Times New Roman" w:hAnsi="Times New Roman" w:cs="Times New Roman"/>
+          <w:sz w:val="24"/>
+          <w:szCs w:val="24"/>
+        </w:rPr>
+      </w:pPr>
+    </w:p>
+    <w:p>
+      <w:pPr>
+        <w:tabs>
+          <w:tab w:val="right" w:leader="dot" w:pos="7920"/>
+          <w:tab w:val="right" w:pos="8640"/>
+        </w:tabs>
+        <w:spacing w:line="480" w:lineRule="auto"/>
+        <w:rPr>
+          <w:rFonts w:ascii="Times New Roman" w:hAnsi="Times New Roman" w:cs="Times New Roman"/>
+          <w:sz w:val="24"/>
+          <w:szCs w:val="24"/>
+        </w:rPr>
+      </w:pPr>
+    </w:p>
+    <w:p>
+      <w:pPr>
+        <w:tabs>
+          <w:tab w:val="right" w:leader="dot" w:pos="7920"/>
+          <w:tab w:val="right" w:pos="8640"/>
+        </w:tabs>
+        <w:spacing w:line="480" w:lineRule="auto"/>
+        <w:rPr>
+          <w:rFonts w:ascii="Times New Roman" w:hAnsi="Times New Roman" w:cs="Times New Roman"/>
+          <w:sz w:val="24"/>
+          <w:szCs w:val="24"/>
+        </w:rPr>
+      </w:pPr>
+    </w:p>
+    <w:p>
+      <w:pPr>
+        <w:tabs>
+          <w:tab w:val="right" w:leader="dot" w:pos="7920"/>
+          <w:tab w:val="right" w:pos="8640"/>
+        </w:tabs>
+        <w:spacing w:line="480" w:lineRule="auto"/>
+        <w:rPr>
+          <w:rFonts w:ascii="Times New Roman" w:hAnsi="Times New Roman" w:cs="Times New Roman"/>
+          <w:sz w:val="24"/>
+          <w:szCs w:val="24"/>
+        </w:rPr>
+      </w:pPr>
+    </w:p>
+    <w:p>
+      <w:pPr>
+        <w:tabs>
+          <w:tab w:val="right" w:leader="dot" w:pos="7920"/>
+          <w:tab w:val="right" w:pos="8640"/>
+        </w:tabs>
         <w:spacing w:line="480" w:lineRule="auto"/>
         <w:rPr>
           <w:rFonts w:ascii="Times New Roman" w:hAnsi="Times New Roman" w:cs="Times New Roman"/>

</xml_diff>

<commit_message>
Added more to Thesis paper. Now set up to move into the actual content of the paper and retroactively alter the beginning to fit what gets filled out. Also added a text file which outlines the paper (which is subject to change).
</commit_message>
<xml_diff>
--- a/Thesis Paper.docx
+++ b/Thesis Paper.docx
@@ -2118,6 +2118,262 @@
           <w:sz w:val="24"/>
           <w:szCs w:val="24"/>
         </w:rPr>
+        <w:sectPr>
+          <w:footerReference w:type="default" r:id="rId8"/>
+          <w:pgSz w:w="12240" w:h="15840" w:code="1"/>
+          <w:pgMar w:top="1440" w:right="1440" w:bottom="1440" w:left="2160" w:header="720" w:footer="1440" w:gutter="0"/>
+          <w:pgNumType w:fmt="lowerRoman" w:start="3"/>
+          <w:cols w:space="720"/>
+          <w:docGrid w:linePitch="360"/>
+        </w:sectPr>
+      </w:pPr>
+    </w:p>
+    <w:p>
+      <w:pPr>
+        <w:tabs>
+          <w:tab w:val="right" w:leader="dot" w:pos="7920"/>
+          <w:tab w:val="right" w:pos="8640"/>
+        </w:tabs>
+        <w:spacing w:line="480" w:lineRule="auto"/>
+        <w:rPr>
+          <w:rFonts w:ascii="Times New Roman" w:hAnsi="Times New Roman" w:cs="Times New Roman"/>
+          <w:sz w:val="24"/>
+          <w:szCs w:val="24"/>
+        </w:rPr>
+      </w:pPr>
+    </w:p>
+    <w:p>
+      <w:pPr>
+        <w:tabs>
+          <w:tab w:val="right" w:leader="dot" w:pos="7920"/>
+          <w:tab w:val="right" w:pos="8640"/>
+        </w:tabs>
+        <w:spacing w:line="480" w:lineRule="auto"/>
+        <w:jc w:val="center"/>
+        <w:rPr>
+          <w:rFonts w:ascii="Times New Roman" w:hAnsi="Times New Roman" w:cs="Times New Roman"/>
+          <w:b/>
+          <w:bCs/>
+          <w:sz w:val="24"/>
+          <w:szCs w:val="24"/>
+        </w:rPr>
+      </w:pPr>
+      <w:r>
+        <w:rPr>
+          <w:rFonts w:ascii="Times New Roman" w:hAnsi="Times New Roman" w:cs="Times New Roman"/>
+          <w:b/>
+          <w:bCs/>
+          <w:sz w:val="24"/>
+          <w:szCs w:val="24"/>
+        </w:rPr>
+        <w:t>Chapter 1</w:t>
+      </w:r>
+    </w:p>
+    <w:p>
+      <w:pPr>
+        <w:tabs>
+          <w:tab w:val="right" w:leader="dot" w:pos="7920"/>
+          <w:tab w:val="right" w:pos="8640"/>
+        </w:tabs>
+        <w:spacing w:line="480" w:lineRule="auto"/>
+        <w:jc w:val="center"/>
+        <w:rPr>
+          <w:rFonts w:ascii="Times New Roman" w:hAnsi="Times New Roman" w:cs="Times New Roman"/>
+          <w:b/>
+          <w:bCs/>
+          <w:sz w:val="24"/>
+          <w:szCs w:val="24"/>
+        </w:rPr>
+      </w:pPr>
+      <w:r>
+        <w:rPr>
+          <w:rFonts w:ascii="Times New Roman" w:hAnsi="Times New Roman" w:cs="Times New Roman"/>
+          <w:b/>
+          <w:bCs/>
+          <w:sz w:val="24"/>
+          <w:szCs w:val="24"/>
+        </w:rPr>
+        <w:t>Introduction</w:t>
+      </w:r>
+    </w:p>
+    <w:p>
+      <w:pPr>
+        <w:tabs>
+          <w:tab w:val="left" w:pos="720"/>
+          <w:tab w:val="right" w:leader="dot" w:pos="7920"/>
+          <w:tab w:val="right" w:pos="8640"/>
+        </w:tabs>
+        <w:spacing w:line="480" w:lineRule="auto"/>
+        <w:rPr>
+          <w:rFonts w:ascii="Times New Roman" w:hAnsi="Times New Roman" w:cs="Times New Roman"/>
+          <w:sz w:val="24"/>
+          <w:szCs w:val="24"/>
+        </w:rPr>
+      </w:pPr>
+      <w:r>
+        <w:rPr>
+          <w:rFonts w:ascii="Times New Roman" w:hAnsi="Times New Roman" w:cs="Times New Roman"/>
+          <w:sz w:val="24"/>
+          <w:szCs w:val="24"/>
+        </w:rPr>
+        <w:tab/>
+      </w:r>
+      <w:r>
+        <w:rPr>
+          <w:rFonts w:ascii="Times New Roman" w:hAnsi="Times New Roman" w:cs="Times New Roman"/>
+          <w:sz w:val="24"/>
+          <w:szCs w:val="24"/>
+          <w:highlight w:val="yellow"/>
+        </w:rPr>
+        <w:t>(Start intro here)</w:t>
+      </w:r>
+      <w:r>
+        <w:rPr>
+          <w:rFonts w:ascii="Times New Roman" w:hAnsi="Times New Roman" w:cs="Times New Roman"/>
+          <w:sz w:val="24"/>
+          <w:szCs w:val="24"/>
+        </w:rPr>
+        <w:t xml:space="preserve"> </w:t>
+      </w:r>
+    </w:p>
+    <w:p>
+      <w:pPr>
+        <w:tabs>
+          <w:tab w:val="right" w:leader="dot" w:pos="7920"/>
+          <w:tab w:val="right" w:pos="8640"/>
+        </w:tabs>
+        <w:spacing w:line="480" w:lineRule="auto"/>
+        <w:rPr>
+          <w:rFonts w:ascii="Times New Roman" w:hAnsi="Times New Roman" w:cs="Times New Roman"/>
+          <w:sz w:val="24"/>
+          <w:szCs w:val="24"/>
+        </w:rPr>
+      </w:pPr>
+    </w:p>
+    <w:p>
+      <w:pPr>
+        <w:tabs>
+          <w:tab w:val="right" w:leader="dot" w:pos="7920"/>
+          <w:tab w:val="right" w:pos="8640"/>
+        </w:tabs>
+        <w:spacing w:line="480" w:lineRule="auto"/>
+        <w:rPr>
+          <w:rFonts w:ascii="Times New Roman" w:hAnsi="Times New Roman" w:cs="Times New Roman"/>
+          <w:sz w:val="24"/>
+          <w:szCs w:val="24"/>
+        </w:rPr>
+      </w:pPr>
+    </w:p>
+    <w:p>
+      <w:pPr>
+        <w:tabs>
+          <w:tab w:val="right" w:leader="dot" w:pos="7920"/>
+          <w:tab w:val="right" w:pos="8640"/>
+        </w:tabs>
+        <w:spacing w:line="480" w:lineRule="auto"/>
+        <w:rPr>
+          <w:rFonts w:ascii="Times New Roman" w:hAnsi="Times New Roman" w:cs="Times New Roman"/>
+          <w:sz w:val="24"/>
+          <w:szCs w:val="24"/>
+        </w:rPr>
+      </w:pPr>
+    </w:p>
+    <w:p>
+      <w:pPr>
+        <w:tabs>
+          <w:tab w:val="right" w:leader="dot" w:pos="7920"/>
+          <w:tab w:val="right" w:pos="8640"/>
+        </w:tabs>
+        <w:spacing w:line="480" w:lineRule="auto"/>
+        <w:rPr>
+          <w:rFonts w:ascii="Times New Roman" w:hAnsi="Times New Roman" w:cs="Times New Roman"/>
+          <w:sz w:val="24"/>
+          <w:szCs w:val="24"/>
+        </w:rPr>
+      </w:pPr>
+    </w:p>
+    <w:p>
+      <w:pPr>
+        <w:tabs>
+          <w:tab w:val="right" w:leader="dot" w:pos="7920"/>
+          <w:tab w:val="right" w:pos="8640"/>
+        </w:tabs>
+        <w:spacing w:line="480" w:lineRule="auto"/>
+        <w:rPr>
+          <w:rFonts w:ascii="Times New Roman" w:hAnsi="Times New Roman" w:cs="Times New Roman"/>
+          <w:sz w:val="24"/>
+          <w:szCs w:val="24"/>
+        </w:rPr>
+      </w:pPr>
+    </w:p>
+    <w:p>
+      <w:pPr>
+        <w:tabs>
+          <w:tab w:val="right" w:leader="dot" w:pos="7920"/>
+          <w:tab w:val="right" w:pos="8640"/>
+        </w:tabs>
+        <w:spacing w:line="480" w:lineRule="auto"/>
+        <w:rPr>
+          <w:rFonts w:ascii="Times New Roman" w:hAnsi="Times New Roman" w:cs="Times New Roman"/>
+          <w:sz w:val="24"/>
+          <w:szCs w:val="24"/>
+        </w:rPr>
+      </w:pPr>
+    </w:p>
+    <w:p>
+      <w:pPr>
+        <w:tabs>
+          <w:tab w:val="right" w:leader="dot" w:pos="7920"/>
+          <w:tab w:val="right" w:pos="8640"/>
+        </w:tabs>
+        <w:spacing w:line="480" w:lineRule="auto"/>
+        <w:rPr>
+          <w:rFonts w:ascii="Times New Roman" w:hAnsi="Times New Roman" w:cs="Times New Roman"/>
+          <w:sz w:val="24"/>
+          <w:szCs w:val="24"/>
+        </w:rPr>
+      </w:pPr>
+    </w:p>
+    <w:p>
+      <w:pPr>
+        <w:tabs>
+          <w:tab w:val="right" w:leader="dot" w:pos="7920"/>
+          <w:tab w:val="right" w:pos="8640"/>
+        </w:tabs>
+        <w:spacing w:line="480" w:lineRule="auto"/>
+        <w:rPr>
+          <w:rFonts w:ascii="Times New Roman" w:hAnsi="Times New Roman" w:cs="Times New Roman"/>
+          <w:sz w:val="24"/>
+          <w:szCs w:val="24"/>
+        </w:rPr>
+      </w:pPr>
+    </w:p>
+    <w:p>
+      <w:pPr>
+        <w:tabs>
+          <w:tab w:val="right" w:leader="dot" w:pos="7920"/>
+          <w:tab w:val="right" w:pos="8640"/>
+        </w:tabs>
+        <w:spacing w:line="480" w:lineRule="auto"/>
+        <w:rPr>
+          <w:rFonts w:ascii="Times New Roman" w:hAnsi="Times New Roman" w:cs="Times New Roman"/>
+          <w:sz w:val="24"/>
+          <w:szCs w:val="24"/>
+        </w:rPr>
+      </w:pPr>
+    </w:p>
+    <w:p>
+      <w:pPr>
+        <w:tabs>
+          <w:tab w:val="right" w:leader="dot" w:pos="7920"/>
+          <w:tab w:val="right" w:pos="8640"/>
+        </w:tabs>
+        <w:spacing w:line="480" w:lineRule="auto"/>
+        <w:rPr>
+          <w:rFonts w:ascii="Times New Roman" w:hAnsi="Times New Roman" w:cs="Times New Roman"/>
+          <w:sz w:val="24"/>
+          <w:szCs w:val="24"/>
+        </w:rPr>
       </w:pPr>
     </w:p>
     <w:p>
@@ -2177,10 +2433,10 @@
       </w:pPr>
     </w:p>
     <w:sectPr>
-      <w:footerReference w:type="default" r:id="rId8"/>
+      <w:footerReference w:type="default" r:id="rId9"/>
       <w:pgSz w:w="12240" w:h="15840" w:code="1"/>
       <w:pgMar w:top="1440" w:right="1440" w:bottom="1440" w:left="2160" w:header="720" w:footer="1440" w:gutter="0"/>
-      <w:pgNumType w:fmt="lowerRoman" w:start="3"/>
+      <w:pgNumType w:start="1"/>
       <w:cols w:space="720"/>
       <w:docGrid w:linePitch="360"/>
     </w:sectPr>
@@ -2286,6 +2542,89 @@
         <w:r>
           <w:rPr>
             <w:noProof/>
+          </w:rPr>
+          <w:fldChar w:fldCharType="end"/>
+        </w:r>
+      </w:p>
+    </w:sdtContent>
+  </w:sdt>
+  <w:p>
+    <w:pPr>
+      <w:pStyle w:val="Footer"/>
+      <w:jc w:val="center"/>
+    </w:pPr>
+  </w:p>
+</w:ftr>
+</file>
+
+<file path=word/footer4.xml><?xml version="1.0" encoding="utf-8"?>
+<w:ftr xmlns:wpc="http://schemas.microsoft.com/office/word/2010/wordprocessingCanvas" xmlns:cx="http://schemas.microsoft.com/office/drawing/2014/chartex" xmlns:cx1="http://schemas.microsoft.com/office/drawing/2015/9/8/chartex" xmlns:cx2="http://schemas.microsoft.com/office/drawing/2015/10/21/chartex" xmlns:cx3="http://schemas.microsoft.com/office/drawing/2016/5/9/chartex" xmlns:cx4="http://schemas.microsoft.com/office/drawing/2016/5/10/chartex" xmlns:cx5="http://schemas.microsoft.com/office/drawing/2016/5/11/chartex" xmlns:cx6="http://schemas.microsoft.com/office/drawing/2016/5/12/chartex" xmlns:cx7="http://schemas.microsoft.com/office/drawing/2016/5/13/chartex" xmlns:cx8="http://schemas.microsoft.com/office/drawing/2016/5/14/chartex" xmlns:mc="http://schemas.openxmlformats.org/markup-compatibility/2006" xmlns:aink="http://schemas.microsoft.com/office/drawing/2016/ink" xmlns:am3d="http://schemas.microsoft.com/office/drawing/2017/model3d" xmlns:o="urn:schemas-microsoft-com:office:office" xmlns:oel="http://schemas.microsoft.com/office/2019/extlst" xmlns:r="http://schemas.openxmlformats.org/officeDocument/2006/relationships" xmlns:m="http://schemas.openxmlformats.org/officeDocument/2006/math" xmlns:v="urn:schemas-microsoft-com:vml" xmlns:wp14="http://schemas.microsoft.com/office/word/2010/wordprocessingDrawing" xmlns:wp="http://schemas.openxmlformats.org/drawingml/2006/wordprocessingDrawing" xmlns:w10="urn:schemas-microsoft-com:office:word" xmlns:w="http://schemas.openxmlformats.org/wordprocessingml/2006/main" xmlns:w14="http://schemas.microsoft.com/office/word/2010/wordml" xmlns:w15="http://schemas.microsoft.com/office/word/2012/wordml" xmlns:w16cex="http://schemas.microsoft.com/office/word/2018/wordml/cex" xmlns:w16cid="http://schemas.microsoft.com/office/word/2016/wordml/cid" xmlns:w16="http://schemas.microsoft.com/office/word/2018/wordml" xmlns:w16du="http://schemas.microsoft.com/office/word/2023/wordml/word16du" xmlns:w16sdtdh="http://schemas.microsoft.com/office/word/2020/wordml/sdtdatahash" xmlns:w16se="http://schemas.microsoft.com/office/word/2015/wordml/symex" xmlns:wpg="http://schemas.microsoft.com/office/word/2010/wordprocessingGroup" xmlns:wpi="http://schemas.microsoft.com/office/word/2010/wordprocessingInk" xmlns:wne="http://schemas.microsoft.com/office/word/2006/wordml" xmlns:wps="http://schemas.microsoft.com/office/word/2010/wordprocessingShape" mc:Ignorable="w14 w15 w16se w16cid w16 w16cex w16sdtdh w16du wp14">
+  <w:sdt>
+    <w:sdtPr>
+      <w:id w:val="-934592408"/>
+      <w:docPartObj>
+        <w:docPartGallery w:val="Page Numbers (Bottom of Page)"/>
+        <w:docPartUnique/>
+      </w:docPartObj>
+    </w:sdtPr>
+    <w:sdtEndPr>
+      <w:rPr>
+        <w:rFonts w:ascii="Times New Roman" w:hAnsi="Times New Roman" w:cs="Times New Roman"/>
+        <w:noProof/>
+        <w:sz w:val="24"/>
+        <w:szCs w:val="24"/>
+      </w:rPr>
+    </w:sdtEndPr>
+    <w:sdtContent>
+      <w:p>
+        <w:pPr>
+          <w:pStyle w:val="Footer"/>
+          <w:jc w:val="center"/>
+          <w:rPr>
+            <w:rFonts w:ascii="Times New Roman" w:hAnsi="Times New Roman" w:cs="Times New Roman"/>
+            <w:sz w:val="24"/>
+            <w:szCs w:val="24"/>
+          </w:rPr>
+        </w:pPr>
+        <w:r>
+          <w:rPr>
+            <w:rFonts w:ascii="Times New Roman" w:hAnsi="Times New Roman" w:cs="Times New Roman"/>
+            <w:sz w:val="24"/>
+            <w:szCs w:val="24"/>
+          </w:rPr>
+          <w:fldChar w:fldCharType="begin"/>
+        </w:r>
+        <w:r>
+          <w:rPr>
+            <w:rFonts w:ascii="Times New Roman" w:hAnsi="Times New Roman" w:cs="Times New Roman"/>
+            <w:sz w:val="24"/>
+            <w:szCs w:val="24"/>
+          </w:rPr>
+          <w:instrText xml:space="preserve"> PAGE   \* MERGEFORMAT </w:instrText>
+        </w:r>
+        <w:r>
+          <w:rPr>
+            <w:rFonts w:ascii="Times New Roman" w:hAnsi="Times New Roman" w:cs="Times New Roman"/>
+            <w:sz w:val="24"/>
+            <w:szCs w:val="24"/>
+          </w:rPr>
+          <w:fldChar w:fldCharType="separate"/>
+        </w:r>
+        <w:r>
+          <w:rPr>
+            <w:rFonts w:ascii="Times New Roman" w:hAnsi="Times New Roman" w:cs="Times New Roman"/>
+            <w:noProof/>
+            <w:sz w:val="24"/>
+            <w:szCs w:val="24"/>
+          </w:rPr>
+          <w:t>2</w:t>
+        </w:r>
+        <w:r>
+          <w:rPr>
+            <w:rFonts w:ascii="Times New Roman" w:hAnsi="Times New Roman" w:cs="Times New Roman"/>
+            <w:noProof/>
+            <w:sz w:val="24"/>
+            <w:szCs w:val="24"/>
           </w:rPr>
           <w:fldChar w:fldCharType="end"/>
         </w:r>

</xml_diff>

<commit_message>
Wrote up the first draft of the DSD section of the Introduction chapter.
</commit_message>
<xml_diff>
--- a/Thesis Paper.docx
+++ b/Thesis Paper.docx
@@ -433,7 +433,7 @@
           <w:szCs w:val="24"/>
         </w:rPr>
         <w:sectPr>
-          <w:footerReference w:type="default" r:id="rId6"/>
+          <w:footerReference w:type="default" r:id="rId7"/>
           <w:pgSz w:w="12240" w:h="15840" w:code="1"/>
           <w:pgMar w:top="2520" w:right="1440" w:bottom="1440" w:left="2160" w:header="720" w:footer="720" w:gutter="0"/>
           <w:cols w:space="720"/>
@@ -647,7 +647,7 @@
           <w:szCs w:val="24"/>
         </w:rPr>
         <w:sectPr>
-          <w:footerReference w:type="default" r:id="rId7"/>
+          <w:footerReference w:type="default" r:id="rId8"/>
           <w:pgSz w:w="12240" w:h="15840" w:code="1"/>
           <w:pgMar w:top="1440" w:right="1440" w:bottom="1440" w:left="2160" w:header="720" w:footer="1440" w:gutter="0"/>
           <w:pgNumType w:fmt="lowerRoman" w:start="1"/>
@@ -1343,25 +1343,54 @@
           <w:rFonts w:ascii="Times New Roman" w:hAnsi="Times New Roman" w:cs="Times New Roman"/>
           <w:sz w:val="24"/>
           <w:szCs w:val="24"/>
+        </w:rPr>
+        <w:t>Introduction</w:t>
+      </w:r>
+      <w:r>
+        <w:rPr>
+          <w:rFonts w:ascii="Times New Roman" w:hAnsi="Times New Roman" w:cs="Times New Roman"/>
+          <w:sz w:val="24"/>
+          <w:szCs w:val="24"/>
+        </w:rPr>
+        <w:tab/>
+      </w:r>
+      <w:r>
+        <w:rPr>
+          <w:rFonts w:ascii="Times New Roman" w:hAnsi="Times New Roman" w:cs="Times New Roman"/>
+          <w:sz w:val="24"/>
+          <w:szCs w:val="24"/>
+        </w:rPr>
+        <w:t>1</w:t>
+      </w:r>
+    </w:p>
+    <w:p>
+      <w:pPr>
+        <w:tabs>
+          <w:tab w:val="right" w:leader="dot" w:pos="7920"/>
+        </w:tabs>
+        <w:spacing w:line="480" w:lineRule="auto"/>
+        <w:rPr>
+          <w:rFonts w:ascii="Times New Roman" w:hAnsi="Times New Roman" w:cs="Times New Roman"/>
+          <w:sz w:val="24"/>
+          <w:szCs w:val="24"/>
+        </w:rPr>
+      </w:pPr>
+      <w:r>
+        <w:rPr>
+          <w:rFonts w:ascii="Times New Roman" w:hAnsi="Times New Roman" w:cs="Times New Roman"/>
+          <w:sz w:val="24"/>
+          <w:szCs w:val="24"/>
+        </w:rPr>
+        <w:t xml:space="preserve">Chapter 2: </w:t>
+      </w:r>
+      <w:r>
+        <w:rPr>
+          <w:rFonts w:ascii="Times New Roman" w:hAnsi="Times New Roman" w:cs="Times New Roman"/>
+          <w:sz w:val="24"/>
+          <w:szCs w:val="24"/>
           <w:highlight w:val="yellow"/>
         </w:rPr>
-        <w:t>Introduction?</w:t>
-      </w:r>
-      <w:r>
-        <w:rPr>
-          <w:rFonts w:ascii="Times New Roman" w:hAnsi="Times New Roman" w:cs="Times New Roman"/>
-          <w:sz w:val="24"/>
-          <w:szCs w:val="24"/>
-        </w:rPr>
-        <w:tab/>
-      </w:r>
-      <w:r>
-        <w:rPr>
-          <w:rFonts w:ascii="Times New Roman" w:hAnsi="Times New Roman" w:cs="Times New Roman"/>
-          <w:sz w:val="24"/>
-          <w:szCs w:val="24"/>
-        </w:rPr>
-        <w:t>1</w:t>
+        <w:t>(insert here)</w:t>
       </w:r>
     </w:p>
     <w:p>
@@ -1556,7 +1585,6 @@
           <w:sz w:val="24"/>
           <w:szCs w:val="24"/>
         </w:rPr>
-        <w:lastRenderedPageBreak/>
         <w:t>List of Figures</w:t>
       </w:r>
     </w:p>
@@ -1869,7 +1897,6 @@
           <w:sz w:val="24"/>
           <w:szCs w:val="24"/>
         </w:rPr>
-        <w:lastRenderedPageBreak/>
         <w:t>List of Tables</w:t>
       </w:r>
     </w:p>
@@ -2119,7 +2146,7 @@
           <w:szCs w:val="24"/>
         </w:rPr>
         <w:sectPr>
-          <w:footerReference w:type="default" r:id="rId8"/>
+          <w:footerReference w:type="default" r:id="rId9"/>
           <w:pgSz w:w="12240" w:h="15840" w:code="1"/>
           <w:pgMar w:top="1440" w:right="1440" w:bottom="1440" w:left="2160" w:header="720" w:footer="1440" w:gutter="0"/>
           <w:pgNumType w:fmt="lowerRoman" w:start="3"/>
@@ -2223,217 +2250,378 @@
           <w:rFonts w:ascii="Times New Roman" w:hAnsi="Times New Roman" w:cs="Times New Roman"/>
           <w:sz w:val="24"/>
           <w:szCs w:val="24"/>
+        </w:rPr>
+        <w:t xml:space="preserve">When it comes to analyzing large or complex groups of data, it is often useful to examine the connections and relationships shared between its subjects. Graphs can be used to model such relations. Graphs are composed of two components: vertices (which represent individual members of a data set) and edges (which represent the connections between these members). </w:t>
+      </w:r>
+      <w:r>
+        <w:rPr>
+          <w:rFonts w:ascii="Times New Roman" w:hAnsi="Times New Roman" w:cs="Times New Roman"/>
+          <w:sz w:val="24"/>
+          <w:szCs w:val="24"/>
+        </w:rPr>
+        <w:t xml:space="preserve">A graph is usually represented as </w:t>
+      </w:r>
+      <w:r>
+        <w:rPr>
+          <w:rFonts w:ascii="Times New Roman" w:hAnsi="Times New Roman" w:cs="Times New Roman"/>
+          <w:i/>
+          <w:iCs/>
+          <w:sz w:val="24"/>
+          <w:szCs w:val="24"/>
+        </w:rPr>
+        <w:t>G = (V, E)</w:t>
+      </w:r>
+      <w:r>
+        <w:rPr>
+          <w:rFonts w:ascii="Times New Roman" w:hAnsi="Times New Roman" w:cs="Times New Roman"/>
+          <w:sz w:val="24"/>
+          <w:szCs w:val="24"/>
+        </w:rPr>
+        <w:t xml:space="preserve">, where </w:t>
+      </w:r>
+      <w:r>
+        <w:rPr>
+          <w:rFonts w:ascii="Times New Roman" w:hAnsi="Times New Roman" w:cs="Times New Roman"/>
+          <w:i/>
+          <w:iCs/>
+          <w:sz w:val="24"/>
+          <w:szCs w:val="24"/>
+        </w:rPr>
+        <w:t>V</w:t>
+      </w:r>
+      <w:r>
+        <w:rPr>
+          <w:rFonts w:ascii="Times New Roman" w:hAnsi="Times New Roman" w:cs="Times New Roman"/>
+          <w:sz w:val="24"/>
+          <w:szCs w:val="24"/>
+        </w:rPr>
+        <w:t xml:space="preserve"> is the set of vertices in the graph, and </w:t>
+      </w:r>
+      <w:r>
+        <w:rPr>
+          <w:rFonts w:ascii="Times New Roman" w:hAnsi="Times New Roman" w:cs="Times New Roman"/>
+          <w:i/>
+          <w:iCs/>
+          <w:sz w:val="24"/>
+          <w:szCs w:val="24"/>
+        </w:rPr>
+        <w:t>E</w:t>
+      </w:r>
+      <w:r>
+        <w:rPr>
+          <w:rFonts w:ascii="Times New Roman" w:hAnsi="Times New Roman" w:cs="Times New Roman"/>
+          <w:sz w:val="24"/>
+          <w:szCs w:val="24"/>
+        </w:rPr>
+        <w:t xml:space="preserve"> is the set of edges in the graph. </w:t>
+      </w:r>
+      <w:r>
+        <w:rPr>
+          <w:rFonts w:ascii="Times New Roman" w:hAnsi="Times New Roman" w:cs="Times New Roman"/>
+          <w:sz w:val="24"/>
+          <w:szCs w:val="24"/>
+        </w:rPr>
+        <w:t xml:space="preserve">A couple of the major types of data </w:t>
+      </w:r>
+      <w:r>
+        <w:rPr>
+          <w:rFonts w:ascii="Times New Roman" w:hAnsi="Times New Roman" w:cs="Times New Roman"/>
+          <w:sz w:val="24"/>
+          <w:szCs w:val="24"/>
+        </w:rPr>
+        <w:t xml:space="preserve">that graphs </w:t>
+      </w:r>
+      <w:r>
+        <w:rPr>
+          <w:rFonts w:ascii="Times New Roman" w:hAnsi="Times New Roman" w:cs="Times New Roman"/>
+          <w:sz w:val="24"/>
+          <w:szCs w:val="24"/>
+        </w:rPr>
+        <w:t>can be used to model are social networks (e.g. Facebook, Twitter, etc.) and biological data (DNA, neural networks, etc.)</w:t>
+      </w:r>
+      <w:r>
+        <w:rPr>
+          <w:rFonts w:ascii="Times New Roman" w:hAnsi="Times New Roman" w:cs="Times New Roman"/>
+          <w:sz w:val="24"/>
+          <w:szCs w:val="24"/>
+        </w:rPr>
+        <w:t xml:space="preserve"> [2]</w:t>
+      </w:r>
+      <w:r>
+        <w:rPr>
+          <w:rFonts w:ascii="Times New Roman" w:hAnsi="Times New Roman" w:cs="Times New Roman"/>
+          <w:sz w:val="24"/>
+          <w:szCs w:val="24"/>
+        </w:rPr>
+        <w:t>.</w:t>
+      </w:r>
+      <w:r>
+        <w:rPr>
+          <w:rFonts w:ascii="Times New Roman" w:hAnsi="Times New Roman" w:cs="Times New Roman"/>
+          <w:sz w:val="24"/>
+          <w:szCs w:val="24"/>
+        </w:rPr>
+        <w:t xml:space="preserve"> It’s also worth noting that edges </w:t>
+      </w:r>
+      <w:r>
+        <w:rPr>
+          <w:rFonts w:ascii="Times New Roman" w:hAnsi="Times New Roman" w:cs="Times New Roman"/>
+          <w:sz w:val="24"/>
+          <w:szCs w:val="24"/>
+        </w:rPr>
+        <w:t>can</w:t>
+      </w:r>
+      <w:r>
+        <w:rPr>
+          <w:rFonts w:ascii="Times New Roman" w:hAnsi="Times New Roman" w:cs="Times New Roman"/>
+          <w:sz w:val="24"/>
+          <w:szCs w:val="24"/>
+        </w:rPr>
+        <w:t xml:space="preserve"> be directed, as in a connection between two vertices specifically goes from one to another. A directed graph can be used to model other types of data sets, or specific types of relations, such as people following others in an online social network.</w:t>
+      </w:r>
+    </w:p>
+    <w:p>
+      <w:pPr>
+        <w:tabs>
+          <w:tab w:val="left" w:pos="720"/>
+          <w:tab w:val="right" w:leader="dot" w:pos="7920"/>
+          <w:tab w:val="right" w:pos="8640"/>
+        </w:tabs>
+        <w:spacing w:line="480" w:lineRule="auto"/>
+        <w:rPr>
+          <w:rFonts w:ascii="Times New Roman" w:hAnsi="Times New Roman" w:cs="Times New Roman"/>
+          <w:sz w:val="24"/>
+          <w:szCs w:val="24"/>
+        </w:rPr>
+      </w:pPr>
+      <w:r>
+        <w:rPr>
+          <w:rFonts w:ascii="Times New Roman" w:hAnsi="Times New Roman" w:cs="Times New Roman"/>
+          <w:sz w:val="24"/>
+          <w:szCs w:val="24"/>
+        </w:rPr>
+        <w:tab/>
+        <w:t xml:space="preserve">The analyzation of these graphs using various tools or techniques to find additional data and patterns is known as Graph Mining. While there are many studies and problems in graph mining, a fundamental one is known as the </w:t>
+      </w:r>
+      <w:r>
+        <w:rPr>
+          <w:rFonts w:ascii="Times New Roman" w:hAnsi="Times New Roman" w:cs="Times New Roman"/>
+          <w:i/>
+          <w:iCs/>
+          <w:sz w:val="24"/>
+          <w:szCs w:val="24"/>
+        </w:rPr>
+        <w:t>densest subgraph discovery problem</w:t>
+      </w:r>
+      <w:r>
+        <w:rPr>
+          <w:rFonts w:ascii="Times New Roman" w:hAnsi="Times New Roman" w:cs="Times New Roman"/>
+          <w:sz w:val="24"/>
+          <w:szCs w:val="24"/>
+        </w:rPr>
+        <w:t xml:space="preserve"> (the DSD).</w:t>
+      </w:r>
+      <w:r>
+        <w:rPr>
+          <w:rFonts w:ascii="Times New Roman" w:hAnsi="Times New Roman" w:cs="Times New Roman"/>
+          <w:sz w:val="24"/>
+          <w:szCs w:val="24"/>
+        </w:rPr>
+        <w:t xml:space="preserve"> The aim of the DSD is that given an undirected graph </w:t>
+      </w:r>
+      <w:r>
+        <w:rPr>
+          <w:rFonts w:ascii="Times New Roman" w:hAnsi="Times New Roman" w:cs="Times New Roman"/>
+          <w:i/>
+          <w:iCs/>
+          <w:sz w:val="24"/>
+          <w:szCs w:val="24"/>
+        </w:rPr>
+        <w:t>G</w:t>
+      </w:r>
+      <w:r>
+        <w:rPr>
+          <w:rFonts w:ascii="Times New Roman" w:hAnsi="Times New Roman" w:cs="Times New Roman"/>
+          <w:sz w:val="24"/>
+          <w:szCs w:val="24"/>
+        </w:rPr>
+        <w:t xml:space="preserve">, you must find a subgraph </w:t>
+      </w:r>
+      <w:r>
+        <w:rPr>
+          <w:rFonts w:ascii="Times New Roman" w:hAnsi="Times New Roman" w:cs="Times New Roman"/>
+          <w:i/>
+          <w:iCs/>
+          <w:sz w:val="24"/>
+          <w:szCs w:val="24"/>
+        </w:rPr>
+        <w:t>S</w:t>
+      </w:r>
+      <w:r>
+        <w:rPr>
+          <w:rFonts w:ascii="Times New Roman" w:hAnsi="Times New Roman" w:cs="Times New Roman"/>
+          <w:sz w:val="24"/>
+          <w:szCs w:val="24"/>
+        </w:rPr>
+        <w:t xml:space="preserve"> such that it has the highest density of all subgraphs of </w:t>
+      </w:r>
+      <w:r>
+        <w:rPr>
+          <w:rFonts w:ascii="Times New Roman" w:hAnsi="Times New Roman" w:cs="Times New Roman"/>
+          <w:i/>
+          <w:iCs/>
+          <w:sz w:val="24"/>
+          <w:szCs w:val="24"/>
+        </w:rPr>
+        <w:t>G</w:t>
+      </w:r>
+      <w:r>
+        <w:rPr>
+          <w:rFonts w:ascii="Times New Roman" w:hAnsi="Times New Roman" w:cs="Times New Roman"/>
+          <w:sz w:val="24"/>
+          <w:szCs w:val="24"/>
+        </w:rPr>
+        <w:t xml:space="preserve">. The density of a graph is represented as </w:t>
+      </w:r>
+      <w:r>
+        <w:rPr>
+          <w:rFonts w:ascii="Times New Roman" w:hAnsi="Times New Roman" w:cs="Times New Roman"/>
+          <w:i/>
+          <w:iCs/>
+          <w:sz w:val="24"/>
+          <w:szCs w:val="24"/>
+        </w:rPr>
+        <w:t>e/v</w:t>
+      </w:r>
+      <w:r>
+        <w:rPr>
+          <w:rFonts w:ascii="Times New Roman" w:hAnsi="Times New Roman" w:cs="Times New Roman"/>
+          <w:sz w:val="24"/>
+          <w:szCs w:val="24"/>
+        </w:rPr>
+        <w:t xml:space="preserve"> (where </w:t>
+      </w:r>
+      <w:r>
+        <w:rPr>
+          <w:rFonts w:ascii="Times New Roman" w:hAnsi="Times New Roman" w:cs="Times New Roman"/>
+          <w:i/>
+          <w:iCs/>
+          <w:sz w:val="24"/>
+          <w:szCs w:val="24"/>
+        </w:rPr>
+        <w:t>e</w:t>
+      </w:r>
+      <w:r>
+        <w:rPr>
+          <w:rFonts w:ascii="Times New Roman" w:hAnsi="Times New Roman" w:cs="Times New Roman"/>
+          <w:sz w:val="24"/>
+          <w:szCs w:val="24"/>
+        </w:rPr>
+        <w:t xml:space="preserve"> is the number of edges in the graph and </w:t>
+      </w:r>
+      <w:r>
+        <w:rPr>
+          <w:rFonts w:ascii="Times New Roman" w:hAnsi="Times New Roman" w:cs="Times New Roman"/>
+          <w:i/>
+          <w:iCs/>
+          <w:sz w:val="24"/>
+          <w:szCs w:val="24"/>
+        </w:rPr>
+        <w:t>v</w:t>
+      </w:r>
+      <w:r>
+        <w:rPr>
+          <w:rFonts w:ascii="Times New Roman" w:hAnsi="Times New Roman" w:cs="Times New Roman"/>
+          <w:sz w:val="24"/>
+          <w:szCs w:val="24"/>
+        </w:rPr>
+        <w:t xml:space="preserve"> is the number of vertices in the graph). The denser a graph is, the more connected the members </w:t>
+      </w:r>
+      <w:r>
+        <w:rPr>
+          <w:rFonts w:ascii="Times New Roman" w:hAnsi="Times New Roman" w:cs="Times New Roman"/>
+          <w:sz w:val="24"/>
+          <w:szCs w:val="24"/>
+        </w:rPr>
+        <w:lastRenderedPageBreak/>
+        <w:t>of that graph are. And thus, in simple terms, the DSD aims to find the most connected group of vertices within a graph. Additionally, density can also be applied to network motifs, which are small structures of vertices and edges such as shapes or cliques. In this case, it would be the number of a given motif over the number of vertices</w:t>
+      </w:r>
+      <w:r>
+        <w:rPr>
+          <w:rFonts w:ascii="Times New Roman" w:hAnsi="Times New Roman" w:cs="Times New Roman"/>
+          <w:sz w:val="24"/>
+          <w:szCs w:val="24"/>
+        </w:rPr>
+        <w:t>, finding the most connected group of those motifs</w:t>
+      </w:r>
+      <w:r>
+        <w:rPr>
+          <w:rFonts w:ascii="Times New Roman" w:hAnsi="Times New Roman" w:cs="Times New Roman"/>
+          <w:sz w:val="24"/>
+          <w:szCs w:val="24"/>
+        </w:rPr>
+        <w:t xml:space="preserve"> [3].</w:t>
+      </w:r>
+      <w:r>
+        <w:rPr>
+          <w:rFonts w:ascii="Times New Roman" w:hAnsi="Times New Roman" w:cs="Times New Roman"/>
+          <w:sz w:val="24"/>
+          <w:szCs w:val="24"/>
+        </w:rPr>
+        <w:t xml:space="preserve"> The densest subgraph (and thus solutions to the DSD) is a notable piece of information to have for a dataset and has plenty of notable applications in real data sets including finding and filtering out fake users or identifying echo chambers in social networks, or identification of regulatory motifs in DNA or gene annotation graphs in biological data [2].</w:t>
+      </w:r>
+    </w:p>
+    <w:p>
+      <w:pPr>
+        <w:tabs>
+          <w:tab w:val="left" w:pos="720"/>
+          <w:tab w:val="right" w:leader="dot" w:pos="7920"/>
+          <w:tab w:val="right" w:pos="8640"/>
+        </w:tabs>
+        <w:spacing w:line="480" w:lineRule="auto"/>
+        <w:rPr>
+          <w:rFonts w:ascii="Times New Roman" w:hAnsi="Times New Roman" w:cs="Times New Roman"/>
+          <w:sz w:val="24"/>
+          <w:szCs w:val="24"/>
+        </w:rPr>
+      </w:pPr>
+      <w:r>
+        <w:rPr>
+          <w:rFonts w:ascii="Times New Roman" w:hAnsi="Times New Roman" w:cs="Times New Roman"/>
+          <w:sz w:val="24"/>
+          <w:szCs w:val="24"/>
+        </w:rPr>
+        <w:tab/>
+        <w:t xml:space="preserve"> </w:t>
+      </w:r>
+      <w:r>
+        <w:rPr>
+          <w:rFonts w:ascii="Times New Roman" w:hAnsi="Times New Roman" w:cs="Times New Roman"/>
+          <w:sz w:val="24"/>
+          <w:szCs w:val="24"/>
+        </w:rPr>
+        <w:t>Being such a notable problem, there are of course many solutions to the DSD. However,</w:t>
+      </w:r>
+      <w:r>
+        <w:rPr>
+          <w:rFonts w:ascii="Times New Roman" w:hAnsi="Times New Roman" w:cs="Times New Roman"/>
+          <w:sz w:val="24"/>
+          <w:szCs w:val="24"/>
+        </w:rPr>
+        <w:t xml:space="preserve"> none so far have utilized parallel programming on the GPU to do so. </w:t>
+      </w:r>
+      <w:r>
+        <w:rPr>
+          <w:rFonts w:ascii="Times New Roman" w:hAnsi="Times New Roman" w:cs="Times New Roman"/>
+          <w:sz w:val="24"/>
+          <w:szCs w:val="24"/>
           <w:highlight w:val="yellow"/>
         </w:rPr>
-        <w:t>(Start intro here)</w:t>
-      </w:r>
-      <w:r>
-        <w:rPr>
-          <w:rFonts w:ascii="Times New Roman" w:hAnsi="Times New Roman" w:cs="Times New Roman"/>
-          <w:sz w:val="24"/>
-          <w:szCs w:val="24"/>
-        </w:rPr>
-        <w:t xml:space="preserve"> </w:t>
-      </w:r>
-    </w:p>
-    <w:p>
-      <w:pPr>
-        <w:tabs>
-          <w:tab w:val="right" w:leader="dot" w:pos="7920"/>
-          <w:tab w:val="right" w:pos="8640"/>
-        </w:tabs>
-        <w:spacing w:line="480" w:lineRule="auto"/>
-        <w:rPr>
-          <w:rFonts w:ascii="Times New Roman" w:hAnsi="Times New Roman" w:cs="Times New Roman"/>
-          <w:sz w:val="24"/>
-          <w:szCs w:val="24"/>
-        </w:rPr>
-      </w:pPr>
-    </w:p>
-    <w:p>
-      <w:pPr>
-        <w:tabs>
-          <w:tab w:val="right" w:leader="dot" w:pos="7920"/>
-          <w:tab w:val="right" w:pos="8640"/>
-        </w:tabs>
-        <w:spacing w:line="480" w:lineRule="auto"/>
-        <w:rPr>
-          <w:rFonts w:ascii="Times New Roman" w:hAnsi="Times New Roman" w:cs="Times New Roman"/>
-          <w:sz w:val="24"/>
-          <w:szCs w:val="24"/>
-        </w:rPr>
-      </w:pPr>
-    </w:p>
-    <w:p>
-      <w:pPr>
-        <w:tabs>
-          <w:tab w:val="right" w:leader="dot" w:pos="7920"/>
-          <w:tab w:val="right" w:pos="8640"/>
-        </w:tabs>
-        <w:spacing w:line="480" w:lineRule="auto"/>
-        <w:rPr>
-          <w:rFonts w:ascii="Times New Roman" w:hAnsi="Times New Roman" w:cs="Times New Roman"/>
-          <w:sz w:val="24"/>
-          <w:szCs w:val="24"/>
-        </w:rPr>
-      </w:pPr>
-    </w:p>
-    <w:p>
-      <w:pPr>
-        <w:tabs>
-          <w:tab w:val="right" w:leader="dot" w:pos="7920"/>
-          <w:tab w:val="right" w:pos="8640"/>
-        </w:tabs>
-        <w:spacing w:line="480" w:lineRule="auto"/>
-        <w:rPr>
-          <w:rFonts w:ascii="Times New Roman" w:hAnsi="Times New Roman" w:cs="Times New Roman"/>
-          <w:sz w:val="24"/>
-          <w:szCs w:val="24"/>
-        </w:rPr>
-      </w:pPr>
-    </w:p>
-    <w:p>
-      <w:pPr>
-        <w:tabs>
-          <w:tab w:val="right" w:leader="dot" w:pos="7920"/>
-          <w:tab w:val="right" w:pos="8640"/>
-        </w:tabs>
-        <w:spacing w:line="480" w:lineRule="auto"/>
-        <w:rPr>
-          <w:rFonts w:ascii="Times New Roman" w:hAnsi="Times New Roman" w:cs="Times New Roman"/>
-          <w:sz w:val="24"/>
-          <w:szCs w:val="24"/>
-        </w:rPr>
-      </w:pPr>
-    </w:p>
-    <w:p>
-      <w:pPr>
-        <w:tabs>
-          <w:tab w:val="right" w:leader="dot" w:pos="7920"/>
-          <w:tab w:val="right" w:pos="8640"/>
-        </w:tabs>
-        <w:spacing w:line="480" w:lineRule="auto"/>
-        <w:rPr>
-          <w:rFonts w:ascii="Times New Roman" w:hAnsi="Times New Roman" w:cs="Times New Roman"/>
-          <w:sz w:val="24"/>
-          <w:szCs w:val="24"/>
-        </w:rPr>
-      </w:pPr>
-    </w:p>
-    <w:p>
-      <w:pPr>
-        <w:tabs>
-          <w:tab w:val="right" w:leader="dot" w:pos="7920"/>
-          <w:tab w:val="right" w:pos="8640"/>
-        </w:tabs>
-        <w:spacing w:line="480" w:lineRule="auto"/>
-        <w:rPr>
-          <w:rFonts w:ascii="Times New Roman" w:hAnsi="Times New Roman" w:cs="Times New Roman"/>
-          <w:sz w:val="24"/>
-          <w:szCs w:val="24"/>
-        </w:rPr>
-      </w:pPr>
-    </w:p>
-    <w:p>
-      <w:pPr>
-        <w:tabs>
-          <w:tab w:val="right" w:leader="dot" w:pos="7920"/>
-          <w:tab w:val="right" w:pos="8640"/>
-        </w:tabs>
-        <w:spacing w:line="480" w:lineRule="auto"/>
-        <w:rPr>
-          <w:rFonts w:ascii="Times New Roman" w:hAnsi="Times New Roman" w:cs="Times New Roman"/>
-          <w:sz w:val="24"/>
-          <w:szCs w:val="24"/>
-        </w:rPr>
-      </w:pPr>
-    </w:p>
-    <w:p>
-      <w:pPr>
-        <w:tabs>
-          <w:tab w:val="right" w:leader="dot" w:pos="7920"/>
-          <w:tab w:val="right" w:pos="8640"/>
-        </w:tabs>
-        <w:spacing w:line="480" w:lineRule="auto"/>
-        <w:rPr>
-          <w:rFonts w:ascii="Times New Roman" w:hAnsi="Times New Roman" w:cs="Times New Roman"/>
-          <w:sz w:val="24"/>
-          <w:szCs w:val="24"/>
-        </w:rPr>
-      </w:pPr>
-    </w:p>
-    <w:p>
-      <w:pPr>
-        <w:tabs>
-          <w:tab w:val="right" w:leader="dot" w:pos="7920"/>
-          <w:tab w:val="right" w:pos="8640"/>
-        </w:tabs>
-        <w:spacing w:line="480" w:lineRule="auto"/>
-        <w:rPr>
-          <w:rFonts w:ascii="Times New Roman" w:hAnsi="Times New Roman" w:cs="Times New Roman"/>
-          <w:sz w:val="24"/>
-          <w:szCs w:val="24"/>
-        </w:rPr>
-      </w:pPr>
-    </w:p>
-    <w:p>
-      <w:pPr>
-        <w:tabs>
-          <w:tab w:val="right" w:leader="dot" w:pos="7920"/>
-          <w:tab w:val="right" w:pos="8640"/>
-        </w:tabs>
-        <w:spacing w:line="480" w:lineRule="auto"/>
-        <w:rPr>
-          <w:rFonts w:ascii="Times New Roman" w:hAnsi="Times New Roman" w:cs="Times New Roman"/>
-          <w:sz w:val="24"/>
-          <w:szCs w:val="24"/>
-        </w:rPr>
-      </w:pPr>
-    </w:p>
-    <w:p>
-      <w:pPr>
-        <w:tabs>
-          <w:tab w:val="right" w:leader="dot" w:pos="7920"/>
-          <w:tab w:val="right" w:pos="8640"/>
-        </w:tabs>
-        <w:spacing w:line="480" w:lineRule="auto"/>
-        <w:rPr>
-          <w:rFonts w:ascii="Times New Roman" w:hAnsi="Times New Roman" w:cs="Times New Roman"/>
-          <w:sz w:val="24"/>
-          <w:szCs w:val="24"/>
-        </w:rPr>
-      </w:pPr>
-    </w:p>
-    <w:p>
-      <w:pPr>
-        <w:tabs>
-          <w:tab w:val="right" w:leader="dot" w:pos="7920"/>
-          <w:tab w:val="right" w:pos="8640"/>
-        </w:tabs>
-        <w:spacing w:line="480" w:lineRule="auto"/>
-        <w:rPr>
-          <w:rFonts w:ascii="Times New Roman" w:hAnsi="Times New Roman" w:cs="Times New Roman"/>
-          <w:sz w:val="24"/>
-          <w:szCs w:val="24"/>
-        </w:rPr>
-      </w:pPr>
-    </w:p>
-    <w:p>
-      <w:pPr>
-        <w:tabs>
-          <w:tab w:val="right" w:leader="dot" w:pos="7920"/>
-          <w:tab w:val="right" w:pos="8640"/>
-        </w:tabs>
-        <w:spacing w:line="480" w:lineRule="auto"/>
-        <w:rPr>
-          <w:rFonts w:ascii="Times New Roman" w:hAnsi="Times New Roman" w:cs="Times New Roman"/>
-          <w:sz w:val="24"/>
-          <w:szCs w:val="24"/>
-        </w:rPr>
-      </w:pPr>
+        <w:t>(go into this)</w:t>
+      </w:r>
     </w:p>
     <w:sectPr>
-      <w:footerReference w:type="default" r:id="rId9"/>
+      <w:footerReference w:type="default" r:id="rId10"/>
       <w:pgSz w:w="12240" w:h="15840" w:code="1"/>
       <w:pgMar w:top="1440" w:right="1440" w:bottom="1440" w:left="2160" w:header="720" w:footer="1440" w:gutter="0"/>
       <w:pgNumType w:start="1"/>
@@ -3626,6 +3814,45 @@
     <w:uiPriority w:val="99"/>
     <w:rsid w:val="00B74889"/>
   </w:style>
+  <w:style w:type="paragraph" w:styleId="FootnoteText">
+    <w:name w:val="footnote text"/>
+    <w:basedOn w:val="Normal"/>
+    <w:link w:val="FootnoteTextChar"/>
+    <w:uiPriority w:val="99"/>
+    <w:semiHidden/>
+    <w:unhideWhenUsed/>
+    <w:rsid w:val="00DD2421"/>
+    <w:pPr>
+      <w:spacing w:after="0" w:line="240" w:lineRule="auto"/>
+    </w:pPr>
+    <w:rPr>
+      <w:sz w:val="20"/>
+      <w:szCs w:val="20"/>
+    </w:rPr>
+  </w:style>
+  <w:style w:type="character" w:customStyle="1" w:styleId="FootnoteTextChar">
+    <w:name w:val="Footnote Text Char"/>
+    <w:basedOn w:val="DefaultParagraphFont"/>
+    <w:link w:val="FootnoteText"/>
+    <w:uiPriority w:val="99"/>
+    <w:semiHidden/>
+    <w:rsid w:val="00DD2421"/>
+    <w:rPr>
+      <w:sz w:val="20"/>
+      <w:szCs w:val="20"/>
+    </w:rPr>
+  </w:style>
+  <w:style w:type="character" w:styleId="FootnoteReference">
+    <w:name w:val="footnote reference"/>
+    <w:basedOn w:val="DefaultParagraphFont"/>
+    <w:uiPriority w:val="99"/>
+    <w:semiHidden/>
+    <w:unhideWhenUsed/>
+    <w:rsid w:val="00DD2421"/>
+    <w:rPr>
+      <w:vertAlign w:val="superscript"/>
+    </w:rPr>
+  </w:style>
 </w:styles>
 </file>
 
@@ -3922,4 +4149,16 @@
     </a:ext>
   </a:extLst>
 </a:theme>
+</file>
+
+<file path=customXml/item1.xml><?xml version="1.0" encoding="utf-8"?>
+<b:Sources xmlns:b="http://schemas.openxmlformats.org/officeDocument/2006/bibliography" xmlns="http://schemas.openxmlformats.org/officeDocument/2006/bibliography" SelectedStyle="\APASixthEditionOfficeOnline.xsl" StyleName="APA" Version="6"/>
+</file>
+
+<file path=customXml/itemProps1.xml><?xml version="1.0" encoding="utf-8"?>
+<ds:datastoreItem xmlns:ds="http://schemas.openxmlformats.org/officeDocument/2006/customXml" ds:itemID="{02B1B05C-3404-42DF-AEE3-C0EE0742A9B6}">
+  <ds:schemaRefs>
+    <ds:schemaRef ds:uri="http://schemas.openxmlformats.org/officeDocument/2006/bibliography"/>
+  </ds:schemaRefs>
+</ds:datastoreItem>
 </file>
</xml_diff>

<commit_message>
Finished first draft of Chapter 1. Should be reviewed.
</commit_message>
<xml_diff>
--- a/Thesis Paper.docx
+++ b/Thesis Paper.docx
@@ -785,27 +785,7 @@
           <w:szCs w:val="24"/>
           <w:highlight w:val="yellow"/>
         </w:rPr>
-        <w:t xml:space="preserve">(insert thanks for </w:t>
-      </w:r>
-      <w:proofErr w:type="gramStart"/>
-      <w:r>
-        <w:rPr>
-          <w:rFonts w:ascii="Times New Roman" w:hAnsi="Times New Roman" w:cs="Times New Roman"/>
-          <w:sz w:val="24"/>
-          <w:szCs w:val="24"/>
-          <w:highlight w:val="yellow"/>
-        </w:rPr>
-        <w:t>other</w:t>
-      </w:r>
-      <w:proofErr w:type="gramEnd"/>
-      <w:r>
-        <w:rPr>
-          <w:rFonts w:ascii="Times New Roman" w:hAnsi="Times New Roman" w:cs="Times New Roman"/>
-          <w:sz w:val="24"/>
-          <w:szCs w:val="24"/>
-          <w:highlight w:val="yellow"/>
-        </w:rPr>
-        <w:t xml:space="preserve"> student?)</w:t>
+        <w:t>(insert thanks for other student?)</w:t>
       </w:r>
     </w:p>
     <w:p>
@@ -2600,15 +2580,167 @@
           <w:sz w:val="24"/>
           <w:szCs w:val="24"/>
         </w:rPr>
-        <w:t>Being such a notable problem, there are of course many solutions to the DSD. However,</w:t>
-      </w:r>
-      <w:r>
-        <w:rPr>
-          <w:rFonts w:ascii="Times New Roman" w:hAnsi="Times New Roman" w:cs="Times New Roman"/>
-          <w:sz w:val="24"/>
-          <w:szCs w:val="24"/>
-        </w:rPr>
-        <w:t xml:space="preserve"> none so far have utilized parallel programming on the GPU to do so. </w:t>
+        <w:t>Being such a notable problem, there are of course many solutions to the DSD.</w:t>
+      </w:r>
+      <w:r>
+        <w:rPr>
+          <w:rFonts w:ascii="Times New Roman" w:hAnsi="Times New Roman" w:cs="Times New Roman"/>
+          <w:sz w:val="24"/>
+          <w:szCs w:val="24"/>
+        </w:rPr>
+        <w:t xml:space="preserve"> However most, if not all, are serialized programs that run on the CPU. By the nature of graph mining, it is almost always required to process every vertex in these large graph datasets, which can certainly take time in a serialized program processing these one by one. By programming in parallel, a great number of vertices can be processed in concurrence, and thus save time and be more efficient. And this is where the GPU comes in. The CPU and GPU differ in their processing cores. The CPU runs on a handful of powerful processing cores that can take complex orders, while the GPU runs on many weaker processing cores that take simpler orders. So, while a powerful CPU can certainly run a taxing program efficiently, utilizing the full power by running commands in parallel across the GPU’s many cores is much more computationally efficient. Although this comes with the limitation that the GPU’s commands are much more restrictive than that </w:t>
+      </w:r>
+      <w:r>
+        <w:rPr>
+          <w:rFonts w:ascii="Times New Roman" w:hAnsi="Times New Roman" w:cs="Times New Roman"/>
+          <w:sz w:val="24"/>
+          <w:szCs w:val="24"/>
+        </w:rPr>
+        <w:lastRenderedPageBreak/>
+        <w:t>of the CPU [1]. But the computational power of parallel programming on the GPU is certainly well suited for graph mining, and thus the DSD.</w:t>
+      </w:r>
+    </w:p>
+    <w:p>
+      <w:pPr>
+        <w:tabs>
+          <w:tab w:val="left" w:pos="720"/>
+          <w:tab w:val="right" w:leader="dot" w:pos="7920"/>
+          <w:tab w:val="right" w:pos="8640"/>
+        </w:tabs>
+        <w:spacing w:line="480" w:lineRule="auto"/>
+        <w:rPr>
+          <w:rFonts w:ascii="Times New Roman" w:hAnsi="Times New Roman" w:cs="Times New Roman"/>
+          <w:sz w:val="24"/>
+          <w:szCs w:val="24"/>
+        </w:rPr>
+      </w:pPr>
+      <w:r>
+        <w:rPr>
+          <w:rFonts w:ascii="Times New Roman" w:hAnsi="Times New Roman" w:cs="Times New Roman"/>
+          <w:sz w:val="24"/>
+          <w:szCs w:val="24"/>
+        </w:rPr>
+        <w:tab/>
+        <w:t>With the complexities of graph mining (and in this case the DSD), however, one would have a very tough time writing a program to analyze a graph only using the simple commands available to the GPU.</w:t>
+      </w:r>
+      <w:r>
+        <w:rPr>
+          <w:rFonts w:ascii="Times New Roman" w:hAnsi="Times New Roman" w:cs="Times New Roman"/>
+          <w:sz w:val="24"/>
+          <w:szCs w:val="24"/>
+        </w:rPr>
+        <w:t xml:space="preserve"> But thanks to NVIDIA, there’s a tool to work around that. CUDA, which stands for Compute Unified Device Architecture, is a parallel computing platform and application programming interface (API) model. CUDA allows for a serialized C++ program run on the CPU to execute threads in parallel on the GPU, being able to leverage the massive computational power of the GPU as needed [1].</w:t>
+      </w:r>
+    </w:p>
+    <w:p>
+      <w:pPr>
+        <w:tabs>
+          <w:tab w:val="left" w:pos="720"/>
+          <w:tab w:val="right" w:leader="dot" w:pos="7920"/>
+          <w:tab w:val="right" w:pos="8640"/>
+        </w:tabs>
+        <w:spacing w:line="480" w:lineRule="auto"/>
+        <w:rPr>
+          <w:rFonts w:ascii="Times New Roman" w:hAnsi="Times New Roman" w:cs="Times New Roman"/>
+          <w:sz w:val="24"/>
+          <w:szCs w:val="24"/>
+        </w:rPr>
+      </w:pPr>
+      <w:r>
+        <w:rPr>
+          <w:rFonts w:ascii="Times New Roman" w:hAnsi="Times New Roman" w:cs="Times New Roman"/>
+          <w:sz w:val="24"/>
+          <w:szCs w:val="24"/>
+        </w:rPr>
+        <w:tab/>
+        <w:t xml:space="preserve">And that brings us to the goal of the project. Programming a solution to the DSD which utilizes the GPU through CUDA. </w:t>
+      </w:r>
+      <w:r>
+        <w:rPr>
+          <w:rFonts w:ascii="Times New Roman" w:hAnsi="Times New Roman" w:cs="Times New Roman"/>
+          <w:sz w:val="24"/>
+          <w:szCs w:val="24"/>
+        </w:rPr>
+        <w:t>This goal is two-fold, being both a more efficient solution to the DSD, as well as providing further research on the computational power of parallel programming on the GPU.</w:t>
+      </w:r>
+    </w:p>
+    <w:p>
+      <w:pPr>
+        <w:tabs>
+          <w:tab w:val="left" w:pos="720"/>
+          <w:tab w:val="right" w:leader="dot" w:pos="7920"/>
+          <w:tab w:val="right" w:pos="8640"/>
+        </w:tabs>
+        <w:spacing w:line="480" w:lineRule="auto"/>
+        <w:jc w:val="center"/>
+        <w:rPr>
+          <w:rFonts w:ascii="Times New Roman" w:hAnsi="Times New Roman" w:cs="Times New Roman"/>
+          <w:b/>
+          <w:bCs/>
+          <w:sz w:val="24"/>
+          <w:szCs w:val="24"/>
+        </w:rPr>
+      </w:pPr>
+      <w:r>
+        <w:rPr>
+          <w:rFonts w:ascii="Times New Roman" w:hAnsi="Times New Roman" w:cs="Times New Roman"/>
+          <w:b/>
+          <w:bCs/>
+          <w:sz w:val="24"/>
+          <w:szCs w:val="24"/>
+        </w:rPr>
+        <w:t>Chapter 2</w:t>
+      </w:r>
+    </w:p>
+    <w:p>
+      <w:pPr>
+        <w:tabs>
+          <w:tab w:val="left" w:pos="720"/>
+          <w:tab w:val="right" w:leader="dot" w:pos="7920"/>
+          <w:tab w:val="right" w:pos="8640"/>
+        </w:tabs>
+        <w:spacing w:line="480" w:lineRule="auto"/>
+        <w:jc w:val="center"/>
+        <w:rPr>
+          <w:rFonts w:ascii="Times New Roman" w:hAnsi="Times New Roman" w:cs="Times New Roman"/>
+          <w:b/>
+          <w:bCs/>
+          <w:sz w:val="24"/>
+          <w:szCs w:val="24"/>
+        </w:rPr>
+      </w:pPr>
+      <w:r>
+        <w:rPr>
+          <w:rFonts w:ascii="Times New Roman" w:hAnsi="Times New Roman" w:cs="Times New Roman"/>
+          <w:b/>
+          <w:bCs/>
+          <w:sz w:val="24"/>
+          <w:szCs w:val="24"/>
+        </w:rPr>
+        <w:t>Existing Solutions</w:t>
+      </w:r>
+    </w:p>
+    <w:p>
+      <w:pPr>
+        <w:tabs>
+          <w:tab w:val="left" w:pos="720"/>
+          <w:tab w:val="right" w:leader="dot" w:pos="7920"/>
+          <w:tab w:val="right" w:pos="8640"/>
+        </w:tabs>
+        <w:spacing w:line="480" w:lineRule="auto"/>
+        <w:rPr>
+          <w:rFonts w:ascii="Times New Roman" w:hAnsi="Times New Roman" w:cs="Times New Roman"/>
+          <w:sz w:val="24"/>
+          <w:szCs w:val="24"/>
+        </w:rPr>
+      </w:pPr>
+      <w:r>
+        <w:rPr>
+          <w:rFonts w:ascii="Times New Roman" w:hAnsi="Times New Roman" w:cs="Times New Roman"/>
+          <w:sz w:val="24"/>
+          <w:szCs w:val="24"/>
+        </w:rPr>
+        <w:tab/>
       </w:r>
       <w:r>
         <w:rPr>
@@ -2617,7 +2749,25 @@
           <w:szCs w:val="24"/>
           <w:highlight w:val="yellow"/>
         </w:rPr>
-        <w:t>(go into this)</w:t>
+        <w:t>(</w:t>
+      </w:r>
+      <w:r>
+        <w:rPr>
+          <w:rFonts w:ascii="Times New Roman" w:hAnsi="Times New Roman" w:cs="Times New Roman"/>
+          <w:sz w:val="24"/>
+          <w:szCs w:val="24"/>
+          <w:highlight w:val="yellow"/>
+        </w:rPr>
+        <w:t xml:space="preserve">need to gather info on existing solutions, but </w:t>
+      </w:r>
+      <w:r>
+        <w:rPr>
+          <w:rFonts w:ascii="Times New Roman" w:hAnsi="Times New Roman" w:cs="Times New Roman"/>
+          <w:sz w:val="24"/>
+          <w:szCs w:val="24"/>
+          <w:highlight w:val="yellow"/>
+        </w:rPr>
+        <w:t>begin this section here)</w:t>
       </w:r>
     </w:p>
     <w:sectPr>

</xml_diff>

<commit_message>
Added the first draft of explanations for adjacency lists/matrices, k-cores, and connected components.
</commit_message>
<xml_diff>
--- a/Thesis Paper.docx
+++ b/Thesis Paper.docx
@@ -1368,9 +1368,133 @@
           <w:rFonts w:ascii="Times New Roman" w:hAnsi="Times New Roman" w:cs="Times New Roman"/>
           <w:sz w:val="24"/>
           <w:szCs w:val="24"/>
+        </w:rPr>
+        <w:t>Existing Solutions</w:t>
+      </w:r>
+      <w:r>
+        <w:rPr>
+          <w:rFonts w:ascii="Times New Roman" w:hAnsi="Times New Roman" w:cs="Times New Roman"/>
+          <w:sz w:val="24"/>
+          <w:szCs w:val="24"/>
+        </w:rPr>
+        <w:tab/>
+      </w:r>
+      <w:r>
+        <w:rPr>
+          <w:rFonts w:ascii="Times New Roman" w:hAnsi="Times New Roman" w:cs="Times New Roman"/>
+          <w:sz w:val="24"/>
+          <w:szCs w:val="24"/>
           <w:highlight w:val="yellow"/>
         </w:rPr>
-        <w:t>(insert here)</w:t>
+        <w:t>(</w:t>
+      </w:r>
+      <w:proofErr w:type="spellStart"/>
+      <w:r>
+        <w:rPr>
+          <w:rFonts w:ascii="Times New Roman" w:hAnsi="Times New Roman" w:cs="Times New Roman"/>
+          <w:sz w:val="24"/>
+          <w:szCs w:val="24"/>
+          <w:highlight w:val="yellow"/>
+        </w:rPr>
+        <w:t>tbd</w:t>
+      </w:r>
+      <w:proofErr w:type="spellEnd"/>
+      <w:r>
+        <w:rPr>
+          <w:rFonts w:ascii="Times New Roman" w:hAnsi="Times New Roman" w:cs="Times New Roman"/>
+          <w:sz w:val="24"/>
+          <w:szCs w:val="24"/>
+          <w:highlight w:val="yellow"/>
+        </w:rPr>
+        <w:t>)</w:t>
+      </w:r>
+    </w:p>
+    <w:p>
+      <w:pPr>
+        <w:tabs>
+          <w:tab w:val="right" w:leader="dot" w:pos="7920"/>
+        </w:tabs>
+        <w:spacing w:line="480" w:lineRule="auto"/>
+        <w:rPr>
+          <w:rFonts w:ascii="Times New Roman" w:hAnsi="Times New Roman" w:cs="Times New Roman"/>
+          <w:sz w:val="24"/>
+          <w:szCs w:val="24"/>
+        </w:rPr>
+      </w:pPr>
+      <w:r>
+        <w:rPr>
+          <w:rFonts w:ascii="Times New Roman" w:hAnsi="Times New Roman" w:cs="Times New Roman"/>
+          <w:sz w:val="24"/>
+          <w:szCs w:val="24"/>
+        </w:rPr>
+        <w:t>Chapter 3: The Algorithm</w:t>
+      </w:r>
+      <w:r>
+        <w:rPr>
+          <w:rFonts w:ascii="Times New Roman" w:hAnsi="Times New Roman" w:cs="Times New Roman"/>
+          <w:sz w:val="24"/>
+          <w:szCs w:val="24"/>
+        </w:rPr>
+        <w:tab/>
+      </w:r>
+      <w:r>
+        <w:rPr>
+          <w:rFonts w:ascii="Times New Roman" w:hAnsi="Times New Roman" w:cs="Times New Roman"/>
+          <w:sz w:val="24"/>
+          <w:szCs w:val="24"/>
+          <w:highlight w:val="yellow"/>
+        </w:rPr>
+        <w:t>(</w:t>
+      </w:r>
+      <w:proofErr w:type="spellStart"/>
+      <w:r>
+        <w:rPr>
+          <w:rFonts w:ascii="Times New Roman" w:hAnsi="Times New Roman" w:cs="Times New Roman"/>
+          <w:sz w:val="24"/>
+          <w:szCs w:val="24"/>
+          <w:highlight w:val="yellow"/>
+        </w:rPr>
+        <w:t>tbd</w:t>
+      </w:r>
+      <w:proofErr w:type="spellEnd"/>
+      <w:r>
+        <w:rPr>
+          <w:rFonts w:ascii="Times New Roman" w:hAnsi="Times New Roman" w:cs="Times New Roman"/>
+          <w:sz w:val="24"/>
+          <w:szCs w:val="24"/>
+          <w:highlight w:val="yellow"/>
+        </w:rPr>
+        <w:t>)</w:t>
+      </w:r>
+    </w:p>
+    <w:p>
+      <w:pPr>
+        <w:tabs>
+          <w:tab w:val="right" w:leader="dot" w:pos="7920"/>
+        </w:tabs>
+        <w:spacing w:line="480" w:lineRule="auto"/>
+        <w:rPr>
+          <w:rFonts w:ascii="Times New Roman" w:hAnsi="Times New Roman" w:cs="Times New Roman"/>
+          <w:sz w:val="24"/>
+          <w:szCs w:val="24"/>
+        </w:rPr>
+      </w:pPr>
+      <w:r>
+        <w:rPr>
+          <w:rFonts w:ascii="Times New Roman" w:hAnsi="Times New Roman" w:cs="Times New Roman"/>
+          <w:sz w:val="24"/>
+          <w:szCs w:val="24"/>
+        </w:rPr>
+        <w:t xml:space="preserve">Chapter 4: </w:t>
+      </w:r>
+      <w:r>
+        <w:rPr>
+          <w:rFonts w:ascii="Times New Roman" w:hAnsi="Times New Roman" w:cs="Times New Roman"/>
+          <w:sz w:val="24"/>
+          <w:szCs w:val="24"/>
+          <w:highlight w:val="yellow"/>
+        </w:rPr>
+        <w:t xml:space="preserve"> </w:t>
       </w:r>
     </w:p>
     <w:p>
@@ -2747,9 +2871,212 @@
           <w:rFonts w:ascii="Times New Roman" w:hAnsi="Times New Roman" w:cs="Times New Roman"/>
           <w:sz w:val="24"/>
           <w:szCs w:val="24"/>
+        </w:rPr>
+        <w:t>As stated before, there are many existing solutions to the DSD. Algorithms that have been created and developed to be more and more efficient. Some algorithms will get the exact solution to the DSD, meaning these algorithms will return the densest subgraph without fail. Other algorithms</w:t>
+      </w:r>
+      <w:r>
+        <w:rPr>
+          <w:rFonts w:ascii="Times New Roman" w:hAnsi="Times New Roman" w:cs="Times New Roman"/>
+          <w:sz w:val="24"/>
+          <w:szCs w:val="24"/>
+        </w:rPr>
+        <w:t xml:space="preserve"> will approximate the densest subgraph, finding one of the densest subgraphs, if not the densest. </w:t>
+      </w:r>
+      <w:r>
+        <w:rPr>
+          <w:rFonts w:ascii="Times New Roman" w:hAnsi="Times New Roman" w:cs="Times New Roman"/>
+          <w:sz w:val="24"/>
+          <w:szCs w:val="24"/>
+        </w:rPr>
+        <w:t>So,</w:t>
+      </w:r>
+      <w:r>
+        <w:rPr>
+          <w:rFonts w:ascii="Times New Roman" w:hAnsi="Times New Roman" w:cs="Times New Roman"/>
+          <w:sz w:val="24"/>
+          <w:szCs w:val="24"/>
+        </w:rPr>
+        <w:t xml:space="preserve"> it’s worth going over some of these algorithms and covering some of the important topics to our solution they cover.</w:t>
+      </w:r>
+    </w:p>
+    <w:p>
+      <w:pPr>
+        <w:tabs>
+          <w:tab w:val="left" w:pos="720"/>
+          <w:tab w:val="right" w:leader="dot" w:pos="7920"/>
+          <w:tab w:val="right" w:pos="8640"/>
+        </w:tabs>
+        <w:spacing w:line="480" w:lineRule="auto"/>
+        <w:rPr>
+          <w:rFonts w:ascii="Times New Roman" w:hAnsi="Times New Roman" w:cs="Times New Roman"/>
+          <w:b/>
+          <w:bCs/>
+          <w:sz w:val="24"/>
+          <w:szCs w:val="24"/>
+        </w:rPr>
+      </w:pPr>
+      <w:r>
+        <w:rPr>
+          <w:rFonts w:ascii="Times New Roman" w:hAnsi="Times New Roman" w:cs="Times New Roman"/>
+          <w:b/>
+          <w:bCs/>
+          <w:sz w:val="24"/>
+          <w:szCs w:val="24"/>
+        </w:rPr>
+        <w:lastRenderedPageBreak/>
+        <w:t>Golberg’s maximum flow-based algorithm</w:t>
+      </w:r>
+    </w:p>
+    <w:p>
+      <w:pPr>
+        <w:tabs>
+          <w:tab w:val="left" w:pos="720"/>
+          <w:tab w:val="right" w:leader="dot" w:pos="7920"/>
+          <w:tab w:val="right" w:pos="8640"/>
+        </w:tabs>
+        <w:spacing w:line="480" w:lineRule="auto"/>
+        <w:rPr>
+          <w:rFonts w:ascii="Times New Roman" w:hAnsi="Times New Roman" w:cs="Times New Roman"/>
+          <w:sz w:val="24"/>
+          <w:szCs w:val="24"/>
+        </w:rPr>
+      </w:pPr>
+      <w:r>
+        <w:rPr>
+          <w:rFonts w:ascii="Times New Roman" w:hAnsi="Times New Roman" w:cs="Times New Roman"/>
+          <w:sz w:val="24"/>
+          <w:szCs w:val="24"/>
+        </w:rPr>
+        <w:tab/>
+      </w:r>
+      <w:r>
+        <w:rPr>
+          <w:rFonts w:ascii="Times New Roman" w:hAnsi="Times New Roman" w:cs="Times New Roman"/>
+          <w:sz w:val="24"/>
+          <w:szCs w:val="24"/>
+        </w:rPr>
+        <w:t xml:space="preserve">This algorithm was first developed by Andrew Golberg in 1984. The basic outline of this algorithm follows the construction of a flow network based on the given graph, where every vertex is connected to </w:t>
+      </w:r>
+      <w:r>
+        <w:rPr>
+          <w:rFonts w:ascii="Times New Roman" w:hAnsi="Times New Roman" w:cs="Times New Roman"/>
+          <w:sz w:val="24"/>
+          <w:szCs w:val="24"/>
+        </w:rPr>
+        <w:t xml:space="preserve">two newly added vertices s and t (the source and sink). A binary search is run on this network, maintaining an upper and lower bound on the greatest density, and tightening these bounds with every iteration until the lower bound is within the margin of being exact. The flow network and upper and lower bounds are updated using a maximum flow (or min </w:t>
+      </w:r>
+      <w:proofErr w:type="spellStart"/>
+      <w:r>
+        <w:rPr>
+          <w:rFonts w:ascii="Times New Roman" w:hAnsi="Times New Roman" w:cs="Times New Roman"/>
+          <w:sz w:val="24"/>
+          <w:szCs w:val="24"/>
+        </w:rPr>
+        <w:t>st</w:t>
+      </w:r>
+      <w:proofErr w:type="spellEnd"/>
+      <w:r>
+        <w:rPr>
+          <w:rFonts w:ascii="Times New Roman" w:hAnsi="Times New Roman" w:cs="Times New Roman"/>
+          <w:sz w:val="24"/>
+          <w:szCs w:val="24"/>
+        </w:rPr>
+        <w:t>-cut) approach which will return</w:t>
+      </w:r>
+      <w:r>
+        <w:rPr>
+          <w:rFonts w:ascii="Times New Roman" w:hAnsi="Times New Roman" w:cs="Times New Roman"/>
+          <w:sz w:val="24"/>
+          <w:szCs w:val="24"/>
+        </w:rPr>
+        <w:t xml:space="preserve"> the densest subgraph according to the current flow</w:t>
+      </w:r>
+      <w:r>
+        <w:rPr>
+          <w:rFonts w:ascii="Times New Roman" w:hAnsi="Times New Roman" w:cs="Times New Roman"/>
+          <w:sz w:val="24"/>
+          <w:szCs w:val="24"/>
+        </w:rPr>
+        <w:t xml:space="preserve"> [4]</w:t>
+      </w:r>
+      <w:r>
+        <w:rPr>
+          <w:rFonts w:ascii="Times New Roman" w:hAnsi="Times New Roman" w:cs="Times New Roman"/>
+          <w:sz w:val="24"/>
+          <w:szCs w:val="24"/>
+        </w:rPr>
+        <w:t>. There is a lot to unpack and understand in this algorithm, but that will be discussed soon.</w:t>
+      </w:r>
+    </w:p>
+    <w:p>
+      <w:pPr>
+        <w:tabs>
+          <w:tab w:val="left" w:pos="720"/>
+          <w:tab w:val="right" w:leader="dot" w:pos="7920"/>
+          <w:tab w:val="right" w:pos="8640"/>
+        </w:tabs>
+        <w:spacing w:line="480" w:lineRule="auto"/>
+        <w:rPr>
+          <w:rFonts w:ascii="Times New Roman" w:hAnsi="Times New Roman" w:cs="Times New Roman"/>
+          <w:b/>
+          <w:bCs/>
+          <w:sz w:val="24"/>
+          <w:szCs w:val="24"/>
+        </w:rPr>
+      </w:pPr>
+      <w:proofErr w:type="spellStart"/>
+      <w:r>
+        <w:rPr>
+          <w:rFonts w:ascii="Times New Roman" w:hAnsi="Times New Roman" w:cs="Times New Roman"/>
+          <w:b/>
+          <w:bCs/>
+          <w:sz w:val="24"/>
+          <w:szCs w:val="24"/>
+        </w:rPr>
+        <w:t>Charikar’s</w:t>
+      </w:r>
+      <w:proofErr w:type="spellEnd"/>
+      <w:r>
+        <w:rPr>
+          <w:rFonts w:ascii="Times New Roman" w:hAnsi="Times New Roman" w:cs="Times New Roman"/>
+          <w:b/>
+          <w:bCs/>
+          <w:sz w:val="24"/>
+          <w:szCs w:val="24"/>
+        </w:rPr>
+        <w:t xml:space="preserve"> LP-based algorithm</w:t>
+      </w:r>
+    </w:p>
+    <w:p>
+      <w:pPr>
+        <w:tabs>
+          <w:tab w:val="left" w:pos="720"/>
+          <w:tab w:val="right" w:leader="dot" w:pos="7920"/>
+          <w:tab w:val="right" w:pos="8640"/>
+        </w:tabs>
+        <w:spacing w:line="480" w:lineRule="auto"/>
+        <w:rPr>
+          <w:rFonts w:ascii="Times New Roman" w:hAnsi="Times New Roman" w:cs="Times New Roman"/>
+          <w:sz w:val="24"/>
+          <w:szCs w:val="24"/>
+        </w:rPr>
+      </w:pPr>
+      <w:r>
+        <w:rPr>
+          <w:rFonts w:ascii="Times New Roman" w:hAnsi="Times New Roman" w:cs="Times New Roman"/>
+          <w:sz w:val="24"/>
+          <w:szCs w:val="24"/>
+        </w:rPr>
+        <w:tab/>
+      </w:r>
+      <w:r>
+        <w:rPr>
+          <w:rFonts w:ascii="Times New Roman" w:hAnsi="Times New Roman" w:cs="Times New Roman"/>
+          <w:sz w:val="24"/>
+          <w:szCs w:val="24"/>
           <w:highlight w:val="yellow"/>
         </w:rPr>
-        <w:t>(</w:t>
+        <w:t>(may need to replac</w:t>
       </w:r>
       <w:r>
         <w:rPr>
@@ -2758,7 +3085,7 @@
           <w:szCs w:val="24"/>
           <w:highlight w:val="yellow"/>
         </w:rPr>
-        <w:t xml:space="preserve">need to gather info on existing solutions, but </w:t>
+        <w:t>e</w:t>
       </w:r>
       <w:r>
         <w:rPr>
@@ -2767,7 +3094,1103 @@
           <w:szCs w:val="24"/>
           <w:highlight w:val="yellow"/>
         </w:rPr>
-        <w:t>begin this section here)</w:t>
+        <w:t xml:space="preserve">, </w:t>
+      </w:r>
+      <w:r>
+        <w:rPr>
+          <w:rFonts w:ascii="Times New Roman" w:hAnsi="Times New Roman" w:cs="Times New Roman"/>
+          <w:sz w:val="24"/>
+          <w:szCs w:val="24"/>
+          <w:highlight w:val="yellow"/>
+        </w:rPr>
+        <w:t xml:space="preserve">remove, </w:t>
+      </w:r>
+      <w:r>
+        <w:rPr>
+          <w:rFonts w:ascii="Times New Roman" w:hAnsi="Times New Roman" w:cs="Times New Roman"/>
+          <w:sz w:val="24"/>
+          <w:szCs w:val="24"/>
+          <w:highlight w:val="yellow"/>
+        </w:rPr>
+        <w:t>or come back to</w:t>
+      </w:r>
+      <w:r>
+        <w:rPr>
+          <w:rFonts w:ascii="Times New Roman" w:hAnsi="Times New Roman" w:cs="Times New Roman"/>
+          <w:sz w:val="24"/>
+          <w:szCs w:val="24"/>
+          <w:highlight w:val="yellow"/>
+        </w:rPr>
+        <w:t xml:space="preserve"> this one</w:t>
+      </w:r>
+      <w:r>
+        <w:rPr>
+          <w:rFonts w:ascii="Times New Roman" w:hAnsi="Times New Roman" w:cs="Times New Roman"/>
+          <w:sz w:val="24"/>
+          <w:szCs w:val="24"/>
+          <w:highlight w:val="yellow"/>
+        </w:rPr>
+        <w:t>)</w:t>
+      </w:r>
+    </w:p>
+    <w:p>
+      <w:pPr>
+        <w:tabs>
+          <w:tab w:val="left" w:pos="720"/>
+          <w:tab w:val="right" w:leader="dot" w:pos="7920"/>
+          <w:tab w:val="right" w:pos="8640"/>
+        </w:tabs>
+        <w:spacing w:line="480" w:lineRule="auto"/>
+        <w:rPr>
+          <w:rFonts w:ascii="Times New Roman" w:hAnsi="Times New Roman" w:cs="Times New Roman"/>
+          <w:b/>
+          <w:bCs/>
+          <w:sz w:val="24"/>
+          <w:szCs w:val="24"/>
+        </w:rPr>
+      </w:pPr>
+      <w:r>
+        <w:rPr>
+          <w:rFonts w:ascii="Times New Roman" w:hAnsi="Times New Roman" w:cs="Times New Roman"/>
+          <w:b/>
+          <w:bCs/>
+          <w:sz w:val="24"/>
+          <w:szCs w:val="24"/>
+        </w:rPr>
+        <w:t>Greedy peeling algorithm</w:t>
+      </w:r>
+    </w:p>
+    <w:p>
+      <w:pPr>
+        <w:tabs>
+          <w:tab w:val="left" w:pos="720"/>
+          <w:tab w:val="right" w:leader="dot" w:pos="7920"/>
+          <w:tab w:val="right" w:pos="8640"/>
+        </w:tabs>
+        <w:spacing w:line="480" w:lineRule="auto"/>
+        <w:rPr>
+          <w:rFonts w:ascii="Times New Roman" w:hAnsi="Times New Roman" w:cs="Times New Roman"/>
+          <w:sz w:val="24"/>
+          <w:szCs w:val="24"/>
+        </w:rPr>
+      </w:pPr>
+      <w:r>
+        <w:rPr>
+          <w:rFonts w:ascii="Times New Roman" w:hAnsi="Times New Roman" w:cs="Times New Roman"/>
+          <w:sz w:val="24"/>
+          <w:szCs w:val="24"/>
+        </w:rPr>
+        <w:tab/>
+        <w:t xml:space="preserve">This is a straightforward approximation algorithm. Given graph </w:t>
+      </w:r>
+      <w:r>
+        <w:rPr>
+          <w:rFonts w:ascii="Times New Roman" w:hAnsi="Times New Roman" w:cs="Times New Roman"/>
+          <w:i/>
+          <w:iCs/>
+          <w:sz w:val="24"/>
+          <w:szCs w:val="24"/>
+        </w:rPr>
+        <w:t>G</w:t>
+      </w:r>
+      <w:r>
+        <w:rPr>
+          <w:rFonts w:ascii="Times New Roman" w:hAnsi="Times New Roman" w:cs="Times New Roman"/>
+          <w:sz w:val="24"/>
+          <w:szCs w:val="24"/>
+        </w:rPr>
+        <w:t xml:space="preserve">, every iteration the algorithm will remove the vertex of lowest degree from </w:t>
+      </w:r>
+      <w:r>
+        <w:rPr>
+          <w:rFonts w:ascii="Times New Roman" w:hAnsi="Times New Roman" w:cs="Times New Roman"/>
+          <w:i/>
+          <w:iCs/>
+          <w:sz w:val="24"/>
+          <w:szCs w:val="24"/>
+        </w:rPr>
+        <w:t>G</w:t>
+      </w:r>
+      <w:r>
+        <w:rPr>
+          <w:rFonts w:ascii="Times New Roman" w:hAnsi="Times New Roman" w:cs="Times New Roman"/>
+          <w:sz w:val="24"/>
+          <w:szCs w:val="24"/>
+        </w:rPr>
+        <w:t xml:space="preserve">, where degree is the number of vertices a given vertex is connected to. The current subgraph of highest density is stored, and every iteration it is compared to the new subgraph. If the new subgraph is denser than the currently stored one, it replaces it. This goes on until all vertices have been removed, and thus the subgraph that had the highest density as these vertices were peeled away is the result. As is apparent, this </w:t>
+      </w:r>
+      <w:r>
+        <w:rPr>
+          <w:rFonts w:ascii="Times New Roman" w:hAnsi="Times New Roman" w:cs="Times New Roman"/>
+          <w:sz w:val="24"/>
+          <w:szCs w:val="24"/>
+        </w:rPr>
+        <w:t>is not</w:t>
+      </w:r>
+      <w:r>
+        <w:rPr>
+          <w:rFonts w:ascii="Times New Roman" w:hAnsi="Times New Roman" w:cs="Times New Roman"/>
+          <w:sz w:val="24"/>
+          <w:szCs w:val="24"/>
+        </w:rPr>
+        <w:t xml:space="preserve"> a very reliable algorithm to find the densest subgraph, as it leaves a lot of possible subgraphs unchecked. </w:t>
+      </w:r>
+      <w:r>
+        <w:rPr>
+          <w:rFonts w:ascii="Times New Roman" w:hAnsi="Times New Roman" w:cs="Times New Roman"/>
+          <w:sz w:val="24"/>
+          <w:szCs w:val="24"/>
+        </w:rPr>
+        <w:lastRenderedPageBreak/>
+        <w:t xml:space="preserve">However, it was found and proven that through this method, the resulting subgraph would always be </w:t>
+      </w:r>
+      <w:r>
+        <w:rPr>
+          <w:rFonts w:ascii="Times New Roman" w:hAnsi="Times New Roman" w:cs="Times New Roman"/>
+          <w:i/>
+          <w:iCs/>
+          <w:sz w:val="24"/>
+          <w:szCs w:val="24"/>
+        </w:rPr>
+        <w:t>at least</w:t>
+      </w:r>
+      <w:r>
+        <w:rPr>
+          <w:rFonts w:ascii="Times New Roman" w:hAnsi="Times New Roman" w:cs="Times New Roman"/>
+          <w:sz w:val="24"/>
+          <w:szCs w:val="24"/>
+        </w:rPr>
+        <w:t xml:space="preserve"> half as dense as the actual densest subgraph</w:t>
+      </w:r>
+      <w:r>
+        <w:rPr>
+          <w:rFonts w:ascii="Times New Roman" w:hAnsi="Times New Roman" w:cs="Times New Roman"/>
+          <w:sz w:val="24"/>
+          <w:szCs w:val="24"/>
+        </w:rPr>
+        <w:t xml:space="preserve"> [4]</w:t>
+      </w:r>
+      <w:r>
+        <w:rPr>
+          <w:rFonts w:ascii="Times New Roman" w:hAnsi="Times New Roman" w:cs="Times New Roman"/>
+          <w:sz w:val="24"/>
+          <w:szCs w:val="24"/>
+        </w:rPr>
+        <w:t xml:space="preserve">. Meaning it is a decent algorithm for finding dense subgraphs, and there is notable </w:t>
+      </w:r>
+      <w:r>
+        <w:rPr>
+          <w:rFonts w:ascii="Times New Roman" w:hAnsi="Times New Roman" w:cs="Times New Roman"/>
+          <w:sz w:val="24"/>
+          <w:szCs w:val="24"/>
+        </w:rPr>
+        <w:t>idea</w:t>
+      </w:r>
+      <w:r>
+        <w:rPr>
+          <w:rFonts w:ascii="Times New Roman" w:hAnsi="Times New Roman" w:cs="Times New Roman"/>
+          <w:sz w:val="24"/>
+          <w:szCs w:val="24"/>
+        </w:rPr>
+        <w:t xml:space="preserve"> in </w:t>
+      </w:r>
+      <w:r>
+        <w:rPr>
+          <w:rFonts w:ascii="Times New Roman" w:hAnsi="Times New Roman" w:cs="Times New Roman"/>
+          <w:sz w:val="24"/>
+          <w:szCs w:val="24"/>
+        </w:rPr>
+        <w:t>the idea of peeling off vertices by lowest degree.</w:t>
+      </w:r>
+    </w:p>
+    <w:p>
+      <w:pPr>
+        <w:tabs>
+          <w:tab w:val="left" w:pos="720"/>
+          <w:tab w:val="right" w:leader="dot" w:pos="7920"/>
+          <w:tab w:val="right" w:pos="8640"/>
+        </w:tabs>
+        <w:spacing w:line="480" w:lineRule="auto"/>
+        <w:rPr>
+          <w:rFonts w:ascii="Times New Roman" w:hAnsi="Times New Roman" w:cs="Times New Roman"/>
+          <w:b/>
+          <w:bCs/>
+          <w:sz w:val="24"/>
+          <w:szCs w:val="24"/>
+        </w:rPr>
+      </w:pPr>
+      <w:r>
+        <w:rPr>
+          <w:rFonts w:ascii="Times New Roman" w:hAnsi="Times New Roman" w:cs="Times New Roman"/>
+          <w:b/>
+          <w:bCs/>
+          <w:sz w:val="24"/>
+          <w:szCs w:val="24"/>
+        </w:rPr>
+        <w:t>The Greedy++ algorithm</w:t>
+      </w:r>
+    </w:p>
+    <w:p>
+      <w:pPr>
+        <w:tabs>
+          <w:tab w:val="left" w:pos="720"/>
+          <w:tab w:val="right" w:leader="dot" w:pos="7920"/>
+          <w:tab w:val="right" w:pos="8640"/>
+        </w:tabs>
+        <w:spacing w:line="480" w:lineRule="auto"/>
+        <w:rPr>
+          <w:rFonts w:ascii="Times New Roman" w:hAnsi="Times New Roman" w:cs="Times New Roman"/>
+          <w:sz w:val="24"/>
+          <w:szCs w:val="24"/>
+        </w:rPr>
+      </w:pPr>
+      <w:r>
+        <w:rPr>
+          <w:rFonts w:ascii="Times New Roman" w:hAnsi="Times New Roman" w:cs="Times New Roman"/>
+          <w:sz w:val="24"/>
+          <w:szCs w:val="24"/>
+        </w:rPr>
+        <w:tab/>
+      </w:r>
+      <w:r>
+        <w:rPr>
+          <w:rFonts w:ascii="Times New Roman" w:hAnsi="Times New Roman" w:cs="Times New Roman"/>
+          <w:sz w:val="24"/>
+          <w:szCs w:val="24"/>
+          <w:highlight w:val="yellow"/>
+        </w:rPr>
+        <w:t xml:space="preserve">(This is interesting, </w:t>
+      </w:r>
+      <w:r>
+        <w:rPr>
+          <w:rFonts w:ascii="Times New Roman" w:hAnsi="Times New Roman" w:cs="Times New Roman"/>
+          <w:sz w:val="24"/>
+          <w:szCs w:val="24"/>
+          <w:highlight w:val="yellow"/>
+        </w:rPr>
+        <w:t>but</w:t>
+      </w:r>
+      <w:r>
+        <w:rPr>
+          <w:rFonts w:ascii="Times New Roman" w:hAnsi="Times New Roman" w:cs="Times New Roman"/>
+          <w:sz w:val="24"/>
+          <w:szCs w:val="24"/>
+          <w:highlight w:val="yellow"/>
+        </w:rPr>
+        <w:t xml:space="preserve"> I don’t know if it’s entirely relevant)</w:t>
+      </w:r>
+    </w:p>
+    <w:p>
+      <w:pPr>
+        <w:tabs>
+          <w:tab w:val="left" w:pos="720"/>
+          <w:tab w:val="right" w:leader="dot" w:pos="7920"/>
+          <w:tab w:val="right" w:pos="8640"/>
+        </w:tabs>
+        <w:spacing w:line="480" w:lineRule="auto"/>
+        <w:rPr>
+          <w:rFonts w:ascii="Times New Roman" w:hAnsi="Times New Roman" w:cs="Times New Roman"/>
+          <w:b/>
+          <w:bCs/>
+          <w:sz w:val="24"/>
+          <w:szCs w:val="24"/>
+        </w:rPr>
+      </w:pPr>
+      <w:r>
+        <w:rPr>
+          <w:rFonts w:ascii="Times New Roman" w:hAnsi="Times New Roman" w:cs="Times New Roman"/>
+          <w:b/>
+          <w:bCs/>
+          <w:sz w:val="24"/>
+          <w:szCs w:val="24"/>
+        </w:rPr>
+        <w:t>The CoreExact algorithm</w:t>
+      </w:r>
+    </w:p>
+    <w:p>
+      <w:pPr>
+        <w:tabs>
+          <w:tab w:val="left" w:pos="720"/>
+          <w:tab w:val="right" w:leader="dot" w:pos="7920"/>
+          <w:tab w:val="right" w:pos="8640"/>
+        </w:tabs>
+        <w:spacing w:line="480" w:lineRule="auto"/>
+        <w:rPr>
+          <w:rFonts w:ascii="Times New Roman" w:hAnsi="Times New Roman" w:cs="Times New Roman"/>
+          <w:sz w:val="24"/>
+          <w:szCs w:val="24"/>
+        </w:rPr>
+      </w:pPr>
+      <w:r>
+        <w:rPr>
+          <w:rFonts w:ascii="Times New Roman" w:hAnsi="Times New Roman" w:cs="Times New Roman"/>
+          <w:sz w:val="24"/>
+          <w:szCs w:val="24"/>
+        </w:rPr>
+        <w:tab/>
+        <w:t xml:space="preserve">This algorithm is the most important to this paper, as it is the basis of our solution. The CoreExact algorithm is built upon Golberg’s max-flow based algorithm, but cuts down on </w:t>
+      </w:r>
+      <w:r>
+        <w:rPr>
+          <w:rFonts w:ascii="Times New Roman" w:hAnsi="Times New Roman" w:cs="Times New Roman"/>
+          <w:sz w:val="24"/>
+          <w:szCs w:val="24"/>
+        </w:rPr>
+        <w:t xml:space="preserve">number of iterations </w:t>
+      </w:r>
+      <w:r>
+        <w:rPr>
+          <w:rFonts w:ascii="Times New Roman" w:hAnsi="Times New Roman" w:cs="Times New Roman"/>
+          <w:sz w:val="24"/>
+          <w:szCs w:val="24"/>
+        </w:rPr>
+        <w:t xml:space="preserve">by pruning and peeling the given graph </w:t>
+      </w:r>
+      <w:r>
+        <w:rPr>
+          <w:rFonts w:ascii="Times New Roman" w:hAnsi="Times New Roman" w:cs="Times New Roman"/>
+          <w:i/>
+          <w:iCs/>
+          <w:sz w:val="24"/>
+          <w:szCs w:val="24"/>
+        </w:rPr>
+        <w:t>G</w:t>
+      </w:r>
+      <w:r>
+        <w:rPr>
+          <w:rFonts w:ascii="Times New Roman" w:hAnsi="Times New Roman" w:cs="Times New Roman"/>
+          <w:sz w:val="24"/>
+          <w:szCs w:val="24"/>
+        </w:rPr>
+        <w:t xml:space="preserve"> to a more restricted subgraph that </w:t>
+      </w:r>
+      <w:r>
+        <w:rPr>
+          <w:rFonts w:ascii="Times New Roman" w:hAnsi="Times New Roman" w:cs="Times New Roman"/>
+          <w:i/>
+          <w:iCs/>
+          <w:sz w:val="24"/>
+          <w:szCs w:val="24"/>
+        </w:rPr>
+        <w:t>must</w:t>
+      </w:r>
+      <w:r>
+        <w:rPr>
+          <w:rFonts w:ascii="Times New Roman" w:hAnsi="Times New Roman" w:cs="Times New Roman"/>
+          <w:sz w:val="24"/>
+          <w:szCs w:val="24"/>
+        </w:rPr>
+        <w:t xml:space="preserve"> contain the densest subgraph.</w:t>
+      </w:r>
+      <w:r>
+        <w:rPr>
+          <w:rFonts w:ascii="Times New Roman" w:hAnsi="Times New Roman" w:cs="Times New Roman"/>
+          <w:sz w:val="24"/>
+          <w:szCs w:val="24"/>
+        </w:rPr>
+        <w:t xml:space="preserve"> </w:t>
+      </w:r>
+      <w:r>
+        <w:rPr>
+          <w:rFonts w:ascii="Times New Roman" w:hAnsi="Times New Roman" w:cs="Times New Roman"/>
+          <w:sz w:val="24"/>
+          <w:szCs w:val="24"/>
+        </w:rPr>
+        <w:t xml:space="preserve">This is done in a few steps, starting with core decomposition to find the densest k-core, then breaking that into its connected components. </w:t>
+      </w:r>
+      <w:r>
+        <w:rPr>
+          <w:rFonts w:ascii="Times New Roman" w:hAnsi="Times New Roman" w:cs="Times New Roman"/>
+          <w:sz w:val="24"/>
+          <w:szCs w:val="24"/>
+        </w:rPr>
+        <w:t>The densest of these components (including the density of the densest k-core) becomes the basis for the upper and lower bounds, where the lower bound becomes the density of that component, and the maximum k-value becomes the upper bound. With that, the exact algorithm is run on every connected component, and the identity of the densest subgraph is updated whenever a denser subgraph is found</w:t>
+      </w:r>
+      <w:r>
+        <w:rPr>
+          <w:rFonts w:ascii="Times New Roman" w:hAnsi="Times New Roman" w:cs="Times New Roman"/>
+          <w:sz w:val="24"/>
+          <w:szCs w:val="24"/>
+        </w:rPr>
+        <w:t>. This algorithm is also made to work for motifs that aren’t just edges to allow for greater versatility and use cases</w:t>
+      </w:r>
+      <w:r>
+        <w:rPr>
+          <w:rFonts w:ascii="Times New Roman" w:hAnsi="Times New Roman" w:cs="Times New Roman"/>
+          <w:sz w:val="24"/>
+          <w:szCs w:val="24"/>
+        </w:rPr>
+        <w:t xml:space="preserve"> [3]. There is a lot to unpack here, and since this is the basis of our solution, elaborating on every piece will be handled next.</w:t>
+      </w:r>
+    </w:p>
+    <w:p>
+      <w:pPr>
+        <w:tabs>
+          <w:tab w:val="left" w:pos="720"/>
+          <w:tab w:val="right" w:leader="dot" w:pos="7920"/>
+          <w:tab w:val="right" w:pos="8640"/>
+        </w:tabs>
+        <w:spacing w:line="480" w:lineRule="auto"/>
+        <w:rPr>
+          <w:rFonts w:ascii="Times New Roman" w:hAnsi="Times New Roman" w:cs="Times New Roman"/>
+          <w:sz w:val="24"/>
+          <w:szCs w:val="24"/>
+        </w:rPr>
+      </w:pPr>
+    </w:p>
+    <w:p>
+      <w:pPr>
+        <w:tabs>
+          <w:tab w:val="left" w:pos="720"/>
+          <w:tab w:val="right" w:leader="dot" w:pos="7920"/>
+          <w:tab w:val="right" w:pos="8640"/>
+        </w:tabs>
+        <w:spacing w:line="480" w:lineRule="auto"/>
+        <w:jc w:val="center"/>
+        <w:rPr>
+          <w:rFonts w:ascii="Times New Roman" w:hAnsi="Times New Roman" w:cs="Times New Roman"/>
+          <w:b/>
+          <w:bCs/>
+          <w:sz w:val="24"/>
+          <w:szCs w:val="24"/>
+        </w:rPr>
+      </w:pPr>
+      <w:r>
+        <w:rPr>
+          <w:rFonts w:ascii="Times New Roman" w:hAnsi="Times New Roman" w:cs="Times New Roman"/>
+          <w:b/>
+          <w:bCs/>
+          <w:sz w:val="24"/>
+          <w:szCs w:val="24"/>
+        </w:rPr>
+        <w:lastRenderedPageBreak/>
+        <w:t>Chapter 3</w:t>
+      </w:r>
+    </w:p>
+    <w:p>
+      <w:pPr>
+        <w:tabs>
+          <w:tab w:val="left" w:pos="720"/>
+          <w:tab w:val="right" w:leader="dot" w:pos="7920"/>
+          <w:tab w:val="right" w:pos="8640"/>
+        </w:tabs>
+        <w:spacing w:line="480" w:lineRule="auto"/>
+        <w:jc w:val="center"/>
+        <w:rPr>
+          <w:rFonts w:ascii="Times New Roman" w:hAnsi="Times New Roman" w:cs="Times New Roman"/>
+          <w:b/>
+          <w:bCs/>
+          <w:sz w:val="24"/>
+          <w:szCs w:val="24"/>
+        </w:rPr>
+      </w:pPr>
+      <w:r>
+        <w:rPr>
+          <w:rFonts w:ascii="Times New Roman" w:hAnsi="Times New Roman" w:cs="Times New Roman"/>
+          <w:b/>
+          <w:bCs/>
+          <w:sz w:val="24"/>
+          <w:szCs w:val="24"/>
+        </w:rPr>
+        <w:t>The Algorithm</w:t>
+      </w:r>
+    </w:p>
+    <w:p>
+      <w:pPr>
+        <w:tabs>
+          <w:tab w:val="left" w:pos="720"/>
+          <w:tab w:val="right" w:leader="dot" w:pos="7920"/>
+          <w:tab w:val="right" w:pos="8640"/>
+        </w:tabs>
+        <w:spacing w:line="480" w:lineRule="auto"/>
+        <w:rPr>
+          <w:rFonts w:ascii="Times New Roman" w:hAnsi="Times New Roman" w:cs="Times New Roman"/>
+          <w:sz w:val="24"/>
+          <w:szCs w:val="24"/>
+        </w:rPr>
+      </w:pPr>
+      <w:r>
+        <w:rPr>
+          <w:rFonts w:ascii="Times New Roman" w:hAnsi="Times New Roman" w:cs="Times New Roman"/>
+          <w:sz w:val="24"/>
+          <w:szCs w:val="24"/>
+        </w:rPr>
+        <w:tab/>
+        <w:t>Our solution, based on the CoreExact algorithm, is comprised of many individual important concepts, implementations, and smaller algorithms. So we will cover everything necessary piece by piece.</w:t>
+      </w:r>
+    </w:p>
+    <w:p>
+      <w:pPr>
+        <w:tabs>
+          <w:tab w:val="left" w:pos="720"/>
+          <w:tab w:val="right" w:leader="dot" w:pos="7920"/>
+          <w:tab w:val="right" w:pos="8640"/>
+        </w:tabs>
+        <w:spacing w:line="480" w:lineRule="auto"/>
+        <w:rPr>
+          <w:rFonts w:ascii="Times New Roman" w:hAnsi="Times New Roman" w:cs="Times New Roman"/>
+          <w:b/>
+          <w:bCs/>
+          <w:sz w:val="24"/>
+          <w:szCs w:val="24"/>
+        </w:rPr>
+      </w:pPr>
+      <w:r>
+        <w:rPr>
+          <w:rFonts w:ascii="Times New Roman" w:hAnsi="Times New Roman" w:cs="Times New Roman"/>
+          <w:b/>
+          <w:bCs/>
+          <w:sz w:val="24"/>
+          <w:szCs w:val="24"/>
+        </w:rPr>
+        <w:t>Adjacency Lists and Adjacency Matrices</w:t>
+      </w:r>
+    </w:p>
+    <w:p>
+      <w:pPr>
+        <w:tabs>
+          <w:tab w:val="left" w:pos="720"/>
+          <w:tab w:val="right" w:leader="dot" w:pos="7920"/>
+          <w:tab w:val="right" w:pos="8640"/>
+        </w:tabs>
+        <w:spacing w:line="480" w:lineRule="auto"/>
+        <w:rPr>
+          <w:rFonts w:ascii="Times New Roman" w:hAnsi="Times New Roman" w:cs="Times New Roman"/>
+          <w:sz w:val="24"/>
+          <w:szCs w:val="24"/>
+        </w:rPr>
+      </w:pPr>
+      <w:r>
+        <w:rPr>
+          <w:rFonts w:ascii="Times New Roman" w:hAnsi="Times New Roman" w:cs="Times New Roman"/>
+          <w:sz w:val="24"/>
+          <w:szCs w:val="24"/>
+        </w:rPr>
+        <w:tab/>
+        <w:t>Because algorithms must be applied to actual code, there needs to be implementations of graphs programming wise. There are multiple ways to do so, but the method used for graphs in our solution is the Adjacency List. This is a fairly straightforward way of storing how vertices are connected using a 2-dimensional list (a list of lists). The first dimensional list represents every vertex in the graph</w:t>
+      </w:r>
+      <w:r>
+        <w:rPr>
+          <w:rFonts w:ascii="Times New Roman" w:hAnsi="Times New Roman" w:cs="Times New Roman"/>
+          <w:sz w:val="24"/>
+          <w:szCs w:val="24"/>
+        </w:rPr>
+        <w:t xml:space="preserve">, where the index matches the vertex number. The second dimension is a list of all the vertices that </w:t>
+      </w:r>
+      <w:r>
+        <w:rPr>
+          <w:rFonts w:ascii="Times New Roman" w:hAnsi="Times New Roman" w:cs="Times New Roman"/>
+          <w:sz w:val="24"/>
+          <w:szCs w:val="24"/>
+        </w:rPr>
+        <w:t xml:space="preserve">the represented vertex is connected to. </w:t>
+      </w:r>
+    </w:p>
+    <w:p>
+      <w:pPr>
+        <w:tabs>
+          <w:tab w:val="left" w:pos="720"/>
+          <w:tab w:val="right" w:leader="dot" w:pos="7920"/>
+          <w:tab w:val="right" w:pos="8640"/>
+        </w:tabs>
+        <w:spacing w:line="480" w:lineRule="auto"/>
+        <w:rPr>
+          <w:rFonts w:ascii="Times New Roman" w:hAnsi="Times New Roman" w:cs="Times New Roman"/>
+          <w:sz w:val="24"/>
+          <w:szCs w:val="24"/>
+        </w:rPr>
+      </w:pPr>
+      <w:r>
+        <w:rPr>
+          <w:rFonts w:ascii="Times New Roman" w:hAnsi="Times New Roman" w:cs="Times New Roman"/>
+          <w:sz w:val="24"/>
+          <w:szCs w:val="24"/>
+        </w:rPr>
+        <w:tab/>
+      </w:r>
+      <w:r>
+        <w:rPr>
+          <w:rFonts w:ascii="Times New Roman" w:hAnsi="Times New Roman" w:cs="Times New Roman"/>
+          <w:sz w:val="24"/>
+          <w:szCs w:val="24"/>
+          <w:highlight w:val="yellow"/>
+        </w:rPr>
+        <w:t>(insert an image here)</w:t>
+      </w:r>
+    </w:p>
+    <w:p>
+      <w:pPr>
+        <w:tabs>
+          <w:tab w:val="left" w:pos="720"/>
+          <w:tab w:val="right" w:leader="dot" w:pos="7920"/>
+          <w:tab w:val="right" w:pos="8640"/>
+        </w:tabs>
+        <w:spacing w:line="480" w:lineRule="auto"/>
+        <w:rPr>
+          <w:rFonts w:ascii="Times New Roman" w:hAnsi="Times New Roman" w:cs="Times New Roman"/>
+          <w:sz w:val="24"/>
+          <w:szCs w:val="24"/>
+        </w:rPr>
+      </w:pPr>
+      <w:r>
+        <w:rPr>
+          <w:rFonts w:ascii="Times New Roman" w:hAnsi="Times New Roman" w:cs="Times New Roman"/>
+          <w:sz w:val="24"/>
+          <w:szCs w:val="24"/>
+        </w:rPr>
+        <w:tab/>
+        <w:t>Additionally</w:t>
+      </w:r>
+      <w:r>
+        <w:rPr>
+          <w:rFonts w:ascii="Times New Roman" w:hAnsi="Times New Roman" w:cs="Times New Roman"/>
+          <w:sz w:val="24"/>
+          <w:szCs w:val="24"/>
+        </w:rPr>
+        <w:t xml:space="preserve">, since we will be allowing for the use of motifs other than regular edges, the motif structures also need to be stored. In theory, adjacency lists could be used here as well. However, we will be using adjacency matrices to do so. </w:t>
+      </w:r>
+      <w:r>
+        <w:rPr>
+          <w:rFonts w:ascii="Times New Roman" w:hAnsi="Times New Roman" w:cs="Times New Roman"/>
+          <w:sz w:val="24"/>
+          <w:szCs w:val="24"/>
+        </w:rPr>
+        <w:t>Adjacency matrices, in comparison to adjacency lists, work well for small structures like motifs as they make construction and representation easier in the code (which holds true for large graphs as well, but they become much more costly in memory and iteration efficiency).</w:t>
+      </w:r>
+    </w:p>
+    <w:p>
+      <w:pPr>
+        <w:tabs>
+          <w:tab w:val="left" w:pos="720"/>
+          <w:tab w:val="right" w:leader="dot" w:pos="7920"/>
+          <w:tab w:val="right" w:pos="8640"/>
+        </w:tabs>
+        <w:spacing w:line="480" w:lineRule="auto"/>
+        <w:rPr>
+          <w:rFonts w:ascii="Times New Roman" w:hAnsi="Times New Roman" w:cs="Times New Roman"/>
+          <w:sz w:val="24"/>
+          <w:szCs w:val="24"/>
+        </w:rPr>
+      </w:pPr>
+      <w:r>
+        <w:rPr>
+          <w:rFonts w:ascii="Times New Roman" w:hAnsi="Times New Roman" w:cs="Times New Roman"/>
+          <w:sz w:val="24"/>
+          <w:szCs w:val="24"/>
+        </w:rPr>
+        <w:lastRenderedPageBreak/>
+        <w:tab/>
+      </w:r>
+      <w:r>
+        <w:rPr>
+          <w:rFonts w:ascii="Times New Roman" w:hAnsi="Times New Roman" w:cs="Times New Roman"/>
+          <w:sz w:val="24"/>
+          <w:szCs w:val="24"/>
+        </w:rPr>
+        <w:t>As the name suggests, the adjacency matrix represents graphs through a full 2-dimensional matrix. There is a row and column for every vertex, with each intersection being filled with a 0 or 1.</w:t>
+      </w:r>
+      <w:r>
+        <w:rPr>
+          <w:rFonts w:ascii="Times New Roman" w:hAnsi="Times New Roman" w:cs="Times New Roman"/>
+          <w:sz w:val="24"/>
+          <w:szCs w:val="24"/>
+        </w:rPr>
+        <w:t xml:space="preserve"> If the intersection has a 0, the two vertices are not connected by an edge, whereas a 1 indicates they are connected.</w:t>
+      </w:r>
+    </w:p>
+    <w:p>
+      <w:pPr>
+        <w:tabs>
+          <w:tab w:val="left" w:pos="720"/>
+          <w:tab w:val="right" w:leader="dot" w:pos="7920"/>
+          <w:tab w:val="right" w:pos="8640"/>
+        </w:tabs>
+        <w:spacing w:line="480" w:lineRule="auto"/>
+        <w:rPr>
+          <w:rFonts w:ascii="Times New Roman" w:hAnsi="Times New Roman" w:cs="Times New Roman"/>
+          <w:sz w:val="24"/>
+          <w:szCs w:val="24"/>
+        </w:rPr>
+      </w:pPr>
+      <w:r>
+        <w:rPr>
+          <w:rFonts w:ascii="Times New Roman" w:hAnsi="Times New Roman" w:cs="Times New Roman"/>
+          <w:sz w:val="24"/>
+          <w:szCs w:val="24"/>
+        </w:rPr>
+        <w:tab/>
+      </w:r>
+      <w:r>
+        <w:rPr>
+          <w:rFonts w:ascii="Times New Roman" w:hAnsi="Times New Roman" w:cs="Times New Roman"/>
+          <w:sz w:val="24"/>
+          <w:szCs w:val="24"/>
+          <w:highlight w:val="yellow"/>
+        </w:rPr>
+        <w:t>(insert image)</w:t>
+      </w:r>
+    </w:p>
+    <w:p>
+      <w:pPr>
+        <w:tabs>
+          <w:tab w:val="left" w:pos="720"/>
+          <w:tab w:val="right" w:leader="dot" w:pos="7920"/>
+          <w:tab w:val="right" w:pos="8640"/>
+        </w:tabs>
+        <w:spacing w:line="480" w:lineRule="auto"/>
+        <w:rPr>
+          <w:rFonts w:ascii="Times New Roman" w:hAnsi="Times New Roman" w:cs="Times New Roman"/>
+          <w:sz w:val="24"/>
+          <w:szCs w:val="24"/>
+        </w:rPr>
+      </w:pPr>
+      <w:r>
+        <w:rPr>
+          <w:rFonts w:ascii="Times New Roman" w:hAnsi="Times New Roman" w:cs="Times New Roman"/>
+          <w:sz w:val="24"/>
+          <w:szCs w:val="24"/>
+        </w:rPr>
+        <w:tab/>
+        <w:t>In the actual code, both are handled as 2-dimensional vectors, but their structures still reflect the adjacency list and adjacency matrix.</w:t>
+      </w:r>
+    </w:p>
+    <w:p>
+      <w:pPr>
+        <w:tabs>
+          <w:tab w:val="left" w:pos="720"/>
+          <w:tab w:val="right" w:leader="dot" w:pos="7920"/>
+          <w:tab w:val="right" w:pos="8640"/>
+        </w:tabs>
+        <w:spacing w:line="480" w:lineRule="auto"/>
+        <w:rPr>
+          <w:rFonts w:ascii="Times New Roman" w:hAnsi="Times New Roman" w:cs="Times New Roman"/>
+          <w:b/>
+          <w:bCs/>
+          <w:sz w:val="24"/>
+          <w:szCs w:val="24"/>
+        </w:rPr>
+      </w:pPr>
+      <w:r>
+        <w:rPr>
+          <w:rFonts w:ascii="Times New Roman" w:hAnsi="Times New Roman" w:cs="Times New Roman"/>
+          <w:b/>
+          <w:bCs/>
+          <w:sz w:val="24"/>
+          <w:szCs w:val="24"/>
+        </w:rPr>
+        <w:t>K-Cores and Connected Components</w:t>
+      </w:r>
+    </w:p>
+    <w:p>
+      <w:pPr>
+        <w:tabs>
+          <w:tab w:val="left" w:pos="720"/>
+          <w:tab w:val="right" w:leader="dot" w:pos="7920"/>
+          <w:tab w:val="right" w:pos="8640"/>
+        </w:tabs>
+        <w:spacing w:line="480" w:lineRule="auto"/>
+        <w:rPr>
+          <w:rFonts w:ascii="Times New Roman" w:hAnsi="Times New Roman" w:cs="Times New Roman"/>
+          <w:sz w:val="24"/>
+          <w:szCs w:val="24"/>
+        </w:rPr>
+      </w:pPr>
+      <w:r>
+        <w:rPr>
+          <w:rFonts w:ascii="Times New Roman" w:hAnsi="Times New Roman" w:cs="Times New Roman"/>
+          <w:sz w:val="24"/>
+          <w:szCs w:val="24"/>
+        </w:rPr>
+        <w:tab/>
+        <w:t>As stated with the CoreExact algorithm, we can prune down the input graph to a subgraph and break that down to save time searching</w:t>
+      </w:r>
+      <w:r>
+        <w:rPr>
+          <w:rFonts w:ascii="Times New Roman" w:hAnsi="Times New Roman" w:cs="Times New Roman"/>
+          <w:sz w:val="24"/>
+          <w:szCs w:val="24"/>
+        </w:rPr>
+        <w:t>. The first of these steps is finding the densest k-core.</w:t>
+      </w:r>
+    </w:p>
+    <w:p>
+      <w:pPr>
+        <w:tabs>
+          <w:tab w:val="left" w:pos="720"/>
+          <w:tab w:val="right" w:leader="dot" w:pos="7920"/>
+          <w:tab w:val="right" w:pos="8640"/>
+        </w:tabs>
+        <w:spacing w:line="480" w:lineRule="auto"/>
+        <w:rPr>
+          <w:rFonts w:ascii="Times New Roman" w:hAnsi="Times New Roman" w:cs="Times New Roman"/>
+          <w:sz w:val="24"/>
+          <w:szCs w:val="24"/>
+        </w:rPr>
+      </w:pPr>
+      <w:r>
+        <w:rPr>
+          <w:rFonts w:ascii="Times New Roman" w:hAnsi="Times New Roman" w:cs="Times New Roman"/>
+          <w:sz w:val="24"/>
+          <w:szCs w:val="24"/>
+        </w:rPr>
+        <w:tab/>
+      </w:r>
+      <w:r>
+        <w:rPr>
+          <w:rFonts w:ascii="Times New Roman" w:hAnsi="Times New Roman" w:cs="Times New Roman"/>
+          <w:sz w:val="24"/>
+          <w:szCs w:val="24"/>
+        </w:rPr>
+        <w:t xml:space="preserve">A k-core is a graph in which every vertex is connected to at least </w:t>
+      </w:r>
+      <w:r>
+        <w:rPr>
+          <w:rFonts w:ascii="Times New Roman" w:hAnsi="Times New Roman" w:cs="Times New Roman"/>
+          <w:i/>
+          <w:iCs/>
+          <w:sz w:val="24"/>
+          <w:szCs w:val="24"/>
+        </w:rPr>
+        <w:t>k</w:t>
+      </w:r>
+      <w:r>
+        <w:rPr>
+          <w:rFonts w:ascii="Times New Roman" w:hAnsi="Times New Roman" w:cs="Times New Roman"/>
+          <w:sz w:val="24"/>
+          <w:szCs w:val="24"/>
+        </w:rPr>
+        <w:t xml:space="preserve"> other vertices. So in a 1-core, every vertex is connected to at least one other vertex. In a 2-core, every vertex is connected to at least 2 other vertices.</w:t>
+      </w:r>
+      <w:r>
+        <w:rPr>
+          <w:rFonts w:ascii="Times New Roman" w:hAnsi="Times New Roman" w:cs="Times New Roman"/>
+          <w:sz w:val="24"/>
+          <w:szCs w:val="24"/>
+        </w:rPr>
+        <w:t xml:space="preserve"> And so on. But within a large graph, there are likely to be subgraphs of a higher </w:t>
+      </w:r>
+      <w:r>
+        <w:rPr>
+          <w:rFonts w:ascii="Times New Roman" w:hAnsi="Times New Roman" w:cs="Times New Roman"/>
+          <w:sz w:val="24"/>
+          <w:szCs w:val="24"/>
+        </w:rPr>
+        <w:t>k</w:t>
+      </w:r>
+      <w:r>
+        <w:rPr>
+          <w:rFonts w:ascii="Times New Roman" w:hAnsi="Times New Roman" w:cs="Times New Roman"/>
+          <w:sz w:val="24"/>
+          <w:szCs w:val="24"/>
+        </w:rPr>
+        <w:t xml:space="preserve"> value. To find these graphs, we can use a peeling technique </w:t>
+      </w:r>
+      <w:r>
+        <w:rPr>
+          <w:rFonts w:ascii="Times New Roman" w:hAnsi="Times New Roman" w:cs="Times New Roman"/>
+          <w:sz w:val="24"/>
+          <w:szCs w:val="24"/>
+        </w:rPr>
+        <w:t>like</w:t>
+      </w:r>
+      <w:r>
+        <w:rPr>
+          <w:rFonts w:ascii="Times New Roman" w:hAnsi="Times New Roman" w:cs="Times New Roman"/>
+          <w:sz w:val="24"/>
+          <w:szCs w:val="24"/>
+        </w:rPr>
+        <w:t xml:space="preserve"> the Greedy peeling algorithm covered earlier called core decomposition. Like with the Greedy algorithm, core decomposition finds the vertex of lowest degree one at a time and removes it from the graph, where degree is the number of vertices a vertex is connected to. </w:t>
+      </w:r>
+      <w:r>
+        <w:rPr>
+          <w:rFonts w:ascii="Times New Roman" w:hAnsi="Times New Roman" w:cs="Times New Roman"/>
+          <w:sz w:val="24"/>
+          <w:szCs w:val="24"/>
+        </w:rPr>
+        <w:t>Using a 1-core as an example, if you remove all the vertices of degree 1 (and all subsequent vertices that have degree 1 after the removal of the other vertices), you will be left with only vertices that have degree 2 or higher, going from a 1-</w:t>
+      </w:r>
+      <w:r>
+        <w:rPr>
+          <w:rFonts w:ascii="Times New Roman" w:hAnsi="Times New Roman" w:cs="Times New Roman"/>
+          <w:sz w:val="24"/>
+          <w:szCs w:val="24"/>
+        </w:rPr>
+        <w:lastRenderedPageBreak/>
+        <w:t xml:space="preserve">core to a 2-core. Going until all vertices have been removed will mean every k-core up to the highest possible </w:t>
+      </w:r>
+      <w:r>
+        <w:rPr>
+          <w:rFonts w:ascii="Times New Roman" w:hAnsi="Times New Roman" w:cs="Times New Roman"/>
+          <w:i/>
+          <w:iCs/>
+          <w:sz w:val="24"/>
+          <w:szCs w:val="24"/>
+        </w:rPr>
+        <w:t>k</w:t>
+      </w:r>
+      <w:r>
+        <w:rPr>
+          <w:rFonts w:ascii="Times New Roman" w:hAnsi="Times New Roman" w:cs="Times New Roman"/>
+          <w:sz w:val="24"/>
+          <w:szCs w:val="24"/>
+        </w:rPr>
+        <w:t xml:space="preserve"> value will have been found. So, using this method you can record the information on all these k-core subgraphs. And as previously stated, the densest of these k-cores must contain the densest subgraph. </w:t>
+      </w:r>
+    </w:p>
+    <w:p>
+      <w:pPr>
+        <w:tabs>
+          <w:tab w:val="left" w:pos="720"/>
+          <w:tab w:val="right" w:leader="dot" w:pos="7920"/>
+          <w:tab w:val="right" w:pos="8640"/>
+        </w:tabs>
+        <w:spacing w:line="480" w:lineRule="auto"/>
+        <w:rPr>
+          <w:rFonts w:ascii="Times New Roman" w:hAnsi="Times New Roman" w:cs="Times New Roman"/>
+          <w:sz w:val="24"/>
+          <w:szCs w:val="24"/>
+        </w:rPr>
+      </w:pPr>
+      <w:r>
+        <w:rPr>
+          <w:rFonts w:ascii="Times New Roman" w:hAnsi="Times New Roman" w:cs="Times New Roman"/>
+          <w:sz w:val="24"/>
+          <w:szCs w:val="24"/>
+          <w:highlight w:val="yellow"/>
+        </w:rPr>
+        <w:t>(may be a good to use visuals here)</w:t>
+      </w:r>
+    </w:p>
+    <w:p>
+      <w:pPr>
+        <w:tabs>
+          <w:tab w:val="left" w:pos="720"/>
+          <w:tab w:val="right" w:leader="dot" w:pos="7920"/>
+          <w:tab w:val="right" w:pos="8640"/>
+        </w:tabs>
+        <w:spacing w:line="480" w:lineRule="auto"/>
+        <w:rPr>
+          <w:rFonts w:ascii="Times New Roman" w:hAnsi="Times New Roman" w:cs="Times New Roman"/>
+          <w:sz w:val="24"/>
+          <w:szCs w:val="24"/>
+        </w:rPr>
+      </w:pPr>
+      <w:r>
+        <w:rPr>
+          <w:rFonts w:ascii="Times New Roman" w:hAnsi="Times New Roman" w:cs="Times New Roman"/>
+          <w:sz w:val="24"/>
+          <w:szCs w:val="24"/>
+        </w:rPr>
+        <w:tab/>
+        <w:t xml:space="preserve">With the densest k-core, we can break this down into pieces known as connected components. A connected component is a subgraph where every vertex is connected to all the others in the subgraph by </w:t>
+      </w:r>
+      <w:r>
+        <w:rPr>
+          <w:rFonts w:ascii="Times New Roman" w:hAnsi="Times New Roman" w:cs="Times New Roman"/>
+          <w:i/>
+          <w:iCs/>
+          <w:sz w:val="24"/>
+          <w:szCs w:val="24"/>
+        </w:rPr>
+        <w:t>some</w:t>
+      </w:r>
+      <w:r>
+        <w:rPr>
+          <w:rFonts w:ascii="Times New Roman" w:hAnsi="Times New Roman" w:cs="Times New Roman"/>
+          <w:sz w:val="24"/>
+          <w:szCs w:val="24"/>
+        </w:rPr>
+        <w:t xml:space="preserve"> path.</w:t>
+      </w:r>
+      <w:r>
+        <w:rPr>
+          <w:rFonts w:ascii="Times New Roman" w:hAnsi="Times New Roman" w:cs="Times New Roman"/>
+          <w:sz w:val="24"/>
+          <w:szCs w:val="24"/>
+        </w:rPr>
+        <w:t xml:space="preserve"> In layman’s terms, a connected component is a subgraph that has no connections to the vertices of the other connected components. Not every graph is going to have connected components, </w:t>
+      </w:r>
+      <w:r>
+        <w:rPr>
+          <w:rFonts w:ascii="Times New Roman" w:hAnsi="Times New Roman" w:cs="Times New Roman"/>
+          <w:sz w:val="24"/>
+          <w:szCs w:val="24"/>
+        </w:rPr>
+        <w:t>but it’s worth checking for.</w:t>
+      </w:r>
+    </w:p>
+    <w:p>
+      <w:pPr>
+        <w:tabs>
+          <w:tab w:val="left" w:pos="720"/>
+          <w:tab w:val="right" w:leader="dot" w:pos="7920"/>
+          <w:tab w:val="right" w:pos="8640"/>
+        </w:tabs>
+        <w:spacing w:line="480" w:lineRule="auto"/>
+        <w:rPr>
+          <w:rFonts w:ascii="Times New Roman" w:hAnsi="Times New Roman" w:cs="Times New Roman"/>
+          <w:sz w:val="24"/>
+          <w:szCs w:val="24"/>
+        </w:rPr>
+      </w:pPr>
+      <w:r>
+        <w:rPr>
+          <w:rFonts w:ascii="Times New Roman" w:hAnsi="Times New Roman" w:cs="Times New Roman"/>
+          <w:sz w:val="24"/>
+          <w:szCs w:val="24"/>
+          <w:highlight w:val="yellow"/>
+        </w:rPr>
+        <w:t>(insert image here)</w:t>
+      </w:r>
+    </w:p>
+    <w:p>
+      <w:pPr>
+        <w:tabs>
+          <w:tab w:val="left" w:pos="720"/>
+          <w:tab w:val="right" w:leader="dot" w:pos="7920"/>
+          <w:tab w:val="right" w:pos="8640"/>
+        </w:tabs>
+        <w:spacing w:line="480" w:lineRule="auto"/>
+        <w:rPr>
+          <w:rFonts w:ascii="Times New Roman" w:hAnsi="Times New Roman" w:cs="Times New Roman"/>
+          <w:b/>
+          <w:bCs/>
+          <w:sz w:val="24"/>
+          <w:szCs w:val="24"/>
+        </w:rPr>
+      </w:pPr>
+      <w:r>
+        <w:rPr>
+          <w:rFonts w:ascii="Times New Roman" w:hAnsi="Times New Roman" w:cs="Times New Roman"/>
+          <w:b/>
+          <w:bCs/>
+          <w:sz w:val="24"/>
+          <w:szCs w:val="24"/>
+        </w:rPr>
+        <w:t>Flow Networks</w:t>
+      </w:r>
+    </w:p>
+    <w:p>
+      <w:pPr>
+        <w:tabs>
+          <w:tab w:val="left" w:pos="720"/>
+          <w:tab w:val="right" w:leader="dot" w:pos="7920"/>
+          <w:tab w:val="right" w:pos="8640"/>
+        </w:tabs>
+        <w:spacing w:line="480" w:lineRule="auto"/>
+        <w:rPr>
+          <w:rFonts w:ascii="Times New Roman" w:hAnsi="Times New Roman" w:cs="Times New Roman"/>
+          <w:sz w:val="24"/>
+          <w:szCs w:val="24"/>
+        </w:rPr>
+      </w:pPr>
+      <w:r>
+        <w:rPr>
+          <w:rFonts w:ascii="Times New Roman" w:hAnsi="Times New Roman" w:cs="Times New Roman"/>
+          <w:sz w:val="24"/>
+          <w:szCs w:val="24"/>
+        </w:rPr>
+        <w:tab/>
       </w:r>
     </w:p>
     <w:sectPr>

</xml_diff>

<commit_message>
Finished draft of Chapter 3. Added a 'to do' list of notes just to keep track of what should done and how I'd like to implenent certain things.
</commit_message>
<xml_diff>
--- a/Thesis Paper.docx
+++ b/Thesis Paper.docx
@@ -1,6 +1,6 @@
 
 <file path=word/document.xml><?xml version="1.0" encoding="utf-8"?>
-<w:document xmlns:wpc="http://schemas.microsoft.com/office/word/2010/wordprocessingCanvas" xmlns:cx="http://schemas.microsoft.com/office/drawing/2014/chartex" xmlns:cx1="http://schemas.microsoft.com/office/drawing/2015/9/8/chartex" xmlns:cx2="http://schemas.microsoft.com/office/drawing/2015/10/21/chartex" xmlns:cx3="http://schemas.microsoft.com/office/drawing/2016/5/9/chartex" xmlns:cx4="http://schemas.microsoft.com/office/drawing/2016/5/10/chartex" xmlns:cx5="http://schemas.microsoft.com/office/drawing/2016/5/11/chartex" xmlns:cx6="http://schemas.microsoft.com/office/drawing/2016/5/12/chartex" xmlns:cx7="http://schemas.microsoft.com/office/drawing/2016/5/13/chartex" xmlns:cx8="http://schemas.microsoft.com/office/drawing/2016/5/14/chartex" xmlns:mc="http://schemas.openxmlformats.org/markup-compatibility/2006" xmlns:aink="http://schemas.microsoft.com/office/drawing/2016/ink" xmlns:am3d="http://schemas.microsoft.com/office/drawing/2017/model3d" xmlns:o="urn:schemas-microsoft-com:office:office" xmlns:oel="http://schemas.microsoft.com/office/2019/extlst" xmlns:r="http://schemas.openxmlformats.org/officeDocument/2006/relationships" xmlns:m="http://schemas.openxmlformats.org/officeDocument/2006/math" xmlns:v="urn:schemas-microsoft-com:vml" xmlns:wp14="http://schemas.microsoft.com/office/word/2010/wordprocessingDrawing" xmlns:wp="http://schemas.openxmlformats.org/drawingml/2006/wordprocessingDrawing" xmlns:w10="urn:schemas-microsoft-com:office:word" xmlns:w="http://schemas.openxmlformats.org/wordprocessingml/2006/main" xmlns:w14="http://schemas.microsoft.com/office/word/2010/wordml" xmlns:w15="http://schemas.microsoft.com/office/word/2012/wordml" xmlns:w16cex="http://schemas.microsoft.com/office/word/2018/wordml/cex" xmlns:w16cid="http://schemas.microsoft.com/office/word/2016/wordml/cid" xmlns:w16="http://schemas.microsoft.com/office/word/2018/wordml" xmlns:w16du="http://schemas.microsoft.com/office/word/2023/wordml/word16du" xmlns:w16sdtdh="http://schemas.microsoft.com/office/word/2020/wordml/sdtdatahash" xmlns:w16se="http://schemas.microsoft.com/office/word/2015/wordml/symex" xmlns:wpg="http://schemas.microsoft.com/office/word/2010/wordprocessingGroup" xmlns:wpi="http://schemas.microsoft.com/office/word/2010/wordprocessingInk" xmlns:wne="http://schemas.microsoft.com/office/word/2006/wordml" xmlns:wps="http://schemas.microsoft.com/office/word/2010/wordprocessingShape" mc:Ignorable="w14 w15 w16se w16cid w16 w16cex w16sdtdh w16du wp14">
+<w:document xmlns:wpc="http://schemas.microsoft.com/office/word/2010/wordprocessingCanvas" xmlns:cx="http://schemas.microsoft.com/office/drawing/2014/chartex" xmlns:cx1="http://schemas.microsoft.com/office/drawing/2015/9/8/chartex" xmlns:cx2="http://schemas.microsoft.com/office/drawing/2015/10/21/chartex" xmlns:cx3="http://schemas.microsoft.com/office/drawing/2016/5/9/chartex" xmlns:cx4="http://schemas.microsoft.com/office/drawing/2016/5/10/chartex" xmlns:cx5="http://schemas.microsoft.com/office/drawing/2016/5/11/chartex" xmlns:cx6="http://schemas.microsoft.com/office/drawing/2016/5/12/chartex" xmlns:cx7="http://schemas.microsoft.com/office/drawing/2016/5/13/chartex" xmlns:cx8="http://schemas.microsoft.com/office/drawing/2016/5/14/chartex" xmlns:mc="http://schemas.openxmlformats.org/markup-compatibility/2006" xmlns:aink="http://schemas.microsoft.com/office/drawing/2016/ink" xmlns:am3d="http://schemas.microsoft.com/office/drawing/2017/model3d" xmlns:o="urn:schemas-microsoft-com:office:office" xmlns:oel="http://schemas.microsoft.com/office/2019/extlst" xmlns:r="http://schemas.openxmlformats.org/officeDocument/2006/relationships" xmlns:m="http://schemas.openxmlformats.org/officeDocument/2006/math" xmlns:v="urn:schemas-microsoft-com:vml" xmlns:wp14="http://schemas.microsoft.com/office/word/2010/wordprocessingDrawing" xmlns:wp="http://schemas.openxmlformats.org/drawingml/2006/wordprocessingDrawing" xmlns:w10="urn:schemas-microsoft-com:office:word" xmlns:w="http://schemas.openxmlformats.org/wordprocessingml/2006/main" xmlns:w14="http://schemas.microsoft.com/office/word/2010/wordml" xmlns:w15="http://schemas.microsoft.com/office/word/2012/wordml" xmlns:w16cex="http://schemas.microsoft.com/office/word/2018/wordml/cex" xmlns:w16cid="http://schemas.microsoft.com/office/word/2016/wordml/cid" xmlns:w16="http://schemas.microsoft.com/office/word/2018/wordml" xmlns:w16du="http://schemas.microsoft.com/office/word/2023/wordml/word16du" xmlns:w16sdtdh="http://schemas.microsoft.com/office/word/2020/wordml/sdtdatahash" xmlns:w16sdtfl="http://schemas.microsoft.com/office/word/2024/wordml/sdtformatlock" xmlns:w16se="http://schemas.microsoft.com/office/word/2015/wordml/symex" xmlns:wpg="http://schemas.microsoft.com/office/word/2010/wordprocessingGroup" xmlns:wpi="http://schemas.microsoft.com/office/word/2010/wordprocessingInk" xmlns:wne="http://schemas.microsoft.com/office/word/2006/wordml" xmlns:wps="http://schemas.microsoft.com/office/word/2010/wordprocessingShape" mc:Ignorable="w14 w15 w16se w16cid w16 w16cex w16sdtdh w16sdtfl w16du wp14">
   <w:body>
     <w:p>
       <w:pPr>
@@ -785,7 +785,27 @@
           <w:szCs w:val="24"/>
           <w:highlight w:val="yellow"/>
         </w:rPr>
-        <w:t>(insert thanks for other student?)</w:t>
+        <w:t xml:space="preserve">(insert thanks for </w:t>
+      </w:r>
+      <w:proofErr w:type="gramStart"/>
+      <w:r>
+        <w:rPr>
+          <w:rFonts w:ascii="Times New Roman" w:hAnsi="Times New Roman" w:cs="Times New Roman"/>
+          <w:sz w:val="24"/>
+          <w:szCs w:val="24"/>
+          <w:highlight w:val="yellow"/>
+        </w:rPr>
+        <w:t>other</w:t>
+      </w:r>
+      <w:proofErr w:type="gramEnd"/>
+      <w:r>
+        <w:rPr>
+          <w:rFonts w:ascii="Times New Roman" w:hAnsi="Times New Roman" w:cs="Times New Roman"/>
+          <w:sz w:val="24"/>
+          <w:szCs w:val="24"/>
+          <w:highlight w:val="yellow"/>
+        </w:rPr>
+        <w:t xml:space="preserve"> student?)</w:t>
       </w:r>
     </w:p>
     <w:p>
@@ -1492,9 +1512,66 @@
           <w:rFonts w:ascii="Times New Roman" w:hAnsi="Times New Roman" w:cs="Times New Roman"/>
           <w:sz w:val="24"/>
           <w:szCs w:val="24"/>
+        </w:rPr>
+        <w:t>The Implementation</w:t>
+      </w:r>
+      <w:r>
+        <w:rPr>
+          <w:rFonts w:ascii="Times New Roman" w:hAnsi="Times New Roman" w:cs="Times New Roman"/>
+          <w:sz w:val="24"/>
+          <w:szCs w:val="24"/>
+        </w:rPr>
+        <w:tab/>
+      </w:r>
+      <w:r>
+        <w:rPr>
+          <w:rFonts w:ascii="Times New Roman" w:hAnsi="Times New Roman" w:cs="Times New Roman"/>
+          <w:sz w:val="24"/>
+          <w:szCs w:val="24"/>
           <w:highlight w:val="yellow"/>
         </w:rPr>
-        <w:t xml:space="preserve"> </w:t>
+        <w:t>(</w:t>
+      </w:r>
+      <w:proofErr w:type="spellStart"/>
+      <w:r>
+        <w:rPr>
+          <w:rFonts w:ascii="Times New Roman" w:hAnsi="Times New Roman" w:cs="Times New Roman"/>
+          <w:sz w:val="24"/>
+          <w:szCs w:val="24"/>
+          <w:highlight w:val="yellow"/>
+        </w:rPr>
+        <w:t>tbd</w:t>
+      </w:r>
+      <w:proofErr w:type="spellEnd"/>
+      <w:r>
+        <w:rPr>
+          <w:rFonts w:ascii="Times New Roman" w:hAnsi="Times New Roman" w:cs="Times New Roman"/>
+          <w:sz w:val="24"/>
+          <w:szCs w:val="24"/>
+          <w:highlight w:val="yellow"/>
+        </w:rPr>
+        <w:t>)</w:t>
+      </w:r>
+    </w:p>
+    <w:p>
+      <w:pPr>
+        <w:tabs>
+          <w:tab w:val="right" w:leader="dot" w:pos="7920"/>
+        </w:tabs>
+        <w:spacing w:line="480" w:lineRule="auto"/>
+        <w:rPr>
+          <w:rFonts w:ascii="Times New Roman" w:hAnsi="Times New Roman" w:cs="Times New Roman"/>
+          <w:sz w:val="24"/>
+          <w:szCs w:val="24"/>
+        </w:rPr>
+      </w:pPr>
+      <w:r>
+        <w:rPr>
+          <w:rFonts w:ascii="Times New Roman" w:hAnsi="Times New Roman" w:cs="Times New Roman"/>
+          <w:sz w:val="24"/>
+          <w:szCs w:val="24"/>
+        </w:rPr>
+        <w:t xml:space="preserve">Chapter 5: </w:t>
       </w:r>
     </w:p>
     <w:p>
@@ -2712,7 +2789,25 @@
           <w:sz w:val="24"/>
           <w:szCs w:val="24"/>
         </w:rPr>
-        <w:t xml:space="preserve"> However most, if not all, are serialized programs that run on the CPU. By the nature of graph mining, it is almost always required to process every vertex in these large graph datasets, which can certainly take time in a serialized program processing these one by one. By programming in parallel, a great number of vertices can be processed in concurrence, and thus save time and be more efficient. And this is where the GPU comes in. The CPU and GPU differ in their processing cores. The CPU runs on a handful of powerful processing cores that can take complex orders, while the GPU runs on many weaker processing cores that take simpler orders. So, while a powerful CPU can certainly run a taxing program efficiently, utilizing the full power by running commands in parallel across the GPU’s many cores is much more computationally efficient. Although this comes with the limitation that the GPU’s commands are much more restrictive than that </w:t>
+        <w:t xml:space="preserve"> However most, if not all, are serialized programs that run on the CPU. By the nature of graph mining, it is almost always required to process every vertex in these large graph datasets, which can certainly take time in a serialized program processing these one by one. By programming in parallel, a great number of vertices can be processed in </w:t>
+      </w:r>
+      <w:proofErr w:type="gramStart"/>
+      <w:r>
+        <w:rPr>
+          <w:rFonts w:ascii="Times New Roman" w:hAnsi="Times New Roman" w:cs="Times New Roman"/>
+          <w:sz w:val="24"/>
+          <w:szCs w:val="24"/>
+        </w:rPr>
+        <w:t>concurrence, and</w:t>
+      </w:r>
+      <w:proofErr w:type="gramEnd"/>
+      <w:r>
+        <w:rPr>
+          <w:rFonts w:ascii="Times New Roman" w:hAnsi="Times New Roman" w:cs="Times New Roman"/>
+          <w:sz w:val="24"/>
+          <w:szCs w:val="24"/>
+        </w:rPr>
+        <w:t xml:space="preserve"> thus save time and be more efficient. And this is where the GPU comes in. The CPU and GPU differ in their processing cores. The CPU runs on a handful of powerful processing cores that can take complex orders, while the GPU runs on many weaker processing cores that take simpler orders. So, while a powerful CPU can certainly run a taxing program efficiently, utilizing the full power by running commands in parallel across the GPU’s many cores is much more computationally efficient. Although this comes with the limitation that the GPU’s commands are much more restrictive than that </w:t>
       </w:r>
       <w:r>
         <w:rPr>
@@ -3428,7 +3523,25 @@
           <w:szCs w:val="24"/>
         </w:rPr>
         <w:tab/>
-        <w:t xml:space="preserve">This algorithm is the most important to this paper, as it is the basis of our solution. The CoreExact algorithm is built upon Golberg’s max-flow based algorithm, but cuts down on </w:t>
+        <w:t xml:space="preserve">This algorithm is the most important to this paper, as it is the basis of our solution. The CoreExact algorithm is built upon Golberg’s </w:t>
+      </w:r>
+      <w:proofErr w:type="gramStart"/>
+      <w:r>
+        <w:rPr>
+          <w:rFonts w:ascii="Times New Roman" w:hAnsi="Times New Roman" w:cs="Times New Roman"/>
+          <w:sz w:val="24"/>
+          <w:szCs w:val="24"/>
+        </w:rPr>
+        <w:t>max-flow</w:t>
+      </w:r>
+      <w:proofErr w:type="gramEnd"/>
+      <w:r>
+        <w:rPr>
+          <w:rFonts w:ascii="Times New Roman" w:hAnsi="Times New Roman" w:cs="Times New Roman"/>
+          <w:sz w:val="24"/>
+          <w:szCs w:val="24"/>
+        </w:rPr>
+        <w:t xml:space="preserve"> based algorithm, but cuts down on </w:t>
       </w:r>
       <w:r>
         <w:rPr>
@@ -3616,7 +3729,25 @@
           <w:szCs w:val="24"/>
         </w:rPr>
         <w:tab/>
-        <w:t>Our solution, based on the CoreExact algorithm, is comprised of many individual important concepts, implementations, and smaller algorithms. So we will cover everything necessary piece by piece.</w:t>
+        <w:t xml:space="preserve">Our solution, based on the CoreExact algorithm, is comprised of many individual important concepts, implementations, and smaller algorithms. </w:t>
+      </w:r>
+      <w:proofErr w:type="gramStart"/>
+      <w:r>
+        <w:rPr>
+          <w:rFonts w:ascii="Times New Roman" w:hAnsi="Times New Roman" w:cs="Times New Roman"/>
+          <w:sz w:val="24"/>
+          <w:szCs w:val="24"/>
+        </w:rPr>
+        <w:t>So</w:t>
+      </w:r>
+      <w:proofErr w:type="gramEnd"/>
+      <w:r>
+        <w:rPr>
+          <w:rFonts w:ascii="Times New Roman" w:hAnsi="Times New Roman" w:cs="Times New Roman"/>
+          <w:sz w:val="24"/>
+          <w:szCs w:val="24"/>
+        </w:rPr>
+        <w:t xml:space="preserve"> we will cover everything necessary piece by piece.</w:t>
       </w:r>
     </w:p>
     <w:p>
@@ -3667,7 +3798,25 @@
           <w:szCs w:val="24"/>
         </w:rPr>
         <w:tab/>
-        <w:t>Because algorithms must be applied to actual code, there needs to be implementations of graphs programming wise. There are multiple ways to do so, but the method used for graphs in our solution is the Adjacency List. This is a fairly straightforward way of storing how vertices are connected using a 2-dimensional list (a list of lists). The first dimensional list represents every vertex in the graph</w:t>
+        <w:t xml:space="preserve">Because algorithms must be applied to actual code, there needs to be implementations of graphs programming wise. There are multiple ways to do so, but the method used for graphs in our solution is the Adjacency List. This is a </w:t>
+      </w:r>
+      <w:proofErr w:type="gramStart"/>
+      <w:r>
+        <w:rPr>
+          <w:rFonts w:ascii="Times New Roman" w:hAnsi="Times New Roman" w:cs="Times New Roman"/>
+          <w:sz w:val="24"/>
+          <w:szCs w:val="24"/>
+        </w:rPr>
+        <w:t>fairly straightforward</w:t>
+      </w:r>
+      <w:proofErr w:type="gramEnd"/>
+      <w:r>
+        <w:rPr>
+          <w:rFonts w:ascii="Times New Roman" w:hAnsi="Times New Roman" w:cs="Times New Roman"/>
+          <w:sz w:val="24"/>
+          <w:szCs w:val="24"/>
+        </w:rPr>
+        <w:t xml:space="preserve"> way of storing how vertices are connected using a 2-dimensional list (a list of lists). The first dimensional list represents every vertex in the graph</w:t>
       </w:r>
       <w:r>
         <w:rPr>
@@ -3959,7 +4108,25 @@
           <w:sz w:val="24"/>
           <w:szCs w:val="24"/>
         </w:rPr>
-        <w:t xml:space="preserve"> other vertices. So in a 1-core, every vertex is connected to at least one other vertex. In a 2-core, every vertex is connected to at least 2 other vertices.</w:t>
+        <w:t xml:space="preserve"> other vertices. </w:t>
+      </w:r>
+      <w:proofErr w:type="gramStart"/>
+      <w:r>
+        <w:rPr>
+          <w:rFonts w:ascii="Times New Roman" w:hAnsi="Times New Roman" w:cs="Times New Roman"/>
+          <w:sz w:val="24"/>
+          <w:szCs w:val="24"/>
+        </w:rPr>
+        <w:t>So</w:t>
+      </w:r>
+      <w:proofErr w:type="gramEnd"/>
+      <w:r>
+        <w:rPr>
+          <w:rFonts w:ascii="Times New Roman" w:hAnsi="Times New Roman" w:cs="Times New Roman"/>
+          <w:sz w:val="24"/>
+          <w:szCs w:val="24"/>
+        </w:rPr>
+        <w:t xml:space="preserve"> in a 1-core, every vertex is connected to at least one other vertex. In a 2-core, every vertex is connected to at least 2 other vertices.</w:t>
       </w:r>
       <w:r>
         <w:rPr>
@@ -4168,6 +4335,1154 @@
           <w:szCs w:val="24"/>
         </w:rPr>
         <w:t>Flow Networks</w:t>
+      </w:r>
+    </w:p>
+    <w:p>
+      <w:pPr>
+        <w:tabs>
+          <w:tab w:val="left" w:pos="720"/>
+          <w:tab w:val="right" w:leader="dot" w:pos="7920"/>
+          <w:tab w:val="right" w:pos="8640"/>
+        </w:tabs>
+        <w:spacing w:line="480" w:lineRule="auto"/>
+        <w:rPr>
+          <w:rFonts w:ascii="Times New Roman" w:hAnsi="Times New Roman" w:cs="Times New Roman"/>
+          <w:sz w:val="24"/>
+          <w:szCs w:val="24"/>
+        </w:rPr>
+      </w:pPr>
+      <w:r>
+        <w:rPr>
+          <w:rFonts w:ascii="Times New Roman" w:hAnsi="Times New Roman" w:cs="Times New Roman"/>
+          <w:sz w:val="24"/>
+          <w:szCs w:val="24"/>
+        </w:rPr>
+        <w:tab/>
+      </w:r>
+      <w:r>
+        <w:rPr>
+          <w:rFonts w:ascii="Times New Roman" w:hAnsi="Times New Roman" w:cs="Times New Roman"/>
+          <w:sz w:val="24"/>
+          <w:szCs w:val="24"/>
+        </w:rPr>
+        <w:t xml:space="preserve">A key part of Golberg’s max flow algorithm is a constantly updating flow network </w:t>
+      </w:r>
+      <w:r>
+        <w:rPr>
+          <w:rFonts w:ascii="Times New Roman" w:hAnsi="Times New Roman" w:cs="Times New Roman"/>
+          <w:sz w:val="24"/>
+          <w:szCs w:val="24"/>
+        </w:rPr>
+        <w:t>using the next best guess for greatest density, and then using min-</w:t>
+      </w:r>
+      <w:proofErr w:type="spellStart"/>
+      <w:r>
+        <w:rPr>
+          <w:rFonts w:ascii="Times New Roman" w:hAnsi="Times New Roman" w:cs="Times New Roman"/>
+          <w:sz w:val="24"/>
+          <w:szCs w:val="24"/>
+        </w:rPr>
+        <w:t>st</w:t>
+      </w:r>
+      <w:proofErr w:type="spellEnd"/>
+      <w:r>
+        <w:rPr>
+          <w:rFonts w:ascii="Times New Roman" w:hAnsi="Times New Roman" w:cs="Times New Roman"/>
+          <w:sz w:val="24"/>
+          <w:szCs w:val="24"/>
+        </w:rPr>
+        <w:t xml:space="preserve"> cut to return the densest subgraph based on that density. It’s important to understand what flow networks are, what ours looks like, and what a minimum </w:t>
+      </w:r>
+      <w:proofErr w:type="spellStart"/>
+      <w:r>
+        <w:rPr>
+          <w:rFonts w:ascii="Times New Roman" w:hAnsi="Times New Roman" w:cs="Times New Roman"/>
+          <w:sz w:val="24"/>
+          <w:szCs w:val="24"/>
+        </w:rPr>
+        <w:t>st</w:t>
+      </w:r>
+      <w:proofErr w:type="spellEnd"/>
+      <w:r>
+        <w:rPr>
+          <w:rFonts w:ascii="Times New Roman" w:hAnsi="Times New Roman" w:cs="Times New Roman"/>
+          <w:sz w:val="24"/>
+          <w:szCs w:val="24"/>
+        </w:rPr>
+        <w:t>-cut.</w:t>
+      </w:r>
+    </w:p>
+    <w:p>
+      <w:pPr>
+        <w:tabs>
+          <w:tab w:val="left" w:pos="720"/>
+          <w:tab w:val="right" w:leader="dot" w:pos="7920"/>
+          <w:tab w:val="right" w:pos="8640"/>
+        </w:tabs>
+        <w:spacing w:line="480" w:lineRule="auto"/>
+        <w:rPr>
+          <w:rFonts w:ascii="Times New Roman" w:hAnsi="Times New Roman" w:cs="Times New Roman"/>
+          <w:sz w:val="24"/>
+          <w:szCs w:val="24"/>
+        </w:rPr>
+      </w:pPr>
+      <w:r>
+        <w:rPr>
+          <w:rFonts w:ascii="Times New Roman" w:hAnsi="Times New Roman" w:cs="Times New Roman"/>
+          <w:sz w:val="24"/>
+          <w:szCs w:val="24"/>
+        </w:rPr>
+        <w:tab/>
+        <w:t>A flow network is a special type of directed graph</w:t>
+      </w:r>
+      <w:r>
+        <w:rPr>
+          <w:rFonts w:ascii="Times New Roman" w:hAnsi="Times New Roman" w:cs="Times New Roman"/>
+          <w:sz w:val="24"/>
+          <w:szCs w:val="24"/>
+        </w:rPr>
+        <w:t xml:space="preserve"> where every edge has two values: capacity and flow. These are abstract numerical values that represent an amount of “something” passing through the edge in the direction it faces. Water through a pipe is an easy way to look at this, since water flows through a pipe in a certain direction. Capacity represents the maximum amount of this “something” that can pass through the </w:t>
+      </w:r>
+      <w:r>
+        <w:rPr>
+          <w:rFonts w:ascii="Times New Roman" w:hAnsi="Times New Roman" w:cs="Times New Roman"/>
+          <w:sz w:val="24"/>
+          <w:szCs w:val="24"/>
+        </w:rPr>
+        <w:lastRenderedPageBreak/>
+        <w:t xml:space="preserve">edge, while flow is an amount greater than or equal to 0 that is less than or equal to the capacity, essentially representing how much of this “something” is passing through the edge. This is often represented as </w:t>
+      </w:r>
+      <w:r>
+        <w:rPr>
+          <w:rFonts w:ascii="Times New Roman" w:hAnsi="Times New Roman" w:cs="Times New Roman"/>
+          <w:i/>
+          <w:iCs/>
+          <w:sz w:val="24"/>
+          <w:szCs w:val="24"/>
+        </w:rPr>
+        <w:t>x/y</w:t>
+      </w:r>
+      <w:r>
+        <w:rPr>
+          <w:rFonts w:ascii="Times New Roman" w:hAnsi="Times New Roman" w:cs="Times New Roman"/>
+          <w:sz w:val="24"/>
+          <w:szCs w:val="24"/>
+        </w:rPr>
+        <w:t xml:space="preserve">, where </w:t>
+      </w:r>
+      <w:r>
+        <w:rPr>
+          <w:rFonts w:ascii="Times New Roman" w:hAnsi="Times New Roman" w:cs="Times New Roman"/>
+          <w:i/>
+          <w:iCs/>
+          <w:sz w:val="24"/>
+          <w:szCs w:val="24"/>
+        </w:rPr>
+        <w:t>x</w:t>
+      </w:r>
+      <w:r>
+        <w:rPr>
+          <w:rFonts w:ascii="Times New Roman" w:hAnsi="Times New Roman" w:cs="Times New Roman"/>
+          <w:sz w:val="24"/>
+          <w:szCs w:val="24"/>
+        </w:rPr>
+        <w:t xml:space="preserve"> is the flow and </w:t>
+      </w:r>
+      <w:r>
+        <w:rPr>
+          <w:rFonts w:ascii="Times New Roman" w:hAnsi="Times New Roman" w:cs="Times New Roman"/>
+          <w:i/>
+          <w:iCs/>
+          <w:sz w:val="24"/>
+          <w:szCs w:val="24"/>
+        </w:rPr>
+        <w:t>y</w:t>
+      </w:r>
+      <w:r>
+        <w:rPr>
+          <w:rFonts w:ascii="Times New Roman" w:hAnsi="Times New Roman" w:cs="Times New Roman"/>
+          <w:sz w:val="24"/>
+          <w:szCs w:val="24"/>
+        </w:rPr>
+        <w:t xml:space="preserve"> is the capacity. Using the water pipe example, a pipe may be able to sustain up to 5 liters of water at any moment, but the amount of water passing through may be anywhere from 0 to 5 liters. Flow networks have two special vertices called the source and the sink, usually referred to as </w:t>
+      </w:r>
+      <w:proofErr w:type="spellStart"/>
+      <w:r>
+        <w:rPr>
+          <w:rFonts w:ascii="Times New Roman" w:hAnsi="Times New Roman" w:cs="Times New Roman"/>
+          <w:i/>
+          <w:iCs/>
+          <w:sz w:val="24"/>
+          <w:szCs w:val="24"/>
+        </w:rPr>
+        <w:t>s</w:t>
+      </w:r>
+      <w:proofErr w:type="spellEnd"/>
+      <w:r>
+        <w:rPr>
+          <w:rFonts w:ascii="Times New Roman" w:hAnsi="Times New Roman" w:cs="Times New Roman"/>
+          <w:sz w:val="24"/>
+          <w:szCs w:val="24"/>
+        </w:rPr>
+        <w:t xml:space="preserve"> and </w:t>
+      </w:r>
+      <w:r>
+        <w:rPr>
+          <w:rFonts w:ascii="Times New Roman" w:hAnsi="Times New Roman" w:cs="Times New Roman"/>
+          <w:i/>
+          <w:iCs/>
+          <w:sz w:val="24"/>
+          <w:szCs w:val="24"/>
+        </w:rPr>
+        <w:t>t</w:t>
+      </w:r>
+      <w:r>
+        <w:rPr>
+          <w:rFonts w:ascii="Times New Roman" w:hAnsi="Times New Roman" w:cs="Times New Roman"/>
+          <w:sz w:val="24"/>
+          <w:szCs w:val="24"/>
+        </w:rPr>
+        <w:t xml:space="preserve"> respectively. The source is where all flow starts and comes from, and the sink is where all the flow ends up.</w:t>
+      </w:r>
+      <w:r>
+        <w:rPr>
+          <w:rFonts w:ascii="Times New Roman" w:hAnsi="Times New Roman" w:cs="Times New Roman"/>
+          <w:sz w:val="24"/>
+          <w:szCs w:val="24"/>
+        </w:rPr>
+        <w:t xml:space="preserve"> Another important detail is that flow follows the rules of conservation, where the amount of flow going into any given vertex must be equal to the amount coming out of it (unless they are the source or sink).</w:t>
+      </w:r>
+    </w:p>
+    <w:p>
+      <w:pPr>
+        <w:tabs>
+          <w:tab w:val="left" w:pos="720"/>
+          <w:tab w:val="right" w:leader="dot" w:pos="7920"/>
+          <w:tab w:val="right" w:pos="8640"/>
+        </w:tabs>
+        <w:spacing w:line="480" w:lineRule="auto"/>
+        <w:rPr>
+          <w:rFonts w:ascii="Times New Roman" w:hAnsi="Times New Roman" w:cs="Times New Roman"/>
+          <w:sz w:val="24"/>
+          <w:szCs w:val="24"/>
+        </w:rPr>
+      </w:pPr>
+      <w:r>
+        <w:rPr>
+          <w:rFonts w:ascii="Times New Roman" w:hAnsi="Times New Roman" w:cs="Times New Roman"/>
+          <w:sz w:val="24"/>
+          <w:szCs w:val="24"/>
+          <w:highlight w:val="yellow"/>
+        </w:rPr>
+        <w:t>(maybe use some visuals or an example here)</w:t>
+      </w:r>
+    </w:p>
+    <w:p>
+      <w:pPr>
+        <w:tabs>
+          <w:tab w:val="left" w:pos="720"/>
+          <w:tab w:val="right" w:leader="dot" w:pos="7920"/>
+          <w:tab w:val="right" w:pos="8640"/>
+        </w:tabs>
+        <w:spacing w:line="480" w:lineRule="auto"/>
+        <w:rPr>
+          <w:rFonts w:ascii="Times New Roman" w:hAnsi="Times New Roman" w:cs="Times New Roman"/>
+          <w:sz w:val="24"/>
+          <w:szCs w:val="24"/>
+        </w:rPr>
+      </w:pPr>
+      <w:r>
+        <w:rPr>
+          <w:rFonts w:ascii="Times New Roman" w:hAnsi="Times New Roman" w:cs="Times New Roman"/>
+          <w:sz w:val="24"/>
+          <w:szCs w:val="24"/>
+        </w:rPr>
+        <w:tab/>
+        <w:t>For our algorithm, we utilize a specifically designed flow network that is based on any input graph.</w:t>
+      </w:r>
+      <w:r>
+        <w:rPr>
+          <w:rFonts w:ascii="Times New Roman" w:hAnsi="Times New Roman" w:cs="Times New Roman"/>
+          <w:sz w:val="24"/>
+          <w:szCs w:val="24"/>
+        </w:rPr>
+        <w:t xml:space="preserve"> In this network, every edge (</w:t>
+      </w:r>
+      <w:proofErr w:type="spellStart"/>
+      <w:proofErr w:type="gramStart"/>
+      <w:r>
+        <w:rPr>
+          <w:rFonts w:ascii="Times New Roman" w:hAnsi="Times New Roman" w:cs="Times New Roman"/>
+          <w:i/>
+          <w:iCs/>
+          <w:sz w:val="24"/>
+          <w:szCs w:val="24"/>
+        </w:rPr>
+        <w:t>u,v</w:t>
+      </w:r>
+      <w:proofErr w:type="spellEnd"/>
+      <w:proofErr w:type="gramEnd"/>
+      <w:r>
+        <w:rPr>
+          <w:rFonts w:ascii="Times New Roman" w:hAnsi="Times New Roman" w:cs="Times New Roman"/>
+          <w:sz w:val="24"/>
+          <w:szCs w:val="24"/>
+        </w:rPr>
+        <w:t xml:space="preserve">) is replaced by a pair of directed edges, one from </w:t>
+      </w:r>
+      <w:r>
+        <w:rPr>
+          <w:rFonts w:ascii="Times New Roman" w:hAnsi="Times New Roman" w:cs="Times New Roman"/>
+          <w:i/>
+          <w:iCs/>
+          <w:sz w:val="24"/>
+          <w:szCs w:val="24"/>
+        </w:rPr>
+        <w:t>u</w:t>
+      </w:r>
+      <w:r>
+        <w:rPr>
+          <w:rFonts w:ascii="Times New Roman" w:hAnsi="Times New Roman" w:cs="Times New Roman"/>
+          <w:sz w:val="24"/>
+          <w:szCs w:val="24"/>
+        </w:rPr>
+        <w:t xml:space="preserve"> to </w:t>
+      </w:r>
+      <w:r>
+        <w:rPr>
+          <w:rFonts w:ascii="Times New Roman" w:hAnsi="Times New Roman" w:cs="Times New Roman"/>
+          <w:i/>
+          <w:iCs/>
+          <w:sz w:val="24"/>
+          <w:szCs w:val="24"/>
+        </w:rPr>
+        <w:t>v</w:t>
+      </w:r>
+      <w:r>
+        <w:rPr>
+          <w:rFonts w:ascii="Times New Roman" w:hAnsi="Times New Roman" w:cs="Times New Roman"/>
+          <w:sz w:val="24"/>
+          <w:szCs w:val="24"/>
+        </w:rPr>
+        <w:t xml:space="preserve"> and one from </w:t>
+      </w:r>
+      <w:r>
+        <w:rPr>
+          <w:rFonts w:ascii="Times New Roman" w:hAnsi="Times New Roman" w:cs="Times New Roman"/>
+          <w:i/>
+          <w:iCs/>
+          <w:sz w:val="24"/>
+          <w:szCs w:val="24"/>
+        </w:rPr>
+        <w:t>v</w:t>
+      </w:r>
+      <w:r>
+        <w:rPr>
+          <w:rFonts w:ascii="Times New Roman" w:hAnsi="Times New Roman" w:cs="Times New Roman"/>
+          <w:sz w:val="24"/>
+          <w:szCs w:val="24"/>
+        </w:rPr>
+        <w:t xml:space="preserve"> to </w:t>
+      </w:r>
+      <w:r>
+        <w:rPr>
+          <w:rFonts w:ascii="Times New Roman" w:hAnsi="Times New Roman" w:cs="Times New Roman"/>
+          <w:i/>
+          <w:iCs/>
+          <w:sz w:val="24"/>
+          <w:szCs w:val="24"/>
+        </w:rPr>
+        <w:t>u</w:t>
+      </w:r>
+      <w:r>
+        <w:rPr>
+          <w:rFonts w:ascii="Times New Roman" w:hAnsi="Times New Roman" w:cs="Times New Roman"/>
+          <w:sz w:val="24"/>
+          <w:szCs w:val="24"/>
+        </w:rPr>
+        <w:t>, each with capacity 1. Two additional vertices are added to the network to be the source and sink (</w:t>
+      </w:r>
+      <w:r>
+        <w:rPr>
+          <w:rFonts w:ascii="Times New Roman" w:hAnsi="Times New Roman" w:cs="Times New Roman"/>
+          <w:i/>
+          <w:iCs/>
+          <w:sz w:val="24"/>
+          <w:szCs w:val="24"/>
+        </w:rPr>
+        <w:t>s</w:t>
+      </w:r>
+      <w:r>
+        <w:rPr>
+          <w:rFonts w:ascii="Times New Roman" w:hAnsi="Times New Roman" w:cs="Times New Roman"/>
+          <w:sz w:val="24"/>
+          <w:szCs w:val="24"/>
+        </w:rPr>
+        <w:t xml:space="preserve"> and </w:t>
+      </w:r>
+      <w:r>
+        <w:rPr>
+          <w:rFonts w:ascii="Times New Roman" w:hAnsi="Times New Roman" w:cs="Times New Roman"/>
+          <w:i/>
+          <w:iCs/>
+          <w:sz w:val="24"/>
+          <w:szCs w:val="24"/>
+        </w:rPr>
+        <w:t>t</w:t>
+      </w:r>
+      <w:r>
+        <w:rPr>
+          <w:rFonts w:ascii="Times New Roman" w:hAnsi="Times New Roman" w:cs="Times New Roman"/>
+          <w:sz w:val="24"/>
+          <w:szCs w:val="24"/>
+        </w:rPr>
+        <w:t xml:space="preserve">). There is an edge added for every vertex </w:t>
+      </w:r>
+      <w:r>
+        <w:rPr>
+          <w:rFonts w:ascii="Times New Roman" w:hAnsi="Times New Roman" w:cs="Times New Roman"/>
+          <w:i/>
+          <w:iCs/>
+          <w:sz w:val="24"/>
+          <w:szCs w:val="24"/>
+        </w:rPr>
+        <w:t>n</w:t>
+      </w:r>
+      <w:r>
+        <w:rPr>
+          <w:rFonts w:ascii="Times New Roman" w:hAnsi="Times New Roman" w:cs="Times New Roman"/>
+          <w:sz w:val="24"/>
+          <w:szCs w:val="24"/>
+        </w:rPr>
+        <w:t xml:space="preserve"> in the graph from </w:t>
+      </w:r>
+      <w:r>
+        <w:rPr>
+          <w:rFonts w:ascii="Times New Roman" w:hAnsi="Times New Roman" w:cs="Times New Roman"/>
+          <w:i/>
+          <w:iCs/>
+          <w:sz w:val="24"/>
+          <w:szCs w:val="24"/>
+        </w:rPr>
+        <w:t>s</w:t>
+      </w:r>
+      <w:r>
+        <w:rPr>
+          <w:rFonts w:ascii="Times New Roman" w:hAnsi="Times New Roman" w:cs="Times New Roman"/>
+          <w:sz w:val="24"/>
+          <w:szCs w:val="24"/>
+        </w:rPr>
+        <w:t xml:space="preserve"> to </w:t>
+      </w:r>
+      <w:r>
+        <w:rPr>
+          <w:rFonts w:ascii="Times New Roman" w:hAnsi="Times New Roman" w:cs="Times New Roman"/>
+          <w:i/>
+          <w:iCs/>
+          <w:sz w:val="24"/>
+          <w:szCs w:val="24"/>
+        </w:rPr>
+        <w:t>n</w:t>
+      </w:r>
+      <w:r>
+        <w:rPr>
+          <w:rFonts w:ascii="Times New Roman" w:hAnsi="Times New Roman" w:cs="Times New Roman"/>
+          <w:sz w:val="24"/>
+          <w:szCs w:val="24"/>
+        </w:rPr>
+        <w:t xml:space="preserve"> where the</w:t>
+      </w:r>
+      <w:r>
+        <w:rPr>
+          <w:rFonts w:ascii="Times New Roman" w:hAnsi="Times New Roman" w:cs="Times New Roman"/>
+          <w:sz w:val="24"/>
+          <w:szCs w:val="24"/>
+        </w:rPr>
+        <w:t xml:space="preserve"> capacity is equal to the motif degree of </w:t>
+      </w:r>
+      <w:r>
+        <w:rPr>
+          <w:rFonts w:ascii="Times New Roman" w:hAnsi="Times New Roman" w:cs="Times New Roman"/>
+          <w:i/>
+          <w:iCs/>
+          <w:sz w:val="24"/>
+          <w:szCs w:val="24"/>
+        </w:rPr>
+        <w:t>n</w:t>
+      </w:r>
+      <w:r>
+        <w:rPr>
+          <w:rFonts w:ascii="Times New Roman" w:hAnsi="Times New Roman" w:cs="Times New Roman"/>
+          <w:sz w:val="24"/>
+          <w:szCs w:val="24"/>
+        </w:rPr>
+        <w:t xml:space="preserve">. There is also an edge added for every vertex </w:t>
+      </w:r>
+      <w:r>
+        <w:rPr>
+          <w:rFonts w:ascii="Times New Roman" w:hAnsi="Times New Roman" w:cs="Times New Roman"/>
+          <w:i/>
+          <w:iCs/>
+          <w:sz w:val="24"/>
+          <w:szCs w:val="24"/>
+        </w:rPr>
+        <w:t>n</w:t>
+      </w:r>
+      <w:r>
+        <w:rPr>
+          <w:rFonts w:ascii="Times New Roman" w:hAnsi="Times New Roman" w:cs="Times New Roman"/>
+          <w:sz w:val="24"/>
+          <w:szCs w:val="24"/>
+        </w:rPr>
+        <w:t xml:space="preserve"> in the graph from </w:t>
+      </w:r>
+      <w:r>
+        <w:rPr>
+          <w:rFonts w:ascii="Times New Roman" w:hAnsi="Times New Roman" w:cs="Times New Roman"/>
+          <w:i/>
+          <w:iCs/>
+          <w:sz w:val="24"/>
+          <w:szCs w:val="24"/>
+        </w:rPr>
+        <w:t>n</w:t>
+      </w:r>
+      <w:r>
+        <w:rPr>
+          <w:rFonts w:ascii="Times New Roman" w:hAnsi="Times New Roman" w:cs="Times New Roman"/>
+          <w:sz w:val="24"/>
+          <w:szCs w:val="24"/>
+        </w:rPr>
+        <w:t xml:space="preserve"> to </w:t>
+      </w:r>
+      <w:r>
+        <w:rPr>
+          <w:rFonts w:ascii="Times New Roman" w:hAnsi="Times New Roman" w:cs="Times New Roman"/>
+          <w:i/>
+          <w:iCs/>
+          <w:sz w:val="24"/>
+          <w:szCs w:val="24"/>
+        </w:rPr>
+        <w:t>t</w:t>
+      </w:r>
+      <w:r>
+        <w:rPr>
+          <w:rFonts w:ascii="Times New Roman" w:hAnsi="Times New Roman" w:cs="Times New Roman"/>
+          <w:sz w:val="24"/>
+          <w:szCs w:val="24"/>
+        </w:rPr>
+        <w:t xml:space="preserve"> where the capacity is equal to the average of the upper and lower bound for the greatest density times the number of vertices in the motif being used. With this set up, a min </w:t>
+      </w:r>
+      <w:proofErr w:type="spellStart"/>
+      <w:r>
+        <w:rPr>
+          <w:rFonts w:ascii="Times New Roman" w:hAnsi="Times New Roman" w:cs="Times New Roman"/>
+          <w:sz w:val="24"/>
+          <w:szCs w:val="24"/>
+        </w:rPr>
+        <w:t>st</w:t>
+      </w:r>
+      <w:proofErr w:type="spellEnd"/>
+      <w:r>
+        <w:rPr>
+          <w:rFonts w:ascii="Times New Roman" w:hAnsi="Times New Roman" w:cs="Times New Roman"/>
+          <w:sz w:val="24"/>
+          <w:szCs w:val="24"/>
+        </w:rPr>
+        <w:t>-cut can be used to find the graph of the current density being checked.</w:t>
+      </w:r>
+    </w:p>
+    <w:p>
+      <w:pPr>
+        <w:tabs>
+          <w:tab w:val="left" w:pos="720"/>
+          <w:tab w:val="right" w:leader="dot" w:pos="7920"/>
+          <w:tab w:val="right" w:pos="8640"/>
+        </w:tabs>
+        <w:spacing w:line="480" w:lineRule="auto"/>
+        <w:rPr>
+          <w:rFonts w:ascii="Times New Roman" w:hAnsi="Times New Roman" w:cs="Times New Roman"/>
+          <w:sz w:val="24"/>
+          <w:szCs w:val="24"/>
+        </w:rPr>
+      </w:pPr>
+      <w:r>
+        <w:rPr>
+          <w:rFonts w:ascii="Times New Roman" w:hAnsi="Times New Roman" w:cs="Times New Roman"/>
+          <w:sz w:val="24"/>
+          <w:szCs w:val="24"/>
+        </w:rPr>
+        <w:tab/>
+      </w:r>
+      <w:r>
+        <w:rPr>
+          <w:rFonts w:ascii="Times New Roman" w:hAnsi="Times New Roman" w:cs="Times New Roman"/>
+          <w:sz w:val="24"/>
+          <w:szCs w:val="24"/>
+          <w:highlight w:val="yellow"/>
+        </w:rPr>
+        <w:t>(visual here)</w:t>
+      </w:r>
+    </w:p>
+    <w:p>
+      <w:pPr>
+        <w:tabs>
+          <w:tab w:val="left" w:pos="720"/>
+          <w:tab w:val="right" w:leader="dot" w:pos="7920"/>
+          <w:tab w:val="right" w:pos="8640"/>
+        </w:tabs>
+        <w:spacing w:line="480" w:lineRule="auto"/>
+        <w:rPr>
+          <w:rFonts w:ascii="Times New Roman" w:hAnsi="Times New Roman" w:cs="Times New Roman"/>
+          <w:sz w:val="24"/>
+          <w:szCs w:val="24"/>
+        </w:rPr>
+      </w:pPr>
+      <w:r>
+        <w:rPr>
+          <w:rFonts w:ascii="Times New Roman" w:hAnsi="Times New Roman" w:cs="Times New Roman"/>
+          <w:sz w:val="24"/>
+          <w:szCs w:val="24"/>
+        </w:rPr>
+        <w:lastRenderedPageBreak/>
+        <w:tab/>
+        <w:t xml:space="preserve">An </w:t>
+      </w:r>
+      <w:proofErr w:type="spellStart"/>
+      <w:r>
+        <w:rPr>
+          <w:rFonts w:ascii="Times New Roman" w:hAnsi="Times New Roman" w:cs="Times New Roman"/>
+          <w:sz w:val="24"/>
+          <w:szCs w:val="24"/>
+        </w:rPr>
+        <w:t>st</w:t>
+      </w:r>
+      <w:proofErr w:type="spellEnd"/>
+      <w:r>
+        <w:rPr>
+          <w:rFonts w:ascii="Times New Roman" w:hAnsi="Times New Roman" w:cs="Times New Roman"/>
+          <w:sz w:val="24"/>
+          <w:szCs w:val="24"/>
+        </w:rPr>
+        <w:t xml:space="preserve">-cut is a division of the flow network into 2 subgraphs </w:t>
+      </w:r>
+      <w:r>
+        <w:rPr>
+          <w:rFonts w:ascii="Times New Roman" w:hAnsi="Times New Roman" w:cs="Times New Roman"/>
+          <w:i/>
+          <w:iCs/>
+          <w:sz w:val="24"/>
+          <w:szCs w:val="24"/>
+        </w:rPr>
+        <w:t>S</w:t>
+      </w:r>
+      <w:r>
+        <w:rPr>
+          <w:rFonts w:ascii="Times New Roman" w:hAnsi="Times New Roman" w:cs="Times New Roman"/>
+          <w:sz w:val="24"/>
+          <w:szCs w:val="24"/>
+        </w:rPr>
+        <w:t xml:space="preserve"> and </w:t>
+      </w:r>
+      <w:r>
+        <w:rPr>
+          <w:rFonts w:ascii="Times New Roman" w:hAnsi="Times New Roman" w:cs="Times New Roman"/>
+          <w:i/>
+          <w:iCs/>
+          <w:sz w:val="24"/>
+          <w:szCs w:val="24"/>
+        </w:rPr>
+        <w:t>T</w:t>
+      </w:r>
+      <w:r>
+        <w:rPr>
+          <w:rFonts w:ascii="Times New Roman" w:hAnsi="Times New Roman" w:cs="Times New Roman"/>
+          <w:sz w:val="24"/>
+          <w:szCs w:val="24"/>
+        </w:rPr>
+        <w:t xml:space="preserve">, where </w:t>
+      </w:r>
+      <w:r>
+        <w:rPr>
+          <w:rFonts w:ascii="Times New Roman" w:hAnsi="Times New Roman" w:cs="Times New Roman"/>
+          <w:i/>
+          <w:iCs/>
+          <w:sz w:val="24"/>
+          <w:szCs w:val="24"/>
+        </w:rPr>
+        <w:t>S</w:t>
+      </w:r>
+      <w:r>
+        <w:rPr>
+          <w:rFonts w:ascii="Times New Roman" w:hAnsi="Times New Roman" w:cs="Times New Roman"/>
+          <w:sz w:val="24"/>
+          <w:szCs w:val="24"/>
+        </w:rPr>
+        <w:t xml:space="preserve"> contains the source, and </w:t>
+      </w:r>
+      <w:r>
+        <w:rPr>
+          <w:rFonts w:ascii="Times New Roman" w:hAnsi="Times New Roman" w:cs="Times New Roman"/>
+          <w:i/>
+          <w:iCs/>
+          <w:sz w:val="24"/>
+          <w:szCs w:val="24"/>
+        </w:rPr>
+        <w:t>T</w:t>
+      </w:r>
+      <w:r>
+        <w:rPr>
+          <w:rFonts w:ascii="Times New Roman" w:hAnsi="Times New Roman" w:cs="Times New Roman"/>
+          <w:sz w:val="24"/>
+          <w:szCs w:val="24"/>
+        </w:rPr>
+        <w:t xml:space="preserve"> contains the sink. This cut is made by removing edges such that there is no remaining connection between the two subgraphs. Cut capacity is the sum of capacities of the removed edges.</w:t>
+      </w:r>
+      <w:r>
+        <w:rPr>
+          <w:rFonts w:ascii="Times New Roman" w:hAnsi="Times New Roman" w:cs="Times New Roman"/>
+          <w:sz w:val="24"/>
+          <w:szCs w:val="24"/>
+        </w:rPr>
+        <w:t xml:space="preserve"> As such, the minimum </w:t>
+      </w:r>
+      <w:proofErr w:type="spellStart"/>
+      <w:r>
+        <w:rPr>
+          <w:rFonts w:ascii="Times New Roman" w:hAnsi="Times New Roman" w:cs="Times New Roman"/>
+          <w:sz w:val="24"/>
+          <w:szCs w:val="24"/>
+        </w:rPr>
+        <w:t>st</w:t>
+      </w:r>
+      <w:proofErr w:type="spellEnd"/>
+      <w:r>
+        <w:rPr>
+          <w:rFonts w:ascii="Times New Roman" w:hAnsi="Times New Roman" w:cs="Times New Roman"/>
+          <w:sz w:val="24"/>
+          <w:szCs w:val="24"/>
+        </w:rPr>
+        <w:t xml:space="preserve">-cut is the </w:t>
+      </w:r>
+      <w:proofErr w:type="spellStart"/>
+      <w:r>
+        <w:rPr>
+          <w:rFonts w:ascii="Times New Roman" w:hAnsi="Times New Roman" w:cs="Times New Roman"/>
+          <w:sz w:val="24"/>
+          <w:szCs w:val="24"/>
+        </w:rPr>
+        <w:t>st</w:t>
+      </w:r>
+      <w:proofErr w:type="spellEnd"/>
+      <w:r>
+        <w:rPr>
+          <w:rFonts w:ascii="Times New Roman" w:hAnsi="Times New Roman" w:cs="Times New Roman"/>
+          <w:sz w:val="24"/>
+          <w:szCs w:val="24"/>
+        </w:rPr>
+        <w:t>-cut where cut capacity is minimized. Importantly, it’s been found that the value of this cut is equal to the maximum flow of the network, and so the problems can be used interchangeably.</w:t>
+      </w:r>
+      <w:r>
+        <w:rPr>
+          <w:rFonts w:ascii="Times New Roman" w:hAnsi="Times New Roman" w:cs="Times New Roman"/>
+          <w:sz w:val="24"/>
+          <w:szCs w:val="24"/>
+        </w:rPr>
+        <w:t xml:space="preserve"> In this algorithm, we use the Edmonds-Karp algorithm to find max flow, and therefore the min </w:t>
+      </w:r>
+      <w:proofErr w:type="spellStart"/>
+      <w:r>
+        <w:rPr>
+          <w:rFonts w:ascii="Times New Roman" w:hAnsi="Times New Roman" w:cs="Times New Roman"/>
+          <w:sz w:val="24"/>
+          <w:szCs w:val="24"/>
+        </w:rPr>
+        <w:t>st</w:t>
+      </w:r>
+      <w:proofErr w:type="spellEnd"/>
+      <w:r>
+        <w:rPr>
+          <w:rFonts w:ascii="Times New Roman" w:hAnsi="Times New Roman" w:cs="Times New Roman"/>
+          <w:sz w:val="24"/>
+          <w:szCs w:val="24"/>
+        </w:rPr>
+        <w:t xml:space="preserve">-cut. Edmonds-Karp uses a breadth first search to find the shortest path from </w:t>
+      </w:r>
+      <w:r>
+        <w:rPr>
+          <w:rFonts w:ascii="Times New Roman" w:hAnsi="Times New Roman" w:cs="Times New Roman"/>
+          <w:i/>
+          <w:iCs/>
+          <w:sz w:val="24"/>
+          <w:szCs w:val="24"/>
+        </w:rPr>
+        <w:t>s</w:t>
+      </w:r>
+      <w:r>
+        <w:rPr>
+          <w:rFonts w:ascii="Times New Roman" w:hAnsi="Times New Roman" w:cs="Times New Roman"/>
+          <w:sz w:val="24"/>
+          <w:szCs w:val="24"/>
+        </w:rPr>
+        <w:t xml:space="preserve"> to </w:t>
+      </w:r>
+      <w:r>
+        <w:rPr>
+          <w:rFonts w:ascii="Times New Roman" w:hAnsi="Times New Roman" w:cs="Times New Roman"/>
+          <w:i/>
+          <w:iCs/>
+          <w:sz w:val="24"/>
+          <w:szCs w:val="24"/>
+        </w:rPr>
+        <w:t>t</w:t>
+      </w:r>
+      <w:r>
+        <w:rPr>
+          <w:rFonts w:ascii="Times New Roman" w:hAnsi="Times New Roman" w:cs="Times New Roman"/>
+          <w:sz w:val="24"/>
+          <w:szCs w:val="24"/>
+        </w:rPr>
+        <w:t xml:space="preserve">, pass the max flow it can along this path, update the flow network to include this flow, then repeat until no more paths can be found. This results in a network of maximum flow, and by taking the </w:t>
+      </w:r>
+      <w:proofErr w:type="spellStart"/>
+      <w:r>
+        <w:rPr>
+          <w:rFonts w:ascii="Times New Roman" w:hAnsi="Times New Roman" w:cs="Times New Roman"/>
+          <w:sz w:val="24"/>
+          <w:szCs w:val="24"/>
+        </w:rPr>
+        <w:t>st</w:t>
+      </w:r>
+      <w:proofErr w:type="spellEnd"/>
+      <w:r>
+        <w:rPr>
+          <w:rFonts w:ascii="Times New Roman" w:hAnsi="Times New Roman" w:cs="Times New Roman"/>
+          <w:sz w:val="24"/>
+          <w:szCs w:val="24"/>
+        </w:rPr>
+        <w:t xml:space="preserve">-cut of this graph, </w:t>
+      </w:r>
+      <w:r>
+        <w:rPr>
+          <w:rFonts w:ascii="Times New Roman" w:hAnsi="Times New Roman" w:cs="Times New Roman"/>
+          <w:i/>
+          <w:iCs/>
+          <w:sz w:val="24"/>
+          <w:szCs w:val="24"/>
+        </w:rPr>
+        <w:t>S</w:t>
+      </w:r>
+      <w:r>
+        <w:rPr>
+          <w:rFonts w:ascii="Times New Roman" w:hAnsi="Times New Roman" w:cs="Times New Roman"/>
+          <w:sz w:val="24"/>
+          <w:szCs w:val="24"/>
+        </w:rPr>
+        <w:t xml:space="preserve"> (which will contain all vertices with flow running through them), will be the </w:t>
+      </w:r>
+      <w:r>
+        <w:rPr>
+          <w:rFonts w:ascii="Times New Roman" w:hAnsi="Times New Roman" w:cs="Times New Roman"/>
+          <w:sz w:val="24"/>
+          <w:szCs w:val="24"/>
+        </w:rPr>
+        <w:t>subgraph to check.</w:t>
+      </w:r>
+    </w:p>
+    <w:p>
+      <w:pPr>
+        <w:tabs>
+          <w:tab w:val="left" w:pos="720"/>
+          <w:tab w:val="right" w:leader="dot" w:pos="7920"/>
+          <w:tab w:val="right" w:pos="8640"/>
+        </w:tabs>
+        <w:spacing w:line="480" w:lineRule="auto"/>
+        <w:rPr>
+          <w:rFonts w:ascii="Times New Roman" w:hAnsi="Times New Roman" w:cs="Times New Roman"/>
+          <w:b/>
+          <w:bCs/>
+          <w:sz w:val="24"/>
+          <w:szCs w:val="24"/>
+        </w:rPr>
+      </w:pPr>
+      <w:r>
+        <w:rPr>
+          <w:rFonts w:ascii="Times New Roman" w:hAnsi="Times New Roman" w:cs="Times New Roman"/>
+          <w:b/>
+          <w:bCs/>
+          <w:sz w:val="24"/>
+          <w:szCs w:val="24"/>
+        </w:rPr>
+        <w:t>The Full Algorithm</w:t>
+      </w:r>
+    </w:p>
+    <w:p>
+      <w:pPr>
+        <w:tabs>
+          <w:tab w:val="left" w:pos="720"/>
+          <w:tab w:val="right" w:leader="dot" w:pos="7920"/>
+          <w:tab w:val="right" w:pos="8640"/>
+        </w:tabs>
+        <w:spacing w:line="480" w:lineRule="auto"/>
+        <w:rPr>
+          <w:rFonts w:ascii="Times New Roman" w:hAnsi="Times New Roman" w:cs="Times New Roman"/>
+          <w:sz w:val="24"/>
+          <w:szCs w:val="24"/>
+        </w:rPr>
+      </w:pPr>
+      <w:r>
+        <w:rPr>
+          <w:rFonts w:ascii="Times New Roman" w:hAnsi="Times New Roman" w:cs="Times New Roman"/>
+          <w:sz w:val="24"/>
+          <w:szCs w:val="24"/>
+        </w:rPr>
+        <w:tab/>
+      </w:r>
+      <w:r>
+        <w:rPr>
+          <w:rFonts w:ascii="Times New Roman" w:hAnsi="Times New Roman" w:cs="Times New Roman"/>
+          <w:sz w:val="24"/>
+          <w:szCs w:val="24"/>
+        </w:rPr>
+        <w:t xml:space="preserve">Now that we’ve covered the individual aspects, let’s review how this algorithm works. Before the algorithm begins, a graph and motif type are selected as input. To start off, core decomposition is run on the graph to find the k-cores and store the information on the densest of them. The densest k-core is then broken into connected components, and the highest density is found between the k-core and its connected components. The densest of these is saved as the current densest subgraph, and we get the upper and lower bounds from them (where the upper bound is the </w:t>
+      </w:r>
+      <w:r>
+        <w:rPr>
+          <w:rFonts w:ascii="Times New Roman" w:hAnsi="Times New Roman" w:cs="Times New Roman"/>
+          <w:i/>
+          <w:iCs/>
+          <w:sz w:val="24"/>
+          <w:szCs w:val="24"/>
+        </w:rPr>
+        <w:t>k</w:t>
+      </w:r>
+      <w:r>
+        <w:rPr>
+          <w:rFonts w:ascii="Times New Roman" w:hAnsi="Times New Roman" w:cs="Times New Roman"/>
+          <w:sz w:val="24"/>
+          <w:szCs w:val="24"/>
+        </w:rPr>
+        <w:t xml:space="preserve"> value of the k-core and the lower bound is the highest density). At this point, the binary search for a denser subgraph begins</w:t>
+      </w:r>
+      <w:r>
+        <w:rPr>
+          <w:rFonts w:ascii="Times New Roman" w:hAnsi="Times New Roman" w:cs="Times New Roman"/>
+          <w:sz w:val="24"/>
+          <w:szCs w:val="24"/>
+        </w:rPr>
+        <w:t>, being run on each of the connected components</w:t>
+      </w:r>
+      <w:r>
+        <w:rPr>
+          <w:rFonts w:ascii="Times New Roman" w:hAnsi="Times New Roman" w:cs="Times New Roman"/>
+          <w:sz w:val="24"/>
+          <w:szCs w:val="24"/>
+        </w:rPr>
+        <w:t xml:space="preserve">. The next best guess for highest </w:t>
+      </w:r>
+      <w:r>
+        <w:rPr>
+          <w:rFonts w:ascii="Times New Roman" w:hAnsi="Times New Roman" w:cs="Times New Roman"/>
+          <w:sz w:val="24"/>
+          <w:szCs w:val="24"/>
+        </w:rPr>
+        <w:lastRenderedPageBreak/>
+        <w:t xml:space="preserve">density is found by taking the average of the upper and lower </w:t>
+      </w:r>
+      <w:r>
+        <w:rPr>
+          <w:rFonts w:ascii="Times New Roman" w:hAnsi="Times New Roman" w:cs="Times New Roman"/>
+          <w:sz w:val="24"/>
+          <w:szCs w:val="24"/>
+        </w:rPr>
+        <w:t>bound and</w:t>
+      </w:r>
+      <w:r>
+        <w:rPr>
+          <w:rFonts w:ascii="Times New Roman" w:hAnsi="Times New Roman" w:cs="Times New Roman"/>
+          <w:sz w:val="24"/>
+          <w:szCs w:val="24"/>
+        </w:rPr>
+        <w:t xml:space="preserve"> is used to construct the flow network. The minimum </w:t>
+      </w:r>
+      <w:proofErr w:type="spellStart"/>
+      <w:r>
+        <w:rPr>
+          <w:rFonts w:ascii="Times New Roman" w:hAnsi="Times New Roman" w:cs="Times New Roman"/>
+          <w:sz w:val="24"/>
+          <w:szCs w:val="24"/>
+        </w:rPr>
+        <w:t>st</w:t>
+      </w:r>
+      <w:proofErr w:type="spellEnd"/>
+      <w:r>
+        <w:rPr>
+          <w:rFonts w:ascii="Times New Roman" w:hAnsi="Times New Roman" w:cs="Times New Roman"/>
+          <w:sz w:val="24"/>
+          <w:szCs w:val="24"/>
+        </w:rPr>
+        <w:t xml:space="preserve">-cut is taken of this flow network, returning </w:t>
+      </w:r>
+      <w:r>
+        <w:rPr>
+          <w:rFonts w:ascii="Times New Roman" w:hAnsi="Times New Roman" w:cs="Times New Roman"/>
+          <w:i/>
+          <w:iCs/>
+          <w:sz w:val="24"/>
+          <w:szCs w:val="24"/>
+        </w:rPr>
+        <w:t>S</w:t>
+      </w:r>
+      <w:r>
+        <w:rPr>
+          <w:rFonts w:ascii="Times New Roman" w:hAnsi="Times New Roman" w:cs="Times New Roman"/>
+          <w:sz w:val="24"/>
+          <w:szCs w:val="24"/>
+        </w:rPr>
+        <w:t xml:space="preserve">. We then check whether </w:t>
+      </w:r>
+      <w:r>
+        <w:rPr>
+          <w:rFonts w:ascii="Times New Roman" w:hAnsi="Times New Roman" w:cs="Times New Roman"/>
+          <w:i/>
+          <w:iCs/>
+          <w:sz w:val="24"/>
+          <w:szCs w:val="24"/>
+        </w:rPr>
+        <w:t>S / {s}</w:t>
+      </w:r>
+      <w:r>
+        <w:rPr>
+          <w:rFonts w:ascii="Times New Roman" w:hAnsi="Times New Roman" w:cs="Times New Roman"/>
+          <w:sz w:val="24"/>
+          <w:szCs w:val="24"/>
+        </w:rPr>
+        <w:t xml:space="preserve"> is denser than our current densest subgraph. If it isn’t, the upper bound is set as the average between the bounds. If it is, we update our densest subgraph to be </w:t>
+      </w:r>
+      <w:r>
+        <w:rPr>
+          <w:rFonts w:ascii="Times New Roman" w:hAnsi="Times New Roman" w:cs="Times New Roman"/>
+          <w:i/>
+          <w:iCs/>
+          <w:sz w:val="24"/>
+          <w:szCs w:val="24"/>
+        </w:rPr>
+        <w:t xml:space="preserve">S / </w:t>
+      </w:r>
+      <w:r>
+        <w:rPr>
+          <w:rFonts w:ascii="Times New Roman" w:hAnsi="Times New Roman" w:cs="Times New Roman"/>
+          <w:i/>
+          <w:iCs/>
+          <w:sz w:val="24"/>
+          <w:szCs w:val="24"/>
+        </w:rPr>
+        <w:t>{s}</w:t>
+      </w:r>
+      <w:r>
+        <w:rPr>
+          <w:rFonts w:ascii="Times New Roman" w:hAnsi="Times New Roman" w:cs="Times New Roman"/>
+          <w:sz w:val="24"/>
+          <w:szCs w:val="24"/>
+        </w:rPr>
+        <w:t xml:space="preserve"> and update the lower bound to be the density of our new densest subgraph. This runs until the difference between the upper and lower bound is within the margin of error. Once that happens, we either move onto the next connected component and redo the previous steps, or we are done, and we have found the densest subgraph.</w:t>
+      </w:r>
+    </w:p>
+    <w:p>
+      <w:pPr>
+        <w:tabs>
+          <w:tab w:val="left" w:pos="720"/>
+          <w:tab w:val="right" w:leader="dot" w:pos="7920"/>
+          <w:tab w:val="right" w:pos="8640"/>
+        </w:tabs>
+        <w:spacing w:line="480" w:lineRule="auto"/>
+        <w:rPr>
+          <w:rFonts w:ascii="Times New Roman" w:hAnsi="Times New Roman" w:cs="Times New Roman"/>
+          <w:sz w:val="24"/>
+          <w:szCs w:val="24"/>
+        </w:rPr>
+      </w:pPr>
+      <w:r>
+        <w:rPr>
+          <w:rFonts w:ascii="Times New Roman" w:hAnsi="Times New Roman" w:cs="Times New Roman"/>
+          <w:sz w:val="24"/>
+          <w:szCs w:val="24"/>
+        </w:rPr>
+        <w:tab/>
+        <w:t xml:space="preserve">With all of this in mind, we can go into important aspects of our implementation </w:t>
+      </w:r>
+      <w:proofErr w:type="gramStart"/>
+      <w:r>
+        <w:rPr>
+          <w:rFonts w:ascii="Times New Roman" w:hAnsi="Times New Roman" w:cs="Times New Roman"/>
+          <w:sz w:val="24"/>
+          <w:szCs w:val="24"/>
+        </w:rPr>
+        <w:t>in</w:t>
+      </w:r>
+      <w:proofErr w:type="gramEnd"/>
+      <w:r>
+        <w:rPr>
+          <w:rFonts w:ascii="Times New Roman" w:hAnsi="Times New Roman" w:cs="Times New Roman"/>
+          <w:sz w:val="24"/>
+          <w:szCs w:val="24"/>
+        </w:rPr>
+        <w:t xml:space="preserve"> code, and primarily, the parallelization.</w:t>
+      </w:r>
+    </w:p>
+    <w:p>
+      <w:pPr>
+        <w:tabs>
+          <w:tab w:val="left" w:pos="720"/>
+          <w:tab w:val="right" w:leader="dot" w:pos="7920"/>
+          <w:tab w:val="right" w:pos="8640"/>
+        </w:tabs>
+        <w:spacing w:line="480" w:lineRule="auto"/>
+        <w:jc w:val="center"/>
+        <w:rPr>
+          <w:rFonts w:ascii="Times New Roman" w:hAnsi="Times New Roman" w:cs="Times New Roman"/>
+          <w:b/>
+          <w:bCs/>
+          <w:sz w:val="24"/>
+          <w:szCs w:val="24"/>
+        </w:rPr>
+      </w:pPr>
+      <w:r>
+        <w:rPr>
+          <w:rFonts w:ascii="Times New Roman" w:hAnsi="Times New Roman" w:cs="Times New Roman"/>
+          <w:b/>
+          <w:bCs/>
+          <w:sz w:val="24"/>
+          <w:szCs w:val="24"/>
+        </w:rPr>
+        <w:t>Chapter 4</w:t>
+      </w:r>
+    </w:p>
+    <w:p>
+      <w:pPr>
+        <w:tabs>
+          <w:tab w:val="left" w:pos="720"/>
+          <w:tab w:val="right" w:leader="dot" w:pos="7920"/>
+          <w:tab w:val="right" w:pos="8640"/>
+        </w:tabs>
+        <w:spacing w:line="480" w:lineRule="auto"/>
+        <w:jc w:val="center"/>
+        <w:rPr>
+          <w:rFonts w:ascii="Times New Roman" w:hAnsi="Times New Roman" w:cs="Times New Roman"/>
+          <w:b/>
+          <w:bCs/>
+          <w:sz w:val="24"/>
+          <w:szCs w:val="24"/>
+        </w:rPr>
+      </w:pPr>
+      <w:r>
+        <w:rPr>
+          <w:rFonts w:ascii="Times New Roman" w:hAnsi="Times New Roman" w:cs="Times New Roman"/>
+          <w:b/>
+          <w:bCs/>
+          <w:sz w:val="24"/>
+          <w:szCs w:val="24"/>
+        </w:rPr>
+        <w:t>The Implementation</w:t>
       </w:r>
     </w:p>
     <w:p>
@@ -4206,7 +5521,7 @@
 </file>
 
 <file path=word/endnotes.xml><?xml version="1.0" encoding="utf-8"?>
-<w:endnotes xmlns:wpc="http://schemas.microsoft.com/office/word/2010/wordprocessingCanvas" xmlns:cx="http://schemas.microsoft.com/office/drawing/2014/chartex" xmlns:cx1="http://schemas.microsoft.com/office/drawing/2015/9/8/chartex" xmlns:cx2="http://schemas.microsoft.com/office/drawing/2015/10/21/chartex" xmlns:cx3="http://schemas.microsoft.com/office/drawing/2016/5/9/chartex" xmlns:cx4="http://schemas.microsoft.com/office/drawing/2016/5/10/chartex" xmlns:cx5="http://schemas.microsoft.com/office/drawing/2016/5/11/chartex" xmlns:cx6="http://schemas.microsoft.com/office/drawing/2016/5/12/chartex" xmlns:cx7="http://schemas.microsoft.com/office/drawing/2016/5/13/chartex" xmlns:cx8="http://schemas.microsoft.com/office/drawing/2016/5/14/chartex" xmlns:mc="http://schemas.openxmlformats.org/markup-compatibility/2006" xmlns:aink="http://schemas.microsoft.com/office/drawing/2016/ink" xmlns:am3d="http://schemas.microsoft.com/office/drawing/2017/model3d" xmlns:o="urn:schemas-microsoft-com:office:office" xmlns:oel="http://schemas.microsoft.com/office/2019/extlst" xmlns:r="http://schemas.openxmlformats.org/officeDocument/2006/relationships" xmlns:m="http://schemas.openxmlformats.org/officeDocument/2006/math" xmlns:v="urn:schemas-microsoft-com:vml" xmlns:wp14="http://schemas.microsoft.com/office/word/2010/wordprocessingDrawing" xmlns:wp="http://schemas.openxmlformats.org/drawingml/2006/wordprocessingDrawing" xmlns:w10="urn:schemas-microsoft-com:office:word" xmlns:w="http://schemas.openxmlformats.org/wordprocessingml/2006/main" xmlns:w14="http://schemas.microsoft.com/office/word/2010/wordml" xmlns:w15="http://schemas.microsoft.com/office/word/2012/wordml" xmlns:w16cex="http://schemas.microsoft.com/office/word/2018/wordml/cex" xmlns:w16cid="http://schemas.microsoft.com/office/word/2016/wordml/cid" xmlns:w16="http://schemas.microsoft.com/office/word/2018/wordml" xmlns:w16du="http://schemas.microsoft.com/office/word/2023/wordml/word16du" xmlns:w16sdtdh="http://schemas.microsoft.com/office/word/2020/wordml/sdtdatahash" xmlns:w16se="http://schemas.microsoft.com/office/word/2015/wordml/symex" xmlns:wpg="http://schemas.microsoft.com/office/word/2010/wordprocessingGroup" xmlns:wpi="http://schemas.microsoft.com/office/word/2010/wordprocessingInk" xmlns:wne="http://schemas.microsoft.com/office/word/2006/wordml" xmlns:wps="http://schemas.microsoft.com/office/word/2010/wordprocessingShape" mc:Ignorable="w14 w15 w16se w16cid w16 w16cex w16sdtdh w16du wp14">
+<w:endnotes xmlns:wpc="http://schemas.microsoft.com/office/word/2010/wordprocessingCanvas" xmlns:cx="http://schemas.microsoft.com/office/drawing/2014/chartex" xmlns:cx1="http://schemas.microsoft.com/office/drawing/2015/9/8/chartex" xmlns:cx2="http://schemas.microsoft.com/office/drawing/2015/10/21/chartex" xmlns:cx3="http://schemas.microsoft.com/office/drawing/2016/5/9/chartex" xmlns:cx4="http://schemas.microsoft.com/office/drawing/2016/5/10/chartex" xmlns:cx5="http://schemas.microsoft.com/office/drawing/2016/5/11/chartex" xmlns:cx6="http://schemas.microsoft.com/office/drawing/2016/5/12/chartex" xmlns:cx7="http://schemas.microsoft.com/office/drawing/2016/5/13/chartex" xmlns:cx8="http://schemas.microsoft.com/office/drawing/2016/5/14/chartex" xmlns:mc="http://schemas.openxmlformats.org/markup-compatibility/2006" xmlns:aink="http://schemas.microsoft.com/office/drawing/2016/ink" xmlns:am3d="http://schemas.microsoft.com/office/drawing/2017/model3d" xmlns:o="urn:schemas-microsoft-com:office:office" xmlns:oel="http://schemas.microsoft.com/office/2019/extlst" xmlns:r="http://schemas.openxmlformats.org/officeDocument/2006/relationships" xmlns:m="http://schemas.openxmlformats.org/officeDocument/2006/math" xmlns:v="urn:schemas-microsoft-com:vml" xmlns:wp14="http://schemas.microsoft.com/office/word/2010/wordprocessingDrawing" xmlns:wp="http://schemas.openxmlformats.org/drawingml/2006/wordprocessingDrawing" xmlns:w10="urn:schemas-microsoft-com:office:word" xmlns:w="http://schemas.openxmlformats.org/wordprocessingml/2006/main" xmlns:w14="http://schemas.microsoft.com/office/word/2010/wordml" xmlns:w15="http://schemas.microsoft.com/office/word/2012/wordml" xmlns:w16cex="http://schemas.microsoft.com/office/word/2018/wordml/cex" xmlns:w16cid="http://schemas.microsoft.com/office/word/2016/wordml/cid" xmlns:w16="http://schemas.microsoft.com/office/word/2018/wordml" xmlns:w16du="http://schemas.microsoft.com/office/word/2023/wordml/word16du" xmlns:w16sdtdh="http://schemas.microsoft.com/office/word/2020/wordml/sdtdatahash" xmlns:w16sdtfl="http://schemas.microsoft.com/office/word/2024/wordml/sdtformatlock" xmlns:w16se="http://schemas.microsoft.com/office/word/2015/wordml/symex" xmlns:wpg="http://schemas.microsoft.com/office/word/2010/wordprocessingGroup" xmlns:wpi="http://schemas.microsoft.com/office/word/2010/wordprocessingInk" xmlns:wne="http://schemas.microsoft.com/office/word/2006/wordml" xmlns:wps="http://schemas.microsoft.com/office/word/2010/wordprocessingShape" mc:Ignorable="w14 w15 w16se w16cid w16 w16cex w16sdtdh w16sdtfl w16du wp14">
   <w:endnote w:type="separator" w:id="-1">
     <w:p>
       <w:pPr>
@@ -4231,7 +5546,7 @@
 </file>
 
 <file path=word/footer1.xml><?xml version="1.0" encoding="utf-8"?>
-<w:ftr xmlns:wpc="http://schemas.microsoft.com/office/word/2010/wordprocessingCanvas" xmlns:cx="http://schemas.microsoft.com/office/drawing/2014/chartex" xmlns:cx1="http://schemas.microsoft.com/office/drawing/2015/9/8/chartex" xmlns:cx2="http://schemas.microsoft.com/office/drawing/2015/10/21/chartex" xmlns:cx3="http://schemas.microsoft.com/office/drawing/2016/5/9/chartex" xmlns:cx4="http://schemas.microsoft.com/office/drawing/2016/5/10/chartex" xmlns:cx5="http://schemas.microsoft.com/office/drawing/2016/5/11/chartex" xmlns:cx6="http://schemas.microsoft.com/office/drawing/2016/5/12/chartex" xmlns:cx7="http://schemas.microsoft.com/office/drawing/2016/5/13/chartex" xmlns:cx8="http://schemas.microsoft.com/office/drawing/2016/5/14/chartex" xmlns:mc="http://schemas.openxmlformats.org/markup-compatibility/2006" xmlns:aink="http://schemas.microsoft.com/office/drawing/2016/ink" xmlns:am3d="http://schemas.microsoft.com/office/drawing/2017/model3d" xmlns:o="urn:schemas-microsoft-com:office:office" xmlns:oel="http://schemas.microsoft.com/office/2019/extlst" xmlns:r="http://schemas.openxmlformats.org/officeDocument/2006/relationships" xmlns:m="http://schemas.openxmlformats.org/officeDocument/2006/math" xmlns:v="urn:schemas-microsoft-com:vml" xmlns:wp14="http://schemas.microsoft.com/office/word/2010/wordprocessingDrawing" xmlns:wp="http://schemas.openxmlformats.org/drawingml/2006/wordprocessingDrawing" xmlns:w10="urn:schemas-microsoft-com:office:word" xmlns:w="http://schemas.openxmlformats.org/wordprocessingml/2006/main" xmlns:w14="http://schemas.microsoft.com/office/word/2010/wordml" xmlns:w15="http://schemas.microsoft.com/office/word/2012/wordml" xmlns:w16cex="http://schemas.microsoft.com/office/word/2018/wordml/cex" xmlns:w16cid="http://schemas.microsoft.com/office/word/2016/wordml/cid" xmlns:w16="http://schemas.microsoft.com/office/word/2018/wordml" xmlns:w16du="http://schemas.microsoft.com/office/word/2023/wordml/word16du" xmlns:w16sdtdh="http://schemas.microsoft.com/office/word/2020/wordml/sdtdatahash" xmlns:w16se="http://schemas.microsoft.com/office/word/2015/wordml/symex" xmlns:wpg="http://schemas.microsoft.com/office/word/2010/wordprocessingGroup" xmlns:wpi="http://schemas.microsoft.com/office/word/2010/wordprocessingInk" xmlns:wne="http://schemas.microsoft.com/office/word/2006/wordml" xmlns:wps="http://schemas.microsoft.com/office/word/2010/wordprocessingShape" mc:Ignorable="w14 w15 w16se w16cid w16 w16cex w16sdtdh w16du wp14">
+<w:ftr xmlns:wpc="http://schemas.microsoft.com/office/word/2010/wordprocessingCanvas" xmlns:cx="http://schemas.microsoft.com/office/drawing/2014/chartex" xmlns:cx1="http://schemas.microsoft.com/office/drawing/2015/9/8/chartex" xmlns:cx2="http://schemas.microsoft.com/office/drawing/2015/10/21/chartex" xmlns:cx3="http://schemas.microsoft.com/office/drawing/2016/5/9/chartex" xmlns:cx4="http://schemas.microsoft.com/office/drawing/2016/5/10/chartex" xmlns:cx5="http://schemas.microsoft.com/office/drawing/2016/5/11/chartex" xmlns:cx6="http://schemas.microsoft.com/office/drawing/2016/5/12/chartex" xmlns:cx7="http://schemas.microsoft.com/office/drawing/2016/5/13/chartex" xmlns:cx8="http://schemas.microsoft.com/office/drawing/2016/5/14/chartex" xmlns:mc="http://schemas.openxmlformats.org/markup-compatibility/2006" xmlns:aink="http://schemas.microsoft.com/office/drawing/2016/ink" xmlns:am3d="http://schemas.microsoft.com/office/drawing/2017/model3d" xmlns:o="urn:schemas-microsoft-com:office:office" xmlns:oel="http://schemas.microsoft.com/office/2019/extlst" xmlns:r="http://schemas.openxmlformats.org/officeDocument/2006/relationships" xmlns:m="http://schemas.openxmlformats.org/officeDocument/2006/math" xmlns:v="urn:schemas-microsoft-com:vml" xmlns:wp14="http://schemas.microsoft.com/office/word/2010/wordprocessingDrawing" xmlns:wp="http://schemas.openxmlformats.org/drawingml/2006/wordprocessingDrawing" xmlns:w10="urn:schemas-microsoft-com:office:word" xmlns:w="http://schemas.openxmlformats.org/wordprocessingml/2006/main" xmlns:w14="http://schemas.microsoft.com/office/word/2010/wordml" xmlns:w15="http://schemas.microsoft.com/office/word/2012/wordml" xmlns:w16cex="http://schemas.microsoft.com/office/word/2018/wordml/cex" xmlns:w16cid="http://schemas.microsoft.com/office/word/2016/wordml/cid" xmlns:w16="http://schemas.microsoft.com/office/word/2018/wordml" xmlns:w16du="http://schemas.microsoft.com/office/word/2023/wordml/word16du" xmlns:w16sdtdh="http://schemas.microsoft.com/office/word/2020/wordml/sdtdatahash" xmlns:w16sdtfl="http://schemas.microsoft.com/office/word/2024/wordml/sdtformatlock" xmlns:w16se="http://schemas.microsoft.com/office/word/2015/wordml/symex" xmlns:wpg="http://schemas.microsoft.com/office/word/2010/wordprocessingGroup" xmlns:wpi="http://schemas.microsoft.com/office/word/2010/wordprocessingInk" xmlns:wne="http://schemas.microsoft.com/office/word/2006/wordml" xmlns:wps="http://schemas.microsoft.com/office/word/2010/wordprocessingShape" mc:Ignorable="w14 w15 w16se w16cid w16 w16cex w16sdtdh w16sdtfl w16du wp14">
   <w:p>
     <w:pPr>
       <w:pStyle w:val="Footer"/>
@@ -4248,7 +5563,7 @@
 </file>
 
 <file path=word/footer2.xml><?xml version="1.0" encoding="utf-8"?>
-<w:ftr xmlns:wpc="http://schemas.microsoft.com/office/word/2010/wordprocessingCanvas" xmlns:cx="http://schemas.microsoft.com/office/drawing/2014/chartex" xmlns:cx1="http://schemas.microsoft.com/office/drawing/2015/9/8/chartex" xmlns:cx2="http://schemas.microsoft.com/office/drawing/2015/10/21/chartex" xmlns:cx3="http://schemas.microsoft.com/office/drawing/2016/5/9/chartex" xmlns:cx4="http://schemas.microsoft.com/office/drawing/2016/5/10/chartex" xmlns:cx5="http://schemas.microsoft.com/office/drawing/2016/5/11/chartex" xmlns:cx6="http://schemas.microsoft.com/office/drawing/2016/5/12/chartex" xmlns:cx7="http://schemas.microsoft.com/office/drawing/2016/5/13/chartex" xmlns:cx8="http://schemas.microsoft.com/office/drawing/2016/5/14/chartex" xmlns:mc="http://schemas.openxmlformats.org/markup-compatibility/2006" xmlns:aink="http://schemas.microsoft.com/office/drawing/2016/ink" xmlns:am3d="http://schemas.microsoft.com/office/drawing/2017/model3d" xmlns:o="urn:schemas-microsoft-com:office:office" xmlns:oel="http://schemas.microsoft.com/office/2019/extlst" xmlns:r="http://schemas.openxmlformats.org/officeDocument/2006/relationships" xmlns:m="http://schemas.openxmlformats.org/officeDocument/2006/math" xmlns:v="urn:schemas-microsoft-com:vml" xmlns:wp14="http://schemas.microsoft.com/office/word/2010/wordprocessingDrawing" xmlns:wp="http://schemas.openxmlformats.org/drawingml/2006/wordprocessingDrawing" xmlns:w10="urn:schemas-microsoft-com:office:word" xmlns:w="http://schemas.openxmlformats.org/wordprocessingml/2006/main" xmlns:w14="http://schemas.microsoft.com/office/word/2010/wordml" xmlns:w15="http://schemas.microsoft.com/office/word/2012/wordml" xmlns:w16cex="http://schemas.microsoft.com/office/word/2018/wordml/cex" xmlns:w16cid="http://schemas.microsoft.com/office/word/2016/wordml/cid" xmlns:w16="http://schemas.microsoft.com/office/word/2018/wordml" xmlns:w16du="http://schemas.microsoft.com/office/word/2023/wordml/word16du" xmlns:w16sdtdh="http://schemas.microsoft.com/office/word/2020/wordml/sdtdatahash" xmlns:w16se="http://schemas.microsoft.com/office/word/2015/wordml/symex" xmlns:wpg="http://schemas.microsoft.com/office/word/2010/wordprocessingGroup" xmlns:wpi="http://schemas.microsoft.com/office/word/2010/wordprocessingInk" xmlns:wne="http://schemas.microsoft.com/office/word/2006/wordml" xmlns:wps="http://schemas.microsoft.com/office/word/2010/wordprocessingShape" mc:Ignorable="w14 w15 w16se w16cid w16 w16cex w16sdtdh w16du wp14">
+<w:ftr xmlns:wpc="http://schemas.microsoft.com/office/word/2010/wordprocessingCanvas" xmlns:cx="http://schemas.microsoft.com/office/drawing/2014/chartex" xmlns:cx1="http://schemas.microsoft.com/office/drawing/2015/9/8/chartex" xmlns:cx2="http://schemas.microsoft.com/office/drawing/2015/10/21/chartex" xmlns:cx3="http://schemas.microsoft.com/office/drawing/2016/5/9/chartex" xmlns:cx4="http://schemas.microsoft.com/office/drawing/2016/5/10/chartex" xmlns:cx5="http://schemas.microsoft.com/office/drawing/2016/5/11/chartex" xmlns:cx6="http://schemas.microsoft.com/office/drawing/2016/5/12/chartex" xmlns:cx7="http://schemas.microsoft.com/office/drawing/2016/5/13/chartex" xmlns:cx8="http://schemas.microsoft.com/office/drawing/2016/5/14/chartex" xmlns:mc="http://schemas.openxmlformats.org/markup-compatibility/2006" xmlns:aink="http://schemas.microsoft.com/office/drawing/2016/ink" xmlns:am3d="http://schemas.microsoft.com/office/drawing/2017/model3d" xmlns:o="urn:schemas-microsoft-com:office:office" xmlns:oel="http://schemas.microsoft.com/office/2019/extlst" xmlns:r="http://schemas.openxmlformats.org/officeDocument/2006/relationships" xmlns:m="http://schemas.openxmlformats.org/officeDocument/2006/math" xmlns:v="urn:schemas-microsoft-com:vml" xmlns:wp14="http://schemas.microsoft.com/office/word/2010/wordprocessingDrawing" xmlns:wp="http://schemas.openxmlformats.org/drawingml/2006/wordprocessingDrawing" xmlns:w10="urn:schemas-microsoft-com:office:word" xmlns:w="http://schemas.openxmlformats.org/wordprocessingml/2006/main" xmlns:w14="http://schemas.microsoft.com/office/word/2010/wordml" xmlns:w15="http://schemas.microsoft.com/office/word/2012/wordml" xmlns:w16cex="http://schemas.microsoft.com/office/word/2018/wordml/cex" xmlns:w16cid="http://schemas.microsoft.com/office/word/2016/wordml/cid" xmlns:w16="http://schemas.microsoft.com/office/word/2018/wordml" xmlns:w16du="http://schemas.microsoft.com/office/word/2023/wordml/word16du" xmlns:w16sdtdh="http://schemas.microsoft.com/office/word/2020/wordml/sdtdatahash" xmlns:w16sdtfl="http://schemas.microsoft.com/office/word/2024/wordml/sdtformatlock" xmlns:w16se="http://schemas.microsoft.com/office/word/2015/wordml/symex" xmlns:wpg="http://schemas.microsoft.com/office/word/2010/wordprocessingGroup" xmlns:wpi="http://schemas.microsoft.com/office/word/2010/wordprocessingInk" xmlns:wne="http://schemas.microsoft.com/office/word/2006/wordml" xmlns:wps="http://schemas.microsoft.com/office/word/2010/wordprocessingShape" mc:Ignorable="w14 w15 w16se w16cid w16 w16cex w16sdtdh w16sdtfl w16du wp14">
   <w:p>
     <w:pPr>
       <w:pStyle w:val="Footer"/>
@@ -4265,7 +5580,7 @@
 </file>
 
 <file path=word/footer3.xml><?xml version="1.0" encoding="utf-8"?>
-<w:ftr xmlns:wpc="http://schemas.microsoft.com/office/word/2010/wordprocessingCanvas" xmlns:cx="http://schemas.microsoft.com/office/drawing/2014/chartex" xmlns:cx1="http://schemas.microsoft.com/office/drawing/2015/9/8/chartex" xmlns:cx2="http://schemas.microsoft.com/office/drawing/2015/10/21/chartex" xmlns:cx3="http://schemas.microsoft.com/office/drawing/2016/5/9/chartex" xmlns:cx4="http://schemas.microsoft.com/office/drawing/2016/5/10/chartex" xmlns:cx5="http://schemas.microsoft.com/office/drawing/2016/5/11/chartex" xmlns:cx6="http://schemas.microsoft.com/office/drawing/2016/5/12/chartex" xmlns:cx7="http://schemas.microsoft.com/office/drawing/2016/5/13/chartex" xmlns:cx8="http://schemas.microsoft.com/office/drawing/2016/5/14/chartex" xmlns:mc="http://schemas.openxmlformats.org/markup-compatibility/2006" xmlns:aink="http://schemas.microsoft.com/office/drawing/2016/ink" xmlns:am3d="http://schemas.microsoft.com/office/drawing/2017/model3d" xmlns:o="urn:schemas-microsoft-com:office:office" xmlns:oel="http://schemas.microsoft.com/office/2019/extlst" xmlns:r="http://schemas.openxmlformats.org/officeDocument/2006/relationships" xmlns:m="http://schemas.openxmlformats.org/officeDocument/2006/math" xmlns:v="urn:schemas-microsoft-com:vml" xmlns:wp14="http://schemas.microsoft.com/office/word/2010/wordprocessingDrawing" xmlns:wp="http://schemas.openxmlformats.org/drawingml/2006/wordprocessingDrawing" xmlns:w10="urn:schemas-microsoft-com:office:word" xmlns:w="http://schemas.openxmlformats.org/wordprocessingml/2006/main" xmlns:w14="http://schemas.microsoft.com/office/word/2010/wordml" xmlns:w15="http://schemas.microsoft.com/office/word/2012/wordml" xmlns:w16cex="http://schemas.microsoft.com/office/word/2018/wordml/cex" xmlns:w16cid="http://schemas.microsoft.com/office/word/2016/wordml/cid" xmlns:w16="http://schemas.microsoft.com/office/word/2018/wordml" xmlns:w16du="http://schemas.microsoft.com/office/word/2023/wordml/word16du" xmlns:w16sdtdh="http://schemas.microsoft.com/office/word/2020/wordml/sdtdatahash" xmlns:w16se="http://schemas.microsoft.com/office/word/2015/wordml/symex" xmlns:wpg="http://schemas.microsoft.com/office/word/2010/wordprocessingGroup" xmlns:wpi="http://schemas.microsoft.com/office/word/2010/wordprocessingInk" xmlns:wne="http://schemas.microsoft.com/office/word/2006/wordml" xmlns:wps="http://schemas.microsoft.com/office/word/2010/wordprocessingShape" mc:Ignorable="w14 w15 w16se w16cid w16 w16cex w16sdtdh w16du wp14">
+<w:ftr xmlns:wpc="http://schemas.microsoft.com/office/word/2010/wordprocessingCanvas" xmlns:cx="http://schemas.microsoft.com/office/drawing/2014/chartex" xmlns:cx1="http://schemas.microsoft.com/office/drawing/2015/9/8/chartex" xmlns:cx2="http://schemas.microsoft.com/office/drawing/2015/10/21/chartex" xmlns:cx3="http://schemas.microsoft.com/office/drawing/2016/5/9/chartex" xmlns:cx4="http://schemas.microsoft.com/office/drawing/2016/5/10/chartex" xmlns:cx5="http://schemas.microsoft.com/office/drawing/2016/5/11/chartex" xmlns:cx6="http://schemas.microsoft.com/office/drawing/2016/5/12/chartex" xmlns:cx7="http://schemas.microsoft.com/office/drawing/2016/5/13/chartex" xmlns:cx8="http://schemas.microsoft.com/office/drawing/2016/5/14/chartex" xmlns:mc="http://schemas.openxmlformats.org/markup-compatibility/2006" xmlns:aink="http://schemas.microsoft.com/office/drawing/2016/ink" xmlns:am3d="http://schemas.microsoft.com/office/drawing/2017/model3d" xmlns:o="urn:schemas-microsoft-com:office:office" xmlns:oel="http://schemas.microsoft.com/office/2019/extlst" xmlns:r="http://schemas.openxmlformats.org/officeDocument/2006/relationships" xmlns:m="http://schemas.openxmlformats.org/officeDocument/2006/math" xmlns:v="urn:schemas-microsoft-com:vml" xmlns:wp14="http://schemas.microsoft.com/office/word/2010/wordprocessingDrawing" xmlns:wp="http://schemas.openxmlformats.org/drawingml/2006/wordprocessingDrawing" xmlns:w10="urn:schemas-microsoft-com:office:word" xmlns:w="http://schemas.openxmlformats.org/wordprocessingml/2006/main" xmlns:w14="http://schemas.microsoft.com/office/word/2010/wordml" xmlns:w15="http://schemas.microsoft.com/office/word/2012/wordml" xmlns:w16cex="http://schemas.microsoft.com/office/word/2018/wordml/cex" xmlns:w16cid="http://schemas.microsoft.com/office/word/2016/wordml/cid" xmlns:w16="http://schemas.microsoft.com/office/word/2018/wordml" xmlns:w16du="http://schemas.microsoft.com/office/word/2023/wordml/word16du" xmlns:w16sdtdh="http://schemas.microsoft.com/office/word/2020/wordml/sdtdatahash" xmlns:w16sdtfl="http://schemas.microsoft.com/office/word/2024/wordml/sdtformatlock" xmlns:w16se="http://schemas.microsoft.com/office/word/2015/wordml/symex" xmlns:wpg="http://schemas.microsoft.com/office/word/2010/wordprocessingGroup" xmlns:wpi="http://schemas.microsoft.com/office/word/2010/wordprocessingInk" xmlns:wne="http://schemas.microsoft.com/office/word/2006/wordml" xmlns:wps="http://schemas.microsoft.com/office/word/2010/wordprocessingShape" mc:Ignorable="w14 w15 w16se w16cid w16 w16cex w16sdtdh w16sdtfl w16du wp14">
   <w:sdt>
     <w:sdtPr>
       <w:id w:val="454688877"/>
@@ -4319,7 +5634,7 @@
 </file>
 
 <file path=word/footer4.xml><?xml version="1.0" encoding="utf-8"?>
-<w:ftr xmlns:wpc="http://schemas.microsoft.com/office/word/2010/wordprocessingCanvas" xmlns:cx="http://schemas.microsoft.com/office/drawing/2014/chartex" xmlns:cx1="http://schemas.microsoft.com/office/drawing/2015/9/8/chartex" xmlns:cx2="http://schemas.microsoft.com/office/drawing/2015/10/21/chartex" xmlns:cx3="http://schemas.microsoft.com/office/drawing/2016/5/9/chartex" xmlns:cx4="http://schemas.microsoft.com/office/drawing/2016/5/10/chartex" xmlns:cx5="http://schemas.microsoft.com/office/drawing/2016/5/11/chartex" xmlns:cx6="http://schemas.microsoft.com/office/drawing/2016/5/12/chartex" xmlns:cx7="http://schemas.microsoft.com/office/drawing/2016/5/13/chartex" xmlns:cx8="http://schemas.microsoft.com/office/drawing/2016/5/14/chartex" xmlns:mc="http://schemas.openxmlformats.org/markup-compatibility/2006" xmlns:aink="http://schemas.microsoft.com/office/drawing/2016/ink" xmlns:am3d="http://schemas.microsoft.com/office/drawing/2017/model3d" xmlns:o="urn:schemas-microsoft-com:office:office" xmlns:oel="http://schemas.microsoft.com/office/2019/extlst" xmlns:r="http://schemas.openxmlformats.org/officeDocument/2006/relationships" xmlns:m="http://schemas.openxmlformats.org/officeDocument/2006/math" xmlns:v="urn:schemas-microsoft-com:vml" xmlns:wp14="http://schemas.microsoft.com/office/word/2010/wordprocessingDrawing" xmlns:wp="http://schemas.openxmlformats.org/drawingml/2006/wordprocessingDrawing" xmlns:w10="urn:schemas-microsoft-com:office:word" xmlns:w="http://schemas.openxmlformats.org/wordprocessingml/2006/main" xmlns:w14="http://schemas.microsoft.com/office/word/2010/wordml" xmlns:w15="http://schemas.microsoft.com/office/word/2012/wordml" xmlns:w16cex="http://schemas.microsoft.com/office/word/2018/wordml/cex" xmlns:w16cid="http://schemas.microsoft.com/office/word/2016/wordml/cid" xmlns:w16="http://schemas.microsoft.com/office/word/2018/wordml" xmlns:w16du="http://schemas.microsoft.com/office/word/2023/wordml/word16du" xmlns:w16sdtdh="http://schemas.microsoft.com/office/word/2020/wordml/sdtdatahash" xmlns:w16se="http://schemas.microsoft.com/office/word/2015/wordml/symex" xmlns:wpg="http://schemas.microsoft.com/office/word/2010/wordprocessingGroup" xmlns:wpi="http://schemas.microsoft.com/office/word/2010/wordprocessingInk" xmlns:wne="http://schemas.microsoft.com/office/word/2006/wordml" xmlns:wps="http://schemas.microsoft.com/office/word/2010/wordprocessingShape" mc:Ignorable="w14 w15 w16se w16cid w16 w16cex w16sdtdh w16du wp14">
+<w:ftr xmlns:wpc="http://schemas.microsoft.com/office/word/2010/wordprocessingCanvas" xmlns:cx="http://schemas.microsoft.com/office/drawing/2014/chartex" xmlns:cx1="http://schemas.microsoft.com/office/drawing/2015/9/8/chartex" xmlns:cx2="http://schemas.microsoft.com/office/drawing/2015/10/21/chartex" xmlns:cx3="http://schemas.microsoft.com/office/drawing/2016/5/9/chartex" xmlns:cx4="http://schemas.microsoft.com/office/drawing/2016/5/10/chartex" xmlns:cx5="http://schemas.microsoft.com/office/drawing/2016/5/11/chartex" xmlns:cx6="http://schemas.microsoft.com/office/drawing/2016/5/12/chartex" xmlns:cx7="http://schemas.microsoft.com/office/drawing/2016/5/13/chartex" xmlns:cx8="http://schemas.microsoft.com/office/drawing/2016/5/14/chartex" xmlns:mc="http://schemas.openxmlformats.org/markup-compatibility/2006" xmlns:aink="http://schemas.microsoft.com/office/drawing/2016/ink" xmlns:am3d="http://schemas.microsoft.com/office/drawing/2017/model3d" xmlns:o="urn:schemas-microsoft-com:office:office" xmlns:oel="http://schemas.microsoft.com/office/2019/extlst" xmlns:r="http://schemas.openxmlformats.org/officeDocument/2006/relationships" xmlns:m="http://schemas.openxmlformats.org/officeDocument/2006/math" xmlns:v="urn:schemas-microsoft-com:vml" xmlns:wp14="http://schemas.microsoft.com/office/word/2010/wordprocessingDrawing" xmlns:wp="http://schemas.openxmlformats.org/drawingml/2006/wordprocessingDrawing" xmlns:w10="urn:schemas-microsoft-com:office:word" xmlns:w="http://schemas.openxmlformats.org/wordprocessingml/2006/main" xmlns:w14="http://schemas.microsoft.com/office/word/2010/wordml" xmlns:w15="http://schemas.microsoft.com/office/word/2012/wordml" xmlns:w16cex="http://schemas.microsoft.com/office/word/2018/wordml/cex" xmlns:w16cid="http://schemas.microsoft.com/office/word/2016/wordml/cid" xmlns:w16="http://schemas.microsoft.com/office/word/2018/wordml" xmlns:w16du="http://schemas.microsoft.com/office/word/2023/wordml/word16du" xmlns:w16sdtdh="http://schemas.microsoft.com/office/word/2020/wordml/sdtdatahash" xmlns:w16sdtfl="http://schemas.microsoft.com/office/word/2024/wordml/sdtformatlock" xmlns:w16se="http://schemas.microsoft.com/office/word/2015/wordml/symex" xmlns:wpg="http://schemas.microsoft.com/office/word/2010/wordprocessingGroup" xmlns:wpi="http://schemas.microsoft.com/office/word/2010/wordprocessingInk" xmlns:wne="http://schemas.microsoft.com/office/word/2006/wordml" xmlns:wps="http://schemas.microsoft.com/office/word/2010/wordprocessingShape" mc:Ignorable="w14 w15 w16se w16cid w16 w16cex w16sdtdh w16sdtfl w16du wp14">
   <w:sdt>
     <w:sdtPr>
       <w:id w:val="-934592408"/>
@@ -4402,7 +5717,7 @@
 </file>
 
 <file path=word/footnotes.xml><?xml version="1.0" encoding="utf-8"?>
-<w:footnotes xmlns:wpc="http://schemas.microsoft.com/office/word/2010/wordprocessingCanvas" xmlns:cx="http://schemas.microsoft.com/office/drawing/2014/chartex" xmlns:cx1="http://schemas.microsoft.com/office/drawing/2015/9/8/chartex" xmlns:cx2="http://schemas.microsoft.com/office/drawing/2015/10/21/chartex" xmlns:cx3="http://schemas.microsoft.com/office/drawing/2016/5/9/chartex" xmlns:cx4="http://schemas.microsoft.com/office/drawing/2016/5/10/chartex" xmlns:cx5="http://schemas.microsoft.com/office/drawing/2016/5/11/chartex" xmlns:cx6="http://schemas.microsoft.com/office/drawing/2016/5/12/chartex" xmlns:cx7="http://schemas.microsoft.com/office/drawing/2016/5/13/chartex" xmlns:cx8="http://schemas.microsoft.com/office/drawing/2016/5/14/chartex" xmlns:mc="http://schemas.openxmlformats.org/markup-compatibility/2006" xmlns:aink="http://schemas.microsoft.com/office/drawing/2016/ink" xmlns:am3d="http://schemas.microsoft.com/office/drawing/2017/model3d" xmlns:o="urn:schemas-microsoft-com:office:office" xmlns:oel="http://schemas.microsoft.com/office/2019/extlst" xmlns:r="http://schemas.openxmlformats.org/officeDocument/2006/relationships" xmlns:m="http://schemas.openxmlformats.org/officeDocument/2006/math" xmlns:v="urn:schemas-microsoft-com:vml" xmlns:wp14="http://schemas.microsoft.com/office/word/2010/wordprocessingDrawing" xmlns:wp="http://schemas.openxmlformats.org/drawingml/2006/wordprocessingDrawing" xmlns:w10="urn:schemas-microsoft-com:office:word" xmlns:w="http://schemas.openxmlformats.org/wordprocessingml/2006/main" xmlns:w14="http://schemas.microsoft.com/office/word/2010/wordml" xmlns:w15="http://schemas.microsoft.com/office/word/2012/wordml" xmlns:w16cex="http://schemas.microsoft.com/office/word/2018/wordml/cex" xmlns:w16cid="http://schemas.microsoft.com/office/word/2016/wordml/cid" xmlns:w16="http://schemas.microsoft.com/office/word/2018/wordml" xmlns:w16du="http://schemas.microsoft.com/office/word/2023/wordml/word16du" xmlns:w16sdtdh="http://schemas.microsoft.com/office/word/2020/wordml/sdtdatahash" xmlns:w16se="http://schemas.microsoft.com/office/word/2015/wordml/symex" xmlns:wpg="http://schemas.microsoft.com/office/word/2010/wordprocessingGroup" xmlns:wpi="http://schemas.microsoft.com/office/word/2010/wordprocessingInk" xmlns:wne="http://schemas.microsoft.com/office/word/2006/wordml" xmlns:wps="http://schemas.microsoft.com/office/word/2010/wordprocessingShape" mc:Ignorable="w14 w15 w16se w16cid w16 w16cex w16sdtdh w16du wp14">
+<w:footnotes xmlns:wpc="http://schemas.microsoft.com/office/word/2010/wordprocessingCanvas" xmlns:cx="http://schemas.microsoft.com/office/drawing/2014/chartex" xmlns:cx1="http://schemas.microsoft.com/office/drawing/2015/9/8/chartex" xmlns:cx2="http://schemas.microsoft.com/office/drawing/2015/10/21/chartex" xmlns:cx3="http://schemas.microsoft.com/office/drawing/2016/5/9/chartex" xmlns:cx4="http://schemas.microsoft.com/office/drawing/2016/5/10/chartex" xmlns:cx5="http://schemas.microsoft.com/office/drawing/2016/5/11/chartex" xmlns:cx6="http://schemas.microsoft.com/office/drawing/2016/5/12/chartex" xmlns:cx7="http://schemas.microsoft.com/office/drawing/2016/5/13/chartex" xmlns:cx8="http://schemas.microsoft.com/office/drawing/2016/5/14/chartex" xmlns:mc="http://schemas.openxmlformats.org/markup-compatibility/2006" xmlns:aink="http://schemas.microsoft.com/office/drawing/2016/ink" xmlns:am3d="http://schemas.microsoft.com/office/drawing/2017/model3d" xmlns:o="urn:schemas-microsoft-com:office:office" xmlns:oel="http://schemas.microsoft.com/office/2019/extlst" xmlns:r="http://schemas.openxmlformats.org/officeDocument/2006/relationships" xmlns:m="http://schemas.openxmlformats.org/officeDocument/2006/math" xmlns:v="urn:schemas-microsoft-com:vml" xmlns:wp14="http://schemas.microsoft.com/office/word/2010/wordprocessingDrawing" xmlns:wp="http://schemas.openxmlformats.org/drawingml/2006/wordprocessingDrawing" xmlns:w10="urn:schemas-microsoft-com:office:word" xmlns:w="http://schemas.openxmlformats.org/wordprocessingml/2006/main" xmlns:w14="http://schemas.microsoft.com/office/word/2010/wordml" xmlns:w15="http://schemas.microsoft.com/office/word/2012/wordml" xmlns:w16cex="http://schemas.microsoft.com/office/word/2018/wordml/cex" xmlns:w16cid="http://schemas.microsoft.com/office/word/2016/wordml/cid" xmlns:w16="http://schemas.microsoft.com/office/word/2018/wordml" xmlns:w16du="http://schemas.microsoft.com/office/word/2023/wordml/word16du" xmlns:w16sdtdh="http://schemas.microsoft.com/office/word/2020/wordml/sdtdatahash" xmlns:w16sdtfl="http://schemas.microsoft.com/office/word/2024/wordml/sdtformatlock" xmlns:w16se="http://schemas.microsoft.com/office/word/2015/wordml/symex" xmlns:wpg="http://schemas.microsoft.com/office/word/2010/wordprocessingGroup" xmlns:wpi="http://schemas.microsoft.com/office/word/2010/wordprocessingInk" xmlns:wne="http://schemas.microsoft.com/office/word/2006/wordml" xmlns:wps="http://schemas.microsoft.com/office/word/2010/wordprocessingShape" mc:Ignorable="w14 w15 w16se w16cid w16 w16cex w16sdtdh w16sdtfl w16du wp14">
   <w:footnote w:type="separator" w:id="-1">
     <w:p>
       <w:pPr>
@@ -4427,7 +5742,7 @@
 </file>
 
 <file path=word/styles.xml><?xml version="1.0" encoding="utf-8"?>
-<w:styles xmlns:mc="http://schemas.openxmlformats.org/markup-compatibility/2006" xmlns:r="http://schemas.openxmlformats.org/officeDocument/2006/relationships" xmlns:w="http://schemas.openxmlformats.org/wordprocessingml/2006/main" xmlns:w14="http://schemas.microsoft.com/office/word/2010/wordml" xmlns:w15="http://schemas.microsoft.com/office/word/2012/wordml" xmlns:w16cex="http://schemas.microsoft.com/office/word/2018/wordml/cex" xmlns:w16cid="http://schemas.microsoft.com/office/word/2016/wordml/cid" xmlns:w16="http://schemas.microsoft.com/office/word/2018/wordml" xmlns:w16du="http://schemas.microsoft.com/office/word/2023/wordml/word16du" xmlns:w16sdtdh="http://schemas.microsoft.com/office/word/2020/wordml/sdtdatahash" xmlns:w16se="http://schemas.microsoft.com/office/word/2015/wordml/symex" mc:Ignorable="w14 w15 w16se w16cid w16 w16cex w16sdtdh w16du">
+<w:styles xmlns:mc="http://schemas.openxmlformats.org/markup-compatibility/2006" xmlns:r="http://schemas.openxmlformats.org/officeDocument/2006/relationships" xmlns:w="http://schemas.openxmlformats.org/wordprocessingml/2006/main" xmlns:w14="http://schemas.microsoft.com/office/word/2010/wordml" xmlns:w15="http://schemas.microsoft.com/office/word/2012/wordml" xmlns:w16cex="http://schemas.microsoft.com/office/word/2018/wordml/cex" xmlns:w16cid="http://schemas.microsoft.com/office/word/2016/wordml/cid" xmlns:w16="http://schemas.microsoft.com/office/word/2018/wordml" xmlns:w16du="http://schemas.microsoft.com/office/word/2023/wordml/word16du" xmlns:w16sdtdh="http://schemas.microsoft.com/office/word/2020/wordml/sdtdatahash" xmlns:w16sdtfl="http://schemas.microsoft.com/office/word/2024/wordml/sdtformatlock" xmlns:w16se="http://schemas.microsoft.com/office/word/2015/wordml/symex" mc:Ignorable="w14 w15 w16se w16cid w16 w16cex w16sdtdh w16sdtfl w16du">
   <w:docDefaults>
     <w:rPrDefault>
       <w:rPr>

</xml_diff>

<commit_message>
Minor changes, added a bit more to To Do list and filled in some highlighted sections of Paper.
</commit_message>
<xml_diff>
--- a/Thesis Paper.docx
+++ b/Thesis Paper.docx
@@ -174,9 +174,8 @@
           <w:rFonts w:ascii="Times New Roman" w:hAnsi="Times New Roman" w:cs="Times New Roman"/>
           <w:sz w:val="24"/>
           <w:szCs w:val="24"/>
-          <w:highlight w:val="yellow"/>
-        </w:rPr>
-        <w:t>(insert department name)</w:t>
+        </w:rPr>
+        <w:t>Department of Computer Science</w:t>
       </w:r>
     </w:p>
     <w:p>
@@ -334,33 +333,21 @@
           <w:szCs w:val="24"/>
         </w:rPr>
       </w:pPr>
-    </w:p>
-    <w:p>
-      <w:pPr>
-        <w:spacing w:line="480" w:lineRule="auto"/>
-        <w:jc w:val="center"/>
-        <w:rPr>
-          <w:rFonts w:ascii="Times New Roman" w:hAnsi="Times New Roman" w:cs="Times New Roman"/>
-          <w:sz w:val="24"/>
-          <w:szCs w:val="24"/>
-        </w:rPr>
-      </w:pPr>
-      <w:r>
-        <w:rPr>
-          <w:rFonts w:ascii="Times New Roman" w:hAnsi="Times New Roman" w:cs="Times New Roman"/>
-          <w:sz w:val="24"/>
-          <w:szCs w:val="24"/>
-        </w:rPr>
-        <w:t xml:space="preserve">Thesis Chair: </w:t>
-      </w:r>
-      <w:r>
-        <w:rPr>
-          <w:rFonts w:ascii="Times New Roman" w:hAnsi="Times New Roman" w:cs="Times New Roman"/>
-          <w:sz w:val="24"/>
-          <w:szCs w:val="24"/>
-          <w:highlight w:val="yellow"/>
-        </w:rPr>
-        <w:t>(insert Professor Guo info)</w:t>
+      <w:r>
+        <w:rPr>
+          <w:rFonts w:ascii="Times New Roman" w:hAnsi="Times New Roman" w:cs="Times New Roman"/>
+          <w:sz w:val="24"/>
+          <w:szCs w:val="24"/>
+        </w:rPr>
+        <w:t>Thesis Chair:</w:t>
+      </w:r>
+      <w:r>
+        <w:rPr>
+          <w:rFonts w:ascii="Times New Roman" w:hAnsi="Times New Roman" w:cs="Times New Roman"/>
+          <w:sz w:val="24"/>
+          <w:szCs w:val="24"/>
+        </w:rPr>
+        <w:t xml:space="preserve"> Guimu Guo, Ph.D., Professor, Department of Computer Science</w:t>
       </w:r>
     </w:p>
     <w:p>
@@ -390,37 +377,15 @@
           <w:rFonts w:ascii="Times New Roman" w:hAnsi="Times New Roman" w:cs="Times New Roman"/>
           <w:sz w:val="24"/>
           <w:szCs w:val="24"/>
-          <w:highlight w:val="yellow"/>
-        </w:rPr>
-      </w:pPr>
-      <w:r>
-        <w:rPr>
-          <w:rFonts w:ascii="Times New Roman" w:hAnsi="Times New Roman" w:cs="Times New Roman"/>
-          <w:sz w:val="24"/>
-          <w:szCs w:val="24"/>
-          <w:highlight w:val="yellow"/>
-        </w:rPr>
-        <w:t>(insert Yu info)</w:t>
-      </w:r>
-    </w:p>
-    <w:p>
-      <w:pPr>
-        <w:spacing w:line="240" w:lineRule="auto"/>
-        <w:jc w:val="center"/>
-        <w:rPr>
-          <w:rFonts w:ascii="Times New Roman" w:hAnsi="Times New Roman" w:cs="Times New Roman"/>
-          <w:sz w:val="24"/>
-          <w:szCs w:val="24"/>
-        </w:rPr>
-      </w:pPr>
-      <w:r>
-        <w:rPr>
-          <w:rFonts w:ascii="Times New Roman" w:hAnsi="Times New Roman" w:cs="Times New Roman"/>
-          <w:sz w:val="24"/>
-          <w:szCs w:val="24"/>
-          <w:highlight w:val="yellow"/>
-        </w:rPr>
-        <w:t>(insert Rabbitz info)</w:t>
+        </w:rPr>
+      </w:pPr>
+      <w:r>
+        <w:rPr>
+          <w:rFonts w:ascii="Times New Roman" w:hAnsi="Times New Roman" w:cs="Times New Roman"/>
+          <w:sz w:val="24"/>
+          <w:szCs w:val="24"/>
+        </w:rPr>
+        <w:t>Sihan Yu, Ph.D., Professor, Department of Computer Science</w:t>
       </w:r>
     </w:p>
     <w:p>
@@ -440,6 +405,32 @@
           <w:docGrid w:linePitch="360"/>
         </w:sectPr>
       </w:pPr>
+      <w:r>
+        <w:rPr>
+          <w:rFonts w:ascii="Times New Roman" w:hAnsi="Times New Roman" w:cs="Times New Roman"/>
+          <w:sz w:val="24"/>
+          <w:szCs w:val="24"/>
+        </w:rPr>
+        <w:t xml:space="preserve">Richard </w:t>
+      </w:r>
+      <w:proofErr w:type="spellStart"/>
+      <w:r>
+        <w:rPr>
+          <w:rFonts w:ascii="Times New Roman" w:hAnsi="Times New Roman" w:cs="Times New Roman"/>
+          <w:sz w:val="24"/>
+          <w:szCs w:val="24"/>
+        </w:rPr>
+        <w:t>Rabbitz</w:t>
+      </w:r>
+      <w:proofErr w:type="spellEnd"/>
+      <w:r>
+        <w:rPr>
+          <w:rFonts w:ascii="Times New Roman" w:hAnsi="Times New Roman" w:cs="Times New Roman"/>
+          <w:sz w:val="24"/>
+          <w:szCs w:val="24"/>
+        </w:rPr>
+        <w:t>, MSc., Professor, Department of Computer Science</w:t>
+      </w:r>
     </w:p>
     <w:p>
       <w:pPr>
@@ -640,7 +631,6 @@
     <w:p>
       <w:pPr>
         <w:spacing w:line="480" w:lineRule="auto"/>
-        <w:jc w:val="center"/>
         <w:rPr>
           <w:rFonts w:ascii="Times New Roman" w:hAnsi="Times New Roman" w:cs="Times New Roman"/>
           <w:sz w:val="24"/>
@@ -659,7 +649,6 @@
     <w:p>
       <w:pPr>
         <w:spacing w:line="480" w:lineRule="auto"/>
-        <w:jc w:val="center"/>
         <w:rPr>
           <w:rFonts w:ascii="Times New Roman" w:hAnsi="Times New Roman" w:cs="Times New Roman"/>
           <w:sz w:val="24"/>
@@ -713,25 +702,7 @@
           <w:sz w:val="24"/>
           <w:szCs w:val="24"/>
         </w:rPr>
-        <w:t xml:space="preserve">I would like to deeply thank Professor </w:t>
-      </w:r>
-      <w:proofErr w:type="spellStart"/>
-      <w:r>
-        <w:rPr>
-          <w:rFonts w:ascii="Times New Roman" w:hAnsi="Times New Roman" w:cs="Times New Roman"/>
-          <w:sz w:val="24"/>
-          <w:szCs w:val="24"/>
-        </w:rPr>
-        <w:t>Guimu</w:t>
-      </w:r>
-      <w:proofErr w:type="spellEnd"/>
-      <w:r>
-        <w:rPr>
-          <w:rFonts w:ascii="Times New Roman" w:hAnsi="Times New Roman" w:cs="Times New Roman"/>
-          <w:sz w:val="24"/>
-          <w:szCs w:val="24"/>
-        </w:rPr>
-        <w:t xml:space="preserve"> Guo for his guidance throughout our research. We have worked together for a long time on this project, and I wouldn’t have been able to do any of this without his skills, direction, and help. </w:t>
+        <w:t xml:space="preserve">I would like to deeply thank Professor Guimu Guo for his guidance throughout our research. We have worked together for a long time on this project, and I wouldn’t have been able to do any of this without his skills, direction, and help. </w:t>
       </w:r>
     </w:p>
     <w:p>
@@ -785,27 +756,7 @@
           <w:szCs w:val="24"/>
           <w:highlight w:val="yellow"/>
         </w:rPr>
-        <w:t xml:space="preserve">(insert thanks for </w:t>
-      </w:r>
-      <w:proofErr w:type="gramStart"/>
-      <w:r>
-        <w:rPr>
-          <w:rFonts w:ascii="Times New Roman" w:hAnsi="Times New Roman" w:cs="Times New Roman"/>
-          <w:sz w:val="24"/>
-          <w:szCs w:val="24"/>
-          <w:highlight w:val="yellow"/>
-        </w:rPr>
-        <w:t>other</w:t>
-      </w:r>
-      <w:proofErr w:type="gramEnd"/>
-      <w:r>
-        <w:rPr>
-          <w:rFonts w:ascii="Times New Roman" w:hAnsi="Times New Roman" w:cs="Times New Roman"/>
-          <w:sz w:val="24"/>
-          <w:szCs w:val="24"/>
-          <w:highlight w:val="yellow"/>
-        </w:rPr>
-        <w:t xml:space="preserve"> student?)</w:t>
+        <w:t>(insert thanks for other student?)</w:t>
       </w:r>
     </w:p>
     <w:p>
@@ -1015,25 +966,7 @@
           <w:sz w:val="24"/>
           <w:szCs w:val="24"/>
         </w:rPr>
-        <w:t xml:space="preserve">Dr. </w:t>
-      </w:r>
-      <w:proofErr w:type="spellStart"/>
-      <w:r>
-        <w:rPr>
-          <w:rFonts w:ascii="Times New Roman" w:hAnsi="Times New Roman" w:cs="Times New Roman"/>
-          <w:sz w:val="24"/>
-          <w:szCs w:val="24"/>
-        </w:rPr>
-        <w:t>Guimu</w:t>
-      </w:r>
-      <w:proofErr w:type="spellEnd"/>
-      <w:r>
-        <w:rPr>
-          <w:rFonts w:ascii="Times New Roman" w:hAnsi="Times New Roman" w:cs="Times New Roman"/>
-          <w:sz w:val="24"/>
-          <w:szCs w:val="24"/>
-        </w:rPr>
-        <w:t xml:space="preserve"> Guo</w:t>
+        <w:t>Dr. Guimu Guo</w:t>
       </w:r>
     </w:p>
     <w:p>
@@ -1697,58 +1630,6 @@
           <w:tab w:val="right" w:leader="dot" w:pos="7920"/>
         </w:tabs>
         <w:spacing w:line="480" w:lineRule="auto"/>
-        <w:rPr>
-          <w:rFonts w:ascii="Times New Roman" w:hAnsi="Times New Roman" w:cs="Times New Roman"/>
-          <w:sz w:val="24"/>
-          <w:szCs w:val="24"/>
-        </w:rPr>
-      </w:pPr>
-    </w:p>
-    <w:p>
-      <w:pPr>
-        <w:tabs>
-          <w:tab w:val="right" w:leader="dot" w:pos="7920"/>
-        </w:tabs>
-        <w:spacing w:line="480" w:lineRule="auto"/>
-        <w:rPr>
-          <w:rFonts w:ascii="Times New Roman" w:hAnsi="Times New Roman" w:cs="Times New Roman"/>
-          <w:sz w:val="24"/>
-          <w:szCs w:val="24"/>
-        </w:rPr>
-      </w:pPr>
-    </w:p>
-    <w:p>
-      <w:pPr>
-        <w:tabs>
-          <w:tab w:val="right" w:leader="dot" w:pos="7920"/>
-        </w:tabs>
-        <w:spacing w:line="480" w:lineRule="auto"/>
-        <w:rPr>
-          <w:rFonts w:ascii="Times New Roman" w:hAnsi="Times New Roman" w:cs="Times New Roman"/>
-          <w:sz w:val="24"/>
-          <w:szCs w:val="24"/>
-        </w:rPr>
-      </w:pPr>
-    </w:p>
-    <w:p>
-      <w:pPr>
-        <w:tabs>
-          <w:tab w:val="right" w:leader="dot" w:pos="7920"/>
-        </w:tabs>
-        <w:spacing w:line="480" w:lineRule="auto"/>
-        <w:rPr>
-          <w:rFonts w:ascii="Times New Roman" w:hAnsi="Times New Roman" w:cs="Times New Roman"/>
-          <w:sz w:val="24"/>
-          <w:szCs w:val="24"/>
-        </w:rPr>
-      </w:pPr>
-    </w:p>
-    <w:p>
-      <w:pPr>
-        <w:tabs>
-          <w:tab w:val="right" w:leader="dot" w:pos="7920"/>
-        </w:tabs>
-        <w:spacing w:line="480" w:lineRule="auto"/>
         <w:jc w:val="center"/>
         <w:rPr>
           <w:rFonts w:ascii="Times New Roman" w:hAnsi="Times New Roman" w:cs="Times New Roman"/>
@@ -1766,6 +1647,7 @@
           <w:sz w:val="24"/>
           <w:szCs w:val="24"/>
         </w:rPr>
+        <w:lastRenderedPageBreak/>
         <w:t>List of Figures</w:t>
       </w:r>
     </w:p>
@@ -2068,16 +1950,21 @@
         <w:jc w:val="center"/>
         <w:rPr>
           <w:rFonts w:ascii="Times New Roman" w:hAnsi="Times New Roman" w:cs="Times New Roman"/>
-          <w:sz w:val="24"/>
-          <w:szCs w:val="24"/>
-        </w:rPr>
-      </w:pPr>
-      <w:r>
-        <w:rPr>
-          <w:rFonts w:ascii="Times New Roman" w:hAnsi="Times New Roman" w:cs="Times New Roman"/>
-          <w:sz w:val="24"/>
-          <w:szCs w:val="24"/>
-        </w:rPr>
+          <w:b/>
+          <w:bCs/>
+          <w:sz w:val="24"/>
+          <w:szCs w:val="24"/>
+        </w:rPr>
+      </w:pPr>
+      <w:r>
+        <w:rPr>
+          <w:rFonts w:ascii="Times New Roman" w:hAnsi="Times New Roman" w:cs="Times New Roman"/>
+          <w:b/>
+          <w:bCs/>
+          <w:sz w:val="24"/>
+          <w:szCs w:val="24"/>
+        </w:rPr>
+        <w:lastRenderedPageBreak/>
         <w:t>List of Tables</w:t>
       </w:r>
     </w:p>
@@ -2791,16 +2678,14 @@
         </w:rPr>
         <w:t xml:space="preserve"> However most, if not all, are serialized programs that run on the CPU. By the nature of graph mining, it is almost always required to process every vertex in these large graph datasets, which can certainly take time in a serialized program processing these one by one. By programming in parallel, a great number of vertices can be processed in </w:t>
       </w:r>
-      <w:proofErr w:type="gramStart"/>
-      <w:r>
-        <w:rPr>
-          <w:rFonts w:ascii="Times New Roman" w:hAnsi="Times New Roman" w:cs="Times New Roman"/>
-          <w:sz w:val="24"/>
-          <w:szCs w:val="24"/>
-        </w:rPr>
-        <w:t>concurrence, and</w:t>
-      </w:r>
-      <w:proofErr w:type="gramEnd"/>
+      <w:r>
+        <w:rPr>
+          <w:rFonts w:ascii="Times New Roman" w:hAnsi="Times New Roman" w:cs="Times New Roman"/>
+          <w:sz w:val="24"/>
+          <w:szCs w:val="24"/>
+        </w:rPr>
+        <w:t>concurrence and</w:t>
+      </w:r>
       <w:r>
         <w:rPr>
           <w:rFonts w:ascii="Times New Roman" w:hAnsi="Times New Roman" w:cs="Times New Roman"/>
@@ -3523,25 +3408,7 @@
           <w:szCs w:val="24"/>
         </w:rPr>
         <w:tab/>
-        <w:t xml:space="preserve">This algorithm is the most important to this paper, as it is the basis of our solution. The CoreExact algorithm is built upon Golberg’s </w:t>
-      </w:r>
-      <w:proofErr w:type="gramStart"/>
-      <w:r>
-        <w:rPr>
-          <w:rFonts w:ascii="Times New Roman" w:hAnsi="Times New Roman" w:cs="Times New Roman"/>
-          <w:sz w:val="24"/>
-          <w:szCs w:val="24"/>
-        </w:rPr>
-        <w:t>max-flow</w:t>
-      </w:r>
-      <w:proofErr w:type="gramEnd"/>
-      <w:r>
-        <w:rPr>
-          <w:rFonts w:ascii="Times New Roman" w:hAnsi="Times New Roman" w:cs="Times New Roman"/>
-          <w:sz w:val="24"/>
-          <w:szCs w:val="24"/>
-        </w:rPr>
-        <w:t xml:space="preserve"> based algorithm, but cuts down on </w:t>
+        <w:t xml:space="preserve">This algorithm is the most important to this paper, as it is the basis of our solution. The CoreExact algorithm is built upon Golberg’s max-flow based algorithm, but cuts down on </w:t>
       </w:r>
       <w:r>
         <w:rPr>
@@ -3729,25 +3596,7 @@
           <w:szCs w:val="24"/>
         </w:rPr>
         <w:tab/>
-        <w:t xml:space="preserve">Our solution, based on the CoreExact algorithm, is comprised of many individual important concepts, implementations, and smaller algorithms. </w:t>
-      </w:r>
-      <w:proofErr w:type="gramStart"/>
-      <w:r>
-        <w:rPr>
-          <w:rFonts w:ascii="Times New Roman" w:hAnsi="Times New Roman" w:cs="Times New Roman"/>
-          <w:sz w:val="24"/>
-          <w:szCs w:val="24"/>
-        </w:rPr>
-        <w:t>So</w:t>
-      </w:r>
-      <w:proofErr w:type="gramEnd"/>
-      <w:r>
-        <w:rPr>
-          <w:rFonts w:ascii="Times New Roman" w:hAnsi="Times New Roman" w:cs="Times New Roman"/>
-          <w:sz w:val="24"/>
-          <w:szCs w:val="24"/>
-        </w:rPr>
-        <w:t xml:space="preserve"> we will cover everything necessary piece by piece.</w:t>
+        <w:t>Our solution, based on the CoreExact algorithm, is comprised of many individual important concepts, implementations, and smaller algorithms. So we will cover everything necessary piece by piece.</w:t>
       </w:r>
     </w:p>
     <w:p>
@@ -3798,25 +3647,7 @@
           <w:szCs w:val="24"/>
         </w:rPr>
         <w:tab/>
-        <w:t xml:space="preserve">Because algorithms must be applied to actual code, there needs to be implementations of graphs programming wise. There are multiple ways to do so, but the method used for graphs in our solution is the Adjacency List. This is a </w:t>
-      </w:r>
-      <w:proofErr w:type="gramStart"/>
-      <w:r>
-        <w:rPr>
-          <w:rFonts w:ascii="Times New Roman" w:hAnsi="Times New Roman" w:cs="Times New Roman"/>
-          <w:sz w:val="24"/>
-          <w:szCs w:val="24"/>
-        </w:rPr>
-        <w:t>fairly straightforward</w:t>
-      </w:r>
-      <w:proofErr w:type="gramEnd"/>
-      <w:r>
-        <w:rPr>
-          <w:rFonts w:ascii="Times New Roman" w:hAnsi="Times New Roman" w:cs="Times New Roman"/>
-          <w:sz w:val="24"/>
-          <w:szCs w:val="24"/>
-        </w:rPr>
-        <w:t xml:space="preserve"> way of storing how vertices are connected using a 2-dimensional list (a list of lists). The first dimensional list represents every vertex in the graph</w:t>
+        <w:t>Because algorithms must be applied to actual code, there needs to be implementations of graphs programming wise. There are multiple ways to do so, but the method used for graphs in our solution is the Adjacency List. This is a fairly straightforward way of storing how vertices are connected using a 2-dimensional list (a list of lists). The first dimensional list represents every vertex in the graph</w:t>
       </w:r>
       <w:r>
         <w:rPr>
@@ -4108,25 +3939,7 @@
           <w:sz w:val="24"/>
           <w:szCs w:val="24"/>
         </w:rPr>
-        <w:t xml:space="preserve"> other vertices. </w:t>
-      </w:r>
-      <w:proofErr w:type="gramStart"/>
-      <w:r>
-        <w:rPr>
-          <w:rFonts w:ascii="Times New Roman" w:hAnsi="Times New Roman" w:cs="Times New Roman"/>
-          <w:sz w:val="24"/>
-          <w:szCs w:val="24"/>
-        </w:rPr>
-        <w:t>So</w:t>
-      </w:r>
-      <w:proofErr w:type="gramEnd"/>
-      <w:r>
-        <w:rPr>
-          <w:rFonts w:ascii="Times New Roman" w:hAnsi="Times New Roman" w:cs="Times New Roman"/>
-          <w:sz w:val="24"/>
-          <w:szCs w:val="24"/>
-        </w:rPr>
-        <w:t xml:space="preserve"> in a 1-core, every vertex is connected to at least one other vertex. In a 2-core, every vertex is connected to at least 2 other vertices.</w:t>
+        <w:t xml:space="preserve"> other vertices. So in a 1-core, every vertex is connected to at least one other vertex. In a 2-core, every vertex is connected to at least 2 other vertices.</w:t>
       </w:r>
       <w:r>
         <w:rPr>
@@ -4506,7 +4319,6 @@
         </w:rPr>
         <w:t xml:space="preserve"> is the capacity. Using the water pipe example, a pipe may be able to sustain up to 5 liters of water at any moment, but the amount of water passing through may be anywhere from 0 to 5 liters. Flow networks have two special vertices called the source and the sink, usually referred to as </w:t>
       </w:r>
-      <w:proofErr w:type="spellStart"/>
       <w:r>
         <w:rPr>
           <w:rFonts w:ascii="Times New Roman" w:hAnsi="Times New Roman" w:cs="Times New Roman"/>
@@ -4517,7 +4329,6 @@
         </w:rPr>
         <w:t>s</w:t>
       </w:r>
-      <w:proofErr w:type="spellEnd"/>
       <w:r>
         <w:rPr>
           <w:rFonts w:ascii="Times New Roman" w:hAnsi="Times New Roman" w:cs="Times New Roman"/>
@@ -4609,7 +4420,6 @@
         <w:t xml:space="preserve"> In this network, every edge (</w:t>
       </w:r>
       <w:proofErr w:type="spellStart"/>
-      <w:proofErr w:type="gramStart"/>
       <w:r>
         <w:rPr>
           <w:rFonts w:ascii="Times New Roman" w:hAnsi="Times New Roman" w:cs="Times New Roman"/>
@@ -4621,7 +4431,6 @@
         <w:t>u,v</w:t>
       </w:r>
       <w:proofErr w:type="spellEnd"/>
-      <w:proofErr w:type="gramEnd"/>
       <w:r>
         <w:rPr>
           <w:rFonts w:ascii="Times New Roman" w:hAnsi="Times New Roman" w:cs="Times New Roman"/>
@@ -5408,25 +5217,7 @@
           <w:szCs w:val="24"/>
         </w:rPr>
         <w:tab/>
-        <w:t xml:space="preserve">With all of this in mind, we can go into important aspects of our implementation </w:t>
-      </w:r>
-      <w:proofErr w:type="gramStart"/>
-      <w:r>
-        <w:rPr>
-          <w:rFonts w:ascii="Times New Roman" w:hAnsi="Times New Roman" w:cs="Times New Roman"/>
-          <w:sz w:val="24"/>
-          <w:szCs w:val="24"/>
-        </w:rPr>
-        <w:t>in</w:t>
-      </w:r>
-      <w:proofErr w:type="gramEnd"/>
-      <w:r>
-        <w:rPr>
-          <w:rFonts w:ascii="Times New Roman" w:hAnsi="Times New Roman" w:cs="Times New Roman"/>
-          <w:sz w:val="24"/>
-          <w:szCs w:val="24"/>
-        </w:rPr>
-        <w:t xml:space="preserve"> code, and primarily, the parallelization.</w:t>
+        <w:t>With all of this in mind, we can go into important aspects of our implementation in code, and primarily, the parallelization.</w:t>
       </w:r>
     </w:p>
     <w:p>

</xml_diff>

<commit_message>
Updated Thesis paper further. Adding new visuals, rewriting some of the sections of Goldberg's algorithm, and other changes. Also added more notes.
</commit_message>
<xml_diff>
--- a/Thesis Paper.docx
+++ b/Thesis Paper.docx
@@ -66,6 +66,7 @@
           <w:szCs w:val="24"/>
         </w:rPr>
       </w:pPr>
+      <w:proofErr w:type="gramStart"/>
       <w:r>
         <w:rPr>
           <w:rFonts w:ascii="Times New Roman" w:hAnsi="Times New Roman" w:cs="Times New Roman"/>
@@ -74,6 +75,7 @@
         </w:rPr>
         <w:t>by</w:t>
       </w:r>
+      <w:proofErr w:type="gramEnd"/>
     </w:p>
     <w:p>
       <w:pPr>
@@ -347,7 +349,25 @@
           <w:sz w:val="24"/>
           <w:szCs w:val="24"/>
         </w:rPr>
-        <w:t xml:space="preserve"> Guimu Guo, Ph.D., Professor, Department of Computer Science</w:t>
+        <w:t xml:space="preserve"> </w:t>
+      </w:r>
+      <w:proofErr w:type="spellStart"/>
+      <w:r>
+        <w:rPr>
+          <w:rFonts w:ascii="Times New Roman" w:hAnsi="Times New Roman" w:cs="Times New Roman"/>
+          <w:sz w:val="24"/>
+          <w:szCs w:val="24"/>
+        </w:rPr>
+        <w:t>Guimu</w:t>
+      </w:r>
+      <w:proofErr w:type="spellEnd"/>
+      <w:r>
+        <w:rPr>
+          <w:rFonts w:ascii="Times New Roman" w:hAnsi="Times New Roman" w:cs="Times New Roman"/>
+          <w:sz w:val="24"/>
+          <w:szCs w:val="24"/>
+        </w:rPr>
+        <w:t xml:space="preserve"> Guo, Ph.D., Professor, Department of Computer Science</w:t>
       </w:r>
     </w:p>
     <w:p>
@@ -411,7 +431,25 @@
           <w:sz w:val="24"/>
           <w:szCs w:val="24"/>
         </w:rPr>
-        <w:t>Richard Rabbitz, MSc., Professor, Department of Computer Science</w:t>
+        <w:t xml:space="preserve">Richard </w:t>
+      </w:r>
+      <w:proofErr w:type="spellStart"/>
+      <w:r>
+        <w:rPr>
+          <w:rFonts w:ascii="Times New Roman" w:hAnsi="Times New Roman" w:cs="Times New Roman"/>
+          <w:sz w:val="24"/>
+          <w:szCs w:val="24"/>
+        </w:rPr>
+        <w:t>Rabbitz</w:t>
+      </w:r>
+      <w:proofErr w:type="spellEnd"/>
+      <w:r>
+        <w:rPr>
+          <w:rFonts w:ascii="Times New Roman" w:hAnsi="Times New Roman" w:cs="Times New Roman"/>
+          <w:sz w:val="24"/>
+          <w:szCs w:val="24"/>
+        </w:rPr>
+        <w:t>, MSc., Professor, Department of Computer Science</w:t>
       </w:r>
     </w:p>
     <w:p>
@@ -684,7 +722,25 @@
           <w:sz w:val="24"/>
           <w:szCs w:val="24"/>
         </w:rPr>
-        <w:t xml:space="preserve">I would like to deeply thank Professor Guimu Guo for his guidance throughout our research. We have worked together for a long time on this project, and I wouldn’t have been able to do any of this without his skills, direction, and help. </w:t>
+        <w:t xml:space="preserve">I would like to deeply thank Professor </w:t>
+      </w:r>
+      <w:proofErr w:type="spellStart"/>
+      <w:r>
+        <w:rPr>
+          <w:rFonts w:ascii="Times New Roman" w:hAnsi="Times New Roman" w:cs="Times New Roman"/>
+          <w:sz w:val="24"/>
+          <w:szCs w:val="24"/>
+        </w:rPr>
+        <w:t>Guimu</w:t>
+      </w:r>
+      <w:proofErr w:type="spellEnd"/>
+      <w:r>
+        <w:rPr>
+          <w:rFonts w:ascii="Times New Roman" w:hAnsi="Times New Roman" w:cs="Times New Roman"/>
+          <w:sz w:val="24"/>
+          <w:szCs w:val="24"/>
+        </w:rPr>
+        <w:t xml:space="preserve"> Guo for his guidance throughout our research. We have worked together for a long time on this project, and I wouldn’t have been able to do any of this without his skills, direction, and help. </w:t>
       </w:r>
     </w:p>
     <w:p>
@@ -738,7 +794,47 @@
           <w:szCs w:val="24"/>
           <w:highlight w:val="yellow"/>
         </w:rPr>
-        <w:t>(insert thanks for other student?)</w:t>
+        <w:t xml:space="preserve">(insert thanks </w:t>
+      </w:r>
+      <w:proofErr w:type="gramStart"/>
+      <w:r>
+        <w:rPr>
+          <w:rFonts w:ascii="Times New Roman" w:hAnsi="Times New Roman" w:cs="Times New Roman"/>
+          <w:sz w:val="24"/>
+          <w:szCs w:val="24"/>
+          <w:highlight w:val="yellow"/>
+        </w:rPr>
+        <w:t>for</w:t>
+      </w:r>
+      <w:proofErr w:type="gramEnd"/>
+      <w:r>
+        <w:rPr>
+          <w:rFonts w:ascii="Times New Roman" w:hAnsi="Times New Roman" w:cs="Times New Roman"/>
+          <w:sz w:val="24"/>
+          <w:szCs w:val="24"/>
+          <w:highlight w:val="yellow"/>
+        </w:rPr>
+        <w:t xml:space="preserve"> </w:t>
+      </w:r>
+      <w:proofErr w:type="gramStart"/>
+      <w:r>
+        <w:rPr>
+          <w:rFonts w:ascii="Times New Roman" w:hAnsi="Times New Roman" w:cs="Times New Roman"/>
+          <w:sz w:val="24"/>
+          <w:szCs w:val="24"/>
+          <w:highlight w:val="yellow"/>
+        </w:rPr>
+        <w:t>other</w:t>
+      </w:r>
+      <w:proofErr w:type="gramEnd"/>
+      <w:r>
+        <w:rPr>
+          <w:rFonts w:ascii="Times New Roman" w:hAnsi="Times New Roman" w:cs="Times New Roman"/>
+          <w:sz w:val="24"/>
+          <w:szCs w:val="24"/>
+          <w:highlight w:val="yellow"/>
+        </w:rPr>
+        <w:t xml:space="preserve"> student?)</w:t>
       </w:r>
     </w:p>
     <w:p>
@@ -948,7 +1044,25 @@
           <w:sz w:val="24"/>
           <w:szCs w:val="24"/>
         </w:rPr>
-        <w:t>Dr. Guimu Guo</w:t>
+        <w:t xml:space="preserve">Dr. </w:t>
+      </w:r>
+      <w:proofErr w:type="spellStart"/>
+      <w:r>
+        <w:rPr>
+          <w:rFonts w:ascii="Times New Roman" w:hAnsi="Times New Roman" w:cs="Times New Roman"/>
+          <w:sz w:val="24"/>
+          <w:szCs w:val="24"/>
+        </w:rPr>
+        <w:t>Guimu</w:t>
+      </w:r>
+      <w:proofErr w:type="spellEnd"/>
+      <w:r>
+        <w:rPr>
+          <w:rFonts w:ascii="Times New Roman" w:hAnsi="Times New Roman" w:cs="Times New Roman"/>
+          <w:sz w:val="24"/>
+          <w:szCs w:val="24"/>
+        </w:rPr>
+        <w:t xml:space="preserve"> Guo</w:t>
       </w:r>
     </w:p>
     <w:p>
@@ -1321,7 +1435,27 @@
           <w:szCs w:val="24"/>
           <w:highlight w:val="yellow"/>
         </w:rPr>
-        <w:t>(tbd)</w:t>
+        <w:t>(</w:t>
+      </w:r>
+      <w:proofErr w:type="spellStart"/>
+      <w:r>
+        <w:rPr>
+          <w:rFonts w:ascii="Times New Roman" w:hAnsi="Times New Roman" w:cs="Times New Roman"/>
+          <w:sz w:val="24"/>
+          <w:szCs w:val="24"/>
+          <w:highlight w:val="yellow"/>
+        </w:rPr>
+        <w:t>tbd</w:t>
+      </w:r>
+      <w:proofErr w:type="spellEnd"/>
+      <w:r>
+        <w:rPr>
+          <w:rFonts w:ascii="Times New Roman" w:hAnsi="Times New Roman" w:cs="Times New Roman"/>
+          <w:sz w:val="24"/>
+          <w:szCs w:val="24"/>
+          <w:highlight w:val="yellow"/>
+        </w:rPr>
+        <w:t>)</w:t>
       </w:r>
     </w:p>
     <w:p>
@@ -1375,7 +1509,27 @@
           <w:szCs w:val="24"/>
           <w:highlight w:val="yellow"/>
         </w:rPr>
-        <w:t>(tbd)</w:t>
+        <w:t>(</w:t>
+      </w:r>
+      <w:proofErr w:type="spellStart"/>
+      <w:r>
+        <w:rPr>
+          <w:rFonts w:ascii="Times New Roman" w:hAnsi="Times New Roman" w:cs="Times New Roman"/>
+          <w:sz w:val="24"/>
+          <w:szCs w:val="24"/>
+          <w:highlight w:val="yellow"/>
+        </w:rPr>
+        <w:t>tbd</w:t>
+      </w:r>
+      <w:proofErr w:type="spellEnd"/>
+      <w:r>
+        <w:rPr>
+          <w:rFonts w:ascii="Times New Roman" w:hAnsi="Times New Roman" w:cs="Times New Roman"/>
+          <w:sz w:val="24"/>
+          <w:szCs w:val="24"/>
+          <w:highlight w:val="yellow"/>
+        </w:rPr>
+        <w:t>)</w:t>
       </w:r>
     </w:p>
     <w:p>
@@ -1421,7 +1575,27 @@
           <w:szCs w:val="24"/>
           <w:highlight w:val="yellow"/>
         </w:rPr>
-        <w:t>(tbd)</w:t>
+        <w:t>(</w:t>
+      </w:r>
+      <w:proofErr w:type="spellStart"/>
+      <w:r>
+        <w:rPr>
+          <w:rFonts w:ascii="Times New Roman" w:hAnsi="Times New Roman" w:cs="Times New Roman"/>
+          <w:sz w:val="24"/>
+          <w:szCs w:val="24"/>
+          <w:highlight w:val="yellow"/>
+        </w:rPr>
+        <w:t>tbd</w:t>
+      </w:r>
+      <w:proofErr w:type="spellEnd"/>
+      <w:r>
+        <w:rPr>
+          <w:rFonts w:ascii="Times New Roman" w:hAnsi="Times New Roman" w:cs="Times New Roman"/>
+          <w:sz w:val="24"/>
+          <w:szCs w:val="24"/>
+          <w:highlight w:val="yellow"/>
+        </w:rPr>
+        <w:t>)</w:t>
       </w:r>
     </w:p>
     <w:p>
@@ -1665,8 +1839,19 @@
           <w:szCs w:val="24"/>
           <w:highlight w:val="yellow"/>
         </w:rPr>
-        <w:t>(Page #)</w:t>
-      </w:r>
+        <w:t>(</w:t>
+      </w:r>
+      <w:proofErr w:type="gramStart"/>
+      <w:r>
+        <w:rPr>
+          <w:rFonts w:ascii="Times New Roman" w:hAnsi="Times New Roman" w:cs="Times New Roman"/>
+          <w:sz w:val="24"/>
+          <w:szCs w:val="24"/>
+          <w:highlight w:val="yellow"/>
+        </w:rPr>
+        <w:t>Page #)</w:t>
+      </w:r>
+      <w:proofErr w:type="gramEnd"/>
     </w:p>
     <w:p>
       <w:pPr>
@@ -1982,8 +2167,19 @@
           <w:szCs w:val="24"/>
           <w:highlight w:val="yellow"/>
         </w:rPr>
-        <w:t>(Page #)</w:t>
-      </w:r>
+        <w:t>(</w:t>
+      </w:r>
+      <w:proofErr w:type="gramStart"/>
+      <w:r>
+        <w:rPr>
+          <w:rFonts w:ascii="Times New Roman" w:hAnsi="Times New Roman" w:cs="Times New Roman"/>
+          <w:sz w:val="24"/>
+          <w:szCs w:val="24"/>
+          <w:highlight w:val="yellow"/>
+        </w:rPr>
+        <w:t>Page #)</w:t>
+      </w:r>
+      <w:proofErr w:type="gramEnd"/>
     </w:p>
     <w:p>
       <w:pPr>
@@ -2662,6 +2858,9 @@
                     <w:fldChar w:fldCharType="begin"/>
                   </m:r>
                   <m:r>
+                    <m:rPr>
+                      <m:sty m:val="p"/>
+                    </m:rPr>
                     <w:rPr>
                       <w:rFonts w:ascii="Cambria Math" w:hAnsi="Cambria Math" w:cs="Times New Roman"/>
                       <w:sz w:val="24"/>
@@ -2679,15 +2878,6 @@
                     <w:fldChar w:fldCharType="separate"/>
                   </m:r>
                   <m:r>
-                    <w:rPr>
-                      <w:rFonts w:ascii="Cambria Math" w:hAnsi="Cambria Math" w:cs="Times New Roman"/>
-                      <w:noProof/>
-                      <w:sz w:val="24"/>
-                      <w:szCs w:val="24"/>
-                    </w:rPr>
-                    <m:t xml:space="preserve"> </m:t>
-                  </m:r>
-                  <m:r>
                     <m:rPr>
                       <m:sty m:val="p"/>
                     </m:rPr>
@@ -2697,7 +2887,7 @@
                       <w:sz w:val="24"/>
                       <w:szCs w:val="24"/>
                     </w:rPr>
-                    <m:t>[2]</m:t>
+                    <m:t xml:space="preserve"> [2]</m:t>
                   </m:r>
                   <m:r>
                     <w:rPr>
@@ -2775,15 +2965,7 @@
               <w:sz w:val="24"/>
               <w:szCs w:val="24"/>
             </w:rPr>
-            <m:t>edge density is</m:t>
-          </m:r>
-          <m:r>
-            <w:rPr>
-              <w:rFonts w:ascii="Cambria Math" w:eastAsiaTheme="minorEastAsia" w:hAnsi="Cambria Math" w:cs="Times New Roman"/>
-              <w:sz w:val="24"/>
-              <w:szCs w:val="24"/>
-            </w:rPr>
-            <m:t xml:space="preserve"> d</m:t>
+            <m:t>edge density is d</m:t>
           </m:r>
           <m:d>
             <m:dPr>
@@ -2935,6 +3117,9 @@
                 <w:fldChar w:fldCharType="begin"/>
               </m:r>
               <m:r>
+                <m:rPr>
+                  <m:sty m:val="p"/>
+                </m:rPr>
                 <w:rPr>
                   <w:rFonts w:ascii="Cambria Math" w:hAnsi="Cambria Math" w:cs="Times New Roman"/>
                   <w:sz w:val="24"/>
@@ -2952,15 +3137,6 @@
                 <w:fldChar w:fldCharType="separate"/>
               </m:r>
               <m:r>
-                <w:rPr>
-                  <w:rFonts w:ascii="Cambria Math" w:hAnsi="Cambria Math" w:cs="Times New Roman"/>
-                  <w:noProof/>
-                  <w:sz w:val="24"/>
-                  <w:szCs w:val="24"/>
-                </w:rPr>
-                <m:t xml:space="preserve"> </m:t>
-              </m:r>
-              <m:r>
                 <m:rPr>
                   <m:sty m:val="p"/>
                 </m:rPr>
@@ -2970,7 +3146,7 @@
                   <w:sz w:val="24"/>
                   <w:szCs w:val="24"/>
                 </w:rPr>
-                <m:t>[2]</m:t>
+                <m:t xml:space="preserve"> [2]</m:t>
               </m:r>
               <m:r>
                 <w:rPr>
@@ -2980,14 +3156,6 @@
                   <w:szCs w:val="24"/>
                 </w:rPr>
                 <w:fldChar w:fldCharType="end"/>
-              </m:r>
-              <m:r>
-                <w:rPr>
-                  <w:rFonts w:ascii="Cambria Math" w:hAnsi="Cambria Math" w:cs="Times New Roman"/>
-                  <w:i/>
-                  <w:sz w:val="24"/>
-                  <w:szCs w:val="24"/>
-                </w:rPr>
               </m:r>
             </m:e>
           </m:d>
@@ -3054,15 +3222,7 @@
               <w:sz w:val="24"/>
               <w:szCs w:val="24"/>
             </w:rPr>
-            <m:t>the chosen type, its Motif Density is</m:t>
-          </m:r>
-          <m:r>
-            <w:rPr>
-              <w:rFonts w:ascii="Cambria Math" w:hAnsi="Cambria Math" w:cs="Times New Roman"/>
-              <w:sz w:val="24"/>
-              <w:szCs w:val="24"/>
-            </w:rPr>
-            <m:t xml:space="preserve"> md</m:t>
+            <m:t>the chosen type, its Motif Density is md</m:t>
           </m:r>
           <m:d>
             <m:dPr>
@@ -3261,23 +3421,7 @@
               <w:sz w:val="24"/>
               <w:szCs w:val="24"/>
             </w:rPr>
-            <m:t>a chosen motif type, the densest subgraph S is such that S</m:t>
-          </m:r>
-          <m:r>
-            <w:rPr>
-              <w:rFonts w:ascii="Cambria Math" w:hAnsi="Cambria Math" w:cs="Times New Roman"/>
-              <w:sz w:val="24"/>
-              <w:szCs w:val="24"/>
-            </w:rPr>
-            <m:t>⊆</m:t>
-          </m:r>
-          <m:r>
-            <w:rPr>
-              <w:rFonts w:ascii="Cambria Math" w:hAnsi="Cambria Math" w:cs="Times New Roman"/>
-              <w:sz w:val="24"/>
-              <w:szCs w:val="24"/>
-            </w:rPr>
-            <m:t>G and</m:t>
+            <m:t>a chosen motif type, the densest subgraph S is such that S⊆G and</m:t>
           </m:r>
         </m:oMath>
       </m:oMathPara>
@@ -3360,30 +3504,7 @@
           <w:szCs w:val="24"/>
         </w:rPr>
         <w:tab/>
-      </w:r>
-      <w:r>
-        <w:rPr>
-          <w:rFonts w:ascii="Times New Roman" w:hAnsi="Times New Roman" w:cs="Times New Roman"/>
-          <w:sz w:val="24"/>
-          <w:szCs w:val="24"/>
-        </w:rPr>
-        <w:t>The denser a graph is, the more connected the members of that graph are.</w:t>
-      </w:r>
-      <w:r>
-        <w:rPr>
-          <w:rFonts w:ascii="Times New Roman" w:hAnsi="Times New Roman" w:cs="Times New Roman"/>
-          <w:sz w:val="24"/>
-          <w:szCs w:val="24"/>
-        </w:rPr>
-        <w:t xml:space="preserve"> So,</w:t>
-      </w:r>
-      <w:r>
-        <w:rPr>
-          <w:rFonts w:ascii="Times New Roman" w:hAnsi="Times New Roman" w:cs="Times New Roman"/>
-          <w:sz w:val="24"/>
-          <w:szCs w:val="24"/>
-        </w:rPr>
-        <w:t xml:space="preserve"> in simple terms, the DSD aims to find the most connected group of vertices within a graph. </w:t>
+        <w:t xml:space="preserve">The denser a graph is, the more connected the members of that graph are. So, in simple terms, the DSD aims to find the most connected group of vertices within a graph. </w:t>
       </w:r>
       <w:r>
         <w:rPr>
@@ -3735,7 +3856,25 @@
           <w:sz w:val="24"/>
           <w:szCs w:val="24"/>
         </w:rPr>
-        <w:t>This goal is two-fold, being both a more efficient solution to the DSD, as well as providing further research on the computational power of parallel programming on the GPU.</w:t>
+        <w:t xml:space="preserve">This goal is two-fold, </w:t>
+      </w:r>
+      <w:proofErr w:type="gramStart"/>
+      <w:r>
+        <w:rPr>
+          <w:rFonts w:ascii="Times New Roman" w:hAnsi="Times New Roman" w:cs="Times New Roman"/>
+          <w:sz w:val="24"/>
+          <w:szCs w:val="24"/>
+        </w:rPr>
+        <w:t>being both</w:t>
+      </w:r>
+      <w:proofErr w:type="gramEnd"/>
+      <w:r>
+        <w:rPr>
+          <w:rFonts w:ascii="Times New Roman" w:hAnsi="Times New Roman" w:cs="Times New Roman"/>
+          <w:sz w:val="24"/>
+          <w:szCs w:val="24"/>
+        </w:rPr>
+        <w:t xml:space="preserve"> a more efficient solution to the DSD, as well as providing further research on the computational power of parallel programming on the GPU.</w:t>
       </w:r>
     </w:p>
     <w:p>
@@ -3873,7 +4012,27 @@
           <w:sz w:val="24"/>
           <w:szCs w:val="24"/>
         </w:rPr>
-        <w:t>Golberg’s maximum flow-based algorithm</w:t>
+        <w:t>Gol</w:t>
+      </w:r>
+      <w:r>
+        <w:rPr>
+          <w:rFonts w:ascii="Times New Roman" w:hAnsi="Times New Roman" w:cs="Times New Roman"/>
+          <w:b/>
+          <w:bCs/>
+          <w:sz w:val="24"/>
+          <w:szCs w:val="24"/>
+        </w:rPr>
+        <w:t>d</w:t>
+      </w:r>
+      <w:r>
+        <w:rPr>
+          <w:rFonts w:ascii="Times New Roman" w:hAnsi="Times New Roman" w:cs="Times New Roman"/>
+          <w:b/>
+          <w:bCs/>
+          <w:sz w:val="24"/>
+          <w:szCs w:val="24"/>
+        </w:rPr>
+        <w:t>berg’s maximum flow-based algorithm</w:t>
       </w:r>
     </w:p>
     <w:p>
@@ -3904,32 +4063,57 @@
           <w:sz w:val="24"/>
           <w:szCs w:val="24"/>
         </w:rPr>
-        <w:t xml:space="preserve">This algorithm was first developed by Andrew Golberg in 1984. The basic outline of this algorithm follows the construction of a flow network based on the given graph, where every vertex is connected to </w:t>
-      </w:r>
-      <w:r>
-        <w:rPr>
-          <w:rFonts w:ascii="Times New Roman" w:hAnsi="Times New Roman" w:cs="Times New Roman"/>
-          <w:sz w:val="24"/>
-          <w:szCs w:val="24"/>
-        </w:rPr>
-        <w:t>two newly added vertices s and t (the source and sink). A binary search is run on this network, maintaining an upper and lower bound on the greatest density, and tightening these bounds with every iteration until the lower bound is within the margin of being exact. The flow network and upper and lower bounds are updated using a maximum flow (or min st-cut) approach which will return</w:t>
-      </w:r>
-      <w:r>
-        <w:rPr>
-          <w:rFonts w:ascii="Times New Roman" w:hAnsi="Times New Roman" w:cs="Times New Roman"/>
-          <w:sz w:val="24"/>
-          <w:szCs w:val="24"/>
-        </w:rPr>
-        <w:t xml:space="preserve"> the densest </w:t>
-      </w:r>
-      <w:r>
-        <w:rPr>
-          <w:rFonts w:ascii="Times New Roman" w:hAnsi="Times New Roman" w:cs="Times New Roman"/>
-          <w:sz w:val="24"/>
-          <w:szCs w:val="24"/>
-        </w:rPr>
-        <w:lastRenderedPageBreak/>
-        <w:t>subgraph according to the current flow</w:t>
+        <w:t>This algorithm was first developed by Andrew Gol</w:t>
+      </w:r>
+      <w:r>
+        <w:rPr>
+          <w:rFonts w:ascii="Times New Roman" w:hAnsi="Times New Roman" w:cs="Times New Roman"/>
+          <w:sz w:val="24"/>
+          <w:szCs w:val="24"/>
+        </w:rPr>
+        <w:t>d</w:t>
+      </w:r>
+      <w:r>
+        <w:rPr>
+          <w:rFonts w:ascii="Times New Roman" w:hAnsi="Times New Roman" w:cs="Times New Roman"/>
+          <w:sz w:val="24"/>
+          <w:szCs w:val="24"/>
+        </w:rPr>
+        <w:t xml:space="preserve">berg in 1984. The basic outline of this algorithm follows the construction of a flow network based on the given graph, where every vertex is connected to </w:t>
+      </w:r>
+      <w:r>
+        <w:rPr>
+          <w:rFonts w:ascii="Times New Roman" w:hAnsi="Times New Roman" w:cs="Times New Roman"/>
+          <w:sz w:val="24"/>
+          <w:szCs w:val="24"/>
+        </w:rPr>
+        <w:t xml:space="preserve">two newly added vertices s and t (the source and sink). A binary search is run on this network, maintaining an upper and lower bound on the greatest density, and tightening these bounds with every iteration until the lower bound is within the margin of being exact. The flow network and upper and lower bounds are updated using a maximum flow (or min </w:t>
+      </w:r>
+      <w:proofErr w:type="spellStart"/>
+      <w:r>
+        <w:rPr>
+          <w:rFonts w:ascii="Times New Roman" w:hAnsi="Times New Roman" w:cs="Times New Roman"/>
+          <w:sz w:val="24"/>
+          <w:szCs w:val="24"/>
+        </w:rPr>
+        <w:t>st</w:t>
+      </w:r>
+      <w:proofErr w:type="spellEnd"/>
+      <w:r>
+        <w:rPr>
+          <w:rFonts w:ascii="Times New Roman" w:hAnsi="Times New Roman" w:cs="Times New Roman"/>
+          <w:sz w:val="24"/>
+          <w:szCs w:val="24"/>
+        </w:rPr>
+        <w:t xml:space="preserve">-cut) approach which will </w:t>
+      </w:r>
+      <w:r>
+        <w:rPr>
+          <w:rFonts w:ascii="Times New Roman" w:hAnsi="Times New Roman" w:cs="Times New Roman"/>
+          <w:sz w:val="24"/>
+          <w:szCs w:val="24"/>
+        </w:rPr>
+        <w:t>try to return a subgraph of density equal to the average of the upper and lower bounds</w:t>
       </w:r>
       <w:r>
         <w:rPr>
@@ -3999,7 +4183,32 @@
           <w:sz w:val="24"/>
           <w:szCs w:val="24"/>
         </w:rPr>
-        <w:t>. There is a lot to unpack and understand in this algorithm, but that will be discussed soon.</w:t>
+        <w:t xml:space="preserve">. There is a lot </w:t>
+      </w:r>
+      <w:r>
+        <w:rPr>
+          <w:rFonts w:ascii="Times New Roman" w:hAnsi="Times New Roman" w:cs="Times New Roman"/>
+          <w:sz w:val="24"/>
+          <w:szCs w:val="24"/>
+        </w:rPr>
+        <w:lastRenderedPageBreak/>
+        <w:t>to unpack and understand in this algorithm, but</w:t>
+      </w:r>
+      <w:r>
+        <w:rPr>
+          <w:rFonts w:ascii="Times New Roman" w:hAnsi="Times New Roman" w:cs="Times New Roman"/>
+          <w:sz w:val="24"/>
+          <w:szCs w:val="24"/>
+        </w:rPr>
+        <w:t xml:space="preserve"> these topics will be explored more in depth in the next chapter</w:t>
+      </w:r>
+      <w:r>
+        <w:rPr>
+          <w:rFonts w:ascii="Times New Roman" w:hAnsi="Times New Roman" w:cs="Times New Roman"/>
+          <w:sz w:val="24"/>
+          <w:szCs w:val="24"/>
+        </w:rPr>
+        <w:t>.</w:t>
       </w:r>
     </w:p>
     <w:p>
@@ -4026,119 +4235,6 @@
           <w:sz w:val="24"/>
           <w:szCs w:val="24"/>
         </w:rPr>
-        <w:t>Charikar’s LP-based algorithm</w:t>
-      </w:r>
-    </w:p>
-    <w:p>
-      <w:pPr>
-        <w:tabs>
-          <w:tab w:val="left" w:pos="720"/>
-          <w:tab w:val="right" w:leader="dot" w:pos="7920"/>
-          <w:tab w:val="right" w:pos="8640"/>
-        </w:tabs>
-        <w:spacing w:line="480" w:lineRule="auto"/>
-        <w:rPr>
-          <w:rFonts w:ascii="Times New Roman" w:hAnsi="Times New Roman" w:cs="Times New Roman"/>
-          <w:sz w:val="24"/>
-          <w:szCs w:val="24"/>
-        </w:rPr>
-      </w:pPr>
-      <w:r>
-        <w:rPr>
-          <w:rFonts w:ascii="Times New Roman" w:hAnsi="Times New Roman" w:cs="Times New Roman"/>
-          <w:sz w:val="24"/>
-          <w:szCs w:val="24"/>
-        </w:rPr>
-        <w:tab/>
-      </w:r>
-      <w:r>
-        <w:rPr>
-          <w:rFonts w:ascii="Times New Roman" w:hAnsi="Times New Roman" w:cs="Times New Roman"/>
-          <w:sz w:val="24"/>
-          <w:szCs w:val="24"/>
-          <w:highlight w:val="yellow"/>
-        </w:rPr>
-        <w:t>(may need to replac</w:t>
-      </w:r>
-      <w:r>
-        <w:rPr>
-          <w:rFonts w:ascii="Times New Roman" w:hAnsi="Times New Roman" w:cs="Times New Roman"/>
-          <w:sz w:val="24"/>
-          <w:szCs w:val="24"/>
-          <w:highlight w:val="yellow"/>
-        </w:rPr>
-        <w:t>e</w:t>
-      </w:r>
-      <w:r>
-        <w:rPr>
-          <w:rFonts w:ascii="Times New Roman" w:hAnsi="Times New Roman" w:cs="Times New Roman"/>
-          <w:sz w:val="24"/>
-          <w:szCs w:val="24"/>
-          <w:highlight w:val="yellow"/>
-        </w:rPr>
-        <w:t xml:space="preserve">, </w:t>
-      </w:r>
-      <w:r>
-        <w:rPr>
-          <w:rFonts w:ascii="Times New Roman" w:hAnsi="Times New Roman" w:cs="Times New Roman"/>
-          <w:sz w:val="24"/>
-          <w:szCs w:val="24"/>
-          <w:highlight w:val="yellow"/>
-        </w:rPr>
-        <w:t xml:space="preserve">remove, </w:t>
-      </w:r>
-      <w:r>
-        <w:rPr>
-          <w:rFonts w:ascii="Times New Roman" w:hAnsi="Times New Roman" w:cs="Times New Roman"/>
-          <w:sz w:val="24"/>
-          <w:szCs w:val="24"/>
-          <w:highlight w:val="yellow"/>
-        </w:rPr>
-        <w:t>or come back to</w:t>
-      </w:r>
-      <w:r>
-        <w:rPr>
-          <w:rFonts w:ascii="Times New Roman" w:hAnsi="Times New Roman" w:cs="Times New Roman"/>
-          <w:sz w:val="24"/>
-          <w:szCs w:val="24"/>
-          <w:highlight w:val="yellow"/>
-        </w:rPr>
-        <w:t xml:space="preserve"> this one</w:t>
-      </w:r>
-      <w:r>
-        <w:rPr>
-          <w:rFonts w:ascii="Times New Roman" w:hAnsi="Times New Roman" w:cs="Times New Roman"/>
-          <w:sz w:val="24"/>
-          <w:szCs w:val="24"/>
-          <w:highlight w:val="yellow"/>
-        </w:rPr>
-        <w:t>)</w:t>
-      </w:r>
-    </w:p>
-    <w:p>
-      <w:pPr>
-        <w:tabs>
-          <w:tab w:val="left" w:pos="720"/>
-          <w:tab w:val="right" w:leader="dot" w:pos="7920"/>
-          <w:tab w:val="right" w:pos="8640"/>
-        </w:tabs>
-        <w:spacing w:line="480" w:lineRule="auto"/>
-        <w:rPr>
-          <w:rFonts w:ascii="Times New Roman" w:hAnsi="Times New Roman" w:cs="Times New Roman"/>
-          <w:b/>
-          <w:bCs/>
-          <w:sz w:val="24"/>
-          <w:szCs w:val="24"/>
-        </w:rPr>
-      </w:pPr>
-      <w:r>
-        <w:rPr>
-          <w:rFonts w:ascii="Times New Roman" w:hAnsi="Times New Roman" w:cs="Times New Roman"/>
-          <w:b/>
-          <w:bCs/>
-          <w:sz w:val="24"/>
-          <w:szCs w:val="24"/>
-        </w:rPr>
         <w:t>Greedy peeling algorithm</w:t>
       </w:r>
     </w:p>
@@ -4199,7 +4295,25 @@
           <w:sz w:val="24"/>
           <w:szCs w:val="24"/>
         </w:rPr>
-        <w:t xml:space="preserve">, where degree is the number of vertices a given vertex is connected to. The current subgraph of highest density is stored, and every iteration it is compared to the new subgraph. If the new subgraph is denser than the currently stored one, it replaces it. This goes on until all vertices have been removed, and thus the subgraph that had the highest density as these vertices were peeled away is the result. As is apparent, this </w:t>
+        <w:t xml:space="preserve">, where degree is the number of vertices a given vertex is connected to. The current subgraph of highest density is stored, and every </w:t>
+      </w:r>
+      <w:proofErr w:type="gramStart"/>
+      <w:r>
+        <w:rPr>
+          <w:rFonts w:ascii="Times New Roman" w:hAnsi="Times New Roman" w:cs="Times New Roman"/>
+          <w:sz w:val="24"/>
+          <w:szCs w:val="24"/>
+        </w:rPr>
+        <w:t>iteration it</w:t>
+      </w:r>
+      <w:proofErr w:type="gramEnd"/>
+      <w:r>
+        <w:rPr>
+          <w:rFonts w:ascii="Times New Roman" w:hAnsi="Times New Roman" w:cs="Times New Roman"/>
+          <w:sz w:val="24"/>
+          <w:szCs w:val="24"/>
+        </w:rPr>
+        <w:t xml:space="preserve"> is compared to the new subgraph. If the new subgraph is denser than the currently stored one, it replaces it. This goes on until all vertices have been removed, and thus the subgraph that had the highest density as these vertices were peeled away is the result. As is apparent, this </w:t>
       </w:r>
       <w:r>
         <w:rPr>
@@ -4425,6 +4539,38 @@
         <w:spacing w:line="480" w:lineRule="auto"/>
         <w:rPr>
           <w:rFonts w:ascii="Times New Roman" w:hAnsi="Times New Roman" w:cs="Times New Roman"/>
+          <w:sz w:val="24"/>
+          <w:szCs w:val="24"/>
+        </w:rPr>
+      </w:pPr>
+      <w:r>
+        <w:rPr>
+          <w:rFonts w:ascii="Times New Roman" w:hAnsi="Times New Roman" w:cs="Times New Roman"/>
+          <w:sz w:val="24"/>
+          <w:szCs w:val="24"/>
+        </w:rPr>
+        <w:tab/>
+      </w:r>
+      <w:r>
+        <w:rPr>
+          <w:rFonts w:ascii="Times New Roman" w:hAnsi="Times New Roman" w:cs="Times New Roman"/>
+          <w:sz w:val="24"/>
+          <w:szCs w:val="24"/>
+        </w:rPr>
+        <w:t xml:space="preserve">While these are all very interesting algorithms and introduce some important concepts that we will be discussing, let’s move on to the most important algorithm of our project. </w:t>
+      </w:r>
+    </w:p>
+    <w:p>
+      <w:pPr>
+        <w:tabs>
+          <w:tab w:val="left" w:pos="720"/>
+          <w:tab w:val="right" w:leader="dot" w:pos="7920"/>
+          <w:tab w:val="right" w:pos="8640"/>
+        </w:tabs>
+        <w:spacing w:line="480" w:lineRule="auto"/>
+        <w:jc w:val="center"/>
+        <w:rPr>
+          <w:rFonts w:ascii="Times New Roman" w:hAnsi="Times New Roman" w:cs="Times New Roman"/>
           <w:b/>
           <w:bCs/>
           <w:sz w:val="24"/>
@@ -4439,40 +4585,7 @@
           <w:sz w:val="24"/>
           <w:szCs w:val="24"/>
         </w:rPr>
-        <w:t>The CoreExact algorithm</w:t>
-      </w:r>
-    </w:p>
-    <w:p>
-      <w:pPr>
-        <w:tabs>
-          <w:tab w:val="left" w:pos="720"/>
-          <w:tab w:val="right" w:leader="dot" w:pos="7920"/>
-          <w:tab w:val="right" w:pos="8640"/>
-        </w:tabs>
-        <w:spacing w:line="480" w:lineRule="auto"/>
-        <w:rPr>
-          <w:rFonts w:ascii="Times New Roman" w:hAnsi="Times New Roman" w:cs="Times New Roman"/>
-          <w:sz w:val="24"/>
-          <w:szCs w:val="24"/>
-        </w:rPr>
-      </w:pPr>
-      <w:r>
-        <w:rPr>
-          <w:rFonts w:ascii="Times New Roman" w:hAnsi="Times New Roman" w:cs="Times New Roman"/>
-          <w:sz w:val="24"/>
-          <w:szCs w:val="24"/>
-        </w:rPr>
-        <w:lastRenderedPageBreak/>
-        <w:tab/>
-      </w:r>
-      <w:r>
-        <w:rPr>
-          <w:rFonts w:ascii="Times New Roman" w:hAnsi="Times New Roman" w:cs="Times New Roman"/>
-          <w:sz w:val="24"/>
-          <w:szCs w:val="24"/>
-          <w:highlight w:val="yellow"/>
-        </w:rPr>
-        <w:t>(needs a rewrite)</w:t>
+        <w:t>Chapter 3</w:t>
       </w:r>
     </w:p>
     <w:p>
@@ -4500,34 +4613,7 @@
           <w:sz w:val="24"/>
           <w:szCs w:val="24"/>
         </w:rPr>
-        <w:t>Chapter 3</w:t>
-      </w:r>
-    </w:p>
-    <w:p>
-      <w:pPr>
-        <w:tabs>
-          <w:tab w:val="left" w:pos="720"/>
-          <w:tab w:val="right" w:leader="dot" w:pos="7920"/>
-          <w:tab w:val="right" w:pos="8640"/>
-        </w:tabs>
-        <w:spacing w:line="480" w:lineRule="auto"/>
-        <w:jc w:val="center"/>
-        <w:rPr>
-          <w:rFonts w:ascii="Times New Roman" w:hAnsi="Times New Roman" w:cs="Times New Roman"/>
-          <w:b/>
-          <w:bCs/>
-          <w:sz w:val="24"/>
-          <w:szCs w:val="24"/>
-        </w:rPr>
-      </w:pPr>
-      <w:r>
-        <w:rPr>
-          <w:rFonts w:ascii="Times New Roman" w:hAnsi="Times New Roman" w:cs="Times New Roman"/>
-          <w:b/>
-          <w:bCs/>
-          <w:sz w:val="24"/>
-          <w:szCs w:val="24"/>
-        </w:rPr>
+        <w:lastRenderedPageBreak/>
         <w:t xml:space="preserve">The CoreExact </w:t>
       </w:r>
       <w:r>
@@ -4960,7 +5046,43 @@
           <w:sz w:val="24"/>
           <w:szCs w:val="24"/>
         </w:rPr>
-        <w:t xml:space="preserve">, since we will be allowing for the use of motifs other than regular edges, the motif structures also need to be stored. In theory, adjacency lists could be used here as well. However, we will be using adjacency matrices to do so. </w:t>
+        <w:t xml:space="preserve">, since we will be allowing for the use of motifs other than regular edges, the motif structures also need to be stored. In theory, </w:t>
+      </w:r>
+      <w:proofErr w:type="gramStart"/>
+      <w:r>
+        <w:rPr>
+          <w:rFonts w:ascii="Times New Roman" w:hAnsi="Times New Roman" w:cs="Times New Roman"/>
+          <w:sz w:val="24"/>
+          <w:szCs w:val="24"/>
+        </w:rPr>
+        <w:t>adjacency</w:t>
+      </w:r>
+      <w:proofErr w:type="gramEnd"/>
+      <w:r>
+        <w:rPr>
+          <w:rFonts w:ascii="Times New Roman" w:hAnsi="Times New Roman" w:cs="Times New Roman"/>
+          <w:sz w:val="24"/>
+          <w:szCs w:val="24"/>
+        </w:rPr>
+        <w:t xml:space="preserve"> lists could be used here as well. However, we will be using </w:t>
+      </w:r>
+      <w:proofErr w:type="gramStart"/>
+      <w:r>
+        <w:rPr>
+          <w:rFonts w:ascii="Times New Roman" w:hAnsi="Times New Roman" w:cs="Times New Roman"/>
+          <w:sz w:val="24"/>
+          <w:szCs w:val="24"/>
+        </w:rPr>
+        <w:t>adjacency</w:t>
+      </w:r>
+      <w:proofErr w:type="gramEnd"/>
+      <w:r>
+        <w:rPr>
+          <w:rFonts w:ascii="Times New Roman" w:hAnsi="Times New Roman" w:cs="Times New Roman"/>
+          <w:sz w:val="24"/>
+          <w:szCs w:val="24"/>
+        </w:rPr>
+        <w:t xml:space="preserve"> matrices to do so. </w:t>
       </w:r>
       <w:r>
         <w:rPr>
@@ -5385,15 +5507,51 @@
           <w:sz w:val="24"/>
           <w:szCs w:val="24"/>
         </w:rPr>
-        <w:t xml:space="preserve"> other vertices. So in a 1-core, every vertex is connected to at least one other vertex. In a 2-core, every vertex is connected to at least 2 other vertices.</w:t>
-      </w:r>
-      <w:r>
-        <w:rPr>
-          <w:rFonts w:ascii="Times New Roman" w:hAnsi="Times New Roman" w:cs="Times New Roman"/>
-          <w:sz w:val="24"/>
-          <w:szCs w:val="24"/>
-        </w:rPr>
-        <w:t xml:space="preserve"> And so on. But within a large graph, there are likely to be subgraphs of a higher </w:t>
+        <w:t xml:space="preserve"> other vertices. </w:t>
+      </w:r>
+      <w:proofErr w:type="gramStart"/>
+      <w:r>
+        <w:rPr>
+          <w:rFonts w:ascii="Times New Roman" w:hAnsi="Times New Roman" w:cs="Times New Roman"/>
+          <w:sz w:val="24"/>
+          <w:szCs w:val="24"/>
+        </w:rPr>
+        <w:t>So</w:t>
+      </w:r>
+      <w:proofErr w:type="gramEnd"/>
+      <w:r>
+        <w:rPr>
+          <w:rFonts w:ascii="Times New Roman" w:hAnsi="Times New Roman" w:cs="Times New Roman"/>
+          <w:sz w:val="24"/>
+          <w:szCs w:val="24"/>
+        </w:rPr>
+        <w:t xml:space="preserve"> in a 1-core, every vertex is connected to at least one other vertex. In a 2-core, every vertex is connected to at least 2 other vertices.</w:t>
+      </w:r>
+      <w:r>
+        <w:rPr>
+          <w:rFonts w:ascii="Times New Roman" w:hAnsi="Times New Roman" w:cs="Times New Roman"/>
+          <w:sz w:val="24"/>
+          <w:szCs w:val="24"/>
+        </w:rPr>
+        <w:t xml:space="preserve"> And so on. But within a large graph, there are likely to be subgraphs of </w:t>
+      </w:r>
+      <w:proofErr w:type="gramStart"/>
+      <w:r>
+        <w:rPr>
+          <w:rFonts w:ascii="Times New Roman" w:hAnsi="Times New Roman" w:cs="Times New Roman"/>
+          <w:sz w:val="24"/>
+          <w:szCs w:val="24"/>
+        </w:rPr>
+        <w:t>a higher</w:t>
+      </w:r>
+      <w:proofErr w:type="gramEnd"/>
+      <w:r>
+        <w:rPr>
+          <w:rFonts w:ascii="Times New Roman" w:hAnsi="Times New Roman" w:cs="Times New Roman"/>
+          <w:sz w:val="24"/>
+          <w:szCs w:val="24"/>
+        </w:rPr>
+        <w:t xml:space="preserve"> </w:t>
       </w:r>
       <w:r>
         <w:rPr>
@@ -5514,7 +5672,7 @@
           <w:noProof/>
         </w:rPr>
         <w:drawing>
-          <wp:inline distT="0" distB="0" distL="0" distR="0" wp14:anchorId="4473A6E3" wp14:editId="00048F9E">
+          <wp:inline distT="0" distB="0" distL="0" distR="0" wp14:anchorId="4473A6E3" wp14:editId="1EAFABE5">
             <wp:extent cx="5486400" cy="2213610"/>
             <wp:effectExtent l="19050" t="19050" r="19050" b="15240"/>
             <wp:docPr id="607590666" name="Picture 9" descr="What Is the K-Core of a Graph? | Baeldung on Computer Science"/>
@@ -5716,7 +5874,16 @@
           <w:sz w:val="24"/>
           <w:szCs w:val="24"/>
         </w:rPr>
-        <w:t xml:space="preserve">In Figure 4 is an example of a graph of connected components, where the graph can be broken into 3 disjointed subgraphs     </w:t>
+        <w:t xml:space="preserve">In Figure 4 is an example of a graph of connected components, where the graph can be broken into 3 disjointed subgraphs  </w:t>
+      </w:r>
+      <w:proofErr w:type="gramStart"/>
+      <w:r>
+        <w:rPr>
+          <w:rFonts w:ascii="Times New Roman" w:hAnsi="Times New Roman" w:cs="Times New Roman"/>
+          <w:sz w:val="24"/>
+          <w:szCs w:val="24"/>
+        </w:rPr>
+        <w:t xml:space="preserve">   </w:t>
       </w:r>
       <w:r>
         <w:rPr>
@@ -5726,7 +5893,18 @@
           <w:sz w:val="24"/>
           <w:szCs w:val="24"/>
         </w:rPr>
-        <w:t>{V1, V2, V3, V4, V5, V6}, {V7, V8, V9}, and {V10, V11, V12}</w:t>
+        <w:t>{</w:t>
+      </w:r>
+      <w:proofErr w:type="gramEnd"/>
+      <w:r>
+        <w:rPr>
+          <w:rFonts w:ascii="Times New Roman" w:hAnsi="Times New Roman" w:cs="Times New Roman"/>
+          <w:i/>
+          <w:iCs/>
+          <w:sz w:val="24"/>
+          <w:szCs w:val="24"/>
+        </w:rPr>
+        <w:t>V1, V2, V3, V4, V5, V6}, {V7, V8, V9}, and {V10, V11, V12}</w:t>
       </w:r>
       <w:r>
         <w:rPr>
@@ -5954,7 +6132,29 @@
           <w:sz w:val="24"/>
           <w:szCs w:val="24"/>
         </w:rPr>
-        <w:t xml:space="preserve"> and Min st-cuts</w:t>
+        <w:t xml:space="preserve"> and Min </w:t>
+      </w:r>
+      <w:proofErr w:type="spellStart"/>
+      <w:r>
+        <w:rPr>
+          <w:rFonts w:ascii="Times New Roman" w:hAnsi="Times New Roman" w:cs="Times New Roman"/>
+          <w:b/>
+          <w:bCs/>
+          <w:sz w:val="24"/>
+          <w:szCs w:val="24"/>
+        </w:rPr>
+        <w:t>st</w:t>
+      </w:r>
+      <w:proofErr w:type="spellEnd"/>
+      <w:r>
+        <w:rPr>
+          <w:rFonts w:ascii="Times New Roman" w:hAnsi="Times New Roman" w:cs="Times New Roman"/>
+          <w:b/>
+          <w:bCs/>
+          <w:sz w:val="24"/>
+          <w:szCs w:val="24"/>
+        </w:rPr>
+        <w:t>-cuts</w:t>
       </w:r>
     </w:p>
     <w:p>
@@ -5986,31 +6186,139 @@
           <w:sz w:val="24"/>
           <w:szCs w:val="24"/>
         </w:rPr>
-        <w:t xml:space="preserve">A key part of Golberg’s max flow algorithm is a constantly updating flow network </w:t>
-      </w:r>
-      <w:r>
-        <w:rPr>
-          <w:rFonts w:ascii="Times New Roman" w:hAnsi="Times New Roman" w:cs="Times New Roman"/>
-          <w:sz w:val="24"/>
-          <w:szCs w:val="24"/>
-        </w:rPr>
-        <w:t xml:space="preserve">using the next best guess for greatest density, and then using min-st cut to return the densest subgraph based on that density. It’s important to understand what flow networks are, what </w:t>
-      </w:r>
-      <w:r>
-        <w:rPr>
-          <w:rFonts w:ascii="Times New Roman" w:hAnsi="Times New Roman" w:cs="Times New Roman"/>
-          <w:sz w:val="24"/>
-          <w:szCs w:val="24"/>
-        </w:rPr>
-        <w:t>the CoreExact network</w:t>
-      </w:r>
-      <w:r>
-        <w:rPr>
-          <w:rFonts w:ascii="Times New Roman" w:hAnsi="Times New Roman" w:cs="Times New Roman"/>
-          <w:sz w:val="24"/>
-          <w:szCs w:val="24"/>
-        </w:rPr>
-        <w:t xml:space="preserve"> looks like, and what a minimum st-cut.</w:t>
+        <w:t>One of the most important pieces of CoreExact is the usage of Gol</w:t>
+      </w:r>
+      <w:r>
+        <w:rPr>
+          <w:rFonts w:ascii="Times New Roman" w:hAnsi="Times New Roman" w:cs="Times New Roman"/>
+          <w:sz w:val="24"/>
+          <w:szCs w:val="24"/>
+        </w:rPr>
+        <w:t>d</w:t>
+      </w:r>
+      <w:r>
+        <w:rPr>
+          <w:rFonts w:ascii="Times New Roman" w:hAnsi="Times New Roman" w:cs="Times New Roman"/>
+          <w:sz w:val="24"/>
+          <w:szCs w:val="24"/>
+        </w:rPr>
+        <w:t>berg’s maximum flow algorithm. A key aspect of that</w:t>
+      </w:r>
+      <w:r>
+        <w:rPr>
+          <w:rFonts w:ascii="Times New Roman" w:hAnsi="Times New Roman" w:cs="Times New Roman"/>
+          <w:sz w:val="24"/>
+          <w:szCs w:val="24"/>
+        </w:rPr>
+        <w:t xml:space="preserve"> algorithm is a constantly updating flow network </w:t>
+      </w:r>
+      <w:r>
+        <w:rPr>
+          <w:rFonts w:ascii="Times New Roman" w:hAnsi="Times New Roman" w:cs="Times New Roman"/>
+          <w:sz w:val="24"/>
+          <w:szCs w:val="24"/>
+        </w:rPr>
+        <w:t>using the next best guess for greatest density, and then using min-</w:t>
+      </w:r>
+      <w:proofErr w:type="spellStart"/>
+      <w:r>
+        <w:rPr>
+          <w:rFonts w:ascii="Times New Roman" w:hAnsi="Times New Roman" w:cs="Times New Roman"/>
+          <w:sz w:val="24"/>
+          <w:szCs w:val="24"/>
+        </w:rPr>
+        <w:t>st</w:t>
+      </w:r>
+      <w:proofErr w:type="spellEnd"/>
+      <w:r>
+        <w:rPr>
+          <w:rFonts w:ascii="Times New Roman" w:hAnsi="Times New Roman" w:cs="Times New Roman"/>
+          <w:sz w:val="24"/>
+          <w:szCs w:val="24"/>
+        </w:rPr>
+        <w:t xml:space="preserve"> cut to return the densest subgraph based on that density. </w:t>
+      </w:r>
+      <w:r>
+        <w:rPr>
+          <w:rFonts w:ascii="Times New Roman" w:hAnsi="Times New Roman" w:cs="Times New Roman"/>
+          <w:sz w:val="24"/>
+          <w:szCs w:val="24"/>
+        </w:rPr>
+        <w:t>So, to understand how Gol</w:t>
+      </w:r>
+      <w:r>
+        <w:rPr>
+          <w:rFonts w:ascii="Times New Roman" w:hAnsi="Times New Roman" w:cs="Times New Roman"/>
+          <w:sz w:val="24"/>
+          <w:szCs w:val="24"/>
+        </w:rPr>
+        <w:t>d</w:t>
+      </w:r>
+      <w:r>
+        <w:rPr>
+          <w:rFonts w:ascii="Times New Roman" w:hAnsi="Times New Roman" w:cs="Times New Roman"/>
+          <w:sz w:val="24"/>
+          <w:szCs w:val="24"/>
+        </w:rPr>
+        <w:t>berg’s algorithm works, i</w:t>
+      </w:r>
+      <w:r>
+        <w:rPr>
+          <w:rFonts w:ascii="Times New Roman" w:hAnsi="Times New Roman" w:cs="Times New Roman"/>
+          <w:sz w:val="24"/>
+          <w:szCs w:val="24"/>
+        </w:rPr>
+        <w:t>t’s important to understand what flow networks are</w:t>
+      </w:r>
+      <w:r>
+        <w:rPr>
+          <w:rFonts w:ascii="Times New Roman" w:hAnsi="Times New Roman" w:cs="Times New Roman"/>
+          <w:sz w:val="24"/>
+          <w:szCs w:val="24"/>
+        </w:rPr>
+        <w:t xml:space="preserve">, </w:t>
+      </w:r>
+      <w:r>
+        <w:rPr>
+          <w:rFonts w:ascii="Times New Roman" w:hAnsi="Times New Roman" w:cs="Times New Roman"/>
+          <w:sz w:val="24"/>
+          <w:szCs w:val="24"/>
+        </w:rPr>
+        <w:t xml:space="preserve">and what a minimum </w:t>
+      </w:r>
+      <w:proofErr w:type="spellStart"/>
+      <w:r>
+        <w:rPr>
+          <w:rFonts w:ascii="Times New Roman" w:hAnsi="Times New Roman" w:cs="Times New Roman"/>
+          <w:sz w:val="24"/>
+          <w:szCs w:val="24"/>
+        </w:rPr>
+        <w:t>st</w:t>
+      </w:r>
+      <w:proofErr w:type="spellEnd"/>
+      <w:r>
+        <w:rPr>
+          <w:rFonts w:ascii="Times New Roman" w:hAnsi="Times New Roman" w:cs="Times New Roman"/>
+          <w:sz w:val="24"/>
+          <w:szCs w:val="24"/>
+        </w:rPr>
+        <w:t>-cut</w:t>
+      </w:r>
+      <w:r>
+        <w:rPr>
+          <w:rFonts w:ascii="Times New Roman" w:hAnsi="Times New Roman" w:cs="Times New Roman"/>
+          <w:sz w:val="24"/>
+          <w:szCs w:val="24"/>
+        </w:rPr>
+        <w:t xml:space="preserve"> is</w:t>
+      </w:r>
+      <w:r>
+        <w:rPr>
+          <w:rFonts w:ascii="Times New Roman" w:hAnsi="Times New Roman" w:cs="Times New Roman"/>
+          <w:sz w:val="24"/>
+          <w:szCs w:val="24"/>
+        </w:rPr>
+        <w:t>.</w:t>
       </w:r>
     </w:p>
     <w:p>
@@ -6096,7 +6404,25 @@
           <w:sz w:val="24"/>
           <w:szCs w:val="24"/>
         </w:rPr>
-        <w:t xml:space="preserve"> is the capacity. Using the water pipe example, a pipe may be able to sustain up to 5 liters of water at any moment, but the amount of water passing through may be anywhere from 0 to 5 liters. Flow networks have two special vertices called the source and the sink, usually referred to as </w:t>
+        <w:t xml:space="preserve"> </w:t>
+      </w:r>
+      <w:proofErr w:type="gramStart"/>
+      <w:r>
+        <w:rPr>
+          <w:rFonts w:ascii="Times New Roman" w:hAnsi="Times New Roman" w:cs="Times New Roman"/>
+          <w:sz w:val="24"/>
+          <w:szCs w:val="24"/>
+        </w:rPr>
+        <w:t>is</w:t>
+      </w:r>
+      <w:proofErr w:type="gramEnd"/>
+      <w:r>
+        <w:rPr>
+          <w:rFonts w:ascii="Times New Roman" w:hAnsi="Times New Roman" w:cs="Times New Roman"/>
+          <w:sz w:val="24"/>
+          <w:szCs w:val="24"/>
+        </w:rPr>
+        <w:t xml:space="preserve"> the capacity. Using the water pipe example, a pipe may be able to sustain up to 5 liters of water at any moment, but the amount of water passing through may be anywhere from 0 to 5 liters. Flow networks have two special vertices called the source and the sink, usually referred to as </w:t>
       </w:r>
       <w:r>
         <w:rPr>
@@ -6150,21 +6476,68 @@
           <w:tab w:val="right" w:leader="dot" w:pos="7920"/>
           <w:tab w:val="right" w:pos="8640"/>
         </w:tabs>
-        <w:spacing w:line="480" w:lineRule="auto"/>
-        <w:rPr>
-          <w:rFonts w:ascii="Times New Roman" w:hAnsi="Times New Roman" w:cs="Times New Roman"/>
-          <w:sz w:val="24"/>
-          <w:szCs w:val="24"/>
-        </w:rPr>
-      </w:pPr>
-      <w:r>
-        <w:rPr>
-          <w:rFonts w:ascii="Times New Roman" w:hAnsi="Times New Roman" w:cs="Times New Roman"/>
-          <w:sz w:val="24"/>
-          <w:szCs w:val="24"/>
-          <w:highlight w:val="yellow"/>
-        </w:rPr>
-        <w:t>(maybe use some visuals or an example here)</w:t>
+        <w:spacing w:line="240" w:lineRule="auto"/>
+        <w:rPr>
+          <w:rFonts w:ascii="Times New Roman" w:hAnsi="Times New Roman" w:cs="Times New Roman"/>
+          <w:sz w:val="24"/>
+          <w:szCs w:val="24"/>
+        </w:rPr>
+      </w:pPr>
+      <w:r>
+        <w:rPr>
+          <w:noProof/>
+        </w:rPr>
+        <w:lastRenderedPageBreak/>
+        <w:drawing>
+          <wp:inline distT="0" distB="0" distL="0" distR="0" wp14:anchorId="544F6057" wp14:editId="17D97EEC">
+            <wp:extent cx="4762500" cy="2660650"/>
+            <wp:effectExtent l="19050" t="19050" r="19050" b="25400"/>
+            <wp:docPr id="1107295981" name="Picture 1" descr="Network after second path"/>
+            <wp:cNvGraphicFramePr>
+              <a:graphicFrameLocks xmlns:a="http://schemas.openxmlformats.org/drawingml/2006/main" noChangeAspect="1"/>
+            </wp:cNvGraphicFramePr>
+            <a:graphic xmlns:a="http://schemas.openxmlformats.org/drawingml/2006/main">
+              <a:graphicData uri="http://schemas.openxmlformats.org/drawingml/2006/picture">
+                <pic:pic xmlns:pic="http://schemas.openxmlformats.org/drawingml/2006/picture">
+                  <pic:nvPicPr>
+                    <pic:cNvPr id="0" name="Picture 1" descr="Network after second path"/>
+                    <pic:cNvPicPr>
+                      <a:picLocks noChangeAspect="1" noChangeArrowheads="1"/>
+                    </pic:cNvPicPr>
+                  </pic:nvPicPr>
+                  <pic:blipFill>
+                    <a:blip r:embed="rId14">
+                      <a:extLst>
+                        <a:ext uri="{28A0092B-C50C-407E-A947-70E740481C1C}">
+                          <a14:useLocalDpi xmlns:a14="http://schemas.microsoft.com/office/drawing/2010/main" val="0"/>
+                        </a:ext>
+                      </a:extLst>
+                    </a:blip>
+                    <a:srcRect/>
+                    <a:stretch>
+                      <a:fillRect/>
+                    </a:stretch>
+                  </pic:blipFill>
+                  <pic:spPr bwMode="auto">
+                    <a:xfrm>
+                      <a:off x="0" y="0"/>
+                      <a:ext cx="4762500" cy="2660650"/>
+                    </a:xfrm>
+                    <a:prstGeom prst="rect">
+                      <a:avLst/>
+                    </a:prstGeom>
+                    <a:noFill/>
+                    <a:ln>
+                      <a:solidFill>
+                        <a:schemeClr val="tx1"/>
+                      </a:solidFill>
+                    </a:ln>
+                  </pic:spPr>
+                </pic:pic>
+              </a:graphicData>
+            </a:graphic>
+          </wp:inline>
+        </w:drawing>
       </w:r>
     </w:p>
     <w:p>
@@ -6181,54 +6554,6 @@
           <w:szCs w:val="24"/>
         </w:rPr>
       </w:pPr>
-      <w:r>
-        <w:rPr>
-          <w:rFonts w:ascii="Times New Roman" w:hAnsi="Times New Roman" w:cs="Times New Roman"/>
-          <w:sz w:val="24"/>
-          <w:szCs w:val="24"/>
-        </w:rPr>
-        <w:tab/>
-      </w:r>
-      <w:r>
-        <w:rPr>
-          <w:rFonts w:ascii="Times New Roman" w:hAnsi="Times New Roman" w:cs="Times New Roman"/>
-          <w:sz w:val="24"/>
-          <w:szCs w:val="24"/>
-        </w:rPr>
-        <w:t>In the CoreExact algorithm</w:t>
-      </w:r>
-      <w:r>
-        <w:rPr>
-          <w:rFonts w:ascii="Times New Roman" w:hAnsi="Times New Roman" w:cs="Times New Roman"/>
-          <w:sz w:val="24"/>
-          <w:szCs w:val="24"/>
-        </w:rPr>
-        <w:t>, a specifically designed flow network that is based on any input graph</w:t>
-      </w:r>
-      <w:r>
-        <w:rPr>
-          <w:rFonts w:ascii="Times New Roman" w:hAnsi="Times New Roman" w:cs="Times New Roman"/>
-          <w:sz w:val="24"/>
-          <w:szCs w:val="24"/>
-        </w:rPr>
-        <w:t xml:space="preserve"> is utilized</w:t>
-      </w:r>
-      <w:r>
-        <w:rPr>
-          <w:rFonts w:ascii="Times New Roman" w:hAnsi="Times New Roman" w:cs="Times New Roman"/>
-          <w:sz w:val="24"/>
-          <w:szCs w:val="24"/>
-        </w:rPr>
-        <w:t>.</w:t>
-      </w:r>
-      <w:r>
-        <w:rPr>
-          <w:rFonts w:ascii="Times New Roman" w:hAnsi="Times New Roman" w:cs="Times New Roman"/>
-          <w:sz w:val="24"/>
-          <w:szCs w:val="24"/>
-        </w:rPr>
-        <w:t xml:space="preserve"> In this network, every edge (</w:t>
-      </w:r>
       <w:r>
         <w:rPr>
           <w:rFonts w:ascii="Times New Roman" w:hAnsi="Times New Roman" w:cs="Times New Roman"/>
@@ -6237,24 +6562,215 @@
           <w:sz w:val="24"/>
           <w:szCs w:val="24"/>
         </w:rPr>
-        <w:t>u,v</w:t>
-      </w:r>
-      <w:r>
-        <w:rPr>
-          <w:rFonts w:ascii="Times New Roman" w:hAnsi="Times New Roman" w:cs="Times New Roman"/>
-          <w:sz w:val="24"/>
-          <w:szCs w:val="24"/>
-        </w:rPr>
-        <w:t xml:space="preserve">) is replaced by a pair of </w:t>
-      </w:r>
-      <w:r>
-        <w:rPr>
-          <w:rFonts w:ascii="Times New Roman" w:hAnsi="Times New Roman" w:cs="Times New Roman"/>
-          <w:sz w:val="24"/>
-          <w:szCs w:val="24"/>
-        </w:rPr>
-        <w:lastRenderedPageBreak/>
-        <w:t xml:space="preserve">directed edges, one from </w:t>
+        <w:t>Figure 5</w:t>
+      </w:r>
+      <w:r>
+        <w:rPr>
+          <w:rFonts w:ascii="Times New Roman" w:hAnsi="Times New Roman" w:cs="Times New Roman"/>
+          <w:sz w:val="24"/>
+          <w:szCs w:val="24"/>
+        </w:rPr>
+        <w:t xml:space="preserve">. Flow Network example </w:t>
+      </w:r>
+      <w:sdt>
+        <w:sdtPr>
+          <w:rPr>
+            <w:rFonts w:ascii="Times New Roman" w:hAnsi="Times New Roman" w:cs="Times New Roman"/>
+            <w:sz w:val="24"/>
+            <w:szCs w:val="24"/>
+          </w:rPr>
+          <w:id w:val="1777978067"/>
+          <w:citation/>
+        </w:sdtPr>
+        <w:sdtContent>
+          <w:r>
+            <w:rPr>
+              <w:rFonts w:ascii="Times New Roman" w:hAnsi="Times New Roman" w:cs="Times New Roman"/>
+              <w:sz w:val="24"/>
+              <w:szCs w:val="24"/>
+            </w:rPr>
+            <w:fldChar w:fldCharType="begin"/>
+          </w:r>
+          <w:r>
+            <w:rPr>
+              <w:rFonts w:ascii="Times New Roman" w:hAnsi="Times New Roman" w:cs="Times New Roman"/>
+              <w:sz w:val="24"/>
+              <w:szCs w:val="24"/>
+            </w:rPr>
+            <w:instrText xml:space="preserve"> CITATION Jak24 \l 1033 </w:instrText>
+          </w:r>
+          <w:r>
+            <w:rPr>
+              <w:rFonts w:ascii="Times New Roman" w:hAnsi="Times New Roman" w:cs="Times New Roman"/>
+              <w:sz w:val="24"/>
+              <w:szCs w:val="24"/>
+            </w:rPr>
+            <w:fldChar w:fldCharType="separate"/>
+          </w:r>
+          <w:r>
+            <w:rPr>
+              <w:rFonts w:ascii="Times New Roman" w:hAnsi="Times New Roman" w:cs="Times New Roman"/>
+              <w:noProof/>
+              <w:sz w:val="24"/>
+              <w:szCs w:val="24"/>
+            </w:rPr>
+            <w:t>[9]</w:t>
+          </w:r>
+          <w:r>
+            <w:rPr>
+              <w:rFonts w:ascii="Times New Roman" w:hAnsi="Times New Roman" w:cs="Times New Roman"/>
+              <w:sz w:val="24"/>
+              <w:szCs w:val="24"/>
+            </w:rPr>
+            <w:fldChar w:fldCharType="end"/>
+          </w:r>
+        </w:sdtContent>
+      </w:sdt>
+      <w:r>
+        <w:rPr>
+          <w:rFonts w:ascii="Times New Roman" w:hAnsi="Times New Roman" w:cs="Times New Roman"/>
+          <w:sz w:val="24"/>
+          <w:szCs w:val="24"/>
+        </w:rPr>
+        <w:t>.</w:t>
+      </w:r>
+    </w:p>
+    <w:p>
+      <w:pPr>
+        <w:tabs>
+          <w:tab w:val="left" w:pos="720"/>
+          <w:tab w:val="right" w:leader="dot" w:pos="7920"/>
+          <w:tab w:val="right" w:pos="8640"/>
+        </w:tabs>
+        <w:spacing w:line="480" w:lineRule="auto"/>
+        <w:rPr>
+          <w:rFonts w:ascii="Times New Roman" w:hAnsi="Times New Roman" w:cs="Times New Roman"/>
+          <w:sz w:val="24"/>
+          <w:szCs w:val="24"/>
+        </w:rPr>
+      </w:pPr>
+      <w:r>
+        <w:rPr>
+          <w:rFonts w:ascii="Times New Roman" w:hAnsi="Times New Roman" w:cs="Times New Roman"/>
+          <w:sz w:val="24"/>
+          <w:szCs w:val="24"/>
+        </w:rPr>
+        <w:tab/>
+      </w:r>
+      <w:proofErr w:type="gramStart"/>
+      <w:r>
+        <w:rPr>
+          <w:rFonts w:ascii="Times New Roman" w:hAnsi="Times New Roman" w:cs="Times New Roman"/>
+          <w:sz w:val="24"/>
+          <w:szCs w:val="24"/>
+        </w:rPr>
+        <w:t>Shown above in</w:t>
+      </w:r>
+      <w:proofErr w:type="gramEnd"/>
+      <w:r>
+        <w:rPr>
+          <w:rFonts w:ascii="Times New Roman" w:hAnsi="Times New Roman" w:cs="Times New Roman"/>
+          <w:sz w:val="24"/>
+          <w:szCs w:val="24"/>
+        </w:rPr>
+        <w:t xml:space="preserve"> Figure 5 is an example of a flow network. As can be seen, every edge has a flow/capacity pair, with the flow ranging from 0 to the capacity of that edge. We can see that flow only comes out of source s, and flows into sink t. Additionally, flow conservation can be examined here. As an example, Vertex A </w:t>
+      </w:r>
+      <w:r>
+        <w:rPr>
+          <w:rFonts w:ascii="Times New Roman" w:hAnsi="Times New Roman" w:cs="Times New Roman"/>
+          <w:sz w:val="24"/>
+          <w:szCs w:val="24"/>
+        </w:rPr>
+        <w:t>receives</w:t>
+      </w:r>
+      <w:r>
+        <w:rPr>
+          <w:rFonts w:ascii="Times New Roman" w:hAnsi="Times New Roman" w:cs="Times New Roman"/>
+          <w:sz w:val="24"/>
+          <w:szCs w:val="24"/>
+        </w:rPr>
+        <w:t xml:space="preserve"> 8 flow (5 from s and 3 from D), and </w:t>
+      </w:r>
+      <w:r>
+        <w:rPr>
+          <w:rFonts w:ascii="Times New Roman" w:hAnsi="Times New Roman" w:cs="Times New Roman"/>
+          <w:sz w:val="24"/>
+          <w:szCs w:val="24"/>
+        </w:rPr>
+        <w:t>outputs</w:t>
+      </w:r>
+      <w:r>
+        <w:rPr>
+          <w:rFonts w:ascii="Times New Roman" w:hAnsi="Times New Roman" w:cs="Times New Roman"/>
+          <w:sz w:val="24"/>
+          <w:szCs w:val="24"/>
+        </w:rPr>
+        <w:t xml:space="preserve"> 8 flow (5 to B and 3 to C). This </w:t>
+      </w:r>
+      <w:r>
+        <w:rPr>
+          <w:rFonts w:ascii="Times New Roman" w:hAnsi="Times New Roman" w:cs="Times New Roman"/>
+          <w:sz w:val="24"/>
+          <w:szCs w:val="24"/>
+        </w:rPr>
+        <w:t>rule</w:t>
+      </w:r>
+      <w:r>
+        <w:rPr>
+          <w:rFonts w:ascii="Times New Roman" w:hAnsi="Times New Roman" w:cs="Times New Roman"/>
+          <w:sz w:val="24"/>
+          <w:szCs w:val="24"/>
+        </w:rPr>
+        <w:t xml:space="preserve"> is held up in the other vertices B, C, and D as well.</w:t>
+      </w:r>
+    </w:p>
+    <w:p>
+      <w:pPr>
+        <w:tabs>
+          <w:tab w:val="left" w:pos="720"/>
+          <w:tab w:val="right" w:leader="dot" w:pos="7920"/>
+          <w:tab w:val="right" w:pos="8640"/>
+        </w:tabs>
+        <w:spacing w:line="480" w:lineRule="auto"/>
+        <w:rPr>
+          <w:rFonts w:ascii="Times New Roman" w:hAnsi="Times New Roman" w:cs="Times New Roman"/>
+          <w:sz w:val="24"/>
+          <w:szCs w:val="24"/>
+        </w:rPr>
+      </w:pPr>
+      <w:r>
+        <w:rPr>
+          <w:rFonts w:ascii="Times New Roman" w:hAnsi="Times New Roman" w:cs="Times New Roman"/>
+          <w:sz w:val="24"/>
+          <w:szCs w:val="24"/>
+        </w:rPr>
+        <w:tab/>
+      </w:r>
+      <w:r>
+        <w:rPr>
+          <w:rFonts w:ascii="Times New Roman" w:hAnsi="Times New Roman" w:cs="Times New Roman"/>
+          <w:sz w:val="24"/>
+          <w:szCs w:val="24"/>
+        </w:rPr>
+        <w:t xml:space="preserve">An </w:t>
+      </w:r>
+      <w:proofErr w:type="spellStart"/>
+      <w:r>
+        <w:rPr>
+          <w:rFonts w:ascii="Times New Roman" w:hAnsi="Times New Roman" w:cs="Times New Roman"/>
+          <w:sz w:val="24"/>
+          <w:szCs w:val="24"/>
+        </w:rPr>
+        <w:t>st</w:t>
+      </w:r>
+      <w:proofErr w:type="spellEnd"/>
+      <w:r>
+        <w:rPr>
+          <w:rFonts w:ascii="Times New Roman" w:hAnsi="Times New Roman" w:cs="Times New Roman"/>
+          <w:sz w:val="24"/>
+          <w:szCs w:val="24"/>
+        </w:rPr>
+        <w:t xml:space="preserve">-cut is a division of the flow network into 2 subgraphs </w:t>
       </w:r>
       <w:r>
         <w:rPr>
@@ -6264,15 +6780,15 @@
           <w:sz w:val="24"/>
           <w:szCs w:val="24"/>
         </w:rPr>
-        <w:t>u</w:t>
-      </w:r>
-      <w:r>
-        <w:rPr>
-          <w:rFonts w:ascii="Times New Roman" w:hAnsi="Times New Roman" w:cs="Times New Roman"/>
-          <w:sz w:val="24"/>
-          <w:szCs w:val="24"/>
-        </w:rPr>
-        <w:t xml:space="preserve"> to </w:t>
+        <w:t>S</w:t>
+      </w:r>
+      <w:r>
+        <w:rPr>
+          <w:rFonts w:ascii="Times New Roman" w:hAnsi="Times New Roman" w:cs="Times New Roman"/>
+          <w:sz w:val="24"/>
+          <w:szCs w:val="24"/>
+        </w:rPr>
+        <w:t xml:space="preserve"> and </w:t>
       </w:r>
       <w:r>
         <w:rPr>
@@ -6282,15 +6798,15 @@
           <w:sz w:val="24"/>
           <w:szCs w:val="24"/>
         </w:rPr>
-        <w:t>v</w:t>
-      </w:r>
-      <w:r>
-        <w:rPr>
-          <w:rFonts w:ascii="Times New Roman" w:hAnsi="Times New Roman" w:cs="Times New Roman"/>
-          <w:sz w:val="24"/>
-          <w:szCs w:val="24"/>
-        </w:rPr>
-        <w:t xml:space="preserve"> and one from </w:t>
+        <w:t>T</w:t>
+      </w:r>
+      <w:r>
+        <w:rPr>
+          <w:rFonts w:ascii="Times New Roman" w:hAnsi="Times New Roman" w:cs="Times New Roman"/>
+          <w:sz w:val="24"/>
+          <w:szCs w:val="24"/>
+        </w:rPr>
+        <w:t xml:space="preserve">, where </w:t>
       </w:r>
       <w:r>
         <w:rPr>
@@ -6300,15 +6816,15 @@
           <w:sz w:val="24"/>
           <w:szCs w:val="24"/>
         </w:rPr>
-        <w:t>v</w:t>
-      </w:r>
-      <w:r>
-        <w:rPr>
-          <w:rFonts w:ascii="Times New Roman" w:hAnsi="Times New Roman" w:cs="Times New Roman"/>
-          <w:sz w:val="24"/>
-          <w:szCs w:val="24"/>
-        </w:rPr>
-        <w:t xml:space="preserve"> to </w:t>
+        <w:t>S</w:t>
+      </w:r>
+      <w:r>
+        <w:rPr>
+          <w:rFonts w:ascii="Times New Roman" w:hAnsi="Times New Roman" w:cs="Times New Roman"/>
+          <w:sz w:val="24"/>
+          <w:szCs w:val="24"/>
+        </w:rPr>
+        <w:t xml:space="preserve"> contains the source, and </w:t>
       </w:r>
       <w:r>
         <w:rPr>
@@ -6318,15 +6834,23 @@
           <w:sz w:val="24"/>
           <w:szCs w:val="24"/>
         </w:rPr>
-        <w:t>u</w:t>
-      </w:r>
-      <w:r>
-        <w:rPr>
-          <w:rFonts w:ascii="Times New Roman" w:hAnsi="Times New Roman" w:cs="Times New Roman"/>
-          <w:sz w:val="24"/>
-          <w:szCs w:val="24"/>
-        </w:rPr>
-        <w:t>, each with capacity 1. Two additional vertices are added to the network to be the source and sink (</w:t>
+        <w:t>T</w:t>
+      </w:r>
+      <w:r>
+        <w:rPr>
+          <w:rFonts w:ascii="Times New Roman" w:hAnsi="Times New Roman" w:cs="Times New Roman"/>
+          <w:sz w:val="24"/>
+          <w:szCs w:val="24"/>
+        </w:rPr>
+        <w:t xml:space="preserve"> contains the sink. This cut is made by removing edges such that there is no remaining connection between the two subgraphs. Cut capacity is the sum of capacities of the removed edges</w:t>
+      </w:r>
+      <w:r>
+        <w:rPr>
+          <w:rFonts w:ascii="Times New Roman" w:hAnsi="Times New Roman" w:cs="Times New Roman"/>
+          <w:sz w:val="24"/>
+          <w:szCs w:val="24"/>
+        </w:rPr>
+        <w:t xml:space="preserve">, but an important note is that only the capacity of edges that flow into </w:t>
       </w:r>
       <w:r>
         <w:rPr>
@@ -6336,15 +6860,31 @@
           <w:sz w:val="24"/>
           <w:szCs w:val="24"/>
         </w:rPr>
-        <w:t>s</w:t>
-      </w:r>
-      <w:r>
-        <w:rPr>
-          <w:rFonts w:ascii="Times New Roman" w:hAnsi="Times New Roman" w:cs="Times New Roman"/>
-          <w:sz w:val="24"/>
-          <w:szCs w:val="24"/>
-        </w:rPr>
-        <w:t xml:space="preserve"> and </w:t>
+        <w:t>T</w:t>
+      </w:r>
+      <w:r>
+        <w:rPr>
+          <w:rFonts w:ascii="Times New Roman" w:hAnsi="Times New Roman" w:cs="Times New Roman"/>
+          <w:sz w:val="24"/>
+          <w:szCs w:val="24"/>
+        </w:rPr>
+        <w:t xml:space="preserve"> are counted in cut capacity</w:t>
+      </w:r>
+      <w:r>
+        <w:rPr>
+          <w:rFonts w:ascii="Times New Roman" w:hAnsi="Times New Roman" w:cs="Times New Roman"/>
+          <w:sz w:val="24"/>
+          <w:szCs w:val="24"/>
+        </w:rPr>
+        <w:t>.</w:t>
+      </w:r>
+      <w:r>
+        <w:rPr>
+          <w:rFonts w:ascii="Times New Roman" w:hAnsi="Times New Roman" w:cs="Times New Roman"/>
+          <w:sz w:val="24"/>
+          <w:szCs w:val="24"/>
+        </w:rPr>
+        <w:t xml:space="preserve"> This can be examined in Figure 6. A cut of the network is being depicted such that the edges connecting 0 to 2, 2 to 1, and 1 to 3 are removed from the graph. This leaves two subgraphs, </w:t>
       </w:r>
       <w:r>
         <w:rPr>
@@ -6354,15 +6894,15 @@
           <w:sz w:val="24"/>
           <w:szCs w:val="24"/>
         </w:rPr>
-        <w:t>t</w:t>
-      </w:r>
-      <w:r>
-        <w:rPr>
-          <w:rFonts w:ascii="Times New Roman" w:hAnsi="Times New Roman" w:cs="Times New Roman"/>
-          <w:sz w:val="24"/>
-          <w:szCs w:val="24"/>
-        </w:rPr>
-        <w:t xml:space="preserve">). There is an edge added for every vertex </w:t>
+        <w:t>S = {s, 0, 1}</w:t>
+      </w:r>
+      <w:r>
+        <w:rPr>
+          <w:rFonts w:ascii="Times New Roman" w:hAnsi="Times New Roman" w:cs="Times New Roman"/>
+          <w:sz w:val="24"/>
+          <w:szCs w:val="24"/>
+        </w:rPr>
+        <w:t xml:space="preserve"> and </w:t>
       </w:r>
       <w:r>
         <w:rPr>
@@ -6372,16 +6912,9 @@
           <w:sz w:val="24"/>
           <w:szCs w:val="24"/>
         </w:rPr>
-        <w:t>n</w:t>
-      </w:r>
-      <w:r>
-        <w:rPr>
-          <w:rFonts w:ascii="Times New Roman" w:hAnsi="Times New Roman" w:cs="Times New Roman"/>
-          <w:sz w:val="24"/>
-          <w:szCs w:val="24"/>
-        </w:rPr>
-        <w:t xml:space="preserve"> in the graph from </w:t>
-      </w:r>
+        <w:t xml:space="preserve">T = {2, 3, </w:t>
+      </w:r>
+      <w:proofErr w:type="gramStart"/>
       <w:r>
         <w:rPr>
           <w:rFonts w:ascii="Times New Roman" w:hAnsi="Times New Roman" w:cs="Times New Roman"/>
@@ -6390,15 +6923,33 @@
           <w:sz w:val="24"/>
           <w:szCs w:val="24"/>
         </w:rPr>
-        <w:t>s</w:t>
-      </w:r>
-      <w:r>
-        <w:rPr>
-          <w:rFonts w:ascii="Times New Roman" w:hAnsi="Times New Roman" w:cs="Times New Roman"/>
-          <w:sz w:val="24"/>
-          <w:szCs w:val="24"/>
-        </w:rPr>
-        <w:t xml:space="preserve"> to </w:t>
+        <w:t>t}</w:t>
+      </w:r>
+      <w:r>
+        <w:rPr>
+          <w:rFonts w:ascii="Times New Roman" w:hAnsi="Times New Roman" w:cs="Times New Roman"/>
+          <w:sz w:val="24"/>
+          <w:szCs w:val="24"/>
+        </w:rPr>
+        <w:t>.</w:t>
+      </w:r>
+      <w:proofErr w:type="gramEnd"/>
+      <w:r>
+        <w:rPr>
+          <w:rFonts w:ascii="Times New Roman" w:hAnsi="Times New Roman" w:cs="Times New Roman"/>
+          <w:sz w:val="24"/>
+          <w:szCs w:val="24"/>
+        </w:rPr>
+        <w:t xml:space="preserve"> </w:t>
+      </w:r>
+      <w:r>
+        <w:rPr>
+          <w:rFonts w:ascii="Times New Roman" w:hAnsi="Times New Roman" w:cs="Times New Roman"/>
+          <w:sz w:val="24"/>
+          <w:szCs w:val="24"/>
+        </w:rPr>
+        <w:lastRenderedPageBreak/>
+        <w:t xml:space="preserve">We can calculate the cut capacity to be 5, since we ignore the capacity of edge 2 to 1 as it flows into </w:t>
       </w:r>
       <w:r>
         <w:rPr>
@@ -6408,24 +6959,96 @@
           <w:sz w:val="24"/>
           <w:szCs w:val="24"/>
         </w:rPr>
-        <w:t>n</w:t>
-      </w:r>
-      <w:r>
-        <w:rPr>
-          <w:rFonts w:ascii="Times New Roman" w:hAnsi="Times New Roman" w:cs="Times New Roman"/>
-          <w:sz w:val="24"/>
-          <w:szCs w:val="24"/>
-        </w:rPr>
-        <w:t xml:space="preserve"> where the</w:t>
-      </w:r>
-      <w:r>
-        <w:rPr>
-          <w:rFonts w:ascii="Times New Roman" w:hAnsi="Times New Roman" w:cs="Times New Roman"/>
-          <w:sz w:val="24"/>
-          <w:szCs w:val="24"/>
-        </w:rPr>
-        <w:t xml:space="preserve"> capacity is equal to the motif degree of </w:t>
-      </w:r>
+        <w:t>S</w:t>
+      </w:r>
+      <w:r>
+        <w:rPr>
+          <w:rFonts w:ascii="Times New Roman" w:hAnsi="Times New Roman" w:cs="Times New Roman"/>
+          <w:sz w:val="24"/>
+          <w:szCs w:val="24"/>
+        </w:rPr>
+        <w:t>, leaving capacities of 2 and 3.</w:t>
+      </w:r>
+    </w:p>
+    <w:p>
+      <w:pPr>
+        <w:tabs>
+          <w:tab w:val="left" w:pos="720"/>
+          <w:tab w:val="right" w:leader="dot" w:pos="7920"/>
+          <w:tab w:val="right" w:pos="8640"/>
+        </w:tabs>
+        <w:spacing w:line="240" w:lineRule="auto"/>
+        <w:jc w:val="center"/>
+        <w:rPr>
+          <w:rFonts w:ascii="Times New Roman" w:hAnsi="Times New Roman" w:cs="Times New Roman"/>
+          <w:sz w:val="24"/>
+          <w:szCs w:val="24"/>
+        </w:rPr>
+      </w:pPr>
+      <w:r>
+        <w:rPr>
+          <w:noProof/>
+        </w:rPr>
+        <w:drawing>
+          <wp:inline distT="0" distB="0" distL="0" distR="0" wp14:anchorId="7980D16F" wp14:editId="7D0E51F0">
+            <wp:extent cx="3250359" cy="2870200"/>
+            <wp:effectExtent l="19050" t="19050" r="26670" b="25400"/>
+            <wp:docPr id="610775521" name="Picture 1" descr="A screenshot of a computer&#10;&#10;AI-generated content may be incorrect."/>
+            <wp:cNvGraphicFramePr>
+              <a:graphicFrameLocks xmlns:a="http://schemas.openxmlformats.org/drawingml/2006/main" noChangeAspect="1"/>
+            </wp:cNvGraphicFramePr>
+            <a:graphic xmlns:a="http://schemas.openxmlformats.org/drawingml/2006/main">
+              <a:graphicData uri="http://schemas.openxmlformats.org/drawingml/2006/picture">
+                <pic:pic xmlns:pic="http://schemas.openxmlformats.org/drawingml/2006/picture">
+                  <pic:nvPicPr>
+                    <pic:cNvPr id="610775521" name="Picture 1" descr="A screenshot of a computer&#10;&#10;AI-generated content may be incorrect."/>
+                    <pic:cNvPicPr/>
+                  </pic:nvPicPr>
+                  <pic:blipFill rotWithShape="1">
+                    <a:blip r:embed="rId15"/>
+                    <a:srcRect l="58102" t="47325" r="22107" b="21605"/>
+                    <a:stretch/>
+                  </pic:blipFill>
+                  <pic:spPr bwMode="auto">
+                    <a:xfrm>
+                      <a:off x="0" y="0"/>
+                      <a:ext cx="3264035" cy="2882276"/>
+                    </a:xfrm>
+                    <a:prstGeom prst="rect">
+                      <a:avLst/>
+                    </a:prstGeom>
+                    <a:ln>
+                      <a:solidFill>
+                        <a:schemeClr val="tx1"/>
+                      </a:solidFill>
+                    </a:ln>
+                    <a:extLst>
+                      <a:ext uri="{53640926-AAD7-44D8-BBD7-CCE9431645EC}">
+                        <a14:shadowObscured xmlns:a14="http://schemas.microsoft.com/office/drawing/2010/main"/>
+                      </a:ext>
+                    </a:extLst>
+                  </pic:spPr>
+                </pic:pic>
+              </a:graphicData>
+            </a:graphic>
+          </wp:inline>
+        </w:drawing>
+      </w:r>
+    </w:p>
+    <w:p>
+      <w:pPr>
+        <w:tabs>
+          <w:tab w:val="left" w:pos="720"/>
+          <w:tab w:val="right" w:leader="dot" w:pos="7920"/>
+          <w:tab w:val="right" w:pos="8640"/>
+        </w:tabs>
+        <w:spacing w:line="480" w:lineRule="auto"/>
+        <w:rPr>
+          <w:rFonts w:ascii="Times New Roman" w:hAnsi="Times New Roman" w:cs="Times New Roman"/>
+          <w:sz w:val="24"/>
+          <w:szCs w:val="24"/>
+        </w:rPr>
+      </w:pPr>
       <w:r>
         <w:rPr>
           <w:rFonts w:ascii="Times New Roman" w:hAnsi="Times New Roman" w:cs="Times New Roman"/>
@@ -6434,15 +7057,7 @@
           <w:sz w:val="24"/>
           <w:szCs w:val="24"/>
         </w:rPr>
-        <w:t>n</w:t>
-      </w:r>
-      <w:r>
-        <w:rPr>
-          <w:rFonts w:ascii="Times New Roman" w:hAnsi="Times New Roman" w:cs="Times New Roman"/>
-          <w:sz w:val="24"/>
-          <w:szCs w:val="24"/>
-        </w:rPr>
-        <w:t xml:space="preserve">. There is also an edge added for every vertex </w:t>
+        <w:t xml:space="preserve">                             </w:t>
       </w:r>
       <w:r>
         <w:rPr>
@@ -6452,15 +7067,142 @@
           <w:sz w:val="24"/>
           <w:szCs w:val="24"/>
         </w:rPr>
-        <w:t>n</w:t>
-      </w:r>
-      <w:r>
-        <w:rPr>
-          <w:rFonts w:ascii="Times New Roman" w:hAnsi="Times New Roman" w:cs="Times New Roman"/>
-          <w:sz w:val="24"/>
-          <w:szCs w:val="24"/>
-        </w:rPr>
-        <w:t xml:space="preserve"> in the graph from </w:t>
+        <w:t>Figure 6</w:t>
+      </w:r>
+      <w:r>
+        <w:rPr>
+          <w:rFonts w:ascii="Times New Roman" w:hAnsi="Times New Roman" w:cs="Times New Roman"/>
+          <w:sz w:val="24"/>
+          <w:szCs w:val="24"/>
+        </w:rPr>
+        <w:t xml:space="preserve">. </w:t>
+      </w:r>
+      <w:proofErr w:type="spellStart"/>
+      <w:r>
+        <w:rPr>
+          <w:rFonts w:ascii="Times New Roman" w:hAnsi="Times New Roman" w:cs="Times New Roman"/>
+          <w:sz w:val="24"/>
+          <w:szCs w:val="24"/>
+        </w:rPr>
+        <w:t>st</w:t>
+      </w:r>
+      <w:proofErr w:type="spellEnd"/>
+      <w:r>
+        <w:rPr>
+          <w:rFonts w:ascii="Times New Roman" w:hAnsi="Times New Roman" w:cs="Times New Roman"/>
+          <w:sz w:val="24"/>
+          <w:szCs w:val="24"/>
+        </w:rPr>
+        <w:t>-cut.</w:t>
+      </w:r>
+    </w:p>
+    <w:p>
+      <w:pPr>
+        <w:tabs>
+          <w:tab w:val="left" w:pos="720"/>
+          <w:tab w:val="right" w:leader="dot" w:pos="7920"/>
+          <w:tab w:val="right" w:pos="8640"/>
+        </w:tabs>
+        <w:spacing w:line="480" w:lineRule="auto"/>
+        <w:rPr>
+          <w:rFonts w:ascii="Times New Roman" w:hAnsi="Times New Roman" w:cs="Times New Roman"/>
+          <w:sz w:val="24"/>
+          <w:szCs w:val="24"/>
+        </w:rPr>
+      </w:pPr>
+      <w:r>
+        <w:rPr>
+          <w:rFonts w:ascii="Times New Roman" w:hAnsi="Times New Roman" w:cs="Times New Roman"/>
+          <w:sz w:val="24"/>
+          <w:szCs w:val="24"/>
+        </w:rPr>
+        <w:tab/>
+      </w:r>
+      <w:r>
+        <w:rPr>
+          <w:rFonts w:ascii="Times New Roman" w:hAnsi="Times New Roman" w:cs="Times New Roman"/>
+          <w:sz w:val="24"/>
+          <w:szCs w:val="24"/>
+        </w:rPr>
+        <w:t xml:space="preserve"> </w:t>
+      </w:r>
+      <w:r>
+        <w:rPr>
+          <w:rFonts w:ascii="Times New Roman" w:hAnsi="Times New Roman" w:cs="Times New Roman"/>
+          <w:sz w:val="24"/>
+          <w:szCs w:val="24"/>
+        </w:rPr>
+        <w:t xml:space="preserve">The </w:t>
+      </w:r>
+      <w:r>
+        <w:rPr>
+          <w:rFonts w:ascii="Times New Roman" w:hAnsi="Times New Roman" w:cs="Times New Roman"/>
+          <w:sz w:val="24"/>
+          <w:szCs w:val="24"/>
+        </w:rPr>
+        <w:t xml:space="preserve">minimum </w:t>
+      </w:r>
+      <w:proofErr w:type="spellStart"/>
+      <w:r>
+        <w:rPr>
+          <w:rFonts w:ascii="Times New Roman" w:hAnsi="Times New Roman" w:cs="Times New Roman"/>
+          <w:sz w:val="24"/>
+          <w:szCs w:val="24"/>
+        </w:rPr>
+        <w:t>st</w:t>
+      </w:r>
+      <w:proofErr w:type="spellEnd"/>
+      <w:r>
+        <w:rPr>
+          <w:rFonts w:ascii="Times New Roman" w:hAnsi="Times New Roman" w:cs="Times New Roman"/>
+          <w:sz w:val="24"/>
+          <w:szCs w:val="24"/>
+        </w:rPr>
+        <w:t xml:space="preserve">-cut is the </w:t>
+      </w:r>
+      <w:proofErr w:type="spellStart"/>
+      <w:r>
+        <w:rPr>
+          <w:rFonts w:ascii="Times New Roman" w:hAnsi="Times New Roman" w:cs="Times New Roman"/>
+          <w:sz w:val="24"/>
+          <w:szCs w:val="24"/>
+        </w:rPr>
+        <w:t>st</w:t>
+      </w:r>
+      <w:proofErr w:type="spellEnd"/>
+      <w:r>
+        <w:rPr>
+          <w:rFonts w:ascii="Times New Roman" w:hAnsi="Times New Roman" w:cs="Times New Roman"/>
+          <w:sz w:val="24"/>
+          <w:szCs w:val="24"/>
+        </w:rPr>
+        <w:t>-cut where cut capacity is minimized. Importantly, it’s been found that the value of this cut is equal to the maximum flow of the network, and so the problems can be used interchangeably.</w:t>
+      </w:r>
+      <w:r>
+        <w:rPr>
+          <w:rFonts w:ascii="Times New Roman" w:hAnsi="Times New Roman" w:cs="Times New Roman"/>
+          <w:sz w:val="24"/>
+          <w:szCs w:val="24"/>
+        </w:rPr>
+        <w:t xml:space="preserve"> Using the same graph, we can find that the minimum </w:t>
+      </w:r>
+      <w:proofErr w:type="spellStart"/>
+      <w:r>
+        <w:rPr>
+          <w:rFonts w:ascii="Times New Roman" w:hAnsi="Times New Roman" w:cs="Times New Roman"/>
+          <w:sz w:val="24"/>
+          <w:szCs w:val="24"/>
+        </w:rPr>
+        <w:t>st</w:t>
+      </w:r>
+      <w:proofErr w:type="spellEnd"/>
+      <w:r>
+        <w:rPr>
+          <w:rFonts w:ascii="Times New Roman" w:hAnsi="Times New Roman" w:cs="Times New Roman"/>
+          <w:sz w:val="24"/>
+          <w:szCs w:val="24"/>
+        </w:rPr>
+        <w:t xml:space="preserve">-cut is pictures in Figure 7, where we are left with </w:t>
       </w:r>
       <w:r>
         <w:rPr>
@@ -6470,15 +7212,15 @@
           <w:sz w:val="24"/>
           <w:szCs w:val="24"/>
         </w:rPr>
-        <w:t>n</w:t>
-      </w:r>
-      <w:r>
-        <w:rPr>
-          <w:rFonts w:ascii="Times New Roman" w:hAnsi="Times New Roman" w:cs="Times New Roman"/>
-          <w:sz w:val="24"/>
-          <w:szCs w:val="24"/>
-        </w:rPr>
-        <w:t xml:space="preserve"> to </w:t>
+        <w:t>S = {s, 0}</w:t>
+      </w:r>
+      <w:r>
+        <w:rPr>
+          <w:rFonts w:ascii="Times New Roman" w:hAnsi="Times New Roman" w:cs="Times New Roman"/>
+          <w:sz w:val="24"/>
+          <w:szCs w:val="24"/>
+        </w:rPr>
+        <w:t xml:space="preserve"> and </w:t>
       </w:r>
       <w:r>
         <w:rPr>
@@ -6488,71 +7230,7 @@
           <w:sz w:val="24"/>
           <w:szCs w:val="24"/>
         </w:rPr>
-        <w:t>t</w:t>
-      </w:r>
-      <w:r>
-        <w:rPr>
-          <w:rFonts w:ascii="Times New Roman" w:hAnsi="Times New Roman" w:cs="Times New Roman"/>
-          <w:sz w:val="24"/>
-          <w:szCs w:val="24"/>
-        </w:rPr>
-        <w:t xml:space="preserve"> where the capacity is equal to the average of the upper and lower bound for the greatest density times the number of vertices in the motif being used. With this set up, a min st-cut can be used to find the graph of the current density being checked.</w:t>
-      </w:r>
-    </w:p>
-    <w:p>
-      <w:pPr>
-        <w:tabs>
-          <w:tab w:val="left" w:pos="720"/>
-          <w:tab w:val="right" w:leader="dot" w:pos="7920"/>
-          <w:tab w:val="right" w:pos="8640"/>
-        </w:tabs>
-        <w:spacing w:line="480" w:lineRule="auto"/>
-        <w:rPr>
-          <w:rFonts w:ascii="Times New Roman" w:hAnsi="Times New Roman" w:cs="Times New Roman"/>
-          <w:sz w:val="24"/>
-          <w:szCs w:val="24"/>
-        </w:rPr>
-      </w:pPr>
-      <w:r>
-        <w:rPr>
-          <w:rFonts w:ascii="Times New Roman" w:hAnsi="Times New Roman" w:cs="Times New Roman"/>
-          <w:sz w:val="24"/>
-          <w:szCs w:val="24"/>
-        </w:rPr>
-        <w:tab/>
-      </w:r>
-      <w:r>
-        <w:rPr>
-          <w:rFonts w:ascii="Times New Roman" w:hAnsi="Times New Roman" w:cs="Times New Roman"/>
-          <w:sz w:val="24"/>
-          <w:szCs w:val="24"/>
-          <w:highlight w:val="yellow"/>
-        </w:rPr>
-        <w:t>(visual here)</w:t>
-      </w:r>
-    </w:p>
-    <w:p>
-      <w:pPr>
-        <w:tabs>
-          <w:tab w:val="left" w:pos="720"/>
-          <w:tab w:val="right" w:leader="dot" w:pos="7920"/>
-          <w:tab w:val="right" w:pos="8640"/>
-        </w:tabs>
-        <w:spacing w:line="480" w:lineRule="auto"/>
-        <w:rPr>
-          <w:rFonts w:ascii="Times New Roman" w:hAnsi="Times New Roman" w:cs="Times New Roman"/>
-          <w:sz w:val="24"/>
-          <w:szCs w:val="24"/>
-        </w:rPr>
-      </w:pPr>
-      <w:r>
-        <w:rPr>
-          <w:rFonts w:ascii="Times New Roman" w:hAnsi="Times New Roman" w:cs="Times New Roman"/>
-          <w:sz w:val="24"/>
-          <w:szCs w:val="24"/>
-        </w:rPr>
-        <w:tab/>
-        <w:t xml:space="preserve">An st-cut is a division of the flow network into 2 subgraphs </w:t>
+        <w:t>T = {1, 2, 3, t}</w:t>
       </w:r>
       <w:r>
         <w:rPr>
@@ -6562,15 +7240,15 @@
           <w:sz w:val="24"/>
           <w:szCs w:val="24"/>
         </w:rPr>
-        <w:t>S</w:t>
-      </w:r>
-      <w:r>
-        <w:rPr>
-          <w:rFonts w:ascii="Times New Roman" w:hAnsi="Times New Roman" w:cs="Times New Roman"/>
-          <w:sz w:val="24"/>
-          <w:szCs w:val="24"/>
-        </w:rPr>
-        <w:t xml:space="preserve"> and </w:t>
+        <w:t>.</w:t>
+      </w:r>
+      <w:r>
+        <w:rPr>
+          <w:rFonts w:ascii="Times New Roman" w:hAnsi="Times New Roman" w:cs="Times New Roman"/>
+          <w:sz w:val="24"/>
+          <w:szCs w:val="24"/>
+        </w:rPr>
+        <w:t xml:space="preserve"> The cut capacity comes out to be 4, as the edge from 1 to 0 is excluded due to flowing into </w:t>
       </w:r>
       <w:r>
         <w:rPr>
@@ -6580,15 +7258,156 @@
           <w:sz w:val="24"/>
           <w:szCs w:val="24"/>
         </w:rPr>
-        <w:t>T</w:t>
-      </w:r>
-      <w:r>
-        <w:rPr>
-          <w:rFonts w:ascii="Times New Roman" w:hAnsi="Times New Roman" w:cs="Times New Roman"/>
-          <w:sz w:val="24"/>
-          <w:szCs w:val="24"/>
-        </w:rPr>
-        <w:t xml:space="preserve">, where </w:t>
+        <w:t>S</w:t>
+      </w:r>
+      <w:r>
+        <w:rPr>
+          <w:rFonts w:ascii="Times New Roman" w:hAnsi="Times New Roman" w:cs="Times New Roman"/>
+          <w:sz w:val="24"/>
+          <w:szCs w:val="24"/>
+        </w:rPr>
+        <w:t xml:space="preserve">, so leaving capacities of 2 and 2. If you examine the example graph further, you will find no </w:t>
+      </w:r>
+      <w:proofErr w:type="spellStart"/>
+      <w:r>
+        <w:rPr>
+          <w:rFonts w:ascii="Times New Roman" w:hAnsi="Times New Roman" w:cs="Times New Roman"/>
+          <w:sz w:val="24"/>
+          <w:szCs w:val="24"/>
+        </w:rPr>
+        <w:t>st</w:t>
+      </w:r>
+      <w:proofErr w:type="spellEnd"/>
+      <w:r>
+        <w:rPr>
+          <w:rFonts w:ascii="Times New Roman" w:hAnsi="Times New Roman" w:cs="Times New Roman"/>
+          <w:sz w:val="24"/>
+          <w:szCs w:val="24"/>
+        </w:rPr>
+        <w:t xml:space="preserve">-cut with a cut capacity </w:t>
+      </w:r>
+      <w:r>
+        <w:rPr>
+          <w:rFonts w:ascii="Times New Roman" w:hAnsi="Times New Roman" w:cs="Times New Roman"/>
+          <w:sz w:val="24"/>
+          <w:szCs w:val="24"/>
+        </w:rPr>
+        <w:t xml:space="preserve">less than 4, which is why Figure 7 depicts the minimum </w:t>
+      </w:r>
+      <w:proofErr w:type="spellStart"/>
+      <w:r>
+        <w:rPr>
+          <w:rFonts w:ascii="Times New Roman" w:hAnsi="Times New Roman" w:cs="Times New Roman"/>
+          <w:sz w:val="24"/>
+          <w:szCs w:val="24"/>
+        </w:rPr>
+        <w:t>st</w:t>
+      </w:r>
+      <w:proofErr w:type="spellEnd"/>
+      <w:r>
+        <w:rPr>
+          <w:rFonts w:ascii="Times New Roman" w:hAnsi="Times New Roman" w:cs="Times New Roman"/>
+          <w:sz w:val="24"/>
+          <w:szCs w:val="24"/>
+        </w:rPr>
+        <w:t>-cut.</w:t>
+      </w:r>
+    </w:p>
+    <w:p>
+      <w:pPr>
+        <w:tabs>
+          <w:tab w:val="left" w:pos="720"/>
+          <w:tab w:val="right" w:leader="dot" w:pos="7920"/>
+          <w:tab w:val="right" w:pos="8640"/>
+        </w:tabs>
+        <w:spacing w:line="240" w:lineRule="auto"/>
+        <w:jc w:val="center"/>
+        <w:rPr>
+          <w:rFonts w:ascii="Times New Roman" w:hAnsi="Times New Roman" w:cs="Times New Roman"/>
+          <w:sz w:val="24"/>
+          <w:szCs w:val="24"/>
+        </w:rPr>
+      </w:pPr>
+      <w:r>
+        <w:rPr>
+          <w:noProof/>
+        </w:rPr>
+        <w:lastRenderedPageBreak/>
+        <w:drawing>
+          <wp:inline distT="0" distB="0" distL="0" distR="0" wp14:anchorId="56560E07" wp14:editId="37DC9D4B">
+            <wp:extent cx="3049821" cy="2520950"/>
+            <wp:effectExtent l="19050" t="19050" r="17780" b="12700"/>
+            <wp:docPr id="1258827262" name="Picture 1" descr="A screenshot of a computer&#10;&#10;AI-generated content may be incorrect."/>
+            <wp:cNvGraphicFramePr>
+              <a:graphicFrameLocks xmlns:a="http://schemas.openxmlformats.org/drawingml/2006/main" noChangeAspect="1"/>
+            </wp:cNvGraphicFramePr>
+            <a:graphic xmlns:a="http://schemas.openxmlformats.org/drawingml/2006/main">
+              <a:graphicData uri="http://schemas.openxmlformats.org/drawingml/2006/picture">
+                <pic:pic xmlns:pic="http://schemas.openxmlformats.org/drawingml/2006/picture">
+                  <pic:nvPicPr>
+                    <pic:cNvPr id="1258827262" name="Picture 1" descr="A screenshot of a computer&#10;&#10;AI-generated content may be incorrect."/>
+                    <pic:cNvPicPr/>
+                  </pic:nvPicPr>
+                  <pic:blipFill rotWithShape="1">
+                    <a:blip r:embed="rId16"/>
+                    <a:srcRect l="57754" t="42387" r="22223" b="28189"/>
+                    <a:stretch/>
+                  </pic:blipFill>
+                  <pic:spPr bwMode="auto">
+                    <a:xfrm>
+                      <a:off x="0" y="0"/>
+                      <a:ext cx="3060915" cy="2530120"/>
+                    </a:xfrm>
+                    <a:prstGeom prst="rect">
+                      <a:avLst/>
+                    </a:prstGeom>
+                    <a:ln>
+                      <a:solidFill>
+                        <a:schemeClr val="tx1"/>
+                      </a:solidFill>
+                    </a:ln>
+                    <a:extLst>
+                      <a:ext uri="{53640926-AAD7-44D8-BBD7-CCE9431645EC}">
+                        <a14:shadowObscured xmlns:a14="http://schemas.microsoft.com/office/drawing/2010/main"/>
+                      </a:ext>
+                    </a:extLst>
+                  </pic:spPr>
+                </pic:pic>
+              </a:graphicData>
+            </a:graphic>
+          </wp:inline>
+        </w:drawing>
+      </w:r>
+    </w:p>
+    <w:p>
+      <w:pPr>
+        <w:tabs>
+          <w:tab w:val="left" w:pos="720"/>
+          <w:tab w:val="right" w:leader="dot" w:pos="7920"/>
+          <w:tab w:val="right" w:pos="8640"/>
+        </w:tabs>
+        <w:spacing w:line="480" w:lineRule="auto"/>
+        <w:rPr>
+          <w:rFonts w:ascii="Times New Roman" w:hAnsi="Times New Roman" w:cs="Times New Roman"/>
+          <w:sz w:val="24"/>
+          <w:szCs w:val="24"/>
+        </w:rPr>
+      </w:pPr>
+      <w:r>
+        <w:rPr>
+          <w:rFonts w:ascii="Times New Roman" w:hAnsi="Times New Roman" w:cs="Times New Roman"/>
+          <w:sz w:val="24"/>
+          <w:szCs w:val="24"/>
+        </w:rPr>
+        <w:tab/>
+      </w:r>
+      <w:r>
+        <w:rPr>
+          <w:rFonts w:ascii="Times New Roman" w:hAnsi="Times New Roman" w:cs="Times New Roman"/>
+          <w:sz w:val="24"/>
+          <w:szCs w:val="24"/>
+        </w:rPr>
+        <w:t xml:space="preserve">                    </w:t>
       </w:r>
       <w:r>
         <w:rPr>
@@ -6598,15 +7417,82 @@
           <w:sz w:val="24"/>
           <w:szCs w:val="24"/>
         </w:rPr>
-        <w:t>S</w:t>
-      </w:r>
-      <w:r>
-        <w:rPr>
-          <w:rFonts w:ascii="Times New Roman" w:hAnsi="Times New Roman" w:cs="Times New Roman"/>
-          <w:sz w:val="24"/>
-          <w:szCs w:val="24"/>
-        </w:rPr>
-        <w:t xml:space="preserve"> contains the source, and </w:t>
+        <w:t>Figure 7</w:t>
+      </w:r>
+      <w:r>
+        <w:rPr>
+          <w:rFonts w:ascii="Times New Roman" w:hAnsi="Times New Roman" w:cs="Times New Roman"/>
+          <w:sz w:val="24"/>
+          <w:szCs w:val="24"/>
+        </w:rPr>
+        <w:t xml:space="preserve">. Minimum </w:t>
+      </w:r>
+      <w:proofErr w:type="spellStart"/>
+      <w:r>
+        <w:rPr>
+          <w:rFonts w:ascii="Times New Roman" w:hAnsi="Times New Roman" w:cs="Times New Roman"/>
+          <w:sz w:val="24"/>
+          <w:szCs w:val="24"/>
+        </w:rPr>
+        <w:t>st</w:t>
+      </w:r>
+      <w:proofErr w:type="spellEnd"/>
+      <w:r>
+        <w:rPr>
+          <w:rFonts w:ascii="Times New Roman" w:hAnsi="Times New Roman" w:cs="Times New Roman"/>
+          <w:sz w:val="24"/>
+          <w:szCs w:val="24"/>
+        </w:rPr>
+        <w:t>-cut.</w:t>
+      </w:r>
+    </w:p>
+    <w:p>
+      <w:pPr>
+        <w:tabs>
+          <w:tab w:val="left" w:pos="720"/>
+          <w:tab w:val="right" w:leader="dot" w:pos="7920"/>
+          <w:tab w:val="right" w:pos="8640"/>
+        </w:tabs>
+        <w:spacing w:line="480" w:lineRule="auto"/>
+        <w:rPr>
+          <w:rFonts w:ascii="Times New Roman" w:hAnsi="Times New Roman" w:cs="Times New Roman"/>
+          <w:sz w:val="24"/>
+          <w:szCs w:val="24"/>
+        </w:rPr>
+      </w:pPr>
+      <w:r>
+        <w:rPr>
+          <w:rFonts w:ascii="Times New Roman" w:hAnsi="Times New Roman" w:cs="Times New Roman"/>
+          <w:sz w:val="24"/>
+          <w:szCs w:val="24"/>
+        </w:rPr>
+        <w:tab/>
+      </w:r>
+      <w:r>
+        <w:rPr>
+          <w:rFonts w:ascii="Times New Roman" w:hAnsi="Times New Roman" w:cs="Times New Roman"/>
+          <w:sz w:val="24"/>
+          <w:szCs w:val="24"/>
+        </w:rPr>
+        <w:t xml:space="preserve">In this algorithm, we use the Edmonds-Karp algorithm to find max flow, and therefore the min </w:t>
+      </w:r>
+      <w:proofErr w:type="spellStart"/>
+      <w:r>
+        <w:rPr>
+          <w:rFonts w:ascii="Times New Roman" w:hAnsi="Times New Roman" w:cs="Times New Roman"/>
+          <w:sz w:val="24"/>
+          <w:szCs w:val="24"/>
+        </w:rPr>
+        <w:t>st</w:t>
+      </w:r>
+      <w:proofErr w:type="spellEnd"/>
+      <w:r>
+        <w:rPr>
+          <w:rFonts w:ascii="Times New Roman" w:hAnsi="Times New Roman" w:cs="Times New Roman"/>
+          <w:sz w:val="24"/>
+          <w:szCs w:val="24"/>
+        </w:rPr>
+        <w:t xml:space="preserve">-cut. Edmonds-Karp uses a breadth first search to find the shortest path from </w:t>
       </w:r>
       <w:r>
         <w:rPr>
@@ -6616,31 +7502,15 @@
           <w:sz w:val="24"/>
           <w:szCs w:val="24"/>
         </w:rPr>
-        <w:t>T</w:t>
-      </w:r>
-      <w:r>
-        <w:rPr>
-          <w:rFonts w:ascii="Times New Roman" w:hAnsi="Times New Roman" w:cs="Times New Roman"/>
-          <w:sz w:val="24"/>
-          <w:szCs w:val="24"/>
-        </w:rPr>
-        <w:t xml:space="preserve"> contains the sink. This cut is made by removing edges such that there is no remaining connection between the two subgraphs. Cut capacity is the sum of capacities of the removed edges.</w:t>
-      </w:r>
-      <w:r>
-        <w:rPr>
-          <w:rFonts w:ascii="Times New Roman" w:hAnsi="Times New Roman" w:cs="Times New Roman"/>
-          <w:sz w:val="24"/>
-          <w:szCs w:val="24"/>
-        </w:rPr>
-        <w:t xml:space="preserve"> As such, the minimum st-cut is the st-cut where cut capacity is minimized. Importantly, it’s been found that the value of this cut is equal to the maximum flow of the network, and so the problems can be used interchangeably.</w:t>
-      </w:r>
-      <w:r>
-        <w:rPr>
-          <w:rFonts w:ascii="Times New Roman" w:hAnsi="Times New Roman" w:cs="Times New Roman"/>
-          <w:sz w:val="24"/>
-          <w:szCs w:val="24"/>
-        </w:rPr>
-        <w:t xml:space="preserve"> In this algorithm, we use the Edmonds-Karp algorithm to find max flow, and therefore the min st-cut. Edmonds-Karp uses a breadth first search to find the shortest path from </w:t>
+        <w:t>s</w:t>
+      </w:r>
+      <w:r>
+        <w:rPr>
+          <w:rFonts w:ascii="Times New Roman" w:hAnsi="Times New Roman" w:cs="Times New Roman"/>
+          <w:sz w:val="24"/>
+          <w:szCs w:val="24"/>
+        </w:rPr>
+        <w:t xml:space="preserve"> to </w:t>
       </w:r>
       <w:r>
         <w:rPr>
@@ -6650,15 +7520,33 @@
           <w:sz w:val="24"/>
           <w:szCs w:val="24"/>
         </w:rPr>
-        <w:t>s</w:t>
-      </w:r>
-      <w:r>
-        <w:rPr>
-          <w:rFonts w:ascii="Times New Roman" w:hAnsi="Times New Roman" w:cs="Times New Roman"/>
-          <w:sz w:val="24"/>
-          <w:szCs w:val="24"/>
-        </w:rPr>
-        <w:t xml:space="preserve"> to </w:t>
+        <w:t>t</w:t>
+      </w:r>
+      <w:r>
+        <w:rPr>
+          <w:rFonts w:ascii="Times New Roman" w:hAnsi="Times New Roman" w:cs="Times New Roman"/>
+          <w:sz w:val="24"/>
+          <w:szCs w:val="24"/>
+        </w:rPr>
+        <w:t xml:space="preserve">, pass the max flow it can along this path, update the flow network to include this flow, then repeat until no more paths can be found. This results in a network of maximum flow, and by taking the </w:t>
+      </w:r>
+      <w:proofErr w:type="spellStart"/>
+      <w:r>
+        <w:rPr>
+          <w:rFonts w:ascii="Times New Roman" w:hAnsi="Times New Roman" w:cs="Times New Roman"/>
+          <w:sz w:val="24"/>
+          <w:szCs w:val="24"/>
+        </w:rPr>
+        <w:t>st</w:t>
+      </w:r>
+      <w:proofErr w:type="spellEnd"/>
+      <w:r>
+        <w:rPr>
+          <w:rFonts w:ascii="Times New Roman" w:hAnsi="Times New Roman" w:cs="Times New Roman"/>
+          <w:sz w:val="24"/>
+          <w:szCs w:val="24"/>
+        </w:rPr>
+        <w:t xml:space="preserve">-cut of this graph, </w:t>
       </w:r>
       <w:r>
         <w:rPr>
@@ -6668,15 +7556,157 @@
           <w:sz w:val="24"/>
           <w:szCs w:val="24"/>
         </w:rPr>
-        <w:t>t</w:t>
-      </w:r>
-      <w:r>
-        <w:rPr>
-          <w:rFonts w:ascii="Times New Roman" w:hAnsi="Times New Roman" w:cs="Times New Roman"/>
-          <w:sz w:val="24"/>
-          <w:szCs w:val="24"/>
-        </w:rPr>
-        <w:t xml:space="preserve">, pass the max flow it can along this path, update the flow network to include this flow, then repeat until no more paths can be found. This results in a network of maximum flow, and by taking the st-cut of this graph, </w:t>
+        <w:t>S</w:t>
+      </w:r>
+      <w:r>
+        <w:rPr>
+          <w:rFonts w:ascii="Times New Roman" w:hAnsi="Times New Roman" w:cs="Times New Roman"/>
+          <w:sz w:val="24"/>
+          <w:szCs w:val="24"/>
+        </w:rPr>
+        <w:t xml:space="preserve"> (which will contain all vertices with flow running through them), will be the subgraph to check.</w:t>
+      </w:r>
+    </w:p>
+    <w:p>
+      <w:pPr>
+        <w:tabs>
+          <w:tab w:val="left" w:pos="720"/>
+          <w:tab w:val="right" w:leader="dot" w:pos="7920"/>
+          <w:tab w:val="right" w:pos="8640"/>
+        </w:tabs>
+        <w:spacing w:line="480" w:lineRule="auto"/>
+        <w:rPr>
+          <w:rFonts w:ascii="Times New Roman" w:hAnsi="Times New Roman" w:cs="Times New Roman"/>
+          <w:sz w:val="24"/>
+          <w:szCs w:val="24"/>
+        </w:rPr>
+      </w:pPr>
+      <w:r>
+        <w:rPr>
+          <w:rFonts w:ascii="Times New Roman" w:hAnsi="Times New Roman" w:cs="Times New Roman"/>
+          <w:sz w:val="24"/>
+          <w:szCs w:val="24"/>
+        </w:rPr>
+        <w:tab/>
+      </w:r>
+      <w:r>
+        <w:rPr>
+          <w:rFonts w:ascii="Times New Roman" w:hAnsi="Times New Roman" w:cs="Times New Roman"/>
+          <w:sz w:val="24"/>
+          <w:szCs w:val="24"/>
+          <w:highlight w:val="yellow"/>
+        </w:rPr>
+        <w:t>(maybe include a visual?)</w:t>
+      </w:r>
+    </w:p>
+    <w:p>
+      <w:pPr>
+        <w:tabs>
+          <w:tab w:val="left" w:pos="720"/>
+          <w:tab w:val="right" w:leader="dot" w:pos="7920"/>
+          <w:tab w:val="right" w:pos="8640"/>
+        </w:tabs>
+        <w:spacing w:line="480" w:lineRule="auto"/>
+        <w:rPr>
+          <w:rFonts w:ascii="Times New Roman" w:hAnsi="Times New Roman" w:cs="Times New Roman"/>
+          <w:b/>
+          <w:bCs/>
+          <w:sz w:val="24"/>
+          <w:szCs w:val="24"/>
+        </w:rPr>
+      </w:pPr>
+      <w:proofErr w:type="gramStart"/>
+      <w:r>
+        <w:rPr>
+          <w:rFonts w:ascii="Times New Roman" w:hAnsi="Times New Roman" w:cs="Times New Roman"/>
+          <w:b/>
+          <w:bCs/>
+          <w:sz w:val="24"/>
+          <w:szCs w:val="24"/>
+        </w:rPr>
+        <w:t>An</w:t>
+      </w:r>
+      <w:proofErr w:type="gramEnd"/>
+      <w:r>
+        <w:rPr>
+          <w:rFonts w:ascii="Times New Roman" w:hAnsi="Times New Roman" w:cs="Times New Roman"/>
+          <w:b/>
+          <w:bCs/>
+          <w:sz w:val="24"/>
+          <w:szCs w:val="24"/>
+        </w:rPr>
+        <w:t xml:space="preserve"> in Depth Look at Goldberg’s Algorithm</w:t>
+      </w:r>
+    </w:p>
+    <w:p>
+      <w:pPr>
+        <w:tabs>
+          <w:tab w:val="left" w:pos="720"/>
+          <w:tab w:val="right" w:leader="dot" w:pos="7920"/>
+          <w:tab w:val="right" w:pos="8640"/>
+        </w:tabs>
+        <w:spacing w:line="480" w:lineRule="auto"/>
+        <w:rPr>
+          <w:rFonts w:ascii="Times New Roman" w:hAnsi="Times New Roman" w:cs="Times New Roman"/>
+          <w:sz w:val="24"/>
+          <w:szCs w:val="24"/>
+        </w:rPr>
+      </w:pPr>
+      <w:r>
+        <w:rPr>
+          <w:rFonts w:ascii="Times New Roman" w:hAnsi="Times New Roman" w:cs="Times New Roman"/>
+          <w:sz w:val="24"/>
+          <w:szCs w:val="24"/>
+        </w:rPr>
+        <w:tab/>
+      </w:r>
+      <w:r>
+        <w:rPr>
+          <w:rFonts w:ascii="Times New Roman" w:hAnsi="Times New Roman" w:cs="Times New Roman"/>
+          <w:sz w:val="24"/>
+          <w:szCs w:val="24"/>
+        </w:rPr>
+        <w:t xml:space="preserve">Now that we’ve explained the necessary pieces, we can do an </w:t>
+      </w:r>
+      <w:r>
+        <w:rPr>
+          <w:rFonts w:ascii="Times New Roman" w:hAnsi="Times New Roman" w:cs="Times New Roman"/>
+          <w:sz w:val="24"/>
+          <w:szCs w:val="24"/>
+        </w:rPr>
+        <w:t>in-depth</w:t>
+      </w:r>
+      <w:r>
+        <w:rPr>
+          <w:rFonts w:ascii="Times New Roman" w:hAnsi="Times New Roman" w:cs="Times New Roman"/>
+          <w:sz w:val="24"/>
+          <w:szCs w:val="24"/>
+        </w:rPr>
+        <w:t xml:space="preserve"> explanation of how Goldberg’s maximum flow algorithm works in CoreExact.</w:t>
+      </w:r>
+    </w:p>
+    <w:p>
+      <w:pPr>
+        <w:tabs>
+          <w:tab w:val="left" w:pos="720"/>
+          <w:tab w:val="right" w:leader="dot" w:pos="7920"/>
+          <w:tab w:val="right" w:pos="8640"/>
+        </w:tabs>
+        <w:spacing w:line="480" w:lineRule="auto"/>
+        <w:rPr>
+          <w:rFonts w:ascii="Times New Roman" w:hAnsi="Times New Roman" w:cs="Times New Roman"/>
+          <w:sz w:val="24"/>
+          <w:szCs w:val="24"/>
+        </w:rPr>
+      </w:pPr>
+      <w:r>
+        <w:rPr>
+          <w:rFonts w:ascii="Times New Roman" w:hAnsi="Times New Roman" w:cs="Times New Roman"/>
+          <w:sz w:val="24"/>
+          <w:szCs w:val="24"/>
+        </w:rPr>
+        <w:tab/>
+        <w:t xml:space="preserve">To start off, lower and upper bounds </w:t>
       </w:r>
       <w:r>
         <w:rPr>
@@ -6686,23 +7716,576 @@
           <w:sz w:val="24"/>
           <w:szCs w:val="24"/>
         </w:rPr>
-        <w:t>S</w:t>
-      </w:r>
-      <w:r>
-        <w:rPr>
-          <w:rFonts w:ascii="Times New Roman" w:hAnsi="Times New Roman" w:cs="Times New Roman"/>
-          <w:sz w:val="24"/>
-          <w:szCs w:val="24"/>
-        </w:rPr>
-        <w:t xml:space="preserve"> (which will contain all vertices with flow running through them), will be the </w:t>
-      </w:r>
-      <w:r>
-        <w:rPr>
-          <w:rFonts w:ascii="Times New Roman" w:hAnsi="Times New Roman" w:cs="Times New Roman"/>
-          <w:sz w:val="24"/>
-          <w:szCs w:val="24"/>
-        </w:rPr>
-        <w:t>subgraph to check.</w:t>
+        <w:t>l</w:t>
+      </w:r>
+      <w:r>
+        <w:rPr>
+          <w:rFonts w:ascii="Times New Roman" w:hAnsi="Times New Roman" w:cs="Times New Roman"/>
+          <w:sz w:val="24"/>
+          <w:szCs w:val="24"/>
+        </w:rPr>
+        <w:t xml:space="preserve"> and </w:t>
+      </w:r>
+      <w:r>
+        <w:rPr>
+          <w:rFonts w:ascii="Times New Roman" w:hAnsi="Times New Roman" w:cs="Times New Roman"/>
+          <w:i/>
+          <w:iCs/>
+          <w:sz w:val="24"/>
+          <w:szCs w:val="24"/>
+        </w:rPr>
+        <w:t>u</w:t>
+      </w:r>
+      <w:r>
+        <w:rPr>
+          <w:rFonts w:ascii="Times New Roman" w:hAnsi="Times New Roman" w:cs="Times New Roman"/>
+          <w:sz w:val="24"/>
+          <w:szCs w:val="24"/>
+        </w:rPr>
+        <w:t xml:space="preserve"> are declared, and </w:t>
+      </w:r>
+      <w:r>
+        <w:rPr>
+          <w:rFonts w:ascii="Times New Roman" w:hAnsi="Times New Roman" w:cs="Times New Roman"/>
+          <w:sz w:val="24"/>
+          <w:szCs w:val="24"/>
+        </w:rPr>
+        <w:t>α</w:t>
+      </w:r>
+      <w:r>
+        <w:rPr>
+          <w:rFonts w:ascii="Times New Roman" w:hAnsi="Times New Roman" w:cs="Times New Roman"/>
+          <w:sz w:val="24"/>
+          <w:szCs w:val="24"/>
+        </w:rPr>
+        <w:t xml:space="preserve"> is set as the average of </w:t>
+      </w:r>
+      <w:r>
+        <w:rPr>
+          <w:rFonts w:ascii="Times New Roman" w:hAnsi="Times New Roman" w:cs="Times New Roman"/>
+          <w:i/>
+          <w:iCs/>
+          <w:sz w:val="24"/>
+          <w:szCs w:val="24"/>
+        </w:rPr>
+        <w:t>l</w:t>
+      </w:r>
+      <w:r>
+        <w:rPr>
+          <w:rFonts w:ascii="Times New Roman" w:hAnsi="Times New Roman" w:cs="Times New Roman"/>
+          <w:sz w:val="24"/>
+          <w:szCs w:val="24"/>
+        </w:rPr>
+        <w:t xml:space="preserve"> and </w:t>
+      </w:r>
+      <w:r>
+        <w:rPr>
+          <w:rFonts w:ascii="Times New Roman" w:hAnsi="Times New Roman" w:cs="Times New Roman"/>
+          <w:i/>
+          <w:iCs/>
+          <w:sz w:val="24"/>
+          <w:szCs w:val="24"/>
+        </w:rPr>
+        <w:t>u</w:t>
+      </w:r>
+      <w:r>
+        <w:rPr>
+          <w:rFonts w:ascii="Times New Roman" w:hAnsi="Times New Roman" w:cs="Times New Roman"/>
+          <w:i/>
+          <w:iCs/>
+          <w:sz w:val="24"/>
+          <w:szCs w:val="24"/>
+        </w:rPr>
+        <w:t>.</w:t>
+      </w:r>
+      <w:r>
+        <w:rPr>
+          <w:rFonts w:ascii="Times New Roman" w:hAnsi="Times New Roman" w:cs="Times New Roman"/>
+          <w:sz w:val="24"/>
+          <w:szCs w:val="24"/>
+        </w:rPr>
+        <w:t xml:space="preserve"> Then,</w:t>
+      </w:r>
+      <w:r>
+        <w:rPr>
+          <w:rFonts w:ascii="Times New Roman" w:hAnsi="Times New Roman" w:cs="Times New Roman"/>
+          <w:sz w:val="24"/>
+          <w:szCs w:val="24"/>
+        </w:rPr>
+        <w:t xml:space="preserve"> a specifically designed flow network that is based on any input </w:t>
+      </w:r>
+      <w:r>
+        <w:rPr>
+          <w:rFonts w:ascii="Times New Roman" w:hAnsi="Times New Roman" w:cs="Times New Roman"/>
+          <w:sz w:val="24"/>
+          <w:szCs w:val="24"/>
+        </w:rPr>
+        <w:lastRenderedPageBreak/>
+        <w:t>graph is utilized. In this network, every edge (</w:t>
+      </w:r>
+      <w:proofErr w:type="spellStart"/>
+      <w:proofErr w:type="gramStart"/>
+      <w:r>
+        <w:rPr>
+          <w:rFonts w:ascii="Times New Roman" w:hAnsi="Times New Roman" w:cs="Times New Roman"/>
+          <w:i/>
+          <w:iCs/>
+          <w:sz w:val="24"/>
+          <w:szCs w:val="24"/>
+        </w:rPr>
+        <w:t>u,v</w:t>
+      </w:r>
+      <w:proofErr w:type="spellEnd"/>
+      <w:proofErr w:type="gramEnd"/>
+      <w:r>
+        <w:rPr>
+          <w:rFonts w:ascii="Times New Roman" w:hAnsi="Times New Roman" w:cs="Times New Roman"/>
+          <w:sz w:val="24"/>
+          <w:szCs w:val="24"/>
+        </w:rPr>
+        <w:t xml:space="preserve">) is replaced by a pair of directed edges, one from </w:t>
+      </w:r>
+      <w:r>
+        <w:rPr>
+          <w:rFonts w:ascii="Times New Roman" w:hAnsi="Times New Roman" w:cs="Times New Roman"/>
+          <w:i/>
+          <w:iCs/>
+          <w:sz w:val="24"/>
+          <w:szCs w:val="24"/>
+        </w:rPr>
+        <w:t>u</w:t>
+      </w:r>
+      <w:r>
+        <w:rPr>
+          <w:rFonts w:ascii="Times New Roman" w:hAnsi="Times New Roman" w:cs="Times New Roman"/>
+          <w:sz w:val="24"/>
+          <w:szCs w:val="24"/>
+        </w:rPr>
+        <w:t xml:space="preserve"> to </w:t>
+      </w:r>
+      <w:r>
+        <w:rPr>
+          <w:rFonts w:ascii="Times New Roman" w:hAnsi="Times New Roman" w:cs="Times New Roman"/>
+          <w:i/>
+          <w:iCs/>
+          <w:sz w:val="24"/>
+          <w:szCs w:val="24"/>
+        </w:rPr>
+        <w:t>v</w:t>
+      </w:r>
+      <w:r>
+        <w:rPr>
+          <w:rFonts w:ascii="Times New Roman" w:hAnsi="Times New Roman" w:cs="Times New Roman"/>
+          <w:sz w:val="24"/>
+          <w:szCs w:val="24"/>
+        </w:rPr>
+        <w:t xml:space="preserve"> and one from </w:t>
+      </w:r>
+      <w:r>
+        <w:rPr>
+          <w:rFonts w:ascii="Times New Roman" w:hAnsi="Times New Roman" w:cs="Times New Roman"/>
+          <w:i/>
+          <w:iCs/>
+          <w:sz w:val="24"/>
+          <w:szCs w:val="24"/>
+        </w:rPr>
+        <w:t>v</w:t>
+      </w:r>
+      <w:r>
+        <w:rPr>
+          <w:rFonts w:ascii="Times New Roman" w:hAnsi="Times New Roman" w:cs="Times New Roman"/>
+          <w:sz w:val="24"/>
+          <w:szCs w:val="24"/>
+        </w:rPr>
+        <w:t xml:space="preserve"> to </w:t>
+      </w:r>
+      <w:r>
+        <w:rPr>
+          <w:rFonts w:ascii="Times New Roman" w:hAnsi="Times New Roman" w:cs="Times New Roman"/>
+          <w:i/>
+          <w:iCs/>
+          <w:sz w:val="24"/>
+          <w:szCs w:val="24"/>
+        </w:rPr>
+        <w:t>u</w:t>
+      </w:r>
+      <w:r>
+        <w:rPr>
+          <w:rFonts w:ascii="Times New Roman" w:hAnsi="Times New Roman" w:cs="Times New Roman"/>
+          <w:sz w:val="24"/>
+          <w:szCs w:val="24"/>
+        </w:rPr>
+        <w:t>, each with capacity 1. Two additional vertices are added to the network to be the source and sink (</w:t>
+      </w:r>
+      <w:r>
+        <w:rPr>
+          <w:rFonts w:ascii="Times New Roman" w:hAnsi="Times New Roman" w:cs="Times New Roman"/>
+          <w:i/>
+          <w:iCs/>
+          <w:sz w:val="24"/>
+          <w:szCs w:val="24"/>
+        </w:rPr>
+        <w:t>s</w:t>
+      </w:r>
+      <w:r>
+        <w:rPr>
+          <w:rFonts w:ascii="Times New Roman" w:hAnsi="Times New Roman" w:cs="Times New Roman"/>
+          <w:sz w:val="24"/>
+          <w:szCs w:val="24"/>
+        </w:rPr>
+        <w:t xml:space="preserve"> and </w:t>
+      </w:r>
+      <w:r>
+        <w:rPr>
+          <w:rFonts w:ascii="Times New Roman" w:hAnsi="Times New Roman" w:cs="Times New Roman"/>
+          <w:i/>
+          <w:iCs/>
+          <w:sz w:val="24"/>
+          <w:szCs w:val="24"/>
+        </w:rPr>
+        <w:t>t</w:t>
+      </w:r>
+      <w:r>
+        <w:rPr>
+          <w:rFonts w:ascii="Times New Roman" w:hAnsi="Times New Roman" w:cs="Times New Roman"/>
+          <w:sz w:val="24"/>
+          <w:szCs w:val="24"/>
+        </w:rPr>
+        <w:t xml:space="preserve">). There is an edge added for every vertex </w:t>
+      </w:r>
+      <w:r>
+        <w:rPr>
+          <w:rFonts w:ascii="Times New Roman" w:hAnsi="Times New Roman" w:cs="Times New Roman"/>
+          <w:i/>
+          <w:iCs/>
+          <w:sz w:val="24"/>
+          <w:szCs w:val="24"/>
+        </w:rPr>
+        <w:t>n</w:t>
+      </w:r>
+      <w:r>
+        <w:rPr>
+          <w:rFonts w:ascii="Times New Roman" w:hAnsi="Times New Roman" w:cs="Times New Roman"/>
+          <w:sz w:val="24"/>
+          <w:szCs w:val="24"/>
+        </w:rPr>
+        <w:t xml:space="preserve"> in the graph from </w:t>
+      </w:r>
+      <w:r>
+        <w:rPr>
+          <w:rFonts w:ascii="Times New Roman" w:hAnsi="Times New Roman" w:cs="Times New Roman"/>
+          <w:i/>
+          <w:iCs/>
+          <w:sz w:val="24"/>
+          <w:szCs w:val="24"/>
+        </w:rPr>
+        <w:t>s</w:t>
+      </w:r>
+      <w:r>
+        <w:rPr>
+          <w:rFonts w:ascii="Times New Roman" w:hAnsi="Times New Roman" w:cs="Times New Roman"/>
+          <w:sz w:val="24"/>
+          <w:szCs w:val="24"/>
+        </w:rPr>
+        <w:t xml:space="preserve"> to </w:t>
+      </w:r>
+      <w:r>
+        <w:rPr>
+          <w:rFonts w:ascii="Times New Roman" w:hAnsi="Times New Roman" w:cs="Times New Roman"/>
+          <w:i/>
+          <w:iCs/>
+          <w:sz w:val="24"/>
+          <w:szCs w:val="24"/>
+        </w:rPr>
+        <w:t>n</w:t>
+      </w:r>
+      <w:r>
+        <w:rPr>
+          <w:rFonts w:ascii="Times New Roman" w:hAnsi="Times New Roman" w:cs="Times New Roman"/>
+          <w:sz w:val="24"/>
+          <w:szCs w:val="24"/>
+        </w:rPr>
+        <w:t xml:space="preserve"> where the capacity is equal to the motif degree of </w:t>
+      </w:r>
+      <w:r>
+        <w:rPr>
+          <w:rFonts w:ascii="Times New Roman" w:hAnsi="Times New Roman" w:cs="Times New Roman"/>
+          <w:i/>
+          <w:iCs/>
+          <w:sz w:val="24"/>
+          <w:szCs w:val="24"/>
+        </w:rPr>
+        <w:t>n</w:t>
+      </w:r>
+      <w:r>
+        <w:rPr>
+          <w:rFonts w:ascii="Times New Roman" w:hAnsi="Times New Roman" w:cs="Times New Roman"/>
+          <w:sz w:val="24"/>
+          <w:szCs w:val="24"/>
+        </w:rPr>
+        <w:t xml:space="preserve">. There is also an edge added for every vertex </w:t>
+      </w:r>
+      <w:r>
+        <w:rPr>
+          <w:rFonts w:ascii="Times New Roman" w:hAnsi="Times New Roman" w:cs="Times New Roman"/>
+          <w:i/>
+          <w:iCs/>
+          <w:sz w:val="24"/>
+          <w:szCs w:val="24"/>
+        </w:rPr>
+        <w:t>n</w:t>
+      </w:r>
+      <w:r>
+        <w:rPr>
+          <w:rFonts w:ascii="Times New Roman" w:hAnsi="Times New Roman" w:cs="Times New Roman"/>
+          <w:sz w:val="24"/>
+          <w:szCs w:val="24"/>
+        </w:rPr>
+        <w:t xml:space="preserve"> in the graph from </w:t>
+      </w:r>
+      <w:r>
+        <w:rPr>
+          <w:rFonts w:ascii="Times New Roman" w:hAnsi="Times New Roman" w:cs="Times New Roman"/>
+          <w:i/>
+          <w:iCs/>
+          <w:sz w:val="24"/>
+          <w:szCs w:val="24"/>
+        </w:rPr>
+        <w:t>n</w:t>
+      </w:r>
+      <w:r>
+        <w:rPr>
+          <w:rFonts w:ascii="Times New Roman" w:hAnsi="Times New Roman" w:cs="Times New Roman"/>
+          <w:sz w:val="24"/>
+          <w:szCs w:val="24"/>
+        </w:rPr>
+        <w:t xml:space="preserve"> to </w:t>
+      </w:r>
+      <w:r>
+        <w:rPr>
+          <w:rFonts w:ascii="Times New Roman" w:hAnsi="Times New Roman" w:cs="Times New Roman"/>
+          <w:i/>
+          <w:iCs/>
+          <w:sz w:val="24"/>
+          <w:szCs w:val="24"/>
+        </w:rPr>
+        <w:t>t</w:t>
+      </w:r>
+      <w:r>
+        <w:rPr>
+          <w:rFonts w:ascii="Times New Roman" w:hAnsi="Times New Roman" w:cs="Times New Roman"/>
+          <w:sz w:val="24"/>
+          <w:szCs w:val="24"/>
+        </w:rPr>
+        <w:t xml:space="preserve"> where the capacity is equal </w:t>
+      </w:r>
+      <w:proofErr w:type="gramStart"/>
+      <w:r>
+        <w:rPr>
+          <w:rFonts w:ascii="Times New Roman" w:hAnsi="Times New Roman" w:cs="Times New Roman"/>
+          <w:sz w:val="24"/>
+          <w:szCs w:val="24"/>
+        </w:rPr>
+        <w:t>to</w:t>
+      </w:r>
+      <w:r>
+        <w:rPr>
+          <w:rFonts w:ascii="Times New Roman" w:hAnsi="Times New Roman" w:cs="Times New Roman"/>
+          <w:sz w:val="24"/>
+          <w:szCs w:val="24"/>
+        </w:rPr>
+        <w:t xml:space="preserve"> α times</w:t>
+      </w:r>
+      <w:proofErr w:type="gramEnd"/>
+      <w:r>
+        <w:rPr>
+          <w:rFonts w:ascii="Times New Roman" w:hAnsi="Times New Roman" w:cs="Times New Roman"/>
+          <w:sz w:val="24"/>
+          <w:szCs w:val="24"/>
+        </w:rPr>
+        <w:t xml:space="preserve"> the motif size</w:t>
+      </w:r>
+      <w:r>
+        <w:rPr>
+          <w:rFonts w:ascii="Times New Roman" w:hAnsi="Times New Roman" w:cs="Times New Roman"/>
+          <w:sz w:val="24"/>
+          <w:szCs w:val="24"/>
+        </w:rPr>
+        <w:t xml:space="preserve">. </w:t>
+      </w:r>
+      <w:r>
+        <w:rPr>
+          <w:rFonts w:ascii="Times New Roman" w:hAnsi="Times New Roman" w:cs="Times New Roman"/>
+          <w:sz w:val="24"/>
+          <w:szCs w:val="24"/>
+        </w:rPr>
+        <w:t xml:space="preserve">As a note, in Goldberg’s original algorithm, it uses edge degree and just </w:t>
+      </w:r>
+      <w:r>
+        <w:rPr>
+          <w:rFonts w:ascii="Times New Roman" w:hAnsi="Times New Roman" w:cs="Times New Roman"/>
+          <w:sz w:val="24"/>
+          <w:szCs w:val="24"/>
+        </w:rPr>
+        <w:t>α</w:t>
+      </w:r>
+      <w:r>
+        <w:rPr>
+          <w:rFonts w:ascii="Times New Roman" w:hAnsi="Times New Roman" w:cs="Times New Roman"/>
+          <w:sz w:val="24"/>
+          <w:szCs w:val="24"/>
+        </w:rPr>
+        <w:t>. But CoreExact has adjusted those values to work with motifs other than edges. With this graph,</w:t>
+      </w:r>
+      <w:r>
+        <w:rPr>
+          <w:rFonts w:ascii="Times New Roman" w:hAnsi="Times New Roman" w:cs="Times New Roman"/>
+          <w:sz w:val="24"/>
+          <w:szCs w:val="24"/>
+        </w:rPr>
+        <w:t xml:space="preserve"> we can take the minimum </w:t>
+      </w:r>
+      <w:proofErr w:type="spellStart"/>
+      <w:r>
+        <w:rPr>
+          <w:rFonts w:ascii="Times New Roman" w:hAnsi="Times New Roman" w:cs="Times New Roman"/>
+          <w:sz w:val="24"/>
+          <w:szCs w:val="24"/>
+        </w:rPr>
+        <w:t>st</w:t>
+      </w:r>
+      <w:proofErr w:type="spellEnd"/>
+      <w:r>
+        <w:rPr>
+          <w:rFonts w:ascii="Times New Roman" w:hAnsi="Times New Roman" w:cs="Times New Roman"/>
+          <w:sz w:val="24"/>
+          <w:szCs w:val="24"/>
+        </w:rPr>
+        <w:t xml:space="preserve">-cut to see if there exists a subgraph of density </w:t>
+      </w:r>
+      <w:r>
+        <w:rPr>
+          <w:rFonts w:ascii="Times New Roman" w:hAnsi="Times New Roman" w:cs="Times New Roman"/>
+          <w:sz w:val="24"/>
+          <w:szCs w:val="24"/>
+        </w:rPr>
+        <w:t>α</w:t>
+      </w:r>
+      <w:r>
+        <w:rPr>
+          <w:rFonts w:ascii="Times New Roman" w:hAnsi="Times New Roman" w:cs="Times New Roman"/>
+          <w:sz w:val="24"/>
+          <w:szCs w:val="24"/>
+        </w:rPr>
+        <w:t xml:space="preserve"> or higher.</w:t>
+      </w:r>
+    </w:p>
+    <w:p>
+      <w:pPr>
+        <w:tabs>
+          <w:tab w:val="left" w:pos="720"/>
+          <w:tab w:val="right" w:leader="dot" w:pos="7920"/>
+          <w:tab w:val="right" w:pos="8640"/>
+        </w:tabs>
+        <w:spacing w:line="480" w:lineRule="auto"/>
+        <w:rPr>
+          <w:rFonts w:ascii="Times New Roman" w:hAnsi="Times New Roman" w:cs="Times New Roman"/>
+          <w:sz w:val="24"/>
+          <w:szCs w:val="24"/>
+        </w:rPr>
+      </w:pPr>
+      <w:r>
+        <w:rPr>
+          <w:rFonts w:ascii="Times New Roman" w:hAnsi="Times New Roman" w:cs="Times New Roman"/>
+          <w:sz w:val="24"/>
+          <w:szCs w:val="24"/>
+        </w:rPr>
+        <w:tab/>
+      </w:r>
+      <w:r>
+        <w:rPr>
+          <w:rFonts w:ascii="Times New Roman" w:hAnsi="Times New Roman" w:cs="Times New Roman"/>
+          <w:sz w:val="24"/>
+          <w:szCs w:val="24"/>
+          <w:highlight w:val="yellow"/>
+        </w:rPr>
+        <w:t xml:space="preserve">(cover the </w:t>
+      </w:r>
+      <w:r>
+        <w:rPr>
+          <w:rFonts w:ascii="Times New Roman" w:hAnsi="Times New Roman" w:cs="Times New Roman"/>
+          <w:sz w:val="24"/>
+          <w:szCs w:val="24"/>
+          <w:highlight w:val="yellow"/>
+        </w:rPr>
+        <w:t>math?</w:t>
+      </w:r>
+      <w:r>
+        <w:rPr>
+          <w:rFonts w:ascii="Times New Roman" w:hAnsi="Times New Roman" w:cs="Times New Roman"/>
+          <w:sz w:val="24"/>
+          <w:szCs w:val="24"/>
+          <w:highlight w:val="yellow"/>
+        </w:rPr>
+        <w:t>)</w:t>
+      </w:r>
+      <w:r>
+        <w:rPr>
+          <w:rFonts w:ascii="Times New Roman" w:hAnsi="Times New Roman" w:cs="Times New Roman"/>
+          <w:sz w:val="24"/>
+          <w:szCs w:val="24"/>
+        </w:rPr>
+        <w:t xml:space="preserve"> </w:t>
+      </w:r>
+    </w:p>
+    <w:p>
+      <w:pPr>
+        <w:tabs>
+          <w:tab w:val="left" w:pos="720"/>
+          <w:tab w:val="right" w:leader="dot" w:pos="7920"/>
+          <w:tab w:val="right" w:pos="8640"/>
+        </w:tabs>
+        <w:spacing w:line="480" w:lineRule="auto"/>
+        <w:rPr>
+          <w:rFonts w:ascii="Times New Roman" w:hAnsi="Times New Roman" w:cs="Times New Roman"/>
+          <w:sz w:val="24"/>
+          <w:szCs w:val="24"/>
+        </w:rPr>
+      </w:pPr>
+      <w:r>
+        <w:rPr>
+          <w:rFonts w:ascii="Times New Roman" w:hAnsi="Times New Roman" w:cs="Times New Roman"/>
+          <w:sz w:val="24"/>
+          <w:szCs w:val="24"/>
+        </w:rPr>
+        <w:tab/>
+      </w:r>
+      <w:r>
+        <w:rPr>
+          <w:rFonts w:ascii="Times New Roman" w:hAnsi="Times New Roman" w:cs="Times New Roman"/>
+          <w:sz w:val="24"/>
+          <w:szCs w:val="24"/>
+          <w:highlight w:val="yellow"/>
+        </w:rPr>
+        <w:t xml:space="preserve">(cover “margin of error”, the </w:t>
+      </w:r>
+      <w:r>
+        <w:rPr>
+          <w:rFonts w:ascii="Times New Roman" w:hAnsi="Times New Roman" w:cs="Times New Roman"/>
+          <w:sz w:val="24"/>
+          <w:szCs w:val="24"/>
+          <w:highlight w:val="yellow"/>
+        </w:rPr>
+        <w:t>α</w:t>
+      </w:r>
+      <w:r>
+        <w:rPr>
+          <w:rFonts w:ascii="Times New Roman" w:hAnsi="Times New Roman" w:cs="Times New Roman"/>
+          <w:sz w:val="24"/>
+          <w:szCs w:val="24"/>
+          <w:highlight w:val="yellow"/>
+        </w:rPr>
+        <w:t xml:space="preserve"> value checker)</w:t>
       </w:r>
     </w:p>
     <w:p>
@@ -6752,7 +8335,6 @@
           <w:sz w:val="24"/>
           <w:szCs w:val="24"/>
         </w:rPr>
-        <w:lastRenderedPageBreak/>
         <w:tab/>
       </w:r>
       <w:r>
@@ -6761,7 +8343,15 @@
           <w:sz w:val="24"/>
           <w:szCs w:val="24"/>
         </w:rPr>
-        <w:t xml:space="preserve">Now that we’ve covered the individual aspects, let’s review how this algorithm works. Before the algorithm begins, a graph and motif type are selected as input. To start off, core decomposition is run on the graph to find the k-cores and store the information on the densest of them. The densest k-core is then broken into connected components, and the highest density is found between the k-core and its connected components. The densest of these is saved as the current densest subgraph, and we get the upper and lower bounds from them (where the upper bound is the </w:t>
+        <w:t>Now that we’ve covered the individual aspects, let’s review how this algorithm works. Before the algorithm begins, a graph and motif type are selected as input. To start off, core decomposition is run on the graph to find the k-cores and store the information on the densest of them. The densest k-core is then broken into connected components, and the highest density is found between the k-core and its connected components. The densest of these is saved as the current densest subgraph, and we get the upper and lower bounds</w:t>
+      </w:r>
+      <w:r>
+        <w:rPr>
+          <w:rFonts w:ascii="Times New Roman" w:hAnsi="Times New Roman" w:cs="Times New Roman"/>
+          <w:sz w:val="24"/>
+          <w:szCs w:val="24"/>
+        </w:rPr>
+        <w:t xml:space="preserve">, </w:t>
       </w:r>
       <w:r>
         <w:rPr>
@@ -6771,47 +8361,15 @@
           <w:sz w:val="24"/>
           <w:szCs w:val="24"/>
         </w:rPr>
-        <w:t>k</w:t>
-      </w:r>
-      <w:r>
-        <w:rPr>
-          <w:rFonts w:ascii="Times New Roman" w:hAnsi="Times New Roman" w:cs="Times New Roman"/>
-          <w:sz w:val="24"/>
-          <w:szCs w:val="24"/>
-        </w:rPr>
-        <w:t xml:space="preserve"> value of the k-core and the lower bound is the highest density). At this point, the binary search for a denser subgraph begins</w:t>
-      </w:r>
-      <w:r>
-        <w:rPr>
-          <w:rFonts w:ascii="Times New Roman" w:hAnsi="Times New Roman" w:cs="Times New Roman"/>
-          <w:sz w:val="24"/>
-          <w:szCs w:val="24"/>
-        </w:rPr>
-        <w:t>, being run on each of the connected components</w:t>
-      </w:r>
-      <w:r>
-        <w:rPr>
-          <w:rFonts w:ascii="Times New Roman" w:hAnsi="Times New Roman" w:cs="Times New Roman"/>
-          <w:sz w:val="24"/>
-          <w:szCs w:val="24"/>
-        </w:rPr>
-        <w:t xml:space="preserve">. The next best guess for highest density is found by taking the average of the upper and lower </w:t>
-      </w:r>
-      <w:r>
-        <w:rPr>
-          <w:rFonts w:ascii="Times New Roman" w:hAnsi="Times New Roman" w:cs="Times New Roman"/>
-          <w:sz w:val="24"/>
-          <w:szCs w:val="24"/>
-        </w:rPr>
-        <w:t>bound and</w:t>
-      </w:r>
-      <w:r>
-        <w:rPr>
-          <w:rFonts w:ascii="Times New Roman" w:hAnsi="Times New Roman" w:cs="Times New Roman"/>
-          <w:sz w:val="24"/>
-          <w:szCs w:val="24"/>
-        </w:rPr>
-        <w:t xml:space="preserve"> is used to construct the flow network. The minimum st-cut is taken of this flow network, returning </w:t>
+        <w:t>l</w:t>
+      </w:r>
+      <w:r>
+        <w:rPr>
+          <w:rFonts w:ascii="Times New Roman" w:hAnsi="Times New Roman" w:cs="Times New Roman"/>
+          <w:sz w:val="24"/>
+          <w:szCs w:val="24"/>
+        </w:rPr>
+        <w:t xml:space="preserve"> and </w:t>
       </w:r>
       <w:r>
         <w:rPr>
@@ -6821,15 +8379,23 @@
           <w:sz w:val="24"/>
           <w:szCs w:val="24"/>
         </w:rPr>
-        <w:t>S</w:t>
-      </w:r>
-      <w:r>
-        <w:rPr>
-          <w:rFonts w:ascii="Times New Roman" w:hAnsi="Times New Roman" w:cs="Times New Roman"/>
-          <w:sz w:val="24"/>
-          <w:szCs w:val="24"/>
-        </w:rPr>
-        <w:t xml:space="preserve">. We then check whether </w:t>
+        <w:t>u</w:t>
+      </w:r>
+      <w:r>
+        <w:rPr>
+          <w:rFonts w:ascii="Times New Roman" w:hAnsi="Times New Roman" w:cs="Times New Roman"/>
+          <w:sz w:val="24"/>
+          <w:szCs w:val="24"/>
+        </w:rPr>
+        <w:t>,</w:t>
+      </w:r>
+      <w:r>
+        <w:rPr>
+          <w:rFonts w:ascii="Times New Roman" w:hAnsi="Times New Roman" w:cs="Times New Roman"/>
+          <w:sz w:val="24"/>
+          <w:szCs w:val="24"/>
+        </w:rPr>
+        <w:t xml:space="preserve"> from them (where </w:t>
       </w:r>
       <w:r>
         <w:rPr>
@@ -6839,15 +8405,23 @@
           <w:sz w:val="24"/>
           <w:szCs w:val="24"/>
         </w:rPr>
-        <w:t>S / {s}</w:t>
-      </w:r>
-      <w:r>
-        <w:rPr>
-          <w:rFonts w:ascii="Times New Roman" w:hAnsi="Times New Roman" w:cs="Times New Roman"/>
-          <w:sz w:val="24"/>
-          <w:szCs w:val="24"/>
-        </w:rPr>
-        <w:t xml:space="preserve"> is denser than our current densest subgraph. If it isn’t, the upper bound is set as the average between the bounds. If it is, we update our densest subgraph to be </w:t>
+        <w:t>u</w:t>
+      </w:r>
+      <w:r>
+        <w:rPr>
+          <w:rFonts w:ascii="Times New Roman" w:hAnsi="Times New Roman" w:cs="Times New Roman"/>
+          <w:sz w:val="24"/>
+          <w:szCs w:val="24"/>
+        </w:rPr>
+        <w:t xml:space="preserve"> =</w:t>
+      </w:r>
+      <w:r>
+        <w:rPr>
+          <w:rFonts w:ascii="Times New Roman" w:hAnsi="Times New Roman" w:cs="Times New Roman"/>
+          <w:sz w:val="24"/>
+          <w:szCs w:val="24"/>
+        </w:rPr>
+        <w:t xml:space="preserve"> the </w:t>
       </w:r>
       <w:r>
         <w:rPr>
@@ -6857,7 +8431,15 @@
           <w:sz w:val="24"/>
           <w:szCs w:val="24"/>
         </w:rPr>
-        <w:t xml:space="preserve">S / </w:t>
+        <w:t>k</w:t>
+      </w:r>
+      <w:r>
+        <w:rPr>
+          <w:rFonts w:ascii="Times New Roman" w:hAnsi="Times New Roman" w:cs="Times New Roman"/>
+          <w:sz w:val="24"/>
+          <w:szCs w:val="24"/>
+        </w:rPr>
+        <w:t xml:space="preserve"> value of the k-core and </w:t>
       </w:r>
       <w:r>
         <w:rPr>
@@ -6867,15 +8449,313 @@
           <w:sz w:val="24"/>
           <w:szCs w:val="24"/>
         </w:rPr>
-        <w:t>{s}</w:t>
-      </w:r>
-      <w:r>
-        <w:rPr>
-          <w:rFonts w:ascii="Times New Roman" w:hAnsi="Times New Roman" w:cs="Times New Roman"/>
-          <w:sz w:val="24"/>
-          <w:szCs w:val="24"/>
-        </w:rPr>
-        <w:t xml:space="preserve"> and update the lower bound to be the density of our new densest subgraph. This runs until the difference between the upper and lower bound is within the margin of error. Once that happens, we either move onto the next connected component and redo the previous steps, or we are done, and we have found the densest subgraph.</w:t>
+        <w:t>l</w:t>
+      </w:r>
+      <w:r>
+        <w:rPr>
+          <w:rFonts w:ascii="Times New Roman" w:hAnsi="Times New Roman" w:cs="Times New Roman"/>
+          <w:sz w:val="24"/>
+          <w:szCs w:val="24"/>
+        </w:rPr>
+        <w:t xml:space="preserve"> =</w:t>
+      </w:r>
+      <w:r>
+        <w:rPr>
+          <w:rFonts w:ascii="Times New Roman" w:hAnsi="Times New Roman" w:cs="Times New Roman"/>
+          <w:sz w:val="24"/>
+          <w:szCs w:val="24"/>
+        </w:rPr>
+        <w:t xml:space="preserve"> the </w:t>
+      </w:r>
+      <w:r>
+        <w:rPr>
+          <w:rFonts w:ascii="Times New Roman" w:hAnsi="Times New Roman" w:cs="Times New Roman"/>
+          <w:sz w:val="24"/>
+          <w:szCs w:val="24"/>
+        </w:rPr>
+        <w:t>greatest</w:t>
+      </w:r>
+      <w:r>
+        <w:rPr>
+          <w:rFonts w:ascii="Times New Roman" w:hAnsi="Times New Roman" w:cs="Times New Roman"/>
+          <w:sz w:val="24"/>
+          <w:szCs w:val="24"/>
+        </w:rPr>
+        <w:t xml:space="preserve"> density). At this point, the binary search for a denser subgraph begins</w:t>
+      </w:r>
+      <w:r>
+        <w:rPr>
+          <w:rFonts w:ascii="Times New Roman" w:hAnsi="Times New Roman" w:cs="Times New Roman"/>
+          <w:sz w:val="24"/>
+          <w:szCs w:val="24"/>
+        </w:rPr>
+        <w:t>, being run on each of the connected components</w:t>
+      </w:r>
+      <w:r>
+        <w:rPr>
+          <w:rFonts w:ascii="Times New Roman" w:hAnsi="Times New Roman" w:cs="Times New Roman"/>
+          <w:sz w:val="24"/>
+          <w:szCs w:val="24"/>
+        </w:rPr>
+        <w:t xml:space="preserve">. The next best guess for highest density </w:t>
+      </w:r>
+      <m:oMath>
+        <m:r>
+          <m:rPr>
+            <m:sty m:val="p"/>
+          </m:rPr>
+          <w:rPr>
+            <w:rFonts w:ascii="Cambria Math" w:hAnsi="Cambria Math" w:cs="Times New Roman"/>
+            <w:sz w:val="24"/>
+            <w:szCs w:val="24"/>
+          </w:rPr>
+          <m:t>α</m:t>
+        </m:r>
+        <m:r>
+          <m:rPr>
+            <m:sty m:val="p"/>
+          </m:rPr>
+          <w:rPr>
+            <w:rFonts w:ascii="Cambria Math" w:hAnsi="Times New Roman" w:cs="Times New Roman"/>
+            <w:sz w:val="24"/>
+            <w:szCs w:val="24"/>
+          </w:rPr>
+          <m:t xml:space="preserve">= </m:t>
+        </m:r>
+        <m:f>
+          <m:fPr>
+            <m:ctrlPr>
+              <w:rPr>
+                <w:rFonts w:ascii="Cambria Math" w:hAnsi="Times New Roman" w:cs="Times New Roman"/>
+                <w:sz w:val="24"/>
+                <w:szCs w:val="24"/>
+              </w:rPr>
+            </m:ctrlPr>
+          </m:fPr>
+          <m:num>
+            <m:r>
+              <w:rPr>
+                <w:rFonts w:ascii="Cambria Math" w:hAnsi="Times New Roman" w:cs="Times New Roman"/>
+                <w:sz w:val="24"/>
+                <w:szCs w:val="24"/>
+              </w:rPr>
+              <m:t>u+l</m:t>
+            </m:r>
+          </m:num>
+          <m:den>
+            <m:r>
+              <w:rPr>
+                <w:rFonts w:ascii="Cambria Math" w:hAnsi="Times New Roman" w:cs="Times New Roman"/>
+                <w:sz w:val="24"/>
+                <w:szCs w:val="24"/>
+              </w:rPr>
+              <m:t>2</m:t>
+            </m:r>
+          </m:den>
+        </m:f>
+      </m:oMath>
+      <w:r>
+        <w:rPr>
+          <w:rFonts w:ascii="Times New Roman" w:eastAsiaTheme="minorEastAsia" w:hAnsi="Times New Roman" w:cs="Times New Roman"/>
+          <w:sz w:val="24"/>
+          <w:szCs w:val="24"/>
+        </w:rPr>
+        <w:t xml:space="preserve"> </w:t>
+      </w:r>
+      <w:r>
+        <w:rPr>
+          <w:rFonts w:ascii="Times New Roman" w:hAnsi="Times New Roman" w:cs="Times New Roman"/>
+          <w:sz w:val="24"/>
+          <w:szCs w:val="24"/>
+        </w:rPr>
+        <w:t xml:space="preserve">is used to </w:t>
+      </w:r>
+      <w:r>
+        <w:rPr>
+          <w:rFonts w:ascii="Times New Roman" w:hAnsi="Times New Roman" w:cs="Times New Roman"/>
+          <w:sz w:val="24"/>
+          <w:szCs w:val="24"/>
+        </w:rPr>
+        <w:lastRenderedPageBreak/>
+        <w:t xml:space="preserve">construct the flow network. The minimum </w:t>
+      </w:r>
+      <w:proofErr w:type="spellStart"/>
+      <w:r>
+        <w:rPr>
+          <w:rFonts w:ascii="Times New Roman" w:hAnsi="Times New Roman" w:cs="Times New Roman"/>
+          <w:sz w:val="24"/>
+          <w:szCs w:val="24"/>
+        </w:rPr>
+        <w:t>st</w:t>
+      </w:r>
+      <w:proofErr w:type="spellEnd"/>
+      <w:r>
+        <w:rPr>
+          <w:rFonts w:ascii="Times New Roman" w:hAnsi="Times New Roman" w:cs="Times New Roman"/>
+          <w:sz w:val="24"/>
+          <w:szCs w:val="24"/>
+        </w:rPr>
+        <w:t xml:space="preserve">-cut is taken of this flow network, returning </w:t>
+      </w:r>
+      <w:r>
+        <w:rPr>
+          <w:rFonts w:ascii="Times New Roman" w:hAnsi="Times New Roman" w:cs="Times New Roman"/>
+          <w:i/>
+          <w:iCs/>
+          <w:sz w:val="24"/>
+          <w:szCs w:val="24"/>
+        </w:rPr>
+        <w:t>S</w:t>
+      </w:r>
+      <w:r>
+        <w:rPr>
+          <w:rFonts w:ascii="Times New Roman" w:hAnsi="Times New Roman" w:cs="Times New Roman"/>
+          <w:sz w:val="24"/>
+          <w:szCs w:val="24"/>
+        </w:rPr>
+        <w:t xml:space="preserve">. We then check </w:t>
+      </w:r>
+      <w:r>
+        <w:rPr>
+          <w:rFonts w:ascii="Times New Roman" w:hAnsi="Times New Roman" w:cs="Times New Roman"/>
+          <w:sz w:val="24"/>
+          <w:szCs w:val="24"/>
+        </w:rPr>
+        <w:t xml:space="preserve">if </w:t>
+      </w:r>
+      <w:r>
+        <w:rPr>
+          <w:rFonts w:ascii="Times New Roman" w:hAnsi="Times New Roman" w:cs="Times New Roman"/>
+          <w:i/>
+          <w:iCs/>
+          <w:sz w:val="24"/>
+          <w:szCs w:val="24"/>
+        </w:rPr>
+        <w:t>S = {s}</w:t>
+      </w:r>
+      <w:r>
+        <w:rPr>
+          <w:rFonts w:ascii="Times New Roman" w:hAnsi="Times New Roman" w:cs="Times New Roman"/>
+          <w:sz w:val="24"/>
+          <w:szCs w:val="24"/>
+        </w:rPr>
+        <w:t xml:space="preserve"> or not. If </w:t>
+      </w:r>
+      <w:r>
+        <w:rPr>
+          <w:rFonts w:ascii="Times New Roman" w:hAnsi="Times New Roman" w:cs="Times New Roman"/>
+          <w:i/>
+          <w:iCs/>
+          <w:sz w:val="24"/>
+          <w:szCs w:val="24"/>
+        </w:rPr>
+        <w:t>S = {s}</w:t>
+      </w:r>
+      <w:r>
+        <w:rPr>
+          <w:rFonts w:ascii="Times New Roman" w:hAnsi="Times New Roman" w:cs="Times New Roman"/>
+          <w:sz w:val="24"/>
+          <w:szCs w:val="24"/>
+        </w:rPr>
+        <w:t xml:space="preserve"> is true, a subgraph of density greater than or equal to </w:t>
+      </w:r>
+      <w:r>
+        <w:rPr>
+          <w:rFonts w:ascii="Times New Roman" w:hAnsi="Times New Roman" w:cs="Times New Roman"/>
+          <w:sz w:val="24"/>
+          <w:szCs w:val="24"/>
+        </w:rPr>
+        <w:t>α</w:t>
+      </w:r>
+      <w:r>
+        <w:rPr>
+          <w:rFonts w:ascii="Times New Roman" w:hAnsi="Times New Roman" w:cs="Times New Roman"/>
+          <w:sz w:val="24"/>
+          <w:szCs w:val="24"/>
+        </w:rPr>
+        <w:t xml:space="preserve"> was not found, and thus the upper bound is now set as </w:t>
+      </w:r>
+      <w:r>
+        <w:rPr>
+          <w:rFonts w:ascii="Times New Roman" w:hAnsi="Times New Roman" w:cs="Times New Roman"/>
+          <w:sz w:val="24"/>
+          <w:szCs w:val="24"/>
+        </w:rPr>
+        <w:t>α</w:t>
+      </w:r>
+      <w:r>
+        <w:rPr>
+          <w:rFonts w:ascii="Times New Roman" w:hAnsi="Times New Roman" w:cs="Times New Roman"/>
+          <w:sz w:val="24"/>
+          <w:szCs w:val="24"/>
+        </w:rPr>
+        <w:t xml:space="preserve">. </w:t>
+      </w:r>
+      <w:r>
+        <w:rPr>
+          <w:rFonts w:ascii="Times New Roman" w:hAnsi="Times New Roman" w:cs="Times New Roman"/>
+          <w:sz w:val="24"/>
+          <w:szCs w:val="24"/>
+        </w:rPr>
+        <w:t xml:space="preserve">If </w:t>
+      </w:r>
+      <w:r>
+        <w:rPr>
+          <w:rFonts w:ascii="Times New Roman" w:hAnsi="Times New Roman" w:cs="Times New Roman"/>
+          <w:i/>
+          <w:iCs/>
+          <w:sz w:val="24"/>
+          <w:szCs w:val="24"/>
+        </w:rPr>
+        <w:t>S = {s}</w:t>
+      </w:r>
+      <w:r>
+        <w:rPr>
+          <w:rFonts w:ascii="Times New Roman" w:hAnsi="Times New Roman" w:cs="Times New Roman"/>
+          <w:sz w:val="24"/>
+          <w:szCs w:val="24"/>
+        </w:rPr>
+        <w:t xml:space="preserve"> is not true, then a subgraph of density greater than or equal to </w:t>
+      </w:r>
+      <w:r>
+        <w:rPr>
+          <w:rFonts w:ascii="Times New Roman" w:hAnsi="Times New Roman" w:cs="Times New Roman"/>
+          <w:sz w:val="24"/>
+          <w:szCs w:val="24"/>
+        </w:rPr>
+        <w:t>α</w:t>
+      </w:r>
+      <w:r>
+        <w:rPr>
+          <w:rFonts w:ascii="Times New Roman" w:hAnsi="Times New Roman" w:cs="Times New Roman"/>
+          <w:sz w:val="24"/>
+          <w:szCs w:val="24"/>
+        </w:rPr>
+        <w:t xml:space="preserve"> was found, and the density of that subgraph now equals the lower bound</w:t>
+      </w:r>
+      <w:r>
+        <w:rPr>
+          <w:rFonts w:ascii="Times New Roman" w:hAnsi="Times New Roman" w:cs="Times New Roman"/>
+          <w:sz w:val="24"/>
+          <w:szCs w:val="24"/>
+        </w:rPr>
+        <w:t xml:space="preserve"> and that subgraph is saved as the current densest</w:t>
+      </w:r>
+      <w:r>
+        <w:rPr>
+          <w:rFonts w:ascii="Times New Roman" w:hAnsi="Times New Roman" w:cs="Times New Roman"/>
+          <w:sz w:val="24"/>
+          <w:szCs w:val="24"/>
+        </w:rPr>
+        <w:t xml:space="preserve">. </w:t>
+      </w:r>
+      <w:r>
+        <w:rPr>
+          <w:rFonts w:ascii="Times New Roman" w:hAnsi="Times New Roman" w:cs="Times New Roman"/>
+          <w:sz w:val="24"/>
+          <w:szCs w:val="24"/>
+        </w:rPr>
+        <w:t>This runs until the difference between the upper and lower bound is within the margin of error. Once that happens, we either move onto the next connected component and redo the previous steps, or we are done, and we have found the densest subgraph.</w:t>
       </w:r>
     </w:p>
     <w:p>
@@ -6986,12 +8866,11 @@
           <w:sz w:val="24"/>
           <w:szCs w:val="24"/>
         </w:rPr>
-        <w:lastRenderedPageBreak/>
         <w:tab/>
       </w:r>
     </w:p>
     <w:sectPr>
-      <w:footerReference w:type="default" r:id="rId14"/>
+      <w:footerReference w:type="default" r:id="rId17"/>
       <w:pgSz w:w="12240" w:h="15840" w:code="1"/>
       <w:pgMar w:top="1440" w:right="1440" w:bottom="1440" w:left="2160" w:header="720" w:footer="1440" w:gutter="0"/>
       <w:pgNumType w:start="1"/>
@@ -7826,6 +9705,7 @@
   <w:style w:type="character" w:default="1" w:styleId="DefaultParagraphFont">
     <w:name w:val="Default Paragraph Font"/>
     <w:uiPriority w:val="1"/>
+    <w:semiHidden/>
     <w:unhideWhenUsed/>
   </w:style>
   <w:style w:type="table" w:default="1" w:styleId="TableNormal">
@@ -8736,11 +10616,62 @@
     <b:URL>https://www.baeldung.com/cs/graph-connected-components</b:URL>
     <b:RefOrder>8</b:RefOrder>
   </b:Source>
+  <b:Source>
+    <b:Tag>Jak24</b:Tag>
+    <b:SourceType>InternetSite</b:SourceType>
+    <b:Guid>{73FF6818-33E2-4BF5-A0C2-937F237C2977}</b:Guid>
+    <b:Author>
+      <b:Author>
+        <b:NameList>
+          <b:Person>
+            <b:Last>Kogler</b:Last>
+            <b:First>Jakob</b:First>
+          </b:Person>
+        </b:NameList>
+      </b:Author>
+    </b:Author>
+    <b:Title>Maximum Flow - Ford-Fulkerson and Edsmond-Karp</b:Title>
+    <b:ProductionCompany>Algorithms for Competitive Programming</b:ProductionCompany>
+    <b:Year>2024</b:Year>
+    <b:Month>October</b:Month>
+    <b:Day>13</b:Day>
+    <b:YearAccessed>2025</b:YearAccessed>
+    <b:MonthAccessed>February</b:MonthAccessed>
+    <b:DayAccessed>10</b:DayAccessed>
+    <b:URL>https://cp-algorithms.com/graph/edmonds_karp.html</b:URL>
+    <b:RefOrder>9</b:RefOrder>
+  </b:Source>
+  <b:Source>
+    <b:Tag>Shu19</b:Tag>
+    <b:SourceType>InternetSite</b:SourceType>
+    <b:Guid>{24A27BE7-9D06-494E-9957-03162691B06F}</b:Guid>
+    <b:Author>
+      <b:Author>
+        <b:NameList>
+          <b:Person>
+            <b:Last>Cheung</b:Last>
+            <b:First>Shun</b:First>
+            <b:Middle>Yan</b:Middle>
+          </b:Person>
+        </b:NameList>
+      </b:Author>
+    </b:Author>
+    <b:Title>The Maximum flow and the Minimum cut</b:Title>
+    <b:ProductionCompany>Emory University</b:ProductionCompany>
+    <b:Year>2019</b:Year>
+    <b:Month>October</b:Month>
+    <b:Day>27</b:Day>
+    <b:YearAccessed>2025</b:YearAccessed>
+    <b:MonthAccessed>February</b:MonthAccessed>
+    <b:DayAccessed>10</b:DayAccessed>
+    <b:URL>https://www.cs.emory.edu/~cheung/Courses/253/Syllabus/NetFlow/max-flow-min-cut.html</b:URL>
+    <b:RefOrder>10</b:RefOrder>
+  </b:Source>
 </b:Sources>
 </file>
 
 <file path=customXml/itemProps1.xml><?xml version="1.0" encoding="utf-8"?>
-<ds:datastoreItem xmlns:ds="http://schemas.openxmlformats.org/officeDocument/2006/customXml" ds:itemID="{7920B800-10E0-4369-AE78-04DABCFF0828}">
+<ds:datastoreItem xmlns:ds="http://schemas.openxmlformats.org/officeDocument/2006/customXml" ds:itemID="{7FE9F845-3241-4B17-B90E-92DBF813D9B6}">
   <ds:schemaRefs>
     <ds:schemaRef ds:uri="http://schemas.openxmlformats.org/officeDocument/2006/bibliography"/>
   </ds:schemaRefs>

</xml_diff>

<commit_message>
Added Greedy++ to Existing Solutions. Also some additional formating.
</commit_message>
<xml_diff>
--- a/Thesis Paper.docx
+++ b/Thesis Paper.docx
@@ -3932,70 +3932,7 @@
         </w:rPr>
         <w:t>Existing Solutions</w:t>
       </w:r>
-    </w:p>
-    <w:p>
-      <w:pPr>
-        <w:tabs>
-          <w:tab w:val="left" w:pos="720"/>
-          <w:tab w:val="right" w:leader="dot" w:pos="7920"/>
-          <w:tab w:val="right" w:pos="8640"/>
-        </w:tabs>
-        <w:spacing w:line="480" w:lineRule="auto"/>
-        <w:rPr>
-          <w:rFonts w:ascii="Times New Roman" w:hAnsi="Times New Roman" w:cs="Times New Roman"/>
-          <w:sz w:val="24"/>
-          <w:szCs w:val="24"/>
-        </w:rPr>
-      </w:pPr>
-      <w:r>
-        <w:rPr>
-          <w:rFonts w:ascii="Times New Roman" w:hAnsi="Times New Roman" w:cs="Times New Roman"/>
-          <w:sz w:val="24"/>
-          <w:szCs w:val="24"/>
-        </w:rPr>
-        <w:tab/>
-      </w:r>
-      <w:r>
-        <w:rPr>
-          <w:rFonts w:ascii="Times New Roman" w:hAnsi="Times New Roman" w:cs="Times New Roman"/>
-          <w:sz w:val="24"/>
-          <w:szCs w:val="24"/>
-        </w:rPr>
-        <w:t>As stated before, there are many existing solutions to the DSD. Algorithms that have been created and developed to be more and more efficient. Some algorithms will get the exact solution to the DSD, meaning these algorithms will return the densest subgraph without fail. Other algorithms</w:t>
-      </w:r>
-      <w:r>
-        <w:rPr>
-          <w:rFonts w:ascii="Times New Roman" w:hAnsi="Times New Roman" w:cs="Times New Roman"/>
-          <w:sz w:val="24"/>
-          <w:szCs w:val="24"/>
-        </w:rPr>
-        <w:t xml:space="preserve"> will approximate the densest subgraph, finding one of the densest subgraphs, if not the densest. </w:t>
-      </w:r>
-      <w:r>
-        <w:rPr>
-          <w:rFonts w:ascii="Times New Roman" w:hAnsi="Times New Roman" w:cs="Times New Roman"/>
-          <w:sz w:val="24"/>
-          <w:szCs w:val="24"/>
-        </w:rPr>
-        <w:t>So,</w:t>
-      </w:r>
-      <w:r>
-        <w:rPr>
-          <w:rFonts w:ascii="Times New Roman" w:hAnsi="Times New Roman" w:cs="Times New Roman"/>
-          <w:sz w:val="24"/>
-          <w:szCs w:val="24"/>
-        </w:rPr>
-        <w:t xml:space="preserve"> it’s worth going over some of these algorithms and covering some of the important topics to our solution they cover.</w:t>
-      </w:r>
-    </w:p>
-    <w:p>
-      <w:pPr>
-        <w:tabs>
-          <w:tab w:val="left" w:pos="720"/>
-          <w:tab w:val="right" w:leader="dot" w:pos="7920"/>
-          <w:tab w:val="right" w:pos="8640"/>
-        </w:tabs>
-        <w:spacing w:line="480" w:lineRule="auto"/>
+      <w:r>
         <w:rPr>
           <w:rFonts w:ascii="Times New Roman" w:hAnsi="Times New Roman" w:cs="Times New Roman"/>
           <w:b/>
@@ -4003,8 +3940,64 @@
           <w:sz w:val="24"/>
           <w:szCs w:val="24"/>
         </w:rPr>
-      </w:pPr>
-      <w:r>
+        <w:t xml:space="preserve"> and Related Works</w:t>
+      </w:r>
+    </w:p>
+    <w:p>
+      <w:pPr>
+        <w:tabs>
+          <w:tab w:val="left" w:pos="720"/>
+          <w:tab w:val="right" w:leader="dot" w:pos="7920"/>
+          <w:tab w:val="right" w:pos="8640"/>
+        </w:tabs>
+        <w:spacing w:line="480" w:lineRule="auto"/>
+        <w:rPr>
+          <w:rFonts w:ascii="Times New Roman" w:hAnsi="Times New Roman" w:cs="Times New Roman"/>
+          <w:sz w:val="24"/>
+          <w:szCs w:val="24"/>
+        </w:rPr>
+      </w:pPr>
+      <w:r>
+        <w:rPr>
+          <w:rFonts w:ascii="Times New Roman" w:hAnsi="Times New Roman" w:cs="Times New Roman"/>
+          <w:sz w:val="24"/>
+          <w:szCs w:val="24"/>
+        </w:rPr>
+        <w:tab/>
+      </w:r>
+      <w:r>
+        <w:rPr>
+          <w:rFonts w:ascii="Times New Roman" w:hAnsi="Times New Roman" w:cs="Times New Roman"/>
+          <w:sz w:val="24"/>
+          <w:szCs w:val="24"/>
+        </w:rPr>
+        <w:t>As stated before, there are many existing solutions to the DSD. Algorithms that have been created and developed to be more and more efficient. Some algorithms will get the exact solution to the DSD, meaning these algorithms will return the densest subgraph without fail. Other algorithms</w:t>
+      </w:r>
+      <w:r>
+        <w:rPr>
+          <w:rFonts w:ascii="Times New Roman" w:hAnsi="Times New Roman" w:cs="Times New Roman"/>
+          <w:sz w:val="24"/>
+          <w:szCs w:val="24"/>
+        </w:rPr>
+        <w:t xml:space="preserve"> will approximate the densest subgraph, finding one of the densest subgraphs, if not the densest. </w:t>
+      </w:r>
+      <w:r>
+        <w:rPr>
+          <w:rFonts w:ascii="Times New Roman" w:hAnsi="Times New Roman" w:cs="Times New Roman"/>
+          <w:sz w:val="24"/>
+          <w:szCs w:val="24"/>
+        </w:rPr>
+        <w:t>So, it’s worth covering some of these algorithms to see how others have solved it before, and to introduce some important topics and ideas.</w:t>
+      </w:r>
+    </w:p>
+    <w:p>
+      <w:pPr>
+        <w:tabs>
+          <w:tab w:val="left" w:pos="720"/>
+          <w:tab w:val="right" w:leader="dot" w:pos="7920"/>
+          <w:tab w:val="right" w:pos="8640"/>
+        </w:tabs>
+        <w:spacing w:line="480" w:lineRule="auto"/>
         <w:rPr>
           <w:rFonts w:ascii="Times New Roman" w:hAnsi="Times New Roman" w:cs="Times New Roman"/>
           <w:b/>
@@ -4012,8 +4005,7 @@
           <w:sz w:val="24"/>
           <w:szCs w:val="24"/>
         </w:rPr>
-        <w:t>Gol</w:t>
-      </w:r>
+      </w:pPr>
       <w:r>
         <w:rPr>
           <w:rFonts w:ascii="Times New Roman" w:hAnsi="Times New Roman" w:cs="Times New Roman"/>
@@ -4022,13 +4014,82 @@
           <w:sz w:val="24"/>
           <w:szCs w:val="24"/>
         </w:rPr>
-        <w:t>d</w:t>
-      </w:r>
-      <w:r>
+        <w:t>Existing Solutions</w:t>
+      </w:r>
+    </w:p>
+    <w:p>
+      <w:pPr>
+        <w:tabs>
+          <w:tab w:val="left" w:pos="720"/>
+          <w:tab w:val="right" w:leader="dot" w:pos="7920"/>
+          <w:tab w:val="right" w:pos="8640"/>
+        </w:tabs>
+        <w:spacing w:line="480" w:lineRule="auto"/>
+        <w:rPr>
+          <w:rFonts w:ascii="Times New Roman" w:hAnsi="Times New Roman" w:cs="Times New Roman"/>
+          <w:sz w:val="24"/>
+          <w:szCs w:val="24"/>
+        </w:rPr>
+      </w:pPr>
+      <w:r>
+        <w:rPr>
+          <w:rFonts w:ascii="Times New Roman" w:hAnsi="Times New Roman" w:cs="Times New Roman"/>
+          <w:sz w:val="24"/>
+          <w:szCs w:val="24"/>
+        </w:rPr>
+        <w:tab/>
+        <w:t>To start off, let’s cover a few existing algorithms that solve the DSD.</w:t>
+      </w:r>
+    </w:p>
+    <w:p>
+      <w:pPr>
+        <w:tabs>
+          <w:tab w:val="left" w:pos="720"/>
+          <w:tab w:val="right" w:leader="dot" w:pos="7920"/>
+          <w:tab w:val="right" w:pos="8640"/>
+        </w:tabs>
+        <w:spacing w:line="480" w:lineRule="auto"/>
         <w:rPr>
           <w:rFonts w:ascii="Times New Roman" w:hAnsi="Times New Roman" w:cs="Times New Roman"/>
           <w:b/>
           <w:bCs/>
+          <w:i/>
+          <w:iCs/>
+          <w:sz w:val="24"/>
+          <w:szCs w:val="24"/>
+        </w:rPr>
+      </w:pPr>
+      <w:r>
+        <w:rPr>
+          <w:rFonts w:ascii="Times New Roman" w:hAnsi="Times New Roman" w:cs="Times New Roman"/>
+          <w:b/>
+          <w:bCs/>
+          <w:i/>
+          <w:iCs/>
+          <w:sz w:val="24"/>
+          <w:szCs w:val="24"/>
+        </w:rPr>
+        <w:t>Gol</w:t>
+      </w:r>
+      <w:r>
+        <w:rPr>
+          <w:rFonts w:ascii="Times New Roman" w:hAnsi="Times New Roman" w:cs="Times New Roman"/>
+          <w:b/>
+          <w:bCs/>
+          <w:i/>
+          <w:iCs/>
+          <w:sz w:val="24"/>
+          <w:szCs w:val="24"/>
+        </w:rPr>
+        <w:t>d</w:t>
+      </w:r>
+      <w:r>
+        <w:rPr>
+          <w:rFonts w:ascii="Times New Roman" w:hAnsi="Times New Roman" w:cs="Times New Roman"/>
+          <w:b/>
+          <w:bCs/>
+          <w:i/>
+          <w:iCs/>
           <w:sz w:val="24"/>
           <w:szCs w:val="24"/>
         </w:rPr>
@@ -4087,7 +4148,16 @@
           <w:sz w:val="24"/>
           <w:szCs w:val="24"/>
         </w:rPr>
-        <w:t xml:space="preserve">two newly added vertices s and t (the source and sink). A binary search is run on this network, maintaining an upper and lower bound on the greatest density, and tightening these bounds with every iteration until the lower bound is within the margin of being exact. The flow network and upper and lower bounds are updated using a maximum flow (or min </w:t>
+        <w:t xml:space="preserve">two newly added vertices s and t (the source and sink). A binary search is run on this network, maintaining an upper and lower bound on the greatest density, and tightening these bounds with every iteration until the lower </w:t>
+      </w:r>
+      <w:r>
+        <w:rPr>
+          <w:rFonts w:ascii="Times New Roman" w:hAnsi="Times New Roman" w:cs="Times New Roman"/>
+          <w:sz w:val="24"/>
+          <w:szCs w:val="24"/>
+        </w:rPr>
+        <w:lastRenderedPageBreak/>
+        <w:t xml:space="preserve">bound is within the margin of being exact. The flow network and upper and lower bounds are updated using a maximum flow (or min </w:t>
       </w:r>
       <w:proofErr w:type="spellStart"/>
       <w:r>
@@ -4183,16 +4253,7 @@
           <w:sz w:val="24"/>
           <w:szCs w:val="24"/>
         </w:rPr>
-        <w:t xml:space="preserve">. There is a lot </w:t>
-      </w:r>
-      <w:r>
-        <w:rPr>
-          <w:rFonts w:ascii="Times New Roman" w:hAnsi="Times New Roman" w:cs="Times New Roman"/>
-          <w:sz w:val="24"/>
-          <w:szCs w:val="24"/>
-        </w:rPr>
-        <w:lastRenderedPageBreak/>
-        <w:t>to unpack and understand in this algorithm, but</w:t>
+        <w:t>. There is a lot to unpack and understand in this algorithm, but</w:t>
       </w:r>
       <w:r>
         <w:rPr>
@@ -4223,6 +4284,8 @@
           <w:rFonts w:ascii="Times New Roman" w:hAnsi="Times New Roman" w:cs="Times New Roman"/>
           <w:b/>
           <w:bCs/>
+          <w:i/>
+          <w:iCs/>
           <w:sz w:val="24"/>
           <w:szCs w:val="24"/>
         </w:rPr>
@@ -4232,52 +4295,61 @@
           <w:rFonts w:ascii="Times New Roman" w:hAnsi="Times New Roman" w:cs="Times New Roman"/>
           <w:b/>
           <w:bCs/>
-          <w:sz w:val="24"/>
-          <w:szCs w:val="24"/>
-        </w:rPr>
-        <w:t>Greedy peeling algorithm</w:t>
-      </w:r>
-    </w:p>
-    <w:p>
-      <w:pPr>
-        <w:tabs>
-          <w:tab w:val="left" w:pos="720"/>
-          <w:tab w:val="right" w:leader="dot" w:pos="7920"/>
-          <w:tab w:val="right" w:pos="8640"/>
-        </w:tabs>
-        <w:spacing w:line="480" w:lineRule="auto"/>
-        <w:rPr>
-          <w:rFonts w:ascii="Times New Roman" w:hAnsi="Times New Roman" w:cs="Times New Roman"/>
-          <w:sz w:val="24"/>
-          <w:szCs w:val="24"/>
-        </w:rPr>
-      </w:pPr>
-      <w:r>
-        <w:rPr>
-          <w:rFonts w:ascii="Times New Roman" w:hAnsi="Times New Roman" w:cs="Times New Roman"/>
-          <w:sz w:val="24"/>
-          <w:szCs w:val="24"/>
-        </w:rPr>
-        <w:tab/>
-        <w:t xml:space="preserve">This is a straightforward approximation algorithm. Given graph </w:t>
-      </w:r>
-      <w:r>
-        <w:rPr>
-          <w:rFonts w:ascii="Times New Roman" w:hAnsi="Times New Roman" w:cs="Times New Roman"/>
           <w:i/>
           <w:iCs/>
           <w:sz w:val="24"/>
           <w:szCs w:val="24"/>
         </w:rPr>
-        <w:t>G</w:t>
-      </w:r>
-      <w:r>
-        <w:rPr>
-          <w:rFonts w:ascii="Times New Roman" w:hAnsi="Times New Roman" w:cs="Times New Roman"/>
-          <w:sz w:val="24"/>
-          <w:szCs w:val="24"/>
-        </w:rPr>
-        <w:t xml:space="preserve">, every iteration the algorithm will remove the vertex of lowest degree from </w:t>
+        <w:t>Greedy peeling algorithm</w:t>
+      </w:r>
+    </w:p>
+    <w:p>
+      <w:pPr>
+        <w:tabs>
+          <w:tab w:val="left" w:pos="720"/>
+          <w:tab w:val="right" w:leader="dot" w:pos="7920"/>
+          <w:tab w:val="right" w:pos="8640"/>
+        </w:tabs>
+        <w:spacing w:line="480" w:lineRule="auto"/>
+        <w:rPr>
+          <w:rFonts w:ascii="Times New Roman" w:hAnsi="Times New Roman" w:cs="Times New Roman"/>
+          <w:sz w:val="24"/>
+          <w:szCs w:val="24"/>
+        </w:rPr>
+      </w:pPr>
+      <w:r>
+        <w:rPr>
+          <w:rFonts w:ascii="Times New Roman" w:hAnsi="Times New Roman" w:cs="Times New Roman"/>
+          <w:sz w:val="24"/>
+          <w:szCs w:val="24"/>
+        </w:rPr>
+        <w:tab/>
+        <w:t>This is a straightforward approximation algorithm</w:t>
+      </w:r>
+      <w:r>
+        <w:rPr>
+          <w:rFonts w:ascii="Times New Roman" w:hAnsi="Times New Roman" w:cs="Times New Roman"/>
+          <w:sz w:val="24"/>
+          <w:szCs w:val="24"/>
+        </w:rPr>
+        <w:t xml:space="preserve"> developed by Charikar </w:t>
+      </w:r>
+      <w:r>
+        <w:rPr>
+          <w:rFonts w:ascii="Times New Roman" w:hAnsi="Times New Roman" w:cs="Times New Roman"/>
+          <w:sz w:val="24"/>
+          <w:szCs w:val="24"/>
+          <w:highlight w:val="yellow"/>
+        </w:rPr>
+        <w:t>(elaborate)</w:t>
+      </w:r>
+      <w:r>
+        <w:rPr>
+          <w:rFonts w:ascii="Times New Roman" w:hAnsi="Times New Roman" w:cs="Times New Roman"/>
+          <w:sz w:val="24"/>
+          <w:szCs w:val="24"/>
+        </w:rPr>
+        <w:t xml:space="preserve">. Given graph </w:t>
       </w:r>
       <w:r>
         <w:rPr>
@@ -4295,25 +4367,25 @@
           <w:sz w:val="24"/>
           <w:szCs w:val="24"/>
         </w:rPr>
-        <w:t xml:space="preserve">, where degree is the number of vertices a given vertex is connected to. The current subgraph of highest density is stored, and every </w:t>
-      </w:r>
-      <w:proofErr w:type="gramStart"/>
-      <w:r>
-        <w:rPr>
-          <w:rFonts w:ascii="Times New Roman" w:hAnsi="Times New Roman" w:cs="Times New Roman"/>
-          <w:sz w:val="24"/>
-          <w:szCs w:val="24"/>
-        </w:rPr>
-        <w:t>iteration it</w:t>
-      </w:r>
-      <w:proofErr w:type="gramEnd"/>
-      <w:r>
-        <w:rPr>
-          <w:rFonts w:ascii="Times New Roman" w:hAnsi="Times New Roman" w:cs="Times New Roman"/>
-          <w:sz w:val="24"/>
-          <w:szCs w:val="24"/>
-        </w:rPr>
-        <w:t xml:space="preserve"> is compared to the new subgraph. If the new subgraph is denser than the currently stored one, it replaces it. This goes on until all vertices have been removed, and thus the subgraph that had the highest density as these vertices were peeled away is the result. As is apparent, this </w:t>
+        <w:t xml:space="preserve">, every iteration the algorithm will remove the vertex of lowest degree from </w:t>
+      </w:r>
+      <w:r>
+        <w:rPr>
+          <w:rFonts w:ascii="Times New Roman" w:hAnsi="Times New Roman" w:cs="Times New Roman"/>
+          <w:i/>
+          <w:iCs/>
+          <w:sz w:val="24"/>
+          <w:szCs w:val="24"/>
+        </w:rPr>
+        <w:t>G</w:t>
+      </w:r>
+      <w:r>
+        <w:rPr>
+          <w:rFonts w:ascii="Times New Roman" w:hAnsi="Times New Roman" w:cs="Times New Roman"/>
+          <w:sz w:val="24"/>
+          <w:szCs w:val="24"/>
+        </w:rPr>
+        <w:t xml:space="preserve">, where degree is the number of vertices a given vertex is connected to. The current subgraph of highest density is stored, and every iteration it is compared to the new subgraph. If the new subgraph is denser than the currently stored one, it replaces it. This goes on until all vertices have been removed, and thus the subgraph that had the highest density as these vertices were peeled away is the result. As is apparent, this </w:t>
       </w:r>
       <w:r>
         <w:rPr>
@@ -4464,6 +4536,8 @@
           <w:rFonts w:ascii="Times New Roman" w:hAnsi="Times New Roman" w:cs="Times New Roman"/>
           <w:b/>
           <w:bCs/>
+          <w:i/>
+          <w:iCs/>
           <w:sz w:val="24"/>
           <w:szCs w:val="24"/>
         </w:rPr>
@@ -4473,6 +4547,8 @@
           <w:rFonts w:ascii="Times New Roman" w:hAnsi="Times New Roman" w:cs="Times New Roman"/>
           <w:b/>
           <w:bCs/>
+          <w:i/>
+          <w:iCs/>
           <w:sz w:val="24"/>
           <w:szCs w:val="24"/>
         </w:rPr>
@@ -4506,27 +4582,123 @@
           <w:rFonts w:ascii="Times New Roman" w:hAnsi="Times New Roman" w:cs="Times New Roman"/>
           <w:sz w:val="24"/>
           <w:szCs w:val="24"/>
-          <w:highlight w:val="yellow"/>
-        </w:rPr>
-        <w:t xml:space="preserve">(This is interesting, </w:t>
-      </w:r>
-      <w:r>
-        <w:rPr>
-          <w:rFonts w:ascii="Times New Roman" w:hAnsi="Times New Roman" w:cs="Times New Roman"/>
-          <w:sz w:val="24"/>
-          <w:szCs w:val="24"/>
-          <w:highlight w:val="yellow"/>
-        </w:rPr>
-        <w:t>but</w:t>
-      </w:r>
-      <w:r>
-        <w:rPr>
-          <w:rFonts w:ascii="Times New Roman" w:hAnsi="Times New Roman" w:cs="Times New Roman"/>
-          <w:sz w:val="24"/>
-          <w:szCs w:val="24"/>
-          <w:highlight w:val="yellow"/>
-        </w:rPr>
-        <w:t xml:space="preserve"> I don’t know if it’s entirely relevant)</w:t>
+        </w:rPr>
+        <w:t xml:space="preserve">Building on </w:t>
+      </w:r>
+      <w:proofErr w:type="spellStart"/>
+      <w:r>
+        <w:rPr>
+          <w:rFonts w:ascii="Times New Roman" w:hAnsi="Times New Roman" w:cs="Times New Roman"/>
+          <w:sz w:val="24"/>
+          <w:szCs w:val="24"/>
+        </w:rPr>
+        <w:t>Charikar’s</w:t>
+      </w:r>
+      <w:proofErr w:type="spellEnd"/>
+      <w:r>
+        <w:rPr>
+          <w:rFonts w:ascii="Times New Roman" w:hAnsi="Times New Roman" w:cs="Times New Roman"/>
+          <w:sz w:val="24"/>
+          <w:szCs w:val="24"/>
+        </w:rPr>
+        <w:t xml:space="preserve"> Greedy Peeling Algorithm is an algorithm proposed by Boob et al. (elaborate). This algorithm iterates through the Greedy algorithm </w:t>
+      </w:r>
+      <w:r>
+        <w:rPr>
+          <w:rFonts w:ascii="Times New Roman" w:hAnsi="Times New Roman" w:cs="Times New Roman"/>
+          <w:i/>
+          <w:iCs/>
+          <w:sz w:val="24"/>
+          <w:szCs w:val="24"/>
+        </w:rPr>
+        <w:t>T</w:t>
+      </w:r>
+      <w:r>
+        <w:rPr>
+          <w:rFonts w:ascii="Times New Roman" w:hAnsi="Times New Roman" w:cs="Times New Roman"/>
+          <w:sz w:val="24"/>
+          <w:szCs w:val="24"/>
+        </w:rPr>
+        <w:t xml:space="preserve"> times, </w:t>
+      </w:r>
+      <w:r>
+        <w:rPr>
+          <w:rFonts w:ascii="Times New Roman" w:hAnsi="Times New Roman" w:cs="Times New Roman"/>
+          <w:sz w:val="24"/>
+          <w:szCs w:val="24"/>
+        </w:rPr>
+        <w:lastRenderedPageBreak/>
+        <w:t xml:space="preserve">with each iteration updating the priority of each vertex so that in subsequent iterations, vertices of higher priority are kept in for longer. By running the Greedy algorithm multiple times and utilizing the results of previous iterations, denser subgraphs can be found. And while this algorithm is still an approximation, it was found that with enough iterations, </w:t>
+      </w:r>
+      <w:r>
+        <w:rPr>
+          <w:rFonts w:ascii="Times New Roman" w:hAnsi="Times New Roman" w:cs="Times New Roman"/>
+          <w:sz w:val="24"/>
+          <w:szCs w:val="24"/>
+        </w:rPr>
+        <w:t xml:space="preserve">the densest subgraph found would be arbitrarily close to the exact optimal densest subgraph. Meaning this relatively simple solution can find a subgraph of negligible difference from the optimal densest subgraph at worst, making for an efficient and relatively easy to implement solution to the DSD </w:t>
+      </w:r>
+      <w:sdt>
+        <w:sdtPr>
+          <w:rPr>
+            <w:rFonts w:ascii="Times New Roman" w:hAnsi="Times New Roman" w:cs="Times New Roman"/>
+            <w:sz w:val="24"/>
+            <w:szCs w:val="24"/>
+          </w:rPr>
+          <w:id w:val="2142686846"/>
+          <w:citation/>
+        </w:sdtPr>
+        <w:sdtContent>
+          <w:r>
+            <w:rPr>
+              <w:rFonts w:ascii="Times New Roman" w:hAnsi="Times New Roman" w:cs="Times New Roman"/>
+              <w:sz w:val="24"/>
+              <w:szCs w:val="24"/>
+            </w:rPr>
+            <w:fldChar w:fldCharType="begin"/>
+          </w:r>
+          <w:r>
+            <w:rPr>
+              <w:rFonts w:ascii="Times New Roman" w:hAnsi="Times New Roman" w:cs="Times New Roman"/>
+              <w:sz w:val="24"/>
+              <w:szCs w:val="24"/>
+            </w:rPr>
+            <w:instrText xml:space="preserve"> CITATION TLa18 \l 1033 </w:instrText>
+          </w:r>
+          <w:r>
+            <w:rPr>
+              <w:rFonts w:ascii="Times New Roman" w:hAnsi="Times New Roman" w:cs="Times New Roman"/>
+              <w:sz w:val="24"/>
+              <w:szCs w:val="24"/>
+            </w:rPr>
+            <w:fldChar w:fldCharType="separate"/>
+          </w:r>
+          <w:r>
+            <w:rPr>
+              <w:rFonts w:ascii="Times New Roman" w:hAnsi="Times New Roman" w:cs="Times New Roman"/>
+              <w:noProof/>
+              <w:sz w:val="24"/>
+              <w:szCs w:val="24"/>
+            </w:rPr>
+            <w:t>[4]</w:t>
+          </w:r>
+          <w:r>
+            <w:rPr>
+              <w:rFonts w:ascii="Times New Roman" w:hAnsi="Times New Roman" w:cs="Times New Roman"/>
+              <w:sz w:val="24"/>
+              <w:szCs w:val="24"/>
+            </w:rPr>
+            <w:fldChar w:fldCharType="end"/>
+          </w:r>
+        </w:sdtContent>
+      </w:sdt>
+      <w:r>
+        <w:rPr>
+          <w:rFonts w:ascii="Times New Roman" w:hAnsi="Times New Roman" w:cs="Times New Roman"/>
+          <w:sz w:val="24"/>
+          <w:szCs w:val="24"/>
+        </w:rPr>
+        <w:t xml:space="preserve">. </w:t>
       </w:r>
     </w:p>
     <w:p>
@@ -4537,38 +4709,6 @@
           <w:tab w:val="right" w:pos="8640"/>
         </w:tabs>
         <w:spacing w:line="480" w:lineRule="auto"/>
-        <w:rPr>
-          <w:rFonts w:ascii="Times New Roman" w:hAnsi="Times New Roman" w:cs="Times New Roman"/>
-          <w:sz w:val="24"/>
-          <w:szCs w:val="24"/>
-        </w:rPr>
-      </w:pPr>
-      <w:r>
-        <w:rPr>
-          <w:rFonts w:ascii="Times New Roman" w:hAnsi="Times New Roman" w:cs="Times New Roman"/>
-          <w:sz w:val="24"/>
-          <w:szCs w:val="24"/>
-        </w:rPr>
-        <w:tab/>
-      </w:r>
-      <w:r>
-        <w:rPr>
-          <w:rFonts w:ascii="Times New Roman" w:hAnsi="Times New Roman" w:cs="Times New Roman"/>
-          <w:sz w:val="24"/>
-          <w:szCs w:val="24"/>
-        </w:rPr>
-        <w:t xml:space="preserve">While these are all very interesting algorithms and introduce some important concepts that we will be discussing, let’s move on to the most important algorithm of our project. </w:t>
-      </w:r>
-    </w:p>
-    <w:p>
-      <w:pPr>
-        <w:tabs>
-          <w:tab w:val="left" w:pos="720"/>
-          <w:tab w:val="right" w:leader="dot" w:pos="7920"/>
-          <w:tab w:val="right" w:pos="8640"/>
-        </w:tabs>
-        <w:spacing w:line="480" w:lineRule="auto"/>
-        <w:jc w:val="center"/>
         <w:rPr>
           <w:rFonts w:ascii="Times New Roman" w:hAnsi="Times New Roman" w:cs="Times New Roman"/>
           <w:b/>
@@ -4585,7 +4725,7 @@
           <w:sz w:val="24"/>
           <w:szCs w:val="24"/>
         </w:rPr>
-        <w:t>Chapter 3</w:t>
+        <w:t>Related Works</w:t>
       </w:r>
     </w:p>
     <w:p>
@@ -4596,7 +4736,13 @@
           <w:tab w:val="right" w:pos="8640"/>
         </w:tabs>
         <w:spacing w:line="480" w:lineRule="auto"/>
-        <w:jc w:val="center"/>
+        <w:rPr>
+          <w:rFonts w:ascii="Times New Roman" w:hAnsi="Times New Roman" w:cs="Times New Roman"/>
+          <w:sz w:val="24"/>
+          <w:szCs w:val="24"/>
+        </w:rPr>
+      </w:pPr>
+      <w:r>
         <w:rPr>
           <w:rFonts w:ascii="Times New Roman" w:hAnsi="Times New Roman" w:cs="Times New Roman"/>
           <w:b/>
@@ -4604,16 +4750,132 @@
           <w:sz w:val="24"/>
           <w:szCs w:val="24"/>
         </w:rPr>
-      </w:pPr>
-      <w:r>
+        <w:tab/>
+      </w:r>
+      <w:r>
+        <w:rPr>
+          <w:rFonts w:ascii="Times New Roman" w:hAnsi="Times New Roman" w:cs="Times New Roman"/>
+          <w:sz w:val="24"/>
+          <w:szCs w:val="24"/>
+        </w:rPr>
+        <w:t>Now let’s cover some algorithms that solve similar problems.</w:t>
+      </w:r>
+    </w:p>
+    <w:p>
+      <w:pPr>
+        <w:tabs>
+          <w:tab w:val="left" w:pos="720"/>
+          <w:tab w:val="right" w:leader="dot" w:pos="7920"/>
+          <w:tab w:val="right" w:pos="8640"/>
+        </w:tabs>
+        <w:spacing w:line="480" w:lineRule="auto"/>
         <w:rPr>
           <w:rFonts w:ascii="Times New Roman" w:hAnsi="Times New Roman" w:cs="Times New Roman"/>
           <w:b/>
           <w:bCs/>
-          <w:sz w:val="24"/>
-          <w:szCs w:val="24"/>
-        </w:rPr>
-        <w:lastRenderedPageBreak/>
+          <w:i/>
+          <w:iCs/>
+          <w:sz w:val="24"/>
+          <w:szCs w:val="24"/>
+        </w:rPr>
+      </w:pPr>
+      <w:r>
+        <w:rPr>
+          <w:rFonts w:ascii="Times New Roman" w:hAnsi="Times New Roman" w:cs="Times New Roman"/>
+          <w:b/>
+          <w:bCs/>
+          <w:i/>
+          <w:iCs/>
+          <w:sz w:val="24"/>
+          <w:szCs w:val="24"/>
+        </w:rPr>
+        <w:t xml:space="preserve">(Insert First Algorithm Title Here) </w:t>
+      </w:r>
+    </w:p>
+    <w:p>
+      <w:pPr>
+        <w:tabs>
+          <w:tab w:val="left" w:pos="720"/>
+          <w:tab w:val="right" w:leader="dot" w:pos="7920"/>
+          <w:tab w:val="right" w:pos="8640"/>
+        </w:tabs>
+        <w:spacing w:line="480" w:lineRule="auto"/>
+        <w:rPr>
+          <w:rFonts w:ascii="Times New Roman" w:hAnsi="Times New Roman" w:cs="Times New Roman"/>
+          <w:sz w:val="24"/>
+          <w:szCs w:val="24"/>
+        </w:rPr>
+      </w:pPr>
+      <w:r>
+        <w:rPr>
+          <w:rFonts w:ascii="Times New Roman" w:hAnsi="Times New Roman" w:cs="Times New Roman"/>
+          <w:sz w:val="24"/>
+          <w:szCs w:val="24"/>
+        </w:rPr>
+        <w:tab/>
+      </w:r>
+      <w:r>
+        <w:rPr>
+          <w:rFonts w:ascii="Times New Roman" w:hAnsi="Times New Roman" w:cs="Times New Roman"/>
+          <w:sz w:val="24"/>
+          <w:szCs w:val="24"/>
+        </w:rPr>
+        <w:t xml:space="preserve">While these are all very interesting algorithms and introduce some important concepts that we will be discussing, let’s move on to the most important algorithm of our project. </w:t>
+      </w:r>
+    </w:p>
+    <w:p>
+      <w:pPr>
+        <w:tabs>
+          <w:tab w:val="left" w:pos="720"/>
+          <w:tab w:val="right" w:leader="dot" w:pos="7920"/>
+          <w:tab w:val="right" w:pos="8640"/>
+        </w:tabs>
+        <w:spacing w:line="480" w:lineRule="auto"/>
+        <w:jc w:val="center"/>
+        <w:rPr>
+          <w:rFonts w:ascii="Times New Roman" w:hAnsi="Times New Roman" w:cs="Times New Roman"/>
+          <w:b/>
+          <w:bCs/>
+          <w:sz w:val="24"/>
+          <w:szCs w:val="24"/>
+        </w:rPr>
+      </w:pPr>
+      <w:r>
+        <w:rPr>
+          <w:rFonts w:ascii="Times New Roman" w:hAnsi="Times New Roman" w:cs="Times New Roman"/>
+          <w:b/>
+          <w:bCs/>
+          <w:sz w:val="24"/>
+          <w:szCs w:val="24"/>
+        </w:rPr>
+        <w:t>Chapter 3</w:t>
+      </w:r>
+    </w:p>
+    <w:p>
+      <w:pPr>
+        <w:tabs>
+          <w:tab w:val="left" w:pos="720"/>
+          <w:tab w:val="right" w:leader="dot" w:pos="7920"/>
+          <w:tab w:val="right" w:pos="8640"/>
+        </w:tabs>
+        <w:spacing w:line="480" w:lineRule="auto"/>
+        <w:jc w:val="center"/>
+        <w:rPr>
+          <w:rFonts w:ascii="Times New Roman" w:hAnsi="Times New Roman" w:cs="Times New Roman"/>
+          <w:b/>
+          <w:bCs/>
+          <w:sz w:val="24"/>
+          <w:szCs w:val="24"/>
+        </w:rPr>
+      </w:pPr>
+      <w:r>
+        <w:rPr>
+          <w:rFonts w:ascii="Times New Roman" w:hAnsi="Times New Roman" w:cs="Times New Roman"/>
+          <w:b/>
+          <w:bCs/>
+          <w:sz w:val="24"/>
+          <w:szCs w:val="24"/>
+        </w:rPr>
         <w:t xml:space="preserve">The CoreExact </w:t>
       </w:r>
       <w:r>
@@ -4752,6 +5014,7 @@
           <w:sz w:val="24"/>
           <w:szCs w:val="24"/>
         </w:rPr>
+        <w:lastRenderedPageBreak/>
         <w:t>Adjacency Lists and Adjacency Matrices</w:t>
       </w:r>
     </w:p>
@@ -4855,7 +5118,6 @@
           <w:sz w:val="24"/>
           <w:szCs w:val="24"/>
         </w:rPr>
-        <w:lastRenderedPageBreak/>
         <w:tab/>
       </w:r>
       <w:r>
@@ -5090,7 +5352,16 @@
           <w:sz w:val="24"/>
           <w:szCs w:val="24"/>
         </w:rPr>
-        <w:t>Adjacency matrices, in comparison to adjacency lists, work well for small structures like motifs as they make construction and representation easier in the code (which holds true for large graphs as well, but they become much more costly in memory and iteration efficiency).</w:t>
+        <w:t xml:space="preserve">Adjacency matrices, in comparison to adjacency lists, work well for small structures like motifs as they make </w:t>
+      </w:r>
+      <w:r>
+        <w:rPr>
+          <w:rFonts w:ascii="Times New Roman" w:hAnsi="Times New Roman" w:cs="Times New Roman"/>
+          <w:sz w:val="24"/>
+          <w:szCs w:val="24"/>
+        </w:rPr>
+        <w:lastRenderedPageBreak/>
+        <w:t>construction and representation easier in the code (which holds true for large graphs as well, but they become much more costly in memory and iteration efficiency).</w:t>
       </w:r>
     </w:p>
     <w:p>
@@ -5160,7 +5431,6 @@
           <w:sz w:val="24"/>
           <w:szCs w:val="24"/>
         </w:rPr>
-        <w:lastRenderedPageBreak/>
         <w:tab/>
       </w:r>
       <w:r>
@@ -5418,6 +5688,7 @@
           <w:sz w:val="24"/>
           <w:szCs w:val="24"/>
         </w:rPr>
+        <w:lastRenderedPageBreak/>
         <w:tab/>
       </w:r>
       <w:r>
@@ -5583,16 +5854,7 @@
           <w:sz w:val="24"/>
           <w:szCs w:val="24"/>
         </w:rPr>
-        <w:t xml:space="preserve"> the Greedy peeling algorithm covered earlier called core decomposition. Like with the Greedy algorithm, core decomposition finds the vertex of lowest degree </w:t>
-      </w:r>
-      <w:r>
-        <w:rPr>
-          <w:rFonts w:ascii="Times New Roman" w:hAnsi="Times New Roman" w:cs="Times New Roman"/>
-          <w:sz w:val="24"/>
-          <w:szCs w:val="24"/>
-        </w:rPr>
-        <w:lastRenderedPageBreak/>
-        <w:t xml:space="preserve">one at a time and removes it from the graph, where degree is the number of vertices a vertex is connected to. </w:t>
+        <w:t xml:space="preserve"> the Greedy peeling algorithm covered earlier called core decomposition. Like with the Greedy algorithm, core decomposition finds the vertex of lowest degree one at a time and removes it from the graph, where degree is the number of vertices a vertex is connected to. </w:t>
       </w:r>
       <w:r>
         <w:rPr>
@@ -5671,8 +5933,9 @@
         <w:rPr>
           <w:noProof/>
         </w:rPr>
+        <w:lastRenderedPageBreak/>
         <w:drawing>
-          <wp:inline distT="0" distB="0" distL="0" distR="0" wp14:anchorId="4473A6E3" wp14:editId="1EAFABE5">
+          <wp:inline distT="0" distB="0" distL="0" distR="0" wp14:anchorId="4473A6E3" wp14:editId="05A3C43C">
             <wp:extent cx="5486400" cy="2213610"/>
             <wp:effectExtent l="19050" t="19050" r="19050" b="15240"/>
             <wp:docPr id="607590666" name="Picture 9" descr="What Is the K-Core of a Graph? | Baeldung on Computer Science"/>
@@ -5838,7 +6101,6 @@
           <w:sz w:val="24"/>
           <w:szCs w:val="24"/>
         </w:rPr>
-        <w:lastRenderedPageBreak/>
         <w:tab/>
         <w:t xml:space="preserve">With the densest k-core, we can break this down into pieces known as connected components. A connected component is a subgraph where every vertex is connected to all the others in the subgraph by </w:t>
       </w:r>
@@ -5951,6 +6213,7 @@
         <w:rPr>
           <w:noProof/>
         </w:rPr>
+        <w:lastRenderedPageBreak/>
         <w:drawing>
           <wp:inline distT="0" distB="0" distL="0" distR="0" wp14:anchorId="37DD3C6C" wp14:editId="64DF21E2">
             <wp:extent cx="5486400" cy="3650615"/>
@@ -6177,7 +6440,6 @@
           <w:sz w:val="24"/>
           <w:szCs w:val="24"/>
         </w:rPr>
-        <w:lastRenderedPageBreak/>
         <w:tab/>
       </w:r>
       <w:r>
@@ -6350,7 +6612,16 @@
           <w:sz w:val="24"/>
           <w:szCs w:val="24"/>
         </w:rPr>
-        <w:t xml:space="preserve"> where every edge has two values: capacity and flow. These are abstract numerical values that represent an amount of “something” passing through the edge in the direction it faces. Water through a pipe is an easy way to look at this, since water flows through a pipe in a certain direction. Capacity represents the maximum amount of this “something” that can pass through the edge, while flow is an amount greater than or equal to 0 that is less than or equal to the capacity, essentially representing how much of this “something” is passing through the edge. This is often represented as </w:t>
+        <w:t xml:space="preserve"> where every edge has two values: capacity and flow. These are abstract numerical values that represent an amount of “something” passing through the edge in the direction it faces. Water through a pipe is </w:t>
+      </w:r>
+      <w:r>
+        <w:rPr>
+          <w:rFonts w:ascii="Times New Roman" w:hAnsi="Times New Roman" w:cs="Times New Roman"/>
+          <w:sz w:val="24"/>
+          <w:szCs w:val="24"/>
+        </w:rPr>
+        <w:lastRenderedPageBreak/>
+        <w:t xml:space="preserve">an easy way to look at this, since water flows through a pipe in a certain direction. Capacity represents the maximum amount of this “something” that can pass through the edge, while flow is an amount greater than or equal to 0 that is less than or equal to the capacity, essentially representing how much of this “something” is passing through the edge. This is often represented as </w:t>
       </w:r>
       <w:r>
         <w:rPr>
@@ -6487,7 +6758,6 @@
         <w:rPr>
           <w:noProof/>
         </w:rPr>
-        <w:lastRenderedPageBreak/>
         <w:drawing>
           <wp:inline distT="0" distB="0" distL="0" distR="0" wp14:anchorId="544F6057" wp14:editId="17D97EEC">
             <wp:extent cx="4762500" cy="2660650"/>
@@ -6655,6 +6925,7 @@
           <w:sz w:val="24"/>
           <w:szCs w:val="24"/>
         </w:rPr>
+        <w:lastRenderedPageBreak/>
         <w:tab/>
       </w:r>
       <w:proofErr w:type="gramStart"/>
@@ -6940,16 +7211,7 @@
           <w:sz w:val="24"/>
           <w:szCs w:val="24"/>
         </w:rPr>
-        <w:t xml:space="preserve"> </w:t>
-      </w:r>
-      <w:r>
-        <w:rPr>
-          <w:rFonts w:ascii="Times New Roman" w:hAnsi="Times New Roman" w:cs="Times New Roman"/>
-          <w:sz w:val="24"/>
-          <w:szCs w:val="24"/>
-        </w:rPr>
-        <w:lastRenderedPageBreak/>
-        <w:t xml:space="preserve">We can calculate the cut capacity to be 5, since we ignore the capacity of edge 2 to 1 as it flows into </w:t>
+        <w:t xml:space="preserve"> We can calculate the cut capacity to be 5, since we ignore the capacity of edge 2 to 1 as it flows into </w:t>
       </w:r>
       <w:r>
         <w:rPr>
@@ -6989,6 +7251,7 @@
         <w:rPr>
           <w:noProof/>
         </w:rPr>
+        <w:lastRenderedPageBreak/>
         <w:drawing>
           <wp:inline distT="0" distB="0" distL="0" distR="0" wp14:anchorId="7980D16F" wp14:editId="7D0E51F0">
             <wp:extent cx="3250359" cy="2870200"/>
@@ -7742,23 +8005,7 @@
           <w:sz w:val="24"/>
           <w:szCs w:val="24"/>
         </w:rPr>
-        <w:t xml:space="preserve"> are declared, and </w:t>
-      </w:r>
-      <w:r>
-        <w:rPr>
-          <w:rFonts w:ascii="Times New Roman" w:hAnsi="Times New Roman" w:cs="Times New Roman"/>
-          <w:sz w:val="24"/>
-          <w:szCs w:val="24"/>
-        </w:rPr>
-        <w:t>α</w:t>
-      </w:r>
-      <w:r>
-        <w:rPr>
-          <w:rFonts w:ascii="Times New Roman" w:hAnsi="Times New Roman" w:cs="Times New Roman"/>
-          <w:sz w:val="24"/>
-          <w:szCs w:val="24"/>
-        </w:rPr>
-        <w:t xml:space="preserve"> is set as the average of </w:t>
+        <w:t xml:space="preserve"> are declared, and α is set as the average of </w:t>
       </w:r>
       <w:r>
         <w:rPr>
@@ -8119,23 +8366,7 @@
           <w:sz w:val="24"/>
           <w:szCs w:val="24"/>
         </w:rPr>
-        <w:t xml:space="preserve">As a note, in Goldberg’s original algorithm, it uses edge degree and just </w:t>
-      </w:r>
-      <w:r>
-        <w:rPr>
-          <w:rFonts w:ascii="Times New Roman" w:hAnsi="Times New Roman" w:cs="Times New Roman"/>
-          <w:sz w:val="24"/>
-          <w:szCs w:val="24"/>
-        </w:rPr>
-        <w:t>α</w:t>
-      </w:r>
-      <w:r>
-        <w:rPr>
-          <w:rFonts w:ascii="Times New Roman" w:hAnsi="Times New Roman" w:cs="Times New Roman"/>
-          <w:sz w:val="24"/>
-          <w:szCs w:val="24"/>
-        </w:rPr>
-        <w:t>. But CoreExact has adjusted those values to work with motifs other than edges. With this graph,</w:t>
+        <w:t>As a note, in Goldberg’s original algorithm, it uses edge degree and just α. But CoreExact has adjusted those values to work with motifs other than edges. With this graph,</w:t>
       </w:r>
       <w:r>
         <w:rPr>
@@ -8161,23 +8392,7 @@
           <w:sz w:val="24"/>
           <w:szCs w:val="24"/>
         </w:rPr>
-        <w:t xml:space="preserve">-cut to see if there exists a subgraph of density </w:t>
-      </w:r>
-      <w:r>
-        <w:rPr>
-          <w:rFonts w:ascii="Times New Roman" w:hAnsi="Times New Roman" w:cs="Times New Roman"/>
-          <w:sz w:val="24"/>
-          <w:szCs w:val="24"/>
-        </w:rPr>
-        <w:t>α</w:t>
-      </w:r>
-      <w:r>
-        <w:rPr>
-          <w:rFonts w:ascii="Times New Roman" w:hAnsi="Times New Roman" w:cs="Times New Roman"/>
-          <w:sz w:val="24"/>
-          <w:szCs w:val="24"/>
-        </w:rPr>
-        <w:t xml:space="preserve"> or higher.</w:t>
+        <w:t>-cut to see if there exists a subgraph of density α or higher.</w:t>
       </w:r>
     </w:p>
     <w:p>
@@ -8267,25 +8482,7 @@
           <w:szCs w:val="24"/>
           <w:highlight w:val="yellow"/>
         </w:rPr>
-        <w:t xml:space="preserve">(cover “margin of error”, the </w:t>
-      </w:r>
-      <w:r>
-        <w:rPr>
-          <w:rFonts w:ascii="Times New Roman" w:hAnsi="Times New Roman" w:cs="Times New Roman"/>
-          <w:sz w:val="24"/>
-          <w:szCs w:val="24"/>
-          <w:highlight w:val="yellow"/>
-        </w:rPr>
-        <w:t>α</w:t>
-      </w:r>
-      <w:r>
-        <w:rPr>
-          <w:rFonts w:ascii="Times New Roman" w:hAnsi="Times New Roman" w:cs="Times New Roman"/>
-          <w:sz w:val="24"/>
-          <w:szCs w:val="24"/>
-          <w:highlight w:val="yellow"/>
-        </w:rPr>
-        <w:t xml:space="preserve"> value checker)</w:t>
+        <w:t>(cover “margin of error”, the α value checker)</w:t>
       </w:r>
     </w:p>
     <w:p>
@@ -8657,31 +8854,7 @@
           <w:sz w:val="24"/>
           <w:szCs w:val="24"/>
         </w:rPr>
-        <w:t xml:space="preserve"> is true, a subgraph of density greater than or equal to </w:t>
-      </w:r>
-      <w:r>
-        <w:rPr>
-          <w:rFonts w:ascii="Times New Roman" w:hAnsi="Times New Roman" w:cs="Times New Roman"/>
-          <w:sz w:val="24"/>
-          <w:szCs w:val="24"/>
-        </w:rPr>
-        <w:t>α</w:t>
-      </w:r>
-      <w:r>
-        <w:rPr>
-          <w:rFonts w:ascii="Times New Roman" w:hAnsi="Times New Roman" w:cs="Times New Roman"/>
-          <w:sz w:val="24"/>
-          <w:szCs w:val="24"/>
-        </w:rPr>
-        <w:t xml:space="preserve"> was not found, and thus the upper bound is now set as </w:t>
-      </w:r>
-      <w:r>
-        <w:rPr>
-          <w:rFonts w:ascii="Times New Roman" w:hAnsi="Times New Roman" w:cs="Times New Roman"/>
-          <w:sz w:val="24"/>
-          <w:szCs w:val="24"/>
-        </w:rPr>
-        <w:t>α</w:t>
+        <w:t xml:space="preserve"> is true, a subgraph of density greater than or equal to α was not found, and thus the upper bound is now set as α</w:t>
       </w:r>
       <w:r>
         <w:rPr>
@@ -8715,23 +8888,7 @@
           <w:sz w:val="24"/>
           <w:szCs w:val="24"/>
         </w:rPr>
-        <w:t xml:space="preserve"> is not true, then a subgraph of density greater than or equal to </w:t>
-      </w:r>
-      <w:r>
-        <w:rPr>
-          <w:rFonts w:ascii="Times New Roman" w:hAnsi="Times New Roman" w:cs="Times New Roman"/>
-          <w:sz w:val="24"/>
-          <w:szCs w:val="24"/>
-        </w:rPr>
-        <w:t>α</w:t>
-      </w:r>
-      <w:r>
-        <w:rPr>
-          <w:rFonts w:ascii="Times New Roman" w:hAnsi="Times New Roman" w:cs="Times New Roman"/>
-          <w:sz w:val="24"/>
-          <w:szCs w:val="24"/>
-        </w:rPr>
-        <w:t xml:space="preserve"> was found, and the density of that subgraph now equals the lower bound</w:t>
+        <w:t xml:space="preserve"> is not true, then a subgraph of density greater than or equal to α was found, and the density of that subgraph now equals the lower bound</w:t>
       </w:r>
       <w:r>
         <w:rPr>

</xml_diff>

<commit_message>
Added 3 related work sections.
</commit_message>
<xml_diff>
--- a/Thesis Paper.docx
+++ b/Thesis Paper.docx
@@ -66,7 +66,6 @@
           <w:szCs w:val="24"/>
         </w:rPr>
       </w:pPr>
-      <w:proofErr w:type="gramStart"/>
       <w:r>
         <w:rPr>
           <w:rFonts w:ascii="Times New Roman" w:hAnsi="Times New Roman" w:cs="Times New Roman"/>
@@ -75,7 +74,6 @@
         </w:rPr>
         <w:t>by</w:t>
       </w:r>
-      <w:proofErr w:type="gramEnd"/>
     </w:p>
     <w:p>
       <w:pPr>
@@ -349,25 +347,7 @@
           <w:sz w:val="24"/>
           <w:szCs w:val="24"/>
         </w:rPr>
-        <w:t xml:space="preserve"> </w:t>
-      </w:r>
-      <w:proofErr w:type="spellStart"/>
-      <w:r>
-        <w:rPr>
-          <w:rFonts w:ascii="Times New Roman" w:hAnsi="Times New Roman" w:cs="Times New Roman"/>
-          <w:sz w:val="24"/>
-          <w:szCs w:val="24"/>
-        </w:rPr>
-        <w:t>Guimu</w:t>
-      </w:r>
-      <w:proofErr w:type="spellEnd"/>
-      <w:r>
-        <w:rPr>
-          <w:rFonts w:ascii="Times New Roman" w:hAnsi="Times New Roman" w:cs="Times New Roman"/>
-          <w:sz w:val="24"/>
-          <w:szCs w:val="24"/>
-        </w:rPr>
-        <w:t xml:space="preserve"> Guo, Ph.D., Professor, Department of Computer Science</w:t>
+        <w:t xml:space="preserve"> Guimu Guo, Ph.D., Professor, Department of Computer Science</w:t>
       </w:r>
     </w:p>
     <w:p>
@@ -431,25 +411,7 @@
           <w:sz w:val="24"/>
           <w:szCs w:val="24"/>
         </w:rPr>
-        <w:t xml:space="preserve">Richard </w:t>
-      </w:r>
-      <w:proofErr w:type="spellStart"/>
-      <w:r>
-        <w:rPr>
-          <w:rFonts w:ascii="Times New Roman" w:hAnsi="Times New Roman" w:cs="Times New Roman"/>
-          <w:sz w:val="24"/>
-          <w:szCs w:val="24"/>
-        </w:rPr>
-        <w:t>Rabbitz</w:t>
-      </w:r>
-      <w:proofErr w:type="spellEnd"/>
-      <w:r>
-        <w:rPr>
-          <w:rFonts w:ascii="Times New Roman" w:hAnsi="Times New Roman" w:cs="Times New Roman"/>
-          <w:sz w:val="24"/>
-          <w:szCs w:val="24"/>
-        </w:rPr>
-        <w:t>, MSc., Professor, Department of Computer Science</w:t>
+        <w:t>Richard Rabbitz, MSc., Professor, Department of Computer Science</w:t>
       </w:r>
     </w:p>
     <w:p>
@@ -722,25 +684,7 @@
           <w:sz w:val="24"/>
           <w:szCs w:val="24"/>
         </w:rPr>
-        <w:t xml:space="preserve">I would like to deeply thank Professor </w:t>
-      </w:r>
-      <w:proofErr w:type="spellStart"/>
-      <w:r>
-        <w:rPr>
-          <w:rFonts w:ascii="Times New Roman" w:hAnsi="Times New Roman" w:cs="Times New Roman"/>
-          <w:sz w:val="24"/>
-          <w:szCs w:val="24"/>
-        </w:rPr>
-        <w:t>Guimu</w:t>
-      </w:r>
-      <w:proofErr w:type="spellEnd"/>
-      <w:r>
-        <w:rPr>
-          <w:rFonts w:ascii="Times New Roman" w:hAnsi="Times New Roman" w:cs="Times New Roman"/>
-          <w:sz w:val="24"/>
-          <w:szCs w:val="24"/>
-        </w:rPr>
-        <w:t xml:space="preserve"> Guo for his guidance throughout our research. We have worked together for a long time on this project, and I wouldn’t have been able to do any of this without his skills, direction, and help. </w:t>
+        <w:t xml:space="preserve">I would like to deeply thank Professor Guimu Guo for his guidance throughout our research. We have worked together for a long time on this project, and I wouldn’t have been able to do any of this without his skills, direction, and help. </w:t>
       </w:r>
     </w:p>
     <w:p>
@@ -794,47 +738,7 @@
           <w:szCs w:val="24"/>
           <w:highlight w:val="yellow"/>
         </w:rPr>
-        <w:t xml:space="preserve">(insert thanks </w:t>
-      </w:r>
-      <w:proofErr w:type="gramStart"/>
-      <w:r>
-        <w:rPr>
-          <w:rFonts w:ascii="Times New Roman" w:hAnsi="Times New Roman" w:cs="Times New Roman"/>
-          <w:sz w:val="24"/>
-          <w:szCs w:val="24"/>
-          <w:highlight w:val="yellow"/>
-        </w:rPr>
-        <w:t>for</w:t>
-      </w:r>
-      <w:proofErr w:type="gramEnd"/>
-      <w:r>
-        <w:rPr>
-          <w:rFonts w:ascii="Times New Roman" w:hAnsi="Times New Roman" w:cs="Times New Roman"/>
-          <w:sz w:val="24"/>
-          <w:szCs w:val="24"/>
-          <w:highlight w:val="yellow"/>
-        </w:rPr>
-        <w:t xml:space="preserve"> </w:t>
-      </w:r>
-      <w:proofErr w:type="gramStart"/>
-      <w:r>
-        <w:rPr>
-          <w:rFonts w:ascii="Times New Roman" w:hAnsi="Times New Roman" w:cs="Times New Roman"/>
-          <w:sz w:val="24"/>
-          <w:szCs w:val="24"/>
-          <w:highlight w:val="yellow"/>
-        </w:rPr>
-        <w:t>other</w:t>
-      </w:r>
-      <w:proofErr w:type="gramEnd"/>
-      <w:r>
-        <w:rPr>
-          <w:rFonts w:ascii="Times New Roman" w:hAnsi="Times New Roman" w:cs="Times New Roman"/>
-          <w:sz w:val="24"/>
-          <w:szCs w:val="24"/>
-          <w:highlight w:val="yellow"/>
-        </w:rPr>
-        <w:t xml:space="preserve"> student?)</w:t>
+        <w:t>(insert thanks for other student?)</w:t>
       </w:r>
     </w:p>
     <w:p>
@@ -1044,25 +948,7 @@
           <w:sz w:val="24"/>
           <w:szCs w:val="24"/>
         </w:rPr>
-        <w:t xml:space="preserve">Dr. </w:t>
-      </w:r>
-      <w:proofErr w:type="spellStart"/>
-      <w:r>
-        <w:rPr>
-          <w:rFonts w:ascii="Times New Roman" w:hAnsi="Times New Roman" w:cs="Times New Roman"/>
-          <w:sz w:val="24"/>
-          <w:szCs w:val="24"/>
-        </w:rPr>
-        <w:t>Guimu</w:t>
-      </w:r>
-      <w:proofErr w:type="spellEnd"/>
-      <w:r>
-        <w:rPr>
-          <w:rFonts w:ascii="Times New Roman" w:hAnsi="Times New Roman" w:cs="Times New Roman"/>
-          <w:sz w:val="24"/>
-          <w:szCs w:val="24"/>
-        </w:rPr>
-        <w:t xml:space="preserve"> Guo</w:t>
+        <w:t>Dr. Guimu Guo</w:t>
       </w:r>
     </w:p>
     <w:p>
@@ -1435,9 +1321,53 @@
           <w:szCs w:val="24"/>
           <w:highlight w:val="yellow"/>
         </w:rPr>
-        <w:t>(</w:t>
-      </w:r>
-      <w:proofErr w:type="spellStart"/>
+        <w:t>(tbd)</w:t>
+      </w:r>
+    </w:p>
+    <w:p>
+      <w:pPr>
+        <w:tabs>
+          <w:tab w:val="right" w:leader="dot" w:pos="7920"/>
+        </w:tabs>
+        <w:spacing w:line="480" w:lineRule="auto"/>
+        <w:rPr>
+          <w:rFonts w:ascii="Times New Roman" w:hAnsi="Times New Roman" w:cs="Times New Roman"/>
+          <w:sz w:val="24"/>
+          <w:szCs w:val="24"/>
+        </w:rPr>
+      </w:pPr>
+      <w:r>
+        <w:rPr>
+          <w:rFonts w:ascii="Times New Roman" w:hAnsi="Times New Roman" w:cs="Times New Roman"/>
+          <w:sz w:val="24"/>
+          <w:szCs w:val="24"/>
+        </w:rPr>
+        <w:t>Chapter 3: The</w:t>
+      </w:r>
+      <w:r>
+        <w:rPr>
+          <w:rFonts w:ascii="Times New Roman" w:hAnsi="Times New Roman" w:cs="Times New Roman"/>
+          <w:sz w:val="24"/>
+          <w:szCs w:val="24"/>
+        </w:rPr>
+        <w:t xml:space="preserve"> CoreExact</w:t>
+      </w:r>
+      <w:r>
+        <w:rPr>
+          <w:rFonts w:ascii="Times New Roman" w:hAnsi="Times New Roman" w:cs="Times New Roman"/>
+          <w:sz w:val="24"/>
+          <w:szCs w:val="24"/>
+        </w:rPr>
+        <w:t xml:space="preserve"> Algorithm</w:t>
+      </w:r>
+      <w:r>
+        <w:rPr>
+          <w:rFonts w:ascii="Times New Roman" w:hAnsi="Times New Roman" w:cs="Times New Roman"/>
+          <w:sz w:val="24"/>
+          <w:szCs w:val="24"/>
+        </w:rPr>
+        <w:tab/>
+      </w:r>
       <w:r>
         <w:rPr>
           <w:rFonts w:ascii="Times New Roman" w:hAnsi="Times New Roman" w:cs="Times New Roman"/>
@@ -1445,9 +1375,45 @@
           <w:szCs w:val="24"/>
           <w:highlight w:val="yellow"/>
         </w:rPr>
-        <w:t>tbd</w:t>
-      </w:r>
-      <w:proofErr w:type="spellEnd"/>
+        <w:t>(tbd)</w:t>
+      </w:r>
+    </w:p>
+    <w:p>
+      <w:pPr>
+        <w:tabs>
+          <w:tab w:val="right" w:leader="dot" w:pos="7920"/>
+        </w:tabs>
+        <w:spacing w:line="480" w:lineRule="auto"/>
+        <w:rPr>
+          <w:rFonts w:ascii="Times New Roman" w:hAnsi="Times New Roman" w:cs="Times New Roman"/>
+          <w:sz w:val="24"/>
+          <w:szCs w:val="24"/>
+        </w:rPr>
+      </w:pPr>
+      <w:r>
+        <w:rPr>
+          <w:rFonts w:ascii="Times New Roman" w:hAnsi="Times New Roman" w:cs="Times New Roman"/>
+          <w:sz w:val="24"/>
+          <w:szCs w:val="24"/>
+        </w:rPr>
+        <w:t>Chapter 4</w:t>
+      </w:r>
+      <w:r>
+        <w:rPr>
+          <w:rFonts w:ascii="Times New Roman" w:hAnsi="Times New Roman" w:cs="Times New Roman"/>
+          <w:sz w:val="24"/>
+          <w:szCs w:val="24"/>
+        </w:rPr>
+        <w:t>: Our Parallelized Implementation</w:t>
+      </w:r>
+      <w:r>
+        <w:rPr>
+          <w:rFonts w:ascii="Times New Roman" w:hAnsi="Times New Roman" w:cs="Times New Roman"/>
+          <w:sz w:val="24"/>
+          <w:szCs w:val="24"/>
+        </w:rPr>
+        <w:tab/>
+      </w:r>
       <w:r>
         <w:rPr>
           <w:rFonts w:ascii="Times New Roman" w:hAnsi="Times New Roman" w:cs="Times New Roman"/>
@@ -1455,147 +1421,7 @@
           <w:szCs w:val="24"/>
           <w:highlight w:val="yellow"/>
         </w:rPr>
-        <w:t>)</w:t>
-      </w:r>
-    </w:p>
-    <w:p>
-      <w:pPr>
-        <w:tabs>
-          <w:tab w:val="right" w:leader="dot" w:pos="7920"/>
-        </w:tabs>
-        <w:spacing w:line="480" w:lineRule="auto"/>
-        <w:rPr>
-          <w:rFonts w:ascii="Times New Roman" w:hAnsi="Times New Roman" w:cs="Times New Roman"/>
-          <w:sz w:val="24"/>
-          <w:szCs w:val="24"/>
-        </w:rPr>
-      </w:pPr>
-      <w:r>
-        <w:rPr>
-          <w:rFonts w:ascii="Times New Roman" w:hAnsi="Times New Roman" w:cs="Times New Roman"/>
-          <w:sz w:val="24"/>
-          <w:szCs w:val="24"/>
-        </w:rPr>
-        <w:t>Chapter 3: The</w:t>
-      </w:r>
-      <w:r>
-        <w:rPr>
-          <w:rFonts w:ascii="Times New Roman" w:hAnsi="Times New Roman" w:cs="Times New Roman"/>
-          <w:sz w:val="24"/>
-          <w:szCs w:val="24"/>
-        </w:rPr>
-        <w:t xml:space="preserve"> CoreExact</w:t>
-      </w:r>
-      <w:r>
-        <w:rPr>
-          <w:rFonts w:ascii="Times New Roman" w:hAnsi="Times New Roman" w:cs="Times New Roman"/>
-          <w:sz w:val="24"/>
-          <w:szCs w:val="24"/>
-        </w:rPr>
-        <w:t xml:space="preserve"> Algorithm</w:t>
-      </w:r>
-      <w:r>
-        <w:rPr>
-          <w:rFonts w:ascii="Times New Roman" w:hAnsi="Times New Roman" w:cs="Times New Roman"/>
-          <w:sz w:val="24"/>
-          <w:szCs w:val="24"/>
-        </w:rPr>
-        <w:tab/>
-      </w:r>
-      <w:r>
-        <w:rPr>
-          <w:rFonts w:ascii="Times New Roman" w:hAnsi="Times New Roman" w:cs="Times New Roman"/>
-          <w:sz w:val="24"/>
-          <w:szCs w:val="24"/>
-          <w:highlight w:val="yellow"/>
-        </w:rPr>
-        <w:t>(</w:t>
-      </w:r>
-      <w:proofErr w:type="spellStart"/>
-      <w:r>
-        <w:rPr>
-          <w:rFonts w:ascii="Times New Roman" w:hAnsi="Times New Roman" w:cs="Times New Roman"/>
-          <w:sz w:val="24"/>
-          <w:szCs w:val="24"/>
-          <w:highlight w:val="yellow"/>
-        </w:rPr>
-        <w:t>tbd</w:t>
-      </w:r>
-      <w:proofErr w:type="spellEnd"/>
-      <w:r>
-        <w:rPr>
-          <w:rFonts w:ascii="Times New Roman" w:hAnsi="Times New Roman" w:cs="Times New Roman"/>
-          <w:sz w:val="24"/>
-          <w:szCs w:val="24"/>
-          <w:highlight w:val="yellow"/>
-        </w:rPr>
-        <w:t>)</w:t>
-      </w:r>
-    </w:p>
-    <w:p>
-      <w:pPr>
-        <w:tabs>
-          <w:tab w:val="right" w:leader="dot" w:pos="7920"/>
-        </w:tabs>
-        <w:spacing w:line="480" w:lineRule="auto"/>
-        <w:rPr>
-          <w:rFonts w:ascii="Times New Roman" w:hAnsi="Times New Roman" w:cs="Times New Roman"/>
-          <w:sz w:val="24"/>
-          <w:szCs w:val="24"/>
-        </w:rPr>
-      </w:pPr>
-      <w:r>
-        <w:rPr>
-          <w:rFonts w:ascii="Times New Roman" w:hAnsi="Times New Roman" w:cs="Times New Roman"/>
-          <w:sz w:val="24"/>
-          <w:szCs w:val="24"/>
-        </w:rPr>
-        <w:t>Chapter 4</w:t>
-      </w:r>
-      <w:r>
-        <w:rPr>
-          <w:rFonts w:ascii="Times New Roman" w:hAnsi="Times New Roman" w:cs="Times New Roman"/>
-          <w:sz w:val="24"/>
-          <w:szCs w:val="24"/>
-        </w:rPr>
-        <w:t>: Our Parallelized Implementation</w:t>
-      </w:r>
-      <w:r>
-        <w:rPr>
-          <w:rFonts w:ascii="Times New Roman" w:hAnsi="Times New Roman" w:cs="Times New Roman"/>
-          <w:sz w:val="24"/>
-          <w:szCs w:val="24"/>
-        </w:rPr>
-        <w:tab/>
-      </w:r>
-      <w:r>
-        <w:rPr>
-          <w:rFonts w:ascii="Times New Roman" w:hAnsi="Times New Roman" w:cs="Times New Roman"/>
-          <w:sz w:val="24"/>
-          <w:szCs w:val="24"/>
-          <w:highlight w:val="yellow"/>
-        </w:rPr>
-        <w:t>(</w:t>
-      </w:r>
-      <w:proofErr w:type="spellStart"/>
-      <w:r>
-        <w:rPr>
-          <w:rFonts w:ascii="Times New Roman" w:hAnsi="Times New Roman" w:cs="Times New Roman"/>
-          <w:sz w:val="24"/>
-          <w:szCs w:val="24"/>
-          <w:highlight w:val="yellow"/>
-        </w:rPr>
-        <w:t>tbd</w:t>
-      </w:r>
-      <w:proofErr w:type="spellEnd"/>
-      <w:r>
-        <w:rPr>
-          <w:rFonts w:ascii="Times New Roman" w:hAnsi="Times New Roman" w:cs="Times New Roman"/>
-          <w:sz w:val="24"/>
-          <w:szCs w:val="24"/>
-          <w:highlight w:val="yellow"/>
-        </w:rPr>
-        <w:t>)</w:t>
+        <w:t>(tbd)</w:t>
       </w:r>
     </w:p>
     <w:p>
@@ -1839,19 +1665,8 @@
           <w:szCs w:val="24"/>
           <w:highlight w:val="yellow"/>
         </w:rPr>
-        <w:t>(</w:t>
-      </w:r>
-      <w:proofErr w:type="gramStart"/>
-      <w:r>
-        <w:rPr>
-          <w:rFonts w:ascii="Times New Roman" w:hAnsi="Times New Roman" w:cs="Times New Roman"/>
-          <w:sz w:val="24"/>
-          <w:szCs w:val="24"/>
-          <w:highlight w:val="yellow"/>
-        </w:rPr>
-        <w:t>Page #)</w:t>
-      </w:r>
-      <w:proofErr w:type="gramEnd"/>
+        <w:t>(Page #)</w:t>
+      </w:r>
     </w:p>
     <w:p>
       <w:pPr>
@@ -2167,19 +1982,8 @@
           <w:szCs w:val="24"/>
           <w:highlight w:val="yellow"/>
         </w:rPr>
-        <w:t>(</w:t>
-      </w:r>
-      <w:proofErr w:type="gramStart"/>
-      <w:r>
-        <w:rPr>
-          <w:rFonts w:ascii="Times New Roman" w:hAnsi="Times New Roman" w:cs="Times New Roman"/>
-          <w:sz w:val="24"/>
-          <w:szCs w:val="24"/>
-          <w:highlight w:val="yellow"/>
-        </w:rPr>
-        <w:t>Page #)</w:t>
-      </w:r>
-      <w:proofErr w:type="gramEnd"/>
+        <w:t>(Page #)</w:t>
+      </w:r>
     </w:p>
     <w:p>
       <w:pPr>
@@ -3856,25 +3660,7 @@
           <w:sz w:val="24"/>
           <w:szCs w:val="24"/>
         </w:rPr>
-        <w:t xml:space="preserve">This goal is two-fold, </w:t>
-      </w:r>
-      <w:proofErr w:type="gramStart"/>
-      <w:r>
-        <w:rPr>
-          <w:rFonts w:ascii="Times New Roman" w:hAnsi="Times New Roman" w:cs="Times New Roman"/>
-          <w:sz w:val="24"/>
-          <w:szCs w:val="24"/>
-        </w:rPr>
-        <w:t>being both</w:t>
-      </w:r>
-      <w:proofErr w:type="gramEnd"/>
-      <w:r>
-        <w:rPr>
-          <w:rFonts w:ascii="Times New Roman" w:hAnsi="Times New Roman" w:cs="Times New Roman"/>
-          <w:sz w:val="24"/>
-          <w:szCs w:val="24"/>
-        </w:rPr>
-        <w:t xml:space="preserve"> a more efficient solution to the DSD, as well as providing further research on the computational power of parallel programming on the GPU.</w:t>
+        <w:t>This goal is two-fold, being both a more efficient solution to the DSD, as well as providing further research on the computational power of parallel programming on the GPU.</w:t>
       </w:r>
     </w:p>
     <w:p>
@@ -4157,25 +3943,7 @@
           <w:szCs w:val="24"/>
         </w:rPr>
         <w:lastRenderedPageBreak/>
-        <w:t xml:space="preserve">bound is within the margin of being exact. The flow network and upper and lower bounds are updated using a maximum flow (or min </w:t>
-      </w:r>
-      <w:proofErr w:type="spellStart"/>
-      <w:r>
-        <w:rPr>
-          <w:rFonts w:ascii="Times New Roman" w:hAnsi="Times New Roman" w:cs="Times New Roman"/>
-          <w:sz w:val="24"/>
-          <w:szCs w:val="24"/>
-        </w:rPr>
-        <w:t>st</w:t>
-      </w:r>
-      <w:proofErr w:type="spellEnd"/>
-      <w:r>
-        <w:rPr>
-          <w:rFonts w:ascii="Times New Roman" w:hAnsi="Times New Roman" w:cs="Times New Roman"/>
-          <w:sz w:val="24"/>
-          <w:szCs w:val="24"/>
-        </w:rPr>
-        <w:t xml:space="preserve">-cut) approach which will </w:t>
+        <w:t xml:space="preserve">bound is within the margin of being exact. The flow network and upper and lower bounds are updated using a maximum flow (or min st-cut) approach which will </w:t>
       </w:r>
       <w:r>
         <w:rPr>
@@ -4583,25 +4351,7 @@
           <w:sz w:val="24"/>
           <w:szCs w:val="24"/>
         </w:rPr>
-        <w:t xml:space="preserve">Building on </w:t>
-      </w:r>
-      <w:proofErr w:type="spellStart"/>
-      <w:r>
-        <w:rPr>
-          <w:rFonts w:ascii="Times New Roman" w:hAnsi="Times New Roman" w:cs="Times New Roman"/>
-          <w:sz w:val="24"/>
-          <w:szCs w:val="24"/>
-        </w:rPr>
-        <w:t>Charikar’s</w:t>
-      </w:r>
-      <w:proofErr w:type="spellEnd"/>
-      <w:r>
-        <w:rPr>
-          <w:rFonts w:ascii="Times New Roman" w:hAnsi="Times New Roman" w:cs="Times New Roman"/>
-          <w:sz w:val="24"/>
-          <w:szCs w:val="24"/>
-        </w:rPr>
-        <w:t xml:space="preserve"> Greedy Peeling Algorithm is an algorithm proposed by Boob et al. (elaborate). This algorithm iterates through the Greedy algorithm </w:t>
+        <w:t xml:space="preserve">Building on Charikar’s Greedy Peeling Algorithm is an algorithm proposed by Boob et al. (elaborate). This algorithm iterates through the Greedy algorithm </w:t>
       </w:r>
       <w:r>
         <w:rPr>
@@ -4789,7 +4539,7 @@
           <w:sz w:val="24"/>
           <w:szCs w:val="24"/>
         </w:rPr>
-        <w:t xml:space="preserve">(Insert First Algorithm Title Here) </w:t>
+        <w:t>Densest k-subgraph Approximation</w:t>
       </w:r>
     </w:p>
     <w:p>
@@ -4801,7 +4551,7 @@
         </w:tabs>
         <w:spacing w:line="480" w:lineRule="auto"/>
         <w:rPr>
-          <w:rFonts w:ascii="Times New Roman" w:hAnsi="Times New Roman" w:cs="Times New Roman"/>
+          <w:rFonts w:ascii="Times New Roman" w:eastAsiaTheme="minorEastAsia" w:hAnsi="Times New Roman" w:cs="Times New Roman"/>
           <w:sz w:val="24"/>
           <w:szCs w:val="24"/>
         </w:rPr>
@@ -4820,7 +4570,2521 @@
           <w:sz w:val="24"/>
           <w:szCs w:val="24"/>
         </w:rPr>
-        <w:t xml:space="preserve">While these are all very interesting algorithms and introduce some important concepts that we will be discussing, let’s move on to the most important algorithm of our project. </w:t>
+        <w:t xml:space="preserve">This is a notable variant of the DSD where the subgraphs being searched for are specifically of size </w:t>
+      </w:r>
+      <w:r>
+        <w:rPr>
+          <w:rFonts w:ascii="Times New Roman" w:hAnsi="Times New Roman" w:cs="Times New Roman"/>
+          <w:i/>
+          <w:iCs/>
+          <w:sz w:val="24"/>
+          <w:szCs w:val="24"/>
+        </w:rPr>
+        <w:t>k</w:t>
+      </w:r>
+      <w:r>
+        <w:rPr>
+          <w:rFonts w:ascii="Times New Roman" w:hAnsi="Times New Roman" w:cs="Times New Roman"/>
+          <w:sz w:val="24"/>
+          <w:szCs w:val="24"/>
+        </w:rPr>
+        <w:t xml:space="preserve"> (subgraphs with </w:t>
+      </w:r>
+      <w:r>
+        <w:rPr>
+          <w:rFonts w:ascii="Times New Roman" w:hAnsi="Times New Roman" w:cs="Times New Roman"/>
+          <w:i/>
+          <w:iCs/>
+          <w:sz w:val="24"/>
+          <w:szCs w:val="24"/>
+        </w:rPr>
+        <w:t>k</w:t>
+      </w:r>
+      <w:r>
+        <w:rPr>
+          <w:rFonts w:ascii="Times New Roman" w:hAnsi="Times New Roman" w:cs="Times New Roman"/>
+          <w:sz w:val="24"/>
+          <w:szCs w:val="24"/>
+        </w:rPr>
+        <w:t xml:space="preserve"> vertices). This can be useful information in various contexts and is also an interesting problem to dissect on its own since it essentially reduces the DSD from looking for </w:t>
+      </w:r>
+      <m:oMath>
+        <m:f>
+          <m:fPr>
+            <m:ctrlPr>
+              <w:rPr>
+                <w:rFonts w:ascii="Cambria Math" w:eastAsiaTheme="minorEastAsia" w:hAnsi="Cambria Math" w:cs="Times New Roman"/>
+                <w:i/>
+                <w:sz w:val="24"/>
+                <w:szCs w:val="24"/>
+              </w:rPr>
+            </m:ctrlPr>
+          </m:fPr>
+          <m:num>
+            <m:r>
+              <w:rPr>
+                <w:rFonts w:ascii="Cambria Math" w:eastAsiaTheme="minorEastAsia" w:hAnsi="Cambria Math" w:cs="Times New Roman"/>
+                <w:sz w:val="24"/>
+                <w:szCs w:val="24"/>
+              </w:rPr>
+              <m:t>|E|</m:t>
+            </m:r>
+          </m:num>
+          <m:den>
+            <m:r>
+              <w:rPr>
+                <w:rFonts w:ascii="Cambria Math" w:eastAsiaTheme="minorEastAsia" w:hAnsi="Cambria Math" w:cs="Times New Roman"/>
+                <w:sz w:val="24"/>
+                <w:szCs w:val="24"/>
+              </w:rPr>
+              <m:t>|V|</m:t>
+            </m:r>
+          </m:den>
+        </m:f>
+      </m:oMath>
+      <w:r>
+        <w:rPr>
+          <w:rFonts w:ascii="Times New Roman" w:eastAsiaTheme="minorEastAsia" w:hAnsi="Times New Roman" w:cs="Times New Roman"/>
+          <w:sz w:val="24"/>
+          <w:szCs w:val="24"/>
+        </w:rPr>
+        <w:t xml:space="preserve"> to just </w:t>
+      </w:r>
+      <m:oMath>
+        <m:r>
+          <w:rPr>
+            <w:rFonts w:ascii="Cambria Math" w:eastAsiaTheme="minorEastAsia" w:hAnsi="Cambria Math" w:cs="Times New Roman"/>
+            <w:sz w:val="24"/>
+            <w:szCs w:val="24"/>
+          </w:rPr>
+          <m:t>|E|</m:t>
+        </m:r>
+        <m:r>
+          <w:rPr>
+            <w:rFonts w:ascii="Cambria Math" w:eastAsiaTheme="minorEastAsia" w:hAnsi="Cambria Math" w:cs="Times New Roman"/>
+            <w:sz w:val="24"/>
+            <w:szCs w:val="24"/>
+          </w:rPr>
+          <m:t>.</m:t>
+        </m:r>
+      </m:oMath>
+      <w:r>
+        <w:rPr>
+          <w:rFonts w:ascii="Times New Roman" w:eastAsiaTheme="minorEastAsia" w:hAnsi="Times New Roman" w:cs="Times New Roman"/>
+          <w:sz w:val="24"/>
+          <w:szCs w:val="24"/>
+        </w:rPr>
+        <w:t xml:space="preserve"> In other words, you’re looking for the subgraph of size </w:t>
+      </w:r>
+      <w:r>
+        <w:rPr>
+          <w:rFonts w:ascii="Times New Roman" w:eastAsiaTheme="minorEastAsia" w:hAnsi="Times New Roman" w:cs="Times New Roman"/>
+          <w:i/>
+          <w:iCs/>
+          <w:sz w:val="24"/>
+          <w:szCs w:val="24"/>
+        </w:rPr>
+        <w:t>k</w:t>
+      </w:r>
+      <w:r>
+        <w:rPr>
+          <w:rFonts w:ascii="Times New Roman" w:eastAsiaTheme="minorEastAsia" w:hAnsi="Times New Roman" w:cs="Times New Roman"/>
+          <w:sz w:val="24"/>
+          <w:szCs w:val="24"/>
+        </w:rPr>
+        <w:t xml:space="preserve"> with the most edges. </w:t>
+      </w:r>
+    </w:p>
+    <w:p>
+      <w:pPr>
+        <w:tabs>
+          <w:tab w:val="left" w:pos="720"/>
+          <w:tab w:val="right" w:leader="dot" w:pos="7920"/>
+          <w:tab w:val="right" w:pos="8640"/>
+        </w:tabs>
+        <w:spacing w:line="480" w:lineRule="auto"/>
+        <w:rPr>
+          <w:rFonts w:ascii="Times New Roman" w:hAnsi="Times New Roman" w:cs="Times New Roman"/>
+          <w:sz w:val="24"/>
+          <w:szCs w:val="24"/>
+        </w:rPr>
+      </w:pPr>
+      <w:r>
+        <w:rPr>
+          <w:rFonts w:ascii="Times New Roman" w:eastAsiaTheme="minorEastAsia" w:hAnsi="Times New Roman" w:cs="Times New Roman"/>
+          <w:sz w:val="24"/>
+          <w:szCs w:val="24"/>
+        </w:rPr>
+        <w:tab/>
+      </w:r>
+      <w:r>
+        <w:rPr>
+          <w:rFonts w:ascii="Times New Roman" w:eastAsiaTheme="minorEastAsia" w:hAnsi="Times New Roman" w:cs="Times New Roman"/>
+          <w:color w:val="000000" w:themeColor="text1"/>
+          <w:sz w:val="24"/>
+          <w:szCs w:val="24"/>
+        </w:rPr>
+        <w:t xml:space="preserve">There are several existing solutions to this problem, but one of the major ones was </w:t>
+      </w:r>
+      <w:r>
+        <w:rPr>
+          <w:rFonts w:ascii="Times New Roman" w:eastAsiaTheme="minorEastAsia" w:hAnsi="Times New Roman" w:cs="Times New Roman"/>
+          <w:color w:val="000000" w:themeColor="text1"/>
+          <w:sz w:val="24"/>
+          <w:szCs w:val="24"/>
+        </w:rPr>
+        <w:t xml:space="preserve">developed by </w:t>
+      </w:r>
+      <w:r>
+        <w:rPr>
+          <w:rFonts w:ascii="Times New Roman" w:eastAsiaTheme="minorEastAsia" w:hAnsi="Times New Roman" w:cs="Times New Roman"/>
+          <w:color w:val="000000" w:themeColor="text1"/>
+          <w:sz w:val="24"/>
+          <w:szCs w:val="24"/>
+        </w:rPr>
+        <w:t>U. Feige,</w:t>
+      </w:r>
+      <w:r>
+        <w:rPr>
+          <w:rFonts w:ascii="Times New Roman" w:eastAsiaTheme="minorEastAsia" w:hAnsi="Times New Roman" w:cs="Times New Roman"/>
+          <w:color w:val="000000" w:themeColor="text1"/>
+          <w:sz w:val="24"/>
+          <w:szCs w:val="24"/>
+        </w:rPr>
+        <w:t xml:space="preserve"> </w:t>
+      </w:r>
+      <w:r>
+        <w:rPr>
+          <w:rFonts w:ascii="Times New Roman" w:eastAsiaTheme="minorEastAsia" w:hAnsi="Times New Roman" w:cs="Times New Roman"/>
+          <w:color w:val="000000" w:themeColor="text1"/>
+          <w:sz w:val="24"/>
+          <w:szCs w:val="24"/>
+        </w:rPr>
+        <w:t>G. Kortsarz, and D. Peleg</w:t>
+      </w:r>
+      <w:r>
+        <w:rPr>
+          <w:rFonts w:ascii="Times New Roman" w:eastAsiaTheme="minorEastAsia" w:hAnsi="Times New Roman" w:cs="Times New Roman"/>
+          <w:color w:val="000000" w:themeColor="text1"/>
+          <w:sz w:val="24"/>
+          <w:szCs w:val="24"/>
+        </w:rPr>
+        <w:t xml:space="preserve"> in a combinatorial</w:t>
+      </w:r>
+      <w:r>
+        <w:rPr>
+          <w:rFonts w:ascii="Times New Roman" w:eastAsiaTheme="minorEastAsia" w:hAnsi="Times New Roman" w:cs="Times New Roman"/>
+          <w:color w:val="000000" w:themeColor="text1"/>
+          <w:sz w:val="24"/>
+          <w:szCs w:val="24"/>
+        </w:rPr>
+        <w:t xml:space="preserve"> approximation</w:t>
+      </w:r>
+      <w:r>
+        <w:rPr>
+          <w:rFonts w:ascii="Times New Roman" w:eastAsiaTheme="minorEastAsia" w:hAnsi="Times New Roman" w:cs="Times New Roman"/>
+          <w:color w:val="000000" w:themeColor="text1"/>
+          <w:sz w:val="24"/>
+          <w:szCs w:val="24"/>
+        </w:rPr>
+        <w:t xml:space="preserve"> algorithm</w:t>
+      </w:r>
+      <w:r>
+        <w:rPr>
+          <w:rFonts w:ascii="Times New Roman" w:eastAsiaTheme="minorEastAsia" w:hAnsi="Times New Roman" w:cs="Times New Roman"/>
+          <w:color w:val="000000" w:themeColor="text1"/>
+          <w:sz w:val="24"/>
+          <w:szCs w:val="24"/>
+        </w:rPr>
+        <w:t xml:space="preserve"> </w:t>
+      </w:r>
+      <w:sdt>
+        <w:sdtPr>
+          <w:rPr>
+            <w:rFonts w:ascii="Times New Roman" w:eastAsiaTheme="minorEastAsia" w:hAnsi="Times New Roman" w:cs="Times New Roman"/>
+            <w:color w:val="000000" w:themeColor="text1"/>
+            <w:sz w:val="24"/>
+            <w:szCs w:val="24"/>
+          </w:rPr>
+          <w:id w:val="-527408136"/>
+          <w:citation/>
+        </w:sdtPr>
+        <w:sdtContent>
+          <w:r>
+            <w:rPr>
+              <w:rFonts w:ascii="Times New Roman" w:eastAsiaTheme="minorEastAsia" w:hAnsi="Times New Roman" w:cs="Times New Roman"/>
+              <w:color w:val="000000" w:themeColor="text1"/>
+              <w:sz w:val="24"/>
+              <w:szCs w:val="24"/>
+            </w:rPr>
+            <w:fldChar w:fldCharType="begin"/>
+          </w:r>
+          <w:r>
+            <w:rPr>
+              <w:rFonts w:ascii="Times New Roman" w:eastAsiaTheme="minorEastAsia" w:hAnsi="Times New Roman" w:cs="Times New Roman"/>
+              <w:color w:val="000000" w:themeColor="text1"/>
+              <w:sz w:val="24"/>
+              <w:szCs w:val="24"/>
+            </w:rPr>
+            <w:instrText xml:space="preserve"> CITATION UFe01 \l 1033 </w:instrText>
+          </w:r>
+          <w:r>
+            <w:rPr>
+              <w:rFonts w:ascii="Times New Roman" w:eastAsiaTheme="minorEastAsia" w:hAnsi="Times New Roman" w:cs="Times New Roman"/>
+              <w:color w:val="000000" w:themeColor="text1"/>
+              <w:sz w:val="24"/>
+              <w:szCs w:val="24"/>
+            </w:rPr>
+            <w:fldChar w:fldCharType="separate"/>
+          </w:r>
+          <w:r>
+            <w:rPr>
+              <w:rFonts w:ascii="Times New Roman" w:eastAsiaTheme="minorEastAsia" w:hAnsi="Times New Roman" w:cs="Times New Roman"/>
+              <w:noProof/>
+              <w:color w:val="000000" w:themeColor="text1"/>
+              <w:sz w:val="24"/>
+              <w:szCs w:val="24"/>
+            </w:rPr>
+            <w:t>[5]</w:t>
+          </w:r>
+          <w:r>
+            <w:rPr>
+              <w:rFonts w:ascii="Times New Roman" w:eastAsiaTheme="minorEastAsia" w:hAnsi="Times New Roman" w:cs="Times New Roman"/>
+              <w:color w:val="000000" w:themeColor="text1"/>
+              <w:sz w:val="24"/>
+              <w:szCs w:val="24"/>
+            </w:rPr>
+            <w:fldChar w:fldCharType="end"/>
+          </w:r>
+        </w:sdtContent>
+      </w:sdt>
+      <w:r>
+        <w:rPr>
+          <w:rFonts w:ascii="Times New Roman" w:eastAsiaTheme="minorEastAsia" w:hAnsi="Times New Roman" w:cs="Times New Roman"/>
+          <w:color w:val="000000" w:themeColor="text1"/>
+          <w:sz w:val="24"/>
+          <w:szCs w:val="24"/>
+        </w:rPr>
+        <w:t xml:space="preserve">. </w:t>
+      </w:r>
+      <w:r>
+        <w:rPr>
+          <w:rFonts w:ascii="Times New Roman" w:eastAsiaTheme="minorEastAsia" w:hAnsi="Times New Roman" w:cs="Times New Roman"/>
+          <w:color w:val="000000" w:themeColor="text1"/>
+          <w:sz w:val="24"/>
+          <w:szCs w:val="24"/>
+        </w:rPr>
+        <w:t>The basic algorithm (referred to as Algorithm A in the paper)</w:t>
+      </w:r>
+      <w:r>
+        <w:rPr>
+          <w:rFonts w:ascii="Times New Roman" w:eastAsiaTheme="minorEastAsia" w:hAnsi="Times New Roman" w:cs="Times New Roman"/>
+          <w:color w:val="000000" w:themeColor="text1"/>
+          <w:sz w:val="24"/>
+          <w:szCs w:val="24"/>
+        </w:rPr>
+        <w:t xml:space="preserve"> combines three procedures for finding a dense subgraph of size </w:t>
+      </w:r>
+      <w:r>
+        <w:rPr>
+          <w:rFonts w:ascii="Times New Roman" w:eastAsiaTheme="minorEastAsia" w:hAnsi="Times New Roman" w:cs="Times New Roman"/>
+          <w:i/>
+          <w:iCs/>
+          <w:color w:val="000000" w:themeColor="text1"/>
+          <w:sz w:val="24"/>
+          <w:szCs w:val="24"/>
+        </w:rPr>
+        <w:t>k</w:t>
+      </w:r>
+      <w:r>
+        <w:rPr>
+          <w:rFonts w:ascii="Times New Roman" w:eastAsiaTheme="minorEastAsia" w:hAnsi="Times New Roman" w:cs="Times New Roman"/>
+          <w:color w:val="000000" w:themeColor="text1"/>
+          <w:sz w:val="24"/>
+          <w:szCs w:val="24"/>
+        </w:rPr>
+        <w:t xml:space="preserve"> and returns the densest of the three. The first procedure simply takes </w:t>
+      </w:r>
+      <w:r>
+        <w:rPr>
+          <w:rFonts w:ascii="Times New Roman" w:eastAsiaTheme="minorEastAsia" w:hAnsi="Times New Roman" w:cs="Times New Roman"/>
+          <w:i/>
+          <w:iCs/>
+          <w:color w:val="000000" w:themeColor="text1"/>
+          <w:sz w:val="24"/>
+          <w:szCs w:val="24"/>
+        </w:rPr>
+        <w:t>k/2</w:t>
+      </w:r>
+      <w:r>
+        <w:rPr>
+          <w:rFonts w:ascii="Times New Roman" w:eastAsiaTheme="minorEastAsia" w:hAnsi="Times New Roman" w:cs="Times New Roman"/>
+          <w:color w:val="000000" w:themeColor="text1"/>
+          <w:sz w:val="24"/>
+          <w:szCs w:val="24"/>
+        </w:rPr>
+        <w:t xml:space="preserve"> random edges returns the set of vertices </w:t>
+      </w:r>
+      <w:r>
+        <w:rPr>
+          <w:rFonts w:ascii="Times New Roman" w:eastAsiaTheme="minorEastAsia" w:hAnsi="Times New Roman" w:cs="Times New Roman"/>
+          <w:color w:val="000000" w:themeColor="text1"/>
+          <w:sz w:val="24"/>
+          <w:szCs w:val="24"/>
+        </w:rPr>
+        <w:lastRenderedPageBreak/>
+        <w:t>connected by these edges</w:t>
+      </w:r>
+      <w:r>
+        <w:rPr>
+          <w:rFonts w:ascii="Times New Roman" w:eastAsiaTheme="minorEastAsia" w:hAnsi="Times New Roman" w:cs="Times New Roman"/>
+          <w:color w:val="000000" w:themeColor="text1"/>
+          <w:sz w:val="24"/>
+          <w:szCs w:val="24"/>
+        </w:rPr>
+        <w:t xml:space="preserve">, adding additional arbitrary vertices to get the set to size </w:t>
+      </w:r>
+      <w:r>
+        <w:rPr>
+          <w:rFonts w:ascii="Times New Roman" w:eastAsiaTheme="minorEastAsia" w:hAnsi="Times New Roman" w:cs="Times New Roman"/>
+          <w:i/>
+          <w:iCs/>
+          <w:color w:val="000000" w:themeColor="text1"/>
+          <w:sz w:val="24"/>
+          <w:szCs w:val="24"/>
+        </w:rPr>
+        <w:t>k</w:t>
+      </w:r>
+      <w:r>
+        <w:rPr>
+          <w:rFonts w:ascii="Times New Roman" w:eastAsiaTheme="minorEastAsia" w:hAnsi="Times New Roman" w:cs="Times New Roman"/>
+          <w:color w:val="000000" w:themeColor="text1"/>
+          <w:sz w:val="24"/>
+          <w:szCs w:val="24"/>
+        </w:rPr>
+        <w:t xml:space="preserve"> if needed. This procedure provides a baseline, always returning a subgraph of density </w:t>
+      </w:r>
+      <w:r>
+        <w:rPr>
+          <w:rFonts w:ascii="Times New Roman" w:eastAsiaTheme="minorEastAsia" w:hAnsi="Times New Roman" w:cs="Times New Roman"/>
+          <w:color w:val="000000" w:themeColor="text1"/>
+          <w:sz w:val="24"/>
+          <w:szCs w:val="24"/>
+        </w:rPr>
+        <w:t>≥</w:t>
+      </w:r>
+      <w:r>
+        <w:rPr>
+          <w:rFonts w:ascii="Times New Roman" w:eastAsiaTheme="minorEastAsia" w:hAnsi="Times New Roman" w:cs="Times New Roman"/>
+          <w:color w:val="000000" w:themeColor="text1"/>
+          <w:sz w:val="24"/>
+          <w:szCs w:val="24"/>
+        </w:rPr>
+        <w:t xml:space="preserve"> 1. The following 2 procedures act as Greedy approximations to try and find an even denser subgraph. The first of the two sorts the vertices by degree, and takes the k/2 vertices of highest degree into the subset, then resorts the remaining vertices by how many neighbors they have in the initial subset, and adding the last k/2 vertices from the top of that ranking. </w:t>
+      </w:r>
+      <w:r>
+        <w:rPr>
+          <w:rFonts w:ascii="Times New Roman" w:eastAsiaTheme="minorEastAsia" w:hAnsi="Times New Roman" w:cs="Times New Roman"/>
+          <w:color w:val="000000" w:themeColor="text1"/>
+          <w:sz w:val="24"/>
+          <w:szCs w:val="24"/>
+        </w:rPr>
+        <w:t xml:space="preserve">The second of these procedures constructs a subgraph for every vertex </w:t>
+      </w:r>
+      <w:r>
+        <w:rPr>
+          <w:rFonts w:ascii="Times New Roman" w:eastAsiaTheme="minorEastAsia" w:hAnsi="Times New Roman" w:cs="Times New Roman"/>
+          <w:i/>
+          <w:iCs/>
+          <w:color w:val="000000" w:themeColor="text1"/>
+          <w:sz w:val="24"/>
+          <w:szCs w:val="24"/>
+        </w:rPr>
+        <w:t>v</w:t>
+      </w:r>
+      <w:r>
+        <w:rPr>
+          <w:rFonts w:ascii="Times New Roman" w:eastAsiaTheme="minorEastAsia" w:hAnsi="Times New Roman" w:cs="Times New Roman"/>
+          <w:color w:val="000000" w:themeColor="text1"/>
+          <w:sz w:val="24"/>
+          <w:szCs w:val="24"/>
+        </w:rPr>
+        <w:t xml:space="preserve"> in the graph, being constructed by ranking how many 2-step paths each vertex has to </w:t>
+      </w:r>
+      <w:r>
+        <w:rPr>
+          <w:rFonts w:ascii="Times New Roman" w:eastAsiaTheme="minorEastAsia" w:hAnsi="Times New Roman" w:cs="Times New Roman"/>
+          <w:i/>
+          <w:iCs/>
+          <w:color w:val="000000" w:themeColor="text1"/>
+          <w:sz w:val="24"/>
+          <w:szCs w:val="24"/>
+        </w:rPr>
+        <w:t>v</w:t>
+      </w:r>
+      <w:r>
+        <w:rPr>
+          <w:rFonts w:ascii="Times New Roman" w:eastAsiaTheme="minorEastAsia" w:hAnsi="Times New Roman" w:cs="Times New Roman"/>
+          <w:color w:val="000000" w:themeColor="text1"/>
+          <w:sz w:val="24"/>
+          <w:szCs w:val="24"/>
+        </w:rPr>
+        <w:t xml:space="preserve"> and then ranking the neighbors of </w:t>
+      </w:r>
+      <w:r>
+        <w:rPr>
+          <w:rFonts w:ascii="Times New Roman" w:eastAsiaTheme="minorEastAsia" w:hAnsi="Times New Roman" w:cs="Times New Roman"/>
+          <w:i/>
+          <w:iCs/>
+          <w:color w:val="000000" w:themeColor="text1"/>
+          <w:sz w:val="24"/>
+          <w:szCs w:val="24"/>
+        </w:rPr>
+        <w:t>v</w:t>
+      </w:r>
+      <w:r>
+        <w:rPr>
+          <w:rFonts w:ascii="Times New Roman" w:eastAsiaTheme="minorEastAsia" w:hAnsi="Times New Roman" w:cs="Times New Roman"/>
+          <w:color w:val="000000" w:themeColor="text1"/>
+          <w:sz w:val="24"/>
+          <w:szCs w:val="24"/>
+        </w:rPr>
+        <w:t xml:space="preserve"> by how many of those vertices they’re connected to, followed by taking the k/2 vertices of the highest degree connected to those vertices. The union of this set and the 2-step neighbors serves as the resulting subgraph, adding in arbitrary vertices if the result does not reach k. As stated before, the result of these three procedures with the greatest density is taken as the result of the algorithm. This algorithm is of accuracy </w:t>
+      </w:r>
+      <m:oMath>
+        <m:r>
+          <w:rPr>
+            <w:rFonts w:ascii="Cambria Math" w:eastAsiaTheme="minorEastAsia" w:hAnsi="Cambria Math" w:cs="Times New Roman"/>
+            <w:color w:val="000000" w:themeColor="text1"/>
+            <w:sz w:val="24"/>
+            <w:szCs w:val="24"/>
+          </w:rPr>
+          <m:t>O(</m:t>
+        </m:r>
+        <m:sSup>
+          <m:sSupPr>
+            <m:ctrlPr>
+              <w:rPr>
+                <w:rFonts w:ascii="Cambria Math" w:eastAsiaTheme="minorEastAsia" w:hAnsi="Cambria Math" w:cs="Times New Roman"/>
+                <w:i/>
+                <w:color w:val="000000" w:themeColor="text1"/>
+                <w:sz w:val="24"/>
+                <w:szCs w:val="24"/>
+              </w:rPr>
+            </m:ctrlPr>
+          </m:sSupPr>
+          <m:e>
+            <m:r>
+              <w:rPr>
+                <w:rFonts w:ascii="Cambria Math" w:eastAsiaTheme="minorEastAsia" w:hAnsi="Cambria Math" w:cs="Times New Roman"/>
+                <w:color w:val="000000" w:themeColor="text1"/>
+                <w:sz w:val="24"/>
+                <w:szCs w:val="24"/>
+              </w:rPr>
+              <m:t>n</m:t>
+            </m:r>
+          </m:e>
+          <m:sup>
+            <m:f>
+              <m:fPr>
+                <m:ctrlPr>
+                  <w:rPr>
+                    <w:rFonts w:ascii="Cambria Math" w:eastAsiaTheme="minorEastAsia" w:hAnsi="Cambria Math" w:cs="Times New Roman"/>
+                    <w:i/>
+                    <w:color w:val="000000" w:themeColor="text1"/>
+                    <w:sz w:val="24"/>
+                    <w:szCs w:val="24"/>
+                  </w:rPr>
+                </m:ctrlPr>
+              </m:fPr>
+              <m:num>
+                <m:r>
+                  <w:rPr>
+                    <w:rFonts w:ascii="Cambria Math" w:eastAsiaTheme="minorEastAsia" w:hAnsi="Cambria Math" w:cs="Times New Roman"/>
+                    <w:color w:val="000000" w:themeColor="text1"/>
+                    <w:sz w:val="24"/>
+                    <w:szCs w:val="24"/>
+                  </w:rPr>
+                  <m:t>1</m:t>
+                </m:r>
+              </m:num>
+              <m:den>
+                <m:r>
+                  <w:rPr>
+                    <w:rFonts w:ascii="Cambria Math" w:eastAsiaTheme="minorEastAsia" w:hAnsi="Cambria Math" w:cs="Times New Roman"/>
+                    <w:color w:val="000000" w:themeColor="text1"/>
+                    <w:sz w:val="24"/>
+                    <w:szCs w:val="24"/>
+                  </w:rPr>
+                  <m:t>3</m:t>
+                </m:r>
+              </m:den>
+            </m:f>
+          </m:sup>
+        </m:sSup>
+        <m:r>
+          <w:rPr>
+            <w:rFonts w:ascii="Cambria Math" w:eastAsiaTheme="minorEastAsia" w:hAnsi="Cambria Math" w:cs="Times New Roman"/>
+            <w:color w:val="000000" w:themeColor="text1"/>
+            <w:sz w:val="24"/>
+            <w:szCs w:val="24"/>
+          </w:rPr>
+          <m:t>)</m:t>
+        </m:r>
+      </m:oMath>
+      <w:r>
+        <w:rPr>
+          <w:rFonts w:ascii="Times New Roman" w:eastAsiaTheme="minorEastAsia" w:hAnsi="Times New Roman" w:cs="Times New Roman"/>
+          <w:color w:val="000000" w:themeColor="text1"/>
+          <w:sz w:val="24"/>
+          <w:szCs w:val="24"/>
+        </w:rPr>
+        <w:t>. In the same paper, they dive into ways to approximate even closer, and other algorithms have been made to approximate the densest k-subgraph</w:t>
+      </w:r>
+      <w:r>
+        <w:rPr>
+          <w:rFonts w:ascii="Times New Roman" w:eastAsiaTheme="minorEastAsia" w:hAnsi="Times New Roman" w:cs="Times New Roman"/>
+          <w:color w:val="000000" w:themeColor="text1"/>
+          <w:sz w:val="24"/>
+          <w:szCs w:val="24"/>
+        </w:rPr>
+        <w:t xml:space="preserve"> which have a higher accuracy, but this algorithm served as the first notable solution.</w:t>
+      </w:r>
+      <w:r>
+        <w:rPr>
+          <w:rFonts w:ascii="Times New Roman" w:eastAsiaTheme="minorEastAsia" w:hAnsi="Times New Roman" w:cs="Times New Roman"/>
+          <w:color w:val="000000" w:themeColor="text1"/>
+          <w:sz w:val="24"/>
+          <w:szCs w:val="24"/>
+        </w:rPr>
+        <w:t xml:space="preserve"> </w:t>
+      </w:r>
+    </w:p>
+    <w:p>
+      <w:pPr>
+        <w:tabs>
+          <w:tab w:val="left" w:pos="720"/>
+          <w:tab w:val="right" w:leader="dot" w:pos="7920"/>
+          <w:tab w:val="right" w:pos="8640"/>
+        </w:tabs>
+        <w:spacing w:line="480" w:lineRule="auto"/>
+        <w:rPr>
+          <w:rFonts w:ascii="Times New Roman" w:hAnsi="Times New Roman" w:cs="Times New Roman"/>
+          <w:b/>
+          <w:bCs/>
+          <w:i/>
+          <w:iCs/>
+          <w:sz w:val="24"/>
+          <w:szCs w:val="24"/>
+        </w:rPr>
+      </w:pPr>
+      <w:r>
+        <w:rPr>
+          <w:rFonts w:ascii="Times New Roman" w:hAnsi="Times New Roman" w:cs="Times New Roman"/>
+          <w:b/>
+          <w:bCs/>
+          <w:i/>
+          <w:iCs/>
+          <w:sz w:val="24"/>
+          <w:szCs w:val="24"/>
+        </w:rPr>
+        <w:t>DSD for Directed Graphs</w:t>
+      </w:r>
+    </w:p>
+    <w:p>
+      <w:pPr>
+        <w:tabs>
+          <w:tab w:val="left" w:pos="720"/>
+          <w:tab w:val="right" w:leader="dot" w:pos="7920"/>
+          <w:tab w:val="right" w:pos="8640"/>
+        </w:tabs>
+        <w:spacing w:line="480" w:lineRule="auto"/>
+        <w:rPr>
+          <w:rFonts w:ascii="Times New Roman" w:hAnsi="Times New Roman" w:cs="Times New Roman"/>
+          <w:sz w:val="24"/>
+          <w:szCs w:val="24"/>
+        </w:rPr>
+      </w:pPr>
+      <w:r>
+        <w:rPr>
+          <w:rFonts w:ascii="Times New Roman" w:hAnsi="Times New Roman" w:cs="Times New Roman"/>
+          <w:sz w:val="24"/>
+          <w:szCs w:val="24"/>
+        </w:rPr>
+        <w:tab/>
+      </w:r>
+      <w:r>
+        <w:rPr>
+          <w:rFonts w:ascii="Times New Roman" w:hAnsi="Times New Roman" w:cs="Times New Roman"/>
+          <w:sz w:val="24"/>
+          <w:szCs w:val="24"/>
+        </w:rPr>
+        <w:t>As was mentioned earlier, the definition of density we utilize only applies to undirected graphs, as that definition does not take directionality into account. A definition for density in directed graphs was proposed by Kannan and Vinay</w:t>
+      </w:r>
+      <w:r>
+        <w:rPr>
+          <w:rFonts w:ascii="Times New Roman" w:hAnsi="Times New Roman" w:cs="Times New Roman"/>
+          <w:sz w:val="24"/>
+          <w:szCs w:val="24"/>
+        </w:rPr>
+        <w:t xml:space="preserve"> in 1999</w:t>
+      </w:r>
+      <w:r>
+        <w:rPr>
+          <w:rFonts w:ascii="Times New Roman" w:hAnsi="Times New Roman" w:cs="Times New Roman"/>
+          <w:sz w:val="24"/>
+          <w:szCs w:val="24"/>
+        </w:rPr>
+        <w:t xml:space="preserve"> </w:t>
+      </w:r>
+      <w:sdt>
+        <w:sdtPr>
+          <w:rPr>
+            <w:rFonts w:ascii="Times New Roman" w:hAnsi="Times New Roman" w:cs="Times New Roman"/>
+            <w:sz w:val="24"/>
+            <w:szCs w:val="24"/>
+          </w:rPr>
+          <w:id w:val="-1282490375"/>
+          <w:citation/>
+        </w:sdtPr>
+        <w:sdtContent>
+          <w:r>
+            <w:rPr>
+              <w:rFonts w:ascii="Times New Roman" w:hAnsi="Times New Roman" w:cs="Times New Roman"/>
+              <w:sz w:val="24"/>
+              <w:szCs w:val="24"/>
+            </w:rPr>
+            <w:fldChar w:fldCharType="begin"/>
+          </w:r>
+          <w:r>
+            <w:rPr>
+              <w:rFonts w:ascii="Times New Roman" w:hAnsi="Times New Roman" w:cs="Times New Roman"/>
+              <w:sz w:val="24"/>
+              <w:szCs w:val="24"/>
+            </w:rPr>
+            <w:instrText xml:space="preserve"> CITATION Vin99 \l 1033 </w:instrText>
+          </w:r>
+          <w:r>
+            <w:rPr>
+              <w:rFonts w:ascii="Times New Roman" w:hAnsi="Times New Roman" w:cs="Times New Roman"/>
+              <w:sz w:val="24"/>
+              <w:szCs w:val="24"/>
+            </w:rPr>
+            <w:fldChar w:fldCharType="separate"/>
+          </w:r>
+          <w:r>
+            <w:rPr>
+              <w:rFonts w:ascii="Times New Roman" w:hAnsi="Times New Roman" w:cs="Times New Roman"/>
+              <w:noProof/>
+              <w:sz w:val="24"/>
+              <w:szCs w:val="24"/>
+            </w:rPr>
+            <w:t>[6]</w:t>
+          </w:r>
+          <w:r>
+            <w:rPr>
+              <w:rFonts w:ascii="Times New Roman" w:hAnsi="Times New Roman" w:cs="Times New Roman"/>
+              <w:sz w:val="24"/>
+              <w:szCs w:val="24"/>
+            </w:rPr>
+            <w:fldChar w:fldCharType="end"/>
+          </w:r>
+        </w:sdtContent>
+      </w:sdt>
+      <w:r>
+        <w:rPr>
+          <w:rFonts w:ascii="Times New Roman" w:hAnsi="Times New Roman" w:cs="Times New Roman"/>
+          <w:sz w:val="24"/>
+          <w:szCs w:val="24"/>
+        </w:rPr>
+        <w:t>, and is still in use today</w:t>
+      </w:r>
+      <w:r>
+        <w:rPr>
+          <w:rFonts w:ascii="Times New Roman" w:hAnsi="Times New Roman" w:cs="Times New Roman"/>
+          <w:sz w:val="24"/>
+          <w:szCs w:val="24"/>
+        </w:rPr>
+        <w:t>.</w:t>
+      </w:r>
+      <w:r>
+        <w:rPr>
+          <w:rFonts w:ascii="Times New Roman" w:hAnsi="Times New Roman" w:cs="Times New Roman"/>
+          <w:sz w:val="24"/>
+          <w:szCs w:val="24"/>
+        </w:rPr>
+        <w:t xml:space="preserve"> </w:t>
+      </w:r>
+      <w:r>
+        <w:rPr>
+          <w:rFonts w:ascii="Times New Roman" w:hAnsi="Times New Roman" w:cs="Times New Roman"/>
+          <w:sz w:val="24"/>
+          <w:szCs w:val="24"/>
+        </w:rPr>
+        <w:t>It is defined as follows:</w:t>
+      </w:r>
+    </w:p>
+    <w:p>
+      <w:pPr>
+        <w:tabs>
+          <w:tab w:val="left" w:pos="720"/>
+          <w:tab w:val="right" w:leader="dot" w:pos="7920"/>
+          <w:tab w:val="right" w:pos="8640"/>
+        </w:tabs>
+        <w:spacing w:line="480" w:lineRule="auto"/>
+        <w:rPr>
+          <w:rFonts w:ascii="Times New Roman" w:eastAsiaTheme="minorEastAsia" w:hAnsi="Times New Roman" w:cs="Times New Roman"/>
+          <w:sz w:val="24"/>
+          <w:szCs w:val="24"/>
+        </w:rPr>
+      </w:pPr>
+      <m:oMathPara>
+        <m:oMath>
+          <m:r>
+            <w:rPr>
+              <w:rFonts w:ascii="Cambria Math" w:hAnsi="Cambria Math" w:cs="Times New Roman"/>
+              <w:sz w:val="24"/>
+              <w:szCs w:val="24"/>
+            </w:rPr>
+            <w:lastRenderedPageBreak/>
+            <m:t>Defintion</m:t>
+          </m:r>
+          <m:r>
+            <w:rPr>
+              <w:rFonts w:ascii="Cambria Math" w:hAnsi="Cambria Math" w:cs="Times New Roman"/>
+              <w:sz w:val="24"/>
+              <w:szCs w:val="24"/>
+            </w:rPr>
+            <m:t xml:space="preserve"> 4</m:t>
+          </m:r>
+          <m:r>
+            <w:rPr>
+              <w:rFonts w:ascii="Cambria Math" w:hAnsi="Cambria Math" w:cs="Times New Roman"/>
+              <w:sz w:val="24"/>
+              <w:szCs w:val="24"/>
+            </w:rPr>
+            <m:t xml:space="preserve"> </m:t>
+          </m:r>
+          <m:d>
+            <m:dPr>
+              <m:ctrlPr>
+                <w:rPr>
+                  <w:rFonts w:ascii="Cambria Math" w:hAnsi="Cambria Math" w:cs="Times New Roman"/>
+                  <w:i/>
+                  <w:sz w:val="24"/>
+                  <w:szCs w:val="24"/>
+                </w:rPr>
+              </m:ctrlPr>
+            </m:dPr>
+            <m:e>
+              <m:r>
+                <w:rPr>
+                  <w:rFonts w:ascii="Cambria Math" w:hAnsi="Cambria Math" w:cs="Times New Roman"/>
+                  <w:sz w:val="24"/>
+                  <w:szCs w:val="24"/>
+                </w:rPr>
+                <m:t xml:space="preserve">Directed Graph Density </m:t>
+              </m:r>
+              <w:sdt>
+                <w:sdtPr>
+                  <w:rPr>
+                    <w:rFonts w:ascii="Cambria Math" w:hAnsi="Cambria Math" w:cs="Times New Roman"/>
+                    <w:i/>
+                    <w:sz w:val="24"/>
+                    <w:szCs w:val="24"/>
+                  </w:rPr>
+                  <w:id w:val="159745531"/>
+                  <w:citation/>
+                </w:sdtPr>
+                <w:sdtContent>
+                  <m:r>
+                    <w:rPr>
+                      <w:rFonts w:ascii="Cambria Math" w:hAnsi="Cambria Math" w:cs="Times New Roman"/>
+                      <w:i/>
+                      <w:sz w:val="24"/>
+                      <w:szCs w:val="24"/>
+                    </w:rPr>
+                    <w:fldChar w:fldCharType="begin"/>
+                  </m:r>
+                  <m:r>
+                    <w:rPr>
+                      <w:rFonts w:ascii="Cambria Math" w:hAnsi="Cambria Math" w:cs="Times New Roman"/>
+                      <w:sz w:val="24"/>
+                      <w:szCs w:val="24"/>
+                    </w:rPr>
+                    <m:t xml:space="preserve"> CITATION Vin99 \l 1033 </m:t>
+                  </m:r>
+                  <m:r>
+                    <w:rPr>
+                      <w:rFonts w:ascii="Cambria Math" w:hAnsi="Cambria Math" w:cs="Times New Roman"/>
+                      <w:i/>
+                      <w:sz w:val="24"/>
+                      <w:szCs w:val="24"/>
+                    </w:rPr>
+                    <w:fldChar w:fldCharType="separate"/>
+                  </m:r>
+                  <m:r>
+                    <m:rPr>
+                      <m:sty m:val="p"/>
+                    </m:rPr>
+                    <w:rPr>
+                      <w:rFonts w:ascii="Cambria Math" w:hAnsi="Cambria Math" w:cs="Times New Roman"/>
+                      <w:noProof/>
+                      <w:sz w:val="24"/>
+                      <w:szCs w:val="24"/>
+                    </w:rPr>
+                    <m:t>[6]</m:t>
+                  </m:r>
+                  <m:r>
+                    <w:rPr>
+                      <w:rFonts w:ascii="Cambria Math" w:hAnsi="Cambria Math" w:cs="Times New Roman"/>
+                      <w:i/>
+                      <w:sz w:val="24"/>
+                      <w:szCs w:val="24"/>
+                    </w:rPr>
+                    <w:fldChar w:fldCharType="end"/>
+                  </m:r>
+                </w:sdtContent>
+              </w:sdt>
+            </m:e>
+          </m:d>
+          <m:r>
+            <w:rPr>
+              <w:rFonts w:ascii="Cambria Math" w:hAnsi="Cambria Math" w:cs="Times New Roman"/>
+              <w:sz w:val="24"/>
+              <w:szCs w:val="24"/>
+            </w:rPr>
+            <m:t>:Given a</m:t>
+          </m:r>
+          <m:r>
+            <w:rPr>
+              <w:rFonts w:ascii="Cambria Math" w:hAnsi="Cambria Math" w:cs="Times New Roman"/>
+              <w:sz w:val="24"/>
+              <w:szCs w:val="24"/>
+            </w:rPr>
+            <m:t xml:space="preserve"> directed</m:t>
+          </m:r>
+          <m:r>
+            <w:rPr>
+              <w:rFonts w:ascii="Cambria Math" w:hAnsi="Cambria Math" w:cs="Times New Roman"/>
+              <w:sz w:val="24"/>
+              <w:szCs w:val="24"/>
+            </w:rPr>
+            <m:t xml:space="preserve"> graph G</m:t>
+          </m:r>
+          <m:d>
+            <m:dPr>
+              <m:ctrlPr>
+                <w:rPr>
+                  <w:rFonts w:ascii="Cambria Math" w:hAnsi="Cambria Math" w:cs="Times New Roman"/>
+                  <w:i/>
+                  <w:sz w:val="24"/>
+                  <w:szCs w:val="24"/>
+                </w:rPr>
+              </m:ctrlPr>
+            </m:dPr>
+            <m:e>
+              <m:r>
+                <w:rPr>
+                  <w:rFonts w:ascii="Cambria Math" w:hAnsi="Cambria Math" w:cs="Times New Roman"/>
+                  <w:sz w:val="24"/>
+                  <w:szCs w:val="24"/>
+                </w:rPr>
+                <m:t>V,E</m:t>
+              </m:r>
+            </m:e>
+          </m:d>
+          <m:r>
+            <w:rPr>
+              <w:rFonts w:ascii="Cambria Math" w:hAnsi="Cambria Math" w:cs="Times New Roman"/>
+              <w:sz w:val="24"/>
+              <w:szCs w:val="24"/>
+            </w:rPr>
+            <m:t>,</m:t>
+          </m:r>
+          <m:r>
+            <w:rPr>
+              <w:rFonts w:ascii="Cambria Math" w:hAnsi="Cambria Math" w:cs="Times New Roman"/>
+              <w:sz w:val="24"/>
+              <w:szCs w:val="24"/>
+            </w:rPr>
+            <m:t xml:space="preserve"> let</m:t>
+          </m:r>
+        </m:oMath>
+      </m:oMathPara>
+    </w:p>
+    <w:p>
+      <w:pPr>
+        <w:tabs>
+          <w:tab w:val="left" w:pos="720"/>
+          <w:tab w:val="right" w:leader="dot" w:pos="7920"/>
+          <w:tab w:val="right" w:pos="8640"/>
+        </w:tabs>
+        <w:spacing w:line="480" w:lineRule="auto"/>
+        <w:rPr>
+          <w:rFonts w:ascii="Times New Roman" w:eastAsiaTheme="minorEastAsia" w:hAnsi="Times New Roman" w:cs="Times New Roman"/>
+          <w:sz w:val="24"/>
+          <w:szCs w:val="24"/>
+        </w:rPr>
+      </w:pPr>
+      <m:oMathPara>
+        <m:oMath>
+          <m:r>
+            <w:rPr>
+              <w:rFonts w:ascii="Cambria Math" w:hAnsi="Cambria Math" w:cs="Times New Roman"/>
+              <w:sz w:val="24"/>
+              <w:szCs w:val="24"/>
+            </w:rPr>
+            <m:t>S, T⊆V, and E</m:t>
+          </m:r>
+          <m:d>
+            <m:dPr>
+              <m:ctrlPr>
+                <w:rPr>
+                  <w:rFonts w:ascii="Cambria Math" w:hAnsi="Cambria Math" w:cs="Times New Roman"/>
+                  <w:i/>
+                  <w:sz w:val="24"/>
+                  <w:szCs w:val="24"/>
+                </w:rPr>
+              </m:ctrlPr>
+            </m:dPr>
+            <m:e>
+              <m:r>
+                <w:rPr>
+                  <w:rFonts w:ascii="Cambria Math" w:hAnsi="Cambria Math" w:cs="Times New Roman"/>
+                  <w:sz w:val="24"/>
+                  <w:szCs w:val="24"/>
+                </w:rPr>
+                <m:t>S,T</m:t>
+              </m:r>
+            </m:e>
+          </m:d>
+          <m:r>
+            <w:rPr>
+              <w:rFonts w:ascii="Cambria Math" w:hAnsi="Cambria Math" w:cs="Times New Roman"/>
+              <w:sz w:val="24"/>
+              <w:szCs w:val="24"/>
+            </w:rPr>
+            <m:t xml:space="preserve"> is all edges from S to T. We define the density of</m:t>
+          </m:r>
+        </m:oMath>
+      </m:oMathPara>
+    </w:p>
+    <w:p>
+      <w:pPr>
+        <w:tabs>
+          <w:tab w:val="left" w:pos="720"/>
+          <w:tab w:val="right" w:leader="dot" w:pos="7920"/>
+          <w:tab w:val="right" w:pos="8640"/>
+        </w:tabs>
+        <w:spacing w:line="480" w:lineRule="auto"/>
+        <w:rPr>
+          <w:rFonts w:ascii="Times New Roman" w:eastAsiaTheme="minorEastAsia" w:hAnsi="Times New Roman" w:cs="Times New Roman"/>
+          <w:sz w:val="24"/>
+          <w:szCs w:val="24"/>
+        </w:rPr>
+      </w:pPr>
+      <m:oMathPara>
+        <m:oMath>
+          <m:r>
+            <w:rPr>
+              <w:rFonts w:ascii="Cambria Math" w:eastAsiaTheme="minorEastAsia" w:hAnsi="Cambria Math" w:cs="Times New Roman"/>
+              <w:sz w:val="24"/>
+              <w:szCs w:val="24"/>
+            </w:rPr>
+            <m:t>these sets as d</m:t>
+          </m:r>
+          <m:d>
+            <m:dPr>
+              <m:ctrlPr>
+                <w:rPr>
+                  <w:rFonts w:ascii="Cambria Math" w:eastAsiaTheme="minorEastAsia" w:hAnsi="Cambria Math" w:cs="Times New Roman"/>
+                  <w:i/>
+                  <w:sz w:val="24"/>
+                  <w:szCs w:val="24"/>
+                </w:rPr>
+              </m:ctrlPr>
+            </m:dPr>
+            <m:e>
+              <m:r>
+                <w:rPr>
+                  <w:rFonts w:ascii="Cambria Math" w:eastAsiaTheme="minorEastAsia" w:hAnsi="Cambria Math" w:cs="Times New Roman"/>
+                  <w:sz w:val="24"/>
+                  <w:szCs w:val="24"/>
+                </w:rPr>
+                <m:t>S,T</m:t>
+              </m:r>
+            </m:e>
+          </m:d>
+          <m:r>
+            <w:rPr>
+              <w:rFonts w:ascii="Cambria Math" w:eastAsiaTheme="minorEastAsia" w:hAnsi="Cambria Math" w:cs="Times New Roman"/>
+              <w:sz w:val="24"/>
+              <w:szCs w:val="24"/>
+            </w:rPr>
+            <m:t>=</m:t>
+          </m:r>
+          <m:f>
+            <m:fPr>
+              <m:ctrlPr>
+                <w:rPr>
+                  <w:rFonts w:ascii="Cambria Math" w:eastAsiaTheme="minorEastAsia" w:hAnsi="Cambria Math" w:cs="Times New Roman"/>
+                  <w:i/>
+                  <w:sz w:val="24"/>
+                  <w:szCs w:val="24"/>
+                </w:rPr>
+              </m:ctrlPr>
+            </m:fPr>
+            <m:num>
+              <m:r>
+                <w:rPr>
+                  <w:rFonts w:ascii="Cambria Math" w:eastAsiaTheme="minorEastAsia" w:hAnsi="Cambria Math" w:cs="Times New Roman"/>
+                  <w:sz w:val="24"/>
+                  <w:szCs w:val="24"/>
+                </w:rPr>
+                <m:t>|E</m:t>
+              </m:r>
+              <m:d>
+                <m:dPr>
+                  <m:ctrlPr>
+                    <w:rPr>
+                      <w:rFonts w:ascii="Cambria Math" w:eastAsiaTheme="minorEastAsia" w:hAnsi="Cambria Math" w:cs="Times New Roman"/>
+                      <w:i/>
+                      <w:sz w:val="24"/>
+                      <w:szCs w:val="24"/>
+                    </w:rPr>
+                  </m:ctrlPr>
+                </m:dPr>
+                <m:e>
+                  <m:r>
+                    <w:rPr>
+                      <w:rFonts w:ascii="Cambria Math" w:eastAsiaTheme="minorEastAsia" w:hAnsi="Cambria Math" w:cs="Times New Roman"/>
+                      <w:sz w:val="24"/>
+                      <w:szCs w:val="24"/>
+                    </w:rPr>
+                    <m:t>S,T</m:t>
+                  </m:r>
+                </m:e>
+              </m:d>
+              <m:r>
+                <w:rPr>
+                  <w:rFonts w:ascii="Cambria Math" w:eastAsiaTheme="minorEastAsia" w:hAnsi="Cambria Math" w:cs="Times New Roman"/>
+                  <w:sz w:val="24"/>
+                  <w:szCs w:val="24"/>
+                </w:rPr>
+                <m:t>|</m:t>
+              </m:r>
+            </m:num>
+            <m:den>
+              <m:rad>
+                <m:radPr>
+                  <m:degHide m:val="1"/>
+                  <m:ctrlPr>
+                    <w:rPr>
+                      <w:rFonts w:ascii="Cambria Math" w:eastAsiaTheme="minorEastAsia" w:hAnsi="Cambria Math" w:cs="Times New Roman"/>
+                      <w:i/>
+                      <w:sz w:val="24"/>
+                      <w:szCs w:val="24"/>
+                    </w:rPr>
+                  </m:ctrlPr>
+                </m:radPr>
+                <m:deg/>
+                <m:e>
+                  <m:d>
+                    <m:dPr>
+                      <m:begChr m:val="|"/>
+                      <m:endChr m:val="|"/>
+                      <m:ctrlPr>
+                        <w:rPr>
+                          <w:rFonts w:ascii="Cambria Math" w:eastAsiaTheme="minorEastAsia" w:hAnsi="Cambria Math" w:cs="Times New Roman"/>
+                          <w:i/>
+                          <w:sz w:val="24"/>
+                          <w:szCs w:val="24"/>
+                        </w:rPr>
+                      </m:ctrlPr>
+                    </m:dPr>
+                    <m:e>
+                      <m:r>
+                        <w:rPr>
+                          <w:rFonts w:ascii="Cambria Math" w:eastAsiaTheme="minorEastAsia" w:hAnsi="Cambria Math" w:cs="Times New Roman"/>
+                          <w:sz w:val="24"/>
+                          <w:szCs w:val="24"/>
+                        </w:rPr>
+                        <m:t>S</m:t>
+                      </m:r>
+                    </m:e>
+                  </m:d>
+                  <m:r>
+                    <w:rPr>
+                      <w:rFonts w:ascii="Cambria Math" w:eastAsiaTheme="minorEastAsia" w:hAnsi="Cambria Math" w:cs="Times New Roman"/>
+                      <w:sz w:val="24"/>
+                      <w:szCs w:val="24"/>
+                    </w:rPr>
+                    <m:t>*|T|</m:t>
+                  </m:r>
+                </m:e>
+              </m:rad>
+            </m:den>
+          </m:f>
+          <m:r>
+            <w:rPr>
+              <w:rFonts w:ascii="Cambria Math" w:eastAsiaTheme="minorEastAsia" w:hAnsi="Cambria Math" w:cs="Times New Roman"/>
+              <w:sz w:val="24"/>
+              <w:szCs w:val="24"/>
+            </w:rPr>
+            <m:t>.</m:t>
+          </m:r>
+        </m:oMath>
+      </m:oMathPara>
+    </w:p>
+    <w:p>
+      <w:pPr>
+        <w:tabs>
+          <w:tab w:val="left" w:pos="720"/>
+          <w:tab w:val="right" w:leader="dot" w:pos="7920"/>
+          <w:tab w:val="right" w:pos="8640"/>
+        </w:tabs>
+        <w:spacing w:line="480" w:lineRule="auto"/>
+        <w:rPr>
+          <w:rFonts w:ascii="Times New Roman" w:eastAsiaTheme="minorEastAsia" w:hAnsi="Times New Roman" w:cs="Times New Roman"/>
+          <w:sz w:val="24"/>
+          <w:szCs w:val="24"/>
+        </w:rPr>
+      </w:pPr>
+      <w:r>
+        <w:rPr>
+          <w:rFonts w:ascii="Times New Roman" w:eastAsiaTheme="minorEastAsia" w:hAnsi="Times New Roman" w:cs="Times New Roman"/>
+          <w:sz w:val="24"/>
+          <w:szCs w:val="24"/>
+        </w:rPr>
+        <w:t xml:space="preserve">So in layman’s terms, directed graph density represents how connected one set of vertices is to another. And as follows, the Directed Densest Subgraph Problem (DDSP) aims to find sets </w:t>
+      </w:r>
+      <m:oMath>
+        <m:r>
+          <w:rPr>
+            <w:rFonts w:ascii="Cambria Math" w:hAnsi="Cambria Math" w:cs="Times New Roman"/>
+            <w:sz w:val="24"/>
+            <w:szCs w:val="24"/>
+          </w:rPr>
+          <m:t>S, T⊆V</m:t>
+        </m:r>
+      </m:oMath>
+      <w:r>
+        <w:rPr>
+          <w:rFonts w:ascii="Times New Roman" w:eastAsiaTheme="minorEastAsia" w:hAnsi="Times New Roman" w:cs="Times New Roman"/>
+          <w:sz w:val="24"/>
+          <w:szCs w:val="24"/>
+        </w:rPr>
+        <w:t xml:space="preserve"> such that </w:t>
+      </w:r>
+      <w:r>
+        <w:rPr>
+          <w:rFonts w:ascii="Times New Roman" w:eastAsiaTheme="minorEastAsia" w:hAnsi="Times New Roman" w:cs="Times New Roman"/>
+          <w:i/>
+          <w:iCs/>
+          <w:sz w:val="24"/>
+          <w:szCs w:val="24"/>
+        </w:rPr>
+        <w:t>d(S, T)</w:t>
+      </w:r>
+      <w:r>
+        <w:rPr>
+          <w:rFonts w:ascii="Times New Roman" w:eastAsiaTheme="minorEastAsia" w:hAnsi="Times New Roman" w:cs="Times New Roman"/>
+          <w:sz w:val="24"/>
+          <w:szCs w:val="24"/>
+        </w:rPr>
+        <w:t xml:space="preserve"> is maximized.</w:t>
+      </w:r>
+    </w:p>
+    <w:p>
+      <w:pPr>
+        <w:tabs>
+          <w:tab w:val="left" w:pos="720"/>
+          <w:tab w:val="right" w:leader="dot" w:pos="7920"/>
+          <w:tab w:val="right" w:pos="8640"/>
+        </w:tabs>
+        <w:spacing w:line="480" w:lineRule="auto"/>
+        <w:rPr>
+          <w:rFonts w:ascii="Times New Roman" w:eastAsiaTheme="minorEastAsia" w:hAnsi="Times New Roman" w:cs="Times New Roman"/>
+          <w:sz w:val="24"/>
+          <w:szCs w:val="24"/>
+        </w:rPr>
+      </w:pPr>
+      <w:r>
+        <w:rPr>
+          <w:rFonts w:ascii="Times New Roman" w:eastAsiaTheme="minorEastAsia" w:hAnsi="Times New Roman" w:cs="Times New Roman"/>
+          <w:sz w:val="24"/>
+          <w:szCs w:val="24"/>
+        </w:rPr>
+        <w:tab/>
+        <w:t>There are multiple solutions to this problem as one may expect, and one such algorithm developed by Charikar will find the exact solution.</w:t>
+      </w:r>
+      <w:r>
+        <w:rPr>
+          <w:rFonts w:ascii="Times New Roman" w:eastAsiaTheme="minorEastAsia" w:hAnsi="Times New Roman" w:cs="Times New Roman"/>
+          <w:sz w:val="24"/>
+          <w:szCs w:val="24"/>
+        </w:rPr>
+        <w:t xml:space="preserve"> This solution is a Relaxed Linear Programming problem based on the value of </w:t>
+      </w:r>
+      <w:r>
+        <w:rPr>
+          <w:rFonts w:ascii="Times New Roman" w:eastAsiaTheme="minorEastAsia" w:hAnsi="Times New Roman" w:cs="Times New Roman"/>
+          <w:i/>
+          <w:iCs/>
+          <w:sz w:val="24"/>
+          <w:szCs w:val="24"/>
+        </w:rPr>
+        <w:t>|S| / |T|</w:t>
+      </w:r>
+      <w:r>
+        <w:rPr>
+          <w:rFonts w:ascii="Times New Roman" w:eastAsiaTheme="minorEastAsia" w:hAnsi="Times New Roman" w:cs="Times New Roman"/>
+          <w:sz w:val="24"/>
+          <w:szCs w:val="24"/>
+        </w:rPr>
+        <w:t xml:space="preserve"> (referred to in the paper as </w:t>
+      </w:r>
+      <w:r>
+        <w:rPr>
+          <w:rFonts w:ascii="Times New Roman" w:eastAsiaTheme="minorEastAsia" w:hAnsi="Times New Roman" w:cs="Times New Roman"/>
+          <w:i/>
+          <w:iCs/>
+          <w:sz w:val="24"/>
+          <w:szCs w:val="24"/>
+        </w:rPr>
+        <w:t>c</w:t>
+      </w:r>
+      <w:r>
+        <w:rPr>
+          <w:rFonts w:ascii="Times New Roman" w:eastAsiaTheme="minorEastAsia" w:hAnsi="Times New Roman" w:cs="Times New Roman"/>
+          <w:sz w:val="24"/>
+          <w:szCs w:val="24"/>
+        </w:rPr>
+        <w:t xml:space="preserve">). As proven in </w:t>
+      </w:r>
+      <w:sdt>
+        <w:sdtPr>
+          <w:rPr>
+            <w:rFonts w:ascii="Times New Roman" w:eastAsiaTheme="minorEastAsia" w:hAnsi="Times New Roman" w:cs="Times New Roman"/>
+            <w:sz w:val="24"/>
+            <w:szCs w:val="24"/>
+          </w:rPr>
+          <w:id w:val="1799793912"/>
+          <w:citation/>
+        </w:sdtPr>
+        <w:sdtContent>
+          <w:r>
+            <w:rPr>
+              <w:rFonts w:ascii="Times New Roman" w:eastAsiaTheme="minorEastAsia" w:hAnsi="Times New Roman" w:cs="Times New Roman"/>
+              <w:sz w:val="24"/>
+              <w:szCs w:val="24"/>
+            </w:rPr>
+            <w:fldChar w:fldCharType="begin"/>
+          </w:r>
+          <w:r>
+            <w:rPr>
+              <w:rFonts w:ascii="Times New Roman" w:eastAsiaTheme="minorEastAsia" w:hAnsi="Times New Roman" w:cs="Times New Roman"/>
+              <w:sz w:val="24"/>
+              <w:szCs w:val="24"/>
+            </w:rPr>
+            <w:instrText xml:space="preserve"> CITATION Cha00 \l 1033 </w:instrText>
+          </w:r>
+          <w:r>
+            <w:rPr>
+              <w:rFonts w:ascii="Times New Roman" w:eastAsiaTheme="minorEastAsia" w:hAnsi="Times New Roman" w:cs="Times New Roman"/>
+              <w:sz w:val="24"/>
+              <w:szCs w:val="24"/>
+            </w:rPr>
+            <w:fldChar w:fldCharType="separate"/>
+          </w:r>
+          <w:r>
+            <w:rPr>
+              <w:rFonts w:ascii="Times New Roman" w:eastAsiaTheme="minorEastAsia" w:hAnsi="Times New Roman" w:cs="Times New Roman"/>
+              <w:noProof/>
+              <w:sz w:val="24"/>
+              <w:szCs w:val="24"/>
+            </w:rPr>
+            <w:t>[7]</w:t>
+          </w:r>
+          <w:r>
+            <w:rPr>
+              <w:rFonts w:ascii="Times New Roman" w:eastAsiaTheme="minorEastAsia" w:hAnsi="Times New Roman" w:cs="Times New Roman"/>
+              <w:sz w:val="24"/>
+              <w:szCs w:val="24"/>
+            </w:rPr>
+            <w:fldChar w:fldCharType="end"/>
+          </w:r>
+        </w:sdtContent>
+      </w:sdt>
+      <w:r>
+        <w:rPr>
+          <w:rFonts w:ascii="Times New Roman" w:eastAsiaTheme="minorEastAsia" w:hAnsi="Times New Roman" w:cs="Times New Roman"/>
+          <w:sz w:val="24"/>
+          <w:szCs w:val="24"/>
+        </w:rPr>
+        <w:t xml:space="preserve">, the optimal value of the linear programming problem on c is equivalent to the optimal directed density, where the optimal sets </w:t>
+      </w:r>
+      <w:r>
+        <w:rPr>
+          <w:rFonts w:ascii="Times New Roman" w:eastAsiaTheme="minorEastAsia" w:hAnsi="Times New Roman" w:cs="Times New Roman"/>
+          <w:i/>
+          <w:iCs/>
+          <w:sz w:val="24"/>
+          <w:szCs w:val="24"/>
+        </w:rPr>
+        <w:t>S</w:t>
+      </w:r>
+      <w:r>
+        <w:rPr>
+          <w:rFonts w:ascii="Times New Roman" w:eastAsiaTheme="minorEastAsia" w:hAnsi="Times New Roman" w:cs="Times New Roman"/>
+          <w:sz w:val="24"/>
+          <w:szCs w:val="24"/>
+        </w:rPr>
+        <w:t xml:space="preserve"> and </w:t>
+      </w:r>
+      <w:r>
+        <w:rPr>
+          <w:rFonts w:ascii="Times New Roman" w:eastAsiaTheme="minorEastAsia" w:hAnsi="Times New Roman" w:cs="Times New Roman"/>
+          <w:i/>
+          <w:iCs/>
+          <w:sz w:val="24"/>
+          <w:szCs w:val="24"/>
+        </w:rPr>
+        <w:t>T</w:t>
+      </w:r>
+      <w:r>
+        <w:rPr>
+          <w:rFonts w:ascii="Times New Roman" w:eastAsiaTheme="minorEastAsia" w:hAnsi="Times New Roman" w:cs="Times New Roman"/>
+          <w:sz w:val="24"/>
+          <w:szCs w:val="24"/>
+        </w:rPr>
+        <w:t xml:space="preserve"> can be computed from the results of the LP.</w:t>
+      </w:r>
+    </w:p>
+    <w:p>
+      <w:pPr>
+        <w:tabs>
+          <w:tab w:val="left" w:pos="720"/>
+          <w:tab w:val="right" w:leader="dot" w:pos="7920"/>
+          <w:tab w:val="right" w:pos="8640"/>
+        </w:tabs>
+        <w:spacing w:line="480" w:lineRule="auto"/>
+        <w:rPr>
+          <w:rFonts w:ascii="Times New Roman" w:hAnsi="Times New Roman" w:cs="Times New Roman"/>
+          <w:b/>
+          <w:bCs/>
+          <w:i/>
+          <w:iCs/>
+          <w:sz w:val="24"/>
+          <w:szCs w:val="24"/>
+        </w:rPr>
+      </w:pPr>
+      <w:r>
+        <w:rPr>
+          <w:rFonts w:ascii="Times New Roman" w:hAnsi="Times New Roman" w:cs="Times New Roman"/>
+          <w:b/>
+          <w:bCs/>
+          <w:i/>
+          <w:iCs/>
+          <w:sz w:val="24"/>
+          <w:szCs w:val="24"/>
+        </w:rPr>
+        <w:t>Optimal Quasi-clique Problem</w:t>
+      </w:r>
+    </w:p>
+    <w:p>
+      <w:pPr>
+        <w:tabs>
+          <w:tab w:val="left" w:pos="720"/>
+          <w:tab w:val="right" w:leader="dot" w:pos="7920"/>
+          <w:tab w:val="right" w:pos="8640"/>
+        </w:tabs>
+        <w:spacing w:line="480" w:lineRule="auto"/>
+        <w:rPr>
+          <w:rFonts w:ascii="Times New Roman" w:eastAsiaTheme="minorEastAsia" w:hAnsi="Times New Roman" w:cs="Times New Roman"/>
+          <w:sz w:val="24"/>
+          <w:szCs w:val="24"/>
+        </w:rPr>
+      </w:pPr>
+      <w:r>
+        <w:rPr>
+          <w:rFonts w:ascii="Times New Roman" w:eastAsiaTheme="minorEastAsia" w:hAnsi="Times New Roman" w:cs="Times New Roman"/>
+          <w:sz w:val="24"/>
+          <w:szCs w:val="24"/>
+        </w:rPr>
+        <w:tab/>
+      </w:r>
+      <w:r>
+        <w:rPr>
+          <w:rFonts w:ascii="Times New Roman" w:eastAsiaTheme="minorEastAsia" w:hAnsi="Times New Roman" w:cs="Times New Roman"/>
+          <w:sz w:val="24"/>
+          <w:szCs w:val="24"/>
+        </w:rPr>
+        <w:t>The definition of density most widely used is the one covered in Definition 1. However, some have put forward different definitions to gather different results. One such definition is called Edge-Surplus:</w:t>
+      </w:r>
+      <w:r>
+        <w:rPr>
+          <w:rFonts w:ascii="Cambria Math" w:hAnsi="Cambria Math" w:cs="Times New Roman"/>
+          <w:i/>
+          <w:sz w:val="24"/>
+          <w:szCs w:val="24"/>
+        </w:rPr>
+        <w:br/>
+      </w:r>
+      <m:oMathPara>
+        <m:oMath>
+          <m:r>
+            <w:rPr>
+              <w:rFonts w:ascii="Cambria Math" w:hAnsi="Cambria Math" w:cs="Times New Roman"/>
+              <w:sz w:val="24"/>
+              <w:szCs w:val="24"/>
+            </w:rPr>
+            <m:t xml:space="preserve">Defintion </m:t>
+          </m:r>
+          <m:r>
+            <w:rPr>
+              <w:rFonts w:ascii="Cambria Math" w:hAnsi="Cambria Math" w:cs="Times New Roman"/>
+              <w:sz w:val="24"/>
+              <w:szCs w:val="24"/>
+            </w:rPr>
+            <m:t>5</m:t>
+          </m:r>
+          <m:r>
+            <w:rPr>
+              <w:rFonts w:ascii="Cambria Math" w:hAnsi="Cambria Math" w:cs="Times New Roman"/>
+              <w:sz w:val="24"/>
+              <w:szCs w:val="24"/>
+            </w:rPr>
+            <m:t xml:space="preserve"> </m:t>
+          </m:r>
+          <m:d>
+            <m:dPr>
+              <m:ctrlPr>
+                <w:rPr>
+                  <w:rFonts w:ascii="Cambria Math" w:hAnsi="Cambria Math" w:cs="Times New Roman"/>
+                  <w:i/>
+                  <w:sz w:val="24"/>
+                  <w:szCs w:val="24"/>
+                </w:rPr>
+              </m:ctrlPr>
+            </m:dPr>
+            <m:e>
+              <m:r>
+                <w:rPr>
+                  <w:rFonts w:ascii="Cambria Math" w:hAnsi="Cambria Math" w:cs="Times New Roman"/>
+                  <w:sz w:val="24"/>
+                  <w:szCs w:val="24"/>
+                </w:rPr>
+                <m:t>Edge-Surplus</m:t>
+              </m:r>
+            </m:e>
+          </m:d>
+          <m:r>
+            <w:rPr>
+              <w:rFonts w:ascii="Cambria Math" w:hAnsi="Cambria Math" w:cs="Times New Roman"/>
+              <w:sz w:val="24"/>
+              <w:szCs w:val="24"/>
+            </w:rPr>
+            <m:t xml:space="preserve"> </m:t>
+          </m:r>
+          <w:sdt>
+            <w:sdtPr>
+              <w:rPr>
+                <w:rFonts w:ascii="Cambria Math" w:hAnsi="Cambria Math" w:cs="Times New Roman"/>
+                <w:i/>
+                <w:sz w:val="24"/>
+                <w:szCs w:val="24"/>
+              </w:rPr>
+              <w:id w:val="-1489855933"/>
+              <w:citation/>
+            </w:sdtPr>
+            <w:sdtContent>
+              <m:r>
+                <w:rPr>
+                  <w:rFonts w:ascii="Cambria Math" w:hAnsi="Cambria Math" w:cs="Times New Roman"/>
+                  <w:i/>
+                  <w:sz w:val="24"/>
+                  <w:szCs w:val="24"/>
+                </w:rPr>
+                <w:fldChar w:fldCharType="begin"/>
+              </m:r>
+              <m:r>
+                <w:rPr>
+                  <w:rFonts w:ascii="Cambria Math" w:hAnsi="Cambria Math" w:cs="Times New Roman"/>
+                  <w:sz w:val="24"/>
+                  <w:szCs w:val="24"/>
+                </w:rPr>
+                <m:t xml:space="preserve"> CITATION CTs13 \l 1033 </m:t>
+              </m:r>
+              <m:r>
+                <w:rPr>
+                  <w:rFonts w:ascii="Cambria Math" w:hAnsi="Cambria Math" w:cs="Times New Roman"/>
+                  <w:i/>
+                  <w:sz w:val="24"/>
+                  <w:szCs w:val="24"/>
+                </w:rPr>
+                <w:fldChar w:fldCharType="separate"/>
+              </m:r>
+              <m:r>
+                <m:rPr>
+                  <m:sty m:val="p"/>
+                </m:rPr>
+                <w:rPr>
+                  <w:rFonts w:ascii="Cambria Math" w:hAnsi="Cambria Math" w:cs="Times New Roman"/>
+                  <w:noProof/>
+                  <w:sz w:val="24"/>
+                  <w:szCs w:val="24"/>
+                </w:rPr>
+                <m:t>[8]</m:t>
+              </m:r>
+              <m:r>
+                <w:rPr>
+                  <w:rFonts w:ascii="Cambria Math" w:hAnsi="Cambria Math" w:cs="Times New Roman"/>
+                  <w:i/>
+                  <w:sz w:val="24"/>
+                  <w:szCs w:val="24"/>
+                </w:rPr>
+                <w:fldChar w:fldCharType="end"/>
+              </m:r>
+            </w:sdtContent>
+          </w:sdt>
+          <m:r>
+            <w:rPr>
+              <w:rFonts w:ascii="Cambria Math" w:hAnsi="Cambria Math" w:cs="Times New Roman"/>
+              <w:sz w:val="24"/>
+              <w:szCs w:val="24"/>
+            </w:rPr>
+            <m:t>:</m:t>
+          </m:r>
+          <m:r>
+            <w:rPr>
+              <w:rFonts w:ascii="Cambria Math" w:eastAsiaTheme="minorEastAsia" w:hAnsi="Cambria Math" w:cs="Times New Roman"/>
+              <w:sz w:val="24"/>
+              <w:szCs w:val="24"/>
+            </w:rPr>
+            <m:t>Given graph G</m:t>
+          </m:r>
+          <m:d>
+            <m:dPr>
+              <m:ctrlPr>
+                <w:rPr>
+                  <w:rFonts w:ascii="Cambria Math" w:eastAsiaTheme="minorEastAsia" w:hAnsi="Cambria Math" w:cs="Times New Roman"/>
+                  <w:i/>
+                  <w:sz w:val="24"/>
+                  <w:szCs w:val="24"/>
+                </w:rPr>
+              </m:ctrlPr>
+            </m:dPr>
+            <m:e>
+              <m:r>
+                <w:rPr>
+                  <w:rFonts w:ascii="Cambria Math" w:eastAsiaTheme="minorEastAsia" w:hAnsi="Cambria Math" w:cs="Times New Roman"/>
+                  <w:sz w:val="24"/>
+                  <w:szCs w:val="24"/>
+                </w:rPr>
+                <m:t>V,E</m:t>
+              </m:r>
+            </m:e>
+          </m:d>
+          <m:r>
+            <w:rPr>
+              <w:rFonts w:ascii="Cambria Math" w:eastAsiaTheme="minorEastAsia" w:hAnsi="Cambria Math" w:cs="Times New Roman"/>
+              <w:sz w:val="24"/>
+              <w:szCs w:val="24"/>
+            </w:rPr>
+            <m:t>, let S</m:t>
+          </m:r>
+          <m:r>
+            <w:rPr>
+              <w:rFonts w:ascii="Cambria Math" w:hAnsi="Cambria Math" w:cs="Times New Roman"/>
+              <w:sz w:val="24"/>
+              <w:szCs w:val="24"/>
+            </w:rPr>
+            <m:t>⊆</m:t>
+          </m:r>
+          <m:r>
+            <w:rPr>
+              <w:rFonts w:ascii="Cambria Math" w:eastAsiaTheme="minorEastAsia" w:hAnsi="Cambria Math" w:cs="Times New Roman"/>
+              <w:sz w:val="24"/>
+              <w:szCs w:val="24"/>
+            </w:rPr>
+            <m:t>G, where S</m:t>
+          </m:r>
+          <m:d>
+            <m:dPr>
+              <m:ctrlPr>
+                <w:rPr>
+                  <w:rFonts w:ascii="Cambria Math" w:eastAsiaTheme="minorEastAsia" w:hAnsi="Cambria Math" w:cs="Times New Roman"/>
+                  <w:i/>
+                  <w:sz w:val="24"/>
+                  <w:szCs w:val="24"/>
+                </w:rPr>
+              </m:ctrlPr>
+            </m:dPr>
+            <m:e>
+              <m:r>
+                <w:rPr>
+                  <w:rFonts w:ascii="Cambria Math" w:eastAsiaTheme="minorEastAsia" w:hAnsi="Cambria Math" w:cs="Times New Roman"/>
+                  <w:sz w:val="24"/>
+                  <w:szCs w:val="24"/>
+                </w:rPr>
+                <m:t>X,Y</m:t>
+              </m:r>
+            </m:e>
+          </m:d>
+          <m:r>
+            <w:rPr>
+              <w:rFonts w:ascii="Cambria Math" w:eastAsiaTheme="minorEastAsia" w:hAnsi="Cambria Math" w:cs="Times New Roman"/>
+              <w:sz w:val="24"/>
+              <w:szCs w:val="24"/>
+            </w:rPr>
+            <m:t>.</m:t>
+          </m:r>
+        </m:oMath>
+      </m:oMathPara>
+    </w:p>
+    <w:p>
+      <w:pPr>
+        <w:tabs>
+          <w:tab w:val="left" w:pos="720"/>
+          <w:tab w:val="right" w:leader="dot" w:pos="7920"/>
+          <w:tab w:val="right" w:pos="8640"/>
+        </w:tabs>
+        <w:spacing w:line="480" w:lineRule="auto"/>
+        <w:rPr>
+          <w:rFonts w:ascii="Times New Roman" w:eastAsiaTheme="minorEastAsia" w:hAnsi="Times New Roman" w:cs="Times New Roman"/>
+          <w:sz w:val="24"/>
+          <w:szCs w:val="24"/>
+        </w:rPr>
+      </w:pPr>
+      <m:oMathPara>
+        <m:oMath>
+          <m:r>
+            <w:rPr>
+              <w:rFonts w:ascii="Cambria Math" w:eastAsiaTheme="minorEastAsia" w:hAnsi="Cambria Math" w:cs="Times New Roman"/>
+              <w:sz w:val="24"/>
+              <w:szCs w:val="24"/>
+            </w:rPr>
+            <m:t xml:space="preserve">Given some functions g and h, and some </m:t>
+          </m:r>
+          <m:r>
+            <w:rPr>
+              <w:rFonts w:ascii="Cambria Math" w:eastAsiaTheme="minorEastAsia" w:hAnsi="Cambria Math" w:cs="Times New Roman"/>
+              <w:sz w:val="24"/>
+              <w:szCs w:val="24"/>
+            </w:rPr>
+            <m:t>α</m:t>
+          </m:r>
+          <m:r>
+            <w:rPr>
+              <w:rFonts w:ascii="Cambria Math" w:eastAsiaTheme="minorEastAsia" w:hAnsi="Cambria Math" w:cs="Times New Roman"/>
+              <w:sz w:val="24"/>
+              <w:szCs w:val="24"/>
+            </w:rPr>
+            <m:t xml:space="preserve">&gt;0, we define edge surplus </m:t>
+          </m:r>
+          <m:sSub>
+            <m:sSubPr>
+              <m:ctrlPr>
+                <w:rPr>
+                  <w:rFonts w:ascii="Cambria Math" w:eastAsiaTheme="minorEastAsia" w:hAnsi="Cambria Math" w:cs="Times New Roman"/>
+                  <w:i/>
+                  <w:sz w:val="24"/>
+                  <w:szCs w:val="24"/>
+                </w:rPr>
+              </m:ctrlPr>
+            </m:sSubPr>
+            <m:e>
+              <m:r>
+                <w:rPr>
+                  <w:rFonts w:ascii="Cambria Math" w:eastAsiaTheme="minorEastAsia" w:hAnsi="Cambria Math" w:cs="Times New Roman"/>
+                  <w:sz w:val="24"/>
+                  <w:szCs w:val="24"/>
+                </w:rPr>
+                <m:t>f</m:t>
+              </m:r>
+            </m:e>
+            <m:sub>
+              <m:r>
+                <w:rPr>
+                  <w:rFonts w:ascii="Cambria Math" w:eastAsiaTheme="minorEastAsia" w:hAnsi="Cambria Math" w:cs="Times New Roman"/>
+                  <w:sz w:val="24"/>
+                  <w:szCs w:val="24"/>
+                </w:rPr>
+                <m:t>α</m:t>
+              </m:r>
+            </m:sub>
+          </m:sSub>
+          <m:r>
+            <w:rPr>
+              <w:rFonts w:ascii="Cambria Math" w:eastAsiaTheme="minorEastAsia" w:hAnsi="Cambria Math" w:cs="Times New Roman"/>
+              <w:sz w:val="24"/>
+              <w:szCs w:val="24"/>
+            </w:rPr>
+            <m:t xml:space="preserve"> as:</m:t>
+          </m:r>
+        </m:oMath>
+      </m:oMathPara>
+    </w:p>
+    <w:p>
+      <w:pPr>
+        <w:tabs>
+          <w:tab w:val="left" w:pos="720"/>
+          <w:tab w:val="right" w:leader="dot" w:pos="7920"/>
+          <w:tab w:val="right" w:pos="8640"/>
+        </w:tabs>
+        <w:spacing w:line="480" w:lineRule="auto"/>
+        <w:rPr>
+          <w:rFonts w:ascii="Times New Roman" w:eastAsiaTheme="minorEastAsia" w:hAnsi="Times New Roman" w:cs="Times New Roman"/>
+          <w:sz w:val="24"/>
+          <w:szCs w:val="24"/>
+        </w:rPr>
+      </w:pPr>
+      <m:oMathPara>
+        <m:oMath>
+          <m:sSub>
+            <m:sSubPr>
+              <m:ctrlPr>
+                <w:rPr>
+                  <w:rFonts w:ascii="Cambria Math" w:eastAsiaTheme="minorEastAsia" w:hAnsi="Cambria Math" w:cs="Times New Roman"/>
+                  <w:i/>
+                  <w:sz w:val="24"/>
+                  <w:szCs w:val="24"/>
+                </w:rPr>
+              </m:ctrlPr>
+            </m:sSubPr>
+            <m:e>
+              <m:r>
+                <w:rPr>
+                  <w:rFonts w:ascii="Cambria Math" w:eastAsiaTheme="minorEastAsia" w:hAnsi="Cambria Math" w:cs="Times New Roman"/>
+                  <w:sz w:val="24"/>
+                  <w:szCs w:val="24"/>
+                </w:rPr>
+                <m:t>f</m:t>
+              </m:r>
+            </m:e>
+            <m:sub>
+              <m:r>
+                <w:rPr>
+                  <w:rFonts w:ascii="Cambria Math" w:eastAsiaTheme="minorEastAsia" w:hAnsi="Cambria Math" w:cs="Times New Roman"/>
+                  <w:sz w:val="24"/>
+                  <w:szCs w:val="24"/>
+                </w:rPr>
+                <m:t>α</m:t>
+              </m:r>
+            </m:sub>
+          </m:sSub>
+          <m:d>
+            <m:dPr>
+              <m:ctrlPr>
+                <w:rPr>
+                  <w:rFonts w:ascii="Cambria Math" w:eastAsiaTheme="minorEastAsia" w:hAnsi="Cambria Math" w:cs="Times New Roman"/>
+                  <w:i/>
+                  <w:sz w:val="24"/>
+                  <w:szCs w:val="24"/>
+                </w:rPr>
+              </m:ctrlPr>
+            </m:dPr>
+            <m:e>
+              <m:r>
+                <w:rPr>
+                  <w:rFonts w:ascii="Cambria Math" w:eastAsiaTheme="minorEastAsia" w:hAnsi="Cambria Math" w:cs="Times New Roman"/>
+                  <w:sz w:val="24"/>
+                  <w:szCs w:val="24"/>
+                </w:rPr>
+                <m:t>S</m:t>
+              </m:r>
+            </m:e>
+          </m:d>
+          <m:r>
+            <w:rPr>
+              <w:rFonts w:ascii="Cambria Math" w:eastAsiaTheme="minorEastAsia" w:hAnsi="Cambria Math" w:cs="Times New Roman"/>
+              <w:sz w:val="24"/>
+              <w:szCs w:val="24"/>
+            </w:rPr>
+            <m:t>=g</m:t>
+          </m:r>
+          <m:d>
+            <m:dPr>
+              <m:ctrlPr>
+                <w:rPr>
+                  <w:rFonts w:ascii="Cambria Math" w:eastAsiaTheme="minorEastAsia" w:hAnsi="Cambria Math" w:cs="Times New Roman"/>
+                  <w:i/>
+                  <w:sz w:val="24"/>
+                  <w:szCs w:val="24"/>
+                </w:rPr>
+              </m:ctrlPr>
+            </m:dPr>
+            <m:e>
+              <m:d>
+                <m:dPr>
+                  <m:begChr m:val="|"/>
+                  <m:endChr m:val="|"/>
+                  <m:ctrlPr>
+                    <w:rPr>
+                      <w:rFonts w:ascii="Cambria Math" w:eastAsiaTheme="minorEastAsia" w:hAnsi="Cambria Math" w:cs="Times New Roman"/>
+                      <w:i/>
+                      <w:sz w:val="24"/>
+                      <w:szCs w:val="24"/>
+                    </w:rPr>
+                  </m:ctrlPr>
+                </m:dPr>
+                <m:e>
+                  <m:r>
+                    <w:rPr>
+                      <w:rFonts w:ascii="Cambria Math" w:eastAsiaTheme="minorEastAsia" w:hAnsi="Cambria Math" w:cs="Times New Roman"/>
+                      <w:sz w:val="24"/>
+                      <w:szCs w:val="24"/>
+                    </w:rPr>
+                    <m:t>Y</m:t>
+                  </m:r>
+                </m:e>
+              </m:d>
+            </m:e>
+          </m:d>
+          <m:r>
+            <w:rPr>
+              <w:rFonts w:ascii="Cambria Math" w:eastAsiaTheme="minorEastAsia" w:hAnsi="Cambria Math" w:cs="Times New Roman"/>
+              <w:sz w:val="24"/>
+              <w:szCs w:val="24"/>
+            </w:rPr>
+            <m:t>-</m:t>
+          </m:r>
+          <m:r>
+            <w:rPr>
+              <w:rFonts w:ascii="Cambria Math" w:eastAsiaTheme="minorEastAsia" w:hAnsi="Cambria Math" w:cs="Times New Roman"/>
+              <w:sz w:val="24"/>
+              <w:szCs w:val="24"/>
+            </w:rPr>
+            <m:t>α</m:t>
+          </m:r>
+          <m:r>
+            <w:rPr>
+              <w:rFonts w:ascii="Cambria Math" w:eastAsiaTheme="minorEastAsia" w:hAnsi="Cambria Math" w:cs="Times New Roman"/>
+              <w:sz w:val="24"/>
+              <w:szCs w:val="24"/>
+            </w:rPr>
+            <m:t>h</m:t>
+          </m:r>
+          <m:d>
+            <m:dPr>
+              <m:ctrlPr>
+                <w:rPr>
+                  <w:rFonts w:ascii="Cambria Math" w:eastAsiaTheme="minorEastAsia" w:hAnsi="Cambria Math" w:cs="Times New Roman"/>
+                  <w:i/>
+                  <w:sz w:val="24"/>
+                  <w:szCs w:val="24"/>
+                </w:rPr>
+              </m:ctrlPr>
+            </m:dPr>
+            <m:e>
+              <m:d>
+                <m:dPr>
+                  <m:begChr m:val="|"/>
+                  <m:endChr m:val="|"/>
+                  <m:ctrlPr>
+                    <w:rPr>
+                      <w:rFonts w:ascii="Cambria Math" w:eastAsiaTheme="minorEastAsia" w:hAnsi="Cambria Math" w:cs="Times New Roman"/>
+                      <w:i/>
+                      <w:sz w:val="24"/>
+                      <w:szCs w:val="24"/>
+                    </w:rPr>
+                  </m:ctrlPr>
+                </m:dPr>
+                <m:e>
+                  <m:r>
+                    <w:rPr>
+                      <w:rFonts w:ascii="Cambria Math" w:eastAsiaTheme="minorEastAsia" w:hAnsi="Cambria Math" w:cs="Times New Roman"/>
+                      <w:sz w:val="24"/>
+                      <w:szCs w:val="24"/>
+                    </w:rPr>
+                    <m:t>X</m:t>
+                  </m:r>
+                </m:e>
+              </m:d>
+            </m:e>
+          </m:d>
+          <m:r>
+            <w:rPr>
+              <w:rFonts w:ascii="Cambria Math" w:eastAsiaTheme="minorEastAsia" w:hAnsi="Cambria Math" w:cs="Times New Roman"/>
+              <w:sz w:val="24"/>
+              <w:szCs w:val="24"/>
+            </w:rPr>
+            <m:t>. In the case of S=</m:t>
+          </m:r>
+          <m:r>
+            <w:rPr>
+              <w:rFonts w:ascii="Cambria Math" w:eastAsiaTheme="minorEastAsia" w:hAnsi="Cambria Math" w:cs="Times New Roman"/>
+              <w:sz w:val="24"/>
+              <w:szCs w:val="24"/>
+            </w:rPr>
+            <m:t>∅,</m:t>
+          </m:r>
+          <m:r>
+            <w:rPr>
+              <w:rFonts w:ascii="Cambria Math" w:eastAsiaTheme="minorEastAsia" w:hAnsi="Cambria Math" w:cs="Times New Roman"/>
+              <w:sz w:val="24"/>
+              <w:szCs w:val="24"/>
+            </w:rPr>
+            <m:t xml:space="preserve"> </m:t>
+          </m:r>
+          <m:sSub>
+            <m:sSubPr>
+              <m:ctrlPr>
+                <w:rPr>
+                  <w:rFonts w:ascii="Cambria Math" w:eastAsiaTheme="minorEastAsia" w:hAnsi="Cambria Math" w:cs="Times New Roman"/>
+                  <w:i/>
+                  <w:sz w:val="24"/>
+                  <w:szCs w:val="24"/>
+                </w:rPr>
+              </m:ctrlPr>
+            </m:sSubPr>
+            <m:e>
+              <m:r>
+                <w:rPr>
+                  <w:rFonts w:ascii="Cambria Math" w:eastAsiaTheme="minorEastAsia" w:hAnsi="Cambria Math" w:cs="Times New Roman"/>
+                  <w:sz w:val="24"/>
+                  <w:szCs w:val="24"/>
+                </w:rPr>
+                <m:t>f</m:t>
+              </m:r>
+            </m:e>
+            <m:sub>
+              <m:r>
+                <w:rPr>
+                  <w:rFonts w:ascii="Cambria Math" w:eastAsiaTheme="minorEastAsia" w:hAnsi="Cambria Math" w:cs="Times New Roman"/>
+                  <w:sz w:val="24"/>
+                  <w:szCs w:val="24"/>
+                </w:rPr>
+                <m:t>α</m:t>
+              </m:r>
+            </m:sub>
+          </m:sSub>
+          <m:d>
+            <m:dPr>
+              <m:ctrlPr>
+                <w:rPr>
+                  <w:rFonts w:ascii="Cambria Math" w:eastAsiaTheme="minorEastAsia" w:hAnsi="Cambria Math" w:cs="Times New Roman"/>
+                  <w:i/>
+                  <w:sz w:val="24"/>
+                  <w:szCs w:val="24"/>
+                </w:rPr>
+              </m:ctrlPr>
+            </m:dPr>
+            <m:e>
+              <m:r>
+                <w:rPr>
+                  <w:rFonts w:ascii="Cambria Math" w:eastAsiaTheme="minorEastAsia" w:hAnsi="Cambria Math" w:cs="Times New Roman"/>
+                  <w:sz w:val="24"/>
+                  <w:szCs w:val="24"/>
+                </w:rPr>
+                <m:t>S</m:t>
+              </m:r>
+            </m:e>
+          </m:d>
+          <m:r>
+            <w:rPr>
+              <w:rFonts w:ascii="Cambria Math" w:eastAsiaTheme="minorEastAsia" w:hAnsi="Cambria Math" w:cs="Times New Roman"/>
+              <w:sz w:val="24"/>
+              <w:szCs w:val="24"/>
+            </w:rPr>
+            <m:t>=</m:t>
+          </m:r>
+          <m:r>
+            <w:rPr>
+              <w:rFonts w:ascii="Cambria Math" w:eastAsiaTheme="minorEastAsia" w:hAnsi="Cambria Math" w:cs="Times New Roman"/>
+              <w:sz w:val="24"/>
+              <w:szCs w:val="24"/>
+            </w:rPr>
+            <m:t>0.</m:t>
+          </m:r>
+        </m:oMath>
+      </m:oMathPara>
+    </w:p>
+    <w:p>
+      <w:pPr>
+        <w:tabs>
+          <w:tab w:val="left" w:pos="720"/>
+          <w:tab w:val="right" w:leader="dot" w:pos="7920"/>
+          <w:tab w:val="right" w:pos="8640"/>
+        </w:tabs>
+        <w:spacing w:line="480" w:lineRule="auto"/>
+        <w:rPr>
+          <w:rFonts w:ascii="Times New Roman" w:eastAsiaTheme="minorEastAsia" w:hAnsi="Times New Roman" w:cs="Times New Roman"/>
+          <w:sz w:val="24"/>
+          <w:szCs w:val="24"/>
+        </w:rPr>
+      </w:pPr>
+      <w:r>
+        <w:rPr>
+          <w:rFonts w:ascii="Times New Roman" w:eastAsiaTheme="minorEastAsia" w:hAnsi="Times New Roman" w:cs="Times New Roman"/>
+          <w:sz w:val="24"/>
+          <w:szCs w:val="24"/>
+        </w:rPr>
+        <w:lastRenderedPageBreak/>
+        <w:t xml:space="preserve">This definition is flexible, as the definition of </w:t>
+      </w:r>
+      <w:r>
+        <w:rPr>
+          <w:rFonts w:ascii="Times New Roman" w:eastAsiaTheme="minorEastAsia" w:hAnsi="Times New Roman" w:cs="Times New Roman"/>
+          <w:i/>
+          <w:iCs/>
+          <w:sz w:val="24"/>
+          <w:szCs w:val="24"/>
+        </w:rPr>
+        <w:t>g</w:t>
+      </w:r>
+      <w:r>
+        <w:rPr>
+          <w:rFonts w:ascii="Times New Roman" w:eastAsiaTheme="minorEastAsia" w:hAnsi="Times New Roman" w:cs="Times New Roman"/>
+          <w:sz w:val="24"/>
+          <w:szCs w:val="24"/>
+        </w:rPr>
+        <w:t xml:space="preserve">, </w:t>
+      </w:r>
+      <w:r>
+        <w:rPr>
+          <w:rFonts w:ascii="Times New Roman" w:eastAsiaTheme="minorEastAsia" w:hAnsi="Times New Roman" w:cs="Times New Roman"/>
+          <w:i/>
+          <w:iCs/>
+          <w:sz w:val="24"/>
+          <w:szCs w:val="24"/>
+        </w:rPr>
+        <w:t>h</w:t>
+      </w:r>
+      <w:r>
+        <w:rPr>
+          <w:rFonts w:ascii="Times New Roman" w:eastAsiaTheme="minorEastAsia" w:hAnsi="Times New Roman" w:cs="Times New Roman"/>
+          <w:sz w:val="24"/>
+          <w:szCs w:val="24"/>
+        </w:rPr>
+        <w:t xml:space="preserve">, and </w:t>
+      </w:r>
+      <m:oMath>
+        <m:r>
+          <w:rPr>
+            <w:rFonts w:ascii="Cambria Math" w:eastAsiaTheme="minorEastAsia" w:hAnsi="Cambria Math" w:cs="Times New Roman"/>
+            <w:sz w:val="24"/>
+            <w:szCs w:val="24"/>
+          </w:rPr>
+          <m:t>α</m:t>
+        </m:r>
+      </m:oMath>
+      <w:r>
+        <w:rPr>
+          <w:rFonts w:ascii="Times New Roman" w:eastAsiaTheme="minorEastAsia" w:hAnsi="Times New Roman" w:cs="Times New Roman"/>
+          <w:sz w:val="24"/>
+          <w:szCs w:val="24"/>
+        </w:rPr>
+        <w:t xml:space="preserve"> are determined for the specific case. But this framework sets up the problem such that it favors more edges and penalizes more vertices (hence why </w:t>
+      </w:r>
+      <m:oMath>
+        <m:r>
+          <w:rPr>
+            <w:rFonts w:ascii="Cambria Math" w:eastAsiaTheme="minorEastAsia" w:hAnsi="Cambria Math" w:cs="Times New Roman"/>
+            <w:sz w:val="24"/>
+            <w:szCs w:val="24"/>
+          </w:rPr>
+          <m:t>g</m:t>
+        </m:r>
+        <m:d>
+          <m:dPr>
+            <m:ctrlPr>
+              <w:rPr>
+                <w:rFonts w:ascii="Cambria Math" w:eastAsiaTheme="minorEastAsia" w:hAnsi="Cambria Math" w:cs="Times New Roman"/>
+                <w:i/>
+                <w:sz w:val="24"/>
+                <w:szCs w:val="24"/>
+              </w:rPr>
+            </m:ctrlPr>
+          </m:dPr>
+          <m:e>
+            <m:d>
+              <m:dPr>
+                <m:begChr m:val="|"/>
+                <m:endChr m:val="|"/>
+                <m:ctrlPr>
+                  <w:rPr>
+                    <w:rFonts w:ascii="Cambria Math" w:eastAsiaTheme="minorEastAsia" w:hAnsi="Cambria Math" w:cs="Times New Roman"/>
+                    <w:i/>
+                    <w:sz w:val="24"/>
+                    <w:szCs w:val="24"/>
+                  </w:rPr>
+                </m:ctrlPr>
+              </m:dPr>
+              <m:e>
+                <m:r>
+                  <w:rPr>
+                    <w:rFonts w:ascii="Cambria Math" w:eastAsiaTheme="minorEastAsia" w:hAnsi="Cambria Math" w:cs="Times New Roman"/>
+                    <w:sz w:val="24"/>
+                    <w:szCs w:val="24"/>
+                  </w:rPr>
+                  <m:t>Y</m:t>
+                </m:r>
+              </m:e>
+            </m:d>
+          </m:e>
+        </m:d>
+      </m:oMath>
+      <w:r>
+        <w:rPr>
+          <w:rFonts w:ascii="Times New Roman" w:eastAsiaTheme="minorEastAsia" w:hAnsi="Times New Roman" w:cs="Times New Roman"/>
+          <w:sz w:val="24"/>
+          <w:szCs w:val="24"/>
+        </w:rPr>
+        <w:t xml:space="preserve"> is a positive value, and why </w:t>
+      </w:r>
+      <m:oMath>
+        <m:r>
+          <w:rPr>
+            <w:rFonts w:ascii="Cambria Math" w:eastAsiaTheme="minorEastAsia" w:hAnsi="Cambria Math" w:cs="Times New Roman"/>
+            <w:sz w:val="24"/>
+            <w:szCs w:val="24"/>
+          </w:rPr>
+          <m:t>-</m:t>
+        </m:r>
+        <m:r>
+          <w:rPr>
+            <w:rFonts w:ascii="Cambria Math" w:eastAsiaTheme="minorEastAsia" w:hAnsi="Cambria Math" w:cs="Times New Roman"/>
+            <w:sz w:val="24"/>
+            <w:szCs w:val="24"/>
+          </w:rPr>
+          <m:t>α</m:t>
+        </m:r>
+        <m:r>
+          <w:rPr>
+            <w:rFonts w:ascii="Cambria Math" w:eastAsiaTheme="minorEastAsia" w:hAnsi="Cambria Math" w:cs="Times New Roman"/>
+            <w:sz w:val="24"/>
+            <w:szCs w:val="24"/>
+          </w:rPr>
+          <m:t>h</m:t>
+        </m:r>
+        <m:d>
+          <m:dPr>
+            <m:ctrlPr>
+              <w:rPr>
+                <w:rFonts w:ascii="Cambria Math" w:eastAsiaTheme="minorEastAsia" w:hAnsi="Cambria Math" w:cs="Times New Roman"/>
+                <w:i/>
+                <w:sz w:val="24"/>
+                <w:szCs w:val="24"/>
+              </w:rPr>
+            </m:ctrlPr>
+          </m:dPr>
+          <m:e>
+            <m:d>
+              <m:dPr>
+                <m:begChr m:val="|"/>
+                <m:endChr m:val="|"/>
+                <m:ctrlPr>
+                  <w:rPr>
+                    <w:rFonts w:ascii="Cambria Math" w:eastAsiaTheme="minorEastAsia" w:hAnsi="Cambria Math" w:cs="Times New Roman"/>
+                    <w:i/>
+                    <w:sz w:val="24"/>
+                    <w:szCs w:val="24"/>
+                  </w:rPr>
+                </m:ctrlPr>
+              </m:dPr>
+              <m:e>
+                <m:r>
+                  <w:rPr>
+                    <w:rFonts w:ascii="Cambria Math" w:eastAsiaTheme="minorEastAsia" w:hAnsi="Cambria Math" w:cs="Times New Roman"/>
+                    <w:sz w:val="24"/>
+                    <w:szCs w:val="24"/>
+                  </w:rPr>
+                  <m:t>X</m:t>
+                </m:r>
+              </m:e>
+            </m:d>
+          </m:e>
+        </m:d>
+      </m:oMath>
+      <w:r>
+        <w:rPr>
+          <w:rFonts w:ascii="Times New Roman" w:eastAsiaTheme="minorEastAsia" w:hAnsi="Times New Roman" w:cs="Times New Roman"/>
+          <w:sz w:val="24"/>
+          <w:szCs w:val="24"/>
+        </w:rPr>
+        <w:t xml:space="preserve"> is negative).</w:t>
+      </w:r>
+    </w:p>
+    <w:p>
+      <w:pPr>
+        <w:tabs>
+          <w:tab w:val="left" w:pos="720"/>
+          <w:tab w:val="right" w:leader="dot" w:pos="7920"/>
+          <w:tab w:val="right" w:pos="8640"/>
+        </w:tabs>
+        <w:spacing w:line="480" w:lineRule="auto"/>
+        <w:rPr>
+          <w:rFonts w:ascii="Times New Roman" w:eastAsiaTheme="minorEastAsia" w:hAnsi="Times New Roman" w:cs="Times New Roman"/>
+          <w:sz w:val="24"/>
+          <w:szCs w:val="24"/>
+        </w:rPr>
+      </w:pPr>
+      <w:r>
+        <w:rPr>
+          <w:rFonts w:ascii="Times New Roman" w:eastAsiaTheme="minorEastAsia" w:hAnsi="Times New Roman" w:cs="Times New Roman"/>
+          <w:sz w:val="24"/>
+          <w:szCs w:val="24"/>
+        </w:rPr>
+        <w:tab/>
+        <w:t xml:space="preserve">This definition can be used to evaluate the DSD as normal, but in the case of quasi-clique: </w:t>
+      </w:r>
+      <m:oMath>
+        <m:r>
+          <w:rPr>
+            <w:rFonts w:ascii="Cambria Math" w:eastAsiaTheme="minorEastAsia" w:hAnsi="Cambria Math" w:cs="Times New Roman"/>
+            <w:sz w:val="24"/>
+            <w:szCs w:val="24"/>
+          </w:rPr>
+          <m:t>g</m:t>
+        </m:r>
+        <m:d>
+          <m:dPr>
+            <m:ctrlPr>
+              <w:rPr>
+                <w:rFonts w:ascii="Cambria Math" w:eastAsiaTheme="minorEastAsia" w:hAnsi="Cambria Math" w:cs="Times New Roman"/>
+                <w:i/>
+                <w:sz w:val="24"/>
+                <w:szCs w:val="24"/>
+              </w:rPr>
+            </m:ctrlPr>
+          </m:dPr>
+          <m:e>
+            <m:r>
+              <w:rPr>
+                <w:rFonts w:ascii="Cambria Math" w:eastAsiaTheme="minorEastAsia" w:hAnsi="Cambria Math" w:cs="Times New Roman"/>
+                <w:sz w:val="24"/>
+                <w:szCs w:val="24"/>
+              </w:rPr>
+              <m:t>x</m:t>
+            </m:r>
+          </m:e>
+        </m:d>
+        <m:r>
+          <w:rPr>
+            <w:rFonts w:ascii="Cambria Math" w:eastAsiaTheme="minorEastAsia" w:hAnsi="Cambria Math" w:cs="Times New Roman"/>
+            <w:sz w:val="24"/>
+            <w:szCs w:val="24"/>
+          </w:rPr>
+          <m:t>=x</m:t>
+        </m:r>
+      </m:oMath>
+      <w:r>
+        <w:rPr>
+          <w:rFonts w:ascii="Times New Roman" w:eastAsiaTheme="minorEastAsia" w:hAnsi="Times New Roman" w:cs="Times New Roman"/>
+          <w:sz w:val="24"/>
+          <w:szCs w:val="24"/>
+        </w:rPr>
+        <w:t xml:space="preserve">,  </w:t>
+      </w:r>
+      <m:oMath>
+        <m:r>
+          <w:rPr>
+            <w:rFonts w:ascii="Cambria Math" w:eastAsiaTheme="minorEastAsia" w:hAnsi="Cambria Math" w:cs="Times New Roman"/>
+            <w:sz w:val="24"/>
+            <w:szCs w:val="24"/>
+          </w:rPr>
+          <m:t>h</m:t>
+        </m:r>
+        <m:d>
+          <m:dPr>
+            <m:ctrlPr>
+              <w:rPr>
+                <w:rFonts w:ascii="Cambria Math" w:eastAsiaTheme="minorEastAsia" w:hAnsi="Cambria Math" w:cs="Times New Roman"/>
+                <w:i/>
+                <w:sz w:val="24"/>
+                <w:szCs w:val="24"/>
+              </w:rPr>
+            </m:ctrlPr>
+          </m:dPr>
+          <m:e>
+            <m:r>
+              <w:rPr>
+                <w:rFonts w:ascii="Cambria Math" w:eastAsiaTheme="minorEastAsia" w:hAnsi="Cambria Math" w:cs="Times New Roman"/>
+                <w:sz w:val="24"/>
+                <w:szCs w:val="24"/>
+              </w:rPr>
+              <m:t>x</m:t>
+            </m:r>
+          </m:e>
+        </m:d>
+        <m:r>
+          <w:rPr>
+            <w:rFonts w:ascii="Cambria Math" w:eastAsiaTheme="minorEastAsia" w:hAnsi="Cambria Math" w:cs="Times New Roman"/>
+            <w:sz w:val="24"/>
+            <w:szCs w:val="24"/>
+          </w:rPr>
+          <m:t>=</m:t>
+        </m:r>
+        <m:f>
+          <m:fPr>
+            <m:ctrlPr>
+              <w:rPr>
+                <w:rFonts w:ascii="Cambria Math" w:eastAsiaTheme="minorEastAsia" w:hAnsi="Cambria Math" w:cs="Times New Roman"/>
+                <w:i/>
+                <w:sz w:val="24"/>
+                <w:szCs w:val="24"/>
+              </w:rPr>
+            </m:ctrlPr>
+          </m:fPr>
+          <m:num>
+            <m:r>
+              <w:rPr>
+                <w:rFonts w:ascii="Cambria Math" w:eastAsiaTheme="minorEastAsia" w:hAnsi="Cambria Math" w:cs="Times New Roman"/>
+                <w:sz w:val="24"/>
+                <w:szCs w:val="24"/>
+              </w:rPr>
+              <m:t>x(x-1)</m:t>
+            </m:r>
+          </m:num>
+          <m:den>
+            <m:r>
+              <w:rPr>
+                <w:rFonts w:ascii="Cambria Math" w:eastAsiaTheme="minorEastAsia" w:hAnsi="Cambria Math" w:cs="Times New Roman"/>
+                <w:sz w:val="24"/>
+                <w:szCs w:val="24"/>
+              </w:rPr>
+              <m:t>2</m:t>
+            </m:r>
+          </m:den>
+        </m:f>
+      </m:oMath>
+      <w:r>
+        <w:rPr>
+          <w:rFonts w:ascii="Times New Roman" w:eastAsiaTheme="minorEastAsia" w:hAnsi="Times New Roman" w:cs="Times New Roman"/>
+          <w:sz w:val="24"/>
+          <w:szCs w:val="24"/>
+        </w:rPr>
+        <w:t xml:space="preserve">, and </w:t>
+      </w:r>
+      <m:oMath>
+        <m:r>
+          <w:rPr>
+            <w:rFonts w:ascii="Cambria Math" w:eastAsiaTheme="minorEastAsia" w:hAnsi="Cambria Math" w:cs="Times New Roman"/>
+            <w:sz w:val="24"/>
+            <w:szCs w:val="24"/>
+          </w:rPr>
+          <m:t>a</m:t>
+        </m:r>
+        <m:r>
+          <w:rPr>
+            <w:rFonts w:ascii="Cambria Math" w:eastAsiaTheme="minorEastAsia" w:hAnsi="Cambria Math" w:cs="Times New Roman"/>
+            <w:sz w:val="24"/>
+            <w:szCs w:val="24"/>
+          </w:rPr>
+          <m:t xml:space="preserve">∈ </m:t>
+        </m:r>
+        <m:d>
+          <m:dPr>
+            <m:ctrlPr>
+              <w:rPr>
+                <w:rFonts w:ascii="Cambria Math" w:eastAsiaTheme="minorEastAsia" w:hAnsi="Cambria Math" w:cs="Times New Roman"/>
+                <w:i/>
+                <w:sz w:val="24"/>
+                <w:szCs w:val="24"/>
+              </w:rPr>
+            </m:ctrlPr>
+          </m:dPr>
+          <m:e>
+            <m:r>
+              <w:rPr>
+                <w:rFonts w:ascii="Cambria Math" w:eastAsiaTheme="minorEastAsia" w:hAnsi="Cambria Math" w:cs="Times New Roman"/>
+                <w:sz w:val="24"/>
+                <w:szCs w:val="24"/>
+              </w:rPr>
+              <m:t>0, 1</m:t>
+            </m:r>
+          </m:e>
+        </m:d>
+        <m:r>
+          <w:rPr>
+            <w:rFonts w:ascii="Cambria Math" w:eastAsiaTheme="minorEastAsia" w:hAnsi="Cambria Math" w:cs="Times New Roman"/>
+            <w:sz w:val="24"/>
+            <w:szCs w:val="24"/>
+          </w:rPr>
+          <m:t>.</m:t>
+        </m:r>
+      </m:oMath>
+      <w:r>
+        <w:rPr>
+          <w:rFonts w:ascii="Times New Roman" w:eastAsiaTheme="minorEastAsia" w:hAnsi="Times New Roman" w:cs="Times New Roman"/>
+          <w:sz w:val="24"/>
+          <w:szCs w:val="24"/>
+        </w:rPr>
+        <w:t xml:space="preserve"> These definitions favor subgraphs that are tighter knit and have a small diameter (subgraphs with longest paths that are smaller). This differs from the normal density definition which does not distinguish graph size. And as follows, the Optimal Quasi-clique Problem (OQP) aims to find the subgraph that maximizes the value of this function.</w:t>
+      </w:r>
+      <w:r>
+        <w:rPr>
+          <w:rFonts w:ascii="Times New Roman" w:eastAsiaTheme="minorEastAsia" w:hAnsi="Times New Roman" w:cs="Times New Roman"/>
+          <w:sz w:val="24"/>
+          <w:szCs w:val="24"/>
+        </w:rPr>
+        <w:t xml:space="preserve"> One such solution to OQP is based on the Greedy peeling algorithm for the DSD.</w:t>
+      </w:r>
+      <w:r>
+        <w:rPr>
+          <w:rFonts w:ascii="Times New Roman" w:eastAsiaTheme="minorEastAsia" w:hAnsi="Times New Roman" w:cs="Times New Roman"/>
+          <w:sz w:val="24"/>
+          <w:szCs w:val="24"/>
+        </w:rPr>
+        <w:t xml:space="preserve"> The main differences lie in that obviously this algorithm checks for quasi-clique value rather than standard edge density, and that they increase efficiency by keeping lists of all possible degree values, updating them as vertices are removed and using them to decide which vertex to remove next.</w:t>
+      </w:r>
+    </w:p>
+    <w:p>
+      <w:pPr>
+        <w:tabs>
+          <w:tab w:val="left" w:pos="720"/>
+          <w:tab w:val="right" w:leader="dot" w:pos="7920"/>
+          <w:tab w:val="right" w:pos="8640"/>
+        </w:tabs>
+        <w:spacing w:line="480" w:lineRule="auto"/>
+        <w:rPr>
+          <w:rFonts w:ascii="Times New Roman" w:hAnsi="Times New Roman" w:cs="Times New Roman"/>
+          <w:sz w:val="24"/>
+          <w:szCs w:val="24"/>
+        </w:rPr>
+      </w:pPr>
+      <w:r>
+        <w:rPr>
+          <w:rFonts w:ascii="Times New Roman" w:hAnsi="Times New Roman" w:cs="Times New Roman"/>
+          <w:sz w:val="24"/>
+          <w:szCs w:val="24"/>
+        </w:rPr>
+        <w:tab/>
+      </w:r>
+      <w:r>
+        <w:rPr>
+          <w:rFonts w:ascii="Times New Roman" w:hAnsi="Times New Roman" w:cs="Times New Roman"/>
+          <w:sz w:val="24"/>
+          <w:szCs w:val="24"/>
+        </w:rPr>
+        <w:t>Now while</w:t>
+      </w:r>
+      <w:r>
+        <w:rPr>
+          <w:rFonts w:ascii="Times New Roman" w:hAnsi="Times New Roman" w:cs="Times New Roman"/>
+          <w:sz w:val="24"/>
+          <w:szCs w:val="24"/>
+        </w:rPr>
+        <w:t xml:space="preserve"> these are all very interesting </w:t>
+      </w:r>
+      <w:r>
+        <w:rPr>
+          <w:rFonts w:ascii="Times New Roman" w:hAnsi="Times New Roman" w:cs="Times New Roman"/>
+          <w:sz w:val="24"/>
+          <w:szCs w:val="24"/>
+        </w:rPr>
+        <w:t>algorithms and problems to discuss</w:t>
+      </w:r>
+      <w:r>
+        <w:rPr>
+          <w:rFonts w:ascii="Times New Roman" w:hAnsi="Times New Roman" w:cs="Times New Roman"/>
+          <w:sz w:val="24"/>
+          <w:szCs w:val="24"/>
+        </w:rPr>
+        <w:t xml:space="preserve">, let’s move on to the most important algorithm of our project. </w:t>
       </w:r>
     </w:p>
     <w:p>
@@ -5308,43 +7572,7 @@
           <w:sz w:val="24"/>
           <w:szCs w:val="24"/>
         </w:rPr>
-        <w:t xml:space="preserve">, since we will be allowing for the use of motifs other than regular edges, the motif structures also need to be stored. In theory, </w:t>
-      </w:r>
-      <w:proofErr w:type="gramStart"/>
-      <w:r>
-        <w:rPr>
-          <w:rFonts w:ascii="Times New Roman" w:hAnsi="Times New Roman" w:cs="Times New Roman"/>
-          <w:sz w:val="24"/>
-          <w:szCs w:val="24"/>
-        </w:rPr>
-        <w:t>adjacency</w:t>
-      </w:r>
-      <w:proofErr w:type="gramEnd"/>
-      <w:r>
-        <w:rPr>
-          <w:rFonts w:ascii="Times New Roman" w:hAnsi="Times New Roman" w:cs="Times New Roman"/>
-          <w:sz w:val="24"/>
-          <w:szCs w:val="24"/>
-        </w:rPr>
-        <w:t xml:space="preserve"> lists could be used here as well. However, we will be using </w:t>
-      </w:r>
-      <w:proofErr w:type="gramStart"/>
-      <w:r>
-        <w:rPr>
-          <w:rFonts w:ascii="Times New Roman" w:hAnsi="Times New Roman" w:cs="Times New Roman"/>
-          <w:sz w:val="24"/>
-          <w:szCs w:val="24"/>
-        </w:rPr>
-        <w:t>adjacency</w:t>
-      </w:r>
-      <w:proofErr w:type="gramEnd"/>
-      <w:r>
-        <w:rPr>
-          <w:rFonts w:ascii="Times New Roman" w:hAnsi="Times New Roman" w:cs="Times New Roman"/>
-          <w:sz w:val="24"/>
-          <w:szCs w:val="24"/>
-        </w:rPr>
-        <w:t xml:space="preserve"> matrices to do so. </w:t>
+        <w:t xml:space="preserve">, since we will be allowing for the use of motifs other than regular edges, the motif structures also need to be stored. In theory, adjacency lists could be used here as well. However, we will be using adjacency matrices to do so. </w:t>
       </w:r>
       <w:r>
         <w:rPr>
@@ -5778,51 +8006,15 @@
           <w:sz w:val="24"/>
           <w:szCs w:val="24"/>
         </w:rPr>
-        <w:t xml:space="preserve"> other vertices. </w:t>
-      </w:r>
-      <w:proofErr w:type="gramStart"/>
-      <w:r>
-        <w:rPr>
-          <w:rFonts w:ascii="Times New Roman" w:hAnsi="Times New Roman" w:cs="Times New Roman"/>
-          <w:sz w:val="24"/>
-          <w:szCs w:val="24"/>
-        </w:rPr>
-        <w:t>So</w:t>
-      </w:r>
-      <w:proofErr w:type="gramEnd"/>
-      <w:r>
-        <w:rPr>
-          <w:rFonts w:ascii="Times New Roman" w:hAnsi="Times New Roman" w:cs="Times New Roman"/>
-          <w:sz w:val="24"/>
-          <w:szCs w:val="24"/>
-        </w:rPr>
-        <w:t xml:space="preserve"> in a 1-core, every vertex is connected to at least one other vertex. In a 2-core, every vertex is connected to at least 2 other vertices.</w:t>
-      </w:r>
-      <w:r>
-        <w:rPr>
-          <w:rFonts w:ascii="Times New Roman" w:hAnsi="Times New Roman" w:cs="Times New Roman"/>
-          <w:sz w:val="24"/>
-          <w:szCs w:val="24"/>
-        </w:rPr>
-        <w:t xml:space="preserve"> And so on. But within a large graph, there are likely to be subgraphs of </w:t>
-      </w:r>
-      <w:proofErr w:type="gramStart"/>
-      <w:r>
-        <w:rPr>
-          <w:rFonts w:ascii="Times New Roman" w:hAnsi="Times New Roman" w:cs="Times New Roman"/>
-          <w:sz w:val="24"/>
-          <w:szCs w:val="24"/>
-        </w:rPr>
-        <w:t>a higher</w:t>
-      </w:r>
-      <w:proofErr w:type="gramEnd"/>
-      <w:r>
-        <w:rPr>
-          <w:rFonts w:ascii="Times New Roman" w:hAnsi="Times New Roman" w:cs="Times New Roman"/>
-          <w:sz w:val="24"/>
-          <w:szCs w:val="24"/>
-        </w:rPr>
-        <w:t xml:space="preserve"> </w:t>
+        <w:t xml:space="preserve"> other vertices. So in a 1-core, every vertex is connected to at least one other vertex. In a 2-core, every vertex is connected to at least 2 other vertices.</w:t>
+      </w:r>
+      <w:r>
+        <w:rPr>
+          <w:rFonts w:ascii="Times New Roman" w:hAnsi="Times New Roman" w:cs="Times New Roman"/>
+          <w:sz w:val="24"/>
+          <w:szCs w:val="24"/>
+        </w:rPr>
+        <w:t xml:space="preserve"> And so on. But within a large graph, there are likely to be subgraphs of a higher </w:t>
       </w:r>
       <w:r>
         <w:rPr>
@@ -6136,16 +8328,7 @@
           <w:sz w:val="24"/>
           <w:szCs w:val="24"/>
         </w:rPr>
-        <w:t xml:space="preserve">In Figure 4 is an example of a graph of connected components, where the graph can be broken into 3 disjointed subgraphs  </w:t>
-      </w:r>
-      <w:proofErr w:type="gramStart"/>
-      <w:r>
-        <w:rPr>
-          <w:rFonts w:ascii="Times New Roman" w:hAnsi="Times New Roman" w:cs="Times New Roman"/>
-          <w:sz w:val="24"/>
-          <w:szCs w:val="24"/>
-        </w:rPr>
-        <w:t xml:space="preserve">   </w:t>
+        <w:t xml:space="preserve">In Figure 4 is an example of a graph of connected components, where the graph can be broken into 3 disjointed subgraphs     </w:t>
       </w:r>
       <w:r>
         <w:rPr>
@@ -6155,18 +8338,7 @@
           <w:sz w:val="24"/>
           <w:szCs w:val="24"/>
         </w:rPr>
-        <w:t>{</w:t>
-      </w:r>
-      <w:proofErr w:type="gramEnd"/>
-      <w:r>
-        <w:rPr>
-          <w:rFonts w:ascii="Times New Roman" w:hAnsi="Times New Roman" w:cs="Times New Roman"/>
-          <w:i/>
-          <w:iCs/>
-          <w:sz w:val="24"/>
-          <w:szCs w:val="24"/>
-        </w:rPr>
-        <w:t>V1, V2, V3, V4, V5, V6}, {V7, V8, V9}, and {V10, V11, V12}</w:t>
+        <w:t>{V1, V2, V3, V4, V5, V6}, {V7, V8, V9}, and {V10, V11, V12}</w:t>
       </w:r>
       <w:r>
         <w:rPr>
@@ -6395,29 +8567,7 @@
           <w:sz w:val="24"/>
           <w:szCs w:val="24"/>
         </w:rPr>
-        <w:t xml:space="preserve"> and Min </w:t>
-      </w:r>
-      <w:proofErr w:type="spellStart"/>
-      <w:r>
-        <w:rPr>
-          <w:rFonts w:ascii="Times New Roman" w:hAnsi="Times New Roman" w:cs="Times New Roman"/>
-          <w:b/>
-          <w:bCs/>
-          <w:sz w:val="24"/>
-          <w:szCs w:val="24"/>
-        </w:rPr>
-        <w:t>st</w:t>
-      </w:r>
-      <w:proofErr w:type="spellEnd"/>
-      <w:r>
-        <w:rPr>
-          <w:rFonts w:ascii="Times New Roman" w:hAnsi="Times New Roman" w:cs="Times New Roman"/>
-          <w:b/>
-          <w:bCs/>
-          <w:sz w:val="24"/>
-          <w:szCs w:val="24"/>
-        </w:rPr>
-        <w:t>-cuts</w:t>
+        <w:t xml:space="preserve"> and Min st-cuts</w:t>
       </w:r>
     </w:p>
     <w:p>
@@ -6480,25 +8630,7 @@
           <w:sz w:val="24"/>
           <w:szCs w:val="24"/>
         </w:rPr>
-        <w:t>using the next best guess for greatest density, and then using min-</w:t>
-      </w:r>
-      <w:proofErr w:type="spellStart"/>
-      <w:r>
-        <w:rPr>
-          <w:rFonts w:ascii="Times New Roman" w:hAnsi="Times New Roman" w:cs="Times New Roman"/>
-          <w:sz w:val="24"/>
-          <w:szCs w:val="24"/>
-        </w:rPr>
-        <w:t>st</w:t>
-      </w:r>
-      <w:proofErr w:type="spellEnd"/>
-      <w:r>
-        <w:rPr>
-          <w:rFonts w:ascii="Times New Roman" w:hAnsi="Times New Roman" w:cs="Times New Roman"/>
-          <w:sz w:val="24"/>
-          <w:szCs w:val="24"/>
-        </w:rPr>
-        <w:t xml:space="preserve"> cut to return the densest subgraph based on that density. </w:t>
+        <w:t xml:space="preserve">using the next best guess for greatest density, and then using min-st cut to return the densest subgraph based on that density. </w:t>
       </w:r>
       <w:r>
         <w:rPr>
@@ -6546,25 +8678,7 @@
           <w:sz w:val="24"/>
           <w:szCs w:val="24"/>
         </w:rPr>
-        <w:t xml:space="preserve">and what a minimum </w:t>
-      </w:r>
-      <w:proofErr w:type="spellStart"/>
-      <w:r>
-        <w:rPr>
-          <w:rFonts w:ascii="Times New Roman" w:hAnsi="Times New Roman" w:cs="Times New Roman"/>
-          <w:sz w:val="24"/>
-          <w:szCs w:val="24"/>
-        </w:rPr>
-        <w:t>st</w:t>
-      </w:r>
-      <w:proofErr w:type="spellEnd"/>
-      <w:r>
-        <w:rPr>
-          <w:rFonts w:ascii="Times New Roman" w:hAnsi="Times New Roman" w:cs="Times New Roman"/>
-          <w:sz w:val="24"/>
-          <w:szCs w:val="24"/>
-        </w:rPr>
-        <w:t>-cut</w:t>
+        <w:t>and what a minimum st-cut</w:t>
       </w:r>
       <w:r>
         <w:rPr>
@@ -6675,25 +8789,7 @@
           <w:sz w:val="24"/>
           <w:szCs w:val="24"/>
         </w:rPr>
-        <w:t xml:space="preserve"> </w:t>
-      </w:r>
-      <w:proofErr w:type="gramStart"/>
-      <w:r>
-        <w:rPr>
-          <w:rFonts w:ascii="Times New Roman" w:hAnsi="Times New Roman" w:cs="Times New Roman"/>
-          <w:sz w:val="24"/>
-          <w:szCs w:val="24"/>
-        </w:rPr>
-        <w:t>is</w:t>
-      </w:r>
-      <w:proofErr w:type="gramEnd"/>
-      <w:r>
-        <w:rPr>
-          <w:rFonts w:ascii="Times New Roman" w:hAnsi="Times New Roman" w:cs="Times New Roman"/>
-          <w:sz w:val="24"/>
-          <w:szCs w:val="24"/>
-        </w:rPr>
-        <w:t xml:space="preserve"> the capacity. Using the water pipe example, a pipe may be able to sustain up to 5 liters of water at any moment, but the amount of water passing through may be anywhere from 0 to 5 liters. Flow networks have two special vertices called the source and the sink, usually referred to as </w:t>
+        <w:t xml:space="preserve"> is the capacity. Using the water pipe example, a pipe may be able to sustain up to 5 liters of water at any moment, but the amount of water passing through may be anywhere from 0 to 5 liters. Flow networks have two special vertices called the source and the sink, usually referred to as </w:t>
       </w:r>
       <w:r>
         <w:rPr>
@@ -6928,23 +9024,13 @@
         <w:lastRenderedPageBreak/>
         <w:tab/>
       </w:r>
-      <w:proofErr w:type="gramStart"/>
-      <w:r>
-        <w:rPr>
-          <w:rFonts w:ascii="Times New Roman" w:hAnsi="Times New Roman" w:cs="Times New Roman"/>
-          <w:sz w:val="24"/>
-          <w:szCs w:val="24"/>
-        </w:rPr>
-        <w:t>Shown above in</w:t>
-      </w:r>
-      <w:proofErr w:type="gramEnd"/>
-      <w:r>
-        <w:rPr>
-          <w:rFonts w:ascii="Times New Roman" w:hAnsi="Times New Roman" w:cs="Times New Roman"/>
-          <w:sz w:val="24"/>
-          <w:szCs w:val="24"/>
-        </w:rPr>
-        <w:t xml:space="preserve"> Figure 5 is an example of a flow network. As can be seen, every edge has a flow/capacity pair, with the flow ranging from 0 to the capacity of that edge. We can see that flow only comes out of source s, and flows into sink t. Additionally, flow conservation can be examined here. As an example, Vertex A </w:t>
+      <w:r>
+        <w:rPr>
+          <w:rFonts w:ascii="Times New Roman" w:hAnsi="Times New Roman" w:cs="Times New Roman"/>
+          <w:sz w:val="24"/>
+          <w:szCs w:val="24"/>
+        </w:rPr>
+        <w:t xml:space="preserve">Shown above in Figure 5 is an example of a flow network. As can be seen, every edge has a flow/capacity pair, with the flow ranging from 0 to the capacity of that edge. We can see that flow only comes out of source s, and flows into sink t. Additionally, flow conservation can be examined here. As an example, Vertex A </w:t>
       </w:r>
       <w:r>
         <w:rPr>
@@ -7023,25 +9109,7 @@
           <w:sz w:val="24"/>
           <w:szCs w:val="24"/>
         </w:rPr>
-        <w:t xml:space="preserve">An </w:t>
-      </w:r>
-      <w:proofErr w:type="spellStart"/>
-      <w:r>
-        <w:rPr>
-          <w:rFonts w:ascii="Times New Roman" w:hAnsi="Times New Roman" w:cs="Times New Roman"/>
-          <w:sz w:val="24"/>
-          <w:szCs w:val="24"/>
-        </w:rPr>
-        <w:t>st</w:t>
-      </w:r>
-      <w:proofErr w:type="spellEnd"/>
-      <w:r>
-        <w:rPr>
-          <w:rFonts w:ascii="Times New Roman" w:hAnsi="Times New Roman" w:cs="Times New Roman"/>
-          <w:sz w:val="24"/>
-          <w:szCs w:val="24"/>
-        </w:rPr>
-        <w:t xml:space="preserve">-cut is a division of the flow network into 2 subgraphs </w:t>
+        <w:t xml:space="preserve">An st-cut is a division of the flow network into 2 subgraphs </w:t>
       </w:r>
       <w:r>
         <w:rPr>
@@ -7183,35 +9251,15 @@
           <w:sz w:val="24"/>
           <w:szCs w:val="24"/>
         </w:rPr>
-        <w:t xml:space="preserve">T = {2, 3, </w:t>
-      </w:r>
-      <w:proofErr w:type="gramStart"/>
-      <w:r>
-        <w:rPr>
-          <w:rFonts w:ascii="Times New Roman" w:hAnsi="Times New Roman" w:cs="Times New Roman"/>
-          <w:i/>
-          <w:iCs/>
-          <w:sz w:val="24"/>
-          <w:szCs w:val="24"/>
-        </w:rPr>
-        <w:t>t}</w:t>
-      </w:r>
-      <w:r>
-        <w:rPr>
-          <w:rFonts w:ascii="Times New Roman" w:hAnsi="Times New Roman" w:cs="Times New Roman"/>
-          <w:sz w:val="24"/>
-          <w:szCs w:val="24"/>
-        </w:rPr>
-        <w:t>.</w:t>
-      </w:r>
-      <w:proofErr w:type="gramEnd"/>
-      <w:r>
-        <w:rPr>
-          <w:rFonts w:ascii="Times New Roman" w:hAnsi="Times New Roman" w:cs="Times New Roman"/>
-          <w:sz w:val="24"/>
-          <w:szCs w:val="24"/>
-        </w:rPr>
-        <w:t xml:space="preserve"> We can calculate the cut capacity to be 5, since we ignore the capacity of edge 2 to 1 as it flows into </w:t>
+        <w:t>T = {2, 3, t}</w:t>
+      </w:r>
+      <w:r>
+        <w:rPr>
+          <w:rFonts w:ascii="Times New Roman" w:hAnsi="Times New Roman" w:cs="Times New Roman"/>
+          <w:sz w:val="24"/>
+          <w:szCs w:val="24"/>
+        </w:rPr>
+        <w:t xml:space="preserve">. We can calculate the cut capacity to be 5, since we ignore the capacity of edge 2 to 1 as it flows into </w:t>
       </w:r>
       <w:r>
         <w:rPr>
@@ -7338,25 +9386,7 @@
           <w:sz w:val="24"/>
           <w:szCs w:val="24"/>
         </w:rPr>
-        <w:t xml:space="preserve">. </w:t>
-      </w:r>
-      <w:proofErr w:type="spellStart"/>
-      <w:r>
-        <w:rPr>
-          <w:rFonts w:ascii="Times New Roman" w:hAnsi="Times New Roman" w:cs="Times New Roman"/>
-          <w:sz w:val="24"/>
-          <w:szCs w:val="24"/>
-        </w:rPr>
-        <w:t>st</w:t>
-      </w:r>
-      <w:proofErr w:type="spellEnd"/>
-      <w:r>
-        <w:rPr>
-          <w:rFonts w:ascii="Times New Roman" w:hAnsi="Times New Roman" w:cs="Times New Roman"/>
-          <w:sz w:val="24"/>
-          <w:szCs w:val="24"/>
-        </w:rPr>
-        <w:t>-cut.</w:t>
+        <w:t>. st-cut.</w:t>
       </w:r>
     </w:p>
     <w:p>
@@ -7403,69 +9433,15 @@
           <w:sz w:val="24"/>
           <w:szCs w:val="24"/>
         </w:rPr>
-        <w:t xml:space="preserve">minimum </w:t>
-      </w:r>
-      <w:proofErr w:type="spellStart"/>
-      <w:r>
-        <w:rPr>
-          <w:rFonts w:ascii="Times New Roman" w:hAnsi="Times New Roman" w:cs="Times New Roman"/>
-          <w:sz w:val="24"/>
-          <w:szCs w:val="24"/>
-        </w:rPr>
-        <w:t>st</w:t>
-      </w:r>
-      <w:proofErr w:type="spellEnd"/>
-      <w:r>
-        <w:rPr>
-          <w:rFonts w:ascii="Times New Roman" w:hAnsi="Times New Roman" w:cs="Times New Roman"/>
-          <w:sz w:val="24"/>
-          <w:szCs w:val="24"/>
-        </w:rPr>
-        <w:t xml:space="preserve">-cut is the </w:t>
-      </w:r>
-      <w:proofErr w:type="spellStart"/>
-      <w:r>
-        <w:rPr>
-          <w:rFonts w:ascii="Times New Roman" w:hAnsi="Times New Roman" w:cs="Times New Roman"/>
-          <w:sz w:val="24"/>
-          <w:szCs w:val="24"/>
-        </w:rPr>
-        <w:t>st</w:t>
-      </w:r>
-      <w:proofErr w:type="spellEnd"/>
-      <w:r>
-        <w:rPr>
-          <w:rFonts w:ascii="Times New Roman" w:hAnsi="Times New Roman" w:cs="Times New Roman"/>
-          <w:sz w:val="24"/>
-          <w:szCs w:val="24"/>
-        </w:rPr>
-        <w:t>-cut where cut capacity is minimized. Importantly, it’s been found that the value of this cut is equal to the maximum flow of the network, and so the problems can be used interchangeably.</w:t>
-      </w:r>
-      <w:r>
-        <w:rPr>
-          <w:rFonts w:ascii="Times New Roman" w:hAnsi="Times New Roman" w:cs="Times New Roman"/>
-          <w:sz w:val="24"/>
-          <w:szCs w:val="24"/>
-        </w:rPr>
-        <w:t xml:space="preserve"> Using the same graph, we can find that the minimum </w:t>
-      </w:r>
-      <w:proofErr w:type="spellStart"/>
-      <w:r>
-        <w:rPr>
-          <w:rFonts w:ascii="Times New Roman" w:hAnsi="Times New Roman" w:cs="Times New Roman"/>
-          <w:sz w:val="24"/>
-          <w:szCs w:val="24"/>
-        </w:rPr>
-        <w:t>st</w:t>
-      </w:r>
-      <w:proofErr w:type="spellEnd"/>
-      <w:r>
-        <w:rPr>
-          <w:rFonts w:ascii="Times New Roman" w:hAnsi="Times New Roman" w:cs="Times New Roman"/>
-          <w:sz w:val="24"/>
-          <w:szCs w:val="24"/>
-        </w:rPr>
-        <w:t xml:space="preserve">-cut is pictures in Figure 7, where we are left with </w:t>
+        <w:t>minimum st-cut is the st-cut where cut capacity is minimized. Importantly, it’s been found that the value of this cut is equal to the maximum flow of the network, and so the problems can be used interchangeably.</w:t>
+      </w:r>
+      <w:r>
+        <w:rPr>
+          <w:rFonts w:ascii="Times New Roman" w:hAnsi="Times New Roman" w:cs="Times New Roman"/>
+          <w:sz w:val="24"/>
+          <w:szCs w:val="24"/>
+        </w:rPr>
+        <w:t xml:space="preserve"> Using the same graph, we can find that the minimum st-cut is pictures in Figure 7, where we are left with </w:t>
       </w:r>
       <w:r>
         <w:rPr>
@@ -7529,51 +9505,15 @@
           <w:sz w:val="24"/>
           <w:szCs w:val="24"/>
         </w:rPr>
-        <w:t xml:space="preserve">, so leaving capacities of 2 and 2. If you examine the example graph further, you will find no </w:t>
-      </w:r>
-      <w:proofErr w:type="spellStart"/>
-      <w:r>
-        <w:rPr>
-          <w:rFonts w:ascii="Times New Roman" w:hAnsi="Times New Roman" w:cs="Times New Roman"/>
-          <w:sz w:val="24"/>
-          <w:szCs w:val="24"/>
-        </w:rPr>
-        <w:t>st</w:t>
-      </w:r>
-      <w:proofErr w:type="spellEnd"/>
-      <w:r>
-        <w:rPr>
-          <w:rFonts w:ascii="Times New Roman" w:hAnsi="Times New Roman" w:cs="Times New Roman"/>
-          <w:sz w:val="24"/>
-          <w:szCs w:val="24"/>
-        </w:rPr>
-        <w:t xml:space="preserve">-cut with a cut capacity </w:t>
-      </w:r>
-      <w:r>
-        <w:rPr>
-          <w:rFonts w:ascii="Times New Roman" w:hAnsi="Times New Roman" w:cs="Times New Roman"/>
-          <w:sz w:val="24"/>
-          <w:szCs w:val="24"/>
-        </w:rPr>
-        <w:t xml:space="preserve">less than 4, which is why Figure 7 depicts the minimum </w:t>
-      </w:r>
-      <w:proofErr w:type="spellStart"/>
-      <w:r>
-        <w:rPr>
-          <w:rFonts w:ascii="Times New Roman" w:hAnsi="Times New Roman" w:cs="Times New Roman"/>
-          <w:sz w:val="24"/>
-          <w:szCs w:val="24"/>
-        </w:rPr>
-        <w:t>st</w:t>
-      </w:r>
-      <w:proofErr w:type="spellEnd"/>
-      <w:r>
-        <w:rPr>
-          <w:rFonts w:ascii="Times New Roman" w:hAnsi="Times New Roman" w:cs="Times New Roman"/>
-          <w:sz w:val="24"/>
-          <w:szCs w:val="24"/>
-        </w:rPr>
-        <w:t>-cut.</w:t>
+        <w:t xml:space="preserve">, so leaving capacities of 2 and 2. If you examine the example graph further, you will find no st-cut with a cut capacity </w:t>
+      </w:r>
+      <w:r>
+        <w:rPr>
+          <w:rFonts w:ascii="Times New Roman" w:hAnsi="Times New Roman" w:cs="Times New Roman"/>
+          <w:sz w:val="24"/>
+          <w:szCs w:val="24"/>
+        </w:rPr>
+        <w:t>less than 4, which is why Figure 7 depicts the minimum st-cut.</w:t>
       </w:r>
     </w:p>
     <w:p>
@@ -7688,25 +9628,7 @@
           <w:sz w:val="24"/>
           <w:szCs w:val="24"/>
         </w:rPr>
-        <w:t xml:space="preserve">. Minimum </w:t>
-      </w:r>
-      <w:proofErr w:type="spellStart"/>
-      <w:r>
-        <w:rPr>
-          <w:rFonts w:ascii="Times New Roman" w:hAnsi="Times New Roman" w:cs="Times New Roman"/>
-          <w:sz w:val="24"/>
-          <w:szCs w:val="24"/>
-        </w:rPr>
-        <w:t>st</w:t>
-      </w:r>
-      <w:proofErr w:type="spellEnd"/>
-      <w:r>
-        <w:rPr>
-          <w:rFonts w:ascii="Times New Roman" w:hAnsi="Times New Roman" w:cs="Times New Roman"/>
-          <w:sz w:val="24"/>
-          <w:szCs w:val="24"/>
-        </w:rPr>
-        <w:t>-cut.</w:t>
+        <w:t>. Minimum st-cut.</w:t>
       </w:r>
     </w:p>
     <w:p>
@@ -7737,25 +9659,7 @@
           <w:sz w:val="24"/>
           <w:szCs w:val="24"/>
         </w:rPr>
-        <w:t xml:space="preserve">In this algorithm, we use the Edmonds-Karp algorithm to find max flow, and therefore the min </w:t>
-      </w:r>
-      <w:proofErr w:type="spellStart"/>
-      <w:r>
-        <w:rPr>
-          <w:rFonts w:ascii="Times New Roman" w:hAnsi="Times New Roman" w:cs="Times New Roman"/>
-          <w:sz w:val="24"/>
-          <w:szCs w:val="24"/>
-        </w:rPr>
-        <w:t>st</w:t>
-      </w:r>
-      <w:proofErr w:type="spellEnd"/>
-      <w:r>
-        <w:rPr>
-          <w:rFonts w:ascii="Times New Roman" w:hAnsi="Times New Roman" w:cs="Times New Roman"/>
-          <w:sz w:val="24"/>
-          <w:szCs w:val="24"/>
-        </w:rPr>
-        <w:t xml:space="preserve">-cut. Edmonds-Karp uses a breadth first search to find the shortest path from </w:t>
+        <w:t xml:space="preserve">In this algorithm, we use the Edmonds-Karp algorithm to find max flow, and therefore the min st-cut. Edmonds-Karp uses a breadth first search to find the shortest path from </w:t>
       </w:r>
       <w:r>
         <w:rPr>
@@ -7791,25 +9695,7 @@
           <w:sz w:val="24"/>
           <w:szCs w:val="24"/>
         </w:rPr>
-        <w:t xml:space="preserve">, pass the max flow it can along this path, update the flow network to include this flow, then repeat until no more paths can be found. This results in a network of maximum flow, and by taking the </w:t>
-      </w:r>
-      <w:proofErr w:type="spellStart"/>
-      <w:r>
-        <w:rPr>
-          <w:rFonts w:ascii="Times New Roman" w:hAnsi="Times New Roman" w:cs="Times New Roman"/>
-          <w:sz w:val="24"/>
-          <w:szCs w:val="24"/>
-        </w:rPr>
-        <w:t>st</w:t>
-      </w:r>
-      <w:proofErr w:type="spellEnd"/>
-      <w:r>
-        <w:rPr>
-          <w:rFonts w:ascii="Times New Roman" w:hAnsi="Times New Roman" w:cs="Times New Roman"/>
-          <w:sz w:val="24"/>
-          <w:szCs w:val="24"/>
-        </w:rPr>
-        <w:t xml:space="preserve">-cut of this graph, </w:t>
+        <w:t xml:space="preserve">, pass the max flow it can along this path, update the flow network to include this flow, then repeat until no more paths can be found. This results in a network of maximum flow, and by taking the st-cut of this graph, </w:t>
       </w:r>
       <w:r>
         <w:rPr>
@@ -7878,7 +9764,6 @@
           <w:szCs w:val="24"/>
         </w:rPr>
       </w:pPr>
-      <w:proofErr w:type="gramStart"/>
       <w:r>
         <w:rPr>
           <w:rFonts w:ascii="Times New Roman" w:hAnsi="Times New Roman" w:cs="Times New Roman"/>
@@ -7887,18 +9772,7 @@
           <w:sz w:val="24"/>
           <w:szCs w:val="24"/>
         </w:rPr>
-        <w:t>An</w:t>
-      </w:r>
-      <w:proofErr w:type="gramEnd"/>
-      <w:r>
-        <w:rPr>
-          <w:rFonts w:ascii="Times New Roman" w:hAnsi="Times New Roman" w:cs="Times New Roman"/>
-          <w:b/>
-          <w:bCs/>
-          <w:sz w:val="24"/>
-          <w:szCs w:val="24"/>
-        </w:rPr>
-        <w:t xml:space="preserve"> in Depth Look at Goldberg’s Algorithm</w:t>
+        <w:t>An in Depth Look at Goldberg’s Algorithm</w:t>
       </w:r>
     </w:p>
     <w:p>
@@ -8070,8 +9944,6 @@
         <w:lastRenderedPageBreak/>
         <w:t>graph is utilized. In this network, every edge (</w:t>
       </w:r>
-      <w:proofErr w:type="spellStart"/>
-      <w:proofErr w:type="gramStart"/>
       <w:r>
         <w:rPr>
           <w:rFonts w:ascii="Times New Roman" w:hAnsi="Times New Roman" w:cs="Times New Roman"/>
@@ -8082,8 +9954,6 @@
         </w:rPr>
         <w:t>u,v</w:t>
       </w:r>
-      <w:proofErr w:type="spellEnd"/>
-      <w:proofErr w:type="gramEnd"/>
       <w:r>
         <w:rPr>
           <w:rFonts w:ascii="Times New Roman" w:hAnsi="Times New Roman" w:cs="Times New Roman"/>
@@ -8324,33 +10194,15 @@
           <w:sz w:val="24"/>
           <w:szCs w:val="24"/>
         </w:rPr>
-        <w:t xml:space="preserve"> where the capacity is equal </w:t>
-      </w:r>
-      <w:proofErr w:type="gramStart"/>
-      <w:r>
-        <w:rPr>
-          <w:rFonts w:ascii="Times New Roman" w:hAnsi="Times New Roman" w:cs="Times New Roman"/>
-          <w:sz w:val="24"/>
-          <w:szCs w:val="24"/>
-        </w:rPr>
-        <w:t>to</w:t>
-      </w:r>
-      <w:r>
-        <w:rPr>
-          <w:rFonts w:ascii="Times New Roman" w:hAnsi="Times New Roman" w:cs="Times New Roman"/>
-          <w:sz w:val="24"/>
-          <w:szCs w:val="24"/>
-        </w:rPr>
-        <w:t xml:space="preserve"> α times</w:t>
-      </w:r>
-      <w:proofErr w:type="gramEnd"/>
-      <w:r>
-        <w:rPr>
-          <w:rFonts w:ascii="Times New Roman" w:hAnsi="Times New Roman" w:cs="Times New Roman"/>
-          <w:sz w:val="24"/>
-          <w:szCs w:val="24"/>
-        </w:rPr>
-        <w:t xml:space="preserve"> the motif size</w:t>
+        <w:t xml:space="preserve"> where the capacity is equal to</w:t>
+      </w:r>
+      <w:r>
+        <w:rPr>
+          <w:rFonts w:ascii="Times New Roman" w:hAnsi="Times New Roman" w:cs="Times New Roman"/>
+          <w:sz w:val="24"/>
+          <w:szCs w:val="24"/>
+        </w:rPr>
+        <w:t xml:space="preserve"> α times the motif size</w:t>
       </w:r>
       <w:r>
         <w:rPr>
@@ -8374,25 +10226,7 @@
           <w:sz w:val="24"/>
           <w:szCs w:val="24"/>
         </w:rPr>
-        <w:t xml:space="preserve"> we can take the minimum </w:t>
-      </w:r>
-      <w:proofErr w:type="spellStart"/>
-      <w:r>
-        <w:rPr>
-          <w:rFonts w:ascii="Times New Roman" w:hAnsi="Times New Roman" w:cs="Times New Roman"/>
-          <w:sz w:val="24"/>
-          <w:szCs w:val="24"/>
-        </w:rPr>
-        <w:t>st</w:t>
-      </w:r>
-      <w:proofErr w:type="spellEnd"/>
-      <w:r>
-        <w:rPr>
-          <w:rFonts w:ascii="Times New Roman" w:hAnsi="Times New Roman" w:cs="Times New Roman"/>
-          <w:sz w:val="24"/>
-          <w:szCs w:val="24"/>
-        </w:rPr>
-        <w:t>-cut to see if there exists a subgraph of density α or higher.</w:t>
+        <w:t xml:space="preserve"> we can take the minimum st-cut to see if there exists a subgraph of density α or higher.</w:t>
       </w:r>
     </w:p>
     <w:p>
@@ -8774,25 +10608,7 @@
           <w:szCs w:val="24"/>
         </w:rPr>
         <w:lastRenderedPageBreak/>
-        <w:t xml:space="preserve">construct the flow network. The minimum </w:t>
-      </w:r>
-      <w:proofErr w:type="spellStart"/>
-      <w:r>
-        <w:rPr>
-          <w:rFonts w:ascii="Times New Roman" w:hAnsi="Times New Roman" w:cs="Times New Roman"/>
-          <w:sz w:val="24"/>
-          <w:szCs w:val="24"/>
-        </w:rPr>
-        <w:t>st</w:t>
-      </w:r>
-      <w:proofErr w:type="spellEnd"/>
-      <w:r>
-        <w:rPr>
-          <w:rFonts w:ascii="Times New Roman" w:hAnsi="Times New Roman" w:cs="Times New Roman"/>
-          <w:sz w:val="24"/>
-          <w:szCs w:val="24"/>
-        </w:rPr>
-        <w:t xml:space="preserve">-cut is taken of this flow network, returning </w:t>
+        <w:t xml:space="preserve">construct the flow network. The minimum st-cut is taken of this flow network, returning </w:t>
       </w:r>
       <w:r>
         <w:rPr>
@@ -9862,7 +11678,6 @@
   <w:style w:type="character" w:default="1" w:styleId="DefaultParagraphFont">
     <w:name w:val="Default Paragraph Font"/>
     <w:uiPriority w:val="1"/>
-    <w:semiHidden/>
     <w:unhideWhenUsed/>
   </w:style>
   <w:style w:type="table" w:default="1" w:styleId="TableNormal">
@@ -10696,7 +12511,7 @@
         </b:NameList>
       </b:Author>
     </b:Author>
-    <b:RefOrder>5</b:RefOrder>
+    <b:RefOrder>9</b:RefOrder>
   </b:Source>
   <b:Source>
     <b:Tag>Pab10</b:Tag>
@@ -10720,7 +12535,7 @@
     <b:MonthAccessed>February</b:MonthAccessed>
     <b:DayAccessed>2</b:DayAccessed>
     <b:URL>https://www.researchgate.net/figure/A-A-simple-undirected-graph-U-B-The-adjacency-matrix-A-of-U-C-Bit-wise-AND-operation_fig6_220204855</b:URL>
-    <b:RefOrder>6</b:RefOrder>
+    <b:RefOrder>10</b:RefOrder>
   </b:Source>
   <b:Source>
     <b:Tag>Rah23</b:Tag>
@@ -10746,7 +12561,7 @@
       </b:Author>
     </b:Author>
     <b:ProductionCompany>Baeldung</b:ProductionCompany>
-    <b:RefOrder>7</b:RefOrder>
+    <b:RefOrder>11</b:RefOrder>
   </b:Source>
   <b:Source>
     <b:Tag>Mic24</b:Tag>
@@ -10771,7 +12586,7 @@
     <b:MonthAccessed>February</b:MonthAccessed>
     <b:DayAccessed>5</b:DayAccessed>
     <b:URL>https://www.baeldung.com/cs/graph-connected-components</b:URL>
-    <b:RefOrder>8</b:RefOrder>
+    <b:RefOrder>12</b:RefOrder>
   </b:Source>
   <b:Source>
     <b:Tag>Jak24</b:Tag>
@@ -10796,7 +12611,7 @@
     <b:MonthAccessed>February</b:MonthAccessed>
     <b:DayAccessed>10</b:DayAccessed>
     <b:URL>https://cp-algorithms.com/graph/edmonds_karp.html</b:URL>
-    <b:RefOrder>9</b:RefOrder>
+    <b:RefOrder>13</b:RefOrder>
   </b:Source>
   <b:Source>
     <b:Tag>Shu19</b:Tag>
@@ -10822,13 +12637,96 @@
     <b:MonthAccessed>February</b:MonthAccessed>
     <b:DayAccessed>10</b:DayAccessed>
     <b:URL>https://www.cs.emory.edu/~cheung/Courses/253/Syllabus/NetFlow/max-flow-min-cut.html</b:URL>
-    <b:RefOrder>10</b:RefOrder>
+    <b:RefOrder>14</b:RefOrder>
+  </b:Source>
+  <b:Source>
+    <b:Tag>UFe01</b:Tag>
+    <b:SourceType>BookSection</b:SourceType>
+    <b:Guid>{59D23E75-0F0C-4D7F-BF46-4D0E50E38426}</b:Guid>
+    <b:Title>The Dense k-Subgraph Problem</b:Title>
+    <b:Year>2001</b:Year>
+    <b:Pages>410-421</b:Pages>
+    <b:Author>
+      <b:Author>
+        <b:NameList>
+          <b:Person>
+            <b:Last>U. Feige</b:Last>
+            <b:First>G.</b:First>
+            <b:Middle>Kortsarz, and D. Peleg</b:Middle>
+          </b:Person>
+        </b:NameList>
+      </b:Author>
+    </b:Author>
+    <b:BookTitle>Algorithmica</b:BookTitle>
+    <b:City>New York</b:City>
+    <b:Publisher>Springer-Verlag</b:Publisher>
+    <b:RefOrder>5</b:RefOrder>
+  </b:Source>
+  <b:Source>
+    <b:Tag>Vin99</b:Tag>
+    <b:SourceType>Misc</b:SourceType>
+    <b:Guid>{4A47C7A8-2C71-40A6-9168-0E529BBBC1E2}</b:Guid>
+    <b:Title>Analyzing the Strucutre of Large Graphs</b:Title>
+    <b:Year>August, 1999</b:Year>
+    <b:Author>
+      <b:Author>
+        <b:NameList>
+          <b:Person>
+            <b:Last>Vinay</b:Last>
+            <b:First>R.</b:First>
+            <b:Middle>Kannan and V.</b:Middle>
+          </b:Person>
+        </b:NameList>
+      </b:Author>
+    </b:Author>
+    <b:RefOrder>6</b:RefOrder>
+  </b:Source>
+  <b:Source>
+    <b:Tag>Cha00</b:Tag>
+    <b:SourceType>JournalArticle</b:SourceType>
+    <b:Guid>{F22D162D-E169-4C20-B6D5-C6DC0385BCEE}</b:Guid>
+    <b:Title>Greedy Approximation Algorithms For Finding Dense Components in a Graph</b:Title>
+    <b:Year>2000</b:Year>
+    <b:Author>
+      <b:Author>
+        <b:NameList>
+          <b:Person>
+            <b:Last>Charikar</b:Last>
+            <b:First>Moses</b:First>
+          </b:Person>
+        </b:NameList>
+      </b:Author>
+    </b:Author>
+    <b:JournalName>Proceedings of the 3rd International Workshop on Approximation Algorithms for Combinatorial Optimization</b:JournalName>
+    <b:Pages>84-95</b:Pages>
+    <b:RefOrder>7</b:RefOrder>
+  </b:Source>
+  <b:Source>
+    <b:Tag>CTs13</b:Tag>
+    <b:SourceType>JournalArticle</b:SourceType>
+    <b:Guid>{E088A53F-42D6-4487-83C2-39FB14F4E48E}</b:Guid>
+    <b:Author>
+      <b:Author>
+        <b:NameList>
+          <b:Person>
+            <b:Last>C. Tsourakakis</b:Last>
+            <b:First>F.</b:First>
+            <b:Middle>Bonchi, A. Gionis, F. Gullo, and</b:Middle>
+          </b:Person>
+        </b:NameList>
+      </b:Author>
+    </b:Author>
+    <b:Title>Denser than the densest subgraph: extracting</b:Title>
+    <b:JournalName>KDD</b:JournalName>
+    <b:Year>2013</b:Year>
+    <b:Pages> 104–112</b:Pages>
+    <b:RefOrder>8</b:RefOrder>
   </b:Source>
 </b:Sources>
 </file>
 
 <file path=customXml/itemProps1.xml><?xml version="1.0" encoding="utf-8"?>
-<ds:datastoreItem xmlns:ds="http://schemas.openxmlformats.org/officeDocument/2006/customXml" ds:itemID="{7FE9F845-3241-4B17-B90E-92DBF813D9B6}">
+<ds:datastoreItem xmlns:ds="http://schemas.openxmlformats.org/officeDocument/2006/customXml" ds:itemID="{D64FAF31-AACA-49F9-9526-B11C9FC67E76}">
   <ds:schemaRefs>
     <ds:schemaRef ds:uri="http://schemas.openxmlformats.org/officeDocument/2006/bibliography"/>
   </ds:schemaRefs>

</xml_diff>

<commit_message>
Started adding time complexities. Skipped Related Works for now, but made it up to connected component decomposition.
</commit_message>
<xml_diff>
--- a/Thesis Paper.docx
+++ b/Thesis Paper.docx
@@ -66,7 +66,6 @@
           <w:szCs w:val="24"/>
         </w:rPr>
       </w:pPr>
-      <w:proofErr w:type="gramStart"/>
       <w:r>
         <w:rPr>
           <w:rFonts w:ascii="Times New Roman" w:hAnsi="Times New Roman" w:cs="Times New Roman"/>
@@ -75,7 +74,6 @@
         </w:rPr>
         <w:t>by</w:t>
       </w:r>
-      <w:proofErr w:type="gramEnd"/>
     </w:p>
     <w:p>
       <w:pPr>
@@ -349,25 +347,7 @@
           <w:sz w:val="24"/>
           <w:szCs w:val="24"/>
         </w:rPr>
-        <w:t xml:space="preserve"> </w:t>
-      </w:r>
-      <w:proofErr w:type="spellStart"/>
-      <w:r>
-        <w:rPr>
-          <w:rFonts w:ascii="Times New Roman" w:hAnsi="Times New Roman" w:cs="Times New Roman"/>
-          <w:sz w:val="24"/>
-          <w:szCs w:val="24"/>
-        </w:rPr>
-        <w:t>Guimu</w:t>
-      </w:r>
-      <w:proofErr w:type="spellEnd"/>
-      <w:r>
-        <w:rPr>
-          <w:rFonts w:ascii="Times New Roman" w:hAnsi="Times New Roman" w:cs="Times New Roman"/>
-          <w:sz w:val="24"/>
-          <w:szCs w:val="24"/>
-        </w:rPr>
-        <w:t xml:space="preserve"> Guo, Ph.D., Professor, Department of Computer Science</w:t>
+        <w:t xml:space="preserve"> Guimu Guo, Ph.D., Professor, Department of Computer Science</w:t>
       </w:r>
     </w:p>
     <w:p>
@@ -431,25 +411,7 @@
           <w:sz w:val="24"/>
           <w:szCs w:val="24"/>
         </w:rPr>
-        <w:t xml:space="preserve">Richard </w:t>
-      </w:r>
-      <w:proofErr w:type="spellStart"/>
-      <w:r>
-        <w:rPr>
-          <w:rFonts w:ascii="Times New Roman" w:hAnsi="Times New Roman" w:cs="Times New Roman"/>
-          <w:sz w:val="24"/>
-          <w:szCs w:val="24"/>
-        </w:rPr>
-        <w:t>Rabbitz</w:t>
-      </w:r>
-      <w:proofErr w:type="spellEnd"/>
-      <w:r>
-        <w:rPr>
-          <w:rFonts w:ascii="Times New Roman" w:hAnsi="Times New Roman" w:cs="Times New Roman"/>
-          <w:sz w:val="24"/>
-          <w:szCs w:val="24"/>
-        </w:rPr>
-        <w:t>, MSc., Professor, Department of Computer Science</w:t>
+        <w:t>Richard Rabbitz, MSc., Professor, Department of Computer Science</w:t>
       </w:r>
     </w:p>
     <w:p>
@@ -722,25 +684,7 @@
           <w:sz w:val="24"/>
           <w:szCs w:val="24"/>
         </w:rPr>
-        <w:t xml:space="preserve">I would like to deeply thank Professor </w:t>
-      </w:r>
-      <w:proofErr w:type="spellStart"/>
-      <w:r>
-        <w:rPr>
-          <w:rFonts w:ascii="Times New Roman" w:hAnsi="Times New Roman" w:cs="Times New Roman"/>
-          <w:sz w:val="24"/>
-          <w:szCs w:val="24"/>
-        </w:rPr>
-        <w:t>Guimu</w:t>
-      </w:r>
-      <w:proofErr w:type="spellEnd"/>
-      <w:r>
-        <w:rPr>
-          <w:rFonts w:ascii="Times New Roman" w:hAnsi="Times New Roman" w:cs="Times New Roman"/>
-          <w:sz w:val="24"/>
-          <w:szCs w:val="24"/>
-        </w:rPr>
-        <w:t xml:space="preserve"> Guo for his guidance throughout our research. We have worked together for a long time on this project, and I wouldn’t have been able to do any of this without his skills, direction, and help. </w:t>
+        <w:t xml:space="preserve">I would like to deeply thank Professor Guimu Guo for his guidance throughout our research. We have worked together for a long time on this project, and I wouldn’t have been able to do any of this without his skills, direction, and help. </w:t>
       </w:r>
     </w:p>
     <w:p>
@@ -794,47 +738,7 @@
           <w:szCs w:val="24"/>
           <w:highlight w:val="yellow"/>
         </w:rPr>
-        <w:t xml:space="preserve">(insert thanks </w:t>
-      </w:r>
-      <w:proofErr w:type="gramStart"/>
-      <w:r>
-        <w:rPr>
-          <w:rFonts w:ascii="Times New Roman" w:hAnsi="Times New Roman" w:cs="Times New Roman"/>
-          <w:sz w:val="24"/>
-          <w:szCs w:val="24"/>
-          <w:highlight w:val="yellow"/>
-        </w:rPr>
-        <w:t>for</w:t>
-      </w:r>
-      <w:proofErr w:type="gramEnd"/>
-      <w:r>
-        <w:rPr>
-          <w:rFonts w:ascii="Times New Roman" w:hAnsi="Times New Roman" w:cs="Times New Roman"/>
-          <w:sz w:val="24"/>
-          <w:szCs w:val="24"/>
-          <w:highlight w:val="yellow"/>
-        </w:rPr>
-        <w:t xml:space="preserve"> </w:t>
-      </w:r>
-      <w:proofErr w:type="gramStart"/>
-      <w:r>
-        <w:rPr>
-          <w:rFonts w:ascii="Times New Roman" w:hAnsi="Times New Roman" w:cs="Times New Roman"/>
-          <w:sz w:val="24"/>
-          <w:szCs w:val="24"/>
-          <w:highlight w:val="yellow"/>
-        </w:rPr>
-        <w:t>other</w:t>
-      </w:r>
-      <w:proofErr w:type="gramEnd"/>
-      <w:r>
-        <w:rPr>
-          <w:rFonts w:ascii="Times New Roman" w:hAnsi="Times New Roman" w:cs="Times New Roman"/>
-          <w:sz w:val="24"/>
-          <w:szCs w:val="24"/>
-          <w:highlight w:val="yellow"/>
-        </w:rPr>
-        <w:t xml:space="preserve"> student?)</w:t>
+        <w:t>(insert thanks for other student?)</w:t>
       </w:r>
     </w:p>
     <w:p>
@@ -1049,25 +953,7 @@
           <w:sz w:val="24"/>
           <w:szCs w:val="24"/>
         </w:rPr>
-        <w:t xml:space="preserve">Dr. </w:t>
-      </w:r>
-      <w:proofErr w:type="spellStart"/>
-      <w:r>
-        <w:rPr>
-          <w:rFonts w:ascii="Times New Roman" w:hAnsi="Times New Roman" w:cs="Times New Roman"/>
-          <w:sz w:val="24"/>
-          <w:szCs w:val="24"/>
-        </w:rPr>
-        <w:t>Guimu</w:t>
-      </w:r>
-      <w:proofErr w:type="spellEnd"/>
-      <w:r>
-        <w:rPr>
-          <w:rFonts w:ascii="Times New Roman" w:hAnsi="Times New Roman" w:cs="Times New Roman"/>
-          <w:sz w:val="24"/>
-          <w:szCs w:val="24"/>
-        </w:rPr>
-        <w:t xml:space="preserve"> Guo</w:t>
+        <w:t>Dr. Guimu Guo</w:t>
       </w:r>
     </w:p>
     <w:p>
@@ -4909,19 +4795,8 @@
           <w:szCs w:val="24"/>
           <w:highlight w:val="yellow"/>
         </w:rPr>
-        <w:t>(</w:t>
-      </w:r>
-      <w:proofErr w:type="gramStart"/>
-      <w:r>
-        <w:rPr>
-          <w:rFonts w:ascii="Times New Roman" w:hAnsi="Times New Roman" w:cs="Times New Roman"/>
-          <w:sz w:val="24"/>
-          <w:szCs w:val="24"/>
-          <w:highlight w:val="yellow"/>
-        </w:rPr>
-        <w:t>Page #)</w:t>
-      </w:r>
-      <w:proofErr w:type="gramEnd"/>
+        <w:t>(Page #)</w:t>
+      </w:r>
     </w:p>
     <w:p>
       <w:pPr>
@@ -5182,51 +5057,15 @@
           <w:sz w:val="24"/>
           <w:szCs w:val="24"/>
         </w:rPr>
-        <w:t xml:space="preserve">When it comes to analyzing large or complex groups of data, it is often useful to examine the connections and relationships shared between its subjects. Graphs can </w:t>
-      </w:r>
-      <w:proofErr w:type="gramStart"/>
-      <w:r>
-        <w:rPr>
-          <w:rFonts w:ascii="Times New Roman" w:hAnsi="Times New Roman" w:cs="Times New Roman"/>
-          <w:sz w:val="24"/>
-          <w:szCs w:val="24"/>
-        </w:rPr>
-        <w:t>be used</w:t>
-      </w:r>
-      <w:proofErr w:type="gramEnd"/>
-      <w:r>
-        <w:rPr>
-          <w:rFonts w:ascii="Times New Roman" w:hAnsi="Times New Roman" w:cs="Times New Roman"/>
-          <w:sz w:val="24"/>
-          <w:szCs w:val="24"/>
-        </w:rPr>
-        <w:t xml:space="preserve"> to model such relations. Graphs are composed of two components: vertices (which represent individual members of a data set) and edges (which represent the connections between these members). </w:t>
-      </w:r>
-      <w:r>
-        <w:rPr>
-          <w:rFonts w:ascii="Times New Roman" w:hAnsi="Times New Roman" w:cs="Times New Roman"/>
-          <w:sz w:val="24"/>
-          <w:szCs w:val="24"/>
-        </w:rPr>
-        <w:t xml:space="preserve">A graph </w:t>
-      </w:r>
-      <w:proofErr w:type="gramStart"/>
-      <w:r>
-        <w:rPr>
-          <w:rFonts w:ascii="Times New Roman" w:hAnsi="Times New Roman" w:cs="Times New Roman"/>
-          <w:sz w:val="24"/>
-          <w:szCs w:val="24"/>
-        </w:rPr>
-        <w:t>is usually represented</w:t>
-      </w:r>
-      <w:proofErr w:type="gramEnd"/>
-      <w:r>
-        <w:rPr>
-          <w:rFonts w:ascii="Times New Roman" w:hAnsi="Times New Roman" w:cs="Times New Roman"/>
-          <w:sz w:val="24"/>
-          <w:szCs w:val="24"/>
-        </w:rPr>
-        <w:t xml:space="preserve"> as </w:t>
+        <w:t xml:space="preserve">When it comes to analyzing large or complex groups of data, it is often useful to examine the connections and relationships shared between its subjects. Graphs can be used to model such relations. Graphs are composed of two components: vertices (which represent individual members of a data set) and edges (which represent the connections between these members). </w:t>
+      </w:r>
+      <w:r>
+        <w:rPr>
+          <w:rFonts w:ascii="Times New Roman" w:hAnsi="Times New Roman" w:cs="Times New Roman"/>
+          <w:sz w:val="24"/>
+          <w:szCs w:val="24"/>
+        </w:rPr>
+        <w:t xml:space="preserve">A graph is usually represented as </w:t>
       </w:r>
       <w:r>
         <w:rPr>
@@ -5399,43 +5238,7 @@
           <w:sz w:val="24"/>
           <w:szCs w:val="24"/>
         </w:rPr>
-        <w:t xml:space="preserve"> </w:t>
-      </w:r>
-      <w:proofErr w:type="gramStart"/>
-      <w:r>
-        <w:rPr>
-          <w:rFonts w:ascii="Times New Roman" w:hAnsi="Times New Roman" w:cs="Times New Roman"/>
-          <w:sz w:val="24"/>
-          <w:szCs w:val="24"/>
-        </w:rPr>
-        <w:t>be directed</w:t>
-      </w:r>
-      <w:proofErr w:type="gramEnd"/>
-      <w:r>
-        <w:rPr>
-          <w:rFonts w:ascii="Times New Roman" w:hAnsi="Times New Roman" w:cs="Times New Roman"/>
-          <w:sz w:val="24"/>
-          <w:szCs w:val="24"/>
-        </w:rPr>
-        <w:t xml:space="preserve">, as in a connection between two vertices specifically goes from one to another. A directed graph can </w:t>
-      </w:r>
-      <w:proofErr w:type="gramStart"/>
-      <w:r>
-        <w:rPr>
-          <w:rFonts w:ascii="Times New Roman" w:hAnsi="Times New Roman" w:cs="Times New Roman"/>
-          <w:sz w:val="24"/>
-          <w:szCs w:val="24"/>
-        </w:rPr>
-        <w:t>be used</w:t>
-      </w:r>
-      <w:proofErr w:type="gramEnd"/>
-      <w:r>
-        <w:rPr>
-          <w:rFonts w:ascii="Times New Roman" w:hAnsi="Times New Roman" w:cs="Times New Roman"/>
-          <w:sz w:val="24"/>
-          <w:szCs w:val="24"/>
-        </w:rPr>
-        <w:t xml:space="preserve"> to model other types of data sets, or specific types of relations, such as people following others in an online social network.</w:t>
+        <w:t xml:space="preserve"> be directed, as in a connection between two vertices specifically goes from one to another. A directed graph can be used to model other types of data sets, or specific types of relations, such as people following others in an online social network.</w:t>
       </w:r>
       <w:r>
         <w:rPr>
@@ -5509,25 +5312,7 @@
           <w:sz w:val="24"/>
           <w:szCs w:val="24"/>
         </w:rPr>
-        <w:t xml:space="preserve">While there are </w:t>
-      </w:r>
-      <w:proofErr w:type="gramStart"/>
-      <w:r>
-        <w:rPr>
-          <w:rFonts w:ascii="Times New Roman" w:hAnsi="Times New Roman" w:cs="Times New Roman"/>
-          <w:sz w:val="24"/>
-          <w:szCs w:val="24"/>
-        </w:rPr>
-        <w:t>many</w:t>
-      </w:r>
-      <w:proofErr w:type="gramEnd"/>
-      <w:r>
-        <w:rPr>
-          <w:rFonts w:ascii="Times New Roman" w:hAnsi="Times New Roman" w:cs="Times New Roman"/>
-          <w:sz w:val="24"/>
-          <w:szCs w:val="24"/>
-        </w:rPr>
-        <w:t xml:space="preserve"> studies and problems in graph mining, a fundamental one is known as the </w:t>
+        <w:t xml:space="preserve">While there are many studies and problems in graph mining, a fundamental one is known as the </w:t>
       </w:r>
       <w:r>
         <w:rPr>
@@ -5899,25 +5684,7 @@
           <w:sz w:val="24"/>
           <w:szCs w:val="24"/>
         </w:rPr>
-        <w:t xml:space="preserve">Additionally, density can also </w:t>
-      </w:r>
-      <w:proofErr w:type="gramStart"/>
-      <w:r>
-        <w:rPr>
-          <w:rFonts w:ascii="Times New Roman" w:hAnsi="Times New Roman" w:cs="Times New Roman"/>
-          <w:sz w:val="24"/>
-          <w:szCs w:val="24"/>
-        </w:rPr>
-        <w:t>be applied</w:t>
-      </w:r>
-      <w:proofErr w:type="gramEnd"/>
-      <w:r>
-        <w:rPr>
-          <w:rFonts w:ascii="Times New Roman" w:hAnsi="Times New Roman" w:cs="Times New Roman"/>
-          <w:sz w:val="24"/>
-          <w:szCs w:val="24"/>
-        </w:rPr>
-        <w:t xml:space="preserve"> to network motifs, which are small structures of vertices and edges such as shapes or cliques. </w:t>
+        <w:t xml:space="preserve">Additionally, density can also be applied to network motifs, which are small structures of vertices and edges such as shapes or cliques. </w:t>
       </w:r>
     </w:p>
     <w:p>
@@ -6178,25 +5945,7 @@
           <w:sz w:val="24"/>
           <w:szCs w:val="24"/>
         </w:rPr>
-        <w:t xml:space="preserve">Motif Density can </w:t>
-      </w:r>
-      <w:proofErr w:type="gramStart"/>
-      <w:r>
-        <w:rPr>
-          <w:rFonts w:ascii="Times New Roman" w:hAnsi="Times New Roman" w:cs="Times New Roman"/>
-          <w:sz w:val="24"/>
-          <w:szCs w:val="24"/>
-        </w:rPr>
-        <w:t>be applied</w:t>
-      </w:r>
-      <w:proofErr w:type="gramEnd"/>
-      <w:r>
-        <w:rPr>
-          <w:rFonts w:ascii="Times New Roman" w:hAnsi="Times New Roman" w:cs="Times New Roman"/>
-          <w:sz w:val="24"/>
-          <w:szCs w:val="24"/>
-        </w:rPr>
-        <w:t xml:space="preserve"> as edge density (when your motif type is “edge”), so it is the definition we will use. So, we can define the DSD as such:</w:t>
+        <w:t>Motif Density can be applied as edge density (when your motif type is “edge”), so it is the definition we will use. So, we can define the DSD as such:</w:t>
       </w:r>
     </w:p>
     <w:p>
@@ -6524,67 +6273,21 @@
         <w:tab/>
         <w:t xml:space="preserve"> </w:t>
       </w:r>
-      <w:proofErr w:type="gramStart"/>
-      <w:r>
-        <w:rPr>
-          <w:rFonts w:ascii="Times New Roman" w:hAnsi="Times New Roman" w:cs="Times New Roman"/>
-          <w:sz w:val="24"/>
-          <w:szCs w:val="24"/>
-        </w:rPr>
-        <w:t>Being such a notable problem, there</w:t>
-      </w:r>
-      <w:proofErr w:type="gramEnd"/>
-      <w:r>
-        <w:rPr>
-          <w:rFonts w:ascii="Times New Roman" w:hAnsi="Times New Roman" w:cs="Times New Roman"/>
-          <w:sz w:val="24"/>
-          <w:szCs w:val="24"/>
-        </w:rPr>
-        <w:t xml:space="preserve"> are of course many solutions to the DSD.</w:t>
-      </w:r>
-      <w:r>
-        <w:rPr>
-          <w:rFonts w:ascii="Times New Roman" w:hAnsi="Times New Roman" w:cs="Times New Roman"/>
-          <w:sz w:val="24"/>
-          <w:szCs w:val="24"/>
-        </w:rPr>
-        <w:t xml:space="preserve"> However most, if not all, are serialized programs that run on the CPU. By the nature of graph mining, it is </w:t>
-      </w:r>
-      <w:proofErr w:type="gramStart"/>
-      <w:r>
-        <w:rPr>
-          <w:rFonts w:ascii="Times New Roman" w:hAnsi="Times New Roman" w:cs="Times New Roman"/>
-          <w:sz w:val="24"/>
-          <w:szCs w:val="24"/>
-        </w:rPr>
-        <w:t>almost always</w:t>
-      </w:r>
-      <w:proofErr w:type="gramEnd"/>
-      <w:r>
-        <w:rPr>
-          <w:rFonts w:ascii="Times New Roman" w:hAnsi="Times New Roman" w:cs="Times New Roman"/>
-          <w:sz w:val="24"/>
-          <w:szCs w:val="24"/>
-        </w:rPr>
-        <w:t xml:space="preserve"> required to process every vertex in these large graph datasets, which can certainly take time in a serialized program processing these one by one. By programming in parallel, </w:t>
-      </w:r>
-      <w:proofErr w:type="gramStart"/>
-      <w:r>
-        <w:rPr>
-          <w:rFonts w:ascii="Times New Roman" w:hAnsi="Times New Roman" w:cs="Times New Roman"/>
-          <w:sz w:val="24"/>
-          <w:szCs w:val="24"/>
-        </w:rPr>
-        <w:t>a great number</w:t>
-      </w:r>
-      <w:proofErr w:type="gramEnd"/>
-      <w:r>
-        <w:rPr>
-          <w:rFonts w:ascii="Times New Roman" w:hAnsi="Times New Roman" w:cs="Times New Roman"/>
-          <w:sz w:val="24"/>
-          <w:szCs w:val="24"/>
-        </w:rPr>
-        <w:t xml:space="preserve"> of vertices can be processed in </w:t>
+      <w:r>
+        <w:rPr>
+          <w:rFonts w:ascii="Times New Roman" w:hAnsi="Times New Roman" w:cs="Times New Roman"/>
+          <w:sz w:val="24"/>
+          <w:szCs w:val="24"/>
+        </w:rPr>
+        <w:t>Being such a notable problem, there are of course many solutions to the DSD.</w:t>
+      </w:r>
+      <w:r>
+        <w:rPr>
+          <w:rFonts w:ascii="Times New Roman" w:hAnsi="Times New Roman" w:cs="Times New Roman"/>
+          <w:sz w:val="24"/>
+          <w:szCs w:val="24"/>
+        </w:rPr>
+        <w:t xml:space="preserve"> However most, if not all, are serialized programs that run on the CPU. By the nature of graph mining, it is almost always required to process every vertex in these large graph datasets, which can certainly take time in a serialized program processing these one by one. By programming in parallel, a great number of vertices can be processed in </w:t>
       </w:r>
       <w:r>
         <w:rPr>
@@ -6600,43 +6303,7 @@
           <w:sz w:val="24"/>
           <w:szCs w:val="24"/>
         </w:rPr>
-        <w:t xml:space="preserve"> thus save time and be more efficient. And this is where the GPU comes in. The CPU and GPU differ in their processing cores. The CPU runs on a handful of powerful processing cores that can take complex orders, while the GPU runs on </w:t>
-      </w:r>
-      <w:proofErr w:type="gramStart"/>
-      <w:r>
-        <w:rPr>
-          <w:rFonts w:ascii="Times New Roman" w:hAnsi="Times New Roman" w:cs="Times New Roman"/>
-          <w:sz w:val="24"/>
-          <w:szCs w:val="24"/>
-        </w:rPr>
-        <w:t>many</w:t>
-      </w:r>
-      <w:proofErr w:type="gramEnd"/>
-      <w:r>
-        <w:rPr>
-          <w:rFonts w:ascii="Times New Roman" w:hAnsi="Times New Roman" w:cs="Times New Roman"/>
-          <w:sz w:val="24"/>
-          <w:szCs w:val="24"/>
-        </w:rPr>
-        <w:t xml:space="preserve"> weaker processing cores that take simpler orders. So, while a powerful CPU can certainly run a taxing program efficiently, utilizing the full power by running commands in parallel across the GPU’s </w:t>
-      </w:r>
-      <w:proofErr w:type="gramStart"/>
-      <w:r>
-        <w:rPr>
-          <w:rFonts w:ascii="Times New Roman" w:hAnsi="Times New Roman" w:cs="Times New Roman"/>
-          <w:sz w:val="24"/>
-          <w:szCs w:val="24"/>
-        </w:rPr>
-        <w:t>many</w:t>
-      </w:r>
-      <w:proofErr w:type="gramEnd"/>
-      <w:r>
-        <w:rPr>
-          <w:rFonts w:ascii="Times New Roman" w:hAnsi="Times New Roman" w:cs="Times New Roman"/>
-          <w:sz w:val="24"/>
-          <w:szCs w:val="24"/>
-        </w:rPr>
-        <w:t xml:space="preserve"> cores is much more computationally efficient. Although this comes with the limitation that the GPU’s commands are much more restrictive than that of the CPU </w:t>
+        <w:t xml:space="preserve"> thus save time and be more efficient. And this is where the GPU comes in. The CPU and GPU differ in their processing cores. The CPU runs on a handful of powerful processing cores that can take complex orders, while the GPU runs on many weaker processing cores that take simpler orders. So, while a powerful CPU can certainly run a taxing program efficiently, utilizing the full power by running commands in parallel across the GPU’s many cores is much more computationally efficient. Although this comes with the limitation that the GPU’s commands are much more restrictive than that of the CPU </w:t>
       </w:r>
       <w:sdt>
         <w:sdtPr>
@@ -6939,61 +6606,7 @@
           <w:sz w:val="24"/>
           <w:szCs w:val="24"/>
         </w:rPr>
-        <w:t xml:space="preserve">As stated, there are </w:t>
-      </w:r>
-      <w:proofErr w:type="gramStart"/>
-      <w:r>
-        <w:rPr>
-          <w:rFonts w:ascii="Times New Roman" w:hAnsi="Times New Roman" w:cs="Times New Roman"/>
-          <w:sz w:val="24"/>
-          <w:szCs w:val="24"/>
-        </w:rPr>
-        <w:t>many</w:t>
-      </w:r>
-      <w:proofErr w:type="gramEnd"/>
-      <w:r>
-        <w:rPr>
-          <w:rFonts w:ascii="Times New Roman" w:hAnsi="Times New Roman" w:cs="Times New Roman"/>
-          <w:sz w:val="24"/>
-          <w:szCs w:val="24"/>
-        </w:rPr>
-        <w:t xml:space="preserve"> existing solutions to the DSD. Algorithms that have been created and developed to be </w:t>
-      </w:r>
-      <w:proofErr w:type="gramStart"/>
-      <w:r>
-        <w:rPr>
-          <w:rFonts w:ascii="Times New Roman" w:hAnsi="Times New Roman" w:cs="Times New Roman"/>
-          <w:sz w:val="24"/>
-          <w:szCs w:val="24"/>
-        </w:rPr>
-        <w:t>more and more</w:t>
-      </w:r>
-      <w:proofErr w:type="gramEnd"/>
-      <w:r>
-        <w:rPr>
-          <w:rFonts w:ascii="Times New Roman" w:hAnsi="Times New Roman" w:cs="Times New Roman"/>
-          <w:sz w:val="24"/>
-          <w:szCs w:val="24"/>
-        </w:rPr>
-        <w:t xml:space="preserve"> efficient. </w:t>
-      </w:r>
-      <w:proofErr w:type="gramStart"/>
-      <w:r>
-        <w:rPr>
-          <w:rFonts w:ascii="Times New Roman" w:hAnsi="Times New Roman" w:cs="Times New Roman"/>
-          <w:sz w:val="24"/>
-          <w:szCs w:val="24"/>
-        </w:rPr>
-        <w:t>Some</w:t>
-      </w:r>
-      <w:proofErr w:type="gramEnd"/>
-      <w:r>
-        <w:rPr>
-          <w:rFonts w:ascii="Times New Roman" w:hAnsi="Times New Roman" w:cs="Times New Roman"/>
-          <w:sz w:val="24"/>
-          <w:szCs w:val="24"/>
-        </w:rPr>
-        <w:t xml:space="preserve"> algorithms will get the exact solution to the DSD, meaning these algorithms will return the densest subgraph without fail. Other algorithms</w:t>
+        <w:t>As stated, there are many existing solutions to the DSD. Algorithms that have been created and developed to be more and more efficient. Some algorithms will get the exact solution to the DSD, meaning these algorithms will return the densest subgraph without fail. Other algorithms</w:t>
       </w:r>
       <w:r>
         <w:rPr>
@@ -7009,25 +6622,7 @@
           <w:sz w:val="24"/>
           <w:szCs w:val="24"/>
         </w:rPr>
-        <w:t xml:space="preserve">So, it’s worth covering </w:t>
-      </w:r>
-      <w:proofErr w:type="gramStart"/>
-      <w:r>
-        <w:rPr>
-          <w:rFonts w:ascii="Times New Roman" w:hAnsi="Times New Roman" w:cs="Times New Roman"/>
-          <w:sz w:val="24"/>
-          <w:szCs w:val="24"/>
-        </w:rPr>
-        <w:t>some of</w:t>
-      </w:r>
-      <w:proofErr w:type="gramEnd"/>
-      <w:r>
-        <w:rPr>
-          <w:rFonts w:ascii="Times New Roman" w:hAnsi="Times New Roman" w:cs="Times New Roman"/>
-          <w:sz w:val="24"/>
-          <w:szCs w:val="24"/>
-        </w:rPr>
-        <w:t xml:space="preserve"> these algorithms to see how others have solved it before, and to introduce some important topics and ideas.</w:t>
+        <w:t>So, it’s worth covering some of these algorithms to see how others have solved it before, and to introduce some important topics and ideas.</w:t>
       </w:r>
     </w:p>
     <w:p>
@@ -7078,25 +6673,7 @@
           <w:szCs w:val="24"/>
         </w:rPr>
         <w:tab/>
-        <w:t xml:space="preserve">To start off, let’s cover </w:t>
-      </w:r>
-      <w:proofErr w:type="gramStart"/>
-      <w:r>
-        <w:rPr>
-          <w:rFonts w:ascii="Times New Roman" w:hAnsi="Times New Roman" w:cs="Times New Roman"/>
-          <w:sz w:val="24"/>
-          <w:szCs w:val="24"/>
-        </w:rPr>
-        <w:t>a few</w:t>
-      </w:r>
-      <w:proofErr w:type="gramEnd"/>
-      <w:r>
-        <w:rPr>
-          <w:rFonts w:ascii="Times New Roman" w:hAnsi="Times New Roman" w:cs="Times New Roman"/>
-          <w:sz w:val="24"/>
-          <w:szCs w:val="24"/>
-        </w:rPr>
-        <w:t xml:space="preserve"> existing algorithms that solve the DSD.</w:t>
+        <w:t>To start off, let’s cover a few existing algorithms that solve the DSD.</w:t>
       </w:r>
     </w:p>
     <w:p>
@@ -7178,7 +6755,6 @@
         </w:rPr>
         <w:tab/>
       </w:r>
-      <w:proofErr w:type="gramStart"/>
       <w:r>
         <w:rPr>
           <w:rFonts w:ascii="Times New Roman" w:hAnsi="Times New Roman" w:cs="Times New Roman"/>
@@ -7201,34 +6777,7 @@
           <w:sz w:val="24"/>
           <w:szCs w:val="24"/>
         </w:rPr>
-        <w:t>berg</w:t>
-      </w:r>
-      <w:proofErr w:type="gramEnd"/>
-      <w:r>
-        <w:rPr>
-          <w:rFonts w:ascii="Times New Roman" w:hAnsi="Times New Roman" w:cs="Times New Roman"/>
-          <w:sz w:val="24"/>
-          <w:szCs w:val="24"/>
-        </w:rPr>
-        <w:t xml:space="preserve"> in 1984. The basic outline of this algorithm follows the construction of a flow network based on the given graph, where every vertex </w:t>
-      </w:r>
-      <w:proofErr w:type="gramStart"/>
-      <w:r>
-        <w:rPr>
-          <w:rFonts w:ascii="Times New Roman" w:hAnsi="Times New Roman" w:cs="Times New Roman"/>
-          <w:sz w:val="24"/>
-          <w:szCs w:val="24"/>
-        </w:rPr>
-        <w:t>is connected</w:t>
-      </w:r>
-      <w:proofErr w:type="gramEnd"/>
-      <w:r>
-        <w:rPr>
-          <w:rFonts w:ascii="Times New Roman" w:hAnsi="Times New Roman" w:cs="Times New Roman"/>
-          <w:sz w:val="24"/>
-          <w:szCs w:val="24"/>
-        </w:rPr>
-        <w:t xml:space="preserve"> to </w:t>
+        <w:t xml:space="preserve">berg in 1984. The basic outline of this algorithm follows the construction of a flow network based on the given graph, where every vertex is connected to </w:t>
       </w:r>
       <w:r>
         <w:rPr>
@@ -7272,25 +6821,7 @@
           <w:sz w:val="24"/>
           <w:szCs w:val="24"/>
         </w:rPr>
-        <w:t xml:space="preserve"> (the source and sink). A binary search </w:t>
-      </w:r>
-      <w:proofErr w:type="gramStart"/>
-      <w:r>
-        <w:rPr>
-          <w:rFonts w:ascii="Times New Roman" w:hAnsi="Times New Roman" w:cs="Times New Roman"/>
-          <w:sz w:val="24"/>
-          <w:szCs w:val="24"/>
-        </w:rPr>
-        <w:t>is run</w:t>
-      </w:r>
-      <w:proofErr w:type="gramEnd"/>
-      <w:r>
-        <w:rPr>
-          <w:rFonts w:ascii="Times New Roman" w:hAnsi="Times New Roman" w:cs="Times New Roman"/>
-          <w:sz w:val="24"/>
-          <w:szCs w:val="24"/>
-        </w:rPr>
-        <w:t xml:space="preserve"> on this network, maintaining an upper and lower bound on the greatest density, and tightening these bounds with every iteration until the lower bound is within the margin of being exact. The flow network and upper and lower bounds </w:t>
+        <w:t xml:space="preserve"> (the source and sink). A binary search is run on this network, maintaining an upper and lower bound on the greatest density, and tightening these bounds with every iteration until the lower bound is within the margin of being exact. The flow network and upper and lower bounds </w:t>
       </w:r>
       <w:r>
         <w:rPr>
@@ -7299,25 +6830,7 @@
           <w:szCs w:val="24"/>
         </w:rPr>
         <w:lastRenderedPageBreak/>
-        <w:t xml:space="preserve">are updated using a maximum flow (or min </w:t>
-      </w:r>
-      <w:proofErr w:type="spellStart"/>
-      <w:r>
-        <w:rPr>
-          <w:rFonts w:ascii="Times New Roman" w:hAnsi="Times New Roman" w:cs="Times New Roman"/>
-          <w:sz w:val="24"/>
-          <w:szCs w:val="24"/>
-        </w:rPr>
-        <w:t>st</w:t>
-      </w:r>
-      <w:proofErr w:type="spellEnd"/>
-      <w:r>
-        <w:rPr>
-          <w:rFonts w:ascii="Times New Roman" w:hAnsi="Times New Roman" w:cs="Times New Roman"/>
-          <w:sz w:val="24"/>
-          <w:szCs w:val="24"/>
-        </w:rPr>
-        <w:t xml:space="preserve">-cut) approach which will </w:t>
+        <w:t xml:space="preserve">are updated using a maximum flow (or min st-cut) approach which will </w:t>
       </w:r>
       <w:r>
         <w:rPr>
@@ -7395,25 +6908,199 @@
           <w:sz w:val="24"/>
           <w:szCs w:val="24"/>
         </w:rPr>
-        <w:t xml:space="preserve">. There is </w:t>
-      </w:r>
-      <w:proofErr w:type="gramStart"/>
-      <w:r>
-        <w:rPr>
-          <w:rFonts w:ascii="Times New Roman" w:hAnsi="Times New Roman" w:cs="Times New Roman"/>
-          <w:sz w:val="24"/>
-          <w:szCs w:val="24"/>
-        </w:rPr>
-        <w:t>a lot</w:t>
-      </w:r>
-      <w:proofErr w:type="gramEnd"/>
-      <w:r>
-        <w:rPr>
-          <w:rFonts w:ascii="Times New Roman" w:hAnsi="Times New Roman" w:cs="Times New Roman"/>
-          <w:sz w:val="24"/>
-          <w:szCs w:val="24"/>
-        </w:rPr>
-        <w:t xml:space="preserve"> to unpack and understand in this algorithm, but</w:t>
+        <w:t xml:space="preserve">. </w:t>
+      </w:r>
+      <w:r>
+        <w:rPr>
+          <w:rFonts w:ascii="Times New Roman" w:hAnsi="Times New Roman" w:cs="Times New Roman"/>
+          <w:sz w:val="24"/>
+          <w:szCs w:val="24"/>
+        </w:rPr>
+        <w:t xml:space="preserve">The time complexity of this algorithm depends on the implementation of the min st-cut, to the point where the complexity given to Algorithm 1 (Goldberg’s algorithm) of </w:t>
+      </w:r>
+      <w:sdt>
+        <w:sdtPr>
+          <w:rPr>
+            <w:rFonts w:ascii="Times New Roman" w:hAnsi="Times New Roman" w:cs="Times New Roman"/>
+            <w:sz w:val="24"/>
+            <w:szCs w:val="24"/>
+          </w:rPr>
+          <w:id w:val="1177075416"/>
+          <w:citation/>
+        </w:sdtPr>
+        <w:sdtContent>
+          <w:r>
+            <w:rPr>
+              <w:rFonts w:ascii="Times New Roman" w:hAnsi="Times New Roman" w:cs="Times New Roman"/>
+              <w:sz w:val="24"/>
+              <w:szCs w:val="24"/>
+            </w:rPr>
+            <w:fldChar w:fldCharType="begin"/>
+          </w:r>
+          <w:r>
+            <w:rPr>
+              <w:rFonts w:ascii="Times New Roman" w:hAnsi="Times New Roman" w:cs="Times New Roman"/>
+              <w:sz w:val="24"/>
+              <w:szCs w:val="24"/>
+            </w:rPr>
+            <w:instrText xml:space="preserve"> CITATION TLa18 \l 1033 </w:instrText>
+          </w:r>
+          <w:r>
+            <w:rPr>
+              <w:rFonts w:ascii="Times New Roman" w:hAnsi="Times New Roman" w:cs="Times New Roman"/>
+              <w:sz w:val="24"/>
+              <w:szCs w:val="24"/>
+            </w:rPr>
+            <w:fldChar w:fldCharType="separate"/>
+          </w:r>
+          <w:r>
+            <w:rPr>
+              <w:rFonts w:ascii="Times New Roman" w:hAnsi="Times New Roman" w:cs="Times New Roman"/>
+              <w:noProof/>
+              <w:sz w:val="24"/>
+              <w:szCs w:val="24"/>
+            </w:rPr>
+            <w:t>[4]</w:t>
+          </w:r>
+          <w:r>
+            <w:rPr>
+              <w:rFonts w:ascii="Times New Roman" w:hAnsi="Times New Roman" w:cs="Times New Roman"/>
+              <w:sz w:val="24"/>
+              <w:szCs w:val="24"/>
+            </w:rPr>
+            <w:fldChar w:fldCharType="end"/>
+          </w:r>
+        </w:sdtContent>
+      </w:sdt>
+      <w:r>
+        <w:rPr>
+          <w:rFonts w:ascii="Times New Roman" w:hAnsi="Times New Roman" w:cs="Times New Roman"/>
+          <w:sz w:val="24"/>
+          <w:szCs w:val="24"/>
+        </w:rPr>
+        <w:t xml:space="preserve"> is such that the time complexity is given by </w:t>
+      </w:r>
+      <m:oMath>
+        <m:r>
+          <w:rPr>
+            <w:rFonts w:ascii="Cambria Math" w:hAnsi="Cambria Math" w:cs="Times New Roman"/>
+            <w:sz w:val="24"/>
+            <w:szCs w:val="24"/>
+          </w:rPr>
+          <m:t>O(T×</m:t>
+        </m:r>
+        <m:func>
+          <m:funcPr>
+            <m:ctrlPr>
+              <w:rPr>
+                <w:rFonts w:ascii="Cambria Math" w:hAnsi="Cambria Math" w:cs="Times New Roman"/>
+                <w:sz w:val="24"/>
+                <w:szCs w:val="24"/>
+              </w:rPr>
+            </m:ctrlPr>
+          </m:funcPr>
+          <m:fName>
+            <m:r>
+              <m:rPr>
+                <m:sty m:val="p"/>
+              </m:rPr>
+              <w:rPr>
+                <w:rFonts w:ascii="Cambria Math" w:hAnsi="Cambria Math" w:cs="Times New Roman"/>
+                <w:sz w:val="24"/>
+                <w:szCs w:val="24"/>
+              </w:rPr>
+              <m:t>log</m:t>
+            </m:r>
+            <m:ctrlPr>
+              <w:rPr>
+                <w:rFonts w:ascii="Cambria Math" w:hAnsi="Cambria Math" w:cs="Times New Roman"/>
+                <w:i/>
+                <w:sz w:val="24"/>
+                <w:szCs w:val="24"/>
+              </w:rPr>
+            </m:ctrlPr>
+          </m:fName>
+          <m:e>
+            <m:d>
+              <m:dPr>
+                <m:ctrlPr>
+                  <w:rPr>
+                    <w:rFonts w:ascii="Cambria Math" w:hAnsi="Cambria Math" w:cs="Times New Roman"/>
+                    <w:i/>
+                    <w:sz w:val="24"/>
+                    <w:szCs w:val="24"/>
+                  </w:rPr>
+                </m:ctrlPr>
+              </m:dPr>
+              <m:e>
+                <m:r>
+                  <w:rPr>
+                    <w:rFonts w:ascii="Cambria Math" w:hAnsi="Cambria Math" w:cs="Times New Roman"/>
+                    <w:sz w:val="24"/>
+                    <w:szCs w:val="24"/>
+                  </w:rPr>
+                  <m:t>n</m:t>
+                </m:r>
+              </m:e>
+            </m:d>
+          </m:e>
+        </m:func>
+        <m:r>
+          <w:rPr>
+            <w:rFonts w:ascii="Cambria Math" w:hAnsi="Cambria Math" w:cs="Times New Roman"/>
+            <w:sz w:val="24"/>
+            <w:szCs w:val="24"/>
+          </w:rPr>
+          <m:t>)</m:t>
+        </m:r>
+      </m:oMath>
+      <w:r>
+        <w:rPr>
+          <w:rFonts w:ascii="Times New Roman" w:eastAsiaTheme="minorEastAsia" w:hAnsi="Times New Roman" w:cs="Times New Roman"/>
+          <w:sz w:val="24"/>
+          <w:szCs w:val="24"/>
+        </w:rPr>
+        <w:t xml:space="preserve"> where T is the complexity of the min st-cut algorithm</w:t>
+      </w:r>
+      <w:r>
+        <w:rPr>
+          <w:rFonts w:ascii="Times New Roman" w:eastAsiaTheme="minorEastAsia" w:hAnsi="Times New Roman" w:cs="Times New Roman"/>
+          <w:sz w:val="24"/>
+          <w:szCs w:val="24"/>
+        </w:rPr>
+        <w:t xml:space="preserve"> </w:t>
+      </w:r>
+      <w:r>
+        <w:rPr>
+          <w:rFonts w:ascii="Times New Roman" w:eastAsiaTheme="minorEastAsia" w:hAnsi="Times New Roman" w:cs="Times New Roman"/>
+          <w:sz w:val="24"/>
+          <w:szCs w:val="24"/>
+        </w:rPr>
+        <w:t xml:space="preserve">used </w:t>
+      </w:r>
+      <w:r>
+        <w:rPr>
+          <w:rFonts w:ascii="Times New Roman" w:eastAsiaTheme="minorEastAsia" w:hAnsi="Times New Roman" w:cs="Times New Roman"/>
+          <w:sz w:val="24"/>
+          <w:szCs w:val="24"/>
+        </w:rPr>
+        <w:t>and n is the number of vertices</w:t>
+      </w:r>
+      <w:r>
+        <w:rPr>
+          <w:rFonts w:ascii="Times New Roman" w:eastAsiaTheme="minorEastAsia" w:hAnsi="Times New Roman" w:cs="Times New Roman"/>
+          <w:sz w:val="24"/>
+          <w:szCs w:val="24"/>
+        </w:rPr>
+        <w:t xml:space="preserve">, since the min st-cut depends on the algorithm, and it’s log(n) since it’s a binary search on the size of the graph. </w:t>
+      </w:r>
+      <w:r>
+        <w:rPr>
+          <w:rFonts w:ascii="Times New Roman" w:hAnsi="Times New Roman" w:cs="Times New Roman"/>
+          <w:sz w:val="24"/>
+          <w:szCs w:val="24"/>
+        </w:rPr>
+        <w:t>There is a lot to unpack and understand in this algorithm, but</w:t>
       </w:r>
       <w:r>
         <w:rPr>
@@ -7576,79 +7263,7 @@
           <w:sz w:val="24"/>
           <w:szCs w:val="24"/>
         </w:rPr>
-        <w:t xml:space="preserve">, where degree is the number of vertices a given vertex </w:t>
-      </w:r>
-      <w:proofErr w:type="gramStart"/>
-      <w:r>
-        <w:rPr>
-          <w:rFonts w:ascii="Times New Roman" w:hAnsi="Times New Roman" w:cs="Times New Roman"/>
-          <w:sz w:val="24"/>
-          <w:szCs w:val="24"/>
-        </w:rPr>
-        <w:t>is connected</w:t>
-      </w:r>
-      <w:proofErr w:type="gramEnd"/>
-      <w:r>
-        <w:rPr>
-          <w:rFonts w:ascii="Times New Roman" w:hAnsi="Times New Roman" w:cs="Times New Roman"/>
-          <w:sz w:val="24"/>
-          <w:szCs w:val="24"/>
-        </w:rPr>
-        <w:t xml:space="preserve"> to. The current subgraph of highest density </w:t>
-      </w:r>
-      <w:proofErr w:type="gramStart"/>
-      <w:r>
-        <w:rPr>
-          <w:rFonts w:ascii="Times New Roman" w:hAnsi="Times New Roman" w:cs="Times New Roman"/>
-          <w:sz w:val="24"/>
-          <w:szCs w:val="24"/>
-        </w:rPr>
-        <w:t>is stored</w:t>
-      </w:r>
-      <w:proofErr w:type="gramEnd"/>
-      <w:r>
-        <w:rPr>
-          <w:rFonts w:ascii="Times New Roman" w:hAnsi="Times New Roman" w:cs="Times New Roman"/>
-          <w:sz w:val="24"/>
-          <w:szCs w:val="24"/>
-        </w:rPr>
-        <w:t xml:space="preserve">, and every </w:t>
-      </w:r>
-      <w:proofErr w:type="gramStart"/>
-      <w:r>
-        <w:rPr>
-          <w:rFonts w:ascii="Times New Roman" w:hAnsi="Times New Roman" w:cs="Times New Roman"/>
-          <w:sz w:val="24"/>
-          <w:szCs w:val="24"/>
-        </w:rPr>
-        <w:t>iteration it</w:t>
-      </w:r>
-      <w:proofErr w:type="gramEnd"/>
-      <w:r>
-        <w:rPr>
-          <w:rFonts w:ascii="Times New Roman" w:hAnsi="Times New Roman" w:cs="Times New Roman"/>
-          <w:sz w:val="24"/>
-          <w:szCs w:val="24"/>
-        </w:rPr>
-        <w:t xml:space="preserve"> is compared to the new subgraph. If the new subgraph is denser than the currently stored one, it replaces it. This goes on until all vertices have </w:t>
-      </w:r>
-      <w:proofErr w:type="gramStart"/>
-      <w:r>
-        <w:rPr>
-          <w:rFonts w:ascii="Times New Roman" w:hAnsi="Times New Roman" w:cs="Times New Roman"/>
-          <w:sz w:val="24"/>
-          <w:szCs w:val="24"/>
-        </w:rPr>
-        <w:t>been removed</w:t>
-      </w:r>
-      <w:proofErr w:type="gramEnd"/>
-      <w:r>
-        <w:rPr>
-          <w:rFonts w:ascii="Times New Roman" w:hAnsi="Times New Roman" w:cs="Times New Roman"/>
-          <w:sz w:val="24"/>
-          <w:szCs w:val="24"/>
-        </w:rPr>
-        <w:t xml:space="preserve">, and thus the subgraph that had the highest density as these vertices were peeled away is the result. As is apparent, this </w:t>
+        <w:t xml:space="preserve">, where degree is the number of vertices a given vertex is connected to. The current subgraph of highest density is stored, and every iteration it is compared to the new subgraph. If the new subgraph is denser than the currently stored one, it replaces it. This goes on until all vertices have been removed, and thus the subgraph that had the highest density as these vertices were peeled away is the result. As is apparent, this </w:t>
       </w:r>
       <w:r>
         <w:rPr>
@@ -7664,43 +7279,7 @@
           <w:sz w:val="24"/>
           <w:szCs w:val="24"/>
         </w:rPr>
-        <w:t xml:space="preserve"> </w:t>
-      </w:r>
-      <w:proofErr w:type="gramStart"/>
-      <w:r>
-        <w:rPr>
-          <w:rFonts w:ascii="Times New Roman" w:hAnsi="Times New Roman" w:cs="Times New Roman"/>
-          <w:sz w:val="24"/>
-          <w:szCs w:val="24"/>
-        </w:rPr>
-        <w:t>a very reliable</w:t>
-      </w:r>
-      <w:proofErr w:type="gramEnd"/>
-      <w:r>
-        <w:rPr>
-          <w:rFonts w:ascii="Times New Roman" w:hAnsi="Times New Roman" w:cs="Times New Roman"/>
-          <w:sz w:val="24"/>
-          <w:szCs w:val="24"/>
-        </w:rPr>
-        <w:t xml:space="preserve"> algorithm to find the densest subgraph, as it leaves a lot of possible subgraphs unchecked. However, it </w:t>
-      </w:r>
-      <w:proofErr w:type="gramStart"/>
-      <w:r>
-        <w:rPr>
-          <w:rFonts w:ascii="Times New Roman" w:hAnsi="Times New Roman" w:cs="Times New Roman"/>
-          <w:sz w:val="24"/>
-          <w:szCs w:val="24"/>
-        </w:rPr>
-        <w:t>was found</w:t>
-      </w:r>
-      <w:proofErr w:type="gramEnd"/>
-      <w:r>
-        <w:rPr>
-          <w:rFonts w:ascii="Times New Roman" w:hAnsi="Times New Roman" w:cs="Times New Roman"/>
-          <w:sz w:val="24"/>
-          <w:szCs w:val="24"/>
-        </w:rPr>
-        <w:t xml:space="preserve"> and proven that through this method, the resulting subgraph would always be </w:t>
+        <w:t xml:space="preserve"> a very reliable algorithm to find the densest subgraph, as it leaves a lot of possible subgraphs unchecked. However, it was found and proven that through this method, the resulting subgraph would always be </w:t>
       </w:r>
       <w:r>
         <w:rPr>
@@ -7796,7 +7375,23 @@
           <w:sz w:val="24"/>
           <w:szCs w:val="24"/>
         </w:rPr>
-        <w:t xml:space="preserve">Meaning it is a decent algorithm for finding dense subgraphs, and there is notable </w:t>
+        <w:t xml:space="preserve">Meaning </w:t>
+      </w:r>
+      <w:r>
+        <w:rPr>
+          <w:rFonts w:ascii="Times New Roman" w:hAnsi="Times New Roman" w:cs="Times New Roman"/>
+          <w:sz w:val="24"/>
+          <w:szCs w:val="24"/>
+        </w:rPr>
+        <w:t>this</w:t>
+      </w:r>
+      <w:r>
+        <w:rPr>
+          <w:rFonts w:ascii="Times New Roman" w:hAnsi="Times New Roman" w:cs="Times New Roman"/>
+          <w:sz w:val="24"/>
+          <w:szCs w:val="24"/>
+        </w:rPr>
+        <w:t xml:space="preserve"> is a decent algorithm for finding dense subgraphs, and there is notable </w:t>
       </w:r>
       <w:r>
         <w:rPr>
@@ -7821,6 +7416,111 @@
           <w:szCs w:val="24"/>
         </w:rPr>
         <w:t>the idea of peeling off vertices by lowest degree.</w:t>
+      </w:r>
+      <w:r>
+        <w:rPr>
+          <w:rFonts w:ascii="Times New Roman" w:hAnsi="Times New Roman" w:cs="Times New Roman"/>
+          <w:sz w:val="24"/>
+          <w:szCs w:val="24"/>
+        </w:rPr>
+        <w:t xml:space="preserve"> Additionally, its time complexity </w:t>
+      </w:r>
+      <w:r>
+        <w:rPr>
+          <w:rFonts w:ascii="Times New Roman" w:hAnsi="Times New Roman" w:cs="Times New Roman"/>
+          <w:sz w:val="24"/>
+          <w:szCs w:val="24"/>
+        </w:rPr>
+        <w:lastRenderedPageBreak/>
+        <w:t xml:space="preserve">isn’t bad at all, being </w:t>
+      </w:r>
+      <m:oMath>
+        <m:r>
+          <w:rPr>
+            <w:rFonts w:ascii="Cambria Math" w:hAnsi="Cambria Math" w:cs="Times New Roman"/>
+            <w:sz w:val="24"/>
+            <w:szCs w:val="24"/>
+          </w:rPr>
+          <m:t>O(m+n)</m:t>
+        </m:r>
+      </m:oMath>
+      <w:r>
+        <w:rPr>
+          <w:rFonts w:ascii="Times New Roman" w:eastAsiaTheme="minorEastAsia" w:hAnsi="Times New Roman" w:cs="Times New Roman"/>
+          <w:sz w:val="24"/>
+          <w:szCs w:val="24"/>
+        </w:rPr>
+        <w:t xml:space="preserve"> where n and m are the number of vertices and edges for a non-weighted graph</w:t>
+      </w:r>
+      <w:r>
+        <w:rPr>
+          <w:rFonts w:ascii="Times New Roman" w:eastAsiaTheme="minorEastAsia" w:hAnsi="Times New Roman" w:cs="Times New Roman"/>
+          <w:sz w:val="24"/>
+          <w:szCs w:val="24"/>
+        </w:rPr>
+        <w:t xml:space="preserve">. This complexity is due to the fact that after the initial scan for degrees, each vertex and edge is only operated on once, being when they are removed, thus the number of steps is dependent on the number of vertices plus the number of edges </w:t>
+      </w:r>
+      <w:sdt>
+        <w:sdtPr>
+          <w:rPr>
+            <w:rFonts w:ascii="Times New Roman" w:eastAsiaTheme="minorEastAsia" w:hAnsi="Times New Roman" w:cs="Times New Roman"/>
+            <w:sz w:val="24"/>
+            <w:szCs w:val="24"/>
+          </w:rPr>
+          <w:id w:val="1977793701"/>
+          <w:citation/>
+        </w:sdtPr>
+        <w:sdtContent>
+          <w:r>
+            <w:rPr>
+              <w:rFonts w:ascii="Times New Roman" w:eastAsiaTheme="minorEastAsia" w:hAnsi="Times New Roman" w:cs="Times New Roman"/>
+              <w:sz w:val="24"/>
+              <w:szCs w:val="24"/>
+            </w:rPr>
+            <w:fldChar w:fldCharType="begin"/>
+          </w:r>
+          <w:r>
+            <w:rPr>
+              <w:rFonts w:ascii="Times New Roman" w:eastAsiaTheme="minorEastAsia" w:hAnsi="Times New Roman" w:cs="Times New Roman"/>
+              <w:sz w:val="24"/>
+              <w:szCs w:val="24"/>
+            </w:rPr>
+            <w:instrText xml:space="preserve"> CITATION TLa18 \l 1033 </w:instrText>
+          </w:r>
+          <w:r>
+            <w:rPr>
+              <w:rFonts w:ascii="Times New Roman" w:eastAsiaTheme="minorEastAsia" w:hAnsi="Times New Roman" w:cs="Times New Roman"/>
+              <w:sz w:val="24"/>
+              <w:szCs w:val="24"/>
+            </w:rPr>
+            <w:fldChar w:fldCharType="separate"/>
+          </w:r>
+          <w:r>
+            <w:rPr>
+              <w:rFonts w:ascii="Times New Roman" w:eastAsiaTheme="minorEastAsia" w:hAnsi="Times New Roman" w:cs="Times New Roman"/>
+              <w:noProof/>
+              <w:sz w:val="24"/>
+              <w:szCs w:val="24"/>
+            </w:rPr>
+            <w:t>[4]</w:t>
+          </w:r>
+          <w:r>
+            <w:rPr>
+              <w:rFonts w:ascii="Times New Roman" w:eastAsiaTheme="minorEastAsia" w:hAnsi="Times New Roman" w:cs="Times New Roman"/>
+              <w:sz w:val="24"/>
+              <w:szCs w:val="24"/>
+            </w:rPr>
+            <w:fldChar w:fldCharType="end"/>
+          </w:r>
+        </w:sdtContent>
+      </w:sdt>
+      <w:r>
+        <w:rPr>
+          <w:rFonts w:ascii="Times New Roman" w:eastAsiaTheme="minorEastAsia" w:hAnsi="Times New Roman" w:cs="Times New Roman"/>
+          <w:sz w:val="24"/>
+          <w:szCs w:val="24"/>
+        </w:rPr>
+        <w:t>.</w:t>
       </w:r>
     </w:p>
     <w:p>
@@ -7916,70 +7616,277 @@
           <w:sz w:val="24"/>
           <w:szCs w:val="24"/>
         </w:rPr>
-        <w:t xml:space="preserve"> times, with each iteration updating the priority of each vertex so that in subsequent iterations, vertices of higher priority </w:t>
-      </w:r>
-      <w:proofErr w:type="gramStart"/>
-      <w:r>
-        <w:rPr>
-          <w:rFonts w:ascii="Times New Roman" w:hAnsi="Times New Roman" w:cs="Times New Roman"/>
-          <w:sz w:val="24"/>
-          <w:szCs w:val="24"/>
-        </w:rPr>
-        <w:t>are kept</w:t>
-      </w:r>
-      <w:proofErr w:type="gramEnd"/>
-      <w:r>
-        <w:rPr>
-          <w:rFonts w:ascii="Times New Roman" w:hAnsi="Times New Roman" w:cs="Times New Roman"/>
-          <w:sz w:val="24"/>
-          <w:szCs w:val="24"/>
-        </w:rPr>
-        <w:t xml:space="preserve"> in for longer. By running the </w:t>
-      </w:r>
-      <w:r>
-        <w:rPr>
-          <w:rFonts w:ascii="Times New Roman" w:hAnsi="Times New Roman" w:cs="Times New Roman"/>
-          <w:sz w:val="24"/>
-          <w:szCs w:val="24"/>
-        </w:rPr>
-        <w:lastRenderedPageBreak/>
-        <w:t xml:space="preserve">Greedy algorithm multiple times and utilizing the results of previous iterations, denser subgraphs can </w:t>
-      </w:r>
-      <w:proofErr w:type="gramStart"/>
-      <w:r>
-        <w:rPr>
-          <w:rFonts w:ascii="Times New Roman" w:hAnsi="Times New Roman" w:cs="Times New Roman"/>
-          <w:sz w:val="24"/>
-          <w:szCs w:val="24"/>
-        </w:rPr>
-        <w:t>be found</w:t>
-      </w:r>
-      <w:proofErr w:type="gramEnd"/>
-      <w:r>
-        <w:rPr>
-          <w:rFonts w:ascii="Times New Roman" w:hAnsi="Times New Roman" w:cs="Times New Roman"/>
-          <w:sz w:val="24"/>
-          <w:szCs w:val="24"/>
-        </w:rPr>
-        <w:t xml:space="preserve">. And while this algorithm is still an approximation, it </w:t>
-      </w:r>
-      <w:proofErr w:type="gramStart"/>
-      <w:r>
-        <w:rPr>
-          <w:rFonts w:ascii="Times New Roman" w:hAnsi="Times New Roman" w:cs="Times New Roman"/>
-          <w:sz w:val="24"/>
-          <w:szCs w:val="24"/>
-        </w:rPr>
-        <w:t>was found</w:t>
-      </w:r>
-      <w:proofErr w:type="gramEnd"/>
-      <w:r>
-        <w:rPr>
-          <w:rFonts w:ascii="Times New Roman" w:hAnsi="Times New Roman" w:cs="Times New Roman"/>
-          <w:sz w:val="24"/>
-          <w:szCs w:val="24"/>
-        </w:rPr>
-        <w:t xml:space="preserve"> that with enough iterations, </w:t>
+        <w:t xml:space="preserve"> times, with each iteration updating the priority of each vertex so that in subsequent iterations, vertices of higher priority are kept in for longer. By running the Greedy algorithm multiple times and utilizing the results of previous iterations, denser subgraphs can be found. </w:t>
+      </w:r>
+      <w:r>
+        <w:rPr>
+          <w:rFonts w:ascii="Times New Roman" w:hAnsi="Times New Roman" w:cs="Times New Roman"/>
+          <w:sz w:val="24"/>
+          <w:szCs w:val="24"/>
+        </w:rPr>
+        <w:t xml:space="preserve">The time complexity for this is similar to the original Greedy algorithm with </w:t>
+      </w:r>
+      <m:oMath>
+        <m:r>
+          <w:rPr>
+            <w:rFonts w:ascii="Cambria Math" w:hAnsi="Cambria Math" w:cs="Times New Roman"/>
+            <w:sz w:val="24"/>
+            <w:szCs w:val="24"/>
+          </w:rPr>
+          <m:t>O(m+n)</m:t>
+        </m:r>
+      </m:oMath>
+      <w:r>
+        <w:rPr>
+          <w:rFonts w:ascii="Times New Roman" w:eastAsiaTheme="minorEastAsia" w:hAnsi="Times New Roman" w:cs="Times New Roman"/>
+          <w:sz w:val="24"/>
+          <w:szCs w:val="24"/>
+        </w:rPr>
+        <w:t xml:space="preserve">, </w:t>
+      </w:r>
+      <w:r>
+        <w:rPr>
+          <w:rFonts w:ascii="Times New Roman" w:hAnsi="Times New Roman" w:cs="Times New Roman"/>
+          <w:sz w:val="24"/>
+          <w:szCs w:val="24"/>
+        </w:rPr>
+        <w:t xml:space="preserve">but with two notable changes. First, since priority is being used, each selection of the lowest degree vertex takes a bit of additional time to determine and update priority, coming out to </w:t>
+      </w:r>
+      <m:oMath>
+        <m:r>
+          <m:rPr>
+            <m:sty m:val="p"/>
+          </m:rPr>
+          <w:rPr>
+            <w:rFonts w:ascii="Cambria Math" w:hAnsi="Cambria Math" w:cs="Times New Roman"/>
+            <w:sz w:val="24"/>
+            <w:szCs w:val="24"/>
+          </w:rPr>
+          <m:t>log⁡</m:t>
+        </m:r>
+        <m:r>
+          <w:rPr>
+            <w:rFonts w:ascii="Cambria Math" w:hAnsi="Cambria Math" w:cs="Times New Roman"/>
+            <w:sz w:val="24"/>
+            <w:szCs w:val="24"/>
+          </w:rPr>
+          <m:t>(n)</m:t>
+        </m:r>
+      </m:oMath>
+      <w:r>
+        <w:rPr>
+          <w:rFonts w:ascii="Times New Roman" w:eastAsiaTheme="minorEastAsia" w:hAnsi="Times New Roman" w:cs="Times New Roman"/>
+          <w:sz w:val="24"/>
+          <w:szCs w:val="24"/>
+        </w:rPr>
+        <w:t xml:space="preserve"> </w:t>
+      </w:r>
+      <w:r>
+        <w:rPr>
+          <w:rFonts w:ascii="Times New Roman" w:hAnsi="Times New Roman" w:cs="Times New Roman"/>
+          <w:sz w:val="24"/>
+          <w:szCs w:val="24"/>
+        </w:rPr>
+        <w:t xml:space="preserve">time in a binary search for each vertex, getting us to </w:t>
+      </w:r>
+      <m:oMath>
+        <m:r>
+          <w:rPr>
+            <w:rFonts w:ascii="Cambria Math" w:hAnsi="Cambria Math" w:cs="Times New Roman"/>
+            <w:sz w:val="24"/>
+            <w:szCs w:val="24"/>
+          </w:rPr>
+          <m:t>O(m+</m:t>
+        </m:r>
+        <m:r>
+          <w:rPr>
+            <w:rFonts w:ascii="Cambria Math" w:hAnsi="Cambria Math" w:cs="Times New Roman"/>
+            <w:sz w:val="24"/>
+            <w:szCs w:val="24"/>
+          </w:rPr>
+          <m:t>n</m:t>
+        </m:r>
+        <m:r>
+          <m:rPr>
+            <m:sty m:val="p"/>
+          </m:rPr>
+          <w:rPr>
+            <w:rFonts w:ascii="Cambria Math" w:hAnsi="Cambria Math" w:cs="Times New Roman"/>
+            <w:sz w:val="24"/>
+            <w:szCs w:val="24"/>
+          </w:rPr>
+          <m:t>log⁡</m:t>
+        </m:r>
+        <m:r>
+          <w:rPr>
+            <w:rFonts w:ascii="Cambria Math" w:hAnsi="Cambria Math" w:cs="Times New Roman"/>
+            <w:sz w:val="24"/>
+            <w:szCs w:val="24"/>
+          </w:rPr>
+          <m:t>(</m:t>
+        </m:r>
+        <m:r>
+          <w:rPr>
+            <w:rFonts w:ascii="Cambria Math" w:hAnsi="Cambria Math" w:cs="Times New Roman"/>
+            <w:sz w:val="24"/>
+            <w:szCs w:val="24"/>
+          </w:rPr>
+          <m:t>n</m:t>
+        </m:r>
+        <m:r>
+          <w:rPr>
+            <w:rFonts w:ascii="Cambria Math" w:hAnsi="Cambria Math" w:cs="Times New Roman"/>
+            <w:sz w:val="24"/>
+            <w:szCs w:val="24"/>
+          </w:rPr>
+          <m:t>)</m:t>
+        </m:r>
+        <m:r>
+          <w:rPr>
+            <w:rFonts w:ascii="Cambria Math" w:hAnsi="Cambria Math" w:cs="Times New Roman"/>
+            <w:sz w:val="24"/>
+            <w:szCs w:val="24"/>
+          </w:rPr>
+          <m:t>)</m:t>
+        </m:r>
+      </m:oMath>
+      <w:r>
+        <w:rPr>
+          <w:rFonts w:ascii="Times New Roman" w:hAnsi="Times New Roman" w:cs="Times New Roman"/>
+          <w:sz w:val="24"/>
+          <w:szCs w:val="24"/>
+        </w:rPr>
+        <w:t xml:space="preserve">. And since we are doing a chosen number </w:t>
+      </w:r>
+      <w:r>
+        <w:rPr>
+          <w:rFonts w:ascii="Times New Roman" w:hAnsi="Times New Roman" w:cs="Times New Roman"/>
+          <w:i/>
+          <w:iCs/>
+          <w:sz w:val="24"/>
+          <w:szCs w:val="24"/>
+        </w:rPr>
+        <w:t>T</w:t>
+      </w:r>
+      <w:r>
+        <w:rPr>
+          <w:rFonts w:ascii="Times New Roman" w:hAnsi="Times New Roman" w:cs="Times New Roman"/>
+          <w:sz w:val="24"/>
+          <w:szCs w:val="24"/>
+        </w:rPr>
+        <w:t xml:space="preserve"> iterations, we find that the time complexity of Greedy++ is </w:t>
+      </w:r>
+      <m:oMath>
+        <m:r>
+          <w:rPr>
+            <w:rFonts w:ascii="Cambria Math" w:hAnsi="Cambria Math" w:cs="Times New Roman"/>
+            <w:sz w:val="24"/>
+            <w:szCs w:val="24"/>
+          </w:rPr>
+          <m:t>O(</m:t>
+        </m:r>
+        <m:r>
+          <w:rPr>
+            <w:rFonts w:ascii="Cambria Math" w:hAnsi="Cambria Math" w:cs="Times New Roman"/>
+            <w:sz w:val="24"/>
+            <w:szCs w:val="24"/>
+          </w:rPr>
+          <m:t>T</m:t>
+        </m:r>
+        <m:d>
+          <m:dPr>
+            <m:ctrlPr>
+              <w:rPr>
+                <w:rFonts w:ascii="Cambria Math" w:hAnsi="Cambria Math" w:cs="Times New Roman"/>
+                <w:i/>
+                <w:sz w:val="24"/>
+                <w:szCs w:val="24"/>
+              </w:rPr>
+            </m:ctrlPr>
+          </m:dPr>
+          <m:e>
+            <m:r>
+              <w:rPr>
+                <w:rFonts w:ascii="Cambria Math" w:hAnsi="Cambria Math" w:cs="Times New Roman"/>
+                <w:sz w:val="24"/>
+                <w:szCs w:val="24"/>
+              </w:rPr>
+              <m:t>m+n</m:t>
+            </m:r>
+            <m:func>
+              <m:funcPr>
+                <m:ctrlPr>
+                  <w:rPr>
+                    <w:rFonts w:ascii="Cambria Math" w:hAnsi="Cambria Math" w:cs="Times New Roman"/>
+                    <w:sz w:val="24"/>
+                    <w:szCs w:val="24"/>
+                  </w:rPr>
+                </m:ctrlPr>
+              </m:funcPr>
+              <m:fName>
+                <m:r>
+                  <m:rPr>
+                    <m:sty m:val="p"/>
+                  </m:rPr>
+                  <w:rPr>
+                    <w:rFonts w:ascii="Cambria Math" w:hAnsi="Cambria Math" w:cs="Times New Roman"/>
+                    <w:sz w:val="24"/>
+                    <w:szCs w:val="24"/>
+                  </w:rPr>
+                  <m:t>log</m:t>
+                </m:r>
+              </m:fName>
+              <m:e>
+                <m:d>
+                  <m:dPr>
+                    <m:ctrlPr>
+                      <w:rPr>
+                        <w:rFonts w:ascii="Cambria Math" w:hAnsi="Cambria Math" w:cs="Times New Roman"/>
+                        <w:i/>
+                        <w:sz w:val="24"/>
+                        <w:szCs w:val="24"/>
+                      </w:rPr>
+                    </m:ctrlPr>
+                  </m:dPr>
+                  <m:e>
+                    <m:r>
+                      <w:rPr>
+                        <w:rFonts w:ascii="Cambria Math" w:hAnsi="Cambria Math" w:cs="Times New Roman"/>
+                        <w:sz w:val="24"/>
+                        <w:szCs w:val="24"/>
+                      </w:rPr>
+                      <m:t>n</m:t>
+                    </m:r>
+                  </m:e>
+                </m:d>
+              </m:e>
+            </m:func>
+          </m:e>
+        </m:d>
+        <m:r>
+          <w:rPr>
+            <w:rFonts w:ascii="Cambria Math" w:eastAsiaTheme="minorEastAsia" w:hAnsi="Cambria Math" w:cs="Times New Roman"/>
+            <w:sz w:val="24"/>
+            <w:szCs w:val="24"/>
+          </w:rPr>
+          <m:t>)</m:t>
+        </m:r>
+      </m:oMath>
+      <w:r>
+        <w:rPr>
+          <w:rFonts w:ascii="Times New Roman" w:hAnsi="Times New Roman" w:cs="Times New Roman"/>
+          <w:sz w:val="24"/>
+          <w:szCs w:val="24"/>
+        </w:rPr>
+        <w:t>. Additionally,</w:t>
+      </w:r>
+      <w:r>
+        <w:rPr>
+          <w:rFonts w:ascii="Times New Roman" w:hAnsi="Times New Roman" w:cs="Times New Roman"/>
+          <w:sz w:val="24"/>
+          <w:szCs w:val="24"/>
+        </w:rPr>
+        <w:t xml:space="preserve"> while this algorithm is still an approximation, it was found that with enough iterations, </w:t>
       </w:r>
       <w:r>
         <w:rPr>
@@ -8075,6 +7982,7 @@
           <w:sz w:val="24"/>
           <w:szCs w:val="24"/>
         </w:rPr>
+        <w:lastRenderedPageBreak/>
         <w:t>Related Works</w:t>
       </w:r>
       <w:bookmarkEnd w:id="10"/>
@@ -8109,25 +8017,7 @@
           <w:sz w:val="24"/>
           <w:szCs w:val="24"/>
         </w:rPr>
-        <w:t xml:space="preserve">Now let’s cover </w:t>
-      </w:r>
-      <w:proofErr w:type="gramStart"/>
-      <w:r>
-        <w:rPr>
-          <w:rFonts w:ascii="Times New Roman" w:hAnsi="Times New Roman" w:cs="Times New Roman"/>
-          <w:sz w:val="24"/>
-          <w:szCs w:val="24"/>
-        </w:rPr>
-        <w:t>some</w:t>
-      </w:r>
-      <w:proofErr w:type="gramEnd"/>
-      <w:r>
-        <w:rPr>
-          <w:rFonts w:ascii="Times New Roman" w:hAnsi="Times New Roman" w:cs="Times New Roman"/>
-          <w:sz w:val="24"/>
-          <w:szCs w:val="24"/>
-        </w:rPr>
-        <w:t xml:space="preserve"> algorithms that solve similar problems.</w:t>
+        <w:t>Now let’s cover some algorithms that solve similar problems.</w:t>
       </w:r>
     </w:p>
     <w:p>
@@ -8189,25 +8079,7 @@
           <w:sz w:val="24"/>
           <w:szCs w:val="24"/>
         </w:rPr>
-        <w:t xml:space="preserve">This is a notable variant of the DSD where the subgraphs </w:t>
-      </w:r>
-      <w:proofErr w:type="gramStart"/>
-      <w:r>
-        <w:rPr>
-          <w:rFonts w:ascii="Times New Roman" w:hAnsi="Times New Roman" w:cs="Times New Roman"/>
-          <w:sz w:val="24"/>
-          <w:szCs w:val="24"/>
-        </w:rPr>
-        <w:t>being searched</w:t>
-      </w:r>
-      <w:proofErr w:type="gramEnd"/>
-      <w:r>
-        <w:rPr>
-          <w:rFonts w:ascii="Times New Roman" w:hAnsi="Times New Roman" w:cs="Times New Roman"/>
-          <w:sz w:val="24"/>
-          <w:szCs w:val="24"/>
-        </w:rPr>
-        <w:t xml:space="preserve"> for are specifically of size </w:t>
+        <w:t xml:space="preserve">This is a notable variant of the DSD where the subgraphs being searched for are specifically of size </w:t>
       </w:r>
       <w:r>
         <w:rPr>
@@ -8294,15 +8166,7 @@
             <w:sz w:val="24"/>
             <w:szCs w:val="24"/>
           </w:rPr>
-          <m:t>|E|</m:t>
-        </m:r>
-        <m:r>
-          <w:rPr>
-            <w:rFonts w:ascii="Cambria Math" w:eastAsiaTheme="minorEastAsia" w:hAnsi="Cambria Math" w:cs="Times New Roman"/>
-            <w:sz w:val="24"/>
-            <w:szCs w:val="24"/>
-          </w:rPr>
-          <m:t>.</m:t>
+          <m:t>|E|.</m:t>
         </m:r>
       </m:oMath>
       <w:r>
@@ -8379,25 +8243,7 @@
           <w:sz w:val="24"/>
           <w:szCs w:val="24"/>
         </w:rPr>
-        <w:t>U. Feige,</w:t>
-      </w:r>
-      <w:r>
-        <w:rPr>
-          <w:rFonts w:ascii="Times New Roman" w:eastAsiaTheme="minorEastAsia" w:hAnsi="Times New Roman" w:cs="Times New Roman"/>
-          <w:color w:val="000000" w:themeColor="text1"/>
-          <w:sz w:val="24"/>
-          <w:szCs w:val="24"/>
-        </w:rPr>
-        <w:t xml:space="preserve"> </w:t>
-      </w:r>
-      <w:r>
-        <w:rPr>
-          <w:rFonts w:ascii="Times New Roman" w:eastAsiaTheme="minorEastAsia" w:hAnsi="Times New Roman" w:cs="Times New Roman"/>
-          <w:color w:val="000000" w:themeColor="text1"/>
-          <w:sz w:val="24"/>
-          <w:szCs w:val="24"/>
-        </w:rPr>
-        <w:t>G. Kortsarz, and D. Peleg</w:t>
+        <w:t>U. Feige, G. Kortsarz, and D. Peleg</w:t>
       </w:r>
       <w:r>
         <w:rPr>
@@ -8607,57 +8453,7 @@
           <w:sz w:val="24"/>
           <w:szCs w:val="24"/>
         </w:rPr>
-        <w:t xml:space="preserve"> 1. </w:t>
-      </w:r>
-      <w:r>
-        <w:rPr>
-          <w:rFonts w:ascii="Times New Roman" w:eastAsiaTheme="minorEastAsia" w:hAnsi="Times New Roman" w:cs="Times New Roman"/>
-          <w:color w:val="000000" w:themeColor="text1"/>
-          <w:sz w:val="24"/>
-          <w:szCs w:val="24"/>
-        </w:rPr>
-        <w:lastRenderedPageBreak/>
-        <w:t xml:space="preserve">The following </w:t>
-      </w:r>
-      <w:proofErr w:type="gramStart"/>
-      <w:r>
-        <w:rPr>
-          <w:rFonts w:ascii="Times New Roman" w:eastAsiaTheme="minorEastAsia" w:hAnsi="Times New Roman" w:cs="Times New Roman"/>
-          <w:color w:val="000000" w:themeColor="text1"/>
-          <w:sz w:val="24"/>
-          <w:szCs w:val="24"/>
-        </w:rPr>
-        <w:t>2</w:t>
-      </w:r>
-      <w:proofErr w:type="gramEnd"/>
-      <w:r>
-        <w:rPr>
-          <w:rFonts w:ascii="Times New Roman" w:eastAsiaTheme="minorEastAsia" w:hAnsi="Times New Roman" w:cs="Times New Roman"/>
-          <w:color w:val="000000" w:themeColor="text1"/>
-          <w:sz w:val="24"/>
-          <w:szCs w:val="24"/>
-        </w:rPr>
-        <w:t xml:space="preserve"> procedures act as Greedy approximations to try and find an even denser subgraph. The first of the two </w:t>
-      </w:r>
-      <w:proofErr w:type="gramStart"/>
-      <w:r>
-        <w:rPr>
-          <w:rFonts w:ascii="Times New Roman" w:eastAsiaTheme="minorEastAsia" w:hAnsi="Times New Roman" w:cs="Times New Roman"/>
-          <w:color w:val="000000" w:themeColor="text1"/>
-          <w:sz w:val="24"/>
-          <w:szCs w:val="24"/>
-        </w:rPr>
-        <w:t>sorts</w:t>
-      </w:r>
-      <w:proofErr w:type="gramEnd"/>
-      <w:r>
-        <w:rPr>
-          <w:rFonts w:ascii="Times New Roman" w:eastAsiaTheme="minorEastAsia" w:hAnsi="Times New Roman" w:cs="Times New Roman"/>
-          <w:color w:val="000000" w:themeColor="text1"/>
-          <w:sz w:val="24"/>
-          <w:szCs w:val="24"/>
-        </w:rPr>
-        <w:t xml:space="preserve"> the vertices by degree, and takes the k/2 vertices of highest degree into the subset, then resorts the remaining vertices by how many neighbors they have in the initial subset, and adding the last k/2 vertices from the top of that ranking. </w:t>
+        <w:t xml:space="preserve"> 1. The following 2 procedures act as Greedy approximations to try and find an even denser subgraph. The first of the two sorts the vertices by degree, and takes the k/2 vertices of highest degree into the subset, then resorts the remaining vertices by how many neighbors they have in the initial subset, and adding the last k/2 vertices from the top of that ranking. </w:t>
       </w:r>
       <w:r>
         <w:rPr>
@@ -8706,7 +8502,17 @@
           <w:sz w:val="24"/>
           <w:szCs w:val="24"/>
         </w:rPr>
-        <w:t xml:space="preserve"> and then ranking the neighbors of </w:t>
+        <w:t xml:space="preserve"> and then </w:t>
+      </w:r>
+      <w:r>
+        <w:rPr>
+          <w:rFonts w:ascii="Times New Roman" w:eastAsiaTheme="minorEastAsia" w:hAnsi="Times New Roman" w:cs="Times New Roman"/>
+          <w:color w:val="000000" w:themeColor="text1"/>
+          <w:sz w:val="24"/>
+          <w:szCs w:val="24"/>
+        </w:rPr>
+        <w:lastRenderedPageBreak/>
+        <w:t xml:space="preserve">ranking the neighbors of </w:t>
       </w:r>
       <w:r>
         <w:rPr>
@@ -8726,47 +8532,7 @@
           <w:sz w:val="24"/>
           <w:szCs w:val="24"/>
         </w:rPr>
-        <w:t xml:space="preserve"> by how many of those vertices they’re connected to, followed by taking the k/2 vertices of the highest degree connected to those vertices. The union of this set and the 2-step neighbors </w:t>
-      </w:r>
-      <w:proofErr w:type="gramStart"/>
-      <w:r>
-        <w:rPr>
-          <w:rFonts w:ascii="Times New Roman" w:eastAsiaTheme="minorEastAsia" w:hAnsi="Times New Roman" w:cs="Times New Roman"/>
-          <w:color w:val="000000" w:themeColor="text1"/>
-          <w:sz w:val="24"/>
-          <w:szCs w:val="24"/>
-        </w:rPr>
-        <w:t>serves</w:t>
-      </w:r>
-      <w:proofErr w:type="gramEnd"/>
-      <w:r>
-        <w:rPr>
-          <w:rFonts w:ascii="Times New Roman" w:eastAsiaTheme="minorEastAsia" w:hAnsi="Times New Roman" w:cs="Times New Roman"/>
-          <w:color w:val="000000" w:themeColor="text1"/>
-          <w:sz w:val="24"/>
-          <w:szCs w:val="24"/>
-        </w:rPr>
-        <w:t xml:space="preserve"> as the resulting subgraph, adding in arbitrary vertices if the result does not reach k. As stated before, the result of these three procedures with the greatest density </w:t>
-      </w:r>
-      <w:proofErr w:type="gramStart"/>
-      <w:r>
-        <w:rPr>
-          <w:rFonts w:ascii="Times New Roman" w:eastAsiaTheme="minorEastAsia" w:hAnsi="Times New Roman" w:cs="Times New Roman"/>
-          <w:color w:val="000000" w:themeColor="text1"/>
-          <w:sz w:val="24"/>
-          <w:szCs w:val="24"/>
-        </w:rPr>
-        <w:t>is taken</w:t>
-      </w:r>
-      <w:proofErr w:type="gramEnd"/>
-      <w:r>
-        <w:rPr>
-          <w:rFonts w:ascii="Times New Roman" w:eastAsiaTheme="minorEastAsia" w:hAnsi="Times New Roman" w:cs="Times New Roman"/>
-          <w:color w:val="000000" w:themeColor="text1"/>
-          <w:sz w:val="24"/>
-          <w:szCs w:val="24"/>
-        </w:rPr>
-        <w:t xml:space="preserve"> as the result of the algorithm. This algorithm is of accuracy </w:t>
+        <w:t xml:space="preserve"> by how many of those vertices they’re connected to, followed by taking the k/2 vertices of the highest degree connected to those vertices. The union of this set and the 2-step neighbors serves as the resulting subgraph, adding in arbitrary vertices if the result does not reach k. As stated before, the result of these three procedures with the greatest density is taken as the result of the algorithm. This algorithm is of accuracy </w:t>
       </w:r>
       <m:oMath>
         <m:r>
@@ -8856,27 +8622,7 @@
           <w:sz w:val="24"/>
           <w:szCs w:val="24"/>
         </w:rPr>
-        <w:t xml:space="preserve">. In the same paper, they dive into ways to approximate even closer, and other algorithms have </w:t>
-      </w:r>
-      <w:proofErr w:type="gramStart"/>
-      <w:r>
-        <w:rPr>
-          <w:rFonts w:ascii="Times New Roman" w:eastAsiaTheme="minorEastAsia" w:hAnsi="Times New Roman" w:cs="Times New Roman"/>
-          <w:color w:val="000000" w:themeColor="text1"/>
-          <w:sz w:val="24"/>
-          <w:szCs w:val="24"/>
-        </w:rPr>
-        <w:t>been made</w:t>
-      </w:r>
-      <w:proofErr w:type="gramEnd"/>
-      <w:r>
-        <w:rPr>
-          <w:rFonts w:ascii="Times New Roman" w:eastAsiaTheme="minorEastAsia" w:hAnsi="Times New Roman" w:cs="Times New Roman"/>
-          <w:color w:val="000000" w:themeColor="text1"/>
-          <w:sz w:val="24"/>
-          <w:szCs w:val="24"/>
-        </w:rPr>
-        <w:t xml:space="preserve"> to approximate the densest k-subgraph</w:t>
+        <w:t>. In the same paper, they dive into ways to approximate even closer, and other algorithms have been made to approximate the densest k-subgraph</w:t>
       </w:r>
       <w:r>
         <w:rPr>
@@ -8956,43 +8702,7 @@
           <w:sz w:val="24"/>
           <w:szCs w:val="24"/>
         </w:rPr>
-        <w:t xml:space="preserve">As </w:t>
-      </w:r>
-      <w:proofErr w:type="gramStart"/>
-      <w:r>
-        <w:rPr>
-          <w:rFonts w:ascii="Times New Roman" w:hAnsi="Times New Roman" w:cs="Times New Roman"/>
-          <w:sz w:val="24"/>
-          <w:szCs w:val="24"/>
-        </w:rPr>
-        <w:t>was mentioned</w:t>
-      </w:r>
-      <w:proofErr w:type="gramEnd"/>
-      <w:r>
-        <w:rPr>
-          <w:rFonts w:ascii="Times New Roman" w:hAnsi="Times New Roman" w:cs="Times New Roman"/>
-          <w:sz w:val="24"/>
-          <w:szCs w:val="24"/>
-        </w:rPr>
-        <w:t xml:space="preserve"> earlier, the definition of density we utilize only applies to undirected graphs, as that definition does not take directionality into account. A definition for density in directed graphs </w:t>
-      </w:r>
-      <w:proofErr w:type="gramStart"/>
-      <w:r>
-        <w:rPr>
-          <w:rFonts w:ascii="Times New Roman" w:hAnsi="Times New Roman" w:cs="Times New Roman"/>
-          <w:sz w:val="24"/>
-          <w:szCs w:val="24"/>
-        </w:rPr>
-        <w:t>was proposed</w:t>
-      </w:r>
-      <w:proofErr w:type="gramEnd"/>
-      <w:r>
-        <w:rPr>
-          <w:rFonts w:ascii="Times New Roman" w:hAnsi="Times New Roman" w:cs="Times New Roman"/>
-          <w:sz w:val="24"/>
-          <w:szCs w:val="24"/>
-        </w:rPr>
-        <w:t xml:space="preserve"> by Kannan and Vinay</w:t>
+        <w:t>As was mentioned earlier, the definition of density we utilize only applies to undirected graphs, as that definition does not take directionality into account. A definition for density in directed graphs was proposed by Kannan and Vinay</w:t>
       </w:r>
       <w:r>
         <w:rPr>
@@ -9094,25 +8804,7 @@
           <w:sz w:val="24"/>
           <w:szCs w:val="24"/>
         </w:rPr>
-        <w:t xml:space="preserve">It </w:t>
-      </w:r>
-      <w:proofErr w:type="gramStart"/>
-      <w:r>
-        <w:rPr>
-          <w:rFonts w:ascii="Times New Roman" w:hAnsi="Times New Roman" w:cs="Times New Roman"/>
-          <w:sz w:val="24"/>
-          <w:szCs w:val="24"/>
-        </w:rPr>
-        <w:t>is defined</w:t>
-      </w:r>
-      <w:proofErr w:type="gramEnd"/>
-      <w:r>
-        <w:rPr>
-          <w:rFonts w:ascii="Times New Roman" w:hAnsi="Times New Roman" w:cs="Times New Roman"/>
-          <w:sz w:val="24"/>
-          <w:szCs w:val="24"/>
-        </w:rPr>
-        <w:t xml:space="preserve"> as follows:</w:t>
+        <w:t>It is defined as follows:</w:t>
       </w:r>
     </w:p>
     <w:p>
@@ -9137,23 +8829,7 @@
               <w:sz w:val="24"/>
               <w:szCs w:val="24"/>
             </w:rPr>
-            <m:t>Defintion</m:t>
-          </m:r>
-          <m:r>
-            <w:rPr>
-              <w:rFonts w:ascii="Cambria Math" w:hAnsi="Cambria Math" w:cs="Times New Roman"/>
-              <w:sz w:val="24"/>
-              <w:szCs w:val="24"/>
-            </w:rPr>
-            <m:t xml:space="preserve"> 4</m:t>
-          </m:r>
-          <m:r>
-            <w:rPr>
-              <w:rFonts w:ascii="Cambria Math" w:hAnsi="Cambria Math" w:cs="Times New Roman"/>
-              <w:sz w:val="24"/>
-              <w:szCs w:val="24"/>
-            </w:rPr>
-            <m:t xml:space="preserve"> </m:t>
+            <m:t xml:space="preserve">Defintion 4 </m:t>
           </m:r>
           <m:d>
             <m:dPr>
@@ -9244,23 +8920,7 @@
               <w:sz w:val="24"/>
               <w:szCs w:val="24"/>
             </w:rPr>
-            <m:t>:Given a</m:t>
-          </m:r>
-          <m:r>
-            <w:rPr>
-              <w:rFonts w:ascii="Cambria Math" w:hAnsi="Cambria Math" w:cs="Times New Roman"/>
-              <w:sz w:val="24"/>
-              <w:szCs w:val="24"/>
-            </w:rPr>
-            <m:t xml:space="preserve"> directed</m:t>
-          </m:r>
-          <m:r>
-            <w:rPr>
-              <w:rFonts w:ascii="Cambria Math" w:hAnsi="Cambria Math" w:cs="Times New Roman"/>
-              <w:sz w:val="24"/>
-              <w:szCs w:val="24"/>
-            </w:rPr>
-            <m:t xml:space="preserve"> graph G</m:t>
+            <m:t>:Given a directed graph G</m:t>
           </m:r>
           <m:d>
             <m:dPr>
@@ -9290,15 +8950,7 @@
               <w:sz w:val="24"/>
               <w:szCs w:val="24"/>
             </w:rPr>
-            <m:t>,</m:t>
-          </m:r>
-          <m:r>
-            <w:rPr>
-              <w:rFonts w:ascii="Cambria Math" w:hAnsi="Cambria Math" w:cs="Times New Roman"/>
-              <w:sz w:val="24"/>
-              <w:szCs w:val="24"/>
-            </w:rPr>
-            <m:t xml:space="preserve"> let</m:t>
+            <m:t>, let</m:t>
           </m:r>
         </m:oMath>
       </m:oMathPara>
@@ -9382,7 +9034,6 @@
               <w:sz w:val="24"/>
               <w:szCs w:val="24"/>
             </w:rPr>
-            <w:lastRenderedPageBreak/>
             <m:t>these sets as d</m:t>
           </m:r>
           <m:d>
@@ -9542,23 +9193,13 @@
           <w:szCs w:val="24"/>
         </w:rPr>
       </w:pPr>
-      <w:proofErr w:type="gramStart"/>
       <w:r>
         <w:rPr>
           <w:rFonts w:ascii="Times New Roman" w:eastAsiaTheme="minorEastAsia" w:hAnsi="Times New Roman" w:cs="Times New Roman"/>
           <w:sz w:val="24"/>
           <w:szCs w:val="24"/>
         </w:rPr>
-        <w:t>So</w:t>
-      </w:r>
-      <w:proofErr w:type="gramEnd"/>
-      <w:r>
-        <w:rPr>
-          <w:rFonts w:ascii="Times New Roman" w:eastAsiaTheme="minorEastAsia" w:hAnsi="Times New Roman" w:cs="Times New Roman"/>
-          <w:sz w:val="24"/>
-          <w:szCs w:val="24"/>
-        </w:rPr>
-        <w:t xml:space="preserve"> in layman’s terms, directed graph density represents how connected one set of vertices is to another. And as follows, the Directed Densest Subgraph Problem (DDSP) aims to find sets </w:t>
+        <w:t xml:space="preserve">So in layman’s terms, directed graph density represents how connected one set of vertices is to another. And as follows, the Directed Densest Subgraph Problem (DDSP) aims to find sets </w:t>
       </w:r>
       <m:oMath>
         <m:r>
@@ -9578,7 +9219,6 @@
         </w:rPr>
         <w:t xml:space="preserve"> such that </w:t>
       </w:r>
-      <w:proofErr w:type="gramStart"/>
       <w:r>
         <w:rPr>
           <w:rFonts w:ascii="Times New Roman" w:eastAsiaTheme="minorEastAsia" w:hAnsi="Times New Roman" w:cs="Times New Roman"/>
@@ -9587,18 +9227,7 @@
           <w:sz w:val="24"/>
           <w:szCs w:val="24"/>
         </w:rPr>
-        <w:t>d(</w:t>
-      </w:r>
-      <w:proofErr w:type="gramEnd"/>
-      <w:r>
-        <w:rPr>
-          <w:rFonts w:ascii="Times New Roman" w:eastAsiaTheme="minorEastAsia" w:hAnsi="Times New Roman" w:cs="Times New Roman"/>
-          <w:i/>
-          <w:iCs/>
-          <w:sz w:val="24"/>
-          <w:szCs w:val="24"/>
-        </w:rPr>
-        <w:t>S, T)</w:t>
+        <w:t>d(S, T)</w:t>
       </w:r>
       <w:r>
         <w:rPr>
@@ -9629,6 +9258,7 @@
           <w:sz w:val="24"/>
           <w:szCs w:val="24"/>
         </w:rPr>
+        <w:lastRenderedPageBreak/>
         <w:tab/>
         <w:t>There are multiple solutions to this problem as one may expect, and one such algorithm developed by Charikar will find the exact solution.</w:t>
       </w:r>
@@ -9834,25 +9464,7 @@
           <w:sz w:val="24"/>
           <w:szCs w:val="24"/>
         </w:rPr>
-        <w:t xml:space="preserve">The definition of density most widely used is the one covered in Definition 1. However, </w:t>
-      </w:r>
-      <w:proofErr w:type="gramStart"/>
-      <w:r>
-        <w:rPr>
-          <w:rFonts w:ascii="Times New Roman" w:eastAsiaTheme="minorEastAsia" w:hAnsi="Times New Roman" w:cs="Times New Roman"/>
-          <w:sz w:val="24"/>
-          <w:szCs w:val="24"/>
-        </w:rPr>
-        <w:t>some</w:t>
-      </w:r>
-      <w:proofErr w:type="gramEnd"/>
-      <w:r>
-        <w:rPr>
-          <w:rFonts w:ascii="Times New Roman" w:eastAsiaTheme="minorEastAsia" w:hAnsi="Times New Roman" w:cs="Times New Roman"/>
-          <w:sz w:val="24"/>
-          <w:szCs w:val="24"/>
-        </w:rPr>
-        <w:t xml:space="preserve"> have put forward different definitions to gather different results. One such definition is called Edge-Surplus:</w:t>
+        <w:t>The definition of density most widely used is the one covered in Definition 1. However, some have put forward different definitions to gather different results. One such definition is called Edge-Surplus:</w:t>
       </w:r>
       <w:r>
         <w:rPr>
@@ -9871,23 +9483,7 @@
               <w:sz w:val="24"/>
               <w:szCs w:val="24"/>
             </w:rPr>
-            <m:t xml:space="preserve">Defintion </m:t>
-          </m:r>
-          <m:r>
-            <w:rPr>
-              <w:rFonts w:ascii="Cambria Math" w:hAnsi="Cambria Math" w:cs="Times New Roman"/>
-              <w:sz w:val="24"/>
-              <w:szCs w:val="24"/>
-            </w:rPr>
-            <m:t>5</m:t>
-          </m:r>
-          <m:r>
-            <w:rPr>
-              <w:rFonts w:ascii="Cambria Math" w:hAnsi="Cambria Math" w:cs="Times New Roman"/>
-              <w:sz w:val="24"/>
-              <w:szCs w:val="24"/>
-            </w:rPr>
-            <m:t xml:space="preserve"> </m:t>
+            <m:t xml:space="preserve">Defintion 5 </m:t>
           </m:r>
           <m:d>
             <m:dPr>
@@ -10420,15 +10016,7 @@
               <w:sz w:val="24"/>
               <w:szCs w:val="24"/>
             </w:rPr>
-            <m:t>=</m:t>
-          </m:r>
-          <m:r>
-            <w:rPr>
-              <w:rFonts w:ascii="Cambria Math" w:eastAsiaTheme="minorEastAsia" w:hAnsi="Cambria Math" w:cs="Times New Roman"/>
-              <w:sz w:val="24"/>
-              <w:szCs w:val="24"/>
-            </w:rPr>
-            <m:t>0.</m:t>
+            <m:t>=0.</m:t>
           </m:r>
         </m:oMath>
       </m:oMathPara>
@@ -10658,7 +10246,6 @@
           <w:sz w:val="24"/>
           <w:szCs w:val="24"/>
         </w:rPr>
-        <w:lastRenderedPageBreak/>
         <w:tab/>
         <w:t xml:space="preserve">This definition can be used to evaluate the DSD as normal, but in the case of quasi-clique: </w:t>
       </w:r>
@@ -10844,7 +10431,16 @@
           <w:sz w:val="24"/>
           <w:szCs w:val="24"/>
         </w:rPr>
-        <w:t xml:space="preserve"> These definitions favor subgraphs that are tighter knit and have a small diameter (subgraphs with longest paths that are smaller). This differs from the normal density definition which does not distinguish graph size. And as follows, the Optimal Quasi-clique Problem (OQP) aims to find the subgraph that maximizes the value of this function.</w:t>
+        <w:t xml:space="preserve"> These definitions favor subgraphs that are tighter knit and have a small diameter (subgraphs with longest paths that are smaller). This differs from the normal density definition which does not distinguish graph size. And as follows, the Optimal Quasi-clique Problem (OQP) aims to </w:t>
+      </w:r>
+      <w:r>
+        <w:rPr>
+          <w:rFonts w:ascii="Times New Roman" w:eastAsiaTheme="minorEastAsia" w:hAnsi="Times New Roman" w:cs="Times New Roman"/>
+          <w:sz w:val="24"/>
+          <w:szCs w:val="24"/>
+        </w:rPr>
+        <w:lastRenderedPageBreak/>
+        <w:t>find the subgraph that maximizes the value of this function.</w:t>
       </w:r>
       <w:r>
         <w:rPr>
@@ -10969,25 +10565,7 @@
           <w:sz w:val="24"/>
           <w:szCs w:val="24"/>
         </w:rPr>
-        <w:t xml:space="preserve"> these are all </w:t>
-      </w:r>
-      <w:proofErr w:type="gramStart"/>
-      <w:r>
-        <w:rPr>
-          <w:rFonts w:ascii="Times New Roman" w:hAnsi="Times New Roman" w:cs="Times New Roman"/>
-          <w:sz w:val="24"/>
-          <w:szCs w:val="24"/>
-        </w:rPr>
-        <w:t>very interesting</w:t>
-      </w:r>
-      <w:proofErr w:type="gramEnd"/>
-      <w:r>
-        <w:rPr>
-          <w:rFonts w:ascii="Times New Roman" w:hAnsi="Times New Roman" w:cs="Times New Roman"/>
-          <w:sz w:val="24"/>
-          <w:szCs w:val="24"/>
-        </w:rPr>
-        <w:t xml:space="preserve"> </w:t>
+        <w:t xml:space="preserve"> these are all very interesting </w:t>
       </w:r>
       <w:r>
         <w:rPr>
@@ -11163,25 +10741,7 @@
           <w:sz w:val="24"/>
           <w:szCs w:val="24"/>
         </w:rPr>
-        <w:t xml:space="preserve">. We will be parallelizing the algorithm in a C++/CUDA program, but to understand the implementation, we should first explain CoreExact. There are </w:t>
-      </w:r>
-      <w:proofErr w:type="gramStart"/>
-      <w:r>
-        <w:rPr>
-          <w:rFonts w:ascii="Times New Roman" w:hAnsi="Times New Roman" w:cs="Times New Roman"/>
-          <w:sz w:val="24"/>
-          <w:szCs w:val="24"/>
-        </w:rPr>
-        <w:t>a lot of</w:t>
-      </w:r>
-      <w:proofErr w:type="gramEnd"/>
-      <w:r>
-        <w:rPr>
-          <w:rFonts w:ascii="Times New Roman" w:hAnsi="Times New Roman" w:cs="Times New Roman"/>
-          <w:sz w:val="24"/>
-          <w:szCs w:val="24"/>
-        </w:rPr>
-        <w:t xml:space="preserve"> concept</w:t>
+        <w:t>. We will be parallelizing the algorithm in a C++/CUDA program, but to understand the implementation, we should first explain CoreExact. There are a lot of concept</w:t>
       </w:r>
       <w:r>
         <w:rPr>
@@ -11240,25 +10800,47 @@
           <w:szCs w:val="24"/>
         </w:rPr>
         <w:tab/>
-        <w:t xml:space="preserve">Because algorithms must </w:t>
-      </w:r>
-      <w:proofErr w:type="gramStart"/>
-      <w:r>
-        <w:rPr>
-          <w:rFonts w:ascii="Times New Roman" w:hAnsi="Times New Roman" w:cs="Times New Roman"/>
-          <w:sz w:val="24"/>
-          <w:szCs w:val="24"/>
-        </w:rPr>
-        <w:t>be applied</w:t>
-      </w:r>
-      <w:proofErr w:type="gramEnd"/>
-      <w:r>
-        <w:rPr>
-          <w:rFonts w:ascii="Times New Roman" w:hAnsi="Times New Roman" w:cs="Times New Roman"/>
-          <w:sz w:val="24"/>
-          <w:szCs w:val="24"/>
-        </w:rPr>
-        <w:t xml:space="preserve"> to actual code, there needs to be implementations of graphs programming wise. There are multiple ways to do so, but the </w:t>
+        <w:t xml:space="preserve">Because algorithms must be applied to actual code, there needs to be implementations of graphs programming wise. There are multiple ways to do so, but the method used for graphs in </w:t>
+      </w:r>
+      <w:r>
+        <w:rPr>
+          <w:rFonts w:ascii="Times New Roman" w:hAnsi="Times New Roman" w:cs="Times New Roman"/>
+          <w:sz w:val="24"/>
+          <w:szCs w:val="24"/>
+        </w:rPr>
+        <w:t xml:space="preserve">our program (and in the CoreExact program) </w:t>
+      </w:r>
+      <w:r>
+        <w:rPr>
+          <w:rFonts w:ascii="Times New Roman" w:hAnsi="Times New Roman" w:cs="Times New Roman"/>
+          <w:sz w:val="24"/>
+          <w:szCs w:val="24"/>
+        </w:rPr>
+        <w:t xml:space="preserve">is the Adjacency List. This is a </w:t>
+      </w:r>
+      <w:r>
+        <w:rPr>
+          <w:rFonts w:ascii="Times New Roman" w:hAnsi="Times New Roman" w:cs="Times New Roman"/>
+          <w:sz w:val="24"/>
+          <w:szCs w:val="24"/>
+        </w:rPr>
+        <w:t>straightforward</w:t>
+      </w:r>
+      <w:r>
+        <w:rPr>
+          <w:rFonts w:ascii="Times New Roman" w:hAnsi="Times New Roman" w:cs="Times New Roman"/>
+          <w:sz w:val="24"/>
+          <w:szCs w:val="24"/>
+        </w:rPr>
+        <w:t xml:space="preserve"> way of storing how vertices are connected using a 2-dimensional list (a list of lists). The first dimensional list represents every vertex in the graph</w:t>
+      </w:r>
+      <w:r>
+        <w:rPr>
+          <w:rFonts w:ascii="Times New Roman" w:hAnsi="Times New Roman" w:cs="Times New Roman"/>
+          <w:sz w:val="24"/>
+          <w:szCs w:val="24"/>
+        </w:rPr>
+        <w:t xml:space="preserve">, where the index matches the vertex number. The second dimension is a list of all </w:t>
       </w:r>
       <w:r>
         <w:rPr>
@@ -11267,117 +10849,23 @@
           <w:szCs w:val="24"/>
         </w:rPr>
         <w:lastRenderedPageBreak/>
-        <w:t xml:space="preserve">method used for graphs in </w:t>
-      </w:r>
-      <w:r>
-        <w:rPr>
-          <w:rFonts w:ascii="Times New Roman" w:hAnsi="Times New Roman" w:cs="Times New Roman"/>
-          <w:sz w:val="24"/>
-          <w:szCs w:val="24"/>
-        </w:rPr>
-        <w:t xml:space="preserve">our program (and in the CoreExact program) </w:t>
-      </w:r>
-      <w:r>
-        <w:rPr>
-          <w:rFonts w:ascii="Times New Roman" w:hAnsi="Times New Roman" w:cs="Times New Roman"/>
-          <w:sz w:val="24"/>
-          <w:szCs w:val="24"/>
-        </w:rPr>
-        <w:t xml:space="preserve">is the Adjacency List. This is a </w:t>
-      </w:r>
-      <w:r>
-        <w:rPr>
-          <w:rFonts w:ascii="Times New Roman" w:hAnsi="Times New Roman" w:cs="Times New Roman"/>
-          <w:sz w:val="24"/>
-          <w:szCs w:val="24"/>
-        </w:rPr>
-        <w:t>straightforward</w:t>
-      </w:r>
-      <w:r>
-        <w:rPr>
-          <w:rFonts w:ascii="Times New Roman" w:hAnsi="Times New Roman" w:cs="Times New Roman"/>
-          <w:sz w:val="24"/>
-          <w:szCs w:val="24"/>
-        </w:rPr>
-        <w:t xml:space="preserve"> way of storing how vertices </w:t>
-      </w:r>
-      <w:proofErr w:type="gramStart"/>
-      <w:r>
-        <w:rPr>
-          <w:rFonts w:ascii="Times New Roman" w:hAnsi="Times New Roman" w:cs="Times New Roman"/>
-          <w:sz w:val="24"/>
-          <w:szCs w:val="24"/>
-        </w:rPr>
-        <w:t>are connected</w:t>
-      </w:r>
-      <w:proofErr w:type="gramEnd"/>
-      <w:r>
-        <w:rPr>
-          <w:rFonts w:ascii="Times New Roman" w:hAnsi="Times New Roman" w:cs="Times New Roman"/>
-          <w:sz w:val="24"/>
-          <w:szCs w:val="24"/>
-        </w:rPr>
-        <w:t xml:space="preserve"> using a 2-dimensional list (a list of lists). The first dimensional list represents every vertex in the graph</w:t>
-      </w:r>
-      <w:r>
-        <w:rPr>
-          <w:rFonts w:ascii="Times New Roman" w:hAnsi="Times New Roman" w:cs="Times New Roman"/>
-          <w:sz w:val="24"/>
-          <w:szCs w:val="24"/>
-        </w:rPr>
-        <w:t xml:space="preserve">, where the index matches the vertex number. The second dimension is a list of all the vertices that </w:t>
-      </w:r>
-      <w:r>
-        <w:rPr>
-          <w:rFonts w:ascii="Times New Roman" w:hAnsi="Times New Roman" w:cs="Times New Roman"/>
-          <w:sz w:val="24"/>
-          <w:szCs w:val="24"/>
-        </w:rPr>
-        <w:t xml:space="preserve">the represented vertex </w:t>
-      </w:r>
-      <w:proofErr w:type="gramStart"/>
-      <w:r>
-        <w:rPr>
-          <w:rFonts w:ascii="Times New Roman" w:hAnsi="Times New Roman" w:cs="Times New Roman"/>
-          <w:sz w:val="24"/>
-          <w:szCs w:val="24"/>
-        </w:rPr>
-        <w:t>is connected</w:t>
-      </w:r>
-      <w:proofErr w:type="gramEnd"/>
-      <w:r>
-        <w:rPr>
-          <w:rFonts w:ascii="Times New Roman" w:hAnsi="Times New Roman" w:cs="Times New Roman"/>
-          <w:sz w:val="24"/>
-          <w:szCs w:val="24"/>
-        </w:rPr>
-        <w:t xml:space="preserve"> to. </w:t>
-      </w:r>
-      <w:r>
-        <w:rPr>
-          <w:rFonts w:ascii="Times New Roman" w:hAnsi="Times New Roman" w:cs="Times New Roman"/>
-          <w:sz w:val="24"/>
-          <w:szCs w:val="24"/>
-        </w:rPr>
-        <w:t xml:space="preserve">A representation of this </w:t>
-      </w:r>
-      <w:proofErr w:type="gramStart"/>
-      <w:r>
-        <w:rPr>
-          <w:rFonts w:ascii="Times New Roman" w:hAnsi="Times New Roman" w:cs="Times New Roman"/>
-          <w:sz w:val="24"/>
-          <w:szCs w:val="24"/>
-        </w:rPr>
-        <w:t>is shown</w:t>
-      </w:r>
-      <w:proofErr w:type="gramEnd"/>
-      <w:r>
-        <w:rPr>
-          <w:rFonts w:ascii="Times New Roman" w:hAnsi="Times New Roman" w:cs="Times New Roman"/>
-          <w:sz w:val="24"/>
-          <w:szCs w:val="24"/>
-        </w:rPr>
-        <w:t xml:space="preserve"> in Figure 1.</w:t>
+        <w:t xml:space="preserve">the vertices that </w:t>
+      </w:r>
+      <w:r>
+        <w:rPr>
+          <w:rFonts w:ascii="Times New Roman" w:hAnsi="Times New Roman" w:cs="Times New Roman"/>
+          <w:sz w:val="24"/>
+          <w:szCs w:val="24"/>
+        </w:rPr>
+        <w:t xml:space="preserve">the represented vertex is connected to. </w:t>
+      </w:r>
+      <w:r>
+        <w:rPr>
+          <w:rFonts w:ascii="Times New Roman" w:hAnsi="Times New Roman" w:cs="Times New Roman"/>
+          <w:sz w:val="24"/>
+          <w:szCs w:val="24"/>
+        </w:rPr>
+        <w:t>A representation of this is shown in Figure 1.</w:t>
       </w:r>
     </w:p>
     <w:p>
@@ -11656,79 +11144,7 @@
           <w:sz w:val="24"/>
           <w:szCs w:val="24"/>
         </w:rPr>
-        <w:t xml:space="preserve">, since we will be allowing for the use of motifs other than regular edges, the motif structures also need to </w:t>
-      </w:r>
-      <w:proofErr w:type="gramStart"/>
-      <w:r>
-        <w:rPr>
-          <w:rFonts w:ascii="Times New Roman" w:hAnsi="Times New Roman" w:cs="Times New Roman"/>
-          <w:sz w:val="24"/>
-          <w:szCs w:val="24"/>
-        </w:rPr>
-        <w:t>be stored</w:t>
-      </w:r>
-      <w:proofErr w:type="gramEnd"/>
-      <w:r>
-        <w:rPr>
-          <w:rFonts w:ascii="Times New Roman" w:hAnsi="Times New Roman" w:cs="Times New Roman"/>
-          <w:sz w:val="24"/>
-          <w:szCs w:val="24"/>
-        </w:rPr>
-        <w:t xml:space="preserve">. In theory, </w:t>
-      </w:r>
-      <w:proofErr w:type="gramStart"/>
-      <w:r>
-        <w:rPr>
-          <w:rFonts w:ascii="Times New Roman" w:hAnsi="Times New Roman" w:cs="Times New Roman"/>
-          <w:sz w:val="24"/>
-          <w:szCs w:val="24"/>
-        </w:rPr>
-        <w:t>adjacency</w:t>
-      </w:r>
-      <w:proofErr w:type="gramEnd"/>
-      <w:r>
-        <w:rPr>
-          <w:rFonts w:ascii="Times New Roman" w:hAnsi="Times New Roman" w:cs="Times New Roman"/>
-          <w:sz w:val="24"/>
-          <w:szCs w:val="24"/>
-        </w:rPr>
-        <w:t xml:space="preserve"> lists could </w:t>
-      </w:r>
-      <w:proofErr w:type="gramStart"/>
-      <w:r>
-        <w:rPr>
-          <w:rFonts w:ascii="Times New Roman" w:hAnsi="Times New Roman" w:cs="Times New Roman"/>
-          <w:sz w:val="24"/>
-          <w:szCs w:val="24"/>
-        </w:rPr>
-        <w:t>be used</w:t>
-      </w:r>
-      <w:proofErr w:type="gramEnd"/>
-      <w:r>
-        <w:rPr>
-          <w:rFonts w:ascii="Times New Roman" w:hAnsi="Times New Roman" w:cs="Times New Roman"/>
-          <w:sz w:val="24"/>
-          <w:szCs w:val="24"/>
-        </w:rPr>
-        <w:t xml:space="preserve"> here as well. However, we will be using </w:t>
-      </w:r>
-      <w:proofErr w:type="gramStart"/>
-      <w:r>
-        <w:rPr>
-          <w:rFonts w:ascii="Times New Roman" w:hAnsi="Times New Roman" w:cs="Times New Roman"/>
-          <w:sz w:val="24"/>
-          <w:szCs w:val="24"/>
-        </w:rPr>
-        <w:t>adjacency</w:t>
-      </w:r>
-      <w:proofErr w:type="gramEnd"/>
-      <w:r>
-        <w:rPr>
-          <w:rFonts w:ascii="Times New Roman" w:hAnsi="Times New Roman" w:cs="Times New Roman"/>
-          <w:sz w:val="24"/>
-          <w:szCs w:val="24"/>
-        </w:rPr>
-        <w:t xml:space="preserve"> matrices to do so. </w:t>
+        <w:t xml:space="preserve">, since we will be allowing for the use of motifs other than regular edges, the motif structures also need to be stored. In theory, adjacency lists could be used here as well. However, we will be using adjacency matrices to do so. </w:t>
       </w:r>
       <w:r>
         <w:rPr>
@@ -11775,60 +11191,15 @@
           <w:sz w:val="24"/>
           <w:szCs w:val="24"/>
         </w:rPr>
-        <w:t xml:space="preserve"> If the intersection has a </w:t>
-      </w:r>
-      <w:proofErr w:type="gramStart"/>
-      <w:r>
-        <w:rPr>
-          <w:rFonts w:ascii="Times New Roman" w:hAnsi="Times New Roman" w:cs="Times New Roman"/>
-          <w:sz w:val="24"/>
-          <w:szCs w:val="24"/>
-        </w:rPr>
-        <w:t>0</w:t>
-      </w:r>
-      <w:proofErr w:type="gramEnd"/>
-      <w:r>
-        <w:rPr>
-          <w:rFonts w:ascii="Times New Roman" w:hAnsi="Times New Roman" w:cs="Times New Roman"/>
-          <w:sz w:val="24"/>
-          <w:szCs w:val="24"/>
-        </w:rPr>
-        <w:t xml:space="preserve">, the two vertices are not connected by </w:t>
-      </w:r>
-      <w:r>
-        <w:rPr>
-          <w:rFonts w:ascii="Times New Roman" w:hAnsi="Times New Roman" w:cs="Times New Roman"/>
-          <w:sz w:val="24"/>
-          <w:szCs w:val="24"/>
-        </w:rPr>
-        <w:lastRenderedPageBreak/>
-        <w:t>an edge, whereas a 1 indicates they are connected.</w:t>
-      </w:r>
-      <w:r>
-        <w:rPr>
-          <w:rFonts w:ascii="Times New Roman" w:hAnsi="Times New Roman" w:cs="Times New Roman"/>
-          <w:sz w:val="24"/>
-          <w:szCs w:val="24"/>
-        </w:rPr>
-        <w:t xml:space="preserve"> A representation of this </w:t>
-      </w:r>
-      <w:proofErr w:type="gramStart"/>
-      <w:r>
-        <w:rPr>
-          <w:rFonts w:ascii="Times New Roman" w:hAnsi="Times New Roman" w:cs="Times New Roman"/>
-          <w:sz w:val="24"/>
-          <w:szCs w:val="24"/>
-        </w:rPr>
-        <w:t>is shown</w:t>
-      </w:r>
-      <w:proofErr w:type="gramEnd"/>
-      <w:r>
-        <w:rPr>
-          <w:rFonts w:ascii="Times New Roman" w:hAnsi="Times New Roman" w:cs="Times New Roman"/>
-          <w:sz w:val="24"/>
-          <w:szCs w:val="24"/>
-        </w:rPr>
-        <w:t xml:space="preserve"> in Figure 2.</w:t>
+        <w:t xml:space="preserve"> If the intersection has a 0, the two vertices are not connected by an edge, whereas a 1 indicates they are connected.</w:t>
+      </w:r>
+      <w:r>
+        <w:rPr>
+          <w:rFonts w:ascii="Times New Roman" w:hAnsi="Times New Roman" w:cs="Times New Roman"/>
+          <w:sz w:val="24"/>
+          <w:szCs w:val="24"/>
+        </w:rPr>
+        <w:t xml:space="preserve"> A representation of this is shown in Figure 2.</w:t>
       </w:r>
     </w:p>
     <w:p>
@@ -11849,6 +11220,7 @@
           <w:sz w:val="24"/>
           <w:szCs w:val="24"/>
         </w:rPr>
+        <w:lastRenderedPageBreak/>
         <w:drawing>
           <wp:inline distT="0" distB="0" distL="0" distR="0" wp14:anchorId="09F8ACCD" wp14:editId="71CDE3D3">
             <wp:extent cx="3142615" cy="1920794"/>
@@ -12118,25 +11490,7 @@
           <w:sz w:val="24"/>
           <w:szCs w:val="24"/>
         </w:rPr>
-        <w:t xml:space="preserve">are </w:t>
-      </w:r>
-      <w:proofErr w:type="gramStart"/>
-      <w:r>
-        <w:rPr>
-          <w:rFonts w:ascii="Times New Roman" w:hAnsi="Times New Roman" w:cs="Times New Roman"/>
-          <w:sz w:val="24"/>
-          <w:szCs w:val="24"/>
-        </w:rPr>
-        <w:t>handled</w:t>
-      </w:r>
-      <w:proofErr w:type="gramEnd"/>
-      <w:r>
-        <w:rPr>
-          <w:rFonts w:ascii="Times New Roman" w:hAnsi="Times New Roman" w:cs="Times New Roman"/>
-          <w:sz w:val="24"/>
-          <w:szCs w:val="24"/>
-        </w:rPr>
-        <w:t xml:space="preserve"> as 2-dimensional vectors, but their structures still reflect </w:t>
+        <w:t xml:space="preserve">are handled as 2-dimensional vectors, but their structures still reflect </w:t>
       </w:r>
       <w:r>
         <w:rPr>
@@ -12265,25 +11619,7 @@
           <w:sz w:val="24"/>
           <w:szCs w:val="24"/>
         </w:rPr>
-        <w:t xml:space="preserve">A k-core is a graph in which every vertex </w:t>
-      </w:r>
-      <w:proofErr w:type="gramStart"/>
-      <w:r>
-        <w:rPr>
-          <w:rFonts w:ascii="Times New Roman" w:hAnsi="Times New Roman" w:cs="Times New Roman"/>
-          <w:sz w:val="24"/>
-          <w:szCs w:val="24"/>
-        </w:rPr>
-        <w:t>is connected</w:t>
-      </w:r>
-      <w:proofErr w:type="gramEnd"/>
-      <w:r>
-        <w:rPr>
-          <w:rFonts w:ascii="Times New Roman" w:hAnsi="Times New Roman" w:cs="Times New Roman"/>
-          <w:sz w:val="24"/>
-          <w:szCs w:val="24"/>
-        </w:rPr>
-        <w:t xml:space="preserve"> to at least </w:t>
+        <w:t xml:space="preserve">A k-core is a graph in which every vertex is connected to at least </w:t>
       </w:r>
       <w:r>
         <w:rPr>
@@ -12301,87 +11637,15 @@
           <w:sz w:val="24"/>
           <w:szCs w:val="24"/>
         </w:rPr>
-        <w:t xml:space="preserve"> other vertices. </w:t>
-      </w:r>
-      <w:proofErr w:type="gramStart"/>
-      <w:r>
-        <w:rPr>
-          <w:rFonts w:ascii="Times New Roman" w:hAnsi="Times New Roman" w:cs="Times New Roman"/>
-          <w:sz w:val="24"/>
-          <w:szCs w:val="24"/>
-        </w:rPr>
-        <w:t>So</w:t>
-      </w:r>
-      <w:proofErr w:type="gramEnd"/>
-      <w:r>
-        <w:rPr>
-          <w:rFonts w:ascii="Times New Roman" w:hAnsi="Times New Roman" w:cs="Times New Roman"/>
-          <w:sz w:val="24"/>
-          <w:szCs w:val="24"/>
-        </w:rPr>
-        <w:t xml:space="preserve"> in a 1-core, every vertex is connected to at least one other vertex. In a 2-core, every vertex is connected to at least </w:t>
-      </w:r>
-      <w:proofErr w:type="gramStart"/>
-      <w:r>
-        <w:rPr>
-          <w:rFonts w:ascii="Times New Roman" w:hAnsi="Times New Roman" w:cs="Times New Roman"/>
-          <w:sz w:val="24"/>
-          <w:szCs w:val="24"/>
-        </w:rPr>
-        <w:t>2</w:t>
-      </w:r>
-      <w:proofErr w:type="gramEnd"/>
-      <w:r>
-        <w:rPr>
-          <w:rFonts w:ascii="Times New Roman" w:hAnsi="Times New Roman" w:cs="Times New Roman"/>
-          <w:sz w:val="24"/>
-          <w:szCs w:val="24"/>
-        </w:rPr>
-        <w:t xml:space="preserve"> other vertices.</w:t>
-      </w:r>
-      <w:r>
-        <w:rPr>
-          <w:rFonts w:ascii="Times New Roman" w:hAnsi="Times New Roman" w:cs="Times New Roman"/>
-          <w:sz w:val="24"/>
-          <w:szCs w:val="24"/>
-        </w:rPr>
-        <w:t xml:space="preserve"> </w:t>
-      </w:r>
-      <w:proofErr w:type="gramStart"/>
-      <w:r>
-        <w:rPr>
-          <w:rFonts w:ascii="Times New Roman" w:hAnsi="Times New Roman" w:cs="Times New Roman"/>
-          <w:sz w:val="24"/>
-          <w:szCs w:val="24"/>
-        </w:rPr>
-        <w:t>And so on</w:t>
-      </w:r>
-      <w:proofErr w:type="gramEnd"/>
-      <w:r>
-        <w:rPr>
-          <w:rFonts w:ascii="Times New Roman" w:hAnsi="Times New Roman" w:cs="Times New Roman"/>
-          <w:sz w:val="24"/>
-          <w:szCs w:val="24"/>
-        </w:rPr>
-        <w:t xml:space="preserve">. But within a large graph, there are likely to be subgraphs of </w:t>
-      </w:r>
-      <w:proofErr w:type="gramStart"/>
-      <w:r>
-        <w:rPr>
-          <w:rFonts w:ascii="Times New Roman" w:hAnsi="Times New Roman" w:cs="Times New Roman"/>
-          <w:sz w:val="24"/>
-          <w:szCs w:val="24"/>
-        </w:rPr>
-        <w:t>a higher</w:t>
-      </w:r>
-      <w:proofErr w:type="gramEnd"/>
-      <w:r>
-        <w:rPr>
-          <w:rFonts w:ascii="Times New Roman" w:hAnsi="Times New Roman" w:cs="Times New Roman"/>
-          <w:sz w:val="24"/>
-          <w:szCs w:val="24"/>
-        </w:rPr>
-        <w:t xml:space="preserve"> </w:t>
+        <w:t xml:space="preserve"> other vertices. So in a 1-core, every vertex is connected to at least one other vertex. In a 2-core, every vertex is connected to at least 2 other vertices.</w:t>
+      </w:r>
+      <w:r>
+        <w:rPr>
+          <w:rFonts w:ascii="Times New Roman" w:hAnsi="Times New Roman" w:cs="Times New Roman"/>
+          <w:sz w:val="24"/>
+          <w:szCs w:val="24"/>
+        </w:rPr>
+        <w:t xml:space="preserve"> And so on. But within a large graph, there are likely to be subgraphs of a higher </w:t>
       </w:r>
       <w:r>
         <w:rPr>
@@ -12413,7 +11677,15 @@
           <w:sz w:val="24"/>
           <w:szCs w:val="24"/>
         </w:rPr>
-        <w:t xml:space="preserve"> the Greedy peeling algorithm covered earlier called core decomposition. Like with the Greedy algorithm, core decomposition finds the vertex of lowest degree </w:t>
+        <w:t xml:space="preserve"> the Greedy peeling algorithm covered earlier called core decomposition. Like with the Greedy algorithm, core decomposition finds the vertex of lowest degree one at a time and removes it from the graph, where degree is the number of vertices a vertex is connected to. </w:t>
+      </w:r>
+      <w:r>
+        <w:rPr>
+          <w:rFonts w:ascii="Times New Roman" w:hAnsi="Times New Roman" w:cs="Times New Roman"/>
+          <w:sz w:val="24"/>
+          <w:szCs w:val="24"/>
+        </w:rPr>
+        <w:t xml:space="preserve">Using a 1-core as an example, if you remove all the vertices of degree 1 (and all subsequent vertices that have degree 1 after the removal of the other </w:t>
       </w:r>
       <w:r>
         <w:rPr>
@@ -12422,51 +11694,7 @@
           <w:szCs w:val="24"/>
         </w:rPr>
         <w:lastRenderedPageBreak/>
-        <w:t xml:space="preserve">one at a time and removes it from the graph, where degree is the number of vertices a vertex </w:t>
-      </w:r>
-      <w:proofErr w:type="gramStart"/>
-      <w:r>
-        <w:rPr>
-          <w:rFonts w:ascii="Times New Roman" w:hAnsi="Times New Roman" w:cs="Times New Roman"/>
-          <w:sz w:val="24"/>
-          <w:szCs w:val="24"/>
-        </w:rPr>
-        <w:t>is connected</w:t>
-      </w:r>
-      <w:proofErr w:type="gramEnd"/>
-      <w:r>
-        <w:rPr>
-          <w:rFonts w:ascii="Times New Roman" w:hAnsi="Times New Roman" w:cs="Times New Roman"/>
-          <w:sz w:val="24"/>
-          <w:szCs w:val="24"/>
-        </w:rPr>
-        <w:t xml:space="preserve"> to. </w:t>
-      </w:r>
-      <w:r>
-        <w:rPr>
-          <w:rFonts w:ascii="Times New Roman" w:hAnsi="Times New Roman" w:cs="Times New Roman"/>
-          <w:sz w:val="24"/>
-          <w:szCs w:val="24"/>
-        </w:rPr>
-        <w:t xml:space="preserve">Using a 1-core as an example, if you remove all the vertices of degree 1 (and all subsequent vertices that have degree 1 after the removal of the other vertices), you will be left with only vertices that have degree 2 or higher, going from a 1-core to a 2-core. Going until all vertices have </w:t>
-      </w:r>
-      <w:proofErr w:type="gramStart"/>
-      <w:r>
-        <w:rPr>
-          <w:rFonts w:ascii="Times New Roman" w:hAnsi="Times New Roman" w:cs="Times New Roman"/>
-          <w:sz w:val="24"/>
-          <w:szCs w:val="24"/>
-        </w:rPr>
-        <w:t>been removed</w:t>
-      </w:r>
-      <w:proofErr w:type="gramEnd"/>
-      <w:r>
-        <w:rPr>
-          <w:rFonts w:ascii="Times New Roman" w:hAnsi="Times New Roman" w:cs="Times New Roman"/>
-          <w:sz w:val="24"/>
-          <w:szCs w:val="24"/>
-        </w:rPr>
-        <w:t xml:space="preserve"> will mean every k-core up to the highest possible </w:t>
+        <w:t xml:space="preserve">vertices), you will be left with only vertices that have degree 2 or higher, going from a 1-core to a 2-core. Going until all vertices have been removed will mean every k-core up to the highest possible </w:t>
       </w:r>
       <w:r>
         <w:rPr>
@@ -12484,7 +11712,77 @@
           <w:sz w:val="24"/>
           <w:szCs w:val="24"/>
         </w:rPr>
-        <w:t xml:space="preserve"> value will have been found. So, using this method you can record the information on all these k-core subgraphs. And as previously stated, the densest of these k-cores must contain the densest subgraph. </w:t>
+        <w:t xml:space="preserve"> value will have been found. So, using this method you can record the information on all these k-core subgraphs</w:t>
+      </w:r>
+      <w:r>
+        <w:rPr>
+          <w:rFonts w:ascii="Times New Roman" w:hAnsi="Times New Roman" w:cs="Times New Roman"/>
+          <w:sz w:val="24"/>
+          <w:szCs w:val="24"/>
+        </w:rPr>
+        <w:t xml:space="preserve">, and as stated earlier, this can be done in </w:t>
+      </w:r>
+      <m:oMath>
+        <m:r>
+          <w:rPr>
+            <w:rFonts w:ascii="Cambria Math" w:hAnsi="Cambria Math" w:cs="Times New Roman"/>
+            <w:sz w:val="24"/>
+            <w:szCs w:val="24"/>
+          </w:rPr>
+          <m:t>O(e+v)</m:t>
+        </m:r>
+      </m:oMath>
+      <w:r>
+        <w:rPr>
+          <w:rFonts w:ascii="Times New Roman" w:eastAsiaTheme="minorEastAsia" w:hAnsi="Times New Roman" w:cs="Times New Roman"/>
+          <w:sz w:val="24"/>
+          <w:szCs w:val="24"/>
+        </w:rPr>
+        <w:t xml:space="preserve"> time (this time denoting </w:t>
+      </w:r>
+      <w:r>
+        <w:rPr>
+          <w:rFonts w:ascii="Times New Roman" w:eastAsiaTheme="minorEastAsia" w:hAnsi="Times New Roman" w:cs="Times New Roman"/>
+          <w:i/>
+          <w:iCs/>
+          <w:sz w:val="24"/>
+          <w:szCs w:val="24"/>
+        </w:rPr>
+        <w:t>e</w:t>
+      </w:r>
+      <w:r>
+        <w:rPr>
+          <w:rFonts w:ascii="Times New Roman" w:eastAsiaTheme="minorEastAsia" w:hAnsi="Times New Roman" w:cs="Times New Roman"/>
+          <w:sz w:val="24"/>
+          <w:szCs w:val="24"/>
+        </w:rPr>
+        <w:t xml:space="preserve"> as the number of edges and </w:t>
+      </w:r>
+      <w:r>
+        <w:rPr>
+          <w:rFonts w:ascii="Times New Roman" w:eastAsiaTheme="minorEastAsia" w:hAnsi="Times New Roman" w:cs="Times New Roman"/>
+          <w:i/>
+          <w:iCs/>
+          <w:sz w:val="24"/>
+          <w:szCs w:val="24"/>
+        </w:rPr>
+        <w:t>v</w:t>
+      </w:r>
+      <w:r>
+        <w:rPr>
+          <w:rFonts w:ascii="Times New Roman" w:eastAsiaTheme="minorEastAsia" w:hAnsi="Times New Roman" w:cs="Times New Roman"/>
+          <w:sz w:val="24"/>
+          <w:szCs w:val="24"/>
+        </w:rPr>
+        <w:t xml:space="preserve"> as the number of vertices)</w:t>
+      </w:r>
+      <w:r>
+        <w:rPr>
+          <w:rFonts w:ascii="Times New Roman" w:hAnsi="Times New Roman" w:cs="Times New Roman"/>
+          <w:sz w:val="24"/>
+          <w:szCs w:val="24"/>
+        </w:rPr>
+        <w:t xml:space="preserve">. And as previously stated, the densest of these k-cores must contain the densest subgraph. </w:t>
       </w:r>
     </w:p>
     <w:p>
@@ -12508,87 +11806,15 @@
           <w:szCs w:val="24"/>
         </w:rPr>
         <w:tab/>
-        <w:t xml:space="preserve">Figure 3 outlines an example of a graph which can </w:t>
-      </w:r>
-      <w:proofErr w:type="gramStart"/>
-      <w:r>
-        <w:rPr>
-          <w:rFonts w:ascii="Times New Roman" w:hAnsi="Times New Roman" w:cs="Times New Roman"/>
-          <w:sz w:val="24"/>
-          <w:szCs w:val="24"/>
-        </w:rPr>
-        <w:t>be broken</w:t>
-      </w:r>
-      <w:proofErr w:type="gramEnd"/>
-      <w:r>
-        <w:rPr>
-          <w:rFonts w:ascii="Times New Roman" w:hAnsi="Times New Roman" w:cs="Times New Roman"/>
-          <w:sz w:val="24"/>
-          <w:szCs w:val="24"/>
-        </w:rPr>
-        <w:t xml:space="preserve"> down into a 1-core, 2-core, and 3-core.</w:t>
-      </w:r>
-      <w:r>
-        <w:rPr>
-          <w:rFonts w:ascii="Times New Roman" w:hAnsi="Times New Roman" w:cs="Times New Roman"/>
-          <w:sz w:val="24"/>
-          <w:szCs w:val="24"/>
-        </w:rPr>
-        <w:t xml:space="preserve"> The orange vertices are in the 1-core since they all have a degree of 1 (they’re only connected to </w:t>
-      </w:r>
-      <w:proofErr w:type="gramStart"/>
-      <w:r>
-        <w:rPr>
-          <w:rFonts w:ascii="Times New Roman" w:hAnsi="Times New Roman" w:cs="Times New Roman"/>
-          <w:sz w:val="24"/>
-          <w:szCs w:val="24"/>
-        </w:rPr>
-        <w:t>1</w:t>
-      </w:r>
-      <w:proofErr w:type="gramEnd"/>
-      <w:r>
-        <w:rPr>
-          <w:rFonts w:ascii="Times New Roman" w:hAnsi="Times New Roman" w:cs="Times New Roman"/>
-          <w:sz w:val="24"/>
-          <w:szCs w:val="24"/>
-        </w:rPr>
-        <w:t xml:space="preserve"> vertex) and are removed at the first stage. The blue vertices are in the 2-core since they only have a degree of </w:t>
-      </w:r>
-      <w:proofErr w:type="gramStart"/>
-      <w:r>
-        <w:rPr>
-          <w:rFonts w:ascii="Times New Roman" w:hAnsi="Times New Roman" w:cs="Times New Roman"/>
-          <w:sz w:val="24"/>
-          <w:szCs w:val="24"/>
-        </w:rPr>
-        <w:t>2</w:t>
-      </w:r>
-      <w:proofErr w:type="gramEnd"/>
-      <w:r>
-        <w:rPr>
-          <w:rFonts w:ascii="Times New Roman" w:hAnsi="Times New Roman" w:cs="Times New Roman"/>
-          <w:sz w:val="24"/>
-          <w:szCs w:val="24"/>
-        </w:rPr>
-        <w:t xml:space="preserve"> after the orange vertices’ removal. This leaves the red vertices, which are all connected to </w:t>
-      </w:r>
-      <w:proofErr w:type="gramStart"/>
-      <w:r>
-        <w:rPr>
-          <w:rFonts w:ascii="Times New Roman" w:hAnsi="Times New Roman" w:cs="Times New Roman"/>
-          <w:sz w:val="24"/>
-          <w:szCs w:val="24"/>
-        </w:rPr>
-        <w:t>3</w:t>
-      </w:r>
-      <w:proofErr w:type="gramEnd"/>
-      <w:r>
-        <w:rPr>
-          <w:rFonts w:ascii="Times New Roman" w:hAnsi="Times New Roman" w:cs="Times New Roman"/>
-          <w:sz w:val="24"/>
-          <w:szCs w:val="24"/>
-        </w:rPr>
-        <w:t xml:space="preserve"> vertices each, leaving a 3-core.</w:t>
+        <w:t>Figure 3 outlines an example of a graph which can be broken down into a 1-core, 2-core, and 3-core.</w:t>
+      </w:r>
+      <w:r>
+        <w:rPr>
+          <w:rFonts w:ascii="Times New Roman" w:hAnsi="Times New Roman" w:cs="Times New Roman"/>
+          <w:sz w:val="24"/>
+          <w:szCs w:val="24"/>
+        </w:rPr>
+        <w:t xml:space="preserve"> The orange vertices are in the 1-core since they all have a degree of 1 (they’re only connected to 1 vertex) and are removed at the first stage. The blue vertices are in the 2-core since they only have a degree of 2 after the orange vertices’ removal. This leaves the red vertices, which are all connected to 3 vertices each, leaving a 3-core.</w:t>
       </w:r>
     </w:p>
     <w:p>
@@ -12607,7 +11833,7 @@
           <w:noProof/>
         </w:rPr>
         <w:drawing>
-          <wp:inline distT="0" distB="0" distL="0" distR="0" wp14:anchorId="4473A6E3" wp14:editId="7D345E65">
+          <wp:inline distT="0" distB="0" distL="0" distR="0" wp14:anchorId="4473A6E3" wp14:editId="05ED7D75">
             <wp:extent cx="4965700" cy="2003522"/>
             <wp:effectExtent l="19050" t="19050" r="25400" b="15875"/>
             <wp:docPr id="607590666" name="Picture 9" descr="What Is the K-Core of a Graph? | Baeldung on Computer Science"/>
@@ -12858,27 +12084,17 @@
           <w:sz w:val="24"/>
           <w:szCs w:val="24"/>
         </w:rPr>
+        <w:tab/>
+        <w:t xml:space="preserve">With the densest k-core, we can break this down into pieces known as connected components. A connected component is a subgraph where every vertex is connected to all </w:t>
+      </w:r>
+      <w:r>
+        <w:rPr>
+          <w:rFonts w:ascii="Times New Roman" w:hAnsi="Times New Roman" w:cs="Times New Roman"/>
+          <w:sz w:val="24"/>
+          <w:szCs w:val="24"/>
+        </w:rPr>
         <w:lastRenderedPageBreak/>
-        <w:tab/>
-        <w:t xml:space="preserve">With the densest k-core, we can break this down into pieces known as connected components. A connected component is a subgraph where every vertex </w:t>
-      </w:r>
-      <w:proofErr w:type="gramStart"/>
-      <w:r>
-        <w:rPr>
-          <w:rFonts w:ascii="Times New Roman" w:hAnsi="Times New Roman" w:cs="Times New Roman"/>
-          <w:sz w:val="24"/>
-          <w:szCs w:val="24"/>
-        </w:rPr>
-        <w:t>is connected</w:t>
-      </w:r>
-      <w:proofErr w:type="gramEnd"/>
-      <w:r>
-        <w:rPr>
-          <w:rFonts w:ascii="Times New Roman" w:hAnsi="Times New Roman" w:cs="Times New Roman"/>
-          <w:sz w:val="24"/>
-          <w:szCs w:val="24"/>
-        </w:rPr>
-        <w:t xml:space="preserve"> to all the others in the subgraph by </w:t>
+        <w:t xml:space="preserve">the others in the subgraph by </w:t>
       </w:r>
       <w:r>
         <w:rPr>
@@ -12912,16 +12128,7 @@
           <w:sz w:val="24"/>
           <w:szCs w:val="24"/>
         </w:rPr>
-        <w:t xml:space="preserve">In Figure 4 is an example of a graph of connected components, where the graph can be broken into 3 disjointed subgraphs  </w:t>
-      </w:r>
-      <w:proofErr w:type="gramStart"/>
-      <w:r>
-        <w:rPr>
-          <w:rFonts w:ascii="Times New Roman" w:hAnsi="Times New Roman" w:cs="Times New Roman"/>
-          <w:sz w:val="24"/>
-          <w:szCs w:val="24"/>
-        </w:rPr>
-        <w:t xml:space="preserve">   </w:t>
+        <w:t xml:space="preserve">In Figure 4 is an example of a graph of connected components, where the graph can be broken into 3 disjointed subgraphs     </w:t>
       </w:r>
       <w:r>
         <w:rPr>
@@ -12931,18 +12138,7 @@
           <w:sz w:val="24"/>
           <w:szCs w:val="24"/>
         </w:rPr>
-        <w:t>{</w:t>
-      </w:r>
-      <w:proofErr w:type="gramEnd"/>
-      <w:r>
-        <w:rPr>
-          <w:rFonts w:ascii="Times New Roman" w:hAnsi="Times New Roman" w:cs="Times New Roman"/>
-          <w:i/>
-          <w:iCs/>
-          <w:sz w:val="24"/>
-          <w:szCs w:val="24"/>
-        </w:rPr>
-        <w:t>V1, V2, V3, V4, V5, V6}, {V7, V8, V9}, and {V10, V11, V12}</w:t>
+        <w:t>{V1, V2, V3, V4, V5, V6}, {V7, V8, V9}, and {V10, V11, V12}</w:t>
       </w:r>
       <w:r>
         <w:rPr>
@@ -12958,25 +12154,7 @@
           <w:sz w:val="24"/>
           <w:szCs w:val="24"/>
         </w:rPr>
-        <w:t xml:space="preserve">In </w:t>
-      </w:r>
-      <w:proofErr w:type="gramStart"/>
-      <w:r>
-        <w:rPr>
-          <w:rFonts w:ascii="Times New Roman" w:hAnsi="Times New Roman" w:cs="Times New Roman"/>
-          <w:sz w:val="24"/>
-          <w:szCs w:val="24"/>
-        </w:rPr>
-        <w:t>layman’s terms</w:t>
-      </w:r>
-      <w:proofErr w:type="gramEnd"/>
-      <w:r>
-        <w:rPr>
-          <w:rFonts w:ascii="Times New Roman" w:hAnsi="Times New Roman" w:cs="Times New Roman"/>
-          <w:sz w:val="24"/>
-          <w:szCs w:val="24"/>
-        </w:rPr>
-        <w:t xml:space="preserve">, a connected component is a subgraph that has no connections to the vertices of the other connected components. Not every graph is going to have connected components, </w:t>
+        <w:t xml:space="preserve">In layman’s terms, a connected component is a subgraph that has no connections to the vertices of the other connected components. Not every graph is going to have connected components, </w:t>
       </w:r>
       <w:r>
         <w:rPr>
@@ -13061,6 +12239,9 @@
         <w:ind w:left="720" w:firstLine="720"/>
         <w:rPr>
           <w:rFonts w:ascii="Times New Roman" w:hAnsi="Times New Roman" w:cs="Times New Roman"/>
+          <w:i w:val="0"/>
+          <w:iCs w:val="0"/>
+          <w:color w:val="000000" w:themeColor="text1"/>
           <w:sz w:val="24"/>
           <w:szCs w:val="24"/>
         </w:rPr>
@@ -13228,6 +12409,151 @@
     </w:p>
     <w:p>
       <w:pPr>
+        <w:spacing w:line="480" w:lineRule="auto"/>
+      </w:pPr>
+      <w:r>
+        <w:rPr>
+          <w:rFonts w:ascii="Times New Roman" w:hAnsi="Times New Roman" w:cs="Times New Roman"/>
+          <w:color w:val="000000" w:themeColor="text1"/>
+          <w:sz w:val="24"/>
+          <w:szCs w:val="24"/>
+        </w:rPr>
+        <w:tab/>
+        <w:t xml:space="preserve">To decompose into connected components in the code, multiple steps occur. First off, connected components are found using a breadth first search, which checks each vertex and edge once, resulting in </w:t>
+      </w:r>
+      <m:oMath>
+        <m:r>
+          <w:rPr>
+            <w:rFonts w:ascii="Cambria Math" w:hAnsi="Cambria Math" w:cs="Times New Roman"/>
+            <w:sz w:val="24"/>
+            <w:szCs w:val="24"/>
+          </w:rPr>
+          <m:t>O(e+v)</m:t>
+        </m:r>
+      </m:oMath>
+      <w:r>
+        <w:rPr>
+          <w:rFonts w:ascii="Times New Roman" w:eastAsiaTheme="minorEastAsia" w:hAnsi="Times New Roman" w:cs="Times New Roman"/>
+          <w:sz w:val="24"/>
+          <w:szCs w:val="24"/>
+        </w:rPr>
+        <w:t xml:space="preserve"> </w:t>
+      </w:r>
+      <w:r>
+        <w:rPr>
+          <w:rFonts w:ascii="Times New Roman" w:eastAsiaTheme="minorEastAsia" w:hAnsi="Times New Roman" w:cs="Times New Roman"/>
+          <w:sz w:val="24"/>
+          <w:szCs w:val="24"/>
+        </w:rPr>
+        <w:t xml:space="preserve">time complexity. However, after this the connected component subgraphs need to be constructed. Most of this is negligible for time complexity, save for working with the motifs. Processing motifs requires processing each vertex of each motif. So for the number of motifs </w:t>
+      </w:r>
+      <w:r>
+        <w:rPr>
+          <w:rFonts w:ascii="Times New Roman" w:eastAsiaTheme="minorEastAsia" w:hAnsi="Times New Roman" w:cs="Times New Roman"/>
+          <w:i/>
+          <w:iCs/>
+          <w:sz w:val="24"/>
+          <w:szCs w:val="24"/>
+        </w:rPr>
+        <w:t>m</w:t>
+      </w:r>
+      <w:r>
+        <w:rPr>
+          <w:rFonts w:ascii="Times New Roman" w:eastAsiaTheme="minorEastAsia" w:hAnsi="Times New Roman" w:cs="Times New Roman"/>
+          <w:sz w:val="24"/>
+          <w:szCs w:val="24"/>
+        </w:rPr>
+        <w:t xml:space="preserve"> and the size of our motif </w:t>
+      </w:r>
+      <w:r>
+        <w:rPr>
+          <w:rFonts w:ascii="Times New Roman" w:eastAsiaTheme="minorEastAsia" w:hAnsi="Times New Roman" w:cs="Times New Roman"/>
+          <w:i/>
+          <w:iCs/>
+          <w:sz w:val="24"/>
+          <w:szCs w:val="24"/>
+        </w:rPr>
+        <w:t>s</w:t>
+      </w:r>
+      <w:r>
+        <w:rPr>
+          <w:rFonts w:ascii="Times New Roman" w:eastAsiaTheme="minorEastAsia" w:hAnsi="Times New Roman" w:cs="Times New Roman"/>
+          <w:sz w:val="24"/>
+          <w:szCs w:val="24"/>
+        </w:rPr>
+        <w:t xml:space="preserve">, we have complexity </w:t>
+      </w:r>
+      <m:oMath>
+        <m:r>
+          <w:rPr>
+            <w:rFonts w:ascii="Cambria Math" w:hAnsi="Cambria Math" w:cs="Times New Roman"/>
+            <w:sz w:val="24"/>
+            <w:szCs w:val="24"/>
+          </w:rPr>
+          <m:t>O(</m:t>
+        </m:r>
+        <m:r>
+          <w:rPr>
+            <w:rFonts w:ascii="Cambria Math" w:hAnsi="Cambria Math" w:cs="Times New Roman"/>
+            <w:sz w:val="24"/>
+            <w:szCs w:val="24"/>
+          </w:rPr>
+          <m:t>ms</m:t>
+        </m:r>
+        <m:r>
+          <w:rPr>
+            <w:rFonts w:ascii="Cambria Math" w:hAnsi="Cambria Math" w:cs="Times New Roman"/>
+            <w:sz w:val="24"/>
+            <w:szCs w:val="24"/>
+          </w:rPr>
+          <m:t>)</m:t>
+        </m:r>
+      </m:oMath>
+      <w:r>
+        <w:rPr>
+          <w:rFonts w:ascii="Times New Roman" w:eastAsiaTheme="minorEastAsia" w:hAnsi="Times New Roman" w:cs="Times New Roman"/>
+          <w:sz w:val="24"/>
+          <w:szCs w:val="24"/>
+        </w:rPr>
+        <w:t xml:space="preserve">. Since the rest of the process is negligible, our time complexity comes down to </w:t>
+      </w:r>
+      <m:oMath>
+        <m:r>
+          <w:rPr>
+            <w:rFonts w:ascii="Cambria Math" w:hAnsi="Cambria Math" w:cs="Times New Roman"/>
+            <w:sz w:val="24"/>
+            <w:szCs w:val="24"/>
+          </w:rPr>
+          <m:t>O(e+v</m:t>
+        </m:r>
+        <m:r>
+          <w:rPr>
+            <w:rFonts w:ascii="Cambria Math" w:hAnsi="Cambria Math" w:cs="Times New Roman"/>
+            <w:sz w:val="24"/>
+            <w:szCs w:val="24"/>
+          </w:rPr>
+          <m:t>+ms</m:t>
+        </m:r>
+        <m:r>
+          <w:rPr>
+            <w:rFonts w:ascii="Cambria Math" w:hAnsi="Cambria Math" w:cs="Times New Roman"/>
+            <w:sz w:val="24"/>
+            <w:szCs w:val="24"/>
+          </w:rPr>
+          <m:t>)</m:t>
+        </m:r>
+      </m:oMath>
+      <w:r>
+        <w:rPr>
+          <w:rFonts w:ascii="Times New Roman" w:eastAsiaTheme="minorEastAsia" w:hAnsi="Times New Roman" w:cs="Times New Roman"/>
+          <w:sz w:val="24"/>
+          <w:szCs w:val="24"/>
+        </w:rPr>
+        <w:t>.</w:t>
+      </w:r>
+    </w:p>
+    <w:p>
+      <w:pPr>
         <w:pStyle w:val="Heading2"/>
         <w:spacing w:line="480" w:lineRule="auto"/>
         <w:rPr>
@@ -13249,6 +12575,7 @@
           <w:sz w:val="24"/>
           <w:szCs w:val="24"/>
         </w:rPr>
+        <w:lastRenderedPageBreak/>
         <w:t>Flow Networks</w:t>
       </w:r>
       <w:r>
@@ -13260,46 +12587,9 @@
           <w:sz w:val="24"/>
           <w:szCs w:val="24"/>
         </w:rPr>
-        <w:t xml:space="preserve"> and Min </w:t>
-      </w:r>
-      <w:proofErr w:type="spellStart"/>
-      <w:r>
-        <w:rPr>
-          <w:rFonts w:ascii="Times New Roman" w:hAnsi="Times New Roman" w:cs="Times New Roman"/>
-          <w:b/>
-          <w:bCs/>
-          <w:color w:val="000000" w:themeColor="text1"/>
-          <w:sz w:val="24"/>
-          <w:szCs w:val="24"/>
-        </w:rPr>
-        <w:t>st</w:t>
-      </w:r>
-      <w:proofErr w:type="spellEnd"/>
-      <w:r>
-        <w:rPr>
-          <w:rFonts w:ascii="Times New Roman" w:hAnsi="Times New Roman" w:cs="Times New Roman"/>
-          <w:b/>
-          <w:bCs/>
-          <w:color w:val="000000" w:themeColor="text1"/>
-          <w:sz w:val="24"/>
-          <w:szCs w:val="24"/>
-        </w:rPr>
-        <w:t>-</w:t>
-      </w:r>
-      <w:proofErr w:type="gramStart"/>
-      <w:r>
-        <w:rPr>
-          <w:rFonts w:ascii="Times New Roman" w:hAnsi="Times New Roman" w:cs="Times New Roman"/>
-          <w:b/>
-          <w:bCs/>
-          <w:color w:val="000000" w:themeColor="text1"/>
-          <w:sz w:val="24"/>
-          <w:szCs w:val="24"/>
-        </w:rPr>
-        <w:t>cuts</w:t>
+        <w:t xml:space="preserve"> and Min st-cuts</w:t>
       </w:r>
       <w:bookmarkEnd w:id="21"/>
-      <w:proofErr w:type="gramEnd"/>
     </w:p>
     <w:p>
       <w:pPr>
@@ -13361,25 +12651,7 @@
           <w:sz w:val="24"/>
           <w:szCs w:val="24"/>
         </w:rPr>
-        <w:t>using the next best guess for greatest density, and then using min-</w:t>
-      </w:r>
-      <w:proofErr w:type="spellStart"/>
-      <w:r>
-        <w:rPr>
-          <w:rFonts w:ascii="Times New Roman" w:hAnsi="Times New Roman" w:cs="Times New Roman"/>
-          <w:sz w:val="24"/>
-          <w:szCs w:val="24"/>
-        </w:rPr>
-        <w:t>st</w:t>
-      </w:r>
-      <w:proofErr w:type="spellEnd"/>
-      <w:r>
-        <w:rPr>
-          <w:rFonts w:ascii="Times New Roman" w:hAnsi="Times New Roman" w:cs="Times New Roman"/>
-          <w:sz w:val="24"/>
-          <w:szCs w:val="24"/>
-        </w:rPr>
-        <w:t xml:space="preserve"> cut to return the densest subgraph based on that density. </w:t>
+        <w:t xml:space="preserve">using the next best guess for greatest density, and then using min-st cut to return the densest subgraph based on that density. </w:t>
       </w:r>
       <w:r>
         <w:rPr>
@@ -13403,16 +12675,7 @@
           <w:sz w:val="24"/>
           <w:szCs w:val="24"/>
         </w:rPr>
-        <w:t xml:space="preserve">berg’s algorithm </w:t>
-      </w:r>
-      <w:r>
-        <w:rPr>
-          <w:rFonts w:ascii="Times New Roman" w:hAnsi="Times New Roman" w:cs="Times New Roman"/>
-          <w:sz w:val="24"/>
-          <w:szCs w:val="24"/>
-        </w:rPr>
-        <w:lastRenderedPageBreak/>
-        <w:t>works, i</w:t>
+        <w:t>berg’s algorithm works, i</w:t>
       </w:r>
       <w:r>
         <w:rPr>
@@ -13436,25 +12699,7 @@
           <w:sz w:val="24"/>
           <w:szCs w:val="24"/>
         </w:rPr>
-        <w:t xml:space="preserve">and what a minimum </w:t>
-      </w:r>
-      <w:proofErr w:type="spellStart"/>
-      <w:r>
-        <w:rPr>
-          <w:rFonts w:ascii="Times New Roman" w:hAnsi="Times New Roman" w:cs="Times New Roman"/>
-          <w:sz w:val="24"/>
-          <w:szCs w:val="24"/>
-        </w:rPr>
-        <w:t>st</w:t>
-      </w:r>
-      <w:proofErr w:type="spellEnd"/>
-      <w:r>
-        <w:rPr>
-          <w:rFonts w:ascii="Times New Roman" w:hAnsi="Times New Roman" w:cs="Times New Roman"/>
-          <w:sz w:val="24"/>
-          <w:szCs w:val="24"/>
-        </w:rPr>
-        <w:t>-cut</w:t>
+        <w:t>and what a minimum st-cut</w:t>
       </w:r>
       <w:r>
         <w:rPr>
@@ -13502,43 +12747,7 @@
           <w:sz w:val="24"/>
           <w:szCs w:val="24"/>
         </w:rPr>
-        <w:t xml:space="preserve"> where every edge has two values: capacity and flow. These are abstract numerical values that represent an amount of “something” passing through the edge in the direction it faces. Water through a pipe is </w:t>
-      </w:r>
-      <w:proofErr w:type="gramStart"/>
-      <w:r>
-        <w:rPr>
-          <w:rFonts w:ascii="Times New Roman" w:hAnsi="Times New Roman" w:cs="Times New Roman"/>
-          <w:sz w:val="24"/>
-          <w:szCs w:val="24"/>
-        </w:rPr>
-        <w:t>an easy way</w:t>
-      </w:r>
-      <w:proofErr w:type="gramEnd"/>
-      <w:r>
-        <w:rPr>
-          <w:rFonts w:ascii="Times New Roman" w:hAnsi="Times New Roman" w:cs="Times New Roman"/>
-          <w:sz w:val="24"/>
-          <w:szCs w:val="24"/>
-        </w:rPr>
-        <w:t xml:space="preserve"> to look at this, since water flows through a pipe in a certain direction. Capacity represents the maximum amount of this “something” that can pass through the edge, while flow is an amount greater than or equal to 0 that is less than or equal to the capacity, </w:t>
-      </w:r>
-      <w:proofErr w:type="gramStart"/>
-      <w:r>
-        <w:rPr>
-          <w:rFonts w:ascii="Times New Roman" w:hAnsi="Times New Roman" w:cs="Times New Roman"/>
-          <w:sz w:val="24"/>
-          <w:szCs w:val="24"/>
-        </w:rPr>
-        <w:t>essentially representing</w:t>
-      </w:r>
-      <w:proofErr w:type="gramEnd"/>
-      <w:r>
-        <w:rPr>
-          <w:rFonts w:ascii="Times New Roman" w:hAnsi="Times New Roman" w:cs="Times New Roman"/>
-          <w:sz w:val="24"/>
-          <w:szCs w:val="24"/>
-        </w:rPr>
-        <w:t xml:space="preserve"> how much of this “something” is passing through the edge. This is often represented as </w:t>
+        <w:t xml:space="preserve"> where every edge has two values: capacity and flow. These are abstract numerical values that represent an amount of “something” passing through the edge in the direction it faces. Water through a pipe is an easy way to look at this, since water flows through a pipe in a certain direction. Capacity represents the maximum amount of this “something” that can pass through the edge, while flow is an amount greater than or equal to 0 that is less than or equal to the capacity, essentially representing how much of this “something” is passing through the edge. This is often represented as </w:t>
       </w:r>
       <w:r>
         <w:rPr>
@@ -13592,43 +12801,7 @@
           <w:sz w:val="24"/>
           <w:szCs w:val="24"/>
         </w:rPr>
-        <w:t xml:space="preserve"> </w:t>
-      </w:r>
-      <w:proofErr w:type="gramStart"/>
-      <w:r>
-        <w:rPr>
-          <w:rFonts w:ascii="Times New Roman" w:hAnsi="Times New Roman" w:cs="Times New Roman"/>
-          <w:sz w:val="24"/>
-          <w:szCs w:val="24"/>
-        </w:rPr>
-        <w:t>is</w:t>
-      </w:r>
-      <w:proofErr w:type="gramEnd"/>
-      <w:r>
-        <w:rPr>
-          <w:rFonts w:ascii="Times New Roman" w:hAnsi="Times New Roman" w:cs="Times New Roman"/>
-          <w:sz w:val="24"/>
-          <w:szCs w:val="24"/>
-        </w:rPr>
-        <w:t xml:space="preserve"> the capacity. Using the water pipe example, a pipe may be able to sustain up to </w:t>
-      </w:r>
-      <w:proofErr w:type="gramStart"/>
-      <w:r>
-        <w:rPr>
-          <w:rFonts w:ascii="Times New Roman" w:hAnsi="Times New Roman" w:cs="Times New Roman"/>
-          <w:sz w:val="24"/>
-          <w:szCs w:val="24"/>
-        </w:rPr>
-        <w:t>5</w:t>
-      </w:r>
-      <w:proofErr w:type="gramEnd"/>
-      <w:r>
-        <w:rPr>
-          <w:rFonts w:ascii="Times New Roman" w:hAnsi="Times New Roman" w:cs="Times New Roman"/>
-          <w:sz w:val="24"/>
-          <w:szCs w:val="24"/>
-        </w:rPr>
-        <w:t xml:space="preserve"> liters of water at any moment, but the amount of water passing through may be anywhere from 0 to 5 liters. Flow networks have two special vertices called the source and the sink, usually referred to as </w:t>
+        <w:t xml:space="preserve"> is the capacity. Using the water pipe example, a pipe may be able to sustain up to 5 liters of water at any moment, but the amount of water passing through may be anywhere from 0 to 5 liters. Flow networks have two special vertices called the source and the sink, usually referred to as </w:t>
       </w:r>
       <w:r>
         <w:rPr>
@@ -13648,7 +12821,6 @@
         </w:rPr>
         <w:t xml:space="preserve"> and </w:t>
       </w:r>
-      <w:proofErr w:type="gramStart"/>
       <w:r>
         <w:rPr>
           <w:rFonts w:ascii="Times New Roman" w:hAnsi="Times New Roman" w:cs="Times New Roman"/>
@@ -13659,7 +12831,6 @@
         </w:rPr>
         <w:t>t</w:t>
       </w:r>
-      <w:proofErr w:type="gramEnd"/>
       <w:r>
         <w:rPr>
           <w:rFonts w:ascii="Times New Roman" w:hAnsi="Times New Roman" w:cs="Times New Roman"/>
@@ -13948,59 +13119,13 @@
         </w:rPr>
         <w:tab/>
       </w:r>
-      <w:proofErr w:type="gramStart"/>
-      <w:r>
-        <w:rPr>
-          <w:rFonts w:ascii="Times New Roman" w:hAnsi="Times New Roman" w:cs="Times New Roman"/>
-          <w:sz w:val="24"/>
-          <w:szCs w:val="24"/>
-        </w:rPr>
-        <w:t>Shown above in</w:t>
-      </w:r>
-      <w:proofErr w:type="gramEnd"/>
-      <w:r>
-        <w:rPr>
-          <w:rFonts w:ascii="Times New Roman" w:hAnsi="Times New Roman" w:cs="Times New Roman"/>
-          <w:sz w:val="24"/>
-          <w:szCs w:val="24"/>
-        </w:rPr>
-        <w:t xml:space="preserve"> Figure 5 is an example of a flow network. As can be seen, every edge has a flow/capacity pair, with the flow ranging from </w:t>
-      </w:r>
-      <w:proofErr w:type="gramStart"/>
-      <w:r>
-        <w:rPr>
-          <w:rFonts w:ascii="Times New Roman" w:hAnsi="Times New Roman" w:cs="Times New Roman"/>
-          <w:sz w:val="24"/>
-          <w:szCs w:val="24"/>
-        </w:rPr>
-        <w:t>0</w:t>
-      </w:r>
-      <w:proofErr w:type="gramEnd"/>
-      <w:r>
-        <w:rPr>
-          <w:rFonts w:ascii="Times New Roman" w:hAnsi="Times New Roman" w:cs="Times New Roman"/>
-          <w:sz w:val="24"/>
-          <w:szCs w:val="24"/>
-        </w:rPr>
-        <w:t xml:space="preserve"> to the capacity of that edge. We can see that flow only comes out of source s, and flows into sink t. Additionally, flow conservation can </w:t>
-      </w:r>
-      <w:proofErr w:type="gramStart"/>
-      <w:r>
-        <w:rPr>
-          <w:rFonts w:ascii="Times New Roman" w:hAnsi="Times New Roman" w:cs="Times New Roman"/>
-          <w:sz w:val="24"/>
-          <w:szCs w:val="24"/>
-        </w:rPr>
-        <w:t>be examined</w:t>
-      </w:r>
-      <w:proofErr w:type="gramEnd"/>
-      <w:r>
-        <w:rPr>
-          <w:rFonts w:ascii="Times New Roman" w:hAnsi="Times New Roman" w:cs="Times New Roman"/>
-          <w:sz w:val="24"/>
-          <w:szCs w:val="24"/>
-        </w:rPr>
-        <w:t xml:space="preserve"> here. As an example, Vertex A </w:t>
+      <w:r>
+        <w:rPr>
+          <w:rFonts w:ascii="Times New Roman" w:hAnsi="Times New Roman" w:cs="Times New Roman"/>
+          <w:sz w:val="24"/>
+          <w:szCs w:val="24"/>
+        </w:rPr>
+        <w:t xml:space="preserve">Shown above in Figure 5 is an example of a flow network. As can be seen, every edge has a flow/capacity pair, with the flow ranging from 0 to the capacity of that edge. We can see that flow only comes out of source s, and flows into sink t. Additionally, flow conservation can be examined here. As an example, Vertex A </w:t>
       </w:r>
       <w:r>
         <w:rPr>
@@ -14016,25 +13141,7 @@
           <w:sz w:val="24"/>
           <w:szCs w:val="24"/>
         </w:rPr>
-        <w:t xml:space="preserve"> 8 </w:t>
-      </w:r>
-      <w:proofErr w:type="gramStart"/>
-      <w:r>
-        <w:rPr>
-          <w:rFonts w:ascii="Times New Roman" w:hAnsi="Times New Roman" w:cs="Times New Roman"/>
-          <w:sz w:val="24"/>
-          <w:szCs w:val="24"/>
-        </w:rPr>
-        <w:t>flow</w:t>
-      </w:r>
-      <w:proofErr w:type="gramEnd"/>
-      <w:r>
-        <w:rPr>
-          <w:rFonts w:ascii="Times New Roman" w:hAnsi="Times New Roman" w:cs="Times New Roman"/>
-          <w:sz w:val="24"/>
-          <w:szCs w:val="24"/>
-        </w:rPr>
-        <w:t xml:space="preserve"> (5 from s and 3 from D), and </w:t>
+        <w:t xml:space="preserve"> 8 flow (5 from s and 3 from D), and </w:t>
       </w:r>
       <w:r>
         <w:rPr>
@@ -14066,25 +13173,7 @@
           <w:sz w:val="24"/>
           <w:szCs w:val="24"/>
         </w:rPr>
-        <w:t xml:space="preserve"> </w:t>
-      </w:r>
-      <w:proofErr w:type="gramStart"/>
-      <w:r>
-        <w:rPr>
-          <w:rFonts w:ascii="Times New Roman" w:hAnsi="Times New Roman" w:cs="Times New Roman"/>
-          <w:sz w:val="24"/>
-          <w:szCs w:val="24"/>
-        </w:rPr>
-        <w:t>is held</w:t>
-      </w:r>
-      <w:proofErr w:type="gramEnd"/>
-      <w:r>
-        <w:rPr>
-          <w:rFonts w:ascii="Times New Roman" w:hAnsi="Times New Roman" w:cs="Times New Roman"/>
-          <w:sz w:val="24"/>
-          <w:szCs w:val="24"/>
-        </w:rPr>
-        <w:t xml:space="preserve"> up in the other vertices B, C, and D as well.</w:t>
+        <w:t xml:space="preserve"> is held up in the other vertices B, C, and D as well.</w:t>
       </w:r>
     </w:p>
     <w:p>
@@ -14115,43 +13204,7 @@
           <w:sz w:val="24"/>
           <w:szCs w:val="24"/>
         </w:rPr>
-        <w:t xml:space="preserve">An </w:t>
-      </w:r>
-      <w:proofErr w:type="spellStart"/>
-      <w:r>
-        <w:rPr>
-          <w:rFonts w:ascii="Times New Roman" w:hAnsi="Times New Roman" w:cs="Times New Roman"/>
-          <w:sz w:val="24"/>
-          <w:szCs w:val="24"/>
-        </w:rPr>
-        <w:t>st</w:t>
-      </w:r>
-      <w:proofErr w:type="spellEnd"/>
-      <w:r>
-        <w:rPr>
-          <w:rFonts w:ascii="Times New Roman" w:hAnsi="Times New Roman" w:cs="Times New Roman"/>
-          <w:sz w:val="24"/>
-          <w:szCs w:val="24"/>
-        </w:rPr>
-        <w:t xml:space="preserve">-cut is a division of the flow network into </w:t>
-      </w:r>
-      <w:proofErr w:type="gramStart"/>
-      <w:r>
-        <w:rPr>
-          <w:rFonts w:ascii="Times New Roman" w:hAnsi="Times New Roman" w:cs="Times New Roman"/>
-          <w:sz w:val="24"/>
-          <w:szCs w:val="24"/>
-        </w:rPr>
-        <w:t>2</w:t>
-      </w:r>
-      <w:proofErr w:type="gramEnd"/>
-      <w:r>
-        <w:rPr>
-          <w:rFonts w:ascii="Times New Roman" w:hAnsi="Times New Roman" w:cs="Times New Roman"/>
-          <w:sz w:val="24"/>
-          <w:szCs w:val="24"/>
-        </w:rPr>
-        <w:t xml:space="preserve"> subgraphs </w:t>
+        <w:t xml:space="preserve">An st-cut is a division of the flow network into 2 subgraphs </w:t>
       </w:r>
       <w:r>
         <w:rPr>
@@ -14223,25 +13276,7 @@
           <w:sz w:val="24"/>
           <w:szCs w:val="24"/>
         </w:rPr>
-        <w:t xml:space="preserve"> contains the sink. This cut </w:t>
-      </w:r>
-      <w:proofErr w:type="gramStart"/>
-      <w:r>
-        <w:rPr>
-          <w:rFonts w:ascii="Times New Roman" w:hAnsi="Times New Roman" w:cs="Times New Roman"/>
-          <w:sz w:val="24"/>
-          <w:szCs w:val="24"/>
-        </w:rPr>
-        <w:t>is made</w:t>
-      </w:r>
-      <w:proofErr w:type="gramEnd"/>
-      <w:r>
-        <w:rPr>
-          <w:rFonts w:ascii="Times New Roman" w:hAnsi="Times New Roman" w:cs="Times New Roman"/>
-          <w:sz w:val="24"/>
-          <w:szCs w:val="24"/>
-        </w:rPr>
-        <w:t xml:space="preserve"> by removing edges such that there is no remaining connection between the two subgraphs. Cut capacity is the sum of capacities of the removed edges</w:t>
+        <w:t xml:space="preserve"> contains the sink. This cut is made by removing edges such that there is no remaining connection between the two subgraphs. Cut capacity is the sum of capacities of the removed edges</w:t>
       </w:r>
       <w:r>
         <w:rPr>
@@ -14267,25 +13302,7 @@
           <w:sz w:val="24"/>
           <w:szCs w:val="24"/>
         </w:rPr>
-        <w:t xml:space="preserve"> </w:t>
-      </w:r>
-      <w:proofErr w:type="gramStart"/>
-      <w:r>
-        <w:rPr>
-          <w:rFonts w:ascii="Times New Roman" w:hAnsi="Times New Roman" w:cs="Times New Roman"/>
-          <w:sz w:val="24"/>
-          <w:szCs w:val="24"/>
-        </w:rPr>
-        <w:t>are counted</w:t>
-      </w:r>
-      <w:proofErr w:type="gramEnd"/>
-      <w:r>
-        <w:rPr>
-          <w:rFonts w:ascii="Times New Roman" w:hAnsi="Times New Roman" w:cs="Times New Roman"/>
-          <w:sz w:val="24"/>
-          <w:szCs w:val="24"/>
-        </w:rPr>
-        <w:t xml:space="preserve"> in cut capacity</w:t>
+        <w:t xml:space="preserve"> are counted in cut capacity</w:t>
       </w:r>
       <w:r>
         <w:rPr>
@@ -14301,43 +13318,7 @@
           <w:sz w:val="24"/>
           <w:szCs w:val="24"/>
         </w:rPr>
-        <w:t xml:space="preserve"> This can </w:t>
-      </w:r>
-      <w:proofErr w:type="gramStart"/>
-      <w:r>
-        <w:rPr>
-          <w:rFonts w:ascii="Times New Roman" w:hAnsi="Times New Roman" w:cs="Times New Roman"/>
-          <w:sz w:val="24"/>
-          <w:szCs w:val="24"/>
-        </w:rPr>
-        <w:t>be examined</w:t>
-      </w:r>
-      <w:proofErr w:type="gramEnd"/>
-      <w:r>
-        <w:rPr>
-          <w:rFonts w:ascii="Times New Roman" w:hAnsi="Times New Roman" w:cs="Times New Roman"/>
-          <w:sz w:val="24"/>
-          <w:szCs w:val="24"/>
-        </w:rPr>
-        <w:t xml:space="preserve"> in Figure 6. A cut of the network is </w:t>
-      </w:r>
-      <w:proofErr w:type="gramStart"/>
-      <w:r>
-        <w:rPr>
-          <w:rFonts w:ascii="Times New Roman" w:hAnsi="Times New Roman" w:cs="Times New Roman"/>
-          <w:sz w:val="24"/>
-          <w:szCs w:val="24"/>
-        </w:rPr>
-        <w:t>being depicted</w:t>
-      </w:r>
-      <w:proofErr w:type="gramEnd"/>
-      <w:r>
-        <w:rPr>
-          <w:rFonts w:ascii="Times New Roman" w:hAnsi="Times New Roman" w:cs="Times New Roman"/>
-          <w:sz w:val="24"/>
-          <w:szCs w:val="24"/>
-        </w:rPr>
-        <w:t xml:space="preserve"> such that the edges connecting 0 to 2, 2 to 1, and 1 to 3 are removed from the graph. This leaves two subgraphs, </w:t>
+        <w:t xml:space="preserve"> This can be examined in Figure 6. A cut of the network is being depicted such that the edges connecting 0 to 2, 2 to 1, and 1 to 3 are removed from the graph. This leaves two subgraphs, </w:t>
       </w:r>
       <w:r>
         <w:rPr>
@@ -14365,35 +13346,15 @@
           <w:sz w:val="24"/>
           <w:szCs w:val="24"/>
         </w:rPr>
-        <w:t xml:space="preserve">T = {2, 3, </w:t>
-      </w:r>
-      <w:proofErr w:type="gramStart"/>
-      <w:r>
-        <w:rPr>
-          <w:rFonts w:ascii="Times New Roman" w:hAnsi="Times New Roman" w:cs="Times New Roman"/>
-          <w:i/>
-          <w:iCs/>
-          <w:sz w:val="24"/>
-          <w:szCs w:val="24"/>
-        </w:rPr>
-        <w:t>t}</w:t>
-      </w:r>
-      <w:r>
-        <w:rPr>
-          <w:rFonts w:ascii="Times New Roman" w:hAnsi="Times New Roman" w:cs="Times New Roman"/>
-          <w:sz w:val="24"/>
-          <w:szCs w:val="24"/>
-        </w:rPr>
-        <w:t>.</w:t>
-      </w:r>
-      <w:proofErr w:type="gramEnd"/>
-      <w:r>
-        <w:rPr>
-          <w:rFonts w:ascii="Times New Roman" w:hAnsi="Times New Roman" w:cs="Times New Roman"/>
-          <w:sz w:val="24"/>
-          <w:szCs w:val="24"/>
-        </w:rPr>
-        <w:t xml:space="preserve"> </w:t>
+        <w:t>T = {2, 3, t}</w:t>
+      </w:r>
+      <w:r>
+        <w:rPr>
+          <w:rFonts w:ascii="Times New Roman" w:hAnsi="Times New Roman" w:cs="Times New Roman"/>
+          <w:sz w:val="24"/>
+          <w:szCs w:val="24"/>
+        </w:rPr>
+        <w:t xml:space="preserve">. </w:t>
       </w:r>
       <w:r>
         <w:rPr>
@@ -14402,25 +13363,7 @@
           <w:szCs w:val="24"/>
         </w:rPr>
         <w:lastRenderedPageBreak/>
-        <w:t xml:space="preserve">We can calculate the cut capacity to be </w:t>
-      </w:r>
-      <w:proofErr w:type="gramStart"/>
-      <w:r>
-        <w:rPr>
-          <w:rFonts w:ascii="Times New Roman" w:hAnsi="Times New Roman" w:cs="Times New Roman"/>
-          <w:sz w:val="24"/>
-          <w:szCs w:val="24"/>
-        </w:rPr>
-        <w:t>5</w:t>
-      </w:r>
-      <w:proofErr w:type="gramEnd"/>
-      <w:r>
-        <w:rPr>
-          <w:rFonts w:ascii="Times New Roman" w:hAnsi="Times New Roman" w:cs="Times New Roman"/>
-          <w:sz w:val="24"/>
-          <w:szCs w:val="24"/>
-        </w:rPr>
-        <w:t xml:space="preserve">, since we ignore the capacity of edge 2 to 1 as it flows into </w:t>
+        <w:t xml:space="preserve">We can calculate the cut capacity to be 5, since we ignore the capacity of edge 2 to 1 as it flows into </w:t>
       </w:r>
       <w:r>
         <w:rPr>
@@ -14578,7 +13521,6 @@
         </w:rPr>
         <w:t xml:space="preserve">. </w:t>
       </w:r>
-      <w:proofErr w:type="spellStart"/>
       <w:r>
         <w:rPr>
           <w:rFonts w:ascii="Times New Roman" w:hAnsi="Times New Roman" w:cs="Times New Roman"/>
@@ -14588,19 +13530,7 @@
           <w:sz w:val="24"/>
           <w:szCs w:val="24"/>
         </w:rPr>
-        <w:t>st</w:t>
-      </w:r>
-      <w:proofErr w:type="spellEnd"/>
-      <w:r>
-        <w:rPr>
-          <w:rFonts w:ascii="Times New Roman" w:hAnsi="Times New Roman" w:cs="Times New Roman"/>
-          <w:i w:val="0"/>
-          <w:iCs w:val="0"/>
-          <w:color w:val="000000" w:themeColor="text1"/>
-          <w:sz w:val="24"/>
-          <w:szCs w:val="24"/>
-        </w:rPr>
-        <w:t>-cut example.</w:t>
+        <w:t>st-cut example.</w:t>
       </w:r>
       <w:bookmarkEnd w:id="23"/>
     </w:p>
@@ -14648,123 +13578,15 @@
           <w:sz w:val="24"/>
           <w:szCs w:val="24"/>
         </w:rPr>
-        <w:t xml:space="preserve">minimum </w:t>
-      </w:r>
-      <w:proofErr w:type="spellStart"/>
-      <w:r>
-        <w:rPr>
-          <w:rFonts w:ascii="Times New Roman" w:hAnsi="Times New Roman" w:cs="Times New Roman"/>
-          <w:sz w:val="24"/>
-          <w:szCs w:val="24"/>
-        </w:rPr>
-        <w:t>st</w:t>
-      </w:r>
-      <w:proofErr w:type="spellEnd"/>
-      <w:r>
-        <w:rPr>
-          <w:rFonts w:ascii="Times New Roman" w:hAnsi="Times New Roman" w:cs="Times New Roman"/>
-          <w:sz w:val="24"/>
-          <w:szCs w:val="24"/>
-        </w:rPr>
-        <w:t xml:space="preserve">-cut is the </w:t>
-      </w:r>
-      <w:proofErr w:type="spellStart"/>
-      <w:r>
-        <w:rPr>
-          <w:rFonts w:ascii="Times New Roman" w:hAnsi="Times New Roman" w:cs="Times New Roman"/>
-          <w:sz w:val="24"/>
-          <w:szCs w:val="24"/>
-        </w:rPr>
-        <w:t>st</w:t>
-      </w:r>
-      <w:proofErr w:type="spellEnd"/>
-      <w:r>
-        <w:rPr>
-          <w:rFonts w:ascii="Times New Roman" w:hAnsi="Times New Roman" w:cs="Times New Roman"/>
-          <w:sz w:val="24"/>
-          <w:szCs w:val="24"/>
-        </w:rPr>
-        <w:t xml:space="preserve">-cut where cut capacity </w:t>
-      </w:r>
-      <w:proofErr w:type="gramStart"/>
-      <w:r>
-        <w:rPr>
-          <w:rFonts w:ascii="Times New Roman" w:hAnsi="Times New Roman" w:cs="Times New Roman"/>
-          <w:sz w:val="24"/>
-          <w:szCs w:val="24"/>
-        </w:rPr>
-        <w:t>is minimized</w:t>
-      </w:r>
-      <w:proofErr w:type="gramEnd"/>
-      <w:r>
-        <w:rPr>
-          <w:rFonts w:ascii="Times New Roman" w:hAnsi="Times New Roman" w:cs="Times New Roman"/>
-          <w:sz w:val="24"/>
-          <w:szCs w:val="24"/>
-        </w:rPr>
-        <w:t xml:space="preserve">. Importantly, it’s </w:t>
-      </w:r>
-      <w:proofErr w:type="gramStart"/>
-      <w:r>
-        <w:rPr>
-          <w:rFonts w:ascii="Times New Roman" w:hAnsi="Times New Roman" w:cs="Times New Roman"/>
-          <w:sz w:val="24"/>
-          <w:szCs w:val="24"/>
-        </w:rPr>
-        <w:t>been found</w:t>
-      </w:r>
-      <w:proofErr w:type="gramEnd"/>
-      <w:r>
-        <w:rPr>
-          <w:rFonts w:ascii="Times New Roman" w:hAnsi="Times New Roman" w:cs="Times New Roman"/>
-          <w:sz w:val="24"/>
-          <w:szCs w:val="24"/>
-        </w:rPr>
-        <w:t xml:space="preserve"> that the value of this cut is equal to the maximum flow of the network, and so the problems can be used interchangeably.</w:t>
-      </w:r>
-      <w:r>
-        <w:rPr>
-          <w:rFonts w:ascii="Times New Roman" w:hAnsi="Times New Roman" w:cs="Times New Roman"/>
-          <w:sz w:val="24"/>
-          <w:szCs w:val="24"/>
-        </w:rPr>
-        <w:t xml:space="preserve"> Using the same graph, we can find that the minimum </w:t>
-      </w:r>
-      <w:proofErr w:type="spellStart"/>
-      <w:r>
-        <w:rPr>
-          <w:rFonts w:ascii="Times New Roman" w:hAnsi="Times New Roman" w:cs="Times New Roman"/>
-          <w:sz w:val="24"/>
-          <w:szCs w:val="24"/>
-        </w:rPr>
-        <w:t>st</w:t>
-      </w:r>
-      <w:proofErr w:type="spellEnd"/>
-      <w:r>
-        <w:rPr>
-          <w:rFonts w:ascii="Times New Roman" w:hAnsi="Times New Roman" w:cs="Times New Roman"/>
-          <w:sz w:val="24"/>
-          <w:szCs w:val="24"/>
-        </w:rPr>
-        <w:t xml:space="preserve">-cut is pictures in Figure 7, where we </w:t>
-      </w:r>
-      <w:proofErr w:type="gramStart"/>
-      <w:r>
-        <w:rPr>
-          <w:rFonts w:ascii="Times New Roman" w:hAnsi="Times New Roman" w:cs="Times New Roman"/>
-          <w:sz w:val="24"/>
-          <w:szCs w:val="24"/>
-        </w:rPr>
-        <w:t>are left</w:t>
-      </w:r>
-      <w:proofErr w:type="gramEnd"/>
-      <w:r>
-        <w:rPr>
-          <w:rFonts w:ascii="Times New Roman" w:hAnsi="Times New Roman" w:cs="Times New Roman"/>
-          <w:sz w:val="24"/>
-          <w:szCs w:val="24"/>
-        </w:rPr>
-        <w:t xml:space="preserve"> with </w:t>
+        <w:t>minimum st-cut is the st-cut where cut capacity is minimized. Importantly, it’s been found that the value of this cut is equal to the maximum flow of the network, and so the problems can be used interchangeably.</w:t>
+      </w:r>
+      <w:r>
+        <w:rPr>
+          <w:rFonts w:ascii="Times New Roman" w:hAnsi="Times New Roman" w:cs="Times New Roman"/>
+          <w:sz w:val="24"/>
+          <w:szCs w:val="24"/>
+        </w:rPr>
+        <w:t xml:space="preserve"> Using the same graph, we can find that the minimum st-cut is pictures in Figure 7, where we are left with </w:t>
       </w:r>
       <w:r>
         <w:rPr>
@@ -14828,51 +13650,15 @@
           <w:sz w:val="24"/>
           <w:szCs w:val="24"/>
         </w:rPr>
-        <w:t xml:space="preserve">, so leaving capacities of 2 and 2. If you examine the example graph further, you will find no </w:t>
-      </w:r>
-      <w:proofErr w:type="spellStart"/>
-      <w:r>
-        <w:rPr>
-          <w:rFonts w:ascii="Times New Roman" w:hAnsi="Times New Roman" w:cs="Times New Roman"/>
-          <w:sz w:val="24"/>
-          <w:szCs w:val="24"/>
-        </w:rPr>
-        <w:t>st</w:t>
-      </w:r>
-      <w:proofErr w:type="spellEnd"/>
-      <w:r>
-        <w:rPr>
-          <w:rFonts w:ascii="Times New Roman" w:hAnsi="Times New Roman" w:cs="Times New Roman"/>
-          <w:sz w:val="24"/>
-          <w:szCs w:val="24"/>
-        </w:rPr>
-        <w:t xml:space="preserve">-cut with a cut capacity </w:t>
-      </w:r>
-      <w:r>
-        <w:rPr>
-          <w:rFonts w:ascii="Times New Roman" w:hAnsi="Times New Roman" w:cs="Times New Roman"/>
-          <w:sz w:val="24"/>
-          <w:szCs w:val="24"/>
-        </w:rPr>
-        <w:t xml:space="preserve">less than 4, which is why Figure 7 depicts the minimum </w:t>
-      </w:r>
-      <w:proofErr w:type="spellStart"/>
-      <w:r>
-        <w:rPr>
-          <w:rFonts w:ascii="Times New Roman" w:hAnsi="Times New Roman" w:cs="Times New Roman"/>
-          <w:sz w:val="24"/>
-          <w:szCs w:val="24"/>
-        </w:rPr>
-        <w:t>st</w:t>
-      </w:r>
-      <w:proofErr w:type="spellEnd"/>
-      <w:r>
-        <w:rPr>
-          <w:rFonts w:ascii="Times New Roman" w:hAnsi="Times New Roman" w:cs="Times New Roman"/>
-          <w:sz w:val="24"/>
-          <w:szCs w:val="24"/>
-        </w:rPr>
-        <w:t>-cut.</w:t>
+        <w:t xml:space="preserve">, so leaving capacities of 2 and 2. If you examine the example graph further, you will find no st-cut with a cut capacity </w:t>
+      </w:r>
+      <w:r>
+        <w:rPr>
+          <w:rFonts w:ascii="Times New Roman" w:hAnsi="Times New Roman" w:cs="Times New Roman"/>
+          <w:sz w:val="24"/>
+          <w:szCs w:val="24"/>
+        </w:rPr>
+        <w:t>less than 4, which is why Figure 7 depicts the minimum st-cut.</w:t>
       </w:r>
     </w:p>
     <w:p>
@@ -15031,31 +13817,7 @@
           <w:sz w:val="24"/>
           <w:szCs w:val="24"/>
         </w:rPr>
-        <w:t xml:space="preserve"> Minimum </w:t>
-      </w:r>
-      <w:proofErr w:type="spellStart"/>
-      <w:r>
-        <w:rPr>
-          <w:rFonts w:ascii="Times New Roman" w:hAnsi="Times New Roman" w:cs="Times New Roman"/>
-          <w:i w:val="0"/>
-          <w:iCs w:val="0"/>
-          <w:color w:val="000000" w:themeColor="text1"/>
-          <w:sz w:val="24"/>
-          <w:szCs w:val="24"/>
-        </w:rPr>
-        <w:t>st</w:t>
-      </w:r>
-      <w:proofErr w:type="spellEnd"/>
-      <w:r>
-        <w:rPr>
-          <w:rFonts w:ascii="Times New Roman" w:hAnsi="Times New Roman" w:cs="Times New Roman"/>
-          <w:i w:val="0"/>
-          <w:iCs w:val="0"/>
-          <w:color w:val="000000" w:themeColor="text1"/>
-          <w:sz w:val="24"/>
-          <w:szCs w:val="24"/>
-        </w:rPr>
-        <w:t>-cut example.</w:t>
+        <w:t xml:space="preserve"> Minimum st-cut example.</w:t>
       </w:r>
       <w:bookmarkEnd w:id="24"/>
     </w:p>
@@ -15087,25 +13849,7 @@
           <w:sz w:val="24"/>
           <w:szCs w:val="24"/>
         </w:rPr>
-        <w:t xml:space="preserve">In this algorithm, we use the Edmonds-Karp algorithm to find max flow, and therefore the min </w:t>
-      </w:r>
-      <w:proofErr w:type="spellStart"/>
-      <w:r>
-        <w:rPr>
-          <w:rFonts w:ascii="Times New Roman" w:hAnsi="Times New Roman" w:cs="Times New Roman"/>
-          <w:sz w:val="24"/>
-          <w:szCs w:val="24"/>
-        </w:rPr>
-        <w:t>st</w:t>
-      </w:r>
-      <w:proofErr w:type="spellEnd"/>
-      <w:r>
-        <w:rPr>
-          <w:rFonts w:ascii="Times New Roman" w:hAnsi="Times New Roman" w:cs="Times New Roman"/>
-          <w:sz w:val="24"/>
-          <w:szCs w:val="24"/>
-        </w:rPr>
-        <w:t xml:space="preserve">-cut. Edmonds-Karp uses a breadth first search to find the shortest path from </w:t>
+        <w:t xml:space="preserve">In this algorithm, we use the Edmonds-Karp algorithm to find max flow, and therefore the min st-cut. Edmonds-Karp uses a breadth first search to find the shortest path from </w:t>
       </w:r>
       <w:r>
         <w:rPr>
@@ -15141,43 +13885,7 @@
           <w:sz w:val="24"/>
           <w:szCs w:val="24"/>
         </w:rPr>
-        <w:t xml:space="preserve">, pass the max flow it can along this path, update the flow network to include this flow, then repeat until no more paths can </w:t>
-      </w:r>
-      <w:proofErr w:type="gramStart"/>
-      <w:r>
-        <w:rPr>
-          <w:rFonts w:ascii="Times New Roman" w:hAnsi="Times New Roman" w:cs="Times New Roman"/>
-          <w:sz w:val="24"/>
-          <w:szCs w:val="24"/>
-        </w:rPr>
-        <w:t>be found</w:t>
-      </w:r>
-      <w:proofErr w:type="gramEnd"/>
-      <w:r>
-        <w:rPr>
-          <w:rFonts w:ascii="Times New Roman" w:hAnsi="Times New Roman" w:cs="Times New Roman"/>
-          <w:sz w:val="24"/>
-          <w:szCs w:val="24"/>
-        </w:rPr>
-        <w:t xml:space="preserve">. This results in a network of maximum flow, and by taking the </w:t>
-      </w:r>
-      <w:proofErr w:type="spellStart"/>
-      <w:r>
-        <w:rPr>
-          <w:rFonts w:ascii="Times New Roman" w:hAnsi="Times New Roman" w:cs="Times New Roman"/>
-          <w:sz w:val="24"/>
-          <w:szCs w:val="24"/>
-        </w:rPr>
-        <w:t>st</w:t>
-      </w:r>
-      <w:proofErr w:type="spellEnd"/>
-      <w:r>
-        <w:rPr>
-          <w:rFonts w:ascii="Times New Roman" w:hAnsi="Times New Roman" w:cs="Times New Roman"/>
-          <w:sz w:val="24"/>
-          <w:szCs w:val="24"/>
-        </w:rPr>
-        <w:t xml:space="preserve">-cut of this graph, </w:t>
+        <w:t xml:space="preserve">, pass the max flow it can along this path, update the flow network to include this flow, then repeat until no more paths can be found. This results in a network of maximum flow, and by taking the st-cut of this graph, </w:t>
       </w:r>
       <w:r>
         <w:rPr>
@@ -15203,25 +13911,7 @@
           <w:sz w:val="24"/>
           <w:szCs w:val="24"/>
         </w:rPr>
-        <w:t xml:space="preserve">minimum </w:t>
-      </w:r>
-      <w:proofErr w:type="spellStart"/>
-      <w:r>
-        <w:rPr>
-          <w:rFonts w:ascii="Times New Roman" w:hAnsi="Times New Roman" w:cs="Times New Roman"/>
-          <w:sz w:val="24"/>
-          <w:szCs w:val="24"/>
-        </w:rPr>
-        <w:t>st</w:t>
-      </w:r>
-      <w:proofErr w:type="spellEnd"/>
-      <w:r>
-        <w:rPr>
-          <w:rFonts w:ascii="Times New Roman" w:hAnsi="Times New Roman" w:cs="Times New Roman"/>
-          <w:sz w:val="24"/>
-          <w:szCs w:val="24"/>
-        </w:rPr>
-        <w:t>-cut subgraph.</w:t>
+        <w:t>minimum st-cut subgraph.</w:t>
       </w:r>
     </w:p>
     <w:p>
@@ -15238,7 +13928,6 @@
         </w:rPr>
       </w:pPr>
       <w:bookmarkStart w:id="25" w:name="_Toc191903551"/>
-      <w:proofErr w:type="gramStart"/>
       <w:r>
         <w:rPr>
           <w:rFonts w:ascii="Times New Roman" w:hAnsi="Times New Roman" w:cs="Times New Roman"/>
@@ -15248,19 +13937,7 @@
           <w:sz w:val="24"/>
           <w:szCs w:val="24"/>
         </w:rPr>
-        <w:t>An</w:t>
-      </w:r>
-      <w:proofErr w:type="gramEnd"/>
-      <w:r>
-        <w:rPr>
-          <w:rFonts w:ascii="Times New Roman" w:hAnsi="Times New Roman" w:cs="Times New Roman"/>
-          <w:b/>
-          <w:bCs/>
-          <w:color w:val="000000" w:themeColor="text1"/>
-          <w:sz w:val="24"/>
-          <w:szCs w:val="24"/>
-        </w:rPr>
-        <w:t xml:space="preserve"> in Depth Look at Goldberg’s Algorithm</w:t>
+        <w:t>An in Depth Look at Goldberg’s Algorithm</w:t>
       </w:r>
       <w:bookmarkEnd w:id="25"/>
     </w:p>
@@ -15368,25 +14045,7 @@
           <w:sz w:val="24"/>
           <w:szCs w:val="24"/>
         </w:rPr>
-        <w:t xml:space="preserve"> </w:t>
-      </w:r>
-      <w:proofErr w:type="gramStart"/>
-      <w:r>
-        <w:rPr>
-          <w:rFonts w:ascii="Times New Roman" w:hAnsi="Times New Roman" w:cs="Times New Roman"/>
-          <w:sz w:val="24"/>
-          <w:szCs w:val="24"/>
-        </w:rPr>
-        <w:t>are declared</w:t>
-      </w:r>
-      <w:proofErr w:type="gramEnd"/>
-      <w:r>
-        <w:rPr>
-          <w:rFonts w:ascii="Times New Roman" w:hAnsi="Times New Roman" w:cs="Times New Roman"/>
-          <w:sz w:val="24"/>
-          <w:szCs w:val="24"/>
-        </w:rPr>
-        <w:t xml:space="preserve">, and α is set as the average of </w:t>
+        <w:t xml:space="preserve"> are declared, and α is set as the average of </w:t>
       </w:r>
       <w:r>
         <w:rPr>
@@ -15430,28 +14089,8 @@
           <w:sz w:val="24"/>
           <w:szCs w:val="24"/>
         </w:rPr>
-        <w:t xml:space="preserve"> a specifically designed flow network that is based on any input graph </w:t>
-      </w:r>
-      <w:proofErr w:type="gramStart"/>
-      <w:r>
-        <w:rPr>
-          <w:rFonts w:ascii="Times New Roman" w:hAnsi="Times New Roman" w:cs="Times New Roman"/>
-          <w:sz w:val="24"/>
-          <w:szCs w:val="24"/>
-        </w:rPr>
-        <w:t>is utilized</w:t>
-      </w:r>
-      <w:proofErr w:type="gramEnd"/>
-      <w:r>
-        <w:rPr>
-          <w:rFonts w:ascii="Times New Roman" w:hAnsi="Times New Roman" w:cs="Times New Roman"/>
-          <w:sz w:val="24"/>
-          <w:szCs w:val="24"/>
-        </w:rPr>
-        <w:t>. In this network, every edge (</w:t>
-      </w:r>
-      <w:proofErr w:type="spellStart"/>
-      <w:proofErr w:type="gramStart"/>
+        <w:t xml:space="preserve"> a specifically designed flow network that is based on any input graph is utilized. In this network, every edge (</w:t>
+      </w:r>
       <w:r>
         <w:rPr>
           <w:rFonts w:ascii="Times New Roman" w:hAnsi="Times New Roman" w:cs="Times New Roman"/>
@@ -15462,8 +14101,6 @@
         </w:rPr>
         <w:t>u,v</w:t>
       </w:r>
-      <w:proofErr w:type="spellEnd"/>
-      <w:proofErr w:type="gramEnd"/>
       <w:r>
         <w:rPr>
           <w:rFonts w:ascii="Times New Roman" w:hAnsi="Times New Roman" w:cs="Times New Roman"/>
@@ -15542,25 +14179,7 @@
           <w:sz w:val="24"/>
           <w:szCs w:val="24"/>
         </w:rPr>
-        <w:t xml:space="preserve">, each with capacity 1. Two additional vertices </w:t>
-      </w:r>
-      <w:proofErr w:type="gramStart"/>
-      <w:r>
-        <w:rPr>
-          <w:rFonts w:ascii="Times New Roman" w:hAnsi="Times New Roman" w:cs="Times New Roman"/>
-          <w:sz w:val="24"/>
-          <w:szCs w:val="24"/>
-        </w:rPr>
-        <w:t>are added</w:t>
-      </w:r>
-      <w:proofErr w:type="gramEnd"/>
-      <w:r>
-        <w:rPr>
-          <w:rFonts w:ascii="Times New Roman" w:hAnsi="Times New Roman" w:cs="Times New Roman"/>
-          <w:sz w:val="24"/>
-          <w:szCs w:val="24"/>
-        </w:rPr>
-        <w:t xml:space="preserve"> to the network to be the source and sink (</w:t>
+        <w:t>, each with capacity 1. Two additional vertices are added to the network to be the source and sink (</w:t>
       </w:r>
       <w:r>
         <w:rPr>
@@ -15763,25 +14382,7 @@
           <w:sz w:val="24"/>
           <w:szCs w:val="24"/>
         </w:rPr>
-        <w:t xml:space="preserve"> we can take the minimum </w:t>
-      </w:r>
-      <w:proofErr w:type="spellStart"/>
-      <w:r>
-        <w:rPr>
-          <w:rFonts w:ascii="Times New Roman" w:hAnsi="Times New Roman" w:cs="Times New Roman"/>
-          <w:sz w:val="24"/>
-          <w:szCs w:val="24"/>
-        </w:rPr>
-        <w:t>st</w:t>
-      </w:r>
-      <w:proofErr w:type="spellEnd"/>
-      <w:r>
-        <w:rPr>
-          <w:rFonts w:ascii="Times New Roman" w:hAnsi="Times New Roman" w:cs="Times New Roman"/>
-          <w:sz w:val="24"/>
-          <w:szCs w:val="24"/>
-        </w:rPr>
-        <w:t>-cut to see if there exists a subgraph of density α or higher.</w:t>
+        <w:t xml:space="preserve"> we can take the minimum st-cut to see if there exists a subgraph of density α or higher.</w:t>
       </w:r>
     </w:p>
     <w:p>
@@ -15812,43 +14413,7 @@
           <w:sz w:val="24"/>
           <w:szCs w:val="24"/>
         </w:rPr>
-        <w:t xml:space="preserve">Golberg explains the </w:t>
-      </w:r>
-      <w:proofErr w:type="gramStart"/>
-      <w:r>
-        <w:rPr>
-          <w:rFonts w:ascii="Times New Roman" w:hAnsi="Times New Roman" w:cs="Times New Roman"/>
-          <w:sz w:val="24"/>
-          <w:szCs w:val="24"/>
-        </w:rPr>
-        <w:t>logistics</w:t>
-      </w:r>
-      <w:proofErr w:type="gramEnd"/>
-      <w:r>
-        <w:rPr>
-          <w:rFonts w:ascii="Times New Roman" w:hAnsi="Times New Roman" w:cs="Times New Roman"/>
-          <w:sz w:val="24"/>
-          <w:szCs w:val="24"/>
-        </w:rPr>
-        <w:t xml:space="preserve"> of this min-</w:t>
-      </w:r>
-      <w:proofErr w:type="spellStart"/>
-      <w:r>
-        <w:rPr>
-          <w:rFonts w:ascii="Times New Roman" w:hAnsi="Times New Roman" w:cs="Times New Roman"/>
-          <w:sz w:val="24"/>
-          <w:szCs w:val="24"/>
-        </w:rPr>
-        <w:t>st</w:t>
-      </w:r>
-      <w:proofErr w:type="spellEnd"/>
-      <w:r>
-        <w:rPr>
-          <w:rFonts w:ascii="Times New Roman" w:hAnsi="Times New Roman" w:cs="Times New Roman"/>
-          <w:sz w:val="24"/>
-          <w:szCs w:val="24"/>
-        </w:rPr>
-        <w:t xml:space="preserve"> cut in this paper </w:t>
+        <w:t xml:space="preserve">Golberg explains the logistics of this min-st cut in this paper </w:t>
       </w:r>
       <w:sdt>
         <w:sdtPr>
@@ -15942,25 +14507,7 @@
           <w:sz w:val="24"/>
           <w:szCs w:val="24"/>
         </w:rPr>
-        <w:t xml:space="preserve"> presented states that for a min </w:t>
-      </w:r>
-      <w:proofErr w:type="spellStart"/>
-      <w:r>
-        <w:rPr>
-          <w:rFonts w:ascii="Times New Roman" w:hAnsi="Times New Roman" w:cs="Times New Roman"/>
-          <w:sz w:val="24"/>
-          <w:szCs w:val="24"/>
-        </w:rPr>
-        <w:t>st</w:t>
-      </w:r>
-      <w:proofErr w:type="spellEnd"/>
-      <w:r>
-        <w:rPr>
-          <w:rFonts w:ascii="Times New Roman" w:hAnsi="Times New Roman" w:cs="Times New Roman"/>
-          <w:sz w:val="24"/>
-          <w:szCs w:val="24"/>
-        </w:rPr>
-        <w:t xml:space="preserve">-cut of our constructed graph, if </w:t>
+        <w:t xml:space="preserve"> presented states that for a min st-cut of our constructed graph, if </w:t>
       </w:r>
       <w:r>
         <w:rPr>
@@ -16001,23 +14548,7 @@
           <w:sz w:val="24"/>
           <w:szCs w:val="24"/>
         </w:rPr>
-        <w:t xml:space="preserve">then there is no subgraph of density &gt; </w:t>
-      </w:r>
-      <w:r>
-        <w:rPr>
-          <w:rFonts w:ascii="Times New Roman" w:hAnsi="Times New Roman" w:cs="Times New Roman"/>
-          <w:sz w:val="24"/>
-          <w:szCs w:val="24"/>
-        </w:rPr>
-        <w:t>α</w:t>
-      </w:r>
-      <w:r>
-        <w:rPr>
-          <w:rFonts w:ascii="Times New Roman" w:hAnsi="Times New Roman" w:cs="Times New Roman"/>
-          <w:sz w:val="24"/>
-          <w:szCs w:val="24"/>
-        </w:rPr>
-        <w:t xml:space="preserve">. But if </w:t>
+        <w:t xml:space="preserve">then there is no subgraph of density &gt; α. But if </w:t>
       </w:r>
       <w:r>
         <w:rPr>
@@ -16046,45 +14577,15 @@
           <w:sz w:val="24"/>
           <w:szCs w:val="24"/>
         </w:rPr>
-        <w:t>S / {</w:t>
-      </w:r>
-      <w:r>
-        <w:rPr>
-          <w:rFonts w:ascii="Times New Roman" w:hAnsi="Times New Roman" w:cs="Times New Roman"/>
-          <w:i/>
-          <w:iCs/>
-          <w:color w:val="000000" w:themeColor="text1"/>
-          <w:sz w:val="24"/>
-          <w:szCs w:val="24"/>
-        </w:rPr>
-        <w:t>s}</w:t>
-      </w:r>
-      <w:r>
-        <w:rPr>
-          <w:rFonts w:ascii="Times New Roman" w:hAnsi="Times New Roman" w:cs="Times New Roman"/>
-          <w:i/>
-          <w:iCs/>
-          <w:color w:val="000000" w:themeColor="text1"/>
-          <w:sz w:val="24"/>
-          <w:szCs w:val="24"/>
-        </w:rPr>
-        <w:t xml:space="preserve"> &gt; </w:t>
-      </w:r>
-      <w:r>
-        <w:rPr>
-          <w:rFonts w:ascii="Times New Roman" w:hAnsi="Times New Roman" w:cs="Times New Roman"/>
-          <w:sz w:val="24"/>
-          <w:szCs w:val="24"/>
-        </w:rPr>
-        <w:t>α</w:t>
-      </w:r>
-      <w:r>
-        <w:rPr>
-          <w:rFonts w:ascii="Times New Roman" w:hAnsi="Times New Roman" w:cs="Times New Roman"/>
-          <w:sz w:val="24"/>
-          <w:szCs w:val="24"/>
-        </w:rPr>
-        <w:t>.</w:t>
+        <w:t xml:space="preserve">S / {s} &gt; </w:t>
+      </w:r>
+      <w:r>
+        <w:rPr>
+          <w:rFonts w:ascii="Times New Roman" w:hAnsi="Times New Roman" w:cs="Times New Roman"/>
+          <w:sz w:val="24"/>
+          <w:szCs w:val="24"/>
+        </w:rPr>
+        <w:t>α.</w:t>
       </w:r>
       <w:r>
         <w:rPr>
@@ -16622,25 +15123,7 @@
           <w:szCs w:val="24"/>
         </w:rPr>
         <w:tab/>
-        <w:t xml:space="preserve">This process iterates </w:t>
-      </w:r>
-      <w:proofErr w:type="gramStart"/>
-      <w:r>
-        <w:rPr>
-          <w:rFonts w:ascii="Times New Roman" w:eastAsiaTheme="minorEastAsia" w:hAnsi="Times New Roman" w:cs="Times New Roman"/>
-          <w:sz w:val="24"/>
-          <w:szCs w:val="24"/>
-        </w:rPr>
-        <w:t>numerous</w:t>
-      </w:r>
-      <w:proofErr w:type="gramEnd"/>
-      <w:r>
-        <w:rPr>
-          <w:rFonts w:ascii="Times New Roman" w:eastAsiaTheme="minorEastAsia" w:hAnsi="Times New Roman" w:cs="Times New Roman"/>
-          <w:sz w:val="24"/>
-          <w:szCs w:val="24"/>
-        </w:rPr>
-        <w:t xml:space="preserve"> times. With each iteration, we tighten the bounds of </w:t>
+        <w:t xml:space="preserve">This process iterates numerous times. With each iteration, we tighten the bounds of </w:t>
       </w:r>
       <w:r>
         <w:rPr>
@@ -16684,23 +15167,7 @@
           <w:sz w:val="24"/>
           <w:szCs w:val="24"/>
         </w:rPr>
-        <w:t xml:space="preserve"> When </w:t>
-      </w:r>
-      <w:r>
-        <w:rPr>
-          <w:rFonts w:ascii="Times New Roman" w:hAnsi="Times New Roman" w:cs="Times New Roman"/>
-          <w:sz w:val="24"/>
-          <w:szCs w:val="24"/>
-        </w:rPr>
-        <w:t>α</w:t>
-      </w:r>
-      <w:r>
-        <w:rPr>
-          <w:rFonts w:ascii="Times New Roman" w:hAnsi="Times New Roman" w:cs="Times New Roman"/>
-          <w:sz w:val="24"/>
-          <w:szCs w:val="24"/>
-        </w:rPr>
-        <w:t xml:space="preserve"> produces a new densest subgraph, </w:t>
+        <w:t xml:space="preserve"> When α produces a new densest subgraph, </w:t>
       </w:r>
       <w:r>
         <w:rPr>
@@ -16718,23 +15185,7 @@
           <w:sz w:val="24"/>
           <w:szCs w:val="24"/>
         </w:rPr>
-        <w:t xml:space="preserve"> is set as </w:t>
-      </w:r>
-      <w:r>
-        <w:rPr>
-          <w:rFonts w:ascii="Times New Roman" w:hAnsi="Times New Roman" w:cs="Times New Roman"/>
-          <w:sz w:val="24"/>
-          <w:szCs w:val="24"/>
-        </w:rPr>
-        <w:t>α</w:t>
-      </w:r>
-      <w:r>
-        <w:rPr>
-          <w:rFonts w:ascii="Times New Roman" w:hAnsi="Times New Roman" w:cs="Times New Roman"/>
-          <w:sz w:val="24"/>
-          <w:szCs w:val="24"/>
-        </w:rPr>
-        <w:t xml:space="preserve">, and otherwise, u is set as </w:t>
+        <w:t xml:space="preserve"> is set as α, and otherwise, u is set as </w:t>
       </w:r>
       <w:r>
         <w:rPr>
@@ -16752,25 +15203,7 @@
           <w:sz w:val="24"/>
           <w:szCs w:val="24"/>
         </w:rPr>
-        <w:t xml:space="preserve">. The final key detail here is how </w:t>
-      </w:r>
-      <w:proofErr w:type="gramStart"/>
-      <w:r>
-        <w:rPr>
-          <w:rFonts w:ascii="Times New Roman" w:hAnsi="Times New Roman" w:cs="Times New Roman"/>
-          <w:sz w:val="24"/>
-          <w:szCs w:val="24"/>
-        </w:rPr>
-        <w:t>many</w:t>
-      </w:r>
-      <w:proofErr w:type="gramEnd"/>
-      <w:r>
-        <w:rPr>
-          <w:rFonts w:ascii="Times New Roman" w:hAnsi="Times New Roman" w:cs="Times New Roman"/>
-          <w:sz w:val="24"/>
-          <w:szCs w:val="24"/>
-        </w:rPr>
-        <w:t xml:space="preserve"> iterations occur. The way it’s set up is that you iterate until </w:t>
+        <w:t xml:space="preserve">. The final key detail here is how many iterations occur. The way it’s set up is that you iterate until </w:t>
       </w:r>
       <m:oMath>
         <m:r>
@@ -17557,25 +15990,7 @@
           <w:sz w:val="24"/>
           <w:szCs w:val="24"/>
         </w:rPr>
-        <w:t>.</w:t>
-      </w:r>
-      <w:r>
-        <w:rPr>
-          <w:rFonts w:ascii="Times New Roman" w:eastAsiaTheme="minorEastAsia" w:hAnsi="Times New Roman" w:cs="Times New Roman"/>
-          <w:iCs/>
-          <w:sz w:val="24"/>
-          <w:szCs w:val="24"/>
-        </w:rPr>
-        <w:t xml:space="preserve"> </w:t>
-      </w:r>
-      <w:r>
-        <w:rPr>
-          <w:rFonts w:ascii="Times New Roman" w:eastAsiaTheme="minorEastAsia" w:hAnsi="Times New Roman" w:cs="Times New Roman"/>
-          <w:iCs/>
-          <w:sz w:val="24"/>
-          <w:szCs w:val="24"/>
-        </w:rPr>
-        <w:t xml:space="preserve">If </w:t>
+        <w:t xml:space="preserve">. If </w:t>
       </w:r>
       <m:oMath>
         <m:sSub>
@@ -18111,61 +16526,7 @@
           <w:sz w:val="24"/>
           <w:szCs w:val="24"/>
         </w:rPr>
-        <w:t xml:space="preserve">Now that we’ve covered the individual aspects, let’s review how this algorithm works. Before the algorithm begins, a graph and motif type </w:t>
-      </w:r>
-      <w:proofErr w:type="gramStart"/>
-      <w:r>
-        <w:rPr>
-          <w:rFonts w:ascii="Times New Roman" w:hAnsi="Times New Roman" w:cs="Times New Roman"/>
-          <w:sz w:val="24"/>
-          <w:szCs w:val="24"/>
-        </w:rPr>
-        <w:t>are selected</w:t>
-      </w:r>
-      <w:proofErr w:type="gramEnd"/>
-      <w:r>
-        <w:rPr>
-          <w:rFonts w:ascii="Times New Roman" w:hAnsi="Times New Roman" w:cs="Times New Roman"/>
-          <w:sz w:val="24"/>
-          <w:szCs w:val="24"/>
-        </w:rPr>
-        <w:t xml:space="preserve"> as input. To start off, core decomposition </w:t>
-      </w:r>
-      <w:proofErr w:type="gramStart"/>
-      <w:r>
-        <w:rPr>
-          <w:rFonts w:ascii="Times New Roman" w:hAnsi="Times New Roman" w:cs="Times New Roman"/>
-          <w:sz w:val="24"/>
-          <w:szCs w:val="24"/>
-        </w:rPr>
-        <w:t>is run</w:t>
-      </w:r>
-      <w:proofErr w:type="gramEnd"/>
-      <w:r>
-        <w:rPr>
-          <w:rFonts w:ascii="Times New Roman" w:hAnsi="Times New Roman" w:cs="Times New Roman"/>
-          <w:sz w:val="24"/>
-          <w:szCs w:val="24"/>
-        </w:rPr>
-        <w:t xml:space="preserve"> on the graph to find the k-cores and store the information on the densest of them. The densest k-core </w:t>
-      </w:r>
-      <w:proofErr w:type="gramStart"/>
-      <w:r>
-        <w:rPr>
-          <w:rFonts w:ascii="Times New Roman" w:hAnsi="Times New Roman" w:cs="Times New Roman"/>
-          <w:sz w:val="24"/>
-          <w:szCs w:val="24"/>
-        </w:rPr>
-        <w:t>is then broken</w:t>
-      </w:r>
-      <w:proofErr w:type="gramEnd"/>
-      <w:r>
-        <w:rPr>
-          <w:rFonts w:ascii="Times New Roman" w:hAnsi="Times New Roman" w:cs="Times New Roman"/>
-          <w:sz w:val="24"/>
-          <w:szCs w:val="24"/>
-        </w:rPr>
-        <w:t xml:space="preserve"> into connected components, and the highest density is found between the k-core and its connected components. The densest of these is saved as the current densest subgraph, and we get the upper and lower bounds</w:t>
+        <w:t>Now that we’ve covered the individual aspects, let’s review how this algorithm works. Before the algorithm begins, a graph and motif type are selected as input. To start off, core decomposition is run on the graph to find the k-cores and store the information on the densest of them. The densest k-core is then broken into connected components, and the highest density is found between the k-core and its connected components. The densest of these is saved as the current densest subgraph, and we get the upper and lower bounds</w:t>
       </w:r>
       <w:r>
         <w:rPr>
@@ -18175,7 +16536,6 @@
         </w:rPr>
         <w:t xml:space="preserve">, </w:t>
       </w:r>
-      <w:proofErr w:type="gramStart"/>
       <w:r>
         <w:rPr>
           <w:rFonts w:ascii="Times New Roman" w:hAnsi="Times New Roman" w:cs="Times New Roman"/>
@@ -18186,7 +16546,6 @@
         </w:rPr>
         <w:t>l</w:t>
       </w:r>
-      <w:proofErr w:type="gramEnd"/>
       <w:r>
         <w:rPr>
           <w:rFonts w:ascii="Times New Roman" w:hAnsi="Times New Roman" w:cs="Times New Roman"/>
@@ -18313,25 +16672,7 @@
           <w:sz w:val="24"/>
           <w:szCs w:val="24"/>
         </w:rPr>
-        <w:t xml:space="preserve">, </w:t>
-      </w:r>
-      <w:proofErr w:type="gramStart"/>
-      <w:r>
-        <w:rPr>
-          <w:rFonts w:ascii="Times New Roman" w:hAnsi="Times New Roman" w:cs="Times New Roman"/>
-          <w:sz w:val="24"/>
-          <w:szCs w:val="24"/>
-        </w:rPr>
-        <w:t>being run</w:t>
-      </w:r>
-      <w:proofErr w:type="gramEnd"/>
-      <w:r>
-        <w:rPr>
-          <w:rFonts w:ascii="Times New Roman" w:hAnsi="Times New Roman" w:cs="Times New Roman"/>
-          <w:sz w:val="24"/>
-          <w:szCs w:val="24"/>
-        </w:rPr>
-        <w:t xml:space="preserve"> on each of the connected components</w:t>
+        <w:t>, being run on each of the connected components</w:t>
       </w:r>
       <w:r>
         <w:rPr>
@@ -18404,59 +16745,13 @@
         </w:rPr>
         <w:t xml:space="preserve"> </w:t>
       </w:r>
-      <w:proofErr w:type="gramStart"/>
-      <w:r>
-        <w:rPr>
-          <w:rFonts w:ascii="Times New Roman" w:hAnsi="Times New Roman" w:cs="Times New Roman"/>
-          <w:sz w:val="24"/>
-          <w:szCs w:val="24"/>
-        </w:rPr>
-        <w:t>is used</w:t>
-      </w:r>
-      <w:proofErr w:type="gramEnd"/>
-      <w:r>
-        <w:rPr>
-          <w:rFonts w:ascii="Times New Roman" w:hAnsi="Times New Roman" w:cs="Times New Roman"/>
-          <w:sz w:val="24"/>
-          <w:szCs w:val="24"/>
-        </w:rPr>
-        <w:t xml:space="preserve"> to construct the flow network. The minimum </w:t>
-      </w:r>
-      <w:proofErr w:type="spellStart"/>
-      <w:r>
-        <w:rPr>
-          <w:rFonts w:ascii="Times New Roman" w:hAnsi="Times New Roman" w:cs="Times New Roman"/>
-          <w:sz w:val="24"/>
-          <w:szCs w:val="24"/>
-        </w:rPr>
-        <w:t>st</w:t>
-      </w:r>
-      <w:proofErr w:type="spellEnd"/>
-      <w:r>
-        <w:rPr>
-          <w:rFonts w:ascii="Times New Roman" w:hAnsi="Times New Roman" w:cs="Times New Roman"/>
-          <w:sz w:val="24"/>
-          <w:szCs w:val="24"/>
-        </w:rPr>
-        <w:t xml:space="preserve">-cut </w:t>
-      </w:r>
-      <w:proofErr w:type="gramStart"/>
-      <w:r>
-        <w:rPr>
-          <w:rFonts w:ascii="Times New Roman" w:hAnsi="Times New Roman" w:cs="Times New Roman"/>
-          <w:sz w:val="24"/>
-          <w:szCs w:val="24"/>
-        </w:rPr>
-        <w:t>is taken</w:t>
-      </w:r>
-      <w:proofErr w:type="gramEnd"/>
-      <w:r>
-        <w:rPr>
-          <w:rFonts w:ascii="Times New Roman" w:hAnsi="Times New Roman" w:cs="Times New Roman"/>
-          <w:sz w:val="24"/>
-          <w:szCs w:val="24"/>
-        </w:rPr>
-        <w:t xml:space="preserve"> of this flow network, returning </w:t>
+      <w:r>
+        <w:rPr>
+          <w:rFonts w:ascii="Times New Roman" w:hAnsi="Times New Roman" w:cs="Times New Roman"/>
+          <w:sz w:val="24"/>
+          <w:szCs w:val="24"/>
+        </w:rPr>
+        <w:t xml:space="preserve">is used to construct the flow network. The minimum st-cut is taken of this flow network, returning </w:t>
       </w:r>
       <w:r>
         <w:rPr>
@@ -18518,25 +16813,7 @@
           <w:sz w:val="24"/>
           <w:szCs w:val="24"/>
         </w:rPr>
-        <w:t xml:space="preserve"> is true, a subgraph of density greater than or equal to α </w:t>
-      </w:r>
-      <w:proofErr w:type="gramStart"/>
-      <w:r>
-        <w:rPr>
-          <w:rFonts w:ascii="Times New Roman" w:hAnsi="Times New Roman" w:cs="Times New Roman"/>
-          <w:sz w:val="24"/>
-          <w:szCs w:val="24"/>
-        </w:rPr>
-        <w:t>was not found</w:t>
-      </w:r>
-      <w:proofErr w:type="gramEnd"/>
-      <w:r>
-        <w:rPr>
-          <w:rFonts w:ascii="Times New Roman" w:hAnsi="Times New Roman" w:cs="Times New Roman"/>
-          <w:sz w:val="24"/>
-          <w:szCs w:val="24"/>
-        </w:rPr>
-        <w:t>, and thus the upper bound is now set as α</w:t>
+        <w:t xml:space="preserve"> is true, a subgraph of density greater than or equal to α was not found, and thus the upper bound is now set as α</w:t>
       </w:r>
       <w:r>
         <w:rPr>
@@ -18570,25 +16847,7 @@
           <w:sz w:val="24"/>
           <w:szCs w:val="24"/>
         </w:rPr>
-        <w:t xml:space="preserve"> is not true, then a subgraph of density greater than or equal to α </w:t>
-      </w:r>
-      <w:proofErr w:type="gramStart"/>
-      <w:r>
-        <w:rPr>
-          <w:rFonts w:ascii="Times New Roman" w:hAnsi="Times New Roman" w:cs="Times New Roman"/>
-          <w:sz w:val="24"/>
-          <w:szCs w:val="24"/>
-        </w:rPr>
-        <w:t>was found</w:t>
-      </w:r>
-      <w:proofErr w:type="gramEnd"/>
-      <w:r>
-        <w:rPr>
-          <w:rFonts w:ascii="Times New Roman" w:hAnsi="Times New Roman" w:cs="Times New Roman"/>
-          <w:sz w:val="24"/>
-          <w:szCs w:val="24"/>
-        </w:rPr>
-        <w:t>, and the density of that subgraph now equals the lower bound</w:t>
+        <w:t xml:space="preserve"> is not true, then a subgraph of density greater than or equal to α was found, and the density of that subgraph now equals the lower bound</w:t>
       </w:r>
       <w:r>
         <w:rPr>
@@ -18621,25 +16880,7 @@
           <w:szCs w:val="24"/>
         </w:rPr>
         <w:lastRenderedPageBreak/>
-        <w:t xml:space="preserve">error. Once that happens, we either move onto the next connected component and redo the previous steps, or we </w:t>
-      </w:r>
-      <w:proofErr w:type="gramStart"/>
-      <w:r>
-        <w:rPr>
-          <w:rFonts w:ascii="Times New Roman" w:hAnsi="Times New Roman" w:cs="Times New Roman"/>
-          <w:sz w:val="24"/>
-          <w:szCs w:val="24"/>
-        </w:rPr>
-        <w:t>are done</w:t>
-      </w:r>
-      <w:proofErr w:type="gramEnd"/>
-      <w:r>
-        <w:rPr>
-          <w:rFonts w:ascii="Times New Roman" w:hAnsi="Times New Roman" w:cs="Times New Roman"/>
-          <w:sz w:val="24"/>
-          <w:szCs w:val="24"/>
-        </w:rPr>
-        <w:t>, and we have found the densest subgraph.</w:t>
+        <w:t>error. Once that happens, we either move onto the next connected component and redo the previous steps, or we are done, and we have found the densest subgraph.</w:t>
       </w:r>
     </w:p>
     <w:p>

</xml_diff>

<commit_message>
Added more on time complexity.
</commit_message>
<xml_diff>
--- a/Thesis Paper.docx
+++ b/Thesis Paper.docx
@@ -6987,7 +6987,15 @@
             <w:sz w:val="24"/>
             <w:szCs w:val="24"/>
           </w:rPr>
-          <m:t>O(T×</m:t>
+          <m:t>O(T</m:t>
+        </m:r>
+        <m:r>
+          <w:rPr>
+            <w:rFonts w:ascii="Cambria Math" w:hAnsi="Cambria Math" w:cs="Times New Roman"/>
+            <w:sz w:val="24"/>
+            <w:szCs w:val="24"/>
+          </w:rPr>
+          <m:t>∙</m:t>
         </m:r>
         <m:func>
           <m:funcPr>
@@ -7092,7 +7100,25 @@
           <w:sz w:val="24"/>
           <w:szCs w:val="24"/>
         </w:rPr>
-        <w:t xml:space="preserve">, since the min st-cut depends on the algorithm, and it’s log(n) since it’s a binary search on the size of the graph. </w:t>
+        <w:t xml:space="preserve">, since the min </w:t>
+      </w:r>
+      <w:proofErr w:type="spellStart"/>
+      <w:r>
+        <w:rPr>
+          <w:rFonts w:ascii="Times New Roman" w:eastAsiaTheme="minorEastAsia" w:hAnsi="Times New Roman" w:cs="Times New Roman"/>
+          <w:sz w:val="24"/>
+          <w:szCs w:val="24"/>
+        </w:rPr>
+        <w:t>st</w:t>
+      </w:r>
+      <w:proofErr w:type="spellEnd"/>
+      <w:r>
+        <w:rPr>
+          <w:rFonts w:ascii="Times New Roman" w:eastAsiaTheme="minorEastAsia" w:hAnsi="Times New Roman" w:cs="Times New Roman"/>
+          <w:sz w:val="24"/>
+          <w:szCs w:val="24"/>
+        </w:rPr>
+        <w:t xml:space="preserve">-cut depends on the algorithm, and it’s log(n) since it’s a binary search on the size of the graph. </w:t>
       </w:r>
       <w:r>
         <w:rPr>
@@ -7624,7 +7650,25 @@
           <w:sz w:val="24"/>
           <w:szCs w:val="24"/>
         </w:rPr>
-        <w:t xml:space="preserve">The time complexity for this is similar to the original Greedy algorithm with </w:t>
+        <w:t xml:space="preserve">The time complexity for this is </w:t>
+      </w:r>
+      <w:proofErr w:type="gramStart"/>
+      <w:r>
+        <w:rPr>
+          <w:rFonts w:ascii="Times New Roman" w:hAnsi="Times New Roman" w:cs="Times New Roman"/>
+          <w:sz w:val="24"/>
+          <w:szCs w:val="24"/>
+        </w:rPr>
+        <w:t>similar to</w:t>
+      </w:r>
+      <w:proofErr w:type="gramEnd"/>
+      <w:r>
+        <w:rPr>
+          <w:rFonts w:ascii="Times New Roman" w:hAnsi="Times New Roman" w:cs="Times New Roman"/>
+          <w:sz w:val="24"/>
+          <w:szCs w:val="24"/>
+        </w:rPr>
+        <w:t xml:space="preserve"> the original Greedy algorithm with </w:t>
       </w:r>
       <m:oMath>
         <m:r>
@@ -7687,7 +7731,25 @@
           <w:sz w:val="24"/>
           <w:szCs w:val="24"/>
         </w:rPr>
-        <w:t xml:space="preserve">time in a binary search for each vertex, getting us to </w:t>
+        <w:t xml:space="preserve">time in </w:t>
+      </w:r>
+      <w:proofErr w:type="spellStart"/>
+      <w:r>
+        <w:rPr>
+          <w:rFonts w:ascii="Times New Roman" w:hAnsi="Times New Roman" w:cs="Times New Roman"/>
+          <w:sz w:val="24"/>
+          <w:szCs w:val="24"/>
+        </w:rPr>
+        <w:t>a</w:t>
+      </w:r>
+      <w:proofErr w:type="spellEnd"/>
+      <w:r>
+        <w:rPr>
+          <w:rFonts w:ascii="Times New Roman" w:hAnsi="Times New Roman" w:cs="Times New Roman"/>
+          <w:sz w:val="24"/>
+          <w:szCs w:val="24"/>
+        </w:rPr>
+        <w:t xml:space="preserve"> binary search for each vertex, getting us to </w:t>
       </w:r>
       <m:oMath>
         <m:r>
@@ -7756,7 +7818,25 @@
           <w:sz w:val="24"/>
           <w:szCs w:val="24"/>
         </w:rPr>
-        <w:t xml:space="preserve">. And since we are doing a chosen number </w:t>
+        <w:t xml:space="preserve">. And since we are doing a chosen </w:t>
+      </w:r>
+      <w:proofErr w:type="gramStart"/>
+      <w:r>
+        <w:rPr>
+          <w:rFonts w:ascii="Times New Roman" w:hAnsi="Times New Roman" w:cs="Times New Roman"/>
+          <w:sz w:val="24"/>
+          <w:szCs w:val="24"/>
+        </w:rPr>
+        <w:t>number</w:t>
+      </w:r>
+      <w:proofErr w:type="gramEnd"/>
+      <w:r>
+        <w:rPr>
+          <w:rFonts w:ascii="Times New Roman" w:hAnsi="Times New Roman" w:cs="Times New Roman"/>
+          <w:sz w:val="24"/>
+          <w:szCs w:val="24"/>
+        </w:rPr>
+        <w:t xml:space="preserve"> </w:t>
       </w:r>
       <w:r>
         <w:rPr>
@@ -12029,8 +12109,6 @@
           <w:r>
             <w:rPr>
               <w:rFonts w:ascii="Times New Roman" w:hAnsi="Times New Roman" w:cs="Times New Roman"/>
-              <w:i w:val="0"/>
-              <w:iCs w:val="0"/>
               <w:noProof/>
               <w:color w:val="000000" w:themeColor="text1"/>
               <w:sz w:val="24"/>
@@ -12372,8 +12450,6 @@
           <w:r>
             <w:rPr>
               <w:rFonts w:ascii="Times New Roman" w:hAnsi="Times New Roman" w:cs="Times New Roman"/>
-              <w:i w:val="0"/>
-              <w:iCs w:val="0"/>
               <w:noProof/>
               <w:color w:val="000000" w:themeColor="text1"/>
               <w:sz w:val="24"/>
@@ -12445,7 +12521,39 @@
           <w:sz w:val="24"/>
           <w:szCs w:val="24"/>
         </w:rPr>
-        <w:t xml:space="preserve">time complexity. However, after this the connected component subgraphs need to be constructed. Most of this is negligible for time complexity, save for working with the motifs. Processing motifs requires processing each vertex of each motif. So for the number of motifs </w:t>
+        <w:t>time complexity. However, after this the connected component subgraphs need to be constructed</w:t>
+      </w:r>
+      <w:r>
+        <w:rPr>
+          <w:rFonts w:ascii="Times New Roman" w:eastAsiaTheme="minorEastAsia" w:hAnsi="Times New Roman" w:cs="Times New Roman"/>
+          <w:sz w:val="24"/>
+          <w:szCs w:val="24"/>
+        </w:rPr>
+        <w:t xml:space="preserve"> and added to a list</w:t>
+      </w:r>
+      <w:r>
+        <w:rPr>
+          <w:rFonts w:ascii="Times New Roman" w:eastAsiaTheme="minorEastAsia" w:hAnsi="Times New Roman" w:cs="Times New Roman"/>
+          <w:sz w:val="24"/>
+          <w:szCs w:val="24"/>
+        </w:rPr>
+        <w:t xml:space="preserve">. Most of this is negligible for time complexity, save for working with the motifs. Processing motifs requires processing each vertex of each motif. </w:t>
+      </w:r>
+      <w:r>
+        <w:rPr>
+          <w:rFonts w:ascii="Times New Roman" w:eastAsiaTheme="minorEastAsia" w:hAnsi="Times New Roman" w:cs="Times New Roman"/>
+          <w:sz w:val="24"/>
+          <w:szCs w:val="24"/>
+        </w:rPr>
+        <w:t>So,</w:t>
+      </w:r>
+      <w:r>
+        <w:rPr>
+          <w:rFonts w:ascii="Times New Roman" w:eastAsiaTheme="minorEastAsia" w:hAnsi="Times New Roman" w:cs="Times New Roman"/>
+          <w:sz w:val="24"/>
+          <w:szCs w:val="24"/>
+        </w:rPr>
+        <w:t xml:space="preserve"> for the number of motifs </w:t>
       </w:r>
       <w:r>
         <w:rPr>
@@ -12481,7 +12589,15 @@
           <w:sz w:val="24"/>
           <w:szCs w:val="24"/>
         </w:rPr>
-        <w:t xml:space="preserve">, we have complexity </w:t>
+        <w:t xml:space="preserve"> </w:t>
+      </w:r>
+      <w:r>
+        <w:rPr>
+          <w:rFonts w:ascii="Times New Roman" w:eastAsiaTheme="minorEastAsia" w:hAnsi="Times New Roman" w:cs="Times New Roman"/>
+          <w:sz w:val="24"/>
+          <w:szCs w:val="24"/>
+        </w:rPr>
+        <w:t xml:space="preserve">we have complexity </w:t>
       </w:r>
       <m:oMath>
         <m:r>
@@ -13062,8 +13178,6 @@
           <w:r>
             <w:rPr>
               <w:rFonts w:ascii="Times New Roman" w:hAnsi="Times New Roman" w:cs="Times New Roman"/>
-              <w:i w:val="0"/>
-              <w:iCs w:val="0"/>
               <w:noProof/>
               <w:color w:val="000000" w:themeColor="text1"/>
               <w:sz w:val="24"/>
@@ -13174,6 +13288,14 @@
           <w:szCs w:val="24"/>
         </w:rPr>
         <w:t xml:space="preserve"> is held up in the other vertices B, C, and D as well.</w:t>
+      </w:r>
+      <w:r>
+        <w:rPr>
+          <w:rFonts w:ascii="Times New Roman" w:hAnsi="Times New Roman" w:cs="Times New Roman"/>
+          <w:sz w:val="24"/>
+          <w:szCs w:val="24"/>
+        </w:rPr>
+        <w:t xml:space="preserve"> </w:t>
       </w:r>
     </w:p>
     <w:p>
@@ -13849,7 +13971,39 @@
           <w:sz w:val="24"/>
           <w:szCs w:val="24"/>
         </w:rPr>
-        <w:t xml:space="preserve">In this algorithm, we use the Edmonds-Karp algorithm to find max flow, and therefore the min st-cut. Edmonds-Karp uses a breadth first search to find the shortest path from </w:t>
+        <w:t xml:space="preserve">In </w:t>
+      </w:r>
+      <w:r>
+        <w:rPr>
+          <w:rFonts w:ascii="Times New Roman" w:hAnsi="Times New Roman" w:cs="Times New Roman"/>
+          <w:sz w:val="24"/>
+          <w:szCs w:val="24"/>
+        </w:rPr>
+        <w:t>the CoreExact</w:t>
+      </w:r>
+      <w:r>
+        <w:rPr>
+          <w:rFonts w:ascii="Times New Roman" w:hAnsi="Times New Roman" w:cs="Times New Roman"/>
+          <w:sz w:val="24"/>
+          <w:szCs w:val="24"/>
+        </w:rPr>
+        <w:t xml:space="preserve"> algorithm, </w:t>
+      </w:r>
+      <w:r>
+        <w:rPr>
+          <w:rFonts w:ascii="Times New Roman" w:hAnsi="Times New Roman" w:cs="Times New Roman"/>
+          <w:sz w:val="24"/>
+          <w:szCs w:val="24"/>
+        </w:rPr>
+        <w:t>they</w:t>
+      </w:r>
+      <w:r>
+        <w:rPr>
+          <w:rFonts w:ascii="Times New Roman" w:hAnsi="Times New Roman" w:cs="Times New Roman"/>
+          <w:sz w:val="24"/>
+          <w:szCs w:val="24"/>
+        </w:rPr>
+        <w:t xml:space="preserve"> use the Edmonds-Karp algorithm to find max flow, and therefore the min st-cut. Edmonds-Karp uses a breadth first search to find the shortest path from </w:t>
       </w:r>
       <w:r>
         <w:rPr>
@@ -13911,7 +14065,383 @@
           <w:sz w:val="24"/>
           <w:szCs w:val="24"/>
         </w:rPr>
-        <w:t>minimum st-cut subgraph.</w:t>
+        <w:t xml:space="preserve">minimum </w:t>
+      </w:r>
+      <w:proofErr w:type="spellStart"/>
+      <w:r>
+        <w:rPr>
+          <w:rFonts w:ascii="Times New Roman" w:hAnsi="Times New Roman" w:cs="Times New Roman"/>
+          <w:sz w:val="24"/>
+          <w:szCs w:val="24"/>
+        </w:rPr>
+        <w:t>st</w:t>
+      </w:r>
+      <w:proofErr w:type="spellEnd"/>
+      <w:r>
+        <w:rPr>
+          <w:rFonts w:ascii="Times New Roman" w:hAnsi="Times New Roman" w:cs="Times New Roman"/>
+          <w:sz w:val="24"/>
+          <w:szCs w:val="24"/>
+        </w:rPr>
+        <w:t>-cut subgraph.</w:t>
+      </w:r>
+      <w:r>
+        <w:rPr>
+          <w:rFonts w:ascii="Times New Roman" w:hAnsi="Times New Roman" w:cs="Times New Roman"/>
+          <w:sz w:val="24"/>
+          <w:szCs w:val="24"/>
+        </w:rPr>
+        <w:t xml:space="preserve"> The time complexity of the Edmonds-Karp algorithm is </w:t>
+      </w:r>
+      <m:oMath>
+        <m:r>
+          <w:rPr>
+            <w:rFonts w:ascii="Cambria Math" w:hAnsi="Cambria Math" w:cs="Times New Roman"/>
+            <w:sz w:val="24"/>
+            <w:szCs w:val="24"/>
+          </w:rPr>
+          <m:t>O(v</m:t>
+        </m:r>
+        <m:sSup>
+          <m:sSupPr>
+            <m:ctrlPr>
+              <w:rPr>
+                <w:rFonts w:ascii="Cambria Math" w:hAnsi="Cambria Math" w:cs="Times New Roman"/>
+                <w:i/>
+                <w:sz w:val="24"/>
+                <w:szCs w:val="24"/>
+              </w:rPr>
+            </m:ctrlPr>
+          </m:sSupPr>
+          <m:e>
+            <m:r>
+              <w:rPr>
+                <w:rFonts w:ascii="Cambria Math" w:hAnsi="Cambria Math" w:cs="Times New Roman"/>
+                <w:sz w:val="24"/>
+                <w:szCs w:val="24"/>
+              </w:rPr>
+              <m:t>e</m:t>
+            </m:r>
+          </m:e>
+          <m:sup>
+            <m:r>
+              <w:rPr>
+                <w:rFonts w:ascii="Cambria Math" w:hAnsi="Cambria Math" w:cs="Times New Roman"/>
+                <w:sz w:val="24"/>
+                <w:szCs w:val="24"/>
+              </w:rPr>
+              <m:t>2</m:t>
+            </m:r>
+          </m:sup>
+        </m:sSup>
+        <m:r>
+          <w:rPr>
+            <w:rFonts w:ascii="Cambria Math" w:eastAsiaTheme="minorEastAsia" w:hAnsi="Cambria Math" w:cs="Times New Roman"/>
+            <w:sz w:val="24"/>
+            <w:szCs w:val="24"/>
+          </w:rPr>
+          <m:t>)</m:t>
+        </m:r>
+      </m:oMath>
+      <w:r>
+        <w:rPr>
+          <w:rFonts w:ascii="Times New Roman" w:eastAsiaTheme="minorEastAsia" w:hAnsi="Times New Roman" w:cs="Times New Roman"/>
+          <w:sz w:val="24"/>
+          <w:szCs w:val="24"/>
+        </w:rPr>
+        <w:t xml:space="preserve"> </w:t>
+      </w:r>
+      <w:sdt>
+        <w:sdtPr>
+          <w:rPr>
+            <w:rFonts w:ascii="Times New Roman" w:eastAsiaTheme="minorEastAsia" w:hAnsi="Times New Roman" w:cs="Times New Roman"/>
+            <w:sz w:val="24"/>
+            <w:szCs w:val="24"/>
+          </w:rPr>
+          <w:id w:val="-2028168112"/>
+          <w:citation/>
+        </w:sdtPr>
+        <w:sdtContent>
+          <w:r>
+            <w:rPr>
+              <w:rFonts w:ascii="Times New Roman" w:eastAsiaTheme="minorEastAsia" w:hAnsi="Times New Roman" w:cs="Times New Roman"/>
+              <w:sz w:val="24"/>
+              <w:szCs w:val="24"/>
+            </w:rPr>
+            <w:fldChar w:fldCharType="begin"/>
+          </w:r>
+          <w:r>
+            <w:rPr>
+              <w:rFonts w:ascii="Times New Roman" w:eastAsiaTheme="minorEastAsia" w:hAnsi="Times New Roman" w:cs="Times New Roman"/>
+              <w:sz w:val="24"/>
+              <w:szCs w:val="24"/>
+            </w:rPr>
+            <w:instrText xml:space="preserve"> CITATION DSA25 \l 1033 </w:instrText>
+          </w:r>
+          <w:r>
+            <w:rPr>
+              <w:rFonts w:ascii="Times New Roman" w:eastAsiaTheme="minorEastAsia" w:hAnsi="Times New Roman" w:cs="Times New Roman"/>
+              <w:sz w:val="24"/>
+              <w:szCs w:val="24"/>
+            </w:rPr>
+            <w:fldChar w:fldCharType="separate"/>
+          </w:r>
+          <w:r>
+            <w:rPr>
+              <w:rFonts w:ascii="Times New Roman" w:eastAsiaTheme="minorEastAsia" w:hAnsi="Times New Roman" w:cs="Times New Roman"/>
+              <w:noProof/>
+              <w:sz w:val="24"/>
+              <w:szCs w:val="24"/>
+            </w:rPr>
+            <w:t>[14]</w:t>
+          </w:r>
+          <w:r>
+            <w:rPr>
+              <w:rFonts w:ascii="Times New Roman" w:eastAsiaTheme="minorEastAsia" w:hAnsi="Times New Roman" w:cs="Times New Roman"/>
+              <w:sz w:val="24"/>
+              <w:szCs w:val="24"/>
+            </w:rPr>
+            <w:fldChar w:fldCharType="end"/>
+          </w:r>
+        </w:sdtContent>
+      </w:sdt>
+      <w:r>
+        <w:rPr>
+          <w:rFonts w:ascii="Times New Roman" w:eastAsiaTheme="minorEastAsia" w:hAnsi="Times New Roman" w:cs="Times New Roman"/>
+          <w:sz w:val="24"/>
+          <w:szCs w:val="24"/>
+        </w:rPr>
+        <w:t xml:space="preserve">. This is because breadth first searches have time complexity of </w:t>
+      </w:r>
+      <m:oMath>
+        <m:r>
+          <w:rPr>
+            <w:rFonts w:ascii="Cambria Math" w:eastAsiaTheme="minorEastAsia" w:hAnsi="Cambria Math" w:cs="Times New Roman"/>
+            <w:sz w:val="24"/>
+            <w:szCs w:val="24"/>
+          </w:rPr>
+          <m:t>O(v+e)</m:t>
+        </m:r>
+      </m:oMath>
+      <w:r>
+        <w:rPr>
+          <w:rFonts w:ascii="Times New Roman" w:eastAsiaTheme="minorEastAsia" w:hAnsi="Times New Roman" w:cs="Times New Roman"/>
+          <w:sz w:val="24"/>
+          <w:szCs w:val="24"/>
+        </w:rPr>
+        <w:t xml:space="preserve">, but in this case, </w:t>
+      </w:r>
+      <w:proofErr w:type="gramStart"/>
+      <w:r>
+        <w:rPr>
+          <w:rFonts w:ascii="Times New Roman" w:eastAsiaTheme="minorEastAsia" w:hAnsi="Times New Roman" w:cs="Times New Roman"/>
+          <w:sz w:val="24"/>
+          <w:szCs w:val="24"/>
+        </w:rPr>
+        <w:t>a large number of</w:t>
+      </w:r>
+      <w:proofErr w:type="gramEnd"/>
+      <w:r>
+        <w:rPr>
+          <w:rFonts w:ascii="Times New Roman" w:eastAsiaTheme="minorEastAsia" w:hAnsi="Times New Roman" w:cs="Times New Roman"/>
+          <w:sz w:val="24"/>
+          <w:szCs w:val="24"/>
+        </w:rPr>
+        <w:t xml:space="preserve"> edges is the worst case, so we have worst case of </w:t>
+      </w:r>
+      <m:oMath>
+        <m:r>
+          <w:rPr>
+            <w:rFonts w:ascii="Cambria Math" w:eastAsiaTheme="minorEastAsia" w:hAnsi="Cambria Math" w:cs="Times New Roman"/>
+            <w:sz w:val="24"/>
+            <w:szCs w:val="24"/>
+          </w:rPr>
+          <m:t>O(e)</m:t>
+        </m:r>
+      </m:oMath>
+      <w:r>
+        <w:rPr>
+          <w:rFonts w:ascii="Times New Roman" w:eastAsiaTheme="minorEastAsia" w:hAnsi="Times New Roman" w:cs="Times New Roman"/>
+          <w:sz w:val="24"/>
+          <w:szCs w:val="24"/>
+        </w:rPr>
+        <w:t xml:space="preserve"> for the breadth first search. But this </w:t>
+      </w:r>
+      <w:proofErr w:type="gramStart"/>
+      <w:r>
+        <w:rPr>
+          <w:rFonts w:ascii="Times New Roman" w:eastAsiaTheme="minorEastAsia" w:hAnsi="Times New Roman" w:cs="Times New Roman"/>
+          <w:sz w:val="24"/>
+          <w:szCs w:val="24"/>
+        </w:rPr>
+        <w:t>has to</w:t>
+      </w:r>
+      <w:proofErr w:type="gramEnd"/>
+      <w:r>
+        <w:rPr>
+          <w:rFonts w:ascii="Times New Roman" w:eastAsiaTheme="minorEastAsia" w:hAnsi="Times New Roman" w:cs="Times New Roman"/>
+          <w:sz w:val="24"/>
+          <w:szCs w:val="24"/>
+        </w:rPr>
+        <w:t xml:space="preserve"> run for every path, which in the worst case, is roughly equal to</w:t>
+      </w:r>
+      <w:r>
+        <w:rPr>
+          <w:rFonts w:ascii="Times New Roman" w:eastAsiaTheme="minorEastAsia" w:hAnsi="Times New Roman" w:cs="Times New Roman"/>
+          <w:sz w:val="24"/>
+          <w:szCs w:val="24"/>
+        </w:rPr>
+        <w:t xml:space="preserve"> </w:t>
+      </w:r>
+      <w:proofErr w:type="spellStart"/>
+      <w:r>
+        <w:rPr>
+          <w:rFonts w:ascii="Times New Roman" w:eastAsiaTheme="minorEastAsia" w:hAnsi="Times New Roman" w:cs="Times New Roman"/>
+          <w:i/>
+          <w:iCs/>
+          <w:sz w:val="24"/>
+          <w:szCs w:val="24"/>
+        </w:rPr>
+        <w:t>ve</w:t>
+      </w:r>
+      <w:proofErr w:type="spellEnd"/>
+      <w:r>
+        <w:rPr>
+          <w:rFonts w:ascii="Times New Roman" w:eastAsiaTheme="minorEastAsia" w:hAnsi="Times New Roman" w:cs="Times New Roman"/>
+          <w:sz w:val="24"/>
+          <w:szCs w:val="24"/>
+        </w:rPr>
+        <w:t xml:space="preserve"> paths. </w:t>
+      </w:r>
+      <w:proofErr w:type="gramStart"/>
+      <w:r>
+        <w:rPr>
+          <w:rFonts w:ascii="Times New Roman" w:eastAsiaTheme="minorEastAsia" w:hAnsi="Times New Roman" w:cs="Times New Roman"/>
+          <w:sz w:val="24"/>
+          <w:szCs w:val="24"/>
+        </w:rPr>
+        <w:t>So</w:t>
+      </w:r>
+      <w:proofErr w:type="gramEnd"/>
+      <w:r>
+        <w:rPr>
+          <w:rFonts w:ascii="Times New Roman" w:eastAsiaTheme="minorEastAsia" w:hAnsi="Times New Roman" w:cs="Times New Roman"/>
+          <w:sz w:val="24"/>
+          <w:szCs w:val="24"/>
+        </w:rPr>
+        <w:t xml:space="preserve"> the worst case time complexity comes out to be </w:t>
+      </w:r>
+      <m:oMath>
+        <m:r>
+          <w:rPr>
+            <w:rFonts w:ascii="Cambria Math" w:hAnsi="Cambria Math" w:cs="Times New Roman"/>
+            <w:sz w:val="24"/>
+            <w:szCs w:val="24"/>
+          </w:rPr>
+          <m:t>O</m:t>
+        </m:r>
+        <m:d>
+          <m:dPr>
+            <m:ctrlPr>
+              <w:rPr>
+                <w:rFonts w:ascii="Cambria Math" w:hAnsi="Cambria Math" w:cs="Times New Roman"/>
+                <w:i/>
+                <w:sz w:val="24"/>
+                <w:szCs w:val="24"/>
+              </w:rPr>
+            </m:ctrlPr>
+          </m:dPr>
+          <m:e>
+            <m:r>
+              <w:rPr>
+                <w:rFonts w:ascii="Cambria Math" w:hAnsi="Cambria Math" w:cs="Times New Roman"/>
+                <w:sz w:val="24"/>
+                <w:szCs w:val="24"/>
+              </w:rPr>
+              <m:t>v</m:t>
+            </m:r>
+            <m:r>
+              <w:rPr>
+                <w:rFonts w:ascii="Cambria Math" w:hAnsi="Cambria Math" w:cs="Times New Roman"/>
+                <w:sz w:val="24"/>
+                <w:szCs w:val="24"/>
+              </w:rPr>
+              <m:t>e∙e</m:t>
+            </m:r>
+            <m:ctrlPr>
+              <w:rPr>
+                <w:rFonts w:ascii="Cambria Math" w:eastAsiaTheme="minorEastAsia" w:hAnsi="Cambria Math" w:cs="Times New Roman"/>
+                <w:i/>
+                <w:sz w:val="24"/>
+                <w:szCs w:val="24"/>
+              </w:rPr>
+            </m:ctrlPr>
+          </m:e>
+        </m:d>
+        <m:r>
+          <w:rPr>
+            <w:rFonts w:ascii="Cambria Math" w:eastAsiaTheme="minorEastAsia" w:hAnsi="Cambria Math" w:cs="Times New Roman"/>
+            <w:sz w:val="24"/>
+            <w:szCs w:val="24"/>
+          </w:rPr>
+          <m:t>=</m:t>
+        </m:r>
+        <m:r>
+          <w:rPr>
+            <w:rFonts w:ascii="Cambria Math" w:hAnsi="Cambria Math" w:cs="Times New Roman"/>
+            <w:sz w:val="24"/>
+            <w:szCs w:val="24"/>
+          </w:rPr>
+          <m:t>O(v</m:t>
+        </m:r>
+        <m:sSup>
+          <m:sSupPr>
+            <m:ctrlPr>
+              <w:rPr>
+                <w:rFonts w:ascii="Cambria Math" w:hAnsi="Cambria Math" w:cs="Times New Roman"/>
+                <w:i/>
+                <w:sz w:val="24"/>
+                <w:szCs w:val="24"/>
+              </w:rPr>
+            </m:ctrlPr>
+          </m:sSupPr>
+          <m:e>
+            <m:r>
+              <w:rPr>
+                <w:rFonts w:ascii="Cambria Math" w:hAnsi="Cambria Math" w:cs="Times New Roman"/>
+                <w:sz w:val="24"/>
+                <w:szCs w:val="24"/>
+              </w:rPr>
+              <m:t>e</m:t>
+            </m:r>
+          </m:e>
+          <m:sup>
+            <m:r>
+              <w:rPr>
+                <w:rFonts w:ascii="Cambria Math" w:hAnsi="Cambria Math" w:cs="Times New Roman"/>
+                <w:sz w:val="24"/>
+                <w:szCs w:val="24"/>
+              </w:rPr>
+              <m:t>2</m:t>
+            </m:r>
+          </m:sup>
+        </m:sSup>
+        <m:r>
+          <w:rPr>
+            <w:rFonts w:ascii="Cambria Math" w:eastAsiaTheme="minorEastAsia" w:hAnsi="Cambria Math" w:cs="Times New Roman"/>
+            <w:sz w:val="24"/>
+            <w:szCs w:val="24"/>
+          </w:rPr>
+          <m:t>)</m:t>
+        </m:r>
+      </m:oMath>
+      <w:r>
+        <w:rPr>
+          <w:rFonts w:ascii="Times New Roman" w:eastAsiaTheme="minorEastAsia" w:hAnsi="Times New Roman" w:cs="Times New Roman"/>
+          <w:sz w:val="24"/>
+          <w:szCs w:val="24"/>
+        </w:rPr>
+        <w:t>.</w:t>
       </w:r>
     </w:p>
     <w:p>
@@ -13928,6 +14458,7 @@
         </w:rPr>
       </w:pPr>
       <w:bookmarkStart w:id="25" w:name="_Toc191903551"/>
+      <w:proofErr w:type="gramStart"/>
       <w:r>
         <w:rPr>
           <w:rFonts w:ascii="Times New Roman" w:hAnsi="Times New Roman" w:cs="Times New Roman"/>
@@ -13937,7 +14468,19 @@
           <w:sz w:val="24"/>
           <w:szCs w:val="24"/>
         </w:rPr>
-        <w:t>An in Depth Look at Goldberg’s Algorithm</w:t>
+        <w:t>An</w:t>
+      </w:r>
+      <w:proofErr w:type="gramEnd"/>
+      <w:r>
+        <w:rPr>
+          <w:rFonts w:ascii="Times New Roman" w:hAnsi="Times New Roman" w:cs="Times New Roman"/>
+          <w:b/>
+          <w:bCs/>
+          <w:color w:val="000000" w:themeColor="text1"/>
+          <w:sz w:val="24"/>
+          <w:szCs w:val="24"/>
+        </w:rPr>
+        <w:t xml:space="preserve"> in Depth Look at Goldberg’s Algorithm</w:t>
       </w:r>
       <w:bookmarkEnd w:id="25"/>
     </w:p>
@@ -14008,6 +14551,7 @@
           <w:sz w:val="24"/>
           <w:szCs w:val="24"/>
         </w:rPr>
+        <w:lastRenderedPageBreak/>
         <w:tab/>
         <w:t xml:space="preserve">To start off, lower and upper bounds </w:t>
       </w:r>
@@ -14215,16 +14759,7 @@
           <w:sz w:val="24"/>
           <w:szCs w:val="24"/>
         </w:rPr>
-        <w:t xml:space="preserve">). There is an edge added for every </w:t>
-      </w:r>
-      <w:r>
-        <w:rPr>
-          <w:rFonts w:ascii="Times New Roman" w:hAnsi="Times New Roman" w:cs="Times New Roman"/>
-          <w:sz w:val="24"/>
-          <w:szCs w:val="24"/>
-        </w:rPr>
-        <w:lastRenderedPageBreak/>
-        <w:t xml:space="preserve">vertex </w:t>
+        <w:t xml:space="preserve">). There is an edge added for every vertex </w:t>
       </w:r>
       <w:r>
         <w:rPr>
@@ -14374,7 +14909,41 @@
           <w:sz w:val="24"/>
           <w:szCs w:val="24"/>
         </w:rPr>
-        <w:t>As a note, in Goldberg’s original algorithm, it uses edge degree and just α. But CoreExact has adjusted those values to work with motifs other than edges. With this graph,</w:t>
+        <w:t>As a note, in Goldberg’s original algorithm, it uses edge degree and just α. But CoreExact has adjusted those values to work with motifs other than edges.</w:t>
+      </w:r>
+      <w:r>
+        <w:rPr>
+          <w:rFonts w:ascii="Times New Roman" w:hAnsi="Times New Roman" w:cs="Times New Roman"/>
+          <w:sz w:val="24"/>
+          <w:szCs w:val="24"/>
+        </w:rPr>
+        <w:t xml:space="preserve"> The time complexity of this construction comes down to the handling of the motifs. Each edge of each motif needs to be handled separately for determining the weight, which is the most complex part of the construction, resulting in a time complexity of </w:t>
+      </w:r>
+      <m:oMath>
+        <m:r>
+          <w:rPr>
+            <w:rFonts w:ascii="Cambria Math" w:hAnsi="Cambria Math" w:cs="Times New Roman"/>
+            <w:sz w:val="24"/>
+            <w:szCs w:val="24"/>
+          </w:rPr>
+          <m:t>O(ms)</m:t>
+        </m:r>
+      </m:oMath>
+      <w:r>
+        <w:rPr>
+          <w:rFonts w:ascii="Times New Roman" w:eastAsiaTheme="minorEastAsia" w:hAnsi="Times New Roman" w:cs="Times New Roman"/>
+          <w:sz w:val="24"/>
+          <w:szCs w:val="24"/>
+        </w:rPr>
+        <w:t xml:space="preserve">. </w:t>
+      </w:r>
+      <w:r>
+        <w:rPr>
+          <w:rFonts w:ascii="Times New Roman" w:hAnsi="Times New Roman" w:cs="Times New Roman"/>
+          <w:sz w:val="24"/>
+          <w:szCs w:val="24"/>
+        </w:rPr>
+        <w:t>With this graph,</w:t>
       </w:r>
       <w:r>
         <w:rPr>
@@ -14457,7 +15026,7 @@
               <w:sz w:val="24"/>
               <w:szCs w:val="24"/>
             </w:rPr>
-            <w:t>[14]</w:t>
+            <w:t>[15]</w:t>
           </w:r>
           <w:r>
             <w:rPr>
@@ -14975,7 +15544,16 @@
           <w:sz w:val="24"/>
           <w:szCs w:val="24"/>
         </w:rPr>
-        <w:t xml:space="preserve"> was empty or not, proving his theorem. A more through explanation of this is explained in </w:t>
+        <w:t xml:space="preserve"> was empty or not, proving his theorem. A more </w:t>
+      </w:r>
+      <w:r>
+        <w:rPr>
+          <w:rFonts w:ascii="Times New Roman" w:eastAsiaTheme="minorEastAsia" w:hAnsi="Times New Roman" w:cs="Times New Roman"/>
+          <w:sz w:val="24"/>
+          <w:szCs w:val="24"/>
+        </w:rPr>
+        <w:lastRenderedPageBreak/>
+        <w:t xml:space="preserve">through explanation of this is explained in </w:t>
       </w:r>
       <w:sdt>
         <w:sdtPr>
@@ -15019,7 +15597,7 @@
               <w:sz w:val="24"/>
               <w:szCs w:val="24"/>
             </w:rPr>
-            <w:t>[14]</w:t>
+            <w:t>[15]</w:t>
           </w:r>
           <w:r>
             <w:rPr>
@@ -15081,7 +15659,7 @@
               <w:sz w:val="24"/>
               <w:szCs w:val="24"/>
             </w:rPr>
-            <w:t>[15]</w:t>
+            <w:t>[12]</w:t>
           </w:r>
           <w:r>
             <w:rPr>
@@ -15111,7 +15689,8 @@
         </w:tabs>
         <w:spacing w:line="480" w:lineRule="auto"/>
         <w:rPr>
-          <w:rFonts w:ascii="Times New Roman" w:hAnsi="Times New Roman" w:cs="Times New Roman"/>
+          <w:rFonts w:ascii="Times New Roman" w:eastAsiaTheme="minorEastAsia" w:hAnsi="Times New Roman" w:cs="Times New Roman"/>
+          <w:iCs/>
           <w:sz w:val="24"/>
           <w:szCs w:val="24"/>
         </w:rPr>
@@ -15376,17 +15955,7 @@
           <w:sz w:val="24"/>
           <w:szCs w:val="24"/>
         </w:rPr>
-        <w:t xml:space="preserve">is greater than this value, </w:t>
-      </w:r>
-      <w:r>
-        <w:rPr>
-          <w:rFonts w:ascii="Times New Roman" w:eastAsiaTheme="minorEastAsia" w:hAnsi="Times New Roman" w:cs="Times New Roman"/>
-          <w:iCs/>
-          <w:sz w:val="24"/>
-          <w:szCs w:val="24"/>
-        </w:rPr>
-        <w:lastRenderedPageBreak/>
-        <w:t xml:space="preserve">there are no more possible densities to find through the binary search. The proof for this value is that given two densities </w:t>
+        <w:t xml:space="preserve">is greater than this value, there are no more possible densities to find through the binary search. The proof for this value is that given two densities </w:t>
       </w:r>
       <m:oMath>
         <m:f>
@@ -16448,7 +17017,7 @@
               <w:sz w:val="24"/>
               <w:szCs w:val="24"/>
             </w:rPr>
-            <w:t>[14]</w:t>
+            <w:t>[15]</w:t>
           </w:r>
           <w:r>
             <w:rPr>
@@ -16473,33 +17042,6 @@
     </w:p>
     <w:p>
       <w:pPr>
-        <w:pStyle w:val="Heading2"/>
-        <w:spacing w:line="480" w:lineRule="auto"/>
-        <w:rPr>
-          <w:rFonts w:ascii="Times New Roman" w:hAnsi="Times New Roman" w:cs="Times New Roman"/>
-          <w:b/>
-          <w:bCs/>
-          <w:color w:val="000000" w:themeColor="text1"/>
-          <w:sz w:val="24"/>
-          <w:szCs w:val="24"/>
-        </w:rPr>
-      </w:pPr>
-      <w:bookmarkStart w:id="26" w:name="_Toc191903552"/>
-      <w:r>
-        <w:rPr>
-          <w:rFonts w:ascii="Times New Roman" w:hAnsi="Times New Roman" w:cs="Times New Roman"/>
-          <w:b/>
-          <w:bCs/>
-          <w:color w:val="000000" w:themeColor="text1"/>
-          <w:sz w:val="24"/>
-          <w:szCs w:val="24"/>
-        </w:rPr>
-        <w:t>The Full Algorithm</w:t>
-      </w:r>
-      <w:bookmarkEnd w:id="26"/>
-    </w:p>
-    <w:p>
-      <w:pPr>
         <w:tabs>
           <w:tab w:val="left" w:pos="720"/>
           <w:tab w:val="right" w:leader="dot" w:pos="7920"/>
@@ -16507,14 +17049,16 @@
         </w:tabs>
         <w:spacing w:line="480" w:lineRule="auto"/>
         <w:rPr>
-          <w:rFonts w:ascii="Times New Roman" w:hAnsi="Times New Roman" w:cs="Times New Roman"/>
-          <w:sz w:val="24"/>
-          <w:szCs w:val="24"/>
-        </w:rPr>
-      </w:pPr>
-      <w:r>
-        <w:rPr>
-          <w:rFonts w:ascii="Times New Roman" w:hAnsi="Times New Roman" w:cs="Times New Roman"/>
+          <w:rFonts w:ascii="Times New Roman" w:eastAsiaTheme="minorEastAsia" w:hAnsi="Times New Roman" w:cs="Times New Roman"/>
+          <w:iCs/>
+          <w:sz w:val="24"/>
+          <w:szCs w:val="24"/>
+        </w:rPr>
+      </w:pPr>
+      <w:r>
+        <w:rPr>
+          <w:rFonts w:ascii="Times New Roman" w:eastAsiaTheme="minorEastAsia" w:hAnsi="Times New Roman" w:cs="Times New Roman"/>
+          <w:iCs/>
           <w:sz w:val="24"/>
           <w:szCs w:val="24"/>
         </w:rPr>
@@ -16522,11 +17066,89 @@
       </w:r>
       <w:r>
         <w:rPr>
-          <w:rFonts w:ascii="Times New Roman" w:hAnsi="Times New Roman" w:cs="Times New Roman"/>
-          <w:sz w:val="24"/>
-          <w:szCs w:val="24"/>
-        </w:rPr>
-        <w:t>Now that we’ve covered the individual aspects, let’s review how this algorithm works. Before the algorithm begins, a graph and motif type are selected as input. To start off, core decomposition is run on the graph to find the k-cores and store the information on the densest of them. The densest k-core is then broken into connected components, and the highest density is found between the k-core and its connected components. The densest of these is saved as the current densest subgraph, and we get the upper and lower bounds</w:t>
+          <w:rFonts w:ascii="Times New Roman" w:eastAsiaTheme="minorEastAsia" w:hAnsi="Times New Roman" w:cs="Times New Roman"/>
+          <w:iCs/>
+          <w:sz w:val="24"/>
+          <w:szCs w:val="24"/>
+          <w:highlight w:val="yellow"/>
+        </w:rPr>
+        <w:t>(Maybe address time complexity here. But the exacts of this are unclear to me because of the use of motifs)</w:t>
+      </w:r>
+      <w:r>
+        <w:rPr>
+          <w:rFonts w:ascii="Times New Roman" w:eastAsiaTheme="minorEastAsia" w:hAnsi="Times New Roman" w:cs="Times New Roman"/>
+          <w:iCs/>
+          <w:sz w:val="24"/>
+          <w:szCs w:val="24"/>
+        </w:rPr>
+        <w:t xml:space="preserve"> </w:t>
+      </w:r>
+    </w:p>
+    <w:p>
+      <w:pPr>
+        <w:pStyle w:val="Heading2"/>
+        <w:spacing w:line="480" w:lineRule="auto"/>
+        <w:rPr>
+          <w:rFonts w:ascii="Times New Roman" w:hAnsi="Times New Roman" w:cs="Times New Roman"/>
+          <w:b/>
+          <w:bCs/>
+          <w:color w:val="000000" w:themeColor="text1"/>
+          <w:sz w:val="24"/>
+          <w:szCs w:val="24"/>
+        </w:rPr>
+      </w:pPr>
+      <w:bookmarkStart w:id="26" w:name="_Toc191903552"/>
+      <w:r>
+        <w:rPr>
+          <w:rFonts w:ascii="Times New Roman" w:hAnsi="Times New Roman" w:cs="Times New Roman"/>
+          <w:b/>
+          <w:bCs/>
+          <w:color w:val="000000" w:themeColor="text1"/>
+          <w:sz w:val="24"/>
+          <w:szCs w:val="24"/>
+        </w:rPr>
+        <w:t>The Full Algorithm</w:t>
+      </w:r>
+      <w:bookmarkEnd w:id="26"/>
+    </w:p>
+    <w:p>
+      <w:pPr>
+        <w:tabs>
+          <w:tab w:val="left" w:pos="720"/>
+          <w:tab w:val="right" w:leader="dot" w:pos="7920"/>
+          <w:tab w:val="right" w:pos="8640"/>
+        </w:tabs>
+        <w:spacing w:line="480" w:lineRule="auto"/>
+        <w:rPr>
+          <w:rFonts w:ascii="Times New Roman" w:hAnsi="Times New Roman" w:cs="Times New Roman"/>
+          <w:sz w:val="24"/>
+          <w:szCs w:val="24"/>
+        </w:rPr>
+      </w:pPr>
+      <w:r>
+        <w:rPr>
+          <w:rFonts w:ascii="Times New Roman" w:hAnsi="Times New Roman" w:cs="Times New Roman"/>
+          <w:sz w:val="24"/>
+          <w:szCs w:val="24"/>
+        </w:rPr>
+        <w:tab/>
+      </w:r>
+      <w:r>
+        <w:rPr>
+          <w:rFonts w:ascii="Times New Roman" w:hAnsi="Times New Roman" w:cs="Times New Roman"/>
+          <w:sz w:val="24"/>
+          <w:szCs w:val="24"/>
+        </w:rPr>
+        <w:t xml:space="preserve">Now that we’ve covered the individual aspects, let’s review how this algorithm works. Before the algorithm begins, a graph and motif type are selected as input. To start off, core decomposition is run on the graph to find the k-cores and store the information on the densest of them. The densest k-core is then broken into connected components, </w:t>
+      </w:r>
+      <w:r>
+        <w:rPr>
+          <w:rFonts w:ascii="Times New Roman" w:hAnsi="Times New Roman" w:cs="Times New Roman"/>
+          <w:sz w:val="24"/>
+          <w:szCs w:val="24"/>
+        </w:rPr>
+        <w:lastRenderedPageBreak/>
+        <w:t>and the highest density is found between the k-core and its connected components. The densest of these is saved as the current densest subgraph, and we get the upper and lower bounds</w:t>
       </w:r>
       <w:r>
         <w:rPr>
@@ -16871,16 +17493,7 @@
           <w:sz w:val="24"/>
           <w:szCs w:val="24"/>
         </w:rPr>
-        <w:t xml:space="preserve">This runs until the difference between the upper and lower bound is within the margin of </w:t>
-      </w:r>
-      <w:r>
-        <w:rPr>
-          <w:rFonts w:ascii="Times New Roman" w:hAnsi="Times New Roman" w:cs="Times New Roman"/>
-          <w:sz w:val="24"/>
-          <w:szCs w:val="24"/>
-        </w:rPr>
-        <w:lastRenderedPageBreak/>
-        <w:t>error. Once that happens, we either move onto the next connected component and redo the previous steps, or we are done, and we have found the densest subgraph.</w:t>
+        <w:t>This runs until the difference between the upper and lower bound is within the margin of error. Once that happens, we either move onto the next connected component and redo the previous steps, or we are done, and we have found the densest subgraph.</w:t>
       </w:r>
     </w:p>
     <w:p>
@@ -17227,10 +17840,7 @@
             <w:p>
               <w:pPr>
                 <w:rPr>
-                  <w:rFonts w:ascii="Times New Roman" w:hAnsi="Times New Roman" w:cs="Times New Roman"/>
                   <w:noProof/>
-                  <w:sz w:val="24"/>
-                  <w:szCs w:val="24"/>
                 </w:rPr>
               </w:pPr>
               <w:r>
@@ -17271,12 +17881,12 @@
                 <w:tblLook w:val="04A0" w:firstRow="1" w:lastRow="0" w:firstColumn="1" w:lastColumn="0" w:noHBand="0" w:noVBand="1"/>
               </w:tblPr>
               <w:tblGrid>
-                <w:gridCol w:w="396"/>
-                <w:gridCol w:w="8244"/>
+                <w:gridCol w:w="259"/>
+                <w:gridCol w:w="8381"/>
               </w:tblGrid>
               <w:tr>
                 <w:trPr>
-                  <w:divId w:val="287050207"/>
+                  <w:divId w:val="1679577818"/>
                   <w:tblCellSpacing w:w="15" w:type="dxa"/>
                 </w:trPr>
                 <w:tc>
@@ -17288,7 +17898,6 @@
                     <w:pPr>
                       <w:pStyle w:val="Bibliography"/>
                       <w:rPr>
-                        <w:rFonts w:ascii="Times New Roman" w:hAnsi="Times New Roman" w:cs="Times New Roman"/>
                         <w:noProof/>
                         <w:kern w:val="0"/>
                         <w:sz w:val="24"/>
@@ -17298,10 +17907,7 @@
                     </w:pPr>
                     <w:r>
                       <w:rPr>
-                        <w:rFonts w:ascii="Times New Roman" w:hAnsi="Times New Roman" w:cs="Times New Roman"/>
                         <w:noProof/>
-                        <w:sz w:val="24"/>
-                        <w:szCs w:val="24"/>
                       </w:rPr>
                       <w:t xml:space="preserve">[1] </w:t>
                     </w:r>
@@ -17316,18 +17922,12 @@
                     <w:pPr>
                       <w:pStyle w:val="Bibliography"/>
                       <w:rPr>
-                        <w:rFonts w:ascii="Times New Roman" w:hAnsi="Times New Roman" w:cs="Times New Roman"/>
                         <w:noProof/>
-                        <w:sz w:val="24"/>
-                        <w:szCs w:val="24"/>
                       </w:rPr>
                     </w:pPr>
                     <w:r>
                       <w:rPr>
-                        <w:rFonts w:ascii="Times New Roman" w:hAnsi="Times New Roman" w:cs="Times New Roman"/>
                         <w:noProof/>
-                        <w:sz w:val="24"/>
-                        <w:szCs w:val="24"/>
                       </w:rPr>
                       <w:t>C. M. Y. F. a. L. V. L. W. Luo, "A Survey of Densest Subgraph Discovery on Large Graphs," 14 June 2023. [Online]. Available: https://arxiv.org/abs/2306.07927. [Accessed 6 January 2025].</w:t>
                     </w:r>
@@ -17336,7 +17936,7 @@
               </w:tr>
               <w:tr>
                 <w:trPr>
-                  <w:divId w:val="287050207"/>
+                  <w:divId w:val="1679577818"/>
                   <w:tblCellSpacing w:w="15" w:type="dxa"/>
                 </w:trPr>
                 <w:tc>
@@ -17348,18 +17948,12 @@
                     <w:pPr>
                       <w:pStyle w:val="Bibliography"/>
                       <w:rPr>
-                        <w:rFonts w:ascii="Times New Roman" w:hAnsi="Times New Roman" w:cs="Times New Roman"/>
                         <w:noProof/>
-                        <w:sz w:val="24"/>
-                        <w:szCs w:val="24"/>
                       </w:rPr>
                     </w:pPr>
                     <w:r>
                       <w:rPr>
-                        <w:rFonts w:ascii="Times New Roman" w:hAnsi="Times New Roman" w:cs="Times New Roman"/>
                         <w:noProof/>
-                        <w:sz w:val="24"/>
-                        <w:szCs w:val="24"/>
                       </w:rPr>
                       <w:t xml:space="preserve">[2] </w:t>
                     </w:r>
@@ -17374,18 +17968,12 @@
                     <w:pPr>
                       <w:pStyle w:val="Bibliography"/>
                       <w:rPr>
-                        <w:rFonts w:ascii="Times New Roman" w:hAnsi="Times New Roman" w:cs="Times New Roman"/>
                         <w:noProof/>
-                        <w:sz w:val="24"/>
-                        <w:szCs w:val="24"/>
                       </w:rPr>
                     </w:pPr>
                     <w:r>
                       <w:rPr>
-                        <w:rFonts w:ascii="Times New Roman" w:hAnsi="Times New Roman" w:cs="Times New Roman"/>
                         <w:noProof/>
-                        <w:sz w:val="24"/>
-                        <w:szCs w:val="24"/>
                       </w:rPr>
                       <w:t>K. Y. R. C. L. V. L. X. L. Y. Fang, "Efficient Algorithms for Densest Subgraph Discovery," 17 August 2019. [Online]. Available: https://arxiv.org/abs/1906.00341. [Accessed 6 January 2025].</w:t>
                     </w:r>
@@ -17394,7 +17982,7 @@
               </w:tr>
               <w:tr>
                 <w:trPr>
-                  <w:divId w:val="287050207"/>
+                  <w:divId w:val="1679577818"/>
                   <w:tblCellSpacing w:w="15" w:type="dxa"/>
                 </w:trPr>
                 <w:tc>
@@ -17406,18 +17994,12 @@
                     <w:pPr>
                       <w:pStyle w:val="Bibliography"/>
                       <w:rPr>
-                        <w:rFonts w:ascii="Times New Roman" w:hAnsi="Times New Roman" w:cs="Times New Roman"/>
                         <w:noProof/>
-                        <w:sz w:val="24"/>
-                        <w:szCs w:val="24"/>
                       </w:rPr>
                     </w:pPr>
                     <w:r>
                       <w:rPr>
-                        <w:rFonts w:ascii="Times New Roman" w:hAnsi="Times New Roman" w:cs="Times New Roman"/>
                         <w:noProof/>
-                        <w:sz w:val="24"/>
-                        <w:szCs w:val="24"/>
                       </w:rPr>
                       <w:t xml:space="preserve">[3] </w:t>
                     </w:r>
@@ -17432,18 +18014,12 @@
                     <w:pPr>
                       <w:pStyle w:val="Bibliography"/>
                       <w:rPr>
-                        <w:rFonts w:ascii="Times New Roman" w:hAnsi="Times New Roman" w:cs="Times New Roman"/>
                         <w:noProof/>
-                        <w:sz w:val="24"/>
-                        <w:szCs w:val="24"/>
                       </w:rPr>
                     </w:pPr>
                     <w:r>
                       <w:rPr>
-                        <w:rFonts w:ascii="Times New Roman" w:hAnsi="Times New Roman" w:cs="Times New Roman"/>
                         <w:noProof/>
-                        <w:sz w:val="24"/>
-                        <w:szCs w:val="24"/>
                       </w:rPr>
                       <w:t>Udacity, "Intro to Parallel Programming," 5 August 2013. [Online]. Available: https://www.youtube.com/watch?v=F620ommtjqk&amp;list=PLAwxTw4SYaPnFKojVQrmyOGFCqHTxfdv2. [Accessed 6 January 2025].</w:t>
                     </w:r>
@@ -17452,7 +18028,7 @@
               </w:tr>
               <w:tr>
                 <w:trPr>
-                  <w:divId w:val="287050207"/>
+                  <w:divId w:val="1679577818"/>
                   <w:tblCellSpacing w:w="15" w:type="dxa"/>
                 </w:trPr>
                 <w:tc>
@@ -17464,18 +18040,12 @@
                     <w:pPr>
                       <w:pStyle w:val="Bibliography"/>
                       <w:rPr>
-                        <w:rFonts w:ascii="Times New Roman" w:hAnsi="Times New Roman" w:cs="Times New Roman"/>
                         <w:noProof/>
-                        <w:sz w:val="24"/>
-                        <w:szCs w:val="24"/>
                       </w:rPr>
                     </w:pPr>
                     <w:r>
                       <w:rPr>
-                        <w:rFonts w:ascii="Times New Roman" w:hAnsi="Times New Roman" w:cs="Times New Roman"/>
                         <w:noProof/>
-                        <w:sz w:val="24"/>
-                        <w:szCs w:val="24"/>
                       </w:rPr>
                       <w:t xml:space="preserve">[4] </w:t>
                     </w:r>
@@ -17490,18 +18060,12 @@
                     <w:pPr>
                       <w:pStyle w:val="Bibliography"/>
                       <w:rPr>
-                        <w:rFonts w:ascii="Times New Roman" w:hAnsi="Times New Roman" w:cs="Times New Roman"/>
                         <w:noProof/>
-                        <w:sz w:val="24"/>
-                        <w:szCs w:val="24"/>
                       </w:rPr>
                     </w:pPr>
                     <w:r>
                       <w:rPr>
-                        <w:rFonts w:ascii="Times New Roman" w:hAnsi="Times New Roman" w:cs="Times New Roman"/>
                         <w:noProof/>
-                        <w:sz w:val="24"/>
-                        <w:szCs w:val="24"/>
                       </w:rPr>
                       <w:t>A. M. A. F. F. B. T. Lanciano, "A Survey of Densest Subgraph Discovery Problem and Its Variants," 18 April 2024, Apr. 18. [Online]. Available: https://arxiv.org/abs/2303.14467. [Accessed 8 January 2025].</w:t>
                     </w:r>
@@ -17510,7 +18074,7 @@
               </w:tr>
               <w:tr>
                 <w:trPr>
-                  <w:divId w:val="287050207"/>
+                  <w:divId w:val="1679577818"/>
                   <w:tblCellSpacing w:w="15" w:type="dxa"/>
                 </w:trPr>
                 <w:tc>
@@ -17522,18 +18086,12 @@
                     <w:pPr>
                       <w:pStyle w:val="Bibliography"/>
                       <w:rPr>
-                        <w:rFonts w:ascii="Times New Roman" w:hAnsi="Times New Roman" w:cs="Times New Roman"/>
                         <w:noProof/>
-                        <w:sz w:val="24"/>
-                        <w:szCs w:val="24"/>
                       </w:rPr>
                     </w:pPr>
                     <w:r>
                       <w:rPr>
-                        <w:rFonts w:ascii="Times New Roman" w:hAnsi="Times New Roman" w:cs="Times New Roman"/>
                         <w:noProof/>
-                        <w:sz w:val="24"/>
-                        <w:szCs w:val="24"/>
                       </w:rPr>
                       <w:t xml:space="preserve">[5] </w:t>
                     </w:r>
@@ -17548,38 +18106,26 @@
                     <w:pPr>
                       <w:pStyle w:val="Bibliography"/>
                       <w:rPr>
-                        <w:rFonts w:ascii="Times New Roman" w:hAnsi="Times New Roman" w:cs="Times New Roman"/>
                         <w:noProof/>
-                        <w:sz w:val="24"/>
-                        <w:szCs w:val="24"/>
                       </w:rPr>
                     </w:pPr>
                     <w:r>
                       <w:rPr>
-                        <w:rFonts w:ascii="Times New Roman" w:hAnsi="Times New Roman" w:cs="Times New Roman"/>
                         <w:noProof/>
-                        <w:sz w:val="24"/>
-                        <w:szCs w:val="24"/>
                       </w:rPr>
                       <w:t xml:space="preserve">G. K. a. D. P. U. Feige, "The Dense k-Subgraph Problem," in </w:t>
                     </w:r>
                     <w:r>
                       <w:rPr>
-                        <w:rFonts w:ascii="Times New Roman" w:hAnsi="Times New Roman" w:cs="Times New Roman"/>
                         <w:i/>
                         <w:iCs/>
                         <w:noProof/>
-                        <w:sz w:val="24"/>
-                        <w:szCs w:val="24"/>
                       </w:rPr>
                       <w:t>Algorithmica</w:t>
                     </w:r>
                     <w:r>
                       <w:rPr>
-                        <w:rFonts w:ascii="Times New Roman" w:hAnsi="Times New Roman" w:cs="Times New Roman"/>
                         <w:noProof/>
-                        <w:sz w:val="24"/>
-                        <w:szCs w:val="24"/>
                       </w:rPr>
                       <w:t>, New York, Springer-Verlag, 2001, pp. 410-421.</w:t>
                     </w:r>
@@ -17588,7 +18134,7 @@
               </w:tr>
               <w:tr>
                 <w:trPr>
-                  <w:divId w:val="287050207"/>
+                  <w:divId w:val="1679577818"/>
                   <w:tblCellSpacing w:w="15" w:type="dxa"/>
                 </w:trPr>
                 <w:tc>
@@ -17600,19 +18146,14 @@
                     <w:pPr>
                       <w:pStyle w:val="Bibliography"/>
                       <w:rPr>
-                        <w:rFonts w:ascii="Times New Roman" w:hAnsi="Times New Roman" w:cs="Times New Roman"/>
                         <w:noProof/>
-                        <w:sz w:val="24"/>
-                        <w:szCs w:val="24"/>
                       </w:rPr>
                     </w:pPr>
                     <w:r>
                       <w:rPr>
-                        <w:rFonts w:ascii="Times New Roman" w:hAnsi="Times New Roman" w:cs="Times New Roman"/>
                         <w:noProof/>
-                        <w:sz w:val="24"/>
-                        <w:szCs w:val="24"/>
                       </w:rPr>
+                      <w:lastRenderedPageBreak/>
                       <w:t xml:space="preserve">[6] </w:t>
                     </w:r>
                   </w:p>
@@ -17626,38 +18167,26 @@
                     <w:pPr>
                       <w:pStyle w:val="Bibliography"/>
                       <w:rPr>
-                        <w:rFonts w:ascii="Times New Roman" w:hAnsi="Times New Roman" w:cs="Times New Roman"/>
                         <w:noProof/>
-                        <w:sz w:val="24"/>
-                        <w:szCs w:val="24"/>
                       </w:rPr>
                     </w:pPr>
                     <w:r>
                       <w:rPr>
-                        <w:rFonts w:ascii="Times New Roman" w:hAnsi="Times New Roman" w:cs="Times New Roman"/>
                         <w:noProof/>
-                        <w:sz w:val="24"/>
-                        <w:szCs w:val="24"/>
                       </w:rPr>
                       <w:t xml:space="preserve">R. K. a. V. Vinay, </w:t>
                     </w:r>
                     <w:r>
                       <w:rPr>
-                        <w:rFonts w:ascii="Times New Roman" w:hAnsi="Times New Roman" w:cs="Times New Roman"/>
                         <w:i/>
                         <w:iCs/>
                         <w:noProof/>
-                        <w:sz w:val="24"/>
-                        <w:szCs w:val="24"/>
                       </w:rPr>
                       <w:t xml:space="preserve">Analyzing the Strucutre of Large Graphs, </w:t>
                     </w:r>
                     <w:r>
                       <w:rPr>
-                        <w:rFonts w:ascii="Times New Roman" w:hAnsi="Times New Roman" w:cs="Times New Roman"/>
                         <w:noProof/>
-                        <w:sz w:val="24"/>
-                        <w:szCs w:val="24"/>
                       </w:rPr>
                       <w:t xml:space="preserve">August, 1999. </w:t>
                     </w:r>
@@ -17666,7 +18195,7 @@
               </w:tr>
               <w:tr>
                 <w:trPr>
-                  <w:divId w:val="287050207"/>
+                  <w:divId w:val="1679577818"/>
                   <w:tblCellSpacing w:w="15" w:type="dxa"/>
                 </w:trPr>
                 <w:tc>
@@ -17678,18 +18207,12 @@
                     <w:pPr>
                       <w:pStyle w:val="Bibliography"/>
                       <w:rPr>
-                        <w:rFonts w:ascii="Times New Roman" w:hAnsi="Times New Roman" w:cs="Times New Roman"/>
                         <w:noProof/>
-                        <w:sz w:val="24"/>
-                        <w:szCs w:val="24"/>
                       </w:rPr>
                     </w:pPr>
                     <w:r>
                       <w:rPr>
-                        <w:rFonts w:ascii="Times New Roman" w:hAnsi="Times New Roman" w:cs="Times New Roman"/>
                         <w:noProof/>
-                        <w:sz w:val="24"/>
-                        <w:szCs w:val="24"/>
                       </w:rPr>
                       <w:t xml:space="preserve">[7] </w:t>
                     </w:r>
@@ -17704,38 +18227,26 @@
                     <w:pPr>
                       <w:pStyle w:val="Bibliography"/>
                       <w:rPr>
-                        <w:rFonts w:ascii="Times New Roman" w:hAnsi="Times New Roman" w:cs="Times New Roman"/>
                         <w:noProof/>
-                        <w:sz w:val="24"/>
-                        <w:szCs w:val="24"/>
                       </w:rPr>
                     </w:pPr>
                     <w:r>
                       <w:rPr>
-                        <w:rFonts w:ascii="Times New Roman" w:hAnsi="Times New Roman" w:cs="Times New Roman"/>
                         <w:noProof/>
-                        <w:sz w:val="24"/>
-                        <w:szCs w:val="24"/>
                       </w:rPr>
                       <w:t xml:space="preserve">M. Charikar, "Greedy Approximation Algorithms For Finding Dense Components in a Graph," </w:t>
                     </w:r>
                     <w:r>
                       <w:rPr>
-                        <w:rFonts w:ascii="Times New Roman" w:hAnsi="Times New Roman" w:cs="Times New Roman"/>
                         <w:i/>
                         <w:iCs/>
                         <w:noProof/>
-                        <w:sz w:val="24"/>
-                        <w:szCs w:val="24"/>
                       </w:rPr>
                       <w:t xml:space="preserve">Proceedings of the 3rd International Workshop on Approximation Algorithms for Combinatorial Optimization, </w:t>
                     </w:r>
                     <w:r>
                       <w:rPr>
-                        <w:rFonts w:ascii="Times New Roman" w:hAnsi="Times New Roman" w:cs="Times New Roman"/>
                         <w:noProof/>
-                        <w:sz w:val="24"/>
-                        <w:szCs w:val="24"/>
                       </w:rPr>
                       <w:t xml:space="preserve">pp. 84-95, 2000. </w:t>
                     </w:r>
@@ -17744,7 +18255,7 @@
               </w:tr>
               <w:tr>
                 <w:trPr>
-                  <w:divId w:val="287050207"/>
+                  <w:divId w:val="1679577818"/>
                   <w:tblCellSpacing w:w="15" w:type="dxa"/>
                 </w:trPr>
                 <w:tc>
@@ -17756,18 +18267,12 @@
                     <w:pPr>
                       <w:pStyle w:val="Bibliography"/>
                       <w:rPr>
-                        <w:rFonts w:ascii="Times New Roman" w:hAnsi="Times New Roman" w:cs="Times New Roman"/>
                         <w:noProof/>
-                        <w:sz w:val="24"/>
-                        <w:szCs w:val="24"/>
                       </w:rPr>
                     </w:pPr>
                     <w:r>
                       <w:rPr>
-                        <w:rFonts w:ascii="Times New Roman" w:hAnsi="Times New Roman" w:cs="Times New Roman"/>
                         <w:noProof/>
-                        <w:sz w:val="24"/>
-                        <w:szCs w:val="24"/>
                       </w:rPr>
                       <w:t xml:space="preserve">[8] </w:t>
                     </w:r>
@@ -17782,38 +18287,26 @@
                     <w:pPr>
                       <w:pStyle w:val="Bibliography"/>
                       <w:rPr>
-                        <w:rFonts w:ascii="Times New Roman" w:hAnsi="Times New Roman" w:cs="Times New Roman"/>
                         <w:noProof/>
-                        <w:sz w:val="24"/>
-                        <w:szCs w:val="24"/>
                       </w:rPr>
                     </w:pPr>
                     <w:r>
                       <w:rPr>
-                        <w:rFonts w:ascii="Times New Roman" w:hAnsi="Times New Roman" w:cs="Times New Roman"/>
                         <w:noProof/>
-                        <w:sz w:val="24"/>
-                        <w:szCs w:val="24"/>
                       </w:rPr>
                       <w:t xml:space="preserve">F. B. A. G. F. G. a. C. Tsourakakis, "Denser than the densest subgraph: extracting," </w:t>
                     </w:r>
                     <w:r>
                       <w:rPr>
-                        <w:rFonts w:ascii="Times New Roman" w:hAnsi="Times New Roman" w:cs="Times New Roman"/>
                         <w:i/>
                         <w:iCs/>
                         <w:noProof/>
-                        <w:sz w:val="24"/>
-                        <w:szCs w:val="24"/>
                       </w:rPr>
                       <w:t xml:space="preserve">KDD, </w:t>
                     </w:r>
                     <w:r>
                       <w:rPr>
-                        <w:rFonts w:ascii="Times New Roman" w:hAnsi="Times New Roman" w:cs="Times New Roman"/>
                         <w:noProof/>
-                        <w:sz w:val="24"/>
-                        <w:szCs w:val="24"/>
                       </w:rPr>
                       <w:t xml:space="preserve">p. 104–112, 2013. </w:t>
                     </w:r>
@@ -17822,7 +18315,7 @@
               </w:tr>
               <w:tr>
                 <w:trPr>
-                  <w:divId w:val="287050207"/>
+                  <w:divId w:val="1679577818"/>
                   <w:tblCellSpacing w:w="15" w:type="dxa"/>
                 </w:trPr>
                 <w:tc>
@@ -17834,18 +18327,12 @@
                     <w:pPr>
                       <w:pStyle w:val="Bibliography"/>
                       <w:rPr>
-                        <w:rFonts w:ascii="Times New Roman" w:hAnsi="Times New Roman" w:cs="Times New Roman"/>
                         <w:noProof/>
-                        <w:sz w:val="24"/>
-                        <w:szCs w:val="24"/>
                       </w:rPr>
                     </w:pPr>
                     <w:r>
                       <w:rPr>
-                        <w:rFonts w:ascii="Times New Roman" w:hAnsi="Times New Roman" w:cs="Times New Roman"/>
                         <w:noProof/>
-                        <w:sz w:val="24"/>
-                        <w:szCs w:val="24"/>
                       </w:rPr>
                       <w:t xml:space="preserve">[9] </w:t>
                     </w:r>
@@ -17860,18 +18347,12 @@
                     <w:pPr>
                       <w:pStyle w:val="Bibliography"/>
                       <w:rPr>
-                        <w:rFonts w:ascii="Times New Roman" w:hAnsi="Times New Roman" w:cs="Times New Roman"/>
                         <w:noProof/>
-                        <w:sz w:val="24"/>
-                        <w:szCs w:val="24"/>
                       </w:rPr>
                     </w:pPr>
                     <w:r>
                       <w:rPr>
-                        <w:rFonts w:ascii="Times New Roman" w:hAnsi="Times New Roman" w:cs="Times New Roman"/>
                         <w:noProof/>
-                        <w:sz w:val="24"/>
-                        <w:szCs w:val="24"/>
                       </w:rPr>
                       <w:t>G. Shute, "University of Minnesota Duluth," Fall 2014. [Online]. Available: https://www.d.umn.edu/~gshute/cs2511/slides/graphs/slide017.html. [Accessed 2 February 2025].</w:t>
                     </w:r>
@@ -17880,7 +18361,7 @@
               </w:tr>
               <w:tr>
                 <w:trPr>
-                  <w:divId w:val="287050207"/>
+                  <w:divId w:val="1679577818"/>
                   <w:tblCellSpacing w:w="15" w:type="dxa"/>
                 </w:trPr>
                 <w:tc>
@@ -17892,18 +18373,12 @@
                     <w:pPr>
                       <w:pStyle w:val="Bibliography"/>
                       <w:rPr>
-                        <w:rFonts w:ascii="Times New Roman" w:hAnsi="Times New Roman" w:cs="Times New Roman"/>
                         <w:noProof/>
-                        <w:sz w:val="24"/>
-                        <w:szCs w:val="24"/>
                       </w:rPr>
                     </w:pPr>
                     <w:r>
                       <w:rPr>
-                        <w:rFonts w:ascii="Times New Roman" w:hAnsi="Times New Roman" w:cs="Times New Roman"/>
                         <w:noProof/>
-                        <w:sz w:val="24"/>
-                        <w:szCs w:val="24"/>
                       </w:rPr>
                       <w:t xml:space="preserve">[10] </w:t>
                     </w:r>
@@ -17918,18 +18393,12 @@
                     <w:pPr>
                       <w:pStyle w:val="Bibliography"/>
                       <w:rPr>
-                        <w:rFonts w:ascii="Times New Roman" w:hAnsi="Times New Roman" w:cs="Times New Roman"/>
                         <w:noProof/>
-                        <w:sz w:val="24"/>
-                        <w:szCs w:val="24"/>
                       </w:rPr>
                     </w:pPr>
                     <w:r>
                       <w:rPr>
-                        <w:rFonts w:ascii="Times New Roman" w:hAnsi="Times New Roman" w:cs="Times New Roman"/>
                         <w:noProof/>
-                        <w:sz w:val="24"/>
-                        <w:szCs w:val="24"/>
                       </w:rPr>
                       <w:t>P. S. Segundo, "ResearchGate," June 2010. [Online]. Available: https://www.researchgate.net/figure/A-A-simple-undirected-graph-U-B-The-adjacency-matrix-A-of-U-C-Bit-wise-AND-operation_fig6_220204855. [Accessed 2 February 2025].</w:t>
                     </w:r>
@@ -17938,7 +18407,7 @@
               </w:tr>
               <w:tr>
                 <w:trPr>
-                  <w:divId w:val="287050207"/>
+                  <w:divId w:val="1679577818"/>
                   <w:tblCellSpacing w:w="15" w:type="dxa"/>
                 </w:trPr>
                 <w:tc>
@@ -17950,18 +18419,12 @@
                     <w:pPr>
                       <w:pStyle w:val="Bibliography"/>
                       <w:rPr>
-                        <w:rFonts w:ascii="Times New Roman" w:hAnsi="Times New Roman" w:cs="Times New Roman"/>
                         <w:noProof/>
-                        <w:sz w:val="24"/>
-                        <w:szCs w:val="24"/>
                       </w:rPr>
                     </w:pPr>
                     <w:r>
                       <w:rPr>
-                        <w:rFonts w:ascii="Times New Roman" w:hAnsi="Times New Roman" w:cs="Times New Roman"/>
                         <w:noProof/>
-                        <w:sz w:val="24"/>
-                        <w:szCs w:val="24"/>
                       </w:rPr>
                       <w:t xml:space="preserve">[11] </w:t>
                     </w:r>
@@ -17976,18 +18439,12 @@
                     <w:pPr>
                       <w:pStyle w:val="Bibliography"/>
                       <w:rPr>
-                        <w:rFonts w:ascii="Times New Roman" w:hAnsi="Times New Roman" w:cs="Times New Roman"/>
                         <w:noProof/>
-                        <w:sz w:val="24"/>
-                        <w:szCs w:val="24"/>
                       </w:rPr>
                     </w:pPr>
                     <w:r>
                       <w:rPr>
-                        <w:rFonts w:ascii="Times New Roman" w:hAnsi="Times New Roman" w:cs="Times New Roman"/>
                         <w:noProof/>
-                        <w:sz w:val="24"/>
-                        <w:szCs w:val="24"/>
                       </w:rPr>
                       <w:t>R. U. Orakzai, "What is the K-Core of a Graph," Baeldung, 5 June 2023. [Online]. Available: https://www.baeldung.com/cs/graph-k-core. [Accessed 5 February 2025].</w:t>
                     </w:r>
@@ -17996,7 +18453,7 @@
               </w:tr>
               <w:tr>
                 <w:trPr>
-                  <w:divId w:val="287050207"/>
+                  <w:divId w:val="1679577818"/>
                   <w:tblCellSpacing w:w="15" w:type="dxa"/>
                 </w:trPr>
                 <w:tc>
@@ -18008,20 +18465,13 @@
                     <w:pPr>
                       <w:pStyle w:val="Bibliography"/>
                       <w:rPr>
-                        <w:rFonts w:ascii="Times New Roman" w:hAnsi="Times New Roman" w:cs="Times New Roman"/>
                         <w:noProof/>
-                        <w:sz w:val="24"/>
-                        <w:szCs w:val="24"/>
                       </w:rPr>
                     </w:pPr>
                     <w:r>
                       <w:rPr>
-                        <w:rFonts w:ascii="Times New Roman" w:hAnsi="Times New Roman" w:cs="Times New Roman"/>
                         <w:noProof/>
-                        <w:sz w:val="24"/>
-                        <w:szCs w:val="24"/>
                       </w:rPr>
-                      <w:lastRenderedPageBreak/>
                       <w:t xml:space="preserve">[12] </w:t>
                     </w:r>
                   </w:p>
@@ -18035,27 +18485,35 @@
                     <w:pPr>
                       <w:pStyle w:val="Bibliography"/>
                       <w:rPr>
-                        <w:rFonts w:ascii="Times New Roman" w:hAnsi="Times New Roman" w:cs="Times New Roman"/>
                         <w:noProof/>
-                        <w:sz w:val="24"/>
-                        <w:szCs w:val="24"/>
                       </w:rPr>
                     </w:pPr>
                     <w:r>
                       <w:rPr>
-                        <w:rFonts w:ascii="Times New Roman" w:hAnsi="Times New Roman" w:cs="Times New Roman"/>
                         <w:noProof/>
-                        <w:sz w:val="24"/>
-                        <w:szCs w:val="24"/>
                       </w:rPr>
-                      <w:t>M. Aibin, "Connected Components in a Graph," Baeldung, 18 March 2024. [Online]. Available: https://www.baeldung.com/cs/graph-connected-components. [Accessed 5 February 2025].</w:t>
+                      <w:t xml:space="preserve">J. P. R. P. C. T. S. C. X. M. Mitzenmacher, "Scalable Large Near-Clique Detection in Large-Scale Networks via Sampling," </w:t>
+                    </w:r>
+                    <w:r>
+                      <w:rPr>
+                        <w:i/>
+                        <w:iCs/>
+                        <w:noProof/>
+                      </w:rPr>
+                      <w:t xml:space="preserve">Proceedings of the 21th ACM SIGKDD International Conference on Knowledge Discovery and Data Mining, </w:t>
+                    </w:r>
+                    <w:r>
+                      <w:rPr>
+                        <w:noProof/>
+                      </w:rPr>
+                      <w:t xml:space="preserve">pp. 815 - 824, 2015. </w:t>
                     </w:r>
                   </w:p>
                 </w:tc>
               </w:tr>
               <w:tr>
                 <w:trPr>
-                  <w:divId w:val="287050207"/>
+                  <w:divId w:val="1679577818"/>
                   <w:tblCellSpacing w:w="15" w:type="dxa"/>
                 </w:trPr>
                 <w:tc>
@@ -18067,18 +18525,12 @@
                     <w:pPr>
                       <w:pStyle w:val="Bibliography"/>
                       <w:rPr>
-                        <w:rFonts w:ascii="Times New Roman" w:hAnsi="Times New Roman" w:cs="Times New Roman"/>
                         <w:noProof/>
-                        <w:sz w:val="24"/>
-                        <w:szCs w:val="24"/>
                       </w:rPr>
                     </w:pPr>
                     <w:r>
                       <w:rPr>
-                        <w:rFonts w:ascii="Times New Roman" w:hAnsi="Times New Roman" w:cs="Times New Roman"/>
                         <w:noProof/>
-                        <w:sz w:val="24"/>
-                        <w:szCs w:val="24"/>
                       </w:rPr>
                       <w:t xml:space="preserve">[13] </w:t>
                     </w:r>
@@ -18093,18 +18545,12 @@
                     <w:pPr>
                       <w:pStyle w:val="Bibliography"/>
                       <w:rPr>
-                        <w:rFonts w:ascii="Times New Roman" w:hAnsi="Times New Roman" w:cs="Times New Roman"/>
                         <w:noProof/>
-                        <w:sz w:val="24"/>
-                        <w:szCs w:val="24"/>
                       </w:rPr>
                     </w:pPr>
                     <w:r>
                       <w:rPr>
-                        <w:rFonts w:ascii="Times New Roman" w:hAnsi="Times New Roman" w:cs="Times New Roman"/>
                         <w:noProof/>
-                        <w:sz w:val="24"/>
-                        <w:szCs w:val="24"/>
                       </w:rPr>
                       <w:t>J. Kogler, "Maximum Flow - Ford-Fulkerson and Edsmond-Karp," Algorithms for Competitive Programming, 13 October 2024. [Online]. Available: https://cp-algorithms.com/graph/edmonds_karp.html. [Accessed 10 February 2025].</w:t>
                     </w:r>
@@ -18113,7 +18559,7 @@
               </w:tr>
               <w:tr>
                 <w:trPr>
-                  <w:divId w:val="287050207"/>
+                  <w:divId w:val="1679577818"/>
                   <w:tblCellSpacing w:w="15" w:type="dxa"/>
                 </w:trPr>
                 <w:tc>
@@ -18125,18 +18571,12 @@
                     <w:pPr>
                       <w:pStyle w:val="Bibliography"/>
                       <w:rPr>
-                        <w:rFonts w:ascii="Times New Roman" w:hAnsi="Times New Roman" w:cs="Times New Roman"/>
                         <w:noProof/>
-                        <w:sz w:val="24"/>
-                        <w:szCs w:val="24"/>
                       </w:rPr>
                     </w:pPr>
                     <w:r>
                       <w:rPr>
-                        <w:rFonts w:ascii="Times New Roman" w:hAnsi="Times New Roman" w:cs="Times New Roman"/>
                         <w:noProof/>
-                        <w:sz w:val="24"/>
-                        <w:szCs w:val="24"/>
                       </w:rPr>
                       <w:t xml:space="preserve">[14] </w:t>
                     </w:r>
@@ -18151,27 +18591,21 @@
                     <w:pPr>
                       <w:pStyle w:val="Bibliography"/>
                       <w:rPr>
-                        <w:rFonts w:ascii="Times New Roman" w:hAnsi="Times New Roman" w:cs="Times New Roman"/>
                         <w:noProof/>
-                        <w:sz w:val="24"/>
-                        <w:szCs w:val="24"/>
                       </w:rPr>
                     </w:pPr>
                     <w:r>
                       <w:rPr>
-                        <w:rFonts w:ascii="Times New Roman" w:hAnsi="Times New Roman" w:cs="Times New Roman"/>
                         <w:noProof/>
-                        <w:sz w:val="24"/>
-                        <w:szCs w:val="24"/>
                       </w:rPr>
-                      <w:t xml:space="preserve">A. V. Goldberg, Finding a Maximum Density Subgraph, Berkley: Univerisity of California, 1984. </w:t>
+                      <w:t>"DSA Edmonds-Karp Algorithm," W3 Schools, [Online]. Available: https://www.w3schools.com/dsa/dsa_algo_graphs_edmondskarp.php#:~:text=So%2C%20BFS%20with%20time%20complexity,(%20V%20%E2%8B%85%20E%202%20)%20.. [Accessed 11 March 2025].</w:t>
                     </w:r>
                   </w:p>
                 </w:tc>
               </w:tr>
               <w:tr>
                 <w:trPr>
-                  <w:divId w:val="287050207"/>
+                  <w:divId w:val="1679577818"/>
                   <w:tblCellSpacing w:w="15" w:type="dxa"/>
                 </w:trPr>
                 <w:tc>
@@ -18183,18 +18617,12 @@
                     <w:pPr>
                       <w:pStyle w:val="Bibliography"/>
                       <w:rPr>
-                        <w:rFonts w:ascii="Times New Roman" w:hAnsi="Times New Roman" w:cs="Times New Roman"/>
                         <w:noProof/>
-                        <w:sz w:val="24"/>
-                        <w:szCs w:val="24"/>
                       </w:rPr>
                     </w:pPr>
                     <w:r>
                       <w:rPr>
-                        <w:rFonts w:ascii="Times New Roman" w:hAnsi="Times New Roman" w:cs="Times New Roman"/>
                         <w:noProof/>
-                        <w:sz w:val="24"/>
-                        <w:szCs w:val="24"/>
                       </w:rPr>
                       <w:t xml:space="preserve">[15] </w:t>
                     </w:r>
@@ -18209,47 +18637,21 @@
                     <w:pPr>
                       <w:pStyle w:val="Bibliography"/>
                       <w:rPr>
-                        <w:rFonts w:ascii="Times New Roman" w:hAnsi="Times New Roman" w:cs="Times New Roman"/>
                         <w:noProof/>
-                        <w:sz w:val="24"/>
-                        <w:szCs w:val="24"/>
                       </w:rPr>
                     </w:pPr>
                     <w:r>
                       <w:rPr>
-                        <w:rFonts w:ascii="Times New Roman" w:hAnsi="Times New Roman" w:cs="Times New Roman"/>
                         <w:noProof/>
-                        <w:sz w:val="24"/>
-                        <w:szCs w:val="24"/>
                       </w:rPr>
-                      <w:t xml:space="preserve">J. P. R. P. C. T. S. C. X. M. Mitzenmacher, "Scalable Large Near-Clique Detection in Large-Scale Networks via Sampling," </w:t>
-                    </w:r>
-                    <w:r>
-                      <w:rPr>
-                        <w:rFonts w:ascii="Times New Roman" w:hAnsi="Times New Roman" w:cs="Times New Roman"/>
-                        <w:i/>
-                        <w:iCs/>
-                        <w:noProof/>
-                        <w:sz w:val="24"/>
-                        <w:szCs w:val="24"/>
-                      </w:rPr>
-                      <w:t xml:space="preserve">Proceedings of the 21th ACM SIGKDD International Conference on Knowledge Discovery and Data Mining, </w:t>
-                    </w:r>
-                    <w:r>
-                      <w:rPr>
-                        <w:rFonts w:ascii="Times New Roman" w:hAnsi="Times New Roman" w:cs="Times New Roman"/>
-                        <w:noProof/>
-                        <w:sz w:val="24"/>
-                        <w:szCs w:val="24"/>
-                      </w:rPr>
-                      <w:t xml:space="preserve">pp. 815 - 824, 2015. </w:t>
+                      <w:t xml:space="preserve">A. V. Goldberg, Finding a Maximum Density Subgraph, Berkley: Univerisity of California, 1984. </w:t>
                     </w:r>
                   </w:p>
                 </w:tc>
               </w:tr>
               <w:tr>
                 <w:trPr>
-                  <w:divId w:val="287050207"/>
+                  <w:divId w:val="1679577818"/>
                   <w:tblCellSpacing w:w="15" w:type="dxa"/>
                 </w:trPr>
                 <w:tc>
@@ -18261,18 +18663,12 @@
                     <w:pPr>
                       <w:pStyle w:val="Bibliography"/>
                       <w:rPr>
-                        <w:rFonts w:ascii="Times New Roman" w:hAnsi="Times New Roman" w:cs="Times New Roman"/>
                         <w:noProof/>
-                        <w:sz w:val="24"/>
-                        <w:szCs w:val="24"/>
                       </w:rPr>
                     </w:pPr>
                     <w:r>
                       <w:rPr>
-                        <w:rFonts w:ascii="Times New Roman" w:hAnsi="Times New Roman" w:cs="Times New Roman"/>
                         <w:noProof/>
-                        <w:sz w:val="24"/>
-                        <w:szCs w:val="24"/>
                       </w:rPr>
                       <w:t xml:space="preserve">[16] </w:t>
                     </w:r>
@@ -18287,20 +18683,67 @@
                     <w:pPr>
                       <w:pStyle w:val="Bibliography"/>
                       <w:rPr>
-                        <w:rFonts w:ascii="Times New Roman" w:hAnsi="Times New Roman" w:cs="Times New Roman"/>
                         <w:noProof/>
-                        <w:sz w:val="24"/>
-                        <w:szCs w:val="24"/>
                       </w:rPr>
                     </w:pPr>
                     <w:r>
                       <w:rPr>
-                        <w:rFonts w:ascii="Times New Roman" w:hAnsi="Times New Roman" w:cs="Times New Roman"/>
                         <w:noProof/>
-                        <w:sz w:val="24"/>
-                        <w:szCs w:val="24"/>
                       </w:rPr>
-                      <w:t>S. Y. Cheung, "The Maximum flow and the Minimum cut," Emory University, 27 October 2019. [Online]. Available: https://www.cs.emory.edu/~cheung/Courses/253/Syllabus/NetFlow/max-flow-min-cut.html. [Accessed 10 February 2025].</w:t>
+                      <w:t>M. Aibin, "Connected Components in a Graph," Baeldung, 18 March 2024. [Online]. Available: https://www.baeldung.com/cs/graph-connected-components. [Accessed 5 February 2025].</w:t>
+                    </w:r>
+                  </w:p>
+                </w:tc>
+              </w:tr>
+              <w:tr>
+                <w:trPr>
+                  <w:divId w:val="1679577818"/>
+                  <w:tblCellSpacing w:w="15" w:type="dxa"/>
+                </w:trPr>
+                <w:tc>
+                  <w:tcPr>
+                    <w:tcW w:w="50" w:type="pct"/>
+                    <w:hideMark/>
+                  </w:tcPr>
+                  <w:p>
+                    <w:pPr>
+                      <w:pStyle w:val="Bibliography"/>
+                      <w:rPr>
+                        <w:noProof/>
+                      </w:rPr>
+                    </w:pPr>
+                    <w:r>
+                      <w:rPr>
+                        <w:noProof/>
+                      </w:rPr>
+                      <w:t xml:space="preserve">[17] </w:t>
+                    </w:r>
+                  </w:p>
+                </w:tc>
+                <w:tc>
+                  <w:tcPr>
+                    <w:tcW w:w="0" w:type="auto"/>
+                    <w:hideMark/>
+                  </w:tcPr>
+                  <w:p>
+                    <w:pPr>
+                      <w:pStyle w:val="Bibliography"/>
+                      <w:rPr>
+                        <w:noProof/>
+                      </w:rPr>
+                    </w:pPr>
+                    <w:r>
+                      <w:rPr>
+                        <w:noProof/>
+                      </w:rPr>
+                      <w:t xml:space="preserve">S. Y. Cheung, "The Maximum flow and the Minimum cut," Emory University, 27 October 2019. [Online]. Available: </w:t>
+                    </w:r>
+                    <w:r>
+                      <w:rPr>
+                        <w:noProof/>
+                      </w:rPr>
+                      <w:lastRenderedPageBreak/>
+                      <w:t>https://www.cs.emory.edu/~cheung/Courses/253/Syllabus/NetFlow/max-flow-min-cut.html. [Accessed 10 February 2025].</w:t>
                     </w:r>
                   </w:p>
                 </w:tc>
@@ -18308,12 +18751,10 @@
             </w:tbl>
             <w:p>
               <w:pPr>
-                <w:divId w:val="287050207"/>
+                <w:divId w:val="1679577818"/>
                 <w:rPr>
-                  <w:rFonts w:ascii="Times New Roman" w:eastAsia="Times New Roman" w:hAnsi="Times New Roman" w:cs="Times New Roman"/>
+                  <w:rFonts w:eastAsia="Times New Roman"/>
                   <w:noProof/>
-                  <w:sz w:val="24"/>
-                  <w:szCs w:val="24"/>
                 </w:rPr>
               </w:pPr>
             </w:p>
@@ -20182,7 +20623,7 @@
     <b:MonthAccessed>February</b:MonthAccessed>
     <b:DayAccessed>5</b:DayAccessed>
     <b:URL>https://www.baeldung.com/cs/graph-connected-components</b:URL>
-    <b:RefOrder>15</b:RefOrder>
+    <b:RefOrder>16</b:RefOrder>
   </b:Source>
   <b:Source>
     <b:Tag>Jak24</b:Tag>
@@ -20233,7 +20674,7 @@
     <b:MonthAccessed>February</b:MonthAccessed>
     <b:DayAccessed>10</b:DayAccessed>
     <b:URL>https://www.cs.emory.edu/~cheung/Courses/253/Syllabus/NetFlow/max-flow-min-cut.html</b:URL>
-    <b:RefOrder>16</b:RefOrder>
+    <b:RefOrder>17</b:RefOrder>
   </b:Source>
   <b:Source>
     <b:Tag>UFe01</b:Tag>
@@ -20337,7 +20778,7 @@
         </b:NameList>
       </b:Author>
     </b:Author>
-    <b:RefOrder>14</b:RefOrder>
+    <b:RefOrder>15</b:RefOrder>
   </b:Source>
   <b:Source>
     <b:Tag>MMi15</b:Tag>
@@ -20360,11 +20801,23 @@
     <b:Pages>815 - 824</b:Pages>
     <b:RefOrder>12</b:RefOrder>
   </b:Source>
+  <b:Source>
+    <b:Tag>DSA25</b:Tag>
+    <b:SourceType>InternetSite</b:SourceType>
+    <b:Guid>{6D780F79-EF3E-4226-B54B-65D845B766F8}</b:Guid>
+    <b:Title>DSA Edmonds-Karp Algorithm</b:Title>
+    <b:ProductionCompany>W3 Schools</b:ProductionCompany>
+    <b:YearAccessed>2025</b:YearAccessed>
+    <b:MonthAccessed>March</b:MonthAccessed>
+    <b:DayAccessed>11</b:DayAccessed>
+    <b:URL>https://www.w3schools.com/dsa/dsa_algo_graphs_edmondskarp.php#:~:text=So%2C%20BFS%20with%20time%20complexity,(%20V%20%E2%8B%85%20E%202%20)%20.</b:URL>
+    <b:RefOrder>14</b:RefOrder>
+  </b:Source>
 </b:Sources>
 </file>
 
 <file path=customXml/itemProps1.xml><?xml version="1.0" encoding="utf-8"?>
-<ds:datastoreItem xmlns:ds="http://schemas.openxmlformats.org/officeDocument/2006/customXml" ds:itemID="{A76DBCD9-1542-4977-918C-741B1D1CB370}">
+<ds:datastoreItem xmlns:ds="http://schemas.openxmlformats.org/officeDocument/2006/customXml" ds:itemID="{051EFC58-B3FD-49A8-807B-5EE6A63EBDDB}">
   <ds:schemaRefs>
     <ds:schemaRef ds:uri="http://schemas.openxmlformats.org/officeDocument/2006/bibliography"/>
   </ds:schemaRefs>

</xml_diff>

<commit_message>
Added final time complexity analyses.
</commit_message>
<xml_diff>
--- a/Thesis Paper.docx
+++ b/Thesis Paper.docx
@@ -736,9 +736,8 @@
           <w:rFonts w:ascii="Times New Roman" w:hAnsi="Times New Roman" w:cs="Times New Roman"/>
           <w:sz w:val="24"/>
           <w:szCs w:val="24"/>
-          <w:highlight w:val="yellow"/>
-        </w:rPr>
-        <w:t>(insert thanks for other student?)</w:t>
+        </w:rPr>
+        <w:t>I would also like to thank Wajid Manzoor, a fellow student of Professor Guo, who was a massive help on developing the CUDA code.</w:t>
       </w:r>
     </w:p>
     <w:p>
@@ -875,7 +874,6 @@
           <w:sz w:val="24"/>
           <w:szCs w:val="24"/>
         </w:rPr>
-        <w:lastRenderedPageBreak/>
         <w:t>Abstract</w:t>
       </w:r>
       <w:bookmarkEnd w:id="0"/>
@@ -1125,6 +1123,14 @@
     </w:p>
     <w:sdt>
       <w:sdtPr>
+        <w:rPr>
+          <w:rFonts w:asciiTheme="minorHAnsi" w:eastAsiaTheme="minorHAnsi" w:hAnsiTheme="minorHAnsi" w:cstheme="minorBidi"/>
+          <w:color w:val="auto"/>
+          <w:kern w:val="2"/>
+          <w:sz w:val="22"/>
+          <w:szCs w:val="22"/>
+          <w14:ligatures w14:val="standardContextual"/>
+        </w:rPr>
         <w:id w:val="669995479"/>
         <w:docPartObj>
           <w:docPartGallery w:val="Table of Contents"/>
@@ -1133,15 +1139,9 @@
       </w:sdtPr>
       <w:sdtEndPr>
         <w:rPr>
-          <w:rFonts w:asciiTheme="minorHAnsi" w:eastAsiaTheme="minorHAnsi" w:hAnsiTheme="minorHAnsi" w:cstheme="minorBidi"/>
           <w:b/>
           <w:bCs/>
           <w:noProof/>
-          <w:color w:val="auto"/>
-          <w:kern w:val="2"/>
-          <w:sz w:val="22"/>
-          <w:szCs w:val="22"/>
-          <w14:ligatures w14:val="standardContextual"/>
         </w:rPr>
       </w:sdtEndPr>
       <w:sdtContent>
@@ -1373,7 +1373,7 @@
                 <w:sz w:val="24"/>
                 <w:szCs w:val="24"/>
               </w:rPr>
-              <w:t>vi</w:t>
+              <w:t>vii</w:t>
             </w:r>
             <w:r>
               <w:rPr>
@@ -2262,7 +2262,7 @@
                 <w:sz w:val="24"/>
                 <w:szCs w:val="24"/>
               </w:rPr>
-              <w:t>5</w:t>
+              <w:t>6</w:t>
             </w:r>
             <w:r>
               <w:rPr>
@@ -2370,7 +2370,7 @@
                 <w:sz w:val="24"/>
                 <w:szCs w:val="24"/>
               </w:rPr>
-              <w:t>6</w:t>
+              <w:t>7</w:t>
             </w:r>
             <w:r>
               <w:rPr>
@@ -2480,7 +2480,7 @@
                 <w:sz w:val="24"/>
                 <w:szCs w:val="24"/>
               </w:rPr>
-              <w:t>6</w:t>
+              <w:t>7</w:t>
             </w:r>
             <w:r>
               <w:rPr>
@@ -2590,7 +2590,7 @@
                 <w:sz w:val="24"/>
                 <w:szCs w:val="24"/>
               </w:rPr>
-              <w:t>7</w:t>
+              <w:t>8</w:t>
             </w:r>
             <w:r>
               <w:rPr>
@@ -2700,7 +2700,7 @@
                 <w:sz w:val="24"/>
                 <w:szCs w:val="24"/>
               </w:rPr>
-              <w:t>8</w:t>
+              <w:t>9</w:t>
             </w:r>
             <w:r>
               <w:rPr>
@@ -2818,7 +2818,7 @@
                 <w:sz w:val="24"/>
                 <w:szCs w:val="24"/>
               </w:rPr>
-              <w:t>9</w:t>
+              <w:t>10</w:t>
             </w:r>
             <w:r>
               <w:rPr>
@@ -2926,7 +2926,7 @@
                 <w:sz w:val="24"/>
                 <w:szCs w:val="24"/>
               </w:rPr>
-              <w:t>9</w:t>
+              <w:t>10</w:t>
             </w:r>
             <w:r>
               <w:rPr>
@@ -3034,7 +3034,7 @@
                 <w:sz w:val="24"/>
                 <w:szCs w:val="24"/>
               </w:rPr>
-              <w:t>11</w:t>
+              <w:t>12</w:t>
             </w:r>
             <w:r>
               <w:rPr>
@@ -3142,7 +3142,7 @@
                 <w:sz w:val="24"/>
                 <w:szCs w:val="24"/>
               </w:rPr>
-              <w:t>13</w:t>
+              <w:t>15</w:t>
             </w:r>
             <w:r>
               <w:rPr>
@@ -3250,7 +3250,7 @@
                 <w:sz w:val="24"/>
                 <w:szCs w:val="24"/>
               </w:rPr>
-              <w:t>17</w:t>
+              <w:t>18</w:t>
             </w:r>
             <w:r>
               <w:rPr>
@@ -3358,7 +3358,7 @@
                 <w:sz w:val="24"/>
                 <w:szCs w:val="24"/>
               </w:rPr>
-              <w:t>19</w:t>
+              <w:t>21</w:t>
             </w:r>
             <w:r>
               <w:rPr>
@@ -3476,7 +3476,7 @@
                 <w:sz w:val="24"/>
                 <w:szCs w:val="24"/>
               </w:rPr>
-              <w:t>20</w:t>
+              <w:t>22</w:t>
             </w:r>
             <w:r>
               <w:rPr>
@@ -3573,7 +3573,7 @@
                 <w:sz w:val="24"/>
                 <w:szCs w:val="24"/>
               </w:rPr>
-              <w:t>21</w:t>
+              <w:t>23</w:t>
             </w:r>
             <w:r>
               <w:rPr>
@@ -3796,7 +3796,6 @@
           <w:sz w:val="24"/>
           <w:szCs w:val="24"/>
         </w:rPr>
-        <w:lastRenderedPageBreak/>
         <w:t>List of Figures</w:t>
       </w:r>
       <w:bookmarkEnd w:id="1"/>
@@ -4715,7 +4714,6 @@
           <w:sz w:val="24"/>
           <w:szCs w:val="24"/>
         </w:rPr>
-        <w:lastRenderedPageBreak/>
         <w:t>List of Tables</w:t>
       </w:r>
     </w:p>
@@ -5499,19 +5497,7 @@
                       <w:sz w:val="24"/>
                       <w:szCs w:val="24"/>
                     </w:rPr>
-                    <m:t xml:space="preserve"> </m:t>
-                  </m:r>
-                  <m:r>
-                    <m:rPr>
-                      <m:sty m:val="p"/>
-                    </m:rPr>
-                    <w:rPr>
-                      <w:rFonts w:ascii="Cambria Math" w:hAnsi="Cambria Math" w:cs="Times New Roman"/>
-                      <w:noProof/>
-                      <w:sz w:val="24"/>
-                      <w:szCs w:val="24"/>
-                    </w:rPr>
-                    <m:t>[2]</m:t>
+                    <m:t xml:space="preserve"> [2]</m:t>
                   </m:r>
                   <m:r>
                     <w:rPr>
@@ -5770,19 +5756,7 @@
                   <w:sz w:val="24"/>
                   <w:szCs w:val="24"/>
                 </w:rPr>
-                <m:t xml:space="preserve"> </m:t>
-              </m:r>
-              <m:r>
-                <m:rPr>
-                  <m:sty m:val="p"/>
-                </m:rPr>
-                <w:rPr>
-                  <w:rFonts w:ascii="Cambria Math" w:hAnsi="Cambria Math" w:cs="Times New Roman"/>
-                  <w:noProof/>
-                  <w:sz w:val="24"/>
-                  <w:szCs w:val="24"/>
-                </w:rPr>
-                <m:t>[2]</m:t>
+                <m:t xml:space="preserve"> [2]</m:t>
               </m:r>
               <m:r>
                 <w:rPr>
@@ -6987,15 +6961,7 @@
             <w:sz w:val="24"/>
             <w:szCs w:val="24"/>
           </w:rPr>
-          <m:t>O(T</m:t>
-        </m:r>
-        <m:r>
-          <w:rPr>
-            <w:rFonts w:ascii="Cambria Math" w:hAnsi="Cambria Math" w:cs="Times New Roman"/>
-            <w:sz w:val="24"/>
-            <w:szCs w:val="24"/>
-          </w:rPr>
-          <m:t>∙</m:t>
+          <m:t>O(T∙</m:t>
         </m:r>
         <m:func>
           <m:funcPr>
@@ -7731,25 +7697,7 @@
           <w:sz w:val="24"/>
           <w:szCs w:val="24"/>
         </w:rPr>
-        <w:t xml:space="preserve">time in </w:t>
-      </w:r>
-      <w:proofErr w:type="spellStart"/>
-      <w:r>
-        <w:rPr>
-          <w:rFonts w:ascii="Times New Roman" w:hAnsi="Times New Roman" w:cs="Times New Roman"/>
-          <w:sz w:val="24"/>
-          <w:szCs w:val="24"/>
-        </w:rPr>
-        <w:t>a</w:t>
-      </w:r>
-      <w:proofErr w:type="spellEnd"/>
-      <w:r>
-        <w:rPr>
-          <w:rFonts w:ascii="Times New Roman" w:hAnsi="Times New Roman" w:cs="Times New Roman"/>
-          <w:sz w:val="24"/>
-          <w:szCs w:val="24"/>
-        </w:rPr>
-        <w:t xml:space="preserve"> binary search for each vertex, getting us to </w:t>
+        <w:t xml:space="preserve">time in a binary search for each vertex, getting us to </w:t>
       </w:r>
       <m:oMath>
         <m:r>
@@ -7758,15 +7706,7 @@
             <w:sz w:val="24"/>
             <w:szCs w:val="24"/>
           </w:rPr>
-          <m:t>O(m+</m:t>
-        </m:r>
-        <m:r>
-          <w:rPr>
-            <w:rFonts w:ascii="Cambria Math" w:hAnsi="Cambria Math" w:cs="Times New Roman"/>
-            <w:sz w:val="24"/>
-            <w:szCs w:val="24"/>
-          </w:rPr>
-          <m:t>n</m:t>
+          <m:t>O(m+n</m:t>
         </m:r>
         <m:r>
           <m:rPr>
@@ -7785,31 +7725,7 @@
             <w:sz w:val="24"/>
             <w:szCs w:val="24"/>
           </w:rPr>
-          <m:t>(</m:t>
-        </m:r>
-        <m:r>
-          <w:rPr>
-            <w:rFonts w:ascii="Cambria Math" w:hAnsi="Cambria Math" w:cs="Times New Roman"/>
-            <w:sz w:val="24"/>
-            <w:szCs w:val="24"/>
-          </w:rPr>
-          <m:t>n</m:t>
-        </m:r>
-        <m:r>
-          <w:rPr>
-            <w:rFonts w:ascii="Cambria Math" w:hAnsi="Cambria Math" w:cs="Times New Roman"/>
-            <w:sz w:val="24"/>
-            <w:szCs w:val="24"/>
-          </w:rPr>
-          <m:t>)</m:t>
-        </m:r>
-        <m:r>
-          <w:rPr>
-            <w:rFonts w:ascii="Cambria Math" w:hAnsi="Cambria Math" w:cs="Times New Roman"/>
-            <w:sz w:val="24"/>
-            <w:szCs w:val="24"/>
-          </w:rPr>
-          <m:t>)</m:t>
+          <m:t>(n))</m:t>
         </m:r>
       </m:oMath>
       <w:r>
@@ -7863,15 +7779,7 @@
             <w:sz w:val="24"/>
             <w:szCs w:val="24"/>
           </w:rPr>
-          <m:t>O(</m:t>
-        </m:r>
-        <m:r>
-          <w:rPr>
-            <w:rFonts w:ascii="Cambria Math" w:hAnsi="Cambria Math" w:cs="Times New Roman"/>
-            <w:sz w:val="24"/>
-            <w:szCs w:val="24"/>
-          </w:rPr>
-          <m:t>T</m:t>
+          <m:t>O(T</m:t>
         </m:r>
         <m:d>
           <m:dPr>
@@ -8953,6 +8861,9 @@
                     <w:fldChar w:fldCharType="begin"/>
                   </m:r>
                   <m:r>
+                    <m:rPr>
+                      <m:sty m:val="p"/>
+                    </m:rPr>
                     <w:rPr>
                       <w:rFonts w:ascii="Cambria Math" w:hAnsi="Cambria Math" w:cs="Times New Roman"/>
                       <w:sz w:val="24"/>
@@ -9617,6 +9528,9 @@
                 <w:fldChar w:fldCharType="begin"/>
               </m:r>
               <m:r>
+                <m:rPr>
+                  <m:sty m:val="p"/>
+                </m:rPr>
                 <w:rPr>
                   <w:rFonts w:ascii="Cambria Math" w:hAnsi="Cambria Math" w:cs="Times New Roman"/>
                   <w:sz w:val="24"/>
@@ -9773,23 +9687,7 @@
               <w:sz w:val="24"/>
               <w:szCs w:val="24"/>
             </w:rPr>
-            <m:t xml:space="preserve">Given some functions g and h, and some </m:t>
-          </m:r>
-          <m:r>
-            <w:rPr>
-              <w:rFonts w:ascii="Cambria Math" w:eastAsiaTheme="minorEastAsia" w:hAnsi="Cambria Math" w:cs="Times New Roman"/>
-              <w:sz w:val="24"/>
-              <w:szCs w:val="24"/>
-            </w:rPr>
-            <m:t>α</m:t>
-          </m:r>
-          <m:r>
-            <w:rPr>
-              <w:rFonts w:ascii="Cambria Math" w:eastAsiaTheme="minorEastAsia" w:hAnsi="Cambria Math" w:cs="Times New Roman"/>
-              <w:sz w:val="24"/>
-              <w:szCs w:val="24"/>
-            </w:rPr>
-            <m:t xml:space="preserve">&gt;0, we define edge surplus </m:t>
+            <m:t xml:space="preserve">Given some functions g and h, and some α&gt;0, we define edge surplus </m:t>
           </m:r>
           <m:sSub>
             <m:sSubPr>
@@ -9956,23 +9854,7 @@
               <w:sz w:val="24"/>
               <w:szCs w:val="24"/>
             </w:rPr>
-            <m:t>-</m:t>
-          </m:r>
-          <m:r>
-            <w:rPr>
-              <w:rFonts w:ascii="Cambria Math" w:eastAsiaTheme="minorEastAsia" w:hAnsi="Cambria Math" w:cs="Times New Roman"/>
-              <w:sz w:val="24"/>
-              <w:szCs w:val="24"/>
-            </w:rPr>
-            <m:t>α</m:t>
-          </m:r>
-          <m:r>
-            <w:rPr>
-              <w:rFonts w:ascii="Cambria Math" w:eastAsiaTheme="minorEastAsia" w:hAnsi="Cambria Math" w:cs="Times New Roman"/>
-              <w:sz w:val="24"/>
-              <w:szCs w:val="24"/>
-            </w:rPr>
-            <m:t>h</m:t>
+            <m:t>-αh</m:t>
           </m:r>
           <m:d>
             <m:dPr>
@@ -10018,23 +9900,7 @@
               <w:sz w:val="24"/>
               <w:szCs w:val="24"/>
             </w:rPr>
-            <m:t>. In the case of S=</m:t>
-          </m:r>
-          <m:r>
-            <w:rPr>
-              <w:rFonts w:ascii="Cambria Math" w:eastAsiaTheme="minorEastAsia" w:hAnsi="Cambria Math" w:cs="Times New Roman"/>
-              <w:sz w:val="24"/>
-              <w:szCs w:val="24"/>
-            </w:rPr>
-            <m:t>∅,</m:t>
-          </m:r>
-          <m:r>
-            <w:rPr>
-              <w:rFonts w:ascii="Cambria Math" w:eastAsiaTheme="minorEastAsia" w:hAnsi="Cambria Math" w:cs="Times New Roman"/>
-              <w:sz w:val="24"/>
-              <w:szCs w:val="24"/>
-            </w:rPr>
-            <m:t xml:space="preserve"> </m:t>
+            <m:t xml:space="preserve">. In the case of S=∅, </m:t>
           </m:r>
           <m:sSub>
             <m:sSubPr>
@@ -10240,23 +10106,7 @@
             <w:sz w:val="24"/>
             <w:szCs w:val="24"/>
           </w:rPr>
-          <m:t>-</m:t>
-        </m:r>
-        <m:r>
-          <w:rPr>
-            <w:rFonts w:ascii="Cambria Math" w:eastAsiaTheme="minorEastAsia" w:hAnsi="Cambria Math" w:cs="Times New Roman"/>
-            <w:sz w:val="24"/>
-            <w:szCs w:val="24"/>
-          </w:rPr>
-          <m:t>α</m:t>
-        </m:r>
-        <m:r>
-          <w:rPr>
-            <w:rFonts w:ascii="Cambria Math" w:eastAsiaTheme="minorEastAsia" w:hAnsi="Cambria Math" w:cs="Times New Roman"/>
-            <w:sz w:val="24"/>
-            <w:szCs w:val="24"/>
-          </w:rPr>
-          <m:t>h</m:t>
+          <m:t>-αh</m:t>
         </m:r>
         <m:d>
           <m:dPr>
@@ -10464,15 +10314,7 @@
             <w:sz w:val="24"/>
             <w:szCs w:val="24"/>
           </w:rPr>
-          <m:t>a</m:t>
-        </m:r>
-        <m:r>
-          <w:rPr>
-            <w:rFonts w:ascii="Cambria Math" w:eastAsiaTheme="minorEastAsia" w:hAnsi="Cambria Math" w:cs="Times New Roman"/>
-            <w:sz w:val="24"/>
-            <w:szCs w:val="24"/>
-          </w:rPr>
-          <m:t xml:space="preserve">∈ </m:t>
+          <m:t xml:space="preserve">a∈ </m:t>
         </m:r>
         <m:d>
           <m:dPr>
@@ -11818,7 +11660,15 @@
           <w:sz w:val="24"/>
           <w:szCs w:val="24"/>
         </w:rPr>
-        <w:t xml:space="preserve"> time (this time denoting </w:t>
+        <w:t xml:space="preserve"> time (</w:t>
+      </w:r>
+      <w:r>
+        <w:rPr>
+          <w:rFonts w:ascii="Times New Roman" w:eastAsiaTheme="minorEastAsia" w:hAnsi="Times New Roman" w:cs="Times New Roman"/>
+          <w:sz w:val="24"/>
+          <w:szCs w:val="24"/>
+        </w:rPr>
+        <w:t xml:space="preserve">going forward this is how we will refer to the number of edges </w:t>
       </w:r>
       <w:r>
         <w:rPr>
@@ -11836,7 +11686,7 @@
           <w:sz w:val="24"/>
           <w:szCs w:val="24"/>
         </w:rPr>
-        <w:t xml:space="preserve"> as the number of edges and </w:t>
+        <w:t xml:space="preserve"> and number of vertices </w:t>
       </w:r>
       <w:r>
         <w:rPr>
@@ -11854,7 +11704,7 @@
           <w:sz w:val="24"/>
           <w:szCs w:val="24"/>
         </w:rPr>
-        <w:t xml:space="preserve"> as the number of vertices)</w:t>
+        <w:t>)</w:t>
       </w:r>
       <w:r>
         <w:rPr>
@@ -11913,7 +11763,7 @@
           <w:noProof/>
         </w:rPr>
         <w:drawing>
-          <wp:inline distT="0" distB="0" distL="0" distR="0" wp14:anchorId="4473A6E3" wp14:editId="05ED7D75">
+          <wp:inline distT="0" distB="0" distL="0" distR="0" wp14:anchorId="4473A6E3" wp14:editId="3DFA63CB">
             <wp:extent cx="4965700" cy="2003522"/>
             <wp:effectExtent l="19050" t="19050" r="25400" b="15875"/>
             <wp:docPr id="607590666" name="Picture 9" descr="What Is the K-Core of a Graph? | Baeldung on Computer Science"/>
@@ -12513,15 +12363,7 @@
           <w:sz w:val="24"/>
           <w:szCs w:val="24"/>
         </w:rPr>
-        <w:t xml:space="preserve"> </w:t>
-      </w:r>
-      <w:r>
-        <w:rPr>
-          <w:rFonts w:ascii="Times New Roman" w:eastAsiaTheme="minorEastAsia" w:hAnsi="Times New Roman" w:cs="Times New Roman"/>
-          <w:sz w:val="24"/>
-          <w:szCs w:val="24"/>
-        </w:rPr>
-        <w:t>time complexity. However, after this the connected component subgraphs need to be constructed</w:t>
+        <w:t xml:space="preserve"> time complexity. However, after this the connected component subgraphs need to be constructed</w:t>
       </w:r>
       <w:r>
         <w:rPr>
@@ -12606,23 +12448,7 @@
             <w:sz w:val="24"/>
             <w:szCs w:val="24"/>
           </w:rPr>
-          <m:t>O(</m:t>
-        </m:r>
-        <m:r>
-          <w:rPr>
-            <w:rFonts w:ascii="Cambria Math" w:hAnsi="Cambria Math" w:cs="Times New Roman"/>
-            <w:sz w:val="24"/>
-            <w:szCs w:val="24"/>
-          </w:rPr>
-          <m:t>ms</m:t>
-        </m:r>
-        <m:r>
-          <w:rPr>
-            <w:rFonts w:ascii="Cambria Math" w:hAnsi="Cambria Math" w:cs="Times New Roman"/>
-            <w:sz w:val="24"/>
-            <w:szCs w:val="24"/>
-          </w:rPr>
-          <m:t>)</m:t>
+          <m:t>O(ms)</m:t>
         </m:r>
       </m:oMath>
       <w:r>
@@ -12640,23 +12466,7 @@
             <w:sz w:val="24"/>
             <w:szCs w:val="24"/>
           </w:rPr>
-          <m:t>O(e+v</m:t>
-        </m:r>
-        <m:r>
-          <w:rPr>
-            <w:rFonts w:ascii="Cambria Math" w:hAnsi="Cambria Math" w:cs="Times New Roman"/>
-            <w:sz w:val="24"/>
-            <w:szCs w:val="24"/>
-          </w:rPr>
-          <m:t>+ms</m:t>
-        </m:r>
-        <m:r>
-          <w:rPr>
-            <w:rFonts w:ascii="Cambria Math" w:hAnsi="Cambria Math" w:cs="Times New Roman"/>
-            <w:sz w:val="24"/>
-            <w:szCs w:val="24"/>
-          </w:rPr>
-          <m:t>)</m:t>
+          <m:t>O(e+v+ms)</m:t>
         </m:r>
       </m:oMath>
       <w:r>
@@ -14358,15 +14168,7 @@
                 <w:sz w:val="24"/>
                 <w:szCs w:val="24"/>
               </w:rPr>
-              <m:t>v</m:t>
-            </m:r>
-            <m:r>
-              <w:rPr>
-                <w:rFonts w:ascii="Cambria Math" w:hAnsi="Cambria Math" w:cs="Times New Roman"/>
-                <w:sz w:val="24"/>
-                <w:szCs w:val="24"/>
-              </w:rPr>
-              <m:t>e∙e</m:t>
+              <m:t>ve∙e</m:t>
             </m:r>
             <m:ctrlPr>
               <w:rPr>
@@ -15201,15 +15003,7 @@
             <w:sz w:val="24"/>
             <w:szCs w:val="24"/>
           </w:rPr>
-          <m:t>=</m:t>
-        </m:r>
-        <m:r>
-          <w:rPr>
-            <w:rFonts w:ascii="Cambria Math" w:hAnsi="Cambria Math" w:cs="Times New Roman"/>
-            <w:sz w:val="24"/>
-            <w:szCs w:val="24"/>
-          </w:rPr>
-          <m:t>m</m:t>
+          <m:t>=m</m:t>
         </m:r>
         <m:d>
           <m:dPr>
@@ -15821,7 +15615,31 @@
                 <w:sz w:val="24"/>
                 <w:szCs w:val="24"/>
               </w:rPr>
-              <m:t>n(n-1)</m:t>
+              <m:t>v</m:t>
+            </m:r>
+            <m:r>
+              <w:rPr>
+                <w:rFonts w:ascii="Cambria Math" w:hAnsi="Cambria Math" w:cs="Times New Roman"/>
+                <w:sz w:val="24"/>
+                <w:szCs w:val="24"/>
+              </w:rPr>
+              <m:t>(</m:t>
+            </m:r>
+            <m:r>
+              <w:rPr>
+                <w:rFonts w:ascii="Cambria Math" w:hAnsi="Cambria Math" w:cs="Times New Roman"/>
+                <w:sz w:val="24"/>
+                <w:szCs w:val="24"/>
+              </w:rPr>
+              <m:t>v</m:t>
+            </m:r>
+            <m:r>
+              <w:rPr>
+                <w:rFonts w:ascii="Cambria Math" w:hAnsi="Cambria Math" w:cs="Times New Roman"/>
+                <w:sz w:val="24"/>
+                <w:szCs w:val="24"/>
+              </w:rPr>
+              <m:t>-1)</m:t>
             </m:r>
           </m:den>
         </m:f>
@@ -15842,7 +15660,7 @@
           <w:sz w:val="24"/>
           <w:szCs w:val="24"/>
         </w:rPr>
-        <w:t>n</w:t>
+        <w:t>v</w:t>
       </w:r>
       <w:r>
         <w:rPr>
@@ -15899,7 +15717,31 @@
                 <w:sz w:val="24"/>
                 <w:szCs w:val="24"/>
               </w:rPr>
-              <m:t>n(n-1)</m:t>
+              <m:t>v</m:t>
+            </m:r>
+            <m:r>
+              <w:rPr>
+                <w:rFonts w:ascii="Cambria Math" w:hAnsi="Cambria Math" w:cs="Times New Roman"/>
+                <w:sz w:val="24"/>
+                <w:szCs w:val="24"/>
+              </w:rPr>
+              <m:t>(</m:t>
+            </m:r>
+            <m:r>
+              <w:rPr>
+                <w:rFonts w:ascii="Cambria Math" w:hAnsi="Cambria Math" w:cs="Times New Roman"/>
+                <w:sz w:val="24"/>
+                <w:szCs w:val="24"/>
+              </w:rPr>
+              <m:t>v</m:t>
+            </m:r>
+            <m:r>
+              <w:rPr>
+                <w:rFonts w:ascii="Cambria Math" w:hAnsi="Cambria Math" w:cs="Times New Roman"/>
+                <w:sz w:val="24"/>
+                <w:szCs w:val="24"/>
+              </w:rPr>
+              <m:t>-1)</m:t>
             </m:r>
           </m:den>
         </m:f>
@@ -15990,7 +15832,7 @@
                     <w:sz w:val="24"/>
                     <w:szCs w:val="24"/>
                   </w:rPr>
-                  <m:t>m</m:t>
+                  <m:t>e</m:t>
                 </m:r>
               </m:e>
               <m:sub>
@@ -16025,7 +15867,7 @@
                     <w:sz w:val="24"/>
                     <w:szCs w:val="24"/>
                   </w:rPr>
-                  <m:t>n</m:t>
+                  <m:t>v</m:t>
                 </m:r>
               </m:e>
               <m:sub>
@@ -16084,7 +15926,7 @@
                     <w:sz w:val="24"/>
                     <w:szCs w:val="24"/>
                   </w:rPr>
-                  <m:t>m</m:t>
+                  <m:t>e</m:t>
                 </m:r>
               </m:e>
               <m:sub>
@@ -16119,7 +15961,7 @@
                     <w:sz w:val="24"/>
                     <w:szCs w:val="24"/>
                   </w:rPr>
-                  <m:t>n</m:t>
+                  <m:t>v</m:t>
                 </m:r>
               </m:e>
               <m:sub>
@@ -16178,7 +16020,7 @@
                     <w:sz w:val="24"/>
                     <w:szCs w:val="24"/>
                   </w:rPr>
-                  <m:t>m</m:t>
+                  <m:t>e</m:t>
                 </m:r>
               </m:e>
               <m:sub>
@@ -16213,7 +16055,7 @@
                     <w:sz w:val="24"/>
                     <w:szCs w:val="24"/>
                   </w:rPr>
-                  <m:t>n</m:t>
+                  <m:t>v</m:t>
                 </m:r>
               </m:e>
               <m:sub>
@@ -16269,7 +16111,7 @@
                     <w:sz w:val="24"/>
                     <w:szCs w:val="24"/>
                   </w:rPr>
-                  <m:t>m</m:t>
+                  <m:t>e</m:t>
                 </m:r>
               </m:e>
               <m:sub>
@@ -16304,7 +16146,7 @@
                     <w:sz w:val="24"/>
                     <w:szCs w:val="24"/>
                   </w:rPr>
-                  <m:t>n</m:t>
+                  <m:t>v</m:t>
                 </m:r>
               </m:e>
               <m:sub>
@@ -16360,7 +16202,7 @@
                     <w:sz w:val="24"/>
                     <w:szCs w:val="24"/>
                   </w:rPr>
-                  <m:t>m</m:t>
+                  <m:t>e</m:t>
                 </m:r>
               </m:e>
               <m:sub>
@@ -16393,7 +16235,7 @@
                     <w:sz w:val="24"/>
                     <w:szCs w:val="24"/>
                   </w:rPr>
-                  <m:t>n</m:t>
+                  <m:t>v</m:t>
                 </m:r>
               </m:e>
               <m:sub>
@@ -16434,7 +16276,7 @@
                     <w:sz w:val="24"/>
                     <w:szCs w:val="24"/>
                   </w:rPr>
-                  <m:t>m</m:t>
+                  <m:t>e</m:t>
                 </m:r>
               </m:e>
               <m:sub>
@@ -16467,7 +16309,7 @@
                     <w:sz w:val="24"/>
                     <w:szCs w:val="24"/>
                   </w:rPr>
-                  <m:t>n</m:t>
+                  <m:t>v</m:t>
                 </m:r>
               </m:e>
               <m:sub>
@@ -16502,7 +16344,7 @@
                     <w:sz w:val="24"/>
                     <w:szCs w:val="24"/>
                   </w:rPr>
-                  <m:t>n</m:t>
+                  <m:t>v</m:t>
                 </m:r>
               </m:e>
               <m:sub>
@@ -16535,7 +16377,7 @@
                     <w:sz w:val="24"/>
                     <w:szCs w:val="24"/>
                   </w:rPr>
-                  <m:t>n</m:t>
+                  <m:t>v</m:t>
                 </m:r>
               </m:e>
               <m:sub>
@@ -16581,7 +16423,7 @@
                 <w:sz w:val="24"/>
                 <w:szCs w:val="24"/>
               </w:rPr>
-              <m:t>n</m:t>
+              <m:t>v</m:t>
             </m:r>
           </m:e>
           <m:sub>
@@ -16622,7 +16464,7 @@
                 <w:sz w:val="24"/>
                 <w:szCs w:val="24"/>
               </w:rPr>
-              <m:t>n</m:t>
+              <m:t>v</m:t>
             </m:r>
           </m:e>
           <m:sub>
@@ -16684,7 +16526,7 @@
                 <w:sz w:val="24"/>
                 <w:szCs w:val="24"/>
               </w:rPr>
-              <m:t>n</m:t>
+              <m:t>v</m:t>
             </m:r>
           </m:den>
         </m:f>
@@ -16718,7 +16560,7 @@
                 <w:sz w:val="24"/>
                 <w:szCs w:val="24"/>
               </w:rPr>
-              <m:t>n</m:t>
+              <m:t>v</m:t>
             </m:r>
           </m:e>
           <m:sub>
@@ -16762,7 +16604,7 @@
                 <w:sz w:val="24"/>
                 <w:szCs w:val="24"/>
               </w:rPr>
-              <m:t>n</m:t>
+              <m:t>v</m:t>
             </m:r>
           </m:e>
           <m:sub>
@@ -16806,7 +16648,7 @@
                 <w:sz w:val="24"/>
                 <w:szCs w:val="24"/>
               </w:rPr>
-              <m:t>n</m:t>
+              <m:t>v</m:t>
             </m:r>
           </m:e>
           <m:sub>
@@ -16850,7 +16692,7 @@
                 <w:sz w:val="24"/>
                 <w:szCs w:val="24"/>
               </w:rPr>
-              <m:t>n</m:t>
+              <m:t>v</m:t>
             </m:r>
           </m:e>
           <m:sub>
@@ -16890,7 +16732,7 @@
           <w:sz w:val="24"/>
           <w:szCs w:val="24"/>
         </w:rPr>
-        <w:t>n</w:t>
+        <w:t>v</w:t>
       </w:r>
       <w:r>
         <w:rPr>
@@ -16908,7 +16750,25 @@
           <w:sz w:val="24"/>
           <w:szCs w:val="24"/>
         </w:rPr>
-        <w:t>n - 1</w:t>
+        <w:t>v</w:t>
+      </w:r>
+      <w:r>
+        <w:rPr>
+          <w:rFonts w:ascii="Times New Roman" w:eastAsiaTheme="minorEastAsia" w:hAnsi="Times New Roman" w:cs="Times New Roman"/>
+          <w:i/>
+          <w:sz w:val="24"/>
+          <w:szCs w:val="24"/>
+        </w:rPr>
+        <w:t xml:space="preserve"> - </w:t>
+      </w:r>
+      <w:r>
+        <w:rPr>
+          <w:rFonts w:ascii="Times New Roman" w:eastAsiaTheme="minorEastAsia" w:hAnsi="Times New Roman" w:cs="Times New Roman"/>
+          <w:iCs/>
+          <w:sz w:val="24"/>
+          <w:szCs w:val="24"/>
+        </w:rPr>
+        <w:t>1</w:t>
       </w:r>
       <w:r>
         <w:rPr>
@@ -16957,7 +16817,31 @@
                 <w:sz w:val="24"/>
                 <w:szCs w:val="24"/>
               </w:rPr>
-              <m:t>n(n-1)</m:t>
+              <m:t>v</m:t>
+            </m:r>
+            <m:r>
+              <w:rPr>
+                <w:rFonts w:ascii="Cambria Math" w:eastAsiaTheme="minorEastAsia" w:hAnsi="Cambria Math" w:cs="Times New Roman"/>
+                <w:sz w:val="24"/>
+                <w:szCs w:val="24"/>
+              </w:rPr>
+              <m:t>(</m:t>
+            </m:r>
+            <m:r>
+              <w:rPr>
+                <w:rFonts w:ascii="Cambria Math" w:eastAsiaTheme="minorEastAsia" w:hAnsi="Cambria Math" w:cs="Times New Roman"/>
+                <w:sz w:val="24"/>
+                <w:szCs w:val="24"/>
+              </w:rPr>
+              <m:t>v</m:t>
+            </m:r>
+            <m:r>
+              <w:rPr>
+                <w:rFonts w:ascii="Cambria Math" w:eastAsiaTheme="minorEastAsia" w:hAnsi="Cambria Math" w:cs="Times New Roman"/>
+                <w:sz w:val="24"/>
+                <w:szCs w:val="24"/>
+              </w:rPr>
+              <m:t>-1)</m:t>
             </m:r>
           </m:den>
         </m:f>
@@ -17070,18 +16954,405 @@
           <w:iCs/>
           <w:sz w:val="24"/>
           <w:szCs w:val="24"/>
-          <w:highlight w:val="yellow"/>
-        </w:rPr>
-        <w:t>(Maybe address time complexity here. But the exacts of this are unclear to me because of the use of motifs)</w:t>
-      </w:r>
+        </w:rPr>
+        <w:t xml:space="preserve">As previously discussed with Goldberg’s algorithm, the time complexity of an implementation of the algorithm was </w:t>
+      </w:r>
+      <m:oMath>
+        <m:r>
+          <w:rPr>
+            <w:rFonts w:ascii="Cambria Math" w:hAnsi="Cambria Math" w:cs="Times New Roman"/>
+            <w:sz w:val="24"/>
+            <w:szCs w:val="24"/>
+          </w:rPr>
+          <m:t>O(T∙</m:t>
+        </m:r>
+        <m:func>
+          <m:funcPr>
+            <m:ctrlPr>
+              <w:rPr>
+                <w:rFonts w:ascii="Cambria Math" w:hAnsi="Cambria Math" w:cs="Times New Roman"/>
+                <w:sz w:val="24"/>
+                <w:szCs w:val="24"/>
+              </w:rPr>
+            </m:ctrlPr>
+          </m:funcPr>
+          <m:fName>
+            <m:r>
+              <m:rPr>
+                <m:sty m:val="p"/>
+              </m:rPr>
+              <w:rPr>
+                <w:rFonts w:ascii="Cambria Math" w:hAnsi="Cambria Math" w:cs="Times New Roman"/>
+                <w:sz w:val="24"/>
+                <w:szCs w:val="24"/>
+              </w:rPr>
+              <m:t>log</m:t>
+            </m:r>
+            <m:ctrlPr>
+              <w:rPr>
+                <w:rFonts w:ascii="Cambria Math" w:hAnsi="Cambria Math" w:cs="Times New Roman"/>
+                <w:i/>
+                <w:sz w:val="24"/>
+                <w:szCs w:val="24"/>
+              </w:rPr>
+            </m:ctrlPr>
+          </m:fName>
+          <m:e>
+            <m:d>
+              <m:dPr>
+                <m:ctrlPr>
+                  <w:rPr>
+                    <w:rFonts w:ascii="Cambria Math" w:hAnsi="Cambria Math" w:cs="Times New Roman"/>
+                    <w:i/>
+                    <w:sz w:val="24"/>
+                    <w:szCs w:val="24"/>
+                  </w:rPr>
+                </m:ctrlPr>
+              </m:dPr>
+              <m:e>
+                <m:r>
+                  <w:rPr>
+                    <w:rFonts w:ascii="Cambria Math" w:hAnsi="Cambria Math" w:cs="Times New Roman"/>
+                    <w:sz w:val="24"/>
+                    <w:szCs w:val="24"/>
+                  </w:rPr>
+                  <m:t>v</m:t>
+                </m:r>
+              </m:e>
+            </m:d>
+          </m:e>
+        </m:func>
+        <m:r>
+          <w:rPr>
+            <w:rFonts w:ascii="Cambria Math" w:hAnsi="Cambria Math" w:cs="Times New Roman"/>
+            <w:sz w:val="24"/>
+            <w:szCs w:val="24"/>
+          </w:rPr>
+          <m:t>)</m:t>
+        </m:r>
+      </m:oMath>
       <w:r>
         <w:rPr>
           <w:rFonts w:ascii="Times New Roman" w:eastAsiaTheme="minorEastAsia" w:hAnsi="Times New Roman" w:cs="Times New Roman"/>
+          <w:sz w:val="24"/>
+          <w:szCs w:val="24"/>
+        </w:rPr>
+        <w:t xml:space="preserve">, where </w:t>
+      </w:r>
+      <w:r>
+        <w:rPr>
+          <w:rFonts w:ascii="Times New Roman" w:eastAsiaTheme="minorEastAsia" w:hAnsi="Times New Roman" w:cs="Times New Roman"/>
+          <w:i/>
           <w:iCs/>
           <w:sz w:val="24"/>
           <w:szCs w:val="24"/>
         </w:rPr>
+        <w:t>v</w:t>
+      </w:r>
+      <w:r>
+        <w:rPr>
+          <w:rFonts w:ascii="Times New Roman" w:eastAsiaTheme="minorEastAsia" w:hAnsi="Times New Roman" w:cs="Times New Roman"/>
+          <w:sz w:val="24"/>
+          <w:szCs w:val="24"/>
+        </w:rPr>
+        <w:t xml:space="preserve"> is the number of vertices, and </w:t>
+      </w:r>
+      <w:r>
+        <w:rPr>
+          <w:rFonts w:ascii="Times New Roman" w:eastAsiaTheme="minorEastAsia" w:hAnsi="Times New Roman" w:cs="Times New Roman"/>
+          <w:i/>
+          <w:iCs/>
+          <w:sz w:val="24"/>
+          <w:szCs w:val="24"/>
+        </w:rPr>
+        <w:t>T</w:t>
+      </w:r>
+      <w:r>
+        <w:rPr>
+          <w:rFonts w:ascii="Times New Roman" w:eastAsiaTheme="minorEastAsia" w:hAnsi="Times New Roman" w:cs="Times New Roman"/>
+          <w:sz w:val="24"/>
+          <w:szCs w:val="24"/>
+        </w:rPr>
+        <w:t xml:space="preserve"> is the complexity of the minimum </w:t>
+      </w:r>
+      <w:proofErr w:type="spellStart"/>
+      <w:r>
+        <w:rPr>
+          <w:rFonts w:ascii="Times New Roman" w:eastAsiaTheme="minorEastAsia" w:hAnsi="Times New Roman" w:cs="Times New Roman"/>
+          <w:sz w:val="24"/>
+          <w:szCs w:val="24"/>
+        </w:rPr>
+        <w:t>st</w:t>
+      </w:r>
+      <w:proofErr w:type="spellEnd"/>
+      <w:r>
+        <w:rPr>
+          <w:rFonts w:ascii="Times New Roman" w:eastAsiaTheme="minorEastAsia" w:hAnsi="Times New Roman" w:cs="Times New Roman"/>
+          <w:sz w:val="24"/>
+          <w:szCs w:val="24"/>
+        </w:rPr>
+        <w:t xml:space="preserve">-cut. After analyzing the CoreExact implementation of Goldberg’s algorithm, this holds true. It is still a binary search depending on the number of vertices </w:t>
+      </w:r>
+      <w:r>
+        <w:rPr>
+          <w:rFonts w:ascii="Times New Roman" w:eastAsiaTheme="minorEastAsia" w:hAnsi="Times New Roman" w:cs="Times New Roman"/>
+          <w:i/>
+          <w:iCs/>
+          <w:sz w:val="24"/>
+          <w:szCs w:val="24"/>
+        </w:rPr>
+        <w:t>v</w:t>
+      </w:r>
+      <w:r>
+        <w:rPr>
+          <w:rFonts w:ascii="Times New Roman" w:eastAsiaTheme="minorEastAsia" w:hAnsi="Times New Roman" w:cs="Times New Roman"/>
+          <w:i/>
+          <w:iCs/>
+          <w:sz w:val="24"/>
+          <w:szCs w:val="24"/>
+        </w:rPr>
         <w:t xml:space="preserve"> </w:t>
+      </w:r>
+      <w:r>
+        <w:rPr>
+          <w:rFonts w:ascii="Times New Roman" w:eastAsiaTheme="minorEastAsia" w:hAnsi="Times New Roman" w:cs="Times New Roman"/>
+          <w:sz w:val="24"/>
+          <w:szCs w:val="24"/>
+        </w:rPr>
+        <w:t>(hence log(</w:t>
+      </w:r>
+      <w:r>
+        <w:rPr>
+          <w:rFonts w:ascii="Times New Roman" w:eastAsiaTheme="minorEastAsia" w:hAnsi="Times New Roman" w:cs="Times New Roman"/>
+          <w:i/>
+          <w:iCs/>
+          <w:sz w:val="24"/>
+          <w:szCs w:val="24"/>
+        </w:rPr>
+        <w:t>v</w:t>
+      </w:r>
+      <w:r>
+        <w:rPr>
+          <w:rFonts w:ascii="Times New Roman" w:eastAsiaTheme="minorEastAsia" w:hAnsi="Times New Roman" w:cs="Times New Roman"/>
+          <w:sz w:val="24"/>
+          <w:szCs w:val="24"/>
+        </w:rPr>
+        <w:t>))</w:t>
+      </w:r>
+      <w:r>
+        <w:rPr>
+          <w:rFonts w:ascii="Times New Roman" w:eastAsiaTheme="minorEastAsia" w:hAnsi="Times New Roman" w:cs="Times New Roman"/>
+          <w:sz w:val="24"/>
+          <w:szCs w:val="24"/>
+        </w:rPr>
+        <w:t xml:space="preserve">, and for every iteration, the most complex step is the minimum </w:t>
+      </w:r>
+      <w:proofErr w:type="spellStart"/>
+      <w:r>
+        <w:rPr>
+          <w:rFonts w:ascii="Times New Roman" w:eastAsiaTheme="minorEastAsia" w:hAnsi="Times New Roman" w:cs="Times New Roman"/>
+          <w:sz w:val="24"/>
+          <w:szCs w:val="24"/>
+        </w:rPr>
+        <w:t>st</w:t>
+      </w:r>
+      <w:proofErr w:type="spellEnd"/>
+      <w:r>
+        <w:rPr>
+          <w:rFonts w:ascii="Times New Roman" w:eastAsiaTheme="minorEastAsia" w:hAnsi="Times New Roman" w:cs="Times New Roman"/>
+          <w:sz w:val="24"/>
+          <w:szCs w:val="24"/>
+        </w:rPr>
+        <w:t xml:space="preserve">-cut, which is the Edmonds-Karp algorithm. Meaning that the time complexity for the CoreExact implementation of Goldberg’s algorithm comes </w:t>
+      </w:r>
+      <w:r>
+        <w:rPr>
+          <w:rFonts w:ascii="Times New Roman" w:eastAsiaTheme="minorEastAsia" w:hAnsi="Times New Roman" w:cs="Times New Roman"/>
+          <w:sz w:val="24"/>
+          <w:szCs w:val="24"/>
+        </w:rPr>
+        <w:lastRenderedPageBreak/>
+        <w:t xml:space="preserve">out to </w:t>
+      </w:r>
+      <m:oMath>
+        <m:r>
+          <w:rPr>
+            <w:rFonts w:ascii="Cambria Math" w:hAnsi="Cambria Math" w:cs="Times New Roman"/>
+            <w:sz w:val="24"/>
+            <w:szCs w:val="24"/>
+          </w:rPr>
+          <m:t>O(</m:t>
+        </m:r>
+        <m:r>
+          <w:rPr>
+            <w:rFonts w:ascii="Cambria Math" w:hAnsi="Cambria Math" w:cs="Times New Roman"/>
+            <w:sz w:val="24"/>
+            <w:szCs w:val="24"/>
+          </w:rPr>
+          <m:t>v</m:t>
+        </m:r>
+        <m:sSup>
+          <m:sSupPr>
+            <m:ctrlPr>
+              <w:rPr>
+                <w:rFonts w:ascii="Cambria Math" w:hAnsi="Cambria Math" w:cs="Times New Roman"/>
+                <w:i/>
+                <w:sz w:val="24"/>
+                <w:szCs w:val="24"/>
+              </w:rPr>
+            </m:ctrlPr>
+          </m:sSupPr>
+          <m:e>
+            <m:r>
+              <w:rPr>
+                <w:rFonts w:ascii="Cambria Math" w:hAnsi="Cambria Math" w:cs="Times New Roman"/>
+                <w:sz w:val="24"/>
+                <w:szCs w:val="24"/>
+              </w:rPr>
+              <m:t>e</m:t>
+            </m:r>
+          </m:e>
+          <m:sup>
+            <m:r>
+              <w:rPr>
+                <w:rFonts w:ascii="Cambria Math" w:hAnsi="Cambria Math" w:cs="Times New Roman"/>
+                <w:sz w:val="24"/>
+                <w:szCs w:val="24"/>
+              </w:rPr>
+              <m:t>2</m:t>
+            </m:r>
+          </m:sup>
+        </m:sSup>
+        <m:func>
+          <m:funcPr>
+            <m:ctrlPr>
+              <w:rPr>
+                <w:rFonts w:ascii="Cambria Math" w:hAnsi="Cambria Math" w:cs="Times New Roman"/>
+                <w:sz w:val="24"/>
+                <w:szCs w:val="24"/>
+              </w:rPr>
+            </m:ctrlPr>
+          </m:funcPr>
+          <m:fName>
+            <m:r>
+              <m:rPr>
+                <m:sty m:val="p"/>
+              </m:rPr>
+              <w:rPr>
+                <w:rFonts w:ascii="Cambria Math" w:hAnsi="Cambria Math" w:cs="Times New Roman"/>
+                <w:sz w:val="24"/>
+                <w:szCs w:val="24"/>
+              </w:rPr>
+              <m:t>log</m:t>
+            </m:r>
+            <m:ctrlPr>
+              <w:rPr>
+                <w:rFonts w:ascii="Cambria Math" w:hAnsi="Cambria Math" w:cs="Times New Roman"/>
+                <w:i/>
+                <w:sz w:val="24"/>
+                <w:szCs w:val="24"/>
+              </w:rPr>
+            </m:ctrlPr>
+          </m:fName>
+          <m:e>
+            <m:d>
+              <m:dPr>
+                <m:ctrlPr>
+                  <w:rPr>
+                    <w:rFonts w:ascii="Cambria Math" w:hAnsi="Cambria Math" w:cs="Times New Roman"/>
+                    <w:i/>
+                    <w:sz w:val="24"/>
+                    <w:szCs w:val="24"/>
+                  </w:rPr>
+                </m:ctrlPr>
+              </m:dPr>
+              <m:e>
+                <m:r>
+                  <w:rPr>
+                    <w:rFonts w:ascii="Cambria Math" w:hAnsi="Cambria Math" w:cs="Times New Roman"/>
+                    <w:sz w:val="24"/>
+                    <w:szCs w:val="24"/>
+                  </w:rPr>
+                  <m:t>v</m:t>
+                </m:r>
+              </m:e>
+            </m:d>
+          </m:e>
+        </m:func>
+        <m:r>
+          <w:rPr>
+            <w:rFonts w:ascii="Cambria Math" w:hAnsi="Cambria Math" w:cs="Times New Roman"/>
+            <w:sz w:val="24"/>
+            <w:szCs w:val="24"/>
+          </w:rPr>
+          <m:t>)</m:t>
+        </m:r>
+      </m:oMath>
+      <w:r>
+        <w:rPr>
+          <w:rFonts w:ascii="Times New Roman" w:eastAsiaTheme="minorEastAsia" w:hAnsi="Times New Roman" w:cs="Times New Roman"/>
+          <w:sz w:val="24"/>
+          <w:szCs w:val="24"/>
+        </w:rPr>
+        <w:t xml:space="preserve">, since we previously covered that the time complexity of Edmonds-Karp was </w:t>
+      </w:r>
+      <m:oMath>
+        <m:r>
+          <w:rPr>
+            <w:rFonts w:ascii="Cambria Math" w:hAnsi="Cambria Math" w:cs="Times New Roman"/>
+            <w:sz w:val="24"/>
+            <w:szCs w:val="24"/>
+          </w:rPr>
+          <m:t>O(v</m:t>
+        </m:r>
+        <m:sSup>
+          <m:sSupPr>
+            <m:ctrlPr>
+              <w:rPr>
+                <w:rFonts w:ascii="Cambria Math" w:hAnsi="Cambria Math" w:cs="Times New Roman"/>
+                <w:i/>
+                <w:sz w:val="24"/>
+                <w:szCs w:val="24"/>
+              </w:rPr>
+            </m:ctrlPr>
+          </m:sSupPr>
+          <m:e>
+            <m:r>
+              <w:rPr>
+                <w:rFonts w:ascii="Cambria Math" w:hAnsi="Cambria Math" w:cs="Times New Roman"/>
+                <w:sz w:val="24"/>
+                <w:szCs w:val="24"/>
+              </w:rPr>
+              <m:t>e</m:t>
+            </m:r>
+          </m:e>
+          <m:sup>
+            <m:r>
+              <w:rPr>
+                <w:rFonts w:ascii="Cambria Math" w:hAnsi="Cambria Math" w:cs="Times New Roman"/>
+                <w:sz w:val="24"/>
+                <w:szCs w:val="24"/>
+              </w:rPr>
+              <m:t>2</m:t>
+            </m:r>
+          </m:sup>
+        </m:sSup>
+        <m:r>
+          <w:rPr>
+            <w:rFonts w:ascii="Cambria Math" w:hAnsi="Cambria Math" w:cs="Times New Roman"/>
+            <w:sz w:val="24"/>
+            <w:szCs w:val="24"/>
+          </w:rPr>
+          <m:t>)</m:t>
+        </m:r>
+      </m:oMath>
+      <w:r>
+        <w:rPr>
+          <w:rFonts w:ascii="Times New Roman" w:eastAsiaTheme="minorEastAsia" w:hAnsi="Times New Roman" w:cs="Times New Roman"/>
+          <w:sz w:val="24"/>
+          <w:szCs w:val="24"/>
+        </w:rPr>
+        <w:t>.</w:t>
       </w:r>
     </w:p>
     <w:p>
@@ -17139,16 +17410,7 @@
           <w:sz w:val="24"/>
           <w:szCs w:val="24"/>
         </w:rPr>
-        <w:t xml:space="preserve">Now that we’ve covered the individual aspects, let’s review how this algorithm works. Before the algorithm begins, a graph and motif type are selected as input. To start off, core decomposition is run on the graph to find the k-cores and store the information on the densest of them. The densest k-core is then broken into connected components, </w:t>
-      </w:r>
-      <w:r>
-        <w:rPr>
-          <w:rFonts w:ascii="Times New Roman" w:hAnsi="Times New Roman" w:cs="Times New Roman"/>
-          <w:sz w:val="24"/>
-          <w:szCs w:val="24"/>
-        </w:rPr>
-        <w:lastRenderedPageBreak/>
-        <w:t>and the highest density is found between the k-core and its connected components. The densest of these is saved as the current densest subgraph, and we get the upper and lower bounds</w:t>
+        <w:t>Now that we’ve covered the individual aspects, let’s review how this algorithm works. Before the algorithm begins, a graph and motif type are selected as input. To start off, core decomposition is run on the graph to find the k-cores and store the information on the densest of them. The densest k-core is then broken into connected components, and the highest density is found between the k-core and its connected components. The densest of these is saved as the current densest subgraph, and we get the upper and lower bounds</w:t>
       </w:r>
       <w:r>
         <w:rPr>
@@ -17506,6 +17768,376 @@
         <w:spacing w:line="480" w:lineRule="auto"/>
         <w:rPr>
           <w:rFonts w:ascii="Times New Roman" w:hAnsi="Times New Roman" w:cs="Times New Roman"/>
+          <w:iCs/>
+          <w:sz w:val="24"/>
+          <w:szCs w:val="24"/>
+        </w:rPr>
+      </w:pPr>
+      <w:r>
+        <w:rPr>
+          <w:rFonts w:ascii="Times New Roman" w:hAnsi="Times New Roman" w:cs="Times New Roman"/>
+          <w:sz w:val="24"/>
+          <w:szCs w:val="24"/>
+        </w:rPr>
+        <w:lastRenderedPageBreak/>
+        <w:tab/>
+        <w:t xml:space="preserve">Our </w:t>
+      </w:r>
+      <w:proofErr w:type="gramStart"/>
+      <w:r>
+        <w:rPr>
+          <w:rFonts w:ascii="Times New Roman" w:hAnsi="Times New Roman" w:cs="Times New Roman"/>
+          <w:sz w:val="24"/>
+          <w:szCs w:val="24"/>
+        </w:rPr>
+        <w:t>worst case</w:t>
+      </w:r>
+      <w:proofErr w:type="gramEnd"/>
+      <w:r>
+        <w:rPr>
+          <w:rFonts w:ascii="Times New Roman" w:hAnsi="Times New Roman" w:cs="Times New Roman"/>
+          <w:sz w:val="24"/>
+          <w:szCs w:val="24"/>
+        </w:rPr>
+        <w:t xml:space="preserve"> time complexity for this is actually relatively straight forward. We are doing a loop based on the number of connected components, </w:t>
+      </w:r>
+      <w:r>
+        <w:rPr>
+          <w:rFonts w:ascii="Times New Roman" w:hAnsi="Times New Roman" w:cs="Times New Roman"/>
+          <w:i/>
+          <w:iCs/>
+          <w:sz w:val="24"/>
+          <w:szCs w:val="24"/>
+        </w:rPr>
+        <w:t>c</w:t>
+      </w:r>
+      <w:r>
+        <w:rPr>
+          <w:rFonts w:ascii="Times New Roman" w:hAnsi="Times New Roman" w:cs="Times New Roman"/>
+          <w:sz w:val="24"/>
+          <w:szCs w:val="24"/>
+        </w:rPr>
+        <w:t xml:space="preserve">. And for every iteration, the most complex step would be Goldberg’s algorithm. Every other necessary step, including processing our motifs to find the density, </w:t>
+      </w:r>
+      <w:proofErr w:type="gramStart"/>
+      <w:r>
+        <w:rPr>
+          <w:rFonts w:ascii="Times New Roman" w:hAnsi="Times New Roman" w:cs="Times New Roman"/>
+          <w:sz w:val="24"/>
+          <w:szCs w:val="24"/>
+        </w:rPr>
+        <w:t>are</w:t>
+      </w:r>
+      <w:proofErr w:type="gramEnd"/>
+      <w:r>
+        <w:rPr>
+          <w:rFonts w:ascii="Times New Roman" w:hAnsi="Times New Roman" w:cs="Times New Roman"/>
+          <w:sz w:val="24"/>
+          <w:szCs w:val="24"/>
+        </w:rPr>
+        <w:t xml:space="preserve"> negligible by comparison. </w:t>
+      </w:r>
+      <w:proofErr w:type="gramStart"/>
+      <w:r>
+        <w:rPr>
+          <w:rFonts w:ascii="Times New Roman" w:hAnsi="Times New Roman" w:cs="Times New Roman"/>
+          <w:sz w:val="24"/>
+          <w:szCs w:val="24"/>
+        </w:rPr>
+        <w:t>So</w:t>
+      </w:r>
+      <w:proofErr w:type="gramEnd"/>
+      <w:r>
+        <w:rPr>
+          <w:rFonts w:ascii="Times New Roman" w:hAnsi="Times New Roman" w:cs="Times New Roman"/>
+          <w:sz w:val="24"/>
+          <w:szCs w:val="24"/>
+        </w:rPr>
+        <w:t xml:space="preserve"> since we know the time complexity of Goldberg’s algorithm comes out to </w:t>
+      </w:r>
+      <m:oMath>
+        <m:r>
+          <w:rPr>
+            <w:rFonts w:ascii="Cambria Math" w:hAnsi="Cambria Math" w:cs="Times New Roman"/>
+            <w:sz w:val="24"/>
+            <w:szCs w:val="24"/>
+          </w:rPr>
+          <m:t>O(v</m:t>
+        </m:r>
+        <m:sSup>
+          <m:sSupPr>
+            <m:ctrlPr>
+              <w:rPr>
+                <w:rFonts w:ascii="Cambria Math" w:hAnsi="Cambria Math" w:cs="Times New Roman"/>
+                <w:i/>
+                <w:sz w:val="24"/>
+                <w:szCs w:val="24"/>
+              </w:rPr>
+            </m:ctrlPr>
+          </m:sSupPr>
+          <m:e>
+            <m:r>
+              <w:rPr>
+                <w:rFonts w:ascii="Cambria Math" w:hAnsi="Cambria Math" w:cs="Times New Roman"/>
+                <w:sz w:val="24"/>
+                <w:szCs w:val="24"/>
+              </w:rPr>
+              <m:t>e</m:t>
+            </m:r>
+          </m:e>
+          <m:sup>
+            <m:r>
+              <w:rPr>
+                <w:rFonts w:ascii="Cambria Math" w:hAnsi="Cambria Math" w:cs="Times New Roman"/>
+                <w:sz w:val="24"/>
+                <w:szCs w:val="24"/>
+              </w:rPr>
+              <m:t>2</m:t>
+            </m:r>
+          </m:sup>
+        </m:sSup>
+        <m:func>
+          <m:funcPr>
+            <m:ctrlPr>
+              <w:rPr>
+                <w:rFonts w:ascii="Cambria Math" w:hAnsi="Cambria Math" w:cs="Times New Roman"/>
+                <w:sz w:val="24"/>
+                <w:szCs w:val="24"/>
+              </w:rPr>
+            </m:ctrlPr>
+          </m:funcPr>
+          <m:fName>
+            <m:r>
+              <m:rPr>
+                <m:sty m:val="p"/>
+              </m:rPr>
+              <w:rPr>
+                <w:rFonts w:ascii="Cambria Math" w:hAnsi="Cambria Math" w:cs="Times New Roman"/>
+                <w:sz w:val="24"/>
+                <w:szCs w:val="24"/>
+              </w:rPr>
+              <m:t>log</m:t>
+            </m:r>
+            <m:ctrlPr>
+              <w:rPr>
+                <w:rFonts w:ascii="Cambria Math" w:hAnsi="Cambria Math" w:cs="Times New Roman"/>
+                <w:i/>
+                <w:sz w:val="24"/>
+                <w:szCs w:val="24"/>
+              </w:rPr>
+            </m:ctrlPr>
+          </m:fName>
+          <m:e>
+            <m:d>
+              <m:dPr>
+                <m:ctrlPr>
+                  <w:rPr>
+                    <w:rFonts w:ascii="Cambria Math" w:hAnsi="Cambria Math" w:cs="Times New Roman"/>
+                    <w:i/>
+                    <w:sz w:val="24"/>
+                    <w:szCs w:val="24"/>
+                  </w:rPr>
+                </m:ctrlPr>
+              </m:dPr>
+              <m:e>
+                <m:r>
+                  <w:rPr>
+                    <w:rFonts w:ascii="Cambria Math" w:hAnsi="Cambria Math" w:cs="Times New Roman"/>
+                    <w:sz w:val="24"/>
+                    <w:szCs w:val="24"/>
+                  </w:rPr>
+                  <m:t>v</m:t>
+                </m:r>
+              </m:e>
+            </m:d>
+          </m:e>
+        </m:func>
+        <m:r>
+          <w:rPr>
+            <w:rFonts w:ascii="Cambria Math" w:hAnsi="Cambria Math" w:cs="Times New Roman"/>
+            <w:sz w:val="24"/>
+            <w:szCs w:val="24"/>
+          </w:rPr>
+          <m:t>)</m:t>
+        </m:r>
+      </m:oMath>
+      <w:r>
+        <w:rPr>
+          <w:rFonts w:ascii="Times New Roman" w:eastAsiaTheme="minorEastAsia" w:hAnsi="Times New Roman" w:cs="Times New Roman"/>
+          <w:sz w:val="24"/>
+          <w:szCs w:val="24"/>
+        </w:rPr>
+        <w:t xml:space="preserve">, and we know it occurs </w:t>
+      </w:r>
+      <w:r>
+        <w:rPr>
+          <w:rFonts w:ascii="Times New Roman" w:eastAsiaTheme="minorEastAsia" w:hAnsi="Times New Roman" w:cs="Times New Roman"/>
+          <w:i/>
+          <w:iCs/>
+          <w:sz w:val="24"/>
+          <w:szCs w:val="24"/>
+        </w:rPr>
+        <w:t>c</w:t>
+      </w:r>
+      <w:r>
+        <w:rPr>
+          <w:rFonts w:ascii="Times New Roman" w:eastAsiaTheme="minorEastAsia" w:hAnsi="Times New Roman" w:cs="Times New Roman"/>
+          <w:sz w:val="24"/>
+          <w:szCs w:val="24"/>
+        </w:rPr>
+        <w:t xml:space="preserve"> times, we find that the time complexity of CoreExact comes out to</w:t>
+      </w:r>
+      <w:r>
+        <w:rPr>
+          <w:rFonts w:ascii="Cambria Math" w:hAnsi="Cambria Math" w:cs="Times New Roman"/>
+          <w:i/>
+          <w:sz w:val="24"/>
+          <w:szCs w:val="24"/>
+        </w:rPr>
+        <w:t xml:space="preserve"> </w:t>
+      </w:r>
+      <m:oMath>
+        <m:r>
+          <w:rPr>
+            <w:rFonts w:ascii="Cambria Math" w:hAnsi="Cambria Math" w:cs="Times New Roman"/>
+            <w:sz w:val="24"/>
+            <w:szCs w:val="24"/>
+          </w:rPr>
+          <m:t>O(</m:t>
+        </m:r>
+        <m:r>
+          <w:rPr>
+            <w:rFonts w:ascii="Cambria Math" w:hAnsi="Cambria Math" w:cs="Times New Roman"/>
+            <w:sz w:val="24"/>
+            <w:szCs w:val="24"/>
+          </w:rPr>
+          <m:t>c(</m:t>
+        </m:r>
+        <m:r>
+          <w:rPr>
+            <w:rFonts w:ascii="Cambria Math" w:hAnsi="Cambria Math" w:cs="Times New Roman"/>
+            <w:sz w:val="24"/>
+            <w:szCs w:val="24"/>
+          </w:rPr>
+          <m:t>v</m:t>
+        </m:r>
+        <m:sSup>
+          <m:sSupPr>
+            <m:ctrlPr>
+              <w:rPr>
+                <w:rFonts w:ascii="Cambria Math" w:hAnsi="Cambria Math" w:cs="Times New Roman"/>
+                <w:i/>
+                <w:sz w:val="24"/>
+                <w:szCs w:val="24"/>
+              </w:rPr>
+            </m:ctrlPr>
+          </m:sSupPr>
+          <m:e>
+            <m:r>
+              <w:rPr>
+                <w:rFonts w:ascii="Cambria Math" w:hAnsi="Cambria Math" w:cs="Times New Roman"/>
+                <w:sz w:val="24"/>
+                <w:szCs w:val="24"/>
+              </w:rPr>
+              <m:t>e</m:t>
+            </m:r>
+          </m:e>
+          <m:sup>
+            <m:r>
+              <w:rPr>
+                <w:rFonts w:ascii="Cambria Math" w:hAnsi="Cambria Math" w:cs="Times New Roman"/>
+                <w:sz w:val="24"/>
+                <w:szCs w:val="24"/>
+              </w:rPr>
+              <m:t>2</m:t>
+            </m:r>
+          </m:sup>
+        </m:sSup>
+        <m:func>
+          <m:funcPr>
+            <m:ctrlPr>
+              <w:rPr>
+                <w:rFonts w:ascii="Cambria Math" w:hAnsi="Cambria Math" w:cs="Times New Roman"/>
+                <w:sz w:val="24"/>
+                <w:szCs w:val="24"/>
+              </w:rPr>
+            </m:ctrlPr>
+          </m:funcPr>
+          <m:fName>
+            <m:r>
+              <m:rPr>
+                <m:sty m:val="p"/>
+              </m:rPr>
+              <w:rPr>
+                <w:rFonts w:ascii="Cambria Math" w:hAnsi="Cambria Math" w:cs="Times New Roman"/>
+                <w:sz w:val="24"/>
+                <w:szCs w:val="24"/>
+              </w:rPr>
+              <m:t>log</m:t>
+            </m:r>
+            <m:ctrlPr>
+              <w:rPr>
+                <w:rFonts w:ascii="Cambria Math" w:hAnsi="Cambria Math" w:cs="Times New Roman"/>
+                <w:i/>
+                <w:sz w:val="24"/>
+                <w:szCs w:val="24"/>
+              </w:rPr>
+            </m:ctrlPr>
+          </m:fName>
+          <m:e>
+            <m:d>
+              <m:dPr>
+                <m:ctrlPr>
+                  <w:rPr>
+                    <w:rFonts w:ascii="Cambria Math" w:hAnsi="Cambria Math" w:cs="Times New Roman"/>
+                    <w:i/>
+                    <w:sz w:val="24"/>
+                    <w:szCs w:val="24"/>
+                  </w:rPr>
+                </m:ctrlPr>
+              </m:dPr>
+              <m:e>
+                <m:r>
+                  <w:rPr>
+                    <w:rFonts w:ascii="Cambria Math" w:hAnsi="Cambria Math" w:cs="Times New Roman"/>
+                    <w:sz w:val="24"/>
+                    <w:szCs w:val="24"/>
+                  </w:rPr>
+                  <m:t>v</m:t>
+                </m:r>
+              </m:e>
+            </m:d>
+            <m:r>
+              <w:rPr>
+                <w:rFonts w:ascii="Cambria Math" w:hAnsi="Cambria Math" w:cs="Times New Roman"/>
+                <w:sz w:val="24"/>
+                <w:szCs w:val="24"/>
+              </w:rPr>
+              <m:t>))</m:t>
+            </m:r>
+          </m:e>
+        </m:func>
+      </m:oMath>
+      <w:r>
+        <w:rPr>
+          <w:rFonts w:ascii="Cambria Math" w:eastAsiaTheme="minorEastAsia" w:hAnsi="Cambria Math" w:cs="Times New Roman"/>
+          <w:iCs/>
+          <w:sz w:val="24"/>
+          <w:szCs w:val="24"/>
+        </w:rPr>
+        <w:t>.</w:t>
+      </w:r>
+    </w:p>
+    <w:p>
+      <w:pPr>
+        <w:tabs>
+          <w:tab w:val="left" w:pos="720"/>
+          <w:tab w:val="right" w:leader="dot" w:pos="7920"/>
+          <w:tab w:val="right" w:pos="8640"/>
+        </w:tabs>
+        <w:spacing w:line="480" w:lineRule="auto"/>
+        <w:rPr>
+          <w:rFonts w:ascii="Times New Roman" w:hAnsi="Times New Roman" w:cs="Times New Roman"/>
           <w:sz w:val="24"/>
           <w:szCs w:val="24"/>
         </w:rPr>
@@ -17611,8 +18243,17 @@
           <w:rFonts w:ascii="Times New Roman" w:hAnsi="Times New Roman" w:cs="Times New Roman"/>
           <w:sz w:val="24"/>
           <w:szCs w:val="24"/>
-        </w:rPr>
-        <w:t xml:space="preserve">(insert text here) </w:t>
+          <w:highlight w:val="yellow"/>
+        </w:rPr>
+        <w:t>(insert text here)</w:t>
+      </w:r>
+      <w:r>
+        <w:rPr>
+          <w:rFonts w:ascii="Times New Roman" w:hAnsi="Times New Roman" w:cs="Times New Roman"/>
+          <w:sz w:val="24"/>
+          <w:szCs w:val="24"/>
+        </w:rPr>
+        <w:t xml:space="preserve"> </w:t>
       </w:r>
     </w:p>
     <w:p>
@@ -17769,7 +18410,7 @@
     <w:sdt>
       <w:sdtPr>
         <w:rPr>
-          <w:rFonts w:ascii="Times New Roman" w:hAnsi="Times New Roman" w:cs="Times New Roman"/>
+          <w:rFonts w:ascii="Times New Roman" w:eastAsiaTheme="minorHAnsi" w:hAnsi="Times New Roman" w:cs="Times New Roman"/>
           <w:b/>
           <w:bCs/>
           <w:color w:val="000000" w:themeColor="text1"/>
@@ -17784,7 +18425,7 @@
       </w:sdtPr>
       <w:sdtEndPr>
         <w:rPr>
-          <w:rFonts w:asciiTheme="minorHAnsi" w:eastAsiaTheme="minorHAnsi" w:hAnsiTheme="minorHAnsi" w:cstheme="minorBidi"/>
+          <w:rFonts w:asciiTheme="minorHAnsi" w:hAnsiTheme="minorHAnsi" w:cstheme="minorBidi"/>
           <w:b w:val="0"/>
           <w:bCs w:val="0"/>
           <w:color w:val="auto"/>
@@ -18153,7 +18794,6 @@
                       <w:rPr>
                         <w:noProof/>
                       </w:rPr>
-                      <w:lastRenderedPageBreak/>
                       <w:t xml:space="preserve">[6] </w:t>
                     </w:r>
                   </w:p>
@@ -18380,6 +19020,7 @@
                       <w:rPr>
                         <w:noProof/>
                       </w:rPr>
+                      <w:lastRenderedPageBreak/>
                       <w:t xml:space="preserve">[10] </w:t>
                     </w:r>
                   </w:p>
@@ -18736,14 +19377,7 @@
                       <w:rPr>
                         <w:noProof/>
                       </w:rPr>
-                      <w:t xml:space="preserve">S. Y. Cheung, "The Maximum flow and the Minimum cut," Emory University, 27 October 2019. [Online]. Available: </w:t>
-                    </w:r>
-                    <w:r>
-                      <w:rPr>
-                        <w:noProof/>
-                      </w:rPr>
-                      <w:lastRenderedPageBreak/>
-                      <w:t>https://www.cs.emory.edu/~cheung/Courses/253/Syllabus/NetFlow/max-flow-min-cut.html. [Accessed 10 February 2025].</w:t>
+                      <w:t>S. Y. Cheung, "The Maximum flow and the Minimum cut," Emory University, 27 October 2019. [Online]. Available: https://www.cs.emory.edu/~cheung/Courses/253/Syllabus/NetFlow/max-flow-min-cut.html. [Accessed 10 February 2025].</w:t>
                     </w:r>
                   </w:p>
                 </w:tc>
@@ -19609,6 +20243,7 @@
   <w:style w:type="character" w:default="1" w:styleId="DefaultParagraphFont">
     <w:name w:val="Default Paragraph Font"/>
     <w:uiPriority w:val="1"/>
+    <w:semiHidden/>
     <w:unhideWhenUsed/>
   </w:style>
   <w:style w:type="table" w:default="1" w:styleId="TableNormal">

</xml_diff>

<commit_message>
Touched up paper. Added highlighted comments on things to add tomorrow.
</commit_message>
<xml_diff>
--- a/Thesis Paper.docx
+++ b/Thesis Paper.docx
@@ -4878,76 +4878,6 @@
           <w:sz w:val="24"/>
           <w:szCs w:val="24"/>
         </w:rPr>
-      </w:pPr>
-    </w:p>
-    <w:p>
-      <w:pPr>
-        <w:tabs>
-          <w:tab w:val="right" w:leader="dot" w:pos="7920"/>
-          <w:tab w:val="right" w:pos="8640"/>
-        </w:tabs>
-        <w:spacing w:line="480" w:lineRule="auto"/>
-        <w:rPr>
-          <w:rFonts w:ascii="Times New Roman" w:hAnsi="Times New Roman" w:cs="Times New Roman"/>
-          <w:sz w:val="24"/>
-          <w:szCs w:val="24"/>
-        </w:rPr>
-      </w:pPr>
-    </w:p>
-    <w:p>
-      <w:pPr>
-        <w:tabs>
-          <w:tab w:val="right" w:leader="dot" w:pos="7920"/>
-          <w:tab w:val="right" w:pos="8640"/>
-        </w:tabs>
-        <w:spacing w:line="480" w:lineRule="auto"/>
-        <w:rPr>
-          <w:rFonts w:ascii="Times New Roman" w:hAnsi="Times New Roman" w:cs="Times New Roman"/>
-          <w:sz w:val="24"/>
-          <w:szCs w:val="24"/>
-        </w:rPr>
-      </w:pPr>
-    </w:p>
-    <w:p>
-      <w:pPr>
-        <w:tabs>
-          <w:tab w:val="right" w:leader="dot" w:pos="7920"/>
-          <w:tab w:val="right" w:pos="8640"/>
-        </w:tabs>
-        <w:spacing w:line="480" w:lineRule="auto"/>
-        <w:rPr>
-          <w:rFonts w:ascii="Times New Roman" w:hAnsi="Times New Roman" w:cs="Times New Roman"/>
-          <w:sz w:val="24"/>
-          <w:szCs w:val="24"/>
-        </w:rPr>
-      </w:pPr>
-    </w:p>
-    <w:p>
-      <w:pPr>
-        <w:tabs>
-          <w:tab w:val="right" w:leader="dot" w:pos="7920"/>
-          <w:tab w:val="right" w:pos="8640"/>
-        </w:tabs>
-        <w:spacing w:line="480" w:lineRule="auto"/>
-        <w:rPr>
-          <w:rFonts w:ascii="Times New Roman" w:hAnsi="Times New Roman" w:cs="Times New Roman"/>
-          <w:sz w:val="24"/>
-          <w:szCs w:val="24"/>
-        </w:rPr>
-      </w:pPr>
-    </w:p>
-    <w:p>
-      <w:pPr>
-        <w:tabs>
-          <w:tab w:val="right" w:leader="dot" w:pos="7920"/>
-          <w:tab w:val="right" w:pos="8640"/>
-        </w:tabs>
-        <w:spacing w:line="480" w:lineRule="auto"/>
-        <w:rPr>
-          <w:rFonts w:ascii="Times New Roman" w:hAnsi="Times New Roman" w:cs="Times New Roman"/>
-          <w:sz w:val="24"/>
-          <w:szCs w:val="24"/>
-        </w:rPr>
         <w:sectPr>
           <w:footerReference w:type="default" r:id="rId9"/>
           <w:pgSz w:w="12240" w:h="15840" w:code="1"/>
@@ -5055,7 +4985,23 @@
           <w:sz w:val="24"/>
           <w:szCs w:val="24"/>
         </w:rPr>
-        <w:t xml:space="preserve">When it comes to analyzing large or complex groups of data, it is often useful to examine the connections and relationships shared between its subjects. Graphs can be used to model such relations. Graphs are composed of two components: vertices (which represent individual members of a data set) and edges (which represent the connections between these members). </w:t>
+        <w:t xml:space="preserve">When it comes to analyzing large or complex groups of data, it is often useful to examine the connections and relationships shared between its subjects. </w:t>
+      </w:r>
+      <w:r>
+        <w:rPr>
+          <w:rFonts w:ascii="Times New Roman" w:hAnsi="Times New Roman" w:cs="Times New Roman"/>
+          <w:sz w:val="24"/>
+          <w:szCs w:val="24"/>
+        </w:rPr>
+        <w:t>And graphs</w:t>
+      </w:r>
+      <w:r>
+        <w:rPr>
+          <w:rFonts w:ascii="Times New Roman" w:hAnsi="Times New Roman" w:cs="Times New Roman"/>
+          <w:sz w:val="24"/>
+          <w:szCs w:val="24"/>
+        </w:rPr>
+        <w:t xml:space="preserve"> can be used to model such relations. Graphs are composed of two components: vertices (which represent individual members of a data set) and edges (which represent the connections between these members). </w:t>
       </w:r>
       <w:r>
         <w:rPr>
@@ -6122,7 +6068,23 @@
           <w:sz w:val="24"/>
           <w:szCs w:val="24"/>
         </w:rPr>
-        <w:t>The densest subgraph (and thus solutions to the DSD) is a notable piece of information to have for a dataset and has plenty of notable applications in real data sets including finding and filtering out fake users or identifying echo chambers in social networks, or identification of regulatory motifs in DNA or gene annotation graphs in biological data</w:t>
+        <w:t xml:space="preserve">The densest subgraph (and thus </w:t>
+      </w:r>
+      <w:r>
+        <w:rPr>
+          <w:rFonts w:ascii="Times New Roman" w:hAnsi="Times New Roman" w:cs="Times New Roman"/>
+          <w:sz w:val="24"/>
+          <w:szCs w:val="24"/>
+        </w:rPr>
+        <w:t>a solution</w:t>
+      </w:r>
+      <w:r>
+        <w:rPr>
+          <w:rFonts w:ascii="Times New Roman" w:hAnsi="Times New Roman" w:cs="Times New Roman"/>
+          <w:sz w:val="24"/>
+          <w:szCs w:val="24"/>
+        </w:rPr>
+        <w:t xml:space="preserve"> to the DSD) is a notable piece of information to have for a dataset and has plenty of notable applications in real data sets including finding and filtering out fake users or identifying echo chambers in social networks, or identification of regulatory motifs in DNA or gene annotation graphs in biological data</w:t>
       </w:r>
       <w:sdt>
         <w:sdtPr>
@@ -6261,7 +6223,23 @@
           <w:sz w:val="24"/>
           <w:szCs w:val="24"/>
         </w:rPr>
-        <w:t xml:space="preserve"> However most, if not all, are serialized programs that run on the CPU. By the nature of graph mining, it is almost always required to process every vertex in these large graph datasets, which can certainly take time in a serialized program processing these one by one. By programming in parallel, a great number of vertices can be processed in </w:t>
+        <w:t xml:space="preserve"> However most, if not all, are serialized programs that run on the CPU. By the nature of graph mining, it is almost always required to process every vertex</w:t>
+      </w:r>
+      <w:r>
+        <w:rPr>
+          <w:rFonts w:ascii="Times New Roman" w:hAnsi="Times New Roman" w:cs="Times New Roman"/>
+          <w:sz w:val="24"/>
+          <w:szCs w:val="24"/>
+        </w:rPr>
+        <w:t xml:space="preserve"> and edge</w:t>
+      </w:r>
+      <w:r>
+        <w:rPr>
+          <w:rFonts w:ascii="Times New Roman" w:hAnsi="Times New Roman" w:cs="Times New Roman"/>
+          <w:sz w:val="24"/>
+          <w:szCs w:val="24"/>
+        </w:rPr>
+        <w:t xml:space="preserve"> in these large graph datasets, which can certainly take time in a serialized program processing these one by one. By programming in parallel, a great number of vertices can be processed in </w:t>
       </w:r>
       <w:r>
         <w:rPr>
@@ -6277,7 +6255,39 @@
           <w:sz w:val="24"/>
           <w:szCs w:val="24"/>
         </w:rPr>
-        <w:t xml:space="preserve"> thus save time and be more efficient. And this is where the GPU comes in. The CPU and GPU differ in their processing cores. The CPU runs on a handful of powerful processing cores that can take complex orders, while the GPU runs on many weaker processing cores that take simpler orders. So, while a powerful CPU can certainly run a taxing program efficiently, utilizing the full power by running commands in parallel across the GPU’s many cores is much more computationally efficient. Although this comes with the limitation that the GPU’s commands are much more restrictive than that of the CPU </w:t>
+        <w:t xml:space="preserve"> thus save time and be more efficient. And this is where the GPU comes in. The CPU and GPU differ in their processing cores. The CPU runs on a handful of powerful processing cores that can take complex orders, while the GPU runs on many weaker processing cores that take simpler orders. So, while a powerful CPU can certainly run a taxing program efficiently, utilizing the full power </w:t>
+      </w:r>
+      <w:r>
+        <w:rPr>
+          <w:rFonts w:ascii="Times New Roman" w:hAnsi="Times New Roman" w:cs="Times New Roman"/>
+          <w:sz w:val="24"/>
+          <w:szCs w:val="24"/>
+        </w:rPr>
+        <w:t xml:space="preserve">of a GPU </w:t>
+      </w:r>
+      <w:r>
+        <w:rPr>
+          <w:rFonts w:ascii="Times New Roman" w:hAnsi="Times New Roman" w:cs="Times New Roman"/>
+          <w:sz w:val="24"/>
+          <w:szCs w:val="24"/>
+        </w:rPr>
+        <w:t xml:space="preserve">by running commands in parallel across </w:t>
+      </w:r>
+      <w:r>
+        <w:rPr>
+          <w:rFonts w:ascii="Times New Roman" w:hAnsi="Times New Roman" w:cs="Times New Roman"/>
+          <w:sz w:val="24"/>
+          <w:szCs w:val="24"/>
+        </w:rPr>
+        <w:t>its</w:t>
+      </w:r>
+      <w:r>
+        <w:rPr>
+          <w:rFonts w:ascii="Times New Roman" w:hAnsi="Times New Roman" w:cs="Times New Roman"/>
+          <w:sz w:val="24"/>
+          <w:szCs w:val="24"/>
+        </w:rPr>
+        <w:t xml:space="preserve"> many cores is much more computationally efficient. Although this comes with the limitation that the GPU’s commands are much more restrictive than that of the CPU </w:t>
       </w:r>
       <w:sdt>
         <w:sdtPr>
@@ -6371,7 +6381,7 @@
           <w:sz w:val="24"/>
           <w:szCs w:val="24"/>
         </w:rPr>
-        <w:t xml:space="preserve"> But thanks to NVIDIA, there’s a tool to work around that. CUDA, which stands for Compute Unified Device Architecture, is a parallel computing platform and application programming interface (API) model. CUDA allows for a serialized C++ program run on the CPU to execute threads in parallel on the GPU, being able to leverage the massive computational power of the GPU as needed </w:t>
+        <w:t xml:space="preserve"> But thanks to NVIDIA, there’s a tool to work around that. CUDA, which stands for Compute Unified Device Architecture, is a parallel computing platform and application programming interface model. CUDA allows for a serialized C++ program run on the CPU to execute threads in parallel on the GPU, being able to leverage the massive computational power of the GPU as needed </w:t>
       </w:r>
       <w:sdt>
         <w:sdtPr>
@@ -7084,15 +7094,65 @@
           <w:sz w:val="24"/>
           <w:szCs w:val="24"/>
         </w:rPr>
-        <w:t xml:space="preserve">-cut depends on the algorithm, and it’s log(n) since it’s a binary search on the size of the graph. </w:t>
-      </w:r>
-      <w:r>
-        <w:rPr>
-          <w:rFonts w:ascii="Times New Roman" w:hAnsi="Times New Roman" w:cs="Times New Roman"/>
-          <w:sz w:val="24"/>
-          <w:szCs w:val="24"/>
-        </w:rPr>
-        <w:t>There is a lot to unpack and understand in this algorithm, but</w:t>
+        <w:t xml:space="preserve">-cut depends on the algorithm, and it’s log(n) </w:t>
+      </w:r>
+      <w:r>
+        <w:rPr>
+          <w:rFonts w:ascii="Times New Roman" w:eastAsiaTheme="minorEastAsia" w:hAnsi="Times New Roman" w:cs="Times New Roman"/>
+          <w:sz w:val="24"/>
+          <w:szCs w:val="24"/>
+        </w:rPr>
+        <w:t xml:space="preserve">iterations of the min </w:t>
+      </w:r>
+      <w:proofErr w:type="spellStart"/>
+      <w:r>
+        <w:rPr>
+          <w:rFonts w:ascii="Times New Roman" w:eastAsiaTheme="minorEastAsia" w:hAnsi="Times New Roman" w:cs="Times New Roman"/>
+          <w:sz w:val="24"/>
+          <w:szCs w:val="24"/>
+        </w:rPr>
+        <w:t>st</w:t>
+      </w:r>
+      <w:proofErr w:type="spellEnd"/>
+      <w:r>
+        <w:rPr>
+          <w:rFonts w:ascii="Times New Roman" w:eastAsiaTheme="minorEastAsia" w:hAnsi="Times New Roman" w:cs="Times New Roman"/>
+          <w:sz w:val="24"/>
+          <w:szCs w:val="24"/>
+        </w:rPr>
+        <w:t xml:space="preserve">-cut algorithm </w:t>
+      </w:r>
+      <w:r>
+        <w:rPr>
+          <w:rFonts w:ascii="Times New Roman" w:eastAsiaTheme="minorEastAsia" w:hAnsi="Times New Roman" w:cs="Times New Roman"/>
+          <w:sz w:val="24"/>
+          <w:szCs w:val="24"/>
+        </w:rPr>
+        <w:t xml:space="preserve">since it’s a binary search on the size of the graph. </w:t>
+      </w:r>
+      <w:r>
+        <w:rPr>
+          <w:rFonts w:ascii="Times New Roman" w:hAnsi="Times New Roman" w:cs="Times New Roman"/>
+          <w:sz w:val="24"/>
+          <w:szCs w:val="24"/>
+        </w:rPr>
+        <w:t xml:space="preserve">There is a lot to unpack and understand </w:t>
+      </w:r>
+      <w:r>
+        <w:rPr>
+          <w:rFonts w:ascii="Times New Roman" w:hAnsi="Times New Roman" w:cs="Times New Roman"/>
+          <w:sz w:val="24"/>
+          <w:szCs w:val="24"/>
+        </w:rPr>
+        <w:t>with</w:t>
+      </w:r>
+      <w:r>
+        <w:rPr>
+          <w:rFonts w:ascii="Times New Roman" w:hAnsi="Times New Roman" w:cs="Times New Roman"/>
+          <w:sz w:val="24"/>
+          <w:szCs w:val="24"/>
+        </w:rPr>
+        <w:t xml:space="preserve"> this algorithm, but</w:t>
       </w:r>
       <w:r>
         <w:rPr>
@@ -7616,25 +7676,7 @@
           <w:sz w:val="24"/>
           <w:szCs w:val="24"/>
         </w:rPr>
-        <w:t xml:space="preserve">The time complexity for this is </w:t>
-      </w:r>
-      <w:proofErr w:type="gramStart"/>
-      <w:r>
-        <w:rPr>
-          <w:rFonts w:ascii="Times New Roman" w:hAnsi="Times New Roman" w:cs="Times New Roman"/>
-          <w:sz w:val="24"/>
-          <w:szCs w:val="24"/>
-        </w:rPr>
-        <w:t>similar to</w:t>
-      </w:r>
-      <w:proofErr w:type="gramEnd"/>
-      <w:r>
-        <w:rPr>
-          <w:rFonts w:ascii="Times New Roman" w:hAnsi="Times New Roman" w:cs="Times New Roman"/>
-          <w:sz w:val="24"/>
-          <w:szCs w:val="24"/>
-        </w:rPr>
-        <w:t xml:space="preserve"> the original Greedy algorithm with </w:t>
+        <w:t xml:space="preserve">The time complexity for this is similar to the original Greedy algorithm with </w:t>
       </w:r>
       <m:oMath>
         <m:r>
@@ -9357,7 +9399,25 @@
           <w:sz w:val="24"/>
           <w:szCs w:val="24"/>
         </w:rPr>
-        <w:t xml:space="preserve">, the optimal value of the linear programming problem on c is equivalent to the optimal directed density, where the optimal sets </w:t>
+        <w:t xml:space="preserve">, the optimal value of the linear programming problem on </w:t>
+      </w:r>
+      <w:r>
+        <w:rPr>
+          <w:rFonts w:ascii="Times New Roman" w:eastAsiaTheme="minorEastAsia" w:hAnsi="Times New Roman" w:cs="Times New Roman"/>
+          <w:i/>
+          <w:iCs/>
+          <w:sz w:val="24"/>
+          <w:szCs w:val="24"/>
+        </w:rPr>
+        <w:t>c</w:t>
+      </w:r>
+      <w:r>
+        <w:rPr>
+          <w:rFonts w:ascii="Times New Roman" w:eastAsiaTheme="minorEastAsia" w:hAnsi="Times New Roman" w:cs="Times New Roman"/>
+          <w:sz w:val="24"/>
+          <w:szCs w:val="24"/>
+        </w:rPr>
+        <w:t xml:space="preserve"> is equivalent to the optimal directed density, where the optimal sets </w:t>
       </w:r>
       <w:r>
         <w:rPr>
@@ -10601,7 +10661,23 @@
           <w:sz w:val="24"/>
           <w:szCs w:val="24"/>
         </w:rPr>
-        <w:t xml:space="preserve">Our program is based on the CoreExact algorithm </w:t>
+        <w:t>Our program is based on the CoreExact algorithm</w:t>
+      </w:r>
+      <w:r>
+        <w:rPr>
+          <w:rFonts w:ascii="Times New Roman" w:hAnsi="Times New Roman" w:cs="Times New Roman"/>
+          <w:sz w:val="24"/>
+          <w:szCs w:val="24"/>
+        </w:rPr>
+        <w:t xml:space="preserve"> developed by Yixiang Fang, Kaiqiang Yu, Reynold Chang, Laks V.S. Lakshmanan, and Xeumin Lin</w:t>
+      </w:r>
+      <w:r>
+        <w:rPr>
+          <w:rFonts w:ascii="Times New Roman" w:hAnsi="Times New Roman" w:cs="Times New Roman"/>
+          <w:sz w:val="24"/>
+          <w:szCs w:val="24"/>
+        </w:rPr>
+        <w:t xml:space="preserve"> </w:t>
       </w:r>
       <w:sdt>
         <w:sdtPr>
@@ -10722,7 +10798,23 @@
           <w:szCs w:val="24"/>
         </w:rPr>
         <w:tab/>
-        <w:t xml:space="preserve">Because algorithms must be applied to actual code, there needs to be implementations of graphs programming wise. There are multiple ways to do so, but the method used for graphs in </w:t>
+        <w:t>Because algorithms must be applied to actual code, there needs to be implementations of graphs programming</w:t>
+      </w:r>
+      <w:r>
+        <w:rPr>
+          <w:rFonts w:ascii="Times New Roman" w:hAnsi="Times New Roman" w:cs="Times New Roman"/>
+          <w:sz w:val="24"/>
+          <w:szCs w:val="24"/>
+        </w:rPr>
+        <w:t>-</w:t>
+      </w:r>
+      <w:r>
+        <w:rPr>
+          <w:rFonts w:ascii="Times New Roman" w:hAnsi="Times New Roman" w:cs="Times New Roman"/>
+          <w:sz w:val="24"/>
+          <w:szCs w:val="24"/>
+        </w:rPr>
+        <w:t xml:space="preserve">wise. There are multiple ways to do so, but the method used for graphs in </w:t>
       </w:r>
       <w:r>
         <w:rPr>
@@ -10754,15 +10846,7 @@
           <w:sz w:val="24"/>
           <w:szCs w:val="24"/>
         </w:rPr>
-        <w:t xml:space="preserve"> way of storing how vertices are connected using a 2-dimensional list (a list of lists). The first dimensional list represents every vertex in the graph</w:t>
-      </w:r>
-      <w:r>
-        <w:rPr>
-          <w:rFonts w:ascii="Times New Roman" w:hAnsi="Times New Roman" w:cs="Times New Roman"/>
-          <w:sz w:val="24"/>
-          <w:szCs w:val="24"/>
-        </w:rPr>
-        <w:t xml:space="preserve">, where the index matches the vertex number. The second dimension is a list of all </w:t>
+        <w:t xml:space="preserve"> way of storing how vertices are connected using a 2-dimensional list (a list of lists). The first dimensional list represents every vertex in the </w:t>
       </w:r>
       <w:r>
         <w:rPr>
@@ -10771,7 +10855,15 @@
           <w:szCs w:val="24"/>
         </w:rPr>
         <w:lastRenderedPageBreak/>
-        <w:t xml:space="preserve">the vertices that </w:t>
+        <w:t>graph</w:t>
+      </w:r>
+      <w:r>
+        <w:rPr>
+          <w:rFonts w:ascii="Times New Roman" w:hAnsi="Times New Roman" w:cs="Times New Roman"/>
+          <w:sz w:val="24"/>
+          <w:szCs w:val="24"/>
+        </w:rPr>
+        <w:t xml:space="preserve">, where the index matches the vertex number. The second dimension is a list of all the vertices that </w:t>
       </w:r>
       <w:r>
         <w:rPr>
@@ -11066,7 +11158,23 @@
           <w:sz w:val="24"/>
           <w:szCs w:val="24"/>
         </w:rPr>
-        <w:t xml:space="preserve">, since we will be allowing for the use of motifs other than regular edges, the motif structures also need to be stored. In theory, adjacency lists could be used here as well. However, we will be using adjacency matrices to do so. </w:t>
+        <w:t xml:space="preserve">, since we will be allowing for the use of motifs other than regular edges, the motif structures also need to be stored. In theory, adjacency lists could be used here as well. However, </w:t>
+      </w:r>
+      <w:r>
+        <w:rPr>
+          <w:rFonts w:ascii="Times New Roman" w:hAnsi="Times New Roman" w:cs="Times New Roman"/>
+          <w:sz w:val="24"/>
+          <w:szCs w:val="24"/>
+        </w:rPr>
+        <w:t>CoreExact uses</w:t>
+      </w:r>
+      <w:r>
+        <w:rPr>
+          <w:rFonts w:ascii="Times New Roman" w:hAnsi="Times New Roman" w:cs="Times New Roman"/>
+          <w:sz w:val="24"/>
+          <w:szCs w:val="24"/>
+        </w:rPr>
+        <w:t xml:space="preserve"> adjacency matrices to do so. </w:t>
       </w:r>
       <w:r>
         <w:rPr>
@@ -11567,7 +11675,23 @@
           <w:sz w:val="24"/>
           <w:szCs w:val="24"/>
         </w:rPr>
-        <w:t xml:space="preserve"> And so on. But within a large graph, there are likely to be subgraphs of a higher </w:t>
+        <w:t xml:space="preserve"> And so on. But within a large graph, there are likely to be subgraphs of a</w:t>
+      </w:r>
+      <w:r>
+        <w:rPr>
+          <w:rFonts w:ascii="Times New Roman" w:hAnsi="Times New Roman" w:cs="Times New Roman"/>
+          <w:sz w:val="24"/>
+          <w:szCs w:val="24"/>
+        </w:rPr>
+        <w:t xml:space="preserve"> much</w:t>
+      </w:r>
+      <w:r>
+        <w:rPr>
+          <w:rFonts w:ascii="Times New Roman" w:hAnsi="Times New Roman" w:cs="Times New Roman"/>
+          <w:sz w:val="24"/>
+          <w:szCs w:val="24"/>
+        </w:rPr>
+        <w:t xml:space="preserve"> higher </w:t>
       </w:r>
       <w:r>
         <w:rPr>
@@ -11591,23 +11715,23 @@
           <w:sz w:val="24"/>
           <w:szCs w:val="24"/>
         </w:rPr>
-        <w:t>like</w:t>
-      </w:r>
-      <w:r>
-        <w:rPr>
-          <w:rFonts w:ascii="Times New Roman" w:hAnsi="Times New Roman" w:cs="Times New Roman"/>
-          <w:sz w:val="24"/>
-          <w:szCs w:val="24"/>
-        </w:rPr>
-        <w:t xml:space="preserve"> the Greedy peeling algorithm covered earlier called core decomposition. Like with the Greedy algorithm, core decomposition finds the vertex of lowest degree one at a time and removes it from the graph, where degree is the number of vertices a vertex is connected to. </w:t>
-      </w:r>
-      <w:r>
-        <w:rPr>
-          <w:rFonts w:ascii="Times New Roman" w:hAnsi="Times New Roman" w:cs="Times New Roman"/>
-          <w:sz w:val="24"/>
-          <w:szCs w:val="24"/>
-        </w:rPr>
-        <w:t xml:space="preserve">Using a 1-core as an example, if you remove all the vertices of degree 1 (and all subsequent vertices that have degree 1 after the removal of the other </w:t>
+        <w:t>like the</w:t>
+      </w:r>
+      <w:r>
+        <w:rPr>
+          <w:rFonts w:ascii="Times New Roman" w:hAnsi="Times New Roman" w:cs="Times New Roman"/>
+          <w:sz w:val="24"/>
+          <w:szCs w:val="24"/>
+        </w:rPr>
+        <w:t xml:space="preserve"> Greedy peeling algorithm covered earlier called core decomposition. Like with the Greedy algorithm, core decomposition finds the vertex of lowest degree one at a time and removes it from the graph, where degree is the number of vertices a vertex is connected to. </w:t>
+      </w:r>
+      <w:r>
+        <w:rPr>
+          <w:rFonts w:ascii="Times New Roman" w:hAnsi="Times New Roman" w:cs="Times New Roman"/>
+          <w:sz w:val="24"/>
+          <w:szCs w:val="24"/>
+        </w:rPr>
+        <w:t xml:space="preserve">Using a 1-core as an example, if you remove all the vertices of degree 1 (and all subsequent vertices that have degree 1 after the removal of </w:t>
       </w:r>
       <w:r>
         <w:rPr>
@@ -11616,7 +11740,7 @@
           <w:szCs w:val="24"/>
         </w:rPr>
         <w:lastRenderedPageBreak/>
-        <w:t xml:space="preserve">vertices), you will be left with only vertices that have degree 2 or higher, going from a 1-core to a 2-core. Going until all vertices have been removed will mean every k-core up to the highest possible </w:t>
+        <w:t xml:space="preserve">the other vertices), you will be left with only vertices that have degree 2 or higher, going from a 1-core to a 2-core. Going until all vertices have been removed will mean every k-core up to the highest possible </w:t>
       </w:r>
       <w:r>
         <w:rPr>
@@ -11712,7 +11836,7 @@
           <w:sz w:val="24"/>
           <w:szCs w:val="24"/>
         </w:rPr>
-        <w:t xml:space="preserve">. And as previously stated, the densest of these k-cores must contain the densest subgraph. </w:t>
+        <w:t>.</w:t>
       </w:r>
     </w:p>
     <w:p>
@@ -12013,6 +12137,61 @@
           <w:szCs w:val="24"/>
         </w:rPr>
         <w:tab/>
+      </w:r>
+      <w:r>
+        <w:rPr>
+          <w:rFonts w:ascii="Times New Roman" w:hAnsi="Times New Roman" w:cs="Times New Roman"/>
+          <w:sz w:val="24"/>
+          <w:szCs w:val="24"/>
+        </w:rPr>
+        <w:t xml:space="preserve">And the densest of these k-cores must contain the densest subgraph </w:t>
+      </w:r>
+      <w:r>
+        <w:rPr>
+          <w:rFonts w:ascii="Times New Roman" w:hAnsi="Times New Roman" w:cs="Times New Roman"/>
+          <w:sz w:val="24"/>
+          <w:szCs w:val="24"/>
+          <w:highlight w:val="yellow"/>
+        </w:rPr>
+        <w:t>(insert proof)</w:t>
+      </w:r>
+      <w:r>
+        <w:rPr>
+          <w:rFonts w:ascii="Times New Roman" w:hAnsi="Times New Roman" w:cs="Times New Roman"/>
+          <w:sz w:val="24"/>
+          <w:szCs w:val="24"/>
+        </w:rPr>
+        <w:t>.</w:t>
+      </w:r>
+    </w:p>
+    <w:p>
+      <w:pPr>
+        <w:tabs>
+          <w:tab w:val="left" w:pos="720"/>
+          <w:tab w:val="right" w:leader="dot" w:pos="7920"/>
+          <w:tab w:val="right" w:pos="8640"/>
+        </w:tabs>
+        <w:spacing w:line="480" w:lineRule="auto"/>
+        <w:rPr>
+          <w:rFonts w:ascii="Times New Roman" w:hAnsi="Times New Roman" w:cs="Times New Roman"/>
+          <w:sz w:val="24"/>
+          <w:szCs w:val="24"/>
+        </w:rPr>
+      </w:pPr>
+      <w:r>
+        <w:rPr>
+          <w:rFonts w:ascii="Times New Roman" w:hAnsi="Times New Roman" w:cs="Times New Roman"/>
+          <w:sz w:val="24"/>
+          <w:szCs w:val="24"/>
+        </w:rPr>
+        <w:tab/>
+      </w:r>
+      <w:r>
+        <w:rPr>
+          <w:rFonts w:ascii="Times New Roman" w:hAnsi="Times New Roman" w:cs="Times New Roman"/>
+          <w:sz w:val="24"/>
+          <w:szCs w:val="24"/>
+        </w:rPr>
         <w:t xml:space="preserve">With the densest k-core, we can break this down into pieces known as connected components. A connected component is a subgraph where every vertex is connected to all </w:t>
       </w:r>
       <w:r>
@@ -12336,6 +12515,11 @@
     <w:p>
       <w:pPr>
         <w:spacing w:line="480" w:lineRule="auto"/>
+        <w:rPr>
+          <w:rFonts w:ascii="Times New Roman" w:eastAsiaTheme="minorEastAsia" w:hAnsi="Times New Roman" w:cs="Times New Roman"/>
+          <w:sz w:val="24"/>
+          <w:szCs w:val="24"/>
+        </w:rPr>
       </w:pPr>
       <w:r>
         <w:rPr>
@@ -12480,6 +12664,38 @@
     </w:p>
     <w:p>
       <w:pPr>
+        <w:spacing w:line="480" w:lineRule="auto"/>
+      </w:pPr>
+      <w:r>
+        <w:rPr>
+          <w:rFonts w:ascii="Times New Roman" w:eastAsiaTheme="minorEastAsia" w:hAnsi="Times New Roman" w:cs="Times New Roman"/>
+          <w:sz w:val="24"/>
+          <w:szCs w:val="24"/>
+        </w:rPr>
+        <w:lastRenderedPageBreak/>
+        <w:tab/>
+        <w:t>We try to break down our k-core into connected components because, intuitively, the disjoint between connected components are going to result in lower degrees for subgraphs that contain vertices from multiple connected components.</w:t>
+      </w:r>
+      <w:r>
+        <w:rPr>
+          <w:rFonts w:ascii="Times New Roman" w:eastAsiaTheme="minorEastAsia" w:hAnsi="Times New Roman" w:cs="Times New Roman"/>
+          <w:sz w:val="24"/>
+          <w:szCs w:val="24"/>
+        </w:rPr>
+        <w:t xml:space="preserve"> </w:t>
+      </w:r>
+      <w:r>
+        <w:rPr>
+          <w:rFonts w:ascii="Times New Roman" w:eastAsiaTheme="minorEastAsia" w:hAnsi="Times New Roman" w:cs="Times New Roman"/>
+          <w:sz w:val="24"/>
+          <w:szCs w:val="24"/>
+          <w:highlight w:val="yellow"/>
+        </w:rPr>
+        <w:t>(maybe add a proof here)</w:t>
+      </w:r>
+    </w:p>
+    <w:p>
+      <w:pPr>
         <w:pStyle w:val="Heading2"/>
         <w:spacing w:line="480" w:lineRule="auto"/>
         <w:rPr>
@@ -12501,7 +12717,6 @@
           <w:sz w:val="24"/>
           <w:szCs w:val="24"/>
         </w:rPr>
-        <w:lastRenderedPageBreak/>
         <w:t>Flow Networks</w:t>
       </w:r>
       <w:r>
@@ -12577,7 +12792,41 @@
           <w:sz w:val="24"/>
           <w:szCs w:val="24"/>
         </w:rPr>
-        <w:t xml:space="preserve">using the next best guess for greatest density, and then using min-st cut to return the densest subgraph based on that density. </w:t>
+        <w:t>using the next best guess for greatest density, and then using min-</w:t>
+      </w:r>
+      <w:proofErr w:type="spellStart"/>
+      <w:r>
+        <w:rPr>
+          <w:rFonts w:ascii="Times New Roman" w:hAnsi="Times New Roman" w:cs="Times New Roman"/>
+          <w:sz w:val="24"/>
+          <w:szCs w:val="24"/>
+        </w:rPr>
+        <w:t>st</w:t>
+      </w:r>
+      <w:proofErr w:type="spellEnd"/>
+      <w:r>
+        <w:rPr>
+          <w:rFonts w:ascii="Times New Roman" w:hAnsi="Times New Roman" w:cs="Times New Roman"/>
+          <w:sz w:val="24"/>
+          <w:szCs w:val="24"/>
+        </w:rPr>
+        <w:t xml:space="preserve"> cut to</w:t>
+      </w:r>
+      <w:r>
+        <w:rPr>
+          <w:rFonts w:ascii="Times New Roman" w:hAnsi="Times New Roman" w:cs="Times New Roman"/>
+          <w:sz w:val="24"/>
+          <w:szCs w:val="24"/>
+        </w:rPr>
+        <w:t xml:space="preserve"> try and return a subgraph of at least that density</w:t>
+      </w:r>
+      <w:r>
+        <w:rPr>
+          <w:rFonts w:ascii="Times New Roman" w:hAnsi="Times New Roman" w:cs="Times New Roman"/>
+          <w:sz w:val="24"/>
+          <w:szCs w:val="24"/>
+        </w:rPr>
+        <w:t xml:space="preserve">. </w:t>
       </w:r>
       <w:r>
         <w:rPr>
@@ -12745,7 +12994,16 @@
           <w:sz w:val="24"/>
           <w:szCs w:val="24"/>
         </w:rPr>
-        <w:t xml:space="preserve"> and </w:t>
+        <w:t xml:space="preserve"> </w:t>
+      </w:r>
+      <w:r>
+        <w:rPr>
+          <w:rFonts w:ascii="Times New Roman" w:hAnsi="Times New Roman" w:cs="Times New Roman"/>
+          <w:sz w:val="24"/>
+          <w:szCs w:val="24"/>
+        </w:rPr>
+        <w:lastRenderedPageBreak/>
+        <w:t xml:space="preserve">and </w:t>
       </w:r>
       <w:r>
         <w:rPr>
@@ -12789,7 +13047,6 @@
         <w:rPr>
           <w:noProof/>
         </w:rPr>
-        <w:lastRenderedPageBreak/>
         <w:drawing>
           <wp:inline distT="0" distB="0" distL="0" distR="0" wp14:anchorId="544F6057" wp14:editId="2052305A">
             <wp:extent cx="3746500" cy="2093045"/>
@@ -13136,7 +13393,57 @@
           <w:sz w:val="24"/>
           <w:szCs w:val="24"/>
         </w:rPr>
-        <w:t xml:space="preserve">An st-cut is a division of the flow network into 2 subgraphs </w:t>
+        <w:t xml:space="preserve">An </w:t>
+      </w:r>
+      <w:proofErr w:type="spellStart"/>
+      <w:r>
+        <w:rPr>
+          <w:rFonts w:ascii="Times New Roman" w:hAnsi="Times New Roman" w:cs="Times New Roman"/>
+          <w:sz w:val="24"/>
+          <w:szCs w:val="24"/>
+        </w:rPr>
+        <w:t>st</w:t>
+      </w:r>
+      <w:proofErr w:type="spellEnd"/>
+      <w:r>
+        <w:rPr>
+          <w:rFonts w:ascii="Times New Roman" w:hAnsi="Times New Roman" w:cs="Times New Roman"/>
+          <w:sz w:val="24"/>
+          <w:szCs w:val="24"/>
+        </w:rPr>
+        <w:t xml:space="preserve">-cut is </w:t>
+      </w:r>
+      <w:r>
+        <w:rPr>
+          <w:rFonts w:ascii="Times New Roman" w:hAnsi="Times New Roman" w:cs="Times New Roman"/>
+          <w:sz w:val="24"/>
+          <w:szCs w:val="24"/>
+        </w:rPr>
+        <w:t>the</w:t>
+      </w:r>
+      <w:r>
+        <w:rPr>
+          <w:rFonts w:ascii="Times New Roman" w:hAnsi="Times New Roman" w:cs="Times New Roman"/>
+          <w:sz w:val="24"/>
+          <w:szCs w:val="24"/>
+        </w:rPr>
+        <w:t xml:space="preserve"> division of </w:t>
+      </w:r>
+      <w:r>
+        <w:rPr>
+          <w:rFonts w:ascii="Times New Roman" w:hAnsi="Times New Roman" w:cs="Times New Roman"/>
+          <w:sz w:val="24"/>
+          <w:szCs w:val="24"/>
+        </w:rPr>
+        <w:t>a</w:t>
+      </w:r>
+      <w:r>
+        <w:rPr>
+          <w:rFonts w:ascii="Times New Roman" w:hAnsi="Times New Roman" w:cs="Times New Roman"/>
+          <w:sz w:val="24"/>
+          <w:szCs w:val="24"/>
+        </w:rPr>
+        <w:t xml:space="preserve"> flow network into 2 subgraphs </w:t>
       </w:r>
       <w:r>
         <w:rPr>
@@ -13208,15 +13515,40 @@
           <w:sz w:val="24"/>
           <w:szCs w:val="24"/>
         </w:rPr>
-        <w:t xml:space="preserve"> contains the sink. This cut is made by removing edges such that there is no remaining connection between the two subgraphs. Cut capacity is the sum of capacities of the removed edges</w:t>
-      </w:r>
-      <w:r>
-        <w:rPr>
-          <w:rFonts w:ascii="Times New Roman" w:hAnsi="Times New Roman" w:cs="Times New Roman"/>
-          <w:sz w:val="24"/>
-          <w:szCs w:val="24"/>
-        </w:rPr>
-        <w:t xml:space="preserve">, but an important note is that only the capacity of edges that flow into </w:t>
+        <w:t xml:space="preserve"> contains the sink. This cut is made by removing edges such that there is no remaining connection between the two subgraphs</w:t>
+      </w:r>
+      <w:r>
+        <w:rPr>
+          <w:rFonts w:ascii="Times New Roman" w:hAnsi="Times New Roman" w:cs="Times New Roman"/>
+          <w:sz w:val="24"/>
+          <w:szCs w:val="24"/>
+        </w:rPr>
+        <w:t xml:space="preserve"> (disjointing them)</w:t>
+      </w:r>
+      <w:r>
+        <w:rPr>
+          <w:rFonts w:ascii="Times New Roman" w:hAnsi="Times New Roman" w:cs="Times New Roman"/>
+          <w:sz w:val="24"/>
+          <w:szCs w:val="24"/>
+        </w:rPr>
+        <w:t>. Cut capacity is the sum of capacities of the removed edges</w:t>
+      </w:r>
+      <w:r>
+        <w:rPr>
+          <w:rFonts w:ascii="Times New Roman" w:hAnsi="Times New Roman" w:cs="Times New Roman"/>
+          <w:sz w:val="24"/>
+          <w:szCs w:val="24"/>
+        </w:rPr>
+        <w:t xml:space="preserve">, but an important note is that only </w:t>
+      </w:r>
+      <w:r>
+        <w:rPr>
+          <w:rFonts w:ascii="Times New Roman" w:hAnsi="Times New Roman" w:cs="Times New Roman"/>
+          <w:sz w:val="24"/>
+          <w:szCs w:val="24"/>
+        </w:rPr>
+        <w:lastRenderedPageBreak/>
+        <w:t xml:space="preserve">the capacity of edges that flow into </w:t>
       </w:r>
       <w:r>
         <w:rPr>
@@ -13286,16 +13618,7 @@
           <w:sz w:val="24"/>
           <w:szCs w:val="24"/>
         </w:rPr>
-        <w:t xml:space="preserve">. </w:t>
-      </w:r>
-      <w:r>
-        <w:rPr>
-          <w:rFonts w:ascii="Times New Roman" w:hAnsi="Times New Roman" w:cs="Times New Roman"/>
-          <w:sz w:val="24"/>
-          <w:szCs w:val="24"/>
-        </w:rPr>
-        <w:lastRenderedPageBreak/>
-        <w:t xml:space="preserve">We can calculate the cut capacity to be 5, since we ignore the capacity of edge 2 to 1 as it flows into </w:t>
+        <w:t xml:space="preserve">. We can calculate the cut capacity to be 5, since we ignore the capacity of edge 2 to 1 as it flows into </w:t>
       </w:r>
       <w:r>
         <w:rPr>
@@ -13510,15 +13833,74 @@
           <w:sz w:val="24"/>
           <w:szCs w:val="24"/>
         </w:rPr>
-        <w:t>minimum st-cut is the st-cut where cut capacity is minimized. Importantly, it’s been found that the value of this cut is equal to the maximum flow of the network, and so the problems can be used interchangeably.</w:t>
-      </w:r>
-      <w:r>
-        <w:rPr>
-          <w:rFonts w:ascii="Times New Roman" w:hAnsi="Times New Roman" w:cs="Times New Roman"/>
-          <w:sz w:val="24"/>
-          <w:szCs w:val="24"/>
-        </w:rPr>
-        <w:t xml:space="preserve"> Using the same graph, we can find that the minimum st-cut is pictures in Figure 7, where we are left with </w:t>
+        <w:t>minimum st-cut is the st-cut where cut capacity is minimized. Importantly, it’s been found that the value of this cut is equal to the maximum flow of the network</w:t>
+      </w:r>
+      <w:r>
+        <w:rPr>
+          <w:rFonts w:ascii="Times New Roman" w:hAnsi="Times New Roman" w:cs="Times New Roman"/>
+          <w:sz w:val="24"/>
+          <w:szCs w:val="24"/>
+        </w:rPr>
+        <w:t xml:space="preserve"> </w:t>
+      </w:r>
+      <w:r>
+        <w:rPr>
+          <w:rFonts w:ascii="Times New Roman" w:hAnsi="Times New Roman" w:cs="Times New Roman"/>
+          <w:sz w:val="24"/>
+          <w:szCs w:val="24"/>
+          <w:highlight w:val="yellow"/>
+        </w:rPr>
+        <w:t>(insert source)</w:t>
+      </w:r>
+      <w:r>
+        <w:rPr>
+          <w:rFonts w:ascii="Times New Roman" w:hAnsi="Times New Roman" w:cs="Times New Roman"/>
+          <w:sz w:val="24"/>
+          <w:szCs w:val="24"/>
+        </w:rPr>
+        <w:t>, and so the problems can be used interchangeably.</w:t>
+      </w:r>
+      <w:r>
+        <w:rPr>
+          <w:rFonts w:ascii="Times New Roman" w:hAnsi="Times New Roman" w:cs="Times New Roman"/>
+          <w:sz w:val="24"/>
+          <w:szCs w:val="24"/>
+        </w:rPr>
+        <w:t xml:space="preserve"> Using the same graph, we can find that the minimum </w:t>
+      </w:r>
+      <w:proofErr w:type="spellStart"/>
+      <w:r>
+        <w:rPr>
+          <w:rFonts w:ascii="Times New Roman" w:hAnsi="Times New Roman" w:cs="Times New Roman"/>
+          <w:sz w:val="24"/>
+          <w:szCs w:val="24"/>
+        </w:rPr>
+        <w:t>st</w:t>
+      </w:r>
+      <w:proofErr w:type="spellEnd"/>
+      <w:r>
+        <w:rPr>
+          <w:rFonts w:ascii="Times New Roman" w:hAnsi="Times New Roman" w:cs="Times New Roman"/>
+          <w:sz w:val="24"/>
+          <w:szCs w:val="24"/>
+        </w:rPr>
+        <w:t>-cut is picture</w:t>
+      </w:r>
+      <w:r>
+        <w:rPr>
+          <w:rFonts w:ascii="Times New Roman" w:hAnsi="Times New Roman" w:cs="Times New Roman"/>
+          <w:sz w:val="24"/>
+          <w:szCs w:val="24"/>
+        </w:rPr>
+        <w:t>d</w:t>
+      </w:r>
+      <w:r>
+        <w:rPr>
+          <w:rFonts w:ascii="Times New Roman" w:hAnsi="Times New Roman" w:cs="Times New Roman"/>
+          <w:sz w:val="24"/>
+          <w:szCs w:val="24"/>
+        </w:rPr>
+        <w:t xml:space="preserve"> in Figure 7, where we are left with </w:t>
       </w:r>
       <w:r>
         <w:rPr>
@@ -17137,7 +17519,23 @@
           <w:sz w:val="24"/>
           <w:szCs w:val="24"/>
         </w:rPr>
-        <w:t>))</w:t>
+        <w:t>)</w:t>
+      </w:r>
+      <w:r>
+        <w:rPr>
+          <w:rFonts w:ascii="Times New Roman" w:eastAsiaTheme="minorEastAsia" w:hAnsi="Times New Roman" w:cs="Times New Roman"/>
+          <w:sz w:val="24"/>
+          <w:szCs w:val="24"/>
+        </w:rPr>
+        <w:t xml:space="preserve"> iterations</w:t>
+      </w:r>
+      <w:r>
+        <w:rPr>
+          <w:rFonts w:ascii="Times New Roman" w:eastAsiaTheme="minorEastAsia" w:hAnsi="Times New Roman" w:cs="Times New Roman"/>
+          <w:sz w:val="24"/>
+          <w:szCs w:val="24"/>
+        </w:rPr>
+        <w:t>)</w:t>
       </w:r>
       <w:r>
         <w:rPr>
@@ -17163,7 +17561,7 @@
           <w:sz w:val="24"/>
           <w:szCs w:val="24"/>
         </w:rPr>
-        <w:t xml:space="preserve">-cut, which is the Edmonds-Karp algorithm. Meaning that the time complexity for the CoreExact implementation of Goldberg’s algorithm comes </w:t>
+        <w:t xml:space="preserve">-cut, which is the Edmonds-Karp algorithm. Meaning that the time complexity for the CoreExact implementation of Goldberg’s </w:t>
       </w:r>
       <w:r>
         <w:rPr>
@@ -17172,7 +17570,7 @@
           <w:szCs w:val="24"/>
         </w:rPr>
         <w:lastRenderedPageBreak/>
-        <w:t xml:space="preserve">out to </w:t>
+        <w:t xml:space="preserve">algorithm comes out to </w:t>
       </w:r>
       <m:oMath>
         <m:r>
@@ -17755,7 +18153,109 @@
           <w:sz w:val="24"/>
           <w:szCs w:val="24"/>
         </w:rPr>
-        <w:t>This runs until the difference between the upper and lower bound is within the margin of error. Once that happens, we either move onto the next connected component and redo the previous steps, or we are done, and we have found the densest subgraph.</w:t>
+        <w:t>This runs until the difference between the upper and lower bound</w:t>
+      </w:r>
+      <w:r>
+        <w:rPr>
+          <w:rFonts w:ascii="Times New Roman" w:hAnsi="Times New Roman" w:cs="Times New Roman"/>
+          <w:sz w:val="24"/>
+          <w:szCs w:val="24"/>
+        </w:rPr>
+        <w:t xml:space="preserve"> </w:t>
+      </w:r>
+      <w:r>
+        <w:rPr>
+          <w:rFonts w:ascii="Times New Roman" w:hAnsi="Times New Roman" w:cs="Times New Roman"/>
+          <w:i/>
+          <w:iCs/>
+          <w:sz w:val="24"/>
+          <w:szCs w:val="24"/>
+        </w:rPr>
+        <w:t>u</w:t>
+      </w:r>
+      <w:r>
+        <w:rPr>
+          <w:rFonts w:ascii="Times New Roman" w:hAnsi="Times New Roman" w:cs="Times New Roman"/>
+          <w:sz w:val="24"/>
+          <w:szCs w:val="24"/>
+        </w:rPr>
+        <w:t xml:space="preserve"> and </w:t>
+      </w:r>
+      <w:r>
+        <w:rPr>
+          <w:rFonts w:ascii="Times New Roman" w:hAnsi="Times New Roman" w:cs="Times New Roman"/>
+          <w:i/>
+          <w:iCs/>
+          <w:sz w:val="24"/>
+          <w:szCs w:val="24"/>
+        </w:rPr>
+        <w:t>l</w:t>
+      </w:r>
+      <w:r>
+        <w:rPr>
+          <w:rFonts w:ascii="Times New Roman" w:hAnsi="Times New Roman" w:cs="Times New Roman"/>
+          <w:sz w:val="24"/>
+          <w:szCs w:val="24"/>
+        </w:rPr>
+        <w:t xml:space="preserve"> are such that</w:t>
+      </w:r>
+      <w:r>
+        <w:rPr>
+          <w:rFonts w:ascii="Times New Roman" w:hAnsi="Times New Roman" w:cs="Times New Roman"/>
+          <w:sz w:val="24"/>
+          <w:szCs w:val="24"/>
+        </w:rPr>
+        <w:t xml:space="preserve"> </w:t>
+      </w:r>
+      <m:oMath>
+        <m:r>
+          <w:rPr>
+            <w:rFonts w:ascii="Cambria Math" w:hAnsi="Cambria Math" w:cs="Times New Roman"/>
+            <w:sz w:val="24"/>
+            <w:szCs w:val="24"/>
+          </w:rPr>
+          <m:t>u-l≥</m:t>
+        </m:r>
+        <m:f>
+          <m:fPr>
+            <m:ctrlPr>
+              <w:rPr>
+                <w:rFonts w:ascii="Cambria Math" w:hAnsi="Cambria Math" w:cs="Times New Roman"/>
+                <w:i/>
+                <w:sz w:val="24"/>
+                <w:szCs w:val="24"/>
+              </w:rPr>
+            </m:ctrlPr>
+          </m:fPr>
+          <m:num>
+            <m:r>
+              <w:rPr>
+                <w:rFonts w:ascii="Cambria Math" w:hAnsi="Cambria Math" w:cs="Times New Roman"/>
+                <w:sz w:val="24"/>
+                <w:szCs w:val="24"/>
+              </w:rPr>
+              <m:t>1</m:t>
+            </m:r>
+          </m:num>
+          <m:den>
+            <m:r>
+              <w:rPr>
+                <w:rFonts w:ascii="Cambria Math" w:hAnsi="Cambria Math" w:cs="Times New Roman"/>
+                <w:sz w:val="24"/>
+                <w:szCs w:val="24"/>
+              </w:rPr>
+              <m:t>v(v-1)</m:t>
+            </m:r>
+          </m:den>
+        </m:f>
+      </m:oMath>
+      <w:r>
+        <w:rPr>
+          <w:rFonts w:ascii="Times New Roman" w:hAnsi="Times New Roman" w:cs="Times New Roman"/>
+          <w:sz w:val="24"/>
+          <w:szCs w:val="24"/>
+        </w:rPr>
+        <w:t>. Once that happens, we either move onto the next connected component and redo the previous steps, or we are done, and we have found the densest subgraph.</w:t>
       </w:r>
     </w:p>
     <w:p>
@@ -17768,6 +18268,38 @@
         <w:spacing w:line="480" w:lineRule="auto"/>
         <w:rPr>
           <w:rFonts w:ascii="Times New Roman" w:hAnsi="Times New Roman" w:cs="Times New Roman"/>
+          <w:sz w:val="24"/>
+          <w:szCs w:val="24"/>
+        </w:rPr>
+      </w:pPr>
+      <w:r>
+        <w:rPr>
+          <w:rFonts w:ascii="Times New Roman" w:hAnsi="Times New Roman" w:cs="Times New Roman"/>
+          <w:sz w:val="24"/>
+          <w:szCs w:val="24"/>
+        </w:rPr>
+        <w:tab/>
+      </w:r>
+      <w:r>
+        <w:rPr>
+          <w:rFonts w:ascii="Times New Roman" w:hAnsi="Times New Roman" w:cs="Times New Roman"/>
+          <w:sz w:val="24"/>
+          <w:szCs w:val="24"/>
+          <w:highlight w:val="yellow"/>
+        </w:rPr>
+        <w:t>(maybe insert the algorithm image from the paper)</w:t>
+      </w:r>
+    </w:p>
+    <w:p>
+      <w:pPr>
+        <w:tabs>
+          <w:tab w:val="left" w:pos="720"/>
+          <w:tab w:val="right" w:leader="dot" w:pos="7920"/>
+          <w:tab w:val="right" w:pos="8640"/>
+        </w:tabs>
+        <w:spacing w:line="480" w:lineRule="auto"/>
+        <w:rPr>
+          <w:rFonts w:ascii="Times New Roman" w:hAnsi="Times New Roman" w:cs="Times New Roman"/>
           <w:iCs/>
           <w:sz w:val="24"/>
           <w:szCs w:val="24"/>
@@ -17783,23 +18315,53 @@
         <w:tab/>
         <w:t xml:space="preserve">Our </w:t>
       </w:r>
-      <w:proofErr w:type="gramStart"/>
-      <w:r>
-        <w:rPr>
-          <w:rFonts w:ascii="Times New Roman" w:hAnsi="Times New Roman" w:cs="Times New Roman"/>
-          <w:sz w:val="24"/>
-          <w:szCs w:val="24"/>
-        </w:rPr>
-        <w:t>worst case</w:t>
-      </w:r>
-      <w:proofErr w:type="gramEnd"/>
-      <w:r>
-        <w:rPr>
-          <w:rFonts w:ascii="Times New Roman" w:hAnsi="Times New Roman" w:cs="Times New Roman"/>
-          <w:sz w:val="24"/>
-          <w:szCs w:val="24"/>
-        </w:rPr>
-        <w:t xml:space="preserve"> time complexity for this is actually relatively straight forward. We are doing a loop based on the number of connected components, </w:t>
+      <w:r>
+        <w:rPr>
+          <w:rFonts w:ascii="Times New Roman" w:hAnsi="Times New Roman" w:cs="Times New Roman"/>
+          <w:sz w:val="24"/>
+          <w:szCs w:val="24"/>
+        </w:rPr>
+        <w:t>worst-case</w:t>
+      </w:r>
+      <w:r>
+        <w:rPr>
+          <w:rFonts w:ascii="Times New Roman" w:hAnsi="Times New Roman" w:cs="Times New Roman"/>
+          <w:sz w:val="24"/>
+          <w:szCs w:val="24"/>
+        </w:rPr>
+        <w:t xml:space="preserve"> time complexity for this is </w:t>
+      </w:r>
+      <w:r>
+        <w:rPr>
+          <w:rFonts w:ascii="Times New Roman" w:hAnsi="Times New Roman" w:cs="Times New Roman"/>
+          <w:sz w:val="24"/>
+          <w:szCs w:val="24"/>
+        </w:rPr>
+        <w:t>relatively</w:t>
+      </w:r>
+      <w:r>
+        <w:rPr>
+          <w:rFonts w:ascii="Times New Roman" w:hAnsi="Times New Roman" w:cs="Times New Roman"/>
+          <w:sz w:val="24"/>
+          <w:szCs w:val="24"/>
+        </w:rPr>
+        <w:t xml:space="preserve"> straight forward</w:t>
+      </w:r>
+      <w:r>
+        <w:rPr>
+          <w:rFonts w:ascii="Times New Roman" w:hAnsi="Times New Roman" w:cs="Times New Roman"/>
+          <w:sz w:val="24"/>
+          <w:szCs w:val="24"/>
+        </w:rPr>
+        <w:t xml:space="preserve"> to find</w:t>
+      </w:r>
+      <w:r>
+        <w:rPr>
+          <w:rFonts w:ascii="Times New Roman" w:hAnsi="Times New Roman" w:cs="Times New Roman"/>
+          <w:sz w:val="24"/>
+          <w:szCs w:val="24"/>
+        </w:rPr>
+        <w:t xml:space="preserve">. We are doing a loop based on the number of connected components, </w:t>
       </w:r>
       <w:r>
         <w:rPr>
@@ -17819,16 +18381,14 @@
         </w:rPr>
         <w:t xml:space="preserve">. And for every iteration, the most complex step would be Goldberg’s algorithm. Every other necessary step, including processing our motifs to find the density, </w:t>
       </w:r>
-      <w:proofErr w:type="gramStart"/>
-      <w:r>
-        <w:rPr>
-          <w:rFonts w:ascii="Times New Roman" w:hAnsi="Times New Roman" w:cs="Times New Roman"/>
-          <w:sz w:val="24"/>
-          <w:szCs w:val="24"/>
-        </w:rPr>
-        <w:t>are</w:t>
-      </w:r>
-      <w:proofErr w:type="gramEnd"/>
+      <w:r>
+        <w:rPr>
+          <w:rFonts w:ascii="Times New Roman" w:hAnsi="Times New Roman" w:cs="Times New Roman"/>
+          <w:sz w:val="24"/>
+          <w:szCs w:val="24"/>
+        </w:rPr>
+        <w:t>is</w:t>
+      </w:r>
       <w:r>
         <w:rPr>
           <w:rFonts w:ascii="Times New Roman" w:hAnsi="Times New Roman" w:cs="Times New Roman"/>
@@ -17837,16 +18397,14 @@
         </w:rPr>
         <w:t xml:space="preserve"> negligible by comparison. </w:t>
       </w:r>
-      <w:proofErr w:type="gramStart"/>
-      <w:r>
-        <w:rPr>
-          <w:rFonts w:ascii="Times New Roman" w:hAnsi="Times New Roman" w:cs="Times New Roman"/>
-          <w:sz w:val="24"/>
-          <w:szCs w:val="24"/>
-        </w:rPr>
-        <w:t>So</w:t>
-      </w:r>
-      <w:proofErr w:type="gramEnd"/>
+      <w:r>
+        <w:rPr>
+          <w:rFonts w:ascii="Times New Roman" w:hAnsi="Times New Roman" w:cs="Times New Roman"/>
+          <w:sz w:val="24"/>
+          <w:szCs w:val="24"/>
+        </w:rPr>
+        <w:t>So,</w:t>
+      </w:r>
       <w:r>
         <w:rPr>
           <w:rFonts w:ascii="Times New Roman" w:hAnsi="Times New Roman" w:cs="Times New Roman"/>
@@ -20243,7 +20801,6 @@
   <w:style w:type="character" w:default="1" w:styleId="DefaultParagraphFont">
     <w:name w:val="Default Paragraph Font"/>
     <w:uiPriority w:val="1"/>
-    <w:semiHidden/>
     <w:unhideWhenUsed/>
   </w:style>
   <w:style w:type="table" w:default="1" w:styleId="TableNormal">

</xml_diff>

<commit_message>
Added a few things. A statement of why we break down into connected components, proving the densest subgraph is in the densest k-core, and a visual of the CoreExact algorithm.
</commit_message>
<xml_diff>
--- a/Thesis Paper.docx
+++ b/Thesis Paper.docx
@@ -5443,7 +5443,19 @@
                       <w:sz w:val="24"/>
                       <w:szCs w:val="24"/>
                     </w:rPr>
-                    <m:t xml:space="preserve"> [2]</m:t>
+                    <m:t xml:space="preserve"> </m:t>
+                  </m:r>
+                  <m:r>
+                    <m:rPr>
+                      <m:sty m:val="p"/>
+                    </m:rPr>
+                    <w:rPr>
+                      <w:rFonts w:ascii="Cambria Math" w:hAnsi="Cambria Math" w:cs="Times New Roman"/>
+                      <w:noProof/>
+                      <w:sz w:val="24"/>
+                      <w:szCs w:val="24"/>
+                    </w:rPr>
+                    <m:t>[2]</m:t>
                   </m:r>
                   <m:r>
                     <w:rPr>
@@ -5702,7 +5714,19 @@
                   <w:sz w:val="24"/>
                   <w:szCs w:val="24"/>
                 </w:rPr>
-                <m:t xml:space="preserve"> [2]</m:t>
+                <m:t xml:space="preserve"> </m:t>
+              </m:r>
+              <m:r>
+                <m:rPr>
+                  <m:sty m:val="p"/>
+                </m:rPr>
+                <w:rPr>
+                  <w:rFonts w:ascii="Cambria Math" w:hAnsi="Cambria Math" w:cs="Times New Roman"/>
+                  <w:noProof/>
+                  <w:sz w:val="24"/>
+                  <w:szCs w:val="24"/>
+                </w:rPr>
+                <m:t>[2]</m:t>
               </m:r>
               <m:r>
                 <w:rPr>
@@ -7076,51 +7100,15 @@
           <w:sz w:val="24"/>
           <w:szCs w:val="24"/>
         </w:rPr>
-        <w:t xml:space="preserve">, since the min </w:t>
-      </w:r>
-      <w:proofErr w:type="spellStart"/>
+        <w:t xml:space="preserve">, since the min st-cut depends on the algorithm, and it’s log(n) </w:t>
+      </w:r>
       <w:r>
         <w:rPr>
           <w:rFonts w:ascii="Times New Roman" w:eastAsiaTheme="minorEastAsia" w:hAnsi="Times New Roman" w:cs="Times New Roman"/>
           <w:sz w:val="24"/>
           <w:szCs w:val="24"/>
         </w:rPr>
-        <w:t>st</w:t>
-      </w:r>
-      <w:proofErr w:type="spellEnd"/>
-      <w:r>
-        <w:rPr>
-          <w:rFonts w:ascii="Times New Roman" w:eastAsiaTheme="minorEastAsia" w:hAnsi="Times New Roman" w:cs="Times New Roman"/>
-          <w:sz w:val="24"/>
-          <w:szCs w:val="24"/>
-        </w:rPr>
-        <w:t xml:space="preserve">-cut depends on the algorithm, and it’s log(n) </w:t>
-      </w:r>
-      <w:r>
-        <w:rPr>
-          <w:rFonts w:ascii="Times New Roman" w:eastAsiaTheme="minorEastAsia" w:hAnsi="Times New Roman" w:cs="Times New Roman"/>
-          <w:sz w:val="24"/>
-          <w:szCs w:val="24"/>
-        </w:rPr>
-        <w:t xml:space="preserve">iterations of the min </w:t>
-      </w:r>
-      <w:proofErr w:type="spellStart"/>
-      <w:r>
-        <w:rPr>
-          <w:rFonts w:ascii="Times New Roman" w:eastAsiaTheme="minorEastAsia" w:hAnsi="Times New Roman" w:cs="Times New Roman"/>
-          <w:sz w:val="24"/>
-          <w:szCs w:val="24"/>
-        </w:rPr>
-        <w:t>st</w:t>
-      </w:r>
-      <w:proofErr w:type="spellEnd"/>
-      <w:r>
-        <w:rPr>
-          <w:rFonts w:ascii="Times New Roman" w:eastAsiaTheme="minorEastAsia" w:hAnsi="Times New Roman" w:cs="Times New Roman"/>
-          <w:sz w:val="24"/>
-          <w:szCs w:val="24"/>
-        </w:rPr>
-        <w:t xml:space="preserve">-cut algorithm </w:t>
+        <w:t xml:space="preserve">iterations of the min st-cut algorithm </w:t>
       </w:r>
       <w:r>
         <w:rPr>
@@ -7776,25 +7764,7 @@
           <w:sz w:val="24"/>
           <w:szCs w:val="24"/>
         </w:rPr>
-        <w:t xml:space="preserve">. And since we are doing a chosen </w:t>
-      </w:r>
-      <w:proofErr w:type="gramStart"/>
-      <w:r>
-        <w:rPr>
-          <w:rFonts w:ascii="Times New Roman" w:hAnsi="Times New Roman" w:cs="Times New Roman"/>
-          <w:sz w:val="24"/>
-          <w:szCs w:val="24"/>
-        </w:rPr>
-        <w:t>number</w:t>
-      </w:r>
-      <w:proofErr w:type="gramEnd"/>
-      <w:r>
-        <w:rPr>
-          <w:rFonts w:ascii="Times New Roman" w:hAnsi="Times New Roman" w:cs="Times New Roman"/>
-          <w:sz w:val="24"/>
-          <w:szCs w:val="24"/>
-        </w:rPr>
-        <w:t xml:space="preserve"> </w:t>
+        <w:t xml:space="preserve">. And since we are doing a chosen number </w:t>
       </w:r>
       <w:r>
         <w:rPr>
@@ -12144,20 +12114,290 @@
           <w:sz w:val="24"/>
           <w:szCs w:val="24"/>
         </w:rPr>
-        <w:t xml:space="preserve">And the densest of these k-cores must contain the densest subgraph </w:t>
-      </w:r>
-      <w:r>
-        <w:rPr>
-          <w:rFonts w:ascii="Times New Roman" w:hAnsi="Times New Roman" w:cs="Times New Roman"/>
-          <w:sz w:val="24"/>
-          <w:szCs w:val="24"/>
-          <w:highlight w:val="yellow"/>
-        </w:rPr>
-        <w:t>(insert proof)</w:t>
-      </w:r>
-      <w:r>
-        <w:rPr>
-          <w:rFonts w:ascii="Times New Roman" w:hAnsi="Times New Roman" w:cs="Times New Roman"/>
+        <w:t>And the densest of these k-cores must contain the densest subgraph</w:t>
+      </w:r>
+      <w:r>
+        <w:rPr>
+          <w:rFonts w:ascii="Times New Roman" w:hAnsi="Times New Roman" w:cs="Times New Roman"/>
+          <w:sz w:val="24"/>
+          <w:szCs w:val="24"/>
+        </w:rPr>
+        <w:t xml:space="preserve">, as proven in </w:t>
+      </w:r>
+      <w:sdt>
+        <w:sdtPr>
+          <w:rPr>
+            <w:rFonts w:ascii="Times New Roman" w:hAnsi="Times New Roman" w:cs="Times New Roman"/>
+            <w:sz w:val="24"/>
+            <w:szCs w:val="24"/>
+          </w:rPr>
+          <w:id w:val="736978397"/>
+          <w:citation/>
+        </w:sdtPr>
+        <w:sdtContent>
+          <w:r>
+            <w:rPr>
+              <w:rFonts w:ascii="Times New Roman" w:hAnsi="Times New Roman" w:cs="Times New Roman"/>
+              <w:sz w:val="24"/>
+              <w:szCs w:val="24"/>
+            </w:rPr>
+            <w:fldChar w:fldCharType="begin"/>
+          </w:r>
+          <w:r>
+            <w:rPr>
+              <w:rFonts w:ascii="Times New Roman" w:hAnsi="Times New Roman" w:cs="Times New Roman"/>
+              <w:sz w:val="24"/>
+              <w:szCs w:val="24"/>
+            </w:rPr>
+            <w:instrText xml:space="preserve"> CITATION YFa19 \l 1033 </w:instrText>
+          </w:r>
+          <w:r>
+            <w:rPr>
+              <w:rFonts w:ascii="Times New Roman" w:hAnsi="Times New Roman" w:cs="Times New Roman"/>
+              <w:sz w:val="24"/>
+              <w:szCs w:val="24"/>
+            </w:rPr>
+            <w:fldChar w:fldCharType="separate"/>
+          </w:r>
+          <w:r>
+            <w:rPr>
+              <w:rFonts w:ascii="Times New Roman" w:hAnsi="Times New Roman" w:cs="Times New Roman"/>
+              <w:noProof/>
+              <w:sz w:val="24"/>
+              <w:szCs w:val="24"/>
+            </w:rPr>
+            <w:t>[2]</w:t>
+          </w:r>
+          <w:r>
+            <w:rPr>
+              <w:rFonts w:ascii="Times New Roman" w:hAnsi="Times New Roman" w:cs="Times New Roman"/>
+              <w:sz w:val="24"/>
+              <w:szCs w:val="24"/>
+            </w:rPr>
+            <w:fldChar w:fldCharType="end"/>
+          </w:r>
+        </w:sdtContent>
+      </w:sdt>
+      <w:r>
+        <w:rPr>
+          <w:rFonts w:ascii="Times New Roman" w:hAnsi="Times New Roman" w:cs="Times New Roman"/>
+          <w:sz w:val="24"/>
+          <w:szCs w:val="24"/>
+        </w:rPr>
+        <w:t xml:space="preserve">. This comes down to two steps. First, proving the lemma that removing any vertex from the densest subgraph will result in several motifs being removed equal to the </w:t>
+      </w:r>
+      <w:r>
+        <w:rPr>
+          <w:rFonts w:ascii="Times New Roman" w:hAnsi="Times New Roman" w:cs="Times New Roman"/>
+          <w:sz w:val="24"/>
+          <w:szCs w:val="24"/>
+        </w:rPr>
+        <w:t xml:space="preserve">ceiling </w:t>
+      </w:r>
+      <w:r>
+        <w:rPr>
+          <w:rFonts w:ascii="Times New Roman" w:hAnsi="Times New Roman" w:cs="Times New Roman"/>
+          <w:color w:val="000000" w:themeColor="text1"/>
+          <w:sz w:val="24"/>
+          <w:szCs w:val="24"/>
+        </w:rPr>
+        <w:lastRenderedPageBreak/>
+        <w:t xml:space="preserve">value of the </w:t>
+      </w:r>
+      <w:r>
+        <w:rPr>
+          <w:rFonts w:ascii="Times New Roman" w:hAnsi="Times New Roman" w:cs="Times New Roman"/>
+          <w:color w:val="000000" w:themeColor="text1"/>
+          <w:sz w:val="24"/>
+          <w:szCs w:val="24"/>
+        </w:rPr>
+        <w:t>density of the densest subgraph (we’ll call this value</w:t>
+      </w:r>
+      <w:r>
+        <w:rPr>
+          <w:rFonts w:ascii="Times New Roman" w:hAnsi="Times New Roman" w:cs="Times New Roman"/>
+          <w:color w:val="000000" w:themeColor="text1"/>
+          <w:sz w:val="24"/>
+          <w:szCs w:val="24"/>
+        </w:rPr>
+        <w:t xml:space="preserve"> </w:t>
+      </w:r>
+      <w:r>
+        <w:rPr>
+          <w:rFonts w:ascii="Cambria Math" w:hAnsi="Cambria Math" w:cs="Cambria Math"/>
+          <w:color w:val="000000" w:themeColor="text1"/>
+          <w:sz w:val="24"/>
+          <w:szCs w:val="24"/>
+        </w:rPr>
+        <w:t>⌈</w:t>
+      </w:r>
+      <w:r>
+        <w:rPr>
+          <w:rFonts w:ascii="Times New Roman" w:hAnsi="Times New Roman" w:cs="Times New Roman"/>
+          <w:i/>
+          <w:iCs/>
+          <w:color w:val="000000" w:themeColor="text1"/>
+          <w:sz w:val="24"/>
+          <w:szCs w:val="24"/>
+        </w:rPr>
+        <w:t>p</w:t>
+      </w:r>
+      <w:r>
+        <w:rPr>
+          <w:rFonts w:ascii="Cambria Math" w:hAnsi="Cambria Math" w:cs="Cambria Math"/>
+          <w:color w:val="000000" w:themeColor="text1"/>
+          <w:sz w:val="24"/>
+          <w:szCs w:val="24"/>
+        </w:rPr>
+        <w:t>⌉</w:t>
+      </w:r>
+      <w:r>
+        <w:rPr>
+          <w:rFonts w:ascii="Times New Roman" w:hAnsi="Times New Roman" w:cs="Times New Roman"/>
+          <w:color w:val="000000" w:themeColor="text1"/>
+          <w:sz w:val="24"/>
+          <w:szCs w:val="24"/>
+        </w:rPr>
+        <w:t xml:space="preserve">). This was proven by contradiction. If you assume that the statement is false, and that less than </w:t>
+      </w:r>
+      <w:r>
+        <w:rPr>
+          <w:rFonts w:ascii="Cambria Math" w:hAnsi="Cambria Math" w:cs="Cambria Math"/>
+          <w:color w:val="000000" w:themeColor="text1"/>
+          <w:sz w:val="24"/>
+          <w:szCs w:val="24"/>
+        </w:rPr>
+        <w:t>⌈</w:t>
+      </w:r>
+      <w:r>
+        <w:rPr>
+          <w:rFonts w:ascii="Times New Roman" w:hAnsi="Times New Roman" w:cs="Times New Roman"/>
+          <w:i/>
+          <w:iCs/>
+          <w:color w:val="000000" w:themeColor="text1"/>
+          <w:sz w:val="24"/>
+          <w:szCs w:val="24"/>
+        </w:rPr>
+        <w:t>p</w:t>
+      </w:r>
+      <w:r>
+        <w:rPr>
+          <w:rFonts w:ascii="Cambria Math" w:hAnsi="Cambria Math" w:cs="Cambria Math"/>
+          <w:color w:val="000000" w:themeColor="text1"/>
+          <w:sz w:val="24"/>
+          <w:szCs w:val="24"/>
+        </w:rPr>
+        <w:t>⌉</w:t>
+      </w:r>
+      <w:r>
+        <w:rPr>
+          <w:rFonts w:ascii="Times New Roman" w:hAnsi="Times New Roman" w:cs="Times New Roman"/>
+          <w:color w:val="000000" w:themeColor="text1"/>
+          <w:sz w:val="24"/>
+          <w:szCs w:val="24"/>
+        </w:rPr>
+        <w:t xml:space="preserve"> motifs are removed, you get a subgraph with a higher density than the previous subgraph. However, that is a contradiction, since we know that the previous subgraph was the densest subgraph. Proving the lemma.</w:t>
+      </w:r>
+      <w:r>
+        <w:rPr>
+          <w:rFonts w:ascii="Times New Roman" w:hAnsi="Times New Roman" w:cs="Times New Roman"/>
+          <w:color w:val="000000" w:themeColor="text1"/>
+          <w:sz w:val="24"/>
+          <w:szCs w:val="24"/>
+        </w:rPr>
+        <w:t xml:space="preserve"> So intuitively, this means that any given vertex in the densest subgraph is a part of </w:t>
+      </w:r>
+      <w:r>
+        <w:rPr>
+          <w:rFonts w:ascii="Cambria Math" w:hAnsi="Cambria Math" w:cs="Cambria Math"/>
+          <w:color w:val="000000" w:themeColor="text1"/>
+          <w:sz w:val="24"/>
+          <w:szCs w:val="24"/>
+        </w:rPr>
+        <w:t>⌈</w:t>
+      </w:r>
+      <w:r>
+        <w:rPr>
+          <w:rFonts w:ascii="Times New Roman" w:hAnsi="Times New Roman" w:cs="Times New Roman"/>
+          <w:i/>
+          <w:iCs/>
+          <w:color w:val="000000" w:themeColor="text1"/>
+          <w:sz w:val="24"/>
+          <w:szCs w:val="24"/>
+        </w:rPr>
+        <w:t>p</w:t>
+      </w:r>
+      <w:r>
+        <w:rPr>
+          <w:rFonts w:ascii="Cambria Math" w:hAnsi="Cambria Math" w:cs="Cambria Math"/>
+          <w:color w:val="000000" w:themeColor="text1"/>
+          <w:sz w:val="24"/>
+          <w:szCs w:val="24"/>
+        </w:rPr>
+        <w:t>⌉</w:t>
+      </w:r>
+      <w:r>
+        <w:rPr>
+          <w:rFonts w:ascii="Times New Roman" w:hAnsi="Times New Roman" w:cs="Times New Roman"/>
+          <w:color w:val="000000" w:themeColor="text1"/>
+          <w:sz w:val="24"/>
+          <w:szCs w:val="24"/>
+        </w:rPr>
+        <w:t xml:space="preserve"> motifs. Which is the same as the definition of a k-core, where any vertex has participated in at least </w:t>
+      </w:r>
+      <w:r>
+        <w:rPr>
+          <w:rFonts w:ascii="Times New Roman" w:hAnsi="Times New Roman" w:cs="Times New Roman"/>
+          <w:i/>
+          <w:iCs/>
+          <w:color w:val="000000" w:themeColor="text1"/>
+          <w:sz w:val="24"/>
+          <w:szCs w:val="24"/>
+        </w:rPr>
+        <w:t>k</w:t>
+      </w:r>
+      <w:r>
+        <w:rPr>
+          <w:rFonts w:ascii="Times New Roman" w:hAnsi="Times New Roman" w:cs="Times New Roman"/>
+          <w:color w:val="000000" w:themeColor="text1"/>
+          <w:sz w:val="24"/>
+          <w:szCs w:val="24"/>
+        </w:rPr>
+        <w:t xml:space="preserve"> motifs. Thus, we can conclude that the densest subgraph must be in the k-core where k = </w:t>
+      </w:r>
+      <w:r>
+        <w:rPr>
+          <w:rFonts w:ascii="Cambria Math" w:hAnsi="Cambria Math" w:cs="Cambria Math"/>
+          <w:color w:val="000000" w:themeColor="text1"/>
+          <w:sz w:val="24"/>
+          <w:szCs w:val="24"/>
+        </w:rPr>
+        <w:t>⌈</w:t>
+      </w:r>
+      <w:r>
+        <w:rPr>
+          <w:rFonts w:ascii="Times New Roman" w:hAnsi="Times New Roman" w:cs="Times New Roman"/>
+          <w:i/>
+          <w:iCs/>
+          <w:color w:val="000000" w:themeColor="text1"/>
+          <w:sz w:val="24"/>
+          <w:szCs w:val="24"/>
+        </w:rPr>
+        <w:t>p</w:t>
+      </w:r>
+      <w:r>
+        <w:rPr>
+          <w:rFonts w:ascii="Cambria Math" w:hAnsi="Cambria Math" w:cs="Cambria Math"/>
+          <w:color w:val="000000" w:themeColor="text1"/>
+          <w:sz w:val="24"/>
+          <w:szCs w:val="24"/>
+        </w:rPr>
+        <w:t>⌉</w:t>
+      </w:r>
+      <w:r>
+        <w:rPr>
+          <w:rFonts w:ascii="Times New Roman" w:hAnsi="Times New Roman" w:cs="Times New Roman"/>
+          <w:color w:val="000000" w:themeColor="text1"/>
           <w:sz w:val="24"/>
           <w:szCs w:val="24"/>
         </w:rPr>
@@ -12192,16 +12432,7 @@
           <w:sz w:val="24"/>
           <w:szCs w:val="24"/>
         </w:rPr>
-        <w:t xml:space="preserve">With the densest k-core, we can break this down into pieces known as connected components. A connected component is a subgraph where every vertex is connected to all </w:t>
-      </w:r>
-      <w:r>
-        <w:rPr>
-          <w:rFonts w:ascii="Times New Roman" w:hAnsi="Times New Roman" w:cs="Times New Roman"/>
-          <w:sz w:val="24"/>
-          <w:szCs w:val="24"/>
-        </w:rPr>
-        <w:lastRenderedPageBreak/>
-        <w:t xml:space="preserve">the others in the subgraph by </w:t>
+        <w:t xml:space="preserve">With the densest k-core, we can break this down into pieces known as connected components. A connected component is a subgraph where every vertex is connected to all the others in the subgraph by </w:t>
       </w:r>
       <w:r>
         <w:rPr>
@@ -12269,7 +12500,77 @@
           <w:sz w:val="24"/>
           <w:szCs w:val="24"/>
         </w:rPr>
-        <w:t>but it’s worth checking for.</w:t>
+        <w:t>but it’s worth checking for</w:t>
+      </w:r>
+      <w:r>
+        <w:rPr>
+          <w:rFonts w:ascii="Times New Roman" w:hAnsi="Times New Roman" w:cs="Times New Roman"/>
+          <w:sz w:val="24"/>
+          <w:szCs w:val="24"/>
+        </w:rPr>
+        <w:t xml:space="preserve">, as the connected components of the densest subgraph have the same density as each other, and by breaking down the k-core, we may find certain connected components are denser than others </w:t>
+      </w:r>
+      <w:sdt>
+        <w:sdtPr>
+          <w:rPr>
+            <w:rFonts w:ascii="Times New Roman" w:hAnsi="Times New Roman" w:cs="Times New Roman"/>
+            <w:sz w:val="24"/>
+            <w:szCs w:val="24"/>
+          </w:rPr>
+          <w:id w:val="-70117970"/>
+          <w:citation/>
+        </w:sdtPr>
+        <w:sdtContent>
+          <w:r>
+            <w:rPr>
+              <w:rFonts w:ascii="Times New Roman" w:hAnsi="Times New Roman" w:cs="Times New Roman"/>
+              <w:sz w:val="24"/>
+              <w:szCs w:val="24"/>
+            </w:rPr>
+            <w:fldChar w:fldCharType="begin"/>
+          </w:r>
+          <w:r>
+            <w:rPr>
+              <w:rFonts w:ascii="Times New Roman" w:hAnsi="Times New Roman" w:cs="Times New Roman"/>
+              <w:sz w:val="24"/>
+              <w:szCs w:val="24"/>
+            </w:rPr>
+            <w:instrText xml:space="preserve"> CITATION YFa19 \l 1033 </w:instrText>
+          </w:r>
+          <w:r>
+            <w:rPr>
+              <w:rFonts w:ascii="Times New Roman" w:hAnsi="Times New Roman" w:cs="Times New Roman"/>
+              <w:sz w:val="24"/>
+              <w:szCs w:val="24"/>
+            </w:rPr>
+            <w:fldChar w:fldCharType="separate"/>
+          </w:r>
+          <w:r>
+            <w:rPr>
+              <w:rFonts w:ascii="Times New Roman" w:hAnsi="Times New Roman" w:cs="Times New Roman"/>
+              <w:noProof/>
+              <w:sz w:val="24"/>
+              <w:szCs w:val="24"/>
+            </w:rPr>
+            <w:t>[2]</w:t>
+          </w:r>
+          <w:r>
+            <w:rPr>
+              <w:rFonts w:ascii="Times New Roman" w:hAnsi="Times New Roman" w:cs="Times New Roman"/>
+              <w:sz w:val="24"/>
+              <w:szCs w:val="24"/>
+            </w:rPr>
+            <w:fldChar w:fldCharType="end"/>
+          </w:r>
+        </w:sdtContent>
+      </w:sdt>
+      <w:r>
+        <w:rPr>
+          <w:rFonts w:ascii="Times New Roman" w:hAnsi="Times New Roman" w:cs="Times New Roman"/>
+          <w:sz w:val="24"/>
+          <w:szCs w:val="24"/>
+        </w:rPr>
+        <w:t>.</w:t>
       </w:r>
     </w:p>
     <w:p>
@@ -12287,6 +12588,7 @@
         <w:rPr>
           <w:noProof/>
         </w:rPr>
+        <w:lastRenderedPageBreak/>
         <w:drawing>
           <wp:inline distT="0" distB="0" distL="0" distR="0" wp14:anchorId="37DD3C6C" wp14:editId="30A3C897">
             <wp:extent cx="3600450" cy="2395716"/>
@@ -12515,11 +12817,6 @@
     <w:p>
       <w:pPr>
         <w:spacing w:line="480" w:lineRule="auto"/>
-        <w:rPr>
-          <w:rFonts w:ascii="Times New Roman" w:eastAsiaTheme="minorEastAsia" w:hAnsi="Times New Roman" w:cs="Times New Roman"/>
-          <w:sz w:val="24"/>
-          <w:szCs w:val="24"/>
-        </w:rPr>
       </w:pPr>
       <w:r>
         <w:rPr>
@@ -12664,38 +12961,6 @@
     </w:p>
     <w:p>
       <w:pPr>
-        <w:spacing w:line="480" w:lineRule="auto"/>
-      </w:pPr>
-      <w:r>
-        <w:rPr>
-          <w:rFonts w:ascii="Times New Roman" w:eastAsiaTheme="minorEastAsia" w:hAnsi="Times New Roman" w:cs="Times New Roman"/>
-          <w:sz w:val="24"/>
-          <w:szCs w:val="24"/>
-        </w:rPr>
-        <w:lastRenderedPageBreak/>
-        <w:tab/>
-        <w:t>We try to break down our k-core into connected components because, intuitively, the disjoint between connected components are going to result in lower degrees for subgraphs that contain vertices from multiple connected components.</w:t>
-      </w:r>
-      <w:r>
-        <w:rPr>
-          <w:rFonts w:ascii="Times New Roman" w:eastAsiaTheme="minorEastAsia" w:hAnsi="Times New Roman" w:cs="Times New Roman"/>
-          <w:sz w:val="24"/>
-          <w:szCs w:val="24"/>
-        </w:rPr>
-        <w:t xml:space="preserve"> </w:t>
-      </w:r>
-      <w:r>
-        <w:rPr>
-          <w:rFonts w:ascii="Times New Roman" w:eastAsiaTheme="minorEastAsia" w:hAnsi="Times New Roman" w:cs="Times New Roman"/>
-          <w:sz w:val="24"/>
-          <w:szCs w:val="24"/>
-          <w:highlight w:val="yellow"/>
-        </w:rPr>
-        <w:t>(maybe add a proof here)</w:t>
-      </w:r>
-    </w:p>
-    <w:p>
-      <w:pPr>
         <w:pStyle w:val="Heading2"/>
         <w:spacing w:line="480" w:lineRule="auto"/>
         <w:rPr>
@@ -12792,25 +13057,7 @@
           <w:sz w:val="24"/>
           <w:szCs w:val="24"/>
         </w:rPr>
-        <w:t>using the next best guess for greatest density, and then using min-</w:t>
-      </w:r>
-      <w:proofErr w:type="spellStart"/>
-      <w:r>
-        <w:rPr>
-          <w:rFonts w:ascii="Times New Roman" w:hAnsi="Times New Roman" w:cs="Times New Roman"/>
-          <w:sz w:val="24"/>
-          <w:szCs w:val="24"/>
-        </w:rPr>
-        <w:t>st</w:t>
-      </w:r>
-      <w:proofErr w:type="spellEnd"/>
-      <w:r>
-        <w:rPr>
-          <w:rFonts w:ascii="Times New Roman" w:hAnsi="Times New Roman" w:cs="Times New Roman"/>
-          <w:sz w:val="24"/>
-          <w:szCs w:val="24"/>
-        </w:rPr>
-        <w:t xml:space="preserve"> cut to</w:t>
+        <w:t>using the next best guess for greatest density, and then using min-st cut to</w:t>
       </w:r>
       <w:r>
         <w:rPr>
@@ -12850,7 +13097,16 @@
           <w:sz w:val="24"/>
           <w:szCs w:val="24"/>
         </w:rPr>
-        <w:t>berg’s algorithm works, i</w:t>
+        <w:t xml:space="preserve">berg’s algorithm </w:t>
+      </w:r>
+      <w:r>
+        <w:rPr>
+          <w:rFonts w:ascii="Times New Roman" w:hAnsi="Times New Roman" w:cs="Times New Roman"/>
+          <w:sz w:val="24"/>
+          <w:szCs w:val="24"/>
+        </w:rPr>
+        <w:lastRenderedPageBreak/>
+        <w:t>works, i</w:t>
       </w:r>
       <w:r>
         <w:rPr>
@@ -12994,16 +13250,7 @@
           <w:sz w:val="24"/>
           <w:szCs w:val="24"/>
         </w:rPr>
-        <w:t xml:space="preserve"> </w:t>
-      </w:r>
-      <w:r>
-        <w:rPr>
-          <w:rFonts w:ascii="Times New Roman" w:hAnsi="Times New Roman" w:cs="Times New Roman"/>
-          <w:sz w:val="24"/>
-          <w:szCs w:val="24"/>
-        </w:rPr>
-        <w:lastRenderedPageBreak/>
-        <w:t xml:space="preserve">and </w:t>
+        <w:t xml:space="preserve"> and </w:t>
       </w:r>
       <w:r>
         <w:rPr>
@@ -13047,6 +13294,7 @@
         <w:rPr>
           <w:noProof/>
         </w:rPr>
+        <w:lastRenderedPageBreak/>
         <w:drawing>
           <wp:inline distT="0" distB="0" distL="0" distR="0" wp14:anchorId="544F6057" wp14:editId="2052305A">
             <wp:extent cx="3746500" cy="2093045"/>
@@ -13393,25 +13641,7 @@
           <w:sz w:val="24"/>
           <w:szCs w:val="24"/>
         </w:rPr>
-        <w:t xml:space="preserve">An </w:t>
-      </w:r>
-      <w:proofErr w:type="spellStart"/>
-      <w:r>
-        <w:rPr>
-          <w:rFonts w:ascii="Times New Roman" w:hAnsi="Times New Roman" w:cs="Times New Roman"/>
-          <w:sz w:val="24"/>
-          <w:szCs w:val="24"/>
-        </w:rPr>
-        <w:t>st</w:t>
-      </w:r>
-      <w:proofErr w:type="spellEnd"/>
-      <w:r>
-        <w:rPr>
-          <w:rFonts w:ascii="Times New Roman" w:hAnsi="Times New Roman" w:cs="Times New Roman"/>
-          <w:sz w:val="24"/>
-          <w:szCs w:val="24"/>
-        </w:rPr>
-        <w:t xml:space="preserve">-cut is </w:t>
+        <w:t xml:space="preserve">An st-cut is </w:t>
       </w:r>
       <w:r>
         <w:rPr>
@@ -13539,16 +13769,7 @@
           <w:sz w:val="24"/>
           <w:szCs w:val="24"/>
         </w:rPr>
-        <w:t xml:space="preserve">, but an important note is that only </w:t>
-      </w:r>
-      <w:r>
-        <w:rPr>
-          <w:rFonts w:ascii="Times New Roman" w:hAnsi="Times New Roman" w:cs="Times New Roman"/>
-          <w:sz w:val="24"/>
-          <w:szCs w:val="24"/>
-        </w:rPr>
-        <w:lastRenderedPageBreak/>
-        <w:t xml:space="preserve">the capacity of edges that flow into </w:t>
+        <w:t xml:space="preserve">, but an important note is that only the capacity of edges that flow into </w:t>
       </w:r>
       <w:r>
         <w:rPr>
@@ -13600,7 +13821,16 @@
           <w:sz w:val="24"/>
           <w:szCs w:val="24"/>
         </w:rPr>
-        <w:t xml:space="preserve"> and </w:t>
+        <w:t xml:space="preserve"> </w:t>
+      </w:r>
+      <w:r>
+        <w:rPr>
+          <w:rFonts w:ascii="Times New Roman" w:hAnsi="Times New Roman" w:cs="Times New Roman"/>
+          <w:sz w:val="24"/>
+          <w:szCs w:val="24"/>
+        </w:rPr>
+        <w:lastRenderedPageBreak/>
+        <w:t xml:space="preserve">and </w:t>
       </w:r>
       <w:r>
         <w:rPr>
@@ -13843,48 +14073,83 @@
         </w:rPr>
         <w:t xml:space="preserve"> </w:t>
       </w:r>
-      <w:r>
-        <w:rPr>
-          <w:rFonts w:ascii="Times New Roman" w:hAnsi="Times New Roman" w:cs="Times New Roman"/>
-          <w:sz w:val="24"/>
-          <w:szCs w:val="24"/>
-          <w:highlight w:val="yellow"/>
-        </w:rPr>
-        <w:t>(insert source)</w:t>
-      </w:r>
-      <w:r>
-        <w:rPr>
-          <w:rFonts w:ascii="Times New Roman" w:hAnsi="Times New Roman" w:cs="Times New Roman"/>
-          <w:sz w:val="24"/>
-          <w:szCs w:val="24"/>
-        </w:rPr>
-        <w:t>, and so the problems can be used interchangeably.</w:t>
-      </w:r>
-      <w:r>
-        <w:rPr>
-          <w:rFonts w:ascii="Times New Roman" w:hAnsi="Times New Roman" w:cs="Times New Roman"/>
-          <w:sz w:val="24"/>
-          <w:szCs w:val="24"/>
-        </w:rPr>
-        <w:t xml:space="preserve"> Using the same graph, we can find that the minimum </w:t>
-      </w:r>
-      <w:proofErr w:type="spellStart"/>
-      <w:r>
-        <w:rPr>
-          <w:rFonts w:ascii="Times New Roman" w:hAnsi="Times New Roman" w:cs="Times New Roman"/>
-          <w:sz w:val="24"/>
-          <w:szCs w:val="24"/>
-        </w:rPr>
-        <w:t>st</w:t>
-      </w:r>
-      <w:proofErr w:type="spellEnd"/>
-      <w:r>
-        <w:rPr>
-          <w:rFonts w:ascii="Times New Roman" w:hAnsi="Times New Roman" w:cs="Times New Roman"/>
-          <w:sz w:val="24"/>
-          <w:szCs w:val="24"/>
-        </w:rPr>
-        <w:t>-cut is picture</w:t>
+      <w:sdt>
+        <w:sdtPr>
+          <w:rPr>
+            <w:rFonts w:ascii="Times New Roman" w:hAnsi="Times New Roman" w:cs="Times New Roman"/>
+            <w:sz w:val="24"/>
+            <w:szCs w:val="24"/>
+          </w:rPr>
+          <w:id w:val="946747032"/>
+          <w:citation/>
+        </w:sdtPr>
+        <w:sdtContent>
+          <w:r>
+            <w:rPr>
+              <w:rFonts w:ascii="Times New Roman" w:hAnsi="Times New Roman" w:cs="Times New Roman"/>
+              <w:sz w:val="24"/>
+              <w:szCs w:val="24"/>
+            </w:rPr>
+            <w:fldChar w:fldCharType="begin"/>
+          </w:r>
+          <w:r>
+            <w:rPr>
+              <w:rFonts w:ascii="Times New Roman" w:hAnsi="Times New Roman" w:cs="Times New Roman"/>
+              <w:sz w:val="24"/>
+              <w:szCs w:val="24"/>
+            </w:rPr>
+            <w:instrText xml:space="preserve"> CITATION Lal16 \l 1033 </w:instrText>
+          </w:r>
+          <w:r>
+            <w:rPr>
+              <w:rFonts w:ascii="Times New Roman" w:hAnsi="Times New Roman" w:cs="Times New Roman"/>
+              <w:sz w:val="24"/>
+              <w:szCs w:val="24"/>
+            </w:rPr>
+            <w:fldChar w:fldCharType="separate"/>
+          </w:r>
+          <w:r>
+            <w:rPr>
+              <w:rFonts w:ascii="Times New Roman" w:hAnsi="Times New Roman" w:cs="Times New Roman"/>
+              <w:noProof/>
+              <w:sz w:val="24"/>
+              <w:szCs w:val="24"/>
+            </w:rPr>
+            <w:t>[14]</w:t>
+          </w:r>
+          <w:r>
+            <w:rPr>
+              <w:rFonts w:ascii="Times New Roman" w:hAnsi="Times New Roman" w:cs="Times New Roman"/>
+              <w:sz w:val="24"/>
+              <w:szCs w:val="24"/>
+            </w:rPr>
+            <w:fldChar w:fldCharType="end"/>
+          </w:r>
+        </w:sdtContent>
+      </w:sdt>
+      <w:r>
+        <w:rPr>
+          <w:rFonts w:ascii="Times New Roman" w:hAnsi="Times New Roman" w:cs="Times New Roman"/>
+          <w:sz w:val="24"/>
+          <w:szCs w:val="24"/>
+        </w:rPr>
+        <w:t xml:space="preserve">, </w:t>
+      </w:r>
+      <w:r>
+        <w:rPr>
+          <w:rFonts w:ascii="Times New Roman" w:hAnsi="Times New Roman" w:cs="Times New Roman"/>
+          <w:sz w:val="24"/>
+          <w:szCs w:val="24"/>
+        </w:rPr>
+        <w:t>and so the problems can be used interchangeably.</w:t>
+      </w:r>
+      <w:r>
+        <w:rPr>
+          <w:rFonts w:ascii="Times New Roman" w:hAnsi="Times New Roman" w:cs="Times New Roman"/>
+          <w:sz w:val="24"/>
+          <w:szCs w:val="24"/>
+        </w:rPr>
+        <w:t xml:space="preserve"> Using the same graph, we can find that the minimum st-cut is picture</w:t>
       </w:r>
       <w:r>
         <w:rPr>
@@ -14257,25 +14522,7 @@
           <w:sz w:val="24"/>
           <w:szCs w:val="24"/>
         </w:rPr>
-        <w:t xml:space="preserve">minimum </w:t>
-      </w:r>
-      <w:proofErr w:type="spellStart"/>
-      <w:r>
-        <w:rPr>
-          <w:rFonts w:ascii="Times New Roman" w:hAnsi="Times New Roman" w:cs="Times New Roman"/>
-          <w:sz w:val="24"/>
-          <w:szCs w:val="24"/>
-        </w:rPr>
-        <w:t>st</w:t>
-      </w:r>
-      <w:proofErr w:type="spellEnd"/>
-      <w:r>
-        <w:rPr>
-          <w:rFonts w:ascii="Times New Roman" w:hAnsi="Times New Roman" w:cs="Times New Roman"/>
-          <w:sz w:val="24"/>
-          <w:szCs w:val="24"/>
-        </w:rPr>
-        <w:t>-cut subgraph.</w:t>
+        <w:t>minimum st-cut subgraph.</w:t>
       </w:r>
       <w:r>
         <w:rPr>
@@ -14385,7 +14632,7 @@
               <w:sz w:val="24"/>
               <w:szCs w:val="24"/>
             </w:rPr>
-            <w:t>[14]</w:t>
+            <w:t>[15]</w:t>
           </w:r>
           <w:r>
             <w:rPr>
@@ -14421,25 +14668,7 @@
           <w:sz w:val="24"/>
           <w:szCs w:val="24"/>
         </w:rPr>
-        <w:t xml:space="preserve">, but in this case, </w:t>
-      </w:r>
-      <w:proofErr w:type="gramStart"/>
-      <w:r>
-        <w:rPr>
-          <w:rFonts w:ascii="Times New Roman" w:eastAsiaTheme="minorEastAsia" w:hAnsi="Times New Roman" w:cs="Times New Roman"/>
-          <w:sz w:val="24"/>
-          <w:szCs w:val="24"/>
-        </w:rPr>
-        <w:t>a large number of</w:t>
-      </w:r>
-      <w:proofErr w:type="gramEnd"/>
-      <w:r>
-        <w:rPr>
-          <w:rFonts w:ascii="Times New Roman" w:eastAsiaTheme="minorEastAsia" w:hAnsi="Times New Roman" w:cs="Times New Roman"/>
-          <w:sz w:val="24"/>
-          <w:szCs w:val="24"/>
-        </w:rPr>
-        <w:t xml:space="preserve"> edges is the worst case, so we have worst case of </w:t>
+        <w:t xml:space="preserve">, but in this case, a large number of edges is the worst case, so we have worst case of </w:t>
       </w:r>
       <m:oMath>
         <m:r>
@@ -14457,35 +14686,16 @@
           <w:sz w:val="24"/>
           <w:szCs w:val="24"/>
         </w:rPr>
-        <w:t xml:space="preserve"> for the breadth first search. But this </w:t>
-      </w:r>
-      <w:proofErr w:type="gramStart"/>
+        <w:t xml:space="preserve"> for the breadth first search. But this has to run for every path, which in the worst case, is roughly equal to</w:t>
+      </w:r>
       <w:r>
         <w:rPr>
           <w:rFonts w:ascii="Times New Roman" w:eastAsiaTheme="minorEastAsia" w:hAnsi="Times New Roman" w:cs="Times New Roman"/>
           <w:sz w:val="24"/>
           <w:szCs w:val="24"/>
         </w:rPr>
-        <w:t>has to</w:t>
-      </w:r>
-      <w:proofErr w:type="gramEnd"/>
-      <w:r>
-        <w:rPr>
-          <w:rFonts w:ascii="Times New Roman" w:eastAsiaTheme="minorEastAsia" w:hAnsi="Times New Roman" w:cs="Times New Roman"/>
-          <w:sz w:val="24"/>
-          <w:szCs w:val="24"/>
-        </w:rPr>
-        <w:t xml:space="preserve"> run for every path, which in the worst case, is roughly equal to</w:t>
-      </w:r>
-      <w:r>
-        <w:rPr>
-          <w:rFonts w:ascii="Times New Roman" w:eastAsiaTheme="minorEastAsia" w:hAnsi="Times New Roman" w:cs="Times New Roman"/>
-          <w:sz w:val="24"/>
-          <w:szCs w:val="24"/>
-        </w:rPr>
         <w:t xml:space="preserve"> </w:t>
       </w:r>
-      <w:proofErr w:type="spellStart"/>
       <w:r>
         <w:rPr>
           <w:rFonts w:ascii="Times New Roman" w:eastAsiaTheme="minorEastAsia" w:hAnsi="Times New Roman" w:cs="Times New Roman"/>
@@ -14496,32 +14706,13 @@
         </w:rPr>
         <w:t>ve</w:t>
       </w:r>
-      <w:proofErr w:type="spellEnd"/>
       <w:r>
         <w:rPr>
           <w:rFonts w:ascii="Times New Roman" w:eastAsiaTheme="minorEastAsia" w:hAnsi="Times New Roman" w:cs="Times New Roman"/>
           <w:sz w:val="24"/>
           <w:szCs w:val="24"/>
         </w:rPr>
-        <w:t xml:space="preserve"> paths. </w:t>
-      </w:r>
-      <w:proofErr w:type="gramStart"/>
-      <w:r>
-        <w:rPr>
-          <w:rFonts w:ascii="Times New Roman" w:eastAsiaTheme="minorEastAsia" w:hAnsi="Times New Roman" w:cs="Times New Roman"/>
-          <w:sz w:val="24"/>
-          <w:szCs w:val="24"/>
-        </w:rPr>
-        <w:t>So</w:t>
-      </w:r>
-      <w:proofErr w:type="gramEnd"/>
-      <w:r>
-        <w:rPr>
-          <w:rFonts w:ascii="Times New Roman" w:eastAsiaTheme="minorEastAsia" w:hAnsi="Times New Roman" w:cs="Times New Roman"/>
-          <w:sz w:val="24"/>
-          <w:szCs w:val="24"/>
-        </w:rPr>
-        <w:t xml:space="preserve"> the worst case time complexity comes out to be </w:t>
+        <w:t xml:space="preserve"> paths. So the worst case time complexity comes out to be </w:t>
       </w:r>
       <m:oMath>
         <m:r>
@@ -14642,7 +14833,6 @@
         </w:rPr>
       </w:pPr>
       <w:bookmarkStart w:id="25" w:name="_Toc191903551"/>
-      <w:proofErr w:type="gramStart"/>
       <w:r>
         <w:rPr>
           <w:rFonts w:ascii="Times New Roman" w:hAnsi="Times New Roman" w:cs="Times New Roman"/>
@@ -14652,19 +14842,7 @@
           <w:sz w:val="24"/>
           <w:szCs w:val="24"/>
         </w:rPr>
-        <w:t>An</w:t>
-      </w:r>
-      <w:proofErr w:type="gramEnd"/>
-      <w:r>
-        <w:rPr>
-          <w:rFonts w:ascii="Times New Roman" w:hAnsi="Times New Roman" w:cs="Times New Roman"/>
-          <w:b/>
-          <w:bCs/>
-          <w:color w:val="000000" w:themeColor="text1"/>
-          <w:sz w:val="24"/>
-          <w:szCs w:val="24"/>
-        </w:rPr>
-        <w:t xml:space="preserve"> in Depth Look at Goldberg’s Algorithm</w:t>
+        <w:t>An in Depth Look at Goldberg’s Algorithm</w:t>
       </w:r>
       <w:bookmarkEnd w:id="25"/>
     </w:p>
@@ -15210,7 +15388,7 @@
               <w:sz w:val="24"/>
               <w:szCs w:val="24"/>
             </w:rPr>
-            <w:t>[15]</w:t>
+            <w:t>[16]</w:t>
           </w:r>
           <w:r>
             <w:rPr>
@@ -15773,7 +15951,7 @@
               <w:sz w:val="24"/>
               <w:szCs w:val="24"/>
             </w:rPr>
-            <w:t>[15]</w:t>
+            <w:t>[16]</w:t>
           </w:r>
           <w:r>
             <w:rPr>
@@ -17283,7 +17461,7 @@
               <w:sz w:val="24"/>
               <w:szCs w:val="24"/>
             </w:rPr>
-            <w:t>[15]</w:t>
+            <w:t>[16]</w:t>
           </w:r>
           <w:r>
             <w:rPr>
@@ -17455,25 +17633,7 @@
           <w:sz w:val="24"/>
           <w:szCs w:val="24"/>
         </w:rPr>
-        <w:t xml:space="preserve"> is the complexity of the minimum </w:t>
-      </w:r>
-      <w:proofErr w:type="spellStart"/>
-      <w:r>
-        <w:rPr>
-          <w:rFonts w:ascii="Times New Roman" w:eastAsiaTheme="minorEastAsia" w:hAnsi="Times New Roman" w:cs="Times New Roman"/>
-          <w:sz w:val="24"/>
-          <w:szCs w:val="24"/>
-        </w:rPr>
-        <w:t>st</w:t>
-      </w:r>
-      <w:proofErr w:type="spellEnd"/>
-      <w:r>
-        <w:rPr>
-          <w:rFonts w:ascii="Times New Roman" w:eastAsiaTheme="minorEastAsia" w:hAnsi="Times New Roman" w:cs="Times New Roman"/>
-          <w:sz w:val="24"/>
-          <w:szCs w:val="24"/>
-        </w:rPr>
-        <w:t xml:space="preserve">-cut. After analyzing the CoreExact implementation of Goldberg’s algorithm, this holds true. It is still a binary search depending on the number of vertices </w:t>
+        <w:t xml:space="preserve"> is the complexity of the minimum st-cut. After analyzing the CoreExact implementation of Goldberg’s algorithm, this holds true. It is still a binary search depending on the number of vertices </w:t>
       </w:r>
       <w:r>
         <w:rPr>
@@ -17543,25 +17703,7 @@
           <w:sz w:val="24"/>
           <w:szCs w:val="24"/>
         </w:rPr>
-        <w:t xml:space="preserve">, and for every iteration, the most complex step is the minimum </w:t>
-      </w:r>
-      <w:proofErr w:type="spellStart"/>
-      <w:r>
-        <w:rPr>
-          <w:rFonts w:ascii="Times New Roman" w:eastAsiaTheme="minorEastAsia" w:hAnsi="Times New Roman" w:cs="Times New Roman"/>
-          <w:sz w:val="24"/>
-          <w:szCs w:val="24"/>
-        </w:rPr>
-        <w:t>st</w:t>
-      </w:r>
-      <w:proofErr w:type="spellEnd"/>
-      <w:r>
-        <w:rPr>
-          <w:rFonts w:ascii="Times New Roman" w:eastAsiaTheme="minorEastAsia" w:hAnsi="Times New Roman" w:cs="Times New Roman"/>
-          <w:sz w:val="24"/>
-          <w:szCs w:val="24"/>
-        </w:rPr>
-        <w:t xml:space="preserve">-cut, which is the Edmonds-Karp algorithm. Meaning that the time complexity for the CoreExact implementation of Goldberg’s </w:t>
+        <w:t xml:space="preserve">, and for every iteration, the most complex step is the minimum st-cut, which is the Edmonds-Karp algorithm. Meaning that the time complexity for the CoreExact implementation of Goldberg’s </w:t>
       </w:r>
       <w:r>
         <w:rPr>
@@ -18260,6 +18402,244 @@
     </w:p>
     <w:p>
       <w:pPr>
+        <w:keepNext/>
+        <w:tabs>
+          <w:tab w:val="left" w:pos="720"/>
+          <w:tab w:val="right" w:leader="dot" w:pos="7920"/>
+          <w:tab w:val="right" w:pos="8640"/>
+        </w:tabs>
+        <w:spacing w:line="240" w:lineRule="auto"/>
+        <w:jc w:val="center"/>
+      </w:pPr>
+      <w:r>
+        <w:rPr>
+          <w:rFonts w:ascii="Times New Roman" w:hAnsi="Times New Roman" w:cs="Times New Roman"/>
+          <w:noProof/>
+          <w:sz w:val="24"/>
+          <w:szCs w:val="24"/>
+        </w:rPr>
+        <w:lastRenderedPageBreak/>
+        <w:drawing>
+          <wp:inline distT="0" distB="0" distL="0" distR="0" wp14:anchorId="5794AFDA" wp14:editId="23C8B86D">
+            <wp:extent cx="3662711" cy="3708400"/>
+            <wp:effectExtent l="19050" t="19050" r="13970" b="25400"/>
+            <wp:docPr id="579507640" name="Picture 1" descr="A screenshot of a computer program&#10;&#10;AI-generated content may be incorrect."/>
+            <wp:cNvGraphicFramePr>
+              <a:graphicFrameLocks xmlns:a="http://schemas.openxmlformats.org/drawingml/2006/main" noChangeAspect="1"/>
+            </wp:cNvGraphicFramePr>
+            <a:graphic xmlns:a="http://schemas.openxmlformats.org/drawingml/2006/main">
+              <a:graphicData uri="http://schemas.openxmlformats.org/drawingml/2006/picture">
+                <pic:pic xmlns:pic="http://schemas.openxmlformats.org/drawingml/2006/picture">
+                  <pic:nvPicPr>
+                    <pic:cNvPr id="579507640" name="Picture 1" descr="A screenshot of a computer program&#10;&#10;AI-generated content may be incorrect."/>
+                    <pic:cNvPicPr/>
+                  </pic:nvPicPr>
+                  <pic:blipFill>
+                    <a:blip r:embed="rId17">
+                      <a:extLst>
+                        <a:ext uri="{28A0092B-C50C-407E-A947-70E740481C1C}">
+                          <a14:useLocalDpi xmlns:a14="http://schemas.microsoft.com/office/drawing/2010/main" val="0"/>
+                        </a:ext>
+                      </a:extLst>
+                    </a:blip>
+                    <a:stretch>
+                      <a:fillRect/>
+                    </a:stretch>
+                  </pic:blipFill>
+                  <pic:spPr>
+                    <a:xfrm>
+                      <a:off x="0" y="0"/>
+                      <a:ext cx="3676806" cy="3722671"/>
+                    </a:xfrm>
+                    <a:prstGeom prst="rect">
+                      <a:avLst/>
+                    </a:prstGeom>
+                    <a:ln>
+                      <a:solidFill>
+                        <a:schemeClr val="tx1"/>
+                      </a:solidFill>
+                    </a:ln>
+                  </pic:spPr>
+                </pic:pic>
+              </a:graphicData>
+            </a:graphic>
+          </wp:inline>
+        </w:drawing>
+      </w:r>
+    </w:p>
+    <w:p>
+      <w:pPr>
+        <w:pStyle w:val="Caption"/>
+        <w:spacing w:line="480" w:lineRule="auto"/>
+        <w:jc w:val="center"/>
+        <w:rPr>
+          <w:rFonts w:ascii="Times New Roman" w:hAnsi="Times New Roman" w:cs="Times New Roman"/>
+          <w:i w:val="0"/>
+          <w:iCs w:val="0"/>
+          <w:color w:val="000000" w:themeColor="text1"/>
+          <w:sz w:val="24"/>
+          <w:szCs w:val="24"/>
+        </w:rPr>
+      </w:pPr>
+      <w:r>
+        <w:rPr>
+          <w:rFonts w:ascii="Times New Roman" w:hAnsi="Times New Roman" w:cs="Times New Roman"/>
+          <w:color w:val="000000" w:themeColor="text1"/>
+          <w:sz w:val="24"/>
+          <w:szCs w:val="24"/>
+        </w:rPr>
+        <w:t xml:space="preserve">Figure </w:t>
+      </w:r>
+      <w:r>
+        <w:rPr>
+          <w:rFonts w:ascii="Times New Roman" w:hAnsi="Times New Roman" w:cs="Times New Roman"/>
+          <w:color w:val="000000" w:themeColor="text1"/>
+          <w:sz w:val="24"/>
+          <w:szCs w:val="24"/>
+        </w:rPr>
+        <w:fldChar w:fldCharType="begin"/>
+      </w:r>
+      <w:r>
+        <w:rPr>
+          <w:rFonts w:ascii="Times New Roman" w:hAnsi="Times New Roman" w:cs="Times New Roman"/>
+          <w:color w:val="000000" w:themeColor="text1"/>
+          <w:sz w:val="24"/>
+          <w:szCs w:val="24"/>
+        </w:rPr>
+        <w:instrText xml:space="preserve"> SEQ Figure \* ARABIC </w:instrText>
+      </w:r>
+      <w:r>
+        <w:rPr>
+          <w:rFonts w:ascii="Times New Roman" w:hAnsi="Times New Roman" w:cs="Times New Roman"/>
+          <w:color w:val="000000" w:themeColor="text1"/>
+          <w:sz w:val="24"/>
+          <w:szCs w:val="24"/>
+        </w:rPr>
+        <w:fldChar w:fldCharType="separate"/>
+      </w:r>
+      <w:r>
+        <w:rPr>
+          <w:rFonts w:ascii="Times New Roman" w:hAnsi="Times New Roman" w:cs="Times New Roman"/>
+          <w:noProof/>
+          <w:color w:val="000000" w:themeColor="text1"/>
+          <w:sz w:val="24"/>
+          <w:szCs w:val="24"/>
+        </w:rPr>
+        <w:t>8</w:t>
+      </w:r>
+      <w:r>
+        <w:rPr>
+          <w:rFonts w:ascii="Times New Roman" w:hAnsi="Times New Roman" w:cs="Times New Roman"/>
+          <w:color w:val="000000" w:themeColor="text1"/>
+          <w:sz w:val="24"/>
+          <w:szCs w:val="24"/>
+        </w:rPr>
+        <w:fldChar w:fldCharType="end"/>
+      </w:r>
+      <w:r>
+        <w:rPr>
+          <w:rFonts w:ascii="Times New Roman" w:hAnsi="Times New Roman" w:cs="Times New Roman"/>
+          <w:color w:val="000000" w:themeColor="text1"/>
+          <w:sz w:val="24"/>
+          <w:szCs w:val="24"/>
+        </w:rPr>
+        <w:t xml:space="preserve">. </w:t>
+      </w:r>
+      <w:r>
+        <w:rPr>
+          <w:rFonts w:ascii="Times New Roman" w:hAnsi="Times New Roman" w:cs="Times New Roman"/>
+          <w:i w:val="0"/>
+          <w:iCs w:val="0"/>
+          <w:color w:val="000000" w:themeColor="text1"/>
+          <w:sz w:val="24"/>
+          <w:szCs w:val="24"/>
+        </w:rPr>
+        <w:t xml:space="preserve">CoreExact algorithm visualization </w:t>
+      </w:r>
+      <w:sdt>
+        <w:sdtPr>
+          <w:rPr>
+            <w:rFonts w:ascii="Times New Roman" w:hAnsi="Times New Roman" w:cs="Times New Roman"/>
+            <w:i w:val="0"/>
+            <w:iCs w:val="0"/>
+            <w:color w:val="000000" w:themeColor="text1"/>
+            <w:sz w:val="24"/>
+            <w:szCs w:val="24"/>
+          </w:rPr>
+          <w:id w:val="1810902299"/>
+          <w:citation/>
+        </w:sdtPr>
+        <w:sdtContent>
+          <w:r>
+            <w:rPr>
+              <w:rFonts w:ascii="Times New Roman" w:hAnsi="Times New Roman" w:cs="Times New Roman"/>
+              <w:i w:val="0"/>
+              <w:iCs w:val="0"/>
+              <w:color w:val="000000" w:themeColor="text1"/>
+              <w:sz w:val="24"/>
+              <w:szCs w:val="24"/>
+            </w:rPr>
+            <w:fldChar w:fldCharType="begin"/>
+          </w:r>
+          <w:r>
+            <w:rPr>
+              <w:rFonts w:ascii="Times New Roman" w:hAnsi="Times New Roman" w:cs="Times New Roman"/>
+              <w:i w:val="0"/>
+              <w:iCs w:val="0"/>
+              <w:color w:val="000000" w:themeColor="text1"/>
+              <w:sz w:val="24"/>
+              <w:szCs w:val="24"/>
+            </w:rPr>
+            <w:instrText xml:space="preserve"> CITATION YFa19 \l 1033 </w:instrText>
+          </w:r>
+          <w:r>
+            <w:rPr>
+              <w:rFonts w:ascii="Times New Roman" w:hAnsi="Times New Roman" w:cs="Times New Roman"/>
+              <w:i w:val="0"/>
+              <w:iCs w:val="0"/>
+              <w:color w:val="000000" w:themeColor="text1"/>
+              <w:sz w:val="24"/>
+              <w:szCs w:val="24"/>
+            </w:rPr>
+            <w:fldChar w:fldCharType="separate"/>
+          </w:r>
+          <w:r>
+            <w:rPr>
+              <w:rFonts w:ascii="Times New Roman" w:hAnsi="Times New Roman" w:cs="Times New Roman"/>
+              <w:i w:val="0"/>
+              <w:iCs w:val="0"/>
+              <w:noProof/>
+              <w:color w:val="000000" w:themeColor="text1"/>
+              <w:sz w:val="24"/>
+              <w:szCs w:val="24"/>
+            </w:rPr>
+            <w:t>[2]</w:t>
+          </w:r>
+          <w:r>
+            <w:rPr>
+              <w:rFonts w:ascii="Times New Roman" w:hAnsi="Times New Roman" w:cs="Times New Roman"/>
+              <w:i w:val="0"/>
+              <w:iCs w:val="0"/>
+              <w:color w:val="000000" w:themeColor="text1"/>
+              <w:sz w:val="24"/>
+              <w:szCs w:val="24"/>
+            </w:rPr>
+            <w:fldChar w:fldCharType="end"/>
+          </w:r>
+        </w:sdtContent>
+      </w:sdt>
+      <w:r>
+        <w:rPr>
+          <w:rFonts w:ascii="Times New Roman" w:hAnsi="Times New Roman" w:cs="Times New Roman"/>
+          <w:color w:val="000000" w:themeColor="text1"/>
+          <w:sz w:val="24"/>
+          <w:szCs w:val="24"/>
+        </w:rPr>
+        <w:t>.</w:t>
+      </w:r>
+    </w:p>
+    <w:p>
+      <w:pPr>
         <w:tabs>
           <w:tab w:val="left" w:pos="720"/>
           <w:tab w:val="right" w:leader="dot" w:pos="7920"/>
@@ -18285,9 +18665,156 @@
           <w:rFonts w:ascii="Times New Roman" w:hAnsi="Times New Roman" w:cs="Times New Roman"/>
           <w:sz w:val="24"/>
           <w:szCs w:val="24"/>
-          <w:highlight w:val="yellow"/>
-        </w:rPr>
-        <w:t>(maybe insert the algorithm image from the paper)</w:t>
+        </w:rPr>
+        <w:t>Figure 8 is a visualization of the CoreExact from the original paper. For reference</w:t>
+      </w:r>
+      <w:r>
+        <w:rPr>
+          <w:rFonts w:ascii="Times New Roman" w:hAnsi="Times New Roman" w:cs="Times New Roman"/>
+          <w:sz w:val="24"/>
+          <w:szCs w:val="24"/>
+        </w:rPr>
+        <w:t xml:space="preserve"> in terminology</w:t>
+      </w:r>
+      <w:r>
+        <w:rPr>
+          <w:rFonts w:ascii="Times New Roman" w:hAnsi="Times New Roman" w:cs="Times New Roman"/>
+          <w:sz w:val="24"/>
+          <w:szCs w:val="24"/>
+        </w:rPr>
+        <w:t xml:space="preserve">, </w:t>
+      </w:r>
+      <w:r>
+        <w:rPr>
+          <w:rFonts w:ascii="Times New Roman" w:hAnsi="Times New Roman" w:cs="Times New Roman"/>
+          <w:i/>
+          <w:iCs/>
+          <w:sz w:val="24"/>
+          <w:szCs w:val="24"/>
+        </w:rPr>
+        <w:t>p</w:t>
+      </w:r>
+      <w:r>
+        <w:rPr>
+          <w:rFonts w:ascii="Times New Roman" w:hAnsi="Times New Roman" w:cs="Times New Roman"/>
+          <w:sz w:val="24"/>
+          <w:szCs w:val="24"/>
+        </w:rPr>
+        <w:t xml:space="preserve"> represents density, </w:t>
+      </w:r>
+      <w:r>
+        <w:rPr>
+          <w:rFonts w:ascii="Times New Roman" w:hAnsi="Times New Roman" w:cs="Times New Roman"/>
+          <w:i/>
+          <w:iCs/>
+          <w:sz w:val="24"/>
+          <w:szCs w:val="24"/>
+        </w:rPr>
+        <w:t>p’’</w:t>
+      </w:r>
+      <w:r>
+        <w:rPr>
+          <w:rFonts w:ascii="Times New Roman" w:hAnsi="Times New Roman" w:cs="Times New Roman"/>
+          <w:sz w:val="24"/>
+          <w:szCs w:val="24"/>
+        </w:rPr>
+        <w:t xml:space="preserve"> is the density of the densest k-core, </w:t>
+      </w:r>
+      <w:r>
+        <w:rPr>
+          <w:rFonts w:ascii="Times New Roman" w:hAnsi="Times New Roman" w:cs="Times New Roman"/>
+          <w:i/>
+          <w:iCs/>
+          <w:sz w:val="24"/>
+          <w:szCs w:val="24"/>
+        </w:rPr>
+        <w:t>k’’</w:t>
+      </w:r>
+      <w:r>
+        <w:rPr>
+          <w:rFonts w:ascii="Times New Roman" w:hAnsi="Times New Roman" w:cs="Times New Roman"/>
+          <w:sz w:val="24"/>
+          <w:szCs w:val="24"/>
+        </w:rPr>
+        <w:t xml:space="preserve"> is the k value of the densest k-core, ψ is the chosen motif type,</w:t>
+      </w:r>
+      <w:r>
+        <w:rPr>
+          <w:rFonts w:ascii="Times New Roman" w:hAnsi="Times New Roman" w:cs="Times New Roman"/>
+          <w:sz w:val="24"/>
+          <w:szCs w:val="24"/>
+        </w:rPr>
+        <w:t xml:space="preserve"> (</w:t>
+      </w:r>
+      <w:r>
+        <w:rPr>
+          <w:rFonts w:ascii="Times New Roman" w:hAnsi="Times New Roman" w:cs="Times New Roman"/>
+          <w:i/>
+          <w:iCs/>
+          <w:sz w:val="24"/>
+          <w:szCs w:val="24"/>
+        </w:rPr>
+        <w:t>k’’</w:t>
+      </w:r>
+      <w:r>
+        <w:rPr>
+          <w:rFonts w:ascii="Times New Roman" w:hAnsi="Times New Roman" w:cs="Times New Roman"/>
+          <w:sz w:val="24"/>
+          <w:szCs w:val="24"/>
+        </w:rPr>
+        <w:t xml:space="preserve">, </w:t>
+      </w:r>
+      <w:r>
+        <w:rPr>
+          <w:rFonts w:ascii="Times New Roman" w:hAnsi="Times New Roman" w:cs="Times New Roman"/>
+          <w:sz w:val="24"/>
+          <w:szCs w:val="24"/>
+        </w:rPr>
+        <w:t>ψ</w:t>
+      </w:r>
+      <w:r>
+        <w:rPr>
+          <w:rFonts w:ascii="Times New Roman" w:hAnsi="Times New Roman" w:cs="Times New Roman"/>
+          <w:sz w:val="24"/>
+          <w:szCs w:val="24"/>
+        </w:rPr>
+        <w:t xml:space="preserve">)-core is the densest k-core, </w:t>
+      </w:r>
+      <w:r>
+        <w:rPr>
+          <w:rFonts w:ascii="Times New Roman" w:hAnsi="Times New Roman" w:cs="Times New Roman"/>
+          <w:i/>
+          <w:iCs/>
+          <w:sz w:val="24"/>
+          <w:szCs w:val="24"/>
+        </w:rPr>
+        <w:t>C</w:t>
+      </w:r>
+      <w:r>
+        <w:rPr>
+          <w:rFonts w:ascii="Times New Roman" w:hAnsi="Times New Roman" w:cs="Times New Roman"/>
+          <w:sz w:val="24"/>
+          <w:szCs w:val="24"/>
+        </w:rPr>
+        <w:t xml:space="preserve">’s are components, and </w:t>
+      </w:r>
+      <w:r>
+        <w:rPr>
+          <w:rFonts w:ascii="Times New Roman" w:hAnsi="Times New Roman" w:cs="Times New Roman"/>
+          <w:i/>
+          <w:iCs/>
+          <w:sz w:val="24"/>
+          <w:szCs w:val="24"/>
+        </w:rPr>
+        <w:t>F</w:t>
+      </w:r>
+      <w:r>
+        <w:rPr>
+          <w:rFonts w:ascii="Times New Roman" w:hAnsi="Times New Roman" w:cs="Times New Roman"/>
+          <w:sz w:val="24"/>
+          <w:szCs w:val="24"/>
+        </w:rPr>
+        <w:t>’s are flow networks.</w:t>
       </w:r>
     </w:p>
     <w:p>
@@ -18311,8 +18838,14 @@
           <w:sz w:val="24"/>
           <w:szCs w:val="24"/>
         </w:rPr>
-        <w:lastRenderedPageBreak/>
         <w:tab/>
+      </w:r>
+      <w:r>
+        <w:rPr>
+          <w:rFonts w:ascii="Times New Roman" w:hAnsi="Times New Roman" w:cs="Times New Roman"/>
+          <w:sz w:val="24"/>
+          <w:szCs w:val="24"/>
+        </w:rPr>
         <w:t xml:space="preserve">Our </w:t>
       </w:r>
       <w:r>
@@ -18329,7 +18862,23 @@
           <w:sz w:val="24"/>
           <w:szCs w:val="24"/>
         </w:rPr>
-        <w:t xml:space="preserve"> time complexity for this is </w:t>
+        <w:t xml:space="preserve"> time complexity for </w:t>
+      </w:r>
+      <w:r>
+        <w:rPr>
+          <w:rFonts w:ascii="Times New Roman" w:hAnsi="Times New Roman" w:cs="Times New Roman"/>
+          <w:sz w:val="24"/>
+          <w:szCs w:val="24"/>
+        </w:rPr>
+        <w:t>CoreExact</w:t>
+      </w:r>
+      <w:r>
+        <w:rPr>
+          <w:rFonts w:ascii="Times New Roman" w:hAnsi="Times New Roman" w:cs="Times New Roman"/>
+          <w:sz w:val="24"/>
+          <w:szCs w:val="24"/>
+        </w:rPr>
+        <w:t xml:space="preserve"> is </w:t>
       </w:r>
       <w:r>
         <w:rPr>
@@ -18411,7 +18960,16 @@
           <w:sz w:val="24"/>
           <w:szCs w:val="24"/>
         </w:rPr>
-        <w:t xml:space="preserve"> since we know the time complexity of Goldberg’s algorithm comes out to </w:t>
+        <w:t xml:space="preserve"> since we know the time complexity of Goldberg’s algorithm comes out </w:t>
+      </w:r>
+      <w:r>
+        <w:rPr>
+          <w:rFonts w:ascii="Times New Roman" w:hAnsi="Times New Roman" w:cs="Times New Roman"/>
+          <w:sz w:val="24"/>
+          <w:szCs w:val="24"/>
+        </w:rPr>
+        <w:lastRenderedPageBreak/>
+        <w:t xml:space="preserve">to </w:t>
       </w:r>
       <m:oMath>
         <m:r>
@@ -19085,7 +19643,7 @@
               </w:tblGrid>
               <w:tr>
                 <w:trPr>
-                  <w:divId w:val="1679577818"/>
+                  <w:divId w:val="325208698"/>
                   <w:tblCellSpacing w:w="15" w:type="dxa"/>
                 </w:trPr>
                 <w:tc>
@@ -19135,7 +19693,7 @@
               </w:tr>
               <w:tr>
                 <w:trPr>
-                  <w:divId w:val="1679577818"/>
+                  <w:divId w:val="325208698"/>
                   <w:tblCellSpacing w:w="15" w:type="dxa"/>
                 </w:trPr>
                 <w:tc>
@@ -19181,7 +19739,7 @@
               </w:tr>
               <w:tr>
                 <w:trPr>
-                  <w:divId w:val="1679577818"/>
+                  <w:divId w:val="325208698"/>
                   <w:tblCellSpacing w:w="15" w:type="dxa"/>
                 </w:trPr>
                 <w:tc>
@@ -19227,7 +19785,7 @@
               </w:tr>
               <w:tr>
                 <w:trPr>
-                  <w:divId w:val="1679577818"/>
+                  <w:divId w:val="325208698"/>
                   <w:tblCellSpacing w:w="15" w:type="dxa"/>
                 </w:trPr>
                 <w:tc>
@@ -19273,7 +19831,7 @@
               </w:tr>
               <w:tr>
                 <w:trPr>
-                  <w:divId w:val="1679577818"/>
+                  <w:divId w:val="325208698"/>
                   <w:tblCellSpacing w:w="15" w:type="dxa"/>
                 </w:trPr>
                 <w:tc>
@@ -19333,7 +19891,7 @@
               </w:tr>
               <w:tr>
                 <w:trPr>
-                  <w:divId w:val="1679577818"/>
+                  <w:divId w:val="325208698"/>
                   <w:tblCellSpacing w:w="15" w:type="dxa"/>
                 </w:trPr>
                 <w:tc>
@@ -19393,7 +19951,7 @@
               </w:tr>
               <w:tr>
                 <w:trPr>
-                  <w:divId w:val="1679577818"/>
+                  <w:divId w:val="325208698"/>
                   <w:tblCellSpacing w:w="15" w:type="dxa"/>
                 </w:trPr>
                 <w:tc>
@@ -19453,7 +20011,7 @@
               </w:tr>
               <w:tr>
                 <w:trPr>
-                  <w:divId w:val="1679577818"/>
+                  <w:divId w:val="325208698"/>
                   <w:tblCellSpacing w:w="15" w:type="dxa"/>
                 </w:trPr>
                 <w:tc>
@@ -19513,7 +20071,7 @@
               </w:tr>
               <w:tr>
                 <w:trPr>
-                  <w:divId w:val="1679577818"/>
+                  <w:divId w:val="325208698"/>
                   <w:tblCellSpacing w:w="15" w:type="dxa"/>
                 </w:trPr>
                 <w:tc>
@@ -19559,7 +20117,7 @@
               </w:tr>
               <w:tr>
                 <w:trPr>
-                  <w:divId w:val="1679577818"/>
+                  <w:divId w:val="325208698"/>
                   <w:tblCellSpacing w:w="15" w:type="dxa"/>
                 </w:trPr>
                 <w:tc>
@@ -19578,7 +20136,6 @@
                       <w:rPr>
                         <w:noProof/>
                       </w:rPr>
-                      <w:lastRenderedPageBreak/>
                       <w:t xml:space="preserve">[10] </w:t>
                     </w:r>
                   </w:p>
@@ -19606,7 +20163,7 @@
               </w:tr>
               <w:tr>
                 <w:trPr>
-                  <w:divId w:val="1679577818"/>
+                  <w:divId w:val="325208698"/>
                   <w:tblCellSpacing w:w="15" w:type="dxa"/>
                 </w:trPr>
                 <w:tc>
@@ -19652,7 +20209,7 @@
               </w:tr>
               <w:tr>
                 <w:trPr>
-                  <w:divId w:val="1679577818"/>
+                  <w:divId w:val="325208698"/>
                   <w:tblCellSpacing w:w="15" w:type="dxa"/>
                 </w:trPr>
                 <w:tc>
@@ -19671,6 +20228,7 @@
                       <w:rPr>
                         <w:noProof/>
                       </w:rPr>
+                      <w:lastRenderedPageBreak/>
                       <w:t xml:space="preserve">[12] </w:t>
                     </w:r>
                   </w:p>
@@ -19712,7 +20270,7 @@
               </w:tr>
               <w:tr>
                 <w:trPr>
-                  <w:divId w:val="1679577818"/>
+                  <w:divId w:val="325208698"/>
                   <w:tblCellSpacing w:w="15" w:type="dxa"/>
                 </w:trPr>
                 <w:tc>
@@ -19758,7 +20316,7 @@
               </w:tr>
               <w:tr>
                 <w:trPr>
-                  <w:divId w:val="1679577818"/>
+                  <w:divId w:val="325208698"/>
                   <w:tblCellSpacing w:w="15" w:type="dxa"/>
                 </w:trPr>
                 <w:tc>
@@ -19797,14 +20355,14 @@
                       <w:rPr>
                         <w:noProof/>
                       </w:rPr>
-                      <w:t>"DSA Edmonds-Karp Algorithm," W3 Schools, [Online]. Available: https://www.w3schools.com/dsa/dsa_algo_graphs_edmondskarp.php#:~:text=So%2C%20BFS%20with%20time%20complexity,(%20V%20%E2%8B%85%20E%202%20)%20.. [Accessed 11 March 2025].</w:t>
+                      <w:t>L. Mouatadid, "Network Flows: The Max Flow/Min Cut Theorem," University of Toronto, Toronto, 2016.</w:t>
                     </w:r>
                   </w:p>
                 </w:tc>
               </w:tr>
               <w:tr>
                 <w:trPr>
-                  <w:divId w:val="1679577818"/>
+                  <w:divId w:val="325208698"/>
                   <w:tblCellSpacing w:w="15" w:type="dxa"/>
                 </w:trPr>
                 <w:tc>
@@ -19843,14 +20401,14 @@
                       <w:rPr>
                         <w:noProof/>
                       </w:rPr>
-                      <w:t xml:space="preserve">A. V. Goldberg, Finding a Maximum Density Subgraph, Berkley: Univerisity of California, 1984. </w:t>
+                      <w:t>"DSA Edmonds-Karp Algorithm," W3 Schools, [Online]. Available: https://www.w3schools.com/dsa/dsa_algo_graphs_edmondskarp.php#:~:text=So%2C%20BFS%20with%20time%20complexity,(%20V%20%E2%8B%85%20E%202%20)%20.. [Accessed 11 March 2025].</w:t>
                     </w:r>
                   </w:p>
                 </w:tc>
               </w:tr>
               <w:tr>
                 <w:trPr>
-                  <w:divId w:val="1679577818"/>
+                  <w:divId w:val="325208698"/>
                   <w:tblCellSpacing w:w="15" w:type="dxa"/>
                 </w:trPr>
                 <w:tc>
@@ -19889,14 +20447,14 @@
                       <w:rPr>
                         <w:noProof/>
                       </w:rPr>
-                      <w:t>M. Aibin, "Connected Components in a Graph," Baeldung, 18 March 2024. [Online]. Available: https://www.baeldung.com/cs/graph-connected-components. [Accessed 5 February 2025].</w:t>
+                      <w:t xml:space="preserve">A. V. Goldberg, Finding a Maximum Density Subgraph, Berkley: Univerisity of California, 1984. </w:t>
                     </w:r>
                   </w:p>
                 </w:tc>
               </w:tr>
               <w:tr>
                 <w:trPr>
-                  <w:divId w:val="1679577818"/>
+                  <w:divId w:val="325208698"/>
                   <w:tblCellSpacing w:w="15" w:type="dxa"/>
                 </w:trPr>
                 <w:tc>
@@ -19935,6 +20493,52 @@
                       <w:rPr>
                         <w:noProof/>
                       </w:rPr>
+                      <w:t>M. Aibin, "Connected Components in a Graph," Baeldung, 18 March 2024. [Online]. Available: https://www.baeldung.com/cs/graph-connected-components. [Accessed 5 February 2025].</w:t>
+                    </w:r>
+                  </w:p>
+                </w:tc>
+              </w:tr>
+              <w:tr>
+                <w:trPr>
+                  <w:divId w:val="325208698"/>
+                  <w:tblCellSpacing w:w="15" w:type="dxa"/>
+                </w:trPr>
+                <w:tc>
+                  <w:tcPr>
+                    <w:tcW w:w="50" w:type="pct"/>
+                    <w:hideMark/>
+                  </w:tcPr>
+                  <w:p>
+                    <w:pPr>
+                      <w:pStyle w:val="Bibliography"/>
+                      <w:rPr>
+                        <w:noProof/>
+                      </w:rPr>
+                    </w:pPr>
+                    <w:r>
+                      <w:rPr>
+                        <w:noProof/>
+                      </w:rPr>
+                      <w:t xml:space="preserve">[18] </w:t>
+                    </w:r>
+                  </w:p>
+                </w:tc>
+                <w:tc>
+                  <w:tcPr>
+                    <w:tcW w:w="0" w:type="auto"/>
+                    <w:hideMark/>
+                  </w:tcPr>
+                  <w:p>
+                    <w:pPr>
+                      <w:pStyle w:val="Bibliography"/>
+                      <w:rPr>
+                        <w:noProof/>
+                      </w:rPr>
+                    </w:pPr>
+                    <w:r>
+                      <w:rPr>
+                        <w:noProof/>
+                      </w:rPr>
                       <w:t>S. Y. Cheung, "The Maximum flow and the Minimum cut," Emory University, 27 October 2019. [Online]. Available: https://www.cs.emory.edu/~cheung/Courses/253/Syllabus/NetFlow/max-flow-min-cut.html. [Accessed 10 February 2025].</w:t>
                     </w:r>
                   </w:p>
@@ -19943,7 +20547,7 @@
             </w:tbl>
             <w:p>
               <w:pPr>
-                <w:divId w:val="1679577818"/>
+                <w:divId w:val="325208698"/>
                 <w:rPr>
                   <w:rFonts w:eastAsia="Times New Roman"/>
                   <w:noProof/>
@@ -19968,7 +20572,7 @@
       </w:sdtContent>
     </w:sdt>
     <w:sectPr>
-      <w:footerReference w:type="default" r:id="rId17"/>
+      <w:footerReference w:type="default" r:id="rId18"/>
       <w:pgSz w:w="12240" w:h="15840" w:code="1"/>
       <w:pgMar w:top="1440" w:right="1440" w:bottom="1440" w:left="2160" w:header="720" w:footer="1440" w:gutter="0"/>
       <w:pgNumType w:start="1"/>
@@ -21815,7 +22419,7 @@
     <b:MonthAccessed>February</b:MonthAccessed>
     <b:DayAccessed>5</b:DayAccessed>
     <b:URL>https://www.baeldung.com/cs/graph-connected-components</b:URL>
-    <b:RefOrder>16</b:RefOrder>
+    <b:RefOrder>17</b:RefOrder>
   </b:Source>
   <b:Source>
     <b:Tag>Jak24</b:Tag>
@@ -21866,7 +22470,7 @@
     <b:MonthAccessed>February</b:MonthAccessed>
     <b:DayAccessed>10</b:DayAccessed>
     <b:URL>https://www.cs.emory.edu/~cheung/Courses/253/Syllabus/NetFlow/max-flow-min-cut.html</b:URL>
-    <b:RefOrder>17</b:RefOrder>
+    <b:RefOrder>18</b:RefOrder>
   </b:Source>
   <b:Source>
     <b:Tag>UFe01</b:Tag>
@@ -21970,7 +22574,7 @@
         </b:NameList>
       </b:Author>
     </b:Author>
-    <b:RefOrder>15</b:RefOrder>
+    <b:RefOrder>16</b:RefOrder>
   </b:Source>
   <b:Source>
     <b:Tag>MMi15</b:Tag>
@@ -22003,13 +22607,33 @@
     <b:MonthAccessed>March</b:MonthAccessed>
     <b:DayAccessed>11</b:DayAccessed>
     <b:URL>https://www.w3schools.com/dsa/dsa_algo_graphs_edmondskarp.php#:~:text=So%2C%20BFS%20with%20time%20complexity,(%20V%20%E2%8B%85%20E%202%20)%20.</b:URL>
+    <b:RefOrder>15</b:RefOrder>
+  </b:Source>
+  <b:Source>
+    <b:Tag>Lal16</b:Tag>
+    <b:SourceType>Report</b:SourceType>
+    <b:Guid>{B8531056-B706-41F4-9543-5B13ADCC2AFA}</b:Guid>
+    <b:Author>
+      <b:Author>
+        <b:NameList>
+          <b:Person>
+            <b:Last>Mouatadid</b:Last>
+            <b:First>Lalla</b:First>
+          </b:Person>
+        </b:NameList>
+      </b:Author>
+    </b:Author>
+    <b:Title>Network Flows: The Max Flow/Min Cut Theorem</b:Title>
+    <b:Year>2016</b:Year>
+    <b:Publisher>University of Toronto</b:Publisher>
+    <b:City>Toronto</b:City>
     <b:RefOrder>14</b:RefOrder>
   </b:Source>
 </b:Sources>
 </file>
 
 <file path=customXml/itemProps1.xml><?xml version="1.0" encoding="utf-8"?>
-<ds:datastoreItem xmlns:ds="http://schemas.openxmlformats.org/officeDocument/2006/customXml" ds:itemID="{051EFC58-B3FD-49A8-807B-5EE6A63EBDDB}">
+<ds:datastoreItem xmlns:ds="http://schemas.openxmlformats.org/officeDocument/2006/customXml" ds:itemID="{BF46B8A6-3D20-45C9-831A-B9C02D0F88C5}">
   <ds:schemaRefs>
     <ds:schemaRef ds:uri="http://schemas.openxmlformats.org/officeDocument/2006/bibliography"/>
   </ds:schemaRefs>

</xml_diff>

<commit_message>
Added section on how DAG generation was parallelized.
</commit_message>
<xml_diff>
--- a/Thesis Paper.docx
+++ b/Thesis Paper.docx
@@ -7697,7 +7697,25 @@
           <w:sz w:val="24"/>
           <w:szCs w:val="24"/>
         </w:rPr>
-        <w:t xml:space="preserve">. And since we are doing a chosen number </w:t>
+        <w:t xml:space="preserve">. And since we are doing a chosen </w:t>
+      </w:r>
+      <w:proofErr w:type="gramStart"/>
+      <w:r>
+        <w:rPr>
+          <w:rFonts w:ascii="Times New Roman" w:hAnsi="Times New Roman" w:cs="Times New Roman"/>
+          <w:sz w:val="24"/>
+          <w:szCs w:val="24"/>
+        </w:rPr>
+        <w:t>number</w:t>
+      </w:r>
+      <w:proofErr w:type="gramEnd"/>
+      <w:r>
+        <w:rPr>
+          <w:rFonts w:ascii="Times New Roman" w:hAnsi="Times New Roman" w:cs="Times New Roman"/>
+          <w:sz w:val="24"/>
+          <w:szCs w:val="24"/>
+        </w:rPr>
+        <w:t xml:space="preserve"> </w:t>
       </w:r>
       <w:r>
         <w:rPr>
@@ -12083,7 +12101,25 @@
           <w:sz w:val="24"/>
           <w:szCs w:val="24"/>
         </w:rPr>
-        <w:t>And this process and terminology applies to any motif, not just edges. So a 1-core of triangles means every vertex is part of at least one triangle, a 2-core means every vertex is part of at least 2 triangles, and so on. The decomposition process is the same as well, since you remove vertices one at a time based on motif degree. And motif core decomposition is the first step of the CoreExact algorithm.</w:t>
+        <w:t xml:space="preserve">And this process and terminology applies to any motif, not just edges. </w:t>
+      </w:r>
+      <w:proofErr w:type="gramStart"/>
+      <w:r>
+        <w:rPr>
+          <w:rFonts w:ascii="Times New Roman" w:hAnsi="Times New Roman" w:cs="Times New Roman"/>
+          <w:sz w:val="24"/>
+          <w:szCs w:val="24"/>
+        </w:rPr>
+        <w:t>So</w:t>
+      </w:r>
+      <w:proofErr w:type="gramEnd"/>
+      <w:r>
+        <w:rPr>
+          <w:rFonts w:ascii="Times New Roman" w:hAnsi="Times New Roman" w:cs="Times New Roman"/>
+          <w:sz w:val="24"/>
+          <w:szCs w:val="24"/>
+        </w:rPr>
+        <w:t xml:space="preserve"> a 1-core of triangles means every vertex is part of at least one triangle, a 2-core means every vertex is part of at least 2 triangles, and so on. The decomposition process is the same as well, since you remove vertices one at a time based on motif degree. And motif core decomposition is the first step of the CoreExact algorithm.</w:t>
       </w:r>
     </w:p>
     <w:p>
@@ -12123,7 +12159,25 @@
           <w:sz w:val="24"/>
           <w:szCs w:val="24"/>
         </w:rPr>
-        <w:t xml:space="preserve">, rather than being stored for both directions as we covered in our adjacency lists section. Once your motifs are stored, it’s just a matter of doing motif core decomposition, which as we covered, is basically the same as edge decomposition. So in order, we do edge decomposition, DAG generation, motif listing, and then motif core decomposition can be performed, resulting in finding every motif k-core. </w:t>
+        <w:t xml:space="preserve">, rather than being stored for both directions as we covered in our adjacency lists section. Once your motifs are stored, it’s just a matter of doing motif core decomposition, which as we covered, is basically the same as edge decomposition. </w:t>
+      </w:r>
+      <w:proofErr w:type="gramStart"/>
+      <w:r>
+        <w:rPr>
+          <w:rFonts w:ascii="Times New Roman" w:hAnsi="Times New Roman" w:cs="Times New Roman"/>
+          <w:sz w:val="24"/>
+          <w:szCs w:val="24"/>
+        </w:rPr>
+        <w:t>So</w:t>
+      </w:r>
+      <w:proofErr w:type="gramEnd"/>
+      <w:r>
+        <w:rPr>
+          <w:rFonts w:ascii="Times New Roman" w:hAnsi="Times New Roman" w:cs="Times New Roman"/>
+          <w:sz w:val="24"/>
+          <w:szCs w:val="24"/>
+        </w:rPr>
+        <w:t xml:space="preserve"> in order, we do edge decomposition, DAG generation, motif listing, and then motif core decomposition can be performed, resulting in finding every motif k-core. </w:t>
       </w:r>
     </w:p>
     <w:p>
@@ -14808,7 +14862,25 @@
           <w:sz w:val="24"/>
           <w:szCs w:val="24"/>
         </w:rPr>
-        <w:t xml:space="preserve">, but in this case, a large number of edges is the worst case, so we have worst case of </w:t>
+        <w:t xml:space="preserve">, but in this case, </w:t>
+      </w:r>
+      <w:proofErr w:type="gramStart"/>
+      <w:r>
+        <w:rPr>
+          <w:rFonts w:ascii="Times New Roman" w:eastAsiaTheme="minorEastAsia" w:hAnsi="Times New Roman" w:cs="Times New Roman"/>
+          <w:sz w:val="24"/>
+          <w:szCs w:val="24"/>
+        </w:rPr>
+        <w:t>a large number of</w:t>
+      </w:r>
+      <w:proofErr w:type="gramEnd"/>
+      <w:r>
+        <w:rPr>
+          <w:rFonts w:ascii="Times New Roman" w:eastAsiaTheme="minorEastAsia" w:hAnsi="Times New Roman" w:cs="Times New Roman"/>
+          <w:sz w:val="24"/>
+          <w:szCs w:val="24"/>
+        </w:rPr>
+        <w:t xml:space="preserve"> edges is the worst case, so we have worst case of </w:t>
       </w:r>
       <m:oMath>
         <m:r>
@@ -14826,7 +14898,25 @@
           <w:sz w:val="24"/>
           <w:szCs w:val="24"/>
         </w:rPr>
-        <w:t xml:space="preserve"> for the breadth first search. But this has to run for every path, which in the worst case, is roughly equal to</w:t>
+        <w:t xml:space="preserve"> for the breadth first search. But this </w:t>
+      </w:r>
+      <w:proofErr w:type="gramStart"/>
+      <w:r>
+        <w:rPr>
+          <w:rFonts w:ascii="Times New Roman" w:eastAsiaTheme="minorEastAsia" w:hAnsi="Times New Roman" w:cs="Times New Roman"/>
+          <w:sz w:val="24"/>
+          <w:szCs w:val="24"/>
+        </w:rPr>
+        <w:t>has to</w:t>
+      </w:r>
+      <w:proofErr w:type="gramEnd"/>
+      <w:r>
+        <w:rPr>
+          <w:rFonts w:ascii="Times New Roman" w:eastAsiaTheme="minorEastAsia" w:hAnsi="Times New Roman" w:cs="Times New Roman"/>
+          <w:sz w:val="24"/>
+          <w:szCs w:val="24"/>
+        </w:rPr>
+        <w:t xml:space="preserve"> run for every path, which in the worst case, is roughly equal to</w:t>
       </w:r>
       <w:r>
         <w:rPr>
@@ -14854,7 +14944,25 @@
           <w:sz w:val="24"/>
           <w:szCs w:val="24"/>
         </w:rPr>
-        <w:t xml:space="preserve"> paths. So the worst case time complexity comes out to be </w:t>
+        <w:t xml:space="preserve"> paths. </w:t>
+      </w:r>
+      <w:proofErr w:type="gramStart"/>
+      <w:r>
+        <w:rPr>
+          <w:rFonts w:ascii="Times New Roman" w:eastAsiaTheme="minorEastAsia" w:hAnsi="Times New Roman" w:cs="Times New Roman"/>
+          <w:sz w:val="24"/>
+          <w:szCs w:val="24"/>
+        </w:rPr>
+        <w:t>So</w:t>
+      </w:r>
+      <w:proofErr w:type="gramEnd"/>
+      <w:r>
+        <w:rPr>
+          <w:rFonts w:ascii="Times New Roman" w:eastAsiaTheme="minorEastAsia" w:hAnsi="Times New Roman" w:cs="Times New Roman"/>
+          <w:sz w:val="24"/>
+          <w:szCs w:val="24"/>
+        </w:rPr>
+        <w:t xml:space="preserve"> the worst case time complexity comes out to be </w:t>
       </w:r>
       <m:oMath>
         <m:r>
@@ -14975,6 +15083,7 @@
         </w:rPr>
       </w:pPr>
       <w:bookmarkStart w:id="26" w:name="_Toc194769517"/>
+      <w:proofErr w:type="gramStart"/>
       <w:r>
         <w:rPr>
           <w:rFonts w:ascii="Times New Roman" w:hAnsi="Times New Roman" w:cs="Times New Roman"/>
@@ -14984,7 +15093,19 @@
           <w:sz w:val="24"/>
           <w:szCs w:val="24"/>
         </w:rPr>
-        <w:t>An in Depth Look at Goldberg’s Algorithm</w:t>
+        <w:t>An</w:t>
+      </w:r>
+      <w:proofErr w:type="gramEnd"/>
+      <w:r>
+        <w:rPr>
+          <w:rFonts w:ascii="Times New Roman" w:hAnsi="Times New Roman" w:cs="Times New Roman"/>
+          <w:b/>
+          <w:bCs/>
+          <w:color w:val="000000" w:themeColor="text1"/>
+          <w:sz w:val="24"/>
+          <w:szCs w:val="24"/>
+        </w:rPr>
+        <w:t xml:space="preserve"> in Depth Look at Goldberg’s Algorithm</w:t>
       </w:r>
       <w:bookmarkEnd w:id="26"/>
     </w:p>
@@ -18056,7 +18177,25 @@
           <w:sz w:val="24"/>
           <w:szCs w:val="24"/>
         </w:rPr>
-        <w:t xml:space="preserve">And then we run edge-based core decomposition so that we can generate a DAG of the graph, which we then use to generate a list of all motifs in the graph. Which we can then use to run </w:t>
+        <w:t xml:space="preserve">And then we run edge-based core decomposition so that we can generate a DAG of the graph, which we then use to generate a list of all motifs in the graph. </w:t>
+      </w:r>
+      <w:proofErr w:type="gramStart"/>
+      <w:r>
+        <w:rPr>
+          <w:rFonts w:ascii="Times New Roman" w:hAnsi="Times New Roman" w:cs="Times New Roman"/>
+          <w:sz w:val="24"/>
+          <w:szCs w:val="24"/>
+        </w:rPr>
+        <w:t>Which we</w:t>
+      </w:r>
+      <w:proofErr w:type="gramEnd"/>
+      <w:r>
+        <w:rPr>
+          <w:rFonts w:ascii="Times New Roman" w:hAnsi="Times New Roman" w:cs="Times New Roman"/>
+          <w:sz w:val="24"/>
+          <w:szCs w:val="24"/>
+        </w:rPr>
+        <w:t xml:space="preserve"> can then use to run </w:t>
       </w:r>
       <w:r>
         <w:rPr>
@@ -19468,7 +19607,31 @@
           <w:sz w:val="24"/>
           <w:szCs w:val="24"/>
         </w:rPr>
-        <w:t>As mentioned before, our solution was implemented and coded with CUDA. Because of the way CUDA works, much of the solution is still serialized and written in C++. So rather than cover all of the CUDA code, we will only be covering the parts that were parallelized.</w:t>
+        <w:t xml:space="preserve">As mentioned before, our solution was implemented and coded with CUDA. Because of the way CUDA works, much of the solution is still serialized and written in C++. So rather than cover </w:t>
+      </w:r>
+      <w:r>
+        <w:rPr>
+          <w:rFonts w:ascii="Times New Roman" w:hAnsi="Times New Roman" w:cs="Times New Roman"/>
+          <w:sz w:val="24"/>
+          <w:szCs w:val="24"/>
+        </w:rPr>
+        <w:t>all</w:t>
+      </w:r>
+      <w:r>
+        <w:rPr>
+          <w:rFonts w:ascii="Times New Roman" w:hAnsi="Times New Roman" w:cs="Times New Roman"/>
+          <w:sz w:val="24"/>
+          <w:szCs w:val="24"/>
+        </w:rPr>
+        <w:t xml:space="preserve"> the CUDA code, we will only be covering the parts that were parallelized.</w:t>
+      </w:r>
+      <w:r>
+        <w:rPr>
+          <w:rFonts w:ascii="Times New Roman" w:hAnsi="Times New Roman" w:cs="Times New Roman"/>
+          <w:sz w:val="24"/>
+          <w:szCs w:val="24"/>
+        </w:rPr>
+        <w:t xml:space="preserve"> </w:t>
       </w:r>
     </w:p>
     <w:p>
@@ -19490,9 +19653,79 @@
           <w:rFonts w:ascii="Times New Roman" w:hAnsi="Times New Roman" w:cs="Times New Roman"/>
           <w:sz w:val="24"/>
           <w:szCs w:val="24"/>
-          <w:highlight w:val="yellow"/>
-        </w:rPr>
-        <w:t>(need to cover DAG stuff in Chapter 4 first)</w:t>
+        </w:rPr>
+        <w:tab/>
+        <w:t xml:space="preserve">First though, some important terminology on how CUDA parallelizes its code. Different computations run on individual threads. So, when you process </w:t>
+      </w:r>
+      <w:r>
+        <w:rPr>
+          <w:rFonts w:ascii="Times New Roman" w:hAnsi="Times New Roman" w:cs="Times New Roman"/>
+          <w:i/>
+          <w:iCs/>
+          <w:sz w:val="24"/>
+          <w:szCs w:val="24"/>
+        </w:rPr>
+        <w:t>x</w:t>
+      </w:r>
+      <w:r>
+        <w:rPr>
+          <w:rFonts w:ascii="Times New Roman" w:hAnsi="Times New Roman" w:cs="Times New Roman"/>
+          <w:sz w:val="24"/>
+          <w:szCs w:val="24"/>
+        </w:rPr>
+        <w:t xml:space="preserve"> variables in parallel, you run them on </w:t>
+      </w:r>
+      <w:r>
+        <w:rPr>
+          <w:rFonts w:ascii="Times New Roman" w:hAnsi="Times New Roman" w:cs="Times New Roman"/>
+          <w:i/>
+          <w:iCs/>
+          <w:sz w:val="24"/>
+          <w:szCs w:val="24"/>
+        </w:rPr>
+        <w:t>x</w:t>
+      </w:r>
+      <w:r>
+        <w:rPr>
+          <w:rFonts w:ascii="Times New Roman" w:hAnsi="Times New Roman" w:cs="Times New Roman"/>
+          <w:sz w:val="24"/>
+          <w:szCs w:val="24"/>
+        </w:rPr>
+        <w:t xml:space="preserve"> different threads. These threads are subdivided into warps and blocks, with a warp being made up of 32 threads, and a block’s size being variable, but containing the warps.</w:t>
+      </w:r>
+      <w:r>
+        <w:rPr>
+          <w:rFonts w:ascii="Times New Roman" w:hAnsi="Times New Roman" w:cs="Times New Roman"/>
+          <w:sz w:val="24"/>
+          <w:szCs w:val="24"/>
+        </w:rPr>
+        <w:t xml:space="preserve"> Work can be divided up among threads, warps, or blocks depending on how much processing needs to occur. A relevant example being that you can often process vertices by warps, since the processing for each vertex is likely to require more than one calculation.</w:t>
+      </w:r>
+    </w:p>
+    <w:p>
+      <w:pPr>
+        <w:pStyle w:val="Heading2"/>
+        <w:spacing w:line="480" w:lineRule="auto"/>
+        <w:rPr>
+          <w:rFonts w:ascii="Times New Roman" w:hAnsi="Times New Roman" w:cs="Times New Roman"/>
+          <w:b/>
+          <w:bCs/>
+          <w:color w:val="000000" w:themeColor="text1"/>
+          <w:sz w:val="24"/>
+          <w:szCs w:val="24"/>
+        </w:rPr>
+      </w:pPr>
+      <w:r>
+        <w:rPr>
+          <w:rFonts w:ascii="Times New Roman" w:hAnsi="Times New Roman" w:cs="Times New Roman"/>
+          <w:b/>
+          <w:bCs/>
+          <w:color w:val="000000" w:themeColor="text1"/>
+          <w:sz w:val="24"/>
+          <w:szCs w:val="24"/>
+        </w:rPr>
+        <w:lastRenderedPageBreak/>
+        <w:t>DAG Generation</w:t>
       </w:r>
     </w:p>
     <w:p>
@@ -19515,7 +19748,42 @@
           <w:sz w:val="24"/>
           <w:szCs w:val="24"/>
         </w:rPr>
-        <w:t xml:space="preserve"> </w:t>
+        <w:tab/>
+        <w:t xml:space="preserve"> The first piece of the code to be parallelized is the generation of the DAG. Before this </w:t>
+      </w:r>
+      <w:proofErr w:type="gramStart"/>
+      <w:r>
+        <w:rPr>
+          <w:rFonts w:ascii="Times New Roman" w:hAnsi="Times New Roman" w:cs="Times New Roman"/>
+          <w:sz w:val="24"/>
+          <w:szCs w:val="24"/>
+        </w:rPr>
+        <w:t>is</w:t>
+      </w:r>
+      <w:proofErr w:type="gramEnd"/>
+      <w:r>
+        <w:rPr>
+          <w:rFonts w:ascii="Times New Roman" w:hAnsi="Times New Roman" w:cs="Times New Roman"/>
+          <w:sz w:val="24"/>
+          <w:szCs w:val="24"/>
+        </w:rPr>
+        <w:t xml:space="preserve"> run, edge</w:t>
+      </w:r>
+      <w:r>
+        <w:rPr>
+          <w:rFonts w:ascii="Times New Roman" w:hAnsi="Times New Roman" w:cs="Times New Roman"/>
+          <w:sz w:val="24"/>
+          <w:szCs w:val="24"/>
+        </w:rPr>
+        <w:t xml:space="preserve">-based core </w:t>
+      </w:r>
+      <w:r>
+        <w:rPr>
+          <w:rFonts w:ascii="Times New Roman" w:hAnsi="Times New Roman" w:cs="Times New Roman"/>
+          <w:sz w:val="24"/>
+          <w:szCs w:val="24"/>
+        </w:rPr>
+        <w:t xml:space="preserve">decomposition has already occurred. </w:t>
       </w:r>
     </w:p>
     <w:p>
@@ -19532,6 +19800,182 @@
           <w:szCs w:val="24"/>
         </w:rPr>
       </w:pPr>
+      <w:r>
+        <w:rPr>
+          <w:rFonts w:ascii="Times New Roman" w:hAnsi="Times New Roman" w:cs="Times New Roman"/>
+          <w:sz w:val="24"/>
+          <w:szCs w:val="24"/>
+        </w:rPr>
+        <w:tab/>
+      </w:r>
+      <w:r>
+        <w:rPr>
+          <w:rFonts w:ascii="Times New Roman" w:hAnsi="Times New Roman" w:cs="Times New Roman"/>
+          <w:sz w:val="24"/>
+          <w:szCs w:val="24"/>
+        </w:rPr>
+        <w:t xml:space="preserve">The first </w:t>
+      </w:r>
+      <w:r>
+        <w:rPr>
+          <w:rFonts w:ascii="Times New Roman" w:hAnsi="Times New Roman" w:cs="Times New Roman"/>
+          <w:sz w:val="24"/>
+          <w:szCs w:val="24"/>
+        </w:rPr>
+        <w:t xml:space="preserve">major </w:t>
+      </w:r>
+      <w:r>
+        <w:rPr>
+          <w:rFonts w:ascii="Times New Roman" w:hAnsi="Times New Roman" w:cs="Times New Roman"/>
+          <w:sz w:val="24"/>
+          <w:szCs w:val="24"/>
+        </w:rPr>
+        <w:t>step is generating new degrees for every vertex to reflect the changes of becoming a DAG (with edges only counting for a vertex’s degree if it has a higher core value than the vertex it’s connected to). This is done</w:t>
+      </w:r>
+      <w:r>
+        <w:rPr>
+          <w:rFonts w:ascii="Times New Roman" w:hAnsi="Times New Roman" w:cs="Times New Roman"/>
+          <w:sz w:val="24"/>
+          <w:szCs w:val="24"/>
+        </w:rPr>
+        <w:t xml:space="preserve"> using the kernel function </w:t>
+      </w:r>
+      <w:proofErr w:type="spellStart"/>
+      <w:r>
+        <w:rPr>
+          <w:rFonts w:ascii="Times New Roman" w:hAnsi="Times New Roman" w:cs="Times New Roman"/>
+          <w:sz w:val="24"/>
+          <w:szCs w:val="24"/>
+        </w:rPr>
+        <w:t>generateDegreeDAG</w:t>
+      </w:r>
+      <w:proofErr w:type="spellEnd"/>
+      <w:r>
+        <w:rPr>
+          <w:rFonts w:ascii="Times New Roman" w:hAnsi="Times New Roman" w:cs="Times New Roman"/>
+          <w:sz w:val="24"/>
+          <w:szCs w:val="24"/>
+        </w:rPr>
+        <w:t>, where every vertex is processed by a warp in parallel. The 32 threads of each warp work in parallel to compare the core value of the vertex to its neighbor, adding 1 to a collective degree variable for the warp (and thus the vertex)</w:t>
+      </w:r>
+      <w:r>
+        <w:rPr>
+          <w:rFonts w:ascii="Times New Roman" w:hAnsi="Times New Roman" w:cs="Times New Roman"/>
+          <w:sz w:val="24"/>
+          <w:szCs w:val="24"/>
+        </w:rPr>
+        <w:t xml:space="preserve"> if the neighbor has a lower order</w:t>
+      </w:r>
+      <w:r>
+        <w:rPr>
+          <w:rFonts w:ascii="Times New Roman" w:hAnsi="Times New Roman" w:cs="Times New Roman"/>
+          <w:sz w:val="24"/>
+          <w:szCs w:val="24"/>
+        </w:rPr>
+        <w:t>. This stores the DAG degree since direction is now accounted for in the vertex’s degree, and up to 32 neighbors for every vertex are being checked each iteration in parallel. Once all neighbors are checked, the new degree of the vertex is stored.</w:t>
+      </w:r>
+    </w:p>
+    <w:p>
+      <w:pPr>
+        <w:tabs>
+          <w:tab w:val="left" w:pos="720"/>
+          <w:tab w:val="right" w:leader="dot" w:pos="7920"/>
+          <w:tab w:val="right" w:pos="8640"/>
+        </w:tabs>
+        <w:spacing w:line="480" w:lineRule="auto"/>
+        <w:rPr>
+          <w:rFonts w:ascii="Times New Roman" w:hAnsi="Times New Roman" w:cs="Times New Roman"/>
+          <w:sz w:val="24"/>
+          <w:szCs w:val="24"/>
+        </w:rPr>
+      </w:pPr>
+      <w:r>
+        <w:rPr>
+          <w:rFonts w:ascii="Times New Roman" w:hAnsi="Times New Roman" w:cs="Times New Roman"/>
+          <w:sz w:val="24"/>
+          <w:szCs w:val="24"/>
+        </w:rPr>
+        <w:tab/>
+      </w:r>
+      <w:r>
+        <w:rPr>
+          <w:rFonts w:ascii="Times New Roman" w:hAnsi="Times New Roman" w:cs="Times New Roman"/>
+          <w:sz w:val="24"/>
+          <w:szCs w:val="24"/>
+        </w:rPr>
+        <w:t xml:space="preserve">The second major step is setting up the direction of every vertex to reflect the change into a DAG. This is done in a very similar vein as the first step, this time using the kernel function </w:t>
+      </w:r>
+      <w:proofErr w:type="spellStart"/>
+      <w:r>
+        <w:rPr>
+          <w:rFonts w:ascii="Times New Roman" w:hAnsi="Times New Roman" w:cs="Times New Roman"/>
+          <w:sz w:val="24"/>
+          <w:szCs w:val="24"/>
+        </w:rPr>
+        <w:t>generateNeighborDAG</w:t>
+      </w:r>
+      <w:proofErr w:type="spellEnd"/>
+      <w:r>
+        <w:rPr>
+          <w:rFonts w:ascii="Times New Roman" w:hAnsi="Times New Roman" w:cs="Times New Roman"/>
+          <w:sz w:val="24"/>
+          <w:szCs w:val="24"/>
+        </w:rPr>
+        <w:t>. The outline is basically the same, with every warp processing a vertex, and each thread in the vertex checking a neighbor of the vertex (and thus the edge). And in the case the neighbor has a lower order, the neighbor is stored for this vertex in a new adjacency list. This creates our DAG, storing only the edges in direction of higher order to lower order, with every thread checking a neighbor in parallel.</w:t>
+      </w:r>
+    </w:p>
+    <w:p>
+      <w:pPr>
+        <w:tabs>
+          <w:tab w:val="left" w:pos="720"/>
+          <w:tab w:val="right" w:leader="dot" w:pos="7920"/>
+          <w:tab w:val="right" w:pos="8640"/>
+        </w:tabs>
+        <w:spacing w:line="480" w:lineRule="auto"/>
+        <w:rPr>
+          <w:rFonts w:ascii="Times New Roman" w:hAnsi="Times New Roman" w:cs="Times New Roman"/>
+          <w:sz w:val="24"/>
+          <w:szCs w:val="24"/>
+        </w:rPr>
+      </w:pPr>
+      <w:r>
+        <w:rPr>
+          <w:rFonts w:ascii="Times New Roman" w:hAnsi="Times New Roman" w:cs="Times New Roman"/>
+          <w:sz w:val="24"/>
+          <w:szCs w:val="24"/>
+          <w:highlight w:val="yellow"/>
+        </w:rPr>
+        <w:lastRenderedPageBreak/>
+        <w:t xml:space="preserve">(move to </w:t>
+      </w:r>
+      <w:proofErr w:type="gramStart"/>
+      <w:r>
+        <w:rPr>
+          <w:rFonts w:ascii="Times New Roman" w:hAnsi="Times New Roman" w:cs="Times New Roman"/>
+          <w:sz w:val="24"/>
+          <w:szCs w:val="24"/>
+          <w:highlight w:val="yellow"/>
+        </w:rPr>
+        <w:t>next</w:t>
+      </w:r>
+      <w:proofErr w:type="gramEnd"/>
+      <w:r>
+        <w:rPr>
+          <w:rFonts w:ascii="Times New Roman" w:hAnsi="Times New Roman" w:cs="Times New Roman"/>
+          <w:sz w:val="24"/>
+          <w:szCs w:val="24"/>
+          <w:highlight w:val="yellow"/>
+        </w:rPr>
+        <w:t xml:space="preserve"> parallelized section)</w:t>
+      </w:r>
+      <w:r>
+        <w:rPr>
+          <w:rFonts w:ascii="Times New Roman" w:hAnsi="Times New Roman" w:cs="Times New Roman"/>
+          <w:sz w:val="24"/>
+          <w:szCs w:val="24"/>
+        </w:rPr>
+        <w:t xml:space="preserve"> </w:t>
+      </w:r>
     </w:p>
     <w:p>
       <w:pPr>
@@ -19950,6 +20394,7 @@
                       <w:rPr>
                         <w:noProof/>
                       </w:rPr>
+                      <w:lastRenderedPageBreak/>
                       <w:t xml:space="preserve">[4] </w:t>
                     </w:r>
                   </w:p>
@@ -20236,7 +20681,6 @@
                       <w:rPr>
                         <w:noProof/>
                       </w:rPr>
-                      <w:lastRenderedPageBreak/>
                       <w:t xml:space="preserve">[9] </w:t>
                     </w:r>
                   </w:p>
@@ -20573,6 +21017,7 @@
                       <w:rPr>
                         <w:noProof/>
                       </w:rPr>
+                      <w:lastRenderedPageBreak/>
                       <w:t xml:space="preserve">[16] </w:t>
                     </w:r>
                   </w:p>

</xml_diff>

<commit_message>
Added section on motif k-core decomposition to Chapter 4. Notes on other sections that may need to be included between Chapters 3 and 4.
</commit_message>
<xml_diff>
--- a/Thesis Paper.docx
+++ b/Thesis Paper.docx
@@ -19946,9 +19946,8 @@
           <w:highlight w:val="yellow"/>
         </w:rPr>
         <w:lastRenderedPageBreak/>
-        <w:t xml:space="preserve">(move to </w:t>
-      </w:r>
-      <w:proofErr w:type="gramStart"/>
+        <w:t>(come back and do section on motif listing</w:t>
+      </w:r>
       <w:r>
         <w:rPr>
           <w:rFonts w:ascii="Times New Roman" w:hAnsi="Times New Roman" w:cs="Times New Roman"/>
@@ -19956,9 +19955,8 @@
           <w:szCs w:val="24"/>
           <w:highlight w:val="yellow"/>
         </w:rPr>
-        <w:t>next</w:t>
-      </w:r>
-      <w:proofErr w:type="gramEnd"/>
+        <w:t>, probably need to go back to chapter 3 and add a section on it</w:t>
+      </w:r>
       <w:r>
         <w:rPr>
           <w:rFonts w:ascii="Times New Roman" w:hAnsi="Times New Roman" w:cs="Times New Roman"/>
@@ -19966,15 +19964,32 @@
           <w:szCs w:val="24"/>
           <w:highlight w:val="yellow"/>
         </w:rPr>
-        <w:t xml:space="preserve"> parallelized section)</w:t>
-      </w:r>
-      <w:r>
-        <w:rPr>
-          <w:rFonts w:ascii="Times New Roman" w:hAnsi="Times New Roman" w:cs="Times New Roman"/>
-          <w:sz w:val="24"/>
-          <w:szCs w:val="24"/>
-        </w:rPr>
-        <w:t xml:space="preserve"> </w:t>
+        <w:t>)</w:t>
+      </w:r>
+    </w:p>
+    <w:p>
+      <w:pPr>
+        <w:pStyle w:val="Heading2"/>
+        <w:spacing w:line="480" w:lineRule="auto"/>
+        <w:rPr>
+          <w:rFonts w:ascii="Times New Roman" w:hAnsi="Times New Roman" w:cs="Times New Roman"/>
+          <w:b/>
+          <w:bCs/>
+          <w:color w:val="000000" w:themeColor="text1"/>
+          <w:sz w:val="24"/>
+          <w:szCs w:val="24"/>
+        </w:rPr>
+      </w:pPr>
+      <w:r>
+        <w:rPr>
+          <w:rFonts w:ascii="Times New Roman" w:hAnsi="Times New Roman" w:cs="Times New Roman"/>
+          <w:b/>
+          <w:bCs/>
+          <w:color w:val="000000" w:themeColor="text1"/>
+          <w:sz w:val="24"/>
+          <w:szCs w:val="24"/>
+        </w:rPr>
+        <w:t>Motif-based Core Decomposition</w:t>
       </w:r>
     </w:p>
     <w:p>
@@ -19991,6 +20006,396 @@
           <w:szCs w:val="24"/>
         </w:rPr>
       </w:pPr>
+      <w:r>
+        <w:rPr>
+          <w:rFonts w:ascii="Times New Roman" w:hAnsi="Times New Roman" w:cs="Times New Roman"/>
+          <w:sz w:val="24"/>
+          <w:szCs w:val="24"/>
+        </w:rPr>
+        <w:tab/>
+        <w:t>And now we get to what we’d consider the first step of the CoreExact algorithm, being core decomposition based on the chosen motif.</w:t>
+      </w:r>
+    </w:p>
+    <w:p>
+      <w:pPr>
+        <w:tabs>
+          <w:tab w:val="left" w:pos="720"/>
+          <w:tab w:val="right" w:leader="dot" w:pos="7920"/>
+          <w:tab w:val="right" w:pos="8640"/>
+        </w:tabs>
+        <w:spacing w:line="480" w:lineRule="auto"/>
+        <w:rPr>
+          <w:rFonts w:ascii="Times New Roman" w:hAnsi="Times New Roman" w:cs="Times New Roman"/>
+          <w:sz w:val="24"/>
+          <w:szCs w:val="24"/>
+        </w:rPr>
+      </w:pPr>
+      <w:r>
+        <w:rPr>
+          <w:rFonts w:ascii="Times New Roman" w:hAnsi="Times New Roman" w:cs="Times New Roman"/>
+          <w:sz w:val="24"/>
+          <w:szCs w:val="24"/>
+        </w:rPr>
+        <w:tab/>
+        <w:t xml:space="preserve">The parallelization here occurs inside a serial loop, with each iteration checking a core level, a different </w:t>
+      </w:r>
+      <w:r>
+        <w:rPr>
+          <w:rFonts w:ascii="Times New Roman" w:hAnsi="Times New Roman" w:cs="Times New Roman"/>
+          <w:i/>
+          <w:iCs/>
+          <w:sz w:val="24"/>
+          <w:szCs w:val="24"/>
+        </w:rPr>
+        <w:t>k</w:t>
+      </w:r>
+      <w:r>
+        <w:rPr>
+          <w:rFonts w:ascii="Times New Roman" w:hAnsi="Times New Roman" w:cs="Times New Roman"/>
+          <w:sz w:val="24"/>
+          <w:szCs w:val="24"/>
+        </w:rPr>
+        <w:t xml:space="preserve"> value.</w:t>
+      </w:r>
+      <w:r>
+        <w:rPr>
+          <w:rFonts w:ascii="Times New Roman" w:hAnsi="Times New Roman" w:cs="Times New Roman"/>
+          <w:sz w:val="24"/>
+          <w:szCs w:val="24"/>
+        </w:rPr>
+        <w:t xml:space="preserve"> </w:t>
+      </w:r>
+      <w:r>
+        <w:rPr>
+          <w:rFonts w:ascii="Times New Roman" w:hAnsi="Times New Roman" w:cs="Times New Roman"/>
+          <w:sz w:val="24"/>
+          <w:szCs w:val="24"/>
+        </w:rPr>
+        <w:t>So, the first iteration checks the 0-core, the second iteration is the 1-core, and so on. This runs until all vertices have been peeled from the graph</w:t>
+      </w:r>
+      <w:r>
+        <w:rPr>
+          <w:rFonts w:ascii="Times New Roman" w:hAnsi="Times New Roman" w:cs="Times New Roman"/>
+          <w:sz w:val="24"/>
+          <w:szCs w:val="24"/>
+        </w:rPr>
+        <w:t>, and we keep track of the densest k-core by storing data on the densest k-core each iteration, updating it when a denser k-core is found.</w:t>
+      </w:r>
+    </w:p>
+    <w:p>
+      <w:pPr>
+        <w:tabs>
+          <w:tab w:val="left" w:pos="720"/>
+          <w:tab w:val="right" w:leader="dot" w:pos="7920"/>
+          <w:tab w:val="right" w:pos="8640"/>
+        </w:tabs>
+        <w:spacing w:line="480" w:lineRule="auto"/>
+        <w:rPr>
+          <w:rFonts w:ascii="Times New Roman" w:hAnsi="Times New Roman" w:cs="Times New Roman"/>
+          <w:sz w:val="24"/>
+          <w:szCs w:val="24"/>
+        </w:rPr>
+      </w:pPr>
+      <w:r>
+        <w:rPr>
+          <w:rFonts w:ascii="Times New Roman" w:hAnsi="Times New Roman" w:cs="Times New Roman"/>
+          <w:sz w:val="24"/>
+          <w:szCs w:val="24"/>
+        </w:rPr>
+        <w:tab/>
+        <w:t xml:space="preserve">Each iteration, two main steps occur in parallel. The first is done with the kernel method </w:t>
+      </w:r>
+      <w:proofErr w:type="spellStart"/>
+      <w:r>
+        <w:rPr>
+          <w:rFonts w:ascii="Times New Roman" w:hAnsi="Times New Roman" w:cs="Times New Roman"/>
+          <w:sz w:val="24"/>
+          <w:szCs w:val="24"/>
+        </w:rPr>
+        <w:t>selectNodes</w:t>
+      </w:r>
+      <w:proofErr w:type="spellEnd"/>
+      <w:r>
+        <w:rPr>
+          <w:rFonts w:ascii="Times New Roman" w:hAnsi="Times New Roman" w:cs="Times New Roman"/>
+          <w:sz w:val="24"/>
+          <w:szCs w:val="24"/>
+        </w:rPr>
+        <w:t xml:space="preserve">. Every vertex is processed on an individual thread, meaning as many vertices are being processed at the same time as there are threads. Each thread checks whether the degree of that vertex is equal to the current level (our </w:t>
+      </w:r>
+      <w:r>
+        <w:rPr>
+          <w:rFonts w:ascii="Times New Roman" w:hAnsi="Times New Roman" w:cs="Times New Roman"/>
+          <w:i/>
+          <w:iCs/>
+          <w:sz w:val="24"/>
+          <w:szCs w:val="24"/>
+        </w:rPr>
+        <w:t>k</w:t>
+      </w:r>
+      <w:r>
+        <w:rPr>
+          <w:rFonts w:ascii="Times New Roman" w:hAnsi="Times New Roman" w:cs="Times New Roman"/>
+          <w:sz w:val="24"/>
+          <w:szCs w:val="24"/>
+        </w:rPr>
+        <w:t xml:space="preserve"> value). If it is equal, that means it is part of the current k-core, and therefore it is added to a buffer of vertices that need to be removed by the next level</w:t>
+      </w:r>
+      <w:r>
+        <w:rPr>
+          <w:rFonts w:ascii="Times New Roman" w:hAnsi="Times New Roman" w:cs="Times New Roman"/>
+          <w:sz w:val="24"/>
+          <w:szCs w:val="24"/>
+        </w:rPr>
+        <w:t xml:space="preserve"> (we’ll call this the removal buffer)</w:t>
+      </w:r>
+      <w:r>
+        <w:rPr>
+          <w:rFonts w:ascii="Times New Roman" w:hAnsi="Times New Roman" w:cs="Times New Roman"/>
+          <w:sz w:val="24"/>
+          <w:szCs w:val="24"/>
+        </w:rPr>
+        <w:t xml:space="preserve">. </w:t>
+      </w:r>
+    </w:p>
+    <w:p>
+      <w:pPr>
+        <w:tabs>
+          <w:tab w:val="left" w:pos="720"/>
+          <w:tab w:val="right" w:leader="dot" w:pos="7920"/>
+          <w:tab w:val="right" w:pos="8640"/>
+        </w:tabs>
+        <w:spacing w:line="480" w:lineRule="auto"/>
+        <w:rPr>
+          <w:rFonts w:ascii="Times New Roman" w:hAnsi="Times New Roman" w:cs="Times New Roman"/>
+          <w:sz w:val="24"/>
+          <w:szCs w:val="24"/>
+        </w:rPr>
+      </w:pPr>
+      <w:r>
+        <w:rPr>
+          <w:rFonts w:ascii="Times New Roman" w:hAnsi="Times New Roman" w:cs="Times New Roman"/>
+          <w:sz w:val="24"/>
+          <w:szCs w:val="24"/>
+        </w:rPr>
+        <w:tab/>
+        <w:t xml:space="preserve">The second step is done with the kernel method </w:t>
+      </w:r>
+      <w:proofErr w:type="spellStart"/>
+      <w:r>
+        <w:rPr>
+          <w:rFonts w:ascii="Times New Roman" w:hAnsi="Times New Roman" w:cs="Times New Roman"/>
+          <w:sz w:val="24"/>
+          <w:szCs w:val="24"/>
+        </w:rPr>
+        <w:t>processNodesByWarp</w:t>
+      </w:r>
+      <w:proofErr w:type="spellEnd"/>
+      <w:r>
+        <w:rPr>
+          <w:rFonts w:ascii="Times New Roman" w:hAnsi="Times New Roman" w:cs="Times New Roman"/>
+          <w:sz w:val="24"/>
+          <w:szCs w:val="24"/>
+        </w:rPr>
+        <w:t>. In this method, we process every vertex in the removal buffer by warp, and each thread of the warp processes a neighbor of the vertex.</w:t>
+      </w:r>
+      <w:r>
+        <w:rPr>
+          <w:rFonts w:ascii="Times New Roman" w:hAnsi="Times New Roman" w:cs="Times New Roman"/>
+          <w:sz w:val="24"/>
+          <w:szCs w:val="24"/>
+        </w:rPr>
+        <w:t xml:space="preserve"> So, for every vertex in the removal buffer, we check every motif that the vertex is a part of. For each neighbor in the motif, we decrease the motif degree of the neighbor by 1. In the case that this decrements that vertex to have </w:t>
+      </w:r>
+      <w:r>
+        <w:rPr>
+          <w:rFonts w:ascii="Times New Roman" w:hAnsi="Times New Roman" w:cs="Times New Roman"/>
+          <w:sz w:val="24"/>
+          <w:szCs w:val="24"/>
+        </w:rPr>
+        <w:lastRenderedPageBreak/>
+        <w:t xml:space="preserve">a degree equal to our current level, that vertex gets added to the removal buffer to be handled next iteration. In the case that the decrement brings that vertex’s degree below the current level, we increment back up by 1, as it would already be in the </w:t>
+      </w:r>
+      <w:proofErr w:type="gramStart"/>
+      <w:r>
+        <w:rPr>
+          <w:rFonts w:ascii="Times New Roman" w:hAnsi="Times New Roman" w:cs="Times New Roman"/>
+          <w:sz w:val="24"/>
+          <w:szCs w:val="24"/>
+        </w:rPr>
+        <w:t>buffer</w:t>
+      </w:r>
+      <w:proofErr w:type="gramEnd"/>
+      <w:r>
+        <w:rPr>
+          <w:rFonts w:ascii="Times New Roman" w:hAnsi="Times New Roman" w:cs="Times New Roman"/>
+          <w:sz w:val="24"/>
+          <w:szCs w:val="24"/>
+        </w:rPr>
+        <w:t xml:space="preserve"> or it would have already been peeled.</w:t>
+      </w:r>
+      <w:r>
+        <w:rPr>
+          <w:rFonts w:ascii="Times New Roman" w:hAnsi="Times New Roman" w:cs="Times New Roman"/>
+          <w:sz w:val="24"/>
+          <w:szCs w:val="24"/>
+        </w:rPr>
+        <w:t xml:space="preserve"> This makes it so that at the end of this, the array holding the degrees of every vertex will instead hold the core value of every vertex.</w:t>
+      </w:r>
+    </w:p>
+    <w:p>
+      <w:pPr>
+        <w:tabs>
+          <w:tab w:val="left" w:pos="720"/>
+          <w:tab w:val="right" w:leader="dot" w:pos="7920"/>
+          <w:tab w:val="right" w:pos="8640"/>
+        </w:tabs>
+        <w:spacing w:line="480" w:lineRule="auto"/>
+        <w:rPr>
+          <w:rFonts w:ascii="Times New Roman" w:hAnsi="Times New Roman" w:cs="Times New Roman"/>
+          <w:sz w:val="24"/>
+          <w:szCs w:val="24"/>
+        </w:rPr>
+      </w:pPr>
+      <w:r>
+        <w:rPr>
+          <w:rFonts w:ascii="Times New Roman" w:hAnsi="Times New Roman" w:cs="Times New Roman"/>
+          <w:sz w:val="24"/>
+          <w:szCs w:val="24"/>
+        </w:rPr>
+        <w:tab/>
+        <w:t>After these two parallelized processes have run, we increase our level by 1 so we can check the next k-core in the next iteration, and then we check the density of our current k-core. If the current k-core’s density is greater than the currently stored greatest k-core density, we update that densest k-core information to be the current k-core.</w:t>
+      </w:r>
+    </w:p>
+    <w:p>
+      <w:pPr>
+        <w:tabs>
+          <w:tab w:val="left" w:pos="720"/>
+          <w:tab w:val="right" w:leader="dot" w:pos="7920"/>
+          <w:tab w:val="right" w:pos="8640"/>
+        </w:tabs>
+        <w:spacing w:line="480" w:lineRule="auto"/>
+        <w:rPr>
+          <w:rFonts w:ascii="Times New Roman" w:hAnsi="Times New Roman" w:cs="Times New Roman"/>
+          <w:sz w:val="24"/>
+          <w:szCs w:val="24"/>
+        </w:rPr>
+      </w:pPr>
+      <w:r>
+        <w:rPr>
+          <w:rFonts w:ascii="Times New Roman" w:hAnsi="Times New Roman" w:cs="Times New Roman"/>
+          <w:sz w:val="24"/>
+          <w:szCs w:val="24"/>
+          <w:highlight w:val="yellow"/>
+        </w:rPr>
+        <w:t>(maybe touch on</w:t>
+      </w:r>
+      <w:r>
+        <w:rPr>
+          <w:rFonts w:ascii="Times New Roman" w:hAnsi="Times New Roman" w:cs="Times New Roman"/>
+          <w:sz w:val="24"/>
+          <w:szCs w:val="24"/>
+          <w:highlight w:val="yellow"/>
+        </w:rPr>
+        <w:t xml:space="preserve"> </w:t>
+      </w:r>
+      <w:proofErr w:type="spellStart"/>
+      <w:r>
+        <w:rPr>
+          <w:rFonts w:ascii="Times New Roman" w:hAnsi="Times New Roman" w:cs="Times New Roman"/>
+          <w:sz w:val="24"/>
+          <w:szCs w:val="24"/>
+          <w:highlight w:val="yellow"/>
+        </w:rPr>
+        <w:t>generateDensestCore</w:t>
+      </w:r>
+      <w:proofErr w:type="spellEnd"/>
+      <w:r>
+        <w:rPr>
+          <w:rFonts w:ascii="Times New Roman" w:hAnsi="Times New Roman" w:cs="Times New Roman"/>
+          <w:sz w:val="24"/>
+          <w:szCs w:val="24"/>
+          <w:highlight w:val="yellow"/>
+        </w:rPr>
+        <w:t>, but not sure if fully necessary)</w:t>
+      </w:r>
+    </w:p>
+    <w:p>
+      <w:pPr>
+        <w:tabs>
+          <w:tab w:val="left" w:pos="720"/>
+          <w:tab w:val="right" w:leader="dot" w:pos="7920"/>
+          <w:tab w:val="right" w:pos="8640"/>
+        </w:tabs>
+        <w:spacing w:line="480" w:lineRule="auto"/>
+        <w:rPr>
+          <w:rFonts w:ascii="Times New Roman" w:hAnsi="Times New Roman" w:cs="Times New Roman"/>
+          <w:sz w:val="24"/>
+          <w:szCs w:val="24"/>
+        </w:rPr>
+      </w:pPr>
+      <w:r>
+        <w:rPr>
+          <w:rFonts w:ascii="Times New Roman" w:hAnsi="Times New Roman" w:cs="Times New Roman"/>
+          <w:sz w:val="24"/>
+          <w:szCs w:val="24"/>
+          <w:highlight w:val="yellow"/>
+        </w:rPr>
+        <w:t>(</w:t>
+      </w:r>
+      <w:r>
+        <w:rPr>
+          <w:rFonts w:ascii="Times New Roman" w:hAnsi="Times New Roman" w:cs="Times New Roman"/>
+          <w:sz w:val="24"/>
+          <w:szCs w:val="24"/>
+          <w:highlight w:val="yellow"/>
+        </w:rPr>
+        <w:t>unsure about prune, not seeing it in the original code unless it’s part of the densest k-core finding)</w:t>
+      </w:r>
+    </w:p>
+    <w:p>
+      <w:pPr>
+        <w:tabs>
+          <w:tab w:val="left" w:pos="720"/>
+          <w:tab w:val="right" w:leader="dot" w:pos="7920"/>
+          <w:tab w:val="right" w:pos="8640"/>
+        </w:tabs>
+        <w:spacing w:line="480" w:lineRule="auto"/>
+        <w:rPr>
+          <w:rFonts w:ascii="Times New Roman" w:hAnsi="Times New Roman" w:cs="Times New Roman"/>
+          <w:sz w:val="24"/>
+          <w:szCs w:val="24"/>
+        </w:rPr>
+      </w:pPr>
+      <w:r>
+        <w:rPr>
+          <w:rFonts w:ascii="Times New Roman" w:hAnsi="Times New Roman" w:cs="Times New Roman"/>
+          <w:sz w:val="24"/>
+          <w:szCs w:val="24"/>
+          <w:highlight w:val="yellow"/>
+        </w:rPr>
+        <w:t>(</w:t>
+      </w:r>
+      <w:proofErr w:type="gramStart"/>
+      <w:r>
+        <w:rPr>
+          <w:rFonts w:ascii="Times New Roman" w:hAnsi="Times New Roman" w:cs="Times New Roman"/>
+          <w:sz w:val="24"/>
+          <w:szCs w:val="24"/>
+          <w:highlight w:val="yellow"/>
+        </w:rPr>
+        <w:t>next</w:t>
+      </w:r>
+      <w:proofErr w:type="gramEnd"/>
+      <w:r>
+        <w:rPr>
+          <w:rFonts w:ascii="Times New Roman" w:hAnsi="Times New Roman" w:cs="Times New Roman"/>
+          <w:sz w:val="24"/>
+          <w:szCs w:val="24"/>
+          <w:highlight w:val="yellow"/>
+        </w:rPr>
+        <w:t xml:space="preserve"> big section is component decomposition but that’s not done yet)</w:t>
+      </w:r>
     </w:p>
     <w:p>
       <w:pPr>
@@ -20394,7 +20799,6 @@
                       <w:rPr>
                         <w:noProof/>
                       </w:rPr>
-                      <w:lastRenderedPageBreak/>
                       <w:t xml:space="preserve">[4] </w:t>
                     </w:r>
                   </w:p>
@@ -20727,6 +21131,7 @@
                       <w:rPr>
                         <w:noProof/>
                       </w:rPr>
+                      <w:lastRenderedPageBreak/>
                       <w:t xml:space="preserve">[10] </w:t>
                     </w:r>
                   </w:p>
@@ -21017,7 +21422,6 @@
                       <w:rPr>
                         <w:noProof/>
                       </w:rPr>
-                      <w:lastRenderedPageBreak/>
                       <w:t xml:space="preserve">[16] </w:t>
                     </w:r>
                   </w:p>

</xml_diff>

<commit_message>
Added section in Chapter 3 and 4 on motif listing. Went more in depth for the parallelized section since it was relatively different from the CoreExact version. Need to address the change from motifs to cliques.
</commit_message>
<xml_diff>
--- a/Thesis Paper.docx
+++ b/Thesis Paper.docx
@@ -11843,7 +11843,7 @@
           <w:noProof/>
         </w:rPr>
         <w:drawing>
-          <wp:inline distT="0" distB="0" distL="0" distR="0" wp14:anchorId="4473A6E3" wp14:editId="3AD454E3">
+          <wp:inline distT="0" distB="0" distL="0" distR="0" wp14:anchorId="4473A6E3" wp14:editId="5351DE78">
             <wp:extent cx="4965700" cy="2003522"/>
             <wp:effectExtent l="19050" t="19050" r="25400" b="15875"/>
             <wp:docPr id="607590666" name="Picture 9" descr="What Is the K-Core of a Graph? | Baeldung on Computer Science"/>
@@ -12143,23 +12143,215 @@
           <w:szCs w:val="24"/>
         </w:rPr>
         <w:tab/>
-        <w:t>However, to begin motif core decomposition</w:t>
-      </w:r>
-      <w:r>
-        <w:rPr>
-          <w:rFonts w:ascii="Times New Roman" w:hAnsi="Times New Roman" w:cs="Times New Roman"/>
-          <w:sz w:val="24"/>
-          <w:szCs w:val="24"/>
-        </w:rPr>
-        <w:t xml:space="preserve"> in the code, we need to find every motif in the graph (since individual motif data is not stored for each graph, only edges). To do so, you first need to generate a DAG of the graph (directed acyclic graph). Finding motifs requires branching down possible paths, meaning any loops in the graph would cause infinite paths. And DAGs are designed such that they have no loops. In our specific case, we set it up so that all edges are directed from the vertex of higher degree to the vertex of lower degree. This means our first step is regular edge decomposition, which we’ve already covered. Then it’s a simple process of generating a “new” graph where each edge is only stored from the higher degree vertex to the one of lower degree</w:t>
-      </w:r>
-      <w:r>
-        <w:rPr>
-          <w:rFonts w:ascii="Times New Roman" w:hAnsi="Times New Roman" w:cs="Times New Roman"/>
-          <w:sz w:val="24"/>
-          <w:szCs w:val="24"/>
-        </w:rPr>
-        <w:t xml:space="preserve">, rather than being stored for both directions as we covered in our adjacency lists section. Once your motifs are stored, it’s just a matter of doing motif core decomposition, which as we covered, is basically the same as edge decomposition. </w:t>
+      </w:r>
+      <w:r>
+        <w:rPr>
+          <w:rFonts w:ascii="Times New Roman" w:hAnsi="Times New Roman" w:cs="Times New Roman"/>
+          <w:sz w:val="24"/>
+          <w:szCs w:val="24"/>
+        </w:rPr>
+        <w:t xml:space="preserve">However, to begin motif core decomposition in the code, we need to find every motif in the graph (since individual motif data is not stored for each graph, only edges). To do so, you first need to generate a DAG of the graph (directed acyclic graph). Finding motifs requires branching down all possible paths, meaning any loops in the graph would cause potential repeats. And DAGs are designed such that they have no loops. In our specific case, we set it up so that all edges are directed from the vertex of higher degree to the vertex of lower degree. This means our first step is regular edge decomposition, which we’ve already covered. Then it’s a simple process of generating a “new” graph where each edge is only stored from the higher degree vertex to the one of lower degree, rather than being stored for both directions as we covered in our adjacency lists section. </w:t>
+      </w:r>
+    </w:p>
+    <w:p>
+      <w:pPr>
+        <w:tabs>
+          <w:tab w:val="left" w:pos="720"/>
+          <w:tab w:val="right" w:leader="dot" w:pos="7920"/>
+          <w:tab w:val="right" w:pos="8640"/>
+        </w:tabs>
+        <w:spacing w:line="480" w:lineRule="auto"/>
+        <w:rPr>
+          <w:rFonts w:ascii="Times New Roman" w:hAnsi="Times New Roman" w:cs="Times New Roman"/>
+          <w:sz w:val="24"/>
+          <w:szCs w:val="24"/>
+        </w:rPr>
+      </w:pPr>
+      <w:r>
+        <w:rPr>
+          <w:rFonts w:ascii="Times New Roman" w:hAnsi="Times New Roman" w:cs="Times New Roman"/>
+          <w:sz w:val="24"/>
+          <w:szCs w:val="24"/>
+        </w:rPr>
+        <w:tab/>
+        <w:t xml:space="preserve">Once the DAG is created, we can find all the motifs in the graph. This process is done with a recursive algorithm. It is </w:t>
+      </w:r>
+      <w:proofErr w:type="gramStart"/>
+      <w:r>
+        <w:rPr>
+          <w:rFonts w:ascii="Times New Roman" w:hAnsi="Times New Roman" w:cs="Times New Roman"/>
+          <w:sz w:val="24"/>
+          <w:szCs w:val="24"/>
+        </w:rPr>
+        <w:t>called on the</w:t>
+      </w:r>
+      <w:proofErr w:type="gramEnd"/>
+      <w:r>
+        <w:rPr>
+          <w:rFonts w:ascii="Times New Roman" w:hAnsi="Times New Roman" w:cs="Times New Roman"/>
+          <w:sz w:val="24"/>
+          <w:szCs w:val="24"/>
+        </w:rPr>
+        <w:t xml:space="preserve"> DAG, and we pass the size of our chosen motif to it, </w:t>
+      </w:r>
+      <w:r>
+        <w:rPr>
+          <w:rFonts w:ascii="Times New Roman" w:hAnsi="Times New Roman" w:cs="Times New Roman"/>
+          <w:i/>
+          <w:iCs/>
+          <w:sz w:val="24"/>
+          <w:szCs w:val="24"/>
+        </w:rPr>
+        <w:t>k</w:t>
+      </w:r>
+      <w:r>
+        <w:rPr>
+          <w:rFonts w:ascii="Times New Roman" w:hAnsi="Times New Roman" w:cs="Times New Roman"/>
+          <w:sz w:val="24"/>
+          <w:szCs w:val="24"/>
+        </w:rPr>
+        <w:t xml:space="preserve">. By knowing </w:t>
+      </w:r>
+      <w:r>
+        <w:rPr>
+          <w:rFonts w:ascii="Times New Roman" w:hAnsi="Times New Roman" w:cs="Times New Roman"/>
+          <w:i/>
+          <w:iCs/>
+          <w:sz w:val="24"/>
+          <w:szCs w:val="24"/>
+        </w:rPr>
+        <w:t>k,</w:t>
+      </w:r>
+      <w:r>
+        <w:rPr>
+          <w:rFonts w:ascii="Times New Roman" w:hAnsi="Times New Roman" w:cs="Times New Roman"/>
+          <w:sz w:val="24"/>
+          <w:szCs w:val="24"/>
+        </w:rPr>
+        <w:t xml:space="preserve"> we can branch down paths in the DAG that only result in a list of vertices of size </w:t>
+      </w:r>
+      <w:r>
+        <w:rPr>
+          <w:rFonts w:ascii="Times New Roman" w:hAnsi="Times New Roman" w:cs="Times New Roman"/>
+          <w:i/>
+          <w:iCs/>
+          <w:sz w:val="24"/>
+          <w:szCs w:val="24"/>
+        </w:rPr>
+        <w:t>k</w:t>
+      </w:r>
+      <w:r>
+        <w:rPr>
+          <w:rFonts w:ascii="Times New Roman" w:hAnsi="Times New Roman" w:cs="Times New Roman"/>
+          <w:sz w:val="24"/>
+          <w:szCs w:val="24"/>
+        </w:rPr>
+        <w:t xml:space="preserve">, effectively making it so we only check possible motifs. This algorithm can be divided into two cases: if </w:t>
+      </w:r>
+      <w:r>
+        <w:rPr>
+          <w:rFonts w:ascii="Times New Roman" w:hAnsi="Times New Roman" w:cs="Times New Roman"/>
+          <w:i/>
+          <w:iCs/>
+          <w:sz w:val="24"/>
+          <w:szCs w:val="24"/>
+        </w:rPr>
+        <w:t>k</w:t>
+      </w:r>
+      <w:r>
+        <w:rPr>
+          <w:rFonts w:ascii="Times New Roman" w:hAnsi="Times New Roman" w:cs="Times New Roman"/>
+          <w:sz w:val="24"/>
+          <w:szCs w:val="24"/>
+        </w:rPr>
+        <w:t xml:space="preserve"> is equal to 2 (our motif is edges), or not. In the former case, for every neighbor of the current vertex, we have found a complete motif. </w:t>
+      </w:r>
+      <w:proofErr w:type="gramStart"/>
+      <w:r>
+        <w:rPr>
+          <w:rFonts w:ascii="Times New Roman" w:hAnsi="Times New Roman" w:cs="Times New Roman"/>
+          <w:sz w:val="24"/>
+          <w:szCs w:val="24"/>
+        </w:rPr>
+        <w:t>So</w:t>
+      </w:r>
+      <w:proofErr w:type="gramEnd"/>
+      <w:r>
+        <w:rPr>
+          <w:rFonts w:ascii="Times New Roman" w:hAnsi="Times New Roman" w:cs="Times New Roman"/>
+          <w:sz w:val="24"/>
+          <w:szCs w:val="24"/>
+        </w:rPr>
+        <w:t xml:space="preserve"> for each neighbor, we update the number of motifs found, the motif </w:t>
+      </w:r>
+      <w:r>
+        <w:rPr>
+          <w:rFonts w:ascii="Times New Roman" w:hAnsi="Times New Roman" w:cs="Times New Roman"/>
+          <w:sz w:val="24"/>
+          <w:szCs w:val="24"/>
+        </w:rPr>
+        <w:lastRenderedPageBreak/>
+        <w:t xml:space="preserve">degree of the vertex, and we add the path of vertices to our motif list. In the latter case, we check every vertex in our current cluster of neighbors (this starts as the list of all vertices in the DAG). For each vertex, we add all neighbors of the vertex to a new list that are valid for the current recursive level </w:t>
+      </w:r>
+      <w:r>
+        <w:rPr>
+          <w:rFonts w:ascii="Times New Roman" w:hAnsi="Times New Roman" w:cs="Times New Roman"/>
+          <w:i/>
+          <w:iCs/>
+          <w:sz w:val="24"/>
+          <w:szCs w:val="24"/>
+        </w:rPr>
+        <w:t>k</w:t>
+      </w:r>
+      <w:r>
+        <w:rPr>
+          <w:rFonts w:ascii="Times New Roman" w:hAnsi="Times New Roman" w:cs="Times New Roman"/>
+          <w:sz w:val="24"/>
+          <w:szCs w:val="24"/>
+        </w:rPr>
+        <w:t xml:space="preserve"> (level of connection to other vertices). Then after updating the degrees of every neighbor to reflect the next recursive level, we make our recursive call, passing our current path, </w:t>
+      </w:r>
+      <w:r>
+        <w:rPr>
+          <w:rFonts w:ascii="Times New Roman" w:hAnsi="Times New Roman" w:cs="Times New Roman"/>
+          <w:i/>
+          <w:iCs/>
+          <w:sz w:val="24"/>
+          <w:szCs w:val="24"/>
+        </w:rPr>
+        <w:t>k</w:t>
+      </w:r>
+      <w:r>
+        <w:rPr>
+          <w:rFonts w:ascii="Times New Roman" w:hAnsi="Times New Roman" w:cs="Times New Roman"/>
+          <w:sz w:val="24"/>
+          <w:szCs w:val="24"/>
+        </w:rPr>
+        <w:t xml:space="preserve"> – 1 (to reflect the next recursive level), and our list of valid neighbors. This is an in-depth algorithm, but all that’s important to know is that it finds all the motifs in the graph, and stores motif information such as the number of motifs in the graph and the motif degrees of every vertex. </w:t>
+      </w:r>
+    </w:p>
+    <w:p>
+      <w:pPr>
+        <w:tabs>
+          <w:tab w:val="left" w:pos="720"/>
+          <w:tab w:val="right" w:leader="dot" w:pos="7920"/>
+          <w:tab w:val="right" w:pos="8640"/>
+        </w:tabs>
+        <w:spacing w:line="480" w:lineRule="auto"/>
+        <w:rPr>
+          <w:rFonts w:ascii="Times New Roman" w:hAnsi="Times New Roman" w:cs="Times New Roman"/>
+          <w:sz w:val="24"/>
+          <w:szCs w:val="24"/>
+        </w:rPr>
+      </w:pPr>
+      <w:r>
+        <w:rPr>
+          <w:rFonts w:ascii="Times New Roman" w:hAnsi="Times New Roman" w:cs="Times New Roman"/>
+          <w:sz w:val="24"/>
+          <w:szCs w:val="24"/>
+        </w:rPr>
+        <w:tab/>
+        <w:t xml:space="preserve">Once your motifs information is gathered, it’s just a matter of doing motif core decomposition, which as we covered, is basically the same as edge decomposition. </w:t>
       </w:r>
       <w:proofErr w:type="gramStart"/>
       <w:r>
@@ -12296,7 +12488,6 @@
           <w:sz w:val="24"/>
           <w:szCs w:val="24"/>
         </w:rPr>
-        <w:lastRenderedPageBreak/>
         <w:t xml:space="preserve">value of the </w:t>
       </w:r>
       <w:r>
@@ -12438,7 +12629,17 @@
           <w:sz w:val="24"/>
           <w:szCs w:val="24"/>
         </w:rPr>
-        <w:t xml:space="preserve"> motifs. Which is the same as the definition of a k-core, where any vertex has participated in at least </w:t>
+        <w:t xml:space="preserve"> motifs. Which is the same as the definition of a k-</w:t>
+      </w:r>
+      <w:r>
+        <w:rPr>
+          <w:rFonts w:ascii="Times New Roman" w:hAnsi="Times New Roman" w:cs="Times New Roman"/>
+          <w:color w:val="000000" w:themeColor="text1"/>
+          <w:sz w:val="24"/>
+          <w:szCs w:val="24"/>
+        </w:rPr>
+        <w:lastRenderedPageBreak/>
+        <w:t xml:space="preserve">core, where any vertex has participated in at least </w:t>
       </w:r>
       <w:r>
         <w:rPr>
@@ -12710,7 +12911,6 @@
         <w:rPr>
           <w:noProof/>
         </w:rPr>
-        <w:lastRenderedPageBreak/>
         <w:drawing>
           <wp:inline distT="0" distB="0" distL="0" distR="0" wp14:anchorId="37DD3C6C" wp14:editId="30A3C897">
             <wp:extent cx="3600450" cy="2395716"/>
@@ -12947,6 +13147,7 @@
           <w:sz w:val="24"/>
           <w:szCs w:val="24"/>
         </w:rPr>
+        <w:lastRenderedPageBreak/>
         <w:tab/>
         <w:t xml:space="preserve">To decompose into connected components in the code, multiple steps occur. First off, connected components are found using a breadth first search, which checks each vertex and edge once, resulting in </w:t>
       </w:r>
@@ -13237,16 +13438,7 @@
           <w:sz w:val="24"/>
           <w:szCs w:val="24"/>
         </w:rPr>
-        <w:t xml:space="preserve">berg’s algorithm </w:t>
-      </w:r>
-      <w:r>
-        <w:rPr>
-          <w:rFonts w:ascii="Times New Roman" w:hAnsi="Times New Roman" w:cs="Times New Roman"/>
-          <w:sz w:val="24"/>
-          <w:szCs w:val="24"/>
-        </w:rPr>
-        <w:lastRenderedPageBreak/>
-        <w:t>works, i</w:t>
+        <w:t>berg’s algorithm works, i</w:t>
       </w:r>
       <w:r>
         <w:rPr>
@@ -13318,7 +13510,16 @@
           <w:sz w:val="24"/>
           <w:szCs w:val="24"/>
         </w:rPr>
-        <w:t xml:space="preserve"> where every edge has two values: capacity and flow. These are abstract numerical values that represent an amount of “something” passing through the edge in the direction it faces. Water through a pipe is an easy way to look at this, since water flows through a pipe in a certain direction. Capacity represents the maximum amount of this “something” that can pass through the edge, while flow is an amount greater than or equal to 0 that is less than or equal to the capacity, essentially representing how much of this “something” is passing through the edge. This is often represented as </w:t>
+        <w:t xml:space="preserve"> where every edge has two values: capacity and flow. These are abstract numerical values that represent an amount of “something” passing through the edge in the direction it faces. Water through a pipe is an easy way to look at this, since water flows through a pipe in a certain direction. Capacity represents the maximum amount of this “something” that can pass through the edge, while flow is an amount greater than or equal to 0 that is less than or equal to the capacity, essentially representing how much of this “something” is passing through the </w:t>
+      </w:r>
+      <w:r>
+        <w:rPr>
+          <w:rFonts w:ascii="Times New Roman" w:hAnsi="Times New Roman" w:cs="Times New Roman"/>
+          <w:sz w:val="24"/>
+          <w:szCs w:val="24"/>
+        </w:rPr>
+        <w:lastRenderedPageBreak/>
+        <w:t xml:space="preserve">edge. This is often represented as </w:t>
       </w:r>
       <w:r>
         <w:rPr>
@@ -13434,7 +13635,6 @@
         <w:rPr>
           <w:noProof/>
         </w:rPr>
-        <w:lastRenderedPageBreak/>
         <w:drawing>
           <wp:inline distT="0" distB="0" distL="0" distR="0" wp14:anchorId="544F6057" wp14:editId="2052305A">
             <wp:extent cx="3746500" cy="2093045"/>
@@ -13773,6 +13973,7 @@
           <w:sz w:val="24"/>
           <w:szCs w:val="24"/>
         </w:rPr>
+        <w:lastRenderedPageBreak/>
         <w:tab/>
       </w:r>
       <w:r>
@@ -13979,16 +14180,7 @@
           <w:sz w:val="24"/>
           <w:szCs w:val="24"/>
         </w:rPr>
-        <w:t xml:space="preserve"> </w:t>
-      </w:r>
-      <w:r>
-        <w:rPr>
-          <w:rFonts w:ascii="Times New Roman" w:hAnsi="Times New Roman" w:cs="Times New Roman"/>
-          <w:sz w:val="24"/>
-          <w:szCs w:val="24"/>
-        </w:rPr>
-        <w:lastRenderedPageBreak/>
-        <w:t xml:space="preserve">and </w:t>
+        <w:t xml:space="preserve"> and </w:t>
       </w:r>
       <w:r>
         <w:rPr>
@@ -14387,7 +14579,16 @@
           <w:sz w:val="24"/>
           <w:szCs w:val="24"/>
         </w:rPr>
-        <w:t xml:space="preserve"> The cut capacity comes out to be 4, as the edge from 1 to 0 is excluded due to flowing into </w:t>
+        <w:t xml:space="preserve"> The cut capacity comes out to be 4, as the edge from 1 to 0 is excluded </w:t>
+      </w:r>
+      <w:r>
+        <w:rPr>
+          <w:rFonts w:ascii="Times New Roman" w:hAnsi="Times New Roman" w:cs="Times New Roman"/>
+          <w:sz w:val="24"/>
+          <w:szCs w:val="24"/>
+        </w:rPr>
+        <w:lastRenderedPageBreak/>
+        <w:t xml:space="preserve">due to flowing into </w:t>
       </w:r>
       <w:r>
         <w:rPr>
@@ -14431,7 +14632,6 @@
         <w:rPr>
           <w:noProof/>
         </w:rPr>
-        <w:lastRenderedPageBreak/>
         <w:drawing>
           <wp:inline distT="0" distB="0" distL="0" distR="0" wp14:anchorId="56560E07" wp14:editId="2B2D5AC8">
             <wp:extent cx="2458720" cy="2032352"/>
@@ -14962,7 +15162,25 @@
           <w:sz w:val="24"/>
           <w:szCs w:val="24"/>
         </w:rPr>
-        <w:t xml:space="preserve"> the worst case time complexity comes out to be </w:t>
+        <w:t xml:space="preserve"> the </w:t>
+      </w:r>
+      <w:proofErr w:type="gramStart"/>
+      <w:r>
+        <w:rPr>
+          <w:rFonts w:ascii="Times New Roman" w:eastAsiaTheme="minorEastAsia" w:hAnsi="Times New Roman" w:cs="Times New Roman"/>
+          <w:sz w:val="24"/>
+          <w:szCs w:val="24"/>
+        </w:rPr>
+        <w:t>worst case</w:t>
+      </w:r>
+      <w:proofErr w:type="gramEnd"/>
+      <w:r>
+        <w:rPr>
+          <w:rFonts w:ascii="Times New Roman" w:eastAsiaTheme="minorEastAsia" w:hAnsi="Times New Roman" w:cs="Times New Roman"/>
+          <w:sz w:val="24"/>
+          <w:szCs w:val="24"/>
+        </w:rPr>
+        <w:t xml:space="preserve"> time complexity comes out to be </w:t>
       </w:r>
       <m:oMath>
         <m:r>
@@ -15093,6 +15311,7 @@
           <w:sz w:val="24"/>
           <w:szCs w:val="24"/>
         </w:rPr>
+        <w:lastRenderedPageBreak/>
         <w:t>An</w:t>
       </w:r>
       <w:proofErr w:type="gramEnd"/>
@@ -15176,7 +15395,6 @@
           <w:sz w:val="24"/>
           <w:szCs w:val="24"/>
         </w:rPr>
-        <w:lastRenderedPageBreak/>
         <w:tab/>
         <w:t xml:space="preserve">To start off, lower and upper bounds </w:t>
       </w:r>
@@ -16003,7 +16221,16 @@
           <w:sz w:val="24"/>
           <w:szCs w:val="24"/>
         </w:rPr>
-        <w:t xml:space="preserve"> is the capacity of edges from </w:t>
+        <w:t xml:space="preserve"> is the capacity of </w:t>
+      </w:r>
+      <w:r>
+        <w:rPr>
+          <w:rFonts w:ascii="Times New Roman" w:eastAsiaTheme="minorEastAsia" w:hAnsi="Times New Roman" w:cs="Times New Roman"/>
+          <w:sz w:val="24"/>
+          <w:szCs w:val="24"/>
+        </w:rPr>
+        <w:lastRenderedPageBreak/>
+        <w:t xml:space="preserve">edges from </w:t>
       </w:r>
       <w:r>
         <w:rPr>
@@ -16161,16 +16388,7 @@
           <w:sz w:val="24"/>
           <w:szCs w:val="24"/>
         </w:rPr>
-        <w:t xml:space="preserve"> was empty or not, proving his theorem. A more </w:t>
-      </w:r>
-      <w:r>
-        <w:rPr>
-          <w:rFonts w:ascii="Times New Roman" w:eastAsiaTheme="minorEastAsia" w:hAnsi="Times New Roman" w:cs="Times New Roman"/>
-          <w:sz w:val="24"/>
-          <w:szCs w:val="24"/>
-        </w:rPr>
-        <w:lastRenderedPageBreak/>
-        <w:t xml:space="preserve">through explanation of this is explained in </w:t>
+        <w:t xml:space="preserve"> was empty or not, proving his theorem. A more through explanation of this is explained in </w:t>
       </w:r>
       <w:sdt>
         <w:sdtPr>
@@ -17912,7 +18130,16 @@
           <w:sz w:val="24"/>
           <w:szCs w:val="24"/>
         </w:rPr>
-        <w:t xml:space="preserve">, and for every iteration, the most complex step is the minimum </w:t>
+        <w:t xml:space="preserve">, and for every iteration, </w:t>
+      </w:r>
+      <w:r>
+        <w:rPr>
+          <w:rFonts w:ascii="Times New Roman" w:eastAsiaTheme="minorEastAsia" w:hAnsi="Times New Roman" w:cs="Times New Roman"/>
+          <w:sz w:val="24"/>
+          <w:szCs w:val="24"/>
+        </w:rPr>
+        <w:lastRenderedPageBreak/>
+        <w:t xml:space="preserve">the most complex step is the minimum </w:t>
       </w:r>
       <w:proofErr w:type="spellStart"/>
       <w:r>
@@ -17930,16 +18157,7 @@
           <w:sz w:val="24"/>
           <w:szCs w:val="24"/>
         </w:rPr>
-        <w:t xml:space="preserve">-cut, which is the Edmonds-Karp algorithm. Meaning that the time complexity for the CoreExact implementation of Goldberg’s </w:t>
-      </w:r>
-      <w:r>
-        <w:rPr>
-          <w:rFonts w:ascii="Times New Roman" w:eastAsiaTheme="minorEastAsia" w:hAnsi="Times New Roman" w:cs="Times New Roman"/>
-          <w:sz w:val="24"/>
-          <w:szCs w:val="24"/>
-        </w:rPr>
-        <w:lastRenderedPageBreak/>
-        <w:t xml:space="preserve">algorithm comes out to </w:t>
+        <w:t xml:space="preserve">-cut, which is the Edmonds-Karp algorithm. Meaning that the time complexity for the CoreExact implementation of Goldberg’s algorithm comes out to </w:t>
       </w:r>
       <m:oMath>
         <m:r>
@@ -18195,7 +18413,25 @@
           <w:sz w:val="24"/>
           <w:szCs w:val="24"/>
         </w:rPr>
-        <w:t xml:space="preserve"> can then use to run </w:t>
+        <w:t xml:space="preserve"> can then </w:t>
+      </w:r>
+      <w:proofErr w:type="gramStart"/>
+      <w:r>
+        <w:rPr>
+          <w:rFonts w:ascii="Times New Roman" w:hAnsi="Times New Roman" w:cs="Times New Roman"/>
+          <w:sz w:val="24"/>
+          <w:szCs w:val="24"/>
+        </w:rPr>
+        <w:t>use to run</w:t>
+      </w:r>
+      <w:proofErr w:type="gramEnd"/>
+      <w:r>
+        <w:rPr>
+          <w:rFonts w:ascii="Times New Roman" w:hAnsi="Times New Roman" w:cs="Times New Roman"/>
+          <w:sz w:val="24"/>
+          <w:szCs w:val="24"/>
+        </w:rPr>
+        <w:t xml:space="preserve"> </w:t>
       </w:r>
       <w:r>
         <w:rPr>
@@ -18590,7 +18826,16 @@
           <w:sz w:val="24"/>
           <w:szCs w:val="24"/>
         </w:rPr>
-        <w:t xml:space="preserve"> and </w:t>
+        <w:t xml:space="preserve"> </w:t>
+      </w:r>
+      <w:r>
+        <w:rPr>
+          <w:rFonts w:ascii="Times New Roman" w:hAnsi="Times New Roman" w:cs="Times New Roman"/>
+          <w:sz w:val="24"/>
+          <w:szCs w:val="24"/>
+        </w:rPr>
+        <w:lastRenderedPageBreak/>
+        <w:t xml:space="preserve">and </w:t>
       </w:r>
       <w:r>
         <w:rPr>
@@ -18666,16 +18911,7 @@
           <w:sz w:val="24"/>
           <w:szCs w:val="24"/>
         </w:rPr>
-        <w:t xml:space="preserve">. Once that happens, we either move onto the next </w:t>
-      </w:r>
-      <w:r>
-        <w:rPr>
-          <w:rFonts w:ascii="Times New Roman" w:hAnsi="Times New Roman" w:cs="Times New Roman"/>
-          <w:sz w:val="24"/>
-          <w:szCs w:val="24"/>
-        </w:rPr>
-        <w:lastRenderedPageBreak/>
-        <w:t>connected component and redo the previous steps, or we are done, and we have found the densest subgraph.</w:t>
+        <w:t>. Once that happens, we either move onto the next connected component and redo the previous steps, or we are done, and we have found the densest subgraph.</w:t>
       </w:r>
     </w:p>
     <w:p>
@@ -19191,7 +19427,16 @@
           <w:sz w:val="24"/>
           <w:szCs w:val="24"/>
         </w:rPr>
-        <w:t xml:space="preserve">. And for every iteration, the most complex step would be Goldberg’s algorithm. Every other necessary step, including processing our motifs to find the density, </w:t>
+        <w:t xml:space="preserve">. And for </w:t>
+      </w:r>
+      <w:r>
+        <w:rPr>
+          <w:rFonts w:ascii="Times New Roman" w:hAnsi="Times New Roman" w:cs="Times New Roman"/>
+          <w:sz w:val="24"/>
+          <w:szCs w:val="24"/>
+        </w:rPr>
+        <w:lastRenderedPageBreak/>
+        <w:t xml:space="preserve">every iteration, the most complex step would be Goldberg’s algorithm. Every other necessary step, including processing our motifs to find the density, </w:t>
       </w:r>
       <w:r>
         <w:rPr>
@@ -19207,16 +19452,7 @@
           <w:sz w:val="24"/>
           <w:szCs w:val="24"/>
         </w:rPr>
-        <w:t xml:space="preserve"> negligible by </w:t>
-      </w:r>
-      <w:r>
-        <w:rPr>
-          <w:rFonts w:ascii="Times New Roman" w:hAnsi="Times New Roman" w:cs="Times New Roman"/>
-          <w:sz w:val="24"/>
-          <w:szCs w:val="24"/>
-        </w:rPr>
-        <w:lastRenderedPageBreak/>
-        <w:t xml:space="preserve">comparison. </w:t>
+        <w:t xml:space="preserve"> negligible by comparison. </w:t>
       </w:r>
       <w:r>
         <w:rPr>
@@ -19926,6 +20162,32 @@
     </w:p>
     <w:p>
       <w:pPr>
+        <w:pStyle w:val="Heading2"/>
+        <w:spacing w:line="480" w:lineRule="auto"/>
+        <w:rPr>
+          <w:rFonts w:ascii="Times New Roman" w:hAnsi="Times New Roman" w:cs="Times New Roman"/>
+          <w:b/>
+          <w:bCs/>
+          <w:color w:val="000000" w:themeColor="text1"/>
+          <w:sz w:val="24"/>
+          <w:szCs w:val="24"/>
+        </w:rPr>
+      </w:pPr>
+      <w:r>
+        <w:rPr>
+          <w:rFonts w:ascii="Times New Roman" w:hAnsi="Times New Roman" w:cs="Times New Roman"/>
+          <w:b/>
+          <w:bCs/>
+          <w:color w:val="000000" w:themeColor="text1"/>
+          <w:sz w:val="24"/>
+          <w:szCs w:val="24"/>
+        </w:rPr>
+        <w:lastRenderedPageBreak/>
+        <w:t>Finding all Motifs</w:t>
+      </w:r>
+    </w:p>
+    <w:p>
+      <w:pPr>
         <w:tabs>
           <w:tab w:val="left" w:pos="720"/>
           <w:tab w:val="right" w:leader="dot" w:pos="7920"/>
@@ -19943,53 +20205,9 @@
           <w:rFonts w:ascii="Times New Roman" w:hAnsi="Times New Roman" w:cs="Times New Roman"/>
           <w:sz w:val="24"/>
           <w:szCs w:val="24"/>
-          <w:highlight w:val="yellow"/>
-        </w:rPr>
-        <w:lastRenderedPageBreak/>
-        <w:t>(come back and do section on motif listing</w:t>
-      </w:r>
-      <w:r>
-        <w:rPr>
-          <w:rFonts w:ascii="Times New Roman" w:hAnsi="Times New Roman" w:cs="Times New Roman"/>
-          <w:sz w:val="24"/>
-          <w:szCs w:val="24"/>
-          <w:highlight w:val="yellow"/>
-        </w:rPr>
-        <w:t>, probably need to go back to chapter 3 and add a section on it</w:t>
-      </w:r>
-      <w:r>
-        <w:rPr>
-          <w:rFonts w:ascii="Times New Roman" w:hAnsi="Times New Roman" w:cs="Times New Roman"/>
-          <w:sz w:val="24"/>
-          <w:szCs w:val="24"/>
-          <w:highlight w:val="yellow"/>
-        </w:rPr>
-        <w:t>)</w:t>
-      </w:r>
-    </w:p>
-    <w:p>
-      <w:pPr>
-        <w:pStyle w:val="Heading2"/>
-        <w:spacing w:line="480" w:lineRule="auto"/>
-        <w:rPr>
-          <w:rFonts w:ascii="Times New Roman" w:hAnsi="Times New Roman" w:cs="Times New Roman"/>
-          <w:b/>
-          <w:bCs/>
-          <w:color w:val="000000" w:themeColor="text1"/>
-          <w:sz w:val="24"/>
-          <w:szCs w:val="24"/>
-        </w:rPr>
-      </w:pPr>
-      <w:r>
-        <w:rPr>
-          <w:rFonts w:ascii="Times New Roman" w:hAnsi="Times New Roman" w:cs="Times New Roman"/>
-          <w:b/>
-          <w:bCs/>
-          <w:color w:val="000000" w:themeColor="text1"/>
-          <w:sz w:val="24"/>
-          <w:szCs w:val="24"/>
-        </w:rPr>
-        <w:t>Motif-based Core Decomposition</w:t>
+        </w:rPr>
+        <w:tab/>
+        <w:t>Just as the algorithm for finding motifs in CoreExact was in depth, so is our CUDA code for finding all motifs in the graph. So, let’s break this down.</w:t>
       </w:r>
     </w:p>
     <w:p>
@@ -20013,7 +20231,60 @@
           <w:szCs w:val="24"/>
         </w:rPr>
         <w:tab/>
-        <w:t>And now we get to what we’d consider the first step of the CoreExact algorithm, being core decomposition based on the chosen motif.</w:t>
+        <w:t xml:space="preserve">The first major step is done with a kernel method called </w:t>
+      </w:r>
+      <w:proofErr w:type="spellStart"/>
+      <w:r>
+        <w:rPr>
+          <w:rFonts w:ascii="Times New Roman" w:hAnsi="Times New Roman" w:cs="Times New Roman"/>
+          <w:sz w:val="24"/>
+          <w:szCs w:val="24"/>
+        </w:rPr>
+        <w:t>listInitialCliques</w:t>
+      </w:r>
+      <w:proofErr w:type="spellEnd"/>
+      <w:r>
+        <w:rPr>
+          <w:rFonts w:ascii="Times New Roman" w:hAnsi="Times New Roman" w:cs="Times New Roman"/>
+          <w:sz w:val="24"/>
+          <w:szCs w:val="24"/>
+        </w:rPr>
+        <w:t xml:space="preserve">. </w:t>
+      </w:r>
+      <w:r>
+        <w:rPr>
+          <w:rFonts w:ascii="Times New Roman" w:hAnsi="Times New Roman" w:cs="Times New Roman"/>
+          <w:sz w:val="24"/>
+          <w:szCs w:val="24"/>
+          <w:highlight w:val="yellow"/>
+        </w:rPr>
+        <w:t>(need to address the change from motifs to cliques)</w:t>
+      </w:r>
+      <w:r>
+        <w:rPr>
+          <w:rFonts w:ascii="Times New Roman" w:hAnsi="Times New Roman" w:cs="Times New Roman"/>
+          <w:sz w:val="24"/>
+          <w:szCs w:val="24"/>
+        </w:rPr>
+        <w:t xml:space="preserve">. This function processes vertices by warp, using its threads to process the neighbors of the vertex. For each neighbor, we check if it’s a valid candidate for a clique, seeing if it has enough neighbors to be part of a clique with the current vertex. This information is stored, creating pairs of vertices that will be checked as being part of larger cliques. So, every thread is working in parallel to check for valid vertex and neighbor pairs that may be part of a larger clique. After this is the kernel method </w:t>
+      </w:r>
+      <w:proofErr w:type="spellStart"/>
+      <w:r>
+        <w:rPr>
+          <w:rFonts w:ascii="Times New Roman" w:hAnsi="Times New Roman" w:cs="Times New Roman"/>
+          <w:sz w:val="24"/>
+          <w:szCs w:val="24"/>
+        </w:rPr>
+        <w:t>flushPartitions</w:t>
+      </w:r>
+      <w:proofErr w:type="spellEnd"/>
+      <w:r>
+        <w:rPr>
+          <w:rFonts w:ascii="Times New Roman" w:hAnsi="Times New Roman" w:cs="Times New Roman"/>
+          <w:sz w:val="24"/>
+          <w:szCs w:val="24"/>
+        </w:rPr>
+        <w:t>. This function simply updates global information based on current local information, including our current list of potential cliques and neighbors that could extend the clique. This will be used again in a bit.</w:t>
       </w:r>
     </w:p>
     <w:p>
@@ -20037,49 +20308,106 @@
           <w:szCs w:val="24"/>
         </w:rPr>
         <w:tab/>
-        <w:t xml:space="preserve">The parallelization here occurs inside a serial loop, with each iteration checking a core level, a different </w:t>
-      </w:r>
-      <w:r>
-        <w:rPr>
-          <w:rFonts w:ascii="Times New Roman" w:hAnsi="Times New Roman" w:cs="Times New Roman"/>
-          <w:i/>
-          <w:iCs/>
-          <w:sz w:val="24"/>
-          <w:szCs w:val="24"/>
-        </w:rPr>
-        <w:t>k</w:t>
-      </w:r>
-      <w:r>
-        <w:rPr>
-          <w:rFonts w:ascii="Times New Roman" w:hAnsi="Times New Roman" w:cs="Times New Roman"/>
-          <w:sz w:val="24"/>
-          <w:szCs w:val="24"/>
-        </w:rPr>
-        <w:t xml:space="preserve"> value.</w:t>
-      </w:r>
-      <w:r>
-        <w:rPr>
-          <w:rFonts w:ascii="Times New Roman" w:hAnsi="Times New Roman" w:cs="Times New Roman"/>
-          <w:sz w:val="24"/>
-          <w:szCs w:val="24"/>
-        </w:rPr>
-        <w:t xml:space="preserve"> </w:t>
-      </w:r>
-      <w:r>
-        <w:rPr>
-          <w:rFonts w:ascii="Times New Roman" w:hAnsi="Times New Roman" w:cs="Times New Roman"/>
-          <w:sz w:val="24"/>
-          <w:szCs w:val="24"/>
-        </w:rPr>
-        <w:t>So, the first iteration checks the 0-core, the second iteration is the 1-core, and so on. This runs until all vertices have been peeled from the graph</w:t>
-      </w:r>
-      <w:r>
-        <w:rPr>
-          <w:rFonts w:ascii="Times New Roman" w:hAnsi="Times New Roman" w:cs="Times New Roman"/>
-          <w:sz w:val="24"/>
-          <w:szCs w:val="24"/>
-        </w:rPr>
-        <w:t>, and we keep track of the densest k-core by storing data on the densest k-core each iteration, updating it when a denser k-core is found.</w:t>
+        <w:t xml:space="preserve">The next major step is a loop that checks each clique level down to 2. Each iteration, the kernel function </w:t>
+      </w:r>
+      <w:proofErr w:type="spellStart"/>
+      <w:r>
+        <w:rPr>
+          <w:rFonts w:ascii="Times New Roman" w:hAnsi="Times New Roman" w:cs="Times New Roman"/>
+          <w:sz w:val="24"/>
+          <w:szCs w:val="24"/>
+        </w:rPr>
+        <w:t>listMidCliques</w:t>
+      </w:r>
+      <w:proofErr w:type="spellEnd"/>
+      <w:r>
+        <w:rPr>
+          <w:rFonts w:ascii="Times New Roman" w:hAnsi="Times New Roman" w:cs="Times New Roman"/>
+          <w:sz w:val="24"/>
+          <w:szCs w:val="24"/>
+        </w:rPr>
+        <w:t xml:space="preserve"> is called. This function checks all candidate vertices by warp. For each candidate, it checks whether the candidate has valid neighbors for the next clique level. If it does, all valid neighbors of the candidate are added to the list of candidates for the next clique level, and the candidate is officially added to the potential clique it may be a part of. </w:t>
+      </w:r>
+      <w:proofErr w:type="gramStart"/>
+      <w:r>
+        <w:rPr>
+          <w:rFonts w:ascii="Times New Roman" w:hAnsi="Times New Roman" w:cs="Times New Roman"/>
+          <w:sz w:val="24"/>
+          <w:szCs w:val="24"/>
+        </w:rPr>
+        <w:t>So</w:t>
+      </w:r>
+      <w:proofErr w:type="gramEnd"/>
+      <w:r>
+        <w:rPr>
+          <w:rFonts w:ascii="Times New Roman" w:hAnsi="Times New Roman" w:cs="Times New Roman"/>
+          <w:sz w:val="24"/>
+          <w:szCs w:val="24"/>
+        </w:rPr>
+        <w:t xml:space="preserve"> each thread is checking for valid neighbors in parallel, and each warp is processing candidates. After </w:t>
+      </w:r>
+      <w:proofErr w:type="spellStart"/>
+      <w:r>
+        <w:rPr>
+          <w:rFonts w:ascii="Times New Roman" w:hAnsi="Times New Roman" w:cs="Times New Roman"/>
+          <w:sz w:val="24"/>
+          <w:szCs w:val="24"/>
+        </w:rPr>
+        <w:t>listMidCliques</w:t>
+      </w:r>
+      <w:proofErr w:type="spellEnd"/>
+      <w:r>
+        <w:rPr>
+          <w:rFonts w:ascii="Times New Roman" w:hAnsi="Times New Roman" w:cs="Times New Roman"/>
+          <w:sz w:val="24"/>
+          <w:szCs w:val="24"/>
+        </w:rPr>
+        <w:t xml:space="preserve"> is finished, we run </w:t>
+      </w:r>
+      <w:proofErr w:type="spellStart"/>
+      <w:r>
+        <w:rPr>
+          <w:rFonts w:ascii="Times New Roman" w:hAnsi="Times New Roman" w:cs="Times New Roman"/>
+          <w:sz w:val="24"/>
+          <w:szCs w:val="24"/>
+        </w:rPr>
+        <w:t>flushPartitions</w:t>
+      </w:r>
+      <w:proofErr w:type="spellEnd"/>
+      <w:r>
+        <w:rPr>
+          <w:rFonts w:ascii="Times New Roman" w:hAnsi="Times New Roman" w:cs="Times New Roman"/>
+          <w:sz w:val="24"/>
+          <w:szCs w:val="24"/>
+        </w:rPr>
+        <w:t xml:space="preserve"> again to update our global clique information. Then we loop back to the top of the kernel level loop. </w:t>
+      </w:r>
+      <w:proofErr w:type="gramStart"/>
+      <w:r>
+        <w:rPr>
+          <w:rFonts w:ascii="Times New Roman" w:hAnsi="Times New Roman" w:cs="Times New Roman"/>
+          <w:sz w:val="24"/>
+          <w:szCs w:val="24"/>
+        </w:rPr>
+        <w:t>So</w:t>
+      </w:r>
+      <w:proofErr w:type="gramEnd"/>
+      <w:r>
+        <w:rPr>
+          <w:rFonts w:ascii="Times New Roman" w:hAnsi="Times New Roman" w:cs="Times New Roman"/>
+          <w:sz w:val="24"/>
+          <w:szCs w:val="24"/>
+        </w:rPr>
+        <w:t xml:space="preserve"> in essence, this stage consists of confirming whether </w:t>
+      </w:r>
+      <w:r>
+        <w:rPr>
+          <w:rFonts w:ascii="Times New Roman" w:hAnsi="Times New Roman" w:cs="Times New Roman"/>
+          <w:sz w:val="24"/>
+          <w:szCs w:val="24"/>
+        </w:rPr>
+        <w:lastRenderedPageBreak/>
+        <w:t>candidate vertices can be added to their potential cliques, adding new candidates, and then updating that information to be global after each iteration through the descending clique levels until we get the clique level 2.</w:t>
       </w:r>
     </w:p>
     <w:p>
@@ -20103,7 +20431,7 @@
           <w:szCs w:val="24"/>
         </w:rPr>
         <w:tab/>
-        <w:t xml:space="preserve">Each iteration, two main steps occur in parallel. The first is done with the kernel method </w:t>
+        <w:t xml:space="preserve">The final step uses the kernel method </w:t>
       </w:r>
       <w:proofErr w:type="spellStart"/>
       <w:r>
@@ -20112,7 +20440,7 @@
           <w:sz w:val="24"/>
           <w:szCs w:val="24"/>
         </w:rPr>
-        <w:t>selectNodes</w:t>
+        <w:t>writeFinalCliques</w:t>
       </w:r>
       <w:proofErr w:type="spellEnd"/>
       <w:r>
@@ -20121,7 +20449,7 @@
           <w:sz w:val="24"/>
           <w:szCs w:val="24"/>
         </w:rPr>
-        <w:t xml:space="preserve">. Every vertex is processed on an individual thread, meaning as many vertices are being processed at the same time as there are threads. Each thread checks whether the degree of that vertex is equal to the current level (our </w:t>
+        <w:t xml:space="preserve">. By this point, our potential cliques are all of size </w:t>
       </w:r>
       <w:r>
         <w:rPr>
@@ -20131,6 +20459,44 @@
           <w:sz w:val="24"/>
           <w:szCs w:val="24"/>
         </w:rPr>
+        <w:t xml:space="preserve">k </w:t>
+      </w:r>
+      <w:r>
+        <w:rPr>
+          <w:rFonts w:ascii="Times New Roman" w:hAnsi="Times New Roman" w:cs="Times New Roman"/>
+          <w:i/>
+          <w:iCs/>
+          <w:sz w:val="24"/>
+          <w:szCs w:val="24"/>
+        </w:rPr>
+        <w:t>–</w:t>
+      </w:r>
+      <w:r>
+        <w:rPr>
+          <w:rFonts w:ascii="Times New Roman" w:hAnsi="Times New Roman" w:cs="Times New Roman"/>
+          <w:i/>
+          <w:iCs/>
+          <w:sz w:val="24"/>
+          <w:szCs w:val="24"/>
+        </w:rPr>
+        <w:t xml:space="preserve"> 2</w:t>
+      </w:r>
+      <w:r>
+        <w:rPr>
+          <w:rFonts w:ascii="Times New Roman" w:hAnsi="Times New Roman" w:cs="Times New Roman"/>
+          <w:sz w:val="24"/>
+          <w:szCs w:val="24"/>
+        </w:rPr>
+        <w:t xml:space="preserve">, where </w:t>
+      </w:r>
+      <w:r>
+        <w:rPr>
+          <w:rFonts w:ascii="Times New Roman" w:hAnsi="Times New Roman" w:cs="Times New Roman"/>
+          <w:i/>
+          <w:iCs/>
+          <w:sz w:val="24"/>
+          <w:szCs w:val="24"/>
+        </w:rPr>
         <w:t>k</w:t>
       </w:r>
       <w:r>
@@ -20139,23 +20505,32 @@
           <w:sz w:val="24"/>
           <w:szCs w:val="24"/>
         </w:rPr>
-        <w:t xml:space="preserve"> value). If it is equal, that means it is part of the current k-core, and therefore it is added to a buffer of vertices that need to be removed by the next level</w:t>
-      </w:r>
-      <w:r>
-        <w:rPr>
-          <w:rFonts w:ascii="Times New Roman" w:hAnsi="Times New Roman" w:cs="Times New Roman"/>
-          <w:sz w:val="24"/>
-          <w:szCs w:val="24"/>
-        </w:rPr>
-        <w:t xml:space="preserve"> (we’ll call this the removal buffer)</w:t>
-      </w:r>
-      <w:r>
-        <w:rPr>
-          <w:rFonts w:ascii="Times New Roman" w:hAnsi="Times New Roman" w:cs="Times New Roman"/>
-          <w:sz w:val="24"/>
-          <w:szCs w:val="24"/>
-        </w:rPr>
-        <w:t xml:space="preserve">. </w:t>
+        <w:t xml:space="preserve"> is the size of our clique. And we have a final list of candidate vertices. So, the potential cliques are all processed by warps, with the threads of each warp checking the neighbors of each of its candidate vertices. For every valid neighbor (a neighbor that is connected to all other vertices in the clique), a complete clique is found. At that point we store the clique (the vertices in the clique) and update the clique degree of all the vertices in the clique. So, every thread is checking for potential complete cliques in parallel. Afterwards, the list of cliques and the clique degrees of the vertices are stored globally.</w:t>
+      </w:r>
+    </w:p>
+    <w:p>
+      <w:pPr>
+        <w:pStyle w:val="Heading2"/>
+        <w:spacing w:line="480" w:lineRule="auto"/>
+        <w:rPr>
+          <w:rFonts w:ascii="Times New Roman" w:hAnsi="Times New Roman" w:cs="Times New Roman"/>
+          <w:b/>
+          <w:bCs/>
+          <w:color w:val="000000" w:themeColor="text1"/>
+          <w:sz w:val="24"/>
+          <w:szCs w:val="24"/>
+        </w:rPr>
+      </w:pPr>
+      <w:r>
+        <w:rPr>
+          <w:rFonts w:ascii="Times New Roman" w:hAnsi="Times New Roman" w:cs="Times New Roman"/>
+          <w:b/>
+          <w:bCs/>
+          <w:color w:val="000000" w:themeColor="text1"/>
+          <w:sz w:val="24"/>
+          <w:szCs w:val="24"/>
+        </w:rPr>
+        <w:t>Motif-based Core Decomposition</w:t>
       </w:r>
     </w:p>
     <w:p>
@@ -20179,68 +20554,7 @@
           <w:szCs w:val="24"/>
         </w:rPr>
         <w:tab/>
-        <w:t xml:space="preserve">The second step is done with the kernel method </w:t>
-      </w:r>
-      <w:proofErr w:type="spellStart"/>
-      <w:r>
-        <w:rPr>
-          <w:rFonts w:ascii="Times New Roman" w:hAnsi="Times New Roman" w:cs="Times New Roman"/>
-          <w:sz w:val="24"/>
-          <w:szCs w:val="24"/>
-        </w:rPr>
-        <w:t>processNodesByWarp</w:t>
-      </w:r>
-      <w:proofErr w:type="spellEnd"/>
-      <w:r>
-        <w:rPr>
-          <w:rFonts w:ascii="Times New Roman" w:hAnsi="Times New Roman" w:cs="Times New Roman"/>
-          <w:sz w:val="24"/>
-          <w:szCs w:val="24"/>
-        </w:rPr>
-        <w:t>. In this method, we process every vertex in the removal buffer by warp, and each thread of the warp processes a neighbor of the vertex.</w:t>
-      </w:r>
-      <w:r>
-        <w:rPr>
-          <w:rFonts w:ascii="Times New Roman" w:hAnsi="Times New Roman" w:cs="Times New Roman"/>
-          <w:sz w:val="24"/>
-          <w:szCs w:val="24"/>
-        </w:rPr>
-        <w:t xml:space="preserve"> So, for every vertex in the removal buffer, we check every motif that the vertex is a part of. For each neighbor in the motif, we decrease the motif degree of the neighbor by 1. In the case that this decrements that vertex to have </w:t>
-      </w:r>
-      <w:r>
-        <w:rPr>
-          <w:rFonts w:ascii="Times New Roman" w:hAnsi="Times New Roman" w:cs="Times New Roman"/>
-          <w:sz w:val="24"/>
-          <w:szCs w:val="24"/>
-        </w:rPr>
-        <w:lastRenderedPageBreak/>
-        <w:t xml:space="preserve">a degree equal to our current level, that vertex gets added to the removal buffer to be handled next iteration. In the case that the decrement brings that vertex’s degree below the current level, we increment back up by 1, as it would already be in the </w:t>
-      </w:r>
-      <w:proofErr w:type="gramStart"/>
-      <w:r>
-        <w:rPr>
-          <w:rFonts w:ascii="Times New Roman" w:hAnsi="Times New Roman" w:cs="Times New Roman"/>
-          <w:sz w:val="24"/>
-          <w:szCs w:val="24"/>
-        </w:rPr>
-        <w:t>buffer</w:t>
-      </w:r>
-      <w:proofErr w:type="gramEnd"/>
-      <w:r>
-        <w:rPr>
-          <w:rFonts w:ascii="Times New Roman" w:hAnsi="Times New Roman" w:cs="Times New Roman"/>
-          <w:sz w:val="24"/>
-          <w:szCs w:val="24"/>
-        </w:rPr>
-        <w:t xml:space="preserve"> or it would have already been peeled.</w:t>
-      </w:r>
-      <w:r>
-        <w:rPr>
-          <w:rFonts w:ascii="Times New Roman" w:hAnsi="Times New Roman" w:cs="Times New Roman"/>
-          <w:sz w:val="24"/>
-          <w:szCs w:val="24"/>
-        </w:rPr>
-        <w:t xml:space="preserve"> This makes it so that at the end of this, the array holding the degrees of every vertex will instead hold the core value of every vertex.</w:t>
+        <w:t>And now we get to what we’d consider the first step of the CoreExact algorithm, being core decomposition based on the chosen motif.</w:t>
       </w:r>
     </w:p>
     <w:p>
@@ -20264,7 +20578,49 @@
           <w:szCs w:val="24"/>
         </w:rPr>
         <w:tab/>
-        <w:t>After these two parallelized processes have run, we increase our level by 1 so we can check the next k-core in the next iteration, and then we check the density of our current k-core. If the current k-core’s density is greater than the currently stored greatest k-core density, we update that densest k-core information to be the current k-core.</w:t>
+        <w:t xml:space="preserve">The parallelization here occurs inside a serial loop, with each iteration checking a core level, a different </w:t>
+      </w:r>
+      <w:r>
+        <w:rPr>
+          <w:rFonts w:ascii="Times New Roman" w:hAnsi="Times New Roman" w:cs="Times New Roman"/>
+          <w:i/>
+          <w:iCs/>
+          <w:sz w:val="24"/>
+          <w:szCs w:val="24"/>
+        </w:rPr>
+        <w:t>k</w:t>
+      </w:r>
+      <w:r>
+        <w:rPr>
+          <w:rFonts w:ascii="Times New Roman" w:hAnsi="Times New Roman" w:cs="Times New Roman"/>
+          <w:sz w:val="24"/>
+          <w:szCs w:val="24"/>
+        </w:rPr>
+        <w:t xml:space="preserve"> value.</w:t>
+      </w:r>
+      <w:r>
+        <w:rPr>
+          <w:rFonts w:ascii="Times New Roman" w:hAnsi="Times New Roman" w:cs="Times New Roman"/>
+          <w:sz w:val="24"/>
+          <w:szCs w:val="24"/>
+        </w:rPr>
+        <w:t xml:space="preserve"> </w:t>
+      </w:r>
+      <w:r>
+        <w:rPr>
+          <w:rFonts w:ascii="Times New Roman" w:hAnsi="Times New Roman" w:cs="Times New Roman"/>
+          <w:sz w:val="24"/>
+          <w:szCs w:val="24"/>
+        </w:rPr>
+        <w:t>So, the first iteration checks the 0-core, the second iteration is the 1-core, and so on. This runs until all vertices have been peeled from the graph</w:t>
+      </w:r>
+      <w:r>
+        <w:rPr>
+          <w:rFonts w:ascii="Times New Roman" w:hAnsi="Times New Roman" w:cs="Times New Roman"/>
+          <w:sz w:val="24"/>
+          <w:szCs w:val="24"/>
+        </w:rPr>
+        <w:t>, and we keep track of the densest k-core by storing data on the densest k-core each iteration, updating it when a denser k-core is found.</w:t>
       </w:r>
     </w:p>
     <w:p>
@@ -20286,18 +20642,10 @@
           <w:rFonts w:ascii="Times New Roman" w:hAnsi="Times New Roman" w:cs="Times New Roman"/>
           <w:sz w:val="24"/>
           <w:szCs w:val="24"/>
-          <w:highlight w:val="yellow"/>
-        </w:rPr>
-        <w:t>(maybe touch on</w:t>
-      </w:r>
-      <w:r>
-        <w:rPr>
-          <w:rFonts w:ascii="Times New Roman" w:hAnsi="Times New Roman" w:cs="Times New Roman"/>
-          <w:sz w:val="24"/>
-          <w:szCs w:val="24"/>
-          <w:highlight w:val="yellow"/>
-        </w:rPr>
-        <w:t xml:space="preserve"> </w:t>
+        </w:rPr>
+        <w:lastRenderedPageBreak/>
+        <w:tab/>
+        <w:t xml:space="preserve">Each iteration, two main steps occur in parallel. The first is done with the kernel method </w:t>
       </w:r>
       <w:proofErr w:type="spellStart"/>
       <w:r>
@@ -20305,9 +20653,8 @@
           <w:rFonts w:ascii="Times New Roman" w:hAnsi="Times New Roman" w:cs="Times New Roman"/>
           <w:sz w:val="24"/>
           <w:szCs w:val="24"/>
-          <w:highlight w:val="yellow"/>
-        </w:rPr>
-        <w:t>generateDensestCore</w:t>
+        </w:rPr>
+        <w:t>selectNodes</w:t>
       </w:r>
       <w:proofErr w:type="spellEnd"/>
       <w:r>
@@ -20315,9 +20662,42 @@
           <w:rFonts w:ascii="Times New Roman" w:hAnsi="Times New Roman" w:cs="Times New Roman"/>
           <w:sz w:val="24"/>
           <w:szCs w:val="24"/>
-          <w:highlight w:val="yellow"/>
-        </w:rPr>
-        <w:t>, but not sure if fully necessary)</w:t>
+        </w:rPr>
+        <w:t xml:space="preserve">. Every vertex is processed on an individual thread, meaning as many vertices are being processed at the same time as there are threads. Each thread checks whether the degree of that vertex is equal to the current level (our </w:t>
+      </w:r>
+      <w:r>
+        <w:rPr>
+          <w:rFonts w:ascii="Times New Roman" w:hAnsi="Times New Roman" w:cs="Times New Roman"/>
+          <w:i/>
+          <w:iCs/>
+          <w:sz w:val="24"/>
+          <w:szCs w:val="24"/>
+        </w:rPr>
+        <w:t>k</w:t>
+      </w:r>
+      <w:r>
+        <w:rPr>
+          <w:rFonts w:ascii="Times New Roman" w:hAnsi="Times New Roman" w:cs="Times New Roman"/>
+          <w:sz w:val="24"/>
+          <w:szCs w:val="24"/>
+        </w:rPr>
+        <w:t xml:space="preserve"> value). If it is equal, that means it is part of the current k-core, and therefore it is added to a buffer of vertices that need to be removed by the next level</w:t>
+      </w:r>
+      <w:r>
+        <w:rPr>
+          <w:rFonts w:ascii="Times New Roman" w:hAnsi="Times New Roman" w:cs="Times New Roman"/>
+          <w:sz w:val="24"/>
+          <w:szCs w:val="24"/>
+        </w:rPr>
+        <w:t xml:space="preserve"> (we’ll call this the removal buffer)</w:t>
+      </w:r>
+      <w:r>
+        <w:rPr>
+          <w:rFonts w:ascii="Times New Roman" w:hAnsi="Times New Roman" w:cs="Times New Roman"/>
+          <w:sz w:val="24"/>
+          <w:szCs w:val="24"/>
+        </w:rPr>
+        <w:t xml:space="preserve">. </w:t>
       </w:r>
     </w:p>
     <w:p>
@@ -20339,8 +20719,162 @@
           <w:rFonts w:ascii="Times New Roman" w:hAnsi="Times New Roman" w:cs="Times New Roman"/>
           <w:sz w:val="24"/>
           <w:szCs w:val="24"/>
+        </w:rPr>
+        <w:tab/>
+        <w:t xml:space="preserve">The second step is done with the kernel method </w:t>
+      </w:r>
+      <w:proofErr w:type="spellStart"/>
+      <w:r>
+        <w:rPr>
+          <w:rFonts w:ascii="Times New Roman" w:hAnsi="Times New Roman" w:cs="Times New Roman"/>
+          <w:sz w:val="24"/>
+          <w:szCs w:val="24"/>
+        </w:rPr>
+        <w:t>processNodesByWarp</w:t>
+      </w:r>
+      <w:proofErr w:type="spellEnd"/>
+      <w:r>
+        <w:rPr>
+          <w:rFonts w:ascii="Times New Roman" w:hAnsi="Times New Roman" w:cs="Times New Roman"/>
+          <w:sz w:val="24"/>
+          <w:szCs w:val="24"/>
+        </w:rPr>
+        <w:t>. In this method, we process every vertex in the removal buffer by warp, and each thread of the warp processes a neighbor of the vertex.</w:t>
+      </w:r>
+      <w:r>
+        <w:rPr>
+          <w:rFonts w:ascii="Times New Roman" w:hAnsi="Times New Roman" w:cs="Times New Roman"/>
+          <w:sz w:val="24"/>
+          <w:szCs w:val="24"/>
+        </w:rPr>
+        <w:t xml:space="preserve"> So, for every vertex in the removal buffer, we check every motif that the vertex is a part of. For each neighbor in the motif, we decrease the motif degree of the neighbor by 1. In the case that this decrements that vertex to have a degree equal to our current level, that vertex gets added to the removal buffer to be handled next iteration. In the case that the decrement brings that vertex’s degree below the current level, we increment back up by 1, as it would already be in the </w:t>
+      </w:r>
+      <w:proofErr w:type="gramStart"/>
+      <w:r>
+        <w:rPr>
+          <w:rFonts w:ascii="Times New Roman" w:hAnsi="Times New Roman" w:cs="Times New Roman"/>
+          <w:sz w:val="24"/>
+          <w:szCs w:val="24"/>
+        </w:rPr>
+        <w:t>buffer</w:t>
+      </w:r>
+      <w:proofErr w:type="gramEnd"/>
+      <w:r>
+        <w:rPr>
+          <w:rFonts w:ascii="Times New Roman" w:hAnsi="Times New Roman" w:cs="Times New Roman"/>
+          <w:sz w:val="24"/>
+          <w:szCs w:val="24"/>
+        </w:rPr>
+        <w:t xml:space="preserve"> or it would have already been peeled.</w:t>
+      </w:r>
+      <w:r>
+        <w:rPr>
+          <w:rFonts w:ascii="Times New Roman" w:hAnsi="Times New Roman" w:cs="Times New Roman"/>
+          <w:sz w:val="24"/>
+          <w:szCs w:val="24"/>
+        </w:rPr>
+        <w:t xml:space="preserve"> This makes it so that at the end of this, the array holding the degrees of every vertex will instead hold the core value of every vertex.</w:t>
+      </w:r>
+    </w:p>
+    <w:p>
+      <w:pPr>
+        <w:tabs>
+          <w:tab w:val="left" w:pos="720"/>
+          <w:tab w:val="right" w:leader="dot" w:pos="7920"/>
+          <w:tab w:val="right" w:pos="8640"/>
+        </w:tabs>
+        <w:spacing w:line="480" w:lineRule="auto"/>
+        <w:rPr>
+          <w:rFonts w:ascii="Times New Roman" w:hAnsi="Times New Roman" w:cs="Times New Roman"/>
+          <w:sz w:val="24"/>
+          <w:szCs w:val="24"/>
+        </w:rPr>
+      </w:pPr>
+      <w:r>
+        <w:rPr>
+          <w:rFonts w:ascii="Times New Roman" w:hAnsi="Times New Roman" w:cs="Times New Roman"/>
+          <w:sz w:val="24"/>
+          <w:szCs w:val="24"/>
+        </w:rPr>
+        <w:tab/>
+        <w:t>After these two parallelized processes have run, we increase our level by 1 so we can check the next k-core in the next iteration, and then we check the density of our current k-core. If the current k-core’s density is greater than the currently stored greatest k-core density, we update that densest k-core information to be the current k-core.</w:t>
+      </w:r>
+    </w:p>
+    <w:p>
+      <w:pPr>
+        <w:tabs>
+          <w:tab w:val="left" w:pos="720"/>
+          <w:tab w:val="right" w:leader="dot" w:pos="7920"/>
+          <w:tab w:val="right" w:pos="8640"/>
+        </w:tabs>
+        <w:spacing w:line="480" w:lineRule="auto"/>
+        <w:rPr>
+          <w:rFonts w:ascii="Times New Roman" w:hAnsi="Times New Roman" w:cs="Times New Roman"/>
+          <w:sz w:val="24"/>
+          <w:szCs w:val="24"/>
+        </w:rPr>
+      </w:pPr>
+      <w:r>
+        <w:rPr>
+          <w:rFonts w:ascii="Times New Roman" w:hAnsi="Times New Roman" w:cs="Times New Roman"/>
+          <w:sz w:val="24"/>
+          <w:szCs w:val="24"/>
           <w:highlight w:val="yellow"/>
         </w:rPr>
+        <w:t>(maybe touch on</w:t>
+      </w:r>
+      <w:r>
+        <w:rPr>
+          <w:rFonts w:ascii="Times New Roman" w:hAnsi="Times New Roman" w:cs="Times New Roman"/>
+          <w:sz w:val="24"/>
+          <w:szCs w:val="24"/>
+          <w:highlight w:val="yellow"/>
+        </w:rPr>
+        <w:t xml:space="preserve"> </w:t>
+      </w:r>
+      <w:proofErr w:type="spellStart"/>
+      <w:r>
+        <w:rPr>
+          <w:rFonts w:ascii="Times New Roman" w:hAnsi="Times New Roman" w:cs="Times New Roman"/>
+          <w:sz w:val="24"/>
+          <w:szCs w:val="24"/>
+          <w:highlight w:val="yellow"/>
+        </w:rPr>
+        <w:t>generateDensestCore</w:t>
+      </w:r>
+      <w:proofErr w:type="spellEnd"/>
+      <w:r>
+        <w:rPr>
+          <w:rFonts w:ascii="Times New Roman" w:hAnsi="Times New Roman" w:cs="Times New Roman"/>
+          <w:sz w:val="24"/>
+          <w:szCs w:val="24"/>
+          <w:highlight w:val="yellow"/>
+        </w:rPr>
+        <w:t>, but not sure if fully necessary)</w:t>
+      </w:r>
+    </w:p>
+    <w:p>
+      <w:pPr>
+        <w:tabs>
+          <w:tab w:val="left" w:pos="720"/>
+          <w:tab w:val="right" w:leader="dot" w:pos="7920"/>
+          <w:tab w:val="right" w:pos="8640"/>
+        </w:tabs>
+        <w:spacing w:line="480" w:lineRule="auto"/>
+        <w:rPr>
+          <w:rFonts w:ascii="Times New Roman" w:hAnsi="Times New Roman" w:cs="Times New Roman"/>
+          <w:sz w:val="24"/>
+          <w:szCs w:val="24"/>
+        </w:rPr>
+      </w:pPr>
+      <w:r>
+        <w:rPr>
+          <w:rFonts w:ascii="Times New Roman" w:hAnsi="Times New Roman" w:cs="Times New Roman"/>
+          <w:sz w:val="24"/>
+          <w:szCs w:val="24"/>
+          <w:highlight w:val="yellow"/>
+        </w:rPr>
+        <w:lastRenderedPageBreak/>
         <w:t>(</w:t>
       </w:r>
       <w:r>
@@ -20799,6 +21333,7 @@
                       <w:rPr>
                         <w:noProof/>
                       </w:rPr>
+                      <w:lastRenderedPageBreak/>
                       <w:t xml:space="preserve">[4] </w:t>
                     </w:r>
                   </w:p>
@@ -21131,7 +21666,6 @@
                       <w:rPr>
                         <w:noProof/>
                       </w:rPr>
-                      <w:lastRenderedPageBreak/>
                       <w:t xml:space="preserve">[10] </w:t>
                     </w:r>
                   </w:p>
@@ -21422,6 +21956,7 @@
                       <w:rPr>
                         <w:noProof/>
                       </w:rPr>
+                      <w:lastRenderedPageBreak/>
                       <w:t xml:space="preserve">[16] </w:t>
                     </w:r>
                   </w:p>

</xml_diff>

<commit_message>
Added section explaining that the CUDA code only runs with cliques, addressing the differences.
</commit_message>
<xml_diff>
--- a/Thesis Paper.docx
+++ b/Thesis Paper.docx
@@ -4496,6 +4496,15 @@
           <w:szCs w:val="24"/>
         </w:rPr>
         <w:fldChar w:fldCharType="end"/>
+      </w:r>
+      <w:r>
+        <w:rPr>
+          <w:rFonts w:ascii="Times New Roman" w:hAnsi="Times New Roman" w:cs="Times New Roman"/>
+          <w:sz w:val="24"/>
+          <w:szCs w:val="24"/>
+          <w:highlight w:val="yellow"/>
+        </w:rPr>
+        <w:t>(update)</w:t>
       </w:r>
     </w:p>
     <w:p>
@@ -5364,7 +5373,19 @@
                       <w:sz w:val="24"/>
                       <w:szCs w:val="24"/>
                     </w:rPr>
-                    <m:t xml:space="preserve"> [2]</m:t>
+                    <m:t xml:space="preserve"> </m:t>
+                  </m:r>
+                  <m:r>
+                    <m:rPr>
+                      <m:sty m:val="p"/>
+                    </m:rPr>
+                    <w:rPr>
+                      <w:rFonts w:ascii="Cambria Math" w:hAnsi="Cambria Math" w:cs="Times New Roman"/>
+                      <w:noProof/>
+                      <w:sz w:val="24"/>
+                      <w:szCs w:val="24"/>
+                    </w:rPr>
+                    <m:t>[2]</m:t>
                   </m:r>
                   <m:r>
                     <w:rPr>
@@ -5623,7 +5644,19 @@
                   <w:sz w:val="24"/>
                   <w:szCs w:val="24"/>
                 </w:rPr>
-                <m:t xml:space="preserve"> [2]</m:t>
+                <m:t xml:space="preserve"> </m:t>
+              </m:r>
+              <m:r>
+                <m:rPr>
+                  <m:sty m:val="p"/>
+                </m:rPr>
+                <w:rPr>
+                  <w:rFonts w:ascii="Cambria Math" w:hAnsi="Cambria Math" w:cs="Times New Roman"/>
+                  <w:noProof/>
+                  <w:sz w:val="24"/>
+                  <w:szCs w:val="24"/>
+                </w:rPr>
+                <m:t>[2]</m:t>
               </m:r>
               <m:r>
                 <w:rPr>
@@ -5786,7 +5819,23 @@
           <w:sz w:val="24"/>
           <w:szCs w:val="24"/>
         </w:rPr>
-        <w:t>Motif Density can be applied as edge density (when your motif type is “edge”), so it is the definition we will use. So, we can define the DSD as such:</w:t>
+        <w:t>Motif Density can be applied as edge density</w:t>
+      </w:r>
+      <w:r>
+        <w:rPr>
+          <w:rFonts w:ascii="Times New Roman" w:hAnsi="Times New Roman" w:cs="Times New Roman"/>
+          <w:sz w:val="24"/>
+          <w:szCs w:val="24"/>
+        </w:rPr>
+        <w:t xml:space="preserve"> or clique density</w:t>
+      </w:r>
+      <w:r>
+        <w:rPr>
+          <w:rFonts w:ascii="Times New Roman" w:hAnsi="Times New Roman" w:cs="Times New Roman"/>
+          <w:sz w:val="24"/>
+          <w:szCs w:val="24"/>
+        </w:rPr>
+        <w:t xml:space="preserve"> (when your motif type is “edge”), so it is the definition we will use. So, we can define the DSD as such:</w:t>
       </w:r>
     </w:p>
     <w:p>
@@ -11087,7 +11136,23 @@
           <w:sz w:val="24"/>
           <w:szCs w:val="24"/>
         </w:rPr>
-        <w:t xml:space="preserve">, since we will be allowing for the use of motifs other than regular edges, the motif structures also need to be stored. In theory, adjacency lists could be used here as well. However, </w:t>
+        <w:t xml:space="preserve">, since </w:t>
+      </w:r>
+      <w:r>
+        <w:rPr>
+          <w:rFonts w:ascii="Times New Roman" w:hAnsi="Times New Roman" w:cs="Times New Roman"/>
+          <w:sz w:val="24"/>
+          <w:szCs w:val="24"/>
+        </w:rPr>
+        <w:t>CoreExact is</w:t>
+      </w:r>
+      <w:r>
+        <w:rPr>
+          <w:rFonts w:ascii="Times New Roman" w:hAnsi="Times New Roman" w:cs="Times New Roman"/>
+          <w:sz w:val="24"/>
+          <w:szCs w:val="24"/>
+        </w:rPr>
+        <w:t xml:space="preserve"> allowing for the use of motifs other than regular edges, the motif structures also need to be stored. In theory, adjacency lists could be used here as well. However, </w:t>
       </w:r>
       <w:r>
         <w:rPr>
@@ -19120,8 +19185,6 @@
           <w:r>
             <w:rPr>
               <w:rFonts w:ascii="Times New Roman" w:hAnsi="Times New Roman" w:cs="Times New Roman"/>
-              <w:i w:val="0"/>
-              <w:iCs w:val="0"/>
               <w:noProof/>
               <w:color w:val="000000" w:themeColor="text1"/>
               <w:sz w:val="24"/>
@@ -19940,32 +20003,6 @@
     </w:p>
     <w:p>
       <w:pPr>
-        <w:pStyle w:val="Heading2"/>
-        <w:spacing w:line="480" w:lineRule="auto"/>
-        <w:rPr>
-          <w:rFonts w:ascii="Times New Roman" w:hAnsi="Times New Roman" w:cs="Times New Roman"/>
-          <w:b/>
-          <w:bCs/>
-          <w:color w:val="000000" w:themeColor="text1"/>
-          <w:sz w:val="24"/>
-          <w:szCs w:val="24"/>
-        </w:rPr>
-      </w:pPr>
-      <w:r>
-        <w:rPr>
-          <w:rFonts w:ascii="Times New Roman" w:hAnsi="Times New Roman" w:cs="Times New Roman"/>
-          <w:b/>
-          <w:bCs/>
-          <w:color w:val="000000" w:themeColor="text1"/>
-          <w:sz w:val="24"/>
-          <w:szCs w:val="24"/>
-        </w:rPr>
-        <w:lastRenderedPageBreak/>
-        <w:t>DAG Generation</w:t>
-      </w:r>
-    </w:p>
-    <w:p>
-      <w:pPr>
         <w:tabs>
           <w:tab w:val="left" w:pos="720"/>
           <w:tab w:val="right" w:leader="dot" w:pos="7920"/>
@@ -19984,42 +20021,237 @@
           <w:sz w:val="24"/>
           <w:szCs w:val="24"/>
         </w:rPr>
+        <w:lastRenderedPageBreak/>
         <w:tab/>
-        <w:t xml:space="preserve"> The first piece of the code to be parallelized is the generation of the DAG. Before this </w:t>
-      </w:r>
-      <w:proofErr w:type="gramStart"/>
-      <w:r>
-        <w:rPr>
-          <w:rFonts w:ascii="Times New Roman" w:hAnsi="Times New Roman" w:cs="Times New Roman"/>
-          <w:sz w:val="24"/>
-          <w:szCs w:val="24"/>
-        </w:rPr>
-        <w:t>is</w:t>
-      </w:r>
-      <w:proofErr w:type="gramEnd"/>
-      <w:r>
-        <w:rPr>
-          <w:rFonts w:ascii="Times New Roman" w:hAnsi="Times New Roman" w:cs="Times New Roman"/>
-          <w:sz w:val="24"/>
-          <w:szCs w:val="24"/>
-        </w:rPr>
-        <w:t xml:space="preserve"> run, edge</w:t>
-      </w:r>
-      <w:r>
-        <w:rPr>
-          <w:rFonts w:ascii="Times New Roman" w:hAnsi="Times New Roman" w:cs="Times New Roman"/>
-          <w:sz w:val="24"/>
-          <w:szCs w:val="24"/>
-        </w:rPr>
-        <w:t xml:space="preserve">-based core </w:t>
-      </w:r>
-      <w:r>
-        <w:rPr>
-          <w:rFonts w:ascii="Times New Roman" w:hAnsi="Times New Roman" w:cs="Times New Roman"/>
-          <w:sz w:val="24"/>
-          <w:szCs w:val="24"/>
-        </w:rPr>
-        <w:t xml:space="preserve">decomposition has already occurred. </w:t>
+      </w:r>
+      <w:r>
+        <w:rPr>
+          <w:rFonts w:ascii="Times New Roman" w:hAnsi="Times New Roman" w:cs="Times New Roman"/>
+          <w:sz w:val="24"/>
+          <w:szCs w:val="24"/>
+        </w:rPr>
+        <w:t>Additionally, while our CUDA solution is mostly an implementation of the CoreExact algorithm, there is one notable change. Rather than using any type of motif, our code is limited to cliques. Cliques are a specific subset of motif, being a subset of vertices that are all connected to one another. They’re often referred to as k-cliques, where the k is how many vertices are in the clique. So, a 3-clique is a clique of 3 vertices, and a 4-clique is a clique of 4 vertices.</w:t>
+      </w:r>
+    </w:p>
+    <w:p>
+      <w:pPr>
+        <w:keepNext/>
+        <w:tabs>
+          <w:tab w:val="left" w:pos="720"/>
+          <w:tab w:val="right" w:leader="dot" w:pos="7920"/>
+          <w:tab w:val="right" w:pos="8640"/>
+        </w:tabs>
+        <w:spacing w:line="240" w:lineRule="auto"/>
+      </w:pPr>
+      <w:r>
+        <w:rPr>
+          <w:noProof/>
+        </w:rPr>
+        <w:drawing>
+          <wp:inline distT="0" distB="0" distL="0" distR="0" wp14:anchorId="5008E234" wp14:editId="277FA388">
+            <wp:extent cx="5486400" cy="1412240"/>
+            <wp:effectExtent l="19050" t="19050" r="19050" b="16510"/>
+            <wp:docPr id="1155212729" name="Picture 1" descr="Graph kclique_percolation — Trusted Analytics Platform 0.6.0 documentation"/>
+            <wp:cNvGraphicFramePr>
+              <a:graphicFrameLocks xmlns:a="http://schemas.openxmlformats.org/drawingml/2006/main" noChangeAspect="1"/>
+            </wp:cNvGraphicFramePr>
+            <a:graphic xmlns:a="http://schemas.openxmlformats.org/drawingml/2006/main">
+              <a:graphicData uri="http://schemas.openxmlformats.org/drawingml/2006/picture">
+                <pic:pic xmlns:pic="http://schemas.openxmlformats.org/drawingml/2006/picture">
+                  <pic:nvPicPr>
+                    <pic:cNvPr id="0" name="Picture 1" descr="Graph kclique_percolation — Trusted Analytics Platform 0.6.0 documentation"/>
+                    <pic:cNvPicPr>
+                      <a:picLocks noChangeAspect="1" noChangeArrowheads="1"/>
+                    </pic:cNvPicPr>
+                  </pic:nvPicPr>
+                  <pic:blipFill>
+                    <a:blip r:embed="rId18">
+                      <a:extLst>
+                        <a:ext uri="{28A0092B-C50C-407E-A947-70E740481C1C}">
+                          <a14:useLocalDpi xmlns:a14="http://schemas.microsoft.com/office/drawing/2010/main" val="0"/>
+                        </a:ext>
+                      </a:extLst>
+                    </a:blip>
+                    <a:srcRect/>
+                    <a:stretch>
+                      <a:fillRect/>
+                    </a:stretch>
+                  </pic:blipFill>
+                  <pic:spPr bwMode="auto">
+                    <a:xfrm>
+                      <a:off x="0" y="0"/>
+                      <a:ext cx="5486400" cy="1412240"/>
+                    </a:xfrm>
+                    <a:prstGeom prst="rect">
+                      <a:avLst/>
+                    </a:prstGeom>
+                    <a:noFill/>
+                    <a:ln>
+                      <a:solidFill>
+                        <a:schemeClr val="tx1"/>
+                      </a:solidFill>
+                    </a:ln>
+                  </pic:spPr>
+                </pic:pic>
+              </a:graphicData>
+            </a:graphic>
+          </wp:inline>
+        </w:drawing>
+      </w:r>
+    </w:p>
+    <w:p>
+      <w:pPr>
+        <w:pStyle w:val="Caption"/>
+        <w:spacing w:line="480" w:lineRule="auto"/>
+        <w:jc w:val="center"/>
+        <w:rPr>
+          <w:rFonts w:ascii="Times New Roman" w:hAnsi="Times New Roman" w:cs="Times New Roman"/>
+          <w:i w:val="0"/>
+          <w:iCs w:val="0"/>
+          <w:sz w:val="24"/>
+          <w:szCs w:val="24"/>
+        </w:rPr>
+      </w:pPr>
+      <w:r>
+        <w:rPr>
+          <w:rFonts w:ascii="Times New Roman" w:hAnsi="Times New Roman" w:cs="Times New Roman"/>
+          <w:sz w:val="24"/>
+          <w:szCs w:val="24"/>
+        </w:rPr>
+        <w:t xml:space="preserve">Figure </w:t>
+      </w:r>
+      <w:r>
+        <w:rPr>
+          <w:rFonts w:ascii="Times New Roman" w:hAnsi="Times New Roman" w:cs="Times New Roman"/>
+          <w:sz w:val="24"/>
+          <w:szCs w:val="24"/>
+        </w:rPr>
+        <w:fldChar w:fldCharType="begin"/>
+      </w:r>
+      <w:r>
+        <w:rPr>
+          <w:rFonts w:ascii="Times New Roman" w:hAnsi="Times New Roman" w:cs="Times New Roman"/>
+          <w:sz w:val="24"/>
+          <w:szCs w:val="24"/>
+        </w:rPr>
+        <w:instrText xml:space="preserve"> SEQ Figure \* ARABIC </w:instrText>
+      </w:r>
+      <w:r>
+        <w:rPr>
+          <w:rFonts w:ascii="Times New Roman" w:hAnsi="Times New Roman" w:cs="Times New Roman"/>
+          <w:sz w:val="24"/>
+          <w:szCs w:val="24"/>
+        </w:rPr>
+        <w:fldChar w:fldCharType="separate"/>
+      </w:r>
+      <w:r>
+        <w:rPr>
+          <w:rFonts w:ascii="Times New Roman" w:hAnsi="Times New Roman" w:cs="Times New Roman"/>
+          <w:noProof/>
+          <w:sz w:val="24"/>
+          <w:szCs w:val="24"/>
+        </w:rPr>
+        <w:t>9</w:t>
+      </w:r>
+      <w:r>
+        <w:rPr>
+          <w:rFonts w:ascii="Times New Roman" w:hAnsi="Times New Roman" w:cs="Times New Roman"/>
+          <w:sz w:val="24"/>
+          <w:szCs w:val="24"/>
+        </w:rPr>
+        <w:fldChar w:fldCharType="end"/>
+      </w:r>
+      <w:r>
+        <w:rPr>
+          <w:rFonts w:ascii="Times New Roman" w:hAnsi="Times New Roman" w:cs="Times New Roman"/>
+          <w:sz w:val="24"/>
+          <w:szCs w:val="24"/>
+        </w:rPr>
+        <w:t>.</w:t>
+      </w:r>
+      <w:r>
+        <w:rPr>
+          <w:rFonts w:ascii="Times New Roman" w:hAnsi="Times New Roman" w:cs="Times New Roman"/>
+          <w:i w:val="0"/>
+          <w:iCs w:val="0"/>
+          <w:sz w:val="24"/>
+          <w:szCs w:val="24"/>
+        </w:rPr>
+        <w:t xml:space="preserve"> k-clique examples </w:t>
+      </w:r>
+      <w:sdt>
+        <w:sdtPr>
+          <w:rPr>
+            <w:rFonts w:ascii="Times New Roman" w:hAnsi="Times New Roman" w:cs="Times New Roman"/>
+            <w:i w:val="0"/>
+            <w:iCs w:val="0"/>
+            <w:sz w:val="24"/>
+            <w:szCs w:val="24"/>
+          </w:rPr>
+          <w:id w:val="-208574691"/>
+          <w:citation/>
+        </w:sdtPr>
+        <w:sdtContent>
+          <w:r>
+            <w:rPr>
+              <w:rFonts w:ascii="Times New Roman" w:hAnsi="Times New Roman" w:cs="Times New Roman"/>
+              <w:i w:val="0"/>
+              <w:iCs w:val="0"/>
+              <w:sz w:val="24"/>
+              <w:szCs w:val="24"/>
+            </w:rPr>
+            <w:fldChar w:fldCharType="begin"/>
+          </w:r>
+          <w:r>
+            <w:rPr>
+              <w:rFonts w:ascii="Times New Roman" w:hAnsi="Times New Roman" w:cs="Times New Roman"/>
+              <w:i w:val="0"/>
+              <w:iCs w:val="0"/>
+              <w:sz w:val="24"/>
+              <w:szCs w:val="24"/>
+            </w:rPr>
+            <w:instrText xml:space="preserve"> CITATION Gra16 \l 1033 </w:instrText>
+          </w:r>
+          <w:r>
+            <w:rPr>
+              <w:rFonts w:ascii="Times New Roman" w:hAnsi="Times New Roman" w:cs="Times New Roman"/>
+              <w:i w:val="0"/>
+              <w:iCs w:val="0"/>
+              <w:sz w:val="24"/>
+              <w:szCs w:val="24"/>
+            </w:rPr>
+            <w:fldChar w:fldCharType="separate"/>
+          </w:r>
+          <w:r>
+            <w:rPr>
+              <w:rFonts w:ascii="Times New Roman" w:hAnsi="Times New Roman" w:cs="Times New Roman"/>
+              <w:noProof/>
+              <w:sz w:val="24"/>
+              <w:szCs w:val="24"/>
+            </w:rPr>
+            <w:t>[17]</w:t>
+          </w:r>
+          <w:r>
+            <w:rPr>
+              <w:rFonts w:ascii="Times New Roman" w:hAnsi="Times New Roman" w:cs="Times New Roman"/>
+              <w:i w:val="0"/>
+              <w:iCs w:val="0"/>
+              <w:sz w:val="24"/>
+              <w:szCs w:val="24"/>
+            </w:rPr>
+            <w:fldChar w:fldCharType="end"/>
+          </w:r>
+        </w:sdtContent>
+      </w:sdt>
+      <w:r>
+        <w:rPr>
+          <w:rFonts w:ascii="Times New Roman" w:hAnsi="Times New Roman" w:cs="Times New Roman"/>
+          <w:i w:val="0"/>
+          <w:iCs w:val="0"/>
+          <w:sz w:val="24"/>
+          <w:szCs w:val="24"/>
+        </w:rPr>
+        <w:t>.</w:t>
       </w:r>
     </w:p>
     <w:p>
@@ -20043,72 +20275,40 @@
           <w:szCs w:val="24"/>
         </w:rPr>
         <w:tab/>
-      </w:r>
-      <w:r>
-        <w:rPr>
-          <w:rFonts w:ascii="Times New Roman" w:hAnsi="Times New Roman" w:cs="Times New Roman"/>
-          <w:sz w:val="24"/>
-          <w:szCs w:val="24"/>
-        </w:rPr>
-        <w:t xml:space="preserve">The first </w:t>
-      </w:r>
-      <w:r>
-        <w:rPr>
-          <w:rFonts w:ascii="Times New Roman" w:hAnsi="Times New Roman" w:cs="Times New Roman"/>
-          <w:sz w:val="24"/>
-          <w:szCs w:val="24"/>
-        </w:rPr>
-        <w:t xml:space="preserve">major </w:t>
-      </w:r>
-      <w:r>
-        <w:rPr>
-          <w:rFonts w:ascii="Times New Roman" w:hAnsi="Times New Roman" w:cs="Times New Roman"/>
-          <w:sz w:val="24"/>
-          <w:szCs w:val="24"/>
-        </w:rPr>
-        <w:t>step is generating new degrees for every vertex to reflect the changes of becoming a DAG (with edges only counting for a vertex’s degree if it has a higher core value than the vertex it’s connected to). This is done</w:t>
-      </w:r>
-      <w:r>
-        <w:rPr>
-          <w:rFonts w:ascii="Times New Roman" w:hAnsi="Times New Roman" w:cs="Times New Roman"/>
-          <w:sz w:val="24"/>
-          <w:szCs w:val="24"/>
-        </w:rPr>
-        <w:t xml:space="preserve"> using the kernel function </w:t>
-      </w:r>
-      <w:proofErr w:type="spellStart"/>
-      <w:r>
-        <w:rPr>
-          <w:rFonts w:ascii="Times New Roman" w:hAnsi="Times New Roman" w:cs="Times New Roman"/>
-          <w:sz w:val="24"/>
-          <w:szCs w:val="24"/>
-        </w:rPr>
-        <w:t>generateDegreeDAG</w:t>
-      </w:r>
-      <w:proofErr w:type="spellEnd"/>
-      <w:r>
-        <w:rPr>
-          <w:rFonts w:ascii="Times New Roman" w:hAnsi="Times New Roman" w:cs="Times New Roman"/>
-          <w:sz w:val="24"/>
-          <w:szCs w:val="24"/>
-        </w:rPr>
-        <w:t>, where every vertex is processed by a warp in parallel. The 32 threads of each warp work in parallel to compare the core value of the vertex to its neighbor, adding 1 to a collective degree variable for the warp (and thus the vertex)</w:t>
-      </w:r>
-      <w:r>
-        <w:rPr>
-          <w:rFonts w:ascii="Times New Roman" w:hAnsi="Times New Roman" w:cs="Times New Roman"/>
-          <w:sz w:val="24"/>
-          <w:szCs w:val="24"/>
-        </w:rPr>
-        <w:t xml:space="preserve"> if the neighbor has a lower order</w:t>
-      </w:r>
-      <w:r>
-        <w:rPr>
-          <w:rFonts w:ascii="Times New Roman" w:hAnsi="Times New Roman" w:cs="Times New Roman"/>
-          <w:sz w:val="24"/>
-          <w:szCs w:val="24"/>
-        </w:rPr>
-        <w:t>. This stores the DAG degree since direction is now accounted for in the vertex’s degree, and up to 32 neighbors for every vertex are being checked each iteration in parallel. Once all neighbors are checked, the new degree of the vertex is stored.</w:t>
+        <w:t xml:space="preserve">The CoreExact algorithm and our definition of motif density remain unchanged, with the only thing changing being the process for finding all the cliques. This change was due to not being able to parallelize the listing of any motif types, a process which takes quite a while in the serialized program. </w:t>
+      </w:r>
+      <w:r>
+        <w:rPr>
+          <w:rFonts w:ascii="Times New Roman" w:hAnsi="Times New Roman" w:cs="Times New Roman"/>
+          <w:sz w:val="24"/>
+          <w:szCs w:val="24"/>
+        </w:rPr>
+        <w:t>Of note, this does not affect our solution’s ability to do edge density, as a 2-clique is an edge by definition (two vertices connected to all other vertices in the clique, which is just each other).</w:t>
+      </w:r>
+    </w:p>
+    <w:p>
+      <w:pPr>
+        <w:pStyle w:val="Heading2"/>
+        <w:spacing w:line="480" w:lineRule="auto"/>
+        <w:rPr>
+          <w:rFonts w:ascii="Times New Roman" w:hAnsi="Times New Roman" w:cs="Times New Roman"/>
+          <w:b/>
+          <w:bCs/>
+          <w:color w:val="000000" w:themeColor="text1"/>
+          <w:sz w:val="24"/>
+          <w:szCs w:val="24"/>
+        </w:rPr>
+      </w:pPr>
+      <w:r>
+        <w:rPr>
+          <w:rFonts w:ascii="Times New Roman" w:hAnsi="Times New Roman" w:cs="Times New Roman"/>
+          <w:b/>
+          <w:bCs/>
+          <w:color w:val="000000" w:themeColor="text1"/>
+          <w:sz w:val="24"/>
+          <w:szCs w:val="24"/>
+        </w:rPr>
+        <w:t>DAG Generation</w:t>
       </w:r>
     </w:p>
     <w:p>
@@ -20132,58 +20332,41 @@
           <w:szCs w:val="24"/>
         </w:rPr>
         <w:tab/>
-      </w:r>
-      <w:r>
-        <w:rPr>
-          <w:rFonts w:ascii="Times New Roman" w:hAnsi="Times New Roman" w:cs="Times New Roman"/>
-          <w:sz w:val="24"/>
-          <w:szCs w:val="24"/>
-        </w:rPr>
-        <w:t xml:space="preserve">The second major step is setting up the direction of every vertex to reflect the change into a DAG. This is done in a very similar vein as the first step, this time using the kernel function </w:t>
-      </w:r>
-      <w:proofErr w:type="spellStart"/>
-      <w:r>
-        <w:rPr>
-          <w:rFonts w:ascii="Times New Roman" w:hAnsi="Times New Roman" w:cs="Times New Roman"/>
-          <w:sz w:val="24"/>
-          <w:szCs w:val="24"/>
-        </w:rPr>
-        <w:t>generateNeighborDAG</w:t>
-      </w:r>
-      <w:proofErr w:type="spellEnd"/>
-      <w:r>
-        <w:rPr>
-          <w:rFonts w:ascii="Times New Roman" w:hAnsi="Times New Roman" w:cs="Times New Roman"/>
-          <w:sz w:val="24"/>
-          <w:szCs w:val="24"/>
-        </w:rPr>
-        <w:t>. The outline is basically the same, with every warp processing a vertex, and each thread in the vertex checking a neighbor of the vertex (and thus the edge). And in the case the neighbor has a lower order, the neighbor is stored for this vertex in a new adjacency list. This creates our DAG, storing only the edges in direction of higher order to lower order, with every thread checking a neighbor in parallel.</w:t>
-      </w:r>
-    </w:p>
-    <w:p>
-      <w:pPr>
-        <w:pStyle w:val="Heading2"/>
-        <w:spacing w:line="480" w:lineRule="auto"/>
-        <w:rPr>
-          <w:rFonts w:ascii="Times New Roman" w:hAnsi="Times New Roman" w:cs="Times New Roman"/>
-          <w:b/>
-          <w:bCs/>
-          <w:color w:val="000000" w:themeColor="text1"/>
-          <w:sz w:val="24"/>
-          <w:szCs w:val="24"/>
-        </w:rPr>
-      </w:pPr>
-      <w:r>
-        <w:rPr>
-          <w:rFonts w:ascii="Times New Roman" w:hAnsi="Times New Roman" w:cs="Times New Roman"/>
-          <w:b/>
-          <w:bCs/>
-          <w:color w:val="000000" w:themeColor="text1"/>
-          <w:sz w:val="24"/>
-          <w:szCs w:val="24"/>
-        </w:rPr>
-        <w:lastRenderedPageBreak/>
-        <w:t>Finding all Motifs</w:t>
+        <w:t xml:space="preserve"> The first piece of the code to be parallelized is the generation of the DAG. Before this </w:t>
+      </w:r>
+      <w:proofErr w:type="gramStart"/>
+      <w:r>
+        <w:rPr>
+          <w:rFonts w:ascii="Times New Roman" w:hAnsi="Times New Roman" w:cs="Times New Roman"/>
+          <w:sz w:val="24"/>
+          <w:szCs w:val="24"/>
+        </w:rPr>
+        <w:t>is</w:t>
+      </w:r>
+      <w:proofErr w:type="gramEnd"/>
+      <w:r>
+        <w:rPr>
+          <w:rFonts w:ascii="Times New Roman" w:hAnsi="Times New Roman" w:cs="Times New Roman"/>
+          <w:sz w:val="24"/>
+          <w:szCs w:val="24"/>
+        </w:rPr>
+        <w:t xml:space="preserve"> run, edge</w:t>
+      </w:r>
+      <w:r>
+        <w:rPr>
+          <w:rFonts w:ascii="Times New Roman" w:hAnsi="Times New Roman" w:cs="Times New Roman"/>
+          <w:sz w:val="24"/>
+          <w:szCs w:val="24"/>
+        </w:rPr>
+        <w:t xml:space="preserve">-based core </w:t>
+      </w:r>
+      <w:r>
+        <w:rPr>
+          <w:rFonts w:ascii="Times New Roman" w:hAnsi="Times New Roman" w:cs="Times New Roman"/>
+          <w:sz w:val="24"/>
+          <w:szCs w:val="24"/>
+        </w:rPr>
+        <w:t xml:space="preserve">decomposition has already occurred. </w:t>
       </w:r>
     </w:p>
     <w:p>
@@ -20206,8 +20389,74 @@
           <w:sz w:val="24"/>
           <w:szCs w:val="24"/>
         </w:rPr>
+        <w:lastRenderedPageBreak/>
         <w:tab/>
-        <w:t>Just as the algorithm for finding motifs in CoreExact was in depth, so is our CUDA code for finding all motifs in the graph. So, let’s break this down.</w:t>
+      </w:r>
+      <w:r>
+        <w:rPr>
+          <w:rFonts w:ascii="Times New Roman" w:hAnsi="Times New Roman" w:cs="Times New Roman"/>
+          <w:sz w:val="24"/>
+          <w:szCs w:val="24"/>
+        </w:rPr>
+        <w:t xml:space="preserve">The first </w:t>
+      </w:r>
+      <w:r>
+        <w:rPr>
+          <w:rFonts w:ascii="Times New Roman" w:hAnsi="Times New Roman" w:cs="Times New Roman"/>
+          <w:sz w:val="24"/>
+          <w:szCs w:val="24"/>
+        </w:rPr>
+        <w:t xml:space="preserve">major </w:t>
+      </w:r>
+      <w:r>
+        <w:rPr>
+          <w:rFonts w:ascii="Times New Roman" w:hAnsi="Times New Roman" w:cs="Times New Roman"/>
+          <w:sz w:val="24"/>
+          <w:szCs w:val="24"/>
+        </w:rPr>
+        <w:t>step is generating new degrees for every vertex to reflect the changes of becoming a DAG (with edges only counting for a vertex’s degree if it has a higher core value than the vertex it’s connected to). This is done</w:t>
+      </w:r>
+      <w:r>
+        <w:rPr>
+          <w:rFonts w:ascii="Times New Roman" w:hAnsi="Times New Roman" w:cs="Times New Roman"/>
+          <w:sz w:val="24"/>
+          <w:szCs w:val="24"/>
+        </w:rPr>
+        <w:t xml:space="preserve"> using the kernel function </w:t>
+      </w:r>
+      <w:proofErr w:type="spellStart"/>
+      <w:r>
+        <w:rPr>
+          <w:rFonts w:ascii="Times New Roman" w:hAnsi="Times New Roman" w:cs="Times New Roman"/>
+          <w:sz w:val="24"/>
+          <w:szCs w:val="24"/>
+        </w:rPr>
+        <w:t>generateDegreeDAG</w:t>
+      </w:r>
+      <w:proofErr w:type="spellEnd"/>
+      <w:r>
+        <w:rPr>
+          <w:rFonts w:ascii="Times New Roman" w:hAnsi="Times New Roman" w:cs="Times New Roman"/>
+          <w:sz w:val="24"/>
+          <w:szCs w:val="24"/>
+        </w:rPr>
+        <w:t>, where every vertex is processed by a warp in parallel. The 32 threads of each warp work in parallel to compare the core value of the vertex to its neighbor, adding 1 to a collective degree variable for the warp (and thus the vertex)</w:t>
+      </w:r>
+      <w:r>
+        <w:rPr>
+          <w:rFonts w:ascii="Times New Roman" w:hAnsi="Times New Roman" w:cs="Times New Roman"/>
+          <w:sz w:val="24"/>
+          <w:szCs w:val="24"/>
+        </w:rPr>
+        <w:t xml:space="preserve"> if the neighbor has a lower order</w:t>
+      </w:r>
+      <w:r>
+        <w:rPr>
+          <w:rFonts w:ascii="Times New Roman" w:hAnsi="Times New Roman" w:cs="Times New Roman"/>
+          <w:sz w:val="24"/>
+          <w:szCs w:val="24"/>
+        </w:rPr>
+        <w:t>. This stores the DAG degree since direction is now accounted for in the vertex’s degree, and up to 32 neighbors for every vertex are being checked each iteration in parallel. Once all neighbors are checked, the new degree of the vertex is stored.</w:t>
       </w:r>
     </w:p>
     <w:p>
@@ -20231,7 +20480,14 @@
           <w:szCs w:val="24"/>
         </w:rPr>
         <w:tab/>
-        <w:t xml:space="preserve">The first major step is done with a kernel method called </w:t>
+      </w:r>
+      <w:r>
+        <w:rPr>
+          <w:rFonts w:ascii="Times New Roman" w:hAnsi="Times New Roman" w:cs="Times New Roman"/>
+          <w:sz w:val="24"/>
+          <w:szCs w:val="24"/>
+        </w:rPr>
+        <w:t xml:space="preserve">The second major step is setting up the direction of every vertex to reflect the change into a DAG. This is done in a very similar vein as the first step, this time using the kernel function </w:t>
       </w:r>
       <w:proofErr w:type="spellStart"/>
       <w:r>
@@ -20240,7 +20496,7 @@
           <w:sz w:val="24"/>
           <w:szCs w:val="24"/>
         </w:rPr>
-        <w:t>listInitialCliques</w:t>
+        <w:t>generateNeighborDAG</w:t>
       </w:r>
       <w:proofErr w:type="spellEnd"/>
       <w:r>
@@ -20249,42 +20505,43 @@
           <w:sz w:val="24"/>
           <w:szCs w:val="24"/>
         </w:rPr>
-        <w:t xml:space="preserve">. </w:t>
-      </w:r>
-      <w:r>
-        <w:rPr>
-          <w:rFonts w:ascii="Times New Roman" w:hAnsi="Times New Roman" w:cs="Times New Roman"/>
-          <w:sz w:val="24"/>
-          <w:szCs w:val="24"/>
-          <w:highlight w:val="yellow"/>
-        </w:rPr>
-        <w:t>(need to address the change from motifs to cliques)</w:t>
-      </w:r>
-      <w:r>
-        <w:rPr>
-          <w:rFonts w:ascii="Times New Roman" w:hAnsi="Times New Roman" w:cs="Times New Roman"/>
-          <w:sz w:val="24"/>
-          <w:szCs w:val="24"/>
-        </w:rPr>
-        <w:t xml:space="preserve">. This function processes vertices by warp, using its threads to process the neighbors of the vertex. For each neighbor, we check if it’s a valid candidate for a clique, seeing if it has enough neighbors to be part of a clique with the current vertex. This information is stored, creating pairs of vertices that will be checked as being part of larger cliques. So, every thread is working in parallel to check for valid vertex and neighbor pairs that may be part of a larger clique. After this is the kernel method </w:t>
-      </w:r>
-      <w:proofErr w:type="spellStart"/>
-      <w:r>
-        <w:rPr>
-          <w:rFonts w:ascii="Times New Roman" w:hAnsi="Times New Roman" w:cs="Times New Roman"/>
-          <w:sz w:val="24"/>
-          <w:szCs w:val="24"/>
-        </w:rPr>
-        <w:t>flushPartitions</w:t>
-      </w:r>
-      <w:proofErr w:type="spellEnd"/>
-      <w:r>
-        <w:rPr>
-          <w:rFonts w:ascii="Times New Roman" w:hAnsi="Times New Roman" w:cs="Times New Roman"/>
-          <w:sz w:val="24"/>
-          <w:szCs w:val="24"/>
-        </w:rPr>
-        <w:t>. This function simply updates global information based on current local information, including our current list of potential cliques and neighbors that could extend the clique. This will be used again in a bit.</w:t>
+        <w:t>. The outline is basically the same, with every warp processing a vertex, and each thread in the vertex checking a neighbor of the vertex (and thus the edge). And in the case the neighbor has a lower order, the neighbor is stored for this vertex in a new adjacency list. This creates our DAG, storing only the edges in direction of higher order to lower order, with every thread checking a neighbor in parallel.</w:t>
+      </w:r>
+    </w:p>
+    <w:p>
+      <w:pPr>
+        <w:pStyle w:val="Heading2"/>
+        <w:spacing w:line="480" w:lineRule="auto"/>
+        <w:rPr>
+          <w:rFonts w:ascii="Times New Roman" w:hAnsi="Times New Roman" w:cs="Times New Roman"/>
+          <w:b/>
+          <w:bCs/>
+          <w:color w:val="000000" w:themeColor="text1"/>
+          <w:sz w:val="24"/>
+          <w:szCs w:val="24"/>
+        </w:rPr>
+      </w:pPr>
+      <w:r>
+        <w:rPr>
+          <w:rFonts w:ascii="Times New Roman" w:hAnsi="Times New Roman" w:cs="Times New Roman"/>
+          <w:b/>
+          <w:bCs/>
+          <w:color w:val="000000" w:themeColor="text1"/>
+          <w:sz w:val="24"/>
+          <w:szCs w:val="24"/>
+        </w:rPr>
+        <w:t xml:space="preserve">Finding all </w:t>
+      </w:r>
+      <w:r>
+        <w:rPr>
+          <w:rFonts w:ascii="Times New Roman" w:hAnsi="Times New Roman" w:cs="Times New Roman"/>
+          <w:b/>
+          <w:bCs/>
+          <w:color w:val="000000" w:themeColor="text1"/>
+          <w:sz w:val="24"/>
+          <w:szCs w:val="24"/>
+        </w:rPr>
+        <w:t>Cliques</w:t>
       </w:r>
     </w:p>
     <w:p>
@@ -20308,106 +20565,39 @@
           <w:szCs w:val="24"/>
         </w:rPr>
         <w:tab/>
-        <w:t xml:space="preserve">The next major step is a loop that checks each clique level down to 2. Each iteration, the kernel function </w:t>
-      </w:r>
-      <w:proofErr w:type="spellStart"/>
-      <w:r>
-        <w:rPr>
-          <w:rFonts w:ascii="Times New Roman" w:hAnsi="Times New Roman" w:cs="Times New Roman"/>
-          <w:sz w:val="24"/>
-          <w:szCs w:val="24"/>
-        </w:rPr>
-        <w:t>listMidCliques</w:t>
-      </w:r>
-      <w:proofErr w:type="spellEnd"/>
-      <w:r>
-        <w:rPr>
-          <w:rFonts w:ascii="Times New Roman" w:hAnsi="Times New Roman" w:cs="Times New Roman"/>
-          <w:sz w:val="24"/>
-          <w:szCs w:val="24"/>
-        </w:rPr>
-        <w:t xml:space="preserve"> is called. This function checks all candidate vertices by warp. For each candidate, it checks whether the candidate has valid neighbors for the next clique level. If it does, all valid neighbors of the candidate are added to the list of candidates for the next clique level, and the candidate is officially added to the potential clique it may be a part of. </w:t>
-      </w:r>
-      <w:proofErr w:type="gramStart"/>
-      <w:r>
-        <w:rPr>
-          <w:rFonts w:ascii="Times New Roman" w:hAnsi="Times New Roman" w:cs="Times New Roman"/>
-          <w:sz w:val="24"/>
-          <w:szCs w:val="24"/>
-        </w:rPr>
-        <w:t>So</w:t>
-      </w:r>
-      <w:proofErr w:type="gramEnd"/>
-      <w:r>
-        <w:rPr>
-          <w:rFonts w:ascii="Times New Roman" w:hAnsi="Times New Roman" w:cs="Times New Roman"/>
-          <w:sz w:val="24"/>
-          <w:szCs w:val="24"/>
-        </w:rPr>
-        <w:t xml:space="preserve"> each thread is checking for valid neighbors in parallel, and each warp is processing candidates. After </w:t>
-      </w:r>
-      <w:proofErr w:type="spellStart"/>
-      <w:r>
-        <w:rPr>
-          <w:rFonts w:ascii="Times New Roman" w:hAnsi="Times New Roman" w:cs="Times New Roman"/>
-          <w:sz w:val="24"/>
-          <w:szCs w:val="24"/>
-        </w:rPr>
-        <w:t>listMidCliques</w:t>
-      </w:r>
-      <w:proofErr w:type="spellEnd"/>
-      <w:r>
-        <w:rPr>
-          <w:rFonts w:ascii="Times New Roman" w:hAnsi="Times New Roman" w:cs="Times New Roman"/>
-          <w:sz w:val="24"/>
-          <w:szCs w:val="24"/>
-        </w:rPr>
-        <w:t xml:space="preserve"> is finished, we run </w:t>
-      </w:r>
-      <w:proofErr w:type="spellStart"/>
-      <w:r>
-        <w:rPr>
-          <w:rFonts w:ascii="Times New Roman" w:hAnsi="Times New Roman" w:cs="Times New Roman"/>
-          <w:sz w:val="24"/>
-          <w:szCs w:val="24"/>
-        </w:rPr>
-        <w:t>flushPartitions</w:t>
-      </w:r>
-      <w:proofErr w:type="spellEnd"/>
-      <w:r>
-        <w:rPr>
-          <w:rFonts w:ascii="Times New Roman" w:hAnsi="Times New Roman" w:cs="Times New Roman"/>
-          <w:sz w:val="24"/>
-          <w:szCs w:val="24"/>
-        </w:rPr>
-        <w:t xml:space="preserve"> again to update our global clique information. Then we loop back to the top of the kernel level loop. </w:t>
-      </w:r>
-      <w:proofErr w:type="gramStart"/>
-      <w:r>
-        <w:rPr>
-          <w:rFonts w:ascii="Times New Roman" w:hAnsi="Times New Roman" w:cs="Times New Roman"/>
-          <w:sz w:val="24"/>
-          <w:szCs w:val="24"/>
-        </w:rPr>
-        <w:t>So</w:t>
-      </w:r>
-      <w:proofErr w:type="gramEnd"/>
-      <w:r>
-        <w:rPr>
-          <w:rFonts w:ascii="Times New Roman" w:hAnsi="Times New Roman" w:cs="Times New Roman"/>
-          <w:sz w:val="24"/>
-          <w:szCs w:val="24"/>
-        </w:rPr>
-        <w:t xml:space="preserve"> in essence, this stage consists of confirming whether </w:t>
-      </w:r>
-      <w:r>
-        <w:rPr>
-          <w:rFonts w:ascii="Times New Roman" w:hAnsi="Times New Roman" w:cs="Times New Roman"/>
-          <w:sz w:val="24"/>
-          <w:szCs w:val="24"/>
-        </w:rPr>
-        <w:lastRenderedPageBreak/>
-        <w:t>candidate vertices can be added to their potential cliques, adding new candidates, and then updating that information to be global after each iteration through the descending clique levels until we get the clique level 2.</w:t>
+        <w:t xml:space="preserve">Just as the algorithm for finding </w:t>
+      </w:r>
+      <w:r>
+        <w:rPr>
+          <w:rFonts w:ascii="Times New Roman" w:hAnsi="Times New Roman" w:cs="Times New Roman"/>
+          <w:sz w:val="24"/>
+          <w:szCs w:val="24"/>
+        </w:rPr>
+        <w:t>cliques</w:t>
+      </w:r>
+      <w:r>
+        <w:rPr>
+          <w:rFonts w:ascii="Times New Roman" w:hAnsi="Times New Roman" w:cs="Times New Roman"/>
+          <w:sz w:val="24"/>
+          <w:szCs w:val="24"/>
+        </w:rPr>
+        <w:t xml:space="preserve"> in CoreExact was in depth, so is our CUDA code for finding all</w:t>
+      </w:r>
+      <w:r>
+        <w:rPr>
+          <w:rFonts w:ascii="Times New Roman" w:hAnsi="Times New Roman" w:cs="Times New Roman"/>
+          <w:sz w:val="24"/>
+          <w:szCs w:val="24"/>
+        </w:rPr>
+        <w:t xml:space="preserve"> cliques</w:t>
+      </w:r>
+      <w:r>
+        <w:rPr>
+          <w:rFonts w:ascii="Times New Roman" w:hAnsi="Times New Roman" w:cs="Times New Roman"/>
+          <w:sz w:val="24"/>
+          <w:szCs w:val="24"/>
+        </w:rPr>
+        <w:t xml:space="preserve"> in the graph. So, let’s break this down.</w:t>
       </w:r>
     </w:p>
     <w:p>
@@ -20430,8 +20620,9 @@
           <w:sz w:val="24"/>
           <w:szCs w:val="24"/>
         </w:rPr>
+        <w:lastRenderedPageBreak/>
         <w:tab/>
-        <w:t xml:space="preserve">The final step uses the kernel method </w:t>
+        <w:t xml:space="preserve">The first major step is done with a kernel method called </w:t>
       </w:r>
       <w:proofErr w:type="spellStart"/>
       <w:r>
@@ -20440,7 +20631,7 @@
           <w:sz w:val="24"/>
           <w:szCs w:val="24"/>
         </w:rPr>
-        <w:t>writeFinalCliques</w:t>
+        <w:t>listInitialCliques</w:t>
       </w:r>
       <w:proofErr w:type="spellEnd"/>
       <w:r>
@@ -20449,88 +20640,25 @@
           <w:sz w:val="24"/>
           <w:szCs w:val="24"/>
         </w:rPr>
-        <w:t xml:space="preserve">. By this point, our potential cliques are all of size </w:t>
-      </w:r>
-      <w:r>
-        <w:rPr>
-          <w:rFonts w:ascii="Times New Roman" w:hAnsi="Times New Roman" w:cs="Times New Roman"/>
-          <w:i/>
-          <w:iCs/>
-          <w:sz w:val="24"/>
-          <w:szCs w:val="24"/>
-        </w:rPr>
-        <w:t xml:space="preserve">k </w:t>
-      </w:r>
-      <w:r>
-        <w:rPr>
-          <w:rFonts w:ascii="Times New Roman" w:hAnsi="Times New Roman" w:cs="Times New Roman"/>
-          <w:i/>
-          <w:iCs/>
-          <w:sz w:val="24"/>
-          <w:szCs w:val="24"/>
-        </w:rPr>
-        <w:t>–</w:t>
-      </w:r>
-      <w:r>
-        <w:rPr>
-          <w:rFonts w:ascii="Times New Roman" w:hAnsi="Times New Roman" w:cs="Times New Roman"/>
-          <w:i/>
-          <w:iCs/>
-          <w:sz w:val="24"/>
-          <w:szCs w:val="24"/>
-        </w:rPr>
-        <w:t xml:space="preserve"> 2</w:t>
-      </w:r>
-      <w:r>
-        <w:rPr>
-          <w:rFonts w:ascii="Times New Roman" w:hAnsi="Times New Roman" w:cs="Times New Roman"/>
-          <w:sz w:val="24"/>
-          <w:szCs w:val="24"/>
-        </w:rPr>
-        <w:t xml:space="preserve">, where </w:t>
-      </w:r>
-      <w:r>
-        <w:rPr>
-          <w:rFonts w:ascii="Times New Roman" w:hAnsi="Times New Roman" w:cs="Times New Roman"/>
-          <w:i/>
-          <w:iCs/>
-          <w:sz w:val="24"/>
-          <w:szCs w:val="24"/>
-        </w:rPr>
-        <w:t>k</w:t>
-      </w:r>
-      <w:r>
-        <w:rPr>
-          <w:rFonts w:ascii="Times New Roman" w:hAnsi="Times New Roman" w:cs="Times New Roman"/>
-          <w:sz w:val="24"/>
-          <w:szCs w:val="24"/>
-        </w:rPr>
-        <w:t xml:space="preserve"> is the size of our clique. And we have a final list of candidate vertices. So, the potential cliques are all processed by warps, with the threads of each warp checking the neighbors of each of its candidate vertices. For every valid neighbor (a neighbor that is connected to all other vertices in the clique), a complete clique is found. At that point we store the clique (the vertices in the clique) and update the clique degree of all the vertices in the clique. So, every thread is checking for potential complete cliques in parallel. Afterwards, the list of cliques and the clique degrees of the vertices are stored globally.</w:t>
-      </w:r>
-    </w:p>
-    <w:p>
-      <w:pPr>
-        <w:pStyle w:val="Heading2"/>
-        <w:spacing w:line="480" w:lineRule="auto"/>
-        <w:rPr>
-          <w:rFonts w:ascii="Times New Roman" w:hAnsi="Times New Roman" w:cs="Times New Roman"/>
-          <w:b/>
-          <w:bCs/>
-          <w:color w:val="000000" w:themeColor="text1"/>
-          <w:sz w:val="24"/>
-          <w:szCs w:val="24"/>
-        </w:rPr>
-      </w:pPr>
-      <w:r>
-        <w:rPr>
-          <w:rFonts w:ascii="Times New Roman" w:hAnsi="Times New Roman" w:cs="Times New Roman"/>
-          <w:b/>
-          <w:bCs/>
-          <w:color w:val="000000" w:themeColor="text1"/>
-          <w:sz w:val="24"/>
-          <w:szCs w:val="24"/>
-        </w:rPr>
-        <w:t>Motif-based Core Decomposition</w:t>
+        <w:t xml:space="preserve">. This function processes vertices by warp, using its threads to process the neighbors of the vertex. For each neighbor, we check if it’s a valid candidate for a clique, seeing if it has enough neighbors to be part of a clique with the current vertex. This information is stored, creating pairs of vertices that will be checked as being part of larger cliques. So, every thread is working in parallel to check for valid vertex and neighbor pairs that may be part of a larger clique. After this is the kernel method </w:t>
+      </w:r>
+      <w:proofErr w:type="spellStart"/>
+      <w:r>
+        <w:rPr>
+          <w:rFonts w:ascii="Times New Roman" w:hAnsi="Times New Roman" w:cs="Times New Roman"/>
+          <w:sz w:val="24"/>
+          <w:szCs w:val="24"/>
+        </w:rPr>
+        <w:t>flushPartitions</w:t>
+      </w:r>
+      <w:proofErr w:type="spellEnd"/>
+      <w:r>
+        <w:rPr>
+          <w:rFonts w:ascii="Times New Roman" w:hAnsi="Times New Roman" w:cs="Times New Roman"/>
+          <w:sz w:val="24"/>
+          <w:szCs w:val="24"/>
+        </w:rPr>
+        <w:t>. This function simply updates global information based on current local information, including our current list of potential cliques and neighbors that could extend the clique. This will be used again in a bit.</w:t>
       </w:r>
     </w:p>
     <w:p>
@@ -20554,7 +20682,113 @@
           <w:szCs w:val="24"/>
         </w:rPr>
         <w:tab/>
-        <w:t>And now we get to what we’d consider the first step of the CoreExact algorithm, being core decomposition based on the chosen motif.</w:t>
+        <w:t>The next major step is a loop that checks each clique level down to 2</w:t>
+      </w:r>
+      <w:r>
+        <w:rPr>
+          <w:rFonts w:ascii="Times New Roman" w:hAnsi="Times New Roman" w:cs="Times New Roman"/>
+          <w:sz w:val="24"/>
+          <w:szCs w:val="24"/>
+        </w:rPr>
+        <w:t xml:space="preserve">, where clique level refers to the size of the clique. </w:t>
+      </w:r>
+      <w:r>
+        <w:rPr>
+          <w:rFonts w:ascii="Times New Roman" w:hAnsi="Times New Roman" w:cs="Times New Roman"/>
+          <w:sz w:val="24"/>
+          <w:szCs w:val="24"/>
+        </w:rPr>
+        <w:t xml:space="preserve">Each iteration, the kernel function </w:t>
+      </w:r>
+      <w:proofErr w:type="spellStart"/>
+      <w:r>
+        <w:rPr>
+          <w:rFonts w:ascii="Times New Roman" w:hAnsi="Times New Roman" w:cs="Times New Roman"/>
+          <w:sz w:val="24"/>
+          <w:szCs w:val="24"/>
+        </w:rPr>
+        <w:t>listMidCliques</w:t>
+      </w:r>
+      <w:proofErr w:type="spellEnd"/>
+      <w:r>
+        <w:rPr>
+          <w:rFonts w:ascii="Times New Roman" w:hAnsi="Times New Roman" w:cs="Times New Roman"/>
+          <w:sz w:val="24"/>
+          <w:szCs w:val="24"/>
+        </w:rPr>
+        <w:t xml:space="preserve"> is called. This function checks all candidate vertices by warp. For each candidate, it checks whether the candidate has valid neighbors for the next clique level. If it does, all valid neighbors of the candidate are added to the list of candidates for the next clique level, and the candidate is officially added to the potential clique it may be a part of. </w:t>
+      </w:r>
+      <w:proofErr w:type="gramStart"/>
+      <w:r>
+        <w:rPr>
+          <w:rFonts w:ascii="Times New Roman" w:hAnsi="Times New Roman" w:cs="Times New Roman"/>
+          <w:sz w:val="24"/>
+          <w:szCs w:val="24"/>
+        </w:rPr>
+        <w:t>So</w:t>
+      </w:r>
+      <w:proofErr w:type="gramEnd"/>
+      <w:r>
+        <w:rPr>
+          <w:rFonts w:ascii="Times New Roman" w:hAnsi="Times New Roman" w:cs="Times New Roman"/>
+          <w:sz w:val="24"/>
+          <w:szCs w:val="24"/>
+        </w:rPr>
+        <w:t xml:space="preserve"> each thread is checking for valid neighbors in parallel, and each warp is processing candidates. After </w:t>
+      </w:r>
+      <w:proofErr w:type="spellStart"/>
+      <w:r>
+        <w:rPr>
+          <w:rFonts w:ascii="Times New Roman" w:hAnsi="Times New Roman" w:cs="Times New Roman"/>
+          <w:sz w:val="24"/>
+          <w:szCs w:val="24"/>
+        </w:rPr>
+        <w:t>listMidCliques</w:t>
+      </w:r>
+      <w:proofErr w:type="spellEnd"/>
+      <w:r>
+        <w:rPr>
+          <w:rFonts w:ascii="Times New Roman" w:hAnsi="Times New Roman" w:cs="Times New Roman"/>
+          <w:sz w:val="24"/>
+          <w:szCs w:val="24"/>
+        </w:rPr>
+        <w:t xml:space="preserve"> is finished, we run </w:t>
+      </w:r>
+      <w:proofErr w:type="spellStart"/>
+      <w:r>
+        <w:rPr>
+          <w:rFonts w:ascii="Times New Roman" w:hAnsi="Times New Roman" w:cs="Times New Roman"/>
+          <w:sz w:val="24"/>
+          <w:szCs w:val="24"/>
+        </w:rPr>
+        <w:t>flushPartitions</w:t>
+      </w:r>
+      <w:proofErr w:type="spellEnd"/>
+      <w:r>
+        <w:rPr>
+          <w:rFonts w:ascii="Times New Roman" w:hAnsi="Times New Roman" w:cs="Times New Roman"/>
+          <w:sz w:val="24"/>
+          <w:szCs w:val="24"/>
+        </w:rPr>
+        <w:t xml:space="preserve"> again to update our global clique information. Then we loop back to the top of the kernel level loop. </w:t>
+      </w:r>
+      <w:proofErr w:type="gramStart"/>
+      <w:r>
+        <w:rPr>
+          <w:rFonts w:ascii="Times New Roman" w:hAnsi="Times New Roman" w:cs="Times New Roman"/>
+          <w:sz w:val="24"/>
+          <w:szCs w:val="24"/>
+        </w:rPr>
+        <w:t>So</w:t>
+      </w:r>
+      <w:proofErr w:type="gramEnd"/>
+      <w:r>
+        <w:rPr>
+          <w:rFonts w:ascii="Times New Roman" w:hAnsi="Times New Roman" w:cs="Times New Roman"/>
+          <w:sz w:val="24"/>
+          <w:szCs w:val="24"/>
+        </w:rPr>
+        <w:t xml:space="preserve"> in essence, this stage consists of confirming whether candidate vertices can be added to their potential cliques, adding new candidates, and then updating that information to be global after each iteration through the descending clique levels until we get the clique level 2.</w:t>
       </w:r>
     </w:p>
     <w:p>
@@ -20577,8 +20811,27 @@
           <w:sz w:val="24"/>
           <w:szCs w:val="24"/>
         </w:rPr>
+        <w:lastRenderedPageBreak/>
         <w:tab/>
-        <w:t xml:space="preserve">The parallelization here occurs inside a serial loop, with each iteration checking a core level, a different </w:t>
+        <w:t xml:space="preserve">The final step uses the kernel method </w:t>
+      </w:r>
+      <w:proofErr w:type="spellStart"/>
+      <w:r>
+        <w:rPr>
+          <w:rFonts w:ascii="Times New Roman" w:hAnsi="Times New Roman" w:cs="Times New Roman"/>
+          <w:sz w:val="24"/>
+          <w:szCs w:val="24"/>
+        </w:rPr>
+        <w:t>writeFinalCliques</w:t>
+      </w:r>
+      <w:proofErr w:type="spellEnd"/>
+      <w:r>
+        <w:rPr>
+          <w:rFonts w:ascii="Times New Roman" w:hAnsi="Times New Roman" w:cs="Times New Roman"/>
+          <w:sz w:val="24"/>
+          <w:szCs w:val="24"/>
+        </w:rPr>
+        <w:t xml:space="preserve">. By this point, our potential cliques are all of size </w:t>
       </w:r>
       <w:r>
         <w:rPr>
@@ -20588,6 +20841,44 @@
           <w:sz w:val="24"/>
           <w:szCs w:val="24"/>
         </w:rPr>
+        <w:t xml:space="preserve">k </w:t>
+      </w:r>
+      <w:r>
+        <w:rPr>
+          <w:rFonts w:ascii="Times New Roman" w:hAnsi="Times New Roman" w:cs="Times New Roman"/>
+          <w:i/>
+          <w:iCs/>
+          <w:sz w:val="24"/>
+          <w:szCs w:val="24"/>
+        </w:rPr>
+        <w:t>–</w:t>
+      </w:r>
+      <w:r>
+        <w:rPr>
+          <w:rFonts w:ascii="Times New Roman" w:hAnsi="Times New Roman" w:cs="Times New Roman"/>
+          <w:i/>
+          <w:iCs/>
+          <w:sz w:val="24"/>
+          <w:szCs w:val="24"/>
+        </w:rPr>
+        <w:t xml:space="preserve"> 2</w:t>
+      </w:r>
+      <w:r>
+        <w:rPr>
+          <w:rFonts w:ascii="Times New Roman" w:hAnsi="Times New Roman" w:cs="Times New Roman"/>
+          <w:sz w:val="24"/>
+          <w:szCs w:val="24"/>
+        </w:rPr>
+        <w:t xml:space="preserve">, where </w:t>
+      </w:r>
+      <w:r>
+        <w:rPr>
+          <w:rFonts w:ascii="Times New Roman" w:hAnsi="Times New Roman" w:cs="Times New Roman"/>
+          <w:i/>
+          <w:iCs/>
+          <w:sz w:val="24"/>
+          <w:szCs w:val="24"/>
+        </w:rPr>
         <w:t>k</w:t>
       </w:r>
       <w:r>
@@ -20596,31 +20887,43 @@
           <w:sz w:val="24"/>
           <w:szCs w:val="24"/>
         </w:rPr>
-        <w:t xml:space="preserve"> value.</w:t>
-      </w:r>
-      <w:r>
-        <w:rPr>
-          <w:rFonts w:ascii="Times New Roman" w:hAnsi="Times New Roman" w:cs="Times New Roman"/>
-          <w:sz w:val="24"/>
-          <w:szCs w:val="24"/>
-        </w:rPr>
-        <w:t xml:space="preserve"> </w:t>
-      </w:r>
-      <w:r>
-        <w:rPr>
-          <w:rFonts w:ascii="Times New Roman" w:hAnsi="Times New Roman" w:cs="Times New Roman"/>
-          <w:sz w:val="24"/>
-          <w:szCs w:val="24"/>
-        </w:rPr>
-        <w:t>So, the first iteration checks the 0-core, the second iteration is the 1-core, and so on. This runs until all vertices have been peeled from the graph</w:t>
-      </w:r>
-      <w:r>
-        <w:rPr>
-          <w:rFonts w:ascii="Times New Roman" w:hAnsi="Times New Roman" w:cs="Times New Roman"/>
-          <w:sz w:val="24"/>
-          <w:szCs w:val="24"/>
-        </w:rPr>
-        <w:t>, and we keep track of the densest k-core by storing data on the densest k-core each iteration, updating it when a denser k-core is found.</w:t>
+        <w:t xml:space="preserve"> is the size of our clique. And we have a final list of candidate vertices. So, the potential cliques are all processed by warps, with the threads of each warp checking the neighbors of each of its candidate vertices. For every valid neighbor (a neighbor that is connected to all other vertices in the clique), a complete clique is found. At that point we store the clique (the vertices in the clique) and update the clique degree of all the vertices in the clique. So, every thread is checking for potential complete cliques in parallel. Afterwards, the list of cliques and the clique degrees of the vertices are stored globally.</w:t>
+      </w:r>
+    </w:p>
+    <w:p>
+      <w:pPr>
+        <w:pStyle w:val="Heading2"/>
+        <w:spacing w:line="480" w:lineRule="auto"/>
+        <w:rPr>
+          <w:rFonts w:ascii="Times New Roman" w:hAnsi="Times New Roman" w:cs="Times New Roman"/>
+          <w:b/>
+          <w:bCs/>
+          <w:color w:val="000000" w:themeColor="text1"/>
+          <w:sz w:val="24"/>
+          <w:szCs w:val="24"/>
+        </w:rPr>
+      </w:pPr>
+      <w:r>
+        <w:rPr>
+          <w:rFonts w:ascii="Times New Roman" w:hAnsi="Times New Roman" w:cs="Times New Roman"/>
+          <w:b/>
+          <w:bCs/>
+          <w:color w:val="000000" w:themeColor="text1"/>
+          <w:sz w:val="24"/>
+          <w:szCs w:val="24"/>
+        </w:rPr>
+        <w:t>Clique</w:t>
+      </w:r>
+      <w:r>
+        <w:rPr>
+          <w:rFonts w:ascii="Times New Roman" w:hAnsi="Times New Roman" w:cs="Times New Roman"/>
+          <w:b/>
+          <w:bCs/>
+          <w:color w:val="000000" w:themeColor="text1"/>
+          <w:sz w:val="24"/>
+          <w:szCs w:val="24"/>
+        </w:rPr>
+        <w:t>-based Core Decomposition</w:t>
       </w:r>
     </w:p>
     <w:p>
@@ -20643,61 +20946,24 @@
           <w:sz w:val="24"/>
           <w:szCs w:val="24"/>
         </w:rPr>
-        <w:lastRenderedPageBreak/>
         <w:tab/>
-        <w:t xml:space="preserve">Each iteration, two main steps occur in parallel. The first is done with the kernel method </w:t>
-      </w:r>
-      <w:proofErr w:type="spellStart"/>
-      <w:r>
-        <w:rPr>
-          <w:rFonts w:ascii="Times New Roman" w:hAnsi="Times New Roman" w:cs="Times New Roman"/>
-          <w:sz w:val="24"/>
-          <w:szCs w:val="24"/>
-        </w:rPr>
-        <w:t>selectNodes</w:t>
-      </w:r>
-      <w:proofErr w:type="spellEnd"/>
-      <w:r>
-        <w:rPr>
-          <w:rFonts w:ascii="Times New Roman" w:hAnsi="Times New Roman" w:cs="Times New Roman"/>
-          <w:sz w:val="24"/>
-          <w:szCs w:val="24"/>
-        </w:rPr>
-        <w:t xml:space="preserve">. Every vertex is processed on an individual thread, meaning as many vertices are being processed at the same time as there are threads. Each thread checks whether the degree of that vertex is equal to the current level (our </w:t>
-      </w:r>
-      <w:r>
-        <w:rPr>
-          <w:rFonts w:ascii="Times New Roman" w:hAnsi="Times New Roman" w:cs="Times New Roman"/>
-          <w:i/>
-          <w:iCs/>
-          <w:sz w:val="24"/>
-          <w:szCs w:val="24"/>
-        </w:rPr>
-        <w:t>k</w:t>
-      </w:r>
-      <w:r>
-        <w:rPr>
-          <w:rFonts w:ascii="Times New Roman" w:hAnsi="Times New Roman" w:cs="Times New Roman"/>
-          <w:sz w:val="24"/>
-          <w:szCs w:val="24"/>
-        </w:rPr>
-        <w:t xml:space="preserve"> value). If it is equal, that means it is part of the current k-core, and therefore it is added to a buffer of vertices that need to be removed by the next level</w:t>
-      </w:r>
-      <w:r>
-        <w:rPr>
-          <w:rFonts w:ascii="Times New Roman" w:hAnsi="Times New Roman" w:cs="Times New Roman"/>
-          <w:sz w:val="24"/>
-          <w:szCs w:val="24"/>
-        </w:rPr>
-        <w:t xml:space="preserve"> (we’ll call this the removal buffer)</w:t>
-      </w:r>
-      <w:r>
-        <w:rPr>
-          <w:rFonts w:ascii="Times New Roman" w:hAnsi="Times New Roman" w:cs="Times New Roman"/>
-          <w:sz w:val="24"/>
-          <w:szCs w:val="24"/>
-        </w:rPr>
-        <w:t xml:space="preserve">. </w:t>
+        <w:t xml:space="preserve">And now we get to what we’d consider the first step of the CoreExact algorithm, being core decomposition based on the chosen </w:t>
+      </w:r>
+      <w:r>
+        <w:rPr>
+          <w:rFonts w:ascii="Times New Roman" w:hAnsi="Times New Roman" w:cs="Times New Roman"/>
+          <w:sz w:val="24"/>
+          <w:szCs w:val="24"/>
+        </w:rPr>
+        <w:t>clique size</w:t>
+      </w:r>
+      <w:r>
+        <w:rPr>
+          <w:rFonts w:ascii="Times New Roman" w:hAnsi="Times New Roman" w:cs="Times New Roman"/>
+          <w:sz w:val="24"/>
+          <w:szCs w:val="24"/>
+        </w:rPr>
+        <w:t>.</w:t>
       </w:r>
     </w:p>
     <w:p>
@@ -20721,59 +20987,49 @@
           <w:szCs w:val="24"/>
         </w:rPr>
         <w:tab/>
-        <w:t xml:space="preserve">The second step is done with the kernel method </w:t>
-      </w:r>
-      <w:proofErr w:type="spellStart"/>
-      <w:r>
-        <w:rPr>
-          <w:rFonts w:ascii="Times New Roman" w:hAnsi="Times New Roman" w:cs="Times New Roman"/>
-          <w:sz w:val="24"/>
-          <w:szCs w:val="24"/>
-        </w:rPr>
-        <w:t>processNodesByWarp</w:t>
-      </w:r>
-      <w:proofErr w:type="spellEnd"/>
-      <w:r>
-        <w:rPr>
-          <w:rFonts w:ascii="Times New Roman" w:hAnsi="Times New Roman" w:cs="Times New Roman"/>
-          <w:sz w:val="24"/>
-          <w:szCs w:val="24"/>
-        </w:rPr>
-        <w:t>. In this method, we process every vertex in the removal buffer by warp, and each thread of the warp processes a neighbor of the vertex.</w:t>
-      </w:r>
-      <w:r>
-        <w:rPr>
-          <w:rFonts w:ascii="Times New Roman" w:hAnsi="Times New Roman" w:cs="Times New Roman"/>
-          <w:sz w:val="24"/>
-          <w:szCs w:val="24"/>
-        </w:rPr>
-        <w:t xml:space="preserve"> So, for every vertex in the removal buffer, we check every motif that the vertex is a part of. For each neighbor in the motif, we decrease the motif degree of the neighbor by 1. In the case that this decrements that vertex to have a degree equal to our current level, that vertex gets added to the removal buffer to be handled next iteration. In the case that the decrement brings that vertex’s degree below the current level, we increment back up by 1, as it would already be in the </w:t>
-      </w:r>
-      <w:proofErr w:type="gramStart"/>
-      <w:r>
-        <w:rPr>
-          <w:rFonts w:ascii="Times New Roman" w:hAnsi="Times New Roman" w:cs="Times New Roman"/>
-          <w:sz w:val="24"/>
-          <w:szCs w:val="24"/>
-        </w:rPr>
-        <w:t>buffer</w:t>
-      </w:r>
-      <w:proofErr w:type="gramEnd"/>
-      <w:r>
-        <w:rPr>
-          <w:rFonts w:ascii="Times New Roman" w:hAnsi="Times New Roman" w:cs="Times New Roman"/>
-          <w:sz w:val="24"/>
-          <w:szCs w:val="24"/>
-        </w:rPr>
-        <w:t xml:space="preserve"> or it would have already been peeled.</w:t>
-      </w:r>
-      <w:r>
-        <w:rPr>
-          <w:rFonts w:ascii="Times New Roman" w:hAnsi="Times New Roman" w:cs="Times New Roman"/>
-          <w:sz w:val="24"/>
-          <w:szCs w:val="24"/>
-        </w:rPr>
-        <w:t xml:space="preserve"> This makes it so that at the end of this, the array holding the degrees of every vertex will instead hold the core value of every vertex.</w:t>
+        <w:t xml:space="preserve">The parallelization here occurs inside a serial loop, with each iteration checking a core level, a different </w:t>
+      </w:r>
+      <w:r>
+        <w:rPr>
+          <w:rFonts w:ascii="Times New Roman" w:hAnsi="Times New Roman" w:cs="Times New Roman"/>
+          <w:i/>
+          <w:iCs/>
+          <w:sz w:val="24"/>
+          <w:szCs w:val="24"/>
+        </w:rPr>
+        <w:t>k</w:t>
+      </w:r>
+      <w:r>
+        <w:rPr>
+          <w:rFonts w:ascii="Times New Roman" w:hAnsi="Times New Roman" w:cs="Times New Roman"/>
+          <w:sz w:val="24"/>
+          <w:szCs w:val="24"/>
+        </w:rPr>
+        <w:t xml:space="preserve"> value.</w:t>
+      </w:r>
+      <w:r>
+        <w:rPr>
+          <w:rFonts w:ascii="Times New Roman" w:hAnsi="Times New Roman" w:cs="Times New Roman"/>
+          <w:sz w:val="24"/>
+          <w:szCs w:val="24"/>
+        </w:rPr>
+        <w:t xml:space="preserve"> </w:t>
+      </w:r>
+      <w:r>
+        <w:rPr>
+          <w:rFonts w:ascii="Times New Roman" w:hAnsi="Times New Roman" w:cs="Times New Roman"/>
+          <w:sz w:val="24"/>
+          <w:szCs w:val="24"/>
+        </w:rPr>
+        <w:t>So, the first iteration checks the 0-core, the second iteration is the 1-core, and so on. This runs until all vertices have been peeled from the graph</w:t>
+      </w:r>
+      <w:r>
+        <w:rPr>
+          <w:rFonts w:ascii="Times New Roman" w:hAnsi="Times New Roman" w:cs="Times New Roman"/>
+          <w:sz w:val="24"/>
+          <w:szCs w:val="24"/>
+        </w:rPr>
+        <w:t>, and we keep track of the densest k-core by storing data on the densest k-core each iteration, updating it when a denser k-core is found.</w:t>
       </w:r>
     </w:p>
     <w:p>
@@ -20797,7 +21053,68 @@
           <w:szCs w:val="24"/>
         </w:rPr>
         <w:tab/>
-        <w:t>After these two parallelized processes have run, we increase our level by 1 so we can check the next k-core in the next iteration, and then we check the density of our current k-core. If the current k-core’s density is greater than the currently stored greatest k-core density, we update that densest k-core information to be the current k-core.</w:t>
+        <w:t xml:space="preserve">Each iteration, two main steps occur in parallel. The first is done with the kernel method </w:t>
+      </w:r>
+      <w:proofErr w:type="spellStart"/>
+      <w:r>
+        <w:rPr>
+          <w:rFonts w:ascii="Times New Roman" w:hAnsi="Times New Roman" w:cs="Times New Roman"/>
+          <w:sz w:val="24"/>
+          <w:szCs w:val="24"/>
+        </w:rPr>
+        <w:t>selectNodes</w:t>
+      </w:r>
+      <w:proofErr w:type="spellEnd"/>
+      <w:r>
+        <w:rPr>
+          <w:rFonts w:ascii="Times New Roman" w:hAnsi="Times New Roman" w:cs="Times New Roman"/>
+          <w:sz w:val="24"/>
+          <w:szCs w:val="24"/>
+        </w:rPr>
+        <w:t xml:space="preserve">. Every vertex is processed on an individual thread, meaning as many vertices are being processed at the same time as there are threads. Each thread checks whether the degree of that vertex is equal to the current level (our </w:t>
+      </w:r>
+      <w:r>
+        <w:rPr>
+          <w:rFonts w:ascii="Times New Roman" w:hAnsi="Times New Roman" w:cs="Times New Roman"/>
+          <w:i/>
+          <w:iCs/>
+          <w:sz w:val="24"/>
+          <w:szCs w:val="24"/>
+        </w:rPr>
+        <w:t>k</w:t>
+      </w:r>
+      <w:r>
+        <w:rPr>
+          <w:rFonts w:ascii="Times New Roman" w:hAnsi="Times New Roman" w:cs="Times New Roman"/>
+          <w:sz w:val="24"/>
+          <w:szCs w:val="24"/>
+        </w:rPr>
+        <w:t xml:space="preserve"> value). If it is equal, </w:t>
+      </w:r>
+      <w:r>
+        <w:rPr>
+          <w:rFonts w:ascii="Times New Roman" w:hAnsi="Times New Roman" w:cs="Times New Roman"/>
+          <w:sz w:val="24"/>
+          <w:szCs w:val="24"/>
+        </w:rPr>
+        <w:lastRenderedPageBreak/>
+        <w:t>that means it is part of the current k-core, and therefore it is added to a buffer of vertices that need to be removed by the next level</w:t>
+      </w:r>
+      <w:r>
+        <w:rPr>
+          <w:rFonts w:ascii="Times New Roman" w:hAnsi="Times New Roman" w:cs="Times New Roman"/>
+          <w:sz w:val="24"/>
+          <w:szCs w:val="24"/>
+        </w:rPr>
+        <w:t xml:space="preserve"> (we’ll call this the removal buffer)</w:t>
+      </w:r>
+      <w:r>
+        <w:rPr>
+          <w:rFonts w:ascii="Times New Roman" w:hAnsi="Times New Roman" w:cs="Times New Roman"/>
+          <w:sz w:val="24"/>
+          <w:szCs w:val="24"/>
+        </w:rPr>
+        <w:t xml:space="preserve">. </w:t>
       </w:r>
     </w:p>
     <w:p>
@@ -20819,18 +21136,9 @@
           <w:rFonts w:ascii="Times New Roman" w:hAnsi="Times New Roman" w:cs="Times New Roman"/>
           <w:sz w:val="24"/>
           <w:szCs w:val="24"/>
-          <w:highlight w:val="yellow"/>
-        </w:rPr>
-        <w:t>(maybe touch on</w:t>
-      </w:r>
-      <w:r>
-        <w:rPr>
-          <w:rFonts w:ascii="Times New Roman" w:hAnsi="Times New Roman" w:cs="Times New Roman"/>
-          <w:sz w:val="24"/>
-          <w:szCs w:val="24"/>
-          <w:highlight w:val="yellow"/>
-        </w:rPr>
-        <w:t xml:space="preserve"> </w:t>
+        </w:rPr>
+        <w:tab/>
+        <w:t xml:space="preserve">The second step is done with the kernel method </w:t>
       </w:r>
       <w:proofErr w:type="spellStart"/>
       <w:r>
@@ -20838,9 +21146,8 @@
           <w:rFonts w:ascii="Times New Roman" w:hAnsi="Times New Roman" w:cs="Times New Roman"/>
           <w:sz w:val="24"/>
           <w:szCs w:val="24"/>
-          <w:highlight w:val="yellow"/>
-        </w:rPr>
-        <w:t>generateDensestCore</w:t>
+        </w:rPr>
+        <w:t>processNodesByWarp</w:t>
       </w:r>
       <w:proofErr w:type="spellEnd"/>
       <w:r>
@@ -20848,9 +21155,90 @@
           <w:rFonts w:ascii="Times New Roman" w:hAnsi="Times New Roman" w:cs="Times New Roman"/>
           <w:sz w:val="24"/>
           <w:szCs w:val="24"/>
-          <w:highlight w:val="yellow"/>
-        </w:rPr>
-        <w:t>, but not sure if fully necessary)</w:t>
+        </w:rPr>
+        <w:t>. In this method, we process every vertex in the removal buffer by warp, and each thread of the warp processes a neighbor of the vertex.</w:t>
+      </w:r>
+      <w:r>
+        <w:rPr>
+          <w:rFonts w:ascii="Times New Roman" w:hAnsi="Times New Roman" w:cs="Times New Roman"/>
+          <w:sz w:val="24"/>
+          <w:szCs w:val="24"/>
+        </w:rPr>
+        <w:t xml:space="preserve"> So, for every vertex in the removal buffer, we check every </w:t>
+      </w:r>
+      <w:r>
+        <w:rPr>
+          <w:rFonts w:ascii="Times New Roman" w:hAnsi="Times New Roman" w:cs="Times New Roman"/>
+          <w:sz w:val="24"/>
+          <w:szCs w:val="24"/>
+        </w:rPr>
+        <w:t>clique</w:t>
+      </w:r>
+      <w:r>
+        <w:rPr>
+          <w:rFonts w:ascii="Times New Roman" w:hAnsi="Times New Roman" w:cs="Times New Roman"/>
+          <w:sz w:val="24"/>
+          <w:szCs w:val="24"/>
+        </w:rPr>
+        <w:t xml:space="preserve"> that the vertex is a part of. For each neighbor in the </w:t>
+      </w:r>
+      <w:r>
+        <w:rPr>
+          <w:rFonts w:ascii="Times New Roman" w:hAnsi="Times New Roman" w:cs="Times New Roman"/>
+          <w:sz w:val="24"/>
+          <w:szCs w:val="24"/>
+        </w:rPr>
+        <w:t>clique</w:t>
+      </w:r>
+      <w:r>
+        <w:rPr>
+          <w:rFonts w:ascii="Times New Roman" w:hAnsi="Times New Roman" w:cs="Times New Roman"/>
+          <w:sz w:val="24"/>
+          <w:szCs w:val="24"/>
+        </w:rPr>
+        <w:t xml:space="preserve">, we decrease the </w:t>
+      </w:r>
+      <w:r>
+        <w:rPr>
+          <w:rFonts w:ascii="Times New Roman" w:hAnsi="Times New Roman" w:cs="Times New Roman"/>
+          <w:sz w:val="24"/>
+          <w:szCs w:val="24"/>
+        </w:rPr>
+        <w:t>clique</w:t>
+      </w:r>
+      <w:r>
+        <w:rPr>
+          <w:rFonts w:ascii="Times New Roman" w:hAnsi="Times New Roman" w:cs="Times New Roman"/>
+          <w:sz w:val="24"/>
+          <w:szCs w:val="24"/>
+        </w:rPr>
+        <w:t xml:space="preserve"> degree of the neighbor by 1. In the case that this decrements that vertex to have a degree equal to our current level, that vertex gets added to the removal buffer to be handled next iteration. In the case that the decrement brings that vertex’s degree below the current level, we increment back up by 1, as it would already be in the </w:t>
+      </w:r>
+      <w:proofErr w:type="gramStart"/>
+      <w:r>
+        <w:rPr>
+          <w:rFonts w:ascii="Times New Roman" w:hAnsi="Times New Roman" w:cs="Times New Roman"/>
+          <w:sz w:val="24"/>
+          <w:szCs w:val="24"/>
+        </w:rPr>
+        <w:t>buffer</w:t>
+      </w:r>
+      <w:proofErr w:type="gramEnd"/>
+      <w:r>
+        <w:rPr>
+          <w:rFonts w:ascii="Times New Roman" w:hAnsi="Times New Roman" w:cs="Times New Roman"/>
+          <w:sz w:val="24"/>
+          <w:szCs w:val="24"/>
+        </w:rPr>
+        <w:t xml:space="preserve"> or it would have already been peeled.</w:t>
+      </w:r>
+      <w:r>
+        <w:rPr>
+          <w:rFonts w:ascii="Times New Roman" w:hAnsi="Times New Roman" w:cs="Times New Roman"/>
+          <w:sz w:val="24"/>
+          <w:szCs w:val="24"/>
+        </w:rPr>
+        <w:t xml:space="preserve"> This makes it so that at the end of this, the array holding the degrees of every vertex will instead hold the core value of every vertex.</w:t>
       </w:r>
     </w:p>
     <w:p>
@@ -20872,9 +21260,85 @@
           <w:rFonts w:ascii="Times New Roman" w:hAnsi="Times New Roman" w:cs="Times New Roman"/>
           <w:sz w:val="24"/>
           <w:szCs w:val="24"/>
+        </w:rPr>
+        <w:tab/>
+        <w:t>After these two parallelized processes have run, we increase our level by 1 so we can check the next k-core in the next iteration, and then we check the density of our current k-core. If the current k-core’s density is greater than the currently stored greatest k-core density, we update that densest k-core information to be the current k-core.</w:t>
+      </w:r>
+    </w:p>
+    <w:p>
+      <w:pPr>
+        <w:tabs>
+          <w:tab w:val="left" w:pos="720"/>
+          <w:tab w:val="right" w:leader="dot" w:pos="7920"/>
+          <w:tab w:val="right" w:pos="8640"/>
+        </w:tabs>
+        <w:spacing w:line="480" w:lineRule="auto"/>
+        <w:rPr>
+          <w:rFonts w:ascii="Times New Roman" w:hAnsi="Times New Roman" w:cs="Times New Roman"/>
+          <w:sz w:val="24"/>
+          <w:szCs w:val="24"/>
+        </w:rPr>
+      </w:pPr>
+      <w:r>
+        <w:rPr>
+          <w:rFonts w:ascii="Times New Roman" w:hAnsi="Times New Roman" w:cs="Times New Roman"/>
+          <w:sz w:val="24"/>
+          <w:szCs w:val="24"/>
           <w:highlight w:val="yellow"/>
         </w:rPr>
-        <w:lastRenderedPageBreak/>
+        <w:t>(maybe touch on</w:t>
+      </w:r>
+      <w:r>
+        <w:rPr>
+          <w:rFonts w:ascii="Times New Roman" w:hAnsi="Times New Roman" w:cs="Times New Roman"/>
+          <w:sz w:val="24"/>
+          <w:szCs w:val="24"/>
+          <w:highlight w:val="yellow"/>
+        </w:rPr>
+        <w:t xml:space="preserve"> </w:t>
+      </w:r>
+      <w:proofErr w:type="spellStart"/>
+      <w:r>
+        <w:rPr>
+          <w:rFonts w:ascii="Times New Roman" w:hAnsi="Times New Roman" w:cs="Times New Roman"/>
+          <w:sz w:val="24"/>
+          <w:szCs w:val="24"/>
+          <w:highlight w:val="yellow"/>
+        </w:rPr>
+        <w:t>generateDensestCore</w:t>
+      </w:r>
+      <w:proofErr w:type="spellEnd"/>
+      <w:r>
+        <w:rPr>
+          <w:rFonts w:ascii="Times New Roman" w:hAnsi="Times New Roman" w:cs="Times New Roman"/>
+          <w:sz w:val="24"/>
+          <w:szCs w:val="24"/>
+          <w:highlight w:val="yellow"/>
+        </w:rPr>
+        <w:t>, but not sure if fully necessary)</w:t>
+      </w:r>
+    </w:p>
+    <w:p>
+      <w:pPr>
+        <w:tabs>
+          <w:tab w:val="left" w:pos="720"/>
+          <w:tab w:val="right" w:leader="dot" w:pos="7920"/>
+          <w:tab w:val="right" w:pos="8640"/>
+        </w:tabs>
+        <w:spacing w:line="480" w:lineRule="auto"/>
+        <w:rPr>
+          <w:rFonts w:ascii="Times New Roman" w:hAnsi="Times New Roman" w:cs="Times New Roman"/>
+          <w:sz w:val="24"/>
+          <w:szCs w:val="24"/>
+        </w:rPr>
+      </w:pPr>
+      <w:r>
+        <w:rPr>
+          <w:rFonts w:ascii="Times New Roman" w:hAnsi="Times New Roman" w:cs="Times New Roman"/>
+          <w:sz w:val="24"/>
+          <w:szCs w:val="24"/>
+          <w:highlight w:val="yellow"/>
+        </w:rPr>
         <w:t>(</w:t>
       </w:r>
       <w:r>
@@ -21172,7 +21636,7 @@
               </w:tblGrid>
               <w:tr>
                 <w:trPr>
-                  <w:divId w:val="325208698"/>
+                  <w:divId w:val="1320843730"/>
                   <w:tblCellSpacing w:w="15" w:type="dxa"/>
                 </w:trPr>
                 <w:tc>
@@ -21222,7 +21686,7 @@
               </w:tr>
               <w:tr>
                 <w:trPr>
-                  <w:divId w:val="325208698"/>
+                  <w:divId w:val="1320843730"/>
                   <w:tblCellSpacing w:w="15" w:type="dxa"/>
                 </w:trPr>
                 <w:tc>
@@ -21268,7 +21732,7 @@
               </w:tr>
               <w:tr>
                 <w:trPr>
-                  <w:divId w:val="325208698"/>
+                  <w:divId w:val="1320843730"/>
                   <w:tblCellSpacing w:w="15" w:type="dxa"/>
                 </w:trPr>
                 <w:tc>
@@ -21314,7 +21778,7 @@
               </w:tr>
               <w:tr>
                 <w:trPr>
-                  <w:divId w:val="325208698"/>
+                  <w:divId w:val="1320843730"/>
                   <w:tblCellSpacing w:w="15" w:type="dxa"/>
                 </w:trPr>
                 <w:tc>
@@ -21333,7 +21797,6 @@
                       <w:rPr>
                         <w:noProof/>
                       </w:rPr>
-                      <w:lastRenderedPageBreak/>
                       <w:t xml:space="preserve">[4] </w:t>
                     </w:r>
                   </w:p>
@@ -21361,7 +21824,7 @@
               </w:tr>
               <w:tr>
                 <w:trPr>
-                  <w:divId w:val="325208698"/>
+                  <w:divId w:val="1320843730"/>
                   <w:tblCellSpacing w:w="15" w:type="dxa"/>
                 </w:trPr>
                 <w:tc>
@@ -21421,7 +21884,7 @@
               </w:tr>
               <w:tr>
                 <w:trPr>
-                  <w:divId w:val="325208698"/>
+                  <w:divId w:val="1320843730"/>
                   <w:tblCellSpacing w:w="15" w:type="dxa"/>
                 </w:trPr>
                 <w:tc>
@@ -21481,7 +21944,7 @@
               </w:tr>
               <w:tr>
                 <w:trPr>
-                  <w:divId w:val="325208698"/>
+                  <w:divId w:val="1320843730"/>
                   <w:tblCellSpacing w:w="15" w:type="dxa"/>
                 </w:trPr>
                 <w:tc>
@@ -21500,6 +21963,7 @@
                       <w:rPr>
                         <w:noProof/>
                       </w:rPr>
+                      <w:lastRenderedPageBreak/>
                       <w:t xml:space="preserve">[7] </w:t>
                     </w:r>
                   </w:p>
@@ -21541,7 +22005,7 @@
               </w:tr>
               <w:tr>
                 <w:trPr>
-                  <w:divId w:val="325208698"/>
+                  <w:divId w:val="1320843730"/>
                   <w:tblCellSpacing w:w="15" w:type="dxa"/>
                 </w:trPr>
                 <w:tc>
@@ -21601,7 +22065,7 @@
               </w:tr>
               <w:tr>
                 <w:trPr>
-                  <w:divId w:val="325208698"/>
+                  <w:divId w:val="1320843730"/>
                   <w:tblCellSpacing w:w="15" w:type="dxa"/>
                 </w:trPr>
                 <w:tc>
@@ -21647,7 +22111,7 @@
               </w:tr>
               <w:tr>
                 <w:trPr>
-                  <w:divId w:val="325208698"/>
+                  <w:divId w:val="1320843730"/>
                   <w:tblCellSpacing w:w="15" w:type="dxa"/>
                 </w:trPr>
                 <w:tc>
@@ -21693,7 +22157,7 @@
               </w:tr>
               <w:tr>
                 <w:trPr>
-                  <w:divId w:val="325208698"/>
+                  <w:divId w:val="1320843730"/>
                   <w:tblCellSpacing w:w="15" w:type="dxa"/>
                 </w:trPr>
                 <w:tc>
@@ -21739,7 +22203,7 @@
               </w:tr>
               <w:tr>
                 <w:trPr>
-                  <w:divId w:val="325208698"/>
+                  <w:divId w:val="1320843730"/>
                   <w:tblCellSpacing w:w="15" w:type="dxa"/>
                 </w:trPr>
                 <w:tc>
@@ -21799,7 +22263,7 @@
               </w:tr>
               <w:tr>
                 <w:trPr>
-                  <w:divId w:val="325208698"/>
+                  <w:divId w:val="1320843730"/>
                   <w:tblCellSpacing w:w="15" w:type="dxa"/>
                 </w:trPr>
                 <w:tc>
@@ -21845,7 +22309,7 @@
               </w:tr>
               <w:tr>
                 <w:trPr>
-                  <w:divId w:val="325208698"/>
+                  <w:divId w:val="1320843730"/>
                   <w:tblCellSpacing w:w="15" w:type="dxa"/>
                 </w:trPr>
                 <w:tc>
@@ -21891,7 +22355,7 @@
               </w:tr>
               <w:tr>
                 <w:trPr>
-                  <w:divId w:val="325208698"/>
+                  <w:divId w:val="1320843730"/>
                   <w:tblCellSpacing w:w="15" w:type="dxa"/>
                 </w:trPr>
                 <w:tc>
@@ -21937,7 +22401,7 @@
               </w:tr>
               <w:tr>
                 <w:trPr>
-                  <w:divId w:val="325208698"/>
+                  <w:divId w:val="1320843730"/>
                   <w:tblCellSpacing w:w="15" w:type="dxa"/>
                 </w:trPr>
                 <w:tc>
@@ -21956,7 +22420,6 @@
                       <w:rPr>
                         <w:noProof/>
                       </w:rPr>
-                      <w:lastRenderedPageBreak/>
                       <w:t xml:space="preserve">[16] </w:t>
                     </w:r>
                   </w:p>
@@ -21984,7 +22447,7 @@
               </w:tr>
               <w:tr>
                 <w:trPr>
-                  <w:divId w:val="325208698"/>
+                  <w:divId w:val="1320843730"/>
                   <w:tblCellSpacing w:w="15" w:type="dxa"/>
                 </w:trPr>
                 <w:tc>
@@ -22023,14 +22486,14 @@
                       <w:rPr>
                         <w:noProof/>
                       </w:rPr>
-                      <w:t>M. Aibin, "Connected Components in a Graph," Baeldung, 18 March 2024. [Online]. Available: https://www.baeldung.com/cs/graph-connected-components. [Accessed 5 February 2025].</w:t>
+                      <w:t>"Graph kclique_percolation," 8 January 2016. [Online]. Available: https://pythonhosted.org/trustedanalytics/python_api/graphs/graph-/kclique_percolation.html. [Accessed 14 April 2025].</w:t>
                     </w:r>
                   </w:p>
                 </w:tc>
               </w:tr>
               <w:tr>
                 <w:trPr>
-                  <w:divId w:val="325208698"/>
+                  <w:divId w:val="1320843730"/>
                   <w:tblCellSpacing w:w="15" w:type="dxa"/>
                 </w:trPr>
                 <w:tc>
@@ -22069,6 +22532,53 @@
                       <w:rPr>
                         <w:noProof/>
                       </w:rPr>
+                      <w:t>M. Aibin, "Connected Components in a Graph," Baeldung, 18 March 2024. [Online]. Available: https://www.baeldung.com/cs/graph-connected-components. [Accessed 5 February 2025].</w:t>
+                    </w:r>
+                  </w:p>
+                </w:tc>
+              </w:tr>
+              <w:tr>
+                <w:trPr>
+                  <w:divId w:val="1320843730"/>
+                  <w:tblCellSpacing w:w="15" w:type="dxa"/>
+                </w:trPr>
+                <w:tc>
+                  <w:tcPr>
+                    <w:tcW w:w="50" w:type="pct"/>
+                    <w:hideMark/>
+                  </w:tcPr>
+                  <w:p>
+                    <w:pPr>
+                      <w:pStyle w:val="Bibliography"/>
+                      <w:rPr>
+                        <w:noProof/>
+                      </w:rPr>
+                    </w:pPr>
+                    <w:r>
+                      <w:rPr>
+                        <w:noProof/>
+                      </w:rPr>
+                      <w:lastRenderedPageBreak/>
+                      <w:t xml:space="preserve">[19] </w:t>
+                    </w:r>
+                  </w:p>
+                </w:tc>
+                <w:tc>
+                  <w:tcPr>
+                    <w:tcW w:w="0" w:type="auto"/>
+                    <w:hideMark/>
+                  </w:tcPr>
+                  <w:p>
+                    <w:pPr>
+                      <w:pStyle w:val="Bibliography"/>
+                      <w:rPr>
+                        <w:noProof/>
+                      </w:rPr>
+                    </w:pPr>
+                    <w:r>
+                      <w:rPr>
+                        <w:noProof/>
+                      </w:rPr>
                       <w:t>S. Y. Cheung, "The Maximum flow and the Minimum cut," Emory University, 27 October 2019. [Online]. Available: https://www.cs.emory.edu/~cheung/Courses/253/Syllabus/NetFlow/max-flow-min-cut.html. [Accessed 10 February 2025].</w:t>
                     </w:r>
                   </w:p>
@@ -22077,7 +22587,7 @@
             </w:tbl>
             <w:p>
               <w:pPr>
-                <w:divId w:val="325208698"/>
+                <w:divId w:val="1320843730"/>
                 <w:rPr>
                   <w:rFonts w:eastAsia="Times New Roman"/>
                   <w:noProof/>
@@ -22102,7 +22612,7 @@
       </w:sdtContent>
     </w:sdt>
     <w:sectPr>
-      <w:footerReference w:type="default" r:id="rId18"/>
+      <w:footerReference w:type="default" r:id="rId19"/>
       <w:pgSz w:w="12240" w:h="15840" w:code="1"/>
       <w:pgMar w:top="1440" w:right="1440" w:bottom="1440" w:left="2160" w:header="720" w:footer="1440" w:gutter="0"/>
       <w:pgNumType w:start="1"/>
@@ -23950,7 +24460,7 @@
     <b:MonthAccessed>February</b:MonthAccessed>
     <b:DayAccessed>5</b:DayAccessed>
     <b:URL>https://www.baeldung.com/cs/graph-connected-components</b:URL>
-    <b:RefOrder>17</b:RefOrder>
+    <b:RefOrder>18</b:RefOrder>
   </b:Source>
   <b:Source>
     <b:Tag>Jak24</b:Tag>
@@ -24001,7 +24511,7 @@
     <b:MonthAccessed>February</b:MonthAccessed>
     <b:DayAccessed>10</b:DayAccessed>
     <b:URL>https://www.cs.emory.edu/~cheung/Courses/253/Syllabus/NetFlow/max-flow-min-cut.html</b:URL>
-    <b:RefOrder>18</b:RefOrder>
+    <b:RefOrder>19</b:RefOrder>
   </b:Source>
   <b:Source>
     <b:Tag>UFe01</b:Tag>
@@ -24160,11 +24670,25 @@
     <b:City>Toronto</b:City>
     <b:RefOrder>14</b:RefOrder>
   </b:Source>
+  <b:Source>
+    <b:Tag>Gra16</b:Tag>
+    <b:SourceType>DocumentFromInternetSite</b:SourceType>
+    <b:Guid>{D6A1DA9B-780E-4D41-BB72-906388830C33}</b:Guid>
+    <b:Title>Graph kclique_percolation</b:Title>
+    <b:Year>2016</b:Year>
+    <b:Month>January</b:Month>
+    <b:Day>8</b:Day>
+    <b:YearAccessed>2025</b:YearAccessed>
+    <b:MonthAccessed>April</b:MonthAccessed>
+    <b:DayAccessed>14</b:DayAccessed>
+    <b:URL>https://pythonhosted.org/trustedanalytics/python_api/graphs/graph-/kclique_percolation.html</b:URL>
+    <b:RefOrder>17</b:RefOrder>
+  </b:Source>
 </b:Sources>
 </file>
 
 <file path=customXml/itemProps1.xml><?xml version="1.0" encoding="utf-8"?>
-<ds:datastoreItem xmlns:ds="http://schemas.openxmlformats.org/officeDocument/2006/customXml" ds:itemID="{BF46B8A6-3D20-45C9-831A-B9C02D0F88C5}">
+<ds:datastoreItem xmlns:ds="http://schemas.openxmlformats.org/officeDocument/2006/customXml" ds:itemID="{BDC1AE57-38F5-425D-B088-56E2CFE37DA3}">
   <ds:schemaRefs>
     <ds:schemaRef ds:uri="http://schemas.openxmlformats.org/officeDocument/2006/bibliography"/>
   </ds:schemaRefs>

</xml_diff>

<commit_message>
Added section explaining the construction of our densest k-core and pruning it for unnecessary edges.
</commit_message>
<xml_diff>
--- a/Thesis Paper.docx
+++ b/Thesis Paper.docx
@@ -7746,25 +7746,7 @@
           <w:sz w:val="24"/>
           <w:szCs w:val="24"/>
         </w:rPr>
-        <w:t xml:space="preserve">. And since we are doing a chosen </w:t>
-      </w:r>
-      <w:proofErr w:type="gramStart"/>
-      <w:r>
-        <w:rPr>
-          <w:rFonts w:ascii="Times New Roman" w:hAnsi="Times New Roman" w:cs="Times New Roman"/>
-          <w:sz w:val="24"/>
-          <w:szCs w:val="24"/>
-        </w:rPr>
-        <w:t>number</w:t>
-      </w:r>
-      <w:proofErr w:type="gramEnd"/>
-      <w:r>
-        <w:rPr>
-          <w:rFonts w:ascii="Times New Roman" w:hAnsi="Times New Roman" w:cs="Times New Roman"/>
-          <w:sz w:val="24"/>
-          <w:szCs w:val="24"/>
-        </w:rPr>
-        <w:t xml:space="preserve"> </w:t>
+        <w:t xml:space="preserve">. And since we are doing a chosen number </w:t>
       </w:r>
       <w:r>
         <w:rPr>
@@ -12166,25 +12148,7 @@
           <w:sz w:val="24"/>
           <w:szCs w:val="24"/>
         </w:rPr>
-        <w:t xml:space="preserve">And this process and terminology applies to any motif, not just edges. </w:t>
-      </w:r>
-      <w:proofErr w:type="gramStart"/>
-      <w:r>
-        <w:rPr>
-          <w:rFonts w:ascii="Times New Roman" w:hAnsi="Times New Roman" w:cs="Times New Roman"/>
-          <w:sz w:val="24"/>
-          <w:szCs w:val="24"/>
-        </w:rPr>
-        <w:t>So</w:t>
-      </w:r>
-      <w:proofErr w:type="gramEnd"/>
-      <w:r>
-        <w:rPr>
-          <w:rFonts w:ascii="Times New Roman" w:hAnsi="Times New Roman" w:cs="Times New Roman"/>
-          <w:sz w:val="24"/>
-          <w:szCs w:val="24"/>
-        </w:rPr>
-        <w:t xml:space="preserve"> a 1-core of triangles means every vertex is part of at least one triangle, a 2-core means every vertex is part of at least 2 triangles, and so on. The decomposition process is the same as well, since you remove vertices one at a time based on motif degree. And motif core decomposition is the first step of the CoreExact algorithm.</w:t>
+        <w:t>And this process and terminology applies to any motif, not just edges. So a 1-core of triangles means every vertex is part of at least one triangle, a 2-core means every vertex is part of at least 2 triangles, and so on. The decomposition process is the same as well, since you remove vertices one at a time based on motif degree. And motif core decomposition is the first step of the CoreExact algorithm.</w:t>
       </w:r>
     </w:p>
     <w:p>
@@ -12239,25 +12203,7 @@
           <w:szCs w:val="24"/>
         </w:rPr>
         <w:tab/>
-        <w:t xml:space="preserve">Once the DAG is created, we can find all the motifs in the graph. This process is done with a recursive algorithm. It is </w:t>
-      </w:r>
-      <w:proofErr w:type="gramStart"/>
-      <w:r>
-        <w:rPr>
-          <w:rFonts w:ascii="Times New Roman" w:hAnsi="Times New Roman" w:cs="Times New Roman"/>
-          <w:sz w:val="24"/>
-          <w:szCs w:val="24"/>
-        </w:rPr>
-        <w:t>called on the</w:t>
-      </w:r>
-      <w:proofErr w:type="gramEnd"/>
-      <w:r>
-        <w:rPr>
-          <w:rFonts w:ascii="Times New Roman" w:hAnsi="Times New Roman" w:cs="Times New Roman"/>
-          <w:sz w:val="24"/>
-          <w:szCs w:val="24"/>
-        </w:rPr>
-        <w:t xml:space="preserve"> DAG, and we pass the size of our chosen motif to it, </w:t>
+        <w:t xml:space="preserve">Once the DAG is created, we can find all the motifs in the graph. This process is done with a recursive algorithm. It is called on the DAG, and we pass the size of our chosen motif to it, </w:t>
       </w:r>
       <w:r>
         <w:rPr>
@@ -12329,25 +12275,7 @@
           <w:sz w:val="24"/>
           <w:szCs w:val="24"/>
         </w:rPr>
-        <w:t xml:space="preserve"> is equal to 2 (our motif is edges), or not. In the former case, for every neighbor of the current vertex, we have found a complete motif. </w:t>
-      </w:r>
-      <w:proofErr w:type="gramStart"/>
-      <w:r>
-        <w:rPr>
-          <w:rFonts w:ascii="Times New Roman" w:hAnsi="Times New Roman" w:cs="Times New Roman"/>
-          <w:sz w:val="24"/>
-          <w:szCs w:val="24"/>
-        </w:rPr>
-        <w:t>So</w:t>
-      </w:r>
-      <w:proofErr w:type="gramEnd"/>
-      <w:r>
-        <w:rPr>
-          <w:rFonts w:ascii="Times New Roman" w:hAnsi="Times New Roman" w:cs="Times New Roman"/>
-          <w:sz w:val="24"/>
-          <w:szCs w:val="24"/>
-        </w:rPr>
-        <w:t xml:space="preserve"> for each neighbor, we update the number of motifs found, the motif </w:t>
+        <w:t xml:space="preserve"> is equal to 2 (our motif is edges), or not. In the former case, for every neighbor of the current vertex, we have found a complete motif. So for each neighbor, we update the number of motifs found, the motif </w:t>
       </w:r>
       <w:r>
         <w:rPr>
@@ -12416,25 +12344,7 @@
           <w:szCs w:val="24"/>
         </w:rPr>
         <w:tab/>
-        <w:t xml:space="preserve">Once your motifs information is gathered, it’s just a matter of doing motif core decomposition, which as we covered, is basically the same as edge decomposition. </w:t>
-      </w:r>
-      <w:proofErr w:type="gramStart"/>
-      <w:r>
-        <w:rPr>
-          <w:rFonts w:ascii="Times New Roman" w:hAnsi="Times New Roman" w:cs="Times New Roman"/>
-          <w:sz w:val="24"/>
-          <w:szCs w:val="24"/>
-        </w:rPr>
-        <w:t>So</w:t>
-      </w:r>
-      <w:proofErr w:type="gramEnd"/>
-      <w:r>
-        <w:rPr>
-          <w:rFonts w:ascii="Times New Roman" w:hAnsi="Times New Roman" w:cs="Times New Roman"/>
-          <w:sz w:val="24"/>
-          <w:szCs w:val="24"/>
-        </w:rPr>
-        <w:t xml:space="preserve"> in order, we do edge decomposition, DAG generation, motif listing, and then motif core decomposition can be performed, resulting in finding every motif k-core. </w:t>
+        <w:t xml:space="preserve">Once your motifs information is gathered, it’s just a matter of doing motif core decomposition, which as we covered, is basically the same as edge decomposition. So in order, we do edge decomposition, DAG generation, motif listing, and then motif core decomposition can be performed, resulting in finding every motif k-core. </w:t>
       </w:r>
     </w:p>
     <w:p>
@@ -15127,25 +15037,7 @@
           <w:sz w:val="24"/>
           <w:szCs w:val="24"/>
         </w:rPr>
-        <w:t xml:space="preserve">, but in this case, </w:t>
-      </w:r>
-      <w:proofErr w:type="gramStart"/>
-      <w:r>
-        <w:rPr>
-          <w:rFonts w:ascii="Times New Roman" w:eastAsiaTheme="minorEastAsia" w:hAnsi="Times New Roman" w:cs="Times New Roman"/>
-          <w:sz w:val="24"/>
-          <w:szCs w:val="24"/>
-        </w:rPr>
-        <w:t>a large number of</w:t>
-      </w:r>
-      <w:proofErr w:type="gramEnd"/>
-      <w:r>
-        <w:rPr>
-          <w:rFonts w:ascii="Times New Roman" w:eastAsiaTheme="minorEastAsia" w:hAnsi="Times New Roman" w:cs="Times New Roman"/>
-          <w:sz w:val="24"/>
-          <w:szCs w:val="24"/>
-        </w:rPr>
-        <w:t xml:space="preserve"> edges is the worst case, so we have worst case of </w:t>
+        <w:t xml:space="preserve">, but in this case, a large number of edges is the worst case, so we have worst case of </w:t>
       </w:r>
       <m:oMath>
         <m:r>
@@ -15163,25 +15055,7 @@
           <w:sz w:val="24"/>
           <w:szCs w:val="24"/>
         </w:rPr>
-        <w:t xml:space="preserve"> for the breadth first search. But this </w:t>
-      </w:r>
-      <w:proofErr w:type="gramStart"/>
-      <w:r>
-        <w:rPr>
-          <w:rFonts w:ascii="Times New Roman" w:eastAsiaTheme="minorEastAsia" w:hAnsi="Times New Roman" w:cs="Times New Roman"/>
-          <w:sz w:val="24"/>
-          <w:szCs w:val="24"/>
-        </w:rPr>
-        <w:t>has to</w:t>
-      </w:r>
-      <w:proofErr w:type="gramEnd"/>
-      <w:r>
-        <w:rPr>
-          <w:rFonts w:ascii="Times New Roman" w:eastAsiaTheme="minorEastAsia" w:hAnsi="Times New Roman" w:cs="Times New Roman"/>
-          <w:sz w:val="24"/>
-          <w:szCs w:val="24"/>
-        </w:rPr>
-        <w:t xml:space="preserve"> run for every path, which in the worst case, is roughly equal to</w:t>
+        <w:t xml:space="preserve"> for the breadth first search. But this has to run for every path, which in the worst case, is roughly equal to</w:t>
       </w:r>
       <w:r>
         <w:rPr>
@@ -15209,43 +15083,7 @@
           <w:sz w:val="24"/>
           <w:szCs w:val="24"/>
         </w:rPr>
-        <w:t xml:space="preserve"> paths. </w:t>
-      </w:r>
-      <w:proofErr w:type="gramStart"/>
-      <w:r>
-        <w:rPr>
-          <w:rFonts w:ascii="Times New Roman" w:eastAsiaTheme="minorEastAsia" w:hAnsi="Times New Roman" w:cs="Times New Roman"/>
-          <w:sz w:val="24"/>
-          <w:szCs w:val="24"/>
-        </w:rPr>
-        <w:t>So</w:t>
-      </w:r>
-      <w:proofErr w:type="gramEnd"/>
-      <w:r>
-        <w:rPr>
-          <w:rFonts w:ascii="Times New Roman" w:eastAsiaTheme="minorEastAsia" w:hAnsi="Times New Roman" w:cs="Times New Roman"/>
-          <w:sz w:val="24"/>
-          <w:szCs w:val="24"/>
-        </w:rPr>
-        <w:t xml:space="preserve"> the </w:t>
-      </w:r>
-      <w:proofErr w:type="gramStart"/>
-      <w:r>
-        <w:rPr>
-          <w:rFonts w:ascii="Times New Roman" w:eastAsiaTheme="minorEastAsia" w:hAnsi="Times New Roman" w:cs="Times New Roman"/>
-          <w:sz w:val="24"/>
-          <w:szCs w:val="24"/>
-        </w:rPr>
-        <w:t>worst case</w:t>
-      </w:r>
-      <w:proofErr w:type="gramEnd"/>
-      <w:r>
-        <w:rPr>
-          <w:rFonts w:ascii="Times New Roman" w:eastAsiaTheme="minorEastAsia" w:hAnsi="Times New Roman" w:cs="Times New Roman"/>
-          <w:sz w:val="24"/>
-          <w:szCs w:val="24"/>
-        </w:rPr>
-        <w:t xml:space="preserve"> time complexity comes out to be </w:t>
+        <w:t xml:space="preserve"> paths. So the worst case time complexity comes out to be </w:t>
       </w:r>
       <m:oMath>
         <m:r>
@@ -15366,7 +15204,6 @@
         </w:rPr>
       </w:pPr>
       <w:bookmarkStart w:id="26" w:name="_Toc194769517"/>
-      <w:proofErr w:type="gramStart"/>
       <w:r>
         <w:rPr>
           <w:rFonts w:ascii="Times New Roman" w:hAnsi="Times New Roman" w:cs="Times New Roman"/>
@@ -15377,19 +15214,7 @@
           <w:szCs w:val="24"/>
         </w:rPr>
         <w:lastRenderedPageBreak/>
-        <w:t>An</w:t>
-      </w:r>
-      <w:proofErr w:type="gramEnd"/>
-      <w:r>
-        <w:rPr>
-          <w:rFonts w:ascii="Times New Roman" w:hAnsi="Times New Roman" w:cs="Times New Roman"/>
-          <w:b/>
-          <w:bCs/>
-          <w:color w:val="000000" w:themeColor="text1"/>
-          <w:sz w:val="24"/>
-          <w:szCs w:val="24"/>
-        </w:rPr>
-        <w:t xml:space="preserve"> in Depth Look at Goldberg’s Algorithm</w:t>
+        <w:t>An in Depth Look at Goldberg’s Algorithm</w:t>
       </w:r>
       <w:bookmarkEnd w:id="26"/>
     </w:p>
@@ -18460,43 +18285,7 @@
           <w:sz w:val="24"/>
           <w:szCs w:val="24"/>
         </w:rPr>
-        <w:t xml:space="preserve">And then we run edge-based core decomposition so that we can generate a DAG of the graph, which we then use to generate a list of all motifs in the graph. </w:t>
-      </w:r>
-      <w:proofErr w:type="gramStart"/>
-      <w:r>
-        <w:rPr>
-          <w:rFonts w:ascii="Times New Roman" w:hAnsi="Times New Roman" w:cs="Times New Roman"/>
-          <w:sz w:val="24"/>
-          <w:szCs w:val="24"/>
-        </w:rPr>
-        <w:t>Which we</w:t>
-      </w:r>
-      <w:proofErr w:type="gramEnd"/>
-      <w:r>
-        <w:rPr>
-          <w:rFonts w:ascii="Times New Roman" w:hAnsi="Times New Roman" w:cs="Times New Roman"/>
-          <w:sz w:val="24"/>
-          <w:szCs w:val="24"/>
-        </w:rPr>
-        <w:t xml:space="preserve"> can then </w:t>
-      </w:r>
-      <w:proofErr w:type="gramStart"/>
-      <w:r>
-        <w:rPr>
-          <w:rFonts w:ascii="Times New Roman" w:hAnsi="Times New Roman" w:cs="Times New Roman"/>
-          <w:sz w:val="24"/>
-          <w:szCs w:val="24"/>
-        </w:rPr>
-        <w:t>use to run</w:t>
-      </w:r>
-      <w:proofErr w:type="gramEnd"/>
-      <w:r>
-        <w:rPr>
-          <w:rFonts w:ascii="Times New Roman" w:hAnsi="Times New Roman" w:cs="Times New Roman"/>
-          <w:sz w:val="24"/>
-          <w:szCs w:val="24"/>
-        </w:rPr>
-        <w:t xml:space="preserve"> </w:t>
+        <w:t xml:space="preserve">And then we run edge-based core decomposition so that we can generate a DAG of the graph, which we then use to generate a list of all motifs in the graph. Which we can then use to run </w:t>
       </w:r>
       <w:r>
         <w:rPr>
@@ -20000,6 +19789,14 @@
         </w:rPr>
         <w:t xml:space="preserve"> Work can be divided up among threads, warps, or blocks depending on how much processing needs to occur. A relevant example being that you can often process vertices by warps, since the processing for each vertex is likely to require more than one calculation.</w:t>
       </w:r>
+      <w:r>
+        <w:rPr>
+          <w:rFonts w:ascii="Times New Roman" w:hAnsi="Times New Roman" w:cs="Times New Roman"/>
+          <w:sz w:val="24"/>
+          <w:szCs w:val="24"/>
+        </w:rPr>
+        <w:t xml:space="preserve"> </w:t>
+      </w:r>
     </w:p>
     <w:p>
       <w:pPr>
@@ -20332,25 +20129,7 @@
           <w:szCs w:val="24"/>
         </w:rPr>
         <w:tab/>
-        <w:t xml:space="preserve"> The first piece of the code to be parallelized is the generation of the DAG. Before this </w:t>
-      </w:r>
-      <w:proofErr w:type="gramStart"/>
-      <w:r>
-        <w:rPr>
-          <w:rFonts w:ascii="Times New Roman" w:hAnsi="Times New Roman" w:cs="Times New Roman"/>
-          <w:sz w:val="24"/>
-          <w:szCs w:val="24"/>
-        </w:rPr>
-        <w:t>is</w:t>
-      </w:r>
-      <w:proofErr w:type="gramEnd"/>
-      <w:r>
-        <w:rPr>
-          <w:rFonts w:ascii="Times New Roman" w:hAnsi="Times New Roman" w:cs="Times New Roman"/>
-          <w:sz w:val="24"/>
-          <w:szCs w:val="24"/>
-        </w:rPr>
-        <w:t xml:space="preserve"> run, edge</w:t>
+        <w:t xml:space="preserve"> The first piece of the code to be parallelized is the generation of the DAG. Before this is run, edge</w:t>
       </w:r>
       <w:r>
         <w:rPr>
@@ -20716,25 +20495,7 @@
           <w:sz w:val="24"/>
           <w:szCs w:val="24"/>
         </w:rPr>
-        <w:t xml:space="preserve"> is called. This function checks all candidate vertices by warp. For each candidate, it checks whether the candidate has valid neighbors for the next clique level. If it does, all valid neighbors of the candidate are added to the list of candidates for the next clique level, and the candidate is officially added to the potential clique it may be a part of. </w:t>
-      </w:r>
-      <w:proofErr w:type="gramStart"/>
-      <w:r>
-        <w:rPr>
-          <w:rFonts w:ascii="Times New Roman" w:hAnsi="Times New Roman" w:cs="Times New Roman"/>
-          <w:sz w:val="24"/>
-          <w:szCs w:val="24"/>
-        </w:rPr>
-        <w:t>So</w:t>
-      </w:r>
-      <w:proofErr w:type="gramEnd"/>
-      <w:r>
-        <w:rPr>
-          <w:rFonts w:ascii="Times New Roman" w:hAnsi="Times New Roman" w:cs="Times New Roman"/>
-          <w:sz w:val="24"/>
-          <w:szCs w:val="24"/>
-        </w:rPr>
-        <w:t xml:space="preserve"> each thread is checking for valid neighbors in parallel, and each warp is processing candidates. After </w:t>
+        <w:t xml:space="preserve"> is called. This function checks all candidate vertices by warp. For each candidate, it checks whether the candidate has valid neighbors for the next clique level. If it does, all valid neighbors of the candidate are added to the list of candidates for the next clique level, and the candidate is officially added to the potential clique it may be a part of. So each thread is checking for valid neighbors in parallel, and each warp is processing candidates. After </w:t>
       </w:r>
       <w:proofErr w:type="spellStart"/>
       <w:r>
@@ -20770,25 +20531,7 @@
           <w:sz w:val="24"/>
           <w:szCs w:val="24"/>
         </w:rPr>
-        <w:t xml:space="preserve"> again to update our global clique information. Then we loop back to the top of the kernel level loop. </w:t>
-      </w:r>
-      <w:proofErr w:type="gramStart"/>
-      <w:r>
-        <w:rPr>
-          <w:rFonts w:ascii="Times New Roman" w:hAnsi="Times New Roman" w:cs="Times New Roman"/>
-          <w:sz w:val="24"/>
-          <w:szCs w:val="24"/>
-        </w:rPr>
-        <w:t>So</w:t>
-      </w:r>
-      <w:proofErr w:type="gramEnd"/>
-      <w:r>
-        <w:rPr>
-          <w:rFonts w:ascii="Times New Roman" w:hAnsi="Times New Roman" w:cs="Times New Roman"/>
-          <w:sz w:val="24"/>
-          <w:szCs w:val="24"/>
-        </w:rPr>
-        <w:t xml:space="preserve"> in essence, this stage consists of confirming whether candidate vertices can be added to their potential cliques, adding new candidates, and then updating that information to be global after each iteration through the descending clique levels until we get the clique level 2.</w:t>
+        <w:t xml:space="preserve"> again to update our global clique information. Then we loop back to the top of the kernel level loop. So in essence, this stage consists of confirming whether candidate vertices can be added to their potential cliques, adding new candidates, and then updating that information to be global after each iteration through the descending clique levels until we get the clique level 2.</w:t>
       </w:r>
     </w:p>
     <w:p>
@@ -21212,25 +20955,7 @@
           <w:sz w:val="24"/>
           <w:szCs w:val="24"/>
         </w:rPr>
-        <w:t xml:space="preserve"> degree of the neighbor by 1. In the case that this decrements that vertex to have a degree equal to our current level, that vertex gets added to the removal buffer to be handled next iteration. In the case that the decrement brings that vertex’s degree below the current level, we increment back up by 1, as it would already be in the </w:t>
-      </w:r>
-      <w:proofErr w:type="gramStart"/>
-      <w:r>
-        <w:rPr>
-          <w:rFonts w:ascii="Times New Roman" w:hAnsi="Times New Roman" w:cs="Times New Roman"/>
-          <w:sz w:val="24"/>
-          <w:szCs w:val="24"/>
-        </w:rPr>
-        <w:t>buffer</w:t>
-      </w:r>
-      <w:proofErr w:type="gramEnd"/>
-      <w:r>
-        <w:rPr>
-          <w:rFonts w:ascii="Times New Roman" w:hAnsi="Times New Roman" w:cs="Times New Roman"/>
-          <w:sz w:val="24"/>
-          <w:szCs w:val="24"/>
-        </w:rPr>
-        <w:t xml:space="preserve"> or it would have already been peeled.</w:t>
+        <w:t xml:space="preserve"> degree of the neighbor by 1. In the case that this decrements that vertex to have a degree equal to our current level, that vertex gets added to the removal buffer to be handled next iteration. In the case that the decrement brings that vertex’s degree below the current level, we increment back up by 1, as it would already be in the buffer or it would have already been peeled.</w:t>
       </w:r>
       <w:r>
         <w:rPr>
@@ -21267,6 +20992,31 @@
     </w:p>
     <w:p>
       <w:pPr>
+        <w:pStyle w:val="Heading2"/>
+        <w:spacing w:line="480" w:lineRule="auto"/>
+        <w:rPr>
+          <w:rFonts w:ascii="Times New Roman" w:hAnsi="Times New Roman" w:cs="Times New Roman"/>
+          <w:b/>
+          <w:bCs/>
+          <w:color w:val="000000" w:themeColor="text1"/>
+          <w:sz w:val="24"/>
+          <w:szCs w:val="24"/>
+        </w:rPr>
+      </w:pPr>
+      <w:r>
+        <w:rPr>
+          <w:rFonts w:ascii="Times New Roman" w:hAnsi="Times New Roman" w:cs="Times New Roman"/>
+          <w:b/>
+          <w:bCs/>
+          <w:color w:val="000000" w:themeColor="text1"/>
+          <w:sz w:val="24"/>
+          <w:szCs w:val="24"/>
+        </w:rPr>
+        <w:t>Construction and Pruning of the Densest k-Core</w:t>
+      </w:r>
+    </w:p>
+    <w:p>
+      <w:pPr>
         <w:tabs>
           <w:tab w:val="left" w:pos="720"/>
           <w:tab w:val="right" w:leader="dot" w:pos="7920"/>
@@ -21284,38 +21034,25 @@
           <w:rFonts w:ascii="Times New Roman" w:hAnsi="Times New Roman" w:cs="Times New Roman"/>
           <w:sz w:val="24"/>
           <w:szCs w:val="24"/>
-          <w:highlight w:val="yellow"/>
-        </w:rPr>
-        <w:t>(maybe touch on</w:t>
-      </w:r>
-      <w:r>
-        <w:rPr>
-          <w:rFonts w:ascii="Times New Roman" w:hAnsi="Times New Roman" w:cs="Times New Roman"/>
-          <w:sz w:val="24"/>
-          <w:szCs w:val="24"/>
-          <w:highlight w:val="yellow"/>
-        </w:rPr>
-        <w:t xml:space="preserve"> </w:t>
-      </w:r>
-      <w:proofErr w:type="spellStart"/>
-      <w:r>
-        <w:rPr>
-          <w:rFonts w:ascii="Times New Roman" w:hAnsi="Times New Roman" w:cs="Times New Roman"/>
-          <w:sz w:val="24"/>
-          <w:szCs w:val="24"/>
-          <w:highlight w:val="yellow"/>
-        </w:rPr>
-        <w:t>generateDensestCore</w:t>
-      </w:r>
-      <w:proofErr w:type="spellEnd"/>
-      <w:r>
-        <w:rPr>
-          <w:rFonts w:ascii="Times New Roman" w:hAnsi="Times New Roman" w:cs="Times New Roman"/>
-          <w:sz w:val="24"/>
-          <w:szCs w:val="24"/>
-          <w:highlight w:val="yellow"/>
-        </w:rPr>
-        <w:t>, but not sure if fully necessary)</w:t>
+        </w:rPr>
+        <w:tab/>
+      </w:r>
+      <w:r>
+        <w:rPr>
+          <w:rFonts w:ascii="Times New Roman" w:hAnsi="Times New Roman" w:cs="Times New Roman"/>
+          <w:sz w:val="24"/>
+          <w:szCs w:val="24"/>
+        </w:rPr>
+        <w:t>With the information about the densest k-core gathered, in the code, we need to construct the densest k-core subgraph so that we can work with it rather than just know what vertices are in it. So, we need to generate a graph representative of the densest k-</w:t>
+      </w:r>
+      <w:r>
+        <w:rPr>
+          <w:rFonts w:ascii="Times New Roman" w:hAnsi="Times New Roman" w:cs="Times New Roman"/>
+          <w:sz w:val="24"/>
+          <w:szCs w:val="24"/>
+        </w:rPr>
+        <w:lastRenderedPageBreak/>
+        <w:t xml:space="preserve">core and relevant information about the graph. This process is done in two major steps with two kernel functions. </w:t>
       </w:r>
     </w:p>
     <w:p>
@@ -21337,18 +21074,35 @@
           <w:rFonts w:ascii="Times New Roman" w:hAnsi="Times New Roman" w:cs="Times New Roman"/>
           <w:sz w:val="24"/>
           <w:szCs w:val="24"/>
-          <w:highlight w:val="yellow"/>
-        </w:rPr>
-        <w:t>(</w:t>
-      </w:r>
-      <w:r>
-        <w:rPr>
-          <w:rFonts w:ascii="Times New Roman" w:hAnsi="Times New Roman" w:cs="Times New Roman"/>
-          <w:sz w:val="24"/>
-          <w:szCs w:val="24"/>
-          <w:highlight w:val="yellow"/>
-        </w:rPr>
-        <w:t>unsure about prune, not seeing it in the original code unless it’s part of the densest k-core finding)</w:t>
+        </w:rPr>
+        <w:tab/>
+        <w:t xml:space="preserve">First up is </w:t>
+      </w:r>
+      <w:proofErr w:type="spellStart"/>
+      <w:r>
+        <w:rPr>
+          <w:rFonts w:ascii="Times New Roman" w:hAnsi="Times New Roman" w:cs="Times New Roman"/>
+          <w:sz w:val="24"/>
+          <w:szCs w:val="24"/>
+        </w:rPr>
+        <w:t>generateDensestCore</w:t>
+      </w:r>
+      <w:proofErr w:type="spellEnd"/>
+      <w:r>
+        <w:rPr>
+          <w:rFonts w:ascii="Times New Roman" w:hAnsi="Times New Roman" w:cs="Times New Roman"/>
+          <w:sz w:val="24"/>
+          <w:szCs w:val="24"/>
+        </w:rPr>
+        <w:t xml:space="preserve"> which handles the bulk of the construction.</w:t>
+      </w:r>
+      <w:r>
+        <w:rPr>
+          <w:rFonts w:ascii="Times New Roman" w:hAnsi="Times New Roman" w:cs="Times New Roman"/>
+          <w:sz w:val="24"/>
+          <w:szCs w:val="24"/>
+        </w:rPr>
+        <w:t xml:space="preserve"> This function handles vertices by warp. For each warp, we check if the vertex has a clique core value greater than or equal to that of the densest k-core, confirming whether the vertex is part of the densest k-core. If it is, we add it to our new ongoing list of vertices in the subgraph. Once it’s added, we check all its neighbors in parallel, with each thread of the warp checking one neighbor at a time. For every neighbor that also has a clique core value greater than or equal to the densest k-core value, we increase clique degree of the vertex by 1 (with it starting at 0 for this new subgraph). Meaning by the end of this parallelized function, we have the set of all vertices in the densest k-core subgraph and all of their clique degrees.</w:t>
       </w:r>
     </w:p>
     <w:p>
@@ -21370,11 +21124,353 @@
           <w:rFonts w:ascii="Times New Roman" w:hAnsi="Times New Roman" w:cs="Times New Roman"/>
           <w:sz w:val="24"/>
           <w:szCs w:val="24"/>
+        </w:rPr>
+        <w:tab/>
+        <w:t xml:space="preserve">The second step of this process is done with the kernel function </w:t>
+      </w:r>
+      <w:proofErr w:type="spellStart"/>
+      <w:r>
+        <w:rPr>
+          <w:rFonts w:ascii="Times New Roman" w:hAnsi="Times New Roman" w:cs="Times New Roman"/>
+          <w:sz w:val="24"/>
+          <w:szCs w:val="24"/>
+        </w:rPr>
+        <w:t>generateNeighborDensestCore</w:t>
+      </w:r>
+      <w:proofErr w:type="spellEnd"/>
+      <w:r>
+        <w:rPr>
+          <w:rFonts w:ascii="Times New Roman" w:hAnsi="Times New Roman" w:cs="Times New Roman"/>
+          <w:sz w:val="24"/>
+          <w:szCs w:val="24"/>
+        </w:rPr>
+        <w:t>. As keeping with our adjacency list structure for the graph, the other major piece of information we need to store for the graph is what vertices each vertex</w:t>
+      </w:r>
+      <w:r>
+        <w:rPr>
+          <w:rFonts w:ascii="Times New Roman" w:hAnsi="Times New Roman" w:cs="Times New Roman"/>
+          <w:sz w:val="24"/>
+          <w:szCs w:val="24"/>
+        </w:rPr>
+        <w:t xml:space="preserve"> is connected to in the densest k-core (we need to exclude all neighbors outside of the densest k-core).</w:t>
+      </w:r>
+      <w:r>
+        <w:rPr>
+          <w:rFonts w:ascii="Times New Roman" w:hAnsi="Times New Roman" w:cs="Times New Roman"/>
+          <w:sz w:val="24"/>
+          <w:szCs w:val="24"/>
+        </w:rPr>
+        <w:t xml:space="preserve"> Like the previous step, we are handling our vertices by warp, and each neighbor is being handled by the threads in these warps. For each thread, we check one of the warp vertex’s neighbors, checking to see if it is part of the densest k-core. If it is, we add it to the array of neighbors of the vertex.</w:t>
+      </w:r>
+    </w:p>
+    <w:p>
+      <w:pPr>
+        <w:tabs>
+          <w:tab w:val="left" w:pos="720"/>
+          <w:tab w:val="right" w:leader="dot" w:pos="7920"/>
+          <w:tab w:val="right" w:pos="8640"/>
+        </w:tabs>
+        <w:spacing w:line="480" w:lineRule="auto"/>
+        <w:rPr>
+          <w:rFonts w:ascii="Times New Roman" w:hAnsi="Times New Roman" w:cs="Times New Roman"/>
+          <w:sz w:val="24"/>
+          <w:szCs w:val="24"/>
+        </w:rPr>
+      </w:pPr>
+      <w:r>
+        <w:rPr>
+          <w:rFonts w:ascii="Times New Roman" w:hAnsi="Times New Roman" w:cs="Times New Roman"/>
+          <w:sz w:val="24"/>
+          <w:szCs w:val="24"/>
+        </w:rPr>
+        <w:tab/>
+        <w:t>And with these two</w:t>
+      </w:r>
+      <w:r>
+        <w:rPr>
+          <w:rFonts w:ascii="Times New Roman" w:hAnsi="Times New Roman" w:cs="Times New Roman"/>
+          <w:sz w:val="24"/>
+          <w:szCs w:val="24"/>
+        </w:rPr>
+        <w:t xml:space="preserve"> </w:t>
+      </w:r>
+      <w:r>
+        <w:rPr>
+          <w:rFonts w:ascii="Times New Roman" w:hAnsi="Times New Roman" w:cs="Times New Roman"/>
+          <w:sz w:val="24"/>
+          <w:szCs w:val="24"/>
+        </w:rPr>
+        <w:t xml:space="preserve">steps, we have stored the list of vertices in the subgraph, the clique degree of each vertex, and </w:t>
+      </w:r>
+      <w:r>
+        <w:rPr>
+          <w:rFonts w:ascii="Times New Roman" w:hAnsi="Times New Roman" w:cs="Times New Roman"/>
+          <w:sz w:val="24"/>
+          <w:szCs w:val="24"/>
+        </w:rPr>
+        <w:t>all</w:t>
+      </w:r>
+      <w:r>
+        <w:rPr>
+          <w:rFonts w:ascii="Times New Roman" w:hAnsi="Times New Roman" w:cs="Times New Roman"/>
+          <w:sz w:val="24"/>
+          <w:szCs w:val="24"/>
+        </w:rPr>
+        <w:t xml:space="preserve"> their neighbors in the subgraph.</w:t>
+      </w:r>
+    </w:p>
+    <w:p>
+      <w:pPr>
+        <w:tabs>
+          <w:tab w:val="left" w:pos="720"/>
+          <w:tab w:val="right" w:leader="dot" w:pos="7920"/>
+          <w:tab w:val="right" w:pos="8640"/>
+        </w:tabs>
+        <w:spacing w:line="480" w:lineRule="auto"/>
+        <w:rPr>
+          <w:rFonts w:ascii="Times New Roman" w:hAnsi="Times New Roman" w:cs="Times New Roman"/>
+          <w:sz w:val="24"/>
+          <w:szCs w:val="24"/>
+        </w:rPr>
+      </w:pPr>
+      <w:r>
+        <w:rPr>
+          <w:rFonts w:ascii="Times New Roman" w:hAnsi="Times New Roman" w:cs="Times New Roman"/>
+          <w:sz w:val="24"/>
+          <w:szCs w:val="24"/>
+        </w:rPr>
+        <w:lastRenderedPageBreak/>
+        <w:tab/>
+        <w:t>However, we’re not quite done.</w:t>
+      </w:r>
+      <w:r>
+        <w:rPr>
+          <w:rFonts w:ascii="Times New Roman" w:hAnsi="Times New Roman" w:cs="Times New Roman"/>
+          <w:sz w:val="24"/>
+          <w:szCs w:val="24"/>
+        </w:rPr>
+        <w:t xml:space="preserve"> Now we must prune our graph for unnecessary edges. That isn’t to say that there are edges in this subgraph that aren’t part of a clique. But as we are looking for the densest subgraph, there’s a chance certain edges aren’t part of </w:t>
+      </w:r>
+      <w:r>
+        <w:rPr>
+          <w:rFonts w:ascii="Times New Roman" w:hAnsi="Times New Roman" w:cs="Times New Roman"/>
+          <w:i/>
+          <w:iCs/>
+          <w:sz w:val="24"/>
+          <w:szCs w:val="24"/>
+        </w:rPr>
+        <w:t>enough</w:t>
+      </w:r>
+      <w:r>
+        <w:rPr>
+          <w:rFonts w:ascii="Times New Roman" w:hAnsi="Times New Roman" w:cs="Times New Roman"/>
+          <w:sz w:val="24"/>
+          <w:szCs w:val="24"/>
+        </w:rPr>
+        <w:t xml:space="preserve"> cliques to be relevant. That is to say, we want to find and eliminate all edges of low density. This will be done in two main steps,</w:t>
+      </w:r>
+      <w:r>
+        <w:rPr>
+          <w:rFonts w:ascii="Times New Roman" w:hAnsi="Times New Roman" w:cs="Times New Roman"/>
+          <w:sz w:val="24"/>
+          <w:szCs w:val="24"/>
+        </w:rPr>
+        <w:t xml:space="preserve"> identifying the edges to remove and updating the clique degrees and vertex neighbors.</w:t>
+      </w:r>
+    </w:p>
+    <w:p>
+      <w:pPr>
+        <w:tabs>
+          <w:tab w:val="left" w:pos="720"/>
+          <w:tab w:val="right" w:leader="dot" w:pos="7920"/>
+          <w:tab w:val="right" w:pos="8640"/>
+        </w:tabs>
+        <w:spacing w:line="480" w:lineRule="auto"/>
+        <w:rPr>
+          <w:rFonts w:ascii="Times New Roman" w:hAnsi="Times New Roman" w:cs="Times New Roman"/>
+          <w:sz w:val="24"/>
+          <w:szCs w:val="24"/>
+        </w:rPr>
+      </w:pPr>
+      <w:r>
+        <w:rPr>
+          <w:rFonts w:ascii="Times New Roman" w:hAnsi="Times New Roman" w:cs="Times New Roman"/>
+          <w:sz w:val="24"/>
+          <w:szCs w:val="24"/>
+        </w:rPr>
+        <w:tab/>
+        <w:t xml:space="preserve">To identify edges to remove, we will instead do the opposite and identify all edges that need to stay. So, in our kernel function </w:t>
+      </w:r>
+      <w:proofErr w:type="spellStart"/>
+      <w:r>
+        <w:rPr>
+          <w:rFonts w:ascii="Times New Roman" w:hAnsi="Times New Roman" w:cs="Times New Roman"/>
+          <w:sz w:val="24"/>
+          <w:szCs w:val="24"/>
+        </w:rPr>
+        <w:t>pruneEdges</w:t>
+      </w:r>
+      <w:proofErr w:type="spellEnd"/>
+      <w:r>
+        <w:rPr>
+          <w:rFonts w:ascii="Times New Roman" w:hAnsi="Times New Roman" w:cs="Times New Roman"/>
+          <w:sz w:val="24"/>
+          <w:szCs w:val="24"/>
+        </w:rPr>
+        <w:t xml:space="preserve">, we handle all the cliques we’ve identified by warp. For every clique, we check if its clique value is greater than the densest k-core value (e.g. confirming a 5-clique is part of our 4-core but a 3-clique is not). For every clique that is part of our k-core, we mark all its edges as necessary over the warp’s thread in parallel. So, any edge that never gets marked is not part of a </w:t>
+      </w:r>
+      <w:r>
+        <w:rPr>
+          <w:rFonts w:ascii="Times New Roman" w:hAnsi="Times New Roman" w:cs="Times New Roman"/>
+          <w:sz w:val="24"/>
+          <w:szCs w:val="24"/>
+        </w:rPr>
+        <w:t xml:space="preserve">large enough </w:t>
+      </w:r>
+      <w:r>
+        <w:rPr>
+          <w:rFonts w:ascii="Times New Roman" w:hAnsi="Times New Roman" w:cs="Times New Roman"/>
+          <w:sz w:val="24"/>
+          <w:szCs w:val="24"/>
+        </w:rPr>
+        <w:t>clique is not necessary and will be removed.</w:t>
+      </w:r>
+    </w:p>
+    <w:p>
+      <w:pPr>
+        <w:tabs>
+          <w:tab w:val="left" w:pos="720"/>
+          <w:tab w:val="right" w:leader="dot" w:pos="7920"/>
+          <w:tab w:val="right" w:pos="8640"/>
+        </w:tabs>
+        <w:spacing w:line="480" w:lineRule="auto"/>
+        <w:rPr>
+          <w:rFonts w:ascii="Times New Roman" w:hAnsi="Times New Roman" w:cs="Times New Roman"/>
+          <w:sz w:val="24"/>
+          <w:szCs w:val="24"/>
+        </w:rPr>
+      </w:pPr>
+      <w:r>
+        <w:rPr>
+          <w:rFonts w:ascii="Times New Roman" w:hAnsi="Times New Roman" w:cs="Times New Roman"/>
+          <w:sz w:val="24"/>
+          <w:szCs w:val="24"/>
+        </w:rPr>
+        <w:tab/>
+        <w:t xml:space="preserve">Once our pruning identification is done, we can effectively prune the unnecessary edges by updating the clique degrees and neighbor lists of each vertex. This is done in two kernel functions, </w:t>
+      </w:r>
+      <w:proofErr w:type="spellStart"/>
+      <w:r>
+        <w:rPr>
+          <w:rFonts w:ascii="Times New Roman" w:hAnsi="Times New Roman" w:cs="Times New Roman"/>
+          <w:sz w:val="24"/>
+          <w:szCs w:val="24"/>
+        </w:rPr>
+        <w:t>generateDegreeAfterPrune</w:t>
+      </w:r>
+      <w:proofErr w:type="spellEnd"/>
+      <w:r>
+        <w:rPr>
+          <w:rFonts w:ascii="Times New Roman" w:hAnsi="Times New Roman" w:cs="Times New Roman"/>
+          <w:sz w:val="24"/>
+          <w:szCs w:val="24"/>
+        </w:rPr>
+        <w:t xml:space="preserve"> and </w:t>
+      </w:r>
+      <w:proofErr w:type="spellStart"/>
+      <w:r>
+        <w:rPr>
+          <w:rFonts w:ascii="Times New Roman" w:hAnsi="Times New Roman" w:cs="Times New Roman"/>
+          <w:sz w:val="24"/>
+          <w:szCs w:val="24"/>
+        </w:rPr>
+        <w:t>generateNeighborAfterPrune</w:t>
+      </w:r>
+      <w:proofErr w:type="spellEnd"/>
+      <w:r>
+        <w:rPr>
+          <w:rFonts w:ascii="Times New Roman" w:hAnsi="Times New Roman" w:cs="Times New Roman"/>
+          <w:sz w:val="24"/>
+          <w:szCs w:val="24"/>
+        </w:rPr>
+        <w:t xml:space="preserve">. These work in a very similar way. Both handle each vertex in a warp and check each neighbor by thread in the warp. For each neighbor, we check the edge’s removal status. As we covered, we mark every edge that needs to be removed. In </w:t>
+      </w:r>
+      <w:proofErr w:type="spellStart"/>
+      <w:r>
+        <w:rPr>
+          <w:rFonts w:ascii="Times New Roman" w:hAnsi="Times New Roman" w:cs="Times New Roman"/>
+          <w:sz w:val="24"/>
+          <w:szCs w:val="24"/>
+        </w:rPr>
+        <w:t>generateDegreeAfterPrune</w:t>
+      </w:r>
+      <w:proofErr w:type="spellEnd"/>
+      <w:r>
+        <w:rPr>
+          <w:rFonts w:ascii="Times New Roman" w:hAnsi="Times New Roman" w:cs="Times New Roman"/>
+          <w:sz w:val="24"/>
+          <w:szCs w:val="24"/>
+        </w:rPr>
+        <w:t xml:space="preserve">, we keep a count of every neighbor that isn’t marked for removal. Then once every neighbor is processed, we set the clique degree of the warp vertex to be that count as it is all neighbors unpruned. In </w:t>
+      </w:r>
+      <w:proofErr w:type="spellStart"/>
+      <w:r>
+        <w:rPr>
+          <w:rFonts w:ascii="Times New Roman" w:hAnsi="Times New Roman" w:cs="Times New Roman"/>
+          <w:sz w:val="24"/>
+          <w:szCs w:val="24"/>
+        </w:rPr>
+        <w:t>generateNeighborAfterPrune</w:t>
+      </w:r>
+      <w:proofErr w:type="spellEnd"/>
+      <w:r>
+        <w:rPr>
+          <w:rFonts w:ascii="Times New Roman" w:hAnsi="Times New Roman" w:cs="Times New Roman"/>
+          <w:sz w:val="24"/>
+          <w:szCs w:val="24"/>
+        </w:rPr>
+        <w:t xml:space="preserve">, we keep a list of every neighbor </w:t>
+      </w:r>
+      <w:r>
+        <w:rPr>
+          <w:rFonts w:ascii="Times New Roman" w:hAnsi="Times New Roman" w:cs="Times New Roman"/>
+          <w:sz w:val="24"/>
+          <w:szCs w:val="24"/>
+        </w:rPr>
+        <w:lastRenderedPageBreak/>
+        <w:t xml:space="preserve">that isn’t marked for removal. Then once every neighbor is processed, we set the neighbor list of the vertex as this new list. Meaning that these two functions process the neighbors of every vertex in parallel, keeping track of what neighbors aren’t being removed to update the degree and neighbor list of each vertex. And once these two functions are run, we now have our densest k-core subgraph with all of its relevant information stored. </w:t>
+      </w:r>
+    </w:p>
+    <w:p>
+      <w:pPr>
+        <w:tabs>
+          <w:tab w:val="left" w:pos="720"/>
+          <w:tab w:val="right" w:leader="dot" w:pos="7920"/>
+          <w:tab w:val="right" w:pos="8640"/>
+        </w:tabs>
+        <w:spacing w:line="480" w:lineRule="auto"/>
+        <w:rPr>
+          <w:rFonts w:ascii="Times New Roman" w:hAnsi="Times New Roman" w:cs="Times New Roman"/>
+          <w:sz w:val="24"/>
+          <w:szCs w:val="24"/>
           <w:highlight w:val="yellow"/>
         </w:rPr>
-        <w:t>(</w:t>
-      </w:r>
-      <w:proofErr w:type="gramStart"/>
+      </w:pPr>
+    </w:p>
+    <w:p>
+      <w:pPr>
+        <w:tabs>
+          <w:tab w:val="left" w:pos="720"/>
+          <w:tab w:val="right" w:leader="dot" w:pos="7920"/>
+          <w:tab w:val="right" w:pos="8640"/>
+        </w:tabs>
+        <w:spacing w:line="480" w:lineRule="auto"/>
+        <w:rPr>
+          <w:rFonts w:ascii="Times New Roman" w:hAnsi="Times New Roman" w:cs="Times New Roman"/>
+          <w:sz w:val="24"/>
+          <w:szCs w:val="24"/>
+        </w:rPr>
+      </w:pPr>
       <w:r>
         <w:rPr>
           <w:rFonts w:ascii="Times New Roman" w:hAnsi="Times New Roman" w:cs="Times New Roman"/>
@@ -21382,17 +21478,7 @@
           <w:szCs w:val="24"/>
           <w:highlight w:val="yellow"/>
         </w:rPr>
-        <w:t>next</w:t>
-      </w:r>
-      <w:proofErr w:type="gramEnd"/>
-      <w:r>
-        <w:rPr>
-          <w:rFonts w:ascii="Times New Roman" w:hAnsi="Times New Roman" w:cs="Times New Roman"/>
-          <w:sz w:val="24"/>
-          <w:szCs w:val="24"/>
-          <w:highlight w:val="yellow"/>
-        </w:rPr>
-        <w:t xml:space="preserve"> big section is component decomposition but that’s not done yet)</w:t>
+        <w:t>(next big section is component decomposition but that’s not done yet)</w:t>
       </w:r>
     </w:p>
     <w:p>
@@ -21659,6 +21745,7 @@
                       <w:rPr>
                         <w:noProof/>
                       </w:rPr>
+                      <w:lastRenderedPageBreak/>
                       <w:t xml:space="preserve">[1] </w:t>
                     </w:r>
                   </w:p>
@@ -21963,7 +22050,6 @@
                       <w:rPr>
                         <w:noProof/>
                       </w:rPr>
-                      <w:lastRenderedPageBreak/>
                       <w:t xml:space="preserve">[7] </w:t>
                     </w:r>
                   </w:p>
@@ -22282,6 +22368,7 @@
                       <w:rPr>
                         <w:noProof/>
                       </w:rPr>
+                      <w:lastRenderedPageBreak/>
                       <w:t xml:space="preserve">[13] </w:t>
                     </w:r>
                   </w:p>
@@ -22558,7 +22645,6 @@
                       <w:rPr>
                         <w:noProof/>
                       </w:rPr>
-                      <w:lastRenderedPageBreak/>
                       <w:t xml:space="preserve">[19] </w:t>
                     </w:r>
                   </w:p>

</xml_diff>

<commit_message>
Added section on parallelized component decomposition.
</commit_message>
<xml_diff>
--- a/Thesis Paper.docx
+++ b/Thesis Paper.docx
@@ -7046,51 +7046,15 @@
           <w:sz w:val="24"/>
           <w:szCs w:val="24"/>
         </w:rPr>
-        <w:t xml:space="preserve">, since the min </w:t>
-      </w:r>
-      <w:proofErr w:type="spellStart"/>
+        <w:t xml:space="preserve">, since the min st-cut depends on the algorithm, and it’s log(n) </w:t>
+      </w:r>
       <w:r>
         <w:rPr>
           <w:rFonts w:ascii="Times New Roman" w:eastAsiaTheme="minorEastAsia" w:hAnsi="Times New Roman" w:cs="Times New Roman"/>
           <w:sz w:val="24"/>
           <w:szCs w:val="24"/>
         </w:rPr>
-        <w:t>st</w:t>
-      </w:r>
-      <w:proofErr w:type="spellEnd"/>
-      <w:r>
-        <w:rPr>
-          <w:rFonts w:ascii="Times New Roman" w:eastAsiaTheme="minorEastAsia" w:hAnsi="Times New Roman" w:cs="Times New Roman"/>
-          <w:sz w:val="24"/>
-          <w:szCs w:val="24"/>
-        </w:rPr>
-        <w:t xml:space="preserve">-cut depends on the algorithm, and it’s log(n) </w:t>
-      </w:r>
-      <w:r>
-        <w:rPr>
-          <w:rFonts w:ascii="Times New Roman" w:eastAsiaTheme="minorEastAsia" w:hAnsi="Times New Roman" w:cs="Times New Roman"/>
-          <w:sz w:val="24"/>
-          <w:szCs w:val="24"/>
-        </w:rPr>
-        <w:t xml:space="preserve">iterations of the min </w:t>
-      </w:r>
-      <w:proofErr w:type="spellStart"/>
-      <w:r>
-        <w:rPr>
-          <w:rFonts w:ascii="Times New Roman" w:eastAsiaTheme="minorEastAsia" w:hAnsi="Times New Roman" w:cs="Times New Roman"/>
-          <w:sz w:val="24"/>
-          <w:szCs w:val="24"/>
-        </w:rPr>
-        <w:t>st</w:t>
-      </w:r>
-      <w:proofErr w:type="spellEnd"/>
-      <w:r>
-        <w:rPr>
-          <w:rFonts w:ascii="Times New Roman" w:eastAsiaTheme="minorEastAsia" w:hAnsi="Times New Roman" w:cs="Times New Roman"/>
-          <w:sz w:val="24"/>
-          <w:szCs w:val="24"/>
-        </w:rPr>
-        <w:t xml:space="preserve">-cut algorithm </w:t>
+        <w:t xml:space="preserve">iterations of the min st-cut algorithm </w:t>
       </w:r>
       <w:r>
         <w:rPr>
@@ -13355,25 +13319,7 @@
           <w:sz w:val="24"/>
           <w:szCs w:val="24"/>
         </w:rPr>
-        <w:t>using the next best guess for greatest density, and then using min-</w:t>
-      </w:r>
-      <w:proofErr w:type="spellStart"/>
-      <w:r>
-        <w:rPr>
-          <w:rFonts w:ascii="Times New Roman" w:hAnsi="Times New Roman" w:cs="Times New Roman"/>
-          <w:sz w:val="24"/>
-          <w:szCs w:val="24"/>
-        </w:rPr>
-        <w:t>st</w:t>
-      </w:r>
-      <w:proofErr w:type="spellEnd"/>
-      <w:r>
-        <w:rPr>
-          <w:rFonts w:ascii="Times New Roman" w:hAnsi="Times New Roman" w:cs="Times New Roman"/>
-          <w:sz w:val="24"/>
-          <w:szCs w:val="24"/>
-        </w:rPr>
-        <w:t xml:space="preserve"> cut to</w:t>
+        <w:t>using the next best guess for greatest density, and then using min-st cut to</w:t>
       </w:r>
       <w:r>
         <w:rPr>
@@ -13957,25 +13903,7 @@
           <w:sz w:val="24"/>
           <w:szCs w:val="24"/>
         </w:rPr>
-        <w:t xml:space="preserve">An </w:t>
-      </w:r>
-      <w:proofErr w:type="spellStart"/>
-      <w:r>
-        <w:rPr>
-          <w:rFonts w:ascii="Times New Roman" w:hAnsi="Times New Roman" w:cs="Times New Roman"/>
-          <w:sz w:val="24"/>
-          <w:szCs w:val="24"/>
-        </w:rPr>
-        <w:t>st</w:t>
-      </w:r>
-      <w:proofErr w:type="spellEnd"/>
-      <w:r>
-        <w:rPr>
-          <w:rFonts w:ascii="Times New Roman" w:hAnsi="Times New Roman" w:cs="Times New Roman"/>
-          <w:sz w:val="24"/>
-          <w:szCs w:val="24"/>
-        </w:rPr>
-        <w:t xml:space="preserve">-cut is </w:t>
+        <w:t xml:space="preserve">An st-cut is </w:t>
       </w:r>
       <w:r>
         <w:rPr>
@@ -14474,25 +14402,7 @@
           <w:sz w:val="24"/>
           <w:szCs w:val="24"/>
         </w:rPr>
-        <w:t xml:space="preserve"> Using the same graph, we can find that the minimum </w:t>
-      </w:r>
-      <w:proofErr w:type="spellStart"/>
-      <w:r>
-        <w:rPr>
-          <w:rFonts w:ascii="Times New Roman" w:hAnsi="Times New Roman" w:cs="Times New Roman"/>
-          <w:sz w:val="24"/>
-          <w:szCs w:val="24"/>
-        </w:rPr>
-        <w:t>st</w:t>
-      </w:r>
-      <w:proofErr w:type="spellEnd"/>
-      <w:r>
-        <w:rPr>
-          <w:rFonts w:ascii="Times New Roman" w:hAnsi="Times New Roman" w:cs="Times New Roman"/>
-          <w:sz w:val="24"/>
-          <w:szCs w:val="24"/>
-        </w:rPr>
-        <w:t>-cut is picture</w:t>
+        <w:t xml:space="preserve"> Using the same graph, we can find that the minimum st-cut is picture</w:t>
       </w:r>
       <w:r>
         <w:rPr>
@@ -14873,25 +14783,7 @@
           <w:sz w:val="24"/>
           <w:szCs w:val="24"/>
         </w:rPr>
-        <w:t xml:space="preserve">minimum </w:t>
-      </w:r>
-      <w:proofErr w:type="spellStart"/>
-      <w:r>
-        <w:rPr>
-          <w:rFonts w:ascii="Times New Roman" w:hAnsi="Times New Roman" w:cs="Times New Roman"/>
-          <w:sz w:val="24"/>
-          <w:szCs w:val="24"/>
-        </w:rPr>
-        <w:t>st</w:t>
-      </w:r>
-      <w:proofErr w:type="spellEnd"/>
-      <w:r>
-        <w:rPr>
-          <w:rFonts w:ascii="Times New Roman" w:hAnsi="Times New Roman" w:cs="Times New Roman"/>
-          <w:sz w:val="24"/>
-          <w:szCs w:val="24"/>
-        </w:rPr>
-        <w:t>-cut subgraph.</w:t>
+        <w:t>minimum st-cut subgraph.</w:t>
       </w:r>
       <w:r>
         <w:rPr>
@@ -15065,7 +14957,6 @@
         </w:rPr>
         <w:t xml:space="preserve"> </w:t>
       </w:r>
-      <w:proofErr w:type="spellStart"/>
       <w:r>
         <w:rPr>
           <w:rFonts w:ascii="Times New Roman" w:eastAsiaTheme="minorEastAsia" w:hAnsi="Times New Roman" w:cs="Times New Roman"/>
@@ -15076,7 +14967,6 @@
         </w:rPr>
         <w:t>ve</w:t>
       </w:r>
-      <w:proofErr w:type="spellEnd"/>
       <w:r>
         <w:rPr>
           <w:rFonts w:ascii="Times New Roman" w:eastAsiaTheme="minorEastAsia" w:hAnsi="Times New Roman" w:cs="Times New Roman"/>
@@ -17932,25 +17822,7 @@
           <w:sz w:val="24"/>
           <w:szCs w:val="24"/>
         </w:rPr>
-        <w:t xml:space="preserve"> is the complexity of the minimum </w:t>
-      </w:r>
-      <w:proofErr w:type="spellStart"/>
-      <w:r>
-        <w:rPr>
-          <w:rFonts w:ascii="Times New Roman" w:eastAsiaTheme="minorEastAsia" w:hAnsi="Times New Roman" w:cs="Times New Roman"/>
-          <w:sz w:val="24"/>
-          <w:szCs w:val="24"/>
-        </w:rPr>
-        <w:t>st</w:t>
-      </w:r>
-      <w:proofErr w:type="spellEnd"/>
-      <w:r>
-        <w:rPr>
-          <w:rFonts w:ascii="Times New Roman" w:eastAsiaTheme="minorEastAsia" w:hAnsi="Times New Roman" w:cs="Times New Roman"/>
-          <w:sz w:val="24"/>
-          <w:szCs w:val="24"/>
-        </w:rPr>
-        <w:t xml:space="preserve">-cut. After analyzing the CoreExact implementation of Goldberg’s algorithm, this holds true. It is still a binary search depending on the number of vertices </w:t>
+        <w:t xml:space="preserve"> is the complexity of the minimum st-cut. After analyzing the CoreExact implementation of Goldberg’s algorithm, this holds true. It is still a binary search depending on the number of vertices </w:t>
       </w:r>
       <w:r>
         <w:rPr>
@@ -18029,25 +17901,7 @@
           <w:szCs w:val="24"/>
         </w:rPr>
         <w:lastRenderedPageBreak/>
-        <w:t xml:space="preserve">the most complex step is the minimum </w:t>
-      </w:r>
-      <w:proofErr w:type="spellStart"/>
-      <w:r>
-        <w:rPr>
-          <w:rFonts w:ascii="Times New Roman" w:eastAsiaTheme="minorEastAsia" w:hAnsi="Times New Roman" w:cs="Times New Roman"/>
-          <w:sz w:val="24"/>
-          <w:szCs w:val="24"/>
-        </w:rPr>
-        <w:t>st</w:t>
-      </w:r>
-      <w:proofErr w:type="spellEnd"/>
-      <w:r>
-        <w:rPr>
-          <w:rFonts w:ascii="Times New Roman" w:eastAsiaTheme="minorEastAsia" w:hAnsi="Times New Roman" w:cs="Times New Roman"/>
-          <w:sz w:val="24"/>
-          <w:szCs w:val="24"/>
-        </w:rPr>
-        <w:t xml:space="preserve">-cut, which is the Edmonds-Karp algorithm. Meaning that the time complexity for the CoreExact implementation of Goldberg’s algorithm comes out to </w:t>
+        <w:t xml:space="preserve">the most complex step is the minimum st-cut, which is the Edmonds-Karp algorithm. Meaning that the time complexity for the CoreExact implementation of Goldberg’s algorithm comes out to </w:t>
       </w:r>
       <m:oMath>
         <m:r>
@@ -20201,25 +20055,7 @@
           <w:sz w:val="24"/>
           <w:szCs w:val="24"/>
         </w:rPr>
-        <w:t xml:space="preserve"> using the kernel function </w:t>
-      </w:r>
-      <w:proofErr w:type="spellStart"/>
-      <w:r>
-        <w:rPr>
-          <w:rFonts w:ascii="Times New Roman" w:hAnsi="Times New Roman" w:cs="Times New Roman"/>
-          <w:sz w:val="24"/>
-          <w:szCs w:val="24"/>
-        </w:rPr>
-        <w:t>generateDegreeDAG</w:t>
-      </w:r>
-      <w:proofErr w:type="spellEnd"/>
-      <w:r>
-        <w:rPr>
-          <w:rFonts w:ascii="Times New Roman" w:hAnsi="Times New Roman" w:cs="Times New Roman"/>
-          <w:sz w:val="24"/>
-          <w:szCs w:val="24"/>
-        </w:rPr>
-        <w:t>, where every vertex is processed by a warp in parallel. The 32 threads of each warp work in parallel to compare the core value of the vertex to its neighbor, adding 1 to a collective degree variable for the warp (and thus the vertex)</w:t>
+        <w:t xml:space="preserve"> using the kernel function generateDegreeDAG, where every vertex is processed by a warp in parallel. The 32 threads of each warp work in parallel to compare the core value of the vertex to its neighbor, adding 1 to a collective degree variable for the warp (and thus the vertex)</w:t>
       </w:r>
       <w:r>
         <w:rPr>
@@ -20266,25 +20102,7 @@
           <w:sz w:val="24"/>
           <w:szCs w:val="24"/>
         </w:rPr>
-        <w:t xml:space="preserve">The second major step is setting up the direction of every vertex to reflect the change into a DAG. This is done in a very similar vein as the first step, this time using the kernel function </w:t>
-      </w:r>
-      <w:proofErr w:type="spellStart"/>
-      <w:r>
-        <w:rPr>
-          <w:rFonts w:ascii="Times New Roman" w:hAnsi="Times New Roman" w:cs="Times New Roman"/>
-          <w:sz w:val="24"/>
-          <w:szCs w:val="24"/>
-        </w:rPr>
-        <w:t>generateNeighborDAG</w:t>
-      </w:r>
-      <w:proofErr w:type="spellEnd"/>
-      <w:r>
-        <w:rPr>
-          <w:rFonts w:ascii="Times New Roman" w:hAnsi="Times New Roman" w:cs="Times New Roman"/>
-          <w:sz w:val="24"/>
-          <w:szCs w:val="24"/>
-        </w:rPr>
-        <w:t>. The outline is basically the same, with every warp processing a vertex, and each thread in the vertex checking a neighbor of the vertex (and thus the edge). And in the case the neighbor has a lower order, the neighbor is stored for this vertex in a new adjacency list. This creates our DAG, storing only the edges in direction of higher order to lower order, with every thread checking a neighbor in parallel.</w:t>
+        <w:t>The second major step is setting up the direction of every vertex to reflect the change into a DAG. This is done in a very similar vein as the first step, this time using the kernel function generateNeighborDAG. The outline is basically the same, with every warp processing a vertex, and each thread in the vertex checking a neighbor of the vertex (and thus the edge). And in the case the neighbor has a lower order, the neighbor is stored for this vertex in a new adjacency list. This creates our DAG, storing only the edges in direction of higher order to lower order, with every thread checking a neighbor in parallel.</w:t>
       </w:r>
     </w:p>
     <w:p>
@@ -20401,43 +20219,7 @@
         </w:rPr>
         <w:lastRenderedPageBreak/>
         <w:tab/>
-        <w:t xml:space="preserve">The first major step is done with a kernel method called </w:t>
-      </w:r>
-      <w:proofErr w:type="spellStart"/>
-      <w:r>
-        <w:rPr>
-          <w:rFonts w:ascii="Times New Roman" w:hAnsi="Times New Roman" w:cs="Times New Roman"/>
-          <w:sz w:val="24"/>
-          <w:szCs w:val="24"/>
-        </w:rPr>
-        <w:t>listInitialCliques</w:t>
-      </w:r>
-      <w:proofErr w:type="spellEnd"/>
-      <w:r>
-        <w:rPr>
-          <w:rFonts w:ascii="Times New Roman" w:hAnsi="Times New Roman" w:cs="Times New Roman"/>
-          <w:sz w:val="24"/>
-          <w:szCs w:val="24"/>
-        </w:rPr>
-        <w:t xml:space="preserve">. This function processes vertices by warp, using its threads to process the neighbors of the vertex. For each neighbor, we check if it’s a valid candidate for a clique, seeing if it has enough neighbors to be part of a clique with the current vertex. This information is stored, creating pairs of vertices that will be checked as being part of larger cliques. So, every thread is working in parallel to check for valid vertex and neighbor pairs that may be part of a larger clique. After this is the kernel method </w:t>
-      </w:r>
-      <w:proofErr w:type="spellStart"/>
-      <w:r>
-        <w:rPr>
-          <w:rFonts w:ascii="Times New Roman" w:hAnsi="Times New Roman" w:cs="Times New Roman"/>
-          <w:sz w:val="24"/>
-          <w:szCs w:val="24"/>
-        </w:rPr>
-        <w:t>flushPartitions</w:t>
-      </w:r>
-      <w:proofErr w:type="spellEnd"/>
-      <w:r>
-        <w:rPr>
-          <w:rFonts w:ascii="Times New Roman" w:hAnsi="Times New Roman" w:cs="Times New Roman"/>
-          <w:sz w:val="24"/>
-          <w:szCs w:val="24"/>
-        </w:rPr>
-        <w:t>. This function simply updates global information based on current local information, including our current list of potential cliques and neighbors that could extend the clique. This will be used again in a bit.</w:t>
+        <w:t>The first major step is done with a kernel method called listInitialCliques. This function processes vertices by warp, using its threads to process the neighbors of the vertex. For each neighbor, we check if it’s a valid candidate for a clique, seeing if it has enough neighbors to be part of a clique with the current vertex. This information is stored, creating pairs of vertices that will be checked as being part of larger cliques. So, every thread is working in parallel to check for valid vertex and neighbor pairs that may be part of a larger clique. After this is the kernel method flushPartitions. This function simply updates global information based on current local information, including our current list of potential cliques and neighbors that could extend the clique. This will be used again in a bit.</w:t>
       </w:r>
     </w:p>
     <w:p>
@@ -20477,61 +20259,7 @@
           <w:sz w:val="24"/>
           <w:szCs w:val="24"/>
         </w:rPr>
-        <w:t xml:space="preserve">Each iteration, the kernel function </w:t>
-      </w:r>
-      <w:proofErr w:type="spellStart"/>
-      <w:r>
-        <w:rPr>
-          <w:rFonts w:ascii="Times New Roman" w:hAnsi="Times New Roman" w:cs="Times New Roman"/>
-          <w:sz w:val="24"/>
-          <w:szCs w:val="24"/>
-        </w:rPr>
-        <w:t>listMidCliques</w:t>
-      </w:r>
-      <w:proofErr w:type="spellEnd"/>
-      <w:r>
-        <w:rPr>
-          <w:rFonts w:ascii="Times New Roman" w:hAnsi="Times New Roman" w:cs="Times New Roman"/>
-          <w:sz w:val="24"/>
-          <w:szCs w:val="24"/>
-        </w:rPr>
-        <w:t xml:space="preserve"> is called. This function checks all candidate vertices by warp. For each candidate, it checks whether the candidate has valid neighbors for the next clique level. If it does, all valid neighbors of the candidate are added to the list of candidates for the next clique level, and the candidate is officially added to the potential clique it may be a part of. So each thread is checking for valid neighbors in parallel, and each warp is processing candidates. After </w:t>
-      </w:r>
-      <w:proofErr w:type="spellStart"/>
-      <w:r>
-        <w:rPr>
-          <w:rFonts w:ascii="Times New Roman" w:hAnsi="Times New Roman" w:cs="Times New Roman"/>
-          <w:sz w:val="24"/>
-          <w:szCs w:val="24"/>
-        </w:rPr>
-        <w:t>listMidCliques</w:t>
-      </w:r>
-      <w:proofErr w:type="spellEnd"/>
-      <w:r>
-        <w:rPr>
-          <w:rFonts w:ascii="Times New Roman" w:hAnsi="Times New Roman" w:cs="Times New Roman"/>
-          <w:sz w:val="24"/>
-          <w:szCs w:val="24"/>
-        </w:rPr>
-        <w:t xml:space="preserve"> is finished, we run </w:t>
-      </w:r>
-      <w:proofErr w:type="spellStart"/>
-      <w:r>
-        <w:rPr>
-          <w:rFonts w:ascii="Times New Roman" w:hAnsi="Times New Roman" w:cs="Times New Roman"/>
-          <w:sz w:val="24"/>
-          <w:szCs w:val="24"/>
-        </w:rPr>
-        <w:t>flushPartitions</w:t>
-      </w:r>
-      <w:proofErr w:type="spellEnd"/>
-      <w:r>
-        <w:rPr>
-          <w:rFonts w:ascii="Times New Roman" w:hAnsi="Times New Roman" w:cs="Times New Roman"/>
-          <w:sz w:val="24"/>
-          <w:szCs w:val="24"/>
-        </w:rPr>
-        <w:t xml:space="preserve"> again to update our global clique information. Then we loop back to the top of the kernel level loop. So in essence, this stage consists of confirming whether candidate vertices can be added to their potential cliques, adding new candidates, and then updating that information to be global after each iteration through the descending clique levels until we get the clique level 2.</w:t>
+        <w:t>Each iteration, the kernel function listMidCliques is called. This function checks all candidate vertices by warp. For each candidate, it checks whether the candidate has valid neighbors for the next clique level. If it does, all valid neighbors of the candidate are added to the list of candidates for the next clique level, and the candidate is officially added to the potential clique it may be a part of. So each thread is checking for valid neighbors in parallel, and each warp is processing candidates. After listMidCliques is finished, we run flushPartitions again to update our global clique information. Then we loop back to the top of the kernel level loop. So in essence, this stage consists of confirming whether candidate vertices can be added to their potential cliques, adding new candidates, and then updating that information to be global after each iteration through the descending clique levels until we get the clique level 2.</w:t>
       </w:r>
     </w:p>
     <w:p>
@@ -20556,25 +20284,7 @@
         </w:rPr>
         <w:lastRenderedPageBreak/>
         <w:tab/>
-        <w:t xml:space="preserve">The final step uses the kernel method </w:t>
-      </w:r>
-      <w:proofErr w:type="spellStart"/>
-      <w:r>
-        <w:rPr>
-          <w:rFonts w:ascii="Times New Roman" w:hAnsi="Times New Roman" w:cs="Times New Roman"/>
-          <w:sz w:val="24"/>
-          <w:szCs w:val="24"/>
-        </w:rPr>
-        <w:t>writeFinalCliques</w:t>
-      </w:r>
-      <w:proofErr w:type="spellEnd"/>
-      <w:r>
-        <w:rPr>
-          <w:rFonts w:ascii="Times New Roman" w:hAnsi="Times New Roman" w:cs="Times New Roman"/>
-          <w:sz w:val="24"/>
-          <w:szCs w:val="24"/>
-        </w:rPr>
-        <w:t xml:space="preserve">. By this point, our potential cliques are all of size </w:t>
+        <w:t xml:space="preserve">The final step uses the kernel method writeFinalCliques. By this point, our potential cliques are all of size </w:t>
       </w:r>
       <w:r>
         <w:rPr>
@@ -20796,25 +20506,7 @@
           <w:szCs w:val="24"/>
         </w:rPr>
         <w:tab/>
-        <w:t xml:space="preserve">Each iteration, two main steps occur in parallel. The first is done with the kernel method </w:t>
-      </w:r>
-      <w:proofErr w:type="spellStart"/>
-      <w:r>
-        <w:rPr>
-          <w:rFonts w:ascii="Times New Roman" w:hAnsi="Times New Roman" w:cs="Times New Roman"/>
-          <w:sz w:val="24"/>
-          <w:szCs w:val="24"/>
-        </w:rPr>
-        <w:t>selectNodes</w:t>
-      </w:r>
-      <w:proofErr w:type="spellEnd"/>
-      <w:r>
-        <w:rPr>
-          <w:rFonts w:ascii="Times New Roman" w:hAnsi="Times New Roman" w:cs="Times New Roman"/>
-          <w:sz w:val="24"/>
-          <w:szCs w:val="24"/>
-        </w:rPr>
-        <w:t xml:space="preserve">. Every vertex is processed on an individual thread, meaning as many vertices are being processed at the same time as there are threads. Each thread checks whether the degree of that vertex is equal to the current level (our </w:t>
+        <w:t xml:space="preserve">Each iteration, two main steps occur in parallel. The first is done with the kernel method selectNodes. Every vertex is processed on an individual thread, meaning as many vertices are being processed at the same time as there are threads. Each thread checks whether the degree of that vertex is equal to the current level (our </w:t>
       </w:r>
       <w:r>
         <w:rPr>
@@ -20883,23 +20575,13 @@
         <w:tab/>
         <w:t xml:space="preserve">The second step is done with the kernel method </w:t>
       </w:r>
-      <w:proofErr w:type="spellStart"/>
-      <w:r>
-        <w:rPr>
-          <w:rFonts w:ascii="Times New Roman" w:hAnsi="Times New Roman" w:cs="Times New Roman"/>
-          <w:sz w:val="24"/>
-          <w:szCs w:val="24"/>
-        </w:rPr>
-        <w:t>processNodesByWarp</w:t>
-      </w:r>
-      <w:proofErr w:type="spellEnd"/>
-      <w:r>
-        <w:rPr>
-          <w:rFonts w:ascii="Times New Roman" w:hAnsi="Times New Roman" w:cs="Times New Roman"/>
-          <w:sz w:val="24"/>
-          <w:szCs w:val="24"/>
-        </w:rPr>
-        <w:t>. In this method, we process every vertex in the removal buffer by warp, and each thread of the warp processes a neighbor of the vertex.</w:t>
+      <w:r>
+        <w:rPr>
+          <w:rFonts w:ascii="Times New Roman" w:hAnsi="Times New Roman" w:cs="Times New Roman"/>
+          <w:sz w:val="24"/>
+          <w:szCs w:val="24"/>
+        </w:rPr>
+        <w:t>processNodesByWarp. In this method, we process every vertex in the removal buffer by warp, and each thread of the warp processes a neighbor of the vertex.</w:t>
       </w:r>
       <w:r>
         <w:rPr>
@@ -21076,25 +20758,7 @@
           <w:szCs w:val="24"/>
         </w:rPr>
         <w:tab/>
-        <w:t xml:space="preserve">First up is </w:t>
-      </w:r>
-      <w:proofErr w:type="spellStart"/>
-      <w:r>
-        <w:rPr>
-          <w:rFonts w:ascii="Times New Roman" w:hAnsi="Times New Roman" w:cs="Times New Roman"/>
-          <w:sz w:val="24"/>
-          <w:szCs w:val="24"/>
-        </w:rPr>
-        <w:t>generateDensestCore</w:t>
-      </w:r>
-      <w:proofErr w:type="spellEnd"/>
-      <w:r>
-        <w:rPr>
-          <w:rFonts w:ascii="Times New Roman" w:hAnsi="Times New Roman" w:cs="Times New Roman"/>
-          <w:sz w:val="24"/>
-          <w:szCs w:val="24"/>
-        </w:rPr>
-        <w:t xml:space="preserve"> which handles the bulk of the construction.</w:t>
+        <w:t>First up is generateDensestCore which handles the bulk of the construction.</w:t>
       </w:r>
       <w:r>
         <w:rPr>
@@ -21126,25 +20790,7 @@
           <w:szCs w:val="24"/>
         </w:rPr>
         <w:tab/>
-        <w:t xml:space="preserve">The second step of this process is done with the kernel function </w:t>
-      </w:r>
-      <w:proofErr w:type="spellStart"/>
-      <w:r>
-        <w:rPr>
-          <w:rFonts w:ascii="Times New Roman" w:hAnsi="Times New Roman" w:cs="Times New Roman"/>
-          <w:sz w:val="24"/>
-          <w:szCs w:val="24"/>
-        </w:rPr>
-        <w:t>generateNeighborDensestCore</w:t>
-      </w:r>
-      <w:proofErr w:type="spellEnd"/>
-      <w:r>
-        <w:rPr>
-          <w:rFonts w:ascii="Times New Roman" w:hAnsi="Times New Roman" w:cs="Times New Roman"/>
-          <w:sz w:val="24"/>
-          <w:szCs w:val="24"/>
-        </w:rPr>
-        <w:t>. As keeping with our adjacency list structure for the graph, the other major piece of information we need to store for the graph is what vertices each vertex</w:t>
+        <w:t>The second step of this process is done with the kernel function generateNeighborDensestCore. As keeping with our adjacency list structure for the graph, the other major piece of information we need to store for the graph is what vertices each vertex</w:t>
       </w:r>
       <w:r>
         <w:rPr>
@@ -21299,25 +20945,7 @@
           <w:szCs w:val="24"/>
         </w:rPr>
         <w:tab/>
-        <w:t xml:space="preserve">To identify edges to remove, we will instead do the opposite and identify all edges that need to stay. So, in our kernel function </w:t>
-      </w:r>
-      <w:proofErr w:type="spellStart"/>
-      <w:r>
-        <w:rPr>
-          <w:rFonts w:ascii="Times New Roman" w:hAnsi="Times New Roman" w:cs="Times New Roman"/>
-          <w:sz w:val="24"/>
-          <w:szCs w:val="24"/>
-        </w:rPr>
-        <w:t>pruneEdges</w:t>
-      </w:r>
-      <w:proofErr w:type="spellEnd"/>
-      <w:r>
-        <w:rPr>
-          <w:rFonts w:ascii="Times New Roman" w:hAnsi="Times New Roman" w:cs="Times New Roman"/>
-          <w:sz w:val="24"/>
-          <w:szCs w:val="24"/>
-        </w:rPr>
-        <w:t xml:space="preserve">, we handle all the cliques we’ve identified by warp. For every clique, we check if its clique value is greater than the densest k-core value (e.g. confirming a 5-clique is part of our 4-core but a 3-clique is not). For every clique that is part of our k-core, we mark all its edges as necessary over the warp’s thread in parallel. So, any edge that never gets marked is not part of a </w:t>
+        <w:t xml:space="preserve">To identify edges to remove, we will instead do the opposite and identify all edges that need to stay. So, in our kernel function pruneEdges, we handle all the cliques we’ve identified by warp. For every clique, we check if its clique value is greater than the densest k-core value (e.g. confirming a 5-clique is part of our 4-core but a 3-clique is not). For every clique that is part of our k-core, we mark all its edges as necessary over the warp’s thread in parallel. So, any edge that never gets marked is not part of a </w:t>
       </w:r>
       <w:r>
         <w:rPr>
@@ -21357,9 +20985,8 @@
           <w:szCs w:val="24"/>
         </w:rPr>
         <w:tab/>
-        <w:t xml:space="preserve">Once our pruning identification is done, we can effectively prune the unnecessary edges by updating the clique degrees and neighbor lists of each vertex. This is done in two kernel functions, </w:t>
-      </w:r>
-      <w:proofErr w:type="spellStart"/>
+        <w:t xml:space="preserve">Once our pruning identification is done, we can effectively prune the unnecessary edges by updating the clique degrees and neighbor lists of each vertex. This is done in two kernel functions, generateDegreeAfterPrune and generateNeighborAfterPrune. These work in a very similar way. Both handle each vertex in a warp and check each neighbor by thread in the warp. For each neighbor, we check the edge’s removal status. As we covered, we mark every edge that needs to be removed. In </w:t>
+      </w:r>
       <w:r>
         <w:rPr>
           <w:rFonts w:ascii="Times New Roman" w:hAnsi="Times New Roman" w:cs="Times New Roman"/>
@@ -21368,16 +20995,14 @@
         </w:rPr>
         <w:t>generateDegreeAfterPrune</w:t>
       </w:r>
-      <w:proofErr w:type="spellEnd"/>
-      <w:r>
-        <w:rPr>
-          <w:rFonts w:ascii="Times New Roman" w:hAnsi="Times New Roman" w:cs="Times New Roman"/>
-          <w:sz w:val="24"/>
-          <w:szCs w:val="24"/>
-        </w:rPr>
-        <w:t xml:space="preserve"> and </w:t>
-      </w:r>
-      <w:proofErr w:type="spellStart"/>
+      <w:r>
+        <w:rPr>
+          <w:rFonts w:ascii="Times New Roman" w:hAnsi="Times New Roman" w:cs="Times New Roman"/>
+          <w:sz w:val="24"/>
+          <w:szCs w:val="24"/>
+        </w:rPr>
+        <w:t xml:space="preserve">, we keep a count of every neighbor that isn’t marked for removal. Then once every neighbor is processed, we set the clique degree of the warp vertex to be that count as it is all neighbors unpruned. In </w:t>
+      </w:r>
       <w:r>
         <w:rPr>
           <w:rFonts w:ascii="Times New Roman" w:hAnsi="Times New Roman" w:cs="Times New Roman"/>
@@ -21386,43 +21011,6 @@
         </w:rPr>
         <w:t>generateNeighborAfterPrune</w:t>
       </w:r>
-      <w:proofErr w:type="spellEnd"/>
-      <w:r>
-        <w:rPr>
-          <w:rFonts w:ascii="Times New Roman" w:hAnsi="Times New Roman" w:cs="Times New Roman"/>
-          <w:sz w:val="24"/>
-          <w:szCs w:val="24"/>
-        </w:rPr>
-        <w:t xml:space="preserve">. These work in a very similar way. Both handle each vertex in a warp and check each neighbor by thread in the warp. For each neighbor, we check the edge’s removal status. As we covered, we mark every edge that needs to be removed. In </w:t>
-      </w:r>
-      <w:proofErr w:type="spellStart"/>
-      <w:r>
-        <w:rPr>
-          <w:rFonts w:ascii="Times New Roman" w:hAnsi="Times New Roman" w:cs="Times New Roman"/>
-          <w:sz w:val="24"/>
-          <w:szCs w:val="24"/>
-        </w:rPr>
-        <w:t>generateDegreeAfterPrune</w:t>
-      </w:r>
-      <w:proofErr w:type="spellEnd"/>
-      <w:r>
-        <w:rPr>
-          <w:rFonts w:ascii="Times New Roman" w:hAnsi="Times New Roman" w:cs="Times New Roman"/>
-          <w:sz w:val="24"/>
-          <w:szCs w:val="24"/>
-        </w:rPr>
-        <w:t xml:space="preserve">, we keep a count of every neighbor that isn’t marked for removal. Then once every neighbor is processed, we set the clique degree of the warp vertex to be that count as it is all neighbors unpruned. In </w:t>
-      </w:r>
-      <w:proofErr w:type="spellStart"/>
-      <w:r>
-        <w:rPr>
-          <w:rFonts w:ascii="Times New Roman" w:hAnsi="Times New Roman" w:cs="Times New Roman"/>
-          <w:sz w:val="24"/>
-          <w:szCs w:val="24"/>
-        </w:rPr>
-        <w:t>generateNeighborAfterPrune</w:t>
-      </w:r>
-      <w:proofErr w:type="spellEnd"/>
       <w:r>
         <w:rPr>
           <w:rFonts w:ascii="Times New Roman" w:hAnsi="Times New Roman" w:cs="Times New Roman"/>
@@ -21439,6 +21027,31 @@
         </w:rPr>
         <w:lastRenderedPageBreak/>
         <w:t xml:space="preserve">that isn’t marked for removal. Then once every neighbor is processed, we set the neighbor list of the vertex as this new list. Meaning that these two functions process the neighbors of every vertex in parallel, keeping track of what neighbors aren’t being removed to update the degree and neighbor list of each vertex. And once these two functions are run, we now have our densest k-core subgraph with all of its relevant information stored. </w:t>
+      </w:r>
+    </w:p>
+    <w:p>
+      <w:pPr>
+        <w:pStyle w:val="Heading2"/>
+        <w:spacing w:line="480" w:lineRule="auto"/>
+        <w:rPr>
+          <w:rFonts w:ascii="Times New Roman" w:hAnsi="Times New Roman" w:cs="Times New Roman"/>
+          <w:b/>
+          <w:bCs/>
+          <w:color w:val="000000" w:themeColor="text1"/>
+          <w:sz w:val="24"/>
+          <w:szCs w:val="24"/>
+        </w:rPr>
+      </w:pPr>
+      <w:r>
+        <w:rPr>
+          <w:rFonts w:ascii="Times New Roman" w:hAnsi="Times New Roman" w:cs="Times New Roman"/>
+          <w:b/>
+          <w:bCs/>
+          <w:color w:val="000000" w:themeColor="text1"/>
+          <w:sz w:val="24"/>
+          <w:szCs w:val="24"/>
+        </w:rPr>
+        <w:t>Component Decomposition</w:t>
       </w:r>
     </w:p>
     <w:p>
@@ -21453,9 +21066,24 @@
           <w:rFonts w:ascii="Times New Roman" w:hAnsi="Times New Roman" w:cs="Times New Roman"/>
           <w:sz w:val="24"/>
           <w:szCs w:val="24"/>
-          <w:highlight w:val="yellow"/>
-        </w:rPr>
-      </w:pPr>
+        </w:rPr>
+      </w:pPr>
+      <w:r>
+        <w:rPr>
+          <w:rFonts w:ascii="Times New Roman" w:hAnsi="Times New Roman" w:cs="Times New Roman"/>
+          <w:sz w:val="24"/>
+          <w:szCs w:val="24"/>
+        </w:rPr>
+        <w:tab/>
+      </w:r>
+      <w:r>
+        <w:rPr>
+          <w:rFonts w:ascii="Times New Roman" w:hAnsi="Times New Roman" w:cs="Times New Roman"/>
+          <w:sz w:val="24"/>
+          <w:szCs w:val="24"/>
+        </w:rPr>
+        <w:t>The next parallelized section is the component decomposition of the densest k-core.</w:t>
+      </w:r>
     </w:p>
     <w:p>
       <w:pPr>
@@ -21476,9 +21104,244 @@
           <w:rFonts w:ascii="Times New Roman" w:hAnsi="Times New Roman" w:cs="Times New Roman"/>
           <w:sz w:val="24"/>
           <w:szCs w:val="24"/>
+        </w:rPr>
+        <w:tab/>
+        <w:t>To start this off, we will store component ids for every vertex, with every id simply starting as the vertex id</w:t>
+      </w:r>
+      <w:r>
+        <w:rPr>
+          <w:rFonts w:ascii="Times New Roman" w:hAnsi="Times New Roman" w:cs="Times New Roman"/>
+          <w:sz w:val="24"/>
+          <w:szCs w:val="24"/>
+        </w:rPr>
+        <w:t xml:space="preserve"> in an array, so vertex numbers align with the index numbers of the array</w:t>
+      </w:r>
+      <w:r>
+        <w:rPr>
+          <w:rFonts w:ascii="Times New Roman" w:hAnsi="Times New Roman" w:cs="Times New Roman"/>
+          <w:sz w:val="24"/>
+          <w:szCs w:val="24"/>
+        </w:rPr>
+        <w:t>. Using these ids, we can narrow down our components by finding the minimum component id that every vertex is connected to.</w:t>
+      </w:r>
+    </w:p>
+    <w:p>
+      <w:pPr>
+        <w:tabs>
+          <w:tab w:val="left" w:pos="720"/>
+          <w:tab w:val="right" w:leader="dot" w:pos="7920"/>
+          <w:tab w:val="right" w:pos="8640"/>
+        </w:tabs>
+        <w:spacing w:line="480" w:lineRule="auto"/>
+        <w:rPr>
+          <w:rFonts w:ascii="Times New Roman" w:hAnsi="Times New Roman" w:cs="Times New Roman"/>
+          <w:sz w:val="24"/>
+          <w:szCs w:val="24"/>
+        </w:rPr>
+      </w:pPr>
+      <w:r>
+        <w:rPr>
+          <w:rFonts w:ascii="Times New Roman" w:hAnsi="Times New Roman" w:cs="Times New Roman"/>
+          <w:sz w:val="24"/>
+          <w:szCs w:val="24"/>
+        </w:rPr>
+        <w:tab/>
+        <w:t>This leads us to our main loop, a do while loop that runs until no component id changes occur, kept track of using a boolean value named “changed”. For each iteration, we run the kernel function componentDecomposek. In this function, every vertex is handled by warp. For each warp, we store the current component id of the vertex</w:t>
+      </w:r>
+      <w:r>
+        <w:rPr>
+          <w:rFonts w:ascii="Times New Roman" w:hAnsi="Times New Roman" w:cs="Times New Roman"/>
+          <w:sz w:val="24"/>
+          <w:szCs w:val="24"/>
+        </w:rPr>
+        <w:t xml:space="preserve"> and set it as our minimum component id</w:t>
+      </w:r>
+      <w:r>
+        <w:rPr>
+          <w:rFonts w:ascii="Times New Roman" w:hAnsi="Times New Roman" w:cs="Times New Roman"/>
+          <w:sz w:val="24"/>
+          <w:szCs w:val="24"/>
+        </w:rPr>
+        <w:t>, then</w:t>
+      </w:r>
+      <w:r>
+        <w:rPr>
+          <w:rFonts w:ascii="Times New Roman" w:hAnsi="Times New Roman" w:cs="Times New Roman"/>
+          <w:sz w:val="24"/>
+          <w:szCs w:val="24"/>
+        </w:rPr>
+        <w:t xml:space="preserve"> we start checking the vertex’s neighbors over each thread in the warp. For each neighbor, if the neighbor’s component id is less than the current minimum id, then the neighbor’s component id is set as the minimum. After every neighbor is checked, if a minimum id was found that was less than our vertex’s, we set </w:t>
+      </w:r>
+      <w:r>
+        <w:rPr>
+          <w:rFonts w:ascii="Times New Roman" w:hAnsi="Times New Roman" w:cs="Times New Roman"/>
+          <w:sz w:val="24"/>
+          <w:szCs w:val="24"/>
+        </w:rPr>
+        <w:lastRenderedPageBreak/>
+        <w:t>the vertex’s new component id as the minimum, and update “changed” to be true. So in parallel, we continually check to see if each vertex has a neighbor of lower component id, updating the vertices to be in the lowest component id they are connected to by any path in the graph, until no more updates to component id occur.</w:t>
+      </w:r>
+    </w:p>
+    <w:p>
+      <w:pPr>
+        <w:tabs>
+          <w:tab w:val="left" w:pos="720"/>
+          <w:tab w:val="right" w:leader="dot" w:pos="7920"/>
+          <w:tab w:val="right" w:pos="8640"/>
+        </w:tabs>
+        <w:spacing w:line="480" w:lineRule="auto"/>
+        <w:rPr>
+          <w:rFonts w:ascii="Times New Roman" w:hAnsi="Times New Roman" w:cs="Times New Roman"/>
+          <w:sz w:val="24"/>
+          <w:szCs w:val="24"/>
+        </w:rPr>
+      </w:pPr>
+      <w:r>
+        <w:rPr>
+          <w:rFonts w:ascii="Times New Roman" w:hAnsi="Times New Roman" w:cs="Times New Roman"/>
+          <w:sz w:val="24"/>
+          <w:szCs w:val="24"/>
+        </w:rPr>
+        <w:tab/>
+      </w:r>
+      <w:r>
+        <w:rPr>
+          <w:rFonts w:ascii="Times New Roman" w:hAnsi="Times New Roman" w:cs="Times New Roman"/>
+          <w:sz w:val="24"/>
+          <w:szCs w:val="24"/>
+        </w:rPr>
+        <w:t>Then, utilizing the C++ parallel functions sequence and sort_by_key</w:t>
+      </w:r>
+      <w:r>
+        <w:rPr>
+          <w:rFonts w:ascii="Times New Roman" w:hAnsi="Times New Roman" w:cs="Times New Roman"/>
+          <w:sz w:val="24"/>
+          <w:szCs w:val="24"/>
+        </w:rPr>
+        <w:t xml:space="preserve"> which run on the GPU</w:t>
+      </w:r>
+      <w:r>
+        <w:rPr>
+          <w:rFonts w:ascii="Times New Roman" w:hAnsi="Times New Roman" w:cs="Times New Roman"/>
+          <w:sz w:val="24"/>
+          <w:szCs w:val="24"/>
+        </w:rPr>
+        <w:t xml:space="preserve">, we can store our connected components. The sequence function simply creates an array of numbers from two given numbers as the range (e.g. given 3 and 7 will create an array storing the numbers 3, 4, 5, 6, and 7). In this case, we use it to create an array of all the vertices in our </w:t>
+      </w:r>
+      <w:r>
+        <w:rPr>
+          <w:rFonts w:ascii="Times New Roman" w:hAnsi="Times New Roman" w:cs="Times New Roman"/>
+          <w:sz w:val="24"/>
+          <w:szCs w:val="24"/>
+        </w:rPr>
+        <w:t>densest k-core. Sort_by_key is given 2 arrays, a list of keys (in our case our component ids), and our values (our vertices). This function sorts the keys and matches them with the values. So, all the component ids are sorted, then the vertices they match to are sorted to match the new order of the component ids. This way, we have our components stored as a pair of linked arrays.</w:t>
+      </w:r>
+    </w:p>
+    <w:p>
+      <w:pPr>
+        <w:tabs>
+          <w:tab w:val="left" w:pos="720"/>
+          <w:tab w:val="right" w:leader="dot" w:pos="7920"/>
+          <w:tab w:val="right" w:pos="8640"/>
+        </w:tabs>
+        <w:spacing w:line="480" w:lineRule="auto"/>
+        <w:rPr>
+          <w:rFonts w:ascii="Times New Roman" w:hAnsi="Times New Roman" w:cs="Times New Roman"/>
+          <w:sz w:val="24"/>
+          <w:szCs w:val="24"/>
+        </w:rPr>
+      </w:pPr>
+      <w:r>
+        <w:rPr>
+          <w:rFonts w:ascii="Times New Roman" w:hAnsi="Times New Roman" w:cs="Times New Roman"/>
+          <w:sz w:val="24"/>
+          <w:szCs w:val="24"/>
+        </w:rPr>
+        <w:tab/>
+        <w:t xml:space="preserve">Additionally, we store two final pieces of info using two more C++ parallel functions. First, by running the function unique_copy on our list of component ids, we find every unique component id and store that number, effectively counting how many connected components there are. Then, we use the function lower_bound to create an array of every index in the array of component ids that represents the start of a component. </w:t>
+      </w:r>
+      <w:r>
+        <w:rPr>
+          <w:rFonts w:ascii="Times New Roman" w:hAnsi="Times New Roman" w:cs="Times New Roman"/>
+          <w:sz w:val="24"/>
+          <w:szCs w:val="24"/>
+        </w:rPr>
+        <w:t>Of note, the parallel C++ functions utilized for creating our linked arrays and storing the connected component information are from the “thrust” library.</w:t>
+      </w:r>
+    </w:p>
+    <w:p>
+      <w:pPr>
+        <w:tabs>
+          <w:tab w:val="left" w:pos="720"/>
+          <w:tab w:val="right" w:leader="dot" w:pos="7920"/>
+          <w:tab w:val="right" w:pos="8640"/>
+        </w:tabs>
+        <w:spacing w:line="480" w:lineRule="auto"/>
+        <w:rPr>
+          <w:rFonts w:ascii="Times New Roman" w:hAnsi="Times New Roman" w:cs="Times New Roman"/>
+          <w:sz w:val="24"/>
+          <w:szCs w:val="24"/>
+        </w:rPr>
+      </w:pPr>
+      <w:r>
+        <w:rPr>
+          <w:rFonts w:ascii="Times New Roman" w:hAnsi="Times New Roman" w:cs="Times New Roman"/>
+          <w:sz w:val="24"/>
+          <w:szCs w:val="24"/>
+        </w:rPr>
+        <w:tab/>
+        <w:t>And with that, our connected components are found and can be worked with individually.</w:t>
+      </w:r>
+      <w:r>
+        <w:rPr>
+          <w:rFonts w:ascii="Times New Roman" w:hAnsi="Times New Roman" w:cs="Times New Roman"/>
+          <w:sz w:val="24"/>
+          <w:szCs w:val="24"/>
+        </w:rPr>
+        <w:t xml:space="preserve"> </w:t>
+      </w:r>
+    </w:p>
+    <w:p>
+      <w:pPr>
+        <w:tabs>
+          <w:tab w:val="left" w:pos="720"/>
+          <w:tab w:val="right" w:leader="dot" w:pos="7920"/>
+          <w:tab w:val="right" w:pos="8640"/>
+        </w:tabs>
+        <w:spacing w:line="480" w:lineRule="auto"/>
+        <w:rPr>
+          <w:rFonts w:ascii="Times New Roman" w:hAnsi="Times New Roman" w:cs="Times New Roman"/>
+          <w:sz w:val="24"/>
+          <w:szCs w:val="24"/>
+        </w:rPr>
+      </w:pPr>
+      <w:r>
+        <w:rPr>
+          <w:rFonts w:ascii="Times New Roman" w:hAnsi="Times New Roman" w:cs="Times New Roman"/>
+          <w:sz w:val="24"/>
+          <w:szCs w:val="24"/>
           <w:highlight w:val="yellow"/>
         </w:rPr>
-        <w:t>(next big section is component decomposition but that’s not done yet)</w:t>
+        <w:lastRenderedPageBreak/>
+        <w:t>(</w:t>
+      </w:r>
+      <w:r>
+        <w:rPr>
+          <w:rFonts w:ascii="Times New Roman" w:hAnsi="Times New Roman" w:cs="Times New Roman"/>
+          <w:sz w:val="24"/>
+          <w:szCs w:val="24"/>
+          <w:highlight w:val="yellow"/>
+        </w:rPr>
+        <w:t>to be continued</w:t>
+      </w:r>
+      <w:r>
+        <w:rPr>
+          <w:rFonts w:ascii="Times New Roman" w:hAnsi="Times New Roman" w:cs="Times New Roman"/>
+          <w:sz w:val="24"/>
+          <w:szCs w:val="24"/>
+          <w:highlight w:val="yellow"/>
+        </w:rPr>
+        <w:t>)</w:t>
       </w:r>
     </w:p>
     <w:p>
@@ -21745,7 +21608,6 @@
                       <w:rPr>
                         <w:noProof/>
                       </w:rPr>
-                      <w:lastRenderedPageBreak/>
                       <w:t xml:space="preserve">[1] </w:t>
                     </w:r>
                   </w:p>
@@ -21930,6 +21792,7 @@
                       <w:rPr>
                         <w:noProof/>
                       </w:rPr>
+                      <w:lastRenderedPageBreak/>
                       <w:t xml:space="preserve">[5] </w:t>
                     </w:r>
                   </w:p>
@@ -22368,7 +22231,6 @@
                       <w:rPr>
                         <w:noProof/>
                       </w:rPr>
-                      <w:lastRenderedPageBreak/>
                       <w:t xml:space="preserve">[13] </w:t>
                     </w:r>
                   </w:p>
@@ -22553,6 +22415,7 @@
                       <w:rPr>
                         <w:noProof/>
                       </w:rPr>
+                      <w:lastRenderedPageBreak/>
                       <w:t xml:space="preserve">[17] </w:t>
                     </w:r>
                   </w:p>

</xml_diff>

<commit_message>
Updated test data and results. Began chapter 5.
</commit_message>
<xml_diff>
--- a/Thesis Paper.docx
+++ b/Thesis Paper.docx
@@ -15704,7 +15704,7 @@
           <w:color w:val="000000" w:themeColor="text1"/>
         </w:rPr>
         <w:drawing>
-          <wp:inline distT="0" distB="0" distL="0" distR="0" wp14:anchorId="4473A6E3" wp14:editId="6AE5E458">
+          <wp:inline distT="0" distB="0" distL="0" distR="0" wp14:anchorId="4473A6E3" wp14:editId="748BAEDB">
             <wp:extent cx="4965700" cy="2003522"/>
             <wp:effectExtent l="19050" t="19050" r="25400" b="15875"/>
             <wp:docPr id="607590666" name="Picture 9" descr="What Is the K-Core of a Graph? | Baeldung on Computer Science"/>
@@ -31750,27 +31750,7 @@
           <w:sz w:val="24"/>
           <w:szCs w:val="24"/>
         </w:rPr>
-        <w:t xml:space="preserve">using two more C++ parallel functions. First, by running the function </w:t>
-      </w:r>
-      <w:proofErr w:type="spellStart"/>
-      <w:r>
-        <w:rPr>
-          <w:rFonts w:ascii="Times New Roman" w:hAnsi="Times New Roman" w:cs="Times New Roman"/>
-          <w:color w:val="000000" w:themeColor="text1"/>
-          <w:sz w:val="24"/>
-          <w:szCs w:val="24"/>
-        </w:rPr>
-        <w:t>unique_copy</w:t>
-      </w:r>
-      <w:proofErr w:type="spellEnd"/>
-      <w:r>
-        <w:rPr>
-          <w:rFonts w:ascii="Times New Roman" w:hAnsi="Times New Roman" w:cs="Times New Roman"/>
-          <w:color w:val="000000" w:themeColor="text1"/>
-          <w:sz w:val="24"/>
-          <w:szCs w:val="24"/>
-        </w:rPr>
-        <w:t xml:space="preserve"> on our list of component ids,</w:t>
+        <w:t>using two more C++ parallel functions. First, by running the function unique_copy on our list of component ids,</w:t>
       </w:r>
       <w:r>
         <w:rPr>
@@ -31835,7 +31815,15 @@
         </w:rPr>
         <w:t xml:space="preserve">, </w:t>
       </w:r>
-      <w:proofErr w:type="gramStart"/>
+      <w:r>
+        <w:rPr>
+          <w:rFonts w:ascii="Times New Roman" w:hAnsi="Times New Roman" w:cs="Times New Roman"/>
+          <w:color w:val="000000" w:themeColor="text1"/>
+          <w:sz w:val="24"/>
+          <w:szCs w:val="24"/>
+        </w:rPr>
+        <w:t xml:space="preserve">it </w:t>
+      </w:r>
       <w:r>
         <w:rPr>
           <w:rFonts w:ascii="Times New Roman" w:hAnsi="Times New Roman" w:cs="Times New Roman"/>
@@ -31845,35 +31833,23 @@
         </w:rPr>
         <w:t>use</w:t>
       </w:r>
-      <w:proofErr w:type="gramEnd"/>
-      <w:r>
-        <w:rPr>
-          <w:rFonts w:ascii="Times New Roman" w:hAnsi="Times New Roman" w:cs="Times New Roman"/>
-          <w:color w:val="000000" w:themeColor="text1"/>
-          <w:sz w:val="24"/>
-          <w:szCs w:val="24"/>
-        </w:rPr>
-        <w:t xml:space="preserve"> the function </w:t>
-      </w:r>
-      <w:proofErr w:type="spellStart"/>
-      <w:r>
-        <w:rPr>
-          <w:rFonts w:ascii="Times New Roman" w:hAnsi="Times New Roman" w:cs="Times New Roman"/>
-          <w:color w:val="000000" w:themeColor="text1"/>
-          <w:sz w:val="24"/>
-          <w:szCs w:val="24"/>
-        </w:rPr>
-        <w:t>lower_bound</w:t>
-      </w:r>
-      <w:proofErr w:type="spellEnd"/>
-      <w:r>
-        <w:rPr>
-          <w:rFonts w:ascii="Times New Roman" w:hAnsi="Times New Roman" w:cs="Times New Roman"/>
-          <w:color w:val="000000" w:themeColor="text1"/>
-          <w:sz w:val="24"/>
-          <w:szCs w:val="24"/>
-        </w:rPr>
-        <w:t xml:space="preserve"> </w:t>
+      <w:r>
+        <w:rPr>
+          <w:rFonts w:ascii="Times New Roman" w:hAnsi="Times New Roman" w:cs="Times New Roman"/>
+          <w:color w:val="000000" w:themeColor="text1"/>
+          <w:sz w:val="24"/>
+          <w:szCs w:val="24"/>
+        </w:rPr>
+        <w:t>s</w:t>
+      </w:r>
+      <w:r>
+        <w:rPr>
+          <w:rFonts w:ascii="Times New Roman" w:hAnsi="Times New Roman" w:cs="Times New Roman"/>
+          <w:color w:val="000000" w:themeColor="text1"/>
+          <w:sz w:val="24"/>
+          <w:szCs w:val="24"/>
+        </w:rPr>
+        <w:t xml:space="preserve"> the function lower_bound </w:t>
       </w:r>
       <w:r>
         <w:rPr>
@@ -33633,11 +33609,1430 @@
           <w:color w:val="000000" w:themeColor="text1"/>
           <w:sz w:val="24"/>
           <w:szCs w:val="24"/>
+        </w:rPr>
+        <w:t>To test the CUDA program, a series of graphs have been run through both the original CoreExact algorithm in Java and the CUDA program. This was done with 10 different graphs, 5 of which are real data and 5 of which are randomly generated.</w:t>
+      </w:r>
+      <w:r>
+        <w:rPr>
+          <w:rFonts w:ascii="Times New Roman" w:hAnsi="Times New Roman" w:cs="Times New Roman"/>
+          <w:color w:val="000000" w:themeColor="text1"/>
+          <w:sz w:val="24"/>
+          <w:szCs w:val="24"/>
+        </w:rPr>
+        <w:t xml:space="preserve"> </w:t>
+      </w:r>
+      <w:r>
+        <w:rPr>
+          <w:rFonts w:ascii="Times New Roman" w:hAnsi="Times New Roman" w:cs="Times New Roman"/>
+          <w:color w:val="000000" w:themeColor="text1"/>
+          <w:sz w:val="24"/>
+          <w:szCs w:val="24"/>
+        </w:rPr>
+        <w:t>The five real graphs include a social network of desert tortoises</w:t>
+      </w:r>
+      <w:r>
+        <w:rPr>
+          <w:rFonts w:ascii="Times New Roman" w:hAnsi="Times New Roman" w:cs="Times New Roman"/>
+          <w:color w:val="000000" w:themeColor="text1"/>
+          <w:sz w:val="24"/>
+          <w:szCs w:val="24"/>
+        </w:rPr>
+        <w:t xml:space="preserve"> (where the vertices are tortoises and edges connect tortoises that have interacted), a network of the proteins in yeast (where the vertices are proteins and edges are chemical bonds), a western US power grid network (where vertices are power stations and substations and edges are power lines), a social network of the European users of the music streaming service Deezer (where vertices are the users and edges represent friends on the service), and a network representation of </w:t>
+      </w:r>
+      <w:r>
+        <w:rPr>
+          <w:rFonts w:ascii="Times New Roman" w:hAnsi="Times New Roman" w:cs="Times New Roman"/>
+          <w:color w:val="000000" w:themeColor="text1"/>
+          <w:sz w:val="24"/>
+          <w:szCs w:val="24"/>
+        </w:rPr>
+        <w:t xml:space="preserve">co-authors on scientific papers in the condense matter field (where vertices are authors and edges represent if a pair has co-authored a paper before). </w:t>
+      </w:r>
+      <w:r>
+        <w:rPr>
+          <w:rFonts w:ascii="Times New Roman" w:hAnsi="Times New Roman" w:cs="Times New Roman"/>
+          <w:color w:val="000000" w:themeColor="text1"/>
+          <w:sz w:val="24"/>
+          <w:szCs w:val="24"/>
           <w:highlight w:val="yellow"/>
         </w:rPr>
-        <w:t>(continue here)</w:t>
+        <w:t>(</w:t>
+      </w:r>
+      <w:proofErr w:type="gramStart"/>
+      <w:r>
+        <w:rPr>
+          <w:rFonts w:ascii="Times New Roman" w:hAnsi="Times New Roman" w:cs="Times New Roman"/>
+          <w:color w:val="000000" w:themeColor="text1"/>
+          <w:sz w:val="24"/>
+          <w:szCs w:val="24"/>
+          <w:highlight w:val="yellow"/>
+        </w:rPr>
+        <w:t>insert</w:t>
+      </w:r>
+      <w:proofErr w:type="gramEnd"/>
+      <w:r>
+        <w:rPr>
+          <w:rFonts w:ascii="Times New Roman" w:hAnsi="Times New Roman" w:cs="Times New Roman"/>
+          <w:color w:val="000000" w:themeColor="text1"/>
+          <w:sz w:val="24"/>
+          <w:szCs w:val="24"/>
+          <w:highlight w:val="yellow"/>
+        </w:rPr>
+        <w:t xml:space="preserve"> citations for individual graphs? And the websites)</w:t>
+      </w:r>
+      <w:r>
+        <w:rPr>
+          <w:rFonts w:ascii="Times New Roman" w:hAnsi="Times New Roman" w:cs="Times New Roman"/>
+          <w:color w:val="000000" w:themeColor="text1"/>
+          <w:sz w:val="24"/>
+          <w:szCs w:val="24"/>
+        </w:rPr>
+        <w:t xml:space="preserve">. The randomly generated graphs were created with a Python program </w:t>
+      </w:r>
+      <w:r>
+        <w:rPr>
+          <w:rFonts w:ascii="Times New Roman" w:hAnsi="Times New Roman" w:cs="Times New Roman"/>
+          <w:color w:val="000000" w:themeColor="text1"/>
+          <w:sz w:val="24"/>
+          <w:szCs w:val="24"/>
+          <w:highlight w:val="yellow"/>
+        </w:rPr>
+        <w:t>(continue)</w:t>
       </w:r>
     </w:p>
+    <w:p>
+      <w:pPr>
+        <w:tabs>
+          <w:tab w:val="left" w:pos="720"/>
+          <w:tab w:val="right" w:leader="dot" w:pos="7920"/>
+          <w:tab w:val="right" w:pos="8640"/>
+        </w:tabs>
+        <w:spacing w:line="480" w:lineRule="auto"/>
+        <w:rPr>
+          <w:rFonts w:ascii="Times New Roman" w:hAnsi="Times New Roman" w:cs="Times New Roman"/>
+          <w:color w:val="000000" w:themeColor="text1"/>
+          <w:sz w:val="24"/>
+          <w:szCs w:val="24"/>
+        </w:rPr>
+      </w:pPr>
+    </w:p>
+    <w:tbl>
+      <w:tblPr>
+        <w:tblStyle w:val="TableGrid"/>
+        <w:tblW w:w="0" w:type="auto"/>
+        <w:tblInd w:w="720" w:type="dxa"/>
+        <w:tblLook w:val="04A0" w:firstRow="1" w:lastRow="0" w:firstColumn="1" w:lastColumn="0" w:noHBand="0" w:noVBand="1"/>
+      </w:tblPr>
+      <w:tblGrid>
+        <w:gridCol w:w="2157"/>
+        <w:gridCol w:w="2157"/>
+        <w:gridCol w:w="2158"/>
+      </w:tblGrid>
+      <w:tr>
+        <w:tc>
+          <w:tcPr>
+            <w:tcW w:w="2157" w:type="dxa"/>
+            <w:vAlign w:val="center"/>
+          </w:tcPr>
+          <w:p>
+            <w:pPr>
+              <w:tabs>
+                <w:tab w:val="left" w:pos="720"/>
+                <w:tab w:val="right" w:leader="dot" w:pos="7920"/>
+                <w:tab w:val="right" w:pos="8640"/>
+              </w:tabs>
+              <w:spacing w:line="276" w:lineRule="auto"/>
+              <w:jc w:val="center"/>
+              <w:rPr>
+                <w:rFonts w:ascii="Times New Roman" w:hAnsi="Times New Roman" w:cs="Times New Roman"/>
+                <w:color w:val="000000" w:themeColor="text1"/>
+                <w:sz w:val="24"/>
+                <w:szCs w:val="24"/>
+              </w:rPr>
+            </w:pPr>
+            <w:r>
+              <w:rPr>
+                <w:rFonts w:ascii="Times New Roman" w:hAnsi="Times New Roman" w:cs="Times New Roman"/>
+                <w:color w:val="000000" w:themeColor="text1"/>
+                <w:sz w:val="24"/>
+                <w:szCs w:val="24"/>
+              </w:rPr>
+              <w:t>Graph</w:t>
+            </w:r>
+          </w:p>
+        </w:tc>
+        <w:tc>
+          <w:tcPr>
+            <w:tcW w:w="2157" w:type="dxa"/>
+            <w:vAlign w:val="center"/>
+          </w:tcPr>
+          <w:p>
+            <w:pPr>
+              <w:tabs>
+                <w:tab w:val="left" w:pos="720"/>
+                <w:tab w:val="right" w:leader="dot" w:pos="7920"/>
+                <w:tab w:val="right" w:pos="8640"/>
+              </w:tabs>
+              <w:spacing w:line="276" w:lineRule="auto"/>
+              <w:jc w:val="center"/>
+              <w:rPr>
+                <w:rFonts w:ascii="Times New Roman" w:hAnsi="Times New Roman" w:cs="Times New Roman"/>
+                <w:color w:val="000000" w:themeColor="text1"/>
+                <w:sz w:val="24"/>
+                <w:szCs w:val="24"/>
+              </w:rPr>
+            </w:pPr>
+            <w:r>
+              <w:rPr>
+                <w:rFonts w:ascii="Times New Roman" w:hAnsi="Times New Roman" w:cs="Times New Roman"/>
+                <w:color w:val="000000" w:themeColor="text1"/>
+                <w:sz w:val="24"/>
+                <w:szCs w:val="24"/>
+              </w:rPr>
+              <w:t>Number of Vertices</w:t>
+            </w:r>
+          </w:p>
+        </w:tc>
+        <w:tc>
+          <w:tcPr>
+            <w:tcW w:w="2158" w:type="dxa"/>
+            <w:vAlign w:val="center"/>
+          </w:tcPr>
+          <w:p>
+            <w:pPr>
+              <w:tabs>
+                <w:tab w:val="left" w:pos="720"/>
+                <w:tab w:val="right" w:leader="dot" w:pos="7920"/>
+                <w:tab w:val="right" w:pos="8640"/>
+              </w:tabs>
+              <w:spacing w:line="276" w:lineRule="auto"/>
+              <w:jc w:val="center"/>
+              <w:rPr>
+                <w:rFonts w:ascii="Times New Roman" w:hAnsi="Times New Roman" w:cs="Times New Roman"/>
+                <w:color w:val="000000" w:themeColor="text1"/>
+                <w:sz w:val="24"/>
+                <w:szCs w:val="24"/>
+              </w:rPr>
+            </w:pPr>
+            <w:r>
+              <w:rPr>
+                <w:rFonts w:ascii="Times New Roman" w:hAnsi="Times New Roman" w:cs="Times New Roman"/>
+                <w:color w:val="000000" w:themeColor="text1"/>
+                <w:sz w:val="24"/>
+                <w:szCs w:val="24"/>
+              </w:rPr>
+              <w:t>Number of Edges</w:t>
+            </w:r>
+          </w:p>
+        </w:tc>
+      </w:tr>
+      <w:tr>
+        <w:tc>
+          <w:tcPr>
+            <w:tcW w:w="2157" w:type="dxa"/>
+            <w:vAlign w:val="center"/>
+          </w:tcPr>
+          <w:p>
+            <w:pPr>
+              <w:tabs>
+                <w:tab w:val="left" w:pos="720"/>
+                <w:tab w:val="right" w:leader="dot" w:pos="7920"/>
+                <w:tab w:val="right" w:pos="8640"/>
+              </w:tabs>
+              <w:spacing w:line="276" w:lineRule="auto"/>
+              <w:jc w:val="center"/>
+              <w:rPr>
+                <w:rFonts w:ascii="Times New Roman" w:hAnsi="Times New Roman" w:cs="Times New Roman"/>
+                <w:color w:val="000000" w:themeColor="text1"/>
+                <w:sz w:val="24"/>
+                <w:szCs w:val="24"/>
+              </w:rPr>
+            </w:pPr>
+            <w:r>
+              <w:rPr>
+                <w:rFonts w:ascii="Times New Roman" w:hAnsi="Times New Roman" w:cs="Times New Roman"/>
+                <w:color w:val="000000" w:themeColor="text1"/>
+                <w:sz w:val="24"/>
+                <w:szCs w:val="24"/>
+              </w:rPr>
+              <w:t>Tortoise Social Network</w:t>
+            </w:r>
+          </w:p>
+        </w:tc>
+        <w:tc>
+          <w:tcPr>
+            <w:tcW w:w="2157" w:type="dxa"/>
+            <w:vAlign w:val="center"/>
+          </w:tcPr>
+          <w:p>
+            <w:pPr>
+              <w:tabs>
+                <w:tab w:val="left" w:pos="720"/>
+                <w:tab w:val="right" w:leader="dot" w:pos="7920"/>
+                <w:tab w:val="right" w:pos="8640"/>
+              </w:tabs>
+              <w:spacing w:line="276" w:lineRule="auto"/>
+              <w:jc w:val="center"/>
+              <w:rPr>
+                <w:rFonts w:ascii="Times New Roman" w:hAnsi="Times New Roman" w:cs="Times New Roman"/>
+                <w:color w:val="000000" w:themeColor="text1"/>
+                <w:sz w:val="24"/>
+                <w:szCs w:val="24"/>
+              </w:rPr>
+            </w:pPr>
+            <w:r>
+              <w:rPr>
+                <w:rFonts w:ascii="Times New Roman" w:hAnsi="Times New Roman" w:cs="Times New Roman"/>
+                <w:color w:val="000000" w:themeColor="text1"/>
+                <w:sz w:val="24"/>
+                <w:szCs w:val="24"/>
+              </w:rPr>
+              <w:t>755</w:t>
+            </w:r>
+          </w:p>
+        </w:tc>
+        <w:tc>
+          <w:tcPr>
+            <w:tcW w:w="2158" w:type="dxa"/>
+            <w:vAlign w:val="center"/>
+          </w:tcPr>
+          <w:p>
+            <w:pPr>
+              <w:tabs>
+                <w:tab w:val="left" w:pos="720"/>
+                <w:tab w:val="right" w:leader="dot" w:pos="7920"/>
+                <w:tab w:val="right" w:pos="8640"/>
+              </w:tabs>
+              <w:spacing w:line="276" w:lineRule="auto"/>
+              <w:jc w:val="center"/>
+              <w:rPr>
+                <w:rFonts w:ascii="Times New Roman" w:hAnsi="Times New Roman" w:cs="Times New Roman"/>
+                <w:color w:val="000000" w:themeColor="text1"/>
+                <w:sz w:val="24"/>
+                <w:szCs w:val="24"/>
+              </w:rPr>
+            </w:pPr>
+            <w:r>
+              <w:rPr>
+                <w:rFonts w:ascii="Times New Roman" w:hAnsi="Times New Roman" w:cs="Times New Roman"/>
+                <w:color w:val="000000" w:themeColor="text1"/>
+                <w:sz w:val="24"/>
+                <w:szCs w:val="24"/>
+              </w:rPr>
+              <w:t>479</w:t>
+            </w:r>
+          </w:p>
+        </w:tc>
+      </w:tr>
+      <w:tr>
+        <w:tc>
+          <w:tcPr>
+            <w:tcW w:w="2157" w:type="dxa"/>
+            <w:vAlign w:val="center"/>
+          </w:tcPr>
+          <w:p>
+            <w:pPr>
+              <w:tabs>
+                <w:tab w:val="left" w:pos="720"/>
+                <w:tab w:val="right" w:leader="dot" w:pos="7920"/>
+                <w:tab w:val="right" w:pos="8640"/>
+              </w:tabs>
+              <w:spacing w:line="276" w:lineRule="auto"/>
+              <w:jc w:val="center"/>
+              <w:rPr>
+                <w:rFonts w:ascii="Times New Roman" w:hAnsi="Times New Roman" w:cs="Times New Roman"/>
+                <w:color w:val="000000" w:themeColor="text1"/>
+                <w:sz w:val="24"/>
+                <w:szCs w:val="24"/>
+              </w:rPr>
+            </w:pPr>
+            <w:r>
+              <w:rPr>
+                <w:rFonts w:ascii="Times New Roman" w:hAnsi="Times New Roman" w:cs="Times New Roman"/>
+                <w:color w:val="000000" w:themeColor="text1"/>
+                <w:sz w:val="24"/>
+                <w:szCs w:val="24"/>
+              </w:rPr>
+              <w:t>Yeast Protein Network</w:t>
+            </w:r>
+          </w:p>
+        </w:tc>
+        <w:tc>
+          <w:tcPr>
+            <w:tcW w:w="2157" w:type="dxa"/>
+            <w:vAlign w:val="center"/>
+          </w:tcPr>
+          <w:p>
+            <w:pPr>
+              <w:tabs>
+                <w:tab w:val="left" w:pos="720"/>
+                <w:tab w:val="right" w:leader="dot" w:pos="7920"/>
+                <w:tab w:val="right" w:pos="8640"/>
+              </w:tabs>
+              <w:spacing w:line="276" w:lineRule="auto"/>
+              <w:jc w:val="center"/>
+              <w:rPr>
+                <w:rFonts w:ascii="Times New Roman" w:hAnsi="Times New Roman" w:cs="Times New Roman"/>
+                <w:color w:val="000000" w:themeColor="text1"/>
+                <w:sz w:val="24"/>
+                <w:szCs w:val="24"/>
+              </w:rPr>
+            </w:pPr>
+            <w:r>
+              <w:rPr>
+                <w:rFonts w:ascii="Times New Roman" w:hAnsi="Times New Roman" w:cs="Times New Roman"/>
+                <w:color w:val="000000" w:themeColor="text1"/>
+                <w:sz w:val="24"/>
+                <w:szCs w:val="24"/>
+              </w:rPr>
+              <w:t>1</w:t>
+            </w:r>
+            <w:r>
+              <w:rPr>
+                <w:rFonts w:ascii="Times New Roman" w:hAnsi="Times New Roman" w:cs="Times New Roman"/>
+                <w:color w:val="000000" w:themeColor="text1"/>
+                <w:sz w:val="24"/>
+                <w:szCs w:val="24"/>
+              </w:rPr>
+              <w:t>,</w:t>
+            </w:r>
+            <w:r>
+              <w:rPr>
+                <w:rFonts w:ascii="Times New Roman" w:hAnsi="Times New Roman" w:cs="Times New Roman"/>
+                <w:color w:val="000000" w:themeColor="text1"/>
+                <w:sz w:val="24"/>
+                <w:szCs w:val="24"/>
+              </w:rPr>
+              <w:t>459</w:t>
+            </w:r>
+          </w:p>
+        </w:tc>
+        <w:tc>
+          <w:tcPr>
+            <w:tcW w:w="2158" w:type="dxa"/>
+            <w:vAlign w:val="center"/>
+          </w:tcPr>
+          <w:p>
+            <w:pPr>
+              <w:tabs>
+                <w:tab w:val="left" w:pos="720"/>
+                <w:tab w:val="right" w:leader="dot" w:pos="7920"/>
+                <w:tab w:val="right" w:pos="8640"/>
+              </w:tabs>
+              <w:spacing w:line="276" w:lineRule="auto"/>
+              <w:jc w:val="center"/>
+              <w:rPr>
+                <w:rFonts w:ascii="Times New Roman" w:hAnsi="Times New Roman" w:cs="Times New Roman"/>
+                <w:color w:val="000000" w:themeColor="text1"/>
+                <w:sz w:val="24"/>
+                <w:szCs w:val="24"/>
+              </w:rPr>
+            </w:pPr>
+            <w:r>
+              <w:rPr>
+                <w:rFonts w:ascii="Times New Roman" w:hAnsi="Times New Roman" w:cs="Times New Roman"/>
+                <w:color w:val="000000" w:themeColor="text1"/>
+                <w:sz w:val="24"/>
+                <w:szCs w:val="24"/>
+              </w:rPr>
+              <w:t>1</w:t>
+            </w:r>
+            <w:r>
+              <w:rPr>
+                <w:rFonts w:ascii="Times New Roman" w:hAnsi="Times New Roman" w:cs="Times New Roman"/>
+                <w:color w:val="000000" w:themeColor="text1"/>
+                <w:sz w:val="24"/>
+                <w:szCs w:val="24"/>
+              </w:rPr>
+              <w:t>,</w:t>
+            </w:r>
+            <w:r>
+              <w:rPr>
+                <w:rFonts w:ascii="Times New Roman" w:hAnsi="Times New Roman" w:cs="Times New Roman"/>
+                <w:color w:val="000000" w:themeColor="text1"/>
+                <w:sz w:val="24"/>
+                <w:szCs w:val="24"/>
+              </w:rPr>
+              <w:t>948</w:t>
+            </w:r>
+          </w:p>
+        </w:tc>
+      </w:tr>
+      <w:tr>
+        <w:tc>
+          <w:tcPr>
+            <w:tcW w:w="2157" w:type="dxa"/>
+            <w:vAlign w:val="center"/>
+          </w:tcPr>
+          <w:p>
+            <w:pPr>
+              <w:tabs>
+                <w:tab w:val="left" w:pos="720"/>
+                <w:tab w:val="right" w:leader="dot" w:pos="7920"/>
+                <w:tab w:val="right" w:pos="8640"/>
+              </w:tabs>
+              <w:spacing w:line="276" w:lineRule="auto"/>
+              <w:jc w:val="center"/>
+              <w:rPr>
+                <w:rFonts w:ascii="Times New Roman" w:hAnsi="Times New Roman" w:cs="Times New Roman"/>
+                <w:color w:val="000000" w:themeColor="text1"/>
+                <w:sz w:val="24"/>
+                <w:szCs w:val="24"/>
+              </w:rPr>
+            </w:pPr>
+            <w:r>
+              <w:rPr>
+                <w:rFonts w:ascii="Times New Roman" w:hAnsi="Times New Roman" w:cs="Times New Roman"/>
+                <w:color w:val="000000" w:themeColor="text1"/>
+                <w:sz w:val="24"/>
+                <w:szCs w:val="24"/>
+              </w:rPr>
+              <w:t>US Power Grid</w:t>
+            </w:r>
+            <w:r>
+              <w:rPr>
+                <w:rFonts w:ascii="Times New Roman" w:hAnsi="Times New Roman" w:cs="Times New Roman"/>
+                <w:color w:val="000000" w:themeColor="text1"/>
+                <w:sz w:val="24"/>
+                <w:szCs w:val="24"/>
+              </w:rPr>
+              <w:t xml:space="preserve"> Network</w:t>
+            </w:r>
+          </w:p>
+        </w:tc>
+        <w:tc>
+          <w:tcPr>
+            <w:tcW w:w="2157" w:type="dxa"/>
+            <w:vAlign w:val="center"/>
+          </w:tcPr>
+          <w:p>
+            <w:pPr>
+              <w:tabs>
+                <w:tab w:val="left" w:pos="720"/>
+                <w:tab w:val="right" w:leader="dot" w:pos="7920"/>
+                <w:tab w:val="right" w:pos="8640"/>
+              </w:tabs>
+              <w:spacing w:line="276" w:lineRule="auto"/>
+              <w:jc w:val="center"/>
+              <w:rPr>
+                <w:rFonts w:ascii="Times New Roman" w:hAnsi="Times New Roman" w:cs="Times New Roman"/>
+                <w:color w:val="000000" w:themeColor="text1"/>
+                <w:sz w:val="24"/>
+                <w:szCs w:val="24"/>
+              </w:rPr>
+            </w:pPr>
+            <w:r>
+              <w:rPr>
+                <w:rFonts w:ascii="Times New Roman" w:hAnsi="Times New Roman" w:cs="Times New Roman"/>
+                <w:color w:val="000000" w:themeColor="text1"/>
+                <w:sz w:val="24"/>
+                <w:szCs w:val="24"/>
+              </w:rPr>
+              <w:t>4</w:t>
+            </w:r>
+            <w:r>
+              <w:rPr>
+                <w:rFonts w:ascii="Times New Roman" w:hAnsi="Times New Roman" w:cs="Times New Roman"/>
+                <w:color w:val="000000" w:themeColor="text1"/>
+                <w:sz w:val="24"/>
+                <w:szCs w:val="24"/>
+              </w:rPr>
+              <w:t>,</w:t>
+            </w:r>
+            <w:r>
+              <w:rPr>
+                <w:rFonts w:ascii="Times New Roman" w:hAnsi="Times New Roman" w:cs="Times New Roman"/>
+                <w:color w:val="000000" w:themeColor="text1"/>
+                <w:sz w:val="24"/>
+                <w:szCs w:val="24"/>
+              </w:rPr>
+              <w:t>942</w:t>
+            </w:r>
+          </w:p>
+        </w:tc>
+        <w:tc>
+          <w:tcPr>
+            <w:tcW w:w="2158" w:type="dxa"/>
+            <w:vAlign w:val="center"/>
+          </w:tcPr>
+          <w:p>
+            <w:pPr>
+              <w:tabs>
+                <w:tab w:val="left" w:pos="720"/>
+                <w:tab w:val="right" w:leader="dot" w:pos="7920"/>
+                <w:tab w:val="right" w:pos="8640"/>
+              </w:tabs>
+              <w:spacing w:line="276" w:lineRule="auto"/>
+              <w:jc w:val="center"/>
+              <w:rPr>
+                <w:rFonts w:ascii="Times New Roman" w:hAnsi="Times New Roman" w:cs="Times New Roman"/>
+                <w:color w:val="000000" w:themeColor="text1"/>
+                <w:sz w:val="24"/>
+                <w:szCs w:val="24"/>
+              </w:rPr>
+            </w:pPr>
+            <w:r>
+              <w:rPr>
+                <w:rFonts w:ascii="Times New Roman" w:hAnsi="Times New Roman" w:cs="Times New Roman"/>
+                <w:color w:val="000000" w:themeColor="text1"/>
+                <w:sz w:val="24"/>
+                <w:szCs w:val="24"/>
+              </w:rPr>
+              <w:t>6</w:t>
+            </w:r>
+            <w:r>
+              <w:rPr>
+                <w:rFonts w:ascii="Times New Roman" w:hAnsi="Times New Roman" w:cs="Times New Roman"/>
+                <w:color w:val="000000" w:themeColor="text1"/>
+                <w:sz w:val="24"/>
+                <w:szCs w:val="24"/>
+              </w:rPr>
+              <w:t>,</w:t>
+            </w:r>
+            <w:r>
+              <w:rPr>
+                <w:rFonts w:ascii="Times New Roman" w:hAnsi="Times New Roman" w:cs="Times New Roman"/>
+                <w:color w:val="000000" w:themeColor="text1"/>
+                <w:sz w:val="24"/>
+                <w:szCs w:val="24"/>
+              </w:rPr>
+              <w:t>594</w:t>
+            </w:r>
+          </w:p>
+        </w:tc>
+      </w:tr>
+      <w:tr>
+        <w:tc>
+          <w:tcPr>
+            <w:tcW w:w="2157" w:type="dxa"/>
+            <w:vAlign w:val="center"/>
+          </w:tcPr>
+          <w:p>
+            <w:pPr>
+              <w:tabs>
+                <w:tab w:val="left" w:pos="720"/>
+                <w:tab w:val="right" w:leader="dot" w:pos="7920"/>
+                <w:tab w:val="right" w:pos="8640"/>
+              </w:tabs>
+              <w:spacing w:line="276" w:lineRule="auto"/>
+              <w:jc w:val="center"/>
+              <w:rPr>
+                <w:rFonts w:ascii="Times New Roman" w:hAnsi="Times New Roman" w:cs="Times New Roman"/>
+                <w:color w:val="000000" w:themeColor="text1"/>
+                <w:sz w:val="24"/>
+                <w:szCs w:val="24"/>
+              </w:rPr>
+            </w:pPr>
+            <w:r>
+              <w:rPr>
+                <w:rFonts w:ascii="Times New Roman" w:hAnsi="Times New Roman" w:cs="Times New Roman"/>
+                <w:color w:val="000000" w:themeColor="text1"/>
+                <w:sz w:val="24"/>
+                <w:szCs w:val="24"/>
+              </w:rPr>
+              <w:t>European Deezer Social Network</w:t>
+            </w:r>
+          </w:p>
+        </w:tc>
+        <w:tc>
+          <w:tcPr>
+            <w:tcW w:w="2157" w:type="dxa"/>
+            <w:vAlign w:val="center"/>
+          </w:tcPr>
+          <w:p>
+            <w:pPr>
+              <w:tabs>
+                <w:tab w:val="left" w:pos="720"/>
+                <w:tab w:val="right" w:leader="dot" w:pos="7920"/>
+                <w:tab w:val="right" w:pos="8640"/>
+              </w:tabs>
+              <w:spacing w:line="276" w:lineRule="auto"/>
+              <w:jc w:val="center"/>
+              <w:rPr>
+                <w:rFonts w:ascii="Times New Roman" w:hAnsi="Times New Roman" w:cs="Times New Roman"/>
+                <w:color w:val="000000" w:themeColor="text1"/>
+                <w:sz w:val="24"/>
+                <w:szCs w:val="24"/>
+              </w:rPr>
+            </w:pPr>
+            <w:r>
+              <w:rPr>
+                <w:rFonts w:ascii="Times New Roman" w:hAnsi="Times New Roman" w:cs="Times New Roman"/>
+                <w:color w:val="000000" w:themeColor="text1"/>
+                <w:sz w:val="24"/>
+                <w:szCs w:val="24"/>
+              </w:rPr>
+              <w:t>28</w:t>
+            </w:r>
+            <w:r>
+              <w:rPr>
+                <w:rFonts w:ascii="Times New Roman" w:hAnsi="Times New Roman" w:cs="Times New Roman"/>
+                <w:color w:val="000000" w:themeColor="text1"/>
+                <w:sz w:val="24"/>
+                <w:szCs w:val="24"/>
+              </w:rPr>
+              <w:t>,</w:t>
+            </w:r>
+            <w:r>
+              <w:rPr>
+                <w:rFonts w:ascii="Times New Roman" w:hAnsi="Times New Roman" w:cs="Times New Roman"/>
+                <w:color w:val="000000" w:themeColor="text1"/>
+                <w:sz w:val="24"/>
+                <w:szCs w:val="24"/>
+              </w:rPr>
+              <w:t>281</w:t>
+            </w:r>
+          </w:p>
+        </w:tc>
+        <w:tc>
+          <w:tcPr>
+            <w:tcW w:w="2158" w:type="dxa"/>
+            <w:vAlign w:val="center"/>
+          </w:tcPr>
+          <w:p>
+            <w:pPr>
+              <w:tabs>
+                <w:tab w:val="left" w:pos="720"/>
+                <w:tab w:val="right" w:leader="dot" w:pos="7920"/>
+                <w:tab w:val="right" w:pos="8640"/>
+              </w:tabs>
+              <w:spacing w:line="276" w:lineRule="auto"/>
+              <w:jc w:val="center"/>
+              <w:rPr>
+                <w:rFonts w:ascii="Times New Roman" w:hAnsi="Times New Roman" w:cs="Times New Roman"/>
+                <w:color w:val="000000" w:themeColor="text1"/>
+                <w:sz w:val="24"/>
+                <w:szCs w:val="24"/>
+              </w:rPr>
+            </w:pPr>
+            <w:r>
+              <w:rPr>
+                <w:rFonts w:ascii="Times New Roman" w:hAnsi="Times New Roman" w:cs="Times New Roman"/>
+                <w:color w:val="000000" w:themeColor="text1"/>
+                <w:sz w:val="24"/>
+                <w:szCs w:val="24"/>
+              </w:rPr>
+              <w:t>92,752</w:t>
+            </w:r>
+          </w:p>
+        </w:tc>
+      </w:tr>
+      <w:tr>
+        <w:tc>
+          <w:tcPr>
+            <w:tcW w:w="2157" w:type="dxa"/>
+            <w:vAlign w:val="center"/>
+          </w:tcPr>
+          <w:p>
+            <w:pPr>
+              <w:tabs>
+                <w:tab w:val="left" w:pos="720"/>
+                <w:tab w:val="right" w:leader="dot" w:pos="7920"/>
+                <w:tab w:val="right" w:pos="8640"/>
+              </w:tabs>
+              <w:spacing w:line="276" w:lineRule="auto"/>
+              <w:jc w:val="center"/>
+              <w:rPr>
+                <w:rFonts w:ascii="Times New Roman" w:hAnsi="Times New Roman" w:cs="Times New Roman"/>
+                <w:color w:val="000000" w:themeColor="text1"/>
+                <w:sz w:val="24"/>
+                <w:szCs w:val="24"/>
+              </w:rPr>
+            </w:pPr>
+            <w:r>
+              <w:rPr>
+                <w:rFonts w:ascii="Times New Roman" w:hAnsi="Times New Roman" w:cs="Times New Roman"/>
+                <w:color w:val="000000" w:themeColor="text1"/>
+                <w:sz w:val="24"/>
+                <w:szCs w:val="24"/>
+              </w:rPr>
+              <w:lastRenderedPageBreak/>
+              <w:t>Condense Matter Co-Author Network</w:t>
+            </w:r>
+          </w:p>
+        </w:tc>
+        <w:tc>
+          <w:tcPr>
+            <w:tcW w:w="2157" w:type="dxa"/>
+            <w:vAlign w:val="center"/>
+          </w:tcPr>
+          <w:p>
+            <w:pPr>
+              <w:tabs>
+                <w:tab w:val="left" w:pos="720"/>
+                <w:tab w:val="right" w:leader="dot" w:pos="7920"/>
+                <w:tab w:val="right" w:pos="8640"/>
+              </w:tabs>
+              <w:spacing w:line="276" w:lineRule="auto"/>
+              <w:jc w:val="center"/>
+              <w:rPr>
+                <w:rFonts w:ascii="Times New Roman" w:hAnsi="Times New Roman" w:cs="Times New Roman"/>
+                <w:color w:val="000000" w:themeColor="text1"/>
+                <w:sz w:val="24"/>
+                <w:szCs w:val="24"/>
+              </w:rPr>
+            </w:pPr>
+            <w:r>
+              <w:rPr>
+                <w:rFonts w:ascii="Times New Roman" w:hAnsi="Times New Roman" w:cs="Times New Roman"/>
+                <w:color w:val="000000" w:themeColor="text1"/>
+                <w:sz w:val="24"/>
+                <w:szCs w:val="24"/>
+              </w:rPr>
+              <w:t>108</w:t>
+            </w:r>
+            <w:r>
+              <w:rPr>
+                <w:rFonts w:ascii="Times New Roman" w:hAnsi="Times New Roman" w:cs="Times New Roman"/>
+                <w:color w:val="000000" w:themeColor="text1"/>
+                <w:sz w:val="24"/>
+                <w:szCs w:val="24"/>
+              </w:rPr>
+              <w:t>,</w:t>
+            </w:r>
+            <w:r>
+              <w:rPr>
+                <w:rFonts w:ascii="Times New Roman" w:hAnsi="Times New Roman" w:cs="Times New Roman"/>
+                <w:color w:val="000000" w:themeColor="text1"/>
+                <w:sz w:val="24"/>
+                <w:szCs w:val="24"/>
+              </w:rPr>
+              <w:t>300</w:t>
+            </w:r>
+          </w:p>
+        </w:tc>
+        <w:tc>
+          <w:tcPr>
+            <w:tcW w:w="2158" w:type="dxa"/>
+            <w:vAlign w:val="center"/>
+          </w:tcPr>
+          <w:p>
+            <w:pPr>
+              <w:tabs>
+                <w:tab w:val="left" w:pos="720"/>
+                <w:tab w:val="right" w:leader="dot" w:pos="7920"/>
+                <w:tab w:val="right" w:pos="8640"/>
+              </w:tabs>
+              <w:spacing w:line="276" w:lineRule="auto"/>
+              <w:jc w:val="center"/>
+              <w:rPr>
+                <w:rFonts w:ascii="Times New Roman" w:hAnsi="Times New Roman" w:cs="Times New Roman"/>
+                <w:color w:val="000000" w:themeColor="text1"/>
+                <w:sz w:val="24"/>
+                <w:szCs w:val="24"/>
+              </w:rPr>
+            </w:pPr>
+            <w:r>
+              <w:rPr>
+                <w:rFonts w:ascii="Times New Roman" w:hAnsi="Times New Roman" w:cs="Times New Roman"/>
+                <w:color w:val="000000" w:themeColor="text1"/>
+                <w:sz w:val="24"/>
+                <w:szCs w:val="24"/>
+              </w:rPr>
+              <w:t>186</w:t>
+            </w:r>
+            <w:r>
+              <w:rPr>
+                <w:rFonts w:ascii="Times New Roman" w:hAnsi="Times New Roman" w:cs="Times New Roman"/>
+                <w:color w:val="000000" w:themeColor="text1"/>
+                <w:sz w:val="24"/>
+                <w:szCs w:val="24"/>
+              </w:rPr>
+              <w:t>,</w:t>
+            </w:r>
+            <w:r>
+              <w:rPr>
+                <w:rFonts w:ascii="Times New Roman" w:hAnsi="Times New Roman" w:cs="Times New Roman"/>
+                <w:color w:val="000000" w:themeColor="text1"/>
+                <w:sz w:val="24"/>
+                <w:szCs w:val="24"/>
+              </w:rPr>
+              <w:t>936</w:t>
+            </w:r>
+          </w:p>
+        </w:tc>
+      </w:tr>
+      <w:tr>
+        <w:tc>
+          <w:tcPr>
+            <w:tcW w:w="2157" w:type="dxa"/>
+            <w:vAlign w:val="center"/>
+          </w:tcPr>
+          <w:p>
+            <w:pPr>
+              <w:tabs>
+                <w:tab w:val="left" w:pos="720"/>
+                <w:tab w:val="right" w:leader="dot" w:pos="7920"/>
+                <w:tab w:val="right" w:pos="8640"/>
+              </w:tabs>
+              <w:spacing w:line="276" w:lineRule="auto"/>
+              <w:jc w:val="center"/>
+              <w:rPr>
+                <w:rFonts w:ascii="Times New Roman" w:hAnsi="Times New Roman" w:cs="Times New Roman"/>
+                <w:color w:val="000000" w:themeColor="text1"/>
+                <w:sz w:val="24"/>
+                <w:szCs w:val="24"/>
+              </w:rPr>
+            </w:pPr>
+            <w:r>
+              <w:rPr>
+                <w:rFonts w:ascii="Times New Roman" w:hAnsi="Times New Roman" w:cs="Times New Roman"/>
+                <w:color w:val="000000" w:themeColor="text1"/>
+                <w:sz w:val="24"/>
+                <w:szCs w:val="24"/>
+              </w:rPr>
+              <w:t>Randomly Generated Graph 1</w:t>
+            </w:r>
+          </w:p>
+        </w:tc>
+        <w:tc>
+          <w:tcPr>
+            <w:tcW w:w="2157" w:type="dxa"/>
+            <w:vAlign w:val="center"/>
+          </w:tcPr>
+          <w:p>
+            <w:pPr>
+              <w:tabs>
+                <w:tab w:val="left" w:pos="720"/>
+                <w:tab w:val="right" w:leader="dot" w:pos="7920"/>
+                <w:tab w:val="right" w:pos="8640"/>
+              </w:tabs>
+              <w:spacing w:line="276" w:lineRule="auto"/>
+              <w:jc w:val="center"/>
+              <w:rPr>
+                <w:rFonts w:ascii="Times New Roman" w:hAnsi="Times New Roman" w:cs="Times New Roman"/>
+                <w:color w:val="000000" w:themeColor="text1"/>
+                <w:sz w:val="24"/>
+                <w:szCs w:val="24"/>
+              </w:rPr>
+            </w:pPr>
+            <w:r>
+              <w:rPr>
+                <w:rFonts w:ascii="Times New Roman" w:hAnsi="Times New Roman" w:cs="Times New Roman"/>
+                <w:color w:val="000000" w:themeColor="text1"/>
+                <w:sz w:val="24"/>
+                <w:szCs w:val="24"/>
+              </w:rPr>
+              <w:t>500</w:t>
+            </w:r>
+          </w:p>
+        </w:tc>
+        <w:tc>
+          <w:tcPr>
+            <w:tcW w:w="2158" w:type="dxa"/>
+            <w:vAlign w:val="center"/>
+          </w:tcPr>
+          <w:p>
+            <w:pPr>
+              <w:tabs>
+                <w:tab w:val="left" w:pos="720"/>
+                <w:tab w:val="right" w:leader="dot" w:pos="7920"/>
+                <w:tab w:val="right" w:pos="8640"/>
+              </w:tabs>
+              <w:spacing w:line="276" w:lineRule="auto"/>
+              <w:jc w:val="center"/>
+              <w:rPr>
+                <w:rFonts w:ascii="Times New Roman" w:hAnsi="Times New Roman" w:cs="Times New Roman"/>
+                <w:color w:val="000000" w:themeColor="text1"/>
+                <w:sz w:val="24"/>
+                <w:szCs w:val="24"/>
+              </w:rPr>
+            </w:pPr>
+            <w:r>
+              <w:rPr>
+                <w:rFonts w:ascii="Times New Roman" w:hAnsi="Times New Roman" w:cs="Times New Roman"/>
+                <w:color w:val="000000" w:themeColor="text1"/>
+                <w:sz w:val="24"/>
+                <w:szCs w:val="24"/>
+              </w:rPr>
+              <w:t>6</w:t>
+            </w:r>
+            <w:r>
+              <w:rPr>
+                <w:rFonts w:ascii="Times New Roman" w:hAnsi="Times New Roman" w:cs="Times New Roman"/>
+                <w:color w:val="000000" w:themeColor="text1"/>
+                <w:sz w:val="24"/>
+                <w:szCs w:val="24"/>
+              </w:rPr>
+              <w:t>,</w:t>
+            </w:r>
+            <w:r>
+              <w:rPr>
+                <w:rFonts w:ascii="Times New Roman" w:hAnsi="Times New Roman" w:cs="Times New Roman"/>
+                <w:color w:val="000000" w:themeColor="text1"/>
+                <w:sz w:val="24"/>
+                <w:szCs w:val="24"/>
+              </w:rPr>
+              <w:t>276</w:t>
+            </w:r>
+          </w:p>
+        </w:tc>
+      </w:tr>
+      <w:tr>
+        <w:tc>
+          <w:tcPr>
+            <w:tcW w:w="2157" w:type="dxa"/>
+            <w:vAlign w:val="center"/>
+          </w:tcPr>
+          <w:p>
+            <w:pPr>
+              <w:tabs>
+                <w:tab w:val="left" w:pos="720"/>
+                <w:tab w:val="right" w:leader="dot" w:pos="7920"/>
+                <w:tab w:val="right" w:pos="8640"/>
+              </w:tabs>
+              <w:spacing w:line="276" w:lineRule="auto"/>
+              <w:jc w:val="center"/>
+              <w:rPr>
+                <w:rFonts w:ascii="Times New Roman" w:hAnsi="Times New Roman" w:cs="Times New Roman"/>
+                <w:color w:val="000000" w:themeColor="text1"/>
+                <w:sz w:val="24"/>
+                <w:szCs w:val="24"/>
+              </w:rPr>
+            </w:pPr>
+            <w:r>
+              <w:rPr>
+                <w:rFonts w:ascii="Times New Roman" w:hAnsi="Times New Roman" w:cs="Times New Roman"/>
+                <w:color w:val="000000" w:themeColor="text1"/>
+                <w:sz w:val="24"/>
+                <w:szCs w:val="24"/>
+              </w:rPr>
+              <w:t>Randomly Generated Graph 2</w:t>
+            </w:r>
+          </w:p>
+        </w:tc>
+        <w:tc>
+          <w:tcPr>
+            <w:tcW w:w="2157" w:type="dxa"/>
+            <w:vAlign w:val="center"/>
+          </w:tcPr>
+          <w:p>
+            <w:pPr>
+              <w:tabs>
+                <w:tab w:val="left" w:pos="720"/>
+                <w:tab w:val="right" w:leader="dot" w:pos="7920"/>
+                <w:tab w:val="right" w:pos="8640"/>
+              </w:tabs>
+              <w:spacing w:line="276" w:lineRule="auto"/>
+              <w:jc w:val="center"/>
+              <w:rPr>
+                <w:rFonts w:ascii="Times New Roman" w:hAnsi="Times New Roman" w:cs="Times New Roman"/>
+                <w:color w:val="000000" w:themeColor="text1"/>
+                <w:sz w:val="24"/>
+                <w:szCs w:val="24"/>
+              </w:rPr>
+            </w:pPr>
+            <w:r>
+              <w:rPr>
+                <w:rFonts w:ascii="Times New Roman" w:hAnsi="Times New Roman" w:cs="Times New Roman"/>
+                <w:color w:val="000000" w:themeColor="text1"/>
+                <w:sz w:val="24"/>
+                <w:szCs w:val="24"/>
+              </w:rPr>
+              <w:t>500</w:t>
+            </w:r>
+          </w:p>
+        </w:tc>
+        <w:tc>
+          <w:tcPr>
+            <w:tcW w:w="2158" w:type="dxa"/>
+            <w:vAlign w:val="center"/>
+          </w:tcPr>
+          <w:p>
+            <w:pPr>
+              <w:tabs>
+                <w:tab w:val="left" w:pos="720"/>
+                <w:tab w:val="right" w:leader="dot" w:pos="7920"/>
+                <w:tab w:val="right" w:pos="8640"/>
+              </w:tabs>
+              <w:spacing w:line="276" w:lineRule="auto"/>
+              <w:jc w:val="center"/>
+              <w:rPr>
+                <w:rFonts w:ascii="Times New Roman" w:hAnsi="Times New Roman" w:cs="Times New Roman"/>
+                <w:color w:val="000000" w:themeColor="text1"/>
+                <w:sz w:val="24"/>
+                <w:szCs w:val="24"/>
+              </w:rPr>
+            </w:pPr>
+            <w:r>
+              <w:rPr>
+                <w:rFonts w:ascii="Times New Roman" w:hAnsi="Times New Roman" w:cs="Times New Roman"/>
+                <w:color w:val="000000" w:themeColor="text1"/>
+                <w:sz w:val="24"/>
+                <w:szCs w:val="24"/>
+              </w:rPr>
+              <w:t>12</w:t>
+            </w:r>
+            <w:r>
+              <w:rPr>
+                <w:rFonts w:ascii="Times New Roman" w:hAnsi="Times New Roman" w:cs="Times New Roman"/>
+                <w:color w:val="000000" w:themeColor="text1"/>
+                <w:sz w:val="24"/>
+                <w:szCs w:val="24"/>
+              </w:rPr>
+              <w:t>,</w:t>
+            </w:r>
+            <w:r>
+              <w:rPr>
+                <w:rFonts w:ascii="Times New Roman" w:hAnsi="Times New Roman" w:cs="Times New Roman"/>
+                <w:color w:val="000000" w:themeColor="text1"/>
+                <w:sz w:val="24"/>
+                <w:szCs w:val="24"/>
+              </w:rPr>
+              <w:t>372</w:t>
+            </w:r>
+          </w:p>
+        </w:tc>
+      </w:tr>
+      <w:tr>
+        <w:tc>
+          <w:tcPr>
+            <w:tcW w:w="2157" w:type="dxa"/>
+            <w:vAlign w:val="center"/>
+          </w:tcPr>
+          <w:p>
+            <w:pPr>
+              <w:tabs>
+                <w:tab w:val="left" w:pos="720"/>
+                <w:tab w:val="right" w:leader="dot" w:pos="7920"/>
+                <w:tab w:val="right" w:pos="8640"/>
+              </w:tabs>
+              <w:spacing w:line="276" w:lineRule="auto"/>
+              <w:jc w:val="center"/>
+              <w:rPr>
+                <w:rFonts w:ascii="Times New Roman" w:hAnsi="Times New Roman" w:cs="Times New Roman"/>
+                <w:color w:val="000000" w:themeColor="text1"/>
+                <w:sz w:val="24"/>
+                <w:szCs w:val="24"/>
+              </w:rPr>
+            </w:pPr>
+            <w:r>
+              <w:rPr>
+                <w:rFonts w:ascii="Times New Roman" w:hAnsi="Times New Roman" w:cs="Times New Roman"/>
+                <w:color w:val="000000" w:themeColor="text1"/>
+                <w:sz w:val="24"/>
+                <w:szCs w:val="24"/>
+              </w:rPr>
+              <w:t>Randomly Generated Graph 3</w:t>
+            </w:r>
+          </w:p>
+        </w:tc>
+        <w:tc>
+          <w:tcPr>
+            <w:tcW w:w="2157" w:type="dxa"/>
+            <w:vAlign w:val="center"/>
+          </w:tcPr>
+          <w:p>
+            <w:pPr>
+              <w:tabs>
+                <w:tab w:val="left" w:pos="720"/>
+                <w:tab w:val="right" w:leader="dot" w:pos="7920"/>
+                <w:tab w:val="right" w:pos="8640"/>
+              </w:tabs>
+              <w:spacing w:line="276" w:lineRule="auto"/>
+              <w:jc w:val="center"/>
+              <w:rPr>
+                <w:rFonts w:ascii="Times New Roman" w:hAnsi="Times New Roman" w:cs="Times New Roman"/>
+                <w:color w:val="000000" w:themeColor="text1"/>
+                <w:sz w:val="24"/>
+                <w:szCs w:val="24"/>
+              </w:rPr>
+            </w:pPr>
+            <w:r>
+              <w:rPr>
+                <w:rFonts w:ascii="Times New Roman" w:hAnsi="Times New Roman" w:cs="Times New Roman"/>
+                <w:color w:val="000000" w:themeColor="text1"/>
+                <w:sz w:val="24"/>
+                <w:szCs w:val="24"/>
+              </w:rPr>
+              <w:t>1,000</w:t>
+            </w:r>
+          </w:p>
+        </w:tc>
+        <w:tc>
+          <w:tcPr>
+            <w:tcW w:w="2158" w:type="dxa"/>
+            <w:vAlign w:val="center"/>
+          </w:tcPr>
+          <w:p>
+            <w:pPr>
+              <w:tabs>
+                <w:tab w:val="left" w:pos="720"/>
+                <w:tab w:val="right" w:leader="dot" w:pos="7920"/>
+                <w:tab w:val="right" w:pos="8640"/>
+              </w:tabs>
+              <w:spacing w:line="276" w:lineRule="auto"/>
+              <w:jc w:val="center"/>
+              <w:rPr>
+                <w:rFonts w:ascii="Times New Roman" w:hAnsi="Times New Roman" w:cs="Times New Roman"/>
+                <w:color w:val="000000" w:themeColor="text1"/>
+                <w:sz w:val="24"/>
+                <w:szCs w:val="24"/>
+              </w:rPr>
+            </w:pPr>
+            <w:r>
+              <w:rPr>
+                <w:rFonts w:ascii="Times New Roman" w:hAnsi="Times New Roman" w:cs="Times New Roman"/>
+                <w:color w:val="000000" w:themeColor="text1"/>
+                <w:sz w:val="24"/>
+                <w:szCs w:val="24"/>
+              </w:rPr>
+              <w:t>25</w:t>
+            </w:r>
+            <w:r>
+              <w:rPr>
+                <w:rFonts w:ascii="Times New Roman" w:hAnsi="Times New Roman" w:cs="Times New Roman"/>
+                <w:color w:val="000000" w:themeColor="text1"/>
+                <w:sz w:val="24"/>
+                <w:szCs w:val="24"/>
+              </w:rPr>
+              <w:t>,</w:t>
+            </w:r>
+            <w:r>
+              <w:rPr>
+                <w:rFonts w:ascii="Times New Roman" w:hAnsi="Times New Roman" w:cs="Times New Roman"/>
+                <w:color w:val="000000" w:themeColor="text1"/>
+                <w:sz w:val="24"/>
+                <w:szCs w:val="24"/>
+              </w:rPr>
+              <w:t>053</w:t>
+            </w:r>
+          </w:p>
+        </w:tc>
+      </w:tr>
+      <w:tr>
+        <w:tc>
+          <w:tcPr>
+            <w:tcW w:w="2157" w:type="dxa"/>
+            <w:vAlign w:val="center"/>
+          </w:tcPr>
+          <w:p>
+            <w:pPr>
+              <w:tabs>
+                <w:tab w:val="left" w:pos="720"/>
+                <w:tab w:val="right" w:leader="dot" w:pos="7920"/>
+                <w:tab w:val="right" w:pos="8640"/>
+              </w:tabs>
+              <w:spacing w:line="276" w:lineRule="auto"/>
+              <w:jc w:val="center"/>
+              <w:rPr>
+                <w:rFonts w:ascii="Times New Roman" w:hAnsi="Times New Roman" w:cs="Times New Roman"/>
+                <w:color w:val="000000" w:themeColor="text1"/>
+                <w:sz w:val="24"/>
+                <w:szCs w:val="24"/>
+              </w:rPr>
+            </w:pPr>
+            <w:r>
+              <w:rPr>
+                <w:rFonts w:ascii="Times New Roman" w:hAnsi="Times New Roman" w:cs="Times New Roman"/>
+                <w:color w:val="000000" w:themeColor="text1"/>
+                <w:sz w:val="24"/>
+                <w:szCs w:val="24"/>
+              </w:rPr>
+              <w:t>Randomly Generated Graph 4</w:t>
+            </w:r>
+          </w:p>
+        </w:tc>
+        <w:tc>
+          <w:tcPr>
+            <w:tcW w:w="2157" w:type="dxa"/>
+            <w:vAlign w:val="center"/>
+          </w:tcPr>
+          <w:p>
+            <w:pPr>
+              <w:tabs>
+                <w:tab w:val="left" w:pos="720"/>
+                <w:tab w:val="right" w:leader="dot" w:pos="7920"/>
+                <w:tab w:val="right" w:pos="8640"/>
+              </w:tabs>
+              <w:spacing w:line="276" w:lineRule="auto"/>
+              <w:jc w:val="center"/>
+              <w:rPr>
+                <w:rFonts w:ascii="Times New Roman" w:hAnsi="Times New Roman" w:cs="Times New Roman"/>
+                <w:color w:val="000000" w:themeColor="text1"/>
+                <w:sz w:val="24"/>
+                <w:szCs w:val="24"/>
+              </w:rPr>
+            </w:pPr>
+            <w:r>
+              <w:rPr>
+                <w:rFonts w:ascii="Times New Roman" w:hAnsi="Times New Roman" w:cs="Times New Roman"/>
+                <w:color w:val="000000" w:themeColor="text1"/>
+                <w:sz w:val="24"/>
+                <w:szCs w:val="24"/>
+              </w:rPr>
+              <w:t>2,500</w:t>
+            </w:r>
+          </w:p>
+        </w:tc>
+        <w:tc>
+          <w:tcPr>
+            <w:tcW w:w="2158" w:type="dxa"/>
+            <w:vAlign w:val="center"/>
+          </w:tcPr>
+          <w:p>
+            <w:pPr>
+              <w:tabs>
+                <w:tab w:val="left" w:pos="720"/>
+                <w:tab w:val="right" w:leader="dot" w:pos="7920"/>
+                <w:tab w:val="right" w:pos="8640"/>
+              </w:tabs>
+              <w:spacing w:line="276" w:lineRule="auto"/>
+              <w:jc w:val="center"/>
+              <w:rPr>
+                <w:rFonts w:ascii="Times New Roman" w:hAnsi="Times New Roman" w:cs="Times New Roman"/>
+                <w:color w:val="000000" w:themeColor="text1"/>
+                <w:sz w:val="24"/>
+                <w:szCs w:val="24"/>
+              </w:rPr>
+            </w:pPr>
+            <w:r>
+              <w:rPr>
+                <w:rFonts w:ascii="Times New Roman" w:hAnsi="Times New Roman" w:cs="Times New Roman"/>
+                <w:color w:val="000000" w:themeColor="text1"/>
+                <w:sz w:val="24"/>
+                <w:szCs w:val="24"/>
+              </w:rPr>
+              <w:t>31</w:t>
+            </w:r>
+            <w:r>
+              <w:rPr>
+                <w:rFonts w:ascii="Times New Roman" w:hAnsi="Times New Roman" w:cs="Times New Roman"/>
+                <w:color w:val="000000" w:themeColor="text1"/>
+                <w:sz w:val="24"/>
+                <w:szCs w:val="24"/>
+              </w:rPr>
+              <w:t>,</w:t>
+            </w:r>
+            <w:r>
+              <w:rPr>
+                <w:rFonts w:ascii="Times New Roman" w:hAnsi="Times New Roman" w:cs="Times New Roman"/>
+                <w:color w:val="000000" w:themeColor="text1"/>
+                <w:sz w:val="24"/>
+                <w:szCs w:val="24"/>
+              </w:rPr>
+              <w:t>256</w:t>
+            </w:r>
+          </w:p>
+        </w:tc>
+      </w:tr>
+      <w:tr>
+        <w:tc>
+          <w:tcPr>
+            <w:tcW w:w="2157" w:type="dxa"/>
+            <w:vAlign w:val="center"/>
+          </w:tcPr>
+          <w:p>
+            <w:pPr>
+              <w:tabs>
+                <w:tab w:val="left" w:pos="720"/>
+                <w:tab w:val="right" w:leader="dot" w:pos="7920"/>
+                <w:tab w:val="right" w:pos="8640"/>
+              </w:tabs>
+              <w:spacing w:line="276" w:lineRule="auto"/>
+              <w:jc w:val="center"/>
+              <w:rPr>
+                <w:rFonts w:ascii="Times New Roman" w:hAnsi="Times New Roman" w:cs="Times New Roman"/>
+                <w:color w:val="000000" w:themeColor="text1"/>
+                <w:sz w:val="24"/>
+                <w:szCs w:val="24"/>
+              </w:rPr>
+            </w:pPr>
+            <w:r>
+              <w:rPr>
+                <w:rFonts w:ascii="Times New Roman" w:hAnsi="Times New Roman" w:cs="Times New Roman"/>
+                <w:color w:val="000000" w:themeColor="text1"/>
+                <w:sz w:val="24"/>
+                <w:szCs w:val="24"/>
+              </w:rPr>
+              <w:t>Randomly Generated Graph 5</w:t>
+            </w:r>
+          </w:p>
+        </w:tc>
+        <w:tc>
+          <w:tcPr>
+            <w:tcW w:w="2157" w:type="dxa"/>
+            <w:vAlign w:val="center"/>
+          </w:tcPr>
+          <w:p>
+            <w:pPr>
+              <w:tabs>
+                <w:tab w:val="left" w:pos="720"/>
+                <w:tab w:val="right" w:leader="dot" w:pos="7920"/>
+                <w:tab w:val="right" w:pos="8640"/>
+              </w:tabs>
+              <w:spacing w:line="276" w:lineRule="auto"/>
+              <w:jc w:val="center"/>
+              <w:rPr>
+                <w:rFonts w:ascii="Times New Roman" w:hAnsi="Times New Roman" w:cs="Times New Roman"/>
+                <w:color w:val="000000" w:themeColor="text1"/>
+                <w:sz w:val="24"/>
+                <w:szCs w:val="24"/>
+              </w:rPr>
+            </w:pPr>
+            <w:r>
+              <w:rPr>
+                <w:rFonts w:ascii="Times New Roman" w:hAnsi="Times New Roman" w:cs="Times New Roman"/>
+                <w:color w:val="000000" w:themeColor="text1"/>
+                <w:sz w:val="24"/>
+                <w:szCs w:val="24"/>
+              </w:rPr>
+              <w:t>5,000</w:t>
+            </w:r>
+          </w:p>
+        </w:tc>
+        <w:tc>
+          <w:tcPr>
+            <w:tcW w:w="2158" w:type="dxa"/>
+            <w:vAlign w:val="center"/>
+          </w:tcPr>
+          <w:p>
+            <w:pPr>
+              <w:tabs>
+                <w:tab w:val="left" w:pos="720"/>
+                <w:tab w:val="right" w:leader="dot" w:pos="7920"/>
+                <w:tab w:val="right" w:pos="8640"/>
+              </w:tabs>
+              <w:spacing w:line="276" w:lineRule="auto"/>
+              <w:jc w:val="center"/>
+              <w:rPr>
+                <w:rFonts w:ascii="Times New Roman" w:hAnsi="Times New Roman" w:cs="Times New Roman"/>
+                <w:color w:val="000000" w:themeColor="text1"/>
+                <w:sz w:val="24"/>
+                <w:szCs w:val="24"/>
+              </w:rPr>
+            </w:pPr>
+            <w:r>
+              <w:rPr>
+                <w:rFonts w:ascii="Times New Roman" w:hAnsi="Times New Roman" w:cs="Times New Roman"/>
+                <w:color w:val="000000" w:themeColor="text1"/>
+                <w:sz w:val="24"/>
+                <w:szCs w:val="24"/>
+              </w:rPr>
+              <w:t>12</w:t>
+            </w:r>
+            <w:r>
+              <w:rPr>
+                <w:rFonts w:ascii="Times New Roman" w:hAnsi="Times New Roman" w:cs="Times New Roman"/>
+                <w:color w:val="000000" w:themeColor="text1"/>
+                <w:sz w:val="24"/>
+                <w:szCs w:val="24"/>
+              </w:rPr>
+              <w:t>,</w:t>
+            </w:r>
+            <w:r>
+              <w:rPr>
+                <w:rFonts w:ascii="Times New Roman" w:hAnsi="Times New Roman" w:cs="Times New Roman"/>
+                <w:color w:val="000000" w:themeColor="text1"/>
+                <w:sz w:val="24"/>
+                <w:szCs w:val="24"/>
+              </w:rPr>
+              <w:t>385</w:t>
+            </w:r>
+          </w:p>
+        </w:tc>
+      </w:tr>
+    </w:tbl>
     <w:p>
       <w:pPr>
         <w:tabs>
@@ -34600,6 +35995,7 @@
                         <w:sz w:val="24"/>
                         <w:szCs w:val="24"/>
                       </w:rPr>
+                      <w:lastRenderedPageBreak/>
                       <w:t xml:space="preserve">[9] </w:t>
                     </w:r>
                   </w:p>
@@ -34724,7 +36120,6 @@
                         <w:sz w:val="24"/>
                         <w:szCs w:val="24"/>
                       </w:rPr>
-                      <w:lastRenderedPageBreak/>
                       <w:t xml:space="preserve">[11] </w:t>
                     </w:r>
                   </w:p>
@@ -35181,6 +36576,7 @@
                         <w:sz w:val="24"/>
                         <w:szCs w:val="24"/>
                       </w:rPr>
+                      <w:lastRenderedPageBreak/>
                       <w:t xml:space="preserve">[18] </w:t>
                     </w:r>
                   </w:p>
@@ -35243,18 +36639,7 @@
                         <w:sz w:val="24"/>
                         <w:szCs w:val="24"/>
                       </w:rPr>
-                      <w:t>[1</w:t>
-                    </w:r>
-                    <w:r>
-                      <w:rPr>
-                        <w:rFonts w:ascii="Times New Roman" w:hAnsi="Times New Roman" w:cs="Times New Roman"/>
-                        <w:noProof/>
-                        <w:color w:val="000000" w:themeColor="text1"/>
-                        <w:sz w:val="24"/>
-                        <w:szCs w:val="24"/>
-                      </w:rPr>
-                      <w:lastRenderedPageBreak/>
-                      <w:t xml:space="preserve">9] </w:t>
+                      <w:t xml:space="preserve">[19] </w:t>
                     </w:r>
                   </w:p>
                 </w:tc>
@@ -35282,7 +36667,6 @@
                         <w:sz w:val="24"/>
                         <w:szCs w:val="24"/>
                       </w:rPr>
-                      <w:lastRenderedPageBreak/>
                       <w:t>M. Aibin, "Connected Components in a Graph," Baeldung, 18 March 2024. [Online]. Available: https://www.baeldung.com/cs/graph-connected-components. [Accessed 5 February 2025].</w:t>
                     </w:r>
                   </w:p>
@@ -36243,6 +37627,7 @@
   <w:style w:type="character" w:default="1" w:styleId="DefaultParagraphFont">
     <w:name w:val="Default Paragraph Font"/>
     <w:uiPriority w:val="1"/>
+    <w:semiHidden/>
     <w:unhideWhenUsed/>
   </w:style>
   <w:style w:type="table" w:default="1" w:styleId="TableNormal">
@@ -36828,6 +38213,25 @@
       <w:sz w:val="20"/>
       <w:szCs w:val="20"/>
     </w:rPr>
+  </w:style>
+  <w:style w:type="table" w:styleId="TableGrid">
+    <w:name w:val="Table Grid"/>
+    <w:basedOn w:val="TableNormal"/>
+    <w:uiPriority w:val="39"/>
+    <w:rsid w:val="007530F2"/>
+    <w:pPr>
+      <w:spacing w:after="0" w:line="240" w:lineRule="auto"/>
+    </w:pPr>
+    <w:tblPr>
+      <w:tblBorders>
+        <w:top w:val="single" w:sz="4" w:space="0" w:color="auto"/>
+        <w:left w:val="single" w:sz="4" w:space="0" w:color="auto"/>
+        <w:bottom w:val="single" w:sz="4" w:space="0" w:color="auto"/>
+        <w:right w:val="single" w:sz="4" w:space="0" w:color="auto"/>
+        <w:insideH w:val="single" w:sz="4" w:space="0" w:color="auto"/>
+        <w:insideV w:val="single" w:sz="4" w:space="0" w:color="auto"/>
+      </w:tblBorders>
+    </w:tblPr>
   </w:style>
 </w:styles>
 </file>

</xml_diff>

<commit_message>
Added information about the graphs used for the experiments and tables for the results.
</commit_message>
<xml_diff>
--- a/Thesis Paper.docx
+++ b/Thesis Paper.docx
@@ -30414,7 +30414,6 @@
         </w:rPr>
         <w:t xml:space="preserve"> if its clique value is greater than the densest k-core value (e.g. confirming a 5-clique is part of our 4-core but a 3-clique is not). For every clique that is part of our k-core, </w:t>
       </w:r>
-      <w:proofErr w:type="gramStart"/>
       <w:r>
         <w:rPr>
           <w:rFonts w:ascii="Times New Roman" w:hAnsi="Times New Roman" w:cs="Times New Roman"/>
@@ -30424,7 +30423,6 @@
         </w:rPr>
         <w:t>all of</w:t>
       </w:r>
-      <w:proofErr w:type="gramEnd"/>
       <w:r>
         <w:rPr>
           <w:rFonts w:ascii="Times New Roman" w:hAnsi="Times New Roman" w:cs="Times New Roman"/>
@@ -31042,27 +31040,7 @@
           <w:sz w:val="24"/>
           <w:szCs w:val="24"/>
         </w:rPr>
-        <w:t xml:space="preserve">densest k-core subgraph with </w:t>
-      </w:r>
-      <w:proofErr w:type="gramStart"/>
-      <w:r>
-        <w:rPr>
-          <w:rFonts w:ascii="Times New Roman" w:hAnsi="Times New Roman" w:cs="Times New Roman"/>
-          <w:color w:val="000000" w:themeColor="text1"/>
-          <w:sz w:val="24"/>
-          <w:szCs w:val="24"/>
-        </w:rPr>
-        <w:t>all of</w:t>
-      </w:r>
-      <w:proofErr w:type="gramEnd"/>
-      <w:r>
-        <w:rPr>
-          <w:rFonts w:ascii="Times New Roman" w:hAnsi="Times New Roman" w:cs="Times New Roman"/>
-          <w:color w:val="000000" w:themeColor="text1"/>
-          <w:sz w:val="24"/>
-          <w:szCs w:val="24"/>
-        </w:rPr>
-        <w:t xml:space="preserve"> its relevant information stored. </w:t>
+        <w:t xml:space="preserve">densest k-core subgraph with all of its relevant information stored. </w:t>
       </w:r>
     </w:p>
     <w:p>
@@ -32164,27 +32142,7 @@
           <w:sz w:val="24"/>
           <w:szCs w:val="24"/>
         </w:rPr>
-        <w:t xml:space="preserve">to serve as a strict upper bound for </w:t>
-      </w:r>
-      <w:proofErr w:type="gramStart"/>
-      <w:r>
-        <w:rPr>
-          <w:rFonts w:ascii="Times New Roman" w:hAnsi="Times New Roman" w:cs="Times New Roman"/>
-          <w:color w:val="000000" w:themeColor="text1"/>
-          <w:sz w:val="24"/>
-          <w:szCs w:val="24"/>
-        </w:rPr>
-        <w:t>all of</w:t>
-      </w:r>
-      <w:proofErr w:type="gramEnd"/>
-      <w:r>
-        <w:rPr>
-          <w:rFonts w:ascii="Times New Roman" w:hAnsi="Times New Roman" w:cs="Times New Roman"/>
-          <w:color w:val="000000" w:themeColor="text1"/>
-          <w:sz w:val="24"/>
-          <w:szCs w:val="24"/>
-        </w:rPr>
-        <w:t xml:space="preserve"> the components. Then the kernel function </w:t>
+        <w:t xml:space="preserve">to serve as a strict upper bound for all of the components. Then the kernel function </w:t>
       </w:r>
       <w:proofErr w:type="spellStart"/>
       <w:r>
@@ -33621,84 +33579,6 @@
         </w:rPr>
         <w:t xml:space="preserve"> </w:t>
       </w:r>
-      <w:r>
-        <w:rPr>
-          <w:rFonts w:ascii="Times New Roman" w:hAnsi="Times New Roman" w:cs="Times New Roman"/>
-          <w:color w:val="000000" w:themeColor="text1"/>
-          <w:sz w:val="24"/>
-          <w:szCs w:val="24"/>
-        </w:rPr>
-        <w:t>The five real graphs include a social network of desert tortoises</w:t>
-      </w:r>
-      <w:r>
-        <w:rPr>
-          <w:rFonts w:ascii="Times New Roman" w:hAnsi="Times New Roman" w:cs="Times New Roman"/>
-          <w:color w:val="000000" w:themeColor="text1"/>
-          <w:sz w:val="24"/>
-          <w:szCs w:val="24"/>
-        </w:rPr>
-        <w:t xml:space="preserve"> (where the vertices are tortoises and edges connect tortoises that have interacted), a network of the proteins in yeast (where the vertices are proteins and edges are chemical bonds), a western US power grid network (where vertices are power stations and substations and edges are power lines), a social network of the European users of the music streaming service Deezer (where vertices are the users and edges represent friends on the service), and a network representation of </w:t>
-      </w:r>
-      <w:r>
-        <w:rPr>
-          <w:rFonts w:ascii="Times New Roman" w:hAnsi="Times New Roman" w:cs="Times New Roman"/>
-          <w:color w:val="000000" w:themeColor="text1"/>
-          <w:sz w:val="24"/>
-          <w:szCs w:val="24"/>
-        </w:rPr>
-        <w:t xml:space="preserve">co-authors on scientific papers in the condense matter field (where vertices are authors and edges represent if a pair has co-authored a paper before). </w:t>
-      </w:r>
-      <w:r>
-        <w:rPr>
-          <w:rFonts w:ascii="Times New Roman" w:hAnsi="Times New Roman" w:cs="Times New Roman"/>
-          <w:color w:val="000000" w:themeColor="text1"/>
-          <w:sz w:val="24"/>
-          <w:szCs w:val="24"/>
-          <w:highlight w:val="yellow"/>
-        </w:rPr>
-        <w:t>(</w:t>
-      </w:r>
-      <w:proofErr w:type="gramStart"/>
-      <w:r>
-        <w:rPr>
-          <w:rFonts w:ascii="Times New Roman" w:hAnsi="Times New Roman" w:cs="Times New Roman"/>
-          <w:color w:val="000000" w:themeColor="text1"/>
-          <w:sz w:val="24"/>
-          <w:szCs w:val="24"/>
-          <w:highlight w:val="yellow"/>
-        </w:rPr>
-        <w:t>insert</w:t>
-      </w:r>
-      <w:proofErr w:type="gramEnd"/>
-      <w:r>
-        <w:rPr>
-          <w:rFonts w:ascii="Times New Roman" w:hAnsi="Times New Roman" w:cs="Times New Roman"/>
-          <w:color w:val="000000" w:themeColor="text1"/>
-          <w:sz w:val="24"/>
-          <w:szCs w:val="24"/>
-          <w:highlight w:val="yellow"/>
-        </w:rPr>
-        <w:t xml:space="preserve"> citations for individual graphs? And the websites)</w:t>
-      </w:r>
-      <w:r>
-        <w:rPr>
-          <w:rFonts w:ascii="Times New Roman" w:hAnsi="Times New Roman" w:cs="Times New Roman"/>
-          <w:color w:val="000000" w:themeColor="text1"/>
-          <w:sz w:val="24"/>
-          <w:szCs w:val="24"/>
-        </w:rPr>
-        <w:t xml:space="preserve">. The randomly generated graphs were created with a Python program </w:t>
-      </w:r>
-      <w:r>
-        <w:rPr>
-          <w:rFonts w:ascii="Times New Roman" w:hAnsi="Times New Roman" w:cs="Times New Roman"/>
-          <w:color w:val="000000" w:themeColor="text1"/>
-          <w:sz w:val="24"/>
-          <w:szCs w:val="24"/>
-          <w:highlight w:val="yellow"/>
-        </w:rPr>
-        <w:t>(continue)</w:t>
-      </w:r>
     </w:p>
     <w:p>
       <w:pPr>
@@ -33715,23 +33595,780 @@
           <w:szCs w:val="24"/>
         </w:rPr>
       </w:pPr>
+      <w:r>
+        <w:rPr>
+          <w:rFonts w:ascii="Times New Roman" w:hAnsi="Times New Roman" w:cs="Times New Roman"/>
+          <w:color w:val="000000" w:themeColor="text1"/>
+          <w:sz w:val="24"/>
+          <w:szCs w:val="24"/>
+        </w:rPr>
+        <w:tab/>
+      </w:r>
+      <w:r>
+        <w:rPr>
+          <w:rFonts w:ascii="Times New Roman" w:hAnsi="Times New Roman" w:cs="Times New Roman"/>
+          <w:color w:val="000000" w:themeColor="text1"/>
+          <w:sz w:val="24"/>
+          <w:szCs w:val="24"/>
+        </w:rPr>
+        <w:t>The five real graphs include a social network of desert tortoises</w:t>
+      </w:r>
+      <w:r>
+        <w:rPr>
+          <w:rFonts w:ascii="Times New Roman" w:hAnsi="Times New Roman" w:cs="Times New Roman"/>
+          <w:color w:val="000000" w:themeColor="text1"/>
+          <w:sz w:val="24"/>
+          <w:szCs w:val="24"/>
+        </w:rPr>
+        <w:t xml:space="preserve"> (where the vertices are tortoises and edges connect tortoises that have interacted</w:t>
+      </w:r>
+      <w:r>
+        <w:rPr>
+          <w:rFonts w:ascii="Times New Roman" w:hAnsi="Times New Roman" w:cs="Times New Roman"/>
+          <w:color w:val="000000" w:themeColor="text1"/>
+          <w:sz w:val="24"/>
+          <w:szCs w:val="24"/>
+        </w:rPr>
+        <w:t xml:space="preserve"> </w:t>
+      </w:r>
+      <w:sdt>
+        <w:sdtPr>
+          <w:rPr>
+            <w:rFonts w:ascii="Times New Roman" w:hAnsi="Times New Roman" w:cs="Times New Roman"/>
+            <w:color w:val="000000" w:themeColor="text1"/>
+            <w:sz w:val="24"/>
+            <w:szCs w:val="24"/>
+          </w:rPr>
+          <w:id w:val="-82072491"/>
+          <w:citation/>
+        </w:sdtPr>
+        <w:sdtContent>
+          <w:r>
+            <w:rPr>
+              <w:rFonts w:ascii="Times New Roman" w:hAnsi="Times New Roman" w:cs="Times New Roman"/>
+              <w:color w:val="000000" w:themeColor="text1"/>
+              <w:sz w:val="24"/>
+              <w:szCs w:val="24"/>
+            </w:rPr>
+            <w:fldChar w:fldCharType="begin"/>
+          </w:r>
+          <w:r>
+            <w:rPr>
+              <w:rFonts w:ascii="Times New Roman" w:hAnsi="Times New Roman" w:cs="Times New Roman"/>
+              <w:color w:val="000000" w:themeColor="text1"/>
+              <w:sz w:val="24"/>
+              <w:szCs w:val="24"/>
+            </w:rPr>
+            <w:instrText xml:space="preserve"> CITATION Sah16 \l 1033 </w:instrText>
+          </w:r>
+          <w:r>
+            <w:rPr>
+              <w:rFonts w:ascii="Times New Roman" w:hAnsi="Times New Roman" w:cs="Times New Roman"/>
+              <w:color w:val="000000" w:themeColor="text1"/>
+              <w:sz w:val="24"/>
+              <w:szCs w:val="24"/>
+            </w:rPr>
+            <w:fldChar w:fldCharType="separate"/>
+          </w:r>
+          <w:r>
+            <w:rPr>
+              <w:rFonts w:ascii="Times New Roman" w:hAnsi="Times New Roman" w:cs="Times New Roman"/>
+              <w:noProof/>
+              <w:color w:val="000000" w:themeColor="text1"/>
+              <w:sz w:val="24"/>
+              <w:szCs w:val="24"/>
+            </w:rPr>
+            <w:t>[19]</w:t>
+          </w:r>
+          <w:r>
+            <w:rPr>
+              <w:rFonts w:ascii="Times New Roman" w:hAnsi="Times New Roman" w:cs="Times New Roman"/>
+              <w:color w:val="000000" w:themeColor="text1"/>
+              <w:sz w:val="24"/>
+              <w:szCs w:val="24"/>
+            </w:rPr>
+            <w:fldChar w:fldCharType="end"/>
+          </w:r>
+        </w:sdtContent>
+      </w:sdt>
+      <w:r>
+        <w:rPr>
+          <w:rFonts w:ascii="Times New Roman" w:hAnsi="Times New Roman" w:cs="Times New Roman"/>
+          <w:color w:val="000000" w:themeColor="text1"/>
+          <w:sz w:val="24"/>
+          <w:szCs w:val="24"/>
+        </w:rPr>
+        <w:t>)</w:t>
+      </w:r>
+      <w:r>
+        <w:rPr>
+          <w:rFonts w:ascii="Times New Roman" w:hAnsi="Times New Roman" w:cs="Times New Roman"/>
+          <w:color w:val="000000" w:themeColor="text1"/>
+          <w:sz w:val="24"/>
+          <w:szCs w:val="24"/>
+        </w:rPr>
+        <w:t>, a network of the proteins in yeast (where the vertices are proteins and edges are chemical bonds</w:t>
+      </w:r>
+      <w:r>
+        <w:rPr>
+          <w:rFonts w:ascii="Times New Roman" w:hAnsi="Times New Roman" w:cs="Times New Roman"/>
+          <w:color w:val="000000" w:themeColor="text1"/>
+          <w:sz w:val="24"/>
+          <w:szCs w:val="24"/>
+        </w:rPr>
+        <w:t xml:space="preserve"> </w:t>
+      </w:r>
+      <w:sdt>
+        <w:sdtPr>
+          <w:rPr>
+            <w:rFonts w:ascii="Times New Roman" w:hAnsi="Times New Roman" w:cs="Times New Roman"/>
+            <w:color w:val="000000" w:themeColor="text1"/>
+            <w:sz w:val="24"/>
+            <w:szCs w:val="24"/>
+          </w:rPr>
+          <w:id w:val="-612517644"/>
+          <w:citation/>
+        </w:sdtPr>
+        <w:sdtContent>
+          <w:r>
+            <w:rPr>
+              <w:rFonts w:ascii="Times New Roman" w:hAnsi="Times New Roman" w:cs="Times New Roman"/>
+              <w:color w:val="000000" w:themeColor="text1"/>
+              <w:sz w:val="24"/>
+              <w:szCs w:val="24"/>
+            </w:rPr>
+            <w:fldChar w:fldCharType="begin"/>
+          </w:r>
+          <w:r>
+            <w:rPr>
+              <w:rFonts w:ascii="Times New Roman" w:hAnsi="Times New Roman" w:cs="Times New Roman"/>
+              <w:color w:val="000000" w:themeColor="text1"/>
+              <w:sz w:val="24"/>
+              <w:szCs w:val="24"/>
+            </w:rPr>
+            <w:instrText xml:space="preserve"> CITATION Jeo01 \l 1033 </w:instrText>
+          </w:r>
+          <w:r>
+            <w:rPr>
+              <w:rFonts w:ascii="Times New Roman" w:hAnsi="Times New Roman" w:cs="Times New Roman"/>
+              <w:color w:val="000000" w:themeColor="text1"/>
+              <w:sz w:val="24"/>
+              <w:szCs w:val="24"/>
+            </w:rPr>
+            <w:fldChar w:fldCharType="separate"/>
+          </w:r>
+          <w:r>
+            <w:rPr>
+              <w:rFonts w:ascii="Times New Roman" w:hAnsi="Times New Roman" w:cs="Times New Roman"/>
+              <w:noProof/>
+              <w:color w:val="000000" w:themeColor="text1"/>
+              <w:sz w:val="24"/>
+              <w:szCs w:val="24"/>
+            </w:rPr>
+            <w:t>[20]</w:t>
+          </w:r>
+          <w:r>
+            <w:rPr>
+              <w:rFonts w:ascii="Times New Roman" w:hAnsi="Times New Roman" w:cs="Times New Roman"/>
+              <w:color w:val="000000" w:themeColor="text1"/>
+              <w:sz w:val="24"/>
+              <w:szCs w:val="24"/>
+            </w:rPr>
+            <w:fldChar w:fldCharType="end"/>
+          </w:r>
+        </w:sdtContent>
+      </w:sdt>
+      <w:r>
+        <w:rPr>
+          <w:rFonts w:ascii="Times New Roman" w:hAnsi="Times New Roman" w:cs="Times New Roman"/>
+          <w:color w:val="000000" w:themeColor="text1"/>
+          <w:sz w:val="24"/>
+          <w:szCs w:val="24"/>
+        </w:rPr>
+        <w:t>)</w:t>
+      </w:r>
+      <w:r>
+        <w:rPr>
+          <w:rFonts w:ascii="Times New Roman" w:hAnsi="Times New Roman" w:cs="Times New Roman"/>
+          <w:color w:val="000000" w:themeColor="text1"/>
+          <w:sz w:val="24"/>
+          <w:szCs w:val="24"/>
+        </w:rPr>
+        <w:t>, a western US power grid network (where vertices are power stations and substations and edges are power lines</w:t>
+      </w:r>
+      <w:r>
+        <w:rPr>
+          <w:rFonts w:ascii="Times New Roman" w:hAnsi="Times New Roman" w:cs="Times New Roman"/>
+          <w:color w:val="000000" w:themeColor="text1"/>
+          <w:sz w:val="24"/>
+          <w:szCs w:val="24"/>
+        </w:rPr>
+        <w:t xml:space="preserve"> </w:t>
+      </w:r>
+      <w:sdt>
+        <w:sdtPr>
+          <w:rPr>
+            <w:rFonts w:ascii="Times New Roman" w:hAnsi="Times New Roman" w:cs="Times New Roman"/>
+            <w:color w:val="000000" w:themeColor="text1"/>
+            <w:sz w:val="24"/>
+            <w:szCs w:val="24"/>
+          </w:rPr>
+          <w:id w:val="2001235058"/>
+          <w:citation/>
+        </w:sdtPr>
+        <w:sdtContent>
+          <w:r>
+            <w:rPr>
+              <w:rFonts w:ascii="Times New Roman" w:hAnsi="Times New Roman" w:cs="Times New Roman"/>
+              <w:color w:val="000000" w:themeColor="text1"/>
+              <w:sz w:val="24"/>
+              <w:szCs w:val="24"/>
+            </w:rPr>
+            <w:fldChar w:fldCharType="begin"/>
+          </w:r>
+          <w:r>
+            <w:rPr>
+              <w:rFonts w:ascii="Times New Roman" w:hAnsi="Times New Roman" w:cs="Times New Roman"/>
+              <w:color w:val="000000" w:themeColor="text1"/>
+              <w:sz w:val="24"/>
+              <w:szCs w:val="24"/>
+            </w:rPr>
+            <w:instrText xml:space="preserve"> CITATION Wat98 \l 1033 </w:instrText>
+          </w:r>
+          <w:r>
+            <w:rPr>
+              <w:rFonts w:ascii="Times New Roman" w:hAnsi="Times New Roman" w:cs="Times New Roman"/>
+              <w:color w:val="000000" w:themeColor="text1"/>
+              <w:sz w:val="24"/>
+              <w:szCs w:val="24"/>
+            </w:rPr>
+            <w:fldChar w:fldCharType="separate"/>
+          </w:r>
+          <w:r>
+            <w:rPr>
+              <w:rFonts w:ascii="Times New Roman" w:hAnsi="Times New Roman" w:cs="Times New Roman"/>
+              <w:noProof/>
+              <w:color w:val="000000" w:themeColor="text1"/>
+              <w:sz w:val="24"/>
+              <w:szCs w:val="24"/>
+            </w:rPr>
+            <w:t>[21]</w:t>
+          </w:r>
+          <w:r>
+            <w:rPr>
+              <w:rFonts w:ascii="Times New Roman" w:hAnsi="Times New Roman" w:cs="Times New Roman"/>
+              <w:color w:val="000000" w:themeColor="text1"/>
+              <w:sz w:val="24"/>
+              <w:szCs w:val="24"/>
+            </w:rPr>
+            <w:fldChar w:fldCharType="end"/>
+          </w:r>
+        </w:sdtContent>
+      </w:sdt>
+      <w:r>
+        <w:rPr>
+          <w:rFonts w:ascii="Times New Roman" w:hAnsi="Times New Roman" w:cs="Times New Roman"/>
+          <w:color w:val="000000" w:themeColor="text1"/>
+          <w:sz w:val="24"/>
+          <w:szCs w:val="24"/>
+        </w:rPr>
+        <w:t>)</w:t>
+      </w:r>
+      <w:r>
+        <w:rPr>
+          <w:rFonts w:ascii="Times New Roman" w:hAnsi="Times New Roman" w:cs="Times New Roman"/>
+          <w:color w:val="000000" w:themeColor="text1"/>
+          <w:sz w:val="24"/>
+          <w:szCs w:val="24"/>
+        </w:rPr>
+        <w:t>, a social network of the European users of the music streaming service Deezer (where vertices are the users and edges represent friends on the service</w:t>
+      </w:r>
+      <w:r>
+        <w:rPr>
+          <w:rFonts w:ascii="Times New Roman" w:hAnsi="Times New Roman" w:cs="Times New Roman"/>
+          <w:color w:val="000000" w:themeColor="text1"/>
+          <w:sz w:val="24"/>
+          <w:szCs w:val="24"/>
+        </w:rPr>
+        <w:t xml:space="preserve"> </w:t>
+      </w:r>
+      <w:sdt>
+        <w:sdtPr>
+          <w:rPr>
+            <w:rFonts w:ascii="Times New Roman" w:hAnsi="Times New Roman" w:cs="Times New Roman"/>
+            <w:color w:val="000000" w:themeColor="text1"/>
+            <w:sz w:val="24"/>
+            <w:szCs w:val="24"/>
+          </w:rPr>
+          <w:id w:val="451600092"/>
+          <w:citation/>
+        </w:sdtPr>
+        <w:sdtContent>
+          <w:r>
+            <w:rPr>
+              <w:rFonts w:ascii="Times New Roman" w:hAnsi="Times New Roman" w:cs="Times New Roman"/>
+              <w:color w:val="000000" w:themeColor="text1"/>
+              <w:sz w:val="24"/>
+              <w:szCs w:val="24"/>
+            </w:rPr>
+            <w:fldChar w:fldCharType="begin"/>
+          </w:r>
+          <w:r>
+            <w:rPr>
+              <w:rFonts w:ascii="Times New Roman" w:hAnsi="Times New Roman" w:cs="Times New Roman"/>
+              <w:color w:val="000000" w:themeColor="text1"/>
+              <w:sz w:val="24"/>
+              <w:szCs w:val="24"/>
+            </w:rPr>
+            <w:instrText xml:space="preserve"> CITATION Sar20 \l 1033 </w:instrText>
+          </w:r>
+          <w:r>
+            <w:rPr>
+              <w:rFonts w:ascii="Times New Roman" w:hAnsi="Times New Roman" w:cs="Times New Roman"/>
+              <w:color w:val="000000" w:themeColor="text1"/>
+              <w:sz w:val="24"/>
+              <w:szCs w:val="24"/>
+            </w:rPr>
+            <w:fldChar w:fldCharType="separate"/>
+          </w:r>
+          <w:r>
+            <w:rPr>
+              <w:rFonts w:ascii="Times New Roman" w:hAnsi="Times New Roman" w:cs="Times New Roman"/>
+              <w:noProof/>
+              <w:color w:val="000000" w:themeColor="text1"/>
+              <w:sz w:val="24"/>
+              <w:szCs w:val="24"/>
+            </w:rPr>
+            <w:t>[22]</w:t>
+          </w:r>
+          <w:r>
+            <w:rPr>
+              <w:rFonts w:ascii="Times New Roman" w:hAnsi="Times New Roman" w:cs="Times New Roman"/>
+              <w:color w:val="000000" w:themeColor="text1"/>
+              <w:sz w:val="24"/>
+              <w:szCs w:val="24"/>
+            </w:rPr>
+            <w:fldChar w:fldCharType="end"/>
+          </w:r>
+        </w:sdtContent>
+      </w:sdt>
+      <w:r>
+        <w:rPr>
+          <w:rFonts w:ascii="Times New Roman" w:hAnsi="Times New Roman" w:cs="Times New Roman"/>
+          <w:color w:val="000000" w:themeColor="text1"/>
+          <w:sz w:val="24"/>
+          <w:szCs w:val="24"/>
+        </w:rPr>
+        <w:t>)</w:t>
+      </w:r>
+      <w:r>
+        <w:rPr>
+          <w:rFonts w:ascii="Times New Roman" w:hAnsi="Times New Roman" w:cs="Times New Roman"/>
+          <w:color w:val="000000" w:themeColor="text1"/>
+          <w:sz w:val="24"/>
+          <w:szCs w:val="24"/>
+        </w:rPr>
+        <w:t xml:space="preserve">, and a network representation of </w:t>
+      </w:r>
+      <w:r>
+        <w:rPr>
+          <w:rFonts w:ascii="Times New Roman" w:hAnsi="Times New Roman" w:cs="Times New Roman"/>
+          <w:color w:val="000000" w:themeColor="text1"/>
+          <w:sz w:val="24"/>
+          <w:szCs w:val="24"/>
+        </w:rPr>
+        <w:t xml:space="preserve">co-authors on scientific papers in the condense matter field (where vertices are authors and edges represent </w:t>
+      </w:r>
+      <w:r>
+        <w:rPr>
+          <w:rFonts w:ascii="Times New Roman" w:hAnsi="Times New Roman" w:cs="Times New Roman"/>
+          <w:color w:val="000000" w:themeColor="text1"/>
+          <w:sz w:val="24"/>
+          <w:szCs w:val="24"/>
+        </w:rPr>
+        <w:t>whether</w:t>
+      </w:r>
+      <w:r>
+        <w:rPr>
+          <w:rFonts w:ascii="Times New Roman" w:hAnsi="Times New Roman" w:cs="Times New Roman"/>
+          <w:color w:val="000000" w:themeColor="text1"/>
+          <w:sz w:val="24"/>
+          <w:szCs w:val="24"/>
+        </w:rPr>
+        <w:t xml:space="preserve"> a pair has co-authored a paper before</w:t>
+      </w:r>
+      <w:r>
+        <w:rPr>
+          <w:rFonts w:ascii="Times New Roman" w:hAnsi="Times New Roman" w:cs="Times New Roman"/>
+          <w:color w:val="000000" w:themeColor="text1"/>
+          <w:sz w:val="24"/>
+          <w:szCs w:val="24"/>
+        </w:rPr>
+        <w:t xml:space="preserve"> </w:t>
+      </w:r>
+      <w:sdt>
+        <w:sdtPr>
+          <w:rPr>
+            <w:rFonts w:ascii="Times New Roman" w:hAnsi="Times New Roman" w:cs="Times New Roman"/>
+            <w:color w:val="000000" w:themeColor="text1"/>
+            <w:sz w:val="24"/>
+            <w:szCs w:val="24"/>
+          </w:rPr>
+          <w:id w:val="-1771922831"/>
+          <w:citation/>
+        </w:sdtPr>
+        <w:sdtContent>
+          <w:r>
+            <w:rPr>
+              <w:rFonts w:ascii="Times New Roman" w:hAnsi="Times New Roman" w:cs="Times New Roman"/>
+              <w:color w:val="000000" w:themeColor="text1"/>
+              <w:sz w:val="24"/>
+              <w:szCs w:val="24"/>
+            </w:rPr>
+            <w:fldChar w:fldCharType="begin"/>
+          </w:r>
+          <w:r>
+            <w:rPr>
+              <w:rFonts w:ascii="Times New Roman" w:hAnsi="Times New Roman" w:cs="Times New Roman"/>
+              <w:color w:val="000000" w:themeColor="text1"/>
+              <w:sz w:val="24"/>
+              <w:szCs w:val="24"/>
+            </w:rPr>
+            <w:instrText xml:space="preserve"> CITATION JLe07 \l 1033 </w:instrText>
+          </w:r>
+          <w:r>
+            <w:rPr>
+              <w:rFonts w:ascii="Times New Roman" w:hAnsi="Times New Roman" w:cs="Times New Roman"/>
+              <w:color w:val="000000" w:themeColor="text1"/>
+              <w:sz w:val="24"/>
+              <w:szCs w:val="24"/>
+            </w:rPr>
+            <w:fldChar w:fldCharType="separate"/>
+          </w:r>
+          <w:r>
+            <w:rPr>
+              <w:rFonts w:ascii="Times New Roman" w:hAnsi="Times New Roman" w:cs="Times New Roman"/>
+              <w:noProof/>
+              <w:color w:val="000000" w:themeColor="text1"/>
+              <w:sz w:val="24"/>
+              <w:szCs w:val="24"/>
+            </w:rPr>
+            <w:t>[23]</w:t>
+          </w:r>
+          <w:r>
+            <w:rPr>
+              <w:rFonts w:ascii="Times New Roman" w:hAnsi="Times New Roman" w:cs="Times New Roman"/>
+              <w:color w:val="000000" w:themeColor="text1"/>
+              <w:sz w:val="24"/>
+              <w:szCs w:val="24"/>
+            </w:rPr>
+            <w:fldChar w:fldCharType="end"/>
+          </w:r>
+        </w:sdtContent>
+      </w:sdt>
+      <w:r>
+        <w:rPr>
+          <w:rFonts w:ascii="Times New Roman" w:hAnsi="Times New Roman" w:cs="Times New Roman"/>
+          <w:color w:val="000000" w:themeColor="text1"/>
+          <w:sz w:val="24"/>
+          <w:szCs w:val="24"/>
+        </w:rPr>
+        <w:t xml:space="preserve">) </w:t>
+      </w:r>
+      <w:sdt>
+        <w:sdtPr>
+          <w:rPr>
+            <w:rFonts w:ascii="Times New Roman" w:hAnsi="Times New Roman" w:cs="Times New Roman"/>
+            <w:color w:val="000000" w:themeColor="text1"/>
+            <w:sz w:val="24"/>
+            <w:szCs w:val="24"/>
+          </w:rPr>
+          <w:id w:val="-608973580"/>
+          <w:citation/>
+        </w:sdtPr>
+        <w:sdtContent>
+          <w:r>
+            <w:rPr>
+              <w:rFonts w:ascii="Times New Roman" w:hAnsi="Times New Roman" w:cs="Times New Roman"/>
+              <w:color w:val="000000" w:themeColor="text1"/>
+              <w:sz w:val="24"/>
+              <w:szCs w:val="24"/>
+            </w:rPr>
+            <w:fldChar w:fldCharType="begin"/>
+          </w:r>
+          <w:r>
+            <w:rPr>
+              <w:rFonts w:ascii="Times New Roman" w:hAnsi="Times New Roman" w:cs="Times New Roman"/>
+              <w:color w:val="000000" w:themeColor="text1"/>
+              <w:sz w:val="24"/>
+              <w:szCs w:val="24"/>
+            </w:rPr>
+            <w:instrText xml:space="preserve"> CITATION Jur25 \l 1033 </w:instrText>
+          </w:r>
+          <w:r>
+            <w:rPr>
+              <w:rFonts w:ascii="Times New Roman" w:hAnsi="Times New Roman" w:cs="Times New Roman"/>
+              <w:color w:val="000000" w:themeColor="text1"/>
+              <w:sz w:val="24"/>
+              <w:szCs w:val="24"/>
+            </w:rPr>
+            <w:fldChar w:fldCharType="separate"/>
+          </w:r>
+          <w:r>
+            <w:rPr>
+              <w:rFonts w:ascii="Times New Roman" w:hAnsi="Times New Roman" w:cs="Times New Roman"/>
+              <w:noProof/>
+              <w:color w:val="000000" w:themeColor="text1"/>
+              <w:sz w:val="24"/>
+              <w:szCs w:val="24"/>
+            </w:rPr>
+            <w:t>[24]</w:t>
+          </w:r>
+          <w:r>
+            <w:rPr>
+              <w:rFonts w:ascii="Times New Roman" w:hAnsi="Times New Roman" w:cs="Times New Roman"/>
+              <w:color w:val="000000" w:themeColor="text1"/>
+              <w:sz w:val="24"/>
+              <w:szCs w:val="24"/>
+            </w:rPr>
+            <w:fldChar w:fldCharType="end"/>
+          </w:r>
+        </w:sdtContent>
+      </w:sdt>
+      <w:sdt>
+        <w:sdtPr>
+          <w:rPr>
+            <w:rFonts w:ascii="Times New Roman" w:hAnsi="Times New Roman" w:cs="Times New Roman"/>
+            <w:color w:val="000000" w:themeColor="text1"/>
+            <w:sz w:val="24"/>
+            <w:szCs w:val="24"/>
+          </w:rPr>
+          <w:id w:val="247402173"/>
+          <w:citation/>
+        </w:sdtPr>
+        <w:sdtContent>
+          <w:r>
+            <w:rPr>
+              <w:rFonts w:ascii="Times New Roman" w:hAnsi="Times New Roman" w:cs="Times New Roman"/>
+              <w:color w:val="000000" w:themeColor="text1"/>
+              <w:sz w:val="24"/>
+              <w:szCs w:val="24"/>
+            </w:rPr>
+            <w:fldChar w:fldCharType="begin"/>
+          </w:r>
+          <w:r>
+            <w:rPr>
+              <w:rFonts w:ascii="Times New Roman" w:hAnsi="Times New Roman" w:cs="Times New Roman"/>
+              <w:color w:val="000000" w:themeColor="text1"/>
+              <w:sz w:val="24"/>
+              <w:szCs w:val="24"/>
+            </w:rPr>
+            <w:instrText xml:space="preserve"> CITATION Rya25 \l 1033 </w:instrText>
+          </w:r>
+          <w:r>
+            <w:rPr>
+              <w:rFonts w:ascii="Times New Roman" w:hAnsi="Times New Roman" w:cs="Times New Roman"/>
+              <w:color w:val="000000" w:themeColor="text1"/>
+              <w:sz w:val="24"/>
+              <w:szCs w:val="24"/>
+            </w:rPr>
+            <w:fldChar w:fldCharType="separate"/>
+          </w:r>
+          <w:r>
+            <w:rPr>
+              <w:rFonts w:ascii="Times New Roman" w:hAnsi="Times New Roman" w:cs="Times New Roman"/>
+              <w:noProof/>
+              <w:color w:val="000000" w:themeColor="text1"/>
+              <w:sz w:val="24"/>
+              <w:szCs w:val="24"/>
+            </w:rPr>
+            <w:t xml:space="preserve"> </w:t>
+          </w:r>
+          <w:r>
+            <w:rPr>
+              <w:rFonts w:ascii="Times New Roman" w:hAnsi="Times New Roman" w:cs="Times New Roman"/>
+              <w:noProof/>
+              <w:color w:val="000000" w:themeColor="text1"/>
+              <w:sz w:val="24"/>
+              <w:szCs w:val="24"/>
+            </w:rPr>
+            <w:t>[25]</w:t>
+          </w:r>
+          <w:r>
+            <w:rPr>
+              <w:rFonts w:ascii="Times New Roman" w:hAnsi="Times New Roman" w:cs="Times New Roman"/>
+              <w:color w:val="000000" w:themeColor="text1"/>
+              <w:sz w:val="24"/>
+              <w:szCs w:val="24"/>
+            </w:rPr>
+            <w:fldChar w:fldCharType="end"/>
+          </w:r>
+        </w:sdtContent>
+      </w:sdt>
+      <w:r>
+        <w:rPr>
+          <w:rFonts w:ascii="Times New Roman" w:hAnsi="Times New Roman" w:cs="Times New Roman"/>
+          <w:color w:val="000000" w:themeColor="text1"/>
+          <w:sz w:val="24"/>
+          <w:szCs w:val="24"/>
+        </w:rPr>
+        <w:t>.</w:t>
+      </w:r>
+      <w:r>
+        <w:rPr>
+          <w:rFonts w:ascii="Times New Roman" w:hAnsi="Times New Roman" w:cs="Times New Roman"/>
+          <w:color w:val="000000" w:themeColor="text1"/>
+          <w:sz w:val="24"/>
+          <w:szCs w:val="24"/>
+        </w:rPr>
+        <w:t xml:space="preserve"> </w:t>
+      </w:r>
+      <w:r>
+        <w:rPr>
+          <w:rFonts w:ascii="Times New Roman" w:hAnsi="Times New Roman" w:cs="Times New Roman"/>
+          <w:color w:val="000000" w:themeColor="text1"/>
+          <w:sz w:val="24"/>
+          <w:szCs w:val="24"/>
+        </w:rPr>
+        <w:t>The randomly generated graphs were created with a Python program</w:t>
+      </w:r>
+      <w:r>
+        <w:rPr>
+          <w:rFonts w:ascii="Times New Roman" w:hAnsi="Times New Roman" w:cs="Times New Roman"/>
+          <w:color w:val="000000" w:themeColor="text1"/>
+          <w:sz w:val="24"/>
+          <w:szCs w:val="24"/>
+        </w:rPr>
+        <w:t xml:space="preserve"> which takes a number of vertices and a decimal chance for any two vertices to be connected as input. This program creates a 2-dimensional array as an empty adjacency list, then checks every possible vertex pair. For each vertex pair it randomly decides if the two are connected based on the input decimal chance, and if they are connected both are added to each other’s list of connected vertices in the adjacency list. For our randomly generated graphs 1 through 5, the chances of a connection between any vertex pair were 5%, 10%, 5%, 1%, and 0.1% respectively.</w:t>
+      </w:r>
+    </w:p>
+    <w:p>
+      <w:pPr>
+        <w:pStyle w:val="Caption"/>
+        <w:keepNext/>
+        <w:spacing w:line="480" w:lineRule="auto"/>
+        <w:rPr>
+          <w:rFonts w:ascii="Times New Roman" w:hAnsi="Times New Roman" w:cs="Times New Roman"/>
+          <w:b/>
+          <w:bCs/>
+          <w:i w:val="0"/>
+          <w:iCs w:val="0"/>
+          <w:sz w:val="24"/>
+          <w:szCs w:val="24"/>
+        </w:rPr>
+      </w:pPr>
+      <w:r>
+        <w:rPr>
+          <w:rFonts w:ascii="Times New Roman" w:hAnsi="Times New Roman" w:cs="Times New Roman"/>
+          <w:b/>
+          <w:bCs/>
+          <w:i w:val="0"/>
+          <w:iCs w:val="0"/>
+          <w:sz w:val="24"/>
+          <w:szCs w:val="24"/>
+        </w:rPr>
+        <w:lastRenderedPageBreak/>
+        <w:t xml:space="preserve">Table </w:t>
+      </w:r>
+      <w:r>
+        <w:rPr>
+          <w:rFonts w:ascii="Times New Roman" w:hAnsi="Times New Roman" w:cs="Times New Roman"/>
+          <w:b/>
+          <w:bCs/>
+          <w:i w:val="0"/>
+          <w:iCs w:val="0"/>
+          <w:sz w:val="24"/>
+          <w:szCs w:val="24"/>
+        </w:rPr>
+        <w:fldChar w:fldCharType="begin"/>
+      </w:r>
+      <w:r>
+        <w:rPr>
+          <w:rFonts w:ascii="Times New Roman" w:hAnsi="Times New Roman" w:cs="Times New Roman"/>
+          <w:b/>
+          <w:bCs/>
+          <w:i w:val="0"/>
+          <w:iCs w:val="0"/>
+          <w:sz w:val="24"/>
+          <w:szCs w:val="24"/>
+        </w:rPr>
+        <w:instrText xml:space="preserve"> SEQ Table \* ARABIC </w:instrText>
+      </w:r>
+      <w:r>
+        <w:rPr>
+          <w:rFonts w:ascii="Times New Roman" w:hAnsi="Times New Roman" w:cs="Times New Roman"/>
+          <w:b/>
+          <w:bCs/>
+          <w:i w:val="0"/>
+          <w:iCs w:val="0"/>
+          <w:sz w:val="24"/>
+          <w:szCs w:val="24"/>
+        </w:rPr>
+        <w:fldChar w:fldCharType="separate"/>
+      </w:r>
+      <w:r>
+        <w:rPr>
+          <w:rFonts w:ascii="Times New Roman" w:hAnsi="Times New Roman" w:cs="Times New Roman"/>
+          <w:b/>
+          <w:bCs/>
+          <w:i w:val="0"/>
+          <w:iCs w:val="0"/>
+          <w:noProof/>
+          <w:sz w:val="24"/>
+          <w:szCs w:val="24"/>
+        </w:rPr>
+        <w:t>1</w:t>
+      </w:r>
+      <w:r>
+        <w:rPr>
+          <w:rFonts w:ascii="Times New Roman" w:hAnsi="Times New Roman" w:cs="Times New Roman"/>
+          <w:b/>
+          <w:bCs/>
+          <w:i w:val="0"/>
+          <w:iCs w:val="0"/>
+          <w:sz w:val="24"/>
+          <w:szCs w:val="24"/>
+        </w:rPr>
+        <w:fldChar w:fldCharType="end"/>
+      </w:r>
+    </w:p>
+    <w:p>
+      <w:pPr>
+        <w:spacing w:line="480" w:lineRule="auto"/>
+        <w:rPr>
+          <w:rFonts w:ascii="Times New Roman" w:hAnsi="Times New Roman" w:cs="Times New Roman"/>
+          <w:i/>
+          <w:iCs/>
+          <w:sz w:val="24"/>
+          <w:szCs w:val="24"/>
+        </w:rPr>
+      </w:pPr>
+      <w:r>
+        <w:rPr>
+          <w:rFonts w:ascii="Times New Roman" w:hAnsi="Times New Roman" w:cs="Times New Roman"/>
+          <w:i/>
+          <w:iCs/>
+          <w:sz w:val="24"/>
+          <w:szCs w:val="24"/>
+        </w:rPr>
+        <w:t>Graphs by number of edges and vertices</w:t>
+      </w:r>
     </w:p>
     <w:tbl>
       <w:tblPr>
         <w:tblStyle w:val="TableGrid"/>
-        <w:tblW w:w="0" w:type="auto"/>
-        <w:tblInd w:w="720" w:type="dxa"/>
+        <w:tblW w:w="5000" w:type="pct"/>
         <w:tblLook w:val="04A0" w:firstRow="1" w:lastRow="0" w:firstColumn="1" w:lastColumn="0" w:noHBand="0" w:noVBand="1"/>
       </w:tblPr>
       <w:tblGrid>
-        <w:gridCol w:w="2157"/>
-        <w:gridCol w:w="2157"/>
-        <w:gridCol w:w="2158"/>
+        <w:gridCol w:w="4239"/>
+        <w:gridCol w:w="2296"/>
+        <w:gridCol w:w="2095"/>
       </w:tblGrid>
       <w:tr>
         <w:tc>
           <w:tcPr>
-            <w:tcW w:w="2157" w:type="dxa"/>
+            <w:tcW w:w="2456" w:type="pct"/>
             <w:vAlign w:val="center"/>
           </w:tcPr>
           <w:p>
@@ -33763,7 +34400,7 @@
         </w:tc>
         <w:tc>
           <w:tcPr>
-            <w:tcW w:w="2157" w:type="dxa"/>
+            <w:tcW w:w="1330" w:type="pct"/>
             <w:vAlign w:val="center"/>
           </w:tcPr>
           <w:p>
@@ -33795,7 +34432,7 @@
         </w:tc>
         <w:tc>
           <w:tcPr>
-            <w:tcW w:w="2158" w:type="dxa"/>
+            <w:tcW w:w="1214" w:type="pct"/>
             <w:vAlign w:val="center"/>
           </w:tcPr>
           <w:p>
@@ -33829,7 +34466,7 @@
       <w:tr>
         <w:tc>
           <w:tcPr>
-            <w:tcW w:w="2157" w:type="dxa"/>
+            <w:tcW w:w="2456" w:type="pct"/>
             <w:vAlign w:val="center"/>
           </w:tcPr>
           <w:p>
@@ -33861,7 +34498,7 @@
         </w:tc>
         <w:tc>
           <w:tcPr>
-            <w:tcW w:w="2157" w:type="dxa"/>
+            <w:tcW w:w="1330" w:type="pct"/>
             <w:vAlign w:val="center"/>
           </w:tcPr>
           <w:p>
@@ -33893,7 +34530,7 @@
         </w:tc>
         <w:tc>
           <w:tcPr>
-            <w:tcW w:w="2158" w:type="dxa"/>
+            <w:tcW w:w="1214" w:type="pct"/>
             <w:vAlign w:val="center"/>
           </w:tcPr>
           <w:p>
@@ -33927,7 +34564,7 @@
       <w:tr>
         <w:tc>
           <w:tcPr>
-            <w:tcW w:w="2157" w:type="dxa"/>
+            <w:tcW w:w="2456" w:type="pct"/>
             <w:vAlign w:val="center"/>
           </w:tcPr>
           <w:p>
@@ -33959,7 +34596,7 @@
         </w:tc>
         <w:tc>
           <w:tcPr>
-            <w:tcW w:w="2157" w:type="dxa"/>
+            <w:tcW w:w="1330" w:type="pct"/>
             <w:vAlign w:val="center"/>
           </w:tcPr>
           <w:p>
@@ -34009,7 +34646,7 @@
         </w:tc>
         <w:tc>
           <w:tcPr>
-            <w:tcW w:w="2158" w:type="dxa"/>
+            <w:tcW w:w="1214" w:type="pct"/>
             <w:vAlign w:val="center"/>
           </w:tcPr>
           <w:p>
@@ -34061,7 +34698,7 @@
       <w:tr>
         <w:tc>
           <w:tcPr>
-            <w:tcW w:w="2157" w:type="dxa"/>
+            <w:tcW w:w="2456" w:type="pct"/>
             <w:vAlign w:val="center"/>
           </w:tcPr>
           <w:p>
@@ -34102,7 +34739,7 @@
         </w:tc>
         <w:tc>
           <w:tcPr>
-            <w:tcW w:w="2157" w:type="dxa"/>
+            <w:tcW w:w="1330" w:type="pct"/>
             <w:vAlign w:val="center"/>
           </w:tcPr>
           <w:p>
@@ -34152,7 +34789,7 @@
         </w:tc>
         <w:tc>
           <w:tcPr>
-            <w:tcW w:w="2158" w:type="dxa"/>
+            <w:tcW w:w="1214" w:type="pct"/>
             <w:vAlign w:val="center"/>
           </w:tcPr>
           <w:p>
@@ -34204,7 +34841,7 @@
       <w:tr>
         <w:tc>
           <w:tcPr>
-            <w:tcW w:w="2157" w:type="dxa"/>
+            <w:tcW w:w="2456" w:type="pct"/>
             <w:vAlign w:val="center"/>
           </w:tcPr>
           <w:p>
@@ -34236,7 +34873,7 @@
         </w:tc>
         <w:tc>
           <w:tcPr>
-            <w:tcW w:w="2157" w:type="dxa"/>
+            <w:tcW w:w="1330" w:type="pct"/>
             <w:vAlign w:val="center"/>
           </w:tcPr>
           <w:p>
@@ -34286,7 +34923,7 @@
         </w:tc>
         <w:tc>
           <w:tcPr>
-            <w:tcW w:w="2158" w:type="dxa"/>
+            <w:tcW w:w="1214" w:type="pct"/>
             <w:vAlign w:val="center"/>
           </w:tcPr>
           <w:p>
@@ -34320,7 +34957,7 @@
       <w:tr>
         <w:tc>
           <w:tcPr>
-            <w:tcW w:w="2157" w:type="dxa"/>
+            <w:tcW w:w="2456" w:type="pct"/>
             <w:vAlign w:val="center"/>
           </w:tcPr>
           <w:p>
@@ -34346,14 +34983,13 @@
                 <w:sz w:val="24"/>
                 <w:szCs w:val="24"/>
               </w:rPr>
-              <w:lastRenderedPageBreak/>
               <w:t>Condense Matter Co-Author Network</w:t>
             </w:r>
           </w:p>
         </w:tc>
         <w:tc>
           <w:tcPr>
-            <w:tcW w:w="2157" w:type="dxa"/>
+            <w:tcW w:w="1330" w:type="pct"/>
             <w:vAlign w:val="center"/>
           </w:tcPr>
           <w:p>
@@ -34403,7 +35039,7 @@
         </w:tc>
         <w:tc>
           <w:tcPr>
-            <w:tcW w:w="2158" w:type="dxa"/>
+            <w:tcW w:w="1214" w:type="pct"/>
             <w:vAlign w:val="center"/>
           </w:tcPr>
           <w:p>
@@ -34455,7 +35091,7 @@
       <w:tr>
         <w:tc>
           <w:tcPr>
-            <w:tcW w:w="2157" w:type="dxa"/>
+            <w:tcW w:w="2456" w:type="pct"/>
             <w:vAlign w:val="center"/>
           </w:tcPr>
           <w:p>
@@ -34487,7 +35123,7 @@
         </w:tc>
         <w:tc>
           <w:tcPr>
-            <w:tcW w:w="2157" w:type="dxa"/>
+            <w:tcW w:w="1330" w:type="pct"/>
             <w:vAlign w:val="center"/>
           </w:tcPr>
           <w:p>
@@ -34519,7 +35155,7 @@
         </w:tc>
         <w:tc>
           <w:tcPr>
-            <w:tcW w:w="2158" w:type="dxa"/>
+            <w:tcW w:w="1214" w:type="pct"/>
             <w:vAlign w:val="center"/>
           </w:tcPr>
           <w:p>
@@ -34571,7 +35207,7 @@
       <w:tr>
         <w:tc>
           <w:tcPr>
-            <w:tcW w:w="2157" w:type="dxa"/>
+            <w:tcW w:w="2456" w:type="pct"/>
             <w:vAlign w:val="center"/>
           </w:tcPr>
           <w:p>
@@ -34603,7 +35239,7 @@
         </w:tc>
         <w:tc>
           <w:tcPr>
-            <w:tcW w:w="2157" w:type="dxa"/>
+            <w:tcW w:w="1330" w:type="pct"/>
             <w:vAlign w:val="center"/>
           </w:tcPr>
           <w:p>
@@ -34635,7 +35271,7 @@
         </w:tc>
         <w:tc>
           <w:tcPr>
-            <w:tcW w:w="2158" w:type="dxa"/>
+            <w:tcW w:w="1214" w:type="pct"/>
             <w:vAlign w:val="center"/>
           </w:tcPr>
           <w:p>
@@ -34687,7 +35323,7 @@
       <w:tr>
         <w:tc>
           <w:tcPr>
-            <w:tcW w:w="2157" w:type="dxa"/>
+            <w:tcW w:w="2456" w:type="pct"/>
             <w:vAlign w:val="center"/>
           </w:tcPr>
           <w:p>
@@ -34719,7 +35355,7 @@
         </w:tc>
         <w:tc>
           <w:tcPr>
-            <w:tcW w:w="2157" w:type="dxa"/>
+            <w:tcW w:w="1330" w:type="pct"/>
             <w:vAlign w:val="center"/>
           </w:tcPr>
           <w:p>
@@ -34751,7 +35387,7 @@
         </w:tc>
         <w:tc>
           <w:tcPr>
-            <w:tcW w:w="2158" w:type="dxa"/>
+            <w:tcW w:w="1214" w:type="pct"/>
             <w:vAlign w:val="center"/>
           </w:tcPr>
           <w:p>
@@ -34803,7 +35439,7 @@
       <w:tr>
         <w:tc>
           <w:tcPr>
-            <w:tcW w:w="2157" w:type="dxa"/>
+            <w:tcW w:w="2456" w:type="pct"/>
             <w:vAlign w:val="center"/>
           </w:tcPr>
           <w:p>
@@ -34835,7 +35471,7 @@
         </w:tc>
         <w:tc>
           <w:tcPr>
-            <w:tcW w:w="2157" w:type="dxa"/>
+            <w:tcW w:w="1330" w:type="pct"/>
             <w:vAlign w:val="center"/>
           </w:tcPr>
           <w:p>
@@ -34867,7 +35503,7 @@
         </w:tc>
         <w:tc>
           <w:tcPr>
-            <w:tcW w:w="2158" w:type="dxa"/>
+            <w:tcW w:w="1214" w:type="pct"/>
             <w:vAlign w:val="center"/>
           </w:tcPr>
           <w:p>
@@ -34919,7 +35555,7 @@
       <w:tr>
         <w:tc>
           <w:tcPr>
-            <w:tcW w:w="2157" w:type="dxa"/>
+            <w:tcW w:w="2456" w:type="pct"/>
             <w:vAlign w:val="center"/>
           </w:tcPr>
           <w:p>
@@ -34951,7 +35587,7 @@
         </w:tc>
         <w:tc>
           <w:tcPr>
-            <w:tcW w:w="2157" w:type="dxa"/>
+            <w:tcW w:w="1330" w:type="pct"/>
             <w:vAlign w:val="center"/>
           </w:tcPr>
           <w:p>
@@ -34983,7 +35619,7 @@
         </w:tc>
         <w:tc>
           <w:tcPr>
-            <w:tcW w:w="2158" w:type="dxa"/>
+            <w:tcW w:w="1214" w:type="pct"/>
             <w:vAlign w:val="center"/>
           </w:tcPr>
           <w:p>
@@ -35048,6 +35684,50 @@
           <w:szCs w:val="24"/>
         </w:rPr>
       </w:pPr>
+      <w:r>
+        <w:rPr>
+          <w:rFonts w:ascii="Times New Roman" w:hAnsi="Times New Roman" w:cs="Times New Roman"/>
+          <w:color w:val="000000" w:themeColor="text1"/>
+          <w:sz w:val="24"/>
+          <w:szCs w:val="24"/>
+        </w:rPr>
+        <w:t xml:space="preserve"> </w:t>
+      </w:r>
+    </w:p>
+    <w:p>
+      <w:pPr>
+        <w:tabs>
+          <w:tab w:val="left" w:pos="720"/>
+          <w:tab w:val="right" w:leader="dot" w:pos="7920"/>
+          <w:tab w:val="right" w:pos="8640"/>
+        </w:tabs>
+        <w:spacing w:line="480" w:lineRule="auto"/>
+        <w:rPr>
+          <w:rFonts w:ascii="Times New Roman" w:hAnsi="Times New Roman" w:cs="Times New Roman"/>
+          <w:color w:val="000000" w:themeColor="text1"/>
+          <w:sz w:val="24"/>
+          <w:szCs w:val="24"/>
+        </w:rPr>
+      </w:pPr>
+      <w:r>
+        <w:rPr>
+          <w:rFonts w:ascii="Times New Roman" w:hAnsi="Times New Roman" w:cs="Times New Roman"/>
+          <w:color w:val="000000" w:themeColor="text1"/>
+          <w:sz w:val="24"/>
+          <w:szCs w:val="24"/>
+        </w:rPr>
+        <w:tab/>
+        <w:t>Shown above in Table 1 is the number of vertices and edges of each graph used in these experiments. These graphs give a large range of sizes and overall graph density. The experiments are meant to test the efficiency of the original CoreExact program and our parallelized solution. Thus, these results were gathered with an in-program timer starting after input data was read and ended after the densest subgraph was found. The results are recorded in milliseconds.</w:t>
+      </w:r>
+      <w:r>
+        <w:rPr>
+          <w:rFonts w:ascii="Times New Roman" w:hAnsi="Times New Roman" w:cs="Times New Roman"/>
+          <w:color w:val="000000" w:themeColor="text1"/>
+          <w:sz w:val="24"/>
+          <w:szCs w:val="24"/>
+        </w:rPr>
+        <w:t xml:space="preserve"> These experiments were run on edges and 3-cliques (triangles).</w:t>
+      </w:r>
     </w:p>
     <w:p>
       <w:pPr>
@@ -35081,6 +35761,2448 @@
         </w:rPr>
       </w:pPr>
     </w:p>
+    <w:p>
+      <w:pPr>
+        <w:tabs>
+          <w:tab w:val="left" w:pos="720"/>
+          <w:tab w:val="right" w:leader="dot" w:pos="7920"/>
+          <w:tab w:val="right" w:pos="8640"/>
+        </w:tabs>
+        <w:spacing w:line="480" w:lineRule="auto"/>
+        <w:rPr>
+          <w:rFonts w:ascii="Times New Roman" w:hAnsi="Times New Roman" w:cs="Times New Roman"/>
+          <w:color w:val="000000" w:themeColor="text1"/>
+          <w:sz w:val="24"/>
+          <w:szCs w:val="24"/>
+        </w:rPr>
+      </w:pPr>
+    </w:p>
+    <w:p>
+      <w:pPr>
+        <w:tabs>
+          <w:tab w:val="left" w:pos="720"/>
+          <w:tab w:val="right" w:leader="dot" w:pos="7920"/>
+          <w:tab w:val="right" w:pos="8640"/>
+        </w:tabs>
+        <w:spacing w:line="480" w:lineRule="auto"/>
+        <w:rPr>
+          <w:rFonts w:ascii="Times New Roman" w:hAnsi="Times New Roman" w:cs="Times New Roman"/>
+          <w:color w:val="000000" w:themeColor="text1"/>
+          <w:sz w:val="24"/>
+          <w:szCs w:val="24"/>
+        </w:rPr>
+      </w:pPr>
+    </w:p>
+    <w:p>
+      <w:pPr>
+        <w:tabs>
+          <w:tab w:val="left" w:pos="720"/>
+          <w:tab w:val="right" w:leader="dot" w:pos="7920"/>
+          <w:tab w:val="right" w:pos="8640"/>
+        </w:tabs>
+        <w:spacing w:line="480" w:lineRule="auto"/>
+        <w:rPr>
+          <w:rFonts w:ascii="Times New Roman" w:hAnsi="Times New Roman" w:cs="Times New Roman"/>
+          <w:color w:val="000000" w:themeColor="text1"/>
+          <w:sz w:val="24"/>
+          <w:szCs w:val="24"/>
+        </w:rPr>
+      </w:pPr>
+    </w:p>
+    <w:p>
+      <w:pPr>
+        <w:pStyle w:val="Caption"/>
+        <w:keepNext/>
+        <w:spacing w:line="480" w:lineRule="auto"/>
+        <w:rPr>
+          <w:rFonts w:ascii="Times New Roman" w:hAnsi="Times New Roman" w:cs="Times New Roman"/>
+          <w:b/>
+          <w:bCs/>
+          <w:i w:val="0"/>
+          <w:iCs w:val="0"/>
+          <w:color w:val="000000" w:themeColor="text1"/>
+          <w:sz w:val="24"/>
+          <w:szCs w:val="24"/>
+        </w:rPr>
+      </w:pPr>
+      <w:r>
+        <w:rPr>
+          <w:rFonts w:ascii="Times New Roman" w:hAnsi="Times New Roman" w:cs="Times New Roman"/>
+          <w:b/>
+          <w:bCs/>
+          <w:i w:val="0"/>
+          <w:iCs w:val="0"/>
+          <w:color w:val="000000" w:themeColor="text1"/>
+          <w:sz w:val="24"/>
+          <w:szCs w:val="24"/>
+        </w:rPr>
+        <w:lastRenderedPageBreak/>
+        <w:t xml:space="preserve">Table </w:t>
+      </w:r>
+      <w:r>
+        <w:rPr>
+          <w:rFonts w:ascii="Times New Roman" w:hAnsi="Times New Roman" w:cs="Times New Roman"/>
+          <w:b/>
+          <w:bCs/>
+          <w:i w:val="0"/>
+          <w:iCs w:val="0"/>
+          <w:color w:val="000000" w:themeColor="text1"/>
+          <w:sz w:val="24"/>
+          <w:szCs w:val="24"/>
+        </w:rPr>
+        <w:fldChar w:fldCharType="begin"/>
+      </w:r>
+      <w:r>
+        <w:rPr>
+          <w:rFonts w:ascii="Times New Roman" w:hAnsi="Times New Roman" w:cs="Times New Roman"/>
+          <w:b/>
+          <w:bCs/>
+          <w:i w:val="0"/>
+          <w:iCs w:val="0"/>
+          <w:color w:val="000000" w:themeColor="text1"/>
+          <w:sz w:val="24"/>
+          <w:szCs w:val="24"/>
+        </w:rPr>
+        <w:instrText xml:space="preserve"> SEQ Table \* ARABIC </w:instrText>
+      </w:r>
+      <w:r>
+        <w:rPr>
+          <w:rFonts w:ascii="Times New Roman" w:hAnsi="Times New Roman" w:cs="Times New Roman"/>
+          <w:b/>
+          <w:bCs/>
+          <w:i w:val="0"/>
+          <w:iCs w:val="0"/>
+          <w:color w:val="000000" w:themeColor="text1"/>
+          <w:sz w:val="24"/>
+          <w:szCs w:val="24"/>
+        </w:rPr>
+        <w:fldChar w:fldCharType="separate"/>
+      </w:r>
+      <w:r>
+        <w:rPr>
+          <w:rFonts w:ascii="Times New Roman" w:hAnsi="Times New Roman" w:cs="Times New Roman"/>
+          <w:b/>
+          <w:bCs/>
+          <w:i w:val="0"/>
+          <w:iCs w:val="0"/>
+          <w:noProof/>
+          <w:color w:val="000000" w:themeColor="text1"/>
+          <w:sz w:val="24"/>
+          <w:szCs w:val="24"/>
+        </w:rPr>
+        <w:t>2</w:t>
+      </w:r>
+      <w:r>
+        <w:rPr>
+          <w:rFonts w:ascii="Times New Roman" w:hAnsi="Times New Roman" w:cs="Times New Roman"/>
+          <w:b/>
+          <w:bCs/>
+          <w:i w:val="0"/>
+          <w:iCs w:val="0"/>
+          <w:color w:val="000000" w:themeColor="text1"/>
+          <w:sz w:val="24"/>
+          <w:szCs w:val="24"/>
+        </w:rPr>
+        <w:fldChar w:fldCharType="end"/>
+      </w:r>
+    </w:p>
+    <w:p>
+      <w:pPr>
+        <w:spacing w:line="480" w:lineRule="auto"/>
+        <w:rPr>
+          <w:rFonts w:ascii="Times New Roman" w:hAnsi="Times New Roman" w:cs="Times New Roman"/>
+          <w:i/>
+          <w:iCs/>
+          <w:sz w:val="24"/>
+          <w:szCs w:val="24"/>
+        </w:rPr>
+      </w:pPr>
+      <w:r>
+        <w:rPr>
+          <w:rFonts w:ascii="Times New Roman" w:hAnsi="Times New Roman" w:cs="Times New Roman"/>
+          <w:i/>
+          <w:iCs/>
+          <w:sz w:val="24"/>
+          <w:szCs w:val="24"/>
+        </w:rPr>
+        <w:t>Graphs by DSD runtime over</w:t>
+      </w:r>
+      <w:r>
+        <w:rPr>
+          <w:rFonts w:ascii="Times New Roman" w:hAnsi="Times New Roman" w:cs="Times New Roman"/>
+          <w:i/>
+          <w:iCs/>
+          <w:sz w:val="24"/>
+          <w:szCs w:val="24"/>
+        </w:rPr>
+        <w:t xml:space="preserve"> edge</w:t>
+      </w:r>
+      <w:r>
+        <w:rPr>
+          <w:rFonts w:ascii="Times New Roman" w:hAnsi="Times New Roman" w:cs="Times New Roman"/>
+          <w:i/>
+          <w:iCs/>
+          <w:sz w:val="24"/>
+          <w:szCs w:val="24"/>
+        </w:rPr>
+        <w:t xml:space="preserve"> density</w:t>
+      </w:r>
+    </w:p>
+    <w:tbl>
+      <w:tblPr>
+        <w:tblStyle w:val="TableGrid"/>
+        <w:tblW w:w="5000" w:type="pct"/>
+        <w:tblLook w:val="04A0" w:firstRow="1" w:lastRow="0" w:firstColumn="1" w:lastColumn="0" w:noHBand="0" w:noVBand="1"/>
+      </w:tblPr>
+      <w:tblGrid>
+        <w:gridCol w:w="2700"/>
+        <w:gridCol w:w="2687"/>
+        <w:gridCol w:w="3243"/>
+      </w:tblGrid>
+      <w:tr>
+        <w:tc>
+          <w:tcPr>
+            <w:tcW w:w="1564" w:type="pct"/>
+            <w:vAlign w:val="center"/>
+          </w:tcPr>
+          <w:p>
+            <w:pPr>
+              <w:tabs>
+                <w:tab w:val="left" w:pos="720"/>
+                <w:tab w:val="right" w:leader="dot" w:pos="7920"/>
+                <w:tab w:val="right" w:pos="8640"/>
+              </w:tabs>
+              <w:spacing w:line="276" w:lineRule="auto"/>
+              <w:jc w:val="center"/>
+              <w:rPr>
+                <w:rFonts w:ascii="Times New Roman" w:hAnsi="Times New Roman" w:cs="Times New Roman"/>
+                <w:color w:val="000000" w:themeColor="text1"/>
+                <w:sz w:val="24"/>
+                <w:szCs w:val="24"/>
+              </w:rPr>
+            </w:pPr>
+            <w:r>
+              <w:rPr>
+                <w:rFonts w:ascii="Times New Roman" w:hAnsi="Times New Roman" w:cs="Times New Roman"/>
+                <w:color w:val="000000" w:themeColor="text1"/>
+                <w:sz w:val="24"/>
+                <w:szCs w:val="24"/>
+              </w:rPr>
+              <w:t>Graph</w:t>
+            </w:r>
+          </w:p>
+        </w:tc>
+        <w:tc>
+          <w:tcPr>
+            <w:tcW w:w="1557" w:type="pct"/>
+            <w:vAlign w:val="center"/>
+          </w:tcPr>
+          <w:p>
+            <w:pPr>
+              <w:tabs>
+                <w:tab w:val="left" w:pos="720"/>
+                <w:tab w:val="right" w:leader="dot" w:pos="7920"/>
+                <w:tab w:val="right" w:pos="8640"/>
+              </w:tabs>
+              <w:spacing w:line="276" w:lineRule="auto"/>
+              <w:jc w:val="center"/>
+              <w:rPr>
+                <w:rFonts w:ascii="Times New Roman" w:hAnsi="Times New Roman" w:cs="Times New Roman"/>
+                <w:color w:val="000000" w:themeColor="text1"/>
+                <w:sz w:val="24"/>
+                <w:szCs w:val="24"/>
+              </w:rPr>
+            </w:pPr>
+            <w:r>
+              <w:rPr>
+                <w:rFonts w:ascii="Times New Roman" w:hAnsi="Times New Roman" w:cs="Times New Roman"/>
+                <w:color w:val="000000" w:themeColor="text1"/>
+                <w:sz w:val="24"/>
+                <w:szCs w:val="24"/>
+              </w:rPr>
+              <w:t>CoreExact Runtime (milliseconds)</w:t>
+            </w:r>
+          </w:p>
+        </w:tc>
+        <w:tc>
+          <w:tcPr>
+            <w:tcW w:w="1879" w:type="pct"/>
+            <w:vAlign w:val="center"/>
+          </w:tcPr>
+          <w:p>
+            <w:pPr>
+              <w:tabs>
+                <w:tab w:val="left" w:pos="720"/>
+                <w:tab w:val="right" w:leader="dot" w:pos="7920"/>
+                <w:tab w:val="right" w:pos="8640"/>
+              </w:tabs>
+              <w:spacing w:line="276" w:lineRule="auto"/>
+              <w:jc w:val="center"/>
+              <w:rPr>
+                <w:rFonts w:ascii="Times New Roman" w:hAnsi="Times New Roman" w:cs="Times New Roman"/>
+                <w:color w:val="000000" w:themeColor="text1"/>
+                <w:sz w:val="24"/>
+                <w:szCs w:val="24"/>
+              </w:rPr>
+            </w:pPr>
+            <w:r>
+              <w:rPr>
+                <w:rFonts w:ascii="Times New Roman" w:hAnsi="Times New Roman" w:cs="Times New Roman"/>
+                <w:color w:val="000000" w:themeColor="text1"/>
+                <w:sz w:val="24"/>
+                <w:szCs w:val="24"/>
+              </w:rPr>
+              <w:t>Parallelized Solution Runtime (milliseconds)</w:t>
+            </w:r>
+          </w:p>
+        </w:tc>
+      </w:tr>
+      <w:tr>
+        <w:tc>
+          <w:tcPr>
+            <w:tcW w:w="1564" w:type="pct"/>
+            <w:vAlign w:val="center"/>
+          </w:tcPr>
+          <w:p>
+            <w:pPr>
+              <w:tabs>
+                <w:tab w:val="left" w:pos="720"/>
+                <w:tab w:val="right" w:leader="dot" w:pos="7920"/>
+                <w:tab w:val="right" w:pos="8640"/>
+              </w:tabs>
+              <w:spacing w:line="276" w:lineRule="auto"/>
+              <w:jc w:val="center"/>
+              <w:rPr>
+                <w:rFonts w:ascii="Times New Roman" w:hAnsi="Times New Roman" w:cs="Times New Roman"/>
+                <w:color w:val="000000" w:themeColor="text1"/>
+                <w:sz w:val="24"/>
+                <w:szCs w:val="24"/>
+              </w:rPr>
+            </w:pPr>
+            <w:r>
+              <w:rPr>
+                <w:rFonts w:ascii="Times New Roman" w:hAnsi="Times New Roman" w:cs="Times New Roman"/>
+                <w:color w:val="000000" w:themeColor="text1"/>
+                <w:sz w:val="24"/>
+                <w:szCs w:val="24"/>
+              </w:rPr>
+              <w:t>Tortoise Social Network</w:t>
+            </w:r>
+          </w:p>
+        </w:tc>
+        <w:tc>
+          <w:tcPr>
+            <w:tcW w:w="1557" w:type="pct"/>
+            <w:vAlign w:val="center"/>
+          </w:tcPr>
+          <w:p>
+            <w:pPr>
+              <w:tabs>
+                <w:tab w:val="left" w:pos="720"/>
+                <w:tab w:val="right" w:leader="dot" w:pos="7920"/>
+                <w:tab w:val="right" w:pos="8640"/>
+              </w:tabs>
+              <w:spacing w:line="276" w:lineRule="auto"/>
+              <w:jc w:val="center"/>
+              <w:rPr>
+                <w:rFonts w:ascii="Times New Roman" w:hAnsi="Times New Roman" w:cs="Times New Roman"/>
+                <w:color w:val="000000" w:themeColor="text1"/>
+                <w:sz w:val="24"/>
+                <w:szCs w:val="24"/>
+              </w:rPr>
+            </w:pPr>
+            <w:r>
+              <w:rPr>
+                <w:rFonts w:ascii="Times New Roman" w:hAnsi="Times New Roman" w:cs="Times New Roman"/>
+                <w:color w:val="000000" w:themeColor="text1"/>
+                <w:sz w:val="24"/>
+                <w:szCs w:val="24"/>
+              </w:rPr>
+              <w:t>144</w:t>
+            </w:r>
+          </w:p>
+        </w:tc>
+        <w:tc>
+          <w:tcPr>
+            <w:tcW w:w="1879" w:type="pct"/>
+            <w:vAlign w:val="center"/>
+          </w:tcPr>
+          <w:p>
+            <w:pPr>
+              <w:tabs>
+                <w:tab w:val="left" w:pos="720"/>
+                <w:tab w:val="right" w:leader="dot" w:pos="7920"/>
+                <w:tab w:val="right" w:pos="8640"/>
+              </w:tabs>
+              <w:spacing w:line="276" w:lineRule="auto"/>
+              <w:jc w:val="center"/>
+              <w:rPr>
+                <w:rFonts w:ascii="Times New Roman" w:hAnsi="Times New Roman" w:cs="Times New Roman"/>
+                <w:color w:val="000000" w:themeColor="text1"/>
+                <w:sz w:val="24"/>
+                <w:szCs w:val="24"/>
+              </w:rPr>
+            </w:pPr>
+          </w:p>
+        </w:tc>
+      </w:tr>
+      <w:tr>
+        <w:tc>
+          <w:tcPr>
+            <w:tcW w:w="1564" w:type="pct"/>
+            <w:vAlign w:val="center"/>
+          </w:tcPr>
+          <w:p>
+            <w:pPr>
+              <w:tabs>
+                <w:tab w:val="left" w:pos="720"/>
+                <w:tab w:val="right" w:leader="dot" w:pos="7920"/>
+                <w:tab w:val="right" w:pos="8640"/>
+              </w:tabs>
+              <w:spacing w:line="276" w:lineRule="auto"/>
+              <w:jc w:val="center"/>
+              <w:rPr>
+                <w:rFonts w:ascii="Times New Roman" w:hAnsi="Times New Roman" w:cs="Times New Roman"/>
+                <w:color w:val="000000" w:themeColor="text1"/>
+                <w:sz w:val="24"/>
+                <w:szCs w:val="24"/>
+              </w:rPr>
+            </w:pPr>
+            <w:r>
+              <w:rPr>
+                <w:rFonts w:ascii="Times New Roman" w:hAnsi="Times New Roman" w:cs="Times New Roman"/>
+                <w:color w:val="000000" w:themeColor="text1"/>
+                <w:sz w:val="24"/>
+                <w:szCs w:val="24"/>
+              </w:rPr>
+              <w:t>Yeast Protein Network</w:t>
+            </w:r>
+          </w:p>
+        </w:tc>
+        <w:tc>
+          <w:tcPr>
+            <w:tcW w:w="1557" w:type="pct"/>
+            <w:vAlign w:val="center"/>
+          </w:tcPr>
+          <w:p>
+            <w:pPr>
+              <w:tabs>
+                <w:tab w:val="left" w:pos="720"/>
+                <w:tab w:val="right" w:leader="dot" w:pos="7920"/>
+                <w:tab w:val="right" w:pos="8640"/>
+              </w:tabs>
+              <w:spacing w:line="276" w:lineRule="auto"/>
+              <w:jc w:val="center"/>
+              <w:rPr>
+                <w:rFonts w:ascii="Times New Roman" w:hAnsi="Times New Roman" w:cs="Times New Roman"/>
+                <w:color w:val="000000" w:themeColor="text1"/>
+                <w:sz w:val="24"/>
+                <w:szCs w:val="24"/>
+              </w:rPr>
+            </w:pPr>
+            <w:r>
+              <w:rPr>
+                <w:rFonts w:ascii="Times New Roman" w:hAnsi="Times New Roman" w:cs="Times New Roman"/>
+                <w:color w:val="000000" w:themeColor="text1"/>
+                <w:sz w:val="24"/>
+                <w:szCs w:val="24"/>
+              </w:rPr>
+              <w:t>403</w:t>
+            </w:r>
+          </w:p>
+        </w:tc>
+        <w:tc>
+          <w:tcPr>
+            <w:tcW w:w="1879" w:type="pct"/>
+            <w:vAlign w:val="center"/>
+          </w:tcPr>
+          <w:p>
+            <w:pPr>
+              <w:tabs>
+                <w:tab w:val="left" w:pos="720"/>
+                <w:tab w:val="right" w:leader="dot" w:pos="7920"/>
+                <w:tab w:val="right" w:pos="8640"/>
+              </w:tabs>
+              <w:spacing w:line="276" w:lineRule="auto"/>
+              <w:jc w:val="center"/>
+              <w:rPr>
+                <w:rFonts w:ascii="Times New Roman" w:hAnsi="Times New Roman" w:cs="Times New Roman"/>
+                <w:color w:val="000000" w:themeColor="text1"/>
+                <w:sz w:val="24"/>
+                <w:szCs w:val="24"/>
+              </w:rPr>
+            </w:pPr>
+          </w:p>
+        </w:tc>
+      </w:tr>
+      <w:tr>
+        <w:tc>
+          <w:tcPr>
+            <w:tcW w:w="1564" w:type="pct"/>
+            <w:vAlign w:val="center"/>
+          </w:tcPr>
+          <w:p>
+            <w:pPr>
+              <w:tabs>
+                <w:tab w:val="left" w:pos="720"/>
+                <w:tab w:val="right" w:leader="dot" w:pos="7920"/>
+                <w:tab w:val="right" w:pos="8640"/>
+              </w:tabs>
+              <w:spacing w:line="276" w:lineRule="auto"/>
+              <w:jc w:val="center"/>
+              <w:rPr>
+                <w:rFonts w:ascii="Times New Roman" w:hAnsi="Times New Roman" w:cs="Times New Roman"/>
+                <w:color w:val="000000" w:themeColor="text1"/>
+                <w:sz w:val="24"/>
+                <w:szCs w:val="24"/>
+              </w:rPr>
+            </w:pPr>
+            <w:r>
+              <w:rPr>
+                <w:rFonts w:ascii="Times New Roman" w:hAnsi="Times New Roman" w:cs="Times New Roman"/>
+                <w:color w:val="000000" w:themeColor="text1"/>
+                <w:sz w:val="24"/>
+                <w:szCs w:val="24"/>
+              </w:rPr>
+              <w:t>US Power Grid Network</w:t>
+            </w:r>
+          </w:p>
+        </w:tc>
+        <w:tc>
+          <w:tcPr>
+            <w:tcW w:w="1557" w:type="pct"/>
+            <w:vAlign w:val="center"/>
+          </w:tcPr>
+          <w:p>
+            <w:pPr>
+              <w:tabs>
+                <w:tab w:val="left" w:pos="720"/>
+                <w:tab w:val="right" w:leader="dot" w:pos="7920"/>
+                <w:tab w:val="right" w:pos="8640"/>
+              </w:tabs>
+              <w:spacing w:line="276" w:lineRule="auto"/>
+              <w:jc w:val="center"/>
+              <w:rPr>
+                <w:rFonts w:ascii="Times New Roman" w:hAnsi="Times New Roman" w:cs="Times New Roman"/>
+                <w:color w:val="000000" w:themeColor="text1"/>
+                <w:sz w:val="24"/>
+                <w:szCs w:val="24"/>
+              </w:rPr>
+            </w:pPr>
+            <w:r>
+              <w:rPr>
+                <w:rFonts w:ascii="Times New Roman" w:hAnsi="Times New Roman" w:cs="Times New Roman"/>
+                <w:color w:val="000000" w:themeColor="text1"/>
+                <w:sz w:val="24"/>
+                <w:szCs w:val="24"/>
+              </w:rPr>
+              <w:t>462</w:t>
+            </w:r>
+          </w:p>
+        </w:tc>
+        <w:tc>
+          <w:tcPr>
+            <w:tcW w:w="1879" w:type="pct"/>
+            <w:vAlign w:val="center"/>
+          </w:tcPr>
+          <w:p>
+            <w:pPr>
+              <w:tabs>
+                <w:tab w:val="left" w:pos="720"/>
+                <w:tab w:val="right" w:leader="dot" w:pos="7920"/>
+                <w:tab w:val="right" w:pos="8640"/>
+              </w:tabs>
+              <w:spacing w:line="276" w:lineRule="auto"/>
+              <w:jc w:val="center"/>
+              <w:rPr>
+                <w:rFonts w:ascii="Times New Roman" w:hAnsi="Times New Roman" w:cs="Times New Roman"/>
+                <w:color w:val="000000" w:themeColor="text1"/>
+                <w:sz w:val="24"/>
+                <w:szCs w:val="24"/>
+              </w:rPr>
+            </w:pPr>
+          </w:p>
+        </w:tc>
+      </w:tr>
+      <w:tr>
+        <w:tc>
+          <w:tcPr>
+            <w:tcW w:w="1564" w:type="pct"/>
+            <w:vAlign w:val="center"/>
+          </w:tcPr>
+          <w:p>
+            <w:pPr>
+              <w:tabs>
+                <w:tab w:val="left" w:pos="720"/>
+                <w:tab w:val="right" w:leader="dot" w:pos="7920"/>
+                <w:tab w:val="right" w:pos="8640"/>
+              </w:tabs>
+              <w:spacing w:line="276" w:lineRule="auto"/>
+              <w:jc w:val="center"/>
+              <w:rPr>
+                <w:rFonts w:ascii="Times New Roman" w:hAnsi="Times New Roman" w:cs="Times New Roman"/>
+                <w:color w:val="000000" w:themeColor="text1"/>
+                <w:sz w:val="24"/>
+                <w:szCs w:val="24"/>
+              </w:rPr>
+            </w:pPr>
+            <w:r>
+              <w:rPr>
+                <w:rFonts w:ascii="Times New Roman" w:hAnsi="Times New Roman" w:cs="Times New Roman"/>
+                <w:color w:val="000000" w:themeColor="text1"/>
+                <w:sz w:val="24"/>
+                <w:szCs w:val="24"/>
+              </w:rPr>
+              <w:t>European Deezer Social Network</w:t>
+            </w:r>
+          </w:p>
+        </w:tc>
+        <w:tc>
+          <w:tcPr>
+            <w:tcW w:w="1557" w:type="pct"/>
+            <w:vAlign w:val="center"/>
+          </w:tcPr>
+          <w:p>
+            <w:pPr>
+              <w:tabs>
+                <w:tab w:val="left" w:pos="720"/>
+                <w:tab w:val="right" w:leader="dot" w:pos="7920"/>
+                <w:tab w:val="right" w:pos="8640"/>
+              </w:tabs>
+              <w:spacing w:line="276" w:lineRule="auto"/>
+              <w:jc w:val="center"/>
+              <w:rPr>
+                <w:rFonts w:ascii="Times New Roman" w:hAnsi="Times New Roman" w:cs="Times New Roman"/>
+                <w:color w:val="000000" w:themeColor="text1"/>
+                <w:sz w:val="24"/>
+                <w:szCs w:val="24"/>
+              </w:rPr>
+            </w:pPr>
+            <w:r>
+              <w:rPr>
+                <w:rFonts w:ascii="Times New Roman" w:hAnsi="Times New Roman" w:cs="Times New Roman"/>
+                <w:color w:val="000000" w:themeColor="text1"/>
+                <w:sz w:val="24"/>
+                <w:szCs w:val="24"/>
+              </w:rPr>
+              <w:t>23545</w:t>
+            </w:r>
+          </w:p>
+        </w:tc>
+        <w:tc>
+          <w:tcPr>
+            <w:tcW w:w="1879" w:type="pct"/>
+            <w:vAlign w:val="center"/>
+          </w:tcPr>
+          <w:p>
+            <w:pPr>
+              <w:tabs>
+                <w:tab w:val="left" w:pos="720"/>
+                <w:tab w:val="right" w:leader="dot" w:pos="7920"/>
+                <w:tab w:val="right" w:pos="8640"/>
+              </w:tabs>
+              <w:spacing w:line="276" w:lineRule="auto"/>
+              <w:jc w:val="center"/>
+              <w:rPr>
+                <w:rFonts w:ascii="Times New Roman" w:hAnsi="Times New Roman" w:cs="Times New Roman"/>
+                <w:color w:val="000000" w:themeColor="text1"/>
+                <w:sz w:val="24"/>
+                <w:szCs w:val="24"/>
+              </w:rPr>
+            </w:pPr>
+          </w:p>
+        </w:tc>
+      </w:tr>
+      <w:tr>
+        <w:tc>
+          <w:tcPr>
+            <w:tcW w:w="1564" w:type="pct"/>
+            <w:vAlign w:val="center"/>
+          </w:tcPr>
+          <w:p>
+            <w:pPr>
+              <w:tabs>
+                <w:tab w:val="left" w:pos="720"/>
+                <w:tab w:val="right" w:leader="dot" w:pos="7920"/>
+                <w:tab w:val="right" w:pos="8640"/>
+              </w:tabs>
+              <w:spacing w:line="276" w:lineRule="auto"/>
+              <w:jc w:val="center"/>
+              <w:rPr>
+                <w:rFonts w:ascii="Times New Roman" w:hAnsi="Times New Roman" w:cs="Times New Roman"/>
+                <w:color w:val="000000" w:themeColor="text1"/>
+                <w:sz w:val="24"/>
+                <w:szCs w:val="24"/>
+              </w:rPr>
+            </w:pPr>
+            <w:r>
+              <w:rPr>
+                <w:rFonts w:ascii="Times New Roman" w:hAnsi="Times New Roman" w:cs="Times New Roman"/>
+                <w:color w:val="000000" w:themeColor="text1"/>
+                <w:sz w:val="24"/>
+                <w:szCs w:val="24"/>
+              </w:rPr>
+              <w:t>Condense Matter Co-Author Network</w:t>
+            </w:r>
+          </w:p>
+        </w:tc>
+        <w:tc>
+          <w:tcPr>
+            <w:tcW w:w="1557" w:type="pct"/>
+            <w:vAlign w:val="center"/>
+          </w:tcPr>
+          <w:p>
+            <w:pPr>
+              <w:tabs>
+                <w:tab w:val="left" w:pos="720"/>
+                <w:tab w:val="right" w:leader="dot" w:pos="7920"/>
+                <w:tab w:val="right" w:pos="8640"/>
+              </w:tabs>
+              <w:spacing w:line="276" w:lineRule="auto"/>
+              <w:jc w:val="center"/>
+              <w:rPr>
+                <w:rFonts w:ascii="Times New Roman" w:hAnsi="Times New Roman" w:cs="Times New Roman"/>
+                <w:color w:val="000000" w:themeColor="text1"/>
+                <w:sz w:val="24"/>
+                <w:szCs w:val="24"/>
+              </w:rPr>
+            </w:pPr>
+            <w:r>
+              <w:rPr>
+                <w:rFonts w:ascii="Times New Roman" w:hAnsi="Times New Roman" w:cs="Times New Roman"/>
+                <w:color w:val="000000" w:themeColor="text1"/>
+                <w:sz w:val="24"/>
+                <w:szCs w:val="24"/>
+              </w:rPr>
+              <w:t>76683</w:t>
+            </w:r>
+          </w:p>
+        </w:tc>
+        <w:tc>
+          <w:tcPr>
+            <w:tcW w:w="1879" w:type="pct"/>
+            <w:vAlign w:val="center"/>
+          </w:tcPr>
+          <w:p>
+            <w:pPr>
+              <w:tabs>
+                <w:tab w:val="left" w:pos="720"/>
+                <w:tab w:val="right" w:leader="dot" w:pos="7920"/>
+                <w:tab w:val="right" w:pos="8640"/>
+              </w:tabs>
+              <w:spacing w:line="276" w:lineRule="auto"/>
+              <w:jc w:val="center"/>
+              <w:rPr>
+                <w:rFonts w:ascii="Times New Roman" w:hAnsi="Times New Roman" w:cs="Times New Roman"/>
+                <w:color w:val="000000" w:themeColor="text1"/>
+                <w:sz w:val="24"/>
+                <w:szCs w:val="24"/>
+              </w:rPr>
+            </w:pPr>
+          </w:p>
+        </w:tc>
+      </w:tr>
+      <w:tr>
+        <w:tc>
+          <w:tcPr>
+            <w:tcW w:w="1564" w:type="pct"/>
+            <w:vAlign w:val="center"/>
+          </w:tcPr>
+          <w:p>
+            <w:pPr>
+              <w:tabs>
+                <w:tab w:val="left" w:pos="720"/>
+                <w:tab w:val="right" w:leader="dot" w:pos="7920"/>
+                <w:tab w:val="right" w:pos="8640"/>
+              </w:tabs>
+              <w:spacing w:line="276" w:lineRule="auto"/>
+              <w:jc w:val="center"/>
+              <w:rPr>
+                <w:rFonts w:ascii="Times New Roman" w:hAnsi="Times New Roman" w:cs="Times New Roman"/>
+                <w:color w:val="000000" w:themeColor="text1"/>
+                <w:sz w:val="24"/>
+                <w:szCs w:val="24"/>
+              </w:rPr>
+            </w:pPr>
+            <w:r>
+              <w:rPr>
+                <w:rFonts w:ascii="Times New Roman" w:hAnsi="Times New Roman" w:cs="Times New Roman"/>
+                <w:color w:val="000000" w:themeColor="text1"/>
+                <w:sz w:val="24"/>
+                <w:szCs w:val="24"/>
+              </w:rPr>
+              <w:t>Randomly Generated Graph 1</w:t>
+            </w:r>
+          </w:p>
+        </w:tc>
+        <w:tc>
+          <w:tcPr>
+            <w:tcW w:w="1557" w:type="pct"/>
+            <w:vAlign w:val="center"/>
+          </w:tcPr>
+          <w:p>
+            <w:pPr>
+              <w:tabs>
+                <w:tab w:val="left" w:pos="720"/>
+                <w:tab w:val="right" w:leader="dot" w:pos="7920"/>
+                <w:tab w:val="right" w:pos="8640"/>
+              </w:tabs>
+              <w:spacing w:line="276" w:lineRule="auto"/>
+              <w:jc w:val="center"/>
+              <w:rPr>
+                <w:rFonts w:ascii="Times New Roman" w:hAnsi="Times New Roman" w:cs="Times New Roman"/>
+                <w:color w:val="000000" w:themeColor="text1"/>
+                <w:sz w:val="24"/>
+                <w:szCs w:val="24"/>
+              </w:rPr>
+            </w:pPr>
+            <w:r>
+              <w:rPr>
+                <w:rFonts w:ascii="Times New Roman" w:hAnsi="Times New Roman" w:cs="Times New Roman"/>
+                <w:color w:val="000000" w:themeColor="text1"/>
+                <w:sz w:val="24"/>
+                <w:szCs w:val="24"/>
+              </w:rPr>
+              <w:t>16875</w:t>
+            </w:r>
+          </w:p>
+        </w:tc>
+        <w:tc>
+          <w:tcPr>
+            <w:tcW w:w="1879" w:type="pct"/>
+            <w:vAlign w:val="center"/>
+          </w:tcPr>
+          <w:p>
+            <w:pPr>
+              <w:tabs>
+                <w:tab w:val="left" w:pos="720"/>
+                <w:tab w:val="right" w:leader="dot" w:pos="7920"/>
+                <w:tab w:val="right" w:pos="8640"/>
+              </w:tabs>
+              <w:spacing w:line="276" w:lineRule="auto"/>
+              <w:jc w:val="center"/>
+              <w:rPr>
+                <w:rFonts w:ascii="Times New Roman" w:hAnsi="Times New Roman" w:cs="Times New Roman"/>
+                <w:color w:val="000000" w:themeColor="text1"/>
+                <w:sz w:val="24"/>
+                <w:szCs w:val="24"/>
+              </w:rPr>
+            </w:pPr>
+          </w:p>
+        </w:tc>
+      </w:tr>
+      <w:tr>
+        <w:tc>
+          <w:tcPr>
+            <w:tcW w:w="1564" w:type="pct"/>
+            <w:vAlign w:val="center"/>
+          </w:tcPr>
+          <w:p>
+            <w:pPr>
+              <w:tabs>
+                <w:tab w:val="left" w:pos="720"/>
+                <w:tab w:val="right" w:leader="dot" w:pos="7920"/>
+                <w:tab w:val="right" w:pos="8640"/>
+              </w:tabs>
+              <w:spacing w:line="276" w:lineRule="auto"/>
+              <w:jc w:val="center"/>
+              <w:rPr>
+                <w:rFonts w:ascii="Times New Roman" w:hAnsi="Times New Roman" w:cs="Times New Roman"/>
+                <w:color w:val="000000" w:themeColor="text1"/>
+                <w:sz w:val="24"/>
+                <w:szCs w:val="24"/>
+              </w:rPr>
+            </w:pPr>
+            <w:r>
+              <w:rPr>
+                <w:rFonts w:ascii="Times New Roman" w:hAnsi="Times New Roman" w:cs="Times New Roman"/>
+                <w:color w:val="000000" w:themeColor="text1"/>
+                <w:sz w:val="24"/>
+                <w:szCs w:val="24"/>
+              </w:rPr>
+              <w:t>Randomly Generated Graph 2</w:t>
+            </w:r>
+          </w:p>
+        </w:tc>
+        <w:tc>
+          <w:tcPr>
+            <w:tcW w:w="1557" w:type="pct"/>
+            <w:vAlign w:val="center"/>
+          </w:tcPr>
+          <w:p>
+            <w:pPr>
+              <w:tabs>
+                <w:tab w:val="left" w:pos="720"/>
+                <w:tab w:val="right" w:leader="dot" w:pos="7920"/>
+                <w:tab w:val="right" w:pos="8640"/>
+              </w:tabs>
+              <w:spacing w:line="276" w:lineRule="auto"/>
+              <w:jc w:val="center"/>
+              <w:rPr>
+                <w:rFonts w:ascii="Times New Roman" w:hAnsi="Times New Roman" w:cs="Times New Roman"/>
+                <w:color w:val="000000" w:themeColor="text1"/>
+                <w:sz w:val="24"/>
+                <w:szCs w:val="24"/>
+              </w:rPr>
+            </w:pPr>
+            <w:r>
+              <w:rPr>
+                <w:rFonts w:ascii="Times New Roman" w:hAnsi="Times New Roman" w:cs="Times New Roman"/>
+                <w:color w:val="000000" w:themeColor="text1"/>
+                <w:sz w:val="24"/>
+                <w:szCs w:val="24"/>
+              </w:rPr>
+              <w:t>59243</w:t>
+            </w:r>
+          </w:p>
+        </w:tc>
+        <w:tc>
+          <w:tcPr>
+            <w:tcW w:w="1879" w:type="pct"/>
+            <w:vAlign w:val="center"/>
+          </w:tcPr>
+          <w:p>
+            <w:pPr>
+              <w:tabs>
+                <w:tab w:val="left" w:pos="720"/>
+                <w:tab w:val="right" w:leader="dot" w:pos="7920"/>
+                <w:tab w:val="right" w:pos="8640"/>
+              </w:tabs>
+              <w:spacing w:line="276" w:lineRule="auto"/>
+              <w:jc w:val="center"/>
+              <w:rPr>
+                <w:rFonts w:ascii="Times New Roman" w:hAnsi="Times New Roman" w:cs="Times New Roman"/>
+                <w:color w:val="000000" w:themeColor="text1"/>
+                <w:sz w:val="24"/>
+                <w:szCs w:val="24"/>
+              </w:rPr>
+            </w:pPr>
+          </w:p>
+        </w:tc>
+      </w:tr>
+      <w:tr>
+        <w:tc>
+          <w:tcPr>
+            <w:tcW w:w="1564" w:type="pct"/>
+            <w:vAlign w:val="center"/>
+          </w:tcPr>
+          <w:p>
+            <w:pPr>
+              <w:tabs>
+                <w:tab w:val="left" w:pos="720"/>
+                <w:tab w:val="right" w:leader="dot" w:pos="7920"/>
+                <w:tab w:val="right" w:pos="8640"/>
+              </w:tabs>
+              <w:spacing w:line="276" w:lineRule="auto"/>
+              <w:jc w:val="center"/>
+              <w:rPr>
+                <w:rFonts w:ascii="Times New Roman" w:hAnsi="Times New Roman" w:cs="Times New Roman"/>
+                <w:color w:val="000000" w:themeColor="text1"/>
+                <w:sz w:val="24"/>
+                <w:szCs w:val="24"/>
+              </w:rPr>
+            </w:pPr>
+            <w:r>
+              <w:rPr>
+                <w:rFonts w:ascii="Times New Roman" w:hAnsi="Times New Roman" w:cs="Times New Roman"/>
+                <w:color w:val="000000" w:themeColor="text1"/>
+                <w:sz w:val="24"/>
+                <w:szCs w:val="24"/>
+              </w:rPr>
+              <w:t>Randomly Generated Graph 3</w:t>
+            </w:r>
+          </w:p>
+        </w:tc>
+        <w:tc>
+          <w:tcPr>
+            <w:tcW w:w="1557" w:type="pct"/>
+            <w:vAlign w:val="center"/>
+          </w:tcPr>
+          <w:p>
+            <w:pPr>
+              <w:tabs>
+                <w:tab w:val="left" w:pos="720"/>
+                <w:tab w:val="right" w:leader="dot" w:pos="7920"/>
+                <w:tab w:val="right" w:pos="8640"/>
+              </w:tabs>
+              <w:spacing w:line="276" w:lineRule="auto"/>
+              <w:jc w:val="center"/>
+              <w:rPr>
+                <w:rFonts w:ascii="Times New Roman" w:hAnsi="Times New Roman" w:cs="Times New Roman"/>
+                <w:color w:val="000000" w:themeColor="text1"/>
+                <w:sz w:val="24"/>
+                <w:szCs w:val="24"/>
+              </w:rPr>
+            </w:pPr>
+            <w:r>
+              <w:rPr>
+                <w:rFonts w:ascii="Times New Roman" w:hAnsi="Times New Roman" w:cs="Times New Roman"/>
+                <w:color w:val="000000" w:themeColor="text1"/>
+                <w:sz w:val="24"/>
+                <w:szCs w:val="24"/>
+              </w:rPr>
+              <w:t>228629</w:t>
+            </w:r>
+          </w:p>
+        </w:tc>
+        <w:tc>
+          <w:tcPr>
+            <w:tcW w:w="1879" w:type="pct"/>
+            <w:vAlign w:val="center"/>
+          </w:tcPr>
+          <w:p>
+            <w:pPr>
+              <w:tabs>
+                <w:tab w:val="left" w:pos="720"/>
+                <w:tab w:val="right" w:leader="dot" w:pos="7920"/>
+                <w:tab w:val="right" w:pos="8640"/>
+              </w:tabs>
+              <w:spacing w:line="276" w:lineRule="auto"/>
+              <w:jc w:val="center"/>
+              <w:rPr>
+                <w:rFonts w:ascii="Times New Roman" w:hAnsi="Times New Roman" w:cs="Times New Roman"/>
+                <w:color w:val="000000" w:themeColor="text1"/>
+                <w:sz w:val="24"/>
+                <w:szCs w:val="24"/>
+              </w:rPr>
+            </w:pPr>
+          </w:p>
+        </w:tc>
+      </w:tr>
+      <w:tr>
+        <w:tc>
+          <w:tcPr>
+            <w:tcW w:w="1564" w:type="pct"/>
+            <w:vAlign w:val="center"/>
+          </w:tcPr>
+          <w:p>
+            <w:pPr>
+              <w:tabs>
+                <w:tab w:val="left" w:pos="720"/>
+                <w:tab w:val="right" w:leader="dot" w:pos="7920"/>
+                <w:tab w:val="right" w:pos="8640"/>
+              </w:tabs>
+              <w:spacing w:line="276" w:lineRule="auto"/>
+              <w:jc w:val="center"/>
+              <w:rPr>
+                <w:rFonts w:ascii="Times New Roman" w:hAnsi="Times New Roman" w:cs="Times New Roman"/>
+                <w:color w:val="000000" w:themeColor="text1"/>
+                <w:sz w:val="24"/>
+                <w:szCs w:val="24"/>
+              </w:rPr>
+            </w:pPr>
+            <w:r>
+              <w:rPr>
+                <w:rFonts w:ascii="Times New Roman" w:hAnsi="Times New Roman" w:cs="Times New Roman"/>
+                <w:color w:val="000000" w:themeColor="text1"/>
+                <w:sz w:val="24"/>
+                <w:szCs w:val="24"/>
+              </w:rPr>
+              <w:t>Randomly Generated Graph 4</w:t>
+            </w:r>
+          </w:p>
+        </w:tc>
+        <w:tc>
+          <w:tcPr>
+            <w:tcW w:w="1557" w:type="pct"/>
+            <w:vAlign w:val="center"/>
+          </w:tcPr>
+          <w:p>
+            <w:pPr>
+              <w:tabs>
+                <w:tab w:val="left" w:pos="720"/>
+                <w:tab w:val="right" w:leader="dot" w:pos="7920"/>
+                <w:tab w:val="right" w:pos="8640"/>
+              </w:tabs>
+              <w:spacing w:line="276" w:lineRule="auto"/>
+              <w:jc w:val="center"/>
+              <w:rPr>
+                <w:rFonts w:ascii="Times New Roman" w:hAnsi="Times New Roman" w:cs="Times New Roman"/>
+                <w:color w:val="000000" w:themeColor="text1"/>
+                <w:sz w:val="24"/>
+                <w:szCs w:val="24"/>
+              </w:rPr>
+            </w:pPr>
+            <w:r>
+              <w:rPr>
+                <w:rFonts w:ascii="Times New Roman" w:hAnsi="Times New Roman" w:cs="Times New Roman"/>
+                <w:color w:val="000000" w:themeColor="text1"/>
+                <w:sz w:val="24"/>
+                <w:szCs w:val="24"/>
+              </w:rPr>
+              <w:t>1021662</w:t>
+            </w:r>
+          </w:p>
+        </w:tc>
+        <w:tc>
+          <w:tcPr>
+            <w:tcW w:w="1879" w:type="pct"/>
+            <w:vAlign w:val="center"/>
+          </w:tcPr>
+          <w:p>
+            <w:pPr>
+              <w:tabs>
+                <w:tab w:val="left" w:pos="720"/>
+                <w:tab w:val="right" w:leader="dot" w:pos="7920"/>
+                <w:tab w:val="right" w:pos="8640"/>
+              </w:tabs>
+              <w:spacing w:line="276" w:lineRule="auto"/>
+              <w:jc w:val="center"/>
+              <w:rPr>
+                <w:rFonts w:ascii="Times New Roman" w:hAnsi="Times New Roman" w:cs="Times New Roman"/>
+                <w:color w:val="000000" w:themeColor="text1"/>
+                <w:sz w:val="24"/>
+                <w:szCs w:val="24"/>
+              </w:rPr>
+            </w:pPr>
+          </w:p>
+        </w:tc>
+      </w:tr>
+      <w:tr>
+        <w:tc>
+          <w:tcPr>
+            <w:tcW w:w="1564" w:type="pct"/>
+            <w:vAlign w:val="center"/>
+          </w:tcPr>
+          <w:p>
+            <w:pPr>
+              <w:tabs>
+                <w:tab w:val="left" w:pos="720"/>
+                <w:tab w:val="right" w:leader="dot" w:pos="7920"/>
+                <w:tab w:val="right" w:pos="8640"/>
+              </w:tabs>
+              <w:spacing w:line="276" w:lineRule="auto"/>
+              <w:jc w:val="center"/>
+              <w:rPr>
+                <w:rFonts w:ascii="Times New Roman" w:hAnsi="Times New Roman" w:cs="Times New Roman"/>
+                <w:color w:val="000000" w:themeColor="text1"/>
+                <w:sz w:val="24"/>
+                <w:szCs w:val="24"/>
+              </w:rPr>
+            </w:pPr>
+            <w:r>
+              <w:rPr>
+                <w:rFonts w:ascii="Times New Roman" w:hAnsi="Times New Roman" w:cs="Times New Roman"/>
+                <w:color w:val="000000" w:themeColor="text1"/>
+                <w:sz w:val="24"/>
+                <w:szCs w:val="24"/>
+              </w:rPr>
+              <w:t>Randomly Generated Graph 5</w:t>
+            </w:r>
+          </w:p>
+        </w:tc>
+        <w:tc>
+          <w:tcPr>
+            <w:tcW w:w="1557" w:type="pct"/>
+            <w:vAlign w:val="center"/>
+          </w:tcPr>
+          <w:p>
+            <w:pPr>
+              <w:tabs>
+                <w:tab w:val="left" w:pos="720"/>
+                <w:tab w:val="right" w:leader="dot" w:pos="7920"/>
+                <w:tab w:val="right" w:pos="8640"/>
+              </w:tabs>
+              <w:spacing w:line="276" w:lineRule="auto"/>
+              <w:jc w:val="center"/>
+              <w:rPr>
+                <w:rFonts w:ascii="Times New Roman" w:hAnsi="Times New Roman" w:cs="Times New Roman"/>
+                <w:color w:val="000000" w:themeColor="text1"/>
+                <w:sz w:val="24"/>
+                <w:szCs w:val="24"/>
+              </w:rPr>
+            </w:pPr>
+            <w:r>
+              <w:rPr>
+                <w:rFonts w:ascii="Times New Roman" w:hAnsi="Times New Roman" w:cs="Times New Roman"/>
+                <w:color w:val="000000" w:themeColor="text1"/>
+                <w:sz w:val="24"/>
+                <w:szCs w:val="24"/>
+              </w:rPr>
+              <w:t>278561</w:t>
+            </w:r>
+          </w:p>
+        </w:tc>
+        <w:tc>
+          <w:tcPr>
+            <w:tcW w:w="1879" w:type="pct"/>
+            <w:vAlign w:val="center"/>
+          </w:tcPr>
+          <w:p>
+            <w:pPr>
+              <w:tabs>
+                <w:tab w:val="left" w:pos="720"/>
+                <w:tab w:val="right" w:leader="dot" w:pos="7920"/>
+                <w:tab w:val="right" w:pos="8640"/>
+              </w:tabs>
+              <w:spacing w:line="276" w:lineRule="auto"/>
+              <w:jc w:val="center"/>
+              <w:rPr>
+                <w:rFonts w:ascii="Times New Roman" w:hAnsi="Times New Roman" w:cs="Times New Roman"/>
+                <w:color w:val="000000" w:themeColor="text1"/>
+                <w:sz w:val="24"/>
+                <w:szCs w:val="24"/>
+              </w:rPr>
+            </w:pPr>
+          </w:p>
+        </w:tc>
+      </w:tr>
+    </w:tbl>
+    <w:p>
+      <w:pPr>
+        <w:tabs>
+          <w:tab w:val="left" w:pos="720"/>
+          <w:tab w:val="right" w:leader="dot" w:pos="7920"/>
+          <w:tab w:val="right" w:pos="8640"/>
+        </w:tabs>
+        <w:spacing w:line="480" w:lineRule="auto"/>
+        <w:rPr>
+          <w:rFonts w:ascii="Times New Roman" w:hAnsi="Times New Roman" w:cs="Times New Roman"/>
+          <w:color w:val="000000" w:themeColor="text1"/>
+          <w:sz w:val="24"/>
+          <w:szCs w:val="24"/>
+        </w:rPr>
+      </w:pPr>
+    </w:p>
+    <w:p>
+      <w:pPr>
+        <w:tabs>
+          <w:tab w:val="left" w:pos="720"/>
+          <w:tab w:val="right" w:leader="dot" w:pos="7920"/>
+          <w:tab w:val="right" w:pos="8640"/>
+        </w:tabs>
+        <w:spacing w:line="480" w:lineRule="auto"/>
+        <w:rPr>
+          <w:rFonts w:ascii="Times New Roman" w:hAnsi="Times New Roman" w:cs="Times New Roman"/>
+          <w:color w:val="000000" w:themeColor="text1"/>
+          <w:sz w:val="24"/>
+          <w:szCs w:val="24"/>
+        </w:rPr>
+      </w:pPr>
+    </w:p>
+    <w:p>
+      <w:pPr>
+        <w:tabs>
+          <w:tab w:val="left" w:pos="720"/>
+          <w:tab w:val="right" w:leader="dot" w:pos="7920"/>
+          <w:tab w:val="right" w:pos="8640"/>
+        </w:tabs>
+        <w:spacing w:line="480" w:lineRule="auto"/>
+        <w:rPr>
+          <w:rFonts w:ascii="Times New Roman" w:hAnsi="Times New Roman" w:cs="Times New Roman"/>
+          <w:color w:val="000000" w:themeColor="text1"/>
+          <w:sz w:val="24"/>
+          <w:szCs w:val="24"/>
+        </w:rPr>
+      </w:pPr>
+    </w:p>
+    <w:p>
+      <w:pPr>
+        <w:tabs>
+          <w:tab w:val="left" w:pos="720"/>
+          <w:tab w:val="right" w:leader="dot" w:pos="7920"/>
+          <w:tab w:val="right" w:pos="8640"/>
+        </w:tabs>
+        <w:spacing w:line="480" w:lineRule="auto"/>
+        <w:rPr>
+          <w:rFonts w:ascii="Times New Roman" w:hAnsi="Times New Roman" w:cs="Times New Roman"/>
+          <w:color w:val="000000" w:themeColor="text1"/>
+          <w:sz w:val="24"/>
+          <w:szCs w:val="24"/>
+        </w:rPr>
+      </w:pPr>
+    </w:p>
+    <w:p>
+      <w:pPr>
+        <w:tabs>
+          <w:tab w:val="left" w:pos="720"/>
+          <w:tab w:val="right" w:leader="dot" w:pos="7920"/>
+          <w:tab w:val="right" w:pos="8640"/>
+        </w:tabs>
+        <w:spacing w:line="480" w:lineRule="auto"/>
+        <w:rPr>
+          <w:rFonts w:ascii="Times New Roman" w:hAnsi="Times New Roman" w:cs="Times New Roman"/>
+          <w:color w:val="000000" w:themeColor="text1"/>
+          <w:sz w:val="24"/>
+          <w:szCs w:val="24"/>
+        </w:rPr>
+      </w:pPr>
+    </w:p>
+    <w:p>
+      <w:pPr>
+        <w:tabs>
+          <w:tab w:val="left" w:pos="720"/>
+          <w:tab w:val="right" w:leader="dot" w:pos="7920"/>
+          <w:tab w:val="right" w:pos="8640"/>
+        </w:tabs>
+        <w:spacing w:line="480" w:lineRule="auto"/>
+        <w:rPr>
+          <w:rFonts w:ascii="Times New Roman" w:hAnsi="Times New Roman" w:cs="Times New Roman"/>
+          <w:color w:val="000000" w:themeColor="text1"/>
+          <w:sz w:val="24"/>
+          <w:szCs w:val="24"/>
+        </w:rPr>
+      </w:pPr>
+    </w:p>
+    <w:p>
+      <w:pPr>
+        <w:pStyle w:val="Caption"/>
+        <w:keepNext/>
+        <w:spacing w:line="480" w:lineRule="auto"/>
+        <w:rPr>
+          <w:rFonts w:ascii="Times New Roman" w:hAnsi="Times New Roman" w:cs="Times New Roman"/>
+          <w:b/>
+          <w:bCs/>
+          <w:i w:val="0"/>
+          <w:iCs w:val="0"/>
+          <w:color w:val="000000" w:themeColor="text1"/>
+          <w:sz w:val="24"/>
+          <w:szCs w:val="24"/>
+        </w:rPr>
+      </w:pPr>
+      <w:r>
+        <w:rPr>
+          <w:rFonts w:ascii="Times New Roman" w:hAnsi="Times New Roman" w:cs="Times New Roman"/>
+          <w:b/>
+          <w:bCs/>
+          <w:i w:val="0"/>
+          <w:iCs w:val="0"/>
+          <w:color w:val="000000" w:themeColor="text1"/>
+          <w:sz w:val="24"/>
+          <w:szCs w:val="24"/>
+        </w:rPr>
+        <w:lastRenderedPageBreak/>
+        <w:t xml:space="preserve">Table </w:t>
+      </w:r>
+      <w:r>
+        <w:rPr>
+          <w:rFonts w:ascii="Times New Roman" w:hAnsi="Times New Roman" w:cs="Times New Roman"/>
+          <w:b/>
+          <w:bCs/>
+          <w:i w:val="0"/>
+          <w:iCs w:val="0"/>
+          <w:color w:val="000000" w:themeColor="text1"/>
+          <w:sz w:val="24"/>
+          <w:szCs w:val="24"/>
+        </w:rPr>
+        <w:fldChar w:fldCharType="begin"/>
+      </w:r>
+      <w:r>
+        <w:rPr>
+          <w:rFonts w:ascii="Times New Roman" w:hAnsi="Times New Roman" w:cs="Times New Roman"/>
+          <w:b/>
+          <w:bCs/>
+          <w:i w:val="0"/>
+          <w:iCs w:val="0"/>
+          <w:color w:val="000000" w:themeColor="text1"/>
+          <w:sz w:val="24"/>
+          <w:szCs w:val="24"/>
+        </w:rPr>
+        <w:instrText xml:space="preserve"> SEQ Table \* ARABIC </w:instrText>
+      </w:r>
+      <w:r>
+        <w:rPr>
+          <w:rFonts w:ascii="Times New Roman" w:hAnsi="Times New Roman" w:cs="Times New Roman"/>
+          <w:b/>
+          <w:bCs/>
+          <w:i w:val="0"/>
+          <w:iCs w:val="0"/>
+          <w:color w:val="000000" w:themeColor="text1"/>
+          <w:sz w:val="24"/>
+          <w:szCs w:val="24"/>
+        </w:rPr>
+        <w:fldChar w:fldCharType="separate"/>
+      </w:r>
+      <w:r>
+        <w:rPr>
+          <w:rFonts w:ascii="Times New Roman" w:hAnsi="Times New Roman" w:cs="Times New Roman"/>
+          <w:b/>
+          <w:bCs/>
+          <w:i w:val="0"/>
+          <w:iCs w:val="0"/>
+          <w:noProof/>
+          <w:color w:val="000000" w:themeColor="text1"/>
+          <w:sz w:val="24"/>
+          <w:szCs w:val="24"/>
+        </w:rPr>
+        <w:t>3</w:t>
+      </w:r>
+      <w:r>
+        <w:rPr>
+          <w:rFonts w:ascii="Times New Roman" w:hAnsi="Times New Roman" w:cs="Times New Roman"/>
+          <w:b/>
+          <w:bCs/>
+          <w:i w:val="0"/>
+          <w:iCs w:val="0"/>
+          <w:color w:val="000000" w:themeColor="text1"/>
+          <w:sz w:val="24"/>
+          <w:szCs w:val="24"/>
+        </w:rPr>
+        <w:fldChar w:fldCharType="end"/>
+      </w:r>
+    </w:p>
+    <w:p>
+      <w:pPr>
+        <w:spacing w:line="480" w:lineRule="auto"/>
+        <w:rPr>
+          <w:rFonts w:ascii="Times New Roman" w:hAnsi="Times New Roman" w:cs="Times New Roman"/>
+          <w:i/>
+          <w:iCs/>
+          <w:sz w:val="24"/>
+          <w:szCs w:val="24"/>
+        </w:rPr>
+      </w:pPr>
+      <w:r>
+        <w:rPr>
+          <w:rFonts w:ascii="Times New Roman" w:hAnsi="Times New Roman" w:cs="Times New Roman"/>
+          <w:i/>
+          <w:iCs/>
+          <w:sz w:val="24"/>
+          <w:szCs w:val="24"/>
+        </w:rPr>
+        <w:t xml:space="preserve">Graphs by </w:t>
+      </w:r>
+      <w:r>
+        <w:rPr>
+          <w:rFonts w:ascii="Times New Roman" w:hAnsi="Times New Roman" w:cs="Times New Roman"/>
+          <w:i/>
+          <w:iCs/>
+          <w:sz w:val="24"/>
+          <w:szCs w:val="24"/>
+        </w:rPr>
+        <w:t>DSD runtime over</w:t>
+      </w:r>
+      <w:r>
+        <w:rPr>
+          <w:rFonts w:ascii="Times New Roman" w:hAnsi="Times New Roman" w:cs="Times New Roman"/>
+          <w:i/>
+          <w:iCs/>
+          <w:sz w:val="24"/>
+          <w:szCs w:val="24"/>
+        </w:rPr>
+        <w:t xml:space="preserve"> </w:t>
+      </w:r>
+      <w:r>
+        <w:rPr>
+          <w:rFonts w:ascii="Times New Roman" w:hAnsi="Times New Roman" w:cs="Times New Roman"/>
+          <w:i/>
+          <w:iCs/>
+          <w:sz w:val="24"/>
+          <w:szCs w:val="24"/>
+        </w:rPr>
+        <w:t>3-clique</w:t>
+      </w:r>
+      <w:r>
+        <w:rPr>
+          <w:rFonts w:ascii="Times New Roman" w:hAnsi="Times New Roman" w:cs="Times New Roman"/>
+          <w:i/>
+          <w:iCs/>
+          <w:sz w:val="24"/>
+          <w:szCs w:val="24"/>
+        </w:rPr>
+        <w:t xml:space="preserve"> density</w:t>
+      </w:r>
+    </w:p>
+    <w:tbl>
+      <w:tblPr>
+        <w:tblStyle w:val="TableGrid"/>
+        <w:tblW w:w="5000" w:type="pct"/>
+        <w:tblLook w:val="04A0" w:firstRow="1" w:lastRow="0" w:firstColumn="1" w:lastColumn="0" w:noHBand="0" w:noVBand="1"/>
+      </w:tblPr>
+      <w:tblGrid>
+        <w:gridCol w:w="2877"/>
+        <w:gridCol w:w="2876"/>
+        <w:gridCol w:w="2877"/>
+      </w:tblGrid>
+      <w:tr>
+        <w:tc>
+          <w:tcPr>
+            <w:tcW w:w="1667" w:type="pct"/>
+            <w:vAlign w:val="center"/>
+          </w:tcPr>
+          <w:p>
+            <w:pPr>
+              <w:tabs>
+                <w:tab w:val="left" w:pos="720"/>
+                <w:tab w:val="right" w:leader="dot" w:pos="7920"/>
+                <w:tab w:val="right" w:pos="8640"/>
+              </w:tabs>
+              <w:spacing w:line="276" w:lineRule="auto"/>
+              <w:jc w:val="center"/>
+              <w:rPr>
+                <w:rFonts w:ascii="Times New Roman" w:hAnsi="Times New Roman" w:cs="Times New Roman"/>
+                <w:color w:val="000000" w:themeColor="text1"/>
+                <w:sz w:val="24"/>
+                <w:szCs w:val="24"/>
+              </w:rPr>
+            </w:pPr>
+            <w:r>
+              <w:rPr>
+                <w:rFonts w:ascii="Times New Roman" w:hAnsi="Times New Roman" w:cs="Times New Roman"/>
+                <w:color w:val="000000" w:themeColor="text1"/>
+                <w:sz w:val="24"/>
+                <w:szCs w:val="24"/>
+              </w:rPr>
+              <w:t>Graph</w:t>
+            </w:r>
+          </w:p>
+        </w:tc>
+        <w:tc>
+          <w:tcPr>
+            <w:tcW w:w="1666" w:type="pct"/>
+            <w:vAlign w:val="center"/>
+          </w:tcPr>
+          <w:p>
+            <w:pPr>
+              <w:tabs>
+                <w:tab w:val="left" w:pos="720"/>
+                <w:tab w:val="right" w:leader="dot" w:pos="7920"/>
+                <w:tab w:val="right" w:pos="8640"/>
+              </w:tabs>
+              <w:spacing w:line="276" w:lineRule="auto"/>
+              <w:jc w:val="center"/>
+              <w:rPr>
+                <w:rFonts w:ascii="Times New Roman" w:hAnsi="Times New Roman" w:cs="Times New Roman"/>
+                <w:color w:val="000000" w:themeColor="text1"/>
+                <w:sz w:val="24"/>
+                <w:szCs w:val="24"/>
+              </w:rPr>
+            </w:pPr>
+            <w:r>
+              <w:rPr>
+                <w:rFonts w:ascii="Times New Roman" w:hAnsi="Times New Roman" w:cs="Times New Roman"/>
+                <w:color w:val="000000" w:themeColor="text1"/>
+                <w:sz w:val="24"/>
+                <w:szCs w:val="24"/>
+              </w:rPr>
+              <w:t>CoreExact Runtime (milliseconds)</w:t>
+            </w:r>
+          </w:p>
+        </w:tc>
+        <w:tc>
+          <w:tcPr>
+            <w:tcW w:w="1667" w:type="pct"/>
+            <w:vAlign w:val="center"/>
+          </w:tcPr>
+          <w:p>
+            <w:pPr>
+              <w:tabs>
+                <w:tab w:val="left" w:pos="720"/>
+                <w:tab w:val="right" w:leader="dot" w:pos="7920"/>
+                <w:tab w:val="right" w:pos="8640"/>
+              </w:tabs>
+              <w:spacing w:line="276" w:lineRule="auto"/>
+              <w:jc w:val="center"/>
+              <w:rPr>
+                <w:rFonts w:ascii="Times New Roman" w:hAnsi="Times New Roman" w:cs="Times New Roman"/>
+                <w:color w:val="000000" w:themeColor="text1"/>
+                <w:sz w:val="24"/>
+                <w:szCs w:val="24"/>
+              </w:rPr>
+            </w:pPr>
+            <w:r>
+              <w:rPr>
+                <w:rFonts w:ascii="Times New Roman" w:hAnsi="Times New Roman" w:cs="Times New Roman"/>
+                <w:color w:val="000000" w:themeColor="text1"/>
+                <w:sz w:val="24"/>
+                <w:szCs w:val="24"/>
+              </w:rPr>
+              <w:t>Parallelized Solution Runtime (milliseconds)</w:t>
+            </w:r>
+          </w:p>
+        </w:tc>
+      </w:tr>
+      <w:tr>
+        <w:tc>
+          <w:tcPr>
+            <w:tcW w:w="1667" w:type="pct"/>
+            <w:vAlign w:val="center"/>
+          </w:tcPr>
+          <w:p>
+            <w:pPr>
+              <w:tabs>
+                <w:tab w:val="left" w:pos="720"/>
+                <w:tab w:val="right" w:leader="dot" w:pos="7920"/>
+                <w:tab w:val="right" w:pos="8640"/>
+              </w:tabs>
+              <w:spacing w:line="276" w:lineRule="auto"/>
+              <w:jc w:val="center"/>
+              <w:rPr>
+                <w:rFonts w:ascii="Times New Roman" w:hAnsi="Times New Roman" w:cs="Times New Roman"/>
+                <w:color w:val="000000" w:themeColor="text1"/>
+                <w:sz w:val="24"/>
+                <w:szCs w:val="24"/>
+              </w:rPr>
+            </w:pPr>
+            <w:r>
+              <w:rPr>
+                <w:rFonts w:ascii="Times New Roman" w:hAnsi="Times New Roman" w:cs="Times New Roman"/>
+                <w:color w:val="000000" w:themeColor="text1"/>
+                <w:sz w:val="24"/>
+                <w:szCs w:val="24"/>
+              </w:rPr>
+              <w:t>Tortoise Social Network</w:t>
+            </w:r>
+          </w:p>
+        </w:tc>
+        <w:tc>
+          <w:tcPr>
+            <w:tcW w:w="1666" w:type="pct"/>
+            <w:vAlign w:val="center"/>
+          </w:tcPr>
+          <w:p>
+            <w:pPr>
+              <w:tabs>
+                <w:tab w:val="left" w:pos="720"/>
+                <w:tab w:val="right" w:leader="dot" w:pos="7920"/>
+                <w:tab w:val="right" w:pos="8640"/>
+              </w:tabs>
+              <w:spacing w:line="276" w:lineRule="auto"/>
+              <w:jc w:val="center"/>
+              <w:rPr>
+                <w:rFonts w:ascii="Times New Roman" w:hAnsi="Times New Roman" w:cs="Times New Roman"/>
+                <w:color w:val="000000" w:themeColor="text1"/>
+                <w:sz w:val="24"/>
+                <w:szCs w:val="24"/>
+              </w:rPr>
+            </w:pPr>
+            <w:r>
+              <w:rPr>
+                <w:rFonts w:ascii="Times New Roman" w:hAnsi="Times New Roman" w:cs="Times New Roman"/>
+                <w:color w:val="000000" w:themeColor="text1"/>
+                <w:sz w:val="24"/>
+                <w:szCs w:val="24"/>
+              </w:rPr>
+              <w:t>89</w:t>
+            </w:r>
+          </w:p>
+        </w:tc>
+        <w:tc>
+          <w:tcPr>
+            <w:tcW w:w="1667" w:type="pct"/>
+            <w:vAlign w:val="center"/>
+          </w:tcPr>
+          <w:p>
+            <w:pPr>
+              <w:tabs>
+                <w:tab w:val="left" w:pos="720"/>
+                <w:tab w:val="right" w:leader="dot" w:pos="7920"/>
+                <w:tab w:val="right" w:pos="8640"/>
+              </w:tabs>
+              <w:spacing w:line="276" w:lineRule="auto"/>
+              <w:jc w:val="center"/>
+              <w:rPr>
+                <w:rFonts w:ascii="Times New Roman" w:hAnsi="Times New Roman" w:cs="Times New Roman"/>
+                <w:color w:val="000000" w:themeColor="text1"/>
+                <w:sz w:val="24"/>
+                <w:szCs w:val="24"/>
+              </w:rPr>
+            </w:pPr>
+          </w:p>
+        </w:tc>
+      </w:tr>
+      <w:tr>
+        <w:tc>
+          <w:tcPr>
+            <w:tcW w:w="1667" w:type="pct"/>
+            <w:vAlign w:val="center"/>
+          </w:tcPr>
+          <w:p>
+            <w:pPr>
+              <w:tabs>
+                <w:tab w:val="left" w:pos="720"/>
+                <w:tab w:val="right" w:leader="dot" w:pos="7920"/>
+                <w:tab w:val="right" w:pos="8640"/>
+              </w:tabs>
+              <w:spacing w:line="276" w:lineRule="auto"/>
+              <w:jc w:val="center"/>
+              <w:rPr>
+                <w:rFonts w:ascii="Times New Roman" w:hAnsi="Times New Roman" w:cs="Times New Roman"/>
+                <w:color w:val="000000" w:themeColor="text1"/>
+                <w:sz w:val="24"/>
+                <w:szCs w:val="24"/>
+              </w:rPr>
+            </w:pPr>
+            <w:r>
+              <w:rPr>
+                <w:rFonts w:ascii="Times New Roman" w:hAnsi="Times New Roman" w:cs="Times New Roman"/>
+                <w:color w:val="000000" w:themeColor="text1"/>
+                <w:sz w:val="24"/>
+                <w:szCs w:val="24"/>
+              </w:rPr>
+              <w:t>Yeast Protein Network</w:t>
+            </w:r>
+          </w:p>
+        </w:tc>
+        <w:tc>
+          <w:tcPr>
+            <w:tcW w:w="1666" w:type="pct"/>
+            <w:vAlign w:val="center"/>
+          </w:tcPr>
+          <w:p>
+            <w:pPr>
+              <w:tabs>
+                <w:tab w:val="left" w:pos="720"/>
+                <w:tab w:val="right" w:leader="dot" w:pos="7920"/>
+                <w:tab w:val="right" w:pos="8640"/>
+              </w:tabs>
+              <w:spacing w:line="276" w:lineRule="auto"/>
+              <w:jc w:val="center"/>
+              <w:rPr>
+                <w:rFonts w:ascii="Times New Roman" w:hAnsi="Times New Roman" w:cs="Times New Roman"/>
+                <w:color w:val="000000" w:themeColor="text1"/>
+                <w:sz w:val="24"/>
+                <w:szCs w:val="24"/>
+              </w:rPr>
+            </w:pPr>
+            <w:r>
+              <w:rPr>
+                <w:rFonts w:ascii="Times New Roman" w:hAnsi="Times New Roman" w:cs="Times New Roman"/>
+                <w:color w:val="000000" w:themeColor="text1"/>
+                <w:sz w:val="24"/>
+                <w:szCs w:val="24"/>
+              </w:rPr>
+              <w:t>114</w:t>
+            </w:r>
+          </w:p>
+        </w:tc>
+        <w:tc>
+          <w:tcPr>
+            <w:tcW w:w="1667" w:type="pct"/>
+            <w:vAlign w:val="center"/>
+          </w:tcPr>
+          <w:p>
+            <w:pPr>
+              <w:tabs>
+                <w:tab w:val="left" w:pos="720"/>
+                <w:tab w:val="right" w:leader="dot" w:pos="7920"/>
+                <w:tab w:val="right" w:pos="8640"/>
+              </w:tabs>
+              <w:spacing w:line="276" w:lineRule="auto"/>
+              <w:jc w:val="center"/>
+              <w:rPr>
+                <w:rFonts w:ascii="Times New Roman" w:hAnsi="Times New Roman" w:cs="Times New Roman"/>
+                <w:color w:val="000000" w:themeColor="text1"/>
+                <w:sz w:val="24"/>
+                <w:szCs w:val="24"/>
+              </w:rPr>
+            </w:pPr>
+          </w:p>
+        </w:tc>
+      </w:tr>
+      <w:tr>
+        <w:tc>
+          <w:tcPr>
+            <w:tcW w:w="1667" w:type="pct"/>
+            <w:vAlign w:val="center"/>
+          </w:tcPr>
+          <w:p>
+            <w:pPr>
+              <w:tabs>
+                <w:tab w:val="left" w:pos="720"/>
+                <w:tab w:val="right" w:leader="dot" w:pos="7920"/>
+                <w:tab w:val="right" w:pos="8640"/>
+              </w:tabs>
+              <w:spacing w:line="276" w:lineRule="auto"/>
+              <w:jc w:val="center"/>
+              <w:rPr>
+                <w:rFonts w:ascii="Times New Roman" w:hAnsi="Times New Roman" w:cs="Times New Roman"/>
+                <w:color w:val="000000" w:themeColor="text1"/>
+                <w:sz w:val="24"/>
+                <w:szCs w:val="24"/>
+              </w:rPr>
+            </w:pPr>
+            <w:r>
+              <w:rPr>
+                <w:rFonts w:ascii="Times New Roman" w:hAnsi="Times New Roman" w:cs="Times New Roman"/>
+                <w:color w:val="000000" w:themeColor="text1"/>
+                <w:sz w:val="24"/>
+                <w:szCs w:val="24"/>
+              </w:rPr>
+              <w:t>US Power Grid Network</w:t>
+            </w:r>
+          </w:p>
+        </w:tc>
+        <w:tc>
+          <w:tcPr>
+            <w:tcW w:w="1666" w:type="pct"/>
+            <w:vAlign w:val="center"/>
+          </w:tcPr>
+          <w:p>
+            <w:pPr>
+              <w:tabs>
+                <w:tab w:val="left" w:pos="720"/>
+                <w:tab w:val="right" w:leader="dot" w:pos="7920"/>
+                <w:tab w:val="right" w:pos="8640"/>
+              </w:tabs>
+              <w:spacing w:line="276" w:lineRule="auto"/>
+              <w:jc w:val="center"/>
+              <w:rPr>
+                <w:rFonts w:ascii="Times New Roman" w:hAnsi="Times New Roman" w:cs="Times New Roman"/>
+                <w:color w:val="000000" w:themeColor="text1"/>
+                <w:sz w:val="24"/>
+                <w:szCs w:val="24"/>
+              </w:rPr>
+            </w:pPr>
+            <w:r>
+              <w:rPr>
+                <w:rFonts w:ascii="Times New Roman" w:hAnsi="Times New Roman" w:cs="Times New Roman"/>
+                <w:color w:val="000000" w:themeColor="text1"/>
+                <w:sz w:val="24"/>
+                <w:szCs w:val="24"/>
+              </w:rPr>
+              <w:t>332</w:t>
+            </w:r>
+          </w:p>
+        </w:tc>
+        <w:tc>
+          <w:tcPr>
+            <w:tcW w:w="1667" w:type="pct"/>
+            <w:vAlign w:val="center"/>
+          </w:tcPr>
+          <w:p>
+            <w:pPr>
+              <w:tabs>
+                <w:tab w:val="left" w:pos="720"/>
+                <w:tab w:val="right" w:leader="dot" w:pos="7920"/>
+                <w:tab w:val="right" w:pos="8640"/>
+              </w:tabs>
+              <w:spacing w:line="276" w:lineRule="auto"/>
+              <w:jc w:val="center"/>
+              <w:rPr>
+                <w:rFonts w:ascii="Times New Roman" w:hAnsi="Times New Roman" w:cs="Times New Roman"/>
+                <w:color w:val="000000" w:themeColor="text1"/>
+                <w:sz w:val="24"/>
+                <w:szCs w:val="24"/>
+              </w:rPr>
+            </w:pPr>
+          </w:p>
+        </w:tc>
+      </w:tr>
+      <w:tr>
+        <w:tc>
+          <w:tcPr>
+            <w:tcW w:w="1667" w:type="pct"/>
+            <w:vAlign w:val="center"/>
+          </w:tcPr>
+          <w:p>
+            <w:pPr>
+              <w:tabs>
+                <w:tab w:val="left" w:pos="720"/>
+                <w:tab w:val="right" w:leader="dot" w:pos="7920"/>
+                <w:tab w:val="right" w:pos="8640"/>
+              </w:tabs>
+              <w:spacing w:line="276" w:lineRule="auto"/>
+              <w:jc w:val="center"/>
+              <w:rPr>
+                <w:rFonts w:ascii="Times New Roman" w:hAnsi="Times New Roman" w:cs="Times New Roman"/>
+                <w:color w:val="000000" w:themeColor="text1"/>
+                <w:sz w:val="24"/>
+                <w:szCs w:val="24"/>
+              </w:rPr>
+            </w:pPr>
+            <w:r>
+              <w:rPr>
+                <w:rFonts w:ascii="Times New Roman" w:hAnsi="Times New Roman" w:cs="Times New Roman"/>
+                <w:color w:val="000000" w:themeColor="text1"/>
+                <w:sz w:val="24"/>
+                <w:szCs w:val="24"/>
+              </w:rPr>
+              <w:t>European Deezer Social Network</w:t>
+            </w:r>
+          </w:p>
+        </w:tc>
+        <w:tc>
+          <w:tcPr>
+            <w:tcW w:w="1666" w:type="pct"/>
+            <w:vAlign w:val="center"/>
+          </w:tcPr>
+          <w:p>
+            <w:pPr>
+              <w:tabs>
+                <w:tab w:val="left" w:pos="720"/>
+                <w:tab w:val="right" w:leader="dot" w:pos="7920"/>
+                <w:tab w:val="right" w:pos="8640"/>
+              </w:tabs>
+              <w:spacing w:line="276" w:lineRule="auto"/>
+              <w:jc w:val="center"/>
+              <w:rPr>
+                <w:rFonts w:ascii="Times New Roman" w:hAnsi="Times New Roman" w:cs="Times New Roman"/>
+                <w:color w:val="000000" w:themeColor="text1"/>
+                <w:sz w:val="24"/>
+                <w:szCs w:val="24"/>
+              </w:rPr>
+            </w:pPr>
+            <w:r>
+              <w:rPr>
+                <w:rFonts w:ascii="Times New Roman" w:hAnsi="Times New Roman" w:cs="Times New Roman"/>
+                <w:color w:val="000000" w:themeColor="text1"/>
+                <w:sz w:val="24"/>
+                <w:szCs w:val="24"/>
+              </w:rPr>
+              <w:t>6346</w:t>
+            </w:r>
+          </w:p>
+        </w:tc>
+        <w:tc>
+          <w:tcPr>
+            <w:tcW w:w="1667" w:type="pct"/>
+            <w:vAlign w:val="center"/>
+          </w:tcPr>
+          <w:p>
+            <w:pPr>
+              <w:tabs>
+                <w:tab w:val="left" w:pos="720"/>
+                <w:tab w:val="right" w:leader="dot" w:pos="7920"/>
+                <w:tab w:val="right" w:pos="8640"/>
+              </w:tabs>
+              <w:spacing w:line="276" w:lineRule="auto"/>
+              <w:jc w:val="center"/>
+              <w:rPr>
+                <w:rFonts w:ascii="Times New Roman" w:hAnsi="Times New Roman" w:cs="Times New Roman"/>
+                <w:color w:val="000000" w:themeColor="text1"/>
+                <w:sz w:val="24"/>
+                <w:szCs w:val="24"/>
+              </w:rPr>
+            </w:pPr>
+          </w:p>
+        </w:tc>
+      </w:tr>
+      <w:tr>
+        <w:tc>
+          <w:tcPr>
+            <w:tcW w:w="1667" w:type="pct"/>
+            <w:vAlign w:val="center"/>
+          </w:tcPr>
+          <w:p>
+            <w:pPr>
+              <w:tabs>
+                <w:tab w:val="left" w:pos="720"/>
+                <w:tab w:val="right" w:leader="dot" w:pos="7920"/>
+                <w:tab w:val="right" w:pos="8640"/>
+              </w:tabs>
+              <w:spacing w:line="276" w:lineRule="auto"/>
+              <w:jc w:val="center"/>
+              <w:rPr>
+                <w:rFonts w:ascii="Times New Roman" w:hAnsi="Times New Roman" w:cs="Times New Roman"/>
+                <w:color w:val="000000" w:themeColor="text1"/>
+                <w:sz w:val="24"/>
+                <w:szCs w:val="24"/>
+              </w:rPr>
+            </w:pPr>
+            <w:r>
+              <w:rPr>
+                <w:rFonts w:ascii="Times New Roman" w:hAnsi="Times New Roman" w:cs="Times New Roman"/>
+                <w:color w:val="000000" w:themeColor="text1"/>
+                <w:sz w:val="24"/>
+                <w:szCs w:val="24"/>
+              </w:rPr>
+              <w:t>Condense Matter Co-Author Network</w:t>
+            </w:r>
+          </w:p>
+        </w:tc>
+        <w:tc>
+          <w:tcPr>
+            <w:tcW w:w="1666" w:type="pct"/>
+            <w:vAlign w:val="center"/>
+          </w:tcPr>
+          <w:p>
+            <w:pPr>
+              <w:tabs>
+                <w:tab w:val="left" w:pos="720"/>
+                <w:tab w:val="right" w:leader="dot" w:pos="7920"/>
+                <w:tab w:val="right" w:pos="8640"/>
+              </w:tabs>
+              <w:spacing w:line="276" w:lineRule="auto"/>
+              <w:jc w:val="center"/>
+              <w:rPr>
+                <w:rFonts w:ascii="Times New Roman" w:hAnsi="Times New Roman" w:cs="Times New Roman"/>
+                <w:color w:val="000000" w:themeColor="text1"/>
+                <w:sz w:val="24"/>
+                <w:szCs w:val="24"/>
+              </w:rPr>
+            </w:pPr>
+            <w:r>
+              <w:rPr>
+                <w:rFonts w:ascii="Times New Roman" w:hAnsi="Times New Roman" w:cs="Times New Roman"/>
+                <w:color w:val="000000" w:themeColor="text1"/>
+                <w:sz w:val="24"/>
+                <w:szCs w:val="24"/>
+              </w:rPr>
+              <w:t>108521</w:t>
+            </w:r>
+          </w:p>
+        </w:tc>
+        <w:tc>
+          <w:tcPr>
+            <w:tcW w:w="1667" w:type="pct"/>
+            <w:vAlign w:val="center"/>
+          </w:tcPr>
+          <w:p>
+            <w:pPr>
+              <w:tabs>
+                <w:tab w:val="left" w:pos="720"/>
+                <w:tab w:val="right" w:leader="dot" w:pos="7920"/>
+                <w:tab w:val="right" w:pos="8640"/>
+              </w:tabs>
+              <w:spacing w:line="276" w:lineRule="auto"/>
+              <w:jc w:val="center"/>
+              <w:rPr>
+                <w:rFonts w:ascii="Times New Roman" w:hAnsi="Times New Roman" w:cs="Times New Roman"/>
+                <w:color w:val="000000" w:themeColor="text1"/>
+                <w:sz w:val="24"/>
+                <w:szCs w:val="24"/>
+              </w:rPr>
+            </w:pPr>
+          </w:p>
+        </w:tc>
+      </w:tr>
+      <w:tr>
+        <w:tc>
+          <w:tcPr>
+            <w:tcW w:w="1667" w:type="pct"/>
+            <w:vAlign w:val="center"/>
+          </w:tcPr>
+          <w:p>
+            <w:pPr>
+              <w:tabs>
+                <w:tab w:val="left" w:pos="720"/>
+                <w:tab w:val="right" w:leader="dot" w:pos="7920"/>
+                <w:tab w:val="right" w:pos="8640"/>
+              </w:tabs>
+              <w:spacing w:line="276" w:lineRule="auto"/>
+              <w:jc w:val="center"/>
+              <w:rPr>
+                <w:rFonts w:ascii="Times New Roman" w:hAnsi="Times New Roman" w:cs="Times New Roman"/>
+                <w:color w:val="000000" w:themeColor="text1"/>
+                <w:sz w:val="24"/>
+                <w:szCs w:val="24"/>
+              </w:rPr>
+            </w:pPr>
+            <w:r>
+              <w:rPr>
+                <w:rFonts w:ascii="Times New Roman" w:hAnsi="Times New Roman" w:cs="Times New Roman"/>
+                <w:color w:val="000000" w:themeColor="text1"/>
+                <w:sz w:val="24"/>
+                <w:szCs w:val="24"/>
+              </w:rPr>
+              <w:t>Randomly Generated Graph 1</w:t>
+            </w:r>
+          </w:p>
+        </w:tc>
+        <w:tc>
+          <w:tcPr>
+            <w:tcW w:w="1666" w:type="pct"/>
+            <w:vAlign w:val="center"/>
+          </w:tcPr>
+          <w:p>
+            <w:pPr>
+              <w:tabs>
+                <w:tab w:val="left" w:pos="720"/>
+                <w:tab w:val="right" w:leader="dot" w:pos="7920"/>
+                <w:tab w:val="right" w:pos="8640"/>
+              </w:tabs>
+              <w:spacing w:line="276" w:lineRule="auto"/>
+              <w:jc w:val="center"/>
+              <w:rPr>
+                <w:rFonts w:ascii="Times New Roman" w:hAnsi="Times New Roman" w:cs="Times New Roman"/>
+                <w:color w:val="000000" w:themeColor="text1"/>
+                <w:sz w:val="24"/>
+                <w:szCs w:val="24"/>
+              </w:rPr>
+            </w:pPr>
+            <w:r>
+              <w:rPr>
+                <w:rFonts w:ascii="Times New Roman" w:hAnsi="Times New Roman" w:cs="Times New Roman"/>
+                <w:color w:val="000000" w:themeColor="text1"/>
+                <w:sz w:val="24"/>
+                <w:szCs w:val="24"/>
+              </w:rPr>
+              <w:t>9365</w:t>
+            </w:r>
+          </w:p>
+        </w:tc>
+        <w:tc>
+          <w:tcPr>
+            <w:tcW w:w="1667" w:type="pct"/>
+            <w:vAlign w:val="center"/>
+          </w:tcPr>
+          <w:p>
+            <w:pPr>
+              <w:tabs>
+                <w:tab w:val="left" w:pos="720"/>
+                <w:tab w:val="right" w:leader="dot" w:pos="7920"/>
+                <w:tab w:val="right" w:pos="8640"/>
+              </w:tabs>
+              <w:spacing w:line="276" w:lineRule="auto"/>
+              <w:jc w:val="center"/>
+              <w:rPr>
+                <w:rFonts w:ascii="Times New Roman" w:hAnsi="Times New Roman" w:cs="Times New Roman"/>
+                <w:color w:val="000000" w:themeColor="text1"/>
+                <w:sz w:val="24"/>
+                <w:szCs w:val="24"/>
+              </w:rPr>
+            </w:pPr>
+          </w:p>
+        </w:tc>
+      </w:tr>
+      <w:tr>
+        <w:tc>
+          <w:tcPr>
+            <w:tcW w:w="1667" w:type="pct"/>
+            <w:vAlign w:val="center"/>
+          </w:tcPr>
+          <w:p>
+            <w:pPr>
+              <w:tabs>
+                <w:tab w:val="left" w:pos="720"/>
+                <w:tab w:val="right" w:leader="dot" w:pos="7920"/>
+                <w:tab w:val="right" w:pos="8640"/>
+              </w:tabs>
+              <w:spacing w:line="276" w:lineRule="auto"/>
+              <w:jc w:val="center"/>
+              <w:rPr>
+                <w:rFonts w:ascii="Times New Roman" w:hAnsi="Times New Roman" w:cs="Times New Roman"/>
+                <w:color w:val="000000" w:themeColor="text1"/>
+                <w:sz w:val="24"/>
+                <w:szCs w:val="24"/>
+              </w:rPr>
+            </w:pPr>
+            <w:r>
+              <w:rPr>
+                <w:rFonts w:ascii="Times New Roman" w:hAnsi="Times New Roman" w:cs="Times New Roman"/>
+                <w:color w:val="000000" w:themeColor="text1"/>
+                <w:sz w:val="24"/>
+                <w:szCs w:val="24"/>
+              </w:rPr>
+              <w:t>Randomly Generated Graph 2</w:t>
+            </w:r>
+          </w:p>
+        </w:tc>
+        <w:tc>
+          <w:tcPr>
+            <w:tcW w:w="1666" w:type="pct"/>
+            <w:vAlign w:val="center"/>
+          </w:tcPr>
+          <w:p>
+            <w:pPr>
+              <w:tabs>
+                <w:tab w:val="left" w:pos="720"/>
+                <w:tab w:val="right" w:leader="dot" w:pos="7920"/>
+                <w:tab w:val="right" w:pos="8640"/>
+              </w:tabs>
+              <w:spacing w:line="276" w:lineRule="auto"/>
+              <w:jc w:val="center"/>
+              <w:rPr>
+                <w:rFonts w:ascii="Times New Roman" w:hAnsi="Times New Roman" w:cs="Times New Roman"/>
+                <w:color w:val="000000" w:themeColor="text1"/>
+                <w:sz w:val="24"/>
+                <w:szCs w:val="24"/>
+              </w:rPr>
+            </w:pPr>
+            <w:r>
+              <w:rPr>
+                <w:rFonts w:ascii="Times New Roman" w:hAnsi="Times New Roman" w:cs="Times New Roman"/>
+                <w:color w:val="000000" w:themeColor="text1"/>
+                <w:sz w:val="24"/>
+                <w:szCs w:val="24"/>
+              </w:rPr>
+              <w:t>1187069</w:t>
+            </w:r>
+          </w:p>
+        </w:tc>
+        <w:tc>
+          <w:tcPr>
+            <w:tcW w:w="1667" w:type="pct"/>
+            <w:vAlign w:val="center"/>
+          </w:tcPr>
+          <w:p>
+            <w:pPr>
+              <w:tabs>
+                <w:tab w:val="left" w:pos="720"/>
+                <w:tab w:val="right" w:leader="dot" w:pos="7920"/>
+                <w:tab w:val="right" w:pos="8640"/>
+              </w:tabs>
+              <w:spacing w:line="276" w:lineRule="auto"/>
+              <w:jc w:val="center"/>
+              <w:rPr>
+                <w:rFonts w:ascii="Times New Roman" w:hAnsi="Times New Roman" w:cs="Times New Roman"/>
+                <w:color w:val="000000" w:themeColor="text1"/>
+                <w:sz w:val="24"/>
+                <w:szCs w:val="24"/>
+              </w:rPr>
+            </w:pPr>
+          </w:p>
+        </w:tc>
+      </w:tr>
+      <w:tr>
+        <w:tc>
+          <w:tcPr>
+            <w:tcW w:w="1667" w:type="pct"/>
+            <w:vAlign w:val="center"/>
+          </w:tcPr>
+          <w:p>
+            <w:pPr>
+              <w:tabs>
+                <w:tab w:val="left" w:pos="720"/>
+                <w:tab w:val="right" w:leader="dot" w:pos="7920"/>
+                <w:tab w:val="right" w:pos="8640"/>
+              </w:tabs>
+              <w:spacing w:line="276" w:lineRule="auto"/>
+              <w:jc w:val="center"/>
+              <w:rPr>
+                <w:rFonts w:ascii="Times New Roman" w:hAnsi="Times New Roman" w:cs="Times New Roman"/>
+                <w:color w:val="000000" w:themeColor="text1"/>
+                <w:sz w:val="24"/>
+                <w:szCs w:val="24"/>
+              </w:rPr>
+            </w:pPr>
+            <w:r>
+              <w:rPr>
+                <w:rFonts w:ascii="Times New Roman" w:hAnsi="Times New Roman" w:cs="Times New Roman"/>
+                <w:color w:val="000000" w:themeColor="text1"/>
+                <w:sz w:val="24"/>
+                <w:szCs w:val="24"/>
+              </w:rPr>
+              <w:t>Randomly Generated Graph 3</w:t>
+            </w:r>
+          </w:p>
+        </w:tc>
+        <w:tc>
+          <w:tcPr>
+            <w:tcW w:w="1666" w:type="pct"/>
+            <w:vAlign w:val="center"/>
+          </w:tcPr>
+          <w:p>
+            <w:pPr>
+              <w:tabs>
+                <w:tab w:val="left" w:pos="720"/>
+                <w:tab w:val="right" w:leader="dot" w:pos="7920"/>
+                <w:tab w:val="right" w:pos="8640"/>
+              </w:tabs>
+              <w:spacing w:line="276" w:lineRule="auto"/>
+              <w:jc w:val="center"/>
+              <w:rPr>
+                <w:rFonts w:ascii="Times New Roman" w:hAnsi="Times New Roman" w:cs="Times New Roman"/>
+                <w:color w:val="000000" w:themeColor="text1"/>
+                <w:sz w:val="24"/>
+                <w:szCs w:val="24"/>
+              </w:rPr>
+            </w:pPr>
+            <w:r>
+              <w:rPr>
+                <w:rFonts w:ascii="Times New Roman" w:hAnsi="Times New Roman" w:cs="Times New Roman"/>
+                <w:color w:val="000000" w:themeColor="text1"/>
+                <w:sz w:val="24"/>
+                <w:szCs w:val="24"/>
+              </w:rPr>
+              <w:t>1566331</w:t>
+            </w:r>
+          </w:p>
+        </w:tc>
+        <w:tc>
+          <w:tcPr>
+            <w:tcW w:w="1667" w:type="pct"/>
+            <w:vAlign w:val="center"/>
+          </w:tcPr>
+          <w:p>
+            <w:pPr>
+              <w:tabs>
+                <w:tab w:val="left" w:pos="720"/>
+                <w:tab w:val="right" w:leader="dot" w:pos="7920"/>
+                <w:tab w:val="right" w:pos="8640"/>
+              </w:tabs>
+              <w:spacing w:line="276" w:lineRule="auto"/>
+              <w:jc w:val="center"/>
+              <w:rPr>
+                <w:rFonts w:ascii="Times New Roman" w:hAnsi="Times New Roman" w:cs="Times New Roman"/>
+                <w:color w:val="000000" w:themeColor="text1"/>
+                <w:sz w:val="24"/>
+                <w:szCs w:val="24"/>
+              </w:rPr>
+            </w:pPr>
+          </w:p>
+        </w:tc>
+      </w:tr>
+      <w:tr>
+        <w:tc>
+          <w:tcPr>
+            <w:tcW w:w="1667" w:type="pct"/>
+            <w:vAlign w:val="center"/>
+          </w:tcPr>
+          <w:p>
+            <w:pPr>
+              <w:tabs>
+                <w:tab w:val="left" w:pos="720"/>
+                <w:tab w:val="right" w:leader="dot" w:pos="7920"/>
+                <w:tab w:val="right" w:pos="8640"/>
+              </w:tabs>
+              <w:spacing w:line="276" w:lineRule="auto"/>
+              <w:jc w:val="center"/>
+              <w:rPr>
+                <w:rFonts w:ascii="Times New Roman" w:hAnsi="Times New Roman" w:cs="Times New Roman"/>
+                <w:color w:val="000000" w:themeColor="text1"/>
+                <w:sz w:val="24"/>
+                <w:szCs w:val="24"/>
+              </w:rPr>
+            </w:pPr>
+            <w:r>
+              <w:rPr>
+                <w:rFonts w:ascii="Times New Roman" w:hAnsi="Times New Roman" w:cs="Times New Roman"/>
+                <w:color w:val="000000" w:themeColor="text1"/>
+                <w:sz w:val="24"/>
+                <w:szCs w:val="24"/>
+              </w:rPr>
+              <w:t>Randomly Generated Graph 4</w:t>
+            </w:r>
+          </w:p>
+        </w:tc>
+        <w:tc>
+          <w:tcPr>
+            <w:tcW w:w="1666" w:type="pct"/>
+            <w:vAlign w:val="center"/>
+          </w:tcPr>
+          <w:p>
+            <w:pPr>
+              <w:tabs>
+                <w:tab w:val="left" w:pos="720"/>
+                <w:tab w:val="right" w:leader="dot" w:pos="7920"/>
+                <w:tab w:val="right" w:pos="8640"/>
+              </w:tabs>
+              <w:spacing w:line="276" w:lineRule="auto"/>
+              <w:jc w:val="center"/>
+              <w:rPr>
+                <w:rFonts w:ascii="Times New Roman" w:hAnsi="Times New Roman" w:cs="Times New Roman"/>
+                <w:color w:val="000000" w:themeColor="text1"/>
+                <w:sz w:val="24"/>
+                <w:szCs w:val="24"/>
+              </w:rPr>
+            </w:pPr>
+            <w:r>
+              <w:rPr>
+                <w:rFonts w:ascii="Times New Roman" w:hAnsi="Times New Roman" w:cs="Times New Roman"/>
+                <w:color w:val="000000" w:themeColor="text1"/>
+                <w:sz w:val="24"/>
+                <w:szCs w:val="24"/>
+              </w:rPr>
+              <w:t>12231</w:t>
+            </w:r>
+          </w:p>
+        </w:tc>
+        <w:tc>
+          <w:tcPr>
+            <w:tcW w:w="1667" w:type="pct"/>
+            <w:vAlign w:val="center"/>
+          </w:tcPr>
+          <w:p>
+            <w:pPr>
+              <w:tabs>
+                <w:tab w:val="left" w:pos="720"/>
+                <w:tab w:val="right" w:leader="dot" w:pos="7920"/>
+                <w:tab w:val="right" w:pos="8640"/>
+              </w:tabs>
+              <w:spacing w:line="276" w:lineRule="auto"/>
+              <w:jc w:val="center"/>
+              <w:rPr>
+                <w:rFonts w:ascii="Times New Roman" w:hAnsi="Times New Roman" w:cs="Times New Roman"/>
+                <w:color w:val="000000" w:themeColor="text1"/>
+                <w:sz w:val="24"/>
+                <w:szCs w:val="24"/>
+              </w:rPr>
+            </w:pPr>
+          </w:p>
+        </w:tc>
+      </w:tr>
+      <w:tr>
+        <w:tc>
+          <w:tcPr>
+            <w:tcW w:w="1667" w:type="pct"/>
+            <w:vAlign w:val="center"/>
+          </w:tcPr>
+          <w:p>
+            <w:pPr>
+              <w:tabs>
+                <w:tab w:val="left" w:pos="720"/>
+                <w:tab w:val="right" w:leader="dot" w:pos="7920"/>
+                <w:tab w:val="right" w:pos="8640"/>
+              </w:tabs>
+              <w:spacing w:line="276" w:lineRule="auto"/>
+              <w:jc w:val="center"/>
+              <w:rPr>
+                <w:rFonts w:ascii="Times New Roman" w:hAnsi="Times New Roman" w:cs="Times New Roman"/>
+                <w:color w:val="000000" w:themeColor="text1"/>
+                <w:sz w:val="24"/>
+                <w:szCs w:val="24"/>
+              </w:rPr>
+            </w:pPr>
+            <w:r>
+              <w:rPr>
+                <w:rFonts w:ascii="Times New Roman" w:hAnsi="Times New Roman" w:cs="Times New Roman"/>
+                <w:color w:val="000000" w:themeColor="text1"/>
+                <w:sz w:val="24"/>
+                <w:szCs w:val="24"/>
+              </w:rPr>
+              <w:t>Randomly Generated Graph 5</w:t>
+            </w:r>
+          </w:p>
+        </w:tc>
+        <w:tc>
+          <w:tcPr>
+            <w:tcW w:w="1666" w:type="pct"/>
+            <w:vAlign w:val="center"/>
+          </w:tcPr>
+          <w:p>
+            <w:pPr>
+              <w:tabs>
+                <w:tab w:val="left" w:pos="720"/>
+                <w:tab w:val="right" w:leader="dot" w:pos="7920"/>
+                <w:tab w:val="right" w:pos="8640"/>
+              </w:tabs>
+              <w:spacing w:line="276" w:lineRule="auto"/>
+              <w:jc w:val="center"/>
+              <w:rPr>
+                <w:rFonts w:ascii="Times New Roman" w:hAnsi="Times New Roman" w:cs="Times New Roman"/>
+                <w:color w:val="000000" w:themeColor="text1"/>
+                <w:sz w:val="24"/>
+                <w:szCs w:val="24"/>
+              </w:rPr>
+            </w:pPr>
+            <w:r>
+              <w:rPr>
+                <w:rFonts w:ascii="Times New Roman" w:hAnsi="Times New Roman" w:cs="Times New Roman"/>
+                <w:color w:val="000000" w:themeColor="text1"/>
+                <w:sz w:val="24"/>
+                <w:szCs w:val="24"/>
+              </w:rPr>
+              <w:t>291</w:t>
+            </w:r>
+          </w:p>
+        </w:tc>
+        <w:tc>
+          <w:tcPr>
+            <w:tcW w:w="1667" w:type="pct"/>
+            <w:vAlign w:val="center"/>
+          </w:tcPr>
+          <w:p>
+            <w:pPr>
+              <w:tabs>
+                <w:tab w:val="left" w:pos="720"/>
+                <w:tab w:val="right" w:leader="dot" w:pos="7920"/>
+                <w:tab w:val="right" w:pos="8640"/>
+              </w:tabs>
+              <w:spacing w:line="276" w:lineRule="auto"/>
+              <w:jc w:val="center"/>
+              <w:rPr>
+                <w:rFonts w:ascii="Times New Roman" w:hAnsi="Times New Roman" w:cs="Times New Roman"/>
+                <w:color w:val="000000" w:themeColor="text1"/>
+                <w:sz w:val="24"/>
+                <w:szCs w:val="24"/>
+              </w:rPr>
+            </w:pPr>
+          </w:p>
+        </w:tc>
+      </w:tr>
+    </w:tbl>
     <w:p>
       <w:pPr>
         <w:tabs>
@@ -35911,6 +39033,7 @@
                         <w:sz w:val="24"/>
                         <w:szCs w:val="24"/>
                       </w:rPr>
+                      <w:lastRenderedPageBreak/>
                       <w:t xml:space="preserve">[8] </w:t>
                     </w:r>
                   </w:p>
@@ -35995,7 +39118,6 @@
                         <w:sz w:val="24"/>
                         <w:szCs w:val="24"/>
                       </w:rPr>
-                      <w:lastRenderedPageBreak/>
                       <w:t xml:space="preserve">[9] </w:t>
                     </w:r>
                   </w:p>
@@ -36514,6 +39636,7 @@
                         <w:sz w:val="24"/>
                         <w:szCs w:val="24"/>
                       </w:rPr>
+                      <w:lastRenderedPageBreak/>
                       <w:t xml:space="preserve">[17] </w:t>
                     </w:r>
                   </w:p>
@@ -36576,7 +39699,6 @@
                         <w:sz w:val="24"/>
                         <w:szCs w:val="24"/>
                       </w:rPr>
-                      <w:lastRenderedPageBreak/>
                       <w:t xml:space="preserve">[18] </w:t>
                     </w:r>
                   </w:p>
@@ -38676,7 +41798,7 @@
     <b:MonthAccessed>February</b:MonthAccessed>
     <b:DayAccessed>2</b:DayAccessed>
     <b:URL>https://www.researchgate.net/figure/A-A-simple-undirected-graph-U-B-The-adjacency-matrix-A-of-U-C-Bit-wise-AND-operation_fig6_220204855</b:URL>
-    <b:RefOrder>19</b:RefOrder>
+    <b:RefOrder>26</b:RefOrder>
   </b:Source>
   <b:Source>
     <b:Tag>Rah23</b:Tag>
@@ -38727,7 +41849,7 @@
     <b:MonthAccessed>February</b:MonthAccessed>
     <b:DayAccessed>5</b:DayAccessed>
     <b:URL>https://www.baeldung.com/cs/graph-connected-components</b:URL>
-    <b:RefOrder>20</b:RefOrder>
+    <b:RefOrder>27</b:RefOrder>
   </b:Source>
   <b:Source>
     <b:Tag>Jak24</b:Tag>
@@ -38778,7 +41900,7 @@
     <b:MonthAccessed>February</b:MonthAccessed>
     <b:DayAccessed>10</b:DayAccessed>
     <b:URL>https://www.cs.emory.edu/~cheung/Courses/253/Syllabus/NetFlow/max-flow-min-cut.html</b:URL>
-    <b:RefOrder>21</b:RefOrder>
+    <b:RefOrder>28</b:RefOrder>
   </b:Source>
   <b:Source>
     <b:Tag>UFe01</b:Tag>
@@ -38964,7 +42086,7 @@
     <b:DayAccessed>4</b:DayAccessed>
     <b:URL>https://www.geeksforgeeks.org/introduction-to-push-relabel-algorithm/</b:URL>
     <b:ProductionCompany>GeeksForGeeks</b:ProductionCompany>
-    <b:RefOrder>22</b:RefOrder>
+    <b:RefOrder>29</b:RefOrder>
   </b:Source>
   <b:Source>
     <b:Tag>Liz21</b:Tag>
@@ -39010,11 +42132,159 @@
     <b:URL>https://www.researchgate.net/figure/Schematic-illustration-of-GPU-architecture-and-programming-elements_fig4_274838864</b:URL>
     <b:RefOrder>5</b:RefOrder>
   </b:Source>
+  <b:Source>
+    <b:Tag>Sah16</b:Tag>
+    <b:SourceType>JournalArticle</b:SourceType>
+    <b:Guid>{C0B42D59-8654-4C07-BDA9-7FF9D0C3F148}</b:Guid>
+    <b:Title>Inferring social structure and its drivers from refuge use in the desert tortoise, a relatively solitary species.</b:Title>
+    <b:Year>2016</b:Year>
+    <b:Author>
+      <b:Author>
+        <b:NameList>
+          <b:Person>
+            <b:Last>Sah</b:Last>
+            <b:First>Pratha</b:First>
+          </b:Person>
+        </b:NameList>
+      </b:Author>
+    </b:Author>
+    <b:JournalName>Behavioral Ecology and Sociobiology 70.8</b:JournalName>
+    <b:Pages>1277-1289</b:Pages>
+    <b:RefOrder>19</b:RefOrder>
+  </b:Source>
+  <b:Source>
+    <b:Tag>Jeo01</b:Tag>
+    <b:SourceType>JournalArticle</b:SourceType>
+    <b:Guid>{263DBC29-D907-4A6D-9BDE-5A6EDDBE0941}</b:Guid>
+    <b:Author>
+      <b:Author>
+        <b:NameList>
+          <b:Person>
+            <b:Last>Jeong</b:Last>
+            <b:First>H.</b:First>
+            <b:Middle>and Mason, S.P. and Barabasi, A.L. and Oltvai, Z.N.</b:Middle>
+          </b:Person>
+        </b:NameList>
+      </b:Author>
+    </b:Author>
+    <b:Title>Lethality and centrality in protein networks</b:Title>
+    <b:JournalName>arXiv preprint cond-mat/0105306</b:JournalName>
+    <b:Year>2001</b:Year>
+    <b:RefOrder>20</b:RefOrder>
+  </b:Source>
+  <b:Source>
+    <b:Tag>Wat98</b:Tag>
+    <b:SourceType>JournalArticle</b:SourceType>
+    <b:Guid>{6529361A-C5A6-454E-A555-2CA22064020E}</b:Guid>
+    <b:Author>
+      <b:Author>
+        <b:NameList>
+          <b:Person>
+            <b:Last>Watts</b:Last>
+            <b:First>Duncan</b:First>
+            <b:Middle>J and Strogatz, Steven H</b:Middle>
+          </b:Person>
+        </b:NameList>
+      </b:Author>
+    </b:Author>
+    <b:Title>Collective dynamics of small-world networks</b:Title>
+    <b:JournalName>nature</b:JournalName>
+    <b:Year>1998</b:Year>
+    <b:Pages>440-442</b:Pages>
+    <b:Volume>393</b:Volume>
+    <b:Issue>6684</b:Issue>
+    <b:RefOrder>21</b:RefOrder>
+  </b:Source>
+  <b:Source>
+    <b:Tag>Sar20</b:Tag>
+    <b:SourceType>ConferenceProceedings</b:SourceType>
+    <b:Guid>{0BCD05C7-1E1D-4636-842F-4DB393A7B45C}</b:Guid>
+    <b:Author>
+      <b:Author>
+        <b:NameList>
+          <b:Person>
+            <b:Last>Sarkar</b:Last>
+            <b:First>Benedek</b:First>
+            <b:Middle>Rozemberczki and Rik</b:Middle>
+          </b:Person>
+        </b:NameList>
+      </b:Author>
+    </b:Author>
+    <b:Title>Characteristic Functions on Graphs: Birds of a Feather, from Statistical Descriptors to Parametric Models</b:Title>
+    <b:Year>2020</b:Year>
+    <b:ConferenceName>Proceedings of the 29th ACM International Conference on Information and Knowledge Management (CIKM '20)</b:ConferenceName>
+    <b:RefOrder>22</b:RefOrder>
+  </b:Source>
+  <b:Source>
+    <b:Tag>JLe07</b:Tag>
+    <b:SourceType>ConferenceProceedings</b:SourceType>
+    <b:Guid>{B773AB57-9718-4546-B860-B37CCEF59BC4}</b:Guid>
+    <b:Author>
+      <b:Author>
+        <b:NameList>
+          <b:Person>
+            <b:Last>J. Leskovec</b:Last>
+            <b:First>J.</b:First>
+            <b:Middle>Kleinberg and C. Faloutsos</b:Middle>
+          </b:Person>
+        </b:NameList>
+      </b:Author>
+    </b:Author>
+    <b:Title>Graph Evolution: Densification and Shrinking Diameters</b:Title>
+    <b:Year>2007</b:Year>
+    <b:ConferenceName>ACM Transactions on Knowledge Discovery from Data (ACM TKDD), 1(1)</b:ConferenceName>
+    <b:RefOrder>23</b:RefOrder>
+  </b:Source>
+  <b:Source>
+    <b:Tag>Jur25</b:Tag>
+    <b:SourceType>InternetSite</b:SourceType>
+    <b:Guid>{07C01550-EBBF-4FDC-970A-95D8636BDF44}</b:Guid>
+    <b:Author>
+      <b:Author>
+        <b:NameList>
+          <b:Person>
+            <b:Last>Leskovec</b:Last>
+            <b:First>Jure</b:First>
+          </b:Person>
+        </b:NameList>
+      </b:Author>
+    </b:Author>
+    <b:Title>Stanford Large Network Dataset Collection</b:Title>
+    <b:ProductionCompany>Stanford University</b:ProductionCompany>
+    <b:YearAccessed>2025</b:YearAccessed>
+    <b:MonthAccessed>May</b:MonthAccessed>
+    <b:DayAccessed>22</b:DayAccessed>
+    <b:URL>https://snap.stanford.edu/data/</b:URL>
+    <b:RefOrder>24</b:RefOrder>
+  </b:Source>
+  <b:Source>
+    <b:Tag>Rya25</b:Tag>
+    <b:SourceType>InternetSite</b:SourceType>
+    <b:Guid>{6C4368B0-0B8A-41CB-82F7-826F7E51D9BA}</b:Guid>
+    <b:Author>
+      <b:Author>
+        <b:NameList>
+          <b:Person>
+            <b:Last>Ahmed</b:Last>
+            <b:First>Ryan</b:First>
+            <b:Middle>A. Rossi and Nesreen K.</b:Middle>
+          </b:Person>
+        </b:NameList>
+      </b:Author>
+    </b:Author>
+    <b:Title>The Network Data Repository with Interactive Graph Analytics and Visualization</b:Title>
+    <b:ProductionCompany>AAAI</b:ProductionCompany>
+    <b:YearAccessed>2025</b:YearAccessed>
+    <b:MonthAccessed>May</b:MonthAccessed>
+    <b:DayAccessed>22</b:DayAccessed>
+    <b:URL>https://networkrepository.com/index.php</b:URL>
+    <b:RefOrder>25</b:RefOrder>
+  </b:Source>
 </b:Sources>
 </file>
 
 <file path=customXml/itemProps1.xml><?xml version="1.0" encoding="utf-8"?>
-<ds:datastoreItem xmlns:ds="http://schemas.openxmlformats.org/officeDocument/2006/customXml" ds:itemID="{38D42933-CCAF-407F-B2A8-422633A721EE}">
+<ds:datastoreItem xmlns:ds="http://schemas.openxmlformats.org/officeDocument/2006/customXml" ds:itemID="{C781A32D-D17D-4262-A0AB-A6CF3F0F4CAA}">
   <ds:schemaRefs>
     <ds:schemaRef ds:uri="http://schemas.openxmlformats.org/officeDocument/2006/bibliography"/>
   </ds:schemaRefs>

</xml_diff>

<commit_message>
Made formatting revisions to the Thesis.
</commit_message>
<xml_diff>
--- a/Thesis Paper.docx
+++ b/Thesis Paper.docx
@@ -533,30 +533,6 @@
         <w:lastRenderedPageBreak/>
         <w:t>© 2025 Hunter G. Gareau</w:t>
       </w:r>
-    </w:p>
-    <w:p>
-      <w:pPr>
-        <w:spacing w:line="480" w:lineRule="auto"/>
-        <w:jc w:val="center"/>
-        <w:rPr>
-          <w:rFonts w:ascii="Times New Roman" w:hAnsi="Times New Roman" w:cs="Times New Roman"/>
-          <w:color w:val="000000" w:themeColor="text1"/>
-          <w:sz w:val="24"/>
-          <w:szCs w:val="24"/>
-        </w:rPr>
-      </w:pPr>
-    </w:p>
-    <w:p>
-      <w:pPr>
-        <w:spacing w:line="480" w:lineRule="auto"/>
-        <w:jc w:val="center"/>
-        <w:rPr>
-          <w:rFonts w:ascii="Times New Roman" w:hAnsi="Times New Roman" w:cs="Times New Roman"/>
-          <w:color w:val="000000" w:themeColor="text1"/>
-          <w:sz w:val="24"/>
-          <w:szCs w:val="24"/>
-        </w:rPr>
-      </w:pPr>
     </w:p>
     <w:p>
       <w:pPr>
@@ -987,28 +963,7 @@
     <w:p>
       <w:pPr>
         <w:spacing w:line="480" w:lineRule="auto"/>
-        <w:rPr>
-          <w:rFonts w:ascii="Times New Roman" w:hAnsi="Times New Roman" w:cs="Times New Roman"/>
-          <w:color w:val="000000" w:themeColor="text1"/>
-          <w:sz w:val="24"/>
-          <w:szCs w:val="24"/>
-        </w:rPr>
-      </w:pPr>
-    </w:p>
-    <w:p>
-      <w:pPr>
-        <w:spacing w:line="480" w:lineRule="auto"/>
-        <w:rPr>
-          <w:rFonts w:ascii="Times New Roman" w:hAnsi="Times New Roman" w:cs="Times New Roman"/>
-          <w:color w:val="000000" w:themeColor="text1"/>
-          <w:sz w:val="24"/>
-          <w:szCs w:val="24"/>
-        </w:rPr>
-      </w:pPr>
-    </w:p>
-    <w:p>
-      <w:pPr>
-        <w:spacing w:line="480" w:lineRule="auto"/>
+        <w:jc w:val="center"/>
         <w:rPr>
           <w:rFonts w:ascii="Times New Roman" w:hAnsi="Times New Roman" w:cs="Times New Roman"/>
           <w:color w:val="000000" w:themeColor="text1"/>
@@ -1041,6 +996,7 @@
           <w:sz w:val="24"/>
           <w:szCs w:val="24"/>
         </w:rPr>
+        <w:lastRenderedPageBreak/>
         <w:t>Abstract</w:t>
       </w:r>
       <w:bookmarkEnd w:id="0"/>
@@ -1208,6 +1164,28 @@
         </w:rPr>
         <w:t xml:space="preserve">The Densest Subgraph Discovery (DSD) problem is a prevalent problem in the field of graph mining, aiming to find the subgraph of highest edge to vertex ratio. There have been many solutions to this problem. However, one avenue that other graph mining problems have gone down is parallel programming, which executes many commands simultaneously for more efficient programs. What we have done is applied parallel programming on the GPU to a DSD solution called CoreExact in a two-fold effort. This is done in hopes of both creating a more efficient solution to the DSD while also serving as further research and precedent for the efficacy of parallel programming using the GPU. </w:t>
       </w:r>
+    </w:p>
+    <w:p>
+      <w:pPr>
+        <w:spacing w:line="480" w:lineRule="auto"/>
+        <w:rPr>
+          <w:rFonts w:ascii="Times New Roman" w:hAnsi="Times New Roman" w:cs="Times New Roman"/>
+          <w:color w:val="000000" w:themeColor="text1"/>
+          <w:sz w:val="24"/>
+          <w:szCs w:val="24"/>
+        </w:rPr>
+      </w:pPr>
+    </w:p>
+    <w:p>
+      <w:pPr>
+        <w:spacing w:line="480" w:lineRule="auto"/>
+        <w:rPr>
+          <w:rFonts w:ascii="Times New Roman" w:hAnsi="Times New Roman" w:cs="Times New Roman"/>
+          <w:color w:val="000000" w:themeColor="text1"/>
+          <w:sz w:val="24"/>
+          <w:szCs w:val="24"/>
+        </w:rPr>
+      </w:pPr>
     </w:p>
     <w:p>
       <w:pPr>
@@ -6935,7 +6913,7 @@
         </w:rPr>
         <w:fldChar w:fldCharType="separate"/>
       </w:r>
-      <w:hyperlink w:anchor="_Toc199072611" w:history="1">
+      <w:hyperlink w:anchor="_Toc203481083" w:history="1">
         <w:r>
           <w:rPr>
             <w:rStyle w:val="Hyperlink"/>
@@ -6954,7 +6932,7 @@
             <w:sz w:val="24"/>
             <w:szCs w:val="24"/>
           </w:rPr>
-          <w:t>: Graphs by Number of Edges and Vertices</w:t>
+          <w:t>. Graphs by Number of Edges and Vertices</w:t>
         </w:r>
         <w:r>
           <w:rPr>
@@ -6984,7 +6962,7 @@
             <w:sz w:val="24"/>
             <w:szCs w:val="24"/>
           </w:rPr>
-          <w:instrText xml:space="preserve"> PAGEREF _Toc199072611 \h </w:instrText>
+          <w:instrText xml:space="preserve"> PAGEREF _Toc203481083 \h </w:instrText>
         </w:r>
         <w:r>
           <w:rPr>
@@ -7041,7 +7019,7 @@
           <w:szCs w:val="24"/>
         </w:rPr>
       </w:pPr>
-      <w:hyperlink w:anchor="_Toc199072612" w:history="1">
+      <w:hyperlink w:anchor="_Toc203481084" w:history="1">
         <w:r>
           <w:rPr>
             <w:rStyle w:val="Hyperlink"/>
@@ -7060,7 +7038,7 @@
             <w:sz w:val="24"/>
             <w:szCs w:val="24"/>
           </w:rPr>
-          <w:t>: Highest Density by Graph (Rounded to 2 Decimal Places)</w:t>
+          <w:t>. Highest Density by Graph (Rounded to 2 Decimal Places)</w:t>
         </w:r>
         <w:r>
           <w:rPr>
@@ -7090,7 +7068,7 @@
             <w:sz w:val="24"/>
             <w:szCs w:val="24"/>
           </w:rPr>
-          <w:instrText xml:space="preserve"> PAGEREF _Toc199072612 \h </w:instrText>
+          <w:instrText xml:space="preserve"> PAGEREF _Toc203481084 \h </w:instrText>
         </w:r>
         <w:r>
           <w:rPr>
@@ -7147,7 +7125,7 @@
           <w:szCs w:val="24"/>
         </w:rPr>
       </w:pPr>
-      <w:hyperlink w:anchor="_Toc199072613" w:history="1">
+      <w:hyperlink w:anchor="_Toc203481085" w:history="1">
         <w:r>
           <w:rPr>
             <w:rStyle w:val="Hyperlink"/>
@@ -7166,7 +7144,7 @@
             <w:sz w:val="24"/>
             <w:szCs w:val="24"/>
           </w:rPr>
-          <w:t>: Graphs by DSD Runtime Over Edge Density</w:t>
+          <w:t>. Graphs by DSD Runtime Over Edge Density</w:t>
         </w:r>
         <w:r>
           <w:rPr>
@@ -7196,7 +7174,113 @@
             <w:sz w:val="24"/>
             <w:szCs w:val="24"/>
           </w:rPr>
-          <w:instrText xml:space="preserve"> PAGEREF _Toc199072613 \h </w:instrText>
+          <w:instrText xml:space="preserve"> PAGEREF _Toc203481085 \h </w:instrText>
+        </w:r>
+        <w:r>
+          <w:rPr>
+            <w:rFonts w:ascii="Times New Roman" w:hAnsi="Times New Roman" w:cs="Times New Roman"/>
+            <w:noProof/>
+            <w:webHidden/>
+            <w:sz w:val="24"/>
+            <w:szCs w:val="24"/>
+          </w:rPr>
+        </w:r>
+        <w:r>
+          <w:rPr>
+            <w:rFonts w:ascii="Times New Roman" w:hAnsi="Times New Roman" w:cs="Times New Roman"/>
+            <w:noProof/>
+            <w:webHidden/>
+            <w:sz w:val="24"/>
+            <w:szCs w:val="24"/>
+          </w:rPr>
+          <w:fldChar w:fldCharType="separate"/>
+        </w:r>
+        <w:r>
+          <w:rPr>
+            <w:rFonts w:ascii="Times New Roman" w:hAnsi="Times New Roman" w:cs="Times New Roman"/>
+            <w:noProof/>
+            <w:webHidden/>
+            <w:sz w:val="24"/>
+            <w:szCs w:val="24"/>
+          </w:rPr>
+          <w:t>48</w:t>
+        </w:r>
+        <w:r>
+          <w:rPr>
+            <w:rFonts w:ascii="Times New Roman" w:hAnsi="Times New Roman" w:cs="Times New Roman"/>
+            <w:noProof/>
+            <w:webHidden/>
+            <w:sz w:val="24"/>
+            <w:szCs w:val="24"/>
+          </w:rPr>
+          <w:fldChar w:fldCharType="end"/>
+        </w:r>
+      </w:hyperlink>
+    </w:p>
+    <w:p>
+      <w:pPr>
+        <w:pStyle w:val="TableofFigures"/>
+        <w:tabs>
+          <w:tab w:val="right" w:leader="dot" w:pos="8630"/>
+        </w:tabs>
+        <w:spacing w:line="480" w:lineRule="auto"/>
+        <w:rPr>
+          <w:rFonts w:ascii="Times New Roman" w:eastAsiaTheme="minorEastAsia" w:hAnsi="Times New Roman" w:cs="Times New Roman"/>
+          <w:noProof/>
+          <w:sz w:val="24"/>
+          <w:szCs w:val="24"/>
+        </w:rPr>
+      </w:pPr>
+      <w:hyperlink w:anchor="_Toc203481086" w:history="1">
+        <w:r>
+          <w:rPr>
+            <w:rStyle w:val="Hyperlink"/>
+            <w:rFonts w:ascii="Times New Roman" w:hAnsi="Times New Roman" w:cs="Times New Roman"/>
+            <w:noProof/>
+            <w:sz w:val="24"/>
+            <w:szCs w:val="24"/>
+          </w:rPr>
+          <w:t>Table 4</w:t>
+        </w:r>
+        <w:r>
+          <w:rPr>
+            <w:rStyle w:val="Hyperlink"/>
+            <w:rFonts w:ascii="Times New Roman" w:hAnsi="Times New Roman" w:cs="Times New Roman"/>
+            <w:noProof/>
+            <w:sz w:val="24"/>
+            <w:szCs w:val="24"/>
+          </w:rPr>
+          <w:t>. Graphs by DSD Runtime Over 3-Clique Density</w:t>
+        </w:r>
+        <w:r>
+          <w:rPr>
+            <w:rFonts w:ascii="Times New Roman" w:hAnsi="Times New Roman" w:cs="Times New Roman"/>
+            <w:noProof/>
+            <w:webHidden/>
+            <w:sz w:val="24"/>
+            <w:szCs w:val="24"/>
+          </w:rPr>
+          <w:tab/>
+        </w:r>
+        <w:r>
+          <w:rPr>
+            <w:rFonts w:ascii="Times New Roman" w:hAnsi="Times New Roman" w:cs="Times New Roman"/>
+            <w:noProof/>
+            <w:webHidden/>
+            <w:sz w:val="24"/>
+            <w:szCs w:val="24"/>
+          </w:rPr>
+          <w:fldChar w:fldCharType="begin"/>
+        </w:r>
+        <w:r>
+          <w:rPr>
+            <w:rFonts w:ascii="Times New Roman" w:hAnsi="Times New Roman" w:cs="Times New Roman"/>
+            <w:noProof/>
+            <w:webHidden/>
+            <w:sz w:val="24"/>
+            <w:szCs w:val="24"/>
+          </w:rPr>
+          <w:instrText xml:space="preserve"> PAGEREF _Toc203481086 \h </w:instrText>
         </w:r>
         <w:r>
           <w:rPr>
@@ -7226,112 +7310,6 @@
             <w:szCs w:val="24"/>
           </w:rPr>
           <w:t>49</w:t>
-        </w:r>
-        <w:r>
-          <w:rPr>
-            <w:rFonts w:ascii="Times New Roman" w:hAnsi="Times New Roman" w:cs="Times New Roman"/>
-            <w:noProof/>
-            <w:webHidden/>
-            <w:sz w:val="24"/>
-            <w:szCs w:val="24"/>
-          </w:rPr>
-          <w:fldChar w:fldCharType="end"/>
-        </w:r>
-      </w:hyperlink>
-    </w:p>
-    <w:p>
-      <w:pPr>
-        <w:pStyle w:val="TableofFigures"/>
-        <w:tabs>
-          <w:tab w:val="right" w:leader="dot" w:pos="8630"/>
-        </w:tabs>
-        <w:spacing w:line="480" w:lineRule="auto"/>
-        <w:rPr>
-          <w:rFonts w:ascii="Times New Roman" w:eastAsiaTheme="minorEastAsia" w:hAnsi="Times New Roman" w:cs="Times New Roman"/>
-          <w:noProof/>
-          <w:sz w:val="24"/>
-          <w:szCs w:val="24"/>
-        </w:rPr>
-      </w:pPr>
-      <w:hyperlink w:anchor="_Toc199072614" w:history="1">
-        <w:r>
-          <w:rPr>
-            <w:rStyle w:val="Hyperlink"/>
-            <w:rFonts w:ascii="Times New Roman" w:hAnsi="Times New Roman" w:cs="Times New Roman"/>
-            <w:noProof/>
-            <w:sz w:val="24"/>
-            <w:szCs w:val="24"/>
-          </w:rPr>
-          <w:t>Table 4</w:t>
-        </w:r>
-        <w:r>
-          <w:rPr>
-            <w:rStyle w:val="Hyperlink"/>
-            <w:rFonts w:ascii="Times New Roman" w:hAnsi="Times New Roman" w:cs="Times New Roman"/>
-            <w:noProof/>
-            <w:sz w:val="24"/>
-            <w:szCs w:val="24"/>
-          </w:rPr>
-          <w:t>: Graphs by DSD Runtime Over 3-Clique Density</w:t>
-        </w:r>
-        <w:r>
-          <w:rPr>
-            <w:rFonts w:ascii="Times New Roman" w:hAnsi="Times New Roman" w:cs="Times New Roman"/>
-            <w:noProof/>
-            <w:webHidden/>
-            <w:sz w:val="24"/>
-            <w:szCs w:val="24"/>
-          </w:rPr>
-          <w:tab/>
-        </w:r>
-        <w:r>
-          <w:rPr>
-            <w:rFonts w:ascii="Times New Roman" w:hAnsi="Times New Roman" w:cs="Times New Roman"/>
-            <w:noProof/>
-            <w:webHidden/>
-            <w:sz w:val="24"/>
-            <w:szCs w:val="24"/>
-          </w:rPr>
-          <w:fldChar w:fldCharType="begin"/>
-        </w:r>
-        <w:r>
-          <w:rPr>
-            <w:rFonts w:ascii="Times New Roman" w:hAnsi="Times New Roman" w:cs="Times New Roman"/>
-            <w:noProof/>
-            <w:webHidden/>
-            <w:sz w:val="24"/>
-            <w:szCs w:val="24"/>
-          </w:rPr>
-          <w:instrText xml:space="preserve"> PAGEREF _Toc199072614 \h </w:instrText>
-        </w:r>
-        <w:r>
-          <w:rPr>
-            <w:rFonts w:ascii="Times New Roman" w:hAnsi="Times New Roman" w:cs="Times New Roman"/>
-            <w:noProof/>
-            <w:webHidden/>
-            <w:sz w:val="24"/>
-            <w:szCs w:val="24"/>
-          </w:rPr>
-        </w:r>
-        <w:r>
-          <w:rPr>
-            <w:rFonts w:ascii="Times New Roman" w:hAnsi="Times New Roman" w:cs="Times New Roman"/>
-            <w:noProof/>
-            <w:webHidden/>
-            <w:sz w:val="24"/>
-            <w:szCs w:val="24"/>
-          </w:rPr>
-          <w:fldChar w:fldCharType="separate"/>
-        </w:r>
-        <w:r>
-          <w:rPr>
-            <w:rFonts w:ascii="Times New Roman" w:hAnsi="Times New Roman" w:cs="Times New Roman"/>
-            <w:noProof/>
-            <w:webHidden/>
-            <w:sz w:val="24"/>
-            <w:szCs w:val="24"/>
-          </w:rPr>
-          <w:t>50</w:t>
         </w:r>
         <w:r>
           <w:rPr>
@@ -35108,6 +35086,7 @@
         </w:rPr>
       </w:pPr>
       <w:bookmarkStart w:id="87" w:name="_Toc199072611"/>
+      <w:bookmarkStart w:id="88" w:name="_Toc203481083"/>
       <w:r>
         <w:rPr>
           <w:rFonts w:ascii="Times New Roman" w:hAnsi="Times New Roman" w:cs="Times New Roman"/>
@@ -35171,6 +35150,7 @@
         <w:t>1</w:t>
       </w:r>
       <w:bookmarkEnd w:id="87"/>
+      <w:bookmarkEnd w:id="88"/>
       <w:r>
         <w:rPr>
           <w:rFonts w:ascii="Times New Roman" w:hAnsi="Times New Roman" w:cs="Times New Roman"/>
@@ -35203,7 +35183,67 @@
           <w:sz w:val="24"/>
           <w:szCs w:val="24"/>
         </w:rPr>
-        <w:t>Graphs by number of edges and vertices</w:t>
+        <w:t xml:space="preserve">Graphs by </w:t>
+      </w:r>
+      <w:r>
+        <w:rPr>
+          <w:rFonts w:ascii="Times New Roman" w:hAnsi="Times New Roman" w:cs="Times New Roman"/>
+          <w:i/>
+          <w:iCs/>
+          <w:sz w:val="24"/>
+          <w:szCs w:val="24"/>
+        </w:rPr>
+        <w:t>N</w:t>
+      </w:r>
+      <w:r>
+        <w:rPr>
+          <w:rFonts w:ascii="Times New Roman" w:hAnsi="Times New Roman" w:cs="Times New Roman"/>
+          <w:i/>
+          <w:iCs/>
+          <w:sz w:val="24"/>
+          <w:szCs w:val="24"/>
+        </w:rPr>
+        <w:t xml:space="preserve">umber of </w:t>
+      </w:r>
+      <w:r>
+        <w:rPr>
+          <w:rFonts w:ascii="Times New Roman" w:hAnsi="Times New Roman" w:cs="Times New Roman"/>
+          <w:i/>
+          <w:iCs/>
+          <w:sz w:val="24"/>
+          <w:szCs w:val="24"/>
+        </w:rPr>
+        <w:t>E</w:t>
+      </w:r>
+      <w:r>
+        <w:rPr>
+          <w:rFonts w:ascii="Times New Roman" w:hAnsi="Times New Roman" w:cs="Times New Roman"/>
+          <w:i/>
+          <w:iCs/>
+          <w:sz w:val="24"/>
+          <w:szCs w:val="24"/>
+        </w:rPr>
+        <w:t xml:space="preserve">dges and </w:t>
+      </w:r>
+      <w:r>
+        <w:rPr>
+          <w:rFonts w:ascii="Times New Roman" w:hAnsi="Times New Roman" w:cs="Times New Roman"/>
+          <w:i/>
+          <w:iCs/>
+          <w:sz w:val="24"/>
+          <w:szCs w:val="24"/>
+        </w:rPr>
+        <w:t>V</w:t>
+      </w:r>
+      <w:r>
+        <w:rPr>
+          <w:rFonts w:ascii="Times New Roman" w:hAnsi="Times New Roman" w:cs="Times New Roman"/>
+          <w:i/>
+          <w:iCs/>
+          <w:sz w:val="24"/>
+          <w:szCs w:val="24"/>
+        </w:rPr>
+        <w:t>ertices</w:t>
       </w:r>
     </w:p>
     <w:tbl>
@@ -36365,16 +36405,6 @@
           <w:szCs w:val="24"/>
         </w:rPr>
       </w:pPr>
-      <w:r>
-        <w:rPr>
-          <w:rFonts w:ascii="Times New Roman" w:hAnsi="Times New Roman" w:cs="Times New Roman"/>
-          <w:color w:val="000000" w:themeColor="text1"/>
-          <w:sz w:val="24"/>
-          <w:szCs w:val="24"/>
-        </w:rPr>
-        <w:tab/>
-        <w:t>Shown above in Table 1 is the number of vertices and edges of each graph used in these experiments. These graphs give a large range of sizes and overall graph density.</w:t>
-      </w:r>
     </w:p>
     <w:p>
       <w:pPr>
@@ -36399,25 +36429,7 @@
           <w:szCs w:val="24"/>
         </w:rPr>
         <w:tab/>
-        <w:t>The results of our experiments are focused on the results of the programs and their efficiency. Thus, Table 2 illustrates the highest density found for each graph</w:t>
-      </w:r>
-      <w:r>
-        <w:rPr>
-          <w:rFonts w:ascii="Times New Roman" w:hAnsi="Times New Roman" w:cs="Times New Roman"/>
-          <w:color w:val="000000" w:themeColor="text1"/>
-          <w:sz w:val="24"/>
-          <w:szCs w:val="24"/>
-        </w:rPr>
-        <w:t xml:space="preserve"> in regard to edge density and 3-clique density. And to measure and compare the efficiency of the two programs the run times are recorded side by side. So, Table 3 illustrates the run times for both CoreExact and our parallel solution checking for the highest edge density, while Table 4 illustrates the run times for highest 3-clique density. </w:t>
-      </w:r>
-      <w:r>
-        <w:rPr>
-          <w:rFonts w:ascii="Times New Roman" w:hAnsi="Times New Roman" w:cs="Times New Roman"/>
-          <w:color w:val="000000" w:themeColor="text1"/>
-          <w:sz w:val="24"/>
-          <w:szCs w:val="24"/>
-        </w:rPr>
-        <w:t>Tables 3 and 4 also display how much faster the parallel solution processed each graph in comparison to the CoreExact program.</w:t>
+        <w:t>Shown above in Table 1 is the number of vertices and edges of each graph used in these experiments. These graphs give a large range of sizes and overall graph density.</w:t>
       </w:r>
     </w:p>
     <w:p>
@@ -36435,6 +36447,50 @@
           <w:szCs w:val="24"/>
         </w:rPr>
       </w:pPr>
+      <w:r>
+        <w:rPr>
+          <w:rFonts w:ascii="Times New Roman" w:hAnsi="Times New Roman" w:cs="Times New Roman"/>
+          <w:color w:val="000000" w:themeColor="text1"/>
+          <w:sz w:val="24"/>
+          <w:szCs w:val="24"/>
+        </w:rPr>
+        <w:tab/>
+        <w:t>The results of our experiments are focused on the results of the programs and their efficiency. Thus, Table 2 illustrates the highest density found for each graph</w:t>
+      </w:r>
+      <w:r>
+        <w:rPr>
+          <w:rFonts w:ascii="Times New Roman" w:hAnsi="Times New Roman" w:cs="Times New Roman"/>
+          <w:color w:val="000000" w:themeColor="text1"/>
+          <w:sz w:val="24"/>
+          <w:szCs w:val="24"/>
+        </w:rPr>
+        <w:t xml:space="preserve"> in regard to edge density and 3-clique density. And to measure and compare the efficiency of the two programs the run times are recorded side by side. So, Table 3 illustrates the run times for both CoreExact and our parallel solution checking for the highest edge density, while Table 4 illustrates the run times for highest 3-clique density. </w:t>
+      </w:r>
+      <w:r>
+        <w:rPr>
+          <w:rFonts w:ascii="Times New Roman" w:hAnsi="Times New Roman" w:cs="Times New Roman"/>
+          <w:color w:val="000000" w:themeColor="text1"/>
+          <w:sz w:val="24"/>
+          <w:szCs w:val="24"/>
+        </w:rPr>
+        <w:t>Tables 3 and 4 also display how much faster the parallel solution processed each graph in comparison to the CoreExact program.</w:t>
+      </w:r>
+    </w:p>
+    <w:p>
+      <w:pPr>
+        <w:tabs>
+          <w:tab w:val="left" w:pos="720"/>
+          <w:tab w:val="right" w:leader="dot" w:pos="7920"/>
+          <w:tab w:val="right" w:pos="8640"/>
+        </w:tabs>
+        <w:spacing w:line="480" w:lineRule="auto"/>
+        <w:rPr>
+          <w:rFonts w:ascii="Times New Roman" w:hAnsi="Times New Roman" w:cs="Times New Roman"/>
+          <w:color w:val="000000" w:themeColor="text1"/>
+          <w:sz w:val="24"/>
+          <w:szCs w:val="24"/>
+        </w:rPr>
+      </w:pPr>
     </w:p>
     <w:p>
       <w:pPr>
@@ -36452,7 +36508,8 @@
           <w:szCs w:val="24"/>
         </w:rPr>
       </w:pPr>
-      <w:bookmarkStart w:id="88" w:name="_Toc199072612"/>
+      <w:bookmarkStart w:id="89" w:name="_Toc199072612"/>
+      <w:bookmarkStart w:id="90" w:name="_Toc203481084"/>
       <w:r>
         <w:rPr>
           <w:rFonts w:ascii="Times New Roman" w:hAnsi="Times New Roman" w:cs="Times New Roman"/>
@@ -36520,7 +36577,8 @@
         </w:rPr>
         <w:t>2</w:t>
       </w:r>
-      <w:bookmarkEnd w:id="88"/>
+      <w:bookmarkEnd w:id="89"/>
+      <w:bookmarkEnd w:id="90"/>
       <w:r>
         <w:rPr>
           <w:rFonts w:ascii="Times New Roman" w:hAnsi="Times New Roman" w:cs="Times New Roman"/>
@@ -36556,7 +36614,7 @@
           <w:sz w:val="24"/>
           <w:szCs w:val="24"/>
         </w:rPr>
-        <w:t>Highest density by graph</w:t>
+        <w:t xml:space="preserve">Highest </w:t>
       </w:r>
       <w:r>
         <w:rPr>
@@ -36567,7 +36625,117 @@
           <w:sz w:val="24"/>
           <w:szCs w:val="24"/>
         </w:rPr>
-        <w:t xml:space="preserve"> (rounded to 2 decimal places)</w:t>
+        <w:t>D</w:t>
+      </w:r>
+      <w:r>
+        <w:rPr>
+          <w:rFonts w:ascii="Times New Roman" w:hAnsi="Times New Roman" w:cs="Times New Roman"/>
+          <w:i/>
+          <w:iCs/>
+          <w:color w:val="000000" w:themeColor="text1"/>
+          <w:sz w:val="24"/>
+          <w:szCs w:val="24"/>
+        </w:rPr>
+        <w:t xml:space="preserve">ensity by </w:t>
+      </w:r>
+      <w:r>
+        <w:rPr>
+          <w:rFonts w:ascii="Times New Roman" w:hAnsi="Times New Roman" w:cs="Times New Roman"/>
+          <w:i/>
+          <w:iCs/>
+          <w:color w:val="000000" w:themeColor="text1"/>
+          <w:sz w:val="24"/>
+          <w:szCs w:val="24"/>
+        </w:rPr>
+        <w:t>G</w:t>
+      </w:r>
+      <w:r>
+        <w:rPr>
+          <w:rFonts w:ascii="Times New Roman" w:hAnsi="Times New Roman" w:cs="Times New Roman"/>
+          <w:i/>
+          <w:iCs/>
+          <w:color w:val="000000" w:themeColor="text1"/>
+          <w:sz w:val="24"/>
+          <w:szCs w:val="24"/>
+        </w:rPr>
+        <w:t>raph</w:t>
+      </w:r>
+      <w:r>
+        <w:rPr>
+          <w:rFonts w:ascii="Times New Roman" w:hAnsi="Times New Roman" w:cs="Times New Roman"/>
+          <w:i/>
+          <w:iCs/>
+          <w:color w:val="000000" w:themeColor="text1"/>
+          <w:sz w:val="24"/>
+          <w:szCs w:val="24"/>
+        </w:rPr>
+        <w:t xml:space="preserve"> (</w:t>
+      </w:r>
+      <w:r>
+        <w:rPr>
+          <w:rFonts w:ascii="Times New Roman" w:hAnsi="Times New Roman" w:cs="Times New Roman"/>
+          <w:i/>
+          <w:iCs/>
+          <w:color w:val="000000" w:themeColor="text1"/>
+          <w:sz w:val="24"/>
+          <w:szCs w:val="24"/>
+        </w:rPr>
+        <w:t>R</w:t>
+      </w:r>
+      <w:r>
+        <w:rPr>
+          <w:rFonts w:ascii="Times New Roman" w:hAnsi="Times New Roman" w:cs="Times New Roman"/>
+          <w:i/>
+          <w:iCs/>
+          <w:color w:val="000000" w:themeColor="text1"/>
+          <w:sz w:val="24"/>
+          <w:szCs w:val="24"/>
+        </w:rPr>
+        <w:t xml:space="preserve">ounded to 2 </w:t>
+      </w:r>
+      <w:r>
+        <w:rPr>
+          <w:rFonts w:ascii="Times New Roman" w:hAnsi="Times New Roman" w:cs="Times New Roman"/>
+          <w:i/>
+          <w:iCs/>
+          <w:color w:val="000000" w:themeColor="text1"/>
+          <w:sz w:val="24"/>
+          <w:szCs w:val="24"/>
+        </w:rPr>
+        <w:t>D</w:t>
+      </w:r>
+      <w:r>
+        <w:rPr>
+          <w:rFonts w:ascii="Times New Roman" w:hAnsi="Times New Roman" w:cs="Times New Roman"/>
+          <w:i/>
+          <w:iCs/>
+          <w:color w:val="000000" w:themeColor="text1"/>
+          <w:sz w:val="24"/>
+          <w:szCs w:val="24"/>
+        </w:rPr>
+        <w:t xml:space="preserve">ecimal </w:t>
+      </w:r>
+      <w:r>
+        <w:rPr>
+          <w:rFonts w:ascii="Times New Roman" w:hAnsi="Times New Roman" w:cs="Times New Roman"/>
+          <w:i/>
+          <w:iCs/>
+          <w:color w:val="000000" w:themeColor="text1"/>
+          <w:sz w:val="24"/>
+          <w:szCs w:val="24"/>
+        </w:rPr>
+        <w:t>P</w:t>
+      </w:r>
+      <w:r>
+        <w:rPr>
+          <w:rFonts w:ascii="Times New Roman" w:hAnsi="Times New Roman" w:cs="Times New Roman"/>
+          <w:i/>
+          <w:iCs/>
+          <w:color w:val="000000" w:themeColor="text1"/>
+          <w:sz w:val="24"/>
+          <w:szCs w:val="24"/>
+        </w:rPr>
+        <w:t>laces)</w:t>
       </w:r>
     </w:p>
     <w:tbl>
@@ -37616,7 +37784,8 @@
           <w:szCs w:val="24"/>
         </w:rPr>
       </w:pPr>
-      <w:bookmarkStart w:id="89" w:name="_Toc199072613"/>
+      <w:bookmarkStart w:id="91" w:name="_Toc199072613"/>
+      <w:bookmarkStart w:id="92" w:name="_Toc203481085"/>
       <w:r>
         <w:rPr>
           <w:rFonts w:ascii="Times New Roman" w:hAnsi="Times New Roman" w:cs="Times New Roman"/>
@@ -37683,7 +37852,8 @@
         </w:rPr>
         <w:t>3</w:t>
       </w:r>
-      <w:bookmarkEnd w:id="89"/>
+      <w:bookmarkEnd w:id="91"/>
+      <w:bookmarkEnd w:id="92"/>
       <w:r>
         <w:rPr>
           <w:rFonts w:ascii="Times New Roman" w:hAnsi="Times New Roman" w:cs="Times New Roman"/>
@@ -37717,7 +37887,87 @@
           <w:sz w:val="24"/>
           <w:szCs w:val="24"/>
         </w:rPr>
-        <w:t>Graphs by DSD runtime over edge density</w:t>
+        <w:t xml:space="preserve">Graphs by DSD </w:t>
+      </w:r>
+      <w:r>
+        <w:rPr>
+          <w:rFonts w:ascii="Times New Roman" w:hAnsi="Times New Roman" w:cs="Times New Roman"/>
+          <w:i/>
+          <w:iCs/>
+          <w:sz w:val="24"/>
+          <w:szCs w:val="24"/>
+        </w:rPr>
+        <w:t>R</w:t>
+      </w:r>
+      <w:r>
+        <w:rPr>
+          <w:rFonts w:ascii="Times New Roman" w:hAnsi="Times New Roman" w:cs="Times New Roman"/>
+          <w:i/>
+          <w:iCs/>
+          <w:sz w:val="24"/>
+          <w:szCs w:val="24"/>
+        </w:rPr>
+        <w:t xml:space="preserve">untime </w:t>
+      </w:r>
+      <w:r>
+        <w:rPr>
+          <w:rFonts w:ascii="Times New Roman" w:hAnsi="Times New Roman" w:cs="Times New Roman"/>
+          <w:i/>
+          <w:iCs/>
+          <w:sz w:val="24"/>
+          <w:szCs w:val="24"/>
+        </w:rPr>
+        <w:t>O</w:t>
+      </w:r>
+      <w:r>
+        <w:rPr>
+          <w:rFonts w:ascii="Times New Roman" w:hAnsi="Times New Roman" w:cs="Times New Roman"/>
+          <w:i/>
+          <w:iCs/>
+          <w:sz w:val="24"/>
+          <w:szCs w:val="24"/>
+        </w:rPr>
+        <w:t xml:space="preserve">ver </w:t>
+      </w:r>
+      <w:r>
+        <w:rPr>
+          <w:rFonts w:ascii="Times New Roman" w:hAnsi="Times New Roman" w:cs="Times New Roman"/>
+          <w:i/>
+          <w:iCs/>
+          <w:sz w:val="24"/>
+          <w:szCs w:val="24"/>
+        </w:rPr>
+        <w:t>E</w:t>
+      </w:r>
+      <w:r>
+        <w:rPr>
+          <w:rFonts w:ascii="Times New Roman" w:hAnsi="Times New Roman" w:cs="Times New Roman"/>
+          <w:i/>
+          <w:iCs/>
+          <w:sz w:val="24"/>
+          <w:szCs w:val="24"/>
+        </w:rPr>
+        <w:t xml:space="preserve">dge </w:t>
+      </w:r>
+      <w:r>
+        <w:rPr>
+          <w:rFonts w:ascii="Times New Roman" w:hAnsi="Times New Roman" w:cs="Times New Roman"/>
+          <w:i/>
+          <w:iCs/>
+          <w:sz w:val="24"/>
+          <w:szCs w:val="24"/>
+        </w:rPr>
+        <w:t>D</w:t>
+      </w:r>
+      <w:r>
+        <w:rPr>
+          <w:rFonts w:ascii="Times New Roman" w:hAnsi="Times New Roman" w:cs="Times New Roman"/>
+          <w:i/>
+          <w:iCs/>
+          <w:sz w:val="24"/>
+          <w:szCs w:val="24"/>
+        </w:rPr>
+        <w:t>ensity</w:t>
       </w:r>
     </w:p>
     <w:tbl>
@@ -38961,7 +39211,8 @@
           <w:szCs w:val="24"/>
         </w:rPr>
       </w:pPr>
-      <w:bookmarkStart w:id="90" w:name="_Toc199072614"/>
+      <w:bookmarkStart w:id="93" w:name="_Toc199072614"/>
+      <w:bookmarkStart w:id="94" w:name="_Toc203481086"/>
       <w:r>
         <w:rPr>
           <w:rFonts w:ascii="Times New Roman" w:hAnsi="Times New Roman" w:cs="Times New Roman"/>
@@ -39029,7 +39280,8 @@
         </w:rPr>
         <w:t>4</w:t>
       </w:r>
-      <w:bookmarkEnd w:id="90"/>
+      <w:bookmarkEnd w:id="93"/>
+      <w:bookmarkEnd w:id="94"/>
       <w:r>
         <w:rPr>
           <w:rFonts w:ascii="Times New Roman" w:hAnsi="Times New Roman" w:cs="Times New Roman"/>
@@ -39063,7 +39315,87 @@
           <w:sz w:val="24"/>
           <w:szCs w:val="24"/>
         </w:rPr>
-        <w:t>Graphs by DSD runtime over 3-clique density</w:t>
+        <w:t xml:space="preserve">Graphs by DSD </w:t>
+      </w:r>
+      <w:r>
+        <w:rPr>
+          <w:rFonts w:ascii="Times New Roman" w:hAnsi="Times New Roman" w:cs="Times New Roman"/>
+          <w:i/>
+          <w:iCs/>
+          <w:sz w:val="24"/>
+          <w:szCs w:val="24"/>
+        </w:rPr>
+        <w:t>R</w:t>
+      </w:r>
+      <w:r>
+        <w:rPr>
+          <w:rFonts w:ascii="Times New Roman" w:hAnsi="Times New Roman" w:cs="Times New Roman"/>
+          <w:i/>
+          <w:iCs/>
+          <w:sz w:val="24"/>
+          <w:szCs w:val="24"/>
+        </w:rPr>
+        <w:t xml:space="preserve">untime </w:t>
+      </w:r>
+      <w:r>
+        <w:rPr>
+          <w:rFonts w:ascii="Times New Roman" w:hAnsi="Times New Roman" w:cs="Times New Roman"/>
+          <w:i/>
+          <w:iCs/>
+          <w:sz w:val="24"/>
+          <w:szCs w:val="24"/>
+        </w:rPr>
+        <w:t>O</w:t>
+      </w:r>
+      <w:r>
+        <w:rPr>
+          <w:rFonts w:ascii="Times New Roman" w:hAnsi="Times New Roman" w:cs="Times New Roman"/>
+          <w:i/>
+          <w:iCs/>
+          <w:sz w:val="24"/>
+          <w:szCs w:val="24"/>
+        </w:rPr>
+        <w:t>ver 3-</w:t>
+      </w:r>
+      <w:r>
+        <w:rPr>
+          <w:rFonts w:ascii="Times New Roman" w:hAnsi="Times New Roman" w:cs="Times New Roman"/>
+          <w:i/>
+          <w:iCs/>
+          <w:sz w:val="24"/>
+          <w:szCs w:val="24"/>
+        </w:rPr>
+        <w:t>C</w:t>
+      </w:r>
+      <w:r>
+        <w:rPr>
+          <w:rFonts w:ascii="Times New Roman" w:hAnsi="Times New Roman" w:cs="Times New Roman"/>
+          <w:i/>
+          <w:iCs/>
+          <w:sz w:val="24"/>
+          <w:szCs w:val="24"/>
+        </w:rPr>
+        <w:t xml:space="preserve">lique </w:t>
+      </w:r>
+      <w:r>
+        <w:rPr>
+          <w:rFonts w:ascii="Times New Roman" w:hAnsi="Times New Roman" w:cs="Times New Roman"/>
+          <w:i/>
+          <w:iCs/>
+          <w:sz w:val="24"/>
+          <w:szCs w:val="24"/>
+        </w:rPr>
+        <w:t>D</w:t>
+      </w:r>
+      <w:r>
+        <w:rPr>
+          <w:rFonts w:ascii="Times New Roman" w:hAnsi="Times New Roman" w:cs="Times New Roman"/>
+          <w:i/>
+          <w:iCs/>
+          <w:sz w:val="24"/>
+          <w:szCs w:val="24"/>
+        </w:rPr>
+        <w:t>ensity</w:t>
       </w:r>
     </w:p>
     <w:tbl>
@@ -40306,51 +40638,6 @@
           <w:szCs w:val="24"/>
         </w:rPr>
       </w:pPr>
-      <w:r>
-        <w:rPr>
-          <w:rFonts w:ascii="Times New Roman" w:hAnsi="Times New Roman" w:cs="Times New Roman"/>
-          <w:color w:val="000000" w:themeColor="text1"/>
-          <w:sz w:val="24"/>
-          <w:szCs w:val="24"/>
-        </w:rPr>
-        <w:tab/>
-      </w:r>
-      <w:r>
-        <w:rPr>
-          <w:rFonts w:ascii="Times New Roman" w:hAnsi="Times New Roman" w:cs="Times New Roman"/>
-          <w:color w:val="000000" w:themeColor="text1"/>
-          <w:sz w:val="24"/>
-          <w:szCs w:val="24"/>
-        </w:rPr>
-        <w:t xml:space="preserve">Based on these results, </w:t>
-      </w:r>
-      <w:r>
-        <w:rPr>
-          <w:rFonts w:ascii="Times New Roman" w:hAnsi="Times New Roman" w:cs="Times New Roman"/>
-          <w:color w:val="000000" w:themeColor="text1"/>
-          <w:sz w:val="24"/>
-          <w:szCs w:val="24"/>
-        </w:rPr>
-        <w:t>t</w:t>
-      </w:r>
-      <w:r>
-        <w:rPr>
-          <w:rFonts w:ascii="Times New Roman" w:hAnsi="Times New Roman" w:cs="Times New Roman"/>
-          <w:color w:val="000000" w:themeColor="text1"/>
-          <w:sz w:val="24"/>
-          <w:szCs w:val="24"/>
-        </w:rPr>
-        <w:t>here is a notable range in how effectively the process was sped up, however. When it came to edge density, every graph saw an increase in efficiency</w:t>
-      </w:r>
-      <w:r>
-        <w:rPr>
-          <w:rFonts w:ascii="Times New Roman" w:hAnsi="Times New Roman" w:cs="Times New Roman"/>
-          <w:color w:val="000000" w:themeColor="text1"/>
-          <w:sz w:val="24"/>
-          <w:szCs w:val="24"/>
-        </w:rPr>
-        <w:t>, with only a couple graphs seeing less than at least a ten-fold speed increase. But when it came to 3-clique density, there were a couple graphs that were slower overall, a few that were only a bit faster, and a few that saw a thirty-fold speed increase. While the results are not fully consistent based on the differences between the input graphs, there is a definite increase in speed overall, and we can conclude that the parallel solution is more efficient than its serialized counterpart.</w:t>
-      </w:r>
     </w:p>
     <w:p>
       <w:pPr>
@@ -40367,6 +40654,51 @@
           <w:szCs w:val="24"/>
         </w:rPr>
       </w:pPr>
+      <w:r>
+        <w:rPr>
+          <w:rFonts w:ascii="Times New Roman" w:hAnsi="Times New Roman" w:cs="Times New Roman"/>
+          <w:color w:val="000000" w:themeColor="text1"/>
+          <w:sz w:val="24"/>
+          <w:szCs w:val="24"/>
+        </w:rPr>
+        <w:tab/>
+      </w:r>
+      <w:r>
+        <w:rPr>
+          <w:rFonts w:ascii="Times New Roman" w:hAnsi="Times New Roman" w:cs="Times New Roman"/>
+          <w:color w:val="000000" w:themeColor="text1"/>
+          <w:sz w:val="24"/>
+          <w:szCs w:val="24"/>
+        </w:rPr>
+        <w:t xml:space="preserve">Based on these results, </w:t>
+      </w:r>
+      <w:r>
+        <w:rPr>
+          <w:rFonts w:ascii="Times New Roman" w:hAnsi="Times New Roman" w:cs="Times New Roman"/>
+          <w:color w:val="000000" w:themeColor="text1"/>
+          <w:sz w:val="24"/>
+          <w:szCs w:val="24"/>
+        </w:rPr>
+        <w:t>t</w:t>
+      </w:r>
+      <w:r>
+        <w:rPr>
+          <w:rFonts w:ascii="Times New Roman" w:hAnsi="Times New Roman" w:cs="Times New Roman"/>
+          <w:color w:val="000000" w:themeColor="text1"/>
+          <w:sz w:val="24"/>
+          <w:szCs w:val="24"/>
+        </w:rPr>
+        <w:t>here is a notable range in how effectively the process was sped up, however. When it came to edge density, every graph saw an increase in efficiency</w:t>
+      </w:r>
+      <w:r>
+        <w:rPr>
+          <w:rFonts w:ascii="Times New Roman" w:hAnsi="Times New Roman" w:cs="Times New Roman"/>
+          <w:color w:val="000000" w:themeColor="text1"/>
+          <w:sz w:val="24"/>
+          <w:szCs w:val="24"/>
+        </w:rPr>
+        <w:t>, with only a couple graphs seeing less than at least a ten-fold speed increase. But when it came to 3-clique density, there were a couple graphs that were slower overall, a few that were only a bit faster, and a few that saw a thirty-fold speed increase. While the results are not fully consistent based on the differences between the input graphs, there is a definite increase in speed overall, and we can conclude that the parallel solution is more efficient than its serialized counterpart.</w:t>
+      </w:r>
     </w:p>
     <w:p>
       <w:pPr>
@@ -40429,7 +40761,7 @@
           <w:szCs w:val="24"/>
         </w:rPr>
       </w:pPr>
-      <w:bookmarkStart w:id="91" w:name="_Toc203129889"/>
+      <w:bookmarkStart w:id="95" w:name="_Toc203129889"/>
       <w:r>
         <w:rPr>
           <w:rFonts w:ascii="Times New Roman" w:hAnsi="Times New Roman" w:cs="Times New Roman"/>
@@ -40441,7 +40773,7 @@
         </w:rPr>
         <w:t>Conclusion</w:t>
       </w:r>
-      <w:bookmarkEnd w:id="91"/>
+      <w:bookmarkEnd w:id="95"/>
     </w:p>
     <w:p>
       <w:pPr>
@@ -40584,7 +40916,7 @@
         </w:rPr>
       </w:pPr>
     </w:p>
-    <w:bookmarkStart w:id="92" w:name="_Toc203129890" w:displacedByCustomXml="next"/>
+    <w:bookmarkStart w:id="96" w:name="_Toc203129890" w:displacedByCustomXml="next"/>
     <w:sdt>
       <w:sdtPr>
         <w:rPr>
@@ -40635,7 +40967,7 @@
             </w:rPr>
             <w:t>References</w:t>
           </w:r>
-          <w:bookmarkEnd w:id="92"/>
+          <w:bookmarkEnd w:id="96"/>
         </w:p>
         <w:sdt>
           <w:sdtPr>
@@ -40697,6 +41029,7 @@
               <w:tblPr>
                 <w:tblW w:w="5000" w:type="pct"/>
                 <w:tblCellSpacing w:w="15" w:type="dxa"/>
+                <w:tblLayout w:type="fixed"/>
                 <w:tblCellMar>
                   <w:top w:w="15" w:type="dxa"/>
                   <w:left w:w="15" w:type="dxa"/>
@@ -40706,8 +41039,8 @@
                 <w:tblLook w:val="04A0" w:firstRow="1" w:lastRow="0" w:firstColumn="1" w:lastColumn="0" w:noHBand="0" w:noVBand="1"/>
               </w:tblPr>
               <w:tblGrid>
-                <w:gridCol w:w="269"/>
-                <w:gridCol w:w="8371"/>
+                <w:gridCol w:w="539"/>
+                <w:gridCol w:w="8101"/>
               </w:tblGrid>
               <w:tr>
                 <w:trPr>
@@ -40716,7 +41049,7 @@
                 </w:trPr>
                 <w:tc>
                   <w:tcPr>
-                    <w:tcW w:w="50" w:type="pct"/>
+                    <w:tcW w:w="286" w:type="pct"/>
                     <w:hideMark/>
                   </w:tcPr>
                   <w:p>
@@ -40744,7 +41077,7 @@
                 </w:tc>
                 <w:tc>
                   <w:tcPr>
-                    <w:tcW w:w="0" w:type="auto"/>
+                    <w:tcW w:w="4661" w:type="pct"/>
                     <w:hideMark/>
                   </w:tcPr>
                   <w:p>
@@ -40776,7 +41109,7 @@
                 </w:trPr>
                 <w:tc>
                   <w:tcPr>
-                    <w:tcW w:w="50" w:type="pct"/>
+                    <w:tcW w:w="286" w:type="pct"/>
                     <w:hideMark/>
                   </w:tcPr>
                   <w:p>
@@ -40802,7 +41135,7 @@
                 </w:tc>
                 <w:tc>
                   <w:tcPr>
-                    <w:tcW w:w="0" w:type="auto"/>
+                    <w:tcW w:w="4661" w:type="pct"/>
                     <w:hideMark/>
                   </w:tcPr>
                   <w:p>
@@ -40854,7 +41187,7 @@
                 </w:trPr>
                 <w:tc>
                   <w:tcPr>
-                    <w:tcW w:w="50" w:type="pct"/>
+                    <w:tcW w:w="286" w:type="pct"/>
                     <w:hideMark/>
                   </w:tcPr>
                   <w:p>
@@ -40880,7 +41213,7 @@
                 </w:tc>
                 <w:tc>
                   <w:tcPr>
-                    <w:tcW w:w="0" w:type="auto"/>
+                    <w:tcW w:w="4661" w:type="pct"/>
                     <w:hideMark/>
                   </w:tcPr>
                   <w:p>
@@ -40912,7 +41245,7 @@
                 </w:trPr>
                 <w:tc>
                   <w:tcPr>
-                    <w:tcW w:w="50" w:type="pct"/>
+                    <w:tcW w:w="286" w:type="pct"/>
                     <w:hideMark/>
                   </w:tcPr>
                   <w:p>
@@ -40938,7 +41271,7 @@
                 </w:tc>
                 <w:tc>
                   <w:tcPr>
-                    <w:tcW w:w="0" w:type="auto"/>
+                    <w:tcW w:w="4661" w:type="pct"/>
                     <w:hideMark/>
                   </w:tcPr>
                   <w:p>
@@ -40970,7 +41303,7 @@
                 </w:trPr>
                 <w:tc>
                   <w:tcPr>
-                    <w:tcW w:w="50" w:type="pct"/>
+                    <w:tcW w:w="286" w:type="pct"/>
                     <w:hideMark/>
                   </w:tcPr>
                   <w:p>
@@ -40996,7 +41329,7 @@
                 </w:tc>
                 <w:tc>
                   <w:tcPr>
-                    <w:tcW w:w="0" w:type="auto"/>
+                    <w:tcW w:w="4661" w:type="pct"/>
                     <w:hideMark/>
                   </w:tcPr>
                   <w:p>
@@ -41028,7 +41361,7 @@
                 </w:trPr>
                 <w:tc>
                   <w:tcPr>
-                    <w:tcW w:w="50" w:type="pct"/>
+                    <w:tcW w:w="286" w:type="pct"/>
                     <w:hideMark/>
                   </w:tcPr>
                   <w:p>
@@ -41054,7 +41387,7 @@
                 </w:tc>
                 <w:tc>
                   <w:tcPr>
-                    <w:tcW w:w="0" w:type="auto"/>
+                    <w:tcW w:w="4661" w:type="pct"/>
                     <w:hideMark/>
                   </w:tcPr>
                   <w:p>
@@ -41086,7 +41419,7 @@
                 </w:trPr>
                 <w:tc>
                   <w:tcPr>
-                    <w:tcW w:w="50" w:type="pct"/>
+                    <w:tcW w:w="286" w:type="pct"/>
                     <w:hideMark/>
                   </w:tcPr>
                   <w:p>
@@ -41112,7 +41445,7 @@
                 </w:tc>
                 <w:tc>
                   <w:tcPr>
-                    <w:tcW w:w="0" w:type="auto"/>
+                    <w:tcW w:w="4661" w:type="pct"/>
                     <w:hideMark/>
                   </w:tcPr>
                   <w:p>
@@ -41164,7 +41497,7 @@
                 </w:trPr>
                 <w:tc>
                   <w:tcPr>
-                    <w:tcW w:w="50" w:type="pct"/>
+                    <w:tcW w:w="286" w:type="pct"/>
                     <w:hideMark/>
                   </w:tcPr>
                   <w:p>
@@ -41190,7 +41523,7 @@
                 </w:tc>
                 <w:tc>
                   <w:tcPr>
-                    <w:tcW w:w="0" w:type="auto"/>
+                    <w:tcW w:w="4661" w:type="pct"/>
                     <w:hideMark/>
                   </w:tcPr>
                   <w:p>
@@ -41222,7 +41555,7 @@
                 </w:trPr>
                 <w:tc>
                   <w:tcPr>
-                    <w:tcW w:w="50" w:type="pct"/>
+                    <w:tcW w:w="286" w:type="pct"/>
                     <w:hideMark/>
                   </w:tcPr>
                   <w:p>
@@ -41248,7 +41581,7 @@
                 </w:tc>
                 <w:tc>
                   <w:tcPr>
-                    <w:tcW w:w="0" w:type="auto"/>
+                    <w:tcW w:w="4661" w:type="pct"/>
                     <w:hideMark/>
                   </w:tcPr>
                   <w:p>
@@ -41300,7 +41633,7 @@
                 </w:trPr>
                 <w:tc>
                   <w:tcPr>
-                    <w:tcW w:w="50" w:type="pct"/>
+                    <w:tcW w:w="286" w:type="pct"/>
                     <w:hideMark/>
                   </w:tcPr>
                   <w:p>
@@ -41326,7 +41659,7 @@
                 </w:tc>
                 <w:tc>
                   <w:tcPr>
-                    <w:tcW w:w="0" w:type="auto"/>
+                    <w:tcW w:w="4661" w:type="pct"/>
                     <w:hideMark/>
                   </w:tcPr>
                   <w:p>
@@ -41378,7 +41711,7 @@
                 </w:trPr>
                 <w:tc>
                   <w:tcPr>
-                    <w:tcW w:w="50" w:type="pct"/>
+                    <w:tcW w:w="286" w:type="pct"/>
                     <w:hideMark/>
                   </w:tcPr>
                   <w:p>
@@ -41398,14 +41731,13 @@
                         <w:sz w:val="24"/>
                         <w:szCs w:val="24"/>
                       </w:rPr>
-                      <w:lastRenderedPageBreak/>
                       <w:t xml:space="preserve">[11] </w:t>
                     </w:r>
                   </w:p>
                 </w:tc>
                 <w:tc>
                   <w:tcPr>
-                    <w:tcW w:w="0" w:type="auto"/>
+                    <w:tcW w:w="4661" w:type="pct"/>
                     <w:hideMark/>
                   </w:tcPr>
                   <w:p>
@@ -41437,7 +41769,7 @@
                 </w:trPr>
                 <w:tc>
                   <w:tcPr>
-                    <w:tcW w:w="50" w:type="pct"/>
+                    <w:tcW w:w="286" w:type="pct"/>
                     <w:hideMark/>
                   </w:tcPr>
                   <w:p>
@@ -41457,13 +41789,14 @@
                         <w:sz w:val="24"/>
                         <w:szCs w:val="24"/>
                       </w:rPr>
+                      <w:lastRenderedPageBreak/>
                       <w:t xml:space="preserve">[12] </w:t>
                     </w:r>
                   </w:p>
                 </w:tc>
                 <w:tc>
                   <w:tcPr>
-                    <w:tcW w:w="0" w:type="auto"/>
+                    <w:tcW w:w="4661" w:type="pct"/>
                     <w:hideMark/>
                   </w:tcPr>
                   <w:p>
@@ -41495,7 +41828,7 @@
                 </w:trPr>
                 <w:tc>
                   <w:tcPr>
-                    <w:tcW w:w="50" w:type="pct"/>
+                    <w:tcW w:w="286" w:type="pct"/>
                     <w:hideMark/>
                   </w:tcPr>
                   <w:p>
@@ -41521,7 +41854,7 @@
                 </w:tc>
                 <w:tc>
                   <w:tcPr>
-                    <w:tcW w:w="0" w:type="auto"/>
+                    <w:tcW w:w="4661" w:type="pct"/>
                     <w:hideMark/>
                   </w:tcPr>
                   <w:p>
@@ -41573,7 +41906,7 @@
                 </w:trPr>
                 <w:tc>
                   <w:tcPr>
-                    <w:tcW w:w="50" w:type="pct"/>
+                    <w:tcW w:w="286" w:type="pct"/>
                     <w:hideMark/>
                   </w:tcPr>
                   <w:p>
@@ -41599,7 +41932,7 @@
                 </w:tc>
                 <w:tc>
                   <w:tcPr>
-                    <w:tcW w:w="0" w:type="auto"/>
+                    <w:tcW w:w="4661" w:type="pct"/>
                     <w:hideMark/>
                   </w:tcPr>
                   <w:p>
@@ -41631,7 +41964,7 @@
                 </w:trPr>
                 <w:tc>
                   <w:tcPr>
-                    <w:tcW w:w="50" w:type="pct"/>
+                    <w:tcW w:w="286" w:type="pct"/>
                     <w:hideMark/>
                   </w:tcPr>
                   <w:p>
@@ -41657,7 +41990,7 @@
                 </w:tc>
                 <w:tc>
                   <w:tcPr>
-                    <w:tcW w:w="0" w:type="auto"/>
+                    <w:tcW w:w="4661" w:type="pct"/>
                     <w:hideMark/>
                   </w:tcPr>
                   <w:p>
@@ -41689,7 +42022,7 @@
                 </w:trPr>
                 <w:tc>
                   <w:tcPr>
-                    <w:tcW w:w="50" w:type="pct"/>
+                    <w:tcW w:w="286" w:type="pct"/>
                     <w:hideMark/>
                   </w:tcPr>
                   <w:p>
@@ -41715,7 +42048,7 @@
                 </w:tc>
                 <w:tc>
                   <w:tcPr>
-                    <w:tcW w:w="0" w:type="auto"/>
+                    <w:tcW w:w="4661" w:type="pct"/>
                     <w:hideMark/>
                   </w:tcPr>
                   <w:p>
@@ -41747,7 +42080,7 @@
                 </w:trPr>
                 <w:tc>
                   <w:tcPr>
-                    <w:tcW w:w="50" w:type="pct"/>
+                    <w:tcW w:w="286" w:type="pct"/>
                     <w:hideMark/>
                   </w:tcPr>
                   <w:p>
@@ -41773,7 +42106,7 @@
                 </w:tc>
                 <w:tc>
                   <w:tcPr>
-                    <w:tcW w:w="0" w:type="auto"/>
+                    <w:tcW w:w="4661" w:type="pct"/>
                     <w:hideMark/>
                   </w:tcPr>
                   <w:p>
@@ -41805,7 +42138,7 @@
                 </w:trPr>
                 <w:tc>
                   <w:tcPr>
-                    <w:tcW w:w="50" w:type="pct"/>
+                    <w:tcW w:w="286" w:type="pct"/>
                     <w:hideMark/>
                   </w:tcPr>
                   <w:p>
@@ -41831,7 +42164,7 @@
                 </w:tc>
                 <w:tc>
                   <w:tcPr>
-                    <w:tcW w:w="0" w:type="auto"/>
+                    <w:tcW w:w="4661" w:type="pct"/>
                     <w:hideMark/>
                   </w:tcPr>
                   <w:p>
@@ -41863,7 +42196,7 @@
                 </w:trPr>
                 <w:tc>
                   <w:tcPr>
-                    <w:tcW w:w="50" w:type="pct"/>
+                    <w:tcW w:w="286" w:type="pct"/>
                     <w:hideMark/>
                   </w:tcPr>
                   <w:p>
@@ -41883,23 +42216,13 @@
                         <w:sz w:val="24"/>
                         <w:szCs w:val="24"/>
                       </w:rPr>
-                      <w:t>[1</w:t>
-                    </w:r>
-                    <w:r>
-                      <w:rPr>
-                        <w:rFonts w:ascii="Times New Roman" w:hAnsi="Times New Roman" w:cs="Times New Roman"/>
-                        <w:noProof/>
-                        <w:sz w:val="24"/>
-                        <w:szCs w:val="24"/>
-                      </w:rPr>
-                      <w:lastRenderedPageBreak/>
-                      <w:t xml:space="preserve">9] </w:t>
+                      <w:t xml:space="preserve">[19] </w:t>
                     </w:r>
                   </w:p>
                 </w:tc>
                 <w:tc>
                   <w:tcPr>
-                    <w:tcW w:w="0" w:type="auto"/>
+                    <w:tcW w:w="4661" w:type="pct"/>
                     <w:hideMark/>
                   </w:tcPr>
                   <w:p>
@@ -41919,7 +42242,6 @@
                         <w:sz w:val="24"/>
                         <w:szCs w:val="24"/>
                       </w:rPr>
-                      <w:lastRenderedPageBreak/>
                       <w:t xml:space="preserve">P. Sah, "Inferring social structure and its drivers from refuge use in the desert tortoise, a relatively solitary species.," </w:t>
                     </w:r>
                     <w:r>
@@ -41952,7 +42274,7 @@
                 </w:trPr>
                 <w:tc>
                   <w:tcPr>
-                    <w:tcW w:w="50" w:type="pct"/>
+                    <w:tcW w:w="286" w:type="pct"/>
                     <w:hideMark/>
                   </w:tcPr>
                   <w:p>
@@ -41978,7 +42300,7 @@
                 </w:tc>
                 <w:tc>
                   <w:tcPr>
-                    <w:tcW w:w="0" w:type="auto"/>
+                    <w:tcW w:w="4661" w:type="pct"/>
                     <w:hideMark/>
                   </w:tcPr>
                   <w:p>
@@ -42030,7 +42352,7 @@
                 </w:trPr>
                 <w:tc>
                   <w:tcPr>
-                    <w:tcW w:w="50" w:type="pct"/>
+                    <w:tcW w:w="286" w:type="pct"/>
                     <w:hideMark/>
                   </w:tcPr>
                   <w:p>
@@ -42056,7 +42378,7 @@
                 </w:tc>
                 <w:tc>
                   <w:tcPr>
-                    <w:tcW w:w="0" w:type="auto"/>
+                    <w:tcW w:w="4661" w:type="pct"/>
                     <w:hideMark/>
                   </w:tcPr>
                   <w:p>
@@ -42108,7 +42430,7 @@
                 </w:trPr>
                 <w:tc>
                   <w:tcPr>
-                    <w:tcW w:w="50" w:type="pct"/>
+                    <w:tcW w:w="286" w:type="pct"/>
                     <w:hideMark/>
                   </w:tcPr>
                   <w:p>
@@ -42134,7 +42456,7 @@
                 </w:tc>
                 <w:tc>
                   <w:tcPr>
-                    <w:tcW w:w="0" w:type="auto"/>
+                    <w:tcW w:w="4661" w:type="pct"/>
                     <w:hideMark/>
                   </w:tcPr>
                   <w:p>
@@ -42186,7 +42508,7 @@
                 </w:trPr>
                 <w:tc>
                   <w:tcPr>
-                    <w:tcW w:w="50" w:type="pct"/>
+                    <w:tcW w:w="286" w:type="pct"/>
                     <w:hideMark/>
                   </w:tcPr>
                   <w:p>
@@ -42206,13 +42528,14 @@
                         <w:sz w:val="24"/>
                         <w:szCs w:val="24"/>
                       </w:rPr>
+                      <w:lastRenderedPageBreak/>
                       <w:t xml:space="preserve">[23] </w:t>
                     </w:r>
                   </w:p>
                 </w:tc>
                 <w:tc>
                   <w:tcPr>
-                    <w:tcW w:w="0" w:type="auto"/>
+                    <w:tcW w:w="4661" w:type="pct"/>
                     <w:hideMark/>
                   </w:tcPr>
                   <w:p>
@@ -42264,7 +42587,7 @@
                 </w:trPr>
                 <w:tc>
                   <w:tcPr>
-                    <w:tcW w:w="50" w:type="pct"/>
+                    <w:tcW w:w="286" w:type="pct"/>
                     <w:hideMark/>
                   </w:tcPr>
                   <w:p>
@@ -42290,7 +42613,7 @@
                 </w:tc>
                 <w:tc>
                   <w:tcPr>
-                    <w:tcW w:w="0" w:type="auto"/>
+                    <w:tcW w:w="4661" w:type="pct"/>
                     <w:hideMark/>
                   </w:tcPr>
                   <w:p>
@@ -42322,7 +42645,7 @@
                 </w:trPr>
                 <w:tc>
                   <w:tcPr>
-                    <w:tcW w:w="50" w:type="pct"/>
+                    <w:tcW w:w="286" w:type="pct"/>
                     <w:hideMark/>
                   </w:tcPr>
                   <w:p>
@@ -42348,7 +42671,7 @@
                 </w:tc>
                 <w:tc>
                   <w:tcPr>
-                    <w:tcW w:w="0" w:type="auto"/>
+                    <w:tcW w:w="4661" w:type="pct"/>
                     <w:hideMark/>
                   </w:tcPr>
                   <w:p>
@@ -42380,7 +42703,7 @@
                 </w:trPr>
                 <w:tc>
                   <w:tcPr>
-                    <w:tcW w:w="50" w:type="pct"/>
+                    <w:tcW w:w="286" w:type="pct"/>
                     <w:hideMark/>
                   </w:tcPr>
                   <w:p>
@@ -42406,7 +42729,7 @@
                 </w:tc>
                 <w:tc>
                   <w:tcPr>
-                    <w:tcW w:w="0" w:type="auto"/>
+                    <w:tcW w:w="4661" w:type="pct"/>
                     <w:hideMark/>
                   </w:tcPr>
                   <w:p>
@@ -42438,7 +42761,7 @@
                 </w:trPr>
                 <w:tc>
                   <w:tcPr>
-                    <w:tcW w:w="50" w:type="pct"/>
+                    <w:tcW w:w="286" w:type="pct"/>
                     <w:hideMark/>
                   </w:tcPr>
                   <w:p>
@@ -42464,7 +42787,7 @@
                 </w:tc>
                 <w:tc>
                   <w:tcPr>
-                    <w:tcW w:w="0" w:type="auto"/>
+                    <w:tcW w:w="4661" w:type="pct"/>
                     <w:hideMark/>
                   </w:tcPr>
                   <w:p>
@@ -42496,7 +42819,7 @@
                 </w:trPr>
                 <w:tc>
                   <w:tcPr>
-                    <w:tcW w:w="50" w:type="pct"/>
+                    <w:tcW w:w="286" w:type="pct"/>
                     <w:hideMark/>
                   </w:tcPr>
                   <w:p>
@@ -42516,14 +42839,13 @@
                         <w:sz w:val="24"/>
                         <w:szCs w:val="24"/>
                       </w:rPr>
-                      <w:lastRenderedPageBreak/>
                       <w:t xml:space="preserve">[28] </w:t>
                     </w:r>
                   </w:p>
                 </w:tc>
                 <w:tc>
                   <w:tcPr>
-                    <w:tcW w:w="0" w:type="auto"/>
+                    <w:tcW w:w="4661" w:type="pct"/>
                     <w:hideMark/>
                   </w:tcPr>
                   <w:p>
@@ -42555,7 +42877,7 @@
                 </w:trPr>
                 <w:tc>
                   <w:tcPr>
-                    <w:tcW w:w="50" w:type="pct"/>
+                    <w:tcW w:w="286" w:type="pct"/>
                     <w:hideMark/>
                   </w:tcPr>
                   <w:p>
@@ -42581,7 +42903,7 @@
                 </w:tc>
                 <w:tc>
                   <w:tcPr>
-                    <w:tcW w:w="0" w:type="auto"/>
+                    <w:tcW w:w="4661" w:type="pct"/>
                     <w:hideMark/>
                   </w:tcPr>
                   <w:p>

</xml_diff>

<commit_message>
Made some format changes according to Jenn Tharp.
</commit_message>
<xml_diff>
--- a/Thesis Paper.docx
+++ b/Thesis Paper.docx
@@ -158,7 +158,7 @@
     </w:p>
     <w:p>
       <w:pPr>
-        <w:spacing w:line="240" w:lineRule="auto"/>
+        <w:spacing w:after="0" w:line="240" w:lineRule="auto"/>
         <w:jc w:val="center"/>
         <w:rPr>
           <w:rFonts w:ascii="Times New Roman" w:hAnsi="Times New Roman" w:cs="Times New Roman"/>
@@ -179,7 +179,7 @@
     </w:p>
     <w:p>
       <w:pPr>
-        <w:spacing w:line="240" w:lineRule="auto"/>
+        <w:spacing w:after="0" w:line="240" w:lineRule="auto"/>
         <w:jc w:val="center"/>
         <w:rPr>
           <w:rFonts w:ascii="Times New Roman" w:hAnsi="Times New Roman" w:cs="Times New Roman"/>
@@ -200,7 +200,7 @@
     </w:p>
     <w:p>
       <w:pPr>
-        <w:spacing w:line="240" w:lineRule="auto"/>
+        <w:spacing w:after="0" w:line="240" w:lineRule="auto"/>
         <w:jc w:val="center"/>
         <w:rPr>
           <w:rFonts w:ascii="Times New Roman" w:hAnsi="Times New Roman" w:cs="Times New Roman"/>
@@ -221,7 +221,7 @@
     </w:p>
     <w:p>
       <w:pPr>
-        <w:spacing w:line="240" w:lineRule="auto"/>
+        <w:spacing w:after="0" w:line="240" w:lineRule="auto"/>
         <w:jc w:val="center"/>
         <w:rPr>
           <w:rFonts w:ascii="Times New Roman" w:hAnsi="Times New Roman" w:cs="Times New Roman"/>
@@ -242,7 +242,7 @@
     </w:p>
     <w:p>
       <w:pPr>
-        <w:spacing w:line="240" w:lineRule="auto"/>
+        <w:spacing w:after="0" w:line="240" w:lineRule="auto"/>
         <w:jc w:val="center"/>
         <w:rPr>
           <w:rFonts w:ascii="Times New Roman" w:hAnsi="Times New Roman" w:cs="Times New Roman"/>
@@ -263,7 +263,7 @@
     </w:p>
     <w:p>
       <w:pPr>
-        <w:spacing w:line="240" w:lineRule="auto"/>
+        <w:spacing w:after="0" w:line="240" w:lineRule="auto"/>
         <w:jc w:val="center"/>
         <w:rPr>
           <w:rFonts w:ascii="Times New Roman" w:hAnsi="Times New Roman" w:cs="Times New Roman"/>
@@ -284,7 +284,7 @@
     </w:p>
     <w:p>
       <w:pPr>
-        <w:spacing w:line="240" w:lineRule="auto"/>
+        <w:spacing w:after="0" w:line="240" w:lineRule="auto"/>
         <w:jc w:val="center"/>
         <w:rPr>
           <w:rFonts w:ascii="Times New Roman" w:hAnsi="Times New Roman" w:cs="Times New Roman"/>
@@ -305,7 +305,7 @@
     </w:p>
     <w:p>
       <w:pPr>
-        <w:spacing w:line="240" w:lineRule="auto"/>
+        <w:spacing w:after="0" w:line="240" w:lineRule="auto"/>
         <w:jc w:val="center"/>
         <w:rPr>
           <w:rFonts w:ascii="Times New Roman" w:hAnsi="Times New Roman" w:cs="Times New Roman"/>
@@ -326,7 +326,7 @@
     </w:p>
     <w:p>
       <w:pPr>
-        <w:spacing w:line="240" w:lineRule="auto"/>
+        <w:spacing w:after="0" w:line="240" w:lineRule="auto"/>
         <w:jc w:val="center"/>
         <w:rPr>
           <w:rFonts w:ascii="Times New Roman" w:hAnsi="Times New Roman" w:cs="Times New Roman"/>
@@ -533,42 +533,6 @@
         <w:lastRenderedPageBreak/>
         <w:t>© 2025 Hunter G. Gareau</w:t>
       </w:r>
-    </w:p>
-    <w:p>
-      <w:pPr>
-        <w:spacing w:line="480" w:lineRule="auto"/>
-        <w:jc w:val="center"/>
-        <w:rPr>
-          <w:rFonts w:ascii="Times New Roman" w:hAnsi="Times New Roman" w:cs="Times New Roman"/>
-          <w:color w:val="000000" w:themeColor="text1"/>
-          <w:sz w:val="24"/>
-          <w:szCs w:val="24"/>
-        </w:rPr>
-      </w:pPr>
-    </w:p>
-    <w:p>
-      <w:pPr>
-        <w:spacing w:line="480" w:lineRule="auto"/>
-        <w:jc w:val="center"/>
-        <w:rPr>
-          <w:rFonts w:ascii="Times New Roman" w:hAnsi="Times New Roman" w:cs="Times New Roman"/>
-          <w:color w:val="000000" w:themeColor="text1"/>
-          <w:sz w:val="24"/>
-          <w:szCs w:val="24"/>
-        </w:rPr>
-      </w:pPr>
-    </w:p>
-    <w:p>
-      <w:pPr>
-        <w:spacing w:line="480" w:lineRule="auto"/>
-        <w:jc w:val="center"/>
-        <w:rPr>
-          <w:rFonts w:ascii="Times New Roman" w:hAnsi="Times New Roman" w:cs="Times New Roman"/>
-          <w:color w:val="000000" w:themeColor="text1"/>
-          <w:sz w:val="24"/>
-          <w:szCs w:val="24"/>
-        </w:rPr>
-      </w:pPr>
     </w:p>
     <w:p>
       <w:pPr>
@@ -724,17 +688,6 @@
     <w:p>
       <w:pPr>
         <w:spacing w:line="480" w:lineRule="auto"/>
-        <w:rPr>
-          <w:rFonts w:ascii="Times New Roman" w:hAnsi="Times New Roman" w:cs="Times New Roman"/>
-          <w:color w:val="000000" w:themeColor="text1"/>
-          <w:sz w:val="24"/>
-          <w:szCs w:val="24"/>
-        </w:rPr>
-      </w:pPr>
-    </w:p>
-    <w:p>
-      <w:pPr>
-        <w:spacing w:line="480" w:lineRule="auto"/>
         <w:jc w:val="center"/>
         <w:rPr>
           <w:rFonts w:ascii="Times New Roman" w:hAnsi="Times New Roman" w:cs="Times New Roman"/>
@@ -754,6 +707,7 @@
           <w:sz w:val="24"/>
           <w:szCs w:val="24"/>
         </w:rPr>
+        <w:lastRenderedPageBreak/>
         <w:t>Acknowledgements</w:t>
       </w:r>
     </w:p>
@@ -1003,7 +957,7 @@
     </w:p>
     <w:p>
       <w:pPr>
-        <w:spacing w:line="240" w:lineRule="auto"/>
+        <w:spacing w:after="0" w:line="240" w:lineRule="auto"/>
         <w:jc w:val="center"/>
         <w:rPr>
           <w:rFonts w:ascii="Times New Roman" w:hAnsi="Times New Roman" w:cs="Times New Roman"/>
@@ -1024,7 +978,7 @@
     </w:p>
     <w:p>
       <w:pPr>
-        <w:spacing w:line="240" w:lineRule="auto"/>
+        <w:spacing w:after="0" w:line="240" w:lineRule="auto"/>
         <w:jc w:val="center"/>
         <w:rPr>
           <w:rFonts w:ascii="Times New Roman" w:hAnsi="Times New Roman" w:cs="Times New Roman"/>
@@ -1045,7 +999,7 @@
     </w:p>
     <w:p>
       <w:pPr>
-        <w:spacing w:line="240" w:lineRule="auto"/>
+        <w:spacing w:after="0" w:line="240" w:lineRule="auto"/>
         <w:jc w:val="center"/>
         <w:rPr>
           <w:rFonts w:ascii="Times New Roman" w:hAnsi="Times New Roman" w:cs="Times New Roman"/>
@@ -1066,7 +1020,7 @@
     </w:p>
     <w:p>
       <w:pPr>
-        <w:spacing w:line="240" w:lineRule="auto"/>
+        <w:spacing w:after="0" w:line="240" w:lineRule="auto"/>
         <w:jc w:val="center"/>
         <w:rPr>
           <w:rFonts w:ascii="Times New Roman" w:hAnsi="Times New Roman" w:cs="Times New Roman"/>
@@ -1096,7 +1050,7 @@
     </w:p>
     <w:p>
       <w:pPr>
-        <w:spacing w:line="240" w:lineRule="auto"/>
+        <w:spacing w:after="0" w:line="240" w:lineRule="auto"/>
         <w:jc w:val="center"/>
         <w:rPr>
           <w:rFonts w:ascii="Times New Roman" w:hAnsi="Times New Roman" w:cs="Times New Roman"/>
@@ -1164,6 +1118,17 @@
         </w:rPr>
         <w:t xml:space="preserve">The Densest Subgraph Discovery (DSD) problem is a prevalent problem in the field of graph mining, aiming to find the subgraph of highest edge to vertex ratio. There have been many solutions to this problem. However, one avenue that other graph mining problems have gone down is parallel programming, which executes many commands simultaneously for more efficient programs. What we have done is applied parallel programming on the GPU to a DSD solution called CoreExact in a two-fold effort. This is done in hopes of both creating a more efficient solution to the DSD while also serving as further research and precedent for the efficacy of parallel programming using the GPU. </w:t>
       </w:r>
+    </w:p>
+    <w:p>
+      <w:pPr>
+        <w:spacing w:line="480" w:lineRule="auto"/>
+        <w:rPr>
+          <w:rFonts w:ascii="Times New Roman" w:hAnsi="Times New Roman" w:cs="Times New Roman"/>
+          <w:color w:val="000000" w:themeColor="text1"/>
+          <w:sz w:val="24"/>
+          <w:szCs w:val="24"/>
+        </w:rPr>
+      </w:pPr>
     </w:p>
     <w:p>
       <w:pPr>
@@ -3308,15 +3273,6 @@
               <w:tab w:val="right" w:leader="dot" w:pos="8630"/>
             </w:tabs>
             <w:spacing w:line="480" w:lineRule="auto"/>
-            <w:rPr>
-              <w:rFonts w:ascii="Times New Roman" w:hAnsi="Times New Roman"/>
-              <w:noProof/>
-              <w:color w:val="000000" w:themeColor="text1"/>
-              <w:kern w:val="2"/>
-              <w:sz w:val="24"/>
-              <w:szCs w:val="24"/>
-              <w14:ligatures w14:val="standardContextual"/>
-            </w:rPr>
           </w:pPr>
           <w:hyperlink w:anchor="_Toc203129876" w:history="1">
             <w:r>
@@ -3408,6 +3364,29 @@
               <w:fldChar w:fldCharType="end"/>
             </w:r>
           </w:hyperlink>
+        </w:p>
+        <w:p>
+          <w:pPr>
+            <w:jc w:val="center"/>
+            <w:rPr>
+              <w:rFonts w:ascii="Times New Roman" w:hAnsi="Times New Roman" w:cs="Times New Roman"/>
+              <w:b/>
+              <w:bCs/>
+              <w:sz w:val="24"/>
+              <w:szCs w:val="24"/>
+            </w:rPr>
+          </w:pPr>
+          <w:r>
+            <w:rPr>
+              <w:rFonts w:ascii="Times New Roman" w:hAnsi="Times New Roman" w:cs="Times New Roman"/>
+              <w:b/>
+              <w:bCs/>
+              <w:sz w:val="24"/>
+              <w:szCs w:val="24"/>
+            </w:rPr>
+            <w:lastRenderedPageBreak/>
+            <w:t>Table of Contents (Continued)</w:t>
+          </w:r>
         </w:p>
         <w:p>
           <w:pPr>
@@ -7376,21 +7355,6 @@
           <w:tab w:val="right" w:leader="dot" w:pos="7920"/>
           <w:tab w:val="right" w:pos="8640"/>
         </w:tabs>
-        <w:spacing w:line="480" w:lineRule="auto"/>
-        <w:rPr>
-          <w:rFonts w:ascii="Times New Roman" w:hAnsi="Times New Roman" w:cs="Times New Roman"/>
-          <w:color w:val="000000" w:themeColor="text1"/>
-          <w:sz w:val="24"/>
-          <w:szCs w:val="24"/>
-        </w:rPr>
-      </w:pPr>
-    </w:p>
-    <w:p>
-      <w:pPr>
-        <w:tabs>
-          <w:tab w:val="right" w:leader="dot" w:pos="7920"/>
-          <w:tab w:val="right" w:pos="8640"/>
-        </w:tabs>
         <w:spacing w:line="240" w:lineRule="auto"/>
         <w:jc w:val="center"/>
         <w:rPr>
@@ -7411,6 +7375,7 @@
           <w:sz w:val="24"/>
           <w:szCs w:val="24"/>
         </w:rPr>
+        <w:lastRenderedPageBreak/>
         <w:t>Chapter 1</w:t>
       </w:r>
     </w:p>
@@ -7957,7 +7922,6 @@
           <w:sz w:val="24"/>
           <w:szCs w:val="24"/>
         </w:rPr>
-        <w:lastRenderedPageBreak/>
         <w:t xml:space="preserve">Definition 1 (Edge Density </w:t>
       </w:r>
       <w:sdt>
@@ -8140,6 +8104,7 @@
           <w:sz w:val="24"/>
           <w:szCs w:val="24"/>
         </w:rPr>
+        <w:lastRenderedPageBreak/>
         <w:tab/>
       </w:r>
       <w:r>
@@ -8583,7 +8548,6 @@
           <w:tab w:val="right" w:pos="8640"/>
         </w:tabs>
         <w:spacing w:line="240" w:lineRule="auto"/>
-        <w:jc w:val="center"/>
         <w:rPr>
           <w:color w:val="000000" w:themeColor="text1"/>
         </w:rPr>
@@ -8652,15 +8616,6 @@
           <w:szCs w:val="24"/>
         </w:rPr>
       </w:pPr>
-      <w:r>
-        <w:rPr>
-          <w:rFonts w:ascii="Times New Roman" w:hAnsi="Times New Roman" w:cs="Times New Roman"/>
-          <w:color w:val="000000" w:themeColor="text1"/>
-          <w:sz w:val="24"/>
-          <w:szCs w:val="24"/>
-        </w:rPr>
-        <w:t xml:space="preserve">                      </w:t>
-      </w:r>
       <w:bookmarkStart w:id="5" w:name="_Toc198125351"/>
       <w:bookmarkStart w:id="6" w:name="_Toc198215988"/>
       <w:bookmarkStart w:id="7" w:name="_Toc199072638"/>
@@ -8765,7 +8720,6 @@
           <w:sz w:val="24"/>
           <w:szCs w:val="24"/>
         </w:rPr>
-        <w:lastRenderedPageBreak/>
         <w:tab/>
         <w:t xml:space="preserve">The denser a graph is, the more connected the members of that graph are. </w:t>
       </w:r>
@@ -8785,7 +8739,17 @@
           <w:sz w:val="24"/>
           <w:szCs w:val="24"/>
         </w:rPr>
-        <w:t xml:space="preserve">n simple terms, the DSD aims to find the most connected group of vertices within a graph. An example of a densest subgraph is found in Figure 1, where the subgraph of the pink vertices is denser than all other subgraphs in the graph. </w:t>
+        <w:t xml:space="preserve">n simple terms, the DSD aims to find the most connected group of vertices within a graph. </w:t>
+      </w:r>
+      <w:r>
+        <w:rPr>
+          <w:rFonts w:ascii="Times New Roman" w:hAnsi="Times New Roman" w:cs="Times New Roman"/>
+          <w:color w:val="000000" w:themeColor="text1"/>
+          <w:sz w:val="24"/>
+          <w:szCs w:val="24"/>
+        </w:rPr>
+        <w:lastRenderedPageBreak/>
+        <w:t xml:space="preserve">An example of a densest subgraph is found in Figure 1, where the subgraph of the pink vertices is denser than all other subgraphs in the graph. </w:t>
       </w:r>
       <w:r>
         <w:rPr>
@@ -9227,9 +9191,18 @@
           <w:sz w:val="24"/>
           <w:szCs w:val="24"/>
         </w:rPr>
+        <w:tab/>
+        <w:t xml:space="preserve">These processes and commands are all run across threads, which can be thought of as a unit of execution within an overall process with its own data register. For example, if you had an array of integers that you needed to add 10 to individually, each thread of </w:t>
+      </w:r>
+      <w:r>
+        <w:rPr>
+          <w:rFonts w:ascii="Times New Roman" w:hAnsi="Times New Roman" w:cs="Times New Roman"/>
+          <w:color w:val="000000" w:themeColor="text1"/>
+          <w:sz w:val="24"/>
+          <w:szCs w:val="24"/>
+        </w:rPr>
         <w:lastRenderedPageBreak/>
-        <w:tab/>
-        <w:t xml:space="preserve">These processes and commands are all run across threads, which can be thought of as a unit of execution within an overall process with its own data register. For example, if you had an array of integers that you needed to add 10 to individually, each thread of the GPU would take an integer from the array and add 10 to it at the same time. </w:t>
+        <w:t xml:space="preserve">the GPU would take an integer from the array and add 10 to it at the same time. </w:t>
       </w:r>
       <w:r>
         <w:rPr>
@@ -9364,9 +9337,11 @@
           <w:tab w:val="right" w:pos="8640"/>
         </w:tabs>
         <w:spacing w:line="240" w:lineRule="auto"/>
-        <w:jc w:val="center"/>
-        <w:rPr>
-          <w:color w:val="000000" w:themeColor="text1"/>
+        <w:rPr>
+          <w:rFonts w:ascii="Times New Roman" w:hAnsi="Times New Roman" w:cs="Times New Roman"/>
+          <w:color w:val="000000" w:themeColor="text1"/>
+          <w:sz w:val="24"/>
+          <w:szCs w:val="24"/>
         </w:rPr>
       </w:pPr>
       <w:r>
@@ -9420,22 +9395,27 @@
           </wp:inline>
         </w:drawing>
       </w:r>
+      <w:bookmarkStart w:id="9" w:name="_Toc198215989"/>
+      <w:bookmarkStart w:id="10" w:name="_Toc199072639"/>
     </w:p>
     <w:p>
       <w:pPr>
-        <w:pStyle w:val="Caption"/>
-        <w:spacing w:line="480" w:lineRule="auto"/>
-        <w:rPr>
-          <w:rFonts w:ascii="Times New Roman" w:hAnsi="Times New Roman" w:cs="Times New Roman"/>
-          <w:i w:val="0"/>
-          <w:iCs w:val="0"/>
+        <w:keepNext/>
+        <w:tabs>
+          <w:tab w:val="left" w:pos="720"/>
+          <w:tab w:val="right" w:leader="dot" w:pos="7920"/>
+          <w:tab w:val="right" w:pos="8640"/>
+        </w:tabs>
+        <w:spacing w:line="240" w:lineRule="auto"/>
+        <w:rPr>
+          <w:rFonts w:ascii="Times New Roman" w:hAnsi="Times New Roman" w:cs="Times New Roman"/>
+          <w:i/>
+          <w:iCs/>
           <w:color w:val="000000" w:themeColor="text1"/>
           <w:sz w:val="24"/>
           <w:szCs w:val="24"/>
         </w:rPr>
       </w:pPr>
-      <w:bookmarkStart w:id="9" w:name="_Toc198215989"/>
-      <w:bookmarkStart w:id="10" w:name="_Toc199072639"/>
       <w:r>
         <w:rPr>
           <w:rFonts w:ascii="Times New Roman" w:hAnsi="Times New Roman" w:cs="Times New Roman"/>
@@ -9498,25 +9478,14 @@
           <w:sz w:val="24"/>
           <w:szCs w:val="24"/>
         </w:rPr>
-        <w:t>.</w:t>
-      </w:r>
-      <w:r>
-        <w:rPr>
-          <w:rFonts w:ascii="Times New Roman" w:hAnsi="Times New Roman" w:cs="Times New Roman"/>
-          <w:i w:val="0"/>
-          <w:iCs w:val="0"/>
-          <w:color w:val="000000" w:themeColor="text1"/>
-          <w:sz w:val="24"/>
-          <w:szCs w:val="24"/>
-        </w:rPr>
-        <w:t xml:space="preserve"> GPU Architecture </w:t>
+        <w:t xml:space="preserve">. GPU Architecture </w:t>
       </w:r>
       <w:sdt>
         <w:sdtPr>
           <w:rPr>
             <w:rFonts w:ascii="Times New Roman" w:hAnsi="Times New Roman" w:cs="Times New Roman"/>
-            <w:i w:val="0"/>
-            <w:iCs w:val="0"/>
+            <w:i/>
+            <w:iCs/>
             <w:color w:val="000000" w:themeColor="text1"/>
             <w:sz w:val="24"/>
             <w:szCs w:val="24"/>
@@ -9528,8 +9497,8 @@
           <w:r>
             <w:rPr>
               <w:rFonts w:ascii="Times New Roman" w:hAnsi="Times New Roman" w:cs="Times New Roman"/>
-              <w:i w:val="0"/>
-              <w:iCs w:val="0"/>
+              <w:i/>
+              <w:iCs/>
               <w:color w:val="000000" w:themeColor="text1"/>
               <w:sz w:val="24"/>
               <w:szCs w:val="24"/>
@@ -9539,8 +9508,6 @@
           <w:r>
             <w:rPr>
               <w:rFonts w:ascii="Times New Roman" w:hAnsi="Times New Roman" w:cs="Times New Roman"/>
-              <w:i w:val="0"/>
-              <w:iCs w:val="0"/>
               <w:color w:val="000000" w:themeColor="text1"/>
               <w:sz w:val="24"/>
               <w:szCs w:val="24"/>
@@ -9550,8 +9517,8 @@
           <w:r>
             <w:rPr>
               <w:rFonts w:ascii="Times New Roman" w:hAnsi="Times New Roman" w:cs="Times New Roman"/>
-              <w:i w:val="0"/>
-              <w:iCs w:val="0"/>
+              <w:i/>
+              <w:iCs/>
               <w:color w:val="000000" w:themeColor="text1"/>
               <w:sz w:val="24"/>
               <w:szCs w:val="24"/>
@@ -9571,8 +9538,8 @@
           <w:r>
             <w:rPr>
               <w:rFonts w:ascii="Times New Roman" w:hAnsi="Times New Roman" w:cs="Times New Roman"/>
-              <w:i w:val="0"/>
-              <w:iCs w:val="0"/>
+              <w:i/>
+              <w:iCs/>
               <w:color w:val="000000" w:themeColor="text1"/>
               <w:sz w:val="24"/>
               <w:szCs w:val="24"/>
@@ -9584,8 +9551,6 @@
       <w:r>
         <w:rPr>
           <w:rFonts w:ascii="Times New Roman" w:hAnsi="Times New Roman" w:cs="Times New Roman"/>
-          <w:i w:val="0"/>
-          <w:iCs w:val="0"/>
           <w:color w:val="000000" w:themeColor="text1"/>
           <w:sz w:val="24"/>
           <w:szCs w:val="24"/>
@@ -9768,7 +9733,25 @@
           <w:sz w:val="24"/>
           <w:szCs w:val="24"/>
         </w:rPr>
-        <w:t xml:space="preserve"> is a parallel computing platform and application programming interface </w:t>
+        <w:t xml:space="preserve"> is a parallel computing platform and application programming interface model. CUDA allows for a serialized C++ program run on the CPU to execute </w:t>
+      </w:r>
+      <w:r>
+        <w:rPr>
+          <w:rFonts w:ascii="Times New Roman" w:hAnsi="Times New Roman" w:cs="Times New Roman"/>
+          <w:color w:val="000000" w:themeColor="text1"/>
+          <w:sz w:val="24"/>
+          <w:szCs w:val="24"/>
+        </w:rPr>
+        <w:t xml:space="preserve">kernels </w:t>
+      </w:r>
+      <w:r>
+        <w:rPr>
+          <w:rFonts w:ascii="Times New Roman" w:hAnsi="Times New Roman" w:cs="Times New Roman"/>
+          <w:color w:val="000000" w:themeColor="text1"/>
+          <w:sz w:val="24"/>
+          <w:szCs w:val="24"/>
+        </w:rPr>
+        <w:t xml:space="preserve">on </w:t>
       </w:r>
       <w:r>
         <w:rPr>
@@ -9778,25 +9761,7 @@
           <w:szCs w:val="24"/>
         </w:rPr>
         <w:lastRenderedPageBreak/>
-        <w:t xml:space="preserve">model. CUDA allows for a serialized C++ program run on the CPU to execute </w:t>
-      </w:r>
-      <w:r>
-        <w:rPr>
-          <w:rFonts w:ascii="Times New Roman" w:hAnsi="Times New Roman" w:cs="Times New Roman"/>
-          <w:color w:val="000000" w:themeColor="text1"/>
-          <w:sz w:val="24"/>
-          <w:szCs w:val="24"/>
-        </w:rPr>
-        <w:t xml:space="preserve">kernels </w:t>
-      </w:r>
-      <w:r>
-        <w:rPr>
-          <w:rFonts w:ascii="Times New Roman" w:hAnsi="Times New Roman" w:cs="Times New Roman"/>
-          <w:color w:val="000000" w:themeColor="text1"/>
-          <w:sz w:val="24"/>
-          <w:szCs w:val="24"/>
-        </w:rPr>
-        <w:t>on the GPU</w:t>
+        <w:t>the GPU</w:t>
       </w:r>
       <w:r>
         <w:rPr>
@@ -10166,6 +10131,22 @@
           <w:tab w:val="right" w:leader="dot" w:pos="7920"/>
           <w:tab w:val="right" w:pos="8640"/>
         </w:tabs>
+        <w:spacing w:line="480" w:lineRule="auto"/>
+        <w:rPr>
+          <w:rFonts w:ascii="Times New Roman" w:hAnsi="Times New Roman" w:cs="Times New Roman"/>
+          <w:color w:val="000000" w:themeColor="text1"/>
+          <w:sz w:val="24"/>
+          <w:szCs w:val="24"/>
+        </w:rPr>
+      </w:pPr>
+    </w:p>
+    <w:p>
+      <w:pPr>
+        <w:tabs>
+          <w:tab w:val="left" w:pos="720"/>
+          <w:tab w:val="right" w:leader="dot" w:pos="7920"/>
+          <w:tab w:val="right" w:pos="8640"/>
+        </w:tabs>
         <w:spacing w:line="276" w:lineRule="auto"/>
         <w:jc w:val="center"/>
         <w:rPr>
@@ -11255,7 +11236,27 @@
           <w:sz w:val="24"/>
           <w:szCs w:val="24"/>
         </w:rPr>
-        <w:t>. The current subgraph of highest density is stored, and every iteration it is compared to the new subgraph. If the new subgraph is denser than the currently stored one, it replaces</w:t>
+        <w:t xml:space="preserve">. The current subgraph of highest density is stored, and every </w:t>
+      </w:r>
+      <w:proofErr w:type="gramStart"/>
+      <w:r>
+        <w:rPr>
+          <w:rFonts w:ascii="Times New Roman" w:hAnsi="Times New Roman" w:cs="Times New Roman"/>
+          <w:color w:val="000000" w:themeColor="text1"/>
+          <w:sz w:val="24"/>
+          <w:szCs w:val="24"/>
+        </w:rPr>
+        <w:t>iteration it</w:t>
+      </w:r>
+      <w:proofErr w:type="gramEnd"/>
+      <w:r>
+        <w:rPr>
+          <w:rFonts w:ascii="Times New Roman" w:hAnsi="Times New Roman" w:cs="Times New Roman"/>
+          <w:color w:val="000000" w:themeColor="text1"/>
+          <w:sz w:val="24"/>
+          <w:szCs w:val="24"/>
+        </w:rPr>
+        <w:t xml:space="preserve"> is compared to the new subgraph. If the new subgraph is denser than the currently stored one, it replaces</w:t>
       </w:r>
       <w:r>
         <w:rPr>
@@ -12749,7 +12750,27 @@
           <w:sz w:val="24"/>
           <w:szCs w:val="24"/>
         </w:rPr>
-        <w:t xml:space="preserve"> by how many of those vertices they’re connected to, followed by taking the k/2 vertices of the highest degree connected to those vertices. The union of this set and the 2-step neighbors serves as the resulting subgraph, adding in arbitrary vertices if the result does not reach k. As stated before, the result of these three procedures with the greatest density is taken as the result of the algorithm. This algorithm is of accuracy </w:t>
+        <w:t xml:space="preserve"> by how many of those vertices they’re connected to, followed by taking the k/2 vertices of the highest degree connected to those vertices. The union of this set and the 2-step neighbors </w:t>
+      </w:r>
+      <w:proofErr w:type="gramStart"/>
+      <w:r>
+        <w:rPr>
+          <w:rFonts w:ascii="Times New Roman" w:eastAsiaTheme="minorEastAsia" w:hAnsi="Times New Roman" w:cs="Times New Roman"/>
+          <w:color w:val="000000" w:themeColor="text1"/>
+          <w:sz w:val="24"/>
+          <w:szCs w:val="24"/>
+        </w:rPr>
+        <w:t>serves</w:t>
+      </w:r>
+      <w:proofErr w:type="gramEnd"/>
+      <w:r>
+        <w:rPr>
+          <w:rFonts w:ascii="Times New Roman" w:eastAsiaTheme="minorEastAsia" w:hAnsi="Times New Roman" w:cs="Times New Roman"/>
+          <w:color w:val="000000" w:themeColor="text1"/>
+          <w:sz w:val="24"/>
+          <w:szCs w:val="24"/>
+        </w:rPr>
+        <w:t xml:space="preserve"> as the resulting subgraph, adding in arbitrary vertices if the result does not reach k. As stated before, the result of these three procedures with the greatest density is taken as the result of the algorithm. This algorithm is of accuracy </w:t>
       </w:r>
       <m:oMath>
         <m:r>
@@ -15378,9 +15399,11 @@
           <w:tab w:val="right" w:pos="8640"/>
         </w:tabs>
         <w:spacing w:line="240" w:lineRule="auto"/>
-        <w:jc w:val="center"/>
-        <w:rPr>
-          <w:color w:val="000000" w:themeColor="text1"/>
+        <w:rPr>
+          <w:rFonts w:ascii="Times New Roman" w:hAnsi="Times New Roman" w:cs="Times New Roman"/>
+          <w:color w:val="000000" w:themeColor="text1"/>
+          <w:sz w:val="24"/>
+          <w:szCs w:val="24"/>
         </w:rPr>
       </w:pPr>
       <w:r>
@@ -15438,16 +15461,24 @@
           </wp:inline>
         </w:drawing>
       </w:r>
+      <w:bookmarkStart w:id="20" w:name="_Toc193364780"/>
+      <w:bookmarkStart w:id="21" w:name="_Toc198125352"/>
+      <w:bookmarkStart w:id="22" w:name="_Toc198215990"/>
+      <w:bookmarkStart w:id="23" w:name="_Toc199072640"/>
     </w:p>
     <w:p>
       <w:pPr>
-        <w:pStyle w:val="Caption"/>
-        <w:spacing w:line="480" w:lineRule="auto"/>
-        <w:ind w:left="720"/>
-        <w:rPr>
-          <w:rFonts w:ascii="Times New Roman" w:hAnsi="Times New Roman" w:cs="Times New Roman"/>
-          <w:i w:val="0"/>
-          <w:iCs w:val="0"/>
+        <w:keepNext/>
+        <w:tabs>
+          <w:tab w:val="left" w:pos="720"/>
+          <w:tab w:val="right" w:leader="dot" w:pos="7920"/>
+          <w:tab w:val="right" w:pos="8640"/>
+        </w:tabs>
+        <w:spacing w:line="240" w:lineRule="auto"/>
+        <w:rPr>
+          <w:rFonts w:ascii="Times New Roman" w:hAnsi="Times New Roman" w:cs="Times New Roman"/>
+          <w:i/>
+          <w:iCs/>
           <w:color w:val="000000" w:themeColor="text1"/>
           <w:sz w:val="24"/>
           <w:szCs w:val="24"/>
@@ -15460,28 +15491,6 @@
           <w:sz w:val="24"/>
           <w:szCs w:val="24"/>
         </w:rPr>
-        <w:t xml:space="preserve">         </w:t>
-      </w:r>
-      <w:bookmarkStart w:id="20" w:name="_Toc193364780"/>
-      <w:r>
-        <w:rPr>
-          <w:rFonts w:ascii="Times New Roman" w:hAnsi="Times New Roman" w:cs="Times New Roman"/>
-          <w:color w:val="000000" w:themeColor="text1"/>
-          <w:sz w:val="24"/>
-          <w:szCs w:val="24"/>
-        </w:rPr>
-        <w:t xml:space="preserve"> </w:t>
-      </w:r>
-      <w:bookmarkStart w:id="21" w:name="_Toc198125352"/>
-      <w:bookmarkStart w:id="22" w:name="_Toc198215990"/>
-      <w:bookmarkStart w:id="23" w:name="_Toc199072640"/>
-      <w:r>
-        <w:rPr>
-          <w:rFonts w:ascii="Times New Roman" w:hAnsi="Times New Roman" w:cs="Times New Roman"/>
-          <w:color w:val="000000" w:themeColor="text1"/>
-          <w:sz w:val="24"/>
-          <w:szCs w:val="24"/>
-        </w:rPr>
         <w:t xml:space="preserve">Figure </w:t>
       </w:r>
       <w:r>
@@ -15537,25 +15546,14 @@
           <w:sz w:val="24"/>
           <w:szCs w:val="24"/>
         </w:rPr>
-        <w:t xml:space="preserve">. </w:t>
-      </w:r>
-      <w:r>
-        <w:rPr>
-          <w:rFonts w:ascii="Times New Roman" w:hAnsi="Times New Roman" w:cs="Times New Roman"/>
-          <w:i w:val="0"/>
-          <w:iCs w:val="0"/>
-          <w:color w:val="000000" w:themeColor="text1"/>
-          <w:sz w:val="24"/>
-          <w:szCs w:val="24"/>
-        </w:rPr>
-        <w:t xml:space="preserve">Adjacency List Representation </w:t>
+        <w:t xml:space="preserve">. Adjacency List Representation </w:t>
       </w:r>
       <w:sdt>
         <w:sdtPr>
           <w:rPr>
             <w:rFonts w:ascii="Times New Roman" w:hAnsi="Times New Roman" w:cs="Times New Roman"/>
-            <w:i w:val="0"/>
-            <w:iCs w:val="0"/>
+            <w:i/>
+            <w:iCs/>
             <w:color w:val="000000" w:themeColor="text1"/>
             <w:sz w:val="24"/>
             <w:szCs w:val="24"/>
@@ -15567,8 +15565,8 @@
           <w:r>
             <w:rPr>
               <w:rFonts w:ascii="Times New Roman" w:hAnsi="Times New Roman" w:cs="Times New Roman"/>
-              <w:i w:val="0"/>
-              <w:iCs w:val="0"/>
+              <w:i/>
+              <w:iCs/>
               <w:color w:val="000000" w:themeColor="text1"/>
               <w:sz w:val="24"/>
               <w:szCs w:val="24"/>
@@ -15578,8 +15576,6 @@
           <w:r>
             <w:rPr>
               <w:rFonts w:ascii="Times New Roman" w:hAnsi="Times New Roman" w:cs="Times New Roman"/>
-              <w:i w:val="0"/>
-              <w:iCs w:val="0"/>
               <w:color w:val="000000" w:themeColor="text1"/>
               <w:sz w:val="24"/>
               <w:szCs w:val="24"/>
@@ -15589,8 +15585,8 @@
           <w:r>
             <w:rPr>
               <w:rFonts w:ascii="Times New Roman" w:hAnsi="Times New Roman" w:cs="Times New Roman"/>
-              <w:i w:val="0"/>
-              <w:iCs w:val="0"/>
+              <w:i/>
+              <w:iCs/>
               <w:color w:val="000000" w:themeColor="text1"/>
               <w:sz w:val="24"/>
               <w:szCs w:val="24"/>
@@ -15610,8 +15606,8 @@
           <w:r>
             <w:rPr>
               <w:rFonts w:ascii="Times New Roman" w:hAnsi="Times New Roman" w:cs="Times New Roman"/>
-              <w:i w:val="0"/>
-              <w:iCs w:val="0"/>
+              <w:i/>
+              <w:iCs/>
               <w:color w:val="000000" w:themeColor="text1"/>
               <w:sz w:val="24"/>
               <w:szCs w:val="24"/>
@@ -15623,8 +15619,6 @@
       <w:r>
         <w:rPr>
           <w:rFonts w:ascii="Times New Roman" w:hAnsi="Times New Roman" w:cs="Times New Roman"/>
-          <w:i w:val="0"/>
-          <w:iCs w:val="0"/>
           <w:color w:val="000000" w:themeColor="text1"/>
           <w:sz w:val="24"/>
           <w:szCs w:val="24"/>
@@ -15719,7 +15713,27 @@
           <w:sz w:val="24"/>
           <w:szCs w:val="24"/>
         </w:rPr>
-        <w:t xml:space="preserve"> allowing for the use of motifs other than regular edges the motif structures also need to be stored. In theory, adjacency lists could be used here as well. However, </w:t>
+        <w:t xml:space="preserve"> allowing for the use of motifs other than regular edges the motif structures also need to be stored. In theory, </w:t>
+      </w:r>
+      <w:proofErr w:type="gramStart"/>
+      <w:r>
+        <w:rPr>
+          <w:rFonts w:ascii="Times New Roman" w:hAnsi="Times New Roman" w:cs="Times New Roman"/>
+          <w:color w:val="000000" w:themeColor="text1"/>
+          <w:sz w:val="24"/>
+          <w:szCs w:val="24"/>
+        </w:rPr>
+        <w:t>adjacency</w:t>
+      </w:r>
+      <w:proofErr w:type="gramEnd"/>
+      <w:r>
+        <w:rPr>
+          <w:rFonts w:ascii="Times New Roman" w:hAnsi="Times New Roman" w:cs="Times New Roman"/>
+          <w:color w:val="000000" w:themeColor="text1"/>
+          <w:sz w:val="24"/>
+          <w:szCs w:val="24"/>
+        </w:rPr>
+        <w:t xml:space="preserve"> lists could be used here as well. However, </w:t>
       </w:r>
       <w:r>
         <w:rPr>
@@ -15828,9 +15842,11 @@
           <w:tab w:val="right" w:pos="8640"/>
         </w:tabs>
         <w:spacing w:line="240" w:lineRule="auto"/>
-        <w:jc w:val="center"/>
-        <w:rPr>
-          <w:color w:val="000000" w:themeColor="text1"/>
+        <w:rPr>
+          <w:rFonts w:ascii="Times New Roman" w:hAnsi="Times New Roman" w:cs="Times New Roman"/>
+          <w:color w:val="000000" w:themeColor="text1"/>
+          <w:sz w:val="24"/>
+          <w:szCs w:val="24"/>
         </w:rPr>
       </w:pPr>
       <w:r>
@@ -15881,34 +15897,29 @@
           </wp:inline>
         </w:drawing>
       </w:r>
+      <w:bookmarkStart w:id="24" w:name="_Toc193364781"/>
+      <w:bookmarkStart w:id="25" w:name="_Toc198125353"/>
+      <w:bookmarkStart w:id="26" w:name="_Toc198215991"/>
+      <w:bookmarkStart w:id="27" w:name="_Toc199072641"/>
     </w:p>
     <w:p>
       <w:pPr>
-        <w:pStyle w:val="Caption"/>
-        <w:spacing w:line="480" w:lineRule="auto"/>
-        <w:ind w:firstLine="720"/>
-        <w:rPr>
-          <w:rFonts w:ascii="Times New Roman" w:hAnsi="Times New Roman" w:cs="Times New Roman"/>
-          <w:i w:val="0"/>
-          <w:iCs w:val="0"/>
+        <w:keepNext/>
+        <w:tabs>
+          <w:tab w:val="left" w:pos="720"/>
+          <w:tab w:val="right" w:leader="dot" w:pos="7920"/>
+          <w:tab w:val="right" w:pos="8640"/>
+        </w:tabs>
+        <w:spacing w:line="240" w:lineRule="auto"/>
+        <w:rPr>
+          <w:rFonts w:ascii="Times New Roman" w:hAnsi="Times New Roman" w:cs="Times New Roman"/>
+          <w:i/>
+          <w:iCs/>
           <w:color w:val="000000" w:themeColor="text1"/>
           <w:sz w:val="24"/>
           <w:szCs w:val="24"/>
         </w:rPr>
       </w:pPr>
-      <w:bookmarkStart w:id="24" w:name="_Toc193364781"/>
-      <w:r>
-        <w:rPr>
-          <w:rFonts w:ascii="Times New Roman" w:hAnsi="Times New Roman" w:cs="Times New Roman"/>
-          <w:color w:val="000000" w:themeColor="text1"/>
-          <w:sz w:val="24"/>
-          <w:szCs w:val="24"/>
-        </w:rPr>
-        <w:t xml:space="preserve">    </w:t>
-      </w:r>
-      <w:bookmarkStart w:id="25" w:name="_Toc198125353"/>
-      <w:bookmarkStart w:id="26" w:name="_Toc198215991"/>
-      <w:bookmarkStart w:id="27" w:name="_Toc199072641"/>
       <w:r>
         <w:rPr>
           <w:rFonts w:ascii="Times New Roman" w:hAnsi="Times New Roman" w:cs="Times New Roman"/>
@@ -15971,18 +15982,7 @@
           <w:sz w:val="24"/>
           <w:szCs w:val="24"/>
         </w:rPr>
-        <w:t>.</w:t>
-      </w:r>
-      <w:r>
-        <w:rPr>
-          <w:rFonts w:ascii="Times New Roman" w:hAnsi="Times New Roman" w:cs="Times New Roman"/>
-          <w:i w:val="0"/>
-          <w:iCs w:val="0"/>
-          <w:color w:val="000000" w:themeColor="text1"/>
-          <w:sz w:val="24"/>
-          <w:szCs w:val="24"/>
-        </w:rPr>
-        <w:t xml:space="preserve"> Adjacency Matrix Representation.</w:t>
+        <w:t>. Adjacency Matrix Representation.</w:t>
       </w:r>
       <w:bookmarkEnd w:id="24"/>
       <w:bookmarkEnd w:id="25"/>
@@ -16315,7 +16315,16 @@
           <w:sz w:val="24"/>
           <w:szCs w:val="24"/>
         </w:rPr>
-        <w:t xml:space="preserve"> Greedy peeling algorithm covered earlier called core decomposition. Like with the Greedy algorithm, core decomposition finds the vertex of lowest degree one at a time and removes it from the graph, where degree is the number of </w:t>
+        <w:t xml:space="preserve"> Greedy peeling algorithm covered earlier called core decomposition. Like with the Greedy algorithm, core decomposition finds the vertex of lowest degree one at a time and removes it from the graph, where degree is the number of vertices a vertex is connected to. </w:t>
+      </w:r>
+      <w:r>
+        <w:rPr>
+          <w:rFonts w:ascii="Times New Roman" w:hAnsi="Times New Roman" w:cs="Times New Roman"/>
+          <w:color w:val="000000" w:themeColor="text1"/>
+          <w:sz w:val="24"/>
+          <w:szCs w:val="24"/>
+        </w:rPr>
+        <w:t xml:space="preserve">Using a 1-core as an example, if you remove all the </w:t>
       </w:r>
       <w:r>
         <w:rPr>
@@ -16325,16 +16334,7 @@
           <w:szCs w:val="24"/>
         </w:rPr>
         <w:lastRenderedPageBreak/>
-        <w:t xml:space="preserve">vertices a vertex is connected to. </w:t>
-      </w:r>
-      <w:r>
-        <w:rPr>
-          <w:rFonts w:ascii="Times New Roman" w:hAnsi="Times New Roman" w:cs="Times New Roman"/>
-          <w:color w:val="000000" w:themeColor="text1"/>
-          <w:sz w:val="24"/>
-          <w:szCs w:val="24"/>
-        </w:rPr>
-        <w:t xml:space="preserve">Using a 1-core as an example, if you remove all the vertices of degree 1 (and all subsequent vertices that have degree 1 after the removal of the other vertices), you will be left with only vertices that have degree 2 or higher, going from a 1-core to a 2-core. Going until all vertices have been removed will mean every k-core up to the highest possible </w:t>
+        <w:t xml:space="preserve">vertices of degree 1 (and all subsequent vertices that have degree 1 after the removal of the other vertices), you will be left with only vertices that have degree 2 or higher, going from a 1-core to a 2-core. Going until all vertices have been removed will mean every k-core up to the highest possible </w:t>
       </w:r>
       <w:r>
         <w:rPr>
@@ -16522,7 +16522,6 @@
           <w:tab w:val="right" w:pos="8640"/>
         </w:tabs>
         <w:spacing w:line="240" w:lineRule="auto"/>
-        <w:jc w:val="center"/>
         <w:rPr>
           <w:color w:val="000000" w:themeColor="text1"/>
         </w:rPr>
@@ -16533,7 +16532,7 @@
           <w:color w:val="000000" w:themeColor="text1"/>
         </w:rPr>
         <w:drawing>
-          <wp:inline distT="0" distB="0" distL="0" distR="0" wp14:anchorId="4473A6E3" wp14:editId="4ED884E5">
+          <wp:inline distT="0" distB="0" distL="0" distR="0" wp14:anchorId="4473A6E3" wp14:editId="3B224FCB">
             <wp:extent cx="4965700" cy="2003522"/>
             <wp:effectExtent l="19050" t="19050" r="25400" b="15875"/>
             <wp:docPr id="607590666" name="Picture 9" descr="What Is the K-Core of a Graph? | Baeldung on Computer Science"/>
@@ -16595,15 +16594,6 @@
           <w:szCs w:val="24"/>
         </w:rPr>
       </w:pPr>
-      <w:r>
-        <w:rPr>
-          <w:rFonts w:ascii="Times New Roman" w:hAnsi="Times New Roman" w:cs="Times New Roman"/>
-          <w:color w:val="000000" w:themeColor="text1"/>
-          <w:sz w:val="24"/>
-          <w:szCs w:val="24"/>
-        </w:rPr>
-        <w:t xml:space="preserve">      </w:t>
-      </w:r>
       <w:bookmarkStart w:id="29" w:name="_Toc193364782"/>
       <w:bookmarkStart w:id="30" w:name="_Toc198125354"/>
       <w:bookmarkStart w:id="31" w:name="_Toc198215992"/>
@@ -18206,9 +18196,11 @@
           <w:tab w:val="right" w:pos="8640"/>
         </w:tabs>
         <w:spacing w:line="240" w:lineRule="auto"/>
-        <w:jc w:val="center"/>
-        <w:rPr>
-          <w:color w:val="000000" w:themeColor="text1"/>
+        <w:rPr>
+          <w:rFonts w:ascii="Times New Roman" w:hAnsi="Times New Roman" w:cs="Times New Roman"/>
+          <w:color w:val="000000" w:themeColor="text1"/>
+          <w:sz w:val="24"/>
+          <w:szCs w:val="24"/>
         </w:rPr>
       </w:pPr>
       <w:r>
@@ -18268,34 +18260,29 @@
           </wp:inline>
         </w:drawing>
       </w:r>
+      <w:bookmarkStart w:id="34" w:name="_Toc193364783"/>
+      <w:bookmarkStart w:id="35" w:name="_Toc198125355"/>
+      <w:bookmarkStart w:id="36" w:name="_Toc198215993"/>
+      <w:bookmarkStart w:id="37" w:name="_Toc199072643"/>
     </w:p>
     <w:p>
       <w:pPr>
-        <w:pStyle w:val="Caption"/>
-        <w:spacing w:line="480" w:lineRule="auto"/>
-        <w:ind w:left="720" w:firstLine="720"/>
-        <w:rPr>
-          <w:rFonts w:ascii="Times New Roman" w:hAnsi="Times New Roman" w:cs="Times New Roman"/>
-          <w:i w:val="0"/>
-          <w:iCs w:val="0"/>
+        <w:keepNext/>
+        <w:tabs>
+          <w:tab w:val="left" w:pos="720"/>
+          <w:tab w:val="right" w:leader="dot" w:pos="7920"/>
+          <w:tab w:val="right" w:pos="8640"/>
+        </w:tabs>
+        <w:spacing w:line="240" w:lineRule="auto"/>
+        <w:rPr>
+          <w:rFonts w:ascii="Times New Roman" w:hAnsi="Times New Roman" w:cs="Times New Roman"/>
+          <w:i/>
+          <w:iCs/>
           <w:color w:val="000000" w:themeColor="text1"/>
           <w:sz w:val="24"/>
           <w:szCs w:val="24"/>
         </w:rPr>
       </w:pPr>
-      <w:bookmarkStart w:id="34" w:name="_Toc193364783"/>
-      <w:r>
-        <w:rPr>
-          <w:rFonts w:ascii="Times New Roman" w:hAnsi="Times New Roman" w:cs="Times New Roman"/>
-          <w:color w:val="000000" w:themeColor="text1"/>
-          <w:sz w:val="24"/>
-          <w:szCs w:val="24"/>
-        </w:rPr>
-        <w:t xml:space="preserve">     </w:t>
-      </w:r>
-      <w:bookmarkStart w:id="35" w:name="_Toc198125355"/>
-      <w:bookmarkStart w:id="36" w:name="_Toc198215993"/>
-      <w:bookmarkStart w:id="37" w:name="_Toc199072643"/>
       <w:r>
         <w:rPr>
           <w:rFonts w:ascii="Times New Roman" w:hAnsi="Times New Roman" w:cs="Times New Roman"/>
@@ -18358,25 +18345,14 @@
           <w:sz w:val="24"/>
           <w:szCs w:val="24"/>
         </w:rPr>
-        <w:t>.</w:t>
-      </w:r>
-      <w:r>
-        <w:rPr>
-          <w:rFonts w:ascii="Times New Roman" w:hAnsi="Times New Roman" w:cs="Times New Roman"/>
-          <w:i w:val="0"/>
-          <w:iCs w:val="0"/>
-          <w:color w:val="000000" w:themeColor="text1"/>
-          <w:sz w:val="24"/>
-          <w:szCs w:val="24"/>
-        </w:rPr>
-        <w:t xml:space="preserve"> Connected components example </w:t>
+        <w:t xml:space="preserve">. Connected components example </w:t>
       </w:r>
       <w:sdt>
         <w:sdtPr>
           <w:rPr>
             <w:rFonts w:ascii="Times New Roman" w:hAnsi="Times New Roman" w:cs="Times New Roman"/>
-            <w:i w:val="0"/>
-            <w:iCs w:val="0"/>
+            <w:i/>
+            <w:iCs/>
             <w:color w:val="000000" w:themeColor="text1"/>
             <w:sz w:val="24"/>
             <w:szCs w:val="24"/>
@@ -18388,8 +18364,8 @@
           <w:r>
             <w:rPr>
               <w:rFonts w:ascii="Times New Roman" w:hAnsi="Times New Roman" w:cs="Times New Roman"/>
-              <w:i w:val="0"/>
-              <w:iCs w:val="0"/>
+              <w:i/>
+              <w:iCs/>
               <w:color w:val="000000" w:themeColor="text1"/>
               <w:sz w:val="24"/>
               <w:szCs w:val="24"/>
@@ -18399,8 +18375,6 @@
           <w:r>
             <w:rPr>
               <w:rFonts w:ascii="Times New Roman" w:hAnsi="Times New Roman" w:cs="Times New Roman"/>
-              <w:i w:val="0"/>
-              <w:iCs w:val="0"/>
               <w:color w:val="000000" w:themeColor="text1"/>
               <w:sz w:val="24"/>
               <w:szCs w:val="24"/>
@@ -18410,8 +18384,8 @@
           <w:r>
             <w:rPr>
               <w:rFonts w:ascii="Times New Roman" w:hAnsi="Times New Roman" w:cs="Times New Roman"/>
-              <w:i w:val="0"/>
-              <w:iCs w:val="0"/>
+              <w:i/>
+              <w:iCs/>
               <w:color w:val="000000" w:themeColor="text1"/>
               <w:sz w:val="24"/>
               <w:szCs w:val="24"/>
@@ -18431,8 +18405,8 @@
           <w:r>
             <w:rPr>
               <w:rFonts w:ascii="Times New Roman" w:hAnsi="Times New Roman" w:cs="Times New Roman"/>
-              <w:i w:val="0"/>
-              <w:iCs w:val="0"/>
+              <w:i/>
+              <w:iCs/>
               <w:color w:val="000000" w:themeColor="text1"/>
               <w:sz w:val="24"/>
               <w:szCs w:val="24"/>
@@ -18444,8 +18418,6 @@
       <w:r>
         <w:rPr>
           <w:rFonts w:ascii="Times New Roman" w:hAnsi="Times New Roman" w:cs="Times New Roman"/>
-          <w:i w:val="0"/>
-          <w:iCs w:val="0"/>
           <w:color w:val="000000" w:themeColor="text1"/>
           <w:sz w:val="24"/>
           <w:szCs w:val="24"/>
@@ -19081,7 +19053,27 @@
           <w:sz w:val="24"/>
           <w:szCs w:val="24"/>
         </w:rPr>
-        <w:t xml:space="preserve"> is the capacity. Using the water pipe example, a pipe may be able to sustain up to 5 liters of water at any moment, but the amount of water passing through may be anywhere from 0 to 5 liters. Flow networks have two special vertices called the source and the sink, usually </w:t>
+        <w:t xml:space="preserve"> </w:t>
+      </w:r>
+      <w:proofErr w:type="gramStart"/>
+      <w:r>
+        <w:rPr>
+          <w:rFonts w:ascii="Times New Roman" w:hAnsi="Times New Roman" w:cs="Times New Roman"/>
+          <w:color w:val="000000" w:themeColor="text1"/>
+          <w:sz w:val="24"/>
+          <w:szCs w:val="24"/>
+        </w:rPr>
+        <w:t>is</w:t>
+      </w:r>
+      <w:proofErr w:type="gramEnd"/>
+      <w:r>
+        <w:rPr>
+          <w:rFonts w:ascii="Times New Roman" w:hAnsi="Times New Roman" w:cs="Times New Roman"/>
+          <w:color w:val="000000" w:themeColor="text1"/>
+          <w:sz w:val="24"/>
+          <w:szCs w:val="24"/>
+        </w:rPr>
+        <w:t xml:space="preserve"> the capacity. Using the water pipe example, a pipe may be able to sustain up to 5 liters of water at any moment, but the amount of water passing through may be anywhere from 0 to 5 liters. Flow networks have two special vertices called the source and the sink, usually </w:t>
       </w:r>
       <w:r>
         <w:rPr>
@@ -19160,9 +19152,11 @@
           <w:tab w:val="right" w:pos="8640"/>
         </w:tabs>
         <w:spacing w:line="240" w:lineRule="auto"/>
-        <w:jc w:val="center"/>
-        <w:rPr>
-          <w:color w:val="000000" w:themeColor="text1"/>
+        <w:rPr>
+          <w:rFonts w:ascii="Times New Roman" w:hAnsi="Times New Roman" w:cs="Times New Roman"/>
+          <w:color w:val="000000" w:themeColor="text1"/>
+          <w:sz w:val="24"/>
+          <w:szCs w:val="24"/>
         </w:rPr>
       </w:pPr>
       <w:r>
@@ -19222,34 +19216,24 @@
           </wp:inline>
         </w:drawing>
       </w:r>
-    </w:p>
-    <w:p>
-      <w:pPr>
-        <w:pStyle w:val="Caption"/>
-        <w:spacing w:line="480" w:lineRule="auto"/>
-        <w:ind w:left="720"/>
-        <w:rPr>
-          <w:rFonts w:ascii="Times New Roman" w:hAnsi="Times New Roman" w:cs="Times New Roman"/>
-          <w:i w:val="0"/>
-          <w:iCs w:val="0"/>
-          <w:color w:val="000000" w:themeColor="text1"/>
-          <w:sz w:val="24"/>
-          <w:szCs w:val="24"/>
-        </w:rPr>
-      </w:pPr>
-      <w:r>
-        <w:rPr>
-          <w:rFonts w:ascii="Times New Roman" w:hAnsi="Times New Roman" w:cs="Times New Roman"/>
-          <w:color w:val="000000" w:themeColor="text1"/>
-          <w:sz w:val="24"/>
-          <w:szCs w:val="24"/>
-        </w:rPr>
-        <w:t xml:space="preserve">          </w:t>
-      </w:r>
       <w:bookmarkStart w:id="39" w:name="_Toc193364784"/>
       <w:bookmarkStart w:id="40" w:name="_Toc198125356"/>
       <w:bookmarkStart w:id="41" w:name="_Toc198215994"/>
       <w:bookmarkStart w:id="42" w:name="_Toc199072644"/>
+    </w:p>
+    <w:p>
+      <w:pPr>
+        <w:keepNext/>
+        <w:tabs>
+          <w:tab w:val="left" w:pos="720"/>
+          <w:tab w:val="right" w:leader="dot" w:pos="7920"/>
+          <w:tab w:val="right" w:pos="8640"/>
+        </w:tabs>
+        <w:spacing w:line="240" w:lineRule="auto"/>
+        <w:rPr>
+          <w:color w:val="000000" w:themeColor="text1"/>
+        </w:rPr>
+      </w:pPr>
       <w:r>
         <w:rPr>
           <w:rFonts w:ascii="Times New Roman" w:hAnsi="Times New Roman" w:cs="Times New Roman"/>
@@ -19317,8 +19301,6 @@
       <w:r>
         <w:rPr>
           <w:rFonts w:ascii="Times New Roman" w:hAnsi="Times New Roman" w:cs="Times New Roman"/>
-          <w:i w:val="0"/>
-          <w:iCs w:val="0"/>
           <w:color w:val="000000" w:themeColor="text1"/>
           <w:sz w:val="24"/>
           <w:szCs w:val="24"/>
@@ -19329,8 +19311,8 @@
         <w:sdtPr>
           <w:rPr>
             <w:rFonts w:ascii="Times New Roman" w:hAnsi="Times New Roman" w:cs="Times New Roman"/>
-            <w:i w:val="0"/>
-            <w:iCs w:val="0"/>
+            <w:i/>
+            <w:iCs/>
             <w:color w:val="000000" w:themeColor="text1"/>
             <w:sz w:val="24"/>
             <w:szCs w:val="24"/>
@@ -19342,8 +19324,8 @@
           <w:r>
             <w:rPr>
               <w:rFonts w:ascii="Times New Roman" w:hAnsi="Times New Roman" w:cs="Times New Roman"/>
-              <w:i w:val="0"/>
-              <w:iCs w:val="0"/>
+              <w:i/>
+              <w:iCs/>
               <w:color w:val="000000" w:themeColor="text1"/>
               <w:sz w:val="24"/>
               <w:szCs w:val="24"/>
@@ -19353,8 +19335,6 @@
           <w:r>
             <w:rPr>
               <w:rFonts w:ascii="Times New Roman" w:hAnsi="Times New Roman" w:cs="Times New Roman"/>
-              <w:i w:val="0"/>
-              <w:iCs w:val="0"/>
               <w:color w:val="000000" w:themeColor="text1"/>
               <w:sz w:val="24"/>
               <w:szCs w:val="24"/>
@@ -19364,8 +19344,8 @@
           <w:r>
             <w:rPr>
               <w:rFonts w:ascii="Times New Roman" w:hAnsi="Times New Roman" w:cs="Times New Roman"/>
-              <w:i w:val="0"/>
-              <w:iCs w:val="0"/>
+              <w:i/>
+              <w:iCs/>
               <w:color w:val="000000" w:themeColor="text1"/>
               <w:sz w:val="24"/>
               <w:szCs w:val="24"/>
@@ -19385,8 +19365,8 @@
           <w:r>
             <w:rPr>
               <w:rFonts w:ascii="Times New Roman" w:hAnsi="Times New Roman" w:cs="Times New Roman"/>
-              <w:i w:val="0"/>
-              <w:iCs w:val="0"/>
+              <w:i/>
+              <w:iCs/>
               <w:color w:val="000000" w:themeColor="text1"/>
               <w:sz w:val="24"/>
               <w:szCs w:val="24"/>
@@ -19398,8 +19378,6 @@
       <w:r>
         <w:rPr>
           <w:rFonts w:ascii="Times New Roman" w:hAnsi="Times New Roman" w:cs="Times New Roman"/>
-          <w:i w:val="0"/>
-          <w:iCs w:val="0"/>
           <w:color w:val="000000" w:themeColor="text1"/>
           <w:sz w:val="24"/>
           <w:szCs w:val="24"/>
@@ -19436,14 +19414,25 @@
         </w:rPr>
         <w:tab/>
       </w:r>
-      <w:r>
-        <w:rPr>
-          <w:rFonts w:ascii="Times New Roman" w:hAnsi="Times New Roman" w:cs="Times New Roman"/>
-          <w:color w:val="000000" w:themeColor="text1"/>
-          <w:sz w:val="24"/>
-          <w:szCs w:val="24"/>
-        </w:rPr>
-        <w:t xml:space="preserve">Shown above in Figure </w:t>
+      <w:proofErr w:type="gramStart"/>
+      <w:r>
+        <w:rPr>
+          <w:rFonts w:ascii="Times New Roman" w:hAnsi="Times New Roman" w:cs="Times New Roman"/>
+          <w:color w:val="000000" w:themeColor="text1"/>
+          <w:sz w:val="24"/>
+          <w:szCs w:val="24"/>
+        </w:rPr>
+        <w:t>Shown above in</w:t>
+      </w:r>
+      <w:proofErr w:type="gramEnd"/>
+      <w:r>
+        <w:rPr>
+          <w:rFonts w:ascii="Times New Roman" w:hAnsi="Times New Roman" w:cs="Times New Roman"/>
+          <w:color w:val="000000" w:themeColor="text1"/>
+          <w:sz w:val="24"/>
+          <w:szCs w:val="24"/>
+        </w:rPr>
+        <w:t xml:space="preserve"> Figure </w:t>
       </w:r>
       <w:r>
         <w:rPr>
@@ -19853,16 +19842,38 @@
           <w:sz w:val="24"/>
           <w:szCs w:val="24"/>
         </w:rPr>
-        <w:t>T = {2, 3, t}</w:t>
-      </w:r>
-      <w:r>
-        <w:rPr>
-          <w:rFonts w:ascii="Times New Roman" w:hAnsi="Times New Roman" w:cs="Times New Roman"/>
-          <w:color w:val="000000" w:themeColor="text1"/>
-          <w:sz w:val="24"/>
-          <w:szCs w:val="24"/>
-        </w:rPr>
-        <w:t xml:space="preserve">. We can calculate the cut capacity to be 5, since we ignore the capacity of edge 2 to 1 as it flows into </w:t>
+        <w:t xml:space="preserve">T = {2, 3, </w:t>
+      </w:r>
+      <w:proofErr w:type="gramStart"/>
+      <w:r>
+        <w:rPr>
+          <w:rFonts w:ascii="Times New Roman" w:hAnsi="Times New Roman" w:cs="Times New Roman"/>
+          <w:i/>
+          <w:iCs/>
+          <w:color w:val="000000" w:themeColor="text1"/>
+          <w:sz w:val="24"/>
+          <w:szCs w:val="24"/>
+        </w:rPr>
+        <w:t>t}</w:t>
+      </w:r>
+      <w:r>
+        <w:rPr>
+          <w:rFonts w:ascii="Times New Roman" w:hAnsi="Times New Roman" w:cs="Times New Roman"/>
+          <w:color w:val="000000" w:themeColor="text1"/>
+          <w:sz w:val="24"/>
+          <w:szCs w:val="24"/>
+        </w:rPr>
+        <w:t>.</w:t>
+      </w:r>
+      <w:proofErr w:type="gramEnd"/>
+      <w:r>
+        <w:rPr>
+          <w:rFonts w:ascii="Times New Roman" w:hAnsi="Times New Roman" w:cs="Times New Roman"/>
+          <w:color w:val="000000" w:themeColor="text1"/>
+          <w:sz w:val="24"/>
+          <w:szCs w:val="24"/>
+        </w:rPr>
+        <w:t xml:space="preserve"> We can calculate the cut capacity to be 5, since we ignore the capacity of edge 2 to 1 as it flows into </w:t>
       </w:r>
       <w:r>
         <w:rPr>
@@ -19894,7 +19905,6 @@
           <w:tab w:val="right" w:pos="8640"/>
         </w:tabs>
         <w:spacing w:line="240" w:lineRule="auto"/>
-        <w:jc w:val="center"/>
         <w:rPr>
           <w:color w:val="000000" w:themeColor="text1"/>
         </w:rPr>
@@ -19955,7 +19965,6 @@
       <w:pPr>
         <w:pStyle w:val="Caption"/>
         <w:spacing w:line="480" w:lineRule="auto"/>
-        <w:ind w:left="1440" w:firstLine="720"/>
         <w:rPr>
           <w:rFonts w:ascii="Times New Roman" w:hAnsi="Times New Roman" w:cs="Times New Roman"/>
           <w:i w:val="0"/>
@@ -19966,15 +19975,6 @@
         </w:rPr>
       </w:pPr>
       <w:bookmarkStart w:id="43" w:name="_Toc193364785"/>
-      <w:r>
-        <w:rPr>
-          <w:rFonts w:ascii="Times New Roman" w:hAnsi="Times New Roman" w:cs="Times New Roman"/>
-          <w:color w:val="000000" w:themeColor="text1"/>
-          <w:sz w:val="24"/>
-          <w:szCs w:val="24"/>
-        </w:rPr>
-        <w:t xml:space="preserve"> </w:t>
-      </w:r>
       <w:bookmarkStart w:id="44" w:name="_Toc198125357"/>
       <w:bookmarkStart w:id="45" w:name="_Toc198215995"/>
       <w:bookmarkStart w:id="46" w:name="_Toc199072645"/>
@@ -20429,9 +20429,11 @@
           <w:tab w:val="right" w:pos="8640"/>
         </w:tabs>
         <w:spacing w:line="240" w:lineRule="auto"/>
-        <w:jc w:val="center"/>
-        <w:rPr>
-          <w:color w:val="000000" w:themeColor="text1"/>
+        <w:rPr>
+          <w:rFonts w:ascii="Times New Roman" w:hAnsi="Times New Roman" w:cs="Times New Roman"/>
+          <w:color w:val="000000" w:themeColor="text1"/>
+          <w:sz w:val="24"/>
+          <w:szCs w:val="24"/>
         </w:rPr>
       </w:pPr>
       <w:r>
@@ -20485,34 +20487,24 @@
           </wp:inline>
         </w:drawing>
       </w:r>
-    </w:p>
-    <w:p>
-      <w:pPr>
-        <w:pStyle w:val="Caption"/>
-        <w:spacing w:line="480" w:lineRule="auto"/>
-        <w:ind w:left="1440" w:firstLine="720"/>
-        <w:rPr>
-          <w:rFonts w:ascii="Times New Roman" w:hAnsi="Times New Roman" w:cs="Times New Roman"/>
-          <w:i w:val="0"/>
-          <w:iCs w:val="0"/>
-          <w:color w:val="000000" w:themeColor="text1"/>
-          <w:sz w:val="24"/>
-          <w:szCs w:val="24"/>
-        </w:rPr>
-      </w:pPr>
-      <w:r>
-        <w:rPr>
-          <w:rFonts w:ascii="Times New Roman" w:hAnsi="Times New Roman" w:cs="Times New Roman"/>
-          <w:color w:val="000000" w:themeColor="text1"/>
-          <w:sz w:val="24"/>
-          <w:szCs w:val="24"/>
-        </w:rPr>
-        <w:t xml:space="preserve">   </w:t>
-      </w:r>
       <w:bookmarkStart w:id="47" w:name="_Toc193364786"/>
       <w:bookmarkStart w:id="48" w:name="_Toc198125358"/>
       <w:bookmarkStart w:id="49" w:name="_Toc198215996"/>
       <w:bookmarkStart w:id="50" w:name="_Toc199072646"/>
+    </w:p>
+    <w:p>
+      <w:pPr>
+        <w:keepNext/>
+        <w:tabs>
+          <w:tab w:val="left" w:pos="720"/>
+          <w:tab w:val="right" w:leader="dot" w:pos="7920"/>
+          <w:tab w:val="right" w:pos="8640"/>
+        </w:tabs>
+        <w:spacing w:line="240" w:lineRule="auto"/>
+        <w:rPr>
+          <w:color w:val="000000" w:themeColor="text1"/>
+        </w:rPr>
+      </w:pPr>
       <w:r>
         <w:rPr>
           <w:rFonts w:ascii="Times New Roman" w:hAnsi="Times New Roman" w:cs="Times New Roman"/>
@@ -20575,18 +20567,7 @@
           <w:sz w:val="24"/>
           <w:szCs w:val="24"/>
         </w:rPr>
-        <w:t>.</w:t>
-      </w:r>
-      <w:r>
-        <w:rPr>
-          <w:rFonts w:ascii="Times New Roman" w:hAnsi="Times New Roman" w:cs="Times New Roman"/>
-          <w:i w:val="0"/>
-          <w:iCs w:val="0"/>
-          <w:color w:val="000000" w:themeColor="text1"/>
-          <w:sz w:val="24"/>
-          <w:szCs w:val="24"/>
-        </w:rPr>
-        <w:t xml:space="preserve"> Minimum st-cut example.</w:t>
+        <w:t>. Minimum st-cut example.</w:t>
       </w:r>
       <w:bookmarkEnd w:id="47"/>
       <w:bookmarkEnd w:id="48"/>
@@ -21165,6 +21146,7 @@
         </w:rPr>
       </w:pPr>
       <w:bookmarkStart w:id="51" w:name="_Toc203129877"/>
+      <w:proofErr w:type="gramStart"/>
       <w:r>
         <w:rPr>
           <w:rFonts w:ascii="Times New Roman" w:hAnsi="Times New Roman" w:cs="Times New Roman"/>
@@ -21174,7 +21156,19 @@
           <w:sz w:val="24"/>
           <w:szCs w:val="24"/>
         </w:rPr>
-        <w:t>An in Depth Look at Goldberg’s Algorithm</w:t>
+        <w:t>An</w:t>
+      </w:r>
+      <w:proofErr w:type="gramEnd"/>
+      <w:r>
+        <w:rPr>
+          <w:rFonts w:ascii="Times New Roman" w:hAnsi="Times New Roman" w:cs="Times New Roman"/>
+          <w:b/>
+          <w:bCs/>
+          <w:color w:val="000000" w:themeColor="text1"/>
+          <w:sz w:val="24"/>
+          <w:szCs w:val="24"/>
+        </w:rPr>
+        <w:t xml:space="preserve"> in Depth Look at Goldberg’s Algorithm</w:t>
       </w:r>
       <w:bookmarkEnd w:id="51"/>
     </w:p>
@@ -21857,9 +21851,11 @@
           <w:tab w:val="right" w:pos="8640"/>
         </w:tabs>
         <w:spacing w:line="240" w:lineRule="auto"/>
-        <w:jc w:val="center"/>
-        <w:rPr>
-          <w:color w:val="000000" w:themeColor="text1"/>
+        <w:rPr>
+          <w:rFonts w:ascii="Times New Roman" w:hAnsi="Times New Roman" w:cs="Times New Roman"/>
+          <w:color w:val="000000" w:themeColor="text1"/>
+          <w:sz w:val="24"/>
+          <w:szCs w:val="24"/>
         </w:rPr>
       </w:pPr>
       <w:r>
@@ -21913,19 +21909,20 @@
           </wp:inline>
         </w:drawing>
       </w:r>
+      <w:bookmarkStart w:id="52" w:name="_Toc198215997"/>
+      <w:bookmarkStart w:id="53" w:name="_Toc199072647"/>
     </w:p>
     <w:p>
       <w:pPr>
-        <w:pStyle w:val="Caption"/>
-        <w:spacing w:line="480" w:lineRule="auto"/>
-        <w:ind w:firstLine="720"/>
-        <w:rPr>
-          <w:rFonts w:ascii="Times New Roman" w:hAnsi="Times New Roman" w:cs="Times New Roman"/>
-          <w:i w:val="0"/>
-          <w:iCs w:val="0"/>
-          <w:color w:val="000000" w:themeColor="text1"/>
-          <w:sz w:val="24"/>
-          <w:szCs w:val="24"/>
+        <w:keepNext/>
+        <w:tabs>
+          <w:tab w:val="left" w:pos="720"/>
+          <w:tab w:val="right" w:leader="dot" w:pos="7920"/>
+          <w:tab w:val="right" w:pos="8640"/>
+        </w:tabs>
+        <w:spacing w:line="240" w:lineRule="auto"/>
+        <w:rPr>
+          <w:color w:val="000000" w:themeColor="text1"/>
         </w:rPr>
       </w:pPr>
       <w:r>
@@ -21935,17 +21932,6 @@
           <w:sz w:val="24"/>
           <w:szCs w:val="24"/>
         </w:rPr>
-        <w:t xml:space="preserve">        </w:t>
-      </w:r>
-      <w:bookmarkStart w:id="52" w:name="_Toc198215997"/>
-      <w:bookmarkStart w:id="53" w:name="_Toc199072647"/>
-      <w:r>
-        <w:rPr>
-          <w:rFonts w:ascii="Times New Roman" w:hAnsi="Times New Roman" w:cs="Times New Roman"/>
-          <w:color w:val="000000" w:themeColor="text1"/>
-          <w:sz w:val="24"/>
-          <w:szCs w:val="24"/>
-        </w:rPr>
         <w:t xml:space="preserve">Figure </w:t>
       </w:r>
       <w:r>
@@ -22001,18 +21987,7 @@
           <w:sz w:val="24"/>
           <w:szCs w:val="24"/>
         </w:rPr>
-        <w:t>.</w:t>
-      </w:r>
-      <w:r>
-        <w:rPr>
-          <w:rFonts w:ascii="Times New Roman" w:hAnsi="Times New Roman" w:cs="Times New Roman"/>
-          <w:i w:val="0"/>
-          <w:iCs w:val="0"/>
-          <w:color w:val="000000" w:themeColor="text1"/>
-          <w:sz w:val="24"/>
-          <w:szCs w:val="24"/>
-        </w:rPr>
-        <w:t xml:space="preserve"> CoreExact flow network.</w:t>
+        <w:t>. CoreExact flow network.</w:t>
       </w:r>
       <w:bookmarkEnd w:id="52"/>
       <w:bookmarkEnd w:id="53"/>
@@ -22337,6 +22312,7 @@
         </w:rPr>
         <w:t xml:space="preserve"> is not empty, the density of </w:t>
       </w:r>
+      <w:proofErr w:type="gramStart"/>
       <w:r>
         <w:rPr>
           <w:rFonts w:ascii="Times New Roman" w:hAnsi="Times New Roman" w:cs="Times New Roman"/>
@@ -22346,7 +22322,19 @@
           <w:sz w:val="24"/>
           <w:szCs w:val="24"/>
         </w:rPr>
-        <w:t xml:space="preserve">S / {s} &gt; </w:t>
+        <w:t>S / {</w:t>
+      </w:r>
+      <w:proofErr w:type="gramEnd"/>
+      <w:r>
+        <w:rPr>
+          <w:rFonts w:ascii="Times New Roman" w:hAnsi="Times New Roman" w:cs="Times New Roman"/>
+          <w:i/>
+          <w:iCs/>
+          <w:color w:val="000000" w:themeColor="text1"/>
+          <w:sz w:val="24"/>
+          <w:szCs w:val="24"/>
+        </w:rPr>
+        <w:t xml:space="preserve">s} &gt; </w:t>
       </w:r>
       <w:r>
         <w:rPr>
@@ -23033,7 +23021,37 @@
           <w:sz w:val="24"/>
           <w:szCs w:val="24"/>
         </w:rPr>
-        <w:t xml:space="preserve"> When α produces a new densest subgraph </w:t>
+        <w:t xml:space="preserve"> When </w:t>
+      </w:r>
+      <w:proofErr w:type="gramStart"/>
+      <w:r>
+        <w:rPr>
+          <w:rFonts w:ascii="Times New Roman" w:hAnsi="Times New Roman" w:cs="Times New Roman"/>
+          <w:color w:val="000000" w:themeColor="text1"/>
+          <w:sz w:val="24"/>
+          <w:szCs w:val="24"/>
+        </w:rPr>
+        <w:t>α produces</w:t>
+      </w:r>
+      <w:proofErr w:type="gramEnd"/>
+      <w:r>
+        <w:rPr>
+          <w:rFonts w:ascii="Times New Roman" w:hAnsi="Times New Roman" w:cs="Times New Roman"/>
+          <w:color w:val="000000" w:themeColor="text1"/>
+          <w:sz w:val="24"/>
+          <w:szCs w:val="24"/>
+        </w:rPr>
+        <w:t xml:space="preserve"> a new densest </w:t>
+      </w:r>
+      <w:proofErr w:type="gramStart"/>
+      <w:r>
+        <w:rPr>
+          <w:rFonts w:ascii="Times New Roman" w:hAnsi="Times New Roman" w:cs="Times New Roman"/>
+          <w:color w:val="000000" w:themeColor="text1"/>
+          <w:sz w:val="24"/>
+          <w:szCs w:val="24"/>
+        </w:rPr>
+        <w:t xml:space="preserve">subgraph </w:t>
       </w:r>
       <w:r>
         <w:rPr>
@@ -23053,7 +23071,17 @@
           <w:sz w:val="24"/>
           <w:szCs w:val="24"/>
         </w:rPr>
-        <w:t xml:space="preserve"> is set as α, </w:t>
+        <w:t xml:space="preserve"> is set</w:t>
+      </w:r>
+      <w:proofErr w:type="gramEnd"/>
+      <w:r>
+        <w:rPr>
+          <w:rFonts w:ascii="Times New Roman" w:hAnsi="Times New Roman" w:cs="Times New Roman"/>
+          <w:color w:val="000000" w:themeColor="text1"/>
+          <w:sz w:val="24"/>
+          <w:szCs w:val="24"/>
+        </w:rPr>
+        <w:t xml:space="preserve"> as α, </w:t>
       </w:r>
       <w:r>
         <w:rPr>
@@ -26195,9 +26223,11 @@
           <w:tab w:val="right" w:pos="8640"/>
         </w:tabs>
         <w:spacing w:line="240" w:lineRule="auto"/>
-        <w:jc w:val="center"/>
-        <w:rPr>
-          <w:color w:val="000000" w:themeColor="text1"/>
+        <w:rPr>
+          <w:rFonts w:ascii="Times New Roman" w:hAnsi="Times New Roman" w:cs="Times New Roman"/>
+          <w:color w:val="000000" w:themeColor="text1"/>
+          <w:sz w:val="24"/>
+          <w:szCs w:val="24"/>
         </w:rPr>
       </w:pPr>
       <w:r>
@@ -26254,41 +26284,24 @@
           </wp:inline>
         </w:drawing>
       </w:r>
+      <w:bookmarkStart w:id="55" w:name="_Toc193364787"/>
+      <w:bookmarkStart w:id="56" w:name="_Toc198125359"/>
+      <w:bookmarkStart w:id="57" w:name="_Toc198215998"/>
+      <w:bookmarkStart w:id="58" w:name="_Toc199072648"/>
     </w:p>
     <w:p>
       <w:pPr>
-        <w:pStyle w:val="Caption"/>
-        <w:spacing w:line="480" w:lineRule="auto"/>
-        <w:ind w:firstLine="720"/>
-        <w:rPr>
-          <w:rFonts w:ascii="Times New Roman" w:hAnsi="Times New Roman" w:cs="Times New Roman"/>
-          <w:color w:val="000000" w:themeColor="text1"/>
-          <w:sz w:val="24"/>
-          <w:szCs w:val="24"/>
+        <w:keepNext/>
+        <w:tabs>
+          <w:tab w:val="left" w:pos="720"/>
+          <w:tab w:val="right" w:leader="dot" w:pos="7920"/>
+          <w:tab w:val="right" w:pos="8640"/>
+        </w:tabs>
+        <w:spacing w:line="240" w:lineRule="auto"/>
+        <w:rPr>
+          <w:color w:val="000000" w:themeColor="text1"/>
         </w:rPr>
       </w:pPr>
-      <w:bookmarkStart w:id="55" w:name="_Toc193364787"/>
-      <w:r>
-        <w:rPr>
-          <w:rFonts w:ascii="Times New Roman" w:hAnsi="Times New Roman" w:cs="Times New Roman"/>
-          <w:color w:val="000000" w:themeColor="text1"/>
-          <w:sz w:val="24"/>
-          <w:szCs w:val="24"/>
-        </w:rPr>
-        <w:t xml:space="preserve">      </w:t>
-      </w:r>
-      <w:bookmarkStart w:id="56" w:name="_Toc198125359"/>
-      <w:r>
-        <w:rPr>
-          <w:rFonts w:ascii="Times New Roman" w:hAnsi="Times New Roman" w:cs="Times New Roman"/>
-          <w:color w:val="000000" w:themeColor="text1"/>
-          <w:sz w:val="24"/>
-          <w:szCs w:val="24"/>
-        </w:rPr>
-        <w:t xml:space="preserve">   </w:t>
-      </w:r>
-      <w:bookmarkStart w:id="57" w:name="_Toc198215998"/>
-      <w:bookmarkStart w:id="58" w:name="_Toc199072648"/>
       <w:r>
         <w:rPr>
           <w:rFonts w:ascii="Times New Roman" w:hAnsi="Times New Roman" w:cs="Times New Roman"/>
@@ -26351,25 +26364,14 @@
           <w:sz w:val="24"/>
           <w:szCs w:val="24"/>
         </w:rPr>
-        <w:t xml:space="preserve">. </w:t>
-      </w:r>
-      <w:r>
-        <w:rPr>
-          <w:rFonts w:ascii="Times New Roman" w:hAnsi="Times New Roman" w:cs="Times New Roman"/>
-          <w:i w:val="0"/>
-          <w:iCs w:val="0"/>
-          <w:color w:val="000000" w:themeColor="text1"/>
-          <w:sz w:val="24"/>
-          <w:szCs w:val="24"/>
-        </w:rPr>
-        <w:t xml:space="preserve">CoreExact algorithm </w:t>
+        <w:t xml:space="preserve">. CoreExact algorithm </w:t>
       </w:r>
       <w:sdt>
         <w:sdtPr>
           <w:rPr>
             <w:rFonts w:ascii="Times New Roman" w:hAnsi="Times New Roman" w:cs="Times New Roman"/>
-            <w:i w:val="0"/>
-            <w:iCs w:val="0"/>
+            <w:i/>
+            <w:iCs/>
             <w:color w:val="000000" w:themeColor="text1"/>
             <w:sz w:val="24"/>
             <w:szCs w:val="24"/>
@@ -26381,8 +26383,8 @@
           <w:r>
             <w:rPr>
               <w:rFonts w:ascii="Times New Roman" w:hAnsi="Times New Roman" w:cs="Times New Roman"/>
-              <w:i w:val="0"/>
-              <w:iCs w:val="0"/>
+              <w:i/>
+              <w:iCs/>
               <w:color w:val="000000" w:themeColor="text1"/>
               <w:sz w:val="24"/>
               <w:szCs w:val="24"/>
@@ -26392,8 +26394,6 @@
           <w:r>
             <w:rPr>
               <w:rFonts w:ascii="Times New Roman" w:hAnsi="Times New Roman" w:cs="Times New Roman"/>
-              <w:i w:val="0"/>
-              <w:iCs w:val="0"/>
               <w:color w:val="000000" w:themeColor="text1"/>
               <w:sz w:val="24"/>
               <w:szCs w:val="24"/>
@@ -26403,8 +26403,8 @@
           <w:r>
             <w:rPr>
               <w:rFonts w:ascii="Times New Roman" w:hAnsi="Times New Roman" w:cs="Times New Roman"/>
-              <w:i w:val="0"/>
-              <w:iCs w:val="0"/>
+              <w:i/>
+              <w:iCs/>
               <w:color w:val="000000" w:themeColor="text1"/>
               <w:sz w:val="24"/>
               <w:szCs w:val="24"/>
@@ -26424,8 +26424,8 @@
           <w:r>
             <w:rPr>
               <w:rFonts w:ascii="Times New Roman" w:hAnsi="Times New Roman" w:cs="Times New Roman"/>
-              <w:i w:val="0"/>
-              <w:iCs w:val="0"/>
+              <w:i/>
+              <w:iCs/>
               <w:color w:val="000000" w:themeColor="text1"/>
               <w:sz w:val="24"/>
               <w:szCs w:val="24"/>
@@ -27673,12 +27673,13 @@
     </w:p>
     <w:p>
       <w:pPr>
+        <w:keepNext/>
         <w:tabs>
           <w:tab w:val="left" w:pos="720"/>
           <w:tab w:val="right" w:leader="dot" w:pos="7920"/>
           <w:tab w:val="right" w:pos="8640"/>
         </w:tabs>
-        <w:spacing w:line="480" w:lineRule="auto"/>
+        <w:spacing w:line="240" w:lineRule="auto"/>
         <w:rPr>
           <w:rFonts w:ascii="Times New Roman" w:hAnsi="Times New Roman" w:cs="Times New Roman"/>
           <w:color w:val="000000" w:themeColor="text1"/>
@@ -27761,7 +27762,6 @@
       <w:pPr>
         <w:pStyle w:val="Caption"/>
         <w:spacing w:line="480" w:lineRule="auto"/>
-        <w:jc w:val="center"/>
         <w:rPr>
           <w:rFonts w:ascii="Times New Roman" w:hAnsi="Times New Roman" w:cs="Times New Roman"/>
           <w:i w:val="0"/>
@@ -28386,9 +28386,11 @@
           <w:tab w:val="right" w:pos="8640"/>
         </w:tabs>
         <w:spacing w:line="240" w:lineRule="auto"/>
-        <w:jc w:val="center"/>
-        <w:rPr>
-          <w:color w:val="000000" w:themeColor="text1"/>
+        <w:rPr>
+          <w:rFonts w:ascii="Times New Roman" w:hAnsi="Times New Roman" w:cs="Times New Roman"/>
+          <w:color w:val="000000" w:themeColor="text1"/>
+          <w:sz w:val="24"/>
+          <w:szCs w:val="24"/>
         </w:rPr>
       </w:pPr>
       <w:r>
@@ -28442,19 +28444,21 @@
           </wp:inline>
         </w:drawing>
       </w:r>
+      <w:bookmarkStart w:id="64" w:name="_Toc198125361"/>
+      <w:bookmarkStart w:id="65" w:name="_Toc198216000"/>
+      <w:bookmarkStart w:id="66" w:name="_Toc199072650"/>
     </w:p>
     <w:p>
       <w:pPr>
-        <w:pStyle w:val="Caption"/>
-        <w:spacing w:line="480" w:lineRule="auto"/>
-        <w:ind w:firstLine="720"/>
-        <w:rPr>
-          <w:rFonts w:ascii="Times New Roman" w:hAnsi="Times New Roman" w:cs="Times New Roman"/>
-          <w:i w:val="0"/>
-          <w:iCs w:val="0"/>
-          <w:color w:val="000000" w:themeColor="text1"/>
-          <w:sz w:val="24"/>
-          <w:szCs w:val="24"/>
+        <w:keepNext/>
+        <w:tabs>
+          <w:tab w:val="left" w:pos="720"/>
+          <w:tab w:val="right" w:leader="dot" w:pos="7920"/>
+          <w:tab w:val="right" w:pos="8640"/>
+        </w:tabs>
+        <w:spacing w:line="240" w:lineRule="auto"/>
+        <w:rPr>
+          <w:color w:val="000000" w:themeColor="text1"/>
         </w:rPr>
       </w:pPr>
       <w:r>
@@ -28464,18 +28468,6 @@
           <w:sz w:val="24"/>
           <w:szCs w:val="24"/>
         </w:rPr>
-        <w:t xml:space="preserve">  </w:t>
-      </w:r>
-      <w:bookmarkStart w:id="64" w:name="_Toc198125361"/>
-      <w:bookmarkStart w:id="65" w:name="_Toc198216000"/>
-      <w:bookmarkStart w:id="66" w:name="_Toc199072650"/>
-      <w:r>
-        <w:rPr>
-          <w:rFonts w:ascii="Times New Roman" w:hAnsi="Times New Roman" w:cs="Times New Roman"/>
-          <w:color w:val="000000" w:themeColor="text1"/>
-          <w:sz w:val="24"/>
-          <w:szCs w:val="24"/>
-        </w:rPr>
         <w:t xml:space="preserve">Figure </w:t>
       </w:r>
       <w:r>
@@ -28531,18 +28523,7 @@
           <w:sz w:val="24"/>
           <w:szCs w:val="24"/>
         </w:rPr>
-        <w:t>.</w:t>
-      </w:r>
-      <w:r>
-        <w:rPr>
-          <w:rFonts w:ascii="Times New Roman" w:hAnsi="Times New Roman" w:cs="Times New Roman"/>
-          <w:i w:val="0"/>
-          <w:iCs w:val="0"/>
-          <w:color w:val="000000" w:themeColor="text1"/>
-          <w:sz w:val="24"/>
-          <w:szCs w:val="24"/>
-        </w:rPr>
-        <w:t xml:space="preserve"> Processing vertex neighbors by thread.</w:t>
+        <w:t>. Processing vertex neighbors by thread.</w:t>
       </w:r>
       <w:bookmarkEnd w:id="64"/>
       <w:bookmarkEnd w:id="65"/>
@@ -28891,7 +28872,25 @@
           <w:sz w:val="24"/>
           <w:szCs w:val="24"/>
         </w:rPr>
-        <w:t xml:space="preserve">. This function processes vertices by warp, using its </w:t>
+        <w:t xml:space="preserve">. This function processes vertices by warp, using its threads to process the neighbors of the vertex. For each neighbor, </w:t>
+      </w:r>
+      <w:r>
+        <w:rPr>
+          <w:rFonts w:ascii="Times New Roman" w:hAnsi="Times New Roman" w:cs="Times New Roman"/>
+          <w:color w:val="000000" w:themeColor="text1"/>
+          <w:sz w:val="24"/>
+          <w:szCs w:val="24"/>
+        </w:rPr>
+        <w:t xml:space="preserve">the code checks </w:t>
+      </w:r>
+      <w:r>
+        <w:rPr>
+          <w:rFonts w:ascii="Times New Roman" w:hAnsi="Times New Roman" w:cs="Times New Roman"/>
+          <w:color w:val="000000" w:themeColor="text1"/>
+          <w:sz w:val="24"/>
+          <w:szCs w:val="24"/>
+        </w:rPr>
+        <w:t xml:space="preserve">if it’s a </w:t>
       </w:r>
       <w:r>
         <w:rPr>
@@ -28901,25 +28900,7 @@
           <w:szCs w:val="24"/>
         </w:rPr>
         <w:lastRenderedPageBreak/>
-        <w:t xml:space="preserve">threads to process the neighbors of the vertex. For each neighbor, </w:t>
-      </w:r>
-      <w:r>
-        <w:rPr>
-          <w:rFonts w:ascii="Times New Roman" w:hAnsi="Times New Roman" w:cs="Times New Roman"/>
-          <w:color w:val="000000" w:themeColor="text1"/>
-          <w:sz w:val="24"/>
-          <w:szCs w:val="24"/>
-        </w:rPr>
-        <w:t xml:space="preserve">the code checks </w:t>
-      </w:r>
-      <w:r>
-        <w:rPr>
-          <w:rFonts w:ascii="Times New Roman" w:hAnsi="Times New Roman" w:cs="Times New Roman"/>
-          <w:color w:val="000000" w:themeColor="text1"/>
-          <w:sz w:val="24"/>
-          <w:szCs w:val="24"/>
-        </w:rPr>
-        <w:t xml:space="preserve">if it’s a valid candidate for a clique, seeing if it has enough neighbors to be part of a clique with the current vertex. This information is stored, creating pairs of vertices that will be checked as being part of larger cliques. So, every thread is working in parallel to check for valid vertex and neighbor pairs that may be part of a larger clique. After this is the kernel method </w:t>
+        <w:t xml:space="preserve">valid candidate for a clique, seeing if it has enough neighbors to be part of a clique with the current vertex. This information is stored, creating pairs of vertices that will be checked as being part of larger cliques. So, every thread is working in parallel to check for valid vertex and neighbor pairs that may be part of a larger clique. After this is the kernel method </w:t>
       </w:r>
       <w:proofErr w:type="spellStart"/>
       <w:r>
@@ -29273,7 +29254,7 @@
           <w:sz w:val="24"/>
           <w:szCs w:val="24"/>
         </w:rPr>
-        <w:t xml:space="preserve"> is the size of our clique. And we have a </w:t>
+        <w:t xml:space="preserve"> is the size of our clique. And we have a final list of candidate vertices. So, the potential cliques are all processed by warps with </w:t>
       </w:r>
       <w:r>
         <w:rPr>
@@ -29283,7 +29264,7 @@
           <w:szCs w:val="24"/>
         </w:rPr>
         <w:lastRenderedPageBreak/>
-        <w:t xml:space="preserve">final list of candidate vertices. So, the potential cliques are all processed by warps with the threads of each warp checking the neighbors of each of its candidate vertices. For every valid neighbor (a neighbor that is connected to all other vertices in the clique), a complete clique is found. At that point the clique </w:t>
+        <w:t xml:space="preserve">the threads of each warp checking the neighbors of each of its candidate vertices. For every valid neighbor (a neighbor that is connected to all other vertices in the clique), a complete clique is found. At that point the clique </w:t>
       </w:r>
       <w:r>
         <w:rPr>
@@ -29783,22 +29764,6 @@
     </w:p>
     <w:p>
       <w:pPr>
-        <w:tabs>
-          <w:tab w:val="left" w:pos="720"/>
-          <w:tab w:val="right" w:leader="dot" w:pos="7920"/>
-          <w:tab w:val="right" w:pos="8640"/>
-        </w:tabs>
-        <w:spacing w:line="480" w:lineRule="auto"/>
-        <w:rPr>
-          <w:rFonts w:ascii="Times New Roman" w:hAnsi="Times New Roman" w:cs="Times New Roman"/>
-          <w:color w:val="000000" w:themeColor="text1"/>
-          <w:sz w:val="24"/>
-          <w:szCs w:val="24"/>
-        </w:rPr>
-      </w:pPr>
-    </w:p>
-    <w:p>
-      <w:pPr>
         <w:keepNext/>
         <w:tabs>
           <w:tab w:val="left" w:pos="720"/>
@@ -29806,7 +29771,6 @@
           <w:tab w:val="right" w:pos="8640"/>
         </w:tabs>
         <w:spacing w:line="240" w:lineRule="auto"/>
-        <w:jc w:val="center"/>
         <w:rPr>
           <w:color w:val="000000" w:themeColor="text1"/>
         </w:rPr>
@@ -29819,6 +29783,7 @@
           <w:sz w:val="24"/>
           <w:szCs w:val="24"/>
         </w:rPr>
+        <w:lastRenderedPageBreak/>
         <w:drawing>
           <wp:inline distT="0" distB="0" distL="0" distR="0" wp14:anchorId="7E7796DF" wp14:editId="66F11DBD">
             <wp:extent cx="4502149" cy="1377950"/>
@@ -29873,7 +29838,6 @@
       <w:pPr>
         <w:pStyle w:val="Caption"/>
         <w:spacing w:line="480" w:lineRule="auto"/>
-        <w:ind w:firstLine="720"/>
         <w:rPr>
           <w:rFonts w:ascii="Times New Roman" w:hAnsi="Times New Roman" w:cs="Times New Roman"/>
           <w:i w:val="0"/>
@@ -30866,7 +30830,27 @@
           <w:sz w:val="24"/>
           <w:szCs w:val="24"/>
         </w:rPr>
-        <w:t xml:space="preserve">by warp and each neighbor is being handled by the threads in these warps. For each thread, one of </w:t>
+        <w:t xml:space="preserve">by </w:t>
+      </w:r>
+      <w:proofErr w:type="gramStart"/>
+      <w:r>
+        <w:rPr>
+          <w:rFonts w:ascii="Times New Roman" w:hAnsi="Times New Roman" w:cs="Times New Roman"/>
+          <w:color w:val="000000" w:themeColor="text1"/>
+          <w:sz w:val="24"/>
+          <w:szCs w:val="24"/>
+        </w:rPr>
+        <w:t>warp</w:t>
+      </w:r>
+      <w:proofErr w:type="gramEnd"/>
+      <w:r>
+        <w:rPr>
+          <w:rFonts w:ascii="Times New Roman" w:hAnsi="Times New Roman" w:cs="Times New Roman"/>
+          <w:color w:val="000000" w:themeColor="text1"/>
+          <w:sz w:val="24"/>
+          <w:szCs w:val="24"/>
+        </w:rPr>
+        <w:t xml:space="preserve"> and each neighbor is being handled by the threads in these warps. For each thread, one of </w:t>
       </w:r>
       <w:r>
         <w:rPr>
@@ -31414,9 +31398,11 @@
           <w:tab w:val="right" w:pos="8640"/>
         </w:tabs>
         <w:spacing w:line="240" w:lineRule="auto"/>
-        <w:jc w:val="center"/>
-        <w:rPr>
-          <w:color w:val="000000" w:themeColor="text1"/>
+        <w:rPr>
+          <w:rFonts w:ascii="Times New Roman" w:hAnsi="Times New Roman" w:cs="Times New Roman"/>
+          <w:color w:val="000000" w:themeColor="text1"/>
+          <w:sz w:val="24"/>
+          <w:szCs w:val="24"/>
         </w:rPr>
       </w:pPr>
       <w:r>
@@ -31470,19 +31456,21 @@
           </wp:inline>
         </w:drawing>
       </w:r>
+      <w:bookmarkStart w:id="73" w:name="_Toc198125363"/>
+      <w:bookmarkStart w:id="74" w:name="_Toc198216002"/>
+      <w:bookmarkStart w:id="75" w:name="_Toc199072652"/>
     </w:p>
     <w:p>
       <w:pPr>
-        <w:pStyle w:val="Caption"/>
-        <w:spacing w:line="480" w:lineRule="auto"/>
-        <w:ind w:firstLine="720"/>
-        <w:rPr>
-          <w:rFonts w:ascii="Times New Roman" w:hAnsi="Times New Roman" w:cs="Times New Roman"/>
-          <w:i w:val="0"/>
-          <w:iCs w:val="0"/>
-          <w:color w:val="000000" w:themeColor="text1"/>
-          <w:sz w:val="24"/>
-          <w:szCs w:val="24"/>
+        <w:keepNext/>
+        <w:tabs>
+          <w:tab w:val="left" w:pos="720"/>
+          <w:tab w:val="right" w:leader="dot" w:pos="7920"/>
+          <w:tab w:val="right" w:pos="8640"/>
+        </w:tabs>
+        <w:spacing w:line="240" w:lineRule="auto"/>
+        <w:rPr>
+          <w:color w:val="000000" w:themeColor="text1"/>
         </w:rPr>
       </w:pPr>
       <w:r>
@@ -31492,18 +31480,6 @@
           <w:sz w:val="24"/>
           <w:szCs w:val="24"/>
         </w:rPr>
-        <w:t xml:space="preserve">  </w:t>
-      </w:r>
-      <w:bookmarkStart w:id="73" w:name="_Toc198125363"/>
-      <w:bookmarkStart w:id="74" w:name="_Toc198216002"/>
-      <w:bookmarkStart w:id="75" w:name="_Toc199072652"/>
-      <w:r>
-        <w:rPr>
-          <w:rFonts w:ascii="Times New Roman" w:hAnsi="Times New Roman" w:cs="Times New Roman"/>
-          <w:color w:val="000000" w:themeColor="text1"/>
-          <w:sz w:val="24"/>
-          <w:szCs w:val="24"/>
-        </w:rPr>
         <w:t xml:space="preserve">Figure </w:t>
       </w:r>
       <w:r>
@@ -31559,18 +31535,7 @@
           <w:sz w:val="24"/>
           <w:szCs w:val="24"/>
         </w:rPr>
-        <w:t>.</w:t>
-      </w:r>
-      <w:r>
-        <w:rPr>
-          <w:rFonts w:ascii="Times New Roman" w:hAnsi="Times New Roman" w:cs="Times New Roman"/>
-          <w:i w:val="0"/>
-          <w:iCs w:val="0"/>
-          <w:color w:val="000000" w:themeColor="text1"/>
-          <w:sz w:val="24"/>
-          <w:szCs w:val="24"/>
-        </w:rPr>
-        <w:t xml:space="preserve"> Handling cliques by warp and its edges by thread.</w:t>
+        <w:t>. Handling cliques by warp and its edges by thread.</w:t>
       </w:r>
       <w:bookmarkEnd w:id="73"/>
       <w:bookmarkEnd w:id="74"/>
@@ -32541,7 +32506,27 @@
           <w:sz w:val="24"/>
           <w:szCs w:val="24"/>
         </w:rPr>
-        <w:t xml:space="preserve"> vertices). This function sorts the keys and matches them with the values. So, all the component ids are sorted then the vertices they match to are sorted to match the new order of the component ids. This way, </w:t>
+        <w:t xml:space="preserve"> vertices). This function sorts the keys and matches them with the values. So, all the component ids are sorted then the vertices they </w:t>
+      </w:r>
+      <w:proofErr w:type="gramStart"/>
+      <w:r>
+        <w:rPr>
+          <w:rFonts w:ascii="Times New Roman" w:hAnsi="Times New Roman" w:cs="Times New Roman"/>
+          <w:color w:val="000000" w:themeColor="text1"/>
+          <w:sz w:val="24"/>
+          <w:szCs w:val="24"/>
+        </w:rPr>
+        <w:t>match to</w:t>
+      </w:r>
+      <w:proofErr w:type="gramEnd"/>
+      <w:r>
+        <w:rPr>
+          <w:rFonts w:ascii="Times New Roman" w:hAnsi="Times New Roman" w:cs="Times New Roman"/>
+          <w:color w:val="000000" w:themeColor="text1"/>
+          <w:sz w:val="24"/>
+          <w:szCs w:val="24"/>
+        </w:rPr>
+        <w:t xml:space="preserve"> are sorted to match the new order of the component ids. This way, </w:t>
       </w:r>
       <w:r>
         <w:rPr>
@@ -33156,7 +33141,27 @@
           <w:sz w:val="24"/>
           <w:szCs w:val="24"/>
         </w:rPr>
-        <w:t xml:space="preserve">by the number of vertices in the component. Whichever value is higher between the fully connected component density and the maximum k-core value is stored as the upper bound. Finally, if the lower bound is greater than the upper bound the component </w:t>
+        <w:t xml:space="preserve">by the number of vertices in the component. Whichever value is higher between the fully connected component </w:t>
+      </w:r>
+      <w:proofErr w:type="gramStart"/>
+      <w:r>
+        <w:rPr>
+          <w:rFonts w:ascii="Times New Roman" w:hAnsi="Times New Roman" w:cs="Times New Roman"/>
+          <w:color w:val="000000" w:themeColor="text1"/>
+          <w:sz w:val="24"/>
+          <w:szCs w:val="24"/>
+        </w:rPr>
+        <w:t>density</w:t>
+      </w:r>
+      <w:proofErr w:type="gramEnd"/>
+      <w:r>
+        <w:rPr>
+          <w:rFonts w:ascii="Times New Roman" w:hAnsi="Times New Roman" w:cs="Times New Roman"/>
+          <w:color w:val="000000" w:themeColor="text1"/>
+          <w:sz w:val="24"/>
+          <w:szCs w:val="24"/>
+        </w:rPr>
+        <w:t xml:space="preserve"> and the maximum k-core value is stored as the upper bound. Finally, if the lower bound is greater than the upper bound the component </w:t>
       </w:r>
       <w:r>
         <w:rPr>
@@ -33292,7 +33297,6 @@
           <w:tab w:val="right" w:pos="8640"/>
         </w:tabs>
         <w:spacing w:line="240" w:lineRule="auto"/>
-        <w:jc w:val="center"/>
         <w:rPr>
           <w:color w:val="000000" w:themeColor="text1"/>
         </w:rPr>
@@ -33352,7 +33356,6 @@
       <w:pPr>
         <w:pStyle w:val="Caption"/>
         <w:spacing w:line="480" w:lineRule="auto"/>
-        <w:ind w:firstLine="720"/>
         <w:rPr>
           <w:rFonts w:ascii="Times New Roman" w:hAnsi="Times New Roman" w:cs="Times New Roman"/>
           <w:i w:val="0"/>
@@ -33362,15 +33365,6 @@
           <w:szCs w:val="24"/>
         </w:rPr>
       </w:pPr>
-      <w:r>
-        <w:rPr>
-          <w:rFonts w:ascii="Times New Roman" w:hAnsi="Times New Roman" w:cs="Times New Roman"/>
-          <w:color w:val="000000" w:themeColor="text1"/>
-          <w:sz w:val="24"/>
-          <w:szCs w:val="24"/>
-        </w:rPr>
-        <w:t xml:space="preserve">  </w:t>
-      </w:r>
       <w:bookmarkStart w:id="78" w:name="_Toc198125364"/>
       <w:bookmarkStart w:id="79" w:name="_Toc198216003"/>
       <w:bookmarkStart w:id="80" w:name="_Toc199072653"/>
@@ -33748,7 +33742,6 @@
           <w:tab w:val="right" w:pos="8640"/>
         </w:tabs>
         <w:spacing w:line="240" w:lineRule="auto"/>
-        <w:jc w:val="center"/>
         <w:rPr>
           <w:color w:val="000000" w:themeColor="text1"/>
         </w:rPr>
@@ -33809,7 +33802,6 @@
       <w:pPr>
         <w:pStyle w:val="Caption"/>
         <w:spacing w:line="480" w:lineRule="auto"/>
-        <w:jc w:val="center"/>
         <w:rPr>
           <w:rFonts w:ascii="Times New Roman" w:hAnsi="Times New Roman" w:cs="Times New Roman"/>
           <w:i w:val="0"/>
@@ -40697,7 +40689,27 @@
           <w:sz w:val="24"/>
           <w:szCs w:val="24"/>
         </w:rPr>
-        <w:t>, with only a couple graphs seeing less than at least a ten-fold speed increase. But when it came to 3-clique density, there were a couple graphs that were slower overall, a few that were only a bit faster, and a few that saw a thirty-fold speed increase. While the results are not fully consistent based on the differences between the input graphs, there is a definite increase in speed overall, and we can conclude that the parallel solution is more efficient than its serialized counterpart.</w:t>
+        <w:t xml:space="preserve">, with only a couple graphs seeing less than at least </w:t>
+      </w:r>
+      <w:proofErr w:type="gramStart"/>
+      <w:r>
+        <w:rPr>
+          <w:rFonts w:ascii="Times New Roman" w:hAnsi="Times New Roman" w:cs="Times New Roman"/>
+          <w:color w:val="000000" w:themeColor="text1"/>
+          <w:sz w:val="24"/>
+          <w:szCs w:val="24"/>
+        </w:rPr>
+        <w:t>a ten</w:t>
+      </w:r>
+      <w:proofErr w:type="gramEnd"/>
+      <w:r>
+        <w:rPr>
+          <w:rFonts w:ascii="Times New Roman" w:hAnsi="Times New Roman" w:cs="Times New Roman"/>
+          <w:color w:val="000000" w:themeColor="text1"/>
+          <w:sz w:val="24"/>
+          <w:szCs w:val="24"/>
+        </w:rPr>
+        <w:t>-fold speed increase. But when it came to 3-clique density, there were a couple graphs that were slower overall, a few that were only a bit faster, and a few that saw a thirty-fold speed increase. While the results are not fully consistent based on the differences between the input graphs, there is a definite increase in speed overall, and we can conclude that the parallel solution is more efficient than its serialized counterpart.</w:t>
       </w:r>
     </w:p>
     <w:p>

</xml_diff>

<commit_message>
Added powerpoint presentation for Defense.
</commit_message>
<xml_diff>
--- a/Thesis Paper.docx
+++ b/Thesis Paper.docx
@@ -72,7 +72,6 @@
           <w:szCs w:val="24"/>
         </w:rPr>
       </w:pPr>
-      <w:proofErr w:type="gramStart"/>
       <w:r>
         <w:rPr>
           <w:rFonts w:ascii="Times New Roman" w:hAnsi="Times New Roman" w:cs="Times New Roman"/>
@@ -82,7 +81,6 @@
         </w:rPr>
         <w:t>by</w:t>
       </w:r>
-      <w:proofErr w:type="gramEnd"/>
     </w:p>
     <w:p>
       <w:pPr>
@@ -341,9 +339,8 @@
           <w:color w:val="000000" w:themeColor="text1"/>
           <w:sz w:val="24"/>
           <w:szCs w:val="24"/>
-          <w:highlight w:val="yellow"/>
-        </w:rPr>
-        <w:t>(insert defense date)</w:t>
+        </w:rPr>
+        <w:t>August 19, 2025</w:t>
       </w:r>
     </w:p>
     <w:p>
@@ -10647,17 +10644,7 @@
           <w:sz w:val="24"/>
           <w:szCs w:val="24"/>
         </w:rPr>
-        <w:t xml:space="preserve">The time complexity of this algorithm depends on the implementation of the </w:t>
-      </w:r>
-      <w:proofErr w:type="spellStart"/>
-      <w:r>
-        <w:rPr>
-          <w:rFonts w:ascii="Times New Roman" w:hAnsi="Times New Roman" w:cs="Times New Roman"/>
-          <w:color w:val="000000" w:themeColor="text1"/>
-          <w:sz w:val="24"/>
-          <w:szCs w:val="24"/>
-        </w:rPr>
-        <w:t>min</w:t>
+        <w:t>The time complexity of this algorithm depends on the implementation of the min</w:t>
       </w:r>
       <w:r>
         <w:rPr>
@@ -10668,7 +10655,6 @@
         </w:rPr>
         <w:t>inmum</w:t>
       </w:r>
-      <w:proofErr w:type="spellEnd"/>
       <w:r>
         <w:rPr>
           <w:rFonts w:ascii="Times New Roman" w:hAnsi="Times New Roman" w:cs="Times New Roman"/>
@@ -11106,7 +11092,6 @@
         </w:rPr>
         <w:t xml:space="preserve">Moses </w:t>
       </w:r>
-      <w:proofErr w:type="spellStart"/>
       <w:r>
         <w:rPr>
           <w:rFonts w:ascii="Times New Roman" w:hAnsi="Times New Roman" w:cs="Times New Roman"/>
@@ -11123,17 +11108,7 @@
           <w:sz w:val="24"/>
           <w:szCs w:val="24"/>
         </w:rPr>
-        <w:t>r</w:t>
-      </w:r>
-      <w:proofErr w:type="spellEnd"/>
-      <w:r>
-        <w:rPr>
-          <w:rFonts w:ascii="Times New Roman" w:hAnsi="Times New Roman" w:cs="Times New Roman"/>
-          <w:color w:val="000000" w:themeColor="text1"/>
-          <w:sz w:val="24"/>
-          <w:szCs w:val="24"/>
-        </w:rPr>
-        <w:t xml:space="preserve"> in 2000</w:t>
+        <w:t>r in 2000</w:t>
       </w:r>
       <w:r>
         <w:rPr>
@@ -11236,27 +11211,7 @@
           <w:sz w:val="24"/>
           <w:szCs w:val="24"/>
         </w:rPr>
-        <w:t xml:space="preserve">. The current subgraph of highest density is stored, and every </w:t>
-      </w:r>
-      <w:proofErr w:type="gramStart"/>
-      <w:r>
-        <w:rPr>
-          <w:rFonts w:ascii="Times New Roman" w:hAnsi="Times New Roman" w:cs="Times New Roman"/>
-          <w:color w:val="000000" w:themeColor="text1"/>
-          <w:sz w:val="24"/>
-          <w:szCs w:val="24"/>
-        </w:rPr>
-        <w:t>iteration it</w:t>
-      </w:r>
-      <w:proofErr w:type="gramEnd"/>
-      <w:r>
-        <w:rPr>
-          <w:rFonts w:ascii="Times New Roman" w:hAnsi="Times New Roman" w:cs="Times New Roman"/>
-          <w:color w:val="000000" w:themeColor="text1"/>
-          <w:sz w:val="24"/>
-          <w:szCs w:val="24"/>
-        </w:rPr>
-        <w:t xml:space="preserve"> is compared to the new subgraph. If the new subgraph is denser than the currently stored one, it replaces</w:t>
+        <w:t>. The current subgraph of highest density is stored, and every iteration it is compared to the new subgraph. If the new subgraph is denser than the currently stored one, it replaces</w:t>
       </w:r>
       <w:r>
         <w:rPr>
@@ -11725,27 +11680,7 @@
           <w:sz w:val="24"/>
           <w:szCs w:val="24"/>
         </w:rPr>
-        <w:t xml:space="preserve">Building on </w:t>
-      </w:r>
-      <w:proofErr w:type="spellStart"/>
-      <w:r>
-        <w:rPr>
-          <w:rFonts w:ascii="Times New Roman" w:hAnsi="Times New Roman" w:cs="Times New Roman"/>
-          <w:color w:val="000000" w:themeColor="text1"/>
-          <w:sz w:val="24"/>
-          <w:szCs w:val="24"/>
-        </w:rPr>
-        <w:t>Charikar’s</w:t>
-      </w:r>
-      <w:proofErr w:type="spellEnd"/>
-      <w:r>
-        <w:rPr>
-          <w:rFonts w:ascii="Times New Roman" w:hAnsi="Times New Roman" w:cs="Times New Roman"/>
-          <w:color w:val="000000" w:themeColor="text1"/>
-          <w:sz w:val="24"/>
-          <w:szCs w:val="24"/>
-        </w:rPr>
-        <w:t xml:space="preserve"> Greedy Peeling Algorithm is an algorithm proposed by </w:t>
+        <w:t xml:space="preserve">Building on Charikar’s Greedy Peeling Algorithm is an algorithm proposed by </w:t>
       </w:r>
       <w:r>
         <w:rPr>
@@ -11821,29 +11756,7 @@
           <w:sz w:val="24"/>
           <w:szCs w:val="24"/>
         </w:rPr>
-        <w:t xml:space="preserve">but with two notable changes. First, since priority is being </w:t>
-      </w:r>
-      <w:proofErr w:type="spellStart"/>
-      <w:proofErr w:type="gramStart"/>
-      <w:r>
-        <w:rPr>
-          <w:rFonts w:ascii="Times New Roman" w:hAnsi="Times New Roman" w:cs="Times New Roman"/>
-          <w:color w:val="000000" w:themeColor="text1"/>
-          <w:sz w:val="24"/>
-          <w:szCs w:val="24"/>
-        </w:rPr>
-        <w:t>used,each</w:t>
-      </w:r>
-      <w:proofErr w:type="spellEnd"/>
-      <w:proofErr w:type="gramEnd"/>
-      <w:r>
-        <w:rPr>
-          <w:rFonts w:ascii="Times New Roman" w:hAnsi="Times New Roman" w:cs="Times New Roman"/>
-          <w:color w:val="000000" w:themeColor="text1"/>
-          <w:sz w:val="24"/>
-          <w:szCs w:val="24"/>
-        </w:rPr>
-        <w:t xml:space="preserve"> selection of the lowest degree vertex takes a bit of additional time to determine and update priority, coming out to </w:t>
+        <w:t xml:space="preserve">but with two notable changes. First, since priority is being used,each selection of the lowest degree vertex takes a bit of additional time to determine and update priority, coming out to </w:t>
       </w:r>
       <m:oMath>
         <m:r>
@@ -11925,27 +11838,7 @@
           <w:sz w:val="24"/>
           <w:szCs w:val="24"/>
         </w:rPr>
-        <w:t xml:space="preserve">. And since we are doing a chosen </w:t>
-      </w:r>
-      <w:proofErr w:type="gramStart"/>
-      <w:r>
-        <w:rPr>
-          <w:rFonts w:ascii="Times New Roman" w:hAnsi="Times New Roman" w:cs="Times New Roman"/>
-          <w:color w:val="000000" w:themeColor="text1"/>
-          <w:sz w:val="24"/>
-          <w:szCs w:val="24"/>
-        </w:rPr>
-        <w:t>number</w:t>
-      </w:r>
-      <w:proofErr w:type="gramEnd"/>
-      <w:r>
-        <w:rPr>
-          <w:rFonts w:ascii="Times New Roman" w:hAnsi="Times New Roman" w:cs="Times New Roman"/>
-          <w:color w:val="000000" w:themeColor="text1"/>
-          <w:sz w:val="24"/>
-          <w:szCs w:val="24"/>
-        </w:rPr>
-        <w:t xml:space="preserve"> </w:t>
+        <w:t xml:space="preserve">. And since we are doing a chosen number </w:t>
       </w:r>
       <w:r>
         <w:rPr>
@@ -12402,27 +12295,7 @@
           <w:szCs w:val="24"/>
         </w:rPr>
         <w:tab/>
-        <w:t xml:space="preserve">There are several existing solutions to this problem, but one of the major ones was developed by U. Feige, G. </w:t>
-      </w:r>
-      <w:proofErr w:type="spellStart"/>
-      <w:r>
-        <w:rPr>
-          <w:rFonts w:ascii="Times New Roman" w:eastAsiaTheme="minorEastAsia" w:hAnsi="Times New Roman" w:cs="Times New Roman"/>
-          <w:color w:val="000000" w:themeColor="text1"/>
-          <w:sz w:val="24"/>
-          <w:szCs w:val="24"/>
-        </w:rPr>
-        <w:t>Kortsarz</w:t>
-      </w:r>
-      <w:proofErr w:type="spellEnd"/>
-      <w:r>
-        <w:rPr>
-          <w:rFonts w:ascii="Times New Roman" w:eastAsiaTheme="minorEastAsia" w:hAnsi="Times New Roman" w:cs="Times New Roman"/>
-          <w:color w:val="000000" w:themeColor="text1"/>
-          <w:sz w:val="24"/>
-          <w:szCs w:val="24"/>
-        </w:rPr>
-        <w:t>, and D. Peleg in a combinatorial</w:t>
+        <w:t>There are several existing solutions to this problem, but one of the major ones was developed by U. Feige, G. Kortsarz, and D. Peleg in a combinatorial</w:t>
       </w:r>
       <w:r>
         <w:rPr>
@@ -12623,9 +12496,8 @@
           <w:sz w:val="24"/>
           <w:szCs w:val="24"/>
         </w:rPr>
-        <w:t xml:space="preserve"> if needed. This procedure provides a baseline, always returning a subgraph of density ≥ 1. The following 2 procedures act as Greedy approximations to try and find an even denser subgraph. The first of the two </w:t>
-      </w:r>
-      <w:proofErr w:type="gramStart"/>
+        <w:t xml:space="preserve"> if needed. This procedure provides a baseline, always returning a subgraph of density ≥ 1. The following 2 procedures act as Greedy approximations to try and find an even denser subgraph. The first of the two sorts the vertices by degree and takes the k/2 vertices of highest degree into the subset, then re</w:t>
+      </w:r>
       <w:r>
         <w:rPr>
           <w:rFonts w:ascii="Times New Roman" w:eastAsiaTheme="minorEastAsia" w:hAnsi="Times New Roman" w:cs="Times New Roman"/>
@@ -12633,9 +12505,8 @@
           <w:sz w:val="24"/>
           <w:szCs w:val="24"/>
         </w:rPr>
-        <w:t>sorts</w:t>
-      </w:r>
-      <w:proofErr w:type="gramEnd"/>
+        <w:t>-</w:t>
+      </w:r>
       <w:r>
         <w:rPr>
           <w:rFonts w:ascii="Times New Roman" w:eastAsiaTheme="minorEastAsia" w:hAnsi="Times New Roman" w:cs="Times New Roman"/>
@@ -12643,45 +12514,7 @@
           <w:sz w:val="24"/>
           <w:szCs w:val="24"/>
         </w:rPr>
-        <w:t xml:space="preserve"> the vertices by degree and takes the k/2 vertices of highest degree into the subset, then re</w:t>
-      </w:r>
-      <w:r>
-        <w:rPr>
-          <w:rFonts w:ascii="Times New Roman" w:eastAsiaTheme="minorEastAsia" w:hAnsi="Times New Roman" w:cs="Times New Roman"/>
-          <w:color w:val="000000" w:themeColor="text1"/>
-          <w:sz w:val="24"/>
-          <w:szCs w:val="24"/>
-        </w:rPr>
-        <w:t>-</w:t>
-      </w:r>
-      <w:r>
-        <w:rPr>
-          <w:rFonts w:ascii="Times New Roman" w:eastAsiaTheme="minorEastAsia" w:hAnsi="Times New Roman" w:cs="Times New Roman"/>
-          <w:color w:val="000000" w:themeColor="text1"/>
-          <w:sz w:val="24"/>
-          <w:szCs w:val="24"/>
-        </w:rPr>
-        <w:t xml:space="preserve">sorts the remaining vertices by how many neighbors they have in the initial </w:t>
-      </w:r>
-      <w:proofErr w:type="gramStart"/>
-      <w:r>
-        <w:rPr>
-          <w:rFonts w:ascii="Times New Roman" w:eastAsiaTheme="minorEastAsia" w:hAnsi="Times New Roman" w:cs="Times New Roman"/>
-          <w:color w:val="000000" w:themeColor="text1"/>
-          <w:sz w:val="24"/>
-          <w:szCs w:val="24"/>
-        </w:rPr>
-        <w:t>subset, and</w:t>
-      </w:r>
-      <w:proofErr w:type="gramEnd"/>
-      <w:r>
-        <w:rPr>
-          <w:rFonts w:ascii="Times New Roman" w:eastAsiaTheme="minorEastAsia" w:hAnsi="Times New Roman" w:cs="Times New Roman"/>
-          <w:color w:val="000000" w:themeColor="text1"/>
-          <w:sz w:val="24"/>
-          <w:szCs w:val="24"/>
-        </w:rPr>
-        <w:t xml:space="preserve"> adding the last k/2 vertices from the top of that ranking. </w:t>
+        <w:t xml:space="preserve">sorts the remaining vertices by how many neighbors they have in the initial subset, and adding the last k/2 vertices from the top of that ranking. </w:t>
       </w:r>
       <w:r>
         <w:rPr>
@@ -12750,27 +12583,7 @@
           <w:sz w:val="24"/>
           <w:szCs w:val="24"/>
         </w:rPr>
-        <w:t xml:space="preserve"> by how many of those vertices they’re connected to, followed by taking the k/2 vertices of the highest degree connected to those vertices. The union of this set and the 2-step neighbors </w:t>
-      </w:r>
-      <w:proofErr w:type="gramStart"/>
-      <w:r>
-        <w:rPr>
-          <w:rFonts w:ascii="Times New Roman" w:eastAsiaTheme="minorEastAsia" w:hAnsi="Times New Roman" w:cs="Times New Roman"/>
-          <w:color w:val="000000" w:themeColor="text1"/>
-          <w:sz w:val="24"/>
-          <w:szCs w:val="24"/>
-        </w:rPr>
-        <w:t>serves</w:t>
-      </w:r>
-      <w:proofErr w:type="gramEnd"/>
-      <w:r>
-        <w:rPr>
-          <w:rFonts w:ascii="Times New Roman" w:eastAsiaTheme="minorEastAsia" w:hAnsi="Times New Roman" w:cs="Times New Roman"/>
-          <w:color w:val="000000" w:themeColor="text1"/>
-          <w:sz w:val="24"/>
-          <w:szCs w:val="24"/>
-        </w:rPr>
-        <w:t xml:space="preserve"> as the resulting subgraph, adding in arbitrary vertices if the result does not reach k. As stated before, the result of these three procedures with the greatest density is taken as the result of the algorithm. This algorithm is of accuracy </w:t>
+        <w:t xml:space="preserve"> by how many of those vertices they’re connected to, followed by taking the k/2 vertices of the highest degree connected to those vertices. The union of this set and the 2-step neighbors serves as the resulting subgraph, adding in arbitrary vertices if the result does not reach k. As stated before, the result of these three procedures with the greatest density is taken as the result of the algorithm. This algorithm is of accuracy </w:t>
       </w:r>
       <m:oMath>
         <m:r>
@@ -13177,27 +12990,7 @@
           <w:sz w:val="24"/>
           <w:szCs w:val="24"/>
         </w:rPr>
-        <w:t xml:space="preserve"> and E (S, T) </w:t>
-      </w:r>
-      <w:proofErr w:type="gramStart"/>
-      <w:r>
-        <w:rPr>
-          <w:rFonts w:ascii="Times New Roman" w:hAnsi="Times New Roman" w:cs="Times New Roman"/>
-          <w:color w:val="000000" w:themeColor="text1"/>
-          <w:sz w:val="24"/>
-          <w:szCs w:val="24"/>
-        </w:rPr>
-        <w:t>is</w:t>
-      </w:r>
-      <w:proofErr w:type="gramEnd"/>
-      <w:r>
-        <w:rPr>
-          <w:rFonts w:ascii="Times New Roman" w:hAnsi="Times New Roman" w:cs="Times New Roman"/>
-          <w:color w:val="000000" w:themeColor="text1"/>
-          <w:sz w:val="24"/>
-          <w:szCs w:val="24"/>
-        </w:rPr>
-        <w:t xml:space="preserve"> all the edges from S to T. We define the density of these sets as </w:t>
+        <w:t xml:space="preserve"> and E (S, T) is all the edges from S to T. We define the density of these sets as </w:t>
       </w:r>
     </w:p>
     <w:p>
@@ -13436,7 +13229,6 @@
         </w:rPr>
         <w:t xml:space="preserve"> such that </w:t>
       </w:r>
-      <w:proofErr w:type="gramStart"/>
       <w:r>
         <w:rPr>
           <w:rFonts w:ascii="Times New Roman" w:eastAsiaTheme="minorEastAsia" w:hAnsi="Times New Roman" w:cs="Times New Roman"/>
@@ -13446,19 +13238,7 @@
           <w:sz w:val="24"/>
           <w:szCs w:val="24"/>
         </w:rPr>
-        <w:t>d(</w:t>
-      </w:r>
-      <w:proofErr w:type="gramEnd"/>
-      <w:r>
-        <w:rPr>
-          <w:rFonts w:ascii="Times New Roman" w:eastAsiaTheme="minorEastAsia" w:hAnsi="Times New Roman" w:cs="Times New Roman"/>
-          <w:i/>
-          <w:iCs/>
-          <w:color w:val="000000" w:themeColor="text1"/>
-          <w:sz w:val="24"/>
-          <w:szCs w:val="24"/>
-        </w:rPr>
-        <w:t>S, T)</w:t>
+        <w:t>d(S, T)</w:t>
       </w:r>
       <w:r>
         <w:rPr>
@@ -13493,27 +13273,7 @@
           <w:szCs w:val="24"/>
         </w:rPr>
         <w:tab/>
-        <w:t xml:space="preserve">There are multiple solutions to this problem as one may expect, and one such algorithm developed by </w:t>
-      </w:r>
-      <w:proofErr w:type="spellStart"/>
-      <w:r>
-        <w:rPr>
-          <w:rFonts w:ascii="Times New Roman" w:eastAsiaTheme="minorEastAsia" w:hAnsi="Times New Roman" w:cs="Times New Roman"/>
-          <w:color w:val="000000" w:themeColor="text1"/>
-          <w:sz w:val="24"/>
-          <w:szCs w:val="24"/>
-        </w:rPr>
-        <w:t>Charikar</w:t>
-      </w:r>
-      <w:proofErr w:type="spellEnd"/>
-      <w:r>
-        <w:rPr>
-          <w:rFonts w:ascii="Times New Roman" w:eastAsiaTheme="minorEastAsia" w:hAnsi="Times New Roman" w:cs="Times New Roman"/>
-          <w:color w:val="000000" w:themeColor="text1"/>
-          <w:sz w:val="24"/>
-          <w:szCs w:val="24"/>
-        </w:rPr>
-        <w:t xml:space="preserve"> will find the exact solution.</w:t>
+        <w:t>There are multiple solutions to this problem as one may expect, and one such algorithm developed by Charikar will find the exact solution.</w:t>
       </w:r>
       <w:r>
         <w:rPr>
@@ -15713,27 +15473,7 @@
           <w:sz w:val="24"/>
           <w:szCs w:val="24"/>
         </w:rPr>
-        <w:t xml:space="preserve"> allowing for the use of motifs other than regular edges the motif structures also need to be stored. In theory, </w:t>
-      </w:r>
-      <w:proofErr w:type="gramStart"/>
-      <w:r>
-        <w:rPr>
-          <w:rFonts w:ascii="Times New Roman" w:hAnsi="Times New Roman" w:cs="Times New Roman"/>
-          <w:color w:val="000000" w:themeColor="text1"/>
-          <w:sz w:val="24"/>
-          <w:szCs w:val="24"/>
-        </w:rPr>
-        <w:t>adjacency</w:t>
-      </w:r>
-      <w:proofErr w:type="gramEnd"/>
-      <w:r>
-        <w:rPr>
-          <w:rFonts w:ascii="Times New Roman" w:hAnsi="Times New Roman" w:cs="Times New Roman"/>
-          <w:color w:val="000000" w:themeColor="text1"/>
-          <w:sz w:val="24"/>
-          <w:szCs w:val="24"/>
-        </w:rPr>
-        <w:t xml:space="preserve"> lists could be used here as well. However, </w:t>
+        <w:t xml:space="preserve"> allowing for the use of motifs other than regular edges the motif structures also need to be stored. In theory, adjacency lists could be used here as well. However, </w:t>
       </w:r>
       <w:r>
         <w:rPr>
@@ -16532,7 +16272,7 @@
           <w:color w:val="000000" w:themeColor="text1"/>
         </w:rPr>
         <w:drawing>
-          <wp:inline distT="0" distB="0" distL="0" distR="0" wp14:anchorId="4473A6E3" wp14:editId="3B224FCB">
+          <wp:inline distT="0" distB="0" distL="0" distR="0" wp14:anchorId="4473A6E3" wp14:editId="5E8281D0">
             <wp:extent cx="4965700" cy="2003522"/>
             <wp:effectExtent l="19050" t="19050" r="25400" b="15875"/>
             <wp:docPr id="607590666" name="Picture 9" descr="What Is the K-Core of a Graph? | Baeldung on Computer Science"/>
@@ -17134,27 +16874,7 @@
           <w:sz w:val="24"/>
           <w:szCs w:val="24"/>
         </w:rPr>
-        <w:t xml:space="preserve">effectively making </w:t>
-      </w:r>
-      <w:proofErr w:type="gramStart"/>
-      <w:r>
-        <w:rPr>
-          <w:rFonts w:ascii="Times New Roman" w:hAnsi="Times New Roman" w:cs="Times New Roman"/>
-          <w:color w:val="000000" w:themeColor="text1"/>
-          <w:sz w:val="24"/>
-          <w:szCs w:val="24"/>
-        </w:rPr>
-        <w:t>it</w:t>
-      </w:r>
-      <w:proofErr w:type="gramEnd"/>
-      <w:r>
-        <w:rPr>
-          <w:rFonts w:ascii="Times New Roman" w:hAnsi="Times New Roman" w:cs="Times New Roman"/>
-          <w:color w:val="000000" w:themeColor="text1"/>
-          <w:sz w:val="24"/>
-          <w:szCs w:val="24"/>
-        </w:rPr>
-        <w:t xml:space="preserve"> s</w:t>
+        <w:t>effectively making it s</w:t>
       </w:r>
       <w:r>
         <w:rPr>
@@ -17300,19 +17020,8 @@
           <w:sz w:val="24"/>
           <w:szCs w:val="24"/>
         </w:rPr>
-        <w:t xml:space="preserve"> for each neighbor the number of motifs </w:t>
-      </w:r>
-      <w:proofErr w:type="gramStart"/>
-      <w:r>
-        <w:rPr>
-          <w:rFonts w:ascii="Times New Roman" w:hAnsi="Times New Roman" w:cs="Times New Roman"/>
-          <w:color w:val="000000" w:themeColor="text1"/>
-          <w:sz w:val="24"/>
-          <w:szCs w:val="24"/>
-        </w:rPr>
-        <w:t>found</w:t>
-      </w:r>
-      <w:proofErr w:type="gramEnd"/>
+        <w:t xml:space="preserve"> for each neighbor the number of motifs found</w:t>
+      </w:r>
       <w:r>
         <w:rPr>
           <w:rFonts w:ascii="Times New Roman" w:hAnsi="Times New Roman" w:cs="Times New Roman"/>
@@ -18676,31 +18385,7 @@
           <w:sz w:val="24"/>
           <w:szCs w:val="24"/>
         </w:rPr>
-        <w:t xml:space="preserve"> </w:t>
-      </w:r>
-      <w:proofErr w:type="gramStart"/>
-      <w:r>
-        <w:rPr>
-          <w:rFonts w:ascii="Times New Roman" w:hAnsi="Times New Roman" w:cs="Times New Roman"/>
-          <w:b/>
-          <w:bCs/>
-          <w:color w:val="000000" w:themeColor="text1"/>
-          <w:sz w:val="24"/>
-          <w:szCs w:val="24"/>
-        </w:rPr>
-        <w:t>st</w:t>
-      </w:r>
-      <w:proofErr w:type="gramEnd"/>
-      <w:r>
-        <w:rPr>
-          <w:rFonts w:ascii="Times New Roman" w:hAnsi="Times New Roman" w:cs="Times New Roman"/>
-          <w:b/>
-          <w:bCs/>
-          <w:color w:val="000000" w:themeColor="text1"/>
-          <w:sz w:val="24"/>
-          <w:szCs w:val="24"/>
-        </w:rPr>
-        <w:t>-</w:t>
+        <w:t xml:space="preserve"> st-</w:t>
       </w:r>
       <w:r>
         <w:rPr>
@@ -18793,27 +18478,7 @@
           <w:sz w:val="24"/>
           <w:szCs w:val="24"/>
         </w:rPr>
-        <w:t xml:space="preserve">using the next best guess for greatest </w:t>
-      </w:r>
-      <w:proofErr w:type="gramStart"/>
-      <w:r>
-        <w:rPr>
-          <w:rFonts w:ascii="Times New Roman" w:hAnsi="Times New Roman" w:cs="Times New Roman"/>
-          <w:color w:val="000000" w:themeColor="text1"/>
-          <w:sz w:val="24"/>
-          <w:szCs w:val="24"/>
-        </w:rPr>
-        <w:t>density, and</w:t>
-      </w:r>
-      <w:proofErr w:type="gramEnd"/>
-      <w:r>
-        <w:rPr>
-          <w:rFonts w:ascii="Times New Roman" w:hAnsi="Times New Roman" w:cs="Times New Roman"/>
-          <w:color w:val="000000" w:themeColor="text1"/>
-          <w:sz w:val="24"/>
-          <w:szCs w:val="24"/>
-        </w:rPr>
-        <w:t xml:space="preserve"> then using </w:t>
+        <w:t xml:space="preserve">using the next best guess for greatest density, and then using </w:t>
       </w:r>
       <w:r>
         <w:rPr>
@@ -19053,27 +18718,7 @@
           <w:sz w:val="24"/>
           <w:szCs w:val="24"/>
         </w:rPr>
-        <w:t xml:space="preserve"> </w:t>
-      </w:r>
-      <w:proofErr w:type="gramStart"/>
-      <w:r>
-        <w:rPr>
-          <w:rFonts w:ascii="Times New Roman" w:hAnsi="Times New Roman" w:cs="Times New Roman"/>
-          <w:color w:val="000000" w:themeColor="text1"/>
-          <w:sz w:val="24"/>
-          <w:szCs w:val="24"/>
-        </w:rPr>
-        <w:t>is</w:t>
-      </w:r>
-      <w:proofErr w:type="gramEnd"/>
-      <w:r>
-        <w:rPr>
-          <w:rFonts w:ascii="Times New Roman" w:hAnsi="Times New Roman" w:cs="Times New Roman"/>
-          <w:color w:val="000000" w:themeColor="text1"/>
-          <w:sz w:val="24"/>
-          <w:szCs w:val="24"/>
-        </w:rPr>
-        <w:t xml:space="preserve"> the capacity. Using the water pipe example, a pipe may be able to sustain up to 5 liters of water at any moment, but the amount of water passing through may be anywhere from 0 to 5 liters. Flow networks have two special vertices called the source and the sink, usually </w:t>
+        <w:t xml:space="preserve"> is the capacity. Using the water pipe example, a pipe may be able to sustain up to 5 liters of water at any moment, but the amount of water passing through may be anywhere from 0 to 5 liters. Flow networks have two special vertices called the source and the sink, usually </w:t>
       </w:r>
       <w:r>
         <w:rPr>
@@ -19414,25 +19059,14 @@
         </w:rPr>
         <w:tab/>
       </w:r>
-      <w:proofErr w:type="gramStart"/>
-      <w:r>
-        <w:rPr>
-          <w:rFonts w:ascii="Times New Roman" w:hAnsi="Times New Roman" w:cs="Times New Roman"/>
-          <w:color w:val="000000" w:themeColor="text1"/>
-          <w:sz w:val="24"/>
-          <w:szCs w:val="24"/>
-        </w:rPr>
-        <w:t>Shown above in</w:t>
-      </w:r>
-      <w:proofErr w:type="gramEnd"/>
-      <w:r>
-        <w:rPr>
-          <w:rFonts w:ascii="Times New Roman" w:hAnsi="Times New Roman" w:cs="Times New Roman"/>
-          <w:color w:val="000000" w:themeColor="text1"/>
-          <w:sz w:val="24"/>
-          <w:szCs w:val="24"/>
-        </w:rPr>
-        <w:t xml:space="preserve"> Figure </w:t>
+      <w:r>
+        <w:rPr>
+          <w:rFonts w:ascii="Times New Roman" w:hAnsi="Times New Roman" w:cs="Times New Roman"/>
+          <w:color w:val="000000" w:themeColor="text1"/>
+          <w:sz w:val="24"/>
+          <w:szCs w:val="24"/>
+        </w:rPr>
+        <w:t xml:space="preserve">Shown above in Figure </w:t>
       </w:r>
       <w:r>
         <w:rPr>
@@ -19504,27 +19138,7 @@
           <w:sz w:val="24"/>
           <w:szCs w:val="24"/>
         </w:rPr>
-        <w:t xml:space="preserve"> 8 </w:t>
-      </w:r>
-      <w:proofErr w:type="gramStart"/>
-      <w:r>
-        <w:rPr>
-          <w:rFonts w:ascii="Times New Roman" w:hAnsi="Times New Roman" w:cs="Times New Roman"/>
-          <w:color w:val="000000" w:themeColor="text1"/>
-          <w:sz w:val="24"/>
-          <w:szCs w:val="24"/>
-        </w:rPr>
-        <w:t>flow</w:t>
-      </w:r>
-      <w:proofErr w:type="gramEnd"/>
-      <w:r>
-        <w:rPr>
-          <w:rFonts w:ascii="Times New Roman" w:hAnsi="Times New Roman" w:cs="Times New Roman"/>
-          <w:color w:val="000000" w:themeColor="text1"/>
-          <w:sz w:val="24"/>
-          <w:szCs w:val="24"/>
-        </w:rPr>
-        <w:t xml:space="preserve"> (5 from s and 3 from D), and </w:t>
+        <w:t xml:space="preserve"> 8 flow (5 from s and 3 from D), and </w:t>
       </w:r>
       <w:r>
         <w:rPr>
@@ -19842,38 +19456,16 @@
           <w:sz w:val="24"/>
           <w:szCs w:val="24"/>
         </w:rPr>
-        <w:t xml:space="preserve">T = {2, 3, </w:t>
-      </w:r>
-      <w:proofErr w:type="gramStart"/>
-      <w:r>
-        <w:rPr>
-          <w:rFonts w:ascii="Times New Roman" w:hAnsi="Times New Roman" w:cs="Times New Roman"/>
-          <w:i/>
-          <w:iCs/>
-          <w:color w:val="000000" w:themeColor="text1"/>
-          <w:sz w:val="24"/>
-          <w:szCs w:val="24"/>
-        </w:rPr>
-        <w:t>t}</w:t>
-      </w:r>
-      <w:r>
-        <w:rPr>
-          <w:rFonts w:ascii="Times New Roman" w:hAnsi="Times New Roman" w:cs="Times New Roman"/>
-          <w:color w:val="000000" w:themeColor="text1"/>
-          <w:sz w:val="24"/>
-          <w:szCs w:val="24"/>
-        </w:rPr>
-        <w:t>.</w:t>
-      </w:r>
-      <w:proofErr w:type="gramEnd"/>
-      <w:r>
-        <w:rPr>
-          <w:rFonts w:ascii="Times New Roman" w:hAnsi="Times New Roman" w:cs="Times New Roman"/>
-          <w:color w:val="000000" w:themeColor="text1"/>
-          <w:sz w:val="24"/>
-          <w:szCs w:val="24"/>
-        </w:rPr>
-        <w:t xml:space="preserve"> We can calculate the cut capacity to be 5, since we ignore the capacity of edge 2 to 1 as it flows into </w:t>
+        <w:t>T = {2, 3, t}</w:t>
+      </w:r>
+      <w:r>
+        <w:rPr>
+          <w:rFonts w:ascii="Times New Roman" w:hAnsi="Times New Roman" w:cs="Times New Roman"/>
+          <w:color w:val="000000" w:themeColor="text1"/>
+          <w:sz w:val="24"/>
+          <w:szCs w:val="24"/>
+        </w:rPr>
+        <w:t xml:space="preserve">. We can calculate the cut capacity to be 5, since we ignore the capacity of edge 2 to 1 as it flows into </w:t>
       </w:r>
       <w:r>
         <w:rPr>
@@ -20958,7 +20550,6 @@
         </w:rPr>
         <w:t xml:space="preserve"> </w:t>
       </w:r>
-      <w:proofErr w:type="spellStart"/>
       <w:r>
         <w:rPr>
           <w:rFonts w:ascii="Times New Roman" w:eastAsiaTheme="minorEastAsia" w:hAnsi="Times New Roman" w:cs="Times New Roman"/>
@@ -20970,7 +20561,6 @@
         </w:rPr>
         <w:t>ve</w:t>
       </w:r>
-      <w:proofErr w:type="spellEnd"/>
       <w:r>
         <w:rPr>
           <w:rFonts w:ascii="Times New Roman" w:eastAsiaTheme="minorEastAsia" w:hAnsi="Times New Roman" w:cs="Times New Roman"/>
@@ -21146,7 +20736,6 @@
         </w:rPr>
       </w:pPr>
       <w:bookmarkStart w:id="51" w:name="_Toc203129877"/>
-      <w:proofErr w:type="gramStart"/>
       <w:r>
         <w:rPr>
           <w:rFonts w:ascii="Times New Roman" w:hAnsi="Times New Roman" w:cs="Times New Roman"/>
@@ -21156,19 +20745,7 @@
           <w:sz w:val="24"/>
           <w:szCs w:val="24"/>
         </w:rPr>
-        <w:t>An</w:t>
-      </w:r>
-      <w:proofErr w:type="gramEnd"/>
-      <w:r>
-        <w:rPr>
-          <w:rFonts w:ascii="Times New Roman" w:hAnsi="Times New Roman" w:cs="Times New Roman"/>
-          <w:b/>
-          <w:bCs/>
-          <w:color w:val="000000" w:themeColor="text1"/>
-          <w:sz w:val="24"/>
-          <w:szCs w:val="24"/>
-        </w:rPr>
-        <w:t xml:space="preserve"> in Depth Look at Goldberg’s Algorithm</w:t>
+        <w:t>An in Depth Look at Goldberg’s Algorithm</w:t>
       </w:r>
       <w:bookmarkEnd w:id="51"/>
     </w:p>
@@ -21393,8 +20970,6 @@
         </w:rPr>
         <w:t xml:space="preserve"> a specifically designed flow network that is based on any input graph is utilized. In this network, every edge (</w:t>
       </w:r>
-      <w:proofErr w:type="spellStart"/>
-      <w:proofErr w:type="gramStart"/>
       <w:r>
         <w:rPr>
           <w:rFonts w:ascii="Times New Roman" w:hAnsi="Times New Roman" w:cs="Times New Roman"/>
@@ -21406,8 +20981,6 @@
         </w:rPr>
         <w:t>u,v</w:t>
       </w:r>
-      <w:proofErr w:type="spellEnd"/>
-      <w:proofErr w:type="gramEnd"/>
       <w:r>
         <w:rPr>
           <w:rFonts w:ascii="Times New Roman" w:hAnsi="Times New Roman" w:cs="Times New Roman"/>
@@ -22312,7 +21885,6 @@
         </w:rPr>
         <w:t xml:space="preserve"> is not empty, the density of </w:t>
       </w:r>
-      <w:proofErr w:type="gramStart"/>
       <w:r>
         <w:rPr>
           <w:rFonts w:ascii="Times New Roman" w:hAnsi="Times New Roman" w:cs="Times New Roman"/>
@@ -22322,19 +21894,7 @@
           <w:sz w:val="24"/>
           <w:szCs w:val="24"/>
         </w:rPr>
-        <w:t>S / {</w:t>
-      </w:r>
-      <w:proofErr w:type="gramEnd"/>
-      <w:r>
-        <w:rPr>
-          <w:rFonts w:ascii="Times New Roman" w:hAnsi="Times New Roman" w:cs="Times New Roman"/>
-          <w:i/>
-          <w:iCs/>
-          <w:color w:val="000000" w:themeColor="text1"/>
-          <w:sz w:val="24"/>
-          <w:szCs w:val="24"/>
-        </w:rPr>
-        <w:t xml:space="preserve">s} &gt; </w:t>
+        <w:t xml:space="preserve">S / {s} &gt; </w:t>
       </w:r>
       <w:r>
         <w:rPr>
@@ -23021,37 +22581,7 @@
           <w:sz w:val="24"/>
           <w:szCs w:val="24"/>
         </w:rPr>
-        <w:t xml:space="preserve"> When </w:t>
-      </w:r>
-      <w:proofErr w:type="gramStart"/>
-      <w:r>
-        <w:rPr>
-          <w:rFonts w:ascii="Times New Roman" w:hAnsi="Times New Roman" w:cs="Times New Roman"/>
-          <w:color w:val="000000" w:themeColor="text1"/>
-          <w:sz w:val="24"/>
-          <w:szCs w:val="24"/>
-        </w:rPr>
-        <w:t>α produces</w:t>
-      </w:r>
-      <w:proofErr w:type="gramEnd"/>
-      <w:r>
-        <w:rPr>
-          <w:rFonts w:ascii="Times New Roman" w:hAnsi="Times New Roman" w:cs="Times New Roman"/>
-          <w:color w:val="000000" w:themeColor="text1"/>
-          <w:sz w:val="24"/>
-          <w:szCs w:val="24"/>
-        </w:rPr>
-        <w:t xml:space="preserve"> a new densest </w:t>
-      </w:r>
-      <w:proofErr w:type="gramStart"/>
-      <w:r>
-        <w:rPr>
-          <w:rFonts w:ascii="Times New Roman" w:hAnsi="Times New Roman" w:cs="Times New Roman"/>
-          <w:color w:val="000000" w:themeColor="text1"/>
-          <w:sz w:val="24"/>
-          <w:szCs w:val="24"/>
-        </w:rPr>
-        <w:t xml:space="preserve">subgraph </w:t>
+        <w:t xml:space="preserve"> When α produces a new densest subgraph </w:t>
       </w:r>
       <w:r>
         <w:rPr>
@@ -23071,17 +22601,7 @@
           <w:sz w:val="24"/>
           <w:szCs w:val="24"/>
         </w:rPr>
-        <w:t xml:space="preserve"> is set</w:t>
-      </w:r>
-      <w:proofErr w:type="gramEnd"/>
-      <w:r>
-        <w:rPr>
-          <w:rFonts w:ascii="Times New Roman" w:hAnsi="Times New Roman" w:cs="Times New Roman"/>
-          <w:color w:val="000000" w:themeColor="text1"/>
-          <w:sz w:val="24"/>
-          <w:szCs w:val="24"/>
-        </w:rPr>
-        <w:t xml:space="preserve"> as α, </w:t>
+        <w:t xml:space="preserve"> is set as α, </w:t>
       </w:r>
       <w:r>
         <w:rPr>
@@ -26046,36 +25566,16 @@
           <w:sz w:val="24"/>
           <w:szCs w:val="24"/>
         </w:rPr>
-        <w:t xml:space="preserve"> </w:t>
-      </w:r>
-      <w:proofErr w:type="gramStart"/>
-      <w:r>
-        <w:rPr>
-          <w:rFonts w:ascii="Times New Roman" w:hAnsi="Times New Roman" w:cs="Times New Roman"/>
-          <w:color w:val="000000" w:themeColor="text1"/>
-          <w:sz w:val="24"/>
-          <w:szCs w:val="24"/>
-        </w:rPr>
-        <w:t>overall</w:t>
-      </w:r>
-      <w:r>
-        <w:rPr>
-          <w:rFonts w:ascii="Times New Roman" w:hAnsi="Times New Roman" w:cs="Times New Roman"/>
-          <w:color w:val="000000" w:themeColor="text1"/>
-          <w:sz w:val="24"/>
-          <w:szCs w:val="24"/>
-        </w:rPr>
-        <w:t xml:space="preserve"> densest subgraph</w:t>
-      </w:r>
-      <w:proofErr w:type="gramEnd"/>
-      <w:r>
-        <w:rPr>
-          <w:rFonts w:ascii="Times New Roman" w:hAnsi="Times New Roman" w:cs="Times New Roman"/>
-          <w:color w:val="000000" w:themeColor="text1"/>
-          <w:sz w:val="24"/>
-          <w:szCs w:val="24"/>
-        </w:rPr>
-        <w:t xml:space="preserve">, that new subgraph </w:t>
+        <w:t xml:space="preserve"> overall</w:t>
+      </w:r>
+      <w:r>
+        <w:rPr>
+          <w:rFonts w:ascii="Times New Roman" w:hAnsi="Times New Roman" w:cs="Times New Roman"/>
+          <w:color w:val="000000" w:themeColor="text1"/>
+          <w:sz w:val="24"/>
+          <w:szCs w:val="24"/>
+        </w:rPr>
+        <w:t xml:space="preserve"> densest subgraph, that new subgraph </w:t>
       </w:r>
       <w:r>
         <w:rPr>
@@ -26157,27 +25657,7 @@
           <w:sz w:val="24"/>
           <w:szCs w:val="24"/>
         </w:rPr>
-        <w:t xml:space="preserve"> </w:t>
-      </w:r>
-      <w:proofErr w:type="gramStart"/>
-      <w:r>
-        <w:rPr>
-          <w:rFonts w:ascii="Times New Roman" w:hAnsi="Times New Roman" w:cs="Times New Roman"/>
-          <w:color w:val="000000" w:themeColor="text1"/>
-          <w:sz w:val="24"/>
-          <w:szCs w:val="24"/>
-        </w:rPr>
-        <w:t>done</w:t>
-      </w:r>
-      <w:proofErr w:type="gramEnd"/>
-      <w:r>
-        <w:rPr>
-          <w:rFonts w:ascii="Times New Roman" w:hAnsi="Times New Roman" w:cs="Times New Roman"/>
-          <w:color w:val="000000" w:themeColor="text1"/>
-          <w:sz w:val="24"/>
-          <w:szCs w:val="24"/>
-        </w:rPr>
-        <w:t xml:space="preserve"> and the densest subgraph</w:t>
+        <w:t xml:space="preserve"> done and the densest subgraph</w:t>
       </w:r>
       <w:r>
         <w:rPr>
@@ -26538,7 +26018,6 @@
         </w:rPr>
         <w:t xml:space="preserve"> represents density, </w:t>
       </w:r>
-      <w:proofErr w:type="gramStart"/>
       <w:r>
         <w:rPr>
           <w:rFonts w:ascii="Times New Roman" w:hAnsi="Times New Roman" w:cs="Times New Roman"/>
@@ -26550,7 +26029,6 @@
         </w:rPr>
         <w:t>p’’</w:t>
       </w:r>
-      <w:proofErr w:type="gramEnd"/>
       <w:r>
         <w:rPr>
           <w:rFonts w:ascii="Times New Roman" w:hAnsi="Times New Roman" w:cs="Times New Roman"/>
@@ -26560,7 +26038,6 @@
         </w:rPr>
         <w:t xml:space="preserve"> is the density of the densest k-core, </w:t>
       </w:r>
-      <w:proofErr w:type="gramStart"/>
       <w:r>
         <w:rPr>
           <w:rFonts w:ascii="Times New Roman" w:hAnsi="Times New Roman" w:cs="Times New Roman"/>
@@ -26572,7 +26049,6 @@
         </w:rPr>
         <w:t>k’’</w:t>
       </w:r>
-      <w:proofErr w:type="gramEnd"/>
       <w:r>
         <w:rPr>
           <w:rFonts w:ascii="Times New Roman" w:hAnsi="Times New Roman" w:cs="Times New Roman"/>
@@ -26591,7 +26067,6 @@
         </w:rPr>
         <w:t xml:space="preserve"> (</w:t>
       </w:r>
-      <w:proofErr w:type="gramStart"/>
       <w:r>
         <w:rPr>
           <w:rFonts w:ascii="Times New Roman" w:hAnsi="Times New Roman" w:cs="Times New Roman"/>
@@ -26603,7 +26078,6 @@
         </w:rPr>
         <w:t>k’’</w:t>
       </w:r>
-      <w:proofErr w:type="gramEnd"/>
       <w:r>
         <w:rPr>
           <w:rFonts w:ascii="Times New Roman" w:hAnsi="Times New Roman" w:cs="Times New Roman"/>
@@ -26613,7 +26087,6 @@
         </w:rPr>
         <w:t xml:space="preserve">, ψ)-core is the densest k-core, </w:t>
       </w:r>
-      <w:proofErr w:type="gramStart"/>
       <w:r>
         <w:rPr>
           <w:rFonts w:ascii="Times New Roman" w:hAnsi="Times New Roman" w:cs="Times New Roman"/>
@@ -26632,19 +26105,8 @@
           <w:sz w:val="24"/>
           <w:szCs w:val="24"/>
         </w:rPr>
-        <w:t>’s</w:t>
-      </w:r>
-      <w:proofErr w:type="gramEnd"/>
-      <w:r>
-        <w:rPr>
-          <w:rFonts w:ascii="Times New Roman" w:hAnsi="Times New Roman" w:cs="Times New Roman"/>
-          <w:color w:val="000000" w:themeColor="text1"/>
-          <w:sz w:val="24"/>
-          <w:szCs w:val="24"/>
-        </w:rPr>
-        <w:t xml:space="preserve"> are components, and </w:t>
-      </w:r>
-      <w:proofErr w:type="gramStart"/>
+        <w:t xml:space="preserve">’s are components, and </w:t>
+      </w:r>
       <w:r>
         <w:rPr>
           <w:rFonts w:ascii="Times New Roman" w:hAnsi="Times New Roman" w:cs="Times New Roman"/>
@@ -26663,17 +26125,7 @@
           <w:sz w:val="24"/>
           <w:szCs w:val="24"/>
         </w:rPr>
-        <w:t>’s</w:t>
-      </w:r>
-      <w:proofErr w:type="gramEnd"/>
-      <w:r>
-        <w:rPr>
-          <w:rFonts w:ascii="Times New Roman" w:hAnsi="Times New Roman" w:cs="Times New Roman"/>
-          <w:color w:val="000000" w:themeColor="text1"/>
-          <w:sz w:val="24"/>
-          <w:szCs w:val="24"/>
-        </w:rPr>
-        <w:t xml:space="preserve"> are flow networks.</w:t>
+        <w:t>’s are flow networks.</w:t>
       </w:r>
     </w:p>
     <w:p>
@@ -28201,27 +27653,7 @@
           <w:sz w:val="24"/>
           <w:szCs w:val="24"/>
         </w:rPr>
-        <w:t xml:space="preserve"> using the kernel function </w:t>
-      </w:r>
-      <w:proofErr w:type="spellStart"/>
-      <w:r>
-        <w:rPr>
-          <w:rFonts w:ascii="Times New Roman" w:hAnsi="Times New Roman" w:cs="Times New Roman"/>
-          <w:color w:val="000000" w:themeColor="text1"/>
-          <w:sz w:val="24"/>
-          <w:szCs w:val="24"/>
-        </w:rPr>
-        <w:t>generateDegreeDAG</w:t>
-      </w:r>
-      <w:proofErr w:type="spellEnd"/>
-      <w:r>
-        <w:rPr>
-          <w:rFonts w:ascii="Times New Roman" w:hAnsi="Times New Roman" w:cs="Times New Roman"/>
-          <w:color w:val="000000" w:themeColor="text1"/>
-          <w:sz w:val="24"/>
-          <w:szCs w:val="24"/>
-        </w:rPr>
-        <w:t>, where every vertex is processed by a warp in parallel. The 32 threads of each warp work in parallel to compare the core value of the vertex to its neighbor, adding 1 to a collective degree variable for the warp (and thus the vertex)</w:t>
+        <w:t xml:space="preserve"> using the kernel function generateDegreeDAG, where every vertex is processed by a warp in parallel. The 32 threads of each warp work in parallel to compare the core value of the vertex to its neighbor, adding 1 to a collective degree variable for the warp (and thus the vertex)</w:t>
       </w:r>
       <w:r>
         <w:rPr>
@@ -28579,27 +28011,7 @@
           <w:sz w:val="24"/>
           <w:szCs w:val="24"/>
         </w:rPr>
-        <w:t xml:space="preserve">using the kernel function </w:t>
-      </w:r>
-      <w:proofErr w:type="spellStart"/>
-      <w:r>
-        <w:rPr>
-          <w:rFonts w:ascii="Times New Roman" w:hAnsi="Times New Roman" w:cs="Times New Roman"/>
-          <w:color w:val="000000" w:themeColor="text1"/>
-          <w:sz w:val="24"/>
-          <w:szCs w:val="24"/>
-        </w:rPr>
-        <w:t>generateNeighborDAG</w:t>
-      </w:r>
-      <w:proofErr w:type="spellEnd"/>
-      <w:r>
-        <w:rPr>
-          <w:rFonts w:ascii="Times New Roman" w:hAnsi="Times New Roman" w:cs="Times New Roman"/>
-          <w:color w:val="000000" w:themeColor="text1"/>
-          <w:sz w:val="24"/>
-          <w:szCs w:val="24"/>
-        </w:rPr>
-        <w:t>. Th</w:t>
+        <w:t>using the kernel function generateNeighborDAG. Th</w:t>
       </w:r>
       <w:r>
         <w:rPr>
@@ -28852,27 +28264,7 @@
           <w:sz w:val="24"/>
           <w:szCs w:val="24"/>
         </w:rPr>
-        <w:t xml:space="preserve">The first major step is done with a kernel method called </w:t>
-      </w:r>
-      <w:proofErr w:type="spellStart"/>
-      <w:r>
-        <w:rPr>
-          <w:rFonts w:ascii="Times New Roman" w:hAnsi="Times New Roman" w:cs="Times New Roman"/>
-          <w:color w:val="000000" w:themeColor="text1"/>
-          <w:sz w:val="24"/>
-          <w:szCs w:val="24"/>
-        </w:rPr>
-        <w:t>listInitialCliques</w:t>
-      </w:r>
-      <w:proofErr w:type="spellEnd"/>
-      <w:r>
-        <w:rPr>
-          <w:rFonts w:ascii="Times New Roman" w:hAnsi="Times New Roman" w:cs="Times New Roman"/>
-          <w:color w:val="000000" w:themeColor="text1"/>
-          <w:sz w:val="24"/>
-          <w:szCs w:val="24"/>
-        </w:rPr>
-        <w:t xml:space="preserve">. This function processes vertices by warp, using its threads to process the neighbors of the vertex. For each neighbor, </w:t>
+        <w:t xml:space="preserve">The first major step is done with a kernel method called listInitialCliques. This function processes vertices by warp, using its threads to process the neighbors of the vertex. For each neighbor, </w:t>
       </w:r>
       <w:r>
         <w:rPr>
@@ -28900,27 +28292,7 @@
           <w:szCs w:val="24"/>
         </w:rPr>
         <w:lastRenderedPageBreak/>
-        <w:t xml:space="preserve">valid candidate for a clique, seeing if it has enough neighbors to be part of a clique with the current vertex. This information is stored, creating pairs of vertices that will be checked as being part of larger cliques. So, every thread is working in parallel to check for valid vertex and neighbor pairs that may be part of a larger clique. After this is the kernel method </w:t>
-      </w:r>
-      <w:proofErr w:type="spellStart"/>
-      <w:r>
-        <w:rPr>
-          <w:rFonts w:ascii="Times New Roman" w:hAnsi="Times New Roman" w:cs="Times New Roman"/>
-          <w:color w:val="000000" w:themeColor="text1"/>
-          <w:sz w:val="24"/>
-          <w:szCs w:val="24"/>
-        </w:rPr>
-        <w:t>flushPartitions</w:t>
-      </w:r>
-      <w:proofErr w:type="spellEnd"/>
-      <w:r>
-        <w:rPr>
-          <w:rFonts w:ascii="Times New Roman" w:hAnsi="Times New Roman" w:cs="Times New Roman"/>
-          <w:color w:val="000000" w:themeColor="text1"/>
-          <w:sz w:val="24"/>
-          <w:szCs w:val="24"/>
-        </w:rPr>
-        <w:t xml:space="preserve">. This function simply updates global information based on current local information, including </w:t>
+        <w:t xml:space="preserve">valid candidate for a clique, seeing if it has enough neighbors to be part of a clique with the current vertex. This information is stored, creating pairs of vertices that will be checked as being part of larger cliques. So, every thread is working in parallel to check for valid vertex and neighbor pairs that may be part of a larger clique. After this is the kernel method flushPartitions. This function simply updates global information based on current local information, including </w:t>
       </w:r>
       <w:r>
         <w:rPr>
@@ -28982,27 +28354,7 @@
           <w:sz w:val="24"/>
           <w:szCs w:val="24"/>
         </w:rPr>
-        <w:t xml:space="preserve">Each iteration, the kernel function </w:t>
-      </w:r>
-      <w:proofErr w:type="spellStart"/>
-      <w:r>
-        <w:rPr>
-          <w:rFonts w:ascii="Times New Roman" w:hAnsi="Times New Roman" w:cs="Times New Roman"/>
-          <w:color w:val="000000" w:themeColor="text1"/>
-          <w:sz w:val="24"/>
-          <w:szCs w:val="24"/>
-        </w:rPr>
-        <w:t>listMidCliques</w:t>
-      </w:r>
-      <w:proofErr w:type="spellEnd"/>
-      <w:r>
-        <w:rPr>
-          <w:rFonts w:ascii="Times New Roman" w:hAnsi="Times New Roman" w:cs="Times New Roman"/>
-          <w:color w:val="000000" w:themeColor="text1"/>
-          <w:sz w:val="24"/>
-          <w:szCs w:val="24"/>
-        </w:rPr>
-        <w:t xml:space="preserve"> is called. This function checks all candidate vertices by warp. For each candidate, it checks whether the candidate has valid neighbors for the next clique level. If it does, all valid neighbors of the candidate are added to the list of candidates for the next clique level, and the candidate is officially added to the potential clique it may be a part of. </w:t>
+        <w:t xml:space="preserve">Each iteration, the kernel function listMidCliques is called. This function checks all candidate vertices by warp. For each candidate, it checks whether the candidate has valid neighbors for the next clique level. If it does, all valid neighbors of the candidate are added to the list of candidates for the next clique level, and the candidate is officially added to the potential clique it may be a part of. </w:t>
       </w:r>
       <w:r>
         <w:rPr>
@@ -29038,47 +28390,7 @@
           <w:sz w:val="24"/>
           <w:szCs w:val="24"/>
         </w:rPr>
-        <w:t xml:space="preserve">and each warp is processing candidates. After </w:t>
-      </w:r>
-      <w:proofErr w:type="spellStart"/>
-      <w:r>
-        <w:rPr>
-          <w:rFonts w:ascii="Times New Roman" w:hAnsi="Times New Roman" w:cs="Times New Roman"/>
-          <w:color w:val="000000" w:themeColor="text1"/>
-          <w:sz w:val="24"/>
-          <w:szCs w:val="24"/>
-        </w:rPr>
-        <w:t>listMidCliques</w:t>
-      </w:r>
-      <w:proofErr w:type="spellEnd"/>
-      <w:r>
-        <w:rPr>
-          <w:rFonts w:ascii="Times New Roman" w:hAnsi="Times New Roman" w:cs="Times New Roman"/>
-          <w:color w:val="000000" w:themeColor="text1"/>
-          <w:sz w:val="24"/>
-          <w:szCs w:val="24"/>
-        </w:rPr>
-        <w:t xml:space="preserve"> is finished, </w:t>
-      </w:r>
-      <w:proofErr w:type="spellStart"/>
-      <w:r>
-        <w:rPr>
-          <w:rFonts w:ascii="Times New Roman" w:hAnsi="Times New Roman" w:cs="Times New Roman"/>
-          <w:color w:val="000000" w:themeColor="text1"/>
-          <w:sz w:val="24"/>
-          <w:szCs w:val="24"/>
-        </w:rPr>
-        <w:t>flushPartitions</w:t>
-      </w:r>
-      <w:proofErr w:type="spellEnd"/>
-      <w:r>
-        <w:rPr>
-          <w:rFonts w:ascii="Times New Roman" w:hAnsi="Times New Roman" w:cs="Times New Roman"/>
-          <w:color w:val="000000" w:themeColor="text1"/>
-          <w:sz w:val="24"/>
-          <w:szCs w:val="24"/>
-        </w:rPr>
-        <w:t xml:space="preserve"> </w:t>
+        <w:t xml:space="preserve">and each warp is processing candidates. After listMidCliques is finished, flushPartitions </w:t>
       </w:r>
       <w:r>
         <w:rPr>
@@ -29176,27 +28488,7 @@
           <w:szCs w:val="24"/>
         </w:rPr>
         <w:tab/>
-        <w:t xml:space="preserve">The final step uses the kernel method </w:t>
-      </w:r>
-      <w:proofErr w:type="spellStart"/>
-      <w:r>
-        <w:rPr>
-          <w:rFonts w:ascii="Times New Roman" w:hAnsi="Times New Roman" w:cs="Times New Roman"/>
-          <w:color w:val="000000" w:themeColor="text1"/>
-          <w:sz w:val="24"/>
-          <w:szCs w:val="24"/>
-        </w:rPr>
-        <w:t>writeFinalCliques</w:t>
-      </w:r>
-      <w:proofErr w:type="spellEnd"/>
-      <w:r>
-        <w:rPr>
-          <w:rFonts w:ascii="Times New Roman" w:hAnsi="Times New Roman" w:cs="Times New Roman"/>
-          <w:color w:val="000000" w:themeColor="text1"/>
-          <w:sz w:val="24"/>
-          <w:szCs w:val="24"/>
-        </w:rPr>
-        <w:t xml:space="preserve">. By this point, </w:t>
+        <w:t xml:space="preserve">The final step uses the kernel method writeFinalCliques. By this point, </w:t>
       </w:r>
       <w:r>
         <w:rPr>
@@ -29629,27 +28921,7 @@
           <w:szCs w:val="24"/>
         </w:rPr>
         <w:tab/>
-        <w:t xml:space="preserve">Each iteration, two main steps occur in parallel. The first is done with the kernel method </w:t>
-      </w:r>
-      <w:proofErr w:type="spellStart"/>
-      <w:r>
-        <w:rPr>
-          <w:rFonts w:ascii="Times New Roman" w:hAnsi="Times New Roman" w:cs="Times New Roman"/>
-          <w:color w:val="000000" w:themeColor="text1"/>
-          <w:sz w:val="24"/>
-          <w:szCs w:val="24"/>
-        </w:rPr>
-        <w:t>selectNodes</w:t>
-      </w:r>
-      <w:proofErr w:type="spellEnd"/>
-      <w:r>
-        <w:rPr>
-          <w:rFonts w:ascii="Times New Roman" w:hAnsi="Times New Roman" w:cs="Times New Roman"/>
-          <w:color w:val="000000" w:themeColor="text1"/>
-          <w:sz w:val="24"/>
-          <w:szCs w:val="24"/>
-        </w:rPr>
-        <w:t xml:space="preserve">. Every vertex is processed on an individual thread, meaning as many vertices are being processed at the same time as there are threads. </w:t>
+        <w:t xml:space="preserve">Each iteration, two main steps occur in parallel. The first is done with the kernel method selectNodes. Every vertex is processed on an individual thread, meaning as many vertices are being processed at the same time as there are threads. </w:t>
       </w:r>
       <w:r>
         <w:rPr>
@@ -29955,25 +29227,14 @@
         <w:tab/>
         <w:t xml:space="preserve">The second step is done with the kernel method </w:t>
       </w:r>
-      <w:proofErr w:type="spellStart"/>
-      <w:r>
-        <w:rPr>
-          <w:rFonts w:ascii="Times New Roman" w:hAnsi="Times New Roman" w:cs="Times New Roman"/>
-          <w:color w:val="000000" w:themeColor="text1"/>
-          <w:sz w:val="24"/>
-          <w:szCs w:val="24"/>
-        </w:rPr>
-        <w:t>processNodesByWarp</w:t>
-      </w:r>
-      <w:proofErr w:type="spellEnd"/>
-      <w:r>
-        <w:rPr>
-          <w:rFonts w:ascii="Times New Roman" w:hAnsi="Times New Roman" w:cs="Times New Roman"/>
-          <w:color w:val="000000" w:themeColor="text1"/>
-          <w:sz w:val="24"/>
-          <w:szCs w:val="24"/>
-        </w:rPr>
-        <w:t xml:space="preserve">. In this method, every vertex in the removal buffer </w:t>
+      <w:r>
+        <w:rPr>
+          <w:rFonts w:ascii="Times New Roman" w:hAnsi="Times New Roman" w:cs="Times New Roman"/>
+          <w:color w:val="000000" w:themeColor="text1"/>
+          <w:sz w:val="24"/>
+          <w:szCs w:val="24"/>
+        </w:rPr>
+        <w:t xml:space="preserve">processNodesByWarp. In this method, every vertex in the removal buffer </w:t>
       </w:r>
       <w:r>
         <w:rPr>
@@ -30666,27 +29927,7 @@
           <w:szCs w:val="24"/>
         </w:rPr>
         <w:tab/>
-        <w:t xml:space="preserve">The second step of this process is done with the kernel function </w:t>
-      </w:r>
-      <w:proofErr w:type="spellStart"/>
-      <w:r>
-        <w:rPr>
-          <w:rFonts w:ascii="Times New Roman" w:hAnsi="Times New Roman" w:cs="Times New Roman"/>
-          <w:color w:val="000000" w:themeColor="text1"/>
-          <w:sz w:val="24"/>
-          <w:szCs w:val="24"/>
-        </w:rPr>
-        <w:t>generateNeighborDensestCore</w:t>
-      </w:r>
-      <w:proofErr w:type="spellEnd"/>
-      <w:r>
-        <w:rPr>
-          <w:rFonts w:ascii="Times New Roman" w:hAnsi="Times New Roman" w:cs="Times New Roman"/>
-          <w:color w:val="000000" w:themeColor="text1"/>
-          <w:sz w:val="24"/>
-          <w:szCs w:val="24"/>
-        </w:rPr>
-        <w:t xml:space="preserve">. As </w:t>
+        <w:t xml:space="preserve">The second step of this process is done with the kernel function generateNeighborDensestCore. As </w:t>
       </w:r>
       <w:r>
         <w:rPr>
@@ -30830,27 +30071,7 @@
           <w:sz w:val="24"/>
           <w:szCs w:val="24"/>
         </w:rPr>
-        <w:t xml:space="preserve">by </w:t>
-      </w:r>
-      <w:proofErr w:type="gramStart"/>
-      <w:r>
-        <w:rPr>
-          <w:rFonts w:ascii="Times New Roman" w:hAnsi="Times New Roman" w:cs="Times New Roman"/>
-          <w:color w:val="000000" w:themeColor="text1"/>
-          <w:sz w:val="24"/>
-          <w:szCs w:val="24"/>
-        </w:rPr>
-        <w:t>warp</w:t>
-      </w:r>
-      <w:proofErr w:type="gramEnd"/>
-      <w:r>
-        <w:rPr>
-          <w:rFonts w:ascii="Times New Roman" w:hAnsi="Times New Roman" w:cs="Times New Roman"/>
-          <w:color w:val="000000" w:themeColor="text1"/>
-          <w:sz w:val="24"/>
-          <w:szCs w:val="24"/>
-        </w:rPr>
-        <w:t xml:space="preserve"> and each neighbor is being handled by the threads in these warps. For each thread, one of </w:t>
+        <w:t xml:space="preserve">by warp and each neighbor is being handled by the threads in these warps. For each thread, one of </w:t>
       </w:r>
       <w:r>
         <w:rPr>
@@ -31050,7 +30271,6 @@
         </w:rPr>
         <w:t xml:space="preserve">for the densest subgraph, there’s a chance certain edges aren’t part of </w:t>
       </w:r>
-      <w:proofErr w:type="gramStart"/>
       <w:r>
         <w:rPr>
           <w:rFonts w:ascii="Times New Roman" w:hAnsi="Times New Roman" w:cs="Times New Roman"/>
@@ -31062,7 +30282,6 @@
         </w:rPr>
         <w:t>enough</w:t>
       </w:r>
-      <w:proofErr w:type="gramEnd"/>
       <w:r>
         <w:rPr>
           <w:rFonts w:ascii="Times New Roman" w:hAnsi="Times New Roman" w:cs="Times New Roman"/>
@@ -31177,27 +30396,7 @@
           <w:sz w:val="24"/>
           <w:szCs w:val="24"/>
         </w:rPr>
-        <w:t xml:space="preserve"> kernel function </w:t>
-      </w:r>
-      <w:proofErr w:type="spellStart"/>
-      <w:r>
-        <w:rPr>
-          <w:rFonts w:ascii="Times New Roman" w:hAnsi="Times New Roman" w:cs="Times New Roman"/>
-          <w:color w:val="000000" w:themeColor="text1"/>
-          <w:sz w:val="24"/>
-          <w:szCs w:val="24"/>
-        </w:rPr>
-        <w:t>pruneEdges</w:t>
-      </w:r>
-      <w:proofErr w:type="spellEnd"/>
-      <w:r>
-        <w:rPr>
-          <w:rFonts w:ascii="Times New Roman" w:hAnsi="Times New Roman" w:cs="Times New Roman"/>
-          <w:color w:val="000000" w:themeColor="text1"/>
-          <w:sz w:val="24"/>
-          <w:szCs w:val="24"/>
-        </w:rPr>
-        <w:t>,</w:t>
+        <w:t xml:space="preserve"> kernel function pruneEdges,</w:t>
       </w:r>
       <w:r>
         <w:rPr>
@@ -31612,45 +30811,14 @@
         </w:rPr>
         <w:t xml:space="preserve">: </w:t>
       </w:r>
-      <w:proofErr w:type="spellStart"/>
-      <w:r>
-        <w:rPr>
-          <w:rFonts w:ascii="Times New Roman" w:hAnsi="Times New Roman" w:cs="Times New Roman"/>
-          <w:color w:val="000000" w:themeColor="text1"/>
-          <w:sz w:val="24"/>
-          <w:szCs w:val="24"/>
-        </w:rPr>
-        <w:t>generateDegreeAfterPrune</w:t>
-      </w:r>
-      <w:proofErr w:type="spellEnd"/>
-      <w:r>
-        <w:rPr>
-          <w:rFonts w:ascii="Times New Roman" w:hAnsi="Times New Roman" w:cs="Times New Roman"/>
-          <w:color w:val="000000" w:themeColor="text1"/>
-          <w:sz w:val="24"/>
-          <w:szCs w:val="24"/>
-        </w:rPr>
-        <w:t xml:space="preserve"> and </w:t>
-      </w:r>
-      <w:proofErr w:type="spellStart"/>
-      <w:r>
-        <w:rPr>
-          <w:rFonts w:ascii="Times New Roman" w:hAnsi="Times New Roman" w:cs="Times New Roman"/>
-          <w:color w:val="000000" w:themeColor="text1"/>
-          <w:sz w:val="24"/>
-          <w:szCs w:val="24"/>
-        </w:rPr>
-        <w:t>generateNeighborAfterPrune</w:t>
-      </w:r>
-      <w:proofErr w:type="spellEnd"/>
-      <w:r>
-        <w:rPr>
-          <w:rFonts w:ascii="Times New Roman" w:hAnsi="Times New Roman" w:cs="Times New Roman"/>
-          <w:color w:val="000000" w:themeColor="text1"/>
-          <w:sz w:val="24"/>
-          <w:szCs w:val="24"/>
-        </w:rPr>
-        <w:t>. These work in a very similar way. Both handle each vertex in a warp and check each neighbor by thread</w:t>
+      <w:r>
+        <w:rPr>
+          <w:rFonts w:ascii="Times New Roman" w:hAnsi="Times New Roman" w:cs="Times New Roman"/>
+          <w:color w:val="000000" w:themeColor="text1"/>
+          <w:sz w:val="24"/>
+          <w:szCs w:val="24"/>
+        </w:rPr>
+        <w:t>generateDegreeAfterPrune and generateNeighborAfterPrune. These work in a very similar way. Both handle each vertex in a warp and check each neighbor by thread</w:t>
       </w:r>
       <w:r>
         <w:rPr>
@@ -31722,27 +30890,7 @@
           <w:sz w:val="24"/>
           <w:szCs w:val="24"/>
         </w:rPr>
-        <w:t xml:space="preserve"> edge needs to be removed. In </w:t>
-      </w:r>
-      <w:proofErr w:type="spellStart"/>
-      <w:r>
-        <w:rPr>
-          <w:rFonts w:ascii="Times New Roman" w:hAnsi="Times New Roman" w:cs="Times New Roman"/>
-          <w:color w:val="000000" w:themeColor="text1"/>
-          <w:sz w:val="24"/>
-          <w:szCs w:val="24"/>
-        </w:rPr>
-        <w:t>generateDegreeAfterPrune</w:t>
-      </w:r>
-      <w:proofErr w:type="spellEnd"/>
-      <w:r>
-        <w:rPr>
-          <w:rFonts w:ascii="Times New Roman" w:hAnsi="Times New Roman" w:cs="Times New Roman"/>
-          <w:color w:val="000000" w:themeColor="text1"/>
-          <w:sz w:val="24"/>
-          <w:szCs w:val="24"/>
-        </w:rPr>
-        <w:t xml:space="preserve">, </w:t>
+        <w:t xml:space="preserve"> edge needs to be removed. In generateDegreeAfterPrune, </w:t>
       </w:r>
       <w:r>
         <w:rPr>
@@ -31814,27 +30962,7 @@
           <w:sz w:val="24"/>
           <w:szCs w:val="24"/>
         </w:rPr>
-        <w:t xml:space="preserve">neighbors. In </w:t>
-      </w:r>
-      <w:proofErr w:type="spellStart"/>
-      <w:r>
-        <w:rPr>
-          <w:rFonts w:ascii="Times New Roman" w:hAnsi="Times New Roman" w:cs="Times New Roman"/>
-          <w:color w:val="000000" w:themeColor="text1"/>
-          <w:sz w:val="24"/>
-          <w:szCs w:val="24"/>
-        </w:rPr>
-        <w:t>generateNeighborAfterPrune</w:t>
-      </w:r>
-      <w:proofErr w:type="spellEnd"/>
-      <w:r>
-        <w:rPr>
-          <w:rFonts w:ascii="Times New Roman" w:hAnsi="Times New Roman" w:cs="Times New Roman"/>
-          <w:color w:val="000000" w:themeColor="text1"/>
-          <w:sz w:val="24"/>
-          <w:szCs w:val="24"/>
-        </w:rPr>
-        <w:t>, a list of every neighbor that isn’t marked for removal</w:t>
+        <w:t>neighbors. In generateNeighborAfterPrune, a list of every neighbor that isn’t marked for removal</w:t>
       </w:r>
       <w:r>
         <w:rPr>
@@ -32506,27 +31634,7 @@
           <w:sz w:val="24"/>
           <w:szCs w:val="24"/>
         </w:rPr>
-        <w:t xml:space="preserve"> vertices). This function sorts the keys and matches them with the values. So, all the component ids are sorted then the vertices they </w:t>
-      </w:r>
-      <w:proofErr w:type="gramStart"/>
-      <w:r>
-        <w:rPr>
-          <w:rFonts w:ascii="Times New Roman" w:hAnsi="Times New Roman" w:cs="Times New Roman"/>
-          <w:color w:val="000000" w:themeColor="text1"/>
-          <w:sz w:val="24"/>
-          <w:szCs w:val="24"/>
-        </w:rPr>
-        <w:t>match to</w:t>
-      </w:r>
-      <w:proofErr w:type="gramEnd"/>
-      <w:r>
-        <w:rPr>
-          <w:rFonts w:ascii="Times New Roman" w:hAnsi="Times New Roman" w:cs="Times New Roman"/>
-          <w:color w:val="000000" w:themeColor="text1"/>
-          <w:sz w:val="24"/>
-          <w:szCs w:val="24"/>
-        </w:rPr>
-        <w:t xml:space="preserve"> are sorted to match the new order of the component ids. This way, </w:t>
+        <w:t xml:space="preserve"> vertices). This function sorts the keys and matches them with the values. So, all the component ids are sorted then the vertices they match to are sorted to match the new order of the component ids. This way, </w:t>
       </w:r>
       <w:r>
         <w:rPr>
@@ -32982,27 +32090,7 @@
           <w:sz w:val="24"/>
           <w:szCs w:val="24"/>
         </w:rPr>
-        <w:t xml:space="preserve"> </w:t>
-      </w:r>
-      <w:proofErr w:type="gramStart"/>
-      <w:r>
-        <w:rPr>
-          <w:rFonts w:ascii="Times New Roman" w:hAnsi="Times New Roman" w:cs="Times New Roman"/>
-          <w:color w:val="000000" w:themeColor="text1"/>
-          <w:sz w:val="24"/>
-          <w:szCs w:val="24"/>
-        </w:rPr>
-        <w:t>CoreExact</w:t>
-      </w:r>
-      <w:proofErr w:type="gramEnd"/>
-      <w:r>
-        <w:rPr>
-          <w:rFonts w:ascii="Times New Roman" w:hAnsi="Times New Roman" w:cs="Times New Roman"/>
-          <w:color w:val="000000" w:themeColor="text1"/>
-          <w:sz w:val="24"/>
-          <w:szCs w:val="24"/>
-        </w:rPr>
-        <w:t xml:space="preserve"> the maximum k-core value </w:t>
+        <w:t xml:space="preserve"> CoreExact the maximum k-core value </w:t>
       </w:r>
       <w:r>
         <w:rPr>
@@ -33020,19 +32108,8 @@
           <w:sz w:val="24"/>
           <w:szCs w:val="24"/>
         </w:rPr>
-        <w:t xml:space="preserve">to serve as a strict upper bound for all of the components. Then the kernel function </w:t>
-      </w:r>
-      <w:proofErr w:type="spellStart"/>
-      <w:r>
-        <w:rPr>
-          <w:rFonts w:ascii="Times New Roman" w:hAnsi="Times New Roman" w:cs="Times New Roman"/>
-          <w:color w:val="000000" w:themeColor="text1"/>
-          <w:sz w:val="24"/>
-          <w:szCs w:val="24"/>
-        </w:rPr>
-        <w:t>getLbUbandSize</w:t>
-      </w:r>
-      <w:proofErr w:type="spellEnd"/>
+        <w:t>to serve as a strict upper bound for all of the components. Then the kernel function getLbUbandSize</w:t>
+      </w:r>
       <w:r>
         <w:rPr>
           <w:rFonts w:ascii="Times New Roman" w:hAnsi="Times New Roman" w:cs="Times New Roman"/>
@@ -33085,27 +32162,7 @@
           <w:sz w:val="24"/>
           <w:szCs w:val="24"/>
         </w:rPr>
-        <w:t xml:space="preserve">(a </w:t>
-      </w:r>
-      <w:proofErr w:type="gramStart"/>
-      <w:r>
-        <w:rPr>
-          <w:rFonts w:ascii="Times New Roman" w:hAnsi="Times New Roman" w:cs="Times New Roman"/>
-          <w:color w:val="000000" w:themeColor="text1"/>
-          <w:sz w:val="24"/>
-          <w:szCs w:val="24"/>
-        </w:rPr>
-        <w:t>theoretical</w:t>
-      </w:r>
-      <w:proofErr w:type="gramEnd"/>
-      <w:r>
-        <w:rPr>
-          <w:rFonts w:ascii="Times New Roman" w:hAnsi="Times New Roman" w:cs="Times New Roman"/>
-          <w:color w:val="000000" w:themeColor="text1"/>
-          <w:sz w:val="24"/>
-          <w:szCs w:val="24"/>
-        </w:rPr>
-        <w:t xml:space="preserve"> fully connected graph) and </w:t>
+        <w:t xml:space="preserve">(a theoretical fully connected graph) and </w:t>
       </w:r>
       <w:r>
         <w:rPr>
@@ -33141,27 +32198,7 @@
           <w:sz w:val="24"/>
           <w:szCs w:val="24"/>
         </w:rPr>
-        <w:t xml:space="preserve">by the number of vertices in the component. Whichever value is higher between the fully connected component </w:t>
-      </w:r>
-      <w:proofErr w:type="gramStart"/>
-      <w:r>
-        <w:rPr>
-          <w:rFonts w:ascii="Times New Roman" w:hAnsi="Times New Roman" w:cs="Times New Roman"/>
-          <w:color w:val="000000" w:themeColor="text1"/>
-          <w:sz w:val="24"/>
-          <w:szCs w:val="24"/>
-        </w:rPr>
-        <w:t>density</w:t>
-      </w:r>
-      <w:proofErr w:type="gramEnd"/>
-      <w:r>
-        <w:rPr>
-          <w:rFonts w:ascii="Times New Roman" w:hAnsi="Times New Roman" w:cs="Times New Roman"/>
-          <w:color w:val="000000" w:themeColor="text1"/>
-          <w:sz w:val="24"/>
-          <w:szCs w:val="24"/>
-        </w:rPr>
-        <w:t xml:space="preserve"> and the maximum k-core value is stored as the upper bound. Finally, if the lower bound is greater than the upper bound the component </w:t>
+        <w:t xml:space="preserve">by the number of vertices in the component. Whichever value is higher between the fully connected component density and the maximum k-core value is stored as the upper bound. Finally, if the lower bound is greater than the upper bound the component </w:t>
       </w:r>
       <w:r>
         <w:rPr>
@@ -33604,27 +32641,7 @@
           <w:sz w:val="24"/>
           <w:szCs w:val="24"/>
         </w:rPr>
-        <w:t xml:space="preserve">he first step is allocating memory for the edges of our flow networks. Using the kernel function </w:t>
-      </w:r>
-      <w:proofErr w:type="spellStart"/>
-      <w:r>
-        <w:rPr>
-          <w:rFonts w:ascii="Times New Roman" w:hAnsi="Times New Roman" w:cs="Times New Roman"/>
-          <w:color w:val="000000" w:themeColor="text1"/>
-          <w:sz w:val="24"/>
-          <w:szCs w:val="24"/>
-        </w:rPr>
-        <w:t>createFlowNetworkOffset</w:t>
-      </w:r>
-      <w:proofErr w:type="spellEnd"/>
-      <w:r>
-        <w:rPr>
-          <w:rFonts w:ascii="Times New Roman" w:hAnsi="Times New Roman" w:cs="Times New Roman"/>
-          <w:color w:val="000000" w:themeColor="text1"/>
-          <w:sz w:val="24"/>
-          <w:szCs w:val="24"/>
-        </w:rPr>
-        <w:t xml:space="preserve">, </w:t>
+        <w:t xml:space="preserve">he first step is allocating memory for the edges of our flow networks. Using the kernel function createFlowNetworkOffset, </w:t>
       </w:r>
       <w:r>
         <w:rPr>
@@ -34228,90 +33245,28 @@
           <w:color w:val="000000" w:themeColor="text1"/>
           <w:sz w:val="24"/>
           <w:szCs w:val="24"/>
-          <w:highlight w:val="yellow"/>
-        </w:rPr>
-        <w:t>(discuss what types of graphs this should favor, like ones with more connected components and such)</w:t>
-      </w:r>
-    </w:p>
-    <w:p>
-      <w:pPr>
-        <w:tabs>
-          <w:tab w:val="left" w:pos="720"/>
-          <w:tab w:val="right" w:leader="dot" w:pos="7920"/>
-          <w:tab w:val="right" w:pos="8640"/>
-        </w:tabs>
-        <w:spacing w:line="480" w:lineRule="auto"/>
-        <w:rPr>
-          <w:rFonts w:ascii="Times New Roman" w:hAnsi="Times New Roman" w:cs="Times New Roman"/>
-          <w:color w:val="000000" w:themeColor="text1"/>
-          <w:sz w:val="24"/>
-          <w:szCs w:val="24"/>
-        </w:rPr>
-      </w:pPr>
-    </w:p>
-    <w:p>
-      <w:pPr>
-        <w:tabs>
-          <w:tab w:val="left" w:pos="720"/>
-          <w:tab w:val="right" w:leader="dot" w:pos="7920"/>
-          <w:tab w:val="right" w:pos="8640"/>
-        </w:tabs>
-        <w:spacing w:line="480" w:lineRule="auto"/>
-        <w:rPr>
-          <w:rFonts w:ascii="Times New Roman" w:hAnsi="Times New Roman" w:cs="Times New Roman"/>
-          <w:color w:val="000000" w:themeColor="text1"/>
-          <w:sz w:val="24"/>
-          <w:szCs w:val="24"/>
-        </w:rPr>
-      </w:pPr>
-    </w:p>
-    <w:p>
-      <w:pPr>
-        <w:tabs>
-          <w:tab w:val="left" w:pos="720"/>
-          <w:tab w:val="right" w:leader="dot" w:pos="7920"/>
-          <w:tab w:val="right" w:pos="8640"/>
-        </w:tabs>
-        <w:spacing w:line="480" w:lineRule="auto"/>
-        <w:rPr>
-          <w:rFonts w:ascii="Times New Roman" w:hAnsi="Times New Roman" w:cs="Times New Roman"/>
-          <w:color w:val="000000" w:themeColor="text1"/>
-          <w:sz w:val="24"/>
-          <w:szCs w:val="24"/>
-        </w:rPr>
-      </w:pPr>
-    </w:p>
-    <w:p>
-      <w:pPr>
-        <w:tabs>
-          <w:tab w:val="left" w:pos="720"/>
-          <w:tab w:val="right" w:leader="dot" w:pos="7920"/>
-          <w:tab w:val="right" w:pos="8640"/>
-        </w:tabs>
-        <w:spacing w:line="480" w:lineRule="auto"/>
-        <w:rPr>
-          <w:rFonts w:ascii="Times New Roman" w:hAnsi="Times New Roman" w:cs="Times New Roman"/>
-          <w:color w:val="000000" w:themeColor="text1"/>
-          <w:sz w:val="24"/>
-          <w:szCs w:val="24"/>
-        </w:rPr>
-      </w:pPr>
-    </w:p>
-    <w:p>
-      <w:pPr>
-        <w:tabs>
-          <w:tab w:val="left" w:pos="720"/>
-          <w:tab w:val="right" w:leader="dot" w:pos="7920"/>
-          <w:tab w:val="right" w:pos="8640"/>
-        </w:tabs>
-        <w:spacing w:line="480" w:lineRule="auto"/>
-        <w:rPr>
-          <w:rFonts w:ascii="Times New Roman" w:hAnsi="Times New Roman" w:cs="Times New Roman"/>
-          <w:color w:val="000000" w:themeColor="text1"/>
-          <w:sz w:val="24"/>
-          <w:szCs w:val="24"/>
-        </w:rPr>
-      </w:pPr>
+        </w:rPr>
+        <w:tab/>
+        <w:t>In comparison to the serialized CoreExact program, this parallelized solution should in theory run larger graphs faster due to handling the many vertices and cliques in parallel. It should also handle graphs with connected components even better considering Goldberg’s exact algorithm will run in parallel across the components rather than one at a time. So, while it should in theory be quicker overall, the less connected a graph is the more efficient the parallel solution should be in comparison to the serialized code. That being said, the results should</w:t>
+      </w:r>
+      <w:r>
+        <w:rPr>
+          <w:rFonts w:ascii="Times New Roman" w:hAnsi="Times New Roman" w:cs="Times New Roman"/>
+          <w:color w:val="000000" w:themeColor="text1"/>
+          <w:sz w:val="24"/>
+          <w:szCs w:val="24"/>
+        </w:rPr>
+        <w:t xml:space="preserve"> illuminate the strengths and potential weaknesses of the parallelized solution</w:t>
+      </w:r>
+      <w:r>
+        <w:rPr>
+          <w:rFonts w:ascii="Times New Roman" w:hAnsi="Times New Roman" w:cs="Times New Roman"/>
+          <w:color w:val="000000" w:themeColor="text1"/>
+          <w:sz w:val="24"/>
+          <w:szCs w:val="24"/>
+        </w:rPr>
+        <w:t>.</w:t>
+      </w:r>
     </w:p>
     <w:p>
       <w:pPr>
@@ -40689,27 +39644,7 @@
           <w:sz w:val="24"/>
           <w:szCs w:val="24"/>
         </w:rPr>
-        <w:t xml:space="preserve">, with only a couple graphs seeing less than at least </w:t>
-      </w:r>
-      <w:proofErr w:type="gramStart"/>
-      <w:r>
-        <w:rPr>
-          <w:rFonts w:ascii="Times New Roman" w:hAnsi="Times New Roman" w:cs="Times New Roman"/>
-          <w:color w:val="000000" w:themeColor="text1"/>
-          <w:sz w:val="24"/>
-          <w:szCs w:val="24"/>
-        </w:rPr>
-        <w:t>a ten</w:t>
-      </w:r>
-      <w:proofErr w:type="gramEnd"/>
-      <w:r>
-        <w:rPr>
-          <w:rFonts w:ascii="Times New Roman" w:hAnsi="Times New Roman" w:cs="Times New Roman"/>
-          <w:color w:val="000000" w:themeColor="text1"/>
-          <w:sz w:val="24"/>
-          <w:szCs w:val="24"/>
-        </w:rPr>
-        <w:t>-fold speed increase. But when it came to 3-clique density, there were a couple graphs that were slower overall, a few that were only a bit faster, and a few that saw a thirty-fold speed increase. While the results are not fully consistent based on the differences between the input graphs, there is a definite increase in speed overall, and we can conclude that the parallel solution is more efficient than its serialized counterpart.</w:t>
+        <w:t>, with only a couple graphs seeing less than at least a ten-fold speed increase. But when it came to 3-clique density, there were a couple graphs that were slower overall, a few that were only a bit faster, and a few that saw a thirty-fold speed increase. While the results are not fully consistent based on the differences between the input graphs, there is a definite increase in speed overall, and we can conclude that the parallel solution is more efficient than its serialized counterpart.</w:t>
       </w:r>
     </w:p>
     <w:p>
@@ -40810,27 +39745,7 @@
           <w:szCs w:val="24"/>
         </w:rPr>
         <w:tab/>
-        <w:t xml:space="preserve">The Densest Subgraph Discovery Problem is a fundamental problem in graph mining with many existing solutions. In this paper we have created a parallel solution that runs using CUDA based on the CoreExact algorithm to capitalize on the processing power of the GPU. Based on our results, the parallel solution was indeed faster and </w:t>
-      </w:r>
-      <w:proofErr w:type="gramStart"/>
-      <w:r>
-        <w:rPr>
-          <w:rFonts w:ascii="Times New Roman" w:hAnsi="Times New Roman" w:cs="Times New Roman"/>
-          <w:color w:val="000000" w:themeColor="text1"/>
-          <w:sz w:val="24"/>
-          <w:szCs w:val="24"/>
-        </w:rPr>
-        <w:t>overall</w:t>
-      </w:r>
-      <w:proofErr w:type="gramEnd"/>
-      <w:r>
-        <w:rPr>
-          <w:rFonts w:ascii="Times New Roman" w:hAnsi="Times New Roman" w:cs="Times New Roman"/>
-          <w:color w:val="000000" w:themeColor="text1"/>
-          <w:sz w:val="24"/>
-          <w:szCs w:val="24"/>
-        </w:rPr>
-        <w:t xml:space="preserve"> more efficient than CoreExact, which itself is more efficient than many other DSD solutions. This reaffirms the computing power available through use of the GPU and CUDA and the belief that utilizing these tools for other graph mining problems would likely serve as a significant source for creating faster and more efficient solutions.</w:t>
+        <w:t>The Densest Subgraph Discovery Problem is a fundamental problem in graph mining with many existing solutions. In this paper we have created a parallel solution that runs using CUDA based on the CoreExact algorithm to capitalize on the processing power of the GPU. Based on our results, the parallel solution was indeed faster and overall more efficient than CoreExact, which itself is more efficient than many other DSD solutions. This reaffirms the computing power available through use of the GPU and CUDA and the belief that utilizing these tools for other graph mining problems would likely serve as a significant source for creating faster and more efficient solutions.</w:t>
       </w:r>
     </w:p>
     <w:p>

</xml_diff>

<commit_message>
Updated presentation to cover CoreExact.
</commit_message>
<xml_diff>
--- a/Thesis Paper.docx
+++ b/Thesis Paper.docx
@@ -16272,7 +16272,7 @@
           <w:color w:val="000000" w:themeColor="text1"/>
         </w:rPr>
         <w:drawing>
-          <wp:inline distT="0" distB="0" distL="0" distR="0" wp14:anchorId="4473A6E3" wp14:editId="5E8281D0">
+          <wp:inline distT="0" distB="0" distL="0" distR="0" wp14:anchorId="4473A6E3" wp14:editId="6AED4911">
             <wp:extent cx="4965700" cy="2003522"/>
             <wp:effectExtent l="19050" t="19050" r="25400" b="15875"/>
             <wp:docPr id="607590666" name="Picture 9" descr="What Is the K-Core of a Graph? | Baeldung on Computer Science"/>
@@ -17345,7 +17345,25 @@
           <w:sz w:val="24"/>
           <w:szCs w:val="24"/>
         </w:rPr>
-        <w:t xml:space="preserve">. This comes down to two steps. First, proving the lemma that removing any vertex from the densest subgraph will result in several motifs being removed equal to the </w:t>
+        <w:t>. This comes down to two steps. First, proving the lemma that removing any vertex from the densest subgraph will result in several motifs being removed equal to</w:t>
+      </w:r>
+      <w:r>
+        <w:rPr>
+          <w:rFonts w:ascii="Times New Roman" w:hAnsi="Times New Roman" w:cs="Times New Roman"/>
+          <w:color w:val="000000" w:themeColor="text1"/>
+          <w:sz w:val="24"/>
+          <w:szCs w:val="24"/>
+        </w:rPr>
+        <w:t xml:space="preserve"> at least</w:t>
+      </w:r>
+      <w:r>
+        <w:rPr>
+          <w:rFonts w:ascii="Times New Roman" w:hAnsi="Times New Roman" w:cs="Times New Roman"/>
+          <w:color w:val="000000" w:themeColor="text1"/>
+          <w:sz w:val="24"/>
+          <w:szCs w:val="24"/>
+        </w:rPr>
+        <w:t xml:space="preserve"> the </w:t>
       </w:r>
       <w:r>
         <w:rPr>
@@ -17495,7 +17513,7 @@
           <w:sz w:val="24"/>
           <w:szCs w:val="24"/>
         </w:rPr>
-        <w:t xml:space="preserve"> motifs. Which is the same as the definition of a k-core, where </w:t>
+        <w:t xml:space="preserve"> motifs. Which is the same as the definition of a k-core, </w:t>
       </w:r>
       <w:r>
         <w:rPr>
@@ -17505,7 +17523,7 @@
           <w:szCs w:val="24"/>
         </w:rPr>
         <w:lastRenderedPageBreak/>
-        <w:t xml:space="preserve">any vertex has participated in at least </w:t>
+        <w:t xml:space="preserve">where any vertex has participated in at least </w:t>
       </w:r>
       <w:r>
         <w:rPr>
@@ -17772,7 +17790,7 @@
           <w:sz w:val="24"/>
           <w:szCs w:val="24"/>
         </w:rPr>
-        <w:t xml:space="preserve">, as the connected components of the densest subgraph have the same density as each other, and by breaking down the k-core, </w:t>
+        <w:t xml:space="preserve"> as the connected components of the densest subgraph have the same density as each other, and by breaking down the k-core, </w:t>
       </w:r>
       <w:r>
         <w:rPr>
@@ -17790,7 +17808,25 @@
           <w:sz w:val="24"/>
           <w:szCs w:val="24"/>
         </w:rPr>
-        <w:t xml:space="preserve"> may f</w:t>
+        <w:t xml:space="preserve"> may </w:t>
+      </w:r>
+      <w:r>
+        <w:rPr>
+          <w:rFonts w:ascii="Times New Roman" w:hAnsi="Times New Roman" w:cs="Times New Roman"/>
+          <w:color w:val="000000" w:themeColor="text1"/>
+          <w:sz w:val="24"/>
+          <w:szCs w:val="24"/>
+        </w:rPr>
+        <w:t xml:space="preserve">be </w:t>
+      </w:r>
+      <w:r>
+        <w:rPr>
+          <w:rFonts w:ascii="Times New Roman" w:hAnsi="Times New Roman" w:cs="Times New Roman"/>
+          <w:color w:val="000000" w:themeColor="text1"/>
+          <w:sz w:val="24"/>
+          <w:szCs w:val="24"/>
+        </w:rPr>
+        <w:t>f</w:t>
       </w:r>
       <w:r>
         <w:rPr>

</xml_diff>

<commit_message>
Finished first draft of Thesis presentation.
</commit_message>
<xml_diff>
--- a/Thesis Paper.docx
+++ b/Thesis Paper.docx
@@ -25602,16 +25602,25 @@
           <w:sz w:val="24"/>
           <w:szCs w:val="24"/>
         </w:rPr>
-        <w:t xml:space="preserve"> overall</w:t>
-      </w:r>
-      <w:r>
-        <w:rPr>
-          <w:rFonts w:ascii="Times New Roman" w:hAnsi="Times New Roman" w:cs="Times New Roman"/>
-          <w:color w:val="000000" w:themeColor="text1"/>
-          <w:sz w:val="24"/>
-          <w:szCs w:val="24"/>
-        </w:rPr>
-        <w:t xml:space="preserve"> densest subgraph, that new subgraph </w:t>
+        <w:t xml:space="preserve"> </w:t>
+      </w:r>
+      <w:r>
+        <w:rPr>
+          <w:rFonts w:ascii="Times New Roman" w:hAnsi="Times New Roman" w:cs="Times New Roman"/>
+          <w:color w:val="000000" w:themeColor="text1"/>
+          <w:sz w:val="24"/>
+          <w:szCs w:val="24"/>
+        </w:rPr>
+        <w:t>densest subgraph overall</w:t>
+      </w:r>
+      <w:r>
+        <w:rPr>
+          <w:rFonts w:ascii="Times New Roman" w:hAnsi="Times New Roman" w:cs="Times New Roman"/>
+          <w:color w:val="000000" w:themeColor="text1"/>
+          <w:sz w:val="24"/>
+          <w:szCs w:val="24"/>
+        </w:rPr>
+        <w:t xml:space="preserve">, that new subgraph </w:t>
       </w:r>
       <w:r>
         <w:rPr>
@@ -28553,7 +28562,18 @@
           <w:sz w:val="24"/>
           <w:szCs w:val="24"/>
         </w:rPr>
-        <w:t>k – 2</w:t>
+        <w:t xml:space="preserve">k – </w:t>
+      </w:r>
+      <w:r>
+        <w:rPr>
+          <w:rFonts w:ascii="Times New Roman" w:hAnsi="Times New Roman" w:cs="Times New Roman"/>
+          <w:i/>
+          <w:iCs/>
+          <w:color w:val="000000" w:themeColor="text1"/>
+          <w:sz w:val="24"/>
+          <w:szCs w:val="24"/>
+        </w:rPr>
+        <w:t>1</w:t>
       </w:r>
       <w:r>
         <w:rPr>
@@ -32234,7 +32254,25 @@
           <w:sz w:val="24"/>
           <w:szCs w:val="24"/>
         </w:rPr>
-        <w:t xml:space="preserve">by the number of vertices in the component. Whichever value is higher between the fully connected component density and the maximum k-core value is stored as the upper bound. Finally, if the lower bound is greater than the upper bound the component </w:t>
+        <w:t xml:space="preserve">by the number of vertices in the component. Whichever value is </w:t>
+      </w:r>
+      <w:r>
+        <w:rPr>
+          <w:rFonts w:ascii="Times New Roman" w:hAnsi="Times New Roman" w:cs="Times New Roman"/>
+          <w:color w:val="000000" w:themeColor="text1"/>
+          <w:sz w:val="24"/>
+          <w:szCs w:val="24"/>
+        </w:rPr>
+        <w:t>lower</w:t>
+      </w:r>
+      <w:r>
+        <w:rPr>
+          <w:rFonts w:ascii="Times New Roman" w:hAnsi="Times New Roman" w:cs="Times New Roman"/>
+          <w:color w:val="000000" w:themeColor="text1"/>
+          <w:sz w:val="24"/>
+          <w:szCs w:val="24"/>
+        </w:rPr>
+        <w:t xml:space="preserve"> between the fully connected component density and the maximum k-core value is stored as the upper bound. Finally, if the lower bound is greater than the upper bound the component </w:t>
       </w:r>
       <w:r>
         <w:rPr>
@@ -39671,7 +39709,7 @@
           <w:sz w:val="24"/>
           <w:szCs w:val="24"/>
         </w:rPr>
-        <w:t>here is a notable range in how effectively the process was sped up, however. When it came to edge density, every graph saw an increase in efficiency</w:t>
+        <w:t>here is a notable range in how effectively the process was sped up. When it came to edge density, every graph saw an increase in efficiency</w:t>
       </w:r>
       <w:r>
         <w:rPr>

</xml_diff>